<commit_message>
added rare species analysis, removed pelagic analysis
</commit_message>
<xml_diff>
--- a/Chapter1.docx
+++ b/Chapter1.docx
@@ -3468,810 +3468,700 @@
           <w:rFonts w:cs="Times New Roman"/>
         </w:rPr>
       </w:pPr>
-      <w:r>
-        <w:rPr>
-          <w:rFonts w:cs="Times New Roman"/>
-        </w:rPr>
-        <w:lastRenderedPageBreak/>
-        <w:t xml:space="preserve">Climate change within the Arctic is </w:t>
-      </w:r>
-      <w:r>
-        <w:rPr>
-          <w:rFonts w:cs="Times New Roman"/>
-        </w:rPr>
-        <w:t xml:space="preserve">often </w:t>
-      </w:r>
-      <w:r>
-        <w:rPr>
-          <w:rFonts w:cs="Times New Roman"/>
-        </w:rPr>
-        <w:t xml:space="preserve">difficult to </w:t>
-      </w:r>
-      <w:r>
-        <w:rPr>
-          <w:rFonts w:cs="Times New Roman"/>
-        </w:rPr>
-        <w:t xml:space="preserve">pinpoint </w:t>
-      </w:r>
-      <w:r>
-        <w:rPr>
-          <w:rFonts w:cs="Times New Roman"/>
-        </w:rPr>
-        <w:t>and harder to predict</w:t>
-      </w:r>
-      <w:r>
-        <w:rPr>
-          <w:rFonts w:cs="Times New Roman"/>
-        </w:rPr>
-        <w:t>,</w:t>
-      </w:r>
-      <w:r>
-        <w:rPr>
-          <w:rFonts w:cs="Times New Roman"/>
-        </w:rPr>
-        <w:t xml:space="preserve"> </w:t>
-      </w:r>
-      <w:r>
-        <w:rPr>
-          <w:rFonts w:cs="Times New Roman"/>
-        </w:rPr>
-        <w:t xml:space="preserve">and </w:t>
-      </w:r>
-      <w:r>
-        <w:rPr>
-          <w:rFonts w:cs="Times New Roman"/>
-        </w:rPr>
-        <w:t xml:space="preserve">this study aims to </w:t>
-      </w:r>
-      <w:r>
-        <w:rPr>
-          <w:rFonts w:cs="Times New Roman"/>
-        </w:rPr>
-        <w:t xml:space="preserve">quantify how the important fish resources of Prudhoe Bay will respond to such changes. </w:t>
-      </w:r>
-    </w:p>
-    <w:p>
-      <w:pPr>
-        <w:ind w:firstLine="540"/>
-        <w:rPr>
-          <w:rFonts w:cs="Times New Roman"/>
-        </w:rPr>
-      </w:pPr>
-      <w:r>
-        <w:rPr>
-          <w:rFonts w:cs="Times New Roman"/>
-        </w:rPr>
-        <w:t xml:space="preserve">The Beaufort Sea is a peripheral sea to the Arctic Ocean along the northern coast of Alaska and Canada. Coastlines along the Alaskan Beaufort Sea are typically salt marshes and slumping tundra, and coastal erosion rates appear to be increasing at many locations (Gibbs and Richmond 2015). Much of the coastal Beaufort Sea is shallow; for example, the 2-m isobath is 1 to 8 km from shore (Britch et al. 1983; Ross 1988). Barrier islands occur along much of the Alaskan Beaufort Sea coast, differentiating outside marine waters from the coastal waters. There are several large sources of freshwater inputs into the Beaufort Sea, including the Colville River (9.0 km3/year; USGS 2018a), the Sagavanirktok River (1.5 km3/year; USGS 2018b), and the Mackenzie River (325 km3/year; Yang et al. 2015). </w:t>
-      </w:r>
-    </w:p>
-    <w:p>
-      <w:pPr>
-        <w:ind w:firstLine="540"/>
-        <w:rPr>
-          <w:rFonts w:cs="Times New Roman"/>
-        </w:rPr>
-      </w:pPr>
-      <w:r>
-        <w:rPr>
-          <w:rFonts w:cs="Times New Roman"/>
-        </w:rPr>
-        <w:t xml:space="preserve">Wind patterns along the Alaskan Beaufort Sea coast are typically east-west during summer months (Priest et al. 2018). Such wind patterns have the effect of increasing or decreasing water levels up to 1.5 m in areas behind barrier islands (Britch et al. 1983; Ross 1988). East winds lower nearshore water levels by pushing surface waters offshore, while west winds raise nearshore water levels by driving surface waters onshore (Britch et al. 1983). Because much of the coastal areas of the Alaskan Beaufort Sea are shallow, vast regions of shoreline become dewatered by changes in wind direction or intensity. </w:t>
-      </w:r>
-    </w:p>
-    <w:p>
-      <w:pPr>
-        <w:ind w:firstLine="540"/>
-        <w:rPr>
-          <w:rFonts w:cs="Times New Roman"/>
-        </w:rPr>
-      </w:pPr>
-      <w:r>
-        <w:rPr>
-          <w:rFonts w:cs="Times New Roman"/>
-        </w:rPr>
-        <w:t xml:space="preserve">Historically, shore-bound sea ice persists in the southern Beaufort Sea until late June or early July and reaches a minimum extent in September (Barry et al. 1979; </w:t>
-      </w:r>
-      <w:proofErr w:type="spellStart"/>
-      <w:r>
-        <w:rPr>
-          <w:rFonts w:cs="Times New Roman"/>
-        </w:rPr>
-        <w:t>Belchansky</w:t>
-      </w:r>
-      <w:proofErr w:type="spellEnd"/>
-      <w:r>
-        <w:rPr>
-          <w:rFonts w:cs="Times New Roman"/>
-        </w:rPr>
-        <w:t xml:space="preserve"> et al. </w:t>
-      </w:r>
-      <w:r>
-        <w:rPr>
-          <w:rFonts w:cs="Times New Roman"/>
-        </w:rPr>
-        <w:lastRenderedPageBreak/>
-        <w:t>2004; Wendler et al. 2010). Freeze up typically begins in September or October (</w:t>
-      </w:r>
-      <w:proofErr w:type="spellStart"/>
-      <w:r>
-        <w:rPr>
-          <w:rFonts w:cs="Times New Roman"/>
-        </w:rPr>
-        <w:t>Belchansky</w:t>
-      </w:r>
-      <w:proofErr w:type="spellEnd"/>
-      <w:r>
-        <w:rPr>
-          <w:rFonts w:cs="Times New Roman"/>
-        </w:rPr>
-        <w:t xml:space="preserve"> et al. 2004). However, icebergs occasionally can persist throughout the year depending upon annual temperatures and oceanic currents (Johnson and </w:t>
-      </w:r>
-      <w:proofErr w:type="spellStart"/>
-      <w:r>
-        <w:rPr>
-          <w:rFonts w:cs="Times New Roman"/>
-        </w:rPr>
-        <w:t>Eicken</w:t>
-      </w:r>
-      <w:proofErr w:type="spellEnd"/>
-      <w:r>
-        <w:rPr>
-          <w:rFonts w:cs="Times New Roman"/>
-        </w:rPr>
-        <w:t xml:space="preserve"> 2016). The duration of the ice-free season has expanded in recent years as the freeze up date has moved later and the melt date has become earlier, with the central Beaufort Sea serving as an example of the most dramatic changes due to this environmental shift (Stroeve et al. 2014; Johnson and </w:t>
-      </w:r>
-      <w:proofErr w:type="spellStart"/>
-      <w:r>
-        <w:rPr>
-          <w:rFonts w:cs="Times New Roman"/>
-        </w:rPr>
-        <w:t>Eicken</w:t>
-      </w:r>
-      <w:proofErr w:type="spellEnd"/>
-      <w:r>
-        <w:rPr>
-          <w:rFonts w:cs="Times New Roman"/>
-        </w:rPr>
-        <w:t xml:space="preserve"> 2016). The completion of break-up is arriving earlier by 10–12 days per decade, with freeze up occurring approximately one week later (Johnson and </w:t>
-      </w:r>
-      <w:proofErr w:type="spellStart"/>
-      <w:r>
-        <w:rPr>
-          <w:rFonts w:cs="Times New Roman"/>
-        </w:rPr>
-        <w:t>Eicken</w:t>
-      </w:r>
-      <w:proofErr w:type="spellEnd"/>
-      <w:r>
-        <w:rPr>
-          <w:rFonts w:cs="Times New Roman"/>
-        </w:rPr>
-        <w:t xml:space="preserve"> 2016).</w:t>
-      </w:r>
-    </w:p>
-    <w:p>
-      <w:pPr>
-        <w:ind w:firstLine="540"/>
-        <w:rPr>
-          <w:rFonts w:cs="Times New Roman"/>
-        </w:rPr>
-      </w:pPr>
-      <w:r>
-        <w:rPr>
-          <w:rFonts w:cs="Times New Roman"/>
-        </w:rPr>
-        <w:t xml:space="preserve">Prudhoe Bay is a semi-estuarine bay of the Beaufort Sea formed near the mouth of the Sagavanirktok River delta. The immediate surrounding coastal waters are shallow, with the 6-m water depth contour less than 5 km from most parts of natural, unaltered shore and several barrier islands are within 15 km of shore (Ross 1988). Much of the terrestrial environment around Prudhoe Bay has developed infrastructure for the extraction and processing of oil, with many permanent structures inland from the coast. In addition, several oil extraction and processing facilities have been constructed on man-made islands that are connected to shore with gravel causeways and bridge breaches (Ross 1988). The majority of the shoreline remains as natural tundra banks, although the rate of erosion has increased at many locations (Gibbs and Richmond 2015). A reduction in the duration of shore-fast sea ice has meant that shorelines are exposed for longer periods to waves caused by summer storms, which has contributed to the increased rate of erosion. </w:t>
-      </w:r>
-    </w:p>
-    <w:p>
-      <w:pPr>
-        <w:ind w:firstLine="540"/>
-        <w:rPr>
-          <w:rFonts w:cs="Times New Roman"/>
-        </w:rPr>
-      </w:pPr>
-    </w:p>
-    <w:bookmarkEnd w:id="2"/>
-    <w:p>
-      <w:pPr>
-        <w:pStyle w:val="Heading1"/>
-      </w:pPr>
-      <w:r>
-        <w:lastRenderedPageBreak/>
-        <w:t>Methods</w:t>
-      </w:r>
-    </w:p>
-    <w:p>
-      <w:pPr>
-        <w:ind w:firstLine="540"/>
-        <w:rPr>
-          <w:rFonts w:cs="Times New Roman"/>
-        </w:rPr>
-      </w:pPr>
-      <w:r>
-        <w:rPr>
-          <w:rFonts w:cs="Times New Roman"/>
-        </w:rPr>
-        <w:t>Since 1981, daily fish monitoring has occurred annually along the coast near Prudhoe Bay, Alaska</w:t>
-      </w:r>
-      <w:r>
-        <w:rPr>
-          <w:rFonts w:cs="Times New Roman"/>
-        </w:rPr>
-        <w:t xml:space="preserve"> </w:t>
-      </w:r>
-      <w:r>
-        <w:rPr>
-          <w:rFonts w:cs="Times New Roman"/>
-        </w:rPr>
-        <w:t xml:space="preserve">for approximately 8–10 weeks each summer during July and August, with the exception of the 1999 and 2000 field seasons. Beginning in </w:t>
-      </w:r>
-      <w:r>
-        <w:rPr>
-          <w:rFonts w:cs="Times New Roman"/>
-        </w:rPr>
-        <w:t>2001</w:t>
-      </w:r>
-      <w:r>
-        <w:rPr>
-          <w:rFonts w:cs="Times New Roman"/>
-        </w:rPr>
-        <w:t xml:space="preserve">, </w:t>
-      </w:r>
-      <w:r>
-        <w:rPr>
-          <w:rFonts w:cs="Times New Roman"/>
-        </w:rPr>
-        <w:t xml:space="preserve">a complete dataset and standardized </w:t>
-      </w:r>
-      <w:r>
-        <w:rPr>
-          <w:rFonts w:cs="Times New Roman"/>
-        </w:rPr>
-        <w:t xml:space="preserve">methodology </w:t>
-      </w:r>
-      <w:r>
-        <w:rPr>
-          <w:rFonts w:cs="Times New Roman"/>
-        </w:rPr>
-        <w:t xml:space="preserve">have been implemented </w:t>
-      </w:r>
-      <w:r>
-        <w:rPr>
-          <w:rFonts w:cs="Times New Roman"/>
-        </w:rPr>
-        <w:t xml:space="preserve">at four fixed stations with double-ended fyke nets. </w:t>
-      </w:r>
-      <w:r>
-        <w:rPr>
-          <w:rFonts w:cs="Times New Roman"/>
-        </w:rPr>
-        <w:t xml:space="preserve">The </w:t>
-      </w:r>
-      <w:r>
-        <w:rPr>
-          <w:rFonts w:cs="Times New Roman"/>
-        </w:rPr>
-        <w:t>sampl</w:t>
-      </w:r>
-      <w:r>
-        <w:rPr>
-          <w:rFonts w:cs="Times New Roman"/>
-        </w:rPr>
-        <w:t>e</w:t>
-      </w:r>
-      <w:r>
-        <w:rPr>
-          <w:rFonts w:cs="Times New Roman"/>
-        </w:rPr>
-        <w:t xml:space="preserve"> </w:t>
-      </w:r>
-      <w:r>
-        <w:rPr>
-          <w:rFonts w:cs="Times New Roman"/>
-        </w:rPr>
-        <w:t xml:space="preserve">locations </w:t>
-      </w:r>
-      <w:r>
-        <w:rPr>
-          <w:rFonts w:cs="Times New Roman"/>
-        </w:rPr>
-        <w:t xml:space="preserve">are aligned roughly east-west, spaced approximately 27 km apart (Figure 1). From west to east, these sites are identified as Site 220 (approximately 1 km west from the base of the West Dock causeway; sampled </w:t>
-      </w:r>
-      <w:r>
-        <w:rPr>
-          <w:rFonts w:cs="Times New Roman"/>
-        </w:rPr>
-        <w:t>200</w:t>
-      </w:r>
-      <w:r>
-        <w:rPr>
-          <w:rFonts w:cs="Times New Roman"/>
-        </w:rPr>
-        <w:t>1</w:t>
-      </w:r>
-      <w:r>
-        <w:rPr>
-          <w:rFonts w:cs="Times New Roman"/>
-        </w:rPr>
-        <w:t>–201</w:t>
-      </w:r>
-      <w:r>
-        <w:rPr>
-          <w:rFonts w:cs="Times New Roman"/>
-        </w:rPr>
-        <w:t>8</w:t>
-      </w:r>
-      <w:r>
-        <w:rPr>
-          <w:rFonts w:cs="Times New Roman"/>
-        </w:rPr>
-        <w:t xml:space="preserve">), Site 218 (on the west side of Prudhoe Bay at the West Beach drilling pad; sampled </w:t>
-      </w:r>
-      <w:r>
-        <w:rPr>
-          <w:rFonts w:cs="Times New Roman"/>
-        </w:rPr>
-        <w:t>200</w:t>
-      </w:r>
-      <w:r>
-        <w:rPr>
-          <w:rFonts w:cs="Times New Roman"/>
-        </w:rPr>
-        <w:t>1</w:t>
-      </w:r>
-      <w:r>
-        <w:rPr>
-          <w:rFonts w:cs="Times New Roman"/>
-        </w:rPr>
-        <w:t>–201</w:t>
-      </w:r>
-      <w:r>
-        <w:rPr>
-          <w:rFonts w:cs="Times New Roman"/>
-        </w:rPr>
-        <w:t>8</w:t>
-      </w:r>
-      <w:r>
-        <w:rPr>
-          <w:rFonts w:cs="Times New Roman"/>
-        </w:rPr>
-        <w:t xml:space="preserve">), Site 214 (at the </w:t>
-      </w:r>
-      <w:proofErr w:type="spellStart"/>
-      <w:r>
-        <w:rPr>
-          <w:rFonts w:cs="Times New Roman"/>
-        </w:rPr>
-        <w:t>Niakuk</w:t>
-      </w:r>
-      <w:proofErr w:type="spellEnd"/>
-      <w:r>
-        <w:rPr>
-          <w:rFonts w:cs="Times New Roman"/>
-        </w:rPr>
-        <w:t xml:space="preserve"> drilling pad on the tip of Heald Point; sampled 2002–201</w:t>
-      </w:r>
-      <w:r>
-        <w:rPr>
-          <w:rFonts w:cs="Times New Roman"/>
-        </w:rPr>
-        <w:t>8</w:t>
-      </w:r>
-      <w:r>
-        <w:rPr>
-          <w:rFonts w:cs="Times New Roman"/>
-        </w:rPr>
-        <w:t xml:space="preserve">), and Site 230 (on the eastern side of the Endicott Causeway, south of the middle of three causeway breaches; sampled </w:t>
-      </w:r>
-      <w:r>
-        <w:rPr>
-          <w:rFonts w:cs="Times New Roman"/>
-        </w:rPr>
-        <w:t>200</w:t>
-      </w:r>
-      <w:r>
-        <w:rPr>
-          <w:rFonts w:cs="Times New Roman"/>
-        </w:rPr>
-        <w:t>1</w:t>
-      </w:r>
-      <w:r>
-        <w:rPr>
-          <w:rFonts w:cs="Times New Roman"/>
-        </w:rPr>
-        <w:t>–201</w:t>
-      </w:r>
-      <w:r>
-        <w:rPr>
-          <w:rFonts w:cs="Times New Roman"/>
-        </w:rPr>
-        <w:t>8</w:t>
-      </w:r>
-      <w:r>
-        <w:rPr>
-          <w:rFonts w:cs="Times New Roman"/>
-        </w:rPr>
-        <w:t>). In 2001, Site 231 was fished on the western side of the Endicott causeway to follow historical sampling locations, but due to changing bathymetry the site was replaced the following year with the current sampling location of Site 214.</w:t>
-      </w:r>
-      <w:r>
-        <w:rPr>
-          <w:rFonts w:cs="Times New Roman"/>
-        </w:rPr>
-        <w:t xml:space="preserve"> </w:t>
-      </w:r>
-    </w:p>
-    <w:p>
-      <w:pPr>
-        <w:ind w:firstLine="540"/>
-        <w:rPr>
-          <w:rFonts w:cs="Times New Roman"/>
-        </w:rPr>
-      </w:pPr>
-      <w:r>
-        <w:rPr>
-          <w:rFonts w:cs="Times New Roman"/>
-        </w:rPr>
-        <w:t xml:space="preserve">At </w:t>
-      </w:r>
-      <w:r>
-        <w:rPr>
-          <w:rFonts w:cs="Times New Roman"/>
-        </w:rPr>
-        <w:t xml:space="preserve">each of </w:t>
-      </w:r>
-      <w:r>
-        <w:rPr>
-          <w:rFonts w:cs="Times New Roman"/>
-        </w:rPr>
-        <w:t xml:space="preserve">the four sampling locations, two fyke nets with an opening of 1.8 m by 1.7 m were set side-by-side, opening towards the coastline, with a 60-m blocker net leading to shore. A 15-m blocker wing was attached to the outer edge of each cod end. Using this bi-directional sampling method, the </w:t>
-      </w:r>
-      <w:r>
-        <w:rPr>
-          <w:rFonts w:cs="Times New Roman"/>
-        </w:rPr>
-        <w:t xml:space="preserve">fyke </w:t>
-      </w:r>
-      <w:r>
-        <w:rPr>
-          <w:rFonts w:cs="Times New Roman"/>
-        </w:rPr>
-        <w:t xml:space="preserve">nets could intercept and catch fish moving along the shoreline in either direction. All blocker lead nets and wings were constructed from 2.5-cm stretch mesh, while the fyke net mesh consisted of 1.27-cm stretch mesh. Three consecutive throats were located behind each 1.7-m frame opening, </w:t>
-      </w:r>
-      <w:r>
-        <w:rPr>
-          <w:rFonts w:cs="Times New Roman"/>
-        </w:rPr>
-        <w:t xml:space="preserve">with </w:t>
-      </w:r>
-      <w:r>
-        <w:rPr>
-          <w:rFonts w:cs="Times New Roman"/>
-        </w:rPr>
-        <w:t xml:space="preserve">the outermost throat having a functional width of </w:t>
-      </w:r>
-      <w:r>
-        <w:rPr>
-          <w:rFonts w:cs="Times New Roman"/>
-        </w:rPr>
-        <w:lastRenderedPageBreak/>
-        <w:t xml:space="preserve">11.4 cm. Net specifications </w:t>
-      </w:r>
-      <w:r>
-        <w:rPr>
-          <w:rFonts w:cs="Times New Roman"/>
-        </w:rPr>
-        <w:t xml:space="preserve">were consistently </w:t>
-      </w:r>
-      <w:r>
-        <w:rPr>
-          <w:rFonts w:cs="Times New Roman"/>
-        </w:rPr>
-        <w:t xml:space="preserve">used throughout the </w:t>
-      </w:r>
-      <w:r>
-        <w:rPr>
-          <w:rFonts w:cs="Times New Roman"/>
-        </w:rPr>
-        <w:t>duration</w:t>
-      </w:r>
-      <w:r>
-        <w:rPr>
-          <w:rFonts w:cs="Times New Roman"/>
-        </w:rPr>
-        <w:t xml:space="preserve"> of the study, with the exception of a modification </w:t>
-      </w:r>
-      <w:r>
-        <w:rPr>
-          <w:rFonts w:cs="Times New Roman"/>
-        </w:rPr>
-        <w:t xml:space="preserve">in 2009 to add a vertical metal bar to the fyke net funnel </w:t>
-      </w:r>
-      <w:r>
-        <w:rPr>
-          <w:rFonts w:cs="Times New Roman"/>
-        </w:rPr>
-        <w:t xml:space="preserve">to prevent incidental seal catches. Sampling sites were operated from </w:t>
-      </w:r>
-      <w:r>
-        <w:rPr>
-          <w:rFonts w:cs="Times New Roman"/>
-        </w:rPr>
-        <w:t xml:space="preserve">approximately </w:t>
-      </w:r>
-      <w:r>
-        <w:rPr>
-          <w:rFonts w:cs="Times New Roman"/>
-        </w:rPr>
-        <w:t xml:space="preserve">July </w:t>
-      </w:r>
-      <w:r>
-        <w:rPr>
-          <w:rFonts w:cs="Times New Roman"/>
-        </w:rPr>
-        <w:t xml:space="preserve">1 </w:t>
-      </w:r>
-      <w:r>
-        <w:rPr>
-          <w:rFonts w:cs="Times New Roman"/>
-        </w:rPr>
-        <w:t xml:space="preserve">through </w:t>
-      </w:r>
-      <w:r>
-        <w:rPr>
-          <w:rFonts w:cs="Times New Roman"/>
-        </w:rPr>
-        <w:t xml:space="preserve">September 1 </w:t>
-      </w:r>
-      <w:r>
-        <w:rPr>
-          <w:rFonts w:cs="Times New Roman"/>
-        </w:rPr>
-        <w:t xml:space="preserve">each year, with the precise dates of </w:t>
-      </w:r>
-      <w:r>
-        <w:rPr>
-          <w:rFonts w:cs="Times New Roman"/>
-        </w:rPr>
-        <w:t xml:space="preserve">installation and removal </w:t>
-      </w:r>
-      <w:r>
-        <w:rPr>
-          <w:rFonts w:cs="Times New Roman"/>
-        </w:rPr>
-        <w:t>for</w:t>
-      </w:r>
-      <w:r>
-        <w:rPr>
-          <w:rFonts w:cs="Times New Roman"/>
-        </w:rPr>
-        <w:t xml:space="preserve"> each site var</w:t>
-      </w:r>
-      <w:r>
-        <w:rPr>
-          <w:rFonts w:cs="Times New Roman"/>
-        </w:rPr>
-        <w:t>ying each year</w:t>
-      </w:r>
-      <w:r>
-        <w:rPr>
-          <w:rFonts w:cs="Times New Roman"/>
-        </w:rPr>
-        <w:t xml:space="preserve">. </w:t>
-      </w:r>
-      <w:r>
-        <w:rPr>
-          <w:rFonts w:cs="Times New Roman"/>
-        </w:rPr>
-        <w:t xml:space="preserve">The latest date of first sampling was July </w:t>
-      </w:r>
-      <w:r>
-        <w:rPr>
-          <w:rFonts w:cs="Times New Roman"/>
-        </w:rPr>
-        <w:t>6</w:t>
-      </w:r>
-      <w:r>
-        <w:rPr>
-          <w:rFonts w:cs="Times New Roman"/>
-        </w:rPr>
-        <w:t xml:space="preserve"> </w:t>
-      </w:r>
-      <w:r>
-        <w:rPr>
-          <w:rFonts w:cs="Times New Roman"/>
-        </w:rPr>
-        <w:t xml:space="preserve">(2018) </w:t>
-      </w:r>
-      <w:r>
-        <w:rPr>
-          <w:rFonts w:cs="Times New Roman"/>
-        </w:rPr>
-        <w:t xml:space="preserve">and the earliest date of last sampling was August 25. </w:t>
-      </w:r>
-    </w:p>
-    <w:p>
-      <w:pPr>
-        <w:ind w:firstLine="540"/>
-        <w:rPr>
-          <w:rFonts w:cs="Times New Roman"/>
-        </w:rPr>
-      </w:pPr>
-      <w:r>
-        <w:rPr>
-          <w:rFonts w:cs="Times New Roman"/>
-        </w:rPr>
-        <w:t xml:space="preserve">Each net was checked daily and all fish were identified to species and enumerated. After species identification, enumeration, and measurements </w:t>
-      </w:r>
-      <w:r>
-        <w:rPr>
-          <w:rFonts w:cs="Times New Roman"/>
-        </w:rPr>
-        <w:t>of a subsample of select species</w:t>
-      </w:r>
-      <w:r>
-        <w:rPr>
-          <w:rFonts w:cs="Times New Roman"/>
-        </w:rPr>
-        <w:t>, fish were released away and offshore from the cod-end openings to minimize recapture. All fish were identified using Mecklenburg et al.</w:t>
-      </w:r>
-      <w:r>
-        <w:rPr>
-          <w:rFonts w:cs="Times New Roman"/>
-        </w:rPr>
-        <w:t xml:space="preserve"> </w:t>
-      </w:r>
-      <w:r>
-        <w:rPr>
-          <w:rFonts w:cs="Times New Roman"/>
-        </w:rPr>
-        <w:fldChar w:fldCharType="begin" w:fldLock="1"/>
-      </w:r>
-      <w:r>
-        <w:rPr>
-          <w:rFonts w:cs="Times New Roman"/>
-        </w:rPr>
-        <w:instrText>ADDIN CSL_CITATION { "citationItems" : [ { "id" : "ITEM-1", "itemData" : { "author" : [ { "dropping-particle" : "", "family" : "Mecklenburg", "given" : "Catherine W.", "non-dropping-particle" : "", "parse-names" : false, "suffix" : "" }, { "dropping-particle" : "", "family" : "Mecklenburg", "given" : "T. Anthony", "non-dropping-particle" : "", "parse-names" : false, "suffix" : "" }, { "dropping-particle" : "", "family" : "Thorsteinson", "given" : "Lyman K.", "non-dropping-particle" : "", "parse-names" : false, "suffix" : "" } ], "id" : "ITEM-1", "issued" : { "date-parts" : [ [ "2002" ] ] }, "number-of-pages" : "1116", "publisher" : "American Fisheries Society", "title" : "Fishes of Alaska", "type" : "book" }, "suppress-author" : 1, "uris" : [ "http://www.mendeley.com/documents/?uuid=df3bfe5a-0ead-46f3-bcdc-fb1b5504983f" ] } ], "mendeley" : { "formattedCitation" : "(2002)", "plainTextFormattedCitation" : "(2002)", "previouslyFormattedCitation" : "(2002)" }, "properties" : {  }, "schema" : "https://github.com/citation-style-language/schema/raw/master/csl-citation.json" }</w:instrText>
-      </w:r>
-      <w:r>
-        <w:rPr>
-          <w:rFonts w:cs="Times New Roman"/>
-        </w:rPr>
-        <w:fldChar w:fldCharType="separate"/>
-      </w:r>
-      <w:r>
-        <w:rPr>
-          <w:rFonts w:cs="Times New Roman"/>
-          <w:noProof/>
-        </w:rPr>
-        <w:t>(2002)</w:t>
-      </w:r>
-      <w:r>
-        <w:rPr>
-          <w:rFonts w:cs="Times New Roman"/>
-        </w:rPr>
-        <w:fldChar w:fldCharType="end"/>
-      </w:r>
-      <w:r>
-        <w:rPr>
-          <w:rFonts w:cs="Times New Roman"/>
-        </w:rPr>
-        <w:t xml:space="preserve">, George et al. </w:t>
-      </w:r>
-      <w:r>
-        <w:rPr>
-          <w:rFonts w:cs="Times New Roman"/>
-        </w:rPr>
-        <w:fldChar w:fldCharType="begin" w:fldLock="1"/>
-      </w:r>
-      <w:r>
-        <w:rPr>
-          <w:rFonts w:cs="Times New Roman"/>
-        </w:rPr>
-        <w:instrText>ADDIN CSL_CITATION { "citationItems" : [ { "id" : "ITEM-1", "itemData" : { "author" : [ { "dropping-particle" : "", "family" : "George", "given" : "Craig.", "non-dropping-particle" : "", "parse-names" : false, "suffix" : "" }, { "dropping-particle" : "", "family" : "Moulton", "given" : "Lawrence L.", "non-dropping-particle" : "", "parse-names" : false, "suffix" : "" }, { "dropping-particle" : "", "family" : "Johnson", "given" : "M.", "non-dropping-particle" : "", "parse-names" : false, "suffix" : "" } ], "id" : "ITEM-1", "issued" : { "date-parts" : [ [ "2009" ] ] }, "title" : "A field guide to the common fishes of the North Slope of Alaska", "type" : "book" }, "suppress-author" : 1, "uris" : [ "http://www.mendeley.com/documents/?uuid=07b2243e-57ea-44a1-ad28-a2008a15cc7c" ] } ], "mendeley" : { "formattedCitation" : "(2009)", "plainTextFormattedCitation" : "(2009)", "previouslyFormattedCitation" : "(2009)" }, "properties" : {  }, "schema" : "https://github.com/citation-style-language/schema/raw/master/csl-citation.json" }</w:instrText>
-      </w:r>
-      <w:r>
-        <w:rPr>
-          <w:rFonts w:cs="Times New Roman"/>
-        </w:rPr>
-        <w:fldChar w:fldCharType="separate"/>
-      </w:r>
-      <w:r>
-        <w:rPr>
-          <w:rFonts w:cs="Times New Roman"/>
-          <w:noProof/>
-        </w:rPr>
-        <w:t>(2009)</w:t>
-      </w:r>
-      <w:r>
-        <w:rPr>
-          <w:rFonts w:cs="Times New Roman"/>
-        </w:rPr>
-        <w:fldChar w:fldCharType="end"/>
-      </w:r>
-      <w:r>
-        <w:rPr>
-          <w:rFonts w:cs="Times New Roman"/>
-        </w:rPr>
-        <w:t xml:space="preserve">, </w:t>
-      </w:r>
-      <w:r>
-        <w:rPr>
-          <w:rFonts w:cs="Times New Roman"/>
-        </w:rPr>
-        <w:t xml:space="preserve">and </w:t>
-      </w:r>
-      <w:proofErr w:type="spellStart"/>
-      <w:r>
-        <w:rPr>
-          <w:rFonts w:cs="Times New Roman"/>
-        </w:rPr>
-        <w:t>Thorsteinson</w:t>
-      </w:r>
-      <w:proofErr w:type="spellEnd"/>
-      <w:r>
-        <w:rPr>
-          <w:rFonts w:cs="Times New Roman"/>
-        </w:rPr>
-        <w:t xml:space="preserve"> and Love </w:t>
-      </w:r>
-      <w:r>
-        <w:rPr>
-          <w:rFonts w:cs="Times New Roman"/>
-        </w:rPr>
-        <w:fldChar w:fldCharType="begin" w:fldLock="1"/>
-      </w:r>
-      <w:r>
-        <w:rPr>
-          <w:rFonts w:cs="Times New Roman"/>
-        </w:rPr>
-        <w:instrText>ADDIN CSL_CITATION { "citationItems" : [ { "id" : "ITEM-1", "itemData" : { "author" : [ { "dropping-particle" : "", "family" : "Thorsteinson", "given" : "Lyman K.", "non-dropping-particle" : "", "parse-names" : false, "suffix" : "" }, { "dropping-particle" : "", "family" : "Love", "given" : "Milton S.", "non-dropping-particle" : "", "parse-names" : false, "suffix" : "" } ], "id" : "ITEM-1", "issued" : { "date-parts" : [ [ "2016" ] ] }, "title" : "Alaska Arctic Marine Fish Ecology Catalog", "type" : "report" }, "suppress-author" : 1, "uris" : [ "http://www.mendeley.com/documents/?uuid=909944f5-bc0f-48e9-9d6e-63aec4454be9" ] } ], "mendeley" : { "formattedCitation" : "(2016)", "plainTextFormattedCitation" : "(2016)", "previouslyFormattedCitation" : "(2016)" }, "properties" : {  }, "schema" : "https://github.com/citation-style-language/schema/raw/master/csl-citation.json" }</w:instrText>
-      </w:r>
-      <w:r>
-        <w:rPr>
-          <w:rFonts w:cs="Times New Roman"/>
-        </w:rPr>
-        <w:fldChar w:fldCharType="separate"/>
-      </w:r>
-      <w:r>
-        <w:rPr>
-          <w:rFonts w:cs="Times New Roman"/>
-          <w:noProof/>
-        </w:rPr>
-        <w:t>(2016)</w:t>
-      </w:r>
-      <w:r>
-        <w:rPr>
-          <w:rFonts w:cs="Times New Roman"/>
-        </w:rPr>
-        <w:fldChar w:fldCharType="end"/>
-      </w:r>
-      <w:r>
-        <w:rPr>
-          <w:rFonts w:cs="Times New Roman"/>
-        </w:rPr>
-        <w:t xml:space="preserve">. Field sampling </w:t>
-      </w:r>
-      <w:r>
-        <w:rPr>
-          <w:rFonts w:cs="Times New Roman"/>
-        </w:rPr>
-        <w:t>protocols were essentially unchanged from 2001 to 201</w:t>
-      </w:r>
-      <w:r>
-        <w:rPr>
-          <w:rFonts w:cs="Times New Roman"/>
-        </w:rPr>
-        <w:t>8</w:t>
-      </w:r>
-      <w:r>
-        <w:rPr>
-          <w:rFonts w:cs="Times New Roman"/>
-        </w:rPr>
-        <w:t xml:space="preserve">, except for the addition in 2017 of length measurements from new fish species. </w:t>
-      </w:r>
       <w:bookmarkStart w:id="3" w:name="_GoBack"/>
       <w:bookmarkEnd w:id="3"/>
+      <w:r>
+        <w:rPr>
+          <w:rFonts w:cs="Times New Roman"/>
+        </w:rPr>
+        <w:lastRenderedPageBreak/>
+        <w:t xml:space="preserve">The Beaufort Sea is a peripheral sea to the Arctic Ocean along the northern coast of Alaska and Canada. Coastlines along the Alaskan Beaufort Sea are typically salt marshes and slumping tundra, and coastal erosion rates appear to be increasing at many locations (Gibbs and Richmond 2015). Much of the coastal Beaufort Sea is shallow; for example, the 2-m isobath is 1 to 8 km from shore (Britch et al. 1983; Ross 1988). Barrier islands occur along much of the Alaskan Beaufort Sea coast, differentiating outside marine waters from the coastal waters. There are several large sources of freshwater inputs into the Beaufort Sea, including the Colville River (9.0 km3/year; USGS 2018a), the Sagavanirktok River (1.5 km3/year; USGS 2018b), and the Mackenzie River (325 km3/year; Yang et al. 2015). </w:t>
+      </w:r>
+    </w:p>
+    <w:p>
+      <w:pPr>
+        <w:ind w:firstLine="540"/>
+        <w:rPr>
+          <w:rFonts w:cs="Times New Roman"/>
+        </w:rPr>
+      </w:pPr>
+      <w:r>
+        <w:rPr>
+          <w:rFonts w:cs="Times New Roman"/>
+        </w:rPr>
+        <w:t xml:space="preserve">Wind patterns along the Alaskan Beaufort Sea coast are typically east-west during summer months (Priest et al. 2018). Such wind patterns have the effect of increasing or decreasing water levels up to 1.5 m in areas behind barrier islands (Britch et al. 1983; Ross 1988). East winds lower nearshore water levels by pushing surface waters offshore, while west winds raise nearshore water levels by driving surface waters onshore (Britch et al. 1983). Because much of the coastal areas of the Alaskan Beaufort Sea are shallow, vast regions of shoreline become dewatered by changes in wind direction or intensity. </w:t>
+      </w:r>
+    </w:p>
+    <w:p>
+      <w:pPr>
+        <w:ind w:firstLine="540"/>
+        <w:rPr>
+          <w:rFonts w:cs="Times New Roman"/>
+        </w:rPr>
+      </w:pPr>
+      <w:r>
+        <w:rPr>
+          <w:rFonts w:cs="Times New Roman"/>
+        </w:rPr>
+        <w:t xml:space="preserve">Historically, shore-bound sea ice persists in the southern Beaufort Sea until late June or early July and reaches a minimum extent in September (Barry et al. 1979; </w:t>
+      </w:r>
+      <w:proofErr w:type="spellStart"/>
+      <w:r>
+        <w:rPr>
+          <w:rFonts w:cs="Times New Roman"/>
+        </w:rPr>
+        <w:t>Belchansky</w:t>
+      </w:r>
+      <w:proofErr w:type="spellEnd"/>
+      <w:r>
+        <w:rPr>
+          <w:rFonts w:cs="Times New Roman"/>
+        </w:rPr>
+        <w:t xml:space="preserve"> et al. 2004; Wendler et al. 2010). Freeze up typically begins in September or October (</w:t>
+      </w:r>
+      <w:proofErr w:type="spellStart"/>
+      <w:r>
+        <w:rPr>
+          <w:rFonts w:cs="Times New Roman"/>
+        </w:rPr>
+        <w:t>Belchansky</w:t>
+      </w:r>
+      <w:proofErr w:type="spellEnd"/>
+      <w:r>
+        <w:rPr>
+          <w:rFonts w:cs="Times New Roman"/>
+        </w:rPr>
+        <w:t xml:space="preserve"> et al. 2004). However, icebergs occasionally can persist throughout the year depending upon annual temperatures and oceanic currents (Johnson and </w:t>
+      </w:r>
+      <w:proofErr w:type="spellStart"/>
+      <w:r>
+        <w:rPr>
+          <w:rFonts w:cs="Times New Roman"/>
+        </w:rPr>
+        <w:t>Eicken</w:t>
+      </w:r>
+      <w:proofErr w:type="spellEnd"/>
+      <w:r>
+        <w:rPr>
+          <w:rFonts w:cs="Times New Roman"/>
+        </w:rPr>
+        <w:t xml:space="preserve"> 2016). The duration of the ice-free </w:t>
+      </w:r>
+      <w:r>
+        <w:rPr>
+          <w:rFonts w:cs="Times New Roman"/>
+        </w:rPr>
+        <w:lastRenderedPageBreak/>
+        <w:t xml:space="preserve">season has expanded in recent years as the freeze up date has moved later and the melt date has become earlier, with the central Beaufort Sea serving as an example of the most dramatic changes due to this environmental shift (Stroeve et al. 2014; Johnson and </w:t>
+      </w:r>
+      <w:proofErr w:type="spellStart"/>
+      <w:r>
+        <w:rPr>
+          <w:rFonts w:cs="Times New Roman"/>
+        </w:rPr>
+        <w:t>Eicken</w:t>
+      </w:r>
+      <w:proofErr w:type="spellEnd"/>
+      <w:r>
+        <w:rPr>
+          <w:rFonts w:cs="Times New Roman"/>
+        </w:rPr>
+        <w:t xml:space="preserve"> 2016). The completion of break-up is arriving earlier by 10–12 days per decade, with freeze up occurring approximately one week later (Johnson and </w:t>
+      </w:r>
+      <w:proofErr w:type="spellStart"/>
+      <w:r>
+        <w:rPr>
+          <w:rFonts w:cs="Times New Roman"/>
+        </w:rPr>
+        <w:t>Eicken</w:t>
+      </w:r>
+      <w:proofErr w:type="spellEnd"/>
+      <w:r>
+        <w:rPr>
+          <w:rFonts w:cs="Times New Roman"/>
+        </w:rPr>
+        <w:t xml:space="preserve"> 2016).</w:t>
+      </w:r>
+    </w:p>
+    <w:p>
+      <w:pPr>
+        <w:ind w:firstLine="540"/>
+        <w:rPr>
+          <w:rFonts w:cs="Times New Roman"/>
+        </w:rPr>
+      </w:pPr>
+      <w:r>
+        <w:rPr>
+          <w:rFonts w:cs="Times New Roman"/>
+        </w:rPr>
+        <w:t xml:space="preserve">Prudhoe Bay is a semi-estuarine bay of the Beaufort Sea formed near the mouth of the Sagavanirktok River delta. The immediate surrounding coastal waters are shallow, with the 6-m water depth contour less than 5 km from most parts of natural, unaltered shore and several barrier islands are within 15 km of shore (Ross 1988). Much of the terrestrial environment around Prudhoe Bay has developed infrastructure for the extraction and processing of oil, with many permanent structures inland from the coast. In addition, several oil extraction and processing facilities have been constructed on man-made islands that are connected to shore with gravel causeways and bridge breaches (Ross 1988). The majority of the shoreline remains as natural tundra banks, although the rate of erosion has increased at many locations (Gibbs and Richmond 2015). A reduction in the duration of shore-fast sea ice has meant that shorelines are exposed for longer periods to waves caused by summer storms, which has contributed to the increased rate of erosion. </w:t>
+      </w:r>
+    </w:p>
+    <w:p>
+      <w:pPr>
+        <w:ind w:firstLine="540"/>
+        <w:rPr>
+          <w:rFonts w:cs="Times New Roman"/>
+        </w:rPr>
+      </w:pPr>
+    </w:p>
+    <w:bookmarkEnd w:id="2"/>
+    <w:p>
+      <w:pPr>
+        <w:pStyle w:val="Heading1"/>
+      </w:pPr>
+      <w:r>
+        <w:t>Methods</w:t>
+      </w:r>
+    </w:p>
+    <w:p>
+      <w:pPr>
+        <w:ind w:firstLine="540"/>
+        <w:rPr>
+          <w:rFonts w:cs="Times New Roman"/>
+        </w:rPr>
+      </w:pPr>
+      <w:r>
+        <w:rPr>
+          <w:rFonts w:cs="Times New Roman"/>
+        </w:rPr>
+        <w:lastRenderedPageBreak/>
+        <w:t xml:space="preserve">Since 1981, daily fish monitoring has occurred annually along the coast near Prudhoe Bay, Alaska for approximately 8–10 weeks each summer during July and August, with the exception of the 1999 and 2000 field seasons. Beginning in 2001, a complete dataset and standardized methodology </w:t>
+      </w:r>
+      <w:r>
+        <w:rPr>
+          <w:rFonts w:cs="Times New Roman"/>
+        </w:rPr>
+        <w:t xml:space="preserve">have been implemented </w:t>
+      </w:r>
+      <w:r>
+        <w:rPr>
+          <w:rFonts w:cs="Times New Roman"/>
+        </w:rPr>
+        <w:t xml:space="preserve">at four fixed stations with double-ended fyke nets. The </w:t>
+      </w:r>
+      <w:r>
+        <w:rPr>
+          <w:rFonts w:cs="Times New Roman"/>
+        </w:rPr>
+        <w:t>sampl</w:t>
+      </w:r>
+      <w:r>
+        <w:rPr>
+          <w:rFonts w:cs="Times New Roman"/>
+        </w:rPr>
+        <w:t>e</w:t>
+      </w:r>
+      <w:r>
+        <w:rPr>
+          <w:rFonts w:cs="Times New Roman"/>
+        </w:rPr>
+        <w:t xml:space="preserve"> </w:t>
+      </w:r>
+      <w:r>
+        <w:rPr>
+          <w:rFonts w:cs="Times New Roman"/>
+        </w:rPr>
+        <w:t xml:space="preserve">locations </w:t>
+      </w:r>
+      <w:r>
+        <w:rPr>
+          <w:rFonts w:cs="Times New Roman"/>
+        </w:rPr>
+        <w:t xml:space="preserve">are aligned roughly east-west, spaced approximately 27 km apart (Figure 1). From west to east, these sites are identified as Site 220 (approximately 1 km west from the base of the West Dock causeway; sampled </w:t>
+      </w:r>
+      <w:r>
+        <w:rPr>
+          <w:rFonts w:cs="Times New Roman"/>
+        </w:rPr>
+        <w:t>200</w:t>
+      </w:r>
+      <w:r>
+        <w:rPr>
+          <w:rFonts w:cs="Times New Roman"/>
+        </w:rPr>
+        <w:t>1</w:t>
+      </w:r>
+      <w:r>
+        <w:rPr>
+          <w:rFonts w:cs="Times New Roman"/>
+        </w:rPr>
+        <w:t>–201</w:t>
+      </w:r>
+      <w:r>
+        <w:rPr>
+          <w:rFonts w:cs="Times New Roman"/>
+        </w:rPr>
+        <w:t>8</w:t>
+      </w:r>
+      <w:r>
+        <w:rPr>
+          <w:rFonts w:cs="Times New Roman"/>
+        </w:rPr>
+        <w:t xml:space="preserve">), Site 218 (on the west side of Prudhoe Bay at the West Beach drilling pad; sampled </w:t>
+      </w:r>
+      <w:r>
+        <w:rPr>
+          <w:rFonts w:cs="Times New Roman"/>
+        </w:rPr>
+        <w:t>200</w:t>
+      </w:r>
+      <w:r>
+        <w:rPr>
+          <w:rFonts w:cs="Times New Roman"/>
+        </w:rPr>
+        <w:t>1</w:t>
+      </w:r>
+      <w:r>
+        <w:rPr>
+          <w:rFonts w:cs="Times New Roman"/>
+        </w:rPr>
+        <w:t>–201</w:t>
+      </w:r>
+      <w:r>
+        <w:rPr>
+          <w:rFonts w:cs="Times New Roman"/>
+        </w:rPr>
+        <w:t>8</w:t>
+      </w:r>
+      <w:r>
+        <w:rPr>
+          <w:rFonts w:cs="Times New Roman"/>
+        </w:rPr>
+        <w:t xml:space="preserve">), Site 214 (at the </w:t>
+      </w:r>
+      <w:proofErr w:type="spellStart"/>
+      <w:r>
+        <w:rPr>
+          <w:rFonts w:cs="Times New Roman"/>
+        </w:rPr>
+        <w:t>Niakuk</w:t>
+      </w:r>
+      <w:proofErr w:type="spellEnd"/>
+      <w:r>
+        <w:rPr>
+          <w:rFonts w:cs="Times New Roman"/>
+        </w:rPr>
+        <w:t xml:space="preserve"> drilling pad on the tip of Heald Point; sampled 2002–201</w:t>
+      </w:r>
+      <w:r>
+        <w:rPr>
+          <w:rFonts w:cs="Times New Roman"/>
+        </w:rPr>
+        <w:t>8</w:t>
+      </w:r>
+      <w:r>
+        <w:rPr>
+          <w:rFonts w:cs="Times New Roman"/>
+        </w:rPr>
+        <w:t xml:space="preserve">), and Site 230 (on the eastern side of the Endicott Causeway, south of the middle of three causeway breaches; sampled </w:t>
+      </w:r>
+      <w:r>
+        <w:rPr>
+          <w:rFonts w:cs="Times New Roman"/>
+        </w:rPr>
+        <w:t>200</w:t>
+      </w:r>
+      <w:r>
+        <w:rPr>
+          <w:rFonts w:cs="Times New Roman"/>
+        </w:rPr>
+        <w:t>1</w:t>
+      </w:r>
+      <w:r>
+        <w:rPr>
+          <w:rFonts w:cs="Times New Roman"/>
+        </w:rPr>
+        <w:t>–201</w:t>
+      </w:r>
+      <w:r>
+        <w:rPr>
+          <w:rFonts w:cs="Times New Roman"/>
+        </w:rPr>
+        <w:t>8</w:t>
+      </w:r>
+      <w:r>
+        <w:rPr>
+          <w:rFonts w:cs="Times New Roman"/>
+        </w:rPr>
+        <w:t>). In 2001, Site 231 was fished on the western side of the Endicott causeway to follow historical sampling locations, but due to changing bathymetry the site was replaced the following year with the current sampling location of Site 214.</w:t>
+      </w:r>
+      <w:r>
+        <w:rPr>
+          <w:rFonts w:cs="Times New Roman"/>
+        </w:rPr>
+        <w:t xml:space="preserve"> </w:t>
+      </w:r>
+    </w:p>
+    <w:p>
+      <w:pPr>
+        <w:ind w:firstLine="540"/>
+        <w:rPr>
+          <w:rFonts w:cs="Times New Roman"/>
+        </w:rPr>
+      </w:pPr>
+      <w:r>
+        <w:rPr>
+          <w:rFonts w:cs="Times New Roman"/>
+        </w:rPr>
+        <w:t xml:space="preserve">At </w:t>
+      </w:r>
+      <w:r>
+        <w:rPr>
+          <w:rFonts w:cs="Times New Roman"/>
+        </w:rPr>
+        <w:t xml:space="preserve">each of </w:t>
+      </w:r>
+      <w:r>
+        <w:rPr>
+          <w:rFonts w:cs="Times New Roman"/>
+        </w:rPr>
+        <w:t xml:space="preserve">the four sampling locations, two fyke nets with an opening of 1.8 m by 1.7 m were set side-by-side, opening towards the coastline, with a 60-m blocker net leading to shore. A 15-m blocker wing was attached to the outer edge of each cod end. Using this bi-directional sampling method, the </w:t>
+      </w:r>
+      <w:r>
+        <w:rPr>
+          <w:rFonts w:cs="Times New Roman"/>
+        </w:rPr>
+        <w:t xml:space="preserve">fyke </w:t>
+      </w:r>
+      <w:r>
+        <w:rPr>
+          <w:rFonts w:cs="Times New Roman"/>
+        </w:rPr>
+        <w:t xml:space="preserve">nets could intercept and catch fish moving along the shoreline in either direction. All blocker lead nets and wings were constructed from 2.5-cm stretch mesh, while the fyke net mesh consisted of 1.27-cm stretch mesh. Three consecutive throats were located behind each 1.7-m frame opening, </w:t>
+      </w:r>
+      <w:r>
+        <w:rPr>
+          <w:rFonts w:cs="Times New Roman"/>
+        </w:rPr>
+        <w:t xml:space="preserve">with </w:t>
+      </w:r>
+      <w:r>
+        <w:rPr>
+          <w:rFonts w:cs="Times New Roman"/>
+        </w:rPr>
+        <w:t xml:space="preserve">the outermost throat having a functional width of 11.4 cm. Net specifications </w:t>
+      </w:r>
+      <w:r>
+        <w:rPr>
+          <w:rFonts w:cs="Times New Roman"/>
+        </w:rPr>
+        <w:t xml:space="preserve">were consistently </w:t>
+      </w:r>
+      <w:r>
+        <w:rPr>
+          <w:rFonts w:cs="Times New Roman"/>
+        </w:rPr>
+        <w:t xml:space="preserve">used throughout the </w:t>
+      </w:r>
+      <w:r>
+        <w:rPr>
+          <w:rFonts w:cs="Times New Roman"/>
+        </w:rPr>
+        <w:t>duration</w:t>
+      </w:r>
+      <w:r>
+        <w:rPr>
+          <w:rFonts w:cs="Times New Roman"/>
+        </w:rPr>
+        <w:t xml:space="preserve"> of the study, with the exception of a modification </w:t>
+      </w:r>
+      <w:r>
+        <w:rPr>
+          <w:rFonts w:cs="Times New Roman"/>
+        </w:rPr>
+        <w:t xml:space="preserve">in 2009 to add a vertical metal bar to the fyke net funnel </w:t>
+      </w:r>
+      <w:r>
+        <w:rPr>
+          <w:rFonts w:cs="Times New Roman"/>
+        </w:rPr>
+        <w:t xml:space="preserve">to prevent </w:t>
+      </w:r>
+      <w:r>
+        <w:rPr>
+          <w:rFonts w:cs="Times New Roman"/>
+        </w:rPr>
+        <w:lastRenderedPageBreak/>
+        <w:t xml:space="preserve">incidental seal catches. Sampling sites were operated from </w:t>
+      </w:r>
+      <w:r>
+        <w:rPr>
+          <w:rFonts w:cs="Times New Roman"/>
+        </w:rPr>
+        <w:t xml:space="preserve">approximately </w:t>
+      </w:r>
+      <w:r>
+        <w:rPr>
+          <w:rFonts w:cs="Times New Roman"/>
+        </w:rPr>
+        <w:t xml:space="preserve">July </w:t>
+      </w:r>
+      <w:r>
+        <w:rPr>
+          <w:rFonts w:cs="Times New Roman"/>
+        </w:rPr>
+        <w:t xml:space="preserve">1 </w:t>
+      </w:r>
+      <w:r>
+        <w:rPr>
+          <w:rFonts w:cs="Times New Roman"/>
+        </w:rPr>
+        <w:t xml:space="preserve">through </w:t>
+      </w:r>
+      <w:r>
+        <w:rPr>
+          <w:rFonts w:cs="Times New Roman"/>
+        </w:rPr>
+        <w:t xml:space="preserve">September 1 </w:t>
+      </w:r>
+      <w:r>
+        <w:rPr>
+          <w:rFonts w:cs="Times New Roman"/>
+        </w:rPr>
+        <w:t xml:space="preserve">each year, with the precise dates of </w:t>
+      </w:r>
+      <w:r>
+        <w:rPr>
+          <w:rFonts w:cs="Times New Roman"/>
+        </w:rPr>
+        <w:t xml:space="preserve">installation and removal </w:t>
+      </w:r>
+      <w:r>
+        <w:rPr>
+          <w:rFonts w:cs="Times New Roman"/>
+        </w:rPr>
+        <w:t>for</w:t>
+      </w:r>
+      <w:r>
+        <w:rPr>
+          <w:rFonts w:cs="Times New Roman"/>
+        </w:rPr>
+        <w:t xml:space="preserve"> each site var</w:t>
+      </w:r>
+      <w:r>
+        <w:rPr>
+          <w:rFonts w:cs="Times New Roman"/>
+        </w:rPr>
+        <w:t>ying each year</w:t>
+      </w:r>
+      <w:r>
+        <w:rPr>
+          <w:rFonts w:cs="Times New Roman"/>
+        </w:rPr>
+        <w:t xml:space="preserve">. </w:t>
+      </w:r>
+      <w:r>
+        <w:rPr>
+          <w:rFonts w:cs="Times New Roman"/>
+        </w:rPr>
+        <w:t xml:space="preserve">The latest date of first sampling was July </w:t>
+      </w:r>
+      <w:r>
+        <w:rPr>
+          <w:rFonts w:cs="Times New Roman"/>
+        </w:rPr>
+        <w:t>6</w:t>
+      </w:r>
+      <w:r>
+        <w:rPr>
+          <w:rFonts w:cs="Times New Roman"/>
+        </w:rPr>
+        <w:t xml:space="preserve"> </w:t>
+      </w:r>
+      <w:r>
+        <w:rPr>
+          <w:rFonts w:cs="Times New Roman"/>
+        </w:rPr>
+        <w:t xml:space="preserve">(2018) </w:t>
+      </w:r>
+      <w:r>
+        <w:rPr>
+          <w:rFonts w:cs="Times New Roman"/>
+        </w:rPr>
+        <w:t xml:space="preserve">and the earliest date of last sampling was August 25. </w:t>
+      </w:r>
+    </w:p>
+    <w:p>
+      <w:pPr>
+        <w:ind w:firstLine="540"/>
+        <w:rPr>
+          <w:rFonts w:cs="Times New Roman"/>
+        </w:rPr>
+      </w:pPr>
+      <w:r>
+        <w:rPr>
+          <w:rFonts w:cs="Times New Roman"/>
+        </w:rPr>
+        <w:t xml:space="preserve">Each net was checked daily and all fish were identified to species and enumerated. After species identification, enumeration, and measurements </w:t>
+      </w:r>
+      <w:r>
+        <w:rPr>
+          <w:rFonts w:cs="Times New Roman"/>
+        </w:rPr>
+        <w:t>of a subsample of select species</w:t>
+      </w:r>
+      <w:r>
+        <w:rPr>
+          <w:rFonts w:cs="Times New Roman"/>
+        </w:rPr>
+        <w:t>, fish were released away and offshore from the cod-end openings to minimize recapture. All fish were identified using Mecklenburg et al.</w:t>
+      </w:r>
+      <w:r>
+        <w:rPr>
+          <w:rFonts w:cs="Times New Roman"/>
+        </w:rPr>
+        <w:t xml:space="preserve"> </w:t>
+      </w:r>
+      <w:r>
+        <w:rPr>
+          <w:rFonts w:cs="Times New Roman"/>
+        </w:rPr>
+        <w:fldChar w:fldCharType="begin" w:fldLock="1"/>
+      </w:r>
+      <w:r>
+        <w:rPr>
+          <w:rFonts w:cs="Times New Roman"/>
+        </w:rPr>
+        <w:instrText>ADDIN CSL_CITATION { "citationItems" : [ { "id" : "ITEM-1", "itemData" : { "author" : [ { "dropping-particle" : "", "family" : "Mecklenburg", "given" : "Catherine W.", "non-dropping-particle" : "", "parse-names" : false, "suffix" : "" }, { "dropping-particle" : "", "family" : "Mecklenburg", "given" : "T. Anthony", "non-dropping-particle" : "", "parse-names" : false, "suffix" : "" }, { "dropping-particle" : "", "family" : "Thorsteinson", "given" : "Lyman K.", "non-dropping-particle" : "", "parse-names" : false, "suffix" : "" } ], "id" : "ITEM-1", "issued" : { "date-parts" : [ [ "2002" ] ] }, "number-of-pages" : "1116", "publisher" : "American Fisheries Society", "title" : "Fishes of Alaska", "type" : "book" }, "suppress-author" : 1, "uris" : [ "http://www.mendeley.com/documents/?uuid=df3bfe5a-0ead-46f3-bcdc-fb1b5504983f" ] } ], "mendeley" : { "formattedCitation" : "(2002)", "plainTextFormattedCitation" : "(2002)", "previouslyFormattedCitation" : "(2002)" }, "properties" : {  }, "schema" : "https://github.com/citation-style-language/schema/raw/master/csl-citation.json" }</w:instrText>
+      </w:r>
+      <w:r>
+        <w:rPr>
+          <w:rFonts w:cs="Times New Roman"/>
+        </w:rPr>
+        <w:fldChar w:fldCharType="separate"/>
+      </w:r>
+      <w:r>
+        <w:rPr>
+          <w:rFonts w:cs="Times New Roman"/>
+          <w:noProof/>
+        </w:rPr>
+        <w:t>(2002)</w:t>
+      </w:r>
+      <w:r>
+        <w:rPr>
+          <w:rFonts w:cs="Times New Roman"/>
+        </w:rPr>
+        <w:fldChar w:fldCharType="end"/>
+      </w:r>
+      <w:r>
+        <w:rPr>
+          <w:rFonts w:cs="Times New Roman"/>
+        </w:rPr>
+        <w:t xml:space="preserve">, George et al. </w:t>
+      </w:r>
+      <w:r>
+        <w:rPr>
+          <w:rFonts w:cs="Times New Roman"/>
+        </w:rPr>
+        <w:fldChar w:fldCharType="begin" w:fldLock="1"/>
+      </w:r>
+      <w:r>
+        <w:rPr>
+          <w:rFonts w:cs="Times New Roman"/>
+        </w:rPr>
+        <w:instrText>ADDIN CSL_CITATION { "citationItems" : [ { "id" : "ITEM-1", "itemData" : { "author" : [ { "dropping-particle" : "", "family" : "George", "given" : "Craig.", "non-dropping-particle" : "", "parse-names" : false, "suffix" : "" }, { "dropping-particle" : "", "family" : "Moulton", "given" : "Lawrence L.", "non-dropping-particle" : "", "parse-names" : false, "suffix" : "" }, { "dropping-particle" : "", "family" : "Johnson", "given" : "M.", "non-dropping-particle" : "", "parse-names" : false, "suffix" : "" } ], "id" : "ITEM-1", "issued" : { "date-parts" : [ [ "2009" ] ] }, "title" : "A field guide to the common fishes of the North Slope of Alaska", "type" : "book" }, "suppress-author" : 1, "uris" : [ "http://www.mendeley.com/documents/?uuid=07b2243e-57ea-44a1-ad28-a2008a15cc7c" ] } ], "mendeley" : { "formattedCitation" : "(2009)", "plainTextFormattedCitation" : "(2009)", "previouslyFormattedCitation" : "(2009)" }, "properties" : {  }, "schema" : "https://github.com/citation-style-language/schema/raw/master/csl-citation.json" }</w:instrText>
+      </w:r>
+      <w:r>
+        <w:rPr>
+          <w:rFonts w:cs="Times New Roman"/>
+        </w:rPr>
+        <w:fldChar w:fldCharType="separate"/>
+      </w:r>
+      <w:r>
+        <w:rPr>
+          <w:rFonts w:cs="Times New Roman"/>
+          <w:noProof/>
+        </w:rPr>
+        <w:t>(2009)</w:t>
+      </w:r>
+      <w:r>
+        <w:rPr>
+          <w:rFonts w:cs="Times New Roman"/>
+        </w:rPr>
+        <w:fldChar w:fldCharType="end"/>
+      </w:r>
+      <w:r>
+        <w:rPr>
+          <w:rFonts w:cs="Times New Roman"/>
+        </w:rPr>
+        <w:t xml:space="preserve">, </w:t>
+      </w:r>
+      <w:r>
+        <w:rPr>
+          <w:rFonts w:cs="Times New Roman"/>
+        </w:rPr>
+        <w:t xml:space="preserve">and </w:t>
+      </w:r>
+      <w:proofErr w:type="spellStart"/>
+      <w:r>
+        <w:rPr>
+          <w:rFonts w:cs="Times New Roman"/>
+        </w:rPr>
+        <w:t>Thorsteinson</w:t>
+      </w:r>
+      <w:proofErr w:type="spellEnd"/>
+      <w:r>
+        <w:rPr>
+          <w:rFonts w:cs="Times New Roman"/>
+        </w:rPr>
+        <w:t xml:space="preserve"> and Love </w:t>
+      </w:r>
+      <w:r>
+        <w:rPr>
+          <w:rFonts w:cs="Times New Roman"/>
+        </w:rPr>
+        <w:fldChar w:fldCharType="begin" w:fldLock="1"/>
+      </w:r>
+      <w:r>
+        <w:rPr>
+          <w:rFonts w:cs="Times New Roman"/>
+        </w:rPr>
+        <w:instrText>ADDIN CSL_CITATION { "citationItems" : [ { "id" : "ITEM-1", "itemData" : { "author" : [ { "dropping-particle" : "", "family" : "Thorsteinson", "given" : "Lyman K.", "non-dropping-particle" : "", "parse-names" : false, "suffix" : "" }, { "dropping-particle" : "", "family" : "Love", "given" : "Milton S.", "non-dropping-particle" : "", "parse-names" : false, "suffix" : "" } ], "id" : "ITEM-1", "issued" : { "date-parts" : [ [ "2016" ] ] }, "title" : "Alaska Arctic Marine Fish Ecology Catalog", "type" : "report" }, "suppress-author" : 1, "uris" : [ "http://www.mendeley.com/documents/?uuid=909944f5-bc0f-48e9-9d6e-63aec4454be9" ] } ], "mendeley" : { "formattedCitation" : "(2016)", "plainTextFormattedCitation" : "(2016)", "previouslyFormattedCitation" : "(2016)" }, "properties" : {  }, "schema" : "https://github.com/citation-style-language/schema/raw/master/csl-citation.json" }</w:instrText>
+      </w:r>
+      <w:r>
+        <w:rPr>
+          <w:rFonts w:cs="Times New Roman"/>
+        </w:rPr>
+        <w:fldChar w:fldCharType="separate"/>
+      </w:r>
+      <w:r>
+        <w:rPr>
+          <w:rFonts w:cs="Times New Roman"/>
+          <w:noProof/>
+        </w:rPr>
+        <w:t>(2016)</w:t>
+      </w:r>
+      <w:r>
+        <w:rPr>
+          <w:rFonts w:cs="Times New Roman"/>
+        </w:rPr>
+        <w:fldChar w:fldCharType="end"/>
+      </w:r>
+      <w:r>
+        <w:rPr>
+          <w:rFonts w:cs="Times New Roman"/>
+        </w:rPr>
+        <w:t xml:space="preserve">. Field sampling </w:t>
+      </w:r>
+      <w:r>
+        <w:rPr>
+          <w:rFonts w:cs="Times New Roman"/>
+        </w:rPr>
+        <w:t>protocols were essentially unchanged from 2001 to 201</w:t>
+      </w:r>
+      <w:r>
+        <w:rPr>
+          <w:rFonts w:cs="Times New Roman"/>
+        </w:rPr>
+        <w:t>8</w:t>
+      </w:r>
+      <w:r>
+        <w:rPr>
+          <w:rFonts w:cs="Times New Roman"/>
+        </w:rPr>
+        <w:t xml:space="preserve">, except for the addition in 2017 of length measurements from new fish species. </w:t>
+      </w:r>
     </w:p>
     <w:p>
       <w:pPr>

</xml_diff>

<commit_message>
added figure file, only has env corr right now
</commit_message>
<xml_diff>
--- a/Chapter1.docx
+++ b/Chapter1.docx
@@ -2922,6 +2922,8 @@
           <w:rFonts w:cs="Times New Roman"/>
         </w:rPr>
       </w:pPr>
+      <w:bookmarkStart w:id="2" w:name="_GoBack"/>
+      <w:bookmarkEnd w:id="2"/>
     </w:p>
     <w:p>
       <w:pPr>
@@ -2954,13 +2956,7 @@
         <w:rPr>
           <w:rFonts w:cs="Times New Roman"/>
         </w:rPr>
-        <w:t>both net sides were aggregated</w:t>
-      </w:r>
-      <w:r>
-        <w:rPr>
-          <w:rFonts w:cs="Times New Roman"/>
-        </w:rPr>
-        <w:t xml:space="preserve">. We will use effort data scaled for each day, not on a 24-hour basis, in case the majority of fish movement occurs during crepuscular periods. </w:t>
+        <w:t xml:space="preserve">both net sides were aggregated. We will use effort data scaled for each day, not on a 24-hour basis, in case the majority of fish movement occurs during crepuscular periods. </w:t>
       </w:r>
     </w:p>
     <w:p>
@@ -2976,6 +2972,12 @@
         </w:rPr>
         <w:t>Accounted for effort, and reason</w:t>
       </w:r>
+      <w:r>
+        <w:rPr>
+          <w:rFonts w:cs="Times New Roman"/>
+        </w:rPr>
+        <w:t>ing to do so</w:t>
+      </w:r>
     </w:p>
     <w:p>
       <w:pPr>
@@ -2988,37 +2990,7 @@
         <w:rPr>
           <w:rFonts w:cs="Times New Roman"/>
         </w:rPr>
-        <w:t xml:space="preserve">Two fish that were unable to be </w:t>
-      </w:r>
-      <w:r>
-        <w:rPr>
-          <w:rFonts w:cs="Times New Roman"/>
-        </w:rPr>
-        <w:t xml:space="preserve">identified </w:t>
-      </w:r>
-      <w:r>
-        <w:rPr>
-          <w:rFonts w:cs="Times New Roman"/>
-        </w:rPr>
-        <w:t xml:space="preserve">to species and 24 hybridized cisco </w:t>
-      </w:r>
-      <w:r>
-        <w:rPr>
-          <w:rFonts w:cs="Times New Roman"/>
-        </w:rPr>
-        <w:t xml:space="preserve">species </w:t>
-      </w:r>
-      <w:r>
-        <w:rPr>
-          <w:rFonts w:cs="Times New Roman"/>
-        </w:rPr>
-        <w:t>were</w:t>
-      </w:r>
-      <w:r>
-        <w:rPr>
-          <w:rFonts w:cs="Times New Roman"/>
-        </w:rPr>
-        <w:t xml:space="preserve"> excluded from </w:t>
+        <w:t xml:space="preserve">Two fish that were unable to be identified to species and 24 hybridized cisco species were excluded from </w:t>
       </w:r>
       <w:r>
         <w:rPr>
@@ -3145,19 +3117,19 @@
         </w:rPr>
         <w:t xml:space="preserve">This project only collected water temperature and salinity data. </w:t>
       </w:r>
-      <w:commentRangeStart w:id="2"/>
+      <w:commentRangeStart w:id="3"/>
       <w:r>
         <w:rPr>
           <w:rFonts w:cs="Times New Roman"/>
         </w:rPr>
         <w:t>Because temperature and salinity can occasionally vary throughout the water column (e.g., salinity lens), we will average the top, midwater, and bottom measurements to gain a daily average by site</w:t>
       </w:r>
-      <w:commentRangeEnd w:id="2"/>
+      <w:commentRangeEnd w:id="3"/>
       <w:r>
         <w:rPr>
           <w:rStyle w:val="CommentReference"/>
         </w:rPr>
-        <w:commentReference w:id="2"/>
+        <w:commentReference w:id="3"/>
       </w:r>
       <w:r>
         <w:rPr>
@@ -3165,8 +3137,6 @@
         </w:rPr>
         <w:t xml:space="preserve">. </w:t>
       </w:r>
-      <w:bookmarkStart w:id="3" w:name="_GoBack"/>
-      <w:bookmarkEnd w:id="3"/>
     </w:p>
     <w:p>
       <w:pPr>
@@ -3471,13 +3441,7 @@
         <w:rPr>
           <w:rFonts w:cs="Times New Roman"/>
         </w:rPr>
-        <w:t xml:space="preserve">United States Geological Survey </w:t>
-      </w:r>
-      <w:r>
-        <w:rPr>
-          <w:rFonts w:cs="Times New Roman"/>
-        </w:rPr>
-        <w:t>(</w:t>
+        <w:t>United States Geological Survey (</w:t>
       </w:r>
       <w:r>
         <w:rPr>
@@ -6272,7 +6236,7 @@
       </w:r>
     </w:p>
   </w:comment>
-  <w:comment w:id="2" w:author="Justin Priest" w:date="2018-04-03T21:48:00Z" w:initials="JP">
+  <w:comment w:id="3" w:author="Justin Priest" w:date="2018-04-03T21:48:00Z" w:initials="JP">
     <w:p>
       <w:pPr>
         <w:pStyle w:val="Default"/>

</xml_diff>

<commit_message>
minor updates most scripts redid species richness to add biweekly added biweekly numbering function
</commit_message>
<xml_diff>
--- a/Chapter1.docx
+++ b/Chapter1.docx
@@ -653,7 +653,7 @@
         <w:rPr>
           <w:rFonts w:cs="Times New Roman"/>
         </w:rPr>
-        <w:t xml:space="preserve">, supporting fishes that prey upon such species such as Arctic Cod </w:t>
+        <w:t xml:space="preserve">, supporting fishes such as Arctic Cod </w:t>
       </w:r>
       <w:proofErr w:type="spellStart"/>
       <w:r>
@@ -684,7 +684,19 @@
         <w:rPr>
           <w:rFonts w:cs="Times New Roman"/>
         </w:rPr>
-        <w:t xml:space="preserve"> (</w:t>
+        <w:t xml:space="preserve"> </w:t>
+      </w:r>
+      <w:r>
+        <w:rPr>
+          <w:rFonts w:cs="Times New Roman"/>
+        </w:rPr>
+        <w:t xml:space="preserve">that prey upon such species </w:t>
+      </w:r>
+      <w:r>
+        <w:rPr>
+          <w:rFonts w:cs="Times New Roman"/>
+        </w:rPr>
+        <w:t>(</w:t>
       </w:r>
       <w:proofErr w:type="spellStart"/>
       <w:r>
@@ -835,7 +847,7 @@
         <w:rPr>
           <w:rFonts w:cs="Times New Roman"/>
         </w:rPr>
-        <w:t>. Expected changes are also much broader than just temperature</w:t>
+        <w:t>. Expected changes are much broader than just temperature</w:t>
       </w:r>
       <w:r>
         <w:rPr>
@@ -1742,7 +1754,19 @@
         <w:rPr>
           <w:rFonts w:cs="Times New Roman"/>
         </w:rPr>
-        <w:t xml:space="preserve">. Thus, interannual abundances of fish species can fluctuate greatly. </w:t>
+        <w:t xml:space="preserve">. Thus, interannual abundances of </w:t>
+      </w:r>
+      <w:r>
+        <w:rPr>
+          <w:rFonts w:cs="Times New Roman"/>
+        </w:rPr>
+        <w:t xml:space="preserve">Arctic </w:t>
+      </w:r>
+      <w:r>
+        <w:rPr>
+          <w:rFonts w:cs="Times New Roman"/>
+        </w:rPr>
+        <w:t xml:space="preserve">fish species can fluctuate greatly. </w:t>
       </w:r>
     </w:p>
     <w:p>
@@ -1752,6 +1776,326 @@
           <w:rFonts w:cs="Times New Roman"/>
         </w:rPr>
       </w:pPr>
+      <w:r>
+        <w:rPr>
+          <w:rFonts w:cs="Times New Roman"/>
+        </w:rPr>
+        <w:t xml:space="preserve">Arctic fresh and nearshore waters are </w:t>
+      </w:r>
+      <w:r>
+        <w:rPr>
+          <w:rFonts w:cs="Times New Roman"/>
+        </w:rPr>
+        <w:t xml:space="preserve">comprised of several species of whitefishes, including Broad Whitefish </w:t>
+      </w:r>
+      <w:r>
+        <w:rPr>
+          <w:rFonts w:cs="Times New Roman"/>
+          <w:i/>
+        </w:rPr>
+        <w:t>Coregonus nasus</w:t>
+      </w:r>
+      <w:r>
+        <w:rPr>
+          <w:rFonts w:cs="Times New Roman"/>
+        </w:rPr>
+        <w:t xml:space="preserve">, Arctic Cisco </w:t>
+      </w:r>
+      <w:r>
+        <w:rPr>
+          <w:rFonts w:cs="Times New Roman"/>
+          <w:i/>
+        </w:rPr>
+        <w:t xml:space="preserve">Coregonus </w:t>
+      </w:r>
+      <w:proofErr w:type="spellStart"/>
+      <w:r>
+        <w:rPr>
+          <w:rFonts w:cs="Times New Roman"/>
+          <w:i/>
+        </w:rPr>
+        <w:t>autumnalis</w:t>
+      </w:r>
+      <w:proofErr w:type="spellEnd"/>
+      <w:r>
+        <w:rPr>
+          <w:rFonts w:cs="Times New Roman"/>
+        </w:rPr>
+        <w:t xml:space="preserve">, Least Cisco </w:t>
+      </w:r>
+      <w:r>
+        <w:rPr>
+          <w:rFonts w:cs="Times New Roman"/>
+          <w:i/>
+        </w:rPr>
+        <w:t>Coregonus sardinella</w:t>
+      </w:r>
+      <w:r>
+        <w:rPr>
+          <w:rFonts w:cs="Times New Roman"/>
+        </w:rPr>
+        <w:t>, and Humpback Whitefish</w:t>
+      </w:r>
+      <w:r>
+        <w:t xml:space="preserve"> </w:t>
+      </w:r>
+      <w:r>
+        <w:rPr>
+          <w:rFonts w:cs="Times New Roman"/>
+          <w:i/>
+        </w:rPr>
+        <w:t xml:space="preserve">Coregonus </w:t>
+      </w:r>
+      <w:proofErr w:type="spellStart"/>
+      <w:r>
+        <w:rPr>
+          <w:rFonts w:cs="Times New Roman"/>
+          <w:i/>
+        </w:rPr>
+        <w:t>pidschian</w:t>
+      </w:r>
+      <w:proofErr w:type="spellEnd"/>
+      <w:r>
+        <w:rPr>
+          <w:rFonts w:cs="Times New Roman"/>
+        </w:rPr>
+        <w:t>.</w:t>
+      </w:r>
+      <w:r>
+        <w:rPr>
+          <w:rFonts w:cs="Times New Roman"/>
+        </w:rPr>
+        <w:t xml:space="preserve"> Arctic whitefish species are amphidromous and tolerant of moderate levels of salinity</w:t>
+      </w:r>
+      <w:r>
+        <w:rPr>
+          <w:rFonts w:cs="Times New Roman"/>
+        </w:rPr>
+        <w:t xml:space="preserve"> </w:t>
+      </w:r>
+      <w:r>
+        <w:rPr>
+          <w:rFonts w:cs="Times New Roman"/>
+        </w:rPr>
+        <w:fldChar w:fldCharType="begin" w:fldLock="1"/>
+      </w:r>
+      <w:r>
+        <w:rPr>
+          <w:rFonts w:cs="Times New Roman"/>
+        </w:rPr>
+        <w:instrText>ADDIN CSL_CITATION { "citationItems" : [ { "id" : "ITEM-1", "itemData" : { "DOI" : "10.1111/j.1095-8649.1993.tb00581.x", "ISSN" : "10958649", "abstract" : "463-474", "author" : [ { "dropping-particle" : "", "family" : "Fechhelm", "given" : "Robert G.", "non-dropping-particle" : "", "parse-names" : false, "suffix" : "" }, { "dropping-particle" : "", "family" : "Fitzgerald", "given" : "P. S.", "non-dropping-particle" : "", "parse-names" : false, "suffix" : "" }, { "dropping-particle" : "", "family" : "Bryan", "given" : "J. D.", "non-dropping-particle" : "", "parse-names" : false, "suffix" : "" }, { "dropping-particle" : "", "family" : "Gallaway", "given" : "Benny J.", "non-dropping-particle" : "", "parse-names" : false, "suffix" : "" } ], "container-title" : "Journal of Fish Biology", "id" : "ITEM-1", "issue" : "3", "issued" : { "date-parts" : [ [ "1993" ] ] }, "page" : "463-474", "title" : "Effect of salinity and temperature on the growth of yearling Arctic cisco (Coregonus autumnalis) of the Alaskan Beaufort Sea", "type" : "article", "volume" : "43" }, "uris" : [ "http://www.mendeley.com/documents/?uuid=25601ffa-1577-4359-b315-3e6281d2ec5c" ] }, { "id" : "ITEM-2", "itemData" : { "ISBN" : "0008-4301", "ISSN" : "00084301", "abstract" : "In the absence of distribution data for juvenile broad whitefish, Coregonus nasus, laboratory experiments were designed to elucidate the salinity ranges that the species will tolerate. Larval fish (12- 18 mm) died within 120 h at salinities of 12.5%, and higher at both 5 and 10\u00b0C, though more slowly at 5\u00b0C. Salinities of 12.5 and 15%,, but no higher, were tolerated for 120 h at 15 \"C. Larvae fed readily at 15 \"C but not at 5 or 10\u00b0C. Slightly larger and more-developed larvae (15 - 19 mm) were tolerant of 12.5%, but died within 120 h at 15%, at the same three temperatures. These fish fed more readily than the younger ones. Larger fish (33 -68 mm) were generally tolerant of 15 -20%, but not of higher salinities in 120-h tolerance tests. Larger field- collected fish (27 -200 mm) reacted similarly but were more tolerant of salinities between 20 and 27%, in 96-h tests. Analysis of both experiments with larger fish suggests that time to death was inversely related to size as well as to salinity. Coregonus nasus does not seem to be more tolerant of saline conditions than other freshwater or migratory fish species. Experimental results combined with limited information about the species' distribution suggest that man-made constructions on the arctic coast might seriously affect dispersal or annual migrations.", "author" : [ { "dropping-particle" : "", "family" : "March", "given" : "B G E", "non-dropping-particle" : "de", "parse-names" : false, "suffix" : "" } ], "container-title" : "Canadian Journal of Zoology", "id" : "ITEM-2", "issued" : { "date-parts" : [ [ "1989" ] ] }, "page" : "2392-2397", "title" : "Salinity tolerance of larval and juvenile broad whitefish (Coregonus nasus)", "type" : "article-journal", "volume" : "67" }, "uris" : [ "http://www.mendeley.com/documents/?uuid=cc7e4131-40fc-4351-8031-baadbc7c43dc" ] }, { "id" : "ITEM-3", "itemData" : { "author" : [ { "dropping-particle" : "", "family" : "Bond", "given" : "W. A.", "non-dropping-particle" : "", "parse-names" : false, "suffix" : "" }, { "dropping-particle" : "", "family" : "Erickson", "given" : "R. N.", "non-dropping-particle" : "", "parse-names" : false, "suffix" : "" } ], "container-title" : "Canadian Technical Report of Fisheries and Aquatic Sciences", "id" : "ITEM-3", "issued" : { "date-parts" : [ [ "1985" ] ] }, "title" : "Life History Studies of Anadromous Coregonid Fishes in Two Freshwater Lake Systems on the Tuktoyaktuk Peninsula, Northwest Territories Canadian Technical Report of Fisheries and Aquatic Sciences", "type" : "article-journal", "volume" : "1336" }, "uris" : [ "http://www.mendeley.com/documents/?uuid=aeae6409-fa51-4222-a27b-c0f80fff1127" ] } ], "mendeley" : { "formattedCitation" : "(Bond and Erickson 1985; de March 1989; Fechhelm et al. 1993)", "plainTextFormattedCitation" : "(Bond and Erickson 1985; de March 1989; Fechhelm et al. 1993)", "previouslyFormattedCitation" : "(Bond and Erickson 1985; de March 1989; Fechhelm et al. 1993)" }, "properties" : {  }, "schema" : "https://github.com/citation-style-language/schema/raw/master/csl-citation.json" }</w:instrText>
+      </w:r>
+      <w:r>
+        <w:rPr>
+          <w:rFonts w:cs="Times New Roman"/>
+        </w:rPr>
+        <w:fldChar w:fldCharType="separate"/>
+      </w:r>
+      <w:r>
+        <w:rPr>
+          <w:rFonts w:cs="Times New Roman"/>
+          <w:noProof/>
+        </w:rPr>
+        <w:t>(Bond and Erickson 1985; de March 1989; Fechhelm et al. 1993)</w:t>
+      </w:r>
+      <w:r>
+        <w:rPr>
+          <w:rFonts w:cs="Times New Roman"/>
+        </w:rPr>
+        <w:fldChar w:fldCharType="end"/>
+      </w:r>
+      <w:r>
+        <w:rPr>
+          <w:rFonts w:cs="Times New Roman"/>
+        </w:rPr>
+        <w:t xml:space="preserve">. Arctic Cisco found in Alaskan waters are hatched in the Mackenzie River, Northwest Territories, Canada and transported east as juveniles through easterly winds pushing surface currents, returning to their natal waters within the Mackenzie River to spawn after spending 6–8 years rearing in Alaskan estuaries and rivers </w:t>
+      </w:r>
+      <w:r>
+        <w:rPr>
+          <w:rFonts w:cs="Times New Roman"/>
+        </w:rPr>
+        <w:fldChar w:fldCharType="begin" w:fldLock="1"/>
+      </w:r>
+      <w:r>
+        <w:rPr>
+          <w:rFonts w:cs="Times New Roman"/>
+        </w:rPr>
+        <w:instrText>ADDIN CSL_CITATION { "citationItems" : [ { "id" : "ITEM-1", "itemData" : { "DOI" : "10.1007/s00300-013-1372-y", "ISSN" : "07224060", "abstract" : "Arctic cisco Coregonus autumnalis have a complex anadromous life history, many aspects of which remain poorly understood. Some life history traits of Arctic cisco from the Colville River, Alaska, and Mackenzie River basin, Canada, were investigated using molecular genetics, harvest data, and otolith microchemistry. The Mackenzie hypothesis, which suggests that Arctic cisco found in Alaskan waters originate from the Mackenzie River system, was tested using 11 microsatellite loci and a single mitochondrial DNA gene. No genetic differentiation was found among sample collections from the Colville River and the Mackenzie River system using molecular markers (P &gt; 0.19 in all comparisons). Model-based clustering methods also supported genetic admixture between sample collections from the Colville River and Mackenzie River basin. A reanalysis of recruitment patterns to Alaska, which included data from recent warm periods and suspected changes in atmospheric circulation patterns, still finds that recruitment is correlated to wind conditions. Otolith microchemistry (Sr/Ca ratios) confirmed repeated, annual movements of Arctic cisco between low-salinity habitats in winter and marine waters in summer. \u00a9 2013 US Government.", "author" : [ { "dropping-particle" : "", "family" : "Zimmerman", "given" : "Christian E.", "non-dropping-particle" : "", "parse-names" : false, "suffix" : "" }, { "dropping-particle" : "", "family" : "Ramey", "given" : "Andrew M.", "non-dropping-particle" : "", "parse-names" : false, "suffix" : "" }, { "dropping-particle" : "", "family" : "Turner", "given" : "Sara M.", "non-dropping-particle" : "", "parse-names" : false, "suffix" : "" }, { "dropping-particle" : "", "family" : "Mueter", "given" : "Franz J.", "non-dropping-particle" : "", "parse-names" : false, "suffix" : "" }, { "dropping-particle" : "", "family" : "Murphy", "given" : "Stephen M.", "non-dropping-particle" : "", "parse-names" : false, "suffix" : "" }, { "dropping-particle" : "", "family" : "Nielsen", "given" : "Jennifer L.", "non-dropping-particle" : "", "parse-names" : false, "suffix" : "" } ], "container-title" : "Polar Biology", "id" : "ITEM-1", "issue" : "11", "issued" : { "date-parts" : [ [ "2013" ] ] }, "page" : "1543-1555", "title" : "Genetics, recruitment, and migration patterns of Arctic cisco (Coregonus autumnalis) in the Colville River, Alaska, and Mackenzie River, Canada", "type" : "article-journal", "volume" : "36" }, "uris" : [ "http://www.mendeley.com/documents/?uuid=797cc2f6-a070-4778-8296-b429a9b14eda" ] }, { "id" : "ITEM-2", "itemData" : { "DOI" : "10.1007/s00300-012-1244-x", "ISBN" : "0722-4060", "ISSN" : "07224060", "abstract" : "River discharge supplies nearshore communities with a terrestrial carbon source that is often reflected in invertebrate and fish consumers. Recent studies in the Beaufort Sea have documented widespread terrestrial carbon use among invertebrates, but only limited use among nearshore fish consumers. Here, we examine the carbon source and diet of rapidly growing young-of-year Arctic cisco (Coregonus autumnalis) using stable isotope values (delta C-13 and delta N-15) from muscle and diet analysis (stomach contents) during a critical and previously unsampled life stage. Stable isotope values (delta N-15 and delta C-13) may differentiate between terrestrial and marine sources and integrate over longer time frames (weeks). Diet analysis provides species-specific information, but only from recent foraging (days). Average delta C-13 for all individuals was -25.7 aEuro degrees, with the smallest individuals possessing significantly depleted delta C-13 values indicative of a stronger reliance of terrestrial carbon sources as compared to larger individuals. Average delta N-15 for all individuals was 10.4 aEuro degrees, with little variation among individuals. As fish length increased, the proportion of offshore Calanus prey and neritic Mysis prey increased. Rapid young-of-year growth in Arctic cisco appears to use terrestrial carbon sources obtained by consuming a mixture of neritic and offshore zooplankton. Shifts in the magnitude or phenology of river discharge and the delivery of terrestrial carbon may alter the ecology of nearshore fish consumers.", "author" : [ { "dropping-particle" : "", "family" : "Biela", "given" : "Vanessa R.", "non-dropping-particle" : "von", "parse-names" : false, "suffix" : "" }, { "dropping-particle" : "", "family" : "Zimmerman", "given" : "Christian E.", "non-dropping-particle" : "", "parse-names" : false, "suffix" : "" }, { "dropping-particle" : "", "family" : "Cohn", "given" : "Brian R.", "non-dropping-particle" : "", "parse-names" : false, "suffix" : "" }, { "dropping-particle" : "", "family" : "Welker", "given" : "Jeffrey M.", "non-dropping-particle" : "", "parse-names" : false, "suffix" : "" } ], "container-title" : "Polar Biology", "id" : "ITEM-2", "issue" : "1", "issued" : { "date-parts" : [ [ "2013" ] ] }, "page" : "137-146", "title" : "Terrestrial and marine trophic pathways support young-of-year growth in a nearshore Arctic fish", "type" : "article-journal", "volume" : "36" }, "uris" : [ "http://www.mendeley.com/documents/?uuid=43fe6237-654d-4057-8e28-e6ed5f41cd58" ] } ], "mendeley" : { "formattedCitation" : "(von Biela et al. 2013; Zimmerman et al. 2013)", "plainTextFormattedCitation" : "(von Biela et al. 2013; Zimmerman et al. 2013)", "previouslyFormattedCitation" : "(von Biela et al. 2013; Zimmerman et al. 2013)" }, "properties" : {  }, "schema" : "https://github.com/citation-style-language/schema/raw/master/csl-citation.json" }</w:instrText>
+      </w:r>
+      <w:r>
+        <w:rPr>
+          <w:rFonts w:cs="Times New Roman"/>
+        </w:rPr>
+        <w:fldChar w:fldCharType="separate"/>
+      </w:r>
+      <w:r>
+        <w:rPr>
+          <w:rFonts w:cs="Times New Roman"/>
+          <w:noProof/>
+        </w:rPr>
+        <w:t>(von Biela et al. 2013; Zimmerman et al. 2013)</w:t>
+      </w:r>
+      <w:r>
+        <w:rPr>
+          <w:rFonts w:cs="Times New Roman"/>
+        </w:rPr>
+        <w:fldChar w:fldCharType="end"/>
+      </w:r>
+      <w:r>
+        <w:rPr>
+          <w:rFonts w:cs="Times New Roman"/>
+        </w:rPr>
+        <w:t xml:space="preserve">. </w:t>
+      </w:r>
+      <w:r>
+        <w:rPr>
+          <w:rFonts w:cs="Times New Roman"/>
+        </w:rPr>
+        <w:t xml:space="preserve">Least Cisco, </w:t>
+      </w:r>
+      <w:r>
+        <w:rPr>
+          <w:rFonts w:cs="Times New Roman"/>
+        </w:rPr>
+        <w:t>Broad Whitefish</w:t>
+      </w:r>
+      <w:r>
+        <w:rPr>
+          <w:rFonts w:cs="Times New Roman"/>
+        </w:rPr>
+        <w:t xml:space="preserve">, </w:t>
+      </w:r>
+      <w:r>
+        <w:rPr>
+          <w:rFonts w:cs="Times New Roman"/>
+        </w:rPr>
+        <w:t xml:space="preserve">and Humpback Whitefish are amphidromous species with spawning populations of this species in many of the rivers across northern Alaska </w:t>
+      </w:r>
+      <w:r>
+        <w:rPr>
+          <w:rFonts w:cs="Times New Roman"/>
+        </w:rPr>
+        <w:fldChar w:fldCharType="begin" w:fldLock="1"/>
+      </w:r>
+      <w:r>
+        <w:rPr>
+          <w:rFonts w:cs="Times New Roman"/>
+        </w:rPr>
+        <w:instrText>ADDIN CSL_CITATION { "citationItems" : [ { "id" : "ITEM-1", "itemData" : { "author" : [ { "dropping-particle" : "", "family" : "Craig", "given" : "P. C.", "non-dropping-particle" : "", "parse-names" : false, "suffix" : "" } ], "container-title" : "Biological Papers of the University of Alaska", "id" : "ITEM-1", "issue" : "24", "issued" : { "date-parts" : [ [ "1989" ] ] }, "page" : "27 - 54", "title" : "An introduction to anadromous fishes in the Alaskan Arctic.", "type" : "article-journal" }, "uris" : [ "http://www.mendeley.com/documents/?uuid=aeeebaa5-3922-4ace-a752-07613dab46b2" ] } ], "mendeley" : { "formattedCitation" : "(Craig 1989)", "plainTextFormattedCitation" : "(Craig 1989)", "previouslyFormattedCitation" : "(Craig 1989)" }, "properties" : {  }, "schema" : "https://github.com/citation-style-language/schema/raw/master/csl-citation.json" }</w:instrText>
+      </w:r>
+      <w:r>
+        <w:rPr>
+          <w:rFonts w:cs="Times New Roman"/>
+        </w:rPr>
+        <w:fldChar w:fldCharType="separate"/>
+      </w:r>
+      <w:r>
+        <w:rPr>
+          <w:rFonts w:cs="Times New Roman"/>
+          <w:noProof/>
+        </w:rPr>
+        <w:t>(Craig 1989)</w:t>
+      </w:r>
+      <w:r>
+        <w:rPr>
+          <w:rFonts w:cs="Times New Roman"/>
+        </w:rPr>
+        <w:fldChar w:fldCharType="end"/>
+      </w:r>
+      <w:r>
+        <w:rPr>
+          <w:rFonts w:cs="Times New Roman"/>
+        </w:rPr>
+        <w:t xml:space="preserve"> </w:t>
+      </w:r>
+      <w:r>
+        <w:rPr>
+          <w:rFonts w:cs="Times New Roman"/>
+          <w:noProof/>
+        </w:rPr>
+        <w:t>(Craig 1984; Fechhelm et al. 1994</w:t>
+      </w:r>
+      <w:r>
+        <w:rPr>
+          <w:rFonts w:cs="Times New Roman"/>
+          <w:noProof/>
+        </w:rPr>
+        <w:t>)</w:t>
+      </w:r>
+      <w:r>
+        <w:rPr>
+          <w:rFonts w:cs="Times New Roman"/>
+        </w:rPr>
+        <w:t xml:space="preserve">. The juveniles of all four of these whitefish species spend summer months feeding in the estuaries and deltas found along the coastal Beaufort Sea and then </w:t>
+      </w:r>
+      <w:r>
+        <w:rPr>
+          <w:rFonts w:cs="Times New Roman"/>
+        </w:rPr>
+        <w:t xml:space="preserve">overwinter in deep-water pools or areas of upwelling </w:t>
+      </w:r>
+      <w:r>
+        <w:rPr>
+          <w:rFonts w:cs="Times New Roman"/>
+        </w:rPr>
+        <w:t xml:space="preserve">in local </w:t>
+      </w:r>
+      <w:r>
+        <w:rPr>
+          <w:rFonts w:cs="Times New Roman"/>
+        </w:rPr>
+        <w:lastRenderedPageBreak/>
+        <w:t>rivers, especially</w:t>
+      </w:r>
+      <w:r>
+        <w:rPr>
+          <w:rFonts w:cs="Times New Roman"/>
+        </w:rPr>
+        <w:t xml:space="preserve"> </w:t>
+      </w:r>
+      <w:r>
+        <w:rPr>
+          <w:rFonts w:cs="Times New Roman"/>
+        </w:rPr>
+        <w:t xml:space="preserve">the Colville River </w:t>
+      </w:r>
+      <w:r>
+        <w:rPr>
+          <w:rFonts w:cs="Times New Roman"/>
+        </w:rPr>
+        <w:fldChar w:fldCharType="begin" w:fldLock="1"/>
+      </w:r>
+      <w:r>
+        <w:rPr>
+          <w:rFonts w:cs="Times New Roman"/>
+        </w:rPr>
+        <w:instrText>ADDIN CSL_CITATION { "citationItems" : [ { "id" : "ITEM-1", "itemData" : { "author" : [ { "dropping-particle" : "", "family" : "Seigle", "given" : "J. C.", "non-dropping-particle" : "", "parse-names" : false, "suffix" : "" }, { "dropping-particle" : "", "family" : "Gottschalk", "given" : "J. M.", "non-dropping-particle" : "", "parse-names" : false, "suffix" : "" } ], "id" : "ITEM-1", "issued" : { "date-parts" : [ [ "2013" ] ] }, "number-of-pages" : "43", "title" : "Fall 2012 subsistence fishery monitoring on the Colville River", "type" : "report" }, "uris" : [ "http://www.mendeley.com/documents/?uuid=cb974421-4dc6-4f8a-97a6-06fee655eea6" ] }, { "id" : "ITEM-2", "itemData" : { "DOI" : "10.1007/s", "ISBN" : "0004-0843", "ISSN" : "00040843", "abstract" : "Catch-per-unit-effort and mark-recapture data collected by fyke net during the summers of 1985-93 near Prudhoe Bay, Alaska, were analyzed to determine whether two oil industry causeways constructed perpendicular to the Beaufort Sea coast, West Dock and the Endicott Causeway, affected the feeding and migratory patterns of least cisco (Coregonus sardinella) and arctic cisco (C. autumnalis). During two of the four years in which juvenile least cisco were abundant in the study area, catch rates were significantly lower (p less than or equal to 0.0005) east of West Dock, which suggested that small fish traveling eastward along the coast failed to bypass the causeway. Hydrographic conditions were generally consistent with the hypothesis that causeway-induced upwellings of saline marine water immediately west of West Dock may affect alongshore movement. No such disparities in catch were observed at the Endicott Causeway. We studied rates of return for subadult and adult (greater than or equal to 250 mm) arctic cisco and least cisco tagged in the Prudhoe Bay area and recovered in a commercial fishery that operates in the Colville River, Alaska. The expected rate of return was compared with actual rates of return over five years (for least cisco) and six years (for arctic cisco). Rates of return were based upon three areas of release: east of the easternmost causeway, west of the westernmost causeway, and between the two causeways. For both species, across the three regions and all years, there was no significant difference (p = 0.25 for least cisco; p = 0.30 for arctic cisco) between the expected and actual rates of tag returns. The contrasting effects of the two causeways are discussed in terms of their design and location.", "author" : [ { "dropping-particle" : "", "family" : "Fechhelm", "given" : "Robert G.", "non-dropping-particle" : "", "parse-names" : false, "suffix" : "" }, { "dropping-particle" : "", "family" : "Martin", "given" : "Larry R.", "non-dropping-particle" : "", "parse-names" : false, "suffix" : "" }, { "dropping-particle" : "", "family" : "Gallaway", "given" : "Benny J.", "non-dropping-particle" : "", "parse-names" : false, "suffix" : "" }, { "dropping-particle" : "", "family" : "Wilson", "given" : "William J.", "non-dropping-particle" : "", "parse-names" : false, "suffix" : "" }, { "dropping-particle" : "", "family" : "Griffiths", "given" : "William B.", "non-dropping-particle" : "", "parse-names" : false, "suffix" : "" } ], "container-title" : "Arctic", "id" : "ITEM-2", "issue" : "2", "issued" : { "date-parts" : [ [ "1999" ] ] }, "page" : "139-151", "title" : "Prudhoe Bay causeways and the summer coastal movements of Arctic Cisco and Least Cisco", "type" : "article-journal", "volume" : "52" }, "uris" : [ "http://www.mendeley.com/documents/?uuid=369f6812-5623-4932-abe2-a133ab2582f8" ] }, { "id" : "ITEM-3", "itemData" : { "author" : [ { "dropping-particle" : "", "family" : "Craig", "given" : "P. C.", "non-dropping-particle" : "", "parse-names" : false, "suffix" : "" }, { "dropping-particle" : "", "family" : "Griffiths", "given" : "William B.", "non-dropping-particle" : "", "parse-names" : false, "suffix" : "" }, { "dropping-particle" : "", "family" : "Haldorson", "given" : "L.", "non-dropping-particle" : "", "parse-names" : false, "suffix" : "" }, { "dropping-particle" : "", "family" : "McElderry", "given" : "H.", "non-dropping-particle" : "", "parse-names" : false, "suffix" : "" } ], "container-title" : "Polar Biology", "id" : "ITEM-3", "issued" : { "date-parts" : [ [ "1985" ] ] }, "page" : "9-18", "title" : "Distributional Patterns of Fishes in an Alaskan Arctic Lagoon", "type" : "article-journal", "volume" : "4" }, "uris" : [ "http://www.mendeley.com/documents/?uuid=6f32d67a-6fe5-4169-9ee6-6a567e39147f" ] } ], "mendeley" : { "formattedCitation" : "(Craig et al. 1985; Fechhelm et al. 1999; Seigle and Gottschalk 2013)", "plainTextFormattedCitation" : "(Craig et al. 1985; Fechhelm et al. 1999; Seigle and Gottschalk 2013)", "previouslyFormattedCitation" : "(Craig et al. 1985; Fechhelm et al. 1999; Seigle and Gottschalk 2013)" }, "properties" : {  }, "schema" : "https://github.com/citation-style-language/schema/raw/master/csl-citation.json" }</w:instrText>
+      </w:r>
+      <w:r>
+        <w:rPr>
+          <w:rFonts w:cs="Times New Roman"/>
+        </w:rPr>
+        <w:fldChar w:fldCharType="separate"/>
+      </w:r>
+      <w:r>
+        <w:rPr>
+          <w:rFonts w:cs="Times New Roman"/>
+          <w:noProof/>
+        </w:rPr>
+        <w:t>(Craig et al. 1985; Fechhelm et al. 1999; Seigle and Gottschalk 2013)</w:t>
+      </w:r>
+      <w:r>
+        <w:rPr>
+          <w:rFonts w:cs="Times New Roman"/>
+        </w:rPr>
+        <w:fldChar w:fldCharType="end"/>
+      </w:r>
+      <w:r>
+        <w:rPr>
+          <w:rFonts w:cs="Times New Roman"/>
+        </w:rPr>
+        <w:t xml:space="preserve">. </w:t>
+      </w:r>
     </w:p>
     <w:p>
       <w:pPr>
@@ -1802,19 +2146,46 @@
         <w:rPr>
           <w:rFonts w:cs="Times New Roman"/>
         </w:rPr>
-        <w:t xml:space="preserve"> owing to the</w:t>
-      </w:r>
-      <w:r>
-        <w:rPr>
-          <w:rFonts w:cs="Times New Roman"/>
-        </w:rPr>
-        <w:t>ir</w:t>
-      </w:r>
-      <w:r>
-        <w:rPr>
-          <w:rFonts w:cs="Times New Roman"/>
-        </w:rPr>
-        <w:t xml:space="preserve"> prevalence and high energetic content</w:t>
+        <w:t xml:space="preserve"> owing to their prevalence and high energetic content </w:t>
+      </w:r>
+      <w:commentRangeStart w:id="1"/>
+      <w:r>
+        <w:rPr>
+          <w:rFonts w:cs="Times New Roman"/>
+        </w:rPr>
+        <w:fldChar w:fldCharType="begin" w:fldLock="1"/>
+      </w:r>
+      <w:r>
+        <w:rPr>
+          <w:rFonts w:cs="Times New Roman"/>
+        </w:rPr>
+        <w:instrText>ADDIN CSL_CITATION { "citationItems" : [ { "id" : "ITEM-1", "itemData" : { "ISSN" : "10183337", "abstract" : "We summarize data relating to the length and mass of prey items delivered by Thick-billed Murres Uria lomvia to nestlings, or otherwise deposited on breeding ledges, at a number of colonies in Nunavut, Canada. These data are augmented from specimens taken by divers in the Nuvuk Islands area of northeastern Hudson Bay. Together, these records allowed us to develop predictive equations for estimating mass from length for the fishes Stichaeus punctatus, Mallotus villosus, Leptoclinus maculatus, Gymnelus spp., Eumesogrammus praecisus, Ammodytes spp., all Cottidae, Triglops spp., Liparis spp., and all squid (Gonatus spp.) over the range of sizes typically delivered to murre nestlings. We also provide energy content on a dry weight and wet weight basis for several of these fishes and invertebrates. In addition, we list all prey species delivered to nestling Thick-billed Murres in the Hudson Strait and northern Hudson Bay regions over the past three decades.", "author" : [ { "dropping-particle" : "", "family" : "Elliott", "given" : "Kyle H.", "non-dropping-particle" : "", "parse-names" : false, "suffix" : "" }, { "dropping-particle" : "", "family" : "Gaston", "given" : "Anthony J.", "non-dropping-particle" : "", "parse-names" : false, "suffix" : "" } ], "container-title" : "Marine Ornithology", "id" : "ITEM-1", "issue" : "1", "issued" : { "date-parts" : [ [ "2008" ] ] }, "page" : "25-34", "title" : "Mass-length relationships and energy content of fishes and invertebrates delivered to nestling Thick-billed Murres Uria lomvia in the Canadian Arctic, 1981-2007", "type" : "article-journal", "volume" : "36" }, "uris" : [ "http://www.mendeley.com/documents/?uuid=29f572fb-201d-4343-a58f-065badda49f0" ] }, { "id" : "ITEM-2", "itemData" : { "abstract" : "Although Arctic cod (Boreogadus saida) is widely recognized as an important trophic link to top pred in Arctic marine ecosystems, the challenges of conducting fieldwork in the Arctic make this species difficult to stu establish some basic relationships to improve prey energetics modeling when only in-field parameters (e.g., fork leng be measured. We investigated the intraspecific relationships among energy density, fork length, mass, and water conten Arctic cod captured by Black Guillemots and Thick-billed Murres at two sites (Western Beaufort and Hudson Bay energy density was similar between sites (21.6-22.2 kJ g1) and increased with fork length (Dry EDkJ/g = 0.028 (\u00b1 0.01) \u2022 Lengthmm + 18.12 (\u00b1 1.33). Even though fish lost some water as they were transported to the nest by avian predators, wet density also increased with fork length. We suggest that environmental conditions had a similar effect on growth at th locations although they occur in very different oc\u00e9anographie regimes. Arctic cod, especially large cod, is one of th energy-rich prey species in the Arctic. Our results highlight the importance of this valuable prey to Arctic ecosystems utility of using seabirds opportunistically as samplers of the marine env", "author" : [ { "dropping-particle" : "", "family" : "Harter", "given" : "B. Britten", "non-dropping-particle" : "", "parse-names" : false, "suffix" : "" }, { "dropping-particle" : "", "family" : "Elliott", "given" : "Kyle H.", "non-dropping-particle" : "", "parse-names" : false, "suffix" : "" }, { "dropping-particle" : "", "family" : "Divoky", "given" : "George J.", "non-dropping-particle" : "", "parse-names" : false, "suffix" : "" }, { "dropping-particle" : "", "family" : "Davoren", "given" : "Gail K.", "non-dropping-particle" : "", "parse-names" : false, "suffix" : "" } ], "container-title" : "Arctic", "id" : "ITEM-2", "issue" : "2", "issued" : { "date-parts" : [ [ "2013" ] ] }, "page" : "191-196", "title" : "Arctic Cod (Boreogadus saida) as Prey: Fish Length-Energetics Relationships in the Beaufort Sea and Hudson Bay", "type" : "article-journal", "volume" : "66" }, "uris" : [ "http://www.mendeley.com/documents/?uuid=1c9175fa-607f-40d6-80c9-d4c788dc3e89" ] } ], "mendeley" : { "formattedCitation" : "(Elliott and Gaston 2008; Harter et al. 2013)", "plainTextFormattedCitation" : "(Elliott and Gaston 2008; Harter et al. 2013)", "previouslyFormattedCitation" : "(Elliott and Gaston 2008; Harter et al. 2013)" }, "properties" : {  }, "schema" : "https://github.com/citation-style-language/schema/raw/master/csl-citation.json" }</w:instrText>
+      </w:r>
+      <w:r>
+        <w:rPr>
+          <w:rFonts w:cs="Times New Roman"/>
+        </w:rPr>
+        <w:fldChar w:fldCharType="separate"/>
+      </w:r>
+      <w:r>
+        <w:rPr>
+          <w:rFonts w:cs="Times New Roman"/>
+          <w:noProof/>
+        </w:rPr>
+        <w:t>(Elliott and Gaston 2008; Harter et al. 2013)</w:t>
+      </w:r>
+      <w:r>
+        <w:rPr>
+          <w:rFonts w:cs="Times New Roman"/>
+        </w:rPr>
+        <w:fldChar w:fldCharType="end"/>
+      </w:r>
+      <w:commentRangeEnd w:id="1"/>
+      <w:r>
+        <w:rPr>
+          <w:rStyle w:val="CommentReference"/>
+        </w:rPr>
+        <w:commentReference w:id="1"/>
       </w:r>
       <w:r>
         <w:rPr>
@@ -1822,7 +2193,6 @@
         </w:rPr>
         <w:t xml:space="preserve"> </w:t>
       </w:r>
-      <w:commentRangeStart w:id="1"/>
       <w:r>
         <w:rPr>
           <w:rFonts w:cs="Times New Roman"/>
@@ -1833,7 +2203,7 @@
         <w:rPr>
           <w:rFonts w:cs="Times New Roman"/>
         </w:rPr>
-        <w:instrText>ADDIN CSL_CITATION { "citationItems" : [ { "id" : "ITEM-1", "itemData" : { "ISSN" : "10183337", "abstract" : "We summarize data relating to the length and mass of prey items delivered by Thick-billed Murres Uria lomvia to nestlings, or otherwise deposited on breeding ledges, at a number of colonies in Nunavut, Canada. These data are augmented from specimens taken by divers in the Nuvuk Islands area of northeastern Hudson Bay. Together, these records allowed us to develop predictive equations for estimating mass from length for the fishes Stichaeus punctatus, Mallotus villosus, Leptoclinus maculatus, Gymnelus spp., Eumesogrammus praecisus, Ammodytes spp., all Cottidae, Triglops spp., Liparis spp., and all squid (Gonatus spp.) over the range of sizes typically delivered to murre nestlings. We also provide energy content on a dry weight and wet weight basis for several of these fishes and invertebrates. In addition, we list all prey species delivered to nestling Thick-billed Murres in the Hudson Strait and northern Hudson Bay regions over the past three decades.", "author" : [ { "dropping-particle" : "", "family" : "Elliott", "given" : "Kyle H.", "non-dropping-particle" : "", "parse-names" : false, "suffix" : "" }, { "dropping-particle" : "", "family" : "Gaston", "given" : "Anthony J.", "non-dropping-particle" : "", "parse-names" : false, "suffix" : "" } ], "container-title" : "Marine Ornithology", "id" : "ITEM-1", "issue" : "1", "issued" : { "date-parts" : [ [ "2008" ] ] }, "page" : "25-34", "title" : "Mass-length relationships and energy content of fishes and invertebrates delivered to nestling Thick-billed Murres Uria lomvia in the Canadian Arctic, 1981-2007", "type" : "article-journal", "volume" : "36" }, "uris" : [ "http://www.mendeley.com/documents/?uuid=29f572fb-201d-4343-a58f-065badda49f0" ] }, { "id" : "ITEM-2", "itemData" : { "abstract" : "Although Arctic cod (Boreogadus saida) is widely recognized as an important trophic link to top pred in Arctic marine ecosystems, the challenges of conducting fieldwork in the Arctic make this species difficult to stu establish some basic relationships to improve prey energetics modeling when only in-field parameters (e.g., fork leng be measured. We investigated the intraspecific relationships among energy density, fork length, mass, and water conten Arctic cod captured by Black Guillemots and Thick-billed Murres at two sites (Western Beaufort and Hudson Bay energy density was similar between sites (21.6-22.2 kJ g1) and increased with fork length (Dry EDkJ/g = 0.028 (\u00b1 0.01) \u2022 Lengthmm + 18.12 (\u00b1 1.33). Even though fish lost some water as they were transported to the nest by avian predators, wet density also increased with fork length. We suggest that environmental conditions had a similar effect on growth at th locations although they occur in very different oc\u00e9anographie regimes. Arctic cod, especially large cod, is one of th energy-rich prey species in the Arctic. Our results highlight the importance of this valuable prey to Arctic ecosystems utility of using seabirds opportunistically as samplers of the marine env", "author" : [ { "dropping-particle" : "", "family" : "Harter", "given" : "B. Britten", "non-dropping-particle" : "", "parse-names" : false, "suffix" : "" }, { "dropping-particle" : "", "family" : "Elliott", "given" : "Kyle H.", "non-dropping-particle" : "", "parse-names" : false, "suffix" : "" }, { "dropping-particle" : "", "family" : "Divoky", "given" : "George J.", "non-dropping-particle" : "", "parse-names" : false, "suffix" : "" }, { "dropping-particle" : "", "family" : "Davoren", "given" : "Gail K.", "non-dropping-particle" : "", "parse-names" : false, "suffix" : "" } ], "container-title" : "Arctic", "id" : "ITEM-2", "issue" : "2", "issued" : { "date-parts" : [ [ "2013" ] ] }, "page" : "191-196", "title" : "Arctic Cod (Boreogadus saida) as Prey: Fish Length-Energetics Relationships in the Beaufort Sea and Hudson Bay", "type" : "article-journal", "volume" : "66" }, "uris" : [ "http://www.mendeley.com/documents/?uuid=1c9175fa-607f-40d6-80c9-d4c788dc3e89" ] } ], "mendeley" : { "formattedCitation" : "(Elliott and Gaston 2008; Harter et al. 2013)", "plainTextFormattedCitation" : "(Elliott and Gaston 2008; Harter et al. 2013)", "previouslyFormattedCitation" : "(Elliott and Gaston 2008; Harter et al. 2013)" }, "properties" : {  }, "schema" : "https://github.com/citation-style-language/schema/raw/master/csl-citation.json" }</w:instrText>
+        <w:instrText>ADDIN CSL_CITATION { "citationItems" : [ { "id" : "ITEM-1", "itemData" : { "DOI" : "10.1007/s00300-015-1857-y", "ISSN" : "07224060", "author" : [ { "dropping-particle" : "", "family" : "Majewski", "given" : "Andrew R.", "non-dropping-particle" : "", "parse-names" : false, "suffix" : "" }, { "dropping-particle" : "", "family" : "Walkusz", "given" : "Wojciech", "non-dropping-particle" : "", "parse-names" : false, "suffix" : "" }, { "dropping-particle" : "", "family" : "Lynn", "given" : "Brittany R.", "non-dropping-particle" : "", "parse-names" : false, "suffix" : "" }, { "dropping-particle" : "", "family" : "Atchison", "given" : "Sheila", "non-dropping-particle" : "", "parse-names" : false, "suffix" : "" }, { "dropping-particle" : "", "family" : "Eert", "given" : "Jane", "non-dropping-particle" : "", "parse-names" : false, "suffix" : "" }, { "dropping-particle" : "", "family" : "Reist", "given" : "James D.", "non-dropping-particle" : "", "parse-names" : false, "suffix" : "" } ], "container-title" : "Polar Biology", "id" : "ITEM-1", "issue" : "6", "issued" : { "date-parts" : [ [ "2016" ] ] }, "page" : "1087-1098", "publisher" : "Springer Berlin Heidelberg", "title" : "Distribution and diet of demersal Arctic Cod, Boreogadus saida, in relation to habitat characteristics in the Canadian Beaufort Sea", "type" : "article-journal", "volume" : "39" }, "uris" : [ "http://www.mendeley.com/documents/?uuid=a76170d6-11a4-4b25-9be3-d7140e159aa3" ] }, { "id" : "ITEM-2", "itemData" : { "author" : [ { "dropping-particle" : "", "family" : "Thorsteinson", "given" : "Lyman K.", "non-dropping-particle" : "", "parse-names" : false, "suffix" : "" }, { "dropping-particle" : "", "family" : "Love", "given" : "Milton S.", "non-dropping-particle" : "", "parse-names" : false, "suffix" : "" } ], "id" : "ITEM-2", "issued" : { "date-parts" : [ [ "2016" ] ] }, "title" : "Alaska Arctic Marine Fish Ecology Catalog", "type" : "report" }, "uris" : [ "http://www.mendeley.com/documents/?uuid=909944f5-bc0f-48e9-9d6e-63aec4454be9" ] }, { "id" : "ITEM-3", "itemData" : { "DOI" : "10.1007/s00300-004-0630-4", "ISBN" : "0722-4060", "ISSN" : "07224060", "abstract" : "The occurrence and behavior of sympagic amphipods and Arctic cod (Boreogadus saida) were studied in the High Arctic Canada Basin by diving under the ice at seven stations in summer 2002. Still images of video-transects were used to obtain animal abundances and information on the structure of the ice environment. Mean amphipod abundances for the stations varied between 1 and 23 individuals m\u22122, with an increase towards the western part of the basin. The standard deviation within the 31--51 images analyzed per station was small (&lt;1 individual m\u22122). Gammarus wilkitzkii was found in low abundances, often hiding in small ice gaps. Small amphipods (Onisimus spp., Apherusa glacialis, and juveniles of all species) tended to move freely along the bottom of the floes. B. saida occurred in narrow wedges of seawater along the edges of melting ice floes at three stations in water depths of 10--50 cm and was never found under the ice. The fish occurred in schools of 1--28 per wedge. Fish were inactive and did not escape the approaching diver. Resting in the wedges may be a strategy to reduce energetic requirements and avoid predators.", "author" : [ { "dropping-particle" : "", "family" : "Gradinger", "given" : "Rolf R.", "non-dropping-particle" : "", "parse-names" : false, "suffix" : "" }, { "dropping-particle" : "", "family" : "Bluhm", "given" : "Bodil A.", "non-dropping-particle" : "", "parse-names" : false, "suffix" : "" } ], "container-title" : "Polar Biology", "id" : "ITEM-3", "issue" : "10", "issued" : { "date-parts" : [ [ "2004" ] ] }, "page" : "595-603", "title" : "In-situ observations on the distribution and behavior of amphipods and Arctic cod (Boreogadus saida) under the sea ice of the High Arctic Canada Basin", "type" : "article-journal", "volume" : "27" }, "uris" : [ "http://www.mendeley.com/documents/?uuid=7bcde4a7-da43-4481-835f-a6b2c441ac48" ] } ], "mendeley" : { "formattedCitation" : "(Gradinger and Bluhm 2004; Majewski et al. 2016; Thorsteinson and Love 2016)", "plainTextFormattedCitation" : "(Gradinger and Bluhm 2004; Majewski et al. 2016; Thorsteinson and Love 2016)", "previouslyFormattedCitation" : "(Gradinger and Bluhm 2004; Majewski et al. 2016; Thorsteinson and Love 2016)" }, "properties" : {  }, "schema" : "https://github.com/citation-style-language/schema/raw/master/csl-citation.json" }</w:instrText>
       </w:r>
       <w:r>
         <w:rPr>
@@ -1846,7 +2216,7 @@
           <w:rFonts w:cs="Times New Roman"/>
           <w:noProof/>
         </w:rPr>
-        <w:t>(Elliott and Gaston 2008; Harter et al. 2013)</w:t>
+        <w:t>(Gradinger and Bluhm 2004; Majewski et al. 2016; Thorsteinson and Love 2016)</w:t>
       </w:r>
       <w:r>
         <w:rPr>
@@ -1854,20 +2224,1588 @@
         </w:rPr>
         <w:fldChar w:fldCharType="end"/>
       </w:r>
-      <w:commentRangeEnd w:id="1"/>
+      <w:r>
+        <w:rPr>
+          <w:rFonts w:cs="Times New Roman"/>
+        </w:rPr>
+        <w:t xml:space="preserve">. </w:t>
+      </w:r>
+      <w:r>
+        <w:rPr>
+          <w:rFonts w:cs="Times New Roman"/>
+        </w:rPr>
+        <w:t xml:space="preserve">Arctic Cod play a key linkage between abundant zooplankton such as calanoid copepods and amphipods and higher trophic organisms such as </w:t>
+      </w:r>
+      <w:r>
+        <w:rPr>
+          <w:rFonts w:cs="Times New Roman"/>
+        </w:rPr>
+        <w:t>Black Guillem</w:t>
+      </w:r>
+      <w:r>
+        <w:rPr>
+          <w:rFonts w:cs="Times New Roman"/>
+        </w:rPr>
+        <w:t xml:space="preserve">ot </w:t>
+      </w:r>
+      <w:proofErr w:type="spellStart"/>
+      <w:r>
+        <w:rPr>
+          <w:rFonts w:cs="Times New Roman"/>
+          <w:i/>
+        </w:rPr>
+        <w:t>Cepphus</w:t>
+      </w:r>
+      <w:proofErr w:type="spellEnd"/>
+      <w:r>
+        <w:rPr>
+          <w:rFonts w:cs="Times New Roman"/>
+          <w:i/>
+        </w:rPr>
+        <w:t xml:space="preserve"> grille</w:t>
+      </w:r>
+      <w:r>
+        <w:rPr>
+          <w:rFonts w:cs="Times New Roman"/>
+        </w:rPr>
+        <w:t xml:space="preserve">, </w:t>
+      </w:r>
+      <w:r>
+        <w:rPr>
+          <w:rFonts w:cs="Times New Roman"/>
+        </w:rPr>
+        <w:t xml:space="preserve">ringed seals </w:t>
+      </w:r>
+      <w:proofErr w:type="spellStart"/>
+      <w:r>
+        <w:rPr>
+          <w:rFonts w:cs="Times New Roman"/>
+          <w:i/>
+        </w:rPr>
+        <w:t>Pusa</w:t>
+      </w:r>
+      <w:proofErr w:type="spellEnd"/>
+      <w:r>
+        <w:rPr>
+          <w:rFonts w:cs="Times New Roman"/>
+          <w:i/>
+        </w:rPr>
+        <w:t xml:space="preserve"> </w:t>
+      </w:r>
+      <w:proofErr w:type="spellStart"/>
+      <w:r>
+        <w:rPr>
+          <w:rFonts w:cs="Times New Roman"/>
+          <w:i/>
+        </w:rPr>
+        <w:t>hispida</w:t>
+      </w:r>
+      <w:proofErr w:type="spellEnd"/>
+      <w:r>
+        <w:rPr>
+          <w:rFonts w:cs="Times New Roman"/>
+        </w:rPr>
+        <w:t>,</w:t>
+      </w:r>
+      <w:r>
+        <w:rPr>
+          <w:rFonts w:cs="Times New Roman"/>
+        </w:rPr>
+        <w:t xml:space="preserve"> and beluga whales </w:t>
+      </w:r>
+      <w:r>
+        <w:rPr>
+          <w:rFonts w:cs="Times New Roman"/>
+          <w:i/>
+        </w:rPr>
+        <w:t>Delphinapterus leucas</w:t>
+      </w:r>
+      <w:r>
+        <w:rPr>
+          <w:rFonts w:cs="Times New Roman"/>
+        </w:rPr>
+        <w:t xml:space="preserve"> (</w:t>
+      </w:r>
+      <w:r>
+        <w:rPr>
+          <w:rFonts w:cs="Times New Roman"/>
+        </w:rPr>
+        <w:fldChar w:fldCharType="begin" w:fldLock="1"/>
+      </w:r>
+      <w:r>
+        <w:rPr>
+          <w:rFonts w:cs="Times New Roman"/>
+        </w:rPr>
+        <w:instrText>ADDIN CSL_CITATION { "citationItems" : [ { "id" : "ITEM-1", "itemData" : { "DOI" : "10.1016/0266-9838(93)90013-8", "ISBN" : "0004-0843", "ISSN" : "02669838", "PMID" : "39", "abstract" : "At ice edges in the Canadian High Arctic, seabirds and marine mammals eat arctic cod (Boreogadus saida) and, to a lesser extent, zooplankton (calanoid copepods and Parathemisto) and ice-associated amphipods. Cod eat ice-associated amphipods, other ice-associated taxa (harpacticoid and cyclopoid copepods), and zooplankton. Calanoid copepods, Parathemisto, and the ice-associated amphipods studied (Onisirnus glacialis, Apherusa glacialis, Gammarus wilkitzkii) all eat primarily diatom algae characteristic of the under-ice flora. From this information, a food web at the ice edge is constructed", "author" : [ { "dropping-particle" : "", "family" : "Bradstreet", "given" : "Michael S W", "non-dropping-particle" : "", "parse-names" : false, "suffix" : "" }, { "dropping-particle" : "", "family" : "Cross", "given" : "William E", "non-dropping-particle" : "", "parse-names" : false, "suffix" : "" } ], "container-title" : "Arctic", "id" : "ITEM-1", "issue" : "1", "issued" : { "date-parts" : [ [ "1982" ] ] }, "page" : "1-12", "title" : "Trophic Relationships at High Arctic Ice Edges", "type" : "article-journal", "volume" : "35" }, "uris" : [ "http://www.mendeley.com/documents/?uuid=235c5829-595d-47de-8035-3d1d4ddf2989" ] }, { "id" : "ITEM-2", "itemData" : { "abstract" : "Although Arctic cod (Boreogadus saida) is widely recognized as an important trophic link to top pred in Arctic marine ecosystems, the challenges of conducting fieldwork in the Arctic make this species difficult to stu establish some basic relationships to improve prey energetics modeling when only in-field parameters (e.g., fork leng be measured. We investigated the intraspecific relationships among energy density, fork length, mass, and water conten Arctic cod captured by Black Guillemots and Thick-billed Murres at two sites (Western Beaufort and Hudson Bay energy density was similar between sites (21.6-22.2 kJ g1) and increased with fork length (Dry EDkJ/g = 0.028 (\u00b1 0.01) \u2022 Lengthmm + 18.12 (\u00b1 1.33). Even though fish lost some water as they were transported to the nest by avian predators, wet density also increased with fork length. We suggest that environmental conditions had a similar effect on growth at th locations although they occur in very different oc\u00e9anographie regimes. Arctic cod, especially large cod, is one of th energy-rich prey species in the Arctic. Our results highlight the importance of this valuable prey to Arctic ecosystems utility of using seabirds opportunistically as samplers of the marine env", "author" : [ { "dropping-particle" : "", "family" : "Harter", "given" : "B. Britten", "non-dropping-particle" : "", "parse-names" : false, "suffix" : "" }, { "dropping-particle" : "", "family" : "Elliott", "given" : "Kyle H.", "non-dropping-particle" : "", "parse-names" : false, "suffix" : "" }, { "dropping-particle" : "", "family" : "Divoky", "given" : "George J.", "non-dropping-particle" : "", "parse-names" : false, "suffix" : "" }, { "dropping-particle" : "", "family" : "Davoren", "given" : "Gail K.", "non-dropping-particle" : "", "parse-names" : false, "suffix" : "" } ], "container-title" : "Arctic", "id" : "ITEM-2", "issue" : "2", "issued" : { "date-parts" : [ [ "2013" ] ] }, "page" : "191-196", "title" : "Arctic Cod (Boreogadus saida) as Prey: Fish Length-Energetics Relationships in the Beaufort Sea and Hudson Bay", "type" : "article-journal", "volume" : "66" }, "uris" : [ "http://www.mendeley.com/documents/?uuid=1c9175fa-607f-40d6-80c9-d4c788dc3e89" ] }, { "id" : "ITEM-3", "itemData" : { "author" : [ { "dropping-particle" : "", "family" : "Thorsteinson", "given" : "Lyman K.", "non-dropping-particle" : "", "parse-names" : false, "suffix" : "" }, { "dropping-particle" : "", "family" : "Love", "given" : "Milton S.", "non-dropping-particle" : "", "parse-names" : false, "suffix" : "" } ], "id" : "ITEM-3", "issued" : { "date-parts" : [ [ "2016" ] ] }, "title" : "Alaska Arctic Marine Fish Ecology Catalog", "type" : "report" }, "uris" : [ "http://www.mendeley.com/documents/?uuid=909944f5-bc0f-48e9-9d6e-63aec4454be9" ] } ], "mendeley" : { "formattedCitation" : "(Bradstreet and Cross 1982; Harter et al. 2013; Thorsteinson and Love 2016)", "manualFormatting" : "Bradstreet and Cross 1982; Harter et al. 2013; Thorsteinson and Love 2016)", "plainTextFormattedCitation" : "(Bradstreet and Cross 1982; Harter et al. 2013; Thorsteinson and Love 2016)", "previouslyFormattedCitation" : "(Bradstreet and Cross 1982; Harter et al. 2013; Thorsteinson and Love 2016)" }, "properties" : {  }, "schema" : "https://github.com/citation-style-language/schema/raw/master/csl-citation.json" }</w:instrText>
+      </w:r>
+      <w:r>
+        <w:rPr>
+          <w:rFonts w:cs="Times New Roman"/>
+        </w:rPr>
+        <w:fldChar w:fldCharType="separate"/>
+      </w:r>
+      <w:r>
+        <w:rPr>
+          <w:rFonts w:cs="Times New Roman"/>
+          <w:noProof/>
+        </w:rPr>
+        <w:t>Bradstreet and Cross 1982; Harter et al. 2013; Thorsteinson and Love 2016)</w:t>
+      </w:r>
+      <w:r>
+        <w:rPr>
+          <w:rFonts w:cs="Times New Roman"/>
+        </w:rPr>
+        <w:fldChar w:fldCharType="end"/>
+      </w:r>
+      <w:r>
+        <w:rPr>
+          <w:rFonts w:cs="Times New Roman"/>
+        </w:rPr>
+        <w:t xml:space="preserve">. Marine biological inventory projects in the Arctic often document Arctic Cod as are one of the most common Arctic marine fish species </w:t>
+      </w:r>
+      <w:r>
+        <w:rPr>
+          <w:rFonts w:cs="Times New Roman"/>
+        </w:rPr>
+        <w:fldChar w:fldCharType="begin" w:fldLock="1"/>
+      </w:r>
+      <w:r>
+        <w:rPr>
+          <w:rFonts w:cs="Times New Roman"/>
+        </w:rPr>
+        <w:instrText>ADDIN CSL_CITATION { "citationItems" : [ { "id" : "ITEM-1", "itemData" : { "DOI" : "10.1016/j.csr.2013.05.010", "ISBN" : "0278-4343", "ISSN" : "02784343", "abstract" : "Three closely-spaced study areas in the northeastern Chukchi Sea off of Alaska provided a opportunity to examine demersal fish communities over a small spatial scale as part of a multidisciplinary program. During 2009 and 2010, fishes in the three study areas (Klondike, Burger, and Statoil) were sampled at 37 stations with a plumb staff beam trawl and a 3. m beam trawl; 70% of stations were sampled during all three cruises. Fish catches were dominated by small fishes (&lt;150. mm TL), which cannot be wholly attributed to the small mesh size of the net. Output from generalized linear modeling of the data suggested that overall fish density, species richness, and density of Arctic staghorn sculpin (Gymnocanthus tricuspis) and Bering flounder (Hippoglossoides robustus) were higher in the more southerly Klondike study area than in the more northerly Burger and Statoil study areas. Arctic cod (Boreogadus saida) was abundant throughout the study region. Richness and density could be explained by the environmental variables that defined the overall study area. The Klondike study area was warmer and erosional in nature with higher proportions of gravel sediment. Other study areas were colder and more depositional in nature with muddier sediment and were characterized by high densities of megafaunal invertebrates such as brittle stars. There appeared to be a lack of ecological homogeneity across these three closely-spaced study areas of the Chukchi Sea. \u00a9 2013 Elsevier Ltd.", "author" : [ { "dropping-particle" : "", "family" : "Norcross", "given" : "Brenda L.", "non-dropping-particle" : "", "parse-names" : false, "suffix" : "" }, { "dropping-particle" : "", "family" : "Raborn", "given" : "Scott W.", "non-dropping-particle" : "", "parse-names" : false, "suffix" : "" }, { "dropping-particle" : "", "family" : "Holladay", "given" : "Brenda A.", "non-dropping-particle" : "", "parse-names" : false, "suffix" : "" }, { "dropping-particle" : "", "family" : "Gallaway", "given" : "Benny J.", "non-dropping-particle" : "", "parse-names" : false, "suffix" : "" }, { "dropping-particle" : "", "family" : "Crawford", "given" : "Stephen T.", "non-dropping-particle" : "", "parse-names" : false, "suffix" : "" }, { "dropping-particle" : "", "family" : "Priest", "given" : "Justin T.", "non-dropping-particle" : "", "parse-names" : false, "suffix" : "" }, { "dropping-particle" : "", "family" : "Edenfield", "given" : "Lorena E.", "non-dropping-particle" : "", "parse-names" : false, "suffix" : "" }, { "dropping-particle" : "", "family" : "Meyer", "given" : "Robert", "non-dropping-particle" : "", "parse-names" : false, "suffix" : "" } ], "container-title" : "Continental Shelf Research", "id" : "ITEM-1", "issued" : { "date-parts" : [ [ "2013" ] ] }, "page" : "77-95", "title" : "Northeastern Chukchi Sea demersal fishes and associated environmental characteristics, 2009-2010", "type" : "article-journal", "volume" : "67" }, "uris" : [ "http://www.mendeley.com/documents/?uuid=3b5051e1-795d-38bc-bef4-a07efc0b9eb9" ] }, { "id" : "ITEM-2", "itemData" : { "author" : [ { "dropping-particle" : "", "family" : "Frost", "given" : "Kathryn J.", "non-dropping-particle" : "", "parse-names" : false, "suffix" : "" }, { "dropping-particle" : "", "family" : "Lowry", "given" : "Lloyd F.", "non-dropping-particle" : "", "parse-names" : false, "suffix" : "" } ], "id" : "ITEM-2", "issued" : { "date-parts" : [ [ "1983" ] ] }, "number-of-pages" : "32", "title" : "Demersal Fishes and Invertebrates Trawled in the Northeastern Chukchi and Western Beaufort Seas, 1976-77", "type" : "report" }, "uris" : [ "http://www.mendeley.com/documents/?uuid=9f61da85-3488-47df-935e-1666b2f3bc26" ] } ], "mendeley" : { "formattedCitation" : "(Frost and Lowry 1983; Norcross et al. 2013)", "plainTextFormattedCitation" : "(Frost and Lowry 1983; Norcross et al. 2013)", "previouslyFormattedCitation" : "(Frost and Lowry 1983; Norcross et al. 2013)" }, "properties" : {  }, "schema" : "https://github.com/citation-style-language/schema/raw/master/csl-citation.json" }</w:instrText>
+      </w:r>
+      <w:r>
+        <w:rPr>
+          <w:rFonts w:cs="Times New Roman"/>
+        </w:rPr>
+        <w:fldChar w:fldCharType="separate"/>
+      </w:r>
+      <w:r>
+        <w:rPr>
+          <w:rFonts w:cs="Times New Roman"/>
+          <w:noProof/>
+        </w:rPr>
+        <w:t>(Frost and Lowry 1983; Norcross et al. 2013)</w:t>
+      </w:r>
+      <w:r>
+        <w:rPr>
+          <w:rFonts w:cs="Times New Roman"/>
+        </w:rPr>
+        <w:fldChar w:fldCharType="end"/>
+      </w:r>
+      <w:r>
+        <w:rPr>
+          <w:rFonts w:cs="Times New Roman"/>
+        </w:rPr>
+        <w:t xml:space="preserve">. </w:t>
+      </w:r>
+    </w:p>
+    <w:p>
+      <w:pPr>
+        <w:ind w:firstLine="540"/>
+        <w:rPr>
+          <w:rFonts w:cs="Times New Roman"/>
+        </w:rPr>
+      </w:pPr>
+      <w:r>
+        <w:rPr>
+          <w:rFonts w:cs="Times New Roman"/>
+        </w:rPr>
+        <w:t>We assessed the effects of environmental variables upon the various fish species present within the Prudhoe Bay ecosystem to quantify the relationship of these variables upon the abundance of fishes</w:t>
+      </w:r>
+      <w:r>
+        <w:rPr>
+          <w:rFonts w:cs="Times New Roman"/>
+        </w:rPr>
+        <w:t xml:space="preserve">. </w:t>
+      </w:r>
+      <w:r>
+        <w:rPr>
+          <w:rFonts w:cs="Times New Roman"/>
+        </w:rPr>
+        <w:t xml:space="preserve">We hypothesized that ongoing </w:t>
+      </w:r>
+      <w:r>
+        <w:rPr>
+          <w:rFonts w:cs="Times New Roman"/>
+        </w:rPr>
+        <w:t>shifts</w:t>
+      </w:r>
+      <w:r>
+        <w:rPr>
+          <w:rFonts w:cs="Times New Roman"/>
+        </w:rPr>
+        <w:t xml:space="preserve"> in Arctic </w:t>
+      </w:r>
+      <w:r>
+        <w:rPr>
+          <w:rFonts w:cs="Times New Roman"/>
+        </w:rPr>
+        <w:t xml:space="preserve">environmental conditions </w:t>
+      </w:r>
+      <w:r>
+        <w:rPr>
+          <w:rFonts w:cs="Times New Roman"/>
+        </w:rPr>
+        <w:t>would b</w:t>
+      </w:r>
+      <w:r>
+        <w:rPr>
+          <w:rFonts w:cs="Times New Roman"/>
+        </w:rPr>
+        <w:t xml:space="preserve">ring about </w:t>
+      </w:r>
+      <w:r>
+        <w:rPr>
+          <w:rFonts w:cs="Times New Roman"/>
+        </w:rPr>
+        <w:t xml:space="preserve">measurable </w:t>
+      </w:r>
+      <w:r>
+        <w:rPr>
+          <w:rFonts w:cs="Times New Roman"/>
+        </w:rPr>
+        <w:t>changes in fish populations</w:t>
+      </w:r>
+      <w:r>
+        <w:rPr>
+          <w:rFonts w:cs="Times New Roman"/>
+        </w:rPr>
+        <w:t xml:space="preserve"> during</w:t>
+      </w:r>
+      <w:r>
+        <w:rPr>
+          <w:rFonts w:cs="Times New Roman"/>
+        </w:rPr>
+        <w:t xml:space="preserve"> 2001–2018</w:t>
+      </w:r>
+      <w:r>
+        <w:rPr>
+          <w:rFonts w:cs="Times New Roman"/>
+        </w:rPr>
+        <w:t xml:space="preserve">. To quantify changes in fish community </w:t>
+      </w:r>
+      <w:r>
+        <w:rPr>
+          <w:rFonts w:cs="Times New Roman"/>
+        </w:rPr>
+        <w:t xml:space="preserve">metrics </w:t>
+      </w:r>
+      <w:r>
+        <w:rPr>
+          <w:rFonts w:cs="Times New Roman"/>
+        </w:rPr>
+        <w:t xml:space="preserve">we </w:t>
+      </w:r>
+      <w:r>
+        <w:rPr>
+          <w:rFonts w:cs="Times New Roman"/>
+        </w:rPr>
+        <w:t>modeled</w:t>
+      </w:r>
+      <w:r>
+        <w:rPr>
+          <w:rFonts w:cs="Times New Roman"/>
+        </w:rPr>
+        <w:t xml:space="preserve"> </w:t>
+      </w:r>
+      <w:r>
+        <w:rPr>
+          <w:rFonts w:cs="Times New Roman"/>
+        </w:rPr>
+        <w:t xml:space="preserve">total </w:t>
+      </w:r>
+      <w:r>
+        <w:rPr>
+          <w:rFonts w:cs="Times New Roman"/>
+        </w:rPr>
+        <w:t>species richness</w:t>
+      </w:r>
+      <w:r>
+        <w:rPr>
+          <w:rFonts w:cs="Times New Roman"/>
+        </w:rPr>
+        <w:t xml:space="preserve">, binomial presence / absence of rare species, multivariate analysis of abundance trends, and permutational multivariate analysis of variance (PERMANOVA) </w:t>
+      </w:r>
+      <w:r>
+        <w:rPr>
+          <w:rFonts w:cs="Times New Roman"/>
+        </w:rPr>
+        <w:t>on biweekly and annual scales.</w:t>
+      </w:r>
+      <w:r>
+        <w:rPr>
+          <w:rFonts w:cs="Times New Roman"/>
+        </w:rPr>
+        <w:t xml:space="preserve"> </w:t>
+      </w:r>
+    </w:p>
+    <w:p>
+      <w:pPr>
+        <w:pStyle w:val="Heading1"/>
+      </w:pPr>
+      <w:r>
+        <w:t>Methods</w:t>
+      </w:r>
+    </w:p>
+    <w:p>
+      <w:pPr>
+        <w:ind w:firstLine="540"/>
+        <w:rPr>
+          <w:rFonts w:cs="Times New Roman"/>
+        </w:rPr>
+      </w:pPr>
+      <w:r>
+        <w:rPr>
+          <w:rFonts w:cs="Times New Roman"/>
+        </w:rPr>
+        <w:lastRenderedPageBreak/>
+        <w:t xml:space="preserve">The Beaufort Sea is a peripheral sea to the Arctic Ocean along the northern coast of Alaska and Canada. Coastlines along the Alaskan Beaufort Sea are typically salt marshes and slumping tundra, and coastal erosion rates appear to be increasing at many locations (Gibbs and Richmond 2015). Much of the coastal Beaufort Sea is shallow; for example, the 2-m isobath is 1 to 8 km from shore (Britch et al. 1983; Ross 1988). Barrier islands occur along much of the Alaskan Beaufort Sea coast, differentiating outside marine waters from the coastal waters. There are several large sources of freshwater inputs into the Beaufort Sea, including the Colville River (9.0 km3/year; USGS 2018a), the Sagavanirktok River (1.5 km3/year; USGS 2018b), and the Mackenzie River (325 km3/year; Yang et al. 2015). </w:t>
+      </w:r>
+      <w:r>
+        <w:rPr>
+          <w:rFonts w:cs="Times New Roman"/>
+        </w:rPr>
+        <w:t xml:space="preserve">Prudhoe Bay is a semi-estuarine bay </w:t>
+      </w:r>
+      <w:r>
+        <w:rPr>
+          <w:rFonts w:cs="Times New Roman"/>
+        </w:rPr>
+        <w:t xml:space="preserve">of the Beaufort Sea </w:t>
+      </w:r>
+      <w:r>
+        <w:rPr>
+          <w:rFonts w:cs="Times New Roman"/>
+        </w:rPr>
+        <w:t xml:space="preserve">formed near the mouth of the Sagavanirktok River delta. </w:t>
+      </w:r>
+      <w:r>
+        <w:rPr>
+          <w:rFonts w:cs="Times New Roman"/>
+        </w:rPr>
+        <w:t xml:space="preserve">The </w:t>
+      </w:r>
+      <w:r>
+        <w:rPr>
+          <w:rFonts w:cs="Times New Roman"/>
+        </w:rPr>
+        <w:t xml:space="preserve">immediate </w:t>
+      </w:r>
+      <w:r>
+        <w:rPr>
+          <w:rFonts w:cs="Times New Roman"/>
+        </w:rPr>
+        <w:t>surrounding coastal waters are shallow</w:t>
+      </w:r>
+      <w:r>
+        <w:rPr>
+          <w:rFonts w:cs="Times New Roman"/>
+        </w:rPr>
+        <w:t>, with</w:t>
+      </w:r>
+      <w:r>
+        <w:rPr>
+          <w:rFonts w:cs="Times New Roman"/>
+        </w:rPr>
+        <w:t xml:space="preserve"> the 6-m water depth contour </w:t>
+      </w:r>
+      <w:r>
+        <w:rPr>
+          <w:rFonts w:cs="Times New Roman"/>
+        </w:rPr>
+        <w:t xml:space="preserve">less </w:t>
+      </w:r>
+      <w:r>
+        <w:rPr>
+          <w:rFonts w:cs="Times New Roman"/>
+        </w:rPr>
+        <w:t>than 5 km from most parts of natural, unaltered shore</w:t>
+      </w:r>
+      <w:r>
+        <w:rPr>
+          <w:rFonts w:cs="Times New Roman"/>
+        </w:rPr>
+        <w:t xml:space="preserve"> and s</w:t>
+      </w:r>
+      <w:r>
+        <w:rPr>
+          <w:rFonts w:cs="Times New Roman"/>
+        </w:rPr>
+        <w:t xml:space="preserve">everal barrier islands </w:t>
+      </w:r>
+      <w:r>
+        <w:rPr>
+          <w:rFonts w:cs="Times New Roman"/>
+        </w:rPr>
+        <w:t xml:space="preserve">are within 15 km of shore </w:t>
+      </w:r>
+      <w:r>
+        <w:rPr>
+          <w:rFonts w:cs="Times New Roman"/>
+        </w:rPr>
+        <w:fldChar w:fldCharType="begin" w:fldLock="1"/>
+      </w:r>
+      <w:r>
+        <w:rPr>
+          <w:rFonts w:cs="Times New Roman"/>
+        </w:rPr>
+        <w:instrText>ADDIN CSL_CITATION { "citationItems" : [ { "id" : "ITEM-1", "itemData" : { "author" : [ { "dropping-particle" : "", "family" : "Ross", "given" : "Bryan D.", "non-dropping-particle" : "", "parse-names" : false, "suffix" : "" } ], "id" : "ITEM-1", "issued" : { "date-parts" : [ [ "1988" ] ] }, "title" : "Causeways in the Alaskan Beaufort Sea", "type" : "report" }, "uris" : [ "http://www.mendeley.com/documents/?uuid=22003416-9f47-49e8-a532-af0934e3e574" ] } ], "mendeley" : { "formattedCitation" : "(Ross 1988)", "plainTextFormattedCitation" : "(Ross 1988)", "previouslyFormattedCitation" : "(Ross 1988)" }, "properties" : {  }, "schema" : "https://github.com/citation-style-language/schema/raw/master/csl-citation.json" }</w:instrText>
+      </w:r>
+      <w:r>
+        <w:rPr>
+          <w:rFonts w:cs="Times New Roman"/>
+        </w:rPr>
+        <w:fldChar w:fldCharType="separate"/>
+      </w:r>
+      <w:r>
+        <w:rPr>
+          <w:rFonts w:cs="Times New Roman"/>
+          <w:noProof/>
+        </w:rPr>
+        <w:t>(Ross 1988)</w:t>
+      </w:r>
+      <w:r>
+        <w:rPr>
+          <w:rFonts w:cs="Times New Roman"/>
+        </w:rPr>
+        <w:fldChar w:fldCharType="end"/>
+      </w:r>
+      <w:r>
+        <w:rPr>
+          <w:rFonts w:cs="Times New Roman"/>
+        </w:rPr>
+        <w:t xml:space="preserve">. </w:t>
+      </w:r>
+      <w:r>
+        <w:rPr>
+          <w:rFonts w:cs="Times New Roman"/>
+        </w:rPr>
+        <w:t xml:space="preserve">Much of the terrestrial environment around Prudhoe Bay has developed </w:t>
+      </w:r>
+      <w:r>
+        <w:rPr>
+          <w:rFonts w:cs="Times New Roman"/>
+        </w:rPr>
+        <w:t xml:space="preserve">infrastructure </w:t>
+      </w:r>
+      <w:r>
+        <w:rPr>
+          <w:rFonts w:cs="Times New Roman"/>
+        </w:rPr>
+        <w:t>for the extraction and processing of oil, with many permanent structures inland from the coast. In addition, several oil extraction and processing facilities have been constructed on man-made islands</w:t>
+      </w:r>
+      <w:r>
+        <w:rPr>
+          <w:rFonts w:cs="Times New Roman"/>
+        </w:rPr>
+        <w:t xml:space="preserve"> that are </w:t>
+      </w:r>
+      <w:r>
+        <w:rPr>
+          <w:rFonts w:cs="Times New Roman"/>
+        </w:rPr>
+        <w:t>connected to shore with gravel causeways and bridge breaches</w:t>
+      </w:r>
+      <w:r>
+        <w:rPr>
+          <w:rFonts w:cs="Times New Roman"/>
+        </w:rPr>
+        <w:t xml:space="preserve"> </w:t>
+      </w:r>
+      <w:r>
+        <w:rPr>
+          <w:rFonts w:cs="Times New Roman"/>
+        </w:rPr>
+        <w:fldChar w:fldCharType="begin" w:fldLock="1"/>
+      </w:r>
+      <w:r>
+        <w:rPr>
+          <w:rFonts w:cs="Times New Roman"/>
+        </w:rPr>
+        <w:instrText>ADDIN CSL_CITATION { "citationItems" : [ { "id" : "ITEM-1", "itemData" : { "author" : [ { "dropping-particle" : "", "family" : "Ross", "given" : "Bryan D.", "non-dropping-particle" : "", "parse-names" : false, "suffix" : "" } ], "id" : "ITEM-1", "issued" : { "date-parts" : [ [ "1988" ] ] }, "title" : "Causeways in the Alaskan Beaufort Sea", "type" : "report" }, "uris" : [ "http://www.mendeley.com/documents/?uuid=22003416-9f47-49e8-a532-af0934e3e574" ] } ], "mendeley" : { "formattedCitation" : "(Ross 1988)", "plainTextFormattedCitation" : "(Ross 1988)", "previouslyFormattedCitation" : "(Ross 1988)" }, "properties" : {  }, "schema" : "https://github.com/citation-style-language/schema/raw/master/csl-citation.json" }</w:instrText>
+      </w:r>
+      <w:r>
+        <w:rPr>
+          <w:rFonts w:cs="Times New Roman"/>
+        </w:rPr>
+        <w:fldChar w:fldCharType="separate"/>
+      </w:r>
+      <w:r>
+        <w:rPr>
+          <w:rFonts w:cs="Times New Roman"/>
+          <w:noProof/>
+        </w:rPr>
+        <w:t>(Ross 1988)</w:t>
+      </w:r>
+      <w:r>
+        <w:rPr>
+          <w:rFonts w:cs="Times New Roman"/>
+        </w:rPr>
+        <w:fldChar w:fldCharType="end"/>
+      </w:r>
+      <w:r>
+        <w:rPr>
+          <w:rFonts w:cs="Times New Roman"/>
+        </w:rPr>
+        <w:t xml:space="preserve">. The majority of the shoreline remains as natural tundra banks, </w:t>
+      </w:r>
+      <w:r>
+        <w:rPr>
+          <w:rFonts w:cs="Times New Roman"/>
+        </w:rPr>
+        <w:t>al</w:t>
+      </w:r>
+      <w:r>
+        <w:rPr>
+          <w:rFonts w:cs="Times New Roman"/>
+        </w:rPr>
+        <w:t>though the rate</w:t>
+      </w:r>
+      <w:r>
+        <w:rPr>
+          <w:rFonts w:cs="Times New Roman"/>
+        </w:rPr>
+        <w:t xml:space="preserve"> of </w:t>
+      </w:r>
+      <w:r>
+        <w:rPr>
+          <w:rFonts w:cs="Times New Roman"/>
+        </w:rPr>
+        <w:t>erosion has increased at many locations</w:t>
+      </w:r>
+      <w:r>
+        <w:rPr>
+          <w:rFonts w:cs="Times New Roman"/>
+        </w:rPr>
+        <w:t xml:space="preserve"> </w:t>
+      </w:r>
+      <w:r>
+        <w:rPr>
+          <w:rFonts w:cs="Times New Roman"/>
+        </w:rPr>
+        <w:fldChar w:fldCharType="begin" w:fldLock="1"/>
+      </w:r>
+      <w:r>
+        <w:rPr>
+          <w:rFonts w:cs="Times New Roman"/>
+        </w:rPr>
+        <w:instrText>ADDIN CSL_CITATION { "citationItems" : [ { "id" : "ITEM-1", "itemData" : { "ISSN" : "2015\u20131048", "author" : [ { "dropping-particle" : "", "family" : "Gibbs", "given" : "Ann E", "non-dropping-particle" : "", "parse-names" : false, "suffix" : "" }, { "dropping-particle" : "", "family" : "Richmond", "given" : "Bruce M", "non-dropping-particle" : "", "parse-names" : false, "suffix" : "" } ], "container-title" : "U.S. Geological Survey Open File Report 2015 - 1048", "id" : "ITEM-1", "issued" : { "date-parts" : [ [ "2015" ] ] }, "number-of-pages" : "96", "title" : "National Assessment of Shoreline Change \u2014 Historical Shoreline Change Along the North Coast of Alaska , U.S.-Canadian Border to Icy Cape", "type" : "report" }, "uris" : [ "http://www.mendeley.com/documents/?uuid=d4e76cf1-4893-4299-bc68-fe3d4aebafcf" ] } ], "mendeley" : { "formattedCitation" : "(Gibbs and Richmond 2015)", "plainTextFormattedCitation" : "(Gibbs and Richmond 2015)", "previouslyFormattedCitation" : "(Gibbs and Richmond 2015)" }, "properties" : {  }, "schema" : "https://github.com/citation-style-language/schema/raw/master/csl-citation.json" }</w:instrText>
+      </w:r>
+      <w:r>
+        <w:rPr>
+          <w:rFonts w:cs="Times New Roman"/>
+        </w:rPr>
+        <w:fldChar w:fldCharType="separate"/>
+      </w:r>
+      <w:r>
+        <w:rPr>
+          <w:rFonts w:cs="Times New Roman"/>
+          <w:noProof/>
+        </w:rPr>
+        <w:t>(Gibbs and Richmond 2015)</w:t>
+      </w:r>
+      <w:r>
+        <w:rPr>
+          <w:rFonts w:cs="Times New Roman"/>
+        </w:rPr>
+        <w:fldChar w:fldCharType="end"/>
+      </w:r>
+      <w:r>
+        <w:rPr>
+          <w:rFonts w:cs="Times New Roman"/>
+        </w:rPr>
+        <w:t>.</w:t>
+      </w:r>
+    </w:p>
+    <w:p>
+      <w:pPr>
+        <w:ind w:firstLine="540"/>
+        <w:rPr>
+          <w:rFonts w:cs="Times New Roman"/>
+        </w:rPr>
+      </w:pPr>
+      <w:r>
+        <w:rPr>
+          <w:rFonts w:cs="Times New Roman"/>
+        </w:rPr>
+        <w:t xml:space="preserve">Beginning in </w:t>
+      </w:r>
+      <w:r>
+        <w:rPr>
+          <w:rFonts w:cs="Times New Roman"/>
+        </w:rPr>
+        <w:t>1981</w:t>
+      </w:r>
+      <w:r>
+        <w:rPr>
+          <w:rFonts w:cs="Times New Roman"/>
+        </w:rPr>
+        <w:t xml:space="preserve">, </w:t>
+      </w:r>
+      <w:r>
+        <w:rPr>
+          <w:rFonts w:cs="Times New Roman"/>
+        </w:rPr>
+        <w:t xml:space="preserve">daily fish monitoring has occurred annually along the coast near Prudhoe Bay, Alaska for approximately 8–10 weeks each summer during July and August, with the exception of the 1999 and 2000 field seasons. </w:t>
+      </w:r>
+      <w:r>
+        <w:rPr>
+          <w:rFonts w:cs="Times New Roman"/>
+        </w:rPr>
+        <w:t>S</w:t>
+      </w:r>
+      <w:r>
+        <w:rPr>
+          <w:rFonts w:cs="Times New Roman"/>
+        </w:rPr>
+        <w:t xml:space="preserve">ince 2001, </w:t>
+      </w:r>
+      <w:r>
+        <w:rPr>
+          <w:rFonts w:cs="Times New Roman"/>
+        </w:rPr>
+        <w:t xml:space="preserve">a standardized sampling methodology for collecting </w:t>
+      </w:r>
+      <w:r>
+        <w:rPr>
+          <w:rFonts w:cs="Times New Roman"/>
+        </w:rPr>
+        <w:t xml:space="preserve">daily abundance and length data (for select species of subsistence </w:t>
+      </w:r>
+      <w:r>
+        <w:rPr>
+          <w:rFonts w:cs="Times New Roman"/>
+        </w:rPr>
+        <w:lastRenderedPageBreak/>
+        <w:t>importance) have been recorded in an annual database.</w:t>
+      </w:r>
+      <w:r>
+        <w:rPr>
+          <w:rFonts w:cs="Times New Roman"/>
+        </w:rPr>
+        <w:t xml:space="preserve"> </w:t>
+      </w:r>
+      <w:r>
+        <w:rPr>
+          <w:rFonts w:cs="Times New Roman"/>
+        </w:rPr>
+        <w:t>F</w:t>
+      </w:r>
+      <w:r>
+        <w:rPr>
+          <w:rFonts w:cs="Times New Roman"/>
+        </w:rPr>
+        <w:t xml:space="preserve">our fixed stations </w:t>
+      </w:r>
+      <w:r>
+        <w:rPr>
+          <w:rFonts w:cs="Times New Roman"/>
+        </w:rPr>
+        <w:t xml:space="preserve">collect fish using </w:t>
+      </w:r>
+      <w:r>
+        <w:rPr>
+          <w:rFonts w:cs="Times New Roman"/>
+        </w:rPr>
+        <w:t>double-ended fyke nets</w:t>
+      </w:r>
+      <w:r>
+        <w:rPr>
+          <w:rFonts w:cs="Times New Roman"/>
+        </w:rPr>
+        <w:t xml:space="preserve">, located </w:t>
+      </w:r>
+      <w:r>
+        <w:rPr>
+          <w:rFonts w:cs="Times New Roman"/>
+        </w:rPr>
+        <w:t xml:space="preserve">roughly east-west, spaced approximately 27 km apart (Figure 1). From west to east, these sites are identified as Site 220 (approximately 1 km west from the base of the West Dock causeway; sampled 2001–2018), Site 218 (on the west side of Prudhoe Bay at the West Beach drilling pad; sampled 2001–2018), Site 214 (at the </w:t>
+      </w:r>
+      <w:proofErr w:type="spellStart"/>
+      <w:r>
+        <w:rPr>
+          <w:rFonts w:cs="Times New Roman"/>
+        </w:rPr>
+        <w:t>Niakuk</w:t>
+      </w:r>
+      <w:proofErr w:type="spellEnd"/>
+      <w:r>
+        <w:rPr>
+          <w:rFonts w:cs="Times New Roman"/>
+        </w:rPr>
+        <w:t xml:space="preserve"> drilling pad on the tip of Heald Point; sampled 2002–2018), and Site 230 (</w:t>
+      </w:r>
+      <w:r>
+        <w:rPr>
+          <w:rFonts w:cs="Times New Roman"/>
+        </w:rPr>
+        <w:t xml:space="preserve">located midway </w:t>
+      </w:r>
+      <w:r>
+        <w:rPr>
+          <w:rFonts w:cs="Times New Roman"/>
+        </w:rPr>
+        <w:t>on the eastern side of the Endicott Causewa</w:t>
+      </w:r>
+      <w:r>
+        <w:rPr>
+          <w:rFonts w:cs="Times New Roman"/>
+        </w:rPr>
+        <w:t>y</w:t>
+      </w:r>
+      <w:r>
+        <w:rPr>
+          <w:rFonts w:cs="Times New Roman"/>
+        </w:rPr>
+        <w:t xml:space="preserve">; sampled 2001–2018). In 2001, Site 231 was fished on the western side of the Endicott causeway to follow historical sampling locations, but due to changing bathymetry the site was replaced the following year with the current sampling location of Site 214. </w:t>
+      </w:r>
+      <w:r>
+        <w:rPr>
+          <w:rFonts w:cs="Times New Roman"/>
+        </w:rPr>
+        <w:t xml:space="preserve">Site 231 was removed from all analyses. </w:t>
+      </w:r>
+    </w:p>
+    <w:p>
+      <w:pPr>
+        <w:ind w:firstLine="540"/>
+        <w:rPr>
+          <w:rFonts w:cs="Times New Roman"/>
+        </w:rPr>
+      </w:pPr>
+      <w:r>
+        <w:rPr>
+          <w:rFonts w:cs="Times New Roman"/>
+        </w:rPr>
+        <w:t xml:space="preserve">At each of the four sampling locations, two fyke nets with an opening of 1.8 m by 1.7 m were set side-by-side, opening towards the coastline, with a 60-m blocker net leading to shore. A 15-m blocker wing was attached to the outer edge of each cod end. Using this bi-directional sampling method, the fyke nets could intercept and catch fish moving along the shoreline in either direction. All blocker lead nets and wings were constructed from 2.5-cm stretch mesh, while the fyke net mesh consisted of 1.27-cm stretch mesh. Three consecutive throats were located behind each 1.7-m frame opening, with the outermost throat having a functional width of 11.4 cm. Net specifications were consistently used throughout the duration of the study, with the exception of a modification in 2009 to add a vertical metal bar to the fyke net funnel to prevent incidental seal catches. Sampling sites were operated from approximately July 1 through September 1 each year, with the precise dates of installation and removal for each site varying </w:t>
+      </w:r>
+      <w:r>
+        <w:rPr>
+          <w:rFonts w:cs="Times New Roman"/>
+        </w:rPr>
+        <w:lastRenderedPageBreak/>
+        <w:t>each year. The latest date of first sampling was July 6 (2018) and the earliest date of last sampling was August 25</w:t>
+      </w:r>
+      <w:r>
+        <w:rPr>
+          <w:rFonts w:cs="Times New Roman"/>
+        </w:rPr>
+        <w:t xml:space="preserve"> (2012)</w:t>
+      </w:r>
+      <w:r>
+        <w:rPr>
+          <w:rFonts w:cs="Times New Roman"/>
+        </w:rPr>
+        <w:t xml:space="preserve">. </w:t>
+      </w:r>
+    </w:p>
+    <w:p>
+      <w:pPr>
+        <w:ind w:firstLine="540"/>
+        <w:rPr>
+          <w:rFonts w:cs="Times New Roman"/>
+        </w:rPr>
+      </w:pPr>
+      <w:r>
+        <w:rPr>
+          <w:rFonts w:cs="Times New Roman"/>
+        </w:rPr>
+        <w:t>Each net was checked daily and all fish were identified to species and enumerated.</w:t>
+      </w:r>
+      <w:r>
+        <w:rPr>
+          <w:rFonts w:cs="Times New Roman"/>
+        </w:rPr>
+        <w:t xml:space="preserve"> Occasionally, unsafe conditions prevented sampling at certain sites.</w:t>
+      </w:r>
+      <w:r>
+        <w:rPr>
+          <w:rFonts w:cs="Times New Roman"/>
+        </w:rPr>
+        <w:t xml:space="preserve"> After species identification, enumeration, and measurements of a subsample of select species, fish were released away and offshore from the cod-end openings to minimize recapture. All fish were identified using Mecklenburg et al. (2002), George et al. (2009), and </w:t>
+      </w:r>
+      <w:proofErr w:type="spellStart"/>
+      <w:r>
+        <w:rPr>
+          <w:rFonts w:cs="Times New Roman"/>
+        </w:rPr>
+        <w:t>Thorsteinson</w:t>
+      </w:r>
+      <w:proofErr w:type="spellEnd"/>
+      <w:r>
+        <w:rPr>
+          <w:rFonts w:cs="Times New Roman"/>
+        </w:rPr>
+        <w:t xml:space="preserve"> and Love (2016). Field sampling protocols were essentially unchanged from 2001 to 2018, except for the addition in 2017 of length measurements from new fish species. </w:t>
+      </w:r>
+      <w:r>
+        <w:rPr>
+          <w:rFonts w:cs="Times New Roman"/>
+        </w:rPr>
+        <w:t xml:space="preserve">Abundance data were recorded by net site and side for each species; for all analyses, both net sides were aggregated. Fish abundance data were pooled then scaled by combined sampling effort to get biweekly and annual catch per unit effort (CPUE) for each species. Two fish that were unable to be identified to species and 24 hybridized ciscoes were excluded from all analyses. </w:t>
+      </w:r>
+    </w:p>
+    <w:p>
+      <w:pPr>
+        <w:ind w:firstLine="540"/>
+        <w:rPr>
+          <w:rFonts w:cs="Times New Roman"/>
+        </w:rPr>
+      </w:pPr>
+      <w:r>
+        <w:rPr>
+          <w:rFonts w:cs="Times New Roman"/>
+        </w:rPr>
+        <w:t>E</w:t>
+      </w:r>
+      <w:r>
+        <w:rPr>
+          <w:rFonts w:cs="Times New Roman"/>
+        </w:rPr>
+        <w:t>nvironmental variables</w:t>
+      </w:r>
+      <w:r>
+        <w:rPr>
+          <w:rFonts w:cs="Times New Roman"/>
+        </w:rPr>
+        <w:t xml:space="preserve"> examined were</w:t>
+      </w:r>
+      <w:r>
+        <w:rPr>
+          <w:rFonts w:cs="Times New Roman"/>
+        </w:rPr>
+        <w:t xml:space="preserve"> </w:t>
+      </w:r>
+      <w:r>
+        <w:rPr>
+          <w:rFonts w:cs="Times New Roman"/>
+        </w:rPr>
+        <w:t xml:space="preserve">water </w:t>
+      </w:r>
+      <w:r>
+        <w:rPr>
+          <w:rFonts w:cs="Times New Roman"/>
+        </w:rPr>
+        <w:t xml:space="preserve">temperature (°C) </w:t>
+      </w:r>
+      <w:r>
+        <w:rPr>
+          <w:rFonts w:cs="Times New Roman"/>
+        </w:rPr>
+        <w:t xml:space="preserve">and </w:t>
+      </w:r>
+      <w:r>
+        <w:rPr>
+          <w:rFonts w:cs="Times New Roman"/>
+        </w:rPr>
+        <w:t>salinity (ppt)</w:t>
+      </w:r>
+      <w:r>
+        <w:rPr>
+          <w:rFonts w:cs="Times New Roman"/>
+        </w:rPr>
+        <w:t xml:space="preserve"> from midway through the water column</w:t>
+      </w:r>
+      <w:r>
+        <w:rPr>
+          <w:rFonts w:cs="Times New Roman"/>
+        </w:rPr>
+        <w:t xml:space="preserve">, wind directionality and speed (east/west; km/h), </w:t>
+      </w:r>
+      <w:r>
+        <w:rPr>
+          <w:rFonts w:cs="Times New Roman"/>
+        </w:rPr>
+        <w:t>annual sea ice extent (maximum overwinter area; km</w:t>
+      </w:r>
+      <w:r>
+        <w:rPr>
+          <w:rFonts w:cs="Times New Roman"/>
+          <w:vertAlign w:val="superscript"/>
+        </w:rPr>
+        <w:t>2</w:t>
+      </w:r>
+      <w:r>
+        <w:rPr>
+          <w:rFonts w:cs="Times New Roman"/>
+        </w:rPr>
+        <w:t xml:space="preserve">) and duration (number of days from freeze up to melt date), </w:t>
+      </w:r>
+      <w:r>
+        <w:rPr>
+          <w:rFonts w:cs="Times New Roman"/>
+        </w:rPr>
+        <w:t>discharge for the Sagavanirktok River</w:t>
+      </w:r>
+      <w:r>
+        <w:rPr>
+          <w:rFonts w:cs="Times New Roman"/>
+        </w:rPr>
+        <w:t xml:space="preserve"> (recorded as ft</w:t>
+      </w:r>
+      <w:r>
+        <w:rPr>
+          <w:rFonts w:cs="Times New Roman"/>
+          <w:vertAlign w:val="superscript"/>
+        </w:rPr>
+        <w:t>3</w:t>
+      </w:r>
+      <w:r>
+        <w:rPr>
+          <w:rFonts w:cs="Times New Roman"/>
+        </w:rPr>
+        <w:t>/s, converted to m</w:t>
+      </w:r>
+      <w:r>
+        <w:rPr>
+          <w:rFonts w:cs="Times New Roman"/>
+          <w:vertAlign w:val="superscript"/>
+        </w:rPr>
+        <w:t>3</w:t>
+      </w:r>
+      <w:r>
+        <w:rPr>
+          <w:rFonts w:cs="Times New Roman"/>
+        </w:rPr>
+        <w:t>/s)</w:t>
+      </w:r>
+      <w:r>
+        <w:rPr>
+          <w:rFonts w:cs="Times New Roman"/>
+        </w:rPr>
+        <w:t xml:space="preserve">. </w:t>
+      </w:r>
+      <w:r>
+        <w:rPr>
+          <w:rFonts w:cs="Times New Roman"/>
+        </w:rPr>
+        <w:t xml:space="preserve">Results of a correlation matrix showed no variables were highly correlated (&gt;0.5) with each other on either biweekly or annual scales. </w:t>
+      </w:r>
+    </w:p>
+    <w:p>
+      <w:pPr>
+        <w:ind w:firstLine="540"/>
+        <w:rPr>
+          <w:rFonts w:cs="Times New Roman"/>
+        </w:rPr>
+      </w:pPr>
+      <w:r>
+        <w:rPr>
+          <w:rFonts w:cs="Times New Roman"/>
+        </w:rPr>
+        <w:t>S</w:t>
+      </w:r>
+      <w:r>
+        <w:rPr>
+          <w:rFonts w:cs="Times New Roman"/>
+        </w:rPr>
+        <w:t xml:space="preserve">alinity (ppt) and water temperature (°C) data were collected daily during each sampling event at each site </w:t>
+      </w:r>
+      <w:r>
+        <w:rPr>
+          <w:rFonts w:cs="Times New Roman"/>
+        </w:rPr>
+        <w:t xml:space="preserve">near the fyke net cod ends </w:t>
+      </w:r>
+      <w:r>
+        <w:rPr>
+          <w:rFonts w:cs="Times New Roman"/>
+        </w:rPr>
+        <w:t xml:space="preserve">using a calibrated handheld YSI 30 salinity / </w:t>
+      </w:r>
+      <w:r>
+        <w:rPr>
+          <w:rFonts w:cs="Times New Roman"/>
+        </w:rPr>
+        <w:lastRenderedPageBreak/>
+        <w:t xml:space="preserve">conductivity / temperature meter (YSI Inc., Yellow Springs, Ohio) at the bottom, mid-water column, and just below the surface. </w:t>
+      </w:r>
+    </w:p>
+    <w:p>
+      <w:pPr>
+        <w:ind w:firstLine="540"/>
+        <w:rPr>
+          <w:rFonts w:cs="Times New Roman"/>
+        </w:rPr>
+      </w:pPr>
+      <w:r>
+        <w:rPr>
+          <w:rFonts w:cs="Times New Roman"/>
+        </w:rPr>
+        <w:t xml:space="preserve">Meteorological data was collected hourly by the National Weather Service </w:t>
+      </w:r>
+      <w:r>
+        <w:rPr>
+          <w:rFonts w:cs="Times New Roman"/>
+        </w:rPr>
+        <w:t xml:space="preserve">(NWS) </w:t>
+      </w:r>
+      <w:r>
+        <w:rPr>
+          <w:rFonts w:cs="Times New Roman"/>
+        </w:rPr>
+        <w:t xml:space="preserve">at the </w:t>
+      </w:r>
+      <w:r>
+        <w:rPr>
+          <w:rFonts w:cs="Times New Roman"/>
+        </w:rPr>
+        <w:t xml:space="preserve">nearby </w:t>
+      </w:r>
+      <w:r>
+        <w:rPr>
+          <w:rFonts w:cs="Times New Roman"/>
+        </w:rPr>
+        <w:t xml:space="preserve">Deadhorse Airport data collecting site (PASC), </w:t>
+      </w:r>
+      <w:r>
+        <w:rPr>
+          <w:rFonts w:cs="Times New Roman"/>
+        </w:rPr>
+        <w:t xml:space="preserve">located </w:t>
+      </w:r>
+      <w:r>
+        <w:rPr>
+          <w:rFonts w:cs="Times New Roman"/>
+        </w:rPr>
+        <w:t xml:space="preserve">12 km inland from Prudhoe Bay. </w:t>
+      </w:r>
+      <w:r>
+        <w:rPr>
+          <w:rFonts w:cs="Times New Roman"/>
+        </w:rPr>
+        <w:t xml:space="preserve">Wind </w:t>
+      </w:r>
+      <w:r>
+        <w:rPr>
+          <w:rFonts w:cs="Times New Roman"/>
+        </w:rPr>
+        <w:t xml:space="preserve">speed was measured in km/h; wind </w:t>
+      </w:r>
+      <w:r>
+        <w:rPr>
+          <w:rFonts w:cs="Times New Roman"/>
+        </w:rPr>
+        <w:t xml:space="preserve">directionality </w:t>
+      </w:r>
+      <w:r>
+        <w:rPr>
+          <w:rFonts w:cs="Times New Roman"/>
+        </w:rPr>
+        <w:t>was recorded</w:t>
+      </w:r>
+      <w:r>
+        <w:rPr>
+          <w:rFonts w:cs="Times New Roman"/>
+        </w:rPr>
+        <w:t xml:space="preserve"> as cardinal direction (0–360)</w:t>
+      </w:r>
+      <w:r>
+        <w:rPr>
+          <w:rFonts w:cs="Times New Roman"/>
+        </w:rPr>
+        <w:t xml:space="preserve"> and averaged using the circular mean</w:t>
+      </w:r>
+      <w:r>
+        <w:rPr>
+          <w:rFonts w:cs="Times New Roman"/>
+        </w:rPr>
+        <w:t xml:space="preserve">, then </w:t>
+      </w:r>
+      <w:r>
+        <w:rPr>
+          <w:rFonts w:cs="Times New Roman"/>
+        </w:rPr>
+        <w:t xml:space="preserve">converted to </w:t>
+      </w:r>
+      <w:r>
+        <w:rPr>
+          <w:rFonts w:cs="Times New Roman"/>
+        </w:rPr>
+        <w:t xml:space="preserve">cartesian coordinates to get the </w:t>
+      </w:r>
+      <w:r>
+        <w:rPr>
+          <w:rFonts w:cs="Times New Roman"/>
+        </w:rPr>
+        <w:t xml:space="preserve">East-West </w:t>
+      </w:r>
+      <w:r>
+        <w:rPr>
+          <w:rFonts w:cs="Times New Roman"/>
+        </w:rPr>
+        <w:t>unit vectors</w:t>
+      </w:r>
+      <w:r>
+        <w:rPr>
+          <w:rFonts w:cs="Times New Roman"/>
+        </w:rPr>
+        <w:t xml:space="preserve">. </w:t>
+      </w:r>
+    </w:p>
+    <w:p>
+      <w:pPr>
+        <w:ind w:firstLine="540"/>
+        <w:rPr>
+          <w:rFonts w:cs="Times New Roman"/>
+        </w:rPr>
+      </w:pPr>
+      <w:r>
+        <w:rPr>
+          <w:rFonts w:cs="Times New Roman"/>
+        </w:rPr>
+        <w:t xml:space="preserve">Sea ice duration and extent are from the Sea Ice Index, Version 3 from the National Snow and Ice Data Center (NSIDC) in Boulder, Colorado </w:t>
+      </w:r>
+      <w:r>
+        <w:rPr>
+          <w:rFonts w:cs="Times New Roman"/>
+        </w:rPr>
+        <w:fldChar w:fldCharType="begin" w:fldLock="1"/>
+      </w:r>
+      <w:r>
+        <w:rPr>
+          <w:rFonts w:cs="Times New Roman"/>
+        </w:rPr>
+        <w:instrText>ADDIN CSL_CITATION { "citationItems" : [ { "id" : "ITEM-1", "itemData" : { "DOI" : "https://doi.org/10.7265/N5K072F8", "author" : [ { "dropping-particle" : "", "family" : "Fetterer", "given" : "F.", "non-dropping-particle" : "", "parse-names" : false, "suffix" : "" }, { "dropping-particle" : "", "family" : "Knowles", "given" : "K.", "non-dropping-particle" : "", "parse-names" : false, "suffix" : "" }, { "dropping-particle" : "", "family" : "Meier", "given" : "W.", "non-dropping-particle" : "", "parse-names" : false, "suffix" : "" }, { "dropping-particle" : "", "family" : "Savoie", "given" : "M.", "non-dropping-particle" : "", "parse-names" : false, "suffix" : "" }, { "dropping-particle" : "", "family" : "Windnagel", "given" : "A. K.", "non-dropping-particle" : "", "parse-names" : false, "suffix" : "" } ], "id" : "ITEM-1", "issued" : { "date-parts" : [ [ "2018" ] ] }, "publisher-place" : "Boulder, Colorado", "title" : "Sea Ice Index, Version 3. 2001 - 2017", "type" : "webpage" }, "uris" : [ "http://www.mendeley.com/documents/?uuid=0a79eb95-6ffe-4cc9-9886-847667f7b37b" ] } ], "mendeley" : { "formattedCitation" : "(Fetterer et al. 2018)", "plainTextFormattedCitation" : "(Fetterer et al. 2018)", "previouslyFormattedCitation" : "(Fetterer et al. 2018)" }, "properties" : {  }, "schema" : "https://github.com/citation-style-language/schema/raw/master/csl-citation.json" }</w:instrText>
+      </w:r>
+      <w:r>
+        <w:rPr>
+          <w:rFonts w:cs="Times New Roman"/>
+        </w:rPr>
+        <w:fldChar w:fldCharType="separate"/>
+      </w:r>
+      <w:r>
+        <w:rPr>
+          <w:rFonts w:cs="Times New Roman"/>
+          <w:noProof/>
+        </w:rPr>
+        <w:t>(Fetterer et al. 2018)</w:t>
+      </w:r>
+      <w:r>
+        <w:rPr>
+          <w:rFonts w:cs="Times New Roman"/>
+        </w:rPr>
+        <w:fldChar w:fldCharType="end"/>
+      </w:r>
+      <w:r>
+        <w:rPr>
+          <w:rFonts w:cs="Times New Roman"/>
+        </w:rPr>
+        <w:t xml:space="preserve">. </w:t>
+      </w:r>
+      <w:r>
+        <w:rPr>
+          <w:rFonts w:cs="Times New Roman"/>
+        </w:rPr>
+        <w:t xml:space="preserve">Sea Ice Index </w:t>
+      </w:r>
+      <w:r>
+        <w:rPr>
+          <w:rFonts w:cs="Times New Roman"/>
+        </w:rPr>
+        <w:t xml:space="preserve">data </w:t>
+      </w:r>
+      <w:r>
+        <w:rPr>
+          <w:rFonts w:cs="Times New Roman"/>
+        </w:rPr>
+        <w:t xml:space="preserve">are </w:t>
+      </w:r>
+      <w:r>
+        <w:rPr>
+          <w:rFonts w:cs="Times New Roman"/>
+        </w:rPr>
+        <w:t>daily summaries</w:t>
+      </w:r>
+      <w:r>
+        <w:rPr>
+          <w:rFonts w:cs="Times New Roman"/>
+        </w:rPr>
+        <w:t xml:space="preserve"> </w:t>
+      </w:r>
+      <w:r>
+        <w:rPr>
+          <w:rFonts w:cs="Times New Roman"/>
+        </w:rPr>
+        <w:t xml:space="preserve">of remote sensing satellite data </w:t>
+      </w:r>
+      <w:r>
+        <w:rPr>
+          <w:rFonts w:cs="Times New Roman"/>
+        </w:rPr>
+        <w:t>derived from</w:t>
+      </w:r>
+      <w:r>
+        <w:rPr>
+          <w:rFonts w:cs="Times New Roman"/>
+        </w:rPr>
+        <w:t xml:space="preserve"> two passive-microwave bands: </w:t>
+      </w:r>
+      <w:proofErr w:type="gramStart"/>
+      <w:r>
+        <w:rPr>
+          <w:rFonts w:cs="Times New Roman"/>
+        </w:rPr>
+        <w:t>the</w:t>
+      </w:r>
+      <w:proofErr w:type="gramEnd"/>
+      <w:r>
+        <w:rPr>
+          <w:rFonts w:cs="Times New Roman"/>
+        </w:rPr>
+        <w:t xml:space="preserve"> </w:t>
+      </w:r>
+      <w:r>
+        <w:rPr>
+          <w:rFonts w:cs="Times New Roman"/>
+        </w:rPr>
+        <w:t>Near-Real-Time DMSP SSMIS Daily Polar Gridded Sea Ice</w:t>
+      </w:r>
+      <w:r>
+        <w:rPr>
+          <w:rFonts w:cs="Times New Roman"/>
+        </w:rPr>
+        <w:t xml:space="preserve"> </w:t>
+      </w:r>
+      <w:r>
+        <w:rPr>
+          <w:rFonts w:cs="Times New Roman"/>
+        </w:rPr>
+        <w:t>Concentrations and the Sea Ice Concentrations from Nimbus-7</w:t>
+      </w:r>
+      <w:r>
+        <w:rPr>
+          <w:rFonts w:cs="Times New Roman"/>
+        </w:rPr>
+        <w:t xml:space="preserve"> </w:t>
+      </w:r>
+      <w:r>
+        <w:rPr>
+          <w:rFonts w:cs="Times New Roman"/>
+        </w:rPr>
+        <w:t>SMMR and DMSP SSM/I-SSMIS Passive Microwave Data</w:t>
+      </w:r>
+      <w:r>
+        <w:rPr>
+          <w:rFonts w:cs="Times New Roman"/>
+        </w:rPr>
+        <w:t xml:space="preserve">. Daily sea ice coverage maps from the Sea Ice Index show the approximate extent across the entire polar region. Annual dates of sea-ice break up and formation will be estimated using the first breakup dates and final freeze-up for the central Beaufort Sea coast. Determining the precise dates will be done visually using the daily NSIDC </w:t>
+      </w:r>
+      <w:proofErr w:type="spellStart"/>
+      <w:r>
+        <w:rPr>
+          <w:rFonts w:cs="Times New Roman"/>
+        </w:rPr>
+        <w:t>GeoTIFF</w:t>
+      </w:r>
+      <w:proofErr w:type="spellEnd"/>
+      <w:r>
+        <w:rPr>
+          <w:rFonts w:cs="Times New Roman"/>
+        </w:rPr>
+        <w:t xml:space="preserve"> of sea ice coverage, inspected in the open-source software QGIS, version 3.0.1 (</w:t>
+      </w:r>
+      <w:r>
+        <w:rPr>
+          <w:rFonts w:cs="Times New Roman"/>
+        </w:rPr>
+        <w:t>QGIS Open Source Geospatial Foundation Project</w:t>
+      </w:r>
+      <w:r>
+        <w:rPr>
+          <w:rFonts w:cs="Times New Roman"/>
+        </w:rPr>
+        <w:t xml:space="preserve"> 2018). </w:t>
+      </w:r>
+    </w:p>
+    <w:p>
+      <w:pPr>
+        <w:ind w:firstLine="540"/>
+        <w:rPr>
+          <w:rFonts w:cs="Times New Roman"/>
+        </w:rPr>
+      </w:pPr>
+      <w:r>
+        <w:rPr>
+          <w:rFonts w:cs="Times New Roman"/>
+        </w:rPr>
+        <w:t xml:space="preserve">Measurements of </w:t>
+      </w:r>
+      <w:r>
+        <w:rPr>
+          <w:rFonts w:cs="Times New Roman"/>
+        </w:rPr>
+        <w:t xml:space="preserve">daily </w:t>
+      </w:r>
+      <w:r>
+        <w:rPr>
+          <w:rFonts w:cs="Times New Roman"/>
+        </w:rPr>
+        <w:t xml:space="preserve">Sagavanirktok River discharge come from a </w:t>
+      </w:r>
+      <w:r>
+        <w:rPr>
+          <w:rFonts w:cs="Times New Roman"/>
+        </w:rPr>
+        <w:t>United States Geological Survey (</w:t>
+      </w:r>
+      <w:r>
+        <w:rPr>
+          <w:rFonts w:cs="Times New Roman"/>
+        </w:rPr>
+        <w:t>USGS</w:t>
+      </w:r>
+      <w:r>
+        <w:rPr>
+          <w:rFonts w:cs="Times New Roman"/>
+        </w:rPr>
+        <w:t>)</w:t>
+      </w:r>
+      <w:r>
+        <w:rPr>
+          <w:rFonts w:cs="Times New Roman"/>
+        </w:rPr>
+        <w:t xml:space="preserve"> gaging station </w:t>
+      </w:r>
+      <w:commentRangeStart w:id="2"/>
+      <w:r>
+        <w:rPr>
+          <w:rFonts w:cs="Times New Roman"/>
+        </w:rPr>
+        <w:t>upriver from the river mouth</w:t>
+      </w:r>
+      <w:commentRangeEnd w:id="2"/>
       <w:r>
         <w:rPr>
           <w:rStyle w:val="CommentReference"/>
         </w:rPr>
-        <w:commentReference w:id="1"/>
-      </w:r>
-      <w:r>
-        <w:rPr>
-          <w:rFonts w:cs="Times New Roman"/>
-        </w:rPr>
+        <w:commentReference w:id="2"/>
+      </w:r>
+      <w:r>
+        <w:rPr>
+          <w:rFonts w:cs="Times New Roman"/>
+        </w:rPr>
+        <w:t>, near Pump Station 3</w:t>
+      </w:r>
+      <w:r>
+        <w:rPr>
+          <w:rFonts w:cs="Times New Roman"/>
+        </w:rPr>
+        <w:t xml:space="preserve">, </w:t>
+      </w:r>
+      <w:r>
+        <w:rPr>
+          <w:rFonts w:cs="Times New Roman"/>
+        </w:rPr>
+        <w:t xml:space="preserve">recorded in </w:t>
+      </w:r>
+      <w:r>
+        <w:rPr>
+          <w:rFonts w:cs="Times New Roman"/>
+        </w:rPr>
+        <w:t>ft</w:t>
+      </w:r>
+      <w:r>
+        <w:rPr>
+          <w:rFonts w:cs="Times New Roman"/>
+          <w:vertAlign w:val="superscript"/>
+        </w:rPr>
+        <w:t>3</w:t>
+      </w:r>
+      <w:r>
+        <w:rPr>
+          <w:rFonts w:cs="Times New Roman"/>
+        </w:rPr>
+        <w:t>/s</w:t>
+      </w:r>
+      <w:r>
+        <w:rPr>
+          <w:rFonts w:cs="Times New Roman"/>
+        </w:rPr>
+        <w:t xml:space="preserve"> and </w:t>
+      </w:r>
+      <w:r>
+        <w:rPr>
+          <w:rFonts w:cs="Times New Roman"/>
+        </w:rPr>
+        <w:t>convert</w:t>
+      </w:r>
+      <w:r>
+        <w:rPr>
+          <w:rFonts w:cs="Times New Roman"/>
+        </w:rPr>
+        <w:t>ed</w:t>
+      </w:r>
+      <w:r>
+        <w:rPr>
+          <w:rFonts w:cs="Times New Roman"/>
+        </w:rPr>
+        <w:t xml:space="preserve"> to m</w:t>
+      </w:r>
+      <w:r>
+        <w:rPr>
+          <w:rFonts w:cs="Times New Roman"/>
+          <w:vertAlign w:val="superscript"/>
+        </w:rPr>
+        <w:t>3</w:t>
+      </w:r>
+      <w:r>
+        <w:rPr>
+          <w:rFonts w:cs="Times New Roman"/>
+        </w:rPr>
+        <w:t xml:space="preserve">/s. </w:t>
+      </w:r>
+    </w:p>
+    <w:p>
+      <w:pPr>
+        <w:ind w:firstLine="540"/>
+      </w:pPr>
+      <w:r>
+        <w:lastRenderedPageBreak/>
+        <w:t xml:space="preserve">Biweekly </w:t>
+      </w:r>
+      <w:r>
+        <w:t xml:space="preserve">sampling periods were assigned as four events evenly distributed between July 1 and September 1 (i.e., period </w:t>
+      </w:r>
+      <w:r>
+        <w:t>1 = July 15</w:t>
+      </w:r>
+      <w:r>
+        <w:t xml:space="preserve"> and before</w:t>
+      </w:r>
+      <w:r>
+        <w:t xml:space="preserve">, </w:t>
+      </w:r>
+      <w:r>
+        <w:t xml:space="preserve">period </w:t>
+      </w:r>
+      <w:r>
+        <w:t xml:space="preserve">2 </w:t>
+      </w:r>
+      <w:r>
+        <w:t xml:space="preserve">= </w:t>
+      </w:r>
+      <w:r>
+        <w:t>July 16–</w:t>
+      </w:r>
+      <w:r>
+        <w:t>3</w:t>
+      </w:r>
+      <w:r>
+        <w:t xml:space="preserve">1, </w:t>
+      </w:r>
+      <w:r>
+        <w:t xml:space="preserve">period 3 = </w:t>
+      </w:r>
+      <w:r>
+        <w:t>Aug</w:t>
+      </w:r>
+      <w:r>
+        <w:t>ust</w:t>
+      </w:r>
+      <w:r>
         <w:t xml:space="preserve"> </w:t>
       </w:r>
       <w:r>
+        <w:t>1</w:t>
+      </w:r>
+      <w:r>
+        <w:t>–15,</w:t>
+      </w:r>
+      <w:r>
+        <w:t xml:space="preserve"> and period 4 = A</w:t>
+      </w:r>
+      <w:r>
+        <w:t>ugust 1</w:t>
+      </w:r>
+      <w:r>
+        <w:t xml:space="preserve">6 and afterwards). </w:t>
+      </w:r>
+    </w:p>
+    <w:p>
+      <w:pPr>
+        <w:ind w:firstLine="540"/>
+      </w:pPr>
+      <w:r>
+        <w:t xml:space="preserve">To prevent rare species from dominating multivariate analyses (CITE XXXXX), we restricted analysis to only those species </w:t>
+      </w:r>
+      <w:r>
+        <w:t xml:space="preserve">whose abundance was greater than 100 fish, all years combined. </w:t>
+      </w:r>
+      <w:r>
+        <w:t xml:space="preserve"> </w:t>
+      </w:r>
+    </w:p>
+    <w:p>
+      <w:pPr>
+        <w:ind w:firstLine="540"/>
+        <w:rPr>
+          <w:rFonts w:cs="Times New Roman"/>
+        </w:rPr>
+      </w:pPr>
+      <w:r>
+        <w:rPr>
+          <w:rFonts w:cs="Times New Roman"/>
+        </w:rPr>
+        <w:t xml:space="preserve">All data </w:t>
+      </w:r>
+      <w:r>
+        <w:rPr>
+          <w:rFonts w:cs="Times New Roman"/>
+        </w:rPr>
+        <w:t>were</w:t>
+      </w:r>
+      <w:r>
+        <w:rPr>
+          <w:rFonts w:cs="Times New Roman"/>
+        </w:rPr>
+        <w:t xml:space="preserve"> imported and analyzed using the statistical program R (R Foundation, https://www.R-project.org</w:t>
+      </w:r>
+      <w:r>
+        <w:rPr>
+          <w:rFonts w:cs="Times New Roman"/>
+        </w:rPr>
+        <w:t>, Version 3.5.2</w:t>
+      </w:r>
+      <w:r>
+        <w:rPr>
+          <w:rFonts w:cs="Times New Roman"/>
+        </w:rPr>
+        <w:t xml:space="preserve">). Descriptive community ecology analyses </w:t>
+      </w:r>
+      <w:r>
+        <w:rPr>
+          <w:rFonts w:cs="Times New Roman"/>
+        </w:rPr>
+        <w:t>were</w:t>
+      </w:r>
+      <w:r>
+        <w:rPr>
+          <w:rFonts w:cs="Times New Roman"/>
+        </w:rPr>
+        <w:t xml:space="preserve"> </w:t>
+      </w:r>
+      <w:r>
+        <w:rPr>
+          <w:rFonts w:cs="Times New Roman"/>
+        </w:rPr>
+        <w:t>conducted</w:t>
+      </w:r>
+      <w:r>
+        <w:rPr>
+          <w:rFonts w:cs="Times New Roman"/>
+        </w:rPr>
+        <w:t xml:space="preserve"> using the “vegan” community ecology package in R</w:t>
+      </w:r>
+      <w:r>
+        <w:rPr>
+          <w:rFonts w:cs="Times New Roman"/>
+        </w:rPr>
+        <w:t xml:space="preserve"> </w:t>
+      </w:r>
+      <w:r>
         <w:rPr>
           <w:rFonts w:cs="Times New Roman"/>
         </w:rPr>
@@ -1877,7 +3815,7 @@
         <w:rPr>
           <w:rFonts w:cs="Times New Roman"/>
         </w:rPr>
-        <w:instrText>ADDIN CSL_CITATION { "citationItems" : [ { "id" : "ITEM-1", "itemData" : { "DOI" : "10.1007/s00300-015-1857-y", "ISSN" : "07224060", "author" : [ { "dropping-particle" : "", "family" : "Majewski", "given" : "Andrew R.", "non-dropping-particle" : "", "parse-names" : false, "suffix" : "" }, { "dropping-particle" : "", "family" : "Walkusz", "given" : "Wojciech", "non-dropping-particle" : "", "parse-names" : false, "suffix" : "" }, { "dropping-particle" : "", "family" : "Lynn", "given" : "Brittany R.", "non-dropping-particle" : "", "parse-names" : false, "suffix" : "" }, { "dropping-particle" : "", "family" : "Atchison", "given" : "Sheila", "non-dropping-particle" : "", "parse-names" : false, "suffix" : "" }, { "dropping-particle" : "", "family" : "Eert", "given" : "Jane", "non-dropping-particle" : "", "parse-names" : false, "suffix" : "" }, { "dropping-particle" : "", "family" : "Reist", "given" : "James D.", "non-dropping-particle" : "", "parse-names" : false, "suffix" : "" } ], "container-title" : "Polar Biology", "id" : "ITEM-1", "issue" : "6", "issued" : { "date-parts" : [ [ "2016" ] ] }, "page" : "1087-1098", "publisher" : "Springer Berlin Heidelberg", "title" : "Distribution and diet of demersal Arctic Cod, Boreogadus saida, in relation to habitat characteristics in the Canadian Beaufort Sea", "type" : "article-journal", "volume" : "39" }, "uris" : [ "http://www.mendeley.com/documents/?uuid=a76170d6-11a4-4b25-9be3-d7140e159aa3" ] }, { "id" : "ITEM-2", "itemData" : { "author" : [ { "dropping-particle" : "", "family" : "Thorsteinson", "given" : "Lyman K.", "non-dropping-particle" : "", "parse-names" : false, "suffix" : "" }, { "dropping-particle" : "", "family" : "Love", "given" : "Milton S.", "non-dropping-particle" : "", "parse-names" : false, "suffix" : "" } ], "id" : "ITEM-2", "issued" : { "date-parts" : [ [ "2016" ] ] }, "title" : "Alaska Arctic Marine Fish Ecology Catalog", "type" : "report" }, "uris" : [ "http://www.mendeley.com/documents/?uuid=909944f5-bc0f-48e9-9d6e-63aec4454be9" ] }, { "id" : "ITEM-3", "itemData" : { "DOI" : "10.1007/s00300-004-0630-4", "ISBN" : "0722-4060", "ISSN" : "07224060", "abstract" : "The occurrence and behavior of sympagic amphipods and Arctic cod (Boreogadus saida) were studied in the High Arctic Canada Basin by diving under the ice at seven stations in summer 2002. Still images of video-transects were used to obtain animal abundances and information on the structure of the ice environment. Mean amphipod abundances for the stations varied between 1 and 23 individuals m\u22122, with an increase towards the western part of the basin. The standard deviation within the 31--51 images analyzed per station was small (&lt;1 individual m\u22122). Gammarus wilkitzkii was found in low abundances, often hiding in small ice gaps. Small amphipods (Onisimus spp., Apherusa glacialis, and juveniles of all species) tended to move freely along the bottom of the floes. B. saida occurred in narrow wedges of seawater along the edges of melting ice floes at three stations in water depths of 10--50 cm and was never found under the ice. The fish occurred in schools of 1--28 per wedge. Fish were inactive and did not escape the approaching diver. Resting in the wedges may be a strategy to reduce energetic requirements and avoid predators.", "author" : [ { "dropping-particle" : "", "family" : "Gradinger", "given" : "Rolf R.", "non-dropping-particle" : "", "parse-names" : false, "suffix" : "" }, { "dropping-particle" : "", "family" : "Bluhm", "given" : "Bodil A.", "non-dropping-particle" : "", "parse-names" : false, "suffix" : "" } ], "container-title" : "Polar Biology", "id" : "ITEM-3", "issue" : "10", "issued" : { "date-parts" : [ [ "2004" ] ] }, "page" : "595-603", "title" : "In-situ observations on the distribution and behavior of amphipods and Arctic cod (Boreogadus saida) under the sea ice of the High Arctic Canada Basin", "type" : "article-journal", "volume" : "27" }, "uris" : [ "http://www.mendeley.com/documents/?uuid=7bcde4a7-da43-4481-835f-a6b2c441ac48" ] } ], "mendeley" : { "formattedCitation" : "(Gradinger and Bluhm 2004; Majewski et al. 2016; Thorsteinson and Love 2016)", "plainTextFormattedCitation" : "(Gradinger and Bluhm 2004; Majewski et al. 2016; Thorsteinson and Love 2016)", "previouslyFormattedCitation" : "(Gradinger and Bluhm 2004; Majewski et al. 2016; Thorsteinson and Love 2016)" }, "properties" : {  }, "schema" : "https://github.com/citation-style-language/schema/raw/master/csl-citation.json" }</w:instrText>
+        <w:instrText>ADDIN CSL_CITATION { "citationItems" : [ { "id" : "ITEM-1", "itemData" : { "DOI" : "10.1093/molbev/msv334", "ISBN" : "1537-1719 (Electronic)\\r0737-4038 (Linking)", "ISSN" : "15371719", "PMID" : "26715629", "abstract" : "The vegan package provides tools for descriptive community ecology. It has most basic functions of diversity analysis, community ordination and dissimilarity analysis. Most of its multivariate tools can be used for other data types as well.", "author" : [ { "dropping-particle" : "", "family" : "Oksanen", "given" : "J.", "non-dropping-particle" : "", "parse-names" : false, "suffix" : "" }, { "dropping-particle" : "", "family" : "Blanchet", "given" : "F. G.", "non-dropping-particle" : "", "parse-names" : false, "suffix" : "" }, { "dropping-particle" : "", "family" : "Kindt", "given" : "R.", "non-dropping-particle" : "", "parse-names" : false, "suffix" : "" }, { "dropping-particle" : "", "family" : "Legendre", "given" : "P.", "non-dropping-particle" : "", "parse-names" : false, "suffix" : "" }, { "dropping-particle" : "", "family" : "Minchin", "given" : "P. R.", "non-dropping-particle" : "", "parse-names" : false, "suffix" : "" }, { "dropping-particle" : "", "family" : "O\u2019hara", "given" : "R. B.", "non-dropping-particle" : "", "parse-names" : false, "suffix" : "" }, { "dropping-particle" : "", "family" : "Simpson", "given" : "G. L.", "non-dropping-particle" : "", "parse-names" : false, "suffix" : "" }, { "dropping-particle" : "", "family" : "Solymos", "given" : "P.", "non-dropping-particle" : "", "parse-names" : false, "suffix" : "" }, { "dropping-particle" : "", "family" : "Stevens", "given" : "M. H. H.", "non-dropping-particle" : "", "parse-names" : false, "suffix" : "" }, { "dropping-particle" : "", "family" : "Wagner", "given" : "H.", "non-dropping-particle" : "", "parse-names" : false, "suffix" : "" }, { "dropping-particle" : "", "family" : "Oksanen", "given" : "M. J.", "non-dropping-particle" : "", "parse-names" : false, "suffix" : "" } ], "container-title" : "R Package Version 2.4-6", "id" : "ITEM-1", "issued" : { "date-parts" : [ [ "2018" ] ] }, "title" : "Vegan: community ecology package", "type" : "article" }, "uris" : [ "http://www.mendeley.com/documents/?uuid=f1dc3f62-f105-46cf-bd9b-274d9d649e30" ] } ], "mendeley" : { "formattedCitation" : "(Oksanen et al. 2018)", "plainTextFormattedCitation" : "(Oksanen et al. 2018)", "previouslyFormattedCitation" : "(Oksanen et al. 2018)" }, "properties" : {  }, "schema" : "https://github.com/citation-style-language/schema/raw/master/csl-citation.json" }</w:instrText>
       </w:r>
       <w:r>
         <w:rPr>
@@ -1890,7 +3828,7 @@
           <w:rFonts w:cs="Times New Roman"/>
           <w:noProof/>
         </w:rPr>
-        <w:t>(Gradinger and Bluhm 2004; Majewski et al. 2016; Thorsteinson and Love 2016)</w:t>
+        <w:t>(Oksanen et al. 2018)</w:t>
       </w:r>
       <w:r>
         <w:rPr>
@@ -1902,103 +3840,92 @@
         <w:rPr>
           <w:rFonts w:cs="Times New Roman"/>
         </w:rPr>
+        <w:t>. This package allows for the multivariate analysis of quantitative environmental variables upon the responding species assemblages</w:t>
+      </w:r>
+      <w:r>
+        <w:rPr>
+          <w:rFonts w:cs="Times New Roman"/>
+        </w:rPr>
         <w:t xml:space="preserve">. </w:t>
       </w:r>
-      <w:r>
-        <w:rPr>
-          <w:rFonts w:cs="Times New Roman"/>
-        </w:rPr>
-        <w:t xml:space="preserve">Arctic Cod play a key linkage between abundant zooplankton such as calanoid copepods and amphipods and higher trophic organisms such as </w:t>
-      </w:r>
-      <w:r>
-        <w:rPr>
-          <w:rFonts w:cs="Times New Roman"/>
-        </w:rPr>
-        <w:t>Black Guillem</w:t>
-      </w:r>
-      <w:r>
-        <w:rPr>
-          <w:rFonts w:cs="Times New Roman"/>
-        </w:rPr>
-        <w:t xml:space="preserve">ot </w:t>
-      </w:r>
+    </w:p>
+    <w:p>
+      <w:pPr>
+        <w:ind w:firstLine="540"/>
+        <w:rPr>
+          <w:rFonts w:cs="Times New Roman"/>
+        </w:rPr>
+      </w:pPr>
+      <w:r>
+        <w:rPr>
+          <w:rFonts w:cs="Times New Roman"/>
+        </w:rPr>
+        <w:t xml:space="preserve">To </w:t>
+      </w:r>
+      <w:r>
+        <w:rPr>
+          <w:rFonts w:cs="Times New Roman"/>
+        </w:rPr>
+        <w:t xml:space="preserve">investigate trends in </w:t>
+      </w:r>
+      <w:r>
+        <w:rPr>
+          <w:rFonts w:cs="Times New Roman"/>
+        </w:rPr>
+        <w:t xml:space="preserve">annual </w:t>
+      </w:r>
+      <w:r>
+        <w:rPr>
+          <w:rFonts w:cs="Times New Roman"/>
+        </w:rPr>
+        <w:t xml:space="preserve">and biweekly </w:t>
+      </w:r>
+      <w:r>
+        <w:rPr>
+          <w:rFonts w:cs="Times New Roman"/>
+        </w:rPr>
+        <w:t xml:space="preserve">species richness, we used Generalized </w:t>
+      </w:r>
+      <w:r>
+        <w:rPr>
+          <w:rFonts w:cs="Times New Roman"/>
+        </w:rPr>
+        <w:t xml:space="preserve">Additive Models to account for potential curvature in the models. </w:t>
+      </w:r>
+      <w:bookmarkStart w:id="3" w:name="_GoBack"/>
+      <w:bookmarkEnd w:id="3"/>
+    </w:p>
+    <w:p>
+      <w:pPr>
+        <w:ind w:firstLine="540"/>
+        <w:rPr>
+          <w:rFonts w:cs="Times New Roman"/>
+        </w:rPr>
+      </w:pPr>
       <w:proofErr w:type="spellStart"/>
       <w:r>
         <w:rPr>
           <w:rFonts w:cs="Times New Roman"/>
-          <w:i/>
-        </w:rPr>
-        <w:t>Cepphus</w:t>
+        </w:rPr>
+        <w:t>Spp</w:t>
       </w:r>
       <w:proofErr w:type="spellEnd"/>
       <w:r>
         <w:rPr>
           <w:rFonts w:cs="Times New Roman"/>
-          <w:i/>
-        </w:rPr>
-        <w:t xml:space="preserve"> grille</w:t>
-      </w:r>
-      <w:r>
-        <w:rPr>
-          <w:rFonts w:cs="Times New Roman"/>
-        </w:rPr>
-        <w:t xml:space="preserve">, </w:t>
-      </w:r>
-      <w:r>
-        <w:rPr>
-          <w:rFonts w:cs="Times New Roman"/>
-        </w:rPr>
-        <w:t xml:space="preserve">ringed seals </w:t>
-      </w:r>
-      <w:proofErr w:type="spellStart"/>
-      <w:r>
-        <w:rPr>
-          <w:rFonts w:cs="Times New Roman"/>
-          <w:i/>
-        </w:rPr>
-        <w:t>Pusa</w:t>
-      </w:r>
-      <w:proofErr w:type="spellEnd"/>
-      <w:r>
-        <w:rPr>
-          <w:rFonts w:cs="Times New Roman"/>
-          <w:i/>
-        </w:rPr>
-        <w:t xml:space="preserve"> </w:t>
-      </w:r>
-      <w:proofErr w:type="spellStart"/>
-      <w:r>
-        <w:rPr>
-          <w:rFonts w:cs="Times New Roman"/>
-          <w:i/>
-        </w:rPr>
-        <w:t>hispida</w:t>
-      </w:r>
-      <w:proofErr w:type="spellEnd"/>
-      <w:r>
-        <w:rPr>
-          <w:rFonts w:cs="Times New Roman"/>
-        </w:rPr>
-        <w:t>,</w:t>
-      </w:r>
-      <w:r>
-        <w:rPr>
-          <w:rFonts w:cs="Times New Roman"/>
-        </w:rPr>
-        <w:t xml:space="preserve"> and beluga whales </w:t>
-      </w:r>
-      <w:r>
-        <w:rPr>
-          <w:rFonts w:cs="Times New Roman"/>
-          <w:i/>
-        </w:rPr>
-        <w:t>Delphinapterus leucas</w:t>
-      </w:r>
-      <w:r>
-        <w:rPr>
-          <w:rFonts w:cs="Times New Roman"/>
-        </w:rPr>
-        <w:t xml:space="preserve"> (</w:t>
+        </w:rPr>
+        <w:t xml:space="preserve"> rich, all sites combined</w:t>
+      </w:r>
+    </w:p>
+    <w:p>
+      <w:pPr>
+        <w:ind w:firstLine="540"/>
+      </w:pPr>
+      <w:r>
+        <w:rPr>
+          <w:rFonts w:cs="Times New Roman"/>
+        </w:rPr>
+        <w:t xml:space="preserve">We expect that modeling of species response curves (e.g., modeling the effect of temperature upon catch abundance) will done be with Generalized Additive Models (GAM) as this class of modeling is typically responsive to non-linear response curves commonly found in ecological response scenarios </w:t>
       </w:r>
       <w:r>
         <w:rPr>
@@ -2010,7 +3937,7 @@
         <w:rPr>
           <w:rFonts w:cs="Times New Roman"/>
         </w:rPr>
-        <w:instrText>ADDIN CSL_CITATION { "citationItems" : [ { "id" : "ITEM-1", "itemData" : { "DOI" : "10.1016/0266-9838(93)90013-8", "ISBN" : "0004-0843", "ISSN" : "02669838", "PMID" : "39", "abstract" : "At ice edges in the Canadian High Arctic, seabirds and marine mammals eat arctic cod (Boreogadus saida) and, to a lesser extent, zooplankton (calanoid copepods and Parathemisto) and ice-associated amphipods. Cod eat ice-associated amphipods, other ice-associated taxa (harpacticoid and cyclopoid copepods), and zooplankton. Calanoid copepods, Parathemisto, and the ice-associated amphipods studied (Onisirnus glacialis, Apherusa glacialis, Gammarus wilkitzkii) all eat primarily diatom algae characteristic of the under-ice flora. From this information, a food web at the ice edge is constructed", "author" : [ { "dropping-particle" : "", "family" : "Bradstreet", "given" : "Michael S W", "non-dropping-particle" : "", "parse-names" : false, "suffix" : "" }, { "dropping-particle" : "", "family" : "Cross", "given" : "William E", "non-dropping-particle" : "", "parse-names" : false, "suffix" : "" } ], "container-title" : "Arctic", "id" : "ITEM-1", "issue" : "1", "issued" : { "date-parts" : [ [ "1982" ] ] }, "page" : "1-12", "title" : "Trophic Relationships at High Arctic Ice Edges", "type" : "article-journal", "volume" : "35" }, "uris" : [ "http://www.mendeley.com/documents/?uuid=235c5829-595d-47de-8035-3d1d4ddf2989" ] }, { "id" : "ITEM-2", "itemData" : { "abstract" : "Although Arctic cod (Boreogadus saida) is widely recognized as an important trophic link to top pred in Arctic marine ecosystems, the challenges of conducting fieldwork in the Arctic make this species difficult to stu establish some basic relationships to improve prey energetics modeling when only in-field parameters (e.g., fork leng be measured. We investigated the intraspecific relationships among energy density, fork length, mass, and water conten Arctic cod captured by Black Guillemots and Thick-billed Murres at two sites (Western Beaufort and Hudson Bay energy density was similar between sites (21.6-22.2 kJ g1) and increased with fork length (Dry EDkJ/g = 0.028 (\u00b1 0.01) \u2022 Lengthmm + 18.12 (\u00b1 1.33). Even though fish lost some water as they were transported to the nest by avian predators, wet density also increased with fork length. We suggest that environmental conditions had a similar effect on growth at th locations although they occur in very different oc\u00e9anographie regimes. Arctic cod, especially large cod, is one of th energy-rich prey species in the Arctic. Our results highlight the importance of this valuable prey to Arctic ecosystems utility of using seabirds opportunistically as samplers of the marine env", "author" : [ { "dropping-particle" : "", "family" : "Harter", "given" : "B. Britten", "non-dropping-particle" : "", "parse-names" : false, "suffix" : "" }, { "dropping-particle" : "", "family" : "Elliott", "given" : "Kyle H.", "non-dropping-particle" : "", "parse-names" : false, "suffix" : "" }, { "dropping-particle" : "", "family" : "Divoky", "given" : "George J.", "non-dropping-particle" : "", "parse-names" : false, "suffix" : "" }, { "dropping-particle" : "", "family" : "Davoren", "given" : "Gail K.", "non-dropping-particle" : "", "parse-names" : false, "suffix" : "" } ], "container-title" : "Arctic", "id" : "ITEM-2", "issue" : "2", "issued" : { "date-parts" : [ [ "2013" ] ] }, "page" : "191-196", "title" : "Arctic Cod (Boreogadus saida) as Prey: Fish Length-Energetics Relationships in the Beaufort Sea and Hudson Bay", "type" : "article-journal", "volume" : "66" }, "uris" : [ "http://www.mendeley.com/documents/?uuid=1c9175fa-607f-40d6-80c9-d4c788dc3e89" ] }, { "id" : "ITEM-3", "itemData" : { "author" : [ { "dropping-particle" : "", "family" : "Thorsteinson", "given" : "Lyman K.", "non-dropping-particle" : "", "parse-names" : false, "suffix" : "" }, { "dropping-particle" : "", "family" : "Love", "given" : "Milton S.", "non-dropping-particle" : "", "parse-names" : false, "suffix" : "" } ], "id" : "ITEM-3", "issued" : { "date-parts" : [ [ "2016" ] ] }, "title" : "Alaska Arctic Marine Fish Ecology Catalog", "type" : "report" }, "uris" : [ "http://www.mendeley.com/documents/?uuid=909944f5-bc0f-48e9-9d6e-63aec4454be9" ] } ], "mendeley" : { "formattedCitation" : "(Bradstreet and Cross 1982; Harter et al. 2013; Thorsteinson and Love 2016)", "manualFormatting" : "Bradstreet and Cross 1982; Harter et al. 2013; Thorsteinson and Love 2016)", "plainTextFormattedCitation" : "(Bradstreet and Cross 1982; Harter et al. 2013; Thorsteinson and Love 2016)", "previouslyFormattedCitation" : "(Bradstreet and Cross 1982; Harter et al. 2013; Thorsteinson and Love 2016)" }, "properties" : {  }, "schema" : "https://github.com/citation-style-language/schema/raw/master/csl-citation.json" }</w:instrText>
+        <w:instrText>ADDIN CSL_CITATION { "citationItems" : [ { "id" : "ITEM-1", "itemData" : { "DOI" : "10.1016/S0304-3800(02)00204-1", "ISBN" : "0304-3800", "ISSN" : "0304-3800", "PMID" : "867", "abstract" : "An important statistical development of the last 30 years has been the advance in regression analysis provided by generalized linear models (GLMs) and generalized additive models (GAMs). Here we introduce a series of papers prepared within the framework of an international workshop entitled: Advances in GLMs/GAMs modeling: from species distribution to environmental management, held in Riederalp, Switzerland, 6?/ 11 August 2001.We first discuss some general uses of statistical models in ecology, as well as provide a short review of several key examples of the use of GLMs and GAMs in ecological modeling efforts. We next present an overview of GLMs and GAMs, and discuss some of their related statistics used for predictor selection, model diagnostics, and evaluation. Included is a discussion of several new approaches applicable to GLMs and GAMs, such as ridge regression, an alternative to stepwise selection of predictors, and methods for the identification of interactions by a combined use of regression trees and several other approaches. We close with an overview of the papers and how we feel they advance our understanding of their application to ecological modeling.", "author" : [ { "dropping-particle" : "", "family" : "Guisan", "given" : "Antoine", "non-dropping-particle" : "", "parse-names" : false, "suffix" : "" }, { "dropping-particle" : "", "family" : "Edwards", "given" : "Thomas C", "non-dropping-particle" : "", "parse-names" : false, "suffix" : "" }, { "dropping-particle" : "", "family" : "Hastie", "given" : "Trevor", "non-dropping-particle" : "", "parse-names" : false, "suffix" : "" } ], "container-title" : "Ecological Modelling", "id" : "ITEM-1", "issued" : { "date-parts" : [ [ "2002" ] ] }, "page" : "89-100", "title" : "Generalized linear and generalized additive models in studies of species distributions: setting the scene", "type" : "article-journal", "volume" : "157" }, "uris" : [ "http://www.mendeley.com/documents/?uuid=3a0f9075-caf7-4b63-8845-54991de15fa3" ] } ], "mendeley" : { "formattedCitation" : "(Guisan et al. 2002)", "plainTextFormattedCitation" : "(Guisan et al. 2002)", "previouslyFormattedCitation" : "(Guisan et al. 2002)" }, "properties" : {  }, "schema" : "https://github.com/citation-style-language/schema/raw/master/csl-citation.json" }</w:instrText>
       </w:r>
       <w:r>
         <w:rPr>
@@ -2023,7 +3950,7 @@
           <w:rFonts w:cs="Times New Roman"/>
           <w:noProof/>
         </w:rPr>
-        <w:t>Bradstreet and Cross 1982; Harter et al. 2013; Thorsteinson and Love 2016)</w:t>
+        <w:t>(Guisan et al. 2002)</w:t>
       </w:r>
       <w:r>
         <w:rPr>
@@ -2035,1709 +3962,28 @@
         <w:rPr>
           <w:rFonts w:cs="Times New Roman"/>
         </w:rPr>
-        <w:t>.</w:t>
-      </w:r>
-      <w:r>
-        <w:rPr>
-          <w:rFonts w:cs="Times New Roman"/>
-        </w:rPr>
-        <w:t xml:space="preserve"> M</w:t>
-      </w:r>
-      <w:r>
-        <w:rPr>
-          <w:rFonts w:cs="Times New Roman"/>
-        </w:rPr>
-        <w:t xml:space="preserve">arine biological inventory projects in the Arctic often document Arctic Cod as are one of the most common Arctic marine fish species </w:t>
-      </w:r>
-      <w:r>
-        <w:rPr>
-          <w:rFonts w:cs="Times New Roman"/>
-        </w:rPr>
-        <w:fldChar w:fldCharType="begin" w:fldLock="1"/>
-      </w:r>
-      <w:r>
-        <w:rPr>
-          <w:rFonts w:cs="Times New Roman"/>
-        </w:rPr>
-        <w:instrText>ADDIN CSL_CITATION { "citationItems" : [ { "id" : "ITEM-1", "itemData" : { "DOI" : "10.1016/j.csr.2013.05.010", "ISBN" : "0278-4343", "ISSN" : "02784343", "abstract" : "Three closely-spaced study areas in the northeastern Chukchi Sea off of Alaska provided a opportunity to examine demersal fish communities over a small spatial scale as part of a multidisciplinary program. During 2009 and 2010, fishes in the three study areas (Klondike, Burger, and Statoil) were sampled at 37 stations with a plumb staff beam trawl and a 3. m beam trawl; 70% of stations were sampled during all three cruises. Fish catches were dominated by small fishes (&lt;150. mm TL), which cannot be wholly attributed to the small mesh size of the net. Output from generalized linear modeling of the data suggested that overall fish density, species richness, and density of Arctic staghorn sculpin (Gymnocanthus tricuspis) and Bering flounder (Hippoglossoides robustus) were higher in the more southerly Klondike study area than in the more northerly Burger and Statoil study areas. Arctic cod (Boreogadus saida) was abundant throughout the study region. Richness and density could be explained by the environmental variables that defined the overall study area. The Klondike study area was warmer and erosional in nature with higher proportions of gravel sediment. Other study areas were colder and more depositional in nature with muddier sediment and were characterized by high densities of megafaunal invertebrates such as brittle stars. There appeared to be a lack of ecological homogeneity across these three closely-spaced study areas of the Chukchi Sea. \u00a9 2013 Elsevier Ltd.", "author" : [ { "dropping-particle" : "", "family" : "Norcross", "given" : "Brenda L.", "non-dropping-particle" : "", "parse-names" : false, "suffix" : "" }, { "dropping-particle" : "", "family" : "Raborn", "given" : "Scott W.", "non-dropping-particle" : "", "parse-names" : false, "suffix" : "" }, { "dropping-particle" : "", "family" : "Holladay", "given" : "Brenda A.", "non-dropping-particle" : "", "parse-names" : false, "suffix" : "" }, { "dropping-particle" : "", "family" : "Gallaway", "given" : "Benny J.", "non-dropping-particle" : "", "parse-names" : false, "suffix" : "" }, { "dropping-particle" : "", "family" : "Crawford", "given" : "Stephen T.", "non-dropping-particle" : "", "parse-names" : false, "suffix" : "" }, { "dropping-particle" : "", "family" : "Priest", "given" : "Justin T.", "non-dropping-particle" : "", "parse-names" : false, "suffix" : "" }, { "dropping-particle" : "", "family" : "Edenfield", "given" : "Lorena E.", "non-dropping-particle" : "", "parse-names" : false, "suffix" : "" }, { "dropping-particle" : "", "family" : "Meyer", "given" : "Robert", "non-dropping-particle" : "", "parse-names" : false, "suffix" : "" } ], "container-title" : "Continental Shelf Research", "id" : "ITEM-1", "issued" : { "date-parts" : [ [ "2013" ] ] }, "page" : "77-95", "title" : "Northeastern Chukchi Sea demersal fishes and associated environmental characteristics, 2009-2010", "type" : "article-journal", "volume" : "67" }, "uris" : [ "http://www.mendeley.com/documents/?uuid=3b5051e1-795d-38bc-bef4-a07efc0b9eb9" ] }, { "id" : "ITEM-2", "itemData" : { "author" : [ { "dropping-particle" : "", "family" : "Frost", "given" : "Kathryn J.", "non-dropping-particle" : "", "parse-names" : false, "suffix" : "" }, { "dropping-particle" : "", "family" : "Lowry", "given" : "Lloyd F.", "non-dropping-particle" : "", "parse-names" : false, "suffix" : "" } ], "id" : "ITEM-2", "issued" : { "date-parts" : [ [ "1983" ] ] }, "number-of-pages" : "32", "title" : "Demersal Fishes and Invertebrates Trawled in the Northeastern Chukchi and Western Beaufort Seas, 1976-77", "type" : "report" }, "uris" : [ "http://www.mendeley.com/documents/?uuid=9f61da85-3488-47df-935e-1666b2f3bc26" ] } ], "mendeley" : { "formattedCitation" : "(Frost and Lowry 1983; Norcross et al. 2013)", "plainTextFormattedCitation" : "(Frost and Lowry 1983; Norcross et al. 2013)", "previouslyFormattedCitation" : "(Frost and Lowry 1983; Norcross et al. 2013)" }, "properties" : {  }, "schema" : "https://github.com/citation-style-language/schema/raw/master/csl-citation.json" }</w:instrText>
-      </w:r>
-      <w:r>
-        <w:rPr>
-          <w:rFonts w:cs="Times New Roman"/>
-        </w:rPr>
-        <w:fldChar w:fldCharType="separate"/>
-      </w:r>
-      <w:r>
-        <w:rPr>
-          <w:rFonts w:cs="Times New Roman"/>
-          <w:noProof/>
-        </w:rPr>
-        <w:t>(Frost and Lowry 1983; Norcross et al. 2013)</w:t>
-      </w:r>
-      <w:r>
-        <w:rPr>
-          <w:rFonts w:cs="Times New Roman"/>
-        </w:rPr>
-        <w:fldChar w:fldCharType="end"/>
-      </w:r>
-      <w:r>
-        <w:rPr>
-          <w:rFonts w:cs="Times New Roman"/>
-        </w:rPr>
-        <w:t xml:space="preserve">. </w:t>
-      </w:r>
-    </w:p>
-    <w:p>
-      <w:pPr>
-        <w:ind w:firstLine="540"/>
-        <w:rPr>
-          <w:rFonts w:cs="Times New Roman"/>
-        </w:rPr>
-      </w:pPr>
-      <w:r>
-        <w:rPr>
-          <w:rFonts w:cs="Times New Roman"/>
-        </w:rPr>
-        <w:t xml:space="preserve">Arctic fresh and nearshore waters are </w:t>
-      </w:r>
-      <w:r>
-        <w:rPr>
-          <w:rFonts w:cs="Times New Roman"/>
-        </w:rPr>
-        <w:t xml:space="preserve">comprised of several species of whitefishes, including Broad Whitefish </w:t>
-      </w:r>
-      <w:r>
-        <w:rPr>
-          <w:rFonts w:cs="Times New Roman"/>
-          <w:i/>
-        </w:rPr>
-        <w:t>Coregonus nasus</w:t>
-      </w:r>
-      <w:r>
-        <w:rPr>
-          <w:rFonts w:cs="Times New Roman"/>
-        </w:rPr>
-        <w:t xml:space="preserve">, Arctic Cisco </w:t>
-      </w:r>
-      <w:r>
-        <w:rPr>
-          <w:rFonts w:cs="Times New Roman"/>
-          <w:i/>
-        </w:rPr>
-        <w:t xml:space="preserve">Coregonus </w:t>
-      </w:r>
-      <w:proofErr w:type="spellStart"/>
-      <w:r>
-        <w:rPr>
-          <w:rFonts w:cs="Times New Roman"/>
-          <w:i/>
-        </w:rPr>
-        <w:t>autumnalis</w:t>
-      </w:r>
-      <w:proofErr w:type="spellEnd"/>
-      <w:r>
-        <w:rPr>
-          <w:rFonts w:cs="Times New Roman"/>
-        </w:rPr>
-        <w:t xml:space="preserve">, Least Cisco </w:t>
-      </w:r>
-      <w:r>
-        <w:rPr>
-          <w:rFonts w:cs="Times New Roman"/>
-          <w:i/>
-        </w:rPr>
-        <w:t>Coregonus sardinella</w:t>
-      </w:r>
-      <w:r>
-        <w:rPr>
-          <w:rFonts w:cs="Times New Roman"/>
-        </w:rPr>
-        <w:t>, and Humpback Whitefish</w:t>
-      </w:r>
-      <w:r>
-        <w:t xml:space="preserve"> </w:t>
-      </w:r>
-      <w:r>
-        <w:rPr>
-          <w:rFonts w:cs="Times New Roman"/>
-          <w:i/>
-        </w:rPr>
-        <w:t xml:space="preserve">Coregonus </w:t>
-      </w:r>
-      <w:proofErr w:type="spellStart"/>
-      <w:r>
-        <w:rPr>
-          <w:rFonts w:cs="Times New Roman"/>
-          <w:i/>
-        </w:rPr>
-        <w:t>pidschian</w:t>
-      </w:r>
-      <w:proofErr w:type="spellEnd"/>
-      <w:r>
-        <w:rPr>
-          <w:rFonts w:cs="Times New Roman"/>
-        </w:rPr>
-        <w:t>.</w:t>
-      </w:r>
-      <w:r>
-        <w:rPr>
-          <w:rFonts w:cs="Times New Roman"/>
-        </w:rPr>
-        <w:t xml:space="preserve"> Arctic whitefish species </w:t>
+        <w:t xml:space="preserve">. Modeling of the time series data will typically use a Generalized Least Squares (GLS) approach, to account for temporal autoregression. These GLS models will be used when the response is not necessarily expected to be non-linear (e.g., </w:t>
       </w:r>
       <w:r>
         <w:rPr>
           <w:rFonts w:cs="Times New Roman"/>
         </w:rPr>
         <w:lastRenderedPageBreak/>
-        <w:t>are amphidromous and tolerant of moderate levels of salinity</w:t>
-      </w:r>
-      <w:r>
-        <w:rPr>
-          <w:rFonts w:cs="Times New Roman"/>
-        </w:rPr>
-        <w:t xml:space="preserve"> </w:t>
-      </w:r>
-      <w:r>
-        <w:rPr>
-          <w:rFonts w:cs="Times New Roman"/>
-        </w:rPr>
-        <w:fldChar w:fldCharType="begin" w:fldLock="1"/>
-      </w:r>
-      <w:r>
-        <w:rPr>
-          <w:rFonts w:cs="Times New Roman"/>
-        </w:rPr>
-        <w:instrText>ADDIN CSL_CITATION { "citationItems" : [ { "id" : "ITEM-1", "itemData" : { "DOI" : "10.1111/j.1095-8649.1993.tb00581.x", "ISSN" : "10958649", "abstract" : "463-474", "author" : [ { "dropping-particle" : "", "family" : "Fechhelm", "given" : "Robert G.", "non-dropping-particle" : "", "parse-names" : false, "suffix" : "" }, { "dropping-particle" : "", "family" : "Fitzgerald", "given" : "P. S.", "non-dropping-particle" : "", "parse-names" : false, "suffix" : "" }, { "dropping-particle" : "", "family" : "Bryan", "given" : "J. D.", "non-dropping-particle" : "", "parse-names" : false, "suffix" : "" }, { "dropping-particle" : "", "family" : "Gallaway", "given" : "Benny J.", "non-dropping-particle" : "", "parse-names" : false, "suffix" : "" } ], "container-title" : "Journal of Fish Biology", "id" : "ITEM-1", "issue" : "3", "issued" : { "date-parts" : [ [ "1993" ] ] }, "page" : "463-474", "title" : "Effect of salinity and temperature on the growth of yearling Arctic cisco (Coregonus autumnalis) of the Alaskan Beaufort Sea", "type" : "article", "volume" : "43" }, "uris" : [ "http://www.mendeley.com/documents/?uuid=25601ffa-1577-4359-b315-3e6281d2ec5c" ] }, { "id" : "ITEM-2", "itemData" : { "ISBN" : "0008-4301", "ISSN" : "00084301", "abstract" : "In the absence of distribution data for juvenile broad whitefish, Coregonus nasus, laboratory experiments were designed to elucidate the salinity ranges that the species will tolerate. Larval fish (12- 18 mm) died within 120 h at salinities of 12.5%, and higher at both 5 and 10\u00b0C, though more slowly at 5\u00b0C. Salinities of 12.5 and 15%,, but no higher, were tolerated for 120 h at 15 \"C. Larvae fed readily at 15 \"C but not at 5 or 10\u00b0C. Slightly larger and more-developed larvae (15 - 19 mm) were tolerant of 12.5%, but died within 120 h at 15%, at the same three temperatures. These fish fed more readily than the younger ones. Larger fish (33 -68 mm) were generally tolerant of 15 -20%, but not of higher salinities in 120-h tolerance tests. Larger field- collected fish (27 -200 mm) reacted similarly but were more tolerant of salinities between 20 and 27%, in 96-h tests. Analysis of both experiments with larger fish suggests that time to death was inversely related to size as well as to salinity. Coregonus nasus does not seem to be more tolerant of saline conditions than other freshwater or migratory fish species. Experimental results combined with limited information about the species' distribution suggest that man-made constructions on the arctic coast might seriously affect dispersal or annual migrations.", "author" : [ { "dropping-particle" : "", "family" : "March", "given" : "B G E", "non-dropping-particle" : "de", "parse-names" : false, "suffix" : "" } ], "container-title" : "Canadian Journal of Zoology", "id" : "ITEM-2", "issued" : { "date-parts" : [ [ "1989" ] ] }, "page" : "2392-2397", "title" : "Salinity tolerance of larval and juvenile broad whitefish (Coregonus nasus)", "type" : "article-journal", "volume" : "67" }, "uris" : [ "http://www.mendeley.com/documents/?uuid=cc7e4131-40fc-4351-8031-baadbc7c43dc" ] }, { "id" : "ITEM-3", "itemData" : { "author" : [ { "dropping-particle" : "", "family" : "Bond", "given" : "W. A.", "non-dropping-particle" : "", "parse-names" : false, "suffix" : "" }, { "dropping-particle" : "", "family" : "Erickson", "given" : "R. N.", "non-dropping-particle" : "", "parse-names" : false, "suffix" : "" } ], "container-title" : "Canadian Technical Report of Fisheries and Aquatic Sciences", "id" : "ITEM-3", "issued" : { "date-parts" : [ [ "1985" ] ] }, "title" : "Life History Studies of Anadromous Coregonid Fishes in Two Freshwater Lake Systems on the Tuktoyaktuk Peninsula, Northwest Territories Canadian Technical Report of Fisheries and Aquatic Sciences", "type" : "article-journal", "volume" : "1336" }, "uris" : [ "http://www.mendeley.com/documents/?uuid=aeae6409-fa51-4222-a27b-c0f80fff1127" ] } ], "mendeley" : { "formattedCitation" : "(Bond and Erickson 1985; de March 1989; Fechhelm et al. 1993)", "plainTextFormattedCitation" : "(Bond and Erickson 1985; de March 1989; Fechhelm et al. 1993)", "previouslyFormattedCitation" : "(Bond and Erickson 1985; de March 1989; Fechhelm et al. 1993)" }, "properties" : {  }, "schema" : "https://github.com/citation-style-language/schema/raw/master/csl-citation.json" }</w:instrText>
-      </w:r>
-      <w:r>
-        <w:rPr>
-          <w:rFonts w:cs="Times New Roman"/>
-        </w:rPr>
-        <w:fldChar w:fldCharType="separate"/>
-      </w:r>
-      <w:r>
-        <w:rPr>
-          <w:rFonts w:cs="Times New Roman"/>
-          <w:noProof/>
-        </w:rPr>
-        <w:t>(Bond and Erickson 1985; de March 1989; Fechhelm et al. 1993)</w:t>
-      </w:r>
-      <w:r>
-        <w:rPr>
-          <w:rFonts w:cs="Times New Roman"/>
-        </w:rPr>
-        <w:fldChar w:fldCharType="end"/>
-      </w:r>
-      <w:r>
-        <w:rPr>
-          <w:rFonts w:cs="Times New Roman"/>
-        </w:rPr>
-        <w:t xml:space="preserve">. Arctic Cisco found in Alaskan waters are hatched in the Mackenzie River, Northwest Territories, Canada and transported east as juveniles through easterly winds pushing surface currents, returning to their natal waters within the Mackenzie River to spawn after spending 6–8 years rearing in Alaskan estuaries and rivers </w:t>
-      </w:r>
-      <w:r>
-        <w:rPr>
-          <w:rFonts w:cs="Times New Roman"/>
-        </w:rPr>
-        <w:fldChar w:fldCharType="begin" w:fldLock="1"/>
-      </w:r>
-      <w:r>
-        <w:rPr>
-          <w:rFonts w:cs="Times New Roman"/>
-        </w:rPr>
-        <w:instrText>ADDIN CSL_CITATION { "citationItems" : [ { "id" : "ITEM-1", "itemData" : { "DOI" : "10.1007/s00300-013-1372-y", "ISSN" : "07224060", "abstract" : "Arctic cisco Coregonus autumnalis have a complex anadromous life history, many aspects of which remain poorly understood. Some life history traits of Arctic cisco from the Colville River, Alaska, and Mackenzie River basin, Canada, were investigated using molecular genetics, harvest data, and otolith microchemistry. The Mackenzie hypothesis, which suggests that Arctic cisco found in Alaskan waters originate from the Mackenzie River system, was tested using 11 microsatellite loci and a single mitochondrial DNA gene. No genetic differentiation was found among sample collections from the Colville River and the Mackenzie River system using molecular markers (P &gt; 0.19 in all comparisons). Model-based clustering methods also supported genetic admixture between sample collections from the Colville River and Mackenzie River basin. A reanalysis of recruitment patterns to Alaska, which included data from recent warm periods and suspected changes in atmospheric circulation patterns, still finds that recruitment is correlated to wind conditions. Otolith microchemistry (Sr/Ca ratios) confirmed repeated, annual movements of Arctic cisco between low-salinity habitats in winter and marine waters in summer. \u00a9 2013 US Government.", "author" : [ { "dropping-particle" : "", "family" : "Zimmerman", "given" : "Christian E.", "non-dropping-particle" : "", "parse-names" : false, "suffix" : "" }, { "dropping-particle" : "", "family" : "Ramey", "given" : "Andrew M.", "non-dropping-particle" : "", "parse-names" : false, "suffix" : "" }, { "dropping-particle" : "", "family" : "Turner", "given" : "Sara M.", "non-dropping-particle" : "", "parse-names" : false, "suffix" : "" }, { "dropping-particle" : "", "family" : "Mueter", "given" : "Franz J.", "non-dropping-particle" : "", "parse-names" : false, "suffix" : "" }, { "dropping-particle" : "", "family" : "Murphy", "given" : "Stephen M.", "non-dropping-particle" : "", "parse-names" : false, "suffix" : "" }, { "dropping-particle" : "", "family" : "Nielsen", "given" : "Jennifer L.", "non-dropping-particle" : "", "parse-names" : false, "suffix" : "" } ], "container-title" : "Polar Biology", "id" : "ITEM-1", "issue" : "11", "issued" : { "date-parts" : [ [ "2013" ] ] }, "page" : "1543-1555", "title" : "Genetics, recruitment, and migration patterns of Arctic cisco (Coregonus autumnalis) in the Colville River, Alaska, and Mackenzie River, Canada", "type" : "article-journal", "volume" : "36" }, "uris" : [ "http://www.mendeley.com/documents/?uuid=797cc2f6-a070-4778-8296-b429a9b14eda" ] }, { "id" : "ITEM-2", "itemData" : { "DOI" : "10.1007/s00300-012-1244-x", "ISBN" : "0722-4060", "ISSN" : "07224060", "abstract" : "River discharge supplies nearshore communities with a terrestrial carbon source that is often reflected in invertebrate and fish consumers. Recent studies in the Beaufort Sea have documented widespread terrestrial carbon use among invertebrates, but only limited use among nearshore fish consumers. Here, we examine the carbon source and diet of rapidly growing young-of-year Arctic cisco (Coregonus autumnalis) using stable isotope values (delta C-13 and delta N-15) from muscle and diet analysis (stomach contents) during a critical and previously unsampled life stage. Stable isotope values (delta N-15 and delta C-13) may differentiate between terrestrial and marine sources and integrate over longer time frames (weeks). Diet analysis provides species-specific information, but only from recent foraging (days). Average delta C-13 for all individuals was -25.7 aEuro degrees, with the smallest individuals possessing significantly depleted delta C-13 values indicative of a stronger reliance of terrestrial carbon sources as compared to larger individuals. Average delta N-15 for all individuals was 10.4 aEuro degrees, with little variation among individuals. As fish length increased, the proportion of offshore Calanus prey and neritic Mysis prey increased. Rapid young-of-year growth in Arctic cisco appears to use terrestrial carbon sources obtained by consuming a mixture of neritic and offshore zooplankton. Shifts in the magnitude or phenology of river discharge and the delivery of terrestrial carbon may alter the ecology of nearshore fish consumers.", "author" : [ { "dropping-particle" : "", "family" : "Biela", "given" : "Vanessa R.", "non-dropping-particle" : "von", "parse-names" : false, "suffix" : "" }, { "dropping-particle" : "", "family" : "Zimmerman", "given" : "Christian E.", "non-dropping-particle" : "", "parse-names" : false, "suffix" : "" }, { "dropping-particle" : "", "family" : "Cohn", "given" : "Brian R.", "non-dropping-particle" : "", "parse-names" : false, "suffix" : "" }, { "dropping-particle" : "", "family" : "Welker", "given" : "Jeffrey M.", "non-dropping-particle" : "", "parse-names" : false, "suffix" : "" } ], "container-title" : "Polar Biology", "id" : "ITEM-2", "issue" : "1", "issued" : { "date-parts" : [ [ "2013" ] ] }, "page" : "137-146", "title" : "Terrestrial and marine trophic pathways support young-of-year growth in a nearshore Arctic fish", "type" : "article-journal", "volume" : "36" }, "uris" : [ "http://www.mendeley.com/documents/?uuid=43fe6237-654d-4057-8e28-e6ed5f41cd58" ] } ], "mendeley" : { "formattedCitation" : "(von Biela et al. 2013; Zimmerman et al. 2013)", "plainTextFormattedCitation" : "(von Biela et al. 2013; Zimmerman et al. 2013)", "previouslyFormattedCitation" : "(von Biela et al. 2013; Zimmerman et al. 2013)" }, "properties" : {  }, "schema" : "https://github.com/citation-style-language/schema/raw/master/csl-citation.json" }</w:instrText>
-      </w:r>
-      <w:r>
-        <w:rPr>
-          <w:rFonts w:cs="Times New Roman"/>
-        </w:rPr>
-        <w:fldChar w:fldCharType="separate"/>
-      </w:r>
-      <w:r>
-        <w:rPr>
-          <w:rFonts w:cs="Times New Roman"/>
-          <w:noProof/>
-        </w:rPr>
-        <w:t>(von Biela et al. 2013; Zimmerman et al. 2013)</w:t>
-      </w:r>
-      <w:r>
-        <w:rPr>
-          <w:rFonts w:cs="Times New Roman"/>
-        </w:rPr>
-        <w:fldChar w:fldCharType="end"/>
-      </w:r>
-      <w:r>
-        <w:rPr>
-          <w:rFonts w:cs="Times New Roman"/>
-        </w:rPr>
-        <w:t xml:space="preserve">. </w:t>
-      </w:r>
-      <w:r>
-        <w:rPr>
-          <w:rFonts w:cs="Times New Roman"/>
-        </w:rPr>
-        <w:t xml:space="preserve">Least Cisco, </w:t>
-      </w:r>
-      <w:r>
-        <w:rPr>
-          <w:rFonts w:cs="Times New Roman"/>
-        </w:rPr>
-        <w:t>Broad Whitefish</w:t>
-      </w:r>
-      <w:r>
-        <w:rPr>
-          <w:rFonts w:cs="Times New Roman"/>
-        </w:rPr>
-        <w:t xml:space="preserve">, </w:t>
-      </w:r>
-      <w:r>
-        <w:rPr>
-          <w:rFonts w:cs="Times New Roman"/>
-        </w:rPr>
-        <w:t xml:space="preserve">and Humpback Whitefish are amphidromous species with spawning populations of this species in many of the rivers across northern Alaska </w:t>
-      </w:r>
-      <w:r>
-        <w:rPr>
-          <w:rFonts w:cs="Times New Roman"/>
-        </w:rPr>
-        <w:fldChar w:fldCharType="begin" w:fldLock="1"/>
-      </w:r>
-      <w:r>
-        <w:rPr>
-          <w:rFonts w:cs="Times New Roman"/>
-        </w:rPr>
-        <w:instrText>ADDIN CSL_CITATION { "citationItems" : [ { "id" : "ITEM-1", "itemData" : { "author" : [ { "dropping-particle" : "", "family" : "Craig", "given" : "P. C.", "non-dropping-particle" : "", "parse-names" : false, "suffix" : "" } ], "container-title" : "Biological Papers of the University of Alaska", "id" : "ITEM-1", "issue" : "24", "issued" : { "date-parts" : [ [ "1989" ] ] }, "page" : "27 - 54", "title" : "An introduction to anadromous fishes in the Alaskan Arctic.", "type" : "article-journal" }, "uris" : [ "http://www.mendeley.com/documents/?uuid=aeeebaa5-3922-4ace-a752-07613dab46b2" ] } ], "mendeley" : { "formattedCitation" : "(Craig 1989)", "plainTextFormattedCitation" : "(Craig 1989)", "previouslyFormattedCitation" : "(Craig 1989)" }, "properties" : {  }, "schema" : "https://github.com/citation-style-language/schema/raw/master/csl-citation.json" }</w:instrText>
-      </w:r>
-      <w:r>
-        <w:rPr>
-          <w:rFonts w:cs="Times New Roman"/>
-        </w:rPr>
-        <w:fldChar w:fldCharType="separate"/>
-      </w:r>
-      <w:r>
-        <w:rPr>
-          <w:rFonts w:cs="Times New Roman"/>
-          <w:noProof/>
-        </w:rPr>
-        <w:t>(Craig 1989)</w:t>
-      </w:r>
-      <w:r>
-        <w:rPr>
-          <w:rFonts w:cs="Times New Roman"/>
-        </w:rPr>
-        <w:fldChar w:fldCharType="end"/>
-      </w:r>
-      <w:r>
-        <w:rPr>
-          <w:rFonts w:cs="Times New Roman"/>
-        </w:rPr>
-        <w:t xml:space="preserve"> </w:t>
-      </w:r>
-      <w:r>
-        <w:rPr>
-          <w:rFonts w:cs="Times New Roman"/>
-          <w:noProof/>
-        </w:rPr>
-        <w:t>(Craig 1984; Fechhelm et al. 1994</w:t>
-      </w:r>
-      <w:r>
-        <w:rPr>
-          <w:rFonts w:cs="Times New Roman"/>
-          <w:noProof/>
-        </w:rPr>
-        <w:t>)</w:t>
-      </w:r>
-      <w:r>
-        <w:rPr>
-          <w:rFonts w:cs="Times New Roman"/>
-        </w:rPr>
-        <w:t xml:space="preserve">. The juveniles of all four of these whitefish species spend summer months feeding in the estuaries and deltas found along the coastal Beaufort Sea and then </w:t>
-      </w:r>
-      <w:r>
-        <w:rPr>
-          <w:rFonts w:cs="Times New Roman"/>
-        </w:rPr>
-        <w:t xml:space="preserve">overwinter in deep-water pools or areas of upwelling </w:t>
-      </w:r>
-      <w:r>
-        <w:rPr>
-          <w:rFonts w:cs="Times New Roman"/>
-        </w:rPr>
-        <w:t>in local rivers, especially</w:t>
-      </w:r>
-      <w:r>
-        <w:rPr>
-          <w:rFonts w:cs="Times New Roman"/>
-        </w:rPr>
-        <w:t xml:space="preserve"> </w:t>
-      </w:r>
-      <w:r>
-        <w:rPr>
-          <w:rFonts w:cs="Times New Roman"/>
-        </w:rPr>
-        <w:t xml:space="preserve">the Colville River </w:t>
-      </w:r>
-      <w:r>
-        <w:rPr>
-          <w:rFonts w:cs="Times New Roman"/>
-        </w:rPr>
-        <w:fldChar w:fldCharType="begin" w:fldLock="1"/>
-      </w:r>
-      <w:r>
-        <w:rPr>
-          <w:rFonts w:cs="Times New Roman"/>
-        </w:rPr>
-        <w:instrText>ADDIN CSL_CITATION { "citationItems" : [ { "id" : "ITEM-1", "itemData" : { "author" : [ { "dropping-particle" : "", "family" : "Seigle", "given" : "J. C.", "non-dropping-particle" : "", "parse-names" : false, "suffix" : "" }, { "dropping-particle" : "", "family" : "Gottschalk", "given" : "J. M.", "non-dropping-particle" : "", "parse-names" : false, "suffix" : "" } ], "id" : "ITEM-1", "issued" : { "date-parts" : [ [ "2013" ] ] }, "number-of-pages" : "43", "title" : "Fall 2012 subsistence fishery monitoring on the Colville River", "type" : "report" }, "uris" : [ "http://www.mendeley.com/documents/?uuid=cb974421-4dc6-4f8a-97a6-06fee655eea6" ] }, { "id" : "ITEM-2", "itemData" : { "DOI" : "10.1007/s", "ISBN" : "0004-0843", "ISSN" : "00040843", "abstract" : "Catch-per-unit-effort and mark-recapture data collected by fyke net during the summers of 1985-93 near Prudhoe Bay, Alaska, were analyzed to determine whether two oil industry causeways constructed perpendicular to the Beaufort Sea coast, West Dock and the Endicott Causeway, affected the feeding and migratory patterns of least cisco (Coregonus sardinella) and arctic cisco (C. autumnalis). During two of the four years in which juvenile least cisco were abundant in the study area, catch rates were significantly lower (p less than or equal to 0.0005) east of West Dock, which suggested that small fish traveling eastward along the coast failed to bypass the causeway. Hydrographic conditions were generally consistent with the hypothesis that causeway-induced upwellings of saline marine water immediately west of West Dock may affect alongshore movement. No such disparities in catch were observed at the Endicott Causeway. We studied rates of return for subadult and adult (greater than or equal to 250 mm) arctic cisco and least cisco tagged in the Prudhoe Bay area and recovered in a commercial fishery that operates in the Colville River, Alaska. The expected rate of return was compared with actual rates of return over five years (for least cisco) and six years (for arctic cisco). Rates of return were based upon three areas of release: east of the easternmost causeway, west of the westernmost causeway, and between the two causeways. For both species, across the three regions and all years, there was no significant difference (p = 0.25 for least cisco; p = 0.30 for arctic cisco) between the expected and actual rates of tag returns. The contrasting effects of the two causeways are discussed in terms of their design and location.", "author" : [ { "dropping-particle" : "", "family" : "Fechhelm", "given" : "Robert G.", "non-dropping-particle" : "", "parse-names" : false, "suffix" : "" }, { "dropping-particle" : "", "family" : "Martin", "given" : "Larry R.", "non-dropping-particle" : "", "parse-names" : false, "suffix" : "" }, { "dropping-particle" : "", "family" : "Gallaway", "given" : "Benny J.", "non-dropping-particle" : "", "parse-names" : false, "suffix" : "" }, { "dropping-particle" : "", "family" : "Wilson", "given" : "William J.", "non-dropping-particle" : "", "parse-names" : false, "suffix" : "" }, { "dropping-particle" : "", "family" : "Griffiths", "given" : "William B.", "non-dropping-particle" : "", "parse-names" : false, "suffix" : "" } ], "container-title" : "Arctic", "id" : "ITEM-2", "issue" : "2", "issued" : { "date-parts" : [ [ "1999" ] ] }, "page" : "139-151", "title" : "Prudhoe Bay causeways and the summer coastal movements of Arctic Cisco and Least Cisco", "type" : "article-journal", "volume" : "52" }, "uris" : [ "http://www.mendeley.com/documents/?uuid=369f6812-5623-4932-abe2-a133ab2582f8" ] }, { "id" : "ITEM-3", "itemData" : { "author" : [ { "dropping-particle" : "", "family" : "Craig", "given" : "P. C.", "non-dropping-particle" : "", "parse-names" : false, "suffix" : "" }, { "dropping-particle" : "", "family" : "Griffiths", "given" : "William B.", "non-dropping-particle" : "", "parse-names" : false, "suffix" : "" }, { "dropping-particle" : "", "family" : "Haldorson", "given" : "L.", "non-dropping-particle" : "", "parse-names" : false, "suffix" : "" }, { "dropping-particle" : "", "family" : "McElderry", "given" : "H.", "non-dropping-particle" : "", "parse-names" : false, "suffix" : "" } ], "container-title" : "Polar Biology", "id" : "ITEM-3", "issued" : { "date-parts" : [ [ "1985" ] ] }, "page" : "9-18", "title" : "Distributional Patterns of Fishes in an Alaskan Arctic Lagoon", "type" : "article-journal", "volume" : "4" }, "uris" : [ "http://www.mendeley.com/documents/?uuid=6f32d67a-6fe5-4169-9ee6-6a567e39147f" ] } ], "mendeley" : { "formattedCitation" : "(Craig et al. 1985; Fechhelm et al. 1999; Seigle and Gottschalk 2013)", "plainTextFormattedCitation" : "(Craig et al. 1985; Fechhelm et al. 1999; Seigle and Gottschalk 2013)", "previouslyFormattedCitation" : "(Craig et al. 1985; Fechhelm et al. 1999; Seigle and Gottschalk 2013)" }, "properties" : {  }, "schema" : "https://github.com/citation-style-language/schema/raw/master/csl-citation.json" }</w:instrText>
-      </w:r>
-      <w:r>
-        <w:rPr>
-          <w:rFonts w:cs="Times New Roman"/>
-        </w:rPr>
-        <w:fldChar w:fldCharType="separate"/>
-      </w:r>
-      <w:r>
-        <w:rPr>
-          <w:rFonts w:cs="Times New Roman"/>
-          <w:noProof/>
-        </w:rPr>
-        <w:t>(Craig et al. 1985; Fechhelm et al. 1999; Seigle and Gottschalk 2013)</w:t>
-      </w:r>
-      <w:r>
-        <w:rPr>
-          <w:rFonts w:cs="Times New Roman"/>
-        </w:rPr>
-        <w:fldChar w:fldCharType="end"/>
-      </w:r>
-      <w:r>
-        <w:rPr>
-          <w:rFonts w:cs="Times New Roman"/>
-        </w:rPr>
-        <w:t xml:space="preserve">. </w:t>
-      </w:r>
-    </w:p>
-    <w:p>
-      <w:pPr>
-        <w:pStyle w:val="Heading1"/>
-      </w:pPr>
-      <w:r>
-        <w:t>Methods</w:t>
-      </w:r>
-    </w:p>
-    <w:p>
-      <w:pPr>
-        <w:ind w:firstLine="540"/>
-        <w:rPr>
-          <w:rFonts w:cs="Times New Roman"/>
-        </w:rPr>
-      </w:pPr>
-      <w:r>
-        <w:rPr>
-          <w:rFonts w:cs="Times New Roman"/>
-        </w:rPr>
-        <w:t xml:space="preserve">The Beaufort Sea is a peripheral sea to the Arctic Ocean along the northern coast of Alaska and Canada. Coastlines along the Alaskan Beaufort Sea are typically salt marshes and slumping tundra, and coastal erosion rates appear to be increasing at many locations (Gibbs and Richmond 2015). Much of the coastal Beaufort Sea is shallow; for example, the 2-m isobath is 1 to 8 km from shore (Britch et al. 1983; Ross 1988). Barrier islands occur along much of the Alaskan Beaufort Sea coast, differentiating outside marine waters from the coastal waters. There are several large sources of freshwater inputs into the Beaufort Sea, including the Colville River (9.0 km3/year; USGS 2018a), the Sagavanirktok River (1.5 km3/year; USGS 2018b), and the </w:t>
-      </w:r>
-      <w:r>
-        <w:rPr>
-          <w:rFonts w:cs="Times New Roman"/>
-        </w:rPr>
-        <w:lastRenderedPageBreak/>
-        <w:t xml:space="preserve">Mackenzie River (325 km3/year; Yang et al. 2015). </w:t>
-      </w:r>
-      <w:r>
-        <w:rPr>
-          <w:rFonts w:cs="Times New Roman"/>
-        </w:rPr>
-        <w:t xml:space="preserve">Prudhoe Bay is a semi-estuarine bay </w:t>
-      </w:r>
-      <w:r>
-        <w:rPr>
-          <w:rFonts w:cs="Times New Roman"/>
-        </w:rPr>
-        <w:t xml:space="preserve">of the Beaufort Sea </w:t>
-      </w:r>
-      <w:r>
-        <w:rPr>
-          <w:rFonts w:cs="Times New Roman"/>
-        </w:rPr>
-        <w:t xml:space="preserve">formed near the mouth of the Sagavanirktok River delta. </w:t>
-      </w:r>
-      <w:r>
-        <w:rPr>
-          <w:rFonts w:cs="Times New Roman"/>
-        </w:rPr>
-        <w:t xml:space="preserve">The </w:t>
-      </w:r>
-      <w:r>
-        <w:rPr>
-          <w:rFonts w:cs="Times New Roman"/>
-        </w:rPr>
-        <w:t xml:space="preserve">immediate </w:t>
-      </w:r>
-      <w:r>
-        <w:rPr>
-          <w:rFonts w:cs="Times New Roman"/>
-        </w:rPr>
-        <w:t>surrounding coastal waters are shallow</w:t>
-      </w:r>
-      <w:r>
-        <w:rPr>
-          <w:rFonts w:cs="Times New Roman"/>
-        </w:rPr>
-        <w:t>, with</w:t>
-      </w:r>
-      <w:r>
-        <w:rPr>
-          <w:rFonts w:cs="Times New Roman"/>
-        </w:rPr>
-        <w:t xml:space="preserve"> the 6-m water depth contour </w:t>
-      </w:r>
-      <w:r>
-        <w:rPr>
-          <w:rFonts w:cs="Times New Roman"/>
-        </w:rPr>
-        <w:t xml:space="preserve">less </w:t>
-      </w:r>
-      <w:r>
-        <w:rPr>
-          <w:rFonts w:cs="Times New Roman"/>
-        </w:rPr>
-        <w:t>than 5 km from most parts of natural, unaltered shore</w:t>
-      </w:r>
-      <w:r>
-        <w:rPr>
-          <w:rFonts w:cs="Times New Roman"/>
-        </w:rPr>
-        <w:t xml:space="preserve"> and s</w:t>
-      </w:r>
-      <w:r>
-        <w:rPr>
-          <w:rFonts w:cs="Times New Roman"/>
-        </w:rPr>
-        <w:t xml:space="preserve">everal barrier islands </w:t>
-      </w:r>
-      <w:r>
-        <w:rPr>
-          <w:rFonts w:cs="Times New Roman"/>
-        </w:rPr>
-        <w:t xml:space="preserve">are within 15 km of shore </w:t>
-      </w:r>
-      <w:r>
-        <w:rPr>
-          <w:rFonts w:cs="Times New Roman"/>
-        </w:rPr>
-        <w:fldChar w:fldCharType="begin" w:fldLock="1"/>
-      </w:r>
-      <w:r>
-        <w:rPr>
-          <w:rFonts w:cs="Times New Roman"/>
-        </w:rPr>
-        <w:instrText>ADDIN CSL_CITATION { "citationItems" : [ { "id" : "ITEM-1", "itemData" : { "author" : [ { "dropping-particle" : "", "family" : "Ross", "given" : "Bryan D.", "non-dropping-particle" : "", "parse-names" : false, "suffix" : "" } ], "id" : "ITEM-1", "issued" : { "date-parts" : [ [ "1988" ] ] }, "title" : "Causeways in the Alaskan Beaufort Sea", "type" : "report" }, "uris" : [ "http://www.mendeley.com/documents/?uuid=22003416-9f47-49e8-a532-af0934e3e574" ] } ], "mendeley" : { "formattedCitation" : "(Ross 1988)", "plainTextFormattedCitation" : "(Ross 1988)", "previouslyFormattedCitation" : "(Ross 1988)" }, "properties" : {  }, "schema" : "https://github.com/citation-style-language/schema/raw/master/csl-citation.json" }</w:instrText>
-      </w:r>
-      <w:r>
-        <w:rPr>
-          <w:rFonts w:cs="Times New Roman"/>
-        </w:rPr>
-        <w:fldChar w:fldCharType="separate"/>
-      </w:r>
-      <w:r>
-        <w:rPr>
-          <w:rFonts w:cs="Times New Roman"/>
-          <w:noProof/>
-        </w:rPr>
-        <w:t>(Ross 1988)</w:t>
-      </w:r>
-      <w:r>
-        <w:rPr>
-          <w:rFonts w:cs="Times New Roman"/>
-        </w:rPr>
-        <w:fldChar w:fldCharType="end"/>
-      </w:r>
-      <w:r>
-        <w:rPr>
-          <w:rFonts w:cs="Times New Roman"/>
-        </w:rPr>
-        <w:t xml:space="preserve">. </w:t>
-      </w:r>
-      <w:r>
-        <w:rPr>
-          <w:rFonts w:cs="Times New Roman"/>
-        </w:rPr>
-        <w:t xml:space="preserve">Much of the terrestrial environment around Prudhoe Bay has developed </w:t>
-      </w:r>
-      <w:r>
-        <w:rPr>
-          <w:rFonts w:cs="Times New Roman"/>
-        </w:rPr>
-        <w:t xml:space="preserve">infrastructure </w:t>
-      </w:r>
-      <w:r>
-        <w:rPr>
-          <w:rFonts w:cs="Times New Roman"/>
-        </w:rPr>
-        <w:t>for the extraction and processing of oil, with many permanent structures inland from the coast. In addition, several oil extraction and processing facilities have been constructed on man-made islands</w:t>
-      </w:r>
-      <w:r>
-        <w:rPr>
-          <w:rFonts w:cs="Times New Roman"/>
-        </w:rPr>
-        <w:t xml:space="preserve"> that are </w:t>
-      </w:r>
-      <w:r>
-        <w:rPr>
-          <w:rFonts w:cs="Times New Roman"/>
-        </w:rPr>
-        <w:t>connected to shore with gravel causeways and bridge breaches</w:t>
-      </w:r>
-      <w:r>
-        <w:rPr>
-          <w:rFonts w:cs="Times New Roman"/>
-        </w:rPr>
-        <w:t xml:space="preserve"> </w:t>
-      </w:r>
-      <w:r>
-        <w:rPr>
-          <w:rFonts w:cs="Times New Roman"/>
-        </w:rPr>
-        <w:fldChar w:fldCharType="begin" w:fldLock="1"/>
-      </w:r>
-      <w:r>
-        <w:rPr>
-          <w:rFonts w:cs="Times New Roman"/>
-        </w:rPr>
-        <w:instrText>ADDIN CSL_CITATION { "citationItems" : [ { "id" : "ITEM-1", "itemData" : { "author" : [ { "dropping-particle" : "", "family" : "Ross", "given" : "Bryan D.", "non-dropping-particle" : "", "parse-names" : false, "suffix" : "" } ], "id" : "ITEM-1", "issued" : { "date-parts" : [ [ "1988" ] ] }, "title" : "Causeways in the Alaskan Beaufort Sea", "type" : "report" }, "uris" : [ "http://www.mendeley.com/documents/?uuid=22003416-9f47-49e8-a532-af0934e3e574" ] } ], "mendeley" : { "formattedCitation" : "(Ross 1988)", "plainTextFormattedCitation" : "(Ross 1988)", "previouslyFormattedCitation" : "(Ross 1988)" }, "properties" : {  }, "schema" : "https://github.com/citation-style-language/schema/raw/master/csl-citation.json" }</w:instrText>
-      </w:r>
-      <w:r>
-        <w:rPr>
-          <w:rFonts w:cs="Times New Roman"/>
-        </w:rPr>
-        <w:fldChar w:fldCharType="separate"/>
-      </w:r>
-      <w:r>
-        <w:rPr>
-          <w:rFonts w:cs="Times New Roman"/>
-          <w:noProof/>
-        </w:rPr>
-        <w:t>(Ross 1988)</w:t>
-      </w:r>
-      <w:r>
-        <w:rPr>
-          <w:rFonts w:cs="Times New Roman"/>
-        </w:rPr>
-        <w:fldChar w:fldCharType="end"/>
-      </w:r>
-      <w:r>
-        <w:rPr>
-          <w:rFonts w:cs="Times New Roman"/>
-        </w:rPr>
-        <w:t xml:space="preserve">. The majority of the shoreline remains as natural tundra banks, </w:t>
-      </w:r>
-      <w:r>
-        <w:rPr>
-          <w:rFonts w:cs="Times New Roman"/>
-        </w:rPr>
-        <w:t>al</w:t>
-      </w:r>
-      <w:r>
-        <w:rPr>
-          <w:rFonts w:cs="Times New Roman"/>
-        </w:rPr>
-        <w:t>though the rate</w:t>
-      </w:r>
-      <w:r>
-        <w:rPr>
-          <w:rFonts w:cs="Times New Roman"/>
-        </w:rPr>
-        <w:t xml:space="preserve"> of </w:t>
-      </w:r>
-      <w:r>
-        <w:rPr>
-          <w:rFonts w:cs="Times New Roman"/>
-        </w:rPr>
-        <w:t>erosion has increased at many locations</w:t>
-      </w:r>
-      <w:r>
-        <w:rPr>
-          <w:rFonts w:cs="Times New Roman"/>
-        </w:rPr>
-        <w:t xml:space="preserve"> </w:t>
-      </w:r>
-      <w:r>
-        <w:rPr>
-          <w:rFonts w:cs="Times New Roman"/>
-        </w:rPr>
-        <w:fldChar w:fldCharType="begin" w:fldLock="1"/>
-      </w:r>
-      <w:r>
-        <w:rPr>
-          <w:rFonts w:cs="Times New Roman"/>
-        </w:rPr>
-        <w:instrText>ADDIN CSL_CITATION { "citationItems" : [ { "id" : "ITEM-1", "itemData" : { "ISSN" : "2015\u20131048", "author" : [ { "dropping-particle" : "", "family" : "Gibbs", "given" : "Ann E", "non-dropping-particle" : "", "parse-names" : false, "suffix" : "" }, { "dropping-particle" : "", "family" : "Richmond", "given" : "Bruce M", "non-dropping-particle" : "", "parse-names" : false, "suffix" : "" } ], "container-title" : "U.S. Geological Survey Open File Report 2015 - 1048", "id" : "ITEM-1", "issued" : { "date-parts" : [ [ "2015" ] ] }, "number-of-pages" : "96", "title" : "National Assessment of Shoreline Change \u2014 Historical Shoreline Change Along the North Coast of Alaska , U.S.-Canadian Border to Icy Cape", "type" : "report" }, "uris" : [ "http://www.mendeley.com/documents/?uuid=d4e76cf1-4893-4299-bc68-fe3d4aebafcf" ] } ], "mendeley" : { "formattedCitation" : "(Gibbs and Richmond 2015)", "plainTextFormattedCitation" : "(Gibbs and Richmond 2015)", "previouslyFormattedCitation" : "(Gibbs and Richmond 2015)" }, "properties" : {  }, "schema" : "https://github.com/citation-style-language/schema/raw/master/csl-citation.json" }</w:instrText>
-      </w:r>
-      <w:r>
-        <w:rPr>
-          <w:rFonts w:cs="Times New Roman"/>
-        </w:rPr>
-        <w:fldChar w:fldCharType="separate"/>
-      </w:r>
-      <w:r>
-        <w:rPr>
-          <w:rFonts w:cs="Times New Roman"/>
-          <w:noProof/>
-        </w:rPr>
-        <w:t>(Gibbs and Richmond 2015)</w:t>
-      </w:r>
-      <w:r>
-        <w:rPr>
-          <w:rFonts w:cs="Times New Roman"/>
-        </w:rPr>
-        <w:fldChar w:fldCharType="end"/>
-      </w:r>
-      <w:r>
-        <w:rPr>
-          <w:rFonts w:cs="Times New Roman"/>
-        </w:rPr>
-        <w:t>.</w:t>
-      </w:r>
-    </w:p>
-    <w:p>
-      <w:pPr>
-        <w:ind w:firstLine="540"/>
-        <w:rPr>
-          <w:rFonts w:cs="Times New Roman"/>
-        </w:rPr>
-      </w:pPr>
-      <w:r>
-        <w:rPr>
-          <w:rFonts w:cs="Times New Roman"/>
-        </w:rPr>
-        <w:t xml:space="preserve">Beginning in </w:t>
-      </w:r>
-      <w:r>
-        <w:rPr>
-          <w:rFonts w:cs="Times New Roman"/>
-        </w:rPr>
-        <w:t>1981</w:t>
-      </w:r>
-      <w:r>
-        <w:rPr>
-          <w:rFonts w:cs="Times New Roman"/>
-        </w:rPr>
-        <w:t xml:space="preserve">, </w:t>
-      </w:r>
-      <w:r>
-        <w:rPr>
-          <w:rFonts w:cs="Times New Roman"/>
-        </w:rPr>
-        <w:t xml:space="preserve">daily fish monitoring has occurred annually along the coast near Prudhoe Bay, Alaska for approximately 8–10 weeks each summer during July and August, with the exception of the 1999 and 2000 field seasons. </w:t>
-      </w:r>
-      <w:r>
-        <w:rPr>
-          <w:rFonts w:cs="Times New Roman"/>
-        </w:rPr>
-        <w:t>S</w:t>
-      </w:r>
-      <w:r>
-        <w:rPr>
-          <w:rFonts w:cs="Times New Roman"/>
-        </w:rPr>
-        <w:t xml:space="preserve">ince 2001, </w:t>
-      </w:r>
-      <w:r>
-        <w:rPr>
-          <w:rFonts w:cs="Times New Roman"/>
-        </w:rPr>
-        <w:t xml:space="preserve">a standardized sampling methodology for collecting </w:t>
-      </w:r>
-      <w:r>
-        <w:rPr>
-          <w:rFonts w:cs="Times New Roman"/>
-        </w:rPr>
-        <w:t>daily abundance and length data (for select species of subsistence importance) have been recorded in an annual database.</w:t>
-      </w:r>
-      <w:r>
-        <w:rPr>
-          <w:rFonts w:cs="Times New Roman"/>
-        </w:rPr>
-        <w:t xml:space="preserve"> </w:t>
-      </w:r>
-      <w:r>
-        <w:rPr>
-          <w:rFonts w:cs="Times New Roman"/>
-        </w:rPr>
-        <w:t>F</w:t>
-      </w:r>
-      <w:r>
-        <w:rPr>
-          <w:rFonts w:cs="Times New Roman"/>
-        </w:rPr>
-        <w:t xml:space="preserve">our fixed stations </w:t>
-      </w:r>
-      <w:r>
-        <w:rPr>
-          <w:rFonts w:cs="Times New Roman"/>
-        </w:rPr>
-        <w:t xml:space="preserve">collect fish using </w:t>
-      </w:r>
-      <w:r>
-        <w:rPr>
-          <w:rFonts w:cs="Times New Roman"/>
-        </w:rPr>
-        <w:t>double-ended fyke nets</w:t>
-      </w:r>
-      <w:r>
-        <w:rPr>
-          <w:rFonts w:cs="Times New Roman"/>
-        </w:rPr>
-        <w:t xml:space="preserve">, located </w:t>
-      </w:r>
-      <w:r>
-        <w:rPr>
-          <w:rFonts w:cs="Times New Roman"/>
-        </w:rPr>
-        <w:t xml:space="preserve">roughly east-west, spaced approximately 27 km apart (Figure 1). From west to east, these sites are identified as Site 220 (approximately 1 km west from the base of the West Dock causeway; sampled 2001–2018), Site 218 (on the west side of Prudhoe Bay at the West Beach drilling pad; sampled 2001–2018), Site 214 (at the </w:t>
-      </w:r>
-      <w:proofErr w:type="spellStart"/>
-      <w:r>
-        <w:rPr>
-          <w:rFonts w:cs="Times New Roman"/>
-        </w:rPr>
-        <w:t>Niakuk</w:t>
-      </w:r>
-      <w:proofErr w:type="spellEnd"/>
-      <w:r>
-        <w:rPr>
-          <w:rFonts w:cs="Times New Roman"/>
-        </w:rPr>
-        <w:t xml:space="preserve"> drilling pad on the tip of Heald Point; sampled 2002–2018), and Site 230 (</w:t>
-      </w:r>
-      <w:r>
-        <w:rPr>
-          <w:rFonts w:cs="Times New Roman"/>
-        </w:rPr>
-        <w:t xml:space="preserve">located midway </w:t>
-      </w:r>
-      <w:r>
-        <w:rPr>
-          <w:rFonts w:cs="Times New Roman"/>
-        </w:rPr>
-        <w:t>on the eastern side of the Endicott Causewa</w:t>
-      </w:r>
-      <w:r>
-        <w:rPr>
-          <w:rFonts w:cs="Times New Roman"/>
-        </w:rPr>
-        <w:t>y</w:t>
-      </w:r>
-      <w:r>
-        <w:rPr>
-          <w:rFonts w:cs="Times New Roman"/>
-        </w:rPr>
-        <w:t xml:space="preserve">; sampled 2001–2018). In 2001, Site 231 was fished on the western side of </w:t>
-      </w:r>
-      <w:r>
-        <w:rPr>
-          <w:rFonts w:cs="Times New Roman"/>
-        </w:rPr>
-        <w:lastRenderedPageBreak/>
-        <w:t xml:space="preserve">the Endicott causeway to follow historical sampling locations, but due to changing bathymetry the site was replaced the following year with the current sampling location of Site 214. </w:t>
-      </w:r>
-    </w:p>
-    <w:p>
-      <w:pPr>
-        <w:ind w:firstLine="540"/>
-        <w:rPr>
-          <w:rFonts w:cs="Times New Roman"/>
-        </w:rPr>
-      </w:pPr>
-      <w:r>
-        <w:rPr>
-          <w:rFonts w:cs="Times New Roman"/>
-        </w:rPr>
-        <w:t>At each of the four sampling locations, two fyke nets with an opening of 1.8 m by 1.7 m were set side-by-side, opening towards the coastline, with a 60-m blocker net leading to shore. A 15-m blocker wing was attached to the outer edge of each cod end. Using this bi-directional sampling method, the fyke nets could intercept and catch fish moving along the shoreline in either direction. All blocker lead nets and wings were constructed from 2.5-cm stretch mesh, while the fyke net mesh consisted of 1.27-cm stretch mesh. Three consecutive throats were located behind each 1.7-m frame opening, with the outermost throat having a functional width of 11.4 cm. Net specifications were consistently used throughout the duration of the study, with the exception of a modification in 2009 to add a vertical metal bar to the fyke net funnel to prevent incidental seal catches. Sampling sites were operated from approximately July 1 through September 1 each year, with the precise dates of installation and removal for each site varying each year. The latest date of first sampling was July 6 (2018) and the earliest date of last sampling was August 25</w:t>
-      </w:r>
-      <w:r>
-        <w:rPr>
-          <w:rFonts w:cs="Times New Roman"/>
-        </w:rPr>
-        <w:t xml:space="preserve"> (2012)</w:t>
-      </w:r>
-      <w:r>
-        <w:rPr>
-          <w:rFonts w:cs="Times New Roman"/>
-        </w:rPr>
-        <w:t xml:space="preserve">. </w:t>
-      </w:r>
-    </w:p>
-    <w:p>
-      <w:pPr>
-        <w:ind w:firstLine="540"/>
-        <w:rPr>
-          <w:rFonts w:cs="Times New Roman"/>
-        </w:rPr>
-      </w:pPr>
-      <w:r>
-        <w:rPr>
-          <w:rFonts w:cs="Times New Roman"/>
-        </w:rPr>
-        <w:t>Each net was checked daily and all fish were identified to species and enumerated.</w:t>
-      </w:r>
-      <w:r>
-        <w:rPr>
-          <w:rFonts w:cs="Times New Roman"/>
-        </w:rPr>
-        <w:t xml:space="preserve"> Occasionally, unsafe conditions prevented sampling at certain sites.</w:t>
-      </w:r>
-      <w:r>
-        <w:rPr>
-          <w:rFonts w:cs="Times New Roman"/>
-        </w:rPr>
-        <w:t xml:space="preserve"> After species identification, enumeration, and measurements of a subsample of select species, fish were released away and offshore from the cod-end openings to minimize recapture. All fish were identified using Mecklenburg et al. (2002), George et al. (2009), and </w:t>
-      </w:r>
-      <w:proofErr w:type="spellStart"/>
-      <w:r>
-        <w:rPr>
-          <w:rFonts w:cs="Times New Roman"/>
-        </w:rPr>
-        <w:t>Thorsteinson</w:t>
-      </w:r>
-      <w:proofErr w:type="spellEnd"/>
-      <w:r>
-        <w:rPr>
-          <w:rFonts w:cs="Times New Roman"/>
-        </w:rPr>
-        <w:t xml:space="preserve"> and Love (2016). Field sampling protocols were essentially unchanged from 2001 to 2018, except for the addition in </w:t>
-      </w:r>
-      <w:r>
-        <w:rPr>
-          <w:rFonts w:cs="Times New Roman"/>
-        </w:rPr>
-        <w:lastRenderedPageBreak/>
-        <w:t>2017 of length measurements from new fish species. During all years, salinity (ppt) and water temperature (°C) data were also collected daily during each sampling event at each site using a calibrated handheld YSI 30 salinity / conductivity / temperature meter (YSI Inc., Yellow Springs, Ohio) at the bottom, mid-water column, and just below the surface. All water temperature and salinity measurements were collected near the cod ends of the fyke nets.</w:t>
-      </w:r>
-    </w:p>
-    <w:p>
-      <w:pPr>
-        <w:ind w:firstLine="540"/>
-        <w:rPr>
-          <w:rFonts w:cs="Times New Roman"/>
-        </w:rPr>
-      </w:pPr>
-      <w:bookmarkStart w:id="2" w:name="_GoBack"/>
-      <w:bookmarkEnd w:id="2"/>
-    </w:p>
-    <w:p>
-      <w:pPr>
-        <w:ind w:firstLine="540"/>
-        <w:rPr>
-          <w:rFonts w:cs="Times New Roman"/>
-        </w:rPr>
-      </w:pPr>
-    </w:p>
-    <w:p>
-      <w:pPr>
-        <w:ind w:firstLine="540"/>
-        <w:rPr>
-          <w:rFonts w:cs="Times New Roman"/>
-        </w:rPr>
-      </w:pPr>
-      <w:r>
-        <w:rPr>
-          <w:rFonts w:cs="Times New Roman"/>
-        </w:rPr>
-        <w:t>Abundance data were recorded by net site and side for each species</w:t>
-      </w:r>
-      <w:r>
-        <w:rPr>
-          <w:rFonts w:cs="Times New Roman"/>
-        </w:rPr>
-        <w:t xml:space="preserve">; for all analyses, </w:t>
-      </w:r>
-      <w:r>
-        <w:rPr>
-          <w:rFonts w:cs="Times New Roman"/>
-        </w:rPr>
-        <w:t xml:space="preserve">both net sides were aggregated. We will use effort data scaled for each day, not on a 24-hour basis, in case the majority of fish movement occurs during crepuscular periods. </w:t>
-      </w:r>
-    </w:p>
-    <w:p>
-      <w:pPr>
-        <w:ind w:firstLine="540"/>
-        <w:rPr>
-          <w:rFonts w:cs="Times New Roman"/>
-        </w:rPr>
-      </w:pPr>
-      <w:r>
-        <w:rPr>
-          <w:rFonts w:cs="Times New Roman"/>
-        </w:rPr>
-        <w:t>Accounted for effort, and reason</w:t>
-      </w:r>
-      <w:r>
-        <w:rPr>
-          <w:rFonts w:cs="Times New Roman"/>
-        </w:rPr>
-        <w:t>ing to do so</w:t>
-      </w:r>
-    </w:p>
-    <w:p>
-      <w:pPr>
-        <w:ind w:firstLine="540"/>
-        <w:rPr>
-          <w:rFonts w:cs="Times New Roman"/>
-        </w:rPr>
-      </w:pPr>
-      <w:r>
-        <w:rPr>
-          <w:rFonts w:cs="Times New Roman"/>
-        </w:rPr>
-        <w:t xml:space="preserve">Two fish that were unable to be identified to species and 24 hybridized cisco species were excluded from </w:t>
-      </w:r>
-      <w:r>
-        <w:rPr>
-          <w:rFonts w:cs="Times New Roman"/>
-        </w:rPr>
-        <w:t xml:space="preserve">all </w:t>
-      </w:r>
-      <w:r>
-        <w:rPr>
-          <w:rFonts w:cs="Times New Roman"/>
-        </w:rPr>
-        <w:t xml:space="preserve">analyses. </w:t>
-      </w:r>
-    </w:p>
-    <w:p>
-      <w:pPr>
-        <w:ind w:firstLine="540"/>
-        <w:rPr>
-          <w:rFonts w:cs="Times New Roman"/>
-        </w:rPr>
-      </w:pPr>
-      <w:r>
-        <w:rPr>
-          <w:rFonts w:cs="Times New Roman"/>
-        </w:rPr>
-        <w:t>E</w:t>
-      </w:r>
-      <w:r>
-        <w:rPr>
-          <w:rFonts w:cs="Times New Roman"/>
-        </w:rPr>
-        <w:t>nvironmental variables</w:t>
-      </w:r>
-      <w:r>
-        <w:rPr>
-          <w:rFonts w:cs="Times New Roman"/>
-        </w:rPr>
-        <w:t xml:space="preserve"> that will be examined include</w:t>
-      </w:r>
-      <w:r>
-        <w:rPr>
-          <w:rFonts w:cs="Times New Roman"/>
-        </w:rPr>
-        <w:t xml:space="preserve"> </w:t>
-      </w:r>
-      <w:r>
-        <w:rPr>
-          <w:rFonts w:cs="Times New Roman"/>
-        </w:rPr>
-        <w:t xml:space="preserve">water </w:t>
-      </w:r>
-      <w:r>
-        <w:rPr>
-          <w:rFonts w:cs="Times New Roman"/>
-        </w:rPr>
-        <w:t xml:space="preserve">temperature (°C), salinity (ppt), wind directionality and speed (east/west; km/h), </w:t>
-      </w:r>
-      <w:r>
-        <w:rPr>
-          <w:rFonts w:cs="Times New Roman"/>
-        </w:rPr>
-        <w:t>annual sea ice extent (maximum overwinter area; km</w:t>
-      </w:r>
-      <w:r>
-        <w:rPr>
-          <w:rFonts w:cs="Times New Roman"/>
-          <w:vertAlign w:val="superscript"/>
-        </w:rPr>
-        <w:t>2</w:t>
-      </w:r>
-      <w:r>
-        <w:rPr>
-          <w:rFonts w:cs="Times New Roman"/>
-        </w:rPr>
-        <w:t xml:space="preserve">) and duration (number of days from freeze up to melt date), </w:t>
-      </w:r>
-      <w:r>
-        <w:rPr>
-          <w:rFonts w:cs="Times New Roman"/>
-        </w:rPr>
-        <w:t>and discharge for the Sagavanirktok River</w:t>
-      </w:r>
-      <w:r>
-        <w:rPr>
-          <w:rFonts w:cs="Times New Roman"/>
-        </w:rPr>
-        <w:t xml:space="preserve"> (recorded as ft</w:t>
-      </w:r>
-      <w:r>
-        <w:rPr>
-          <w:rFonts w:cs="Times New Roman"/>
-          <w:vertAlign w:val="superscript"/>
-        </w:rPr>
-        <w:t>3</w:t>
-      </w:r>
-      <w:r>
-        <w:rPr>
-          <w:rFonts w:cs="Times New Roman"/>
-        </w:rPr>
-        <w:t>/s, converted to m</w:t>
-      </w:r>
-      <w:r>
-        <w:rPr>
-          <w:rFonts w:cs="Times New Roman"/>
-          <w:vertAlign w:val="superscript"/>
-        </w:rPr>
-        <w:t>3</w:t>
-      </w:r>
-      <w:r>
-        <w:rPr>
-          <w:rFonts w:cs="Times New Roman"/>
-        </w:rPr>
-        <w:t>/s)</w:t>
-      </w:r>
-      <w:r>
-        <w:rPr>
-          <w:rFonts w:cs="Times New Roman"/>
-        </w:rPr>
-        <w:t xml:space="preserve">. </w:t>
-      </w:r>
-      <w:r>
-        <w:rPr>
-          <w:rFonts w:cs="Times New Roman"/>
-        </w:rPr>
-        <w:t xml:space="preserve">This project only collected water temperature and salinity data. </w:t>
-      </w:r>
-      <w:commentRangeStart w:id="3"/>
-      <w:r>
-        <w:rPr>
-          <w:rFonts w:cs="Times New Roman"/>
-        </w:rPr>
-        <w:t>Because temperature and salinity can occasionally vary throughout the water column (e.g., salinity lens), we will average the top, midwater, and bottom measurements to gain a daily average by site</w:t>
-      </w:r>
-      <w:commentRangeEnd w:id="3"/>
+        <w:t>modeling the effect of time upon species richness). T</w:t>
+      </w:r>
+      <w:commentRangeStart w:id="4"/>
+      <w:r>
+        <w:rPr>
+          <w:rFonts w:cs="Times New Roman"/>
+        </w:rPr>
+        <w:t>he autoregressive models will test for normality, and then assume any errors to be Gaussian</w:t>
+      </w:r>
+      <w:commentRangeEnd w:id="4"/>
       <w:r>
         <w:rPr>
           <w:rStyle w:val="CommentReference"/>
         </w:rPr>
-        <w:commentReference w:id="3"/>
-      </w:r>
-      <w:r>
-        <w:rPr>
-          <w:rFonts w:cs="Times New Roman"/>
-        </w:rPr>
-        <w:t xml:space="preserve">. </w:t>
-      </w:r>
-    </w:p>
-    <w:p>
-      <w:pPr>
-        <w:ind w:firstLine="540"/>
-        <w:rPr>
-          <w:rFonts w:cs="Times New Roman"/>
-        </w:rPr>
-      </w:pPr>
-      <w:r>
-        <w:rPr>
-          <w:rFonts w:cs="Times New Roman"/>
-        </w:rPr>
-        <w:lastRenderedPageBreak/>
-        <w:t xml:space="preserve">Meteorological data was collected hourly by the National Weather Service </w:t>
-      </w:r>
-      <w:r>
-        <w:rPr>
-          <w:rFonts w:cs="Times New Roman"/>
-        </w:rPr>
-        <w:t xml:space="preserve">(NWS) </w:t>
-      </w:r>
-      <w:r>
-        <w:rPr>
-          <w:rFonts w:cs="Times New Roman"/>
-        </w:rPr>
-        <w:t xml:space="preserve">at the </w:t>
-      </w:r>
-      <w:r>
-        <w:rPr>
-          <w:rFonts w:cs="Times New Roman"/>
-        </w:rPr>
-        <w:t xml:space="preserve">nearby </w:t>
-      </w:r>
-      <w:r>
-        <w:rPr>
-          <w:rFonts w:cs="Times New Roman"/>
-        </w:rPr>
-        <w:t xml:space="preserve">Deadhorse Airport data collecting site (PASC), </w:t>
-      </w:r>
-      <w:r>
-        <w:rPr>
-          <w:rFonts w:cs="Times New Roman"/>
-        </w:rPr>
-        <w:t xml:space="preserve">located </w:t>
-      </w:r>
-      <w:r>
-        <w:rPr>
-          <w:rFonts w:cs="Times New Roman"/>
-        </w:rPr>
-        <w:t xml:space="preserve">12 km inland from Prudhoe Bay. </w:t>
-      </w:r>
-      <w:r>
-        <w:rPr>
-          <w:rFonts w:cs="Times New Roman"/>
-        </w:rPr>
-        <w:t xml:space="preserve">Wind </w:t>
-      </w:r>
-      <w:r>
-        <w:rPr>
-          <w:rFonts w:cs="Times New Roman"/>
-        </w:rPr>
-        <w:t xml:space="preserve">speed was measured in km/h; wind </w:t>
-      </w:r>
-      <w:r>
-        <w:rPr>
-          <w:rFonts w:cs="Times New Roman"/>
-        </w:rPr>
-        <w:t xml:space="preserve">directionality </w:t>
-      </w:r>
-      <w:r>
-        <w:rPr>
-          <w:rFonts w:cs="Times New Roman"/>
-        </w:rPr>
-        <w:t>was recorded</w:t>
-      </w:r>
-      <w:r>
-        <w:rPr>
-          <w:rFonts w:cs="Times New Roman"/>
-        </w:rPr>
-        <w:t xml:space="preserve"> as cardinal direction (0–360)</w:t>
-      </w:r>
-      <w:r>
-        <w:rPr>
-          <w:rFonts w:cs="Times New Roman"/>
-        </w:rPr>
-        <w:t xml:space="preserve"> and </w:t>
-      </w:r>
-      <w:r>
-        <w:rPr>
-          <w:rFonts w:cs="Times New Roman"/>
-        </w:rPr>
-        <w:t xml:space="preserve">converted to </w:t>
-      </w:r>
-      <w:r>
-        <w:rPr>
-          <w:rFonts w:cs="Times New Roman"/>
-        </w:rPr>
-        <w:t xml:space="preserve">East-West and North-South </w:t>
-      </w:r>
-      <w:r>
-        <w:rPr>
-          <w:rFonts w:cs="Times New Roman"/>
-        </w:rPr>
-        <w:t>unit vectors</w:t>
-      </w:r>
-      <w:r>
-        <w:rPr>
-          <w:rFonts w:cs="Times New Roman"/>
-        </w:rPr>
-        <w:t xml:space="preserve"> to be able to be averaged. </w:t>
-      </w:r>
-    </w:p>
-    <w:p>
-      <w:pPr>
-        <w:ind w:firstLine="540"/>
-        <w:rPr>
-          <w:rFonts w:cs="Times New Roman"/>
-        </w:rPr>
-      </w:pPr>
-      <w:r>
-        <w:rPr>
-          <w:rFonts w:cs="Times New Roman"/>
-        </w:rPr>
-        <w:t xml:space="preserve">Sea ice duration and extent are from the Sea Ice Index, Version 3 from the National Snow and Ice Data Center (NSIDC) in Boulder, Colorado </w:t>
-      </w:r>
-      <w:r>
-        <w:rPr>
-          <w:rFonts w:cs="Times New Roman"/>
-        </w:rPr>
-        <w:fldChar w:fldCharType="begin" w:fldLock="1"/>
-      </w:r>
-      <w:r>
-        <w:rPr>
-          <w:rFonts w:cs="Times New Roman"/>
-        </w:rPr>
-        <w:instrText>ADDIN CSL_CITATION { "citationItems" : [ { "id" : "ITEM-1", "itemData" : { "DOI" : "https://doi.org/10.7265/N5K072F8", "author" : [ { "dropping-particle" : "", "family" : "Fetterer", "given" : "F.", "non-dropping-particle" : "", "parse-names" : false, "suffix" : "" }, { "dropping-particle" : "", "family" : "Knowles", "given" : "K.", "non-dropping-particle" : "", "parse-names" : false, "suffix" : "" }, { "dropping-particle" : "", "family" : "Meier", "given" : "W.", "non-dropping-particle" : "", "parse-names" : false, "suffix" : "" }, { "dropping-particle" : "", "family" : "Savoie", "given" : "M.", "non-dropping-particle" : "", "parse-names" : false, "suffix" : "" }, { "dropping-particle" : "", "family" : "Windnagel", "given" : "A. K.", "non-dropping-particle" : "", "parse-names" : false, "suffix" : "" } ], "id" : "ITEM-1", "issued" : { "date-parts" : [ [ "2018" ] ] }, "publisher-place" : "Boulder, Colorado", "title" : "Sea Ice Index, Version 3. 2001 - 2017", "type" : "webpage" }, "uris" : [ "http://www.mendeley.com/documents/?uuid=0a79eb95-6ffe-4cc9-9886-847667f7b37b" ] } ], "mendeley" : { "formattedCitation" : "(Fetterer et al. 2018)", "plainTextFormattedCitation" : "(Fetterer et al. 2018)", "previouslyFormattedCitation" : "(Fetterer et al. 2018)" }, "properties" : {  }, "schema" : "https://github.com/citation-style-language/schema/raw/master/csl-citation.json" }</w:instrText>
-      </w:r>
-      <w:r>
-        <w:rPr>
-          <w:rFonts w:cs="Times New Roman"/>
-        </w:rPr>
-        <w:fldChar w:fldCharType="separate"/>
-      </w:r>
-      <w:r>
-        <w:rPr>
-          <w:rFonts w:cs="Times New Roman"/>
-          <w:noProof/>
-        </w:rPr>
-        <w:t>(Fetterer et al. 2018)</w:t>
-      </w:r>
-      <w:r>
-        <w:rPr>
-          <w:rFonts w:cs="Times New Roman"/>
-        </w:rPr>
-        <w:fldChar w:fldCharType="end"/>
-      </w:r>
-      <w:r>
-        <w:rPr>
-          <w:rFonts w:cs="Times New Roman"/>
-        </w:rPr>
-        <w:t xml:space="preserve">. </w:t>
-      </w:r>
-      <w:r>
-        <w:rPr>
-          <w:rFonts w:cs="Times New Roman"/>
-        </w:rPr>
-        <w:t xml:space="preserve">Sea Ice Index </w:t>
-      </w:r>
-      <w:r>
-        <w:rPr>
-          <w:rFonts w:cs="Times New Roman"/>
-        </w:rPr>
-        <w:t xml:space="preserve">data </w:t>
-      </w:r>
-      <w:r>
-        <w:rPr>
-          <w:rFonts w:cs="Times New Roman"/>
-        </w:rPr>
-        <w:t xml:space="preserve">are </w:t>
-      </w:r>
-      <w:r>
-        <w:rPr>
-          <w:rFonts w:cs="Times New Roman"/>
-        </w:rPr>
-        <w:t>daily summaries</w:t>
-      </w:r>
-      <w:r>
-        <w:rPr>
-          <w:rFonts w:cs="Times New Roman"/>
-        </w:rPr>
-        <w:t xml:space="preserve"> </w:t>
-      </w:r>
-      <w:r>
-        <w:rPr>
-          <w:rFonts w:cs="Times New Roman"/>
-        </w:rPr>
-        <w:t xml:space="preserve">of remote sensing satellite data </w:t>
-      </w:r>
-      <w:r>
-        <w:rPr>
-          <w:rFonts w:cs="Times New Roman"/>
-        </w:rPr>
-        <w:t>derived from</w:t>
-      </w:r>
-      <w:r>
-        <w:rPr>
-          <w:rFonts w:cs="Times New Roman"/>
-        </w:rPr>
-        <w:t xml:space="preserve"> two passive-microwave bands: </w:t>
-      </w:r>
-      <w:proofErr w:type="gramStart"/>
-      <w:r>
-        <w:rPr>
-          <w:rFonts w:cs="Times New Roman"/>
-        </w:rPr>
-        <w:t>the</w:t>
-      </w:r>
-      <w:proofErr w:type="gramEnd"/>
-      <w:r>
-        <w:rPr>
-          <w:rFonts w:cs="Times New Roman"/>
-        </w:rPr>
-        <w:t xml:space="preserve"> </w:t>
-      </w:r>
-      <w:r>
-        <w:rPr>
-          <w:rFonts w:cs="Times New Roman"/>
-        </w:rPr>
-        <w:t>Near-Real-Time DMSP SSMIS Daily Polar Gridded Sea Ice</w:t>
-      </w:r>
-      <w:r>
-        <w:rPr>
-          <w:rFonts w:cs="Times New Roman"/>
-        </w:rPr>
-        <w:t xml:space="preserve"> </w:t>
-      </w:r>
-      <w:r>
-        <w:rPr>
-          <w:rFonts w:cs="Times New Roman"/>
-        </w:rPr>
-        <w:t>Concentrations and the Sea Ice Concentrations from Nimbus-7</w:t>
-      </w:r>
-      <w:r>
-        <w:rPr>
-          <w:rFonts w:cs="Times New Roman"/>
-        </w:rPr>
-        <w:t xml:space="preserve"> </w:t>
-      </w:r>
-      <w:r>
-        <w:rPr>
-          <w:rFonts w:cs="Times New Roman"/>
-        </w:rPr>
-        <w:t>SMMR and DMSP SSM/I-SSMIS Passive Microwave Data</w:t>
-      </w:r>
-      <w:r>
-        <w:rPr>
-          <w:rFonts w:cs="Times New Roman"/>
-        </w:rPr>
-        <w:t xml:space="preserve">. Daily sea ice coverage maps from the Sea Ice Index show the approximate extent across the entire polar region. Annual dates of sea-ice break up and formation will be estimated using the first breakup dates and final freeze-up for the central Beaufort Sea coast. Determining the precise dates will be done visually using the daily NSIDC </w:t>
-      </w:r>
-      <w:proofErr w:type="spellStart"/>
-      <w:r>
-        <w:rPr>
-          <w:rFonts w:cs="Times New Roman"/>
-        </w:rPr>
-        <w:t>GeoTIFF</w:t>
-      </w:r>
-      <w:proofErr w:type="spellEnd"/>
-      <w:r>
-        <w:rPr>
-          <w:rFonts w:cs="Times New Roman"/>
-        </w:rPr>
-        <w:t xml:space="preserve"> of sea ice coverage, inspected in the open-source software QGIS, version 3.0.1 (</w:t>
-      </w:r>
-      <w:r>
-        <w:rPr>
-          <w:rFonts w:cs="Times New Roman"/>
-        </w:rPr>
-        <w:t>QGIS Open Source Geospatial Foundation Project</w:t>
-      </w:r>
-      <w:r>
-        <w:rPr>
-          <w:rFonts w:cs="Times New Roman"/>
-        </w:rPr>
-        <w:t xml:space="preserve"> 2018). </w:t>
-      </w:r>
-    </w:p>
-    <w:p>
-      <w:pPr>
-        <w:ind w:firstLine="540"/>
-        <w:rPr>
-          <w:rFonts w:cs="Times New Roman"/>
-        </w:rPr>
-      </w:pPr>
-      <w:r>
-        <w:rPr>
-          <w:rFonts w:cs="Times New Roman"/>
-        </w:rPr>
-        <w:t xml:space="preserve">Measurements of Sagavanirktok River discharge come from a </w:t>
-      </w:r>
-      <w:r>
-        <w:rPr>
-          <w:rFonts w:cs="Times New Roman"/>
-        </w:rPr>
-        <w:t>United States Geological Survey (</w:t>
-      </w:r>
-      <w:r>
-        <w:rPr>
-          <w:rFonts w:cs="Times New Roman"/>
-        </w:rPr>
-        <w:t>USGS</w:t>
-      </w:r>
-      <w:r>
-        <w:rPr>
-          <w:rFonts w:cs="Times New Roman"/>
-        </w:rPr>
-        <w:t>)</w:t>
-      </w:r>
-      <w:r>
-        <w:rPr>
-          <w:rFonts w:cs="Times New Roman"/>
-        </w:rPr>
-        <w:t xml:space="preserve"> gaging station </w:t>
-      </w:r>
-      <w:commentRangeStart w:id="4"/>
-      <w:r>
-        <w:rPr>
-          <w:rFonts w:cs="Times New Roman"/>
-        </w:rPr>
-        <w:t>upriver from the river mouth</w:t>
-      </w:r>
-      <w:commentRangeEnd w:id="4"/>
-      <w:r>
-        <w:rPr>
-          <w:rStyle w:val="CommentReference"/>
-        </w:rPr>
         <w:commentReference w:id="4"/>
-      </w:r>
-      <w:r>
-        <w:rPr>
-          <w:rFonts w:cs="Times New Roman"/>
-        </w:rPr>
-        <w:t>, near Pump Station 3. River d</w:t>
-      </w:r>
-      <w:r>
-        <w:rPr>
-          <w:rFonts w:cs="Times New Roman"/>
-        </w:rPr>
-        <w:t xml:space="preserve">ischarge data </w:t>
-      </w:r>
-      <w:r>
-        <w:rPr>
-          <w:rFonts w:cs="Times New Roman"/>
-        </w:rPr>
-        <w:t>are</w:t>
-      </w:r>
-      <w:r>
-        <w:rPr>
-          <w:rFonts w:cs="Times New Roman"/>
-        </w:rPr>
-        <w:t xml:space="preserve"> summarized </w:t>
-      </w:r>
-      <w:r>
-        <w:rPr>
-          <w:rFonts w:cs="Times New Roman"/>
-        </w:rPr>
-        <w:t xml:space="preserve">as </w:t>
-      </w:r>
-      <w:r>
-        <w:rPr>
-          <w:rFonts w:cs="Times New Roman"/>
-        </w:rPr>
-        <w:t>daily</w:t>
-      </w:r>
-      <w:r>
-        <w:rPr>
-          <w:rFonts w:cs="Times New Roman"/>
-        </w:rPr>
-        <w:t xml:space="preserve"> </w:t>
-      </w:r>
-      <w:r>
-        <w:rPr>
-          <w:rFonts w:cs="Times New Roman"/>
-        </w:rPr>
-        <w:t xml:space="preserve">discharge values </w:t>
-      </w:r>
-      <w:r>
-        <w:rPr>
-          <w:rFonts w:cs="Times New Roman"/>
-        </w:rPr>
-        <w:t xml:space="preserve">and were recorded in </w:t>
-      </w:r>
-      <w:r>
-        <w:rPr>
-          <w:rFonts w:cs="Times New Roman"/>
-        </w:rPr>
-        <w:t>ft</w:t>
-      </w:r>
-      <w:r>
-        <w:rPr>
-          <w:rFonts w:cs="Times New Roman"/>
-          <w:vertAlign w:val="superscript"/>
-        </w:rPr>
-        <w:t>3</w:t>
-      </w:r>
-      <w:r>
-        <w:rPr>
-          <w:rFonts w:cs="Times New Roman"/>
-        </w:rPr>
-        <w:t>/s</w:t>
-      </w:r>
-      <w:r>
-        <w:rPr>
-          <w:rFonts w:cs="Times New Roman"/>
-        </w:rPr>
-        <w:t xml:space="preserve"> and </w:t>
-      </w:r>
-      <w:r>
-        <w:rPr>
-          <w:rFonts w:cs="Times New Roman"/>
-        </w:rPr>
-        <w:t>convert</w:t>
-      </w:r>
-      <w:r>
-        <w:rPr>
-          <w:rFonts w:cs="Times New Roman"/>
-        </w:rPr>
-        <w:t>ed</w:t>
-      </w:r>
-      <w:r>
-        <w:rPr>
-          <w:rFonts w:cs="Times New Roman"/>
-        </w:rPr>
-        <w:t xml:space="preserve"> to m</w:t>
-      </w:r>
-      <w:r>
-        <w:rPr>
-          <w:rFonts w:cs="Times New Roman"/>
-          <w:vertAlign w:val="superscript"/>
-        </w:rPr>
-        <w:t>3</w:t>
-      </w:r>
-      <w:r>
-        <w:rPr>
-          <w:rFonts w:cs="Times New Roman"/>
-        </w:rPr>
-        <w:t xml:space="preserve">/s. </w:t>
-      </w:r>
-    </w:p>
-    <w:p>
-      <w:pPr>
-        <w:ind w:firstLine="540"/>
-      </w:pPr>
-    </w:p>
-    <w:p>
-      <w:pPr>
-        <w:ind w:firstLine="540"/>
-      </w:pPr>
-      <w:r>
-        <w:rPr>
-          <w:rFonts w:cs="Times New Roman"/>
-        </w:rPr>
-        <w:lastRenderedPageBreak/>
-        <w:t xml:space="preserve">All data </w:t>
-      </w:r>
-      <w:r>
-        <w:rPr>
-          <w:rFonts w:cs="Times New Roman"/>
-        </w:rPr>
-        <w:t>were</w:t>
-      </w:r>
-      <w:r>
-        <w:rPr>
-          <w:rFonts w:cs="Times New Roman"/>
-        </w:rPr>
-        <w:t xml:space="preserve"> imported and analyzed using the statistical program R (R Foundation, https://www.R-project.org). Descriptive community ecology analyses will be </w:t>
-      </w:r>
-      <w:r>
-        <w:rPr>
-          <w:rFonts w:cs="Times New Roman"/>
-        </w:rPr>
-        <w:t>conducted</w:t>
-      </w:r>
-      <w:r>
-        <w:rPr>
-          <w:rFonts w:cs="Times New Roman"/>
-        </w:rPr>
-        <w:t xml:space="preserve"> using the “vegan” community ecology package in R</w:t>
-      </w:r>
-      <w:r>
-        <w:rPr>
-          <w:rFonts w:cs="Times New Roman"/>
-        </w:rPr>
-        <w:t xml:space="preserve"> </w:t>
-      </w:r>
-      <w:r>
-        <w:rPr>
-          <w:rFonts w:cs="Times New Roman"/>
-        </w:rPr>
-        <w:fldChar w:fldCharType="begin" w:fldLock="1"/>
-      </w:r>
-      <w:r>
-        <w:rPr>
-          <w:rFonts w:cs="Times New Roman"/>
-        </w:rPr>
-        <w:instrText>ADDIN CSL_CITATION { "citationItems" : [ { "id" : "ITEM-1", "itemData" : { "DOI" : "10.1093/molbev/msv334", "ISBN" : "1537-1719 (Electronic)\\r0737-4038 (Linking)", "ISSN" : "15371719", "PMID" : "26715629", "abstract" : "The vegan package provides tools for descriptive community ecology. It has most basic functions of diversity analysis, community ordination and dissimilarity analysis. Most of its multivariate tools can be used for other data types as well.", "author" : [ { "dropping-particle" : "", "family" : "Oksanen", "given" : "J.", "non-dropping-particle" : "", "parse-names" : false, "suffix" : "" }, { "dropping-particle" : "", "family" : "Blanchet", "given" : "F. G.", "non-dropping-particle" : "", "parse-names" : false, "suffix" : "" }, { "dropping-particle" : "", "family" : "Kindt", "given" : "R.", "non-dropping-particle" : "", "parse-names" : false, "suffix" : "" }, { "dropping-particle" : "", "family" : "Legendre", "given" : "P.", "non-dropping-particle" : "", "parse-names" : false, "suffix" : "" }, { "dropping-particle" : "", "family" : "Minchin", "given" : "P. R.", "non-dropping-particle" : "", "parse-names" : false, "suffix" : "" }, { "dropping-particle" : "", "family" : "O\u2019hara", "given" : "R. B.", "non-dropping-particle" : "", "parse-names" : false, "suffix" : "" }, { "dropping-particle" : "", "family" : "Simpson", "given" : "G. L.", "non-dropping-particle" : "", "parse-names" : false, "suffix" : "" }, { "dropping-particle" : "", "family" : "Solymos", "given" : "P.", "non-dropping-particle" : "", "parse-names" : false, "suffix" : "" }, { "dropping-particle" : "", "family" : "Stevens", "given" : "M. H. H.", "non-dropping-particle" : "", "parse-names" : false, "suffix" : "" }, { "dropping-particle" : "", "family" : "Wagner", "given" : "H.", "non-dropping-particle" : "", "parse-names" : false, "suffix" : "" }, { "dropping-particle" : "", "family" : "Oksanen", "given" : "M. J.", "non-dropping-particle" : "", "parse-names" : false, "suffix" : "" } ], "container-title" : "R Package Version 2.4-6", "id" : "ITEM-1", "issued" : { "date-parts" : [ [ "2018" ] ] }, "title" : "Vegan: community ecology package", "type" : "article" }, "uris" : [ "http://www.mendeley.com/documents/?uuid=f1dc3f62-f105-46cf-bd9b-274d9d649e30" ] } ], "mendeley" : { "formattedCitation" : "(Oksanen et al. 2018)", "plainTextFormattedCitation" : "(Oksanen et al. 2018)", "previouslyFormattedCitation" : "(Oksanen et al. 2018)" }, "properties" : {  }, "schema" : "https://github.com/citation-style-language/schema/raw/master/csl-citation.json" }</w:instrText>
-      </w:r>
-      <w:r>
-        <w:rPr>
-          <w:rFonts w:cs="Times New Roman"/>
-        </w:rPr>
-        <w:fldChar w:fldCharType="separate"/>
-      </w:r>
-      <w:r>
-        <w:rPr>
-          <w:rFonts w:cs="Times New Roman"/>
-          <w:noProof/>
-        </w:rPr>
-        <w:t>(Oksanen et al. 2018)</w:t>
-      </w:r>
-      <w:r>
-        <w:rPr>
-          <w:rFonts w:cs="Times New Roman"/>
-        </w:rPr>
-        <w:fldChar w:fldCharType="end"/>
-      </w:r>
-      <w:r>
-        <w:rPr>
-          <w:rFonts w:cs="Times New Roman"/>
-        </w:rPr>
-        <w:t>. This package allows for the multivariate analysis of quantitative environmental variables upon the responding species assemblages</w:t>
-      </w:r>
-      <w:r>
-        <w:rPr>
-          <w:rFonts w:cs="Times New Roman"/>
-        </w:rPr>
-        <w:t xml:space="preserve">. For all modeling, the general class of models will be determined </w:t>
-      </w:r>
-      <w:r>
-        <w:rPr>
-          <w:rFonts w:cs="Times New Roman"/>
-          <w:i/>
-        </w:rPr>
-        <w:t>a priori</w:t>
-      </w:r>
-      <w:r>
-        <w:rPr>
-          <w:rFonts w:cs="Times New Roman"/>
-        </w:rPr>
-        <w:t xml:space="preserve">. We expect that modeling of species response curves (e.g., modeling the effect of temperature upon catch abundance) will done be with Generalized Additive Models (GAM) as this class of modeling is typically responsive to non-linear response curves commonly found in ecological response scenarios </w:t>
-      </w:r>
-      <w:r>
-        <w:rPr>
-          <w:rFonts w:cs="Times New Roman"/>
-        </w:rPr>
-        <w:fldChar w:fldCharType="begin" w:fldLock="1"/>
-      </w:r>
-      <w:r>
-        <w:rPr>
-          <w:rFonts w:cs="Times New Roman"/>
-        </w:rPr>
-        <w:instrText>ADDIN CSL_CITATION { "citationItems" : [ { "id" : "ITEM-1", "itemData" : { "DOI" : "10.1016/S0304-3800(02)00204-1", "ISBN" : "0304-3800", "ISSN" : "0304-3800", "PMID" : "867", "abstract" : "An important statistical development of the last 30 years has been the advance in regression analysis provided by generalized linear models (GLMs) and generalized additive models (GAMs). Here we introduce a series of papers prepared within the framework of an international workshop entitled: Advances in GLMs/GAMs modeling: from species distribution to environmental management, held in Riederalp, Switzerland, 6?/ 11 August 2001.We first discuss some general uses of statistical models in ecology, as well as provide a short review of several key examples of the use of GLMs and GAMs in ecological modeling efforts. We next present an overview of GLMs and GAMs, and discuss some of their related statistics used for predictor selection, model diagnostics, and evaluation. Included is a discussion of several new approaches applicable to GLMs and GAMs, such as ridge regression, an alternative to stepwise selection of predictors, and methods for the identification of interactions by a combined use of regression trees and several other approaches. We close with an overview of the papers and how we feel they advance our understanding of their application to ecological modeling.", "author" : [ { "dropping-particle" : "", "family" : "Guisan", "given" : "Antoine", "non-dropping-particle" : "", "parse-names" : false, "suffix" : "" }, { "dropping-particle" : "", "family" : "Edwards", "given" : "Thomas C", "non-dropping-particle" : "", "parse-names" : false, "suffix" : "" }, { "dropping-particle" : "", "family" : "Hastie", "given" : "Trevor", "non-dropping-particle" : "", "parse-names" : false, "suffix" : "" } ], "container-title" : "Ecological Modelling", "id" : "ITEM-1", "issued" : { "date-parts" : [ [ "2002" ] ] }, "page" : "89-100", "title" : "Generalized linear and generalized additive models in studies of species distributions: setting the scene", "type" : "article-journal", "volume" : "157" }, "uris" : [ "http://www.mendeley.com/documents/?uuid=3a0f9075-caf7-4b63-8845-54991de15fa3" ] } ], "mendeley" : { "formattedCitation" : "(Guisan et al. 2002)", "plainTextFormattedCitation" : "(Guisan et al. 2002)", "previouslyFormattedCitation" : "(Guisan et al. 2002)" }, "properties" : {  }, "schema" : "https://github.com/citation-style-language/schema/raw/master/csl-citation.json" }</w:instrText>
-      </w:r>
-      <w:r>
-        <w:rPr>
-          <w:rFonts w:cs="Times New Roman"/>
-        </w:rPr>
-        <w:fldChar w:fldCharType="separate"/>
-      </w:r>
-      <w:r>
-        <w:rPr>
-          <w:rFonts w:cs="Times New Roman"/>
-          <w:noProof/>
-        </w:rPr>
-        <w:t>(Guisan et al. 2002)</w:t>
-      </w:r>
-      <w:r>
-        <w:rPr>
-          <w:rFonts w:cs="Times New Roman"/>
-        </w:rPr>
-        <w:fldChar w:fldCharType="end"/>
-      </w:r>
-      <w:r>
-        <w:rPr>
-          <w:rFonts w:cs="Times New Roman"/>
-        </w:rPr>
-        <w:t>. Modeling of the time series data will typically use a Generalized Least Squares (GLS) approach, to account for temporal autoregression. These GLS models will be used when the response is not necessarily expected to be non-linear (e.g., modeling the effect of time upon species richness). T</w:t>
-      </w:r>
-      <w:commentRangeStart w:id="5"/>
-      <w:r>
-        <w:rPr>
-          <w:rFonts w:cs="Times New Roman"/>
-        </w:rPr>
-        <w:t>he autoregressive models will test for normality, and then assume any errors to be Gaussian</w:t>
-      </w:r>
-      <w:commentRangeEnd w:id="5"/>
-      <w:r>
-        <w:rPr>
-          <w:rStyle w:val="CommentReference"/>
-        </w:rPr>
-        <w:commentReference w:id="5"/>
       </w:r>
       <w:r>
         <w:rPr>
@@ -3819,12 +4065,12 @@
       <w:pPr>
         <w:pStyle w:val="Heading1"/>
       </w:pPr>
-      <w:bookmarkStart w:id="6" w:name="_Toc510712063"/>
+      <w:bookmarkStart w:id="5" w:name="_Toc510712063"/>
       <w:r>
         <w:lastRenderedPageBreak/>
         <w:t>Literature Cited</w:t>
       </w:r>
-      <w:bookmarkEnd w:id="6"/>
+      <w:bookmarkEnd w:id="5"/>
     </w:p>
     <w:p>
       <w:pPr>
@@ -6236,10 +6482,10 @@
       </w:r>
     </w:p>
   </w:comment>
-  <w:comment w:id="3" w:author="Justin Priest" w:date="2018-04-03T21:48:00Z" w:initials="JP">
-    <w:p>
-      <w:pPr>
-        <w:pStyle w:val="Default"/>
+  <w:comment w:id="2" w:author="Justin Priest" w:date="2018-04-03T22:58:00Z" w:initials="JP">
+    <w:p>
+      <w:pPr>
+        <w:pStyle w:val="CommentText"/>
       </w:pPr>
       <w:r>
         <w:rPr>
@@ -6248,30 +6494,11 @@
         <w:annotationRef/>
       </w:r>
       <w:r>
-        <w:rPr>
-          <w:rStyle w:val="CommentReference"/>
-        </w:rPr>
-        <w:t>Check if this is still true</w:t>
+        <w:t>How far upriver?</w:t>
       </w:r>
     </w:p>
   </w:comment>
-  <w:comment w:id="4" w:author="Justin Priest" w:date="2018-04-03T22:58:00Z" w:initials="JP">
-    <w:p>
-      <w:pPr>
-        <w:pStyle w:val="CommentText"/>
-      </w:pPr>
-      <w:r>
-        <w:rPr>
-          <w:rStyle w:val="CommentReference"/>
-        </w:rPr>
-        <w:annotationRef/>
-      </w:r>
-      <w:r>
-        <w:t>How far upriver?</w:t>
-      </w:r>
-    </w:p>
-  </w:comment>
-  <w:comment w:id="5" w:author="Justin Priest" w:date="2018-04-03T23:00:00Z" w:initials="JP">
+  <w:comment w:id="4" w:author="Justin Priest" w:date="2018-04-03T23:00:00Z" w:initials="JP">
     <w:p>
       <w:pPr>
         <w:pStyle w:val="CommentText"/>
@@ -6292,8 +6519,7 @@
 
 <file path=word/commentsExtended.xml><?xml version="1.0" encoding="utf-8"?>
 <w15:commentsEx xmlns:wpc="http://schemas.microsoft.com/office/word/2010/wordprocessingCanvas" xmlns:cx="http://schemas.microsoft.com/office/drawing/2014/chartex" xmlns:cx1="http://schemas.microsoft.com/office/drawing/2015/9/8/chartex" xmlns:cx2="http://schemas.microsoft.com/office/drawing/2015/10/21/chartex" xmlns:cx3="http://schemas.microsoft.com/office/drawing/2016/5/9/chartex" xmlns:cx4="http://schemas.microsoft.com/office/drawing/2016/5/10/chartex" xmlns:cx5="http://schemas.microsoft.com/office/drawing/2016/5/11/chartex" xmlns:cx6="http://schemas.microsoft.com/office/drawing/2016/5/12/chartex" xmlns:cx7="http://schemas.microsoft.com/office/drawing/2016/5/13/chartex" xmlns:cx8="http://schemas.microsoft.com/office/drawing/2016/5/14/chartex" xmlns:mc="http://schemas.openxmlformats.org/markup-compatibility/2006" xmlns:aink="http://schemas.microsoft.com/office/drawing/2016/ink" xmlns:am3d="http://schemas.microsoft.com/office/drawing/2017/model3d" xmlns:o="urn:schemas-microsoft-com:office:office" xmlns:r="http://schemas.openxmlformats.org/officeDocument/2006/relationships" xmlns:m="http://schemas.openxmlformats.org/officeDocument/2006/math" xmlns:v="urn:schemas-microsoft-com:vml" xmlns:wp14="http://schemas.microsoft.com/office/word/2010/wordprocessingDrawing" xmlns:wp="http://schemas.openxmlformats.org/drawingml/2006/wordprocessingDrawing" xmlns:w10="urn:schemas-microsoft-com:office:word" xmlns:w="http://schemas.openxmlformats.org/wordprocessingml/2006/main" xmlns:w14="http://schemas.microsoft.com/office/word/2010/wordml" xmlns:w15="http://schemas.microsoft.com/office/word/2012/wordml" xmlns:w16cid="http://schemas.microsoft.com/office/word/2016/wordml/cid" xmlns:w16se="http://schemas.microsoft.com/office/word/2015/wordml/symex" xmlns:wpg="http://schemas.microsoft.com/office/word/2010/wordprocessingGroup" xmlns:wpi="http://schemas.microsoft.com/office/word/2010/wordprocessingInk" xmlns:wne="http://schemas.microsoft.com/office/word/2006/wordml" xmlns:wps="http://schemas.microsoft.com/office/word/2010/wordprocessingShape" mc:Ignorable="w14 w15 w16se w16cid wp14">
-  <w15:commentEx w15:paraId="09817986" w15:done="0"/>
-  <w15:commentEx w15:paraId="3C3F53AA" w15:done="0"/>
+  <w15:commentEx w15:paraId="0829C07C" w15:done="0"/>
   <w15:commentEx w15:paraId="64796A43" w15:done="0"/>
   <w15:commentEx w15:paraId="7DF6E33A" w15:done="0"/>
 </w15:commentsEx>
@@ -6301,8 +6527,7 @@
 
 <file path=word/commentsIds.xml><?xml version="1.0" encoding="utf-8"?>
 <w16cid:commentsIds xmlns:wpc="http://schemas.microsoft.com/office/word/2010/wordprocessingCanvas" xmlns:cx="http://schemas.microsoft.com/office/drawing/2014/chartex" xmlns:cx1="http://schemas.microsoft.com/office/drawing/2015/9/8/chartex" xmlns:cx2="http://schemas.microsoft.com/office/drawing/2015/10/21/chartex" xmlns:cx3="http://schemas.microsoft.com/office/drawing/2016/5/9/chartex" xmlns:cx4="http://schemas.microsoft.com/office/drawing/2016/5/10/chartex" xmlns:cx5="http://schemas.microsoft.com/office/drawing/2016/5/11/chartex" xmlns:cx6="http://schemas.microsoft.com/office/drawing/2016/5/12/chartex" xmlns:cx7="http://schemas.microsoft.com/office/drawing/2016/5/13/chartex" xmlns:cx8="http://schemas.microsoft.com/office/drawing/2016/5/14/chartex" xmlns:mc="http://schemas.openxmlformats.org/markup-compatibility/2006" xmlns:aink="http://schemas.microsoft.com/office/drawing/2016/ink" xmlns:am3d="http://schemas.microsoft.com/office/drawing/2017/model3d" xmlns:o="urn:schemas-microsoft-com:office:office" xmlns:r="http://schemas.openxmlformats.org/officeDocument/2006/relationships" xmlns:m="http://schemas.openxmlformats.org/officeDocument/2006/math" xmlns:v="urn:schemas-microsoft-com:vml" xmlns:wp14="http://schemas.microsoft.com/office/word/2010/wordprocessingDrawing" xmlns:wp="http://schemas.openxmlformats.org/drawingml/2006/wordprocessingDrawing" xmlns:w10="urn:schemas-microsoft-com:office:word" xmlns:w="http://schemas.openxmlformats.org/wordprocessingml/2006/main" xmlns:w14="http://schemas.microsoft.com/office/word/2010/wordml" xmlns:w15="http://schemas.microsoft.com/office/word/2012/wordml" xmlns:w16cid="http://schemas.microsoft.com/office/word/2016/wordml/cid" xmlns:w16se="http://schemas.microsoft.com/office/word/2015/wordml/symex" xmlns:wpg="http://schemas.microsoft.com/office/word/2010/wordprocessingGroup" xmlns:wpi="http://schemas.microsoft.com/office/word/2010/wordprocessingInk" xmlns:wne="http://schemas.microsoft.com/office/word/2006/wordml" xmlns:wps="http://schemas.microsoft.com/office/word/2010/wordprocessingShape" mc:Ignorable="w14 w15 w16se w16cid wp14">
-  <w16cid:commentId w16cid:paraId="09817986" w16cid:durableId="1FE896D5"/>
-  <w16cid:commentId w16cid:paraId="3C3F53AA" w16cid:durableId="1E6E7522"/>
+  <w16cid:commentId w16cid:paraId="0829C07C" w16cid:durableId="1FE896D5"/>
   <w16cid:commentId w16cid:paraId="64796A43" w16cid:durableId="1E6E85AF"/>
   <w16cid:commentId w16cid:paraId="7DF6E33A" w16cid:durableId="1E6E85F7"/>
 </w16cid:commentsIds>
@@ -7403,6 +7628,18 @@
       <w:szCs w:val="24"/>
     </w:rPr>
   </w:style>
+  <w:style w:type="character" w:styleId="UnresolvedMention">
+    <w:name w:val="Unresolved Mention"/>
+    <w:basedOn w:val="DefaultParagraphFont"/>
+    <w:uiPriority w:val="99"/>
+    <w:semiHidden/>
+    <w:unhideWhenUsed/>
+    <w:rsid w:val="008061ED"/>
+    <w:rPr>
+      <w:color w:val="605E5C"/>
+      <w:shd w:val="clear" w:color="auto" w:fill="E1DFDD"/>
+    </w:rPr>
+  </w:style>
 </w:styles>
 </file>
 

</xml_diff>

<commit_message>
added new lines about PERMANOVA
</commit_message>
<xml_diff>
--- a/Chapter1.docx
+++ b/Chapter1.docx
@@ -3381,6 +3381,36 @@
         <w:ind w:firstLine="540"/>
       </w:pPr>
       <w:r>
+        <w:rPr>
+          <w:rFonts w:cs="Times New Roman"/>
+        </w:rPr>
+        <w:t xml:space="preserve">All data </w:t>
+      </w:r>
+      <w:r>
+        <w:rPr>
+          <w:rFonts w:cs="Times New Roman"/>
+        </w:rPr>
+        <w:t>were</w:t>
+      </w:r>
+      <w:r>
+        <w:rPr>
+          <w:rFonts w:cs="Times New Roman"/>
+        </w:rPr>
+        <w:t xml:space="preserve"> imported and analyzed using the statistical program R (R Foundation, https://www.R-project.org</w:t>
+      </w:r>
+      <w:r>
+        <w:rPr>
+          <w:rFonts w:cs="Times New Roman"/>
+        </w:rPr>
+        <w:t>, Version 3.5.2</w:t>
+      </w:r>
+      <w:r>
+        <w:rPr>
+          <w:rFonts w:cs="Times New Roman"/>
+        </w:rPr>
+        <w:t xml:space="preserve">). </w:t>
+      </w:r>
+      <w:r>
         <w:t xml:space="preserve">To prevent rare species from dominating multivariate analyses (CITE XXXXX), we restricted analysis to only those species </w:t>
       </w:r>
       <w:r>
@@ -3394,44 +3424,38 @@
       <w:pPr>
         <w:ind w:firstLine="540"/>
         <w:rPr>
-          <w:rFonts w:cs="Times New Roman"/>
-        </w:rPr>
-      </w:pPr>
-      <w:r>
-        <w:rPr>
-          <w:rFonts w:cs="Times New Roman"/>
-        </w:rPr>
-        <w:t xml:space="preserve">All data </w:t>
-      </w:r>
-      <w:r>
-        <w:rPr>
-          <w:rFonts w:cs="Times New Roman"/>
-        </w:rPr>
-        <w:t>were</w:t>
-      </w:r>
-      <w:r>
-        <w:rPr>
-          <w:rFonts w:cs="Times New Roman"/>
-        </w:rPr>
-        <w:t xml:space="preserve"> imported and analyzed using the statistical program R (R Foundation, https://www.R-project.org</w:t>
-      </w:r>
-      <w:r>
-        <w:rPr>
-          <w:rFonts w:cs="Times New Roman"/>
-        </w:rPr>
-        <w:t>, Version 3.5.2</w:t>
-      </w:r>
-      <w:r>
-        <w:rPr>
-          <w:rFonts w:cs="Times New Roman"/>
-        </w:rPr>
-        <w:t xml:space="preserve">). Descriptive community ecology analyses </w:t>
-      </w:r>
-      <w:r>
-        <w:rPr>
-          <w:rFonts w:cs="Times New Roman"/>
-        </w:rPr>
-        <w:t>were</w:t>
+          <w:rFonts w:eastAsiaTheme="minorEastAsia" w:cs="Times New Roman"/>
+        </w:rPr>
+      </w:pPr>
+      <w:r>
+        <w:rPr>
+          <w:rFonts w:cs="Times New Roman"/>
+        </w:rPr>
+        <w:t xml:space="preserve">To </w:t>
+      </w:r>
+      <w:r>
+        <w:rPr>
+          <w:rFonts w:cs="Times New Roman"/>
+        </w:rPr>
+        <w:t xml:space="preserve">investigate trends in </w:t>
+      </w:r>
+      <w:r>
+        <w:rPr>
+          <w:rFonts w:cs="Times New Roman"/>
+        </w:rPr>
+        <w:t xml:space="preserve">annual </w:t>
+      </w:r>
+      <w:r>
+        <w:rPr>
+          <w:rFonts w:cs="Times New Roman"/>
+        </w:rPr>
+        <w:t xml:space="preserve">and </w:t>
+      </w:r>
+      <w:r>
+        <w:rPr>
+          <w:rFonts w:cs="Times New Roman"/>
+        </w:rPr>
+        <w:t>seasonal</w:t>
       </w:r>
       <w:r>
         <w:rPr>
@@ -3443,19 +3467,37 @@
         <w:rPr>
           <w:rFonts w:cs="Times New Roman"/>
         </w:rPr>
-        <w:t>conducted</w:t>
-      </w:r>
-      <w:r>
-        <w:rPr>
-          <w:rFonts w:cs="Times New Roman"/>
-        </w:rPr>
-        <w:t xml:space="preserve"> using the “vegan” community ecology package in R</w:t>
-      </w:r>
-      <w:r>
-        <w:rPr>
-          <w:rFonts w:cs="Times New Roman"/>
-        </w:rPr>
-        <w:t xml:space="preserve"> </w:t>
+        <w:t xml:space="preserve">species richness, we used Generalized </w:t>
+      </w:r>
+      <w:r>
+        <w:rPr>
+          <w:rFonts w:cs="Times New Roman"/>
+        </w:rPr>
+        <w:t>Additive Models</w:t>
+      </w:r>
+      <w:r>
+        <w:rPr>
+          <w:rFonts w:cs="Times New Roman"/>
+        </w:rPr>
+        <w:t xml:space="preserve"> (GAMs)</w:t>
+      </w:r>
+      <w:r>
+        <w:rPr>
+          <w:rFonts w:cs="Times New Roman"/>
+        </w:rPr>
+        <w:t xml:space="preserve"> to account for potential curvature in the models</w:t>
+      </w:r>
+      <w:r>
+        <w:rPr>
+          <w:rFonts w:cs="Times New Roman"/>
+        </w:rPr>
+        <w:t xml:space="preserve"> as GAMs are typically responsive to non-linear response curves </w:t>
+      </w:r>
+      <w:r>
+        <w:rPr>
+          <w:rFonts w:cs="Times New Roman"/>
+        </w:rPr>
+        <w:t xml:space="preserve">commonly found in ecological response scenarios </w:t>
       </w:r>
       <w:r>
         <w:rPr>
@@ -3467,7 +3509,7 @@
         <w:rPr>
           <w:rFonts w:cs="Times New Roman"/>
         </w:rPr>
-        <w:instrText>ADDIN CSL_CITATION {"citationItems":[{"id":"ITEM-1","itemData":{"DOI":"10.1093/molbev/msv334","ISBN":"1537-1719 (Electronic)\\r0737-4038 (Linking)","ISSN":"15371719","PMID":"26715629","abstract":"The vegan package provides tools for descriptive community ecology. It has most basic functions of diversity analysis, community ordination and dissimilarity analysis. Most of its multivariate tools can be used for other data types as well.","author":[{"dropping-particle":"","family":"Oksanen","given":"J.","non-dropping-particle":"","parse-names":false,"suffix":""},{"dropping-particle":"","family":"Blanchet","given":"F. G.","non-dropping-particle":"","parse-names":false,"suffix":""},{"dropping-particle":"","family":"Kindt","given":"R.","non-dropping-particle":"","parse-names":false,"suffix":""},{"dropping-particle":"","family":"Legendre","given":"P.","non-dropping-particle":"","parse-names":false,"suffix":""},{"dropping-particle":"","family":"Minchin","given":"P. R.","non-dropping-particle":"","parse-names":false,"suffix":""},{"dropping-particle":"","family":"O’hara","given":"R. B.","non-dropping-particle":"","parse-names":false,"suffix":""},{"dropping-particle":"","family":"Simpson","given":"G. L.","non-dropping-particle":"","parse-names":false,"suffix":""},{"dropping-particle":"","family":"Solymos","given":"P.","non-dropping-particle":"","parse-names":false,"suffix":""},{"dropping-particle":"","family":"Stevens","given":"M. H. H.","non-dropping-particle":"","parse-names":false,"suffix":""},{"dropping-particle":"","family":"Wagner","given":"H.","non-dropping-particle":"","parse-names":false,"suffix":""},{"dropping-particle":"","family":"Oksanen","given":"M. J.","non-dropping-particle":"","parse-names":false,"suffix":""}],"container-title":"R Package Version 2.4-6","id":"ITEM-1","issued":{"date-parts":[["2018"]]},"title":"Vegan: community ecology package","type":"article"},"uris":["http://www.mendeley.com/documents/?uuid=f1dc3f62-f105-46cf-bd9b-274d9d649e30"]}],"mendeley":{"formattedCitation":"(Oksanen et al. 2018)","plainTextFormattedCitation":"(Oksanen et al. 2018)","previouslyFormattedCitation":"(Oksanen et al. 2018)"},"properties":{"noteIndex":0},"schema":"https://github.com/citation-style-language/schema/raw/master/csl-citation.json"}</w:instrText>
+        <w:instrText>ADDIN CSL_CITATION {"citationItems":[{"id":"ITEM-1","itemData":{"DOI":"10.1016/S0304-3800(02)00204-1","ISBN":"0304-3800","ISSN":"0304-3800","PMID":"867","abstract":"An important statistical development of the last 30 years has been the advance in regression analysis provided by generalized linear models (GLMs) and generalized additive models (GAMs). Here we introduce a series of papers prepared within the framework of an international workshop entitled: Advances in GLMs/GAMs modeling: from species distribution to environmental management, held in Riederalp, Switzerland, 6?/ 11 August 2001.We first discuss some general uses of statistical models in ecology, as well as provide a short review of several key examples of the use of GLMs and GAMs in ecological modeling efforts. We next present an overview of GLMs and GAMs, and discuss some of their related statistics used for predictor selection, model diagnostics, and evaluation. Included is a discussion of several new approaches applicable to GLMs and GAMs, such as ridge regression, an alternative to stepwise selection of predictors, and methods for the identification of interactions by a combined use of regression trees and several other approaches. We close with an overview of the papers and how we feel they advance our understanding of their application to ecological modeling.","author":[{"dropping-particle":"","family":"Guisan","given":"Antoine","non-dropping-particle":"","parse-names":false,"suffix":""},{"dropping-particle":"","family":"Edwards","given":"Thomas C","non-dropping-particle":"","parse-names":false,"suffix":""},{"dropping-particle":"","family":"Hastie","given":"Trevor","non-dropping-particle":"","parse-names":false,"suffix":""}],"container-title":"Ecological Modelling","id":"ITEM-1","issued":{"date-parts":[["2002"]]},"page":"89-100","title":"Generalized linear and generalized additive models in studies of species distributions: setting the scene","type":"article-journal","volume":"157"},"uris":["http://www.mendeley.com/documents/?uuid=3a0f9075-caf7-4b63-8845-54991de15fa3"]}],"mendeley":{"formattedCitation":"(Guisan et al. 2002)","plainTextFormattedCitation":"(Guisan et al. 2002)","previouslyFormattedCitation":"(Guisan et al. 2002)"},"properties":{"noteIndex":0},"schema":"https://github.com/citation-style-language/schema/raw/master/csl-citation.json"}</w:instrText>
       </w:r>
       <w:r>
         <w:rPr>
@@ -3480,7 +3522,7 @@
           <w:rFonts w:cs="Times New Roman"/>
           <w:noProof/>
         </w:rPr>
-        <w:t>(Oksanen et al. 2018)</w:t>
+        <w:t>(Guisan et al. 2002)</w:t>
       </w:r>
       <w:r>
         <w:rPr>
@@ -3492,87 +3534,19 @@
         <w:rPr>
           <w:rFonts w:cs="Times New Roman"/>
         </w:rPr>
-        <w:t>. This package allows for the multivariate analysis of quantitative environmental variables upon the responding species assemblages</w:t>
-      </w:r>
-      <w:r>
-        <w:rPr>
-          <w:rFonts w:cs="Times New Roman"/>
-        </w:rPr>
-        <w:t xml:space="preserve">. </w:t>
-      </w:r>
-    </w:p>
-    <w:p>
-      <w:pPr>
-        <w:ind w:firstLine="540"/>
-        <w:rPr>
-          <w:rFonts w:eastAsiaTheme="minorEastAsia" w:cs="Times New Roman"/>
-        </w:rPr>
-      </w:pPr>
-      <w:r>
-        <w:rPr>
-          <w:rFonts w:cs="Times New Roman"/>
-        </w:rPr>
-        <w:t xml:space="preserve">To </w:t>
-      </w:r>
-      <w:r>
-        <w:rPr>
-          <w:rFonts w:cs="Times New Roman"/>
-        </w:rPr>
-        <w:t xml:space="preserve">investigate trends in </w:t>
-      </w:r>
-      <w:r>
-        <w:rPr>
-          <w:rFonts w:cs="Times New Roman"/>
-        </w:rPr>
-        <w:t xml:space="preserve">annual </w:t>
-      </w:r>
-      <w:r>
-        <w:rPr>
-          <w:rFonts w:cs="Times New Roman"/>
-        </w:rPr>
-        <w:t xml:space="preserve">and </w:t>
-      </w:r>
-      <w:r>
-        <w:rPr>
-          <w:rFonts w:cs="Times New Roman"/>
-        </w:rPr>
-        <w:t>seasonal</w:t>
-      </w:r>
-      <w:r>
-        <w:rPr>
-          <w:rFonts w:cs="Times New Roman"/>
-        </w:rPr>
-        <w:t xml:space="preserve"> </w:t>
-      </w:r>
-      <w:r>
-        <w:rPr>
-          <w:rFonts w:cs="Times New Roman"/>
-        </w:rPr>
-        <w:t xml:space="preserve">species richness, we used Generalized </w:t>
-      </w:r>
-      <w:r>
-        <w:rPr>
-          <w:rFonts w:cs="Times New Roman"/>
-        </w:rPr>
-        <w:t>Additive Models</w:t>
-      </w:r>
-      <w:r>
-        <w:rPr>
-          <w:rFonts w:cs="Times New Roman"/>
-        </w:rPr>
-        <w:t xml:space="preserve"> (GAMs)</w:t>
-      </w:r>
-      <w:r>
-        <w:rPr>
-          <w:rFonts w:cs="Times New Roman"/>
-        </w:rPr>
-        <w:t xml:space="preserve"> to account for potential curvature in the models</w:t>
-      </w:r>
-      <w:r>
-        <w:rPr>
-          <w:rFonts w:cs="Times New Roman"/>
-        </w:rPr>
-        <w:t>, with package “</w:t>
+        <w:t xml:space="preserve">, </w:t>
+      </w:r>
+      <w:r>
+        <w:rPr>
+          <w:rFonts w:cs="Times New Roman"/>
+        </w:rPr>
+        <w:t>using</w:t>
+      </w:r>
+      <w:r>
+        <w:rPr>
+          <w:rFonts w:cs="Times New Roman"/>
+        </w:rPr>
+        <w:t xml:space="preserve"> package “</w:t>
       </w:r>
       <w:proofErr w:type="spellStart"/>
       <w:r>
@@ -3611,7 +3585,6 @@
             <w:rPr>
               <w:rFonts w:ascii="Cambria Math" w:hAnsi="Cambria Math" w:cs="Times New Roman"/>
             </w:rPr>
-            <w:lastRenderedPageBreak/>
             <m:t>g</m:t>
           </m:r>
           <m:d>
@@ -3825,7 +3798,14 @@
         <w:rPr>
           <w:rFonts w:cs="Times New Roman"/>
         </w:rPr>
-        <w:t xml:space="preserve"> Top fitting model fits were determined using Akaike’s Information Criterion (AIC)</w:t>
+        <w:t xml:space="preserve"> Top fitting model fits were determined </w:t>
+      </w:r>
+      <w:r>
+        <w:rPr>
+          <w:rFonts w:cs="Times New Roman"/>
+        </w:rPr>
+        <w:lastRenderedPageBreak/>
+        <w:t>using Akaike’s Information Criterion (AIC)</w:t>
       </w:r>
       <w:r>
         <w:rPr>
@@ -3894,13 +3874,7 @@
         <w:t xml:space="preserve"> is the b</w:t>
       </w:r>
       <w:r>
-        <w:t>iweekly sampling period</w:t>
-      </w:r>
-      <w:r>
-        <w:t xml:space="preserve"> that was </w:t>
-      </w:r>
-      <w:r>
-        <w:t xml:space="preserve">assigned as four events evenly distributed during the sampling season (i.e., period 1 = July 15 and before, period 2 = July 16–31, period 3 = August 1–15, and period 4 = August 16 and afterwards). </w:t>
+        <w:t xml:space="preserve">iweekly sampling period that was assigned as four events evenly distributed during the sampling season (i.e., period 1 = July 15 and before, period 2 = July 16–31, period 3 = August 1–15, and period 4 = August 16 and afterwards). </w:t>
       </w:r>
     </w:p>
     <w:p>
@@ -4169,7 +4143,7 @@
       <w:pPr>
         <w:ind w:firstLine="540"/>
         <w:rPr>
-          <w:rFonts w:cs="Times New Roman"/>
+          <w:rFonts w:eastAsiaTheme="minorEastAsia" w:cs="Times New Roman"/>
         </w:rPr>
       </w:pPr>
       <w:r>
@@ -4342,13 +4316,43 @@
         <w:rPr>
           <w:rFonts w:cs="Times New Roman"/>
         </w:rPr>
-        <w:t>M</w:t>
-      </w:r>
-      <w:r>
-        <w:rPr>
-          <w:rFonts w:cs="Times New Roman"/>
-        </w:rPr>
-        <w:t xml:space="preserve">odeling of species response curves (e.g., modeling the effect of temperature upon catch abundance) will done be with Generalized Additive Models (GAM) as this class of modeling is typically responsive to non-linear response curves commonly found in ecological response scenarios </w:t>
+        <w:t>Multivariate</w:t>
+      </w:r>
+      <w:r>
+        <w:rPr>
+          <w:rFonts w:cs="Times New Roman"/>
+        </w:rPr>
+        <w:t xml:space="preserve"> analyses </w:t>
+      </w:r>
+      <w:r>
+        <w:rPr>
+          <w:rFonts w:cs="Times New Roman"/>
+        </w:rPr>
+        <w:t>were</w:t>
+      </w:r>
+      <w:r>
+        <w:rPr>
+          <w:rFonts w:cs="Times New Roman"/>
+        </w:rPr>
+        <w:t xml:space="preserve"> </w:t>
+      </w:r>
+      <w:r>
+        <w:rPr>
+          <w:rFonts w:cs="Times New Roman"/>
+        </w:rPr>
+        <w:t>conducted</w:t>
+      </w:r>
+      <w:r>
+        <w:rPr>
+          <w:rFonts w:cs="Times New Roman"/>
+        </w:rPr>
+        <w:t xml:space="preserve"> using the “vegan” package in R</w:t>
+      </w:r>
+      <w:r>
+        <w:rPr>
+          <w:rFonts w:cs="Times New Roman"/>
+        </w:rPr>
+        <w:t xml:space="preserve"> </w:t>
       </w:r>
       <w:r>
         <w:rPr>
@@ -4360,7 +4364,7 @@
         <w:rPr>
           <w:rFonts w:cs="Times New Roman"/>
         </w:rPr>
-        <w:instrText>ADDIN CSL_CITATION {"citationItems":[{"id":"ITEM-1","itemData":{"DOI":"10.1016/S0304-3800(02)00204-1","ISBN":"0304-3800","ISSN":"0304-3800","PMID":"867","abstract":"An important statistical development of the last 30 years has been the advance in regression analysis provided by generalized linear models (GLMs) and generalized additive models (GAMs). Here we introduce a series of papers prepared within the framework of an international workshop entitled: Advances in GLMs/GAMs modeling: from species distribution to environmental management, held in Riederalp, Switzerland, 6?/ 11 August 2001.We first discuss some general uses of statistical models in ecology, as well as provide a short review of several key examples of the use of GLMs and GAMs in ecological modeling efforts. We next present an overview of GLMs and GAMs, and discuss some of their related statistics used for predictor selection, model diagnostics, and evaluation. Included is a discussion of several new approaches applicable to GLMs and GAMs, such as ridge regression, an alternative to stepwise selection of predictors, and methods for the identification of interactions by a combined use of regression trees and several other approaches. We close with an overview of the papers and how we feel they advance our understanding of their application to ecological modeling.","author":[{"dropping-particle":"","family":"Guisan","given":"Antoine","non-dropping-particle":"","parse-names":false,"suffix":""},{"dropping-particle":"","family":"Edwards","given":"Thomas C","non-dropping-particle":"","parse-names":false,"suffix":""},{"dropping-particle":"","family":"Hastie","given":"Trevor","non-dropping-particle":"","parse-names":false,"suffix":""}],"container-title":"Ecological Modelling","id":"ITEM-1","issued":{"date-parts":[["2002"]]},"page":"89-100","title":"Generalized linear and generalized additive models in studies of species distributions: setting the scene","type":"article-journal","volume":"157"},"uris":["http://www.mendeley.com/documents/?uuid=3a0f9075-caf7-4b63-8845-54991de15fa3"]}],"mendeley":{"formattedCitation":"(Guisan et al. 2002)","plainTextFormattedCitation":"(Guisan et al. 2002)","previouslyFormattedCitation":"(Guisan et al. 2002)"},"properties":{"noteIndex":0},"schema":"https://github.com/citation-style-language/schema/raw/master/csl-citation.json"}</w:instrText>
+        <w:instrText>ADDIN CSL_CITATION {"citationItems":[{"id":"ITEM-1","itemData":{"DOI":"10.1093/molbev/msv334","ISBN":"1537-1719 (Electronic)\\r0737-4038 (Linking)","ISSN":"15371719","PMID":"26715629","abstract":"The vegan package provides tools for descriptive community ecology. It has most basic functions of diversity analysis, community ordination and dissimilarity analysis. Most of its multivariate tools can be used for other data types as well.","author":[{"dropping-particle":"","family":"Oksanen","given":"J.","non-dropping-particle":"","parse-names":false,"suffix":""},{"dropping-particle":"","family":"Blanchet","given":"F. G.","non-dropping-particle":"","parse-names":false,"suffix":""},{"dropping-particle":"","family":"Kindt","given":"R.","non-dropping-particle":"","parse-names":false,"suffix":""},{"dropping-particle":"","family":"Legendre","given":"P.","non-dropping-particle":"","parse-names":false,"suffix":""},{"dropping-particle":"","family":"Minchin","given":"P. R.","non-dropping-particle":"","parse-names":false,"suffix":""},{"dropping-particle":"","family":"O’hara","given":"R. B.","non-dropping-particle":"","parse-names":false,"suffix":""},{"dropping-particle":"","family":"Simpson","given":"G. L.","non-dropping-particle":"","parse-names":false,"suffix":""},{"dropping-particle":"","family":"Solymos","given":"P.","non-dropping-particle":"","parse-names":false,"suffix":""},{"dropping-particle":"","family":"Stevens","given":"M. H. H.","non-dropping-particle":"","parse-names":false,"suffix":""},{"dropping-particle":"","family":"Wagner","given":"H.","non-dropping-particle":"","parse-names":false,"suffix":""},{"dropping-particle":"","family":"Oksanen","given":"M. J.","non-dropping-particle":"","parse-names":false,"suffix":""}],"container-title":"R Package Version 2.4-6","id":"ITEM-1","issued":{"date-parts":[["2018"]]},"title":"Vegan: community ecology package","type":"article"},"uris":["http://www.mendeley.com/documents/?uuid=f1dc3f62-f105-46cf-bd9b-274d9d649e30"]}],"mendeley":{"formattedCitation":"(Oksanen et al. 2018)","plainTextFormattedCitation":"(Oksanen et al. 2018)","previouslyFormattedCitation":"(Oksanen et al. 2018)"},"properties":{"noteIndex":0},"schema":"https://github.com/citation-style-language/schema/raw/master/csl-citation.json"}</w:instrText>
       </w:r>
       <w:r>
         <w:rPr>
@@ -4373,7 +4377,7 @@
           <w:rFonts w:cs="Times New Roman"/>
           <w:noProof/>
         </w:rPr>
-        <w:t>(Guisan et al. 2002)</w:t>
+        <w:t>(Oksanen et al. 2018)</w:t>
       </w:r>
       <w:r>
         <w:rPr>
@@ -4385,7 +4389,160 @@
         <w:rPr>
           <w:rFonts w:cs="Times New Roman"/>
         </w:rPr>
-        <w:t xml:space="preserve">. </w:t>
+        <w:t>. This package allows for the multivariate analysis of quantitative environmental variables upon the responding species assemblages</w:t>
+      </w:r>
+      <w:r>
+        <w:rPr>
+          <w:rFonts w:cs="Times New Roman"/>
+        </w:rPr>
+        <w:t>.</w:t>
+      </w:r>
+    </w:p>
+    <w:p>
+      <w:pPr>
+        <w:ind w:firstLine="540"/>
+        <w:rPr>
+          <w:rFonts w:cs="Times New Roman"/>
+        </w:rPr>
+      </w:pPr>
+      <w:r>
+        <w:rPr>
+          <w:rFonts w:cs="Times New Roman"/>
+        </w:rPr>
+        <w:t>standardized</w:t>
+      </w:r>
+      <w:r>
+        <w:rPr>
+          <w:rFonts w:cs="Times New Roman"/>
+        </w:rPr>
+        <w:t xml:space="preserve">, transformed, Bray-Curtis dissimilarity matrix, </w:t>
+      </w:r>
+      <w:proofErr w:type="spellStart"/>
+      <w:r>
+        <w:rPr>
+          <w:rFonts w:cs="Times New Roman"/>
+        </w:rPr>
+        <w:t>nMDS</w:t>
+      </w:r>
+      <w:proofErr w:type="spellEnd"/>
+      <w:r>
+        <w:rPr>
+          <w:rFonts w:cs="Times New Roman"/>
+        </w:rPr>
+        <w:t xml:space="preserve"> k=3, </w:t>
+      </w:r>
+    </w:p>
+    <w:p>
+      <w:pPr>
+        <w:ind w:firstLine="540"/>
+        <w:rPr>
+          <w:rFonts w:cs="Times New Roman"/>
+        </w:rPr>
+      </w:pPr>
+      <w:r>
+        <w:rPr>
+          <w:rFonts w:cs="Times New Roman"/>
+        </w:rPr>
+        <w:t>mantel test (</w:t>
+      </w:r>
+      <w:proofErr w:type="spellStart"/>
+      <w:proofErr w:type="gramStart"/>
+      <w:r>
+        <w:rPr>
+          <w:rFonts w:cs="Times New Roman"/>
+        </w:rPr>
+        <w:t>bioenv</w:t>
+      </w:r>
+      <w:proofErr w:type="spellEnd"/>
+      <w:r>
+        <w:rPr>
+          <w:rFonts w:cs="Times New Roman"/>
+        </w:rPr>
+        <w:t>(</w:t>
+      </w:r>
+      <w:proofErr w:type="gramEnd"/>
+      <w:r>
+        <w:rPr>
+          <w:rFonts w:cs="Times New Roman"/>
+        </w:rPr>
+        <w:t>) is command)</w:t>
+      </w:r>
+      <w:r>
+        <w:rPr>
+          <w:rFonts w:cs="Times New Roman"/>
+        </w:rPr>
+        <w:t xml:space="preserve">, </w:t>
+      </w:r>
+      <w:proofErr w:type="spellStart"/>
+      <w:r>
+        <w:rPr>
+          <w:rFonts w:cs="Times New Roman"/>
+        </w:rPr>
+        <w:t>envfit</w:t>
+      </w:r>
+      <w:proofErr w:type="spellEnd"/>
+      <w:r>
+        <w:rPr>
+          <w:rFonts w:cs="Times New Roman"/>
+        </w:rPr>
+        <w:t xml:space="preserve">() to test for XXXX, </w:t>
+      </w:r>
+    </w:p>
+    <w:p>
+      <w:pPr>
+        <w:ind w:firstLine="540"/>
+        <w:rPr>
+          <w:rFonts w:cs="Times New Roman"/>
+        </w:rPr>
+      </w:pPr>
+      <w:r>
+        <w:rPr>
+          <w:rFonts w:cs="Times New Roman"/>
+        </w:rPr>
+        <w:t>species correlat</w:t>
+      </w:r>
+      <w:r>
+        <w:rPr>
+          <w:rFonts w:cs="Times New Roman"/>
+        </w:rPr>
+        <w:t>ions</w:t>
+      </w:r>
+    </w:p>
+    <w:p>
+      <w:pPr>
+        <w:ind w:firstLine="540"/>
+        <w:rPr>
+          <w:rFonts w:cs="Times New Roman"/>
+        </w:rPr>
+      </w:pPr>
+      <w:r>
+        <w:rPr>
+          <w:rFonts w:cs="Times New Roman"/>
+        </w:rPr>
+        <w:lastRenderedPageBreak/>
+        <w:t>permutational analysis of variance (PERMANOVA) using individual and all combined environmental variables. response was catch matrix. Residual fit was measure of top fitting model. marginal (adonis2()) and not marginal (</w:t>
+      </w:r>
+      <w:proofErr w:type="spellStart"/>
+      <w:proofErr w:type="gramStart"/>
+      <w:r>
+        <w:rPr>
+          <w:rFonts w:cs="Times New Roman"/>
+        </w:rPr>
+        <w:t>adonis</w:t>
+      </w:r>
+      <w:proofErr w:type="spellEnd"/>
+      <w:r>
+        <w:rPr>
+          <w:rFonts w:cs="Times New Roman"/>
+        </w:rPr>
+        <w:t>(</w:t>
+      </w:r>
+      <w:proofErr w:type="gramEnd"/>
+      <w:r>
+        <w:rPr>
+          <w:rFonts w:cs="Times New Roman"/>
+        </w:rPr>
+        <w:t xml:space="preserve">)). Annual and biweekly scale. Similarity percentile (simper()). </w:t>
       </w:r>
       <w:bookmarkStart w:id="3" w:name="_GoBack"/>
       <w:bookmarkEnd w:id="3"/>
@@ -4394,14 +4551,37 @@
       <w:pPr>
         <w:ind w:firstLine="540"/>
         <w:rPr>
-          <w:rFonts w:cs="Times New Roman"/>
-        </w:rPr>
-      </w:pPr>
-      <w:r>
-        <w:rPr>
-          <w:rFonts w:cs="Times New Roman"/>
-        </w:rPr>
-        <w:lastRenderedPageBreak/>
+          <w:rFonts w:eastAsiaTheme="minorEastAsia" w:cs="Times New Roman"/>
+        </w:rPr>
+      </w:pPr>
+    </w:p>
+    <w:p>
+      <w:pPr>
+        <w:ind w:firstLine="540"/>
+        <w:rPr>
+          <w:rFonts w:eastAsiaTheme="minorEastAsia" w:cs="Times New Roman"/>
+        </w:rPr>
+      </w:pPr>
+    </w:p>
+    <w:p>
+      <w:pPr>
+        <w:ind w:firstLine="540"/>
+        <w:rPr>
+          <w:rFonts w:cs="Times New Roman"/>
+        </w:rPr>
+      </w:pPr>
+    </w:p>
+    <w:p>
+      <w:pPr>
+        <w:ind w:firstLine="540"/>
+        <w:rPr>
+          <w:rFonts w:cs="Times New Roman"/>
+        </w:rPr>
+      </w:pPr>
+      <w:r>
+        <w:rPr>
+          <w:rFonts w:cs="Times New Roman"/>
+        </w:rPr>
         <w:t>Modeling of the time series data will typically use a Generalized Least Squares (GLS) approach, to account for temporal autoregression. These GLS models will be used when the response is not necessarily expected to be non-linear (e.g., modeling the effect of time upon species richness). T</w:t>
       </w:r>
       <w:commentRangeStart w:id="4"/>
@@ -7360,7 +7540,7 @@
 </file>
 
 <file path=customXml/itemProps1.xml><?xml version="1.0" encoding="utf-8"?>
-<ds:datastoreItem xmlns:ds="http://schemas.openxmlformats.org/officeDocument/2006/customXml" ds:itemID="{6FBD1AC7-F832-4087-8BDA-6F6267FF8C28}">
+<ds:datastoreItem xmlns:ds="http://schemas.openxmlformats.org/officeDocument/2006/customXml" ds:itemID="{73015B2E-0788-4FA6-9D5D-69C9EAE4FC3C}">
   <ds:schemaRefs>
     <ds:schemaRef ds:uri="http://schemas.openxmlformats.org/officeDocument/2006/bibliography"/>
   </ds:schemaRefs>

</xml_diff>

<commit_message>
added objectives and started fleshing out obj methods
</commit_message>
<xml_diff>
--- a/Chapter1.docx
+++ b/Chapter1.docx
@@ -2244,6 +2244,12 @@
         <w:rPr>
           <w:rFonts w:cs="Times New Roman"/>
         </w:rPr>
+        <w:t xml:space="preserve">1) </w:t>
+      </w:r>
+      <w:r>
+        <w:rPr>
+          <w:rFonts w:cs="Times New Roman"/>
+        </w:rPr>
         <w:t xml:space="preserve">total </w:t>
       </w:r>
       <w:r>
@@ -2256,7 +2262,93 @@
         <w:rPr>
           <w:rFonts w:cs="Times New Roman"/>
         </w:rPr>
-        <w:t xml:space="preserve">, binomial presence / absence of rare species, multivariate analysis of abundance trends, and permutational multivariate analysis of variance (PERMANOVA) on biweekly and annual scales. </w:t>
+        <w:t xml:space="preserve"> across and within sampling years</w:t>
+      </w:r>
+      <w:r>
+        <w:rPr>
+          <w:rFonts w:cs="Times New Roman"/>
+        </w:rPr>
+        <w:t xml:space="preserve">, </w:t>
+      </w:r>
+      <w:r>
+        <w:rPr>
+          <w:rFonts w:cs="Times New Roman"/>
+        </w:rPr>
+        <w:t xml:space="preserve">2) </w:t>
+      </w:r>
+      <w:r>
+        <w:rPr>
+          <w:rFonts w:cs="Times New Roman"/>
+        </w:rPr>
+        <w:t>binomial presence / absence of rare species</w:t>
+      </w:r>
+      <w:r>
+        <w:rPr>
+          <w:rFonts w:cs="Times New Roman"/>
+        </w:rPr>
+        <w:t xml:space="preserve"> over time</w:t>
+      </w:r>
+      <w:r>
+        <w:rPr>
+          <w:rFonts w:cs="Times New Roman"/>
+        </w:rPr>
+        <w:t xml:space="preserve">, </w:t>
+      </w:r>
+      <w:r>
+        <w:rPr>
+          <w:rFonts w:cs="Times New Roman"/>
+        </w:rPr>
+        <w:t xml:space="preserve">3) </w:t>
+      </w:r>
+      <w:r>
+        <w:rPr>
+          <w:rFonts w:cs="Times New Roman"/>
+        </w:rPr>
+        <w:t xml:space="preserve">effects of </w:t>
+      </w:r>
+      <w:r>
+        <w:rPr>
+          <w:rFonts w:cs="Times New Roman"/>
+        </w:rPr>
+        <w:t>environmental variable</w:t>
+      </w:r>
+      <w:r>
+        <w:rPr>
+          <w:rFonts w:cs="Times New Roman"/>
+        </w:rPr>
+        <w:t>s upon species assemblage structure ordinations</w:t>
+      </w:r>
+      <w:r>
+        <w:rPr>
+          <w:rFonts w:cs="Times New Roman"/>
+        </w:rPr>
+        <w:t xml:space="preserve">, </w:t>
+      </w:r>
+      <w:r>
+        <w:rPr>
+          <w:rFonts w:cs="Times New Roman"/>
+        </w:rPr>
+        <w:t xml:space="preserve">4) </w:t>
+      </w:r>
+      <w:r>
+        <w:rPr>
+          <w:rFonts w:cs="Times New Roman"/>
+        </w:rPr>
+        <w:t xml:space="preserve">permutational multivariate analysis of variance (PERMANOVA) </w:t>
+      </w:r>
+      <w:bookmarkStart w:id="2" w:name="_GoBack"/>
+      <w:bookmarkEnd w:id="2"/>
+      <w:r>
+        <w:rPr>
+          <w:rFonts w:cs="Times New Roman"/>
+        </w:rPr>
+        <w:t>of environmental effects upon species assemblage structure, and 5) testing whether species assemblage structure has changed over time</w:t>
+      </w:r>
+      <w:r>
+        <w:rPr>
+          <w:rFonts w:cs="Times New Roman"/>
+        </w:rPr>
+        <w:t xml:space="preserve">. </w:t>
       </w:r>
     </w:p>
     <w:p>
@@ -2278,7 +2370,14 @@
         <w:rPr>
           <w:rFonts w:cs="Times New Roman"/>
         </w:rPr>
-        <w:t xml:space="preserve">The Beaufort Sea is a peripheral sea to the Arctic Ocean along the northern coast of Alaska and Canada. Coastlines along the Alaskan Beaufort Sea are typically salt marshes and slumping tundra, and coastal erosion rates appear to be increasing at many locations (Gibbs and Richmond 2015). Much of the coastal Beaufort Sea is shallow; for example, the 2-m isobath is 1 to 8 km from shore (Britch et al. 1983; Ross 1988). Barrier islands occur along much of the Alaskan Beaufort Sea coast, differentiating outside marine waters from the coastal waters. There are several large sources of freshwater inputs into the Beaufort Sea, including the Colville River (9.0 km3/year; USGS 2018a), the Sagavanirktok River (1.5 km3/year; USGS 2018b), and the Mackenzie River (325 km3/year; Yang et al. 2015). </w:t>
+        <w:t xml:space="preserve">The Beaufort Sea is a peripheral sea to the Arctic Ocean along the northern coast of Alaska and Canada. Coastlines along the Alaskan Beaufort Sea are typically salt marshes and slumping tundra, and coastal erosion rates appear to be increasing at many locations (Gibbs and Richmond 2015). Much of the coastal Beaufort Sea is shallow; for example, the 2-m isobath is 1 to 8 km from shore (Britch et al. 1983; Ross 1988). Barrier islands occur along much of the Alaskan Beaufort Sea coast, differentiating outside marine waters from the coastal waters. There are several large sources of freshwater inputs into the Beaufort Sea, including the Colville River (9.0 km3/year; USGS 2018a), the Sagavanirktok River (1.5 km3/year; USGS 2018b), and the </w:t>
+      </w:r>
+      <w:r>
+        <w:rPr>
+          <w:rFonts w:cs="Times New Roman"/>
+        </w:rPr>
+        <w:lastRenderedPageBreak/>
+        <w:t xml:space="preserve">Mackenzie River (325 km3/year; Yang et al. 2015). </w:t>
       </w:r>
       <w:r>
         <w:rPr>
@@ -2338,32 +2437,736 @@
         <w:rPr>
           <w:rFonts w:cs="Times New Roman"/>
         </w:rPr>
-        <w:t xml:space="preserve">than 5 km from </w:t>
+        <w:t>than 5 km from most parts of natural, unaltered shore</w:t>
+      </w:r>
+      <w:r>
+        <w:rPr>
+          <w:rFonts w:cs="Times New Roman"/>
+        </w:rPr>
+        <w:t xml:space="preserve"> and s</w:t>
+      </w:r>
+      <w:r>
+        <w:rPr>
+          <w:rFonts w:cs="Times New Roman"/>
+        </w:rPr>
+        <w:t xml:space="preserve">everal barrier islands </w:t>
+      </w:r>
+      <w:r>
+        <w:rPr>
+          <w:rFonts w:cs="Times New Roman"/>
+        </w:rPr>
+        <w:t xml:space="preserve">are within 15 km of shore </w:t>
+      </w:r>
+      <w:r>
+        <w:rPr>
+          <w:rFonts w:cs="Times New Roman"/>
+        </w:rPr>
+        <w:fldChar w:fldCharType="begin" w:fldLock="1"/>
+      </w:r>
+      <w:r>
+        <w:rPr>
+          <w:rFonts w:cs="Times New Roman"/>
+        </w:rPr>
+        <w:instrText>ADDIN CSL_CITATION {"citationItems":[{"id":"ITEM-1","itemData":{"author":[{"dropping-particle":"","family":"Ross","given":"Bryan D.","non-dropping-particle":"","parse-names":false,"suffix":""}],"id":"ITEM-1","issued":{"date-parts":[["1988"]]},"publisher-place":"Anchorage, Alaska","title":"Causeways in the Alaskan Beaufort Sea","type":"report"},"uris":["http://www.mendeley.com/documents/?uuid=22003416-9f47-49e8-a532-af0934e3e574"]}],"mendeley":{"formattedCitation":"(Ross 1988)","plainTextFormattedCitation":"(Ross 1988)","previouslyFormattedCitation":"(Ross 1988)"},"properties":{"noteIndex":0},"schema":"https://github.com/citation-style-language/schema/raw/master/csl-citation.json"}</w:instrText>
+      </w:r>
+      <w:r>
+        <w:rPr>
+          <w:rFonts w:cs="Times New Roman"/>
+        </w:rPr>
+        <w:fldChar w:fldCharType="separate"/>
+      </w:r>
+      <w:r>
+        <w:rPr>
+          <w:rFonts w:cs="Times New Roman"/>
+          <w:noProof/>
+        </w:rPr>
+        <w:t>(Ross 1988)</w:t>
+      </w:r>
+      <w:r>
+        <w:rPr>
+          <w:rFonts w:cs="Times New Roman"/>
+        </w:rPr>
+        <w:fldChar w:fldCharType="end"/>
+      </w:r>
+      <w:r>
+        <w:rPr>
+          <w:rFonts w:cs="Times New Roman"/>
+        </w:rPr>
+        <w:t xml:space="preserve">. </w:t>
+      </w:r>
+      <w:r>
+        <w:rPr>
+          <w:rFonts w:cs="Times New Roman"/>
+        </w:rPr>
+        <w:t xml:space="preserve">Much of the terrestrial environment around Prudhoe Bay has developed </w:t>
+      </w:r>
+      <w:r>
+        <w:rPr>
+          <w:rFonts w:cs="Times New Roman"/>
+        </w:rPr>
+        <w:t xml:space="preserve">infrastructure </w:t>
+      </w:r>
+      <w:r>
+        <w:rPr>
+          <w:rFonts w:cs="Times New Roman"/>
+        </w:rPr>
+        <w:t>for the extraction and processing of oil, with many permanent structures inland from the coast. In addition, several oil extraction and processing facilities have been constructed on man-made islands</w:t>
+      </w:r>
+      <w:r>
+        <w:rPr>
+          <w:rFonts w:cs="Times New Roman"/>
+        </w:rPr>
+        <w:t xml:space="preserve"> that are </w:t>
+      </w:r>
+      <w:r>
+        <w:rPr>
+          <w:rFonts w:cs="Times New Roman"/>
+        </w:rPr>
+        <w:t>connected to shore with gravel causeways and bridge breaches</w:t>
+      </w:r>
+      <w:r>
+        <w:rPr>
+          <w:rFonts w:cs="Times New Roman"/>
+        </w:rPr>
+        <w:t xml:space="preserve"> </w:t>
+      </w:r>
+      <w:r>
+        <w:rPr>
+          <w:rFonts w:cs="Times New Roman"/>
+        </w:rPr>
+        <w:fldChar w:fldCharType="begin" w:fldLock="1"/>
+      </w:r>
+      <w:r>
+        <w:rPr>
+          <w:rFonts w:cs="Times New Roman"/>
+        </w:rPr>
+        <w:instrText>ADDIN CSL_CITATION {"citationItems":[{"id":"ITEM-1","itemData":{"author":[{"dropping-particle":"","family":"Ross","given":"Bryan D.","non-dropping-particle":"","parse-names":false,"suffix":""}],"id":"ITEM-1","issued":{"date-parts":[["1988"]]},"publisher-place":"Anchorage, Alaska","title":"Causeways in the Alaskan Beaufort Sea","type":"report"},"uris":["http://www.mendeley.com/documents/?uuid=22003416-9f47-49e8-a532-af0934e3e574"]}],"mendeley":{"formattedCitation":"(Ross 1988)","plainTextFormattedCitation":"(Ross 1988)","previouslyFormattedCitation":"(Ross 1988)"},"properties":{"noteIndex":0},"schema":"https://github.com/citation-style-language/schema/raw/master/csl-citation.json"}</w:instrText>
+      </w:r>
+      <w:r>
+        <w:rPr>
+          <w:rFonts w:cs="Times New Roman"/>
+        </w:rPr>
+        <w:fldChar w:fldCharType="separate"/>
+      </w:r>
+      <w:r>
+        <w:rPr>
+          <w:rFonts w:cs="Times New Roman"/>
+          <w:noProof/>
+        </w:rPr>
+        <w:t>(Ross 1988)</w:t>
+      </w:r>
+      <w:r>
+        <w:rPr>
+          <w:rFonts w:cs="Times New Roman"/>
+        </w:rPr>
+        <w:fldChar w:fldCharType="end"/>
+      </w:r>
+      <w:r>
+        <w:rPr>
+          <w:rFonts w:cs="Times New Roman"/>
+        </w:rPr>
+        <w:t xml:space="preserve">. The majority of the shoreline remains as natural tundra banks, </w:t>
+      </w:r>
+      <w:r>
+        <w:rPr>
+          <w:rFonts w:cs="Times New Roman"/>
+        </w:rPr>
+        <w:t>al</w:t>
+      </w:r>
+      <w:r>
+        <w:rPr>
+          <w:rFonts w:cs="Times New Roman"/>
+        </w:rPr>
+        <w:t>though the rate</w:t>
+      </w:r>
+      <w:r>
+        <w:rPr>
+          <w:rFonts w:cs="Times New Roman"/>
+        </w:rPr>
+        <w:t xml:space="preserve"> of </w:t>
+      </w:r>
+      <w:r>
+        <w:rPr>
+          <w:rFonts w:cs="Times New Roman"/>
+        </w:rPr>
+        <w:t>erosion has increased at many locations</w:t>
+      </w:r>
+      <w:r>
+        <w:rPr>
+          <w:rFonts w:cs="Times New Roman"/>
+        </w:rPr>
+        <w:t xml:space="preserve"> </w:t>
+      </w:r>
+      <w:r>
+        <w:rPr>
+          <w:rFonts w:cs="Times New Roman"/>
+        </w:rPr>
+        <w:fldChar w:fldCharType="begin" w:fldLock="1"/>
+      </w:r>
+      <w:r>
+        <w:rPr>
+          <w:rFonts w:cs="Times New Roman"/>
+        </w:rPr>
+        <w:instrText>ADDIN CSL_CITATION {"citationItems":[{"id":"ITEM-1","itemData":{"ISSN":"2015–1048","author":[{"dropping-particle":"","family":"Gibbs","given":"Ann E","non-dropping-particle":"","parse-names":false,"suffix":""},{"dropping-particle":"","family":"Richmond","given":"Bruce M","non-dropping-particle":"","parse-names":false,"suffix":""}],"container-title":"U.S. Geological Survey Open File Report 2015 - 1048","id":"ITEM-1","issued":{"date-parts":[["2015"]]},"number-of-pages":"96","title":"National Assessment of Shoreline Change — Historical Shoreline Change Along the North Coast of Alaska , U.S.-Canadian Border to Icy Cape","type":"report"},"uris":["http://www.mendeley.com/documents/?uuid=d4e76cf1-4893-4299-bc68-fe3d4aebafcf"]}],"mendeley":{"formattedCitation":"(Gibbs and Richmond 2015)","plainTextFormattedCitation":"(Gibbs and Richmond 2015)","previouslyFormattedCitation":"(Gibbs and Richmond 2015)"},"properties":{"noteIndex":0},"schema":"https://github.com/citation-style-language/schema/raw/master/csl-citation.json"}</w:instrText>
+      </w:r>
+      <w:r>
+        <w:rPr>
+          <w:rFonts w:cs="Times New Roman"/>
+        </w:rPr>
+        <w:fldChar w:fldCharType="separate"/>
+      </w:r>
+      <w:r>
+        <w:rPr>
+          <w:rFonts w:cs="Times New Roman"/>
+          <w:noProof/>
+        </w:rPr>
+        <w:t>(Gibbs and Richmond 2015)</w:t>
+      </w:r>
+      <w:r>
+        <w:rPr>
+          <w:rFonts w:cs="Times New Roman"/>
+        </w:rPr>
+        <w:fldChar w:fldCharType="end"/>
+      </w:r>
+      <w:r>
+        <w:rPr>
+          <w:rFonts w:cs="Times New Roman"/>
+        </w:rPr>
+        <w:t>.</w:t>
+      </w:r>
+    </w:p>
+    <w:p>
+      <w:pPr>
+        <w:ind w:firstLine="540"/>
+        <w:rPr>
+          <w:rFonts w:cs="Times New Roman"/>
+        </w:rPr>
+      </w:pPr>
+      <w:r>
+        <w:rPr>
+          <w:rFonts w:cs="Times New Roman"/>
+        </w:rPr>
+        <w:t xml:space="preserve">Beginning in </w:t>
+      </w:r>
+      <w:r>
+        <w:rPr>
+          <w:rFonts w:cs="Times New Roman"/>
+        </w:rPr>
+        <w:t>1981</w:t>
+      </w:r>
+      <w:r>
+        <w:rPr>
+          <w:rFonts w:cs="Times New Roman"/>
+        </w:rPr>
+        <w:t xml:space="preserve">, </w:t>
+      </w:r>
+      <w:r>
+        <w:rPr>
+          <w:rFonts w:cs="Times New Roman"/>
+        </w:rPr>
+        <w:t xml:space="preserve">daily fish monitoring has occurred annually along the coast near Prudhoe Bay, Alaska for approximately 8–10 weeks each summer during July and August, with the exception of the 1999 and 2000 field seasons. </w:t>
+      </w:r>
+      <w:r>
+        <w:rPr>
+          <w:rFonts w:cs="Times New Roman"/>
+        </w:rPr>
+        <w:t>S</w:t>
+      </w:r>
+      <w:r>
+        <w:rPr>
+          <w:rFonts w:cs="Times New Roman"/>
+        </w:rPr>
+        <w:t xml:space="preserve">ince 2001, </w:t>
+      </w:r>
+      <w:r>
+        <w:rPr>
+          <w:rFonts w:cs="Times New Roman"/>
+        </w:rPr>
+        <w:t xml:space="preserve">a standardized sampling methodology for collecting </w:t>
+      </w:r>
+      <w:r>
+        <w:rPr>
+          <w:rFonts w:cs="Times New Roman"/>
+        </w:rPr>
+        <w:t>daily abundance and length data (for select species of subsistence importance) have been recorded in an annual database.</w:t>
+      </w:r>
+      <w:r>
+        <w:rPr>
+          <w:rFonts w:cs="Times New Roman"/>
+        </w:rPr>
+        <w:t xml:space="preserve"> </w:t>
+      </w:r>
+      <w:r>
+        <w:rPr>
+          <w:rFonts w:cs="Times New Roman"/>
+        </w:rPr>
+        <w:t>F</w:t>
+      </w:r>
+      <w:r>
+        <w:rPr>
+          <w:rFonts w:cs="Times New Roman"/>
+        </w:rPr>
+        <w:t xml:space="preserve">our fixed stations </w:t>
+      </w:r>
+      <w:r>
+        <w:rPr>
+          <w:rFonts w:cs="Times New Roman"/>
+        </w:rPr>
+        <w:t xml:space="preserve">collect fish using </w:t>
+      </w:r>
+      <w:r>
+        <w:rPr>
+          <w:rFonts w:cs="Times New Roman"/>
+        </w:rPr>
+        <w:t>double-ended fyke nets</w:t>
+      </w:r>
+      <w:r>
+        <w:rPr>
+          <w:rFonts w:cs="Times New Roman"/>
+        </w:rPr>
+        <w:t xml:space="preserve">, located </w:t>
+      </w:r>
+      <w:r>
+        <w:rPr>
+          <w:rFonts w:cs="Times New Roman"/>
+        </w:rPr>
+        <w:t xml:space="preserve">roughly east-west, spaced approximately 27 km apart (Figure 1). From west to east, these sites are identified as Site 220 (approximately 1 km west from the base of the West Dock causeway; sampled 2001–2018), Site 218 (on the west side of Prudhoe Bay at the West Beach drilling pad; sampled 2001–2018), Site 214 (at the </w:t>
+      </w:r>
+      <w:proofErr w:type="spellStart"/>
+      <w:r>
+        <w:rPr>
+          <w:rFonts w:cs="Times New Roman"/>
+        </w:rPr>
+        <w:t>Niakuk</w:t>
+      </w:r>
+      <w:proofErr w:type="spellEnd"/>
+      <w:r>
+        <w:rPr>
+          <w:rFonts w:cs="Times New Roman"/>
+        </w:rPr>
+        <w:t xml:space="preserve"> drilling pad on the tip of Heald Point; sampled 2002–2018), and Site 230 (</w:t>
+      </w:r>
+      <w:r>
+        <w:rPr>
+          <w:rFonts w:cs="Times New Roman"/>
+        </w:rPr>
+        <w:t xml:space="preserve">located midway </w:t>
+      </w:r>
+      <w:r>
+        <w:rPr>
+          <w:rFonts w:cs="Times New Roman"/>
+        </w:rPr>
+        <w:t>on the eastern side of the Endicott Causewa</w:t>
+      </w:r>
+      <w:r>
+        <w:rPr>
+          <w:rFonts w:cs="Times New Roman"/>
+        </w:rPr>
+        <w:t>y</w:t>
+      </w:r>
+      <w:r>
+        <w:rPr>
+          <w:rFonts w:cs="Times New Roman"/>
+        </w:rPr>
+        <w:t xml:space="preserve">; sampled 2001–2018). In 2001, Site 231 was fished on the western side of the Endicott causeway to follow historical sampling locations, but due to changing bathymetry </w:t>
       </w:r>
       <w:r>
         <w:rPr>
           <w:rFonts w:cs="Times New Roman"/>
         </w:rPr>
         <w:lastRenderedPageBreak/>
-        <w:t>most parts of natural, unaltered shore</w:t>
-      </w:r>
-      <w:r>
-        <w:rPr>
-          <w:rFonts w:cs="Times New Roman"/>
-        </w:rPr>
-        <w:t xml:space="preserve"> and s</w:t>
-      </w:r>
-      <w:r>
-        <w:rPr>
-          <w:rFonts w:cs="Times New Roman"/>
-        </w:rPr>
-        <w:t xml:space="preserve">everal barrier islands </w:t>
-      </w:r>
-      <w:r>
-        <w:rPr>
-          <w:rFonts w:cs="Times New Roman"/>
-        </w:rPr>
-        <w:t xml:space="preserve">are within 15 km of shore </w:t>
+        <w:t xml:space="preserve">the site was replaced the following year with the current sampling location of Site 214. </w:t>
+      </w:r>
+      <w:r>
+        <w:rPr>
+          <w:rFonts w:cs="Times New Roman"/>
+        </w:rPr>
+        <w:t xml:space="preserve">Site 231 was removed from all analyses. </w:t>
+      </w:r>
+    </w:p>
+    <w:p>
+      <w:pPr>
+        <w:ind w:firstLine="540"/>
+        <w:rPr>
+          <w:rFonts w:cs="Times New Roman"/>
+        </w:rPr>
+      </w:pPr>
+      <w:r>
+        <w:rPr>
+          <w:rFonts w:cs="Times New Roman"/>
+        </w:rPr>
+        <w:t>At each of the four sampling locations, two fyke nets with an opening of 1.8 m by 1.7 m were set side-by-side, opening towards the coastline, with a 60-m blocker net leading to shore. A 15-m blocker wing was attached to the outer edge of each cod end. Using this bi-directional sampling method, the fyke nets could intercept and catch fish moving along the shoreline in either direction. All blocker lead nets and wings were constructed from 2.5-cm stretch mesh, while the fyke net mesh consisted of 1.27-cm stretch mesh. Three consecutive throats were located behind each 1.7-m frame opening, with the outermost throat having a functional width of 11.4 cm. Net specifications were consistently used throughout the duration of the study, with the exception of a modification in 2009 to add a vertical metal bar to the fyke net funnel to prevent incidental seal catches. Sampling sites were operated from approximately July 1 through September 1 each year, with the precise dates of installation and removal for each site varying each year. The latest date of first sampling was July 6 (2018) and the earliest date of last sampling was August 25</w:t>
+      </w:r>
+      <w:r>
+        <w:rPr>
+          <w:rFonts w:cs="Times New Roman"/>
+        </w:rPr>
+        <w:t xml:space="preserve"> (2012)</w:t>
+      </w:r>
+      <w:r>
+        <w:rPr>
+          <w:rFonts w:cs="Times New Roman"/>
+        </w:rPr>
+        <w:t xml:space="preserve">. </w:t>
+      </w:r>
+    </w:p>
+    <w:p>
+      <w:pPr>
+        <w:ind w:firstLine="540"/>
+        <w:rPr>
+          <w:rFonts w:cs="Times New Roman"/>
+        </w:rPr>
+      </w:pPr>
+      <w:r>
+        <w:rPr>
+          <w:rFonts w:cs="Times New Roman"/>
+        </w:rPr>
+        <w:t>Each net was checked daily and all fish were identified to species and enumerated.</w:t>
+      </w:r>
+      <w:r>
+        <w:rPr>
+          <w:rFonts w:cs="Times New Roman"/>
+        </w:rPr>
+        <w:t xml:space="preserve"> Occasionally, unsafe conditions prevented sampling at certain sites.</w:t>
+      </w:r>
+      <w:r>
+        <w:rPr>
+          <w:rFonts w:cs="Times New Roman"/>
+        </w:rPr>
+        <w:t xml:space="preserve"> After species identification, enumeration, and measurements of a subsample of select species, fish were released away and offshore from the cod-end openings to minimize recapture. All fish were identified using Mecklenburg et al. (2002), George et al. (2009), and </w:t>
+      </w:r>
+      <w:proofErr w:type="spellStart"/>
+      <w:r>
+        <w:rPr>
+          <w:rFonts w:cs="Times New Roman"/>
+        </w:rPr>
+        <w:t>Thorsteinson</w:t>
+      </w:r>
+      <w:proofErr w:type="spellEnd"/>
+      <w:r>
+        <w:rPr>
+          <w:rFonts w:cs="Times New Roman"/>
+        </w:rPr>
+        <w:t xml:space="preserve"> and Love (2016). Field sampling protocols were essentially unchanged from 2001 to 2018, except for the addition in </w:t>
+      </w:r>
+      <w:r>
+        <w:rPr>
+          <w:rFonts w:cs="Times New Roman"/>
+        </w:rPr>
+        <w:lastRenderedPageBreak/>
+        <w:t xml:space="preserve">2017 of length measurements from new fish species. </w:t>
+      </w:r>
+      <w:r>
+        <w:rPr>
+          <w:rFonts w:cs="Times New Roman"/>
+        </w:rPr>
+        <w:t xml:space="preserve">Abundance data were recorded by net site and side for each species; for all analyses, both net sides were aggregated. Fish abundance data were pooled then scaled by combined sampling effort to get biweekly and annual catch per unit effort (CPUE) for each species. Two fish that were unable to be identified to species and 24 hybridized ciscoes were excluded from all analyses. </w:t>
+      </w:r>
+    </w:p>
+    <w:p>
+      <w:pPr>
+        <w:ind w:firstLine="540"/>
+        <w:rPr>
+          <w:rFonts w:cs="Times New Roman"/>
+        </w:rPr>
+      </w:pPr>
+      <w:r>
+        <w:rPr>
+          <w:rFonts w:cs="Times New Roman"/>
+        </w:rPr>
+        <w:t>E</w:t>
+      </w:r>
+      <w:r>
+        <w:rPr>
+          <w:rFonts w:cs="Times New Roman"/>
+        </w:rPr>
+        <w:t>nvironmental variables</w:t>
+      </w:r>
+      <w:r>
+        <w:rPr>
+          <w:rFonts w:cs="Times New Roman"/>
+        </w:rPr>
+        <w:t xml:space="preserve"> examined were</w:t>
+      </w:r>
+      <w:r>
+        <w:rPr>
+          <w:rFonts w:cs="Times New Roman"/>
+        </w:rPr>
+        <w:t xml:space="preserve"> </w:t>
+      </w:r>
+      <w:r>
+        <w:rPr>
+          <w:rFonts w:cs="Times New Roman"/>
+        </w:rPr>
+        <w:t xml:space="preserve">water </w:t>
+      </w:r>
+      <w:r>
+        <w:rPr>
+          <w:rFonts w:cs="Times New Roman"/>
+        </w:rPr>
+        <w:t xml:space="preserve">temperature (°C) </w:t>
+      </w:r>
+      <w:r>
+        <w:rPr>
+          <w:rFonts w:cs="Times New Roman"/>
+        </w:rPr>
+        <w:t xml:space="preserve">and </w:t>
+      </w:r>
+      <w:r>
+        <w:rPr>
+          <w:rFonts w:cs="Times New Roman"/>
+        </w:rPr>
+        <w:t>salinity (ppt)</w:t>
+      </w:r>
+      <w:r>
+        <w:rPr>
+          <w:rFonts w:cs="Times New Roman"/>
+        </w:rPr>
+        <w:t xml:space="preserve"> from midway through the water column</w:t>
+      </w:r>
+      <w:r>
+        <w:rPr>
+          <w:rFonts w:cs="Times New Roman"/>
+        </w:rPr>
+        <w:t xml:space="preserve">, wind directionality and speed (east/west; km/h), </w:t>
+      </w:r>
+      <w:r>
+        <w:rPr>
+          <w:rFonts w:cs="Times New Roman"/>
+        </w:rPr>
+        <w:t>annual sea ice extent (maximum overwinter area; km</w:t>
+      </w:r>
+      <w:r>
+        <w:rPr>
+          <w:rFonts w:cs="Times New Roman"/>
+          <w:vertAlign w:val="superscript"/>
+        </w:rPr>
+        <w:t>2</w:t>
+      </w:r>
+      <w:r>
+        <w:rPr>
+          <w:rFonts w:cs="Times New Roman"/>
+        </w:rPr>
+        <w:t xml:space="preserve">) and duration (number of days from freeze up to melt date), </w:t>
+      </w:r>
+      <w:r>
+        <w:rPr>
+          <w:rFonts w:cs="Times New Roman"/>
+        </w:rPr>
+        <w:t>discharge for the Sagavanirktok River</w:t>
+      </w:r>
+      <w:r>
+        <w:rPr>
+          <w:rFonts w:cs="Times New Roman"/>
+        </w:rPr>
+        <w:t xml:space="preserve"> (recorded as ft</w:t>
+      </w:r>
+      <w:r>
+        <w:rPr>
+          <w:rFonts w:cs="Times New Roman"/>
+          <w:vertAlign w:val="superscript"/>
+        </w:rPr>
+        <w:t>3</w:t>
+      </w:r>
+      <w:r>
+        <w:rPr>
+          <w:rFonts w:cs="Times New Roman"/>
+        </w:rPr>
+        <w:t>/s, converted to m</w:t>
+      </w:r>
+      <w:r>
+        <w:rPr>
+          <w:rFonts w:cs="Times New Roman"/>
+          <w:vertAlign w:val="superscript"/>
+        </w:rPr>
+        <w:t>3</w:t>
+      </w:r>
+      <w:r>
+        <w:rPr>
+          <w:rFonts w:cs="Times New Roman"/>
+        </w:rPr>
+        <w:t>/s)</w:t>
+      </w:r>
+      <w:r>
+        <w:rPr>
+          <w:rFonts w:cs="Times New Roman"/>
+        </w:rPr>
+        <w:t xml:space="preserve">. </w:t>
+      </w:r>
+      <w:r>
+        <w:rPr>
+          <w:rFonts w:cs="Times New Roman"/>
+        </w:rPr>
+        <w:t xml:space="preserve">Results of a correlation matrix showed no variables were highly correlated (&gt;0.5) with each other on either biweekly or annual scales. </w:t>
+      </w:r>
+    </w:p>
+    <w:p>
+      <w:pPr>
+        <w:ind w:firstLine="540"/>
+        <w:rPr>
+          <w:rFonts w:cs="Times New Roman"/>
+        </w:rPr>
+      </w:pPr>
+      <w:r>
+        <w:rPr>
+          <w:rFonts w:cs="Times New Roman"/>
+        </w:rPr>
+        <w:t>S</w:t>
+      </w:r>
+      <w:r>
+        <w:rPr>
+          <w:rFonts w:cs="Times New Roman"/>
+        </w:rPr>
+        <w:t xml:space="preserve">alinity (ppt) and water temperature (°C) data were collected daily during each sampling event at each site </w:t>
+      </w:r>
+      <w:r>
+        <w:rPr>
+          <w:rFonts w:cs="Times New Roman"/>
+        </w:rPr>
+        <w:t xml:space="preserve">near the fyke net cod ends </w:t>
+      </w:r>
+      <w:r>
+        <w:rPr>
+          <w:rFonts w:cs="Times New Roman"/>
+        </w:rPr>
+        <w:t xml:space="preserve">using a calibrated handheld YSI 30 salinity / conductivity / temperature meter (YSI Inc., Yellow Springs, Ohio) at the bottom, mid-water column, and just below the surface. </w:t>
+      </w:r>
+    </w:p>
+    <w:p>
+      <w:pPr>
+        <w:ind w:firstLine="540"/>
+        <w:rPr>
+          <w:rFonts w:cs="Times New Roman"/>
+        </w:rPr>
+      </w:pPr>
+      <w:r>
+        <w:rPr>
+          <w:rFonts w:cs="Times New Roman"/>
+        </w:rPr>
+        <w:t xml:space="preserve">Meteorological data was collected hourly by the National Weather Service </w:t>
+      </w:r>
+      <w:r>
+        <w:rPr>
+          <w:rFonts w:cs="Times New Roman"/>
+        </w:rPr>
+        <w:t xml:space="preserve">(NWS) </w:t>
+      </w:r>
+      <w:r>
+        <w:rPr>
+          <w:rFonts w:cs="Times New Roman"/>
+        </w:rPr>
+        <w:t xml:space="preserve">at the </w:t>
+      </w:r>
+      <w:r>
+        <w:rPr>
+          <w:rFonts w:cs="Times New Roman"/>
+        </w:rPr>
+        <w:t xml:space="preserve">nearby </w:t>
+      </w:r>
+      <w:r>
+        <w:rPr>
+          <w:rFonts w:cs="Times New Roman"/>
+        </w:rPr>
+        <w:t xml:space="preserve">Deadhorse Airport data collecting site (PASC), </w:t>
+      </w:r>
+      <w:r>
+        <w:rPr>
+          <w:rFonts w:cs="Times New Roman"/>
+        </w:rPr>
+        <w:t xml:space="preserve">located </w:t>
+      </w:r>
+      <w:r>
+        <w:rPr>
+          <w:rFonts w:cs="Times New Roman"/>
+        </w:rPr>
+        <w:t xml:space="preserve">12 km inland from Prudhoe Bay. </w:t>
+      </w:r>
+      <w:r>
+        <w:rPr>
+          <w:rFonts w:cs="Times New Roman"/>
+        </w:rPr>
+        <w:t xml:space="preserve">Wind </w:t>
+      </w:r>
+      <w:r>
+        <w:rPr>
+          <w:rFonts w:cs="Times New Roman"/>
+        </w:rPr>
+        <w:t xml:space="preserve">speed was measured in km/h; wind </w:t>
+      </w:r>
+      <w:r>
+        <w:rPr>
+          <w:rFonts w:cs="Times New Roman"/>
+        </w:rPr>
+        <w:t xml:space="preserve">directionality </w:t>
+      </w:r>
+      <w:r>
+        <w:rPr>
+          <w:rFonts w:cs="Times New Roman"/>
+        </w:rPr>
+        <w:t>was recorded</w:t>
+      </w:r>
+      <w:r>
+        <w:rPr>
+          <w:rFonts w:cs="Times New Roman"/>
+        </w:rPr>
+        <w:t xml:space="preserve"> as cardinal direction (0–360)</w:t>
+      </w:r>
+      <w:r>
+        <w:rPr>
+          <w:rFonts w:cs="Times New Roman"/>
+        </w:rPr>
+        <w:t xml:space="preserve"> and averaged using the circular mean</w:t>
+      </w:r>
+      <w:r>
+        <w:rPr>
+          <w:rFonts w:cs="Times New Roman"/>
+        </w:rPr>
+        <w:t xml:space="preserve">, then </w:t>
+      </w:r>
+      <w:r>
+        <w:rPr>
+          <w:rFonts w:cs="Times New Roman"/>
+        </w:rPr>
+        <w:t xml:space="preserve">converted to </w:t>
+      </w:r>
+      <w:r>
+        <w:rPr>
+          <w:rFonts w:cs="Times New Roman"/>
+        </w:rPr>
+        <w:t xml:space="preserve">cartesian coordinates to get the </w:t>
+      </w:r>
+      <w:r>
+        <w:rPr>
+          <w:rFonts w:cs="Times New Roman"/>
+        </w:rPr>
+        <w:t xml:space="preserve">East-West </w:t>
+      </w:r>
+      <w:r>
+        <w:rPr>
+          <w:rFonts w:cs="Times New Roman"/>
+        </w:rPr>
+        <w:t>unit vectors</w:t>
+      </w:r>
+      <w:r>
+        <w:rPr>
+          <w:rFonts w:cs="Times New Roman"/>
+        </w:rPr>
+        <w:t xml:space="preserve">. </w:t>
+      </w:r>
+    </w:p>
+    <w:p>
+      <w:pPr>
+        <w:ind w:firstLine="540"/>
+        <w:rPr>
+          <w:rFonts w:cs="Times New Roman"/>
+        </w:rPr>
+      </w:pPr>
+      <w:r>
+        <w:rPr>
+          <w:rFonts w:cs="Times New Roman"/>
+        </w:rPr>
+        <w:lastRenderedPageBreak/>
+        <w:t xml:space="preserve">Sea ice duration and extent are from the Sea Ice Index, Version 3 from the National Snow and Ice Data Center (NSIDC) in Boulder, Colorado </w:t>
       </w:r>
       <w:r>
         <w:rPr>
@@ -2375,7 +3178,7 @@
         <w:rPr>
           <w:rFonts w:cs="Times New Roman"/>
         </w:rPr>
-        <w:instrText>ADDIN CSL_CITATION {"citationItems":[{"id":"ITEM-1","itemData":{"author":[{"dropping-particle":"","family":"Ross","given":"Bryan D.","non-dropping-particle":"","parse-names":false,"suffix":""}],"id":"ITEM-1","issued":{"date-parts":[["1988"]]},"publisher-place":"Anchorage, Alaska","title":"Causeways in the Alaskan Beaufort Sea","type":"report"},"uris":["http://www.mendeley.com/documents/?uuid=22003416-9f47-49e8-a532-af0934e3e574"]}],"mendeley":{"formattedCitation":"(Ross 1988)","plainTextFormattedCitation":"(Ross 1988)","previouslyFormattedCitation":"(Ross 1988)"},"properties":{"noteIndex":0},"schema":"https://github.com/citation-style-language/schema/raw/master/csl-citation.json"}</w:instrText>
+        <w:instrText>ADDIN CSL_CITATION {"citationItems":[{"id":"ITEM-1","itemData":{"DOI":"https://doi.org/10.7265/N5K072F8","author":[{"dropping-particle":"","family":"Fetterer","given":"F.","non-dropping-particle":"","parse-names":false,"suffix":""},{"dropping-particle":"","family":"Knowles","given":"K.","non-dropping-particle":"","parse-names":false,"suffix":""},{"dropping-particle":"","family":"Meier","given":"W.","non-dropping-particle":"","parse-names":false,"suffix":""},{"dropping-particle":"","family":"Savoie","given":"M.","non-dropping-particle":"","parse-names":false,"suffix":""},{"dropping-particle":"","family":"Windnagel","given":"A. K.","non-dropping-particle":"","parse-names":false,"suffix":""}],"id":"ITEM-1","issued":{"date-parts":[["2018"]]},"publisher-place":"Boulder, Colorado","title":"Sea Ice Index, Version 3. 2001 - 2017","type":"webpage"},"uris":["http://www.mendeley.com/documents/?uuid=0a79eb95-6ffe-4cc9-9886-847667f7b37b"]}],"mendeley":{"formattedCitation":"(Fetterer et al. 2018)","plainTextFormattedCitation":"(Fetterer et al. 2018)","previouslyFormattedCitation":"(Fetterer et al. 2018)"},"properties":{"noteIndex":0},"schema":"https://github.com/citation-style-language/schema/raw/master/csl-citation.json"}</w:instrText>
       </w:r>
       <w:r>
         <w:rPr>
@@ -2388,7 +3191,7 @@
           <w:rFonts w:cs="Times New Roman"/>
           <w:noProof/>
         </w:rPr>
-        <w:t>(Ross 1988)</w:t>
+        <w:t>(Fetterer et al. 2018)</w:t>
       </w:r>
       <w:r>
         <w:rPr>
@@ -2406,31 +3209,25 @@
         <w:rPr>
           <w:rFonts w:cs="Times New Roman"/>
         </w:rPr>
-        <w:t xml:space="preserve">Much of the terrestrial environment around Prudhoe Bay has developed </w:t>
-      </w:r>
-      <w:r>
-        <w:rPr>
-          <w:rFonts w:cs="Times New Roman"/>
-        </w:rPr>
-        <w:t xml:space="preserve">infrastructure </w:t>
-      </w:r>
-      <w:r>
-        <w:rPr>
-          <w:rFonts w:cs="Times New Roman"/>
-        </w:rPr>
-        <w:t>for the extraction and processing of oil, with many permanent structures inland from the coast. In addition, several oil extraction and processing facilities have been constructed on man-made islands</w:t>
-      </w:r>
-      <w:r>
-        <w:rPr>
-          <w:rFonts w:cs="Times New Roman"/>
-        </w:rPr>
-        <w:t xml:space="preserve"> that are </w:t>
-      </w:r>
-      <w:r>
-        <w:rPr>
-          <w:rFonts w:cs="Times New Roman"/>
-        </w:rPr>
-        <w:t>connected to shore with gravel causeways and bridge breaches</w:t>
+        <w:t xml:space="preserve">Sea Ice Index </w:t>
+      </w:r>
+      <w:r>
+        <w:rPr>
+          <w:rFonts w:cs="Times New Roman"/>
+        </w:rPr>
+        <w:t xml:space="preserve">data </w:t>
+      </w:r>
+      <w:r>
+        <w:rPr>
+          <w:rFonts w:cs="Times New Roman"/>
+        </w:rPr>
+        <w:t xml:space="preserve">are </w:t>
+      </w:r>
+      <w:r>
+        <w:rPr>
+          <w:rFonts w:cs="Times New Roman"/>
+        </w:rPr>
+        <w:t>daily summaries</w:t>
       </w:r>
       <w:r>
         <w:rPr>
@@ -2442,63 +3239,28 @@
         <w:rPr>
           <w:rFonts w:cs="Times New Roman"/>
         </w:rPr>
-        <w:fldChar w:fldCharType="begin" w:fldLock="1"/>
-      </w:r>
-      <w:r>
-        <w:rPr>
-          <w:rFonts w:cs="Times New Roman"/>
-        </w:rPr>
-        <w:instrText>ADDIN CSL_CITATION {"citationItems":[{"id":"ITEM-1","itemData":{"author":[{"dropping-particle":"","family":"Ross","given":"Bryan D.","non-dropping-particle":"","parse-names":false,"suffix":""}],"id":"ITEM-1","issued":{"date-parts":[["1988"]]},"publisher-place":"Anchorage, Alaska","title":"Causeways in the Alaskan Beaufort Sea","type":"report"},"uris":["http://www.mendeley.com/documents/?uuid=22003416-9f47-49e8-a532-af0934e3e574"]}],"mendeley":{"formattedCitation":"(Ross 1988)","plainTextFormattedCitation":"(Ross 1988)","previouslyFormattedCitation":"(Ross 1988)"},"properties":{"noteIndex":0},"schema":"https://github.com/citation-style-language/schema/raw/master/csl-citation.json"}</w:instrText>
-      </w:r>
-      <w:r>
-        <w:rPr>
-          <w:rFonts w:cs="Times New Roman"/>
-        </w:rPr>
-        <w:fldChar w:fldCharType="separate"/>
-      </w:r>
-      <w:r>
-        <w:rPr>
-          <w:rFonts w:cs="Times New Roman"/>
-          <w:noProof/>
-        </w:rPr>
-        <w:t>(Ross 1988)</w:t>
-      </w:r>
-      <w:r>
-        <w:rPr>
-          <w:rFonts w:cs="Times New Roman"/>
-        </w:rPr>
-        <w:fldChar w:fldCharType="end"/>
-      </w:r>
-      <w:r>
-        <w:rPr>
-          <w:rFonts w:cs="Times New Roman"/>
-        </w:rPr>
-        <w:t xml:space="preserve">. The majority of the shoreline remains as natural tundra banks, </w:t>
-      </w:r>
-      <w:r>
-        <w:rPr>
-          <w:rFonts w:cs="Times New Roman"/>
-        </w:rPr>
-        <w:t>al</w:t>
-      </w:r>
-      <w:r>
-        <w:rPr>
-          <w:rFonts w:cs="Times New Roman"/>
-        </w:rPr>
-        <w:t>though the rate</w:t>
-      </w:r>
-      <w:r>
-        <w:rPr>
-          <w:rFonts w:cs="Times New Roman"/>
-        </w:rPr>
-        <w:t xml:space="preserve"> of </w:t>
-      </w:r>
-      <w:r>
-        <w:rPr>
-          <w:rFonts w:cs="Times New Roman"/>
-        </w:rPr>
-        <w:t>erosion has increased at many locations</w:t>
-      </w:r>
+        <w:t xml:space="preserve">of remote sensing satellite data </w:t>
+      </w:r>
+      <w:r>
+        <w:rPr>
+          <w:rFonts w:cs="Times New Roman"/>
+        </w:rPr>
+        <w:t>derived from</w:t>
+      </w:r>
+      <w:r>
+        <w:rPr>
+          <w:rFonts w:cs="Times New Roman"/>
+        </w:rPr>
+        <w:t xml:space="preserve"> two passive-microwave bands: </w:t>
+      </w:r>
+      <w:proofErr w:type="gramStart"/>
+      <w:r>
+        <w:rPr>
+          <w:rFonts w:cs="Times New Roman"/>
+        </w:rPr>
+        <w:t>the</w:t>
+      </w:r>
+      <w:proofErr w:type="gramEnd"/>
       <w:r>
         <w:rPr>
           <w:rFonts w:cs="Times New Roman"/>
@@ -2509,38 +3271,63 @@
         <w:rPr>
           <w:rFonts w:cs="Times New Roman"/>
         </w:rPr>
-        <w:fldChar w:fldCharType="begin" w:fldLock="1"/>
-      </w:r>
-      <w:r>
-        <w:rPr>
-          <w:rFonts w:cs="Times New Roman"/>
-        </w:rPr>
-        <w:instrText>ADDIN CSL_CITATION {"citationItems":[{"id":"ITEM-1","itemData":{"ISSN":"2015–1048","author":[{"dropping-particle":"","family":"Gibbs","given":"Ann E","non-dropping-particle":"","parse-names":false,"suffix":""},{"dropping-particle":"","family":"Richmond","given":"Bruce M","non-dropping-particle":"","parse-names":false,"suffix":""}],"container-title":"U.S. Geological Survey Open File Report 2015 - 1048","id":"ITEM-1","issued":{"date-parts":[["2015"]]},"number-of-pages":"96","title":"National Assessment of Shoreline Change — Historical Shoreline Change Along the North Coast of Alaska , U.S.-Canadian Border to Icy Cape","type":"report"},"uris":["http://www.mendeley.com/documents/?uuid=d4e76cf1-4893-4299-bc68-fe3d4aebafcf"]}],"mendeley":{"formattedCitation":"(Gibbs and Richmond 2015)","plainTextFormattedCitation":"(Gibbs and Richmond 2015)","previouslyFormattedCitation":"(Gibbs and Richmond 2015)"},"properties":{"noteIndex":0},"schema":"https://github.com/citation-style-language/schema/raw/master/csl-citation.json"}</w:instrText>
-      </w:r>
-      <w:r>
-        <w:rPr>
-          <w:rFonts w:cs="Times New Roman"/>
-        </w:rPr>
-        <w:fldChar w:fldCharType="separate"/>
-      </w:r>
-      <w:r>
-        <w:rPr>
-          <w:rFonts w:cs="Times New Roman"/>
-          <w:noProof/>
-        </w:rPr>
-        <w:t>(Gibbs and Richmond 2015)</w:t>
-      </w:r>
-      <w:r>
-        <w:rPr>
-          <w:rFonts w:cs="Times New Roman"/>
-        </w:rPr>
-        <w:fldChar w:fldCharType="end"/>
-      </w:r>
-      <w:r>
-        <w:rPr>
-          <w:rFonts w:cs="Times New Roman"/>
-        </w:rPr>
-        <w:t>.</w:t>
+        <w:t>Near-Real-Time DMSP SSMIS Daily Polar Gridded Sea Ice</w:t>
+      </w:r>
+      <w:r>
+        <w:rPr>
+          <w:rFonts w:cs="Times New Roman"/>
+        </w:rPr>
+        <w:t xml:space="preserve"> </w:t>
+      </w:r>
+      <w:r>
+        <w:rPr>
+          <w:rFonts w:cs="Times New Roman"/>
+        </w:rPr>
+        <w:t>Concentrations and the Sea Ice Concentrations from Nimbus-7</w:t>
+      </w:r>
+      <w:r>
+        <w:rPr>
+          <w:rFonts w:cs="Times New Roman"/>
+        </w:rPr>
+        <w:t xml:space="preserve"> </w:t>
+      </w:r>
+      <w:r>
+        <w:rPr>
+          <w:rFonts w:cs="Times New Roman"/>
+        </w:rPr>
+        <w:t>SMMR and DMSP SSM/I-SSMIS Passive Microwave Data</w:t>
+      </w:r>
+      <w:r>
+        <w:rPr>
+          <w:rFonts w:cs="Times New Roman"/>
+        </w:rPr>
+        <w:t xml:space="preserve">. Daily sea ice coverage maps from the Sea Ice Index show the approximate extent across the entire polar region. Annual dates of sea-ice break up and formation will be estimated using the first breakup dates and final freeze-up for the central Beaufort Sea coast. Determining the precise dates will be done visually using the daily NSIDC </w:t>
+      </w:r>
+      <w:proofErr w:type="spellStart"/>
+      <w:r>
+        <w:rPr>
+          <w:rFonts w:cs="Times New Roman"/>
+        </w:rPr>
+        <w:t>GeoTIFF</w:t>
+      </w:r>
+      <w:proofErr w:type="spellEnd"/>
+      <w:r>
+        <w:rPr>
+          <w:rFonts w:cs="Times New Roman"/>
+        </w:rPr>
+        <w:t xml:space="preserve"> of sea ice coverage, inspected in the open-source software QGIS, version 3.0.1 (</w:t>
+      </w:r>
+      <w:r>
+        <w:rPr>
+          <w:rFonts w:cs="Times New Roman"/>
+        </w:rPr>
+        <w:t>QGIS Open Source Geospatial Foundation Project</w:t>
+      </w:r>
+      <w:r>
+        <w:rPr>
+          <w:rFonts w:cs="Times New Roman"/>
+        </w:rPr>
+        <w:t xml:space="preserve"> 2018). </w:t>
       </w:r>
     </w:p>
     <w:p>
@@ -2554,13 +3341,63 @@
         <w:rPr>
           <w:rFonts w:cs="Times New Roman"/>
         </w:rPr>
-        <w:t xml:space="preserve">Beginning in </w:t>
-      </w:r>
-      <w:r>
-        <w:rPr>
-          <w:rFonts w:cs="Times New Roman"/>
-        </w:rPr>
-        <w:t>1981</w:t>
+        <w:t xml:space="preserve">Measurements of </w:t>
+      </w:r>
+      <w:r>
+        <w:rPr>
+          <w:rFonts w:cs="Times New Roman"/>
+        </w:rPr>
+        <w:t xml:space="preserve">daily </w:t>
+      </w:r>
+      <w:r>
+        <w:rPr>
+          <w:rFonts w:cs="Times New Roman"/>
+        </w:rPr>
+        <w:t xml:space="preserve">Sagavanirktok River discharge come from a </w:t>
+      </w:r>
+      <w:r>
+        <w:rPr>
+          <w:rFonts w:cs="Times New Roman"/>
+        </w:rPr>
+        <w:t>United States Geological Survey (</w:t>
+      </w:r>
+      <w:r>
+        <w:rPr>
+          <w:rFonts w:cs="Times New Roman"/>
+        </w:rPr>
+        <w:t>USGS</w:t>
+      </w:r>
+      <w:r>
+        <w:rPr>
+          <w:rFonts w:cs="Times New Roman"/>
+        </w:rPr>
+        <w:t>)</w:t>
+      </w:r>
+      <w:r>
+        <w:rPr>
+          <w:rFonts w:cs="Times New Roman"/>
+        </w:rPr>
+        <w:t xml:space="preserve"> gaging station </w:t>
+      </w:r>
+      <w:commentRangeStart w:id="3"/>
+      <w:r>
+        <w:rPr>
+          <w:rFonts w:cs="Times New Roman"/>
+        </w:rPr>
+        <w:t>upriver from the river mouth</w:t>
+      </w:r>
+      <w:commentRangeEnd w:id="3"/>
+      <w:r>
+        <w:rPr>
+          <w:rStyle w:val="CommentReference"/>
+        </w:rPr>
+        <w:commentReference w:id="3"/>
+      </w:r>
+      <w:r>
+        <w:rPr>
+          <w:rFonts w:cs="Times New Roman"/>
+        </w:rPr>
+        <w:t>, near Pump Station 3</w:t>
       </w:r>
       <w:r>
         <w:rPr>
@@ -2572,31 +3409,131 @@
         <w:rPr>
           <w:rFonts w:cs="Times New Roman"/>
         </w:rPr>
-        <w:t xml:space="preserve">daily fish monitoring has occurred annually along the coast near Prudhoe Bay, Alaska for approximately 8–10 weeks each summer during July and August, with the exception of the 1999 and 2000 field seasons. </w:t>
-      </w:r>
-      <w:r>
-        <w:rPr>
-          <w:rFonts w:cs="Times New Roman"/>
-        </w:rPr>
-        <w:t>S</w:t>
-      </w:r>
-      <w:r>
-        <w:rPr>
-          <w:rFonts w:cs="Times New Roman"/>
-        </w:rPr>
-        <w:t xml:space="preserve">ince 2001, </w:t>
-      </w:r>
-      <w:r>
-        <w:rPr>
-          <w:rFonts w:cs="Times New Roman"/>
-        </w:rPr>
-        <w:t xml:space="preserve">a standardized sampling methodology for collecting </w:t>
-      </w:r>
-      <w:r>
-        <w:rPr>
-          <w:rFonts w:cs="Times New Roman"/>
-        </w:rPr>
-        <w:t>daily abundance and length data (for select species of subsistence importance) have been recorded in an annual database.</w:t>
+        <w:t xml:space="preserve">recorded in </w:t>
+      </w:r>
+      <w:r>
+        <w:rPr>
+          <w:rFonts w:cs="Times New Roman"/>
+        </w:rPr>
+        <w:t>ft</w:t>
+      </w:r>
+      <w:r>
+        <w:rPr>
+          <w:rFonts w:cs="Times New Roman"/>
+          <w:vertAlign w:val="superscript"/>
+        </w:rPr>
+        <w:t>3</w:t>
+      </w:r>
+      <w:r>
+        <w:rPr>
+          <w:rFonts w:cs="Times New Roman"/>
+        </w:rPr>
+        <w:t>/s</w:t>
+      </w:r>
+      <w:r>
+        <w:rPr>
+          <w:rFonts w:cs="Times New Roman"/>
+        </w:rPr>
+        <w:t xml:space="preserve"> and </w:t>
+      </w:r>
+      <w:r>
+        <w:rPr>
+          <w:rFonts w:cs="Times New Roman"/>
+        </w:rPr>
+        <w:t>convert</w:t>
+      </w:r>
+      <w:r>
+        <w:rPr>
+          <w:rFonts w:cs="Times New Roman"/>
+        </w:rPr>
+        <w:t>ed</w:t>
+      </w:r>
+      <w:r>
+        <w:rPr>
+          <w:rFonts w:cs="Times New Roman"/>
+        </w:rPr>
+        <w:t xml:space="preserve"> to m</w:t>
+      </w:r>
+      <w:r>
+        <w:rPr>
+          <w:rFonts w:cs="Times New Roman"/>
+          <w:vertAlign w:val="superscript"/>
+        </w:rPr>
+        <w:t>3</w:t>
+      </w:r>
+      <w:r>
+        <w:rPr>
+          <w:rFonts w:cs="Times New Roman"/>
+        </w:rPr>
+        <w:t xml:space="preserve">/s. </w:t>
+      </w:r>
+    </w:p>
+    <w:p>
+      <w:pPr>
+        <w:ind w:firstLine="540"/>
+        <w:rPr>
+          <w:rFonts w:eastAsiaTheme="minorEastAsia" w:cs="Times New Roman"/>
+        </w:rPr>
+      </w:pPr>
+      <w:r>
+        <w:rPr>
+          <w:rFonts w:cs="Times New Roman"/>
+        </w:rPr>
+        <w:t xml:space="preserve">All data </w:t>
+      </w:r>
+      <w:r>
+        <w:rPr>
+          <w:rFonts w:cs="Times New Roman"/>
+        </w:rPr>
+        <w:t>were</w:t>
+      </w:r>
+      <w:r>
+        <w:rPr>
+          <w:rFonts w:cs="Times New Roman"/>
+        </w:rPr>
+        <w:t xml:space="preserve"> imported and analyzed using the statistical program R (R Foundation, https://www.R-project.org</w:t>
+      </w:r>
+      <w:r>
+        <w:rPr>
+          <w:rFonts w:cs="Times New Roman"/>
+        </w:rPr>
+        <w:t>, Version 3.5.2</w:t>
+      </w:r>
+      <w:r>
+        <w:rPr>
+          <w:rFonts w:cs="Times New Roman"/>
+        </w:rPr>
+        <w:t xml:space="preserve">). </w:t>
+      </w:r>
+      <w:r>
+        <w:rPr>
+          <w:rFonts w:cs="Times New Roman"/>
+        </w:rPr>
+        <w:t xml:space="preserve">To </w:t>
+      </w:r>
+      <w:r>
+        <w:rPr>
+          <w:rFonts w:cs="Times New Roman"/>
+        </w:rPr>
+        <w:t xml:space="preserve">investigate trends in </w:t>
+      </w:r>
+      <w:r>
+        <w:rPr>
+          <w:rFonts w:cs="Times New Roman"/>
+        </w:rPr>
+        <w:t xml:space="preserve">annual </w:t>
+      </w:r>
+      <w:r>
+        <w:rPr>
+          <w:rFonts w:cs="Times New Roman"/>
+        </w:rPr>
+        <w:t xml:space="preserve">and </w:t>
+      </w:r>
+      <w:r>
+        <w:rPr>
+          <w:rFonts w:cs="Times New Roman"/>
+        </w:rPr>
+        <w:t>seasonal</w:t>
       </w:r>
       <w:r>
         <w:rPr>
@@ -2608,865 +3545,6 @@
         <w:rPr>
           <w:rFonts w:cs="Times New Roman"/>
         </w:rPr>
-        <w:t>F</w:t>
-      </w:r>
-      <w:r>
-        <w:rPr>
-          <w:rFonts w:cs="Times New Roman"/>
-        </w:rPr>
-        <w:t xml:space="preserve">our fixed stations </w:t>
-      </w:r>
-      <w:r>
-        <w:rPr>
-          <w:rFonts w:cs="Times New Roman"/>
-        </w:rPr>
-        <w:t xml:space="preserve">collect fish using </w:t>
-      </w:r>
-      <w:r>
-        <w:rPr>
-          <w:rFonts w:cs="Times New Roman"/>
-        </w:rPr>
-        <w:t>double-ended fyke nets</w:t>
-      </w:r>
-      <w:r>
-        <w:rPr>
-          <w:rFonts w:cs="Times New Roman"/>
-        </w:rPr>
-        <w:t xml:space="preserve">, located </w:t>
-      </w:r>
-      <w:r>
-        <w:rPr>
-          <w:rFonts w:cs="Times New Roman"/>
-        </w:rPr>
-        <w:t xml:space="preserve">roughly east-west, spaced approximately 27 km apart (Figure 1). From west to east, these sites are identified as Site 220 (approximately 1 km west from the base of the West Dock causeway; sampled 2001–2018), Site 218 (on the west side of Prudhoe Bay at the West Beach drilling pad; sampled 2001–2018), Site 214 (at the </w:t>
-      </w:r>
-      <w:proofErr w:type="spellStart"/>
-      <w:r>
-        <w:rPr>
-          <w:rFonts w:cs="Times New Roman"/>
-        </w:rPr>
-        <w:t>Niakuk</w:t>
-      </w:r>
-      <w:proofErr w:type="spellEnd"/>
-      <w:r>
-        <w:rPr>
-          <w:rFonts w:cs="Times New Roman"/>
-        </w:rPr>
-        <w:t xml:space="preserve"> drilling pad on the tip of Heald Point; sampled 2002–2018), and Site 230 (</w:t>
-      </w:r>
-      <w:r>
-        <w:rPr>
-          <w:rFonts w:cs="Times New Roman"/>
-        </w:rPr>
-        <w:t xml:space="preserve">located midway </w:t>
-      </w:r>
-      <w:r>
-        <w:rPr>
-          <w:rFonts w:cs="Times New Roman"/>
-        </w:rPr>
-        <w:t>on the eastern side of the Endicott Causewa</w:t>
-      </w:r>
-      <w:r>
-        <w:rPr>
-          <w:rFonts w:cs="Times New Roman"/>
-        </w:rPr>
-        <w:t>y</w:t>
-      </w:r>
-      <w:r>
-        <w:rPr>
-          <w:rFonts w:cs="Times New Roman"/>
-        </w:rPr>
-        <w:t xml:space="preserve">; sampled 2001–2018). In 2001, Site 231 was fished on the western side of the Endicott causeway to follow historical sampling locations, but due to changing bathymetry the site was replaced the following year with the current sampling location of Site 214. </w:t>
-      </w:r>
-      <w:r>
-        <w:rPr>
-          <w:rFonts w:cs="Times New Roman"/>
-        </w:rPr>
-        <w:t xml:space="preserve">Site 231 was removed from all analyses. </w:t>
-      </w:r>
-    </w:p>
-    <w:p>
-      <w:pPr>
-        <w:ind w:firstLine="540"/>
-        <w:rPr>
-          <w:rFonts w:cs="Times New Roman"/>
-        </w:rPr>
-      </w:pPr>
-      <w:r>
-        <w:rPr>
-          <w:rFonts w:cs="Times New Roman"/>
-        </w:rPr>
-        <w:lastRenderedPageBreak/>
-        <w:t>At each of the four sampling locations, two fyke nets with an opening of 1.8 m by 1.7 m were set side-by-side, opening towards the coastline, with a 60-m blocker net leading to shore. A 15-m blocker wing was attached to the outer edge of each cod end. Using this bi-directional sampling method, the fyke nets could intercept and catch fish moving along the shoreline in either direction. All blocker lead nets and wings were constructed from 2.5-cm stretch mesh, while the fyke net mesh consisted of 1.27-cm stretch mesh. Three consecutive throats were located behind each 1.7-m frame opening, with the outermost throat having a functional width of 11.4 cm. Net specifications were consistently used throughout the duration of the study, with the exception of a modification in 2009 to add a vertical metal bar to the fyke net funnel to prevent incidental seal catches. Sampling sites were operated from approximately July 1 through September 1 each year, with the precise dates of installation and removal for each site varying each year. The latest date of first sampling was July 6 (2018) and the earliest date of last sampling was August 25</w:t>
-      </w:r>
-      <w:r>
-        <w:rPr>
-          <w:rFonts w:cs="Times New Roman"/>
-        </w:rPr>
-        <w:t xml:space="preserve"> (2012)</w:t>
-      </w:r>
-      <w:r>
-        <w:rPr>
-          <w:rFonts w:cs="Times New Roman"/>
-        </w:rPr>
-        <w:t xml:space="preserve">. </w:t>
-      </w:r>
-    </w:p>
-    <w:p>
-      <w:pPr>
-        <w:ind w:firstLine="540"/>
-        <w:rPr>
-          <w:rFonts w:cs="Times New Roman"/>
-        </w:rPr>
-      </w:pPr>
-      <w:r>
-        <w:rPr>
-          <w:rFonts w:cs="Times New Roman"/>
-        </w:rPr>
-        <w:t>Each net was checked daily and all fish were identified to species and enumerated.</w:t>
-      </w:r>
-      <w:r>
-        <w:rPr>
-          <w:rFonts w:cs="Times New Roman"/>
-        </w:rPr>
-        <w:t xml:space="preserve"> Occasionally, unsafe conditions prevented sampling at certain sites.</w:t>
-      </w:r>
-      <w:r>
-        <w:rPr>
-          <w:rFonts w:cs="Times New Roman"/>
-        </w:rPr>
-        <w:t xml:space="preserve"> After species identification, enumeration, and measurements of a subsample of select species, fish were released away and offshore from the cod-end openings to minimize recapture. All fish were identified using Mecklenburg et al. (2002), George et al. (2009), and </w:t>
-      </w:r>
-      <w:proofErr w:type="spellStart"/>
-      <w:r>
-        <w:rPr>
-          <w:rFonts w:cs="Times New Roman"/>
-        </w:rPr>
-        <w:t>Thorsteinson</w:t>
-      </w:r>
-      <w:proofErr w:type="spellEnd"/>
-      <w:r>
-        <w:rPr>
-          <w:rFonts w:cs="Times New Roman"/>
-        </w:rPr>
-        <w:t xml:space="preserve"> and Love (2016). Field sampling protocols were essentially unchanged from 2001 to 2018, except for the addition in 2017 of length measurements from new fish species. </w:t>
-      </w:r>
-      <w:r>
-        <w:rPr>
-          <w:rFonts w:cs="Times New Roman"/>
-        </w:rPr>
-        <w:t xml:space="preserve">Abundance data were recorded by net site and side for each species; for all analyses, both net sides were aggregated. Fish abundance data were pooled then scaled by combined sampling effort to get biweekly and annual catch per unit </w:t>
-      </w:r>
-      <w:r>
-        <w:rPr>
-          <w:rFonts w:cs="Times New Roman"/>
-        </w:rPr>
-        <w:lastRenderedPageBreak/>
-        <w:t xml:space="preserve">effort (CPUE) for each species. Two fish that were unable to be identified to species and 24 hybridized ciscoes were excluded from all analyses. </w:t>
-      </w:r>
-    </w:p>
-    <w:p>
-      <w:pPr>
-        <w:ind w:firstLine="540"/>
-        <w:rPr>
-          <w:rFonts w:cs="Times New Roman"/>
-        </w:rPr>
-      </w:pPr>
-      <w:r>
-        <w:rPr>
-          <w:rFonts w:cs="Times New Roman"/>
-        </w:rPr>
-        <w:t>E</w:t>
-      </w:r>
-      <w:r>
-        <w:rPr>
-          <w:rFonts w:cs="Times New Roman"/>
-        </w:rPr>
-        <w:t>nvironmental variables</w:t>
-      </w:r>
-      <w:r>
-        <w:rPr>
-          <w:rFonts w:cs="Times New Roman"/>
-        </w:rPr>
-        <w:t xml:space="preserve"> examined were</w:t>
-      </w:r>
-      <w:r>
-        <w:rPr>
-          <w:rFonts w:cs="Times New Roman"/>
-        </w:rPr>
-        <w:t xml:space="preserve"> </w:t>
-      </w:r>
-      <w:r>
-        <w:rPr>
-          <w:rFonts w:cs="Times New Roman"/>
-        </w:rPr>
-        <w:t xml:space="preserve">water </w:t>
-      </w:r>
-      <w:r>
-        <w:rPr>
-          <w:rFonts w:cs="Times New Roman"/>
-        </w:rPr>
-        <w:t xml:space="preserve">temperature (°C) </w:t>
-      </w:r>
-      <w:r>
-        <w:rPr>
-          <w:rFonts w:cs="Times New Roman"/>
-        </w:rPr>
-        <w:t xml:space="preserve">and </w:t>
-      </w:r>
-      <w:r>
-        <w:rPr>
-          <w:rFonts w:cs="Times New Roman"/>
-        </w:rPr>
-        <w:t>salinity (ppt)</w:t>
-      </w:r>
-      <w:r>
-        <w:rPr>
-          <w:rFonts w:cs="Times New Roman"/>
-        </w:rPr>
-        <w:t xml:space="preserve"> from midway through the water column</w:t>
-      </w:r>
-      <w:r>
-        <w:rPr>
-          <w:rFonts w:cs="Times New Roman"/>
-        </w:rPr>
-        <w:t xml:space="preserve">, wind directionality and speed (east/west; km/h), </w:t>
-      </w:r>
-      <w:r>
-        <w:rPr>
-          <w:rFonts w:cs="Times New Roman"/>
-        </w:rPr>
-        <w:t>annual sea ice extent (maximum overwinter area; km</w:t>
-      </w:r>
-      <w:r>
-        <w:rPr>
-          <w:rFonts w:cs="Times New Roman"/>
-          <w:vertAlign w:val="superscript"/>
-        </w:rPr>
-        <w:t>2</w:t>
-      </w:r>
-      <w:r>
-        <w:rPr>
-          <w:rFonts w:cs="Times New Roman"/>
-        </w:rPr>
-        <w:t xml:space="preserve">) and duration (number of days from freeze up to melt date), </w:t>
-      </w:r>
-      <w:r>
-        <w:rPr>
-          <w:rFonts w:cs="Times New Roman"/>
-        </w:rPr>
-        <w:t>discharge for the Sagavanirktok River</w:t>
-      </w:r>
-      <w:r>
-        <w:rPr>
-          <w:rFonts w:cs="Times New Roman"/>
-        </w:rPr>
-        <w:t xml:space="preserve"> (recorded as ft</w:t>
-      </w:r>
-      <w:r>
-        <w:rPr>
-          <w:rFonts w:cs="Times New Roman"/>
-          <w:vertAlign w:val="superscript"/>
-        </w:rPr>
-        <w:t>3</w:t>
-      </w:r>
-      <w:r>
-        <w:rPr>
-          <w:rFonts w:cs="Times New Roman"/>
-        </w:rPr>
-        <w:t>/s, converted to m</w:t>
-      </w:r>
-      <w:r>
-        <w:rPr>
-          <w:rFonts w:cs="Times New Roman"/>
-          <w:vertAlign w:val="superscript"/>
-        </w:rPr>
-        <w:t>3</w:t>
-      </w:r>
-      <w:r>
-        <w:rPr>
-          <w:rFonts w:cs="Times New Roman"/>
-        </w:rPr>
-        <w:t>/s)</w:t>
-      </w:r>
-      <w:r>
-        <w:rPr>
-          <w:rFonts w:cs="Times New Roman"/>
-        </w:rPr>
-        <w:t xml:space="preserve">. </w:t>
-      </w:r>
-      <w:r>
-        <w:rPr>
-          <w:rFonts w:cs="Times New Roman"/>
-        </w:rPr>
-        <w:t xml:space="preserve">Results of a correlation matrix showed no variables were highly correlated (&gt;0.5) with each other on either biweekly or annual scales. </w:t>
-      </w:r>
-    </w:p>
-    <w:p>
-      <w:pPr>
-        <w:ind w:firstLine="540"/>
-        <w:rPr>
-          <w:rFonts w:cs="Times New Roman"/>
-        </w:rPr>
-      </w:pPr>
-      <w:r>
-        <w:rPr>
-          <w:rFonts w:cs="Times New Roman"/>
-        </w:rPr>
-        <w:t>S</w:t>
-      </w:r>
-      <w:r>
-        <w:rPr>
-          <w:rFonts w:cs="Times New Roman"/>
-        </w:rPr>
-        <w:t xml:space="preserve">alinity (ppt) and water temperature (°C) data were collected daily during each sampling event at each site </w:t>
-      </w:r>
-      <w:r>
-        <w:rPr>
-          <w:rFonts w:cs="Times New Roman"/>
-        </w:rPr>
-        <w:t xml:space="preserve">near the fyke net cod ends </w:t>
-      </w:r>
-      <w:r>
-        <w:rPr>
-          <w:rFonts w:cs="Times New Roman"/>
-        </w:rPr>
-        <w:t xml:space="preserve">using a calibrated handheld YSI 30 salinity / conductivity / temperature meter (YSI Inc., Yellow Springs, Ohio) at the bottom, mid-water column, and just below the surface. </w:t>
-      </w:r>
-    </w:p>
-    <w:p>
-      <w:pPr>
-        <w:ind w:firstLine="540"/>
-        <w:rPr>
-          <w:rFonts w:cs="Times New Roman"/>
-        </w:rPr>
-      </w:pPr>
-      <w:r>
-        <w:rPr>
-          <w:rFonts w:cs="Times New Roman"/>
-        </w:rPr>
-        <w:t xml:space="preserve">Meteorological data was collected hourly by the National Weather Service </w:t>
-      </w:r>
-      <w:r>
-        <w:rPr>
-          <w:rFonts w:cs="Times New Roman"/>
-        </w:rPr>
-        <w:t xml:space="preserve">(NWS) </w:t>
-      </w:r>
-      <w:r>
-        <w:rPr>
-          <w:rFonts w:cs="Times New Roman"/>
-        </w:rPr>
-        <w:t xml:space="preserve">at the </w:t>
-      </w:r>
-      <w:r>
-        <w:rPr>
-          <w:rFonts w:cs="Times New Roman"/>
-        </w:rPr>
-        <w:t xml:space="preserve">nearby </w:t>
-      </w:r>
-      <w:r>
-        <w:rPr>
-          <w:rFonts w:cs="Times New Roman"/>
-        </w:rPr>
-        <w:t xml:space="preserve">Deadhorse Airport data collecting site (PASC), </w:t>
-      </w:r>
-      <w:r>
-        <w:rPr>
-          <w:rFonts w:cs="Times New Roman"/>
-        </w:rPr>
-        <w:t xml:space="preserve">located </w:t>
-      </w:r>
-      <w:r>
-        <w:rPr>
-          <w:rFonts w:cs="Times New Roman"/>
-        </w:rPr>
-        <w:t xml:space="preserve">12 km inland from Prudhoe Bay. </w:t>
-      </w:r>
-      <w:r>
-        <w:rPr>
-          <w:rFonts w:cs="Times New Roman"/>
-        </w:rPr>
-        <w:t xml:space="preserve">Wind </w:t>
-      </w:r>
-      <w:r>
-        <w:rPr>
-          <w:rFonts w:cs="Times New Roman"/>
-        </w:rPr>
-        <w:t xml:space="preserve">speed was measured in km/h; wind </w:t>
-      </w:r>
-      <w:r>
-        <w:rPr>
-          <w:rFonts w:cs="Times New Roman"/>
-        </w:rPr>
-        <w:t xml:space="preserve">directionality </w:t>
-      </w:r>
-      <w:r>
-        <w:rPr>
-          <w:rFonts w:cs="Times New Roman"/>
-        </w:rPr>
-        <w:t>was recorded</w:t>
-      </w:r>
-      <w:r>
-        <w:rPr>
-          <w:rFonts w:cs="Times New Roman"/>
-        </w:rPr>
-        <w:t xml:space="preserve"> as cardinal direction (0–360)</w:t>
-      </w:r>
-      <w:r>
-        <w:rPr>
-          <w:rFonts w:cs="Times New Roman"/>
-        </w:rPr>
-        <w:t xml:space="preserve"> and averaged using the circular mean</w:t>
-      </w:r>
-      <w:r>
-        <w:rPr>
-          <w:rFonts w:cs="Times New Roman"/>
-        </w:rPr>
-        <w:t xml:space="preserve">, then </w:t>
-      </w:r>
-      <w:r>
-        <w:rPr>
-          <w:rFonts w:cs="Times New Roman"/>
-        </w:rPr>
-        <w:t xml:space="preserve">converted to </w:t>
-      </w:r>
-      <w:r>
-        <w:rPr>
-          <w:rFonts w:cs="Times New Roman"/>
-        </w:rPr>
-        <w:t xml:space="preserve">cartesian coordinates to get the </w:t>
-      </w:r>
-      <w:r>
-        <w:rPr>
-          <w:rFonts w:cs="Times New Roman"/>
-        </w:rPr>
-        <w:t xml:space="preserve">East-West </w:t>
-      </w:r>
-      <w:r>
-        <w:rPr>
-          <w:rFonts w:cs="Times New Roman"/>
-        </w:rPr>
-        <w:t>unit vectors</w:t>
-      </w:r>
-      <w:r>
-        <w:rPr>
-          <w:rFonts w:cs="Times New Roman"/>
-        </w:rPr>
-        <w:t xml:space="preserve">. </w:t>
-      </w:r>
-    </w:p>
-    <w:p>
-      <w:pPr>
-        <w:ind w:firstLine="540"/>
-        <w:rPr>
-          <w:rFonts w:cs="Times New Roman"/>
-        </w:rPr>
-      </w:pPr>
-      <w:r>
-        <w:rPr>
-          <w:rFonts w:cs="Times New Roman"/>
-        </w:rPr>
-        <w:t xml:space="preserve">Sea ice duration and extent are from the Sea Ice Index, Version 3 from the National Snow and Ice Data Center (NSIDC) in Boulder, Colorado </w:t>
-      </w:r>
-      <w:r>
-        <w:rPr>
-          <w:rFonts w:cs="Times New Roman"/>
-        </w:rPr>
-        <w:fldChar w:fldCharType="begin" w:fldLock="1"/>
-      </w:r>
-      <w:r>
-        <w:rPr>
-          <w:rFonts w:cs="Times New Roman"/>
-        </w:rPr>
-        <w:instrText>ADDIN CSL_CITATION {"citationItems":[{"id":"ITEM-1","itemData":{"DOI":"https://doi.org/10.7265/N5K072F8","author":[{"dropping-particle":"","family":"Fetterer","given":"F.","non-dropping-particle":"","parse-names":false,"suffix":""},{"dropping-particle":"","family":"Knowles","given":"K.","non-dropping-particle":"","parse-names":false,"suffix":""},{"dropping-particle":"","family":"Meier","given":"W.","non-dropping-particle":"","parse-names":false,"suffix":""},{"dropping-particle":"","family":"Savoie","given":"M.","non-dropping-particle":"","parse-names":false,"suffix":""},{"dropping-particle":"","family":"Windnagel","given":"A. K.","non-dropping-particle":"","parse-names":false,"suffix":""}],"id":"ITEM-1","issued":{"date-parts":[["2018"]]},"publisher-place":"Boulder, Colorado","title":"Sea Ice Index, Version 3. 2001 - 2017","type":"webpage"},"uris":["http://www.mendeley.com/documents/?uuid=0a79eb95-6ffe-4cc9-9886-847667f7b37b"]}],"mendeley":{"formattedCitation":"(Fetterer et al. 2018)","plainTextFormattedCitation":"(Fetterer et al. 2018)","previouslyFormattedCitation":"(Fetterer et al. 2018)"},"properties":{"noteIndex":0},"schema":"https://github.com/citation-style-language/schema/raw/master/csl-citation.json"}</w:instrText>
-      </w:r>
-      <w:r>
-        <w:rPr>
-          <w:rFonts w:cs="Times New Roman"/>
-        </w:rPr>
-        <w:fldChar w:fldCharType="separate"/>
-      </w:r>
-      <w:r>
-        <w:rPr>
-          <w:rFonts w:cs="Times New Roman"/>
-          <w:noProof/>
-        </w:rPr>
-        <w:t>(Fetterer et al. 2018)</w:t>
-      </w:r>
-      <w:r>
-        <w:rPr>
-          <w:rFonts w:cs="Times New Roman"/>
-        </w:rPr>
-        <w:fldChar w:fldCharType="end"/>
-      </w:r>
-      <w:r>
-        <w:rPr>
-          <w:rFonts w:cs="Times New Roman"/>
-        </w:rPr>
-        <w:t xml:space="preserve">. </w:t>
-      </w:r>
-      <w:r>
-        <w:rPr>
-          <w:rFonts w:cs="Times New Roman"/>
-        </w:rPr>
-        <w:t xml:space="preserve">Sea Ice Index </w:t>
-      </w:r>
-      <w:r>
-        <w:rPr>
-          <w:rFonts w:cs="Times New Roman"/>
-        </w:rPr>
-        <w:t xml:space="preserve">data </w:t>
-      </w:r>
-      <w:r>
-        <w:rPr>
-          <w:rFonts w:cs="Times New Roman"/>
-        </w:rPr>
-        <w:t xml:space="preserve">are </w:t>
-      </w:r>
-      <w:r>
-        <w:rPr>
-          <w:rFonts w:cs="Times New Roman"/>
-        </w:rPr>
-        <w:t>daily summaries</w:t>
-      </w:r>
-      <w:r>
-        <w:rPr>
-          <w:rFonts w:cs="Times New Roman"/>
-        </w:rPr>
-        <w:t xml:space="preserve"> </w:t>
-      </w:r>
-      <w:r>
-        <w:rPr>
-          <w:rFonts w:cs="Times New Roman"/>
-        </w:rPr>
-        <w:t xml:space="preserve">of remote sensing satellite data </w:t>
-      </w:r>
-      <w:r>
-        <w:rPr>
-          <w:rFonts w:cs="Times New Roman"/>
-        </w:rPr>
-        <w:t>derived from</w:t>
-      </w:r>
-      <w:r>
-        <w:rPr>
-          <w:rFonts w:cs="Times New Roman"/>
-        </w:rPr>
-        <w:t xml:space="preserve"> two passive-microwave bands: </w:t>
-      </w:r>
-      <w:proofErr w:type="gramStart"/>
-      <w:r>
-        <w:rPr>
-          <w:rFonts w:cs="Times New Roman"/>
-        </w:rPr>
-        <w:t>the</w:t>
-      </w:r>
-      <w:proofErr w:type="gramEnd"/>
-      <w:r>
-        <w:rPr>
-          <w:rFonts w:cs="Times New Roman"/>
-        </w:rPr>
-        <w:t xml:space="preserve"> </w:t>
-      </w:r>
-      <w:r>
-        <w:rPr>
-          <w:rFonts w:cs="Times New Roman"/>
-        </w:rPr>
-        <w:t>Near-Real-Time DMSP SSMIS Daily Polar Gridded Sea Ice</w:t>
-      </w:r>
-      <w:r>
-        <w:rPr>
-          <w:rFonts w:cs="Times New Roman"/>
-        </w:rPr>
-        <w:t xml:space="preserve"> </w:t>
-      </w:r>
-      <w:r>
-        <w:rPr>
-          <w:rFonts w:cs="Times New Roman"/>
-        </w:rPr>
-        <w:t xml:space="preserve">Concentrations and the Sea Ice </w:t>
-      </w:r>
-      <w:r>
-        <w:rPr>
-          <w:rFonts w:cs="Times New Roman"/>
-        </w:rPr>
-        <w:lastRenderedPageBreak/>
-        <w:t>Concentrations from Nimbus-7</w:t>
-      </w:r>
-      <w:r>
-        <w:rPr>
-          <w:rFonts w:cs="Times New Roman"/>
-        </w:rPr>
-        <w:t xml:space="preserve"> </w:t>
-      </w:r>
-      <w:r>
-        <w:rPr>
-          <w:rFonts w:cs="Times New Roman"/>
-        </w:rPr>
-        <w:t>SMMR and DMSP SSM/I-SSMIS Passive Microwave Data</w:t>
-      </w:r>
-      <w:r>
-        <w:rPr>
-          <w:rFonts w:cs="Times New Roman"/>
-        </w:rPr>
-        <w:t xml:space="preserve">. Daily sea ice coverage maps from the Sea Ice Index show the approximate extent across the entire polar region. Annual dates of sea-ice break up and formation will be estimated using the first breakup dates and final freeze-up for the central Beaufort Sea coast. Determining the precise dates will be done visually using the daily NSIDC </w:t>
-      </w:r>
-      <w:proofErr w:type="spellStart"/>
-      <w:r>
-        <w:rPr>
-          <w:rFonts w:cs="Times New Roman"/>
-        </w:rPr>
-        <w:t>GeoTIFF</w:t>
-      </w:r>
-      <w:proofErr w:type="spellEnd"/>
-      <w:r>
-        <w:rPr>
-          <w:rFonts w:cs="Times New Roman"/>
-        </w:rPr>
-        <w:t xml:space="preserve"> of sea ice coverage, inspected in the open-source software QGIS, version 3.0.1 (</w:t>
-      </w:r>
-      <w:r>
-        <w:rPr>
-          <w:rFonts w:cs="Times New Roman"/>
-        </w:rPr>
-        <w:t>QGIS Open Source Geospatial Foundation Project</w:t>
-      </w:r>
-      <w:r>
-        <w:rPr>
-          <w:rFonts w:cs="Times New Roman"/>
-        </w:rPr>
-        <w:t xml:space="preserve"> 2018). </w:t>
-      </w:r>
-    </w:p>
-    <w:p>
-      <w:pPr>
-        <w:ind w:firstLine="540"/>
-        <w:rPr>
-          <w:rFonts w:cs="Times New Roman"/>
-        </w:rPr>
-      </w:pPr>
-      <w:r>
-        <w:rPr>
-          <w:rFonts w:cs="Times New Roman"/>
-        </w:rPr>
-        <w:t xml:space="preserve">Measurements of </w:t>
-      </w:r>
-      <w:r>
-        <w:rPr>
-          <w:rFonts w:cs="Times New Roman"/>
-        </w:rPr>
-        <w:t xml:space="preserve">daily </w:t>
-      </w:r>
-      <w:r>
-        <w:rPr>
-          <w:rFonts w:cs="Times New Roman"/>
-        </w:rPr>
-        <w:t xml:space="preserve">Sagavanirktok River discharge come from a </w:t>
-      </w:r>
-      <w:r>
-        <w:rPr>
-          <w:rFonts w:cs="Times New Roman"/>
-        </w:rPr>
-        <w:t>United States Geological Survey (</w:t>
-      </w:r>
-      <w:r>
-        <w:rPr>
-          <w:rFonts w:cs="Times New Roman"/>
-        </w:rPr>
-        <w:t>USGS</w:t>
-      </w:r>
-      <w:r>
-        <w:rPr>
-          <w:rFonts w:cs="Times New Roman"/>
-        </w:rPr>
-        <w:t>)</w:t>
-      </w:r>
-      <w:r>
-        <w:rPr>
-          <w:rFonts w:cs="Times New Roman"/>
-        </w:rPr>
-        <w:t xml:space="preserve"> gaging station </w:t>
-      </w:r>
-      <w:commentRangeStart w:id="2"/>
-      <w:r>
-        <w:rPr>
-          <w:rFonts w:cs="Times New Roman"/>
-        </w:rPr>
-        <w:t>upriver from the river mouth</w:t>
-      </w:r>
-      <w:commentRangeEnd w:id="2"/>
-      <w:r>
-        <w:rPr>
-          <w:rStyle w:val="CommentReference"/>
-        </w:rPr>
-        <w:commentReference w:id="2"/>
-      </w:r>
-      <w:r>
-        <w:rPr>
-          <w:rFonts w:cs="Times New Roman"/>
-        </w:rPr>
-        <w:t>, near Pump Station 3</w:t>
-      </w:r>
-      <w:r>
-        <w:rPr>
-          <w:rFonts w:cs="Times New Roman"/>
-        </w:rPr>
-        <w:t xml:space="preserve">, </w:t>
-      </w:r>
-      <w:r>
-        <w:rPr>
-          <w:rFonts w:cs="Times New Roman"/>
-        </w:rPr>
-        <w:t xml:space="preserve">recorded in </w:t>
-      </w:r>
-      <w:r>
-        <w:rPr>
-          <w:rFonts w:cs="Times New Roman"/>
-        </w:rPr>
-        <w:t>ft</w:t>
-      </w:r>
-      <w:r>
-        <w:rPr>
-          <w:rFonts w:cs="Times New Roman"/>
-          <w:vertAlign w:val="superscript"/>
-        </w:rPr>
-        <w:t>3</w:t>
-      </w:r>
-      <w:r>
-        <w:rPr>
-          <w:rFonts w:cs="Times New Roman"/>
-        </w:rPr>
-        <w:t>/s</w:t>
-      </w:r>
-      <w:r>
-        <w:rPr>
-          <w:rFonts w:cs="Times New Roman"/>
-        </w:rPr>
-        <w:t xml:space="preserve"> and </w:t>
-      </w:r>
-      <w:r>
-        <w:rPr>
-          <w:rFonts w:cs="Times New Roman"/>
-        </w:rPr>
-        <w:t>convert</w:t>
-      </w:r>
-      <w:r>
-        <w:rPr>
-          <w:rFonts w:cs="Times New Roman"/>
-        </w:rPr>
-        <w:t>ed</w:t>
-      </w:r>
-      <w:r>
-        <w:rPr>
-          <w:rFonts w:cs="Times New Roman"/>
-        </w:rPr>
-        <w:t xml:space="preserve"> to m</w:t>
-      </w:r>
-      <w:r>
-        <w:rPr>
-          <w:rFonts w:cs="Times New Roman"/>
-          <w:vertAlign w:val="superscript"/>
-        </w:rPr>
-        <w:t>3</w:t>
-      </w:r>
-      <w:r>
-        <w:rPr>
-          <w:rFonts w:cs="Times New Roman"/>
-        </w:rPr>
-        <w:t xml:space="preserve">/s. </w:t>
-      </w:r>
-    </w:p>
-    <w:p>
-      <w:pPr>
-        <w:ind w:firstLine="540"/>
-      </w:pPr>
-      <w:r>
-        <w:rPr>
-          <w:rFonts w:cs="Times New Roman"/>
-        </w:rPr>
-        <w:t xml:space="preserve">All data </w:t>
-      </w:r>
-      <w:r>
-        <w:rPr>
-          <w:rFonts w:cs="Times New Roman"/>
-        </w:rPr>
-        <w:t>were</w:t>
-      </w:r>
-      <w:r>
-        <w:rPr>
-          <w:rFonts w:cs="Times New Roman"/>
-        </w:rPr>
-        <w:t xml:space="preserve"> imported and analyzed using the statistical program R (R Foundation, https://www.R-project.org</w:t>
-      </w:r>
-      <w:r>
-        <w:rPr>
-          <w:rFonts w:cs="Times New Roman"/>
-        </w:rPr>
-        <w:t>, Version 3.5.2</w:t>
-      </w:r>
-      <w:r>
-        <w:rPr>
-          <w:rFonts w:cs="Times New Roman"/>
-        </w:rPr>
-        <w:t xml:space="preserve">). </w:t>
-      </w:r>
-      <w:r>
-        <w:t xml:space="preserve">To prevent rare species from dominating multivariate analyses (CITE XXXXX), we restricted analysis to only those species </w:t>
-      </w:r>
-      <w:r>
-        <w:t>whose abundance was greater than 100 fish, all years combined.</w:t>
-      </w:r>
-      <w:r>
-        <w:t xml:space="preserve"> </w:t>
-      </w:r>
-    </w:p>
-    <w:p>
-      <w:pPr>
-        <w:ind w:firstLine="540"/>
-        <w:rPr>
-          <w:rFonts w:eastAsiaTheme="minorEastAsia" w:cs="Times New Roman"/>
-        </w:rPr>
-      </w:pPr>
-      <w:r>
-        <w:rPr>
-          <w:rFonts w:cs="Times New Roman"/>
-        </w:rPr>
-        <w:t xml:space="preserve">To </w:t>
-      </w:r>
-      <w:r>
-        <w:rPr>
-          <w:rFonts w:cs="Times New Roman"/>
-        </w:rPr>
-        <w:t xml:space="preserve">investigate trends in </w:t>
-      </w:r>
-      <w:r>
-        <w:rPr>
-          <w:rFonts w:cs="Times New Roman"/>
-        </w:rPr>
-        <w:t xml:space="preserve">annual </w:t>
-      </w:r>
-      <w:r>
-        <w:rPr>
-          <w:rFonts w:cs="Times New Roman"/>
-        </w:rPr>
-        <w:t xml:space="preserve">and </w:t>
-      </w:r>
-      <w:r>
-        <w:rPr>
-          <w:rFonts w:cs="Times New Roman"/>
-        </w:rPr>
-        <w:t>seasonal</w:t>
-      </w:r>
-      <w:r>
-        <w:rPr>
-          <w:rFonts w:cs="Times New Roman"/>
-        </w:rPr>
-        <w:t xml:space="preserve"> </w:t>
-      </w:r>
-      <w:r>
-        <w:rPr>
-          <w:rFonts w:cs="Times New Roman"/>
-        </w:rPr>
         <w:t xml:space="preserve">species richness, we used Generalized </w:t>
       </w:r>
       <w:r>
@@ -3491,13 +3569,7 @@
         <w:rPr>
           <w:rFonts w:cs="Times New Roman"/>
         </w:rPr>
-        <w:t xml:space="preserve"> as GAMs are typically responsive to non-linear response curves </w:t>
-      </w:r>
-      <w:r>
-        <w:rPr>
-          <w:rFonts w:cs="Times New Roman"/>
-        </w:rPr>
-        <w:t xml:space="preserve">commonly found in ecological response scenarios </w:t>
+        <w:t xml:space="preserve"> as GAMs are typically responsive to non-linear response curves commonly found in ecological response scenarios </w:t>
       </w:r>
       <w:r>
         <w:rPr>
@@ -3786,6 +3858,7 @@
         <w:rPr>
           <w:rFonts w:cs="Times New Roman"/>
         </w:rPr>
+        <w:lastRenderedPageBreak/>
         <w:t>Total number of species were defined as all sites combined</w:t>
       </w:r>
       <w:r>
@@ -3798,14 +3871,7 @@
         <w:rPr>
           <w:rFonts w:cs="Times New Roman"/>
         </w:rPr>
-        <w:t xml:space="preserve"> Top fitting model fits were determined </w:t>
-      </w:r>
-      <w:r>
-        <w:rPr>
-          <w:rFonts w:cs="Times New Roman"/>
-        </w:rPr>
-        <w:lastRenderedPageBreak/>
-        <w:t>using Akaike’s Information Criterion (AIC)</w:t>
+        <w:t xml:space="preserve"> Top fitting model fits were determined using Akaike’s Information Criterion (AIC)</w:t>
       </w:r>
       <w:r>
         <w:rPr>
@@ -4397,6 +4463,31 @@
         </w:rPr>
         <w:t>.</w:t>
       </w:r>
+      <w:r>
+        <w:t xml:space="preserve"> </w:t>
+      </w:r>
+      <w:r>
+        <w:t xml:space="preserve">To prevent rare species from dominating multivariate analyses (CITE XXXXX), we restricted analysis to only those species whose abundance was greater than 100 fish, all years combined. </w:t>
+      </w:r>
+      <w:r>
+        <w:rPr>
+          <w:rFonts w:cs="Times New Roman"/>
+        </w:rPr>
+        <w:t>Response variables for multivariate analyses were species catch per unit effort (CPUE)</w:t>
+      </w:r>
+      <w:r>
+        <w:rPr>
+          <w:rFonts w:cs="Times New Roman"/>
+        </w:rPr>
+        <w:t xml:space="preserve"> that were fourth-root transformed then standardized to </w:t>
+      </w:r>
+      <w:r>
+        <w:rPr>
+          <w:rFonts w:cs="Times New Roman"/>
+        </w:rPr>
+        <w:lastRenderedPageBreak/>
+        <w:t xml:space="preserve">percent of max catch. Explanatory environmental variables were square-root transformed then standardized to percent of max catch. </w:t>
+      </w:r>
     </w:p>
     <w:p>
       <w:pPr>
@@ -4409,41 +4500,7 @@
         <w:rPr>
           <w:rFonts w:cs="Times New Roman"/>
         </w:rPr>
-        <w:t>standardized</w:t>
-      </w:r>
-      <w:r>
-        <w:rPr>
-          <w:rFonts w:cs="Times New Roman"/>
-        </w:rPr>
-        <w:t xml:space="preserve">, transformed, Bray-Curtis dissimilarity matrix, </w:t>
-      </w:r>
-      <w:proofErr w:type="spellStart"/>
-      <w:r>
-        <w:rPr>
-          <w:rFonts w:cs="Times New Roman"/>
-        </w:rPr>
-        <w:t>nMDS</w:t>
-      </w:r>
-      <w:proofErr w:type="spellEnd"/>
-      <w:r>
-        <w:rPr>
-          <w:rFonts w:cs="Times New Roman"/>
-        </w:rPr>
-        <w:t xml:space="preserve"> k=3, </w:t>
-      </w:r>
-    </w:p>
-    <w:p>
-      <w:pPr>
-        <w:ind w:firstLine="540"/>
-        <w:rPr>
-          <w:rFonts w:cs="Times New Roman"/>
-        </w:rPr>
-      </w:pPr>
-      <w:r>
-        <w:rPr>
-          <w:rFonts w:cs="Times New Roman"/>
-        </w:rPr>
-        <w:t>mantel test (</w:t>
+        <w:t>permutational analysis of variance (PERMANOVA) using individual and all combined environmental variables. response was catch matrix. Residual fit was measure of top fitting model. marginal (adonis2()) and not marginal (</w:t>
       </w:r>
       <w:proofErr w:type="spellStart"/>
       <w:proofErr w:type="gramStart"/>
@@ -4451,7 +4508,7 @@
         <w:rPr>
           <w:rFonts w:cs="Times New Roman"/>
         </w:rPr>
-        <w:t>bioenv</w:t>
+        <w:t>adonis</w:t>
       </w:r>
       <w:proofErr w:type="spellEnd"/>
       <w:r>
@@ -4465,27 +4522,35 @@
         <w:rPr>
           <w:rFonts w:cs="Times New Roman"/>
         </w:rPr>
-        <w:t>) is command)</w:t>
-      </w:r>
-      <w:r>
-        <w:rPr>
-          <w:rFonts w:cs="Times New Roman"/>
-        </w:rPr>
-        <w:t xml:space="preserve">, </w:t>
+        <w:t xml:space="preserve">)). Annual and biweekly scale. Similarity percentile (simper()). </w:t>
+      </w:r>
+    </w:p>
+    <w:p>
+      <w:pPr>
+        <w:ind w:firstLine="540"/>
+        <w:rPr>
+          <w:rFonts w:cs="Times New Roman"/>
+        </w:rPr>
+      </w:pPr>
+      <w:r>
+        <w:rPr>
+          <w:rFonts w:cs="Times New Roman"/>
+        </w:rPr>
+        <w:t xml:space="preserve">Bray-Curtis dissimilarity matrix, </w:t>
       </w:r>
       <w:proofErr w:type="spellStart"/>
       <w:r>
         <w:rPr>
           <w:rFonts w:cs="Times New Roman"/>
         </w:rPr>
-        <w:t>envfit</w:t>
+        <w:t>nMDS</w:t>
       </w:r>
       <w:proofErr w:type="spellEnd"/>
       <w:r>
         <w:rPr>
           <w:rFonts w:cs="Times New Roman"/>
         </w:rPr>
-        <w:t xml:space="preserve">() to test for XXXX, </w:t>
+        <w:t xml:space="preserve"> k=3, </w:t>
       </w:r>
     </w:p>
     <w:p>
@@ -4499,28 +4564,7 @@
         <w:rPr>
           <w:rFonts w:cs="Times New Roman"/>
         </w:rPr>
-        <w:t>species correlat</w:t>
-      </w:r>
-      <w:r>
-        <w:rPr>
-          <w:rFonts w:cs="Times New Roman"/>
-        </w:rPr>
-        <w:t>ions</w:t>
-      </w:r>
-    </w:p>
-    <w:p>
-      <w:pPr>
-        <w:ind w:firstLine="540"/>
-        <w:rPr>
-          <w:rFonts w:cs="Times New Roman"/>
-        </w:rPr>
-      </w:pPr>
-      <w:r>
-        <w:rPr>
-          <w:rFonts w:cs="Times New Roman"/>
-        </w:rPr>
-        <w:lastRenderedPageBreak/>
-        <w:t>permutational analysis of variance (PERMANOVA) using individual and all combined environmental variables. response was catch matrix. Residual fit was measure of top fitting model. marginal (adonis2()) and not marginal (</w:t>
+        <w:t>mantel test (</w:t>
       </w:r>
       <w:proofErr w:type="spellStart"/>
       <w:proofErr w:type="gramStart"/>
@@ -4528,7 +4572,7 @@
         <w:rPr>
           <w:rFonts w:cs="Times New Roman"/>
         </w:rPr>
-        <w:t>adonis</w:t>
+        <w:t>bioenv</w:t>
       </w:r>
       <w:proofErr w:type="spellEnd"/>
       <w:r>
@@ -4542,15 +4586,49 @@
         <w:rPr>
           <w:rFonts w:cs="Times New Roman"/>
         </w:rPr>
-        <w:t xml:space="preserve">)). Annual and biweekly scale. Similarity percentile (simper()). </w:t>
-      </w:r>
-      <w:bookmarkStart w:id="3" w:name="_GoBack"/>
-      <w:bookmarkEnd w:id="3"/>
+        <w:t xml:space="preserve">) is command), </w:t>
+      </w:r>
+      <w:proofErr w:type="spellStart"/>
+      <w:r>
+        <w:rPr>
+          <w:rFonts w:cs="Times New Roman"/>
+        </w:rPr>
+        <w:t>envfit</w:t>
+      </w:r>
+      <w:proofErr w:type="spellEnd"/>
+      <w:r>
+        <w:rPr>
+          <w:rFonts w:cs="Times New Roman"/>
+        </w:rPr>
+        <w:t xml:space="preserve">() to test for XXXX, </w:t>
+      </w:r>
     </w:p>
     <w:p>
       <w:pPr>
         <w:ind w:firstLine="540"/>
         <w:rPr>
+          <w:rFonts w:cs="Times New Roman"/>
+        </w:rPr>
+      </w:pPr>
+      <w:r>
+        <w:rPr>
+          <w:rFonts w:cs="Times New Roman"/>
+        </w:rPr>
+        <w:t>species correlations</w:t>
+      </w:r>
+    </w:p>
+    <w:p>
+      <w:pPr>
+        <w:ind w:firstLine="540"/>
+        <w:rPr>
+          <w:rFonts w:cs="Times New Roman"/>
+        </w:rPr>
+      </w:pPr>
+    </w:p>
+    <w:p>
+      <w:pPr>
+        <w:ind w:firstLine="540"/>
+        <w:rPr>
           <w:rFonts w:eastAsiaTheme="minorEastAsia" w:cs="Times New Roman"/>
         </w:rPr>
       </w:pPr>
@@ -4616,6 +4694,7 @@
         <w:rPr>
           <w:rFonts w:cs="Times New Roman"/>
         </w:rPr>
+        <w:lastRenderedPageBreak/>
         <w:t xml:space="preserve">Certain tests, such as </w:t>
       </w:r>
       <w:proofErr w:type="spellStart"/>
@@ -6113,7 +6192,7 @@
       </w:r>
     </w:p>
   </w:comment>
-  <w:comment w:id="2" w:author="Justin Priest" w:date="2018-04-03T22:58:00Z" w:initials="JP">
+  <w:comment w:id="3" w:author="Justin Priest" w:date="2018-04-03T22:58:00Z" w:initials="JP">
     <w:p>
       <w:pPr>
         <w:pStyle w:val="CommentText"/>
@@ -7540,7 +7619,7 @@
 </file>
 
 <file path=customXml/itemProps1.xml><?xml version="1.0" encoding="utf-8"?>
-<ds:datastoreItem xmlns:ds="http://schemas.openxmlformats.org/officeDocument/2006/customXml" ds:itemID="{73015B2E-0788-4FA6-9D5D-69C9EAE4FC3C}">
+<ds:datastoreItem xmlns:ds="http://schemas.openxmlformats.org/officeDocument/2006/customXml" ds:itemID="{CBF68E43-4E93-4EB4-9001-F47E05111BCF}">
   <ds:schemaRefs>
     <ds:schemaRef ds:uri="http://schemas.openxmlformats.org/officeDocument/2006/bibliography"/>
   </ds:schemaRefs>

</xml_diff>

<commit_message>
Back to writing! Worked in Methods
</commit_message>
<xml_diff>
--- a/Chapter1.docx
+++ b/Chapter1.docx
@@ -2336,8 +2336,6 @@
         </w:rPr>
         <w:t xml:space="preserve">permutational multivariate analysis of variance (PERMANOVA) </w:t>
       </w:r>
-      <w:bookmarkStart w:id="2" w:name="_GoBack"/>
-      <w:bookmarkEnd w:id="2"/>
       <w:r>
         <w:rPr>
           <w:rFonts w:cs="Times New Roman"/>
@@ -3379,19 +3377,19 @@
         </w:rPr>
         <w:t xml:space="preserve"> gaging station </w:t>
       </w:r>
-      <w:commentRangeStart w:id="3"/>
+      <w:commentRangeStart w:id="2"/>
       <w:r>
         <w:rPr>
           <w:rFonts w:cs="Times New Roman"/>
         </w:rPr>
         <w:t>upriver from the river mouth</w:t>
       </w:r>
-      <w:commentRangeEnd w:id="3"/>
+      <w:commentRangeEnd w:id="2"/>
       <w:r>
         <w:rPr>
           <w:rStyle w:val="CommentReference"/>
         </w:rPr>
-        <w:commentReference w:id="3"/>
+        <w:commentReference w:id="2"/>
       </w:r>
       <w:r>
         <w:rPr>
@@ -3954,7 +3952,49 @@
         <w:rPr>
           <w:rFonts w:cs="Times New Roman"/>
         </w:rPr>
-        <w:t>Whether there has been a change in catch rates of rare s</w:t>
+        <w:t>To determine whether there were changes</w:t>
+      </w:r>
+      <w:r>
+        <w:rPr>
+          <w:rFonts w:cs="Times New Roman"/>
+        </w:rPr>
+        <w:t xml:space="preserve"> in catch rates of</w:t>
+      </w:r>
+      <w:r>
+        <w:rPr>
+          <w:rFonts w:cs="Times New Roman"/>
+        </w:rPr>
+        <w:t xml:space="preserve"> 15</w:t>
+      </w:r>
+      <w:r>
+        <w:rPr>
+          <w:rFonts w:cs="Times New Roman"/>
+        </w:rPr>
+        <w:t xml:space="preserve"> </w:t>
+      </w:r>
+      <w:r>
+        <w:rPr>
+          <w:rFonts w:cs="Times New Roman"/>
+        </w:rPr>
+        <w:t>“</w:t>
+      </w:r>
+      <w:r>
+        <w:rPr>
+          <w:rFonts w:cs="Times New Roman"/>
+        </w:rPr>
+        <w:t>rare</w:t>
+      </w:r>
+      <w:r>
+        <w:rPr>
+          <w:rFonts w:cs="Times New Roman"/>
+        </w:rPr>
+        <w:t>”</w:t>
+      </w:r>
+      <w:r>
+        <w:rPr>
+          <w:rFonts w:cs="Times New Roman"/>
+        </w:rPr>
+        <w:t xml:space="preserve"> s</w:t>
       </w:r>
       <w:r>
         <w:rPr>
@@ -3966,7 +4006,31 @@
         <w:rPr>
           <w:rFonts w:cs="Times New Roman"/>
         </w:rPr>
-        <w:t xml:space="preserve">(&lt;100 individuals caught in all years combined) was assessed using binomial Generalized Linear Models (GLMs) </w:t>
+        <w:t>(</w:t>
+      </w:r>
+      <w:r>
+        <w:rPr>
+          <w:rFonts w:cs="Times New Roman"/>
+        </w:rPr>
+        <w:t xml:space="preserve">defined as species </w:t>
+      </w:r>
+      <w:r>
+        <w:rPr>
+          <w:rFonts w:cs="Times New Roman"/>
+        </w:rPr>
+        <w:t>&lt;</w:t>
+      </w:r>
+      <w:r>
+        <w:rPr>
+          <w:rFonts w:cs="Times New Roman"/>
+        </w:rPr>
+        <w:t xml:space="preserve"> </w:t>
+      </w:r>
+      <w:r>
+        <w:rPr>
+          <w:rFonts w:cs="Times New Roman"/>
+        </w:rPr>
+        <w:t xml:space="preserve">100 individuals caught in all years combined) was assessed using binomial Generalized Linear Models (GLMs) </w:t>
       </w:r>
       <w:r>
         <w:rPr>
@@ -3986,6 +4050,8 @@
         </w:rPr>
         <w:t>:</w:t>
       </w:r>
+      <w:bookmarkStart w:id="3" w:name="_GoBack"/>
+      <w:bookmarkEnd w:id="3"/>
     </w:p>
     <w:p>
       <w:pPr>
@@ -4467,8 +4533,15 @@
         <w:t xml:space="preserve"> </w:t>
       </w:r>
       <w:r>
-        <w:t xml:space="preserve">To prevent rare species from dominating multivariate analyses (CITE XXXXX), we restricted analysis to only those species whose abundance was greater than 100 fish, all years combined. </w:t>
-      </w:r>
+        <w:t xml:space="preserve">To prevent rare species from dominating multivariate analyses (CITE XXXXX), we restricted analysis to </w:t>
+      </w:r>
+      <w:r>
+        <w:t>the 17</w:t>
+      </w:r>
+      <w:r>
+        <w:t xml:space="preserve"> species whose abundance was greater than 100 fish, all years combined. </w:t>
+      </w:r>
+      <w:commentRangeStart w:id="4"/>
       <w:r>
         <w:rPr>
           <w:rFonts w:cs="Times New Roman"/>
@@ -4479,14 +4552,83 @@
         <w:rPr>
           <w:rFonts w:cs="Times New Roman"/>
         </w:rPr>
-        <w:t xml:space="preserve"> that were fourth-root transformed then standardized to </w:t>
+        <w:t xml:space="preserve"> that were fourth-root transformed then standardized to percent of </w:t>
       </w:r>
       <w:r>
         <w:rPr>
           <w:rFonts w:cs="Times New Roman"/>
         </w:rPr>
         <w:lastRenderedPageBreak/>
-        <w:t xml:space="preserve">percent of max catch. Explanatory environmental variables were square-root transformed then standardized to percent of max catch. </w:t>
+        <w:t xml:space="preserve">the </w:t>
+      </w:r>
+      <w:r>
+        <w:rPr>
+          <w:rFonts w:cs="Times New Roman"/>
+        </w:rPr>
+        <w:t>max</w:t>
+      </w:r>
+      <w:r>
+        <w:rPr>
+          <w:rFonts w:cs="Times New Roman"/>
+        </w:rPr>
+        <w:t>imum</w:t>
+      </w:r>
+      <w:r>
+        <w:rPr>
+          <w:rFonts w:cs="Times New Roman"/>
+        </w:rPr>
+        <w:t xml:space="preserve"> </w:t>
+      </w:r>
+      <w:r>
+        <w:rPr>
+          <w:rFonts w:cs="Times New Roman"/>
+        </w:rPr>
+        <w:t xml:space="preserve">transformed </w:t>
+      </w:r>
+      <w:r>
+        <w:rPr>
+          <w:rFonts w:cs="Times New Roman"/>
+        </w:rPr>
+        <w:t xml:space="preserve">catch. </w:t>
+      </w:r>
+      <w:commentRangeEnd w:id="4"/>
+      <w:r>
+        <w:rPr>
+          <w:rStyle w:val="CommentReference"/>
+        </w:rPr>
+        <w:commentReference w:id="4"/>
+      </w:r>
+      <w:r>
+        <w:rPr>
+          <w:rFonts w:cs="Times New Roman"/>
+        </w:rPr>
+        <w:t>A dissimilarity matrix of the multivariate catch data was created using Bray-Curtis distances</w:t>
+      </w:r>
+      <w:r>
+        <w:rPr>
+          <w:rFonts w:cs="Times New Roman"/>
+        </w:rPr>
+        <w:t>. The Bray-Curtis dissimilarity matrix was</w:t>
+      </w:r>
+      <w:r>
+        <w:rPr>
+          <w:rFonts w:cs="Times New Roman"/>
+        </w:rPr>
+        <w:t xml:space="preserve"> then reduced to three dimensions using non-metric multidimensional scaling (</w:t>
+      </w:r>
+      <w:proofErr w:type="spellStart"/>
+      <w:r>
+        <w:rPr>
+          <w:rFonts w:cs="Times New Roman"/>
+        </w:rPr>
+        <w:t>nMDS</w:t>
+      </w:r>
+      <w:proofErr w:type="spellEnd"/>
+      <w:r>
+        <w:rPr>
+          <w:rFonts w:cs="Times New Roman"/>
+        </w:rPr>
+        <w:t xml:space="preserve">) using k=3. </w:t>
       </w:r>
     </w:p>
     <w:p>
@@ -4500,7 +4642,7 @@
         <w:rPr>
           <w:rFonts w:cs="Times New Roman"/>
         </w:rPr>
-        <w:t>permutational analysis of variance (PERMANOVA) using individual and all combined environmental variables. response was catch matrix. Residual fit was measure of top fitting model. marginal (adonis2()) and not marginal (</w:t>
+        <w:t>To determine which environmental variables were the optimal subset to explain the observed catches, we used a multivariate Mantel-type test (</w:t>
       </w:r>
       <w:proofErr w:type="spellStart"/>
       <w:proofErr w:type="gramStart"/>
@@ -4508,7 +4650,7 @@
         <w:rPr>
           <w:rFonts w:cs="Times New Roman"/>
         </w:rPr>
-        <w:t>adonis</w:t>
+        <w:t>bioenv</w:t>
       </w:r>
       <w:proofErr w:type="spellEnd"/>
       <w:r>
@@ -4522,7 +4664,7 @@
         <w:rPr>
           <w:rFonts w:cs="Times New Roman"/>
         </w:rPr>
-        <w:t xml:space="preserve">)). Annual and biweekly scale. Similarity percentile (simper()). </w:t>
+        <w:t xml:space="preserve">)). </w:t>
       </w:r>
     </w:p>
     <w:p>
@@ -4536,35 +4678,7 @@
         <w:rPr>
           <w:rFonts w:cs="Times New Roman"/>
         </w:rPr>
-        <w:t xml:space="preserve">Bray-Curtis dissimilarity matrix, </w:t>
-      </w:r>
-      <w:proofErr w:type="spellStart"/>
-      <w:r>
-        <w:rPr>
-          <w:rFonts w:cs="Times New Roman"/>
-        </w:rPr>
-        <w:t>nMDS</w:t>
-      </w:r>
-      <w:proofErr w:type="spellEnd"/>
-      <w:r>
-        <w:rPr>
-          <w:rFonts w:cs="Times New Roman"/>
-        </w:rPr>
-        <w:t xml:space="preserve"> k=3, </w:t>
-      </w:r>
-    </w:p>
-    <w:p>
-      <w:pPr>
-        <w:ind w:firstLine="540"/>
-        <w:rPr>
-          <w:rFonts w:cs="Times New Roman"/>
-        </w:rPr>
-      </w:pPr>
-      <w:r>
-        <w:rPr>
-          <w:rFonts w:cs="Times New Roman"/>
-        </w:rPr>
-        <w:t>mantel test (</w:t>
+        <w:t>permutational analysis of variance (PERMANOVA) using individual and all combined environmental variables. response was catch matrix. Residual fit was measure of top fitting model. marginal (adonis2()) and not marginal (</w:t>
       </w:r>
       <w:proofErr w:type="spellStart"/>
       <w:proofErr w:type="gramStart"/>
@@ -4572,6 +4686,70 @@
         <w:rPr>
           <w:rFonts w:cs="Times New Roman"/>
         </w:rPr>
+        <w:t>adonis</w:t>
+      </w:r>
+      <w:proofErr w:type="spellEnd"/>
+      <w:r>
+        <w:rPr>
+          <w:rFonts w:cs="Times New Roman"/>
+        </w:rPr>
+        <w:t>(</w:t>
+      </w:r>
+      <w:proofErr w:type="gramEnd"/>
+      <w:r>
+        <w:rPr>
+          <w:rFonts w:cs="Times New Roman"/>
+        </w:rPr>
+        <w:t xml:space="preserve">)). Annual and biweekly scale. Similarity percentile (simper()). </w:t>
+      </w:r>
+    </w:p>
+    <w:p>
+      <w:pPr>
+        <w:ind w:firstLine="540"/>
+        <w:rPr>
+          <w:rFonts w:cs="Times New Roman"/>
+        </w:rPr>
+      </w:pPr>
+      <w:r>
+        <w:rPr>
+          <w:rFonts w:cs="Times New Roman"/>
+        </w:rPr>
+        <w:t xml:space="preserve">Bray-Curtis dissimilarity matrix, </w:t>
+      </w:r>
+      <w:proofErr w:type="spellStart"/>
+      <w:r>
+        <w:rPr>
+          <w:rFonts w:cs="Times New Roman"/>
+        </w:rPr>
+        <w:t>nMDS</w:t>
+      </w:r>
+      <w:proofErr w:type="spellEnd"/>
+      <w:r>
+        <w:rPr>
+          <w:rFonts w:cs="Times New Roman"/>
+        </w:rPr>
+        <w:t xml:space="preserve"> k=3, </w:t>
+      </w:r>
+    </w:p>
+    <w:p>
+      <w:pPr>
+        <w:ind w:firstLine="540"/>
+        <w:rPr>
+          <w:rFonts w:cs="Times New Roman"/>
+        </w:rPr>
+      </w:pPr>
+      <w:r>
+        <w:rPr>
+          <w:rFonts w:cs="Times New Roman"/>
+        </w:rPr>
+        <w:t>mantel test (</w:t>
+      </w:r>
+      <w:proofErr w:type="spellStart"/>
+      <w:proofErr w:type="gramStart"/>
+      <w:r>
+        <w:rPr>
+          <w:rFonts w:cs="Times New Roman"/>
+        </w:rPr>
         <w:t>bioenv</w:t>
       </w:r>
       <w:proofErr w:type="spellEnd"/>
@@ -4660,21 +4838,28 @@
         <w:rPr>
           <w:rFonts w:cs="Times New Roman"/>
         </w:rPr>
-        <w:t>Modeling of the time series data will typically use a Generalized Least Squares (GLS) approach, to account for temporal autoregression. These GLS models will be used when the response is not necessarily expected to be non-linear (e.g., modeling the effect of time upon species richness). T</w:t>
-      </w:r>
-      <w:commentRangeStart w:id="4"/>
+        <w:t xml:space="preserve">Modeling of the time series data will typically use a Generalized Least Squares (GLS) approach, to account for temporal autoregression. These GLS models will be used when the </w:t>
+      </w:r>
+      <w:r>
+        <w:rPr>
+          <w:rFonts w:cs="Times New Roman"/>
+        </w:rPr>
+        <w:lastRenderedPageBreak/>
+        <w:t>response is not necessarily expected to be non-linear (e.g., modeling the effect of time upon species richness). T</w:t>
+      </w:r>
+      <w:commentRangeStart w:id="5"/>
       <w:r>
         <w:rPr>
           <w:rFonts w:cs="Times New Roman"/>
         </w:rPr>
         <w:t>he autoregressive models will test for normality, and then assume any errors to be Gaussian</w:t>
       </w:r>
-      <w:commentRangeEnd w:id="4"/>
+      <w:commentRangeEnd w:id="5"/>
       <w:r>
         <w:rPr>
           <w:rStyle w:val="CommentReference"/>
         </w:rPr>
-        <w:commentReference w:id="4"/>
+        <w:commentReference w:id="5"/>
       </w:r>
       <w:r>
         <w:rPr>
@@ -4694,7 +4879,6 @@
         <w:rPr>
           <w:rFonts w:cs="Times New Roman"/>
         </w:rPr>
-        <w:lastRenderedPageBreak/>
         <w:t xml:space="preserve">Certain tests, such as </w:t>
       </w:r>
       <w:proofErr w:type="spellStart"/>
@@ -4836,12 +5020,12 @@
       <w:pPr>
         <w:pStyle w:val="Heading1"/>
       </w:pPr>
-      <w:bookmarkStart w:id="5" w:name="_Toc510712063"/>
+      <w:bookmarkStart w:id="6" w:name="_Toc510712063"/>
       <w:r>
         <w:lastRenderedPageBreak/>
         <w:t>Literature Cited</w:t>
       </w:r>
-      <w:bookmarkEnd w:id="5"/>
+      <w:bookmarkEnd w:id="6"/>
     </w:p>
     <w:p>
       <w:pPr>
@@ -6192,7 +6376,7 @@
       </w:r>
     </w:p>
   </w:comment>
-  <w:comment w:id="3" w:author="Justin Priest" w:date="2018-04-03T22:58:00Z" w:initials="JP">
+  <w:comment w:id="2" w:author="Justin Priest" w:date="2018-04-03T22:58:00Z" w:initials="JP">
     <w:p>
       <w:pPr>
         <w:pStyle w:val="CommentText"/>
@@ -6208,7 +6392,54 @@
       </w:r>
     </w:p>
   </w:comment>
-  <w:comment w:id="4" w:author="Justin Priest" w:date="2018-04-03T23:00:00Z" w:initials="JP">
+  <w:comment w:id="4" w:author="Justin Priest" w:date="2019-03-27T17:07:00Z" w:initials="JP">
+    <w:p>
+      <w:pPr>
+        <w:ind w:firstLine="540"/>
+        <w:rPr>
+          <w:rFonts w:cs="Times New Roman"/>
+        </w:rPr>
+      </w:pPr>
+      <w:r>
+        <w:rPr>
+          <w:rStyle w:val="CommentReference"/>
+        </w:rPr>
+        <w:annotationRef/>
+      </w:r>
+      <w:r>
+        <w:t xml:space="preserve">So </w:t>
+      </w:r>
+      <w:proofErr w:type="gramStart"/>
+      <w:r>
+        <w:t>far</w:t>
+      </w:r>
+      <w:proofErr w:type="gramEnd"/>
+      <w:r>
+        <w:t xml:space="preserve"> I have not std/trans the env var. But if I do:</w:t>
+      </w:r>
+      <w:r>
+        <w:t xml:space="preserve"> </w:t>
+      </w:r>
+      <w:r>
+        <w:t>“</w:t>
+      </w:r>
+      <w:r>
+        <w:rPr>
+          <w:rFonts w:cs="Times New Roman"/>
+          <w:noProof/>
+        </w:rPr>
+        <w:t>Explanatory environmental variables were square-root transformed then standardized to percent of the maximum observed transformed value for that environmental variable. Explanatory environmental variables were square-root transformed then standardized to percent of the maximum observed transformed value for that environmental variable.</w:t>
+      </w:r>
+      <w:r>
+        <w:rPr>
+          <w:rFonts w:cs="Times New Roman"/>
+          <w:noProof/>
+        </w:rPr>
+        <w:t>”</w:t>
+      </w:r>
+    </w:p>
+  </w:comment>
+  <w:comment w:id="5" w:author="Justin Priest" w:date="2018-04-03T23:00:00Z" w:initials="JP">
     <w:p>
       <w:pPr>
         <w:pStyle w:val="CommentText"/>
@@ -6231,6 +6462,7 @@
 <w15:commentsEx xmlns:wpc="http://schemas.microsoft.com/office/word/2010/wordprocessingCanvas" xmlns:cx="http://schemas.microsoft.com/office/drawing/2014/chartex" xmlns:cx1="http://schemas.microsoft.com/office/drawing/2015/9/8/chartex" xmlns:cx2="http://schemas.microsoft.com/office/drawing/2015/10/21/chartex" xmlns:cx3="http://schemas.microsoft.com/office/drawing/2016/5/9/chartex" xmlns:cx4="http://schemas.microsoft.com/office/drawing/2016/5/10/chartex" xmlns:cx5="http://schemas.microsoft.com/office/drawing/2016/5/11/chartex" xmlns:cx6="http://schemas.microsoft.com/office/drawing/2016/5/12/chartex" xmlns:cx7="http://schemas.microsoft.com/office/drawing/2016/5/13/chartex" xmlns:cx8="http://schemas.microsoft.com/office/drawing/2016/5/14/chartex" xmlns:mc="http://schemas.openxmlformats.org/markup-compatibility/2006" xmlns:aink="http://schemas.microsoft.com/office/drawing/2016/ink" xmlns:am3d="http://schemas.microsoft.com/office/drawing/2017/model3d" xmlns:o="urn:schemas-microsoft-com:office:office" xmlns:r="http://schemas.openxmlformats.org/officeDocument/2006/relationships" xmlns:m="http://schemas.openxmlformats.org/officeDocument/2006/math" xmlns:v="urn:schemas-microsoft-com:vml" xmlns:wp14="http://schemas.microsoft.com/office/word/2010/wordprocessingDrawing" xmlns:wp="http://schemas.openxmlformats.org/drawingml/2006/wordprocessingDrawing" xmlns:w10="urn:schemas-microsoft-com:office:word" xmlns:w="http://schemas.openxmlformats.org/wordprocessingml/2006/main" xmlns:w14="http://schemas.microsoft.com/office/word/2010/wordml" xmlns:w15="http://schemas.microsoft.com/office/word/2012/wordml" xmlns:w16cid="http://schemas.microsoft.com/office/word/2016/wordml/cid" xmlns:w16se="http://schemas.microsoft.com/office/word/2015/wordml/symex" xmlns:wpg="http://schemas.microsoft.com/office/word/2010/wordprocessingGroup" xmlns:wpi="http://schemas.microsoft.com/office/word/2010/wordprocessingInk" xmlns:wne="http://schemas.microsoft.com/office/word/2006/wordml" xmlns:wps="http://schemas.microsoft.com/office/word/2010/wordprocessingShape" mc:Ignorable="w14 w15 w16se w16cid wp14">
   <w15:commentEx w15:paraId="5D8CDCCD" w15:done="0"/>
   <w15:commentEx w15:paraId="64796A43" w15:done="0"/>
+  <w15:commentEx w15:paraId="16782E7E" w15:done="0"/>
   <w15:commentEx w15:paraId="7DF6E33A" w15:done="0"/>
 </w15:commentsEx>
 </file>
@@ -6239,6 +6471,7 @@
 <w16cid:commentsIds xmlns:wpc="http://schemas.microsoft.com/office/word/2010/wordprocessingCanvas" xmlns:cx="http://schemas.microsoft.com/office/drawing/2014/chartex" xmlns:cx1="http://schemas.microsoft.com/office/drawing/2015/9/8/chartex" xmlns:cx2="http://schemas.microsoft.com/office/drawing/2015/10/21/chartex" xmlns:cx3="http://schemas.microsoft.com/office/drawing/2016/5/9/chartex" xmlns:cx4="http://schemas.microsoft.com/office/drawing/2016/5/10/chartex" xmlns:cx5="http://schemas.microsoft.com/office/drawing/2016/5/11/chartex" xmlns:cx6="http://schemas.microsoft.com/office/drawing/2016/5/12/chartex" xmlns:cx7="http://schemas.microsoft.com/office/drawing/2016/5/13/chartex" xmlns:cx8="http://schemas.microsoft.com/office/drawing/2016/5/14/chartex" xmlns:mc="http://schemas.openxmlformats.org/markup-compatibility/2006" xmlns:aink="http://schemas.microsoft.com/office/drawing/2016/ink" xmlns:am3d="http://schemas.microsoft.com/office/drawing/2017/model3d" xmlns:o="urn:schemas-microsoft-com:office:office" xmlns:r="http://schemas.openxmlformats.org/officeDocument/2006/relationships" xmlns:m="http://schemas.openxmlformats.org/officeDocument/2006/math" xmlns:v="urn:schemas-microsoft-com:vml" xmlns:wp14="http://schemas.microsoft.com/office/word/2010/wordprocessingDrawing" xmlns:wp="http://schemas.openxmlformats.org/drawingml/2006/wordprocessingDrawing" xmlns:w10="urn:schemas-microsoft-com:office:word" xmlns:w="http://schemas.openxmlformats.org/wordprocessingml/2006/main" xmlns:w14="http://schemas.microsoft.com/office/word/2010/wordml" xmlns:w15="http://schemas.microsoft.com/office/word/2012/wordml" xmlns:w16cid="http://schemas.microsoft.com/office/word/2016/wordml/cid" xmlns:w16se="http://schemas.microsoft.com/office/word/2015/wordml/symex" xmlns:wpg="http://schemas.microsoft.com/office/word/2010/wordprocessingGroup" xmlns:wpi="http://schemas.microsoft.com/office/word/2010/wordprocessingInk" xmlns:wne="http://schemas.microsoft.com/office/word/2006/wordml" xmlns:wps="http://schemas.microsoft.com/office/word/2010/wordprocessingShape" mc:Ignorable="w14 w15 w16se w16cid wp14">
   <w16cid:commentId w16cid:paraId="5D8CDCCD" w16cid:durableId="1FFD6AF6"/>
   <w16cid:commentId w16cid:paraId="64796A43" w16cid:durableId="1E6E85AF"/>
+  <w16cid:commentId w16cid:paraId="16782E7E" w16cid:durableId="20462C6E"/>
   <w16cid:commentId w16cid:paraId="7DF6E33A" w16cid:durableId="1E6E85F7"/>
 </w16cid:commentsIds>
 </file>
@@ -7619,7 +7852,7 @@
 </file>
 
 <file path=customXml/itemProps1.xml><?xml version="1.0" encoding="utf-8"?>
-<ds:datastoreItem xmlns:ds="http://schemas.openxmlformats.org/officeDocument/2006/customXml" ds:itemID="{CBF68E43-4E93-4EB4-9001-F47E05111BCF}">
+<ds:datastoreItem xmlns:ds="http://schemas.openxmlformats.org/officeDocument/2006/customXml" ds:itemID="{B9CB6F2D-BED1-4ABC-8AEA-9C57089DBFD7}">
   <ds:schemaRefs>
     <ds:schemaRef ds:uri="http://schemas.openxmlformats.org/officeDocument/2006/bibliography"/>
   </ds:schemaRefs>

</xml_diff>

<commit_message>
added multivariate and PERMANOVA methods section
</commit_message>
<xml_diff>
--- a/Chapter1.docx
+++ b/Chapter1.docx
@@ -4018,7 +4018,7 @@
         <w:rPr>
           <w:rFonts w:cs="Times New Roman"/>
         </w:rPr>
-        <w:t>&lt;</w:t>
+        <w:t>≤</w:t>
       </w:r>
       <w:r>
         <w:rPr>
@@ -4050,8 +4050,6 @@
         </w:rPr>
         <w:t>:</w:t>
       </w:r>
-      <w:bookmarkStart w:id="3" w:name="_GoBack"/>
-      <w:bookmarkEnd w:id="3"/>
     </w:p>
     <w:p>
       <w:pPr>
@@ -4541,7 +4539,33 @@
       <w:r>
         <w:t xml:space="preserve"> species whose abundance was greater than 100 fish, all years combined. </w:t>
       </w:r>
-      <w:commentRangeStart w:id="4"/>
+      <w:r>
+        <w:t xml:space="preserve">All multivariate analyses were performed on aggregated </w:t>
+      </w:r>
+      <w:r>
+        <w:t xml:space="preserve">catches on both an annual and biweekly scale (i.e., </w:t>
+      </w:r>
+      <w:proofErr w:type="spellStart"/>
+      <w:r>
+        <w:t>biweek</w:t>
+      </w:r>
+      <w:proofErr w:type="spellEnd"/>
+      <w:r>
+        <w:t xml:space="preserve"> number 1 includes all sampling on </w:t>
+      </w:r>
+      <w:r>
+        <w:lastRenderedPageBreak/>
+        <w:t xml:space="preserve">July 15 and before; </w:t>
+      </w:r>
+      <w:proofErr w:type="spellStart"/>
+      <w:r>
+        <w:t>biweek</w:t>
+      </w:r>
+      <w:proofErr w:type="spellEnd"/>
+      <w:r>
+        <w:t xml:space="preserve"> number 4 includes all sampling on August 16 and after). </w:t>
+      </w:r>
+      <w:commentRangeStart w:id="3"/>
       <w:r>
         <w:rPr>
           <w:rFonts w:cs="Times New Roman"/>
@@ -4558,7 +4582,6 @@
         <w:rPr>
           <w:rFonts w:cs="Times New Roman"/>
         </w:rPr>
-        <w:lastRenderedPageBreak/>
         <w:t xml:space="preserve">the </w:t>
       </w:r>
       <w:r>
@@ -4591,12 +4614,12 @@
         </w:rPr>
         <w:t xml:space="preserve">catch. </w:t>
       </w:r>
-      <w:commentRangeEnd w:id="4"/>
+      <w:commentRangeEnd w:id="3"/>
       <w:r>
         <w:rPr>
           <w:rStyle w:val="CommentReference"/>
         </w:rPr>
-        <w:commentReference w:id="4"/>
+        <w:commentReference w:id="3"/>
       </w:r>
       <w:r>
         <w:rPr>
@@ -4642,7 +4665,13 @@
         <w:rPr>
           <w:rFonts w:cs="Times New Roman"/>
         </w:rPr>
-        <w:t>To determine which environmental variables were the optimal subset to explain the observed catches, we used a multivariate Mantel-type test (</w:t>
+        <w:t>To determine which environmental variables were the optimal subset to explain the observed catches, we used a Mantel test (</w:t>
+      </w:r>
+      <w:r>
+        <w:rPr>
+          <w:rFonts w:cs="Times New Roman"/>
+        </w:rPr>
+        <w:t xml:space="preserve">vegan command: </w:t>
       </w:r>
       <w:proofErr w:type="spellStart"/>
       <w:proofErr w:type="gramStart"/>
@@ -4664,21 +4693,55 @@
         <w:rPr>
           <w:rFonts w:cs="Times New Roman"/>
         </w:rPr>
-        <w:t xml:space="preserve">)). </w:t>
-      </w:r>
-    </w:p>
-    <w:p>
-      <w:pPr>
-        <w:ind w:firstLine="540"/>
-        <w:rPr>
-          <w:rFonts w:cs="Times New Roman"/>
-        </w:rPr>
-      </w:pPr>
-      <w:r>
-        <w:rPr>
-          <w:rFonts w:cs="Times New Roman"/>
-        </w:rPr>
-        <w:t>permutational analysis of variance (PERMANOVA) using individual and all combined environmental variables. response was catch matrix. Residual fit was measure of top fitting model. marginal (adonis2()) and not marginal (</w:t>
+        <w:t>))</w:t>
+      </w:r>
+      <w:r>
+        <w:rPr>
+          <w:rFonts w:cs="Times New Roman"/>
+        </w:rPr>
+        <w:t xml:space="preserve"> </w:t>
+      </w:r>
+      <w:r>
+        <w:rPr>
+          <w:rFonts w:cs="Times New Roman"/>
+        </w:rPr>
+        <w:t xml:space="preserve">on the Bray-Curtis distances </w:t>
+      </w:r>
+      <w:r>
+        <w:rPr>
+          <w:rFonts w:cs="Times New Roman"/>
+        </w:rPr>
+        <w:t>with a Euclidean distance metric</w:t>
+      </w:r>
+      <w:r>
+        <w:rPr>
+          <w:rFonts w:cs="Times New Roman"/>
+        </w:rPr>
+        <w:t xml:space="preserve"> and Spearman correlation method</w:t>
+      </w:r>
+      <w:r>
+        <w:rPr>
+          <w:rFonts w:cs="Times New Roman"/>
+        </w:rPr>
+        <w:t xml:space="preserve">. </w:t>
+      </w:r>
+      <w:r>
+        <w:rPr>
+          <w:rFonts w:cs="Times New Roman"/>
+        </w:rPr>
+        <w:t>Significance testing of environmental variables was performed using vector and factor fitting upon MDS1 &amp; MDS2</w:t>
+      </w:r>
+      <w:r>
+        <w:rPr>
+          <w:rFonts w:cs="Times New Roman"/>
+        </w:rPr>
+        <w:t xml:space="preserve"> </w:t>
+      </w:r>
+      <w:r>
+        <w:rPr>
+          <w:rFonts w:cs="Times New Roman"/>
+        </w:rPr>
+        <w:t xml:space="preserve">(vegan command: </w:t>
       </w:r>
       <w:proofErr w:type="spellStart"/>
       <w:proofErr w:type="gramStart"/>
@@ -4686,7 +4749,13 @@
         <w:rPr>
           <w:rFonts w:cs="Times New Roman"/>
         </w:rPr>
-        <w:t>adonis</w:t>
+        <w:t>env</w:t>
+      </w:r>
+      <w:r>
+        <w:rPr>
+          <w:rFonts w:cs="Times New Roman"/>
+        </w:rPr>
+        <w:t>fit</w:t>
       </w:r>
       <w:proofErr w:type="spellEnd"/>
       <w:r>
@@ -4700,7 +4769,13 @@
         <w:rPr>
           <w:rFonts w:cs="Times New Roman"/>
         </w:rPr>
-        <w:t xml:space="preserve">)). Annual and biweekly scale. Similarity percentile (simper()). </w:t>
+        <w:t>))</w:t>
+      </w:r>
+      <w:r>
+        <w:rPr>
+          <w:rFonts w:cs="Times New Roman"/>
+        </w:rPr>
+        <w:t xml:space="preserve">.  </w:t>
       </w:r>
     </w:p>
     <w:p>
@@ -4714,21 +4789,73 @@
         <w:rPr>
           <w:rFonts w:cs="Times New Roman"/>
         </w:rPr>
-        <w:t xml:space="preserve">Bray-Curtis dissimilarity matrix, </w:t>
-      </w:r>
-      <w:proofErr w:type="spellStart"/>
-      <w:r>
-        <w:rPr>
-          <w:rFonts w:cs="Times New Roman"/>
-        </w:rPr>
-        <w:t>nMDS</w:t>
-      </w:r>
-      <w:proofErr w:type="spellEnd"/>
-      <w:r>
-        <w:rPr>
-          <w:rFonts w:cs="Times New Roman"/>
-        </w:rPr>
-        <w:t xml:space="preserve"> k=3, </w:t>
+        <w:t>The most parsimonious model of environmental variables upon the beta diversity (</w:t>
+      </w:r>
+      <w:r>
+        <w:rPr>
+          <w:rFonts w:cs="Times New Roman"/>
+        </w:rPr>
+        <w:t>Arrhenius Z measure</w:t>
+      </w:r>
+      <w:r>
+        <w:rPr>
+          <w:rFonts w:cs="Times New Roman"/>
+        </w:rPr>
+        <w:t xml:space="preserve">) of the species CPUE matrix was determined by </w:t>
+      </w:r>
+      <w:r>
+        <w:rPr>
+          <w:rFonts w:cs="Times New Roman"/>
+        </w:rPr>
+        <w:t>P</w:t>
+      </w:r>
+      <w:r>
+        <w:rPr>
+          <w:rFonts w:cs="Times New Roman"/>
+        </w:rPr>
+        <w:t xml:space="preserve">ermutational </w:t>
+      </w:r>
+      <w:r>
+        <w:rPr>
+          <w:rFonts w:cs="Times New Roman"/>
+        </w:rPr>
+        <w:t>A</w:t>
+      </w:r>
+      <w:r>
+        <w:rPr>
+          <w:rFonts w:cs="Times New Roman"/>
+        </w:rPr>
+        <w:t xml:space="preserve">nalysis of </w:t>
+      </w:r>
+      <w:r>
+        <w:rPr>
+          <w:rFonts w:cs="Times New Roman"/>
+        </w:rPr>
+        <w:t>V</w:t>
+      </w:r>
+      <w:r>
+        <w:rPr>
+          <w:rFonts w:cs="Times New Roman"/>
+        </w:rPr>
+        <w:t>ariance (PERMANOVA) using environmental variables</w:t>
+      </w:r>
+      <w:r>
+        <w:rPr>
+          <w:rFonts w:cs="Times New Roman"/>
+        </w:rPr>
+        <w:t xml:space="preserve"> (for each variable and all combined variables)</w:t>
+      </w:r>
+      <w:r>
+        <w:rPr>
+          <w:rFonts w:cs="Times New Roman"/>
+        </w:rPr>
+        <w:t xml:space="preserve">. </w:t>
+      </w:r>
+      <w:r>
+        <w:rPr>
+          <w:rFonts w:cs="Times New Roman"/>
+        </w:rPr>
+        <w:t xml:space="preserve">PERMANOVA models were run for both annual and biweekly aggregations; biweekly periods that had gaps in data coverage in environmental monitoring were excluded from analysis. Environmental variables were square root transformed. </w:t>
       </w:r>
     </w:p>
     <w:p>
@@ -4742,7 +4869,19 @@
         <w:rPr>
           <w:rFonts w:cs="Times New Roman"/>
         </w:rPr>
-        <w:t>mantel test (</w:t>
+        <w:t>Residual fit was measure</w:t>
+      </w:r>
+      <w:r>
+        <w:rPr>
+          <w:rFonts w:cs="Times New Roman"/>
+        </w:rPr>
+        <w:t>d</w:t>
+      </w:r>
+      <w:r>
+        <w:rPr>
+          <w:rFonts w:cs="Times New Roman"/>
+        </w:rPr>
+        <w:t xml:space="preserve"> of top fitting model. marginal (adonis2()) and not marginal (</w:t>
       </w:r>
       <w:proofErr w:type="spellStart"/>
       <w:proofErr w:type="gramStart"/>
@@ -4750,7 +4889,7 @@
         <w:rPr>
           <w:rFonts w:cs="Times New Roman"/>
         </w:rPr>
-        <w:t>bioenv</w:t>
+        <w:t>adonis</w:t>
       </w:r>
       <w:proofErr w:type="spellEnd"/>
       <w:r>
@@ -4764,22 +4903,16 @@
         <w:rPr>
           <w:rFonts w:cs="Times New Roman"/>
         </w:rPr>
-        <w:t xml:space="preserve">) is command), </w:t>
-      </w:r>
-      <w:proofErr w:type="spellStart"/>
-      <w:r>
-        <w:rPr>
-          <w:rFonts w:cs="Times New Roman"/>
-        </w:rPr>
-        <w:t>envfit</w:t>
-      </w:r>
-      <w:proofErr w:type="spellEnd"/>
-      <w:r>
-        <w:rPr>
-          <w:rFonts w:cs="Times New Roman"/>
-        </w:rPr>
-        <w:t xml:space="preserve">() to test for XXXX, </w:t>
-      </w:r>
+        <w:t>)).</w:t>
+      </w:r>
+      <w:r>
+        <w:rPr>
+          <w:rFonts w:cs="Times New Roman"/>
+        </w:rPr>
+        <w:t xml:space="preserve"> </w:t>
+      </w:r>
+      <w:bookmarkStart w:id="4" w:name="_GoBack"/>
+      <w:bookmarkEnd w:id="4"/>
     </w:p>
     <w:p>
       <w:pPr>
@@ -4792,8 +4925,43 @@
         <w:rPr>
           <w:rFonts w:cs="Times New Roman"/>
         </w:rPr>
+        <w:t>Similarity percentile (</w:t>
+      </w:r>
+      <w:proofErr w:type="gramStart"/>
+      <w:r>
+        <w:rPr>
+          <w:rFonts w:cs="Times New Roman"/>
+        </w:rPr>
+        <w:t>simper(</w:t>
+      </w:r>
+      <w:proofErr w:type="gramEnd"/>
+      <w:r>
+        <w:rPr>
+          <w:rFonts w:cs="Times New Roman"/>
+        </w:rPr>
+        <w:t xml:space="preserve">)). </w:t>
+      </w:r>
+    </w:p>
+    <w:p>
+      <w:pPr>
+        <w:ind w:firstLine="540"/>
+        <w:rPr>
+          <w:rFonts w:cs="Times New Roman"/>
+        </w:rPr>
+      </w:pPr>
+      <w:r>
+        <w:rPr>
+          <w:rFonts w:cs="Times New Roman"/>
+        </w:rPr>
+        <w:lastRenderedPageBreak/>
         <w:t>species correlations</w:t>
       </w:r>
+      <w:r>
+        <w:rPr>
+          <w:rFonts w:cs="Times New Roman"/>
+        </w:rPr>
+        <w:t>?</w:t>
+      </w:r>
     </w:p>
     <w:p>
       <w:pPr>
@@ -4838,14 +5006,7 @@
         <w:rPr>
           <w:rFonts w:cs="Times New Roman"/>
         </w:rPr>
-        <w:t xml:space="preserve">Modeling of the time series data will typically use a Generalized Least Squares (GLS) approach, to account for temporal autoregression. These GLS models will be used when the </w:t>
-      </w:r>
-      <w:r>
-        <w:rPr>
-          <w:rFonts w:cs="Times New Roman"/>
-        </w:rPr>
-        <w:lastRenderedPageBreak/>
-        <w:t>response is not necessarily expected to be non-linear (e.g., modeling the effect of time upon species richness). T</w:t>
+        <w:t>Modeling of the time series data will typically use a Generalized Least Squares (GLS) approach, to account for temporal autoregression. These GLS models will be used when the response is not necessarily expected to be non-linear (e.g., modeling the effect of time upon species richness). T</w:t>
       </w:r>
       <w:commentRangeStart w:id="5"/>
       <w:r>
@@ -6392,7 +6553,7 @@
       </w:r>
     </w:p>
   </w:comment>
-  <w:comment w:id="4" w:author="Justin Priest" w:date="2019-03-27T17:07:00Z" w:initials="JP">
+  <w:comment w:id="3" w:author="Justin Priest" w:date="2019-03-27T17:07:00Z" w:initials="JP">
     <w:p>
       <w:pPr>
         <w:ind w:firstLine="540"/>
@@ -7847,12 +8008,30 @@
 </a:theme>
 </file>
 
+<file path=word/webextensions/taskpanes.xml><?xml version="1.0" encoding="utf-8"?>
+<wetp:taskpanes xmlns:wetp="http://schemas.microsoft.com/office/webextensions/taskpanes/2010/11">
+  <wetp:taskpane dockstate="right" visibility="0" width="350" row="4">
+    <wetp:webextensionref xmlns:r="http://schemas.openxmlformats.org/officeDocument/2006/relationships" r:id="rId1"/>
+  </wetp:taskpane>
+</wetp:taskpanes>
+</file>
+
+<file path=word/webextensions/webextension1.xml><?xml version="1.0" encoding="utf-8"?>
+<we:webextension xmlns:we="http://schemas.microsoft.com/office/webextensions/webextension/2010/11" id="{F7313C19-AB34-46CC-8AB6-6174455BF6D9}">
+  <we:reference id="wa104099688" version="1.3.0.0" store="en-US" storeType="OMEX"/>
+  <we:alternateReferences/>
+  <we:properties/>
+  <we:bindings/>
+  <we:snapshot xmlns:r="http://schemas.openxmlformats.org/officeDocument/2006/relationships"/>
+</we:webextension>
+</file>
+
 <file path=customXml/item1.xml><?xml version="1.0" encoding="utf-8"?>
 <b:Sources xmlns:b="http://schemas.openxmlformats.org/officeDocument/2006/bibliography" xmlns="http://schemas.openxmlformats.org/officeDocument/2006/bibliography" SelectedStyle="\APASixthEditionOfficeOnline.xsl" StyleName="APA" Version="6"/>
 </file>
 
 <file path=customXml/itemProps1.xml><?xml version="1.0" encoding="utf-8"?>
-<ds:datastoreItem xmlns:ds="http://schemas.openxmlformats.org/officeDocument/2006/customXml" ds:itemID="{B9CB6F2D-BED1-4ABC-8AEA-9C57089DBFD7}">
+<ds:datastoreItem xmlns:ds="http://schemas.openxmlformats.org/officeDocument/2006/customXml" ds:itemID="{B3FD1317-2206-4D71-9043-6BD71ADFEB50}">
   <ds:schemaRefs>
     <ds:schemaRef ds:uri="http://schemas.openxmlformats.org/officeDocument/2006/bibliography"/>
   </ds:schemaRefs>

</xml_diff>

<commit_message>
updated text in Methods section
</commit_message>
<xml_diff>
--- a/Chapter1.docx
+++ b/Chapter1.docx
@@ -3562,6 +3562,77 @@
     <w:p>
       <w:pPr>
         <w:ind w:firstLine="540"/>
+      </w:pPr>
+      <w:r>
+        <w:rPr>
+          <w:rFonts w:cs="Times New Roman"/>
+        </w:rPr>
+        <w:t xml:space="preserve">All data </w:t>
+      </w:r>
+      <w:r>
+        <w:rPr>
+          <w:rFonts w:cs="Times New Roman"/>
+        </w:rPr>
+        <w:t>were</w:t>
+      </w:r>
+      <w:r>
+        <w:rPr>
+          <w:rFonts w:cs="Times New Roman"/>
+        </w:rPr>
+        <w:t xml:space="preserve"> imported and analyzed using the statistical program R (R Foundation, https://www.R-project.org</w:t>
+      </w:r>
+      <w:r>
+        <w:rPr>
+          <w:rFonts w:cs="Times New Roman"/>
+        </w:rPr>
+        <w:t>, Version 3.5.2</w:t>
+      </w:r>
+      <w:r>
+        <w:rPr>
+          <w:rFonts w:cs="Times New Roman"/>
+        </w:rPr>
+        <w:t xml:space="preserve">). </w:t>
+      </w:r>
+      <w:r>
+        <w:rPr>
+          <w:rFonts w:cs="Times New Roman"/>
+        </w:rPr>
+        <w:t xml:space="preserve">All significance testing was done at the α = 0.05 level. Before modeling, all environmental variables </w:t>
+      </w:r>
+      <w:r>
+        <w:rPr>
+          <w:rFonts w:cs="Times New Roman"/>
+        </w:rPr>
+        <w:t>were</w:t>
+      </w:r>
+      <w:r>
+        <w:rPr>
+          <w:rFonts w:cs="Times New Roman"/>
+        </w:rPr>
+        <w:t xml:space="preserve"> assessed in a correlation matrix. Variables that were highly correlated (&gt;0.6) were removed to prevent multicollinearity.</w:t>
+      </w:r>
+      <w:r>
+        <w:rPr>
+          <w:rFonts w:cs="Times New Roman"/>
+        </w:rPr>
+        <w:t xml:space="preserve"> This r</w:t>
+      </w:r>
+      <w:r>
+        <w:rPr>
+          <w:rFonts w:cs="Times New Roman"/>
+        </w:rPr>
+        <w:t xml:space="preserve">emoved </w:t>
+      </w:r>
+      <w:r>
+        <w:rPr>
+          <w:rFonts w:cs="Times New Roman"/>
+        </w:rPr>
+        <w:t>WIND __________</w:t>
+      </w:r>
+    </w:p>
+    <w:p>
+      <w:pPr>
+        <w:ind w:firstLine="540"/>
         <w:rPr>
           <w:rFonts w:eastAsiaTheme="minorEastAsia" w:cs="Times New Roman"/>
         </w:rPr>
@@ -3570,36 +3641,6 @@
         <w:rPr>
           <w:rFonts w:cs="Times New Roman"/>
         </w:rPr>
-        <w:t xml:space="preserve">All data </w:t>
-      </w:r>
-      <w:r>
-        <w:rPr>
-          <w:rFonts w:cs="Times New Roman"/>
-        </w:rPr>
-        <w:t>were</w:t>
-      </w:r>
-      <w:r>
-        <w:rPr>
-          <w:rFonts w:cs="Times New Roman"/>
-        </w:rPr>
-        <w:t xml:space="preserve"> imported and analyzed using the statistical program R (R Foundation, https://www.R-project.org</w:t>
-      </w:r>
-      <w:r>
-        <w:rPr>
-          <w:rFonts w:cs="Times New Roman"/>
-        </w:rPr>
-        <w:t>, Version 3.5.2</w:t>
-      </w:r>
-      <w:r>
-        <w:rPr>
-          <w:rFonts w:cs="Times New Roman"/>
-        </w:rPr>
-        <w:t xml:space="preserve">). </w:t>
-      </w:r>
-      <w:r>
-        <w:rPr>
-          <w:rFonts w:cs="Times New Roman"/>
-        </w:rPr>
         <w:t xml:space="preserve">To </w:t>
       </w:r>
       <w:r>
@@ -3660,7 +3701,14 @@
         <w:rPr>
           <w:rFonts w:cs="Times New Roman"/>
         </w:rPr>
-        <w:t xml:space="preserve"> as GAMs are typically responsive to non-linear response curves commonly found in ecological response scenarios </w:t>
+        <w:t xml:space="preserve"> as GAMs are typically </w:t>
+      </w:r>
+      <w:r>
+        <w:rPr>
+          <w:rFonts w:cs="Times New Roman"/>
+        </w:rPr>
+        <w:lastRenderedPageBreak/>
+        <w:t xml:space="preserve">responsive to non-linear response curves commonly found in ecological response scenarios </w:t>
       </w:r>
       <w:r>
         <w:rPr>
@@ -3949,7 +3997,6 @@
         <w:rPr>
           <w:rFonts w:cs="Times New Roman"/>
         </w:rPr>
-        <w:lastRenderedPageBreak/>
         <w:t>Total number of species were defined as all sites combined</w:t>
       </w:r>
       <w:r>
@@ -3995,6 +4042,12 @@
           <w:rFonts w:cs="Times New Roman"/>
         </w:rPr>
         <w:t xml:space="preserve"> and were also tested against null models and models without any smoothing terms. </w:t>
+      </w:r>
+      <w:r>
+        <w:rPr>
+          <w:rFonts w:eastAsiaTheme="minorEastAsia" w:cs="Times New Roman"/>
+        </w:rPr>
+        <w:t xml:space="preserve">The variable </w:t>
       </w:r>
       <m:oMath>
         <m:sSub>
@@ -4630,7 +4683,11 @@
         <w:t xml:space="preserve"> </w:t>
       </w:r>
       <w:r>
-        <w:t xml:space="preserve">To prevent rare species from dominating multivariate analyses (CITE XXXXX), we restricted analysis to </w:t>
+        <w:t xml:space="preserve">To prevent rare species from dominating multivariate </w:t>
+      </w:r>
+      <w:r>
+        <w:lastRenderedPageBreak/>
+        <w:t xml:space="preserve">analyses (CITE XXXXX), we restricted analysis to </w:t>
       </w:r>
       <w:r>
         <w:t>the 17</w:t>
@@ -4650,11 +4707,7 @@
       </w:r>
       <w:proofErr w:type="spellEnd"/>
       <w:r>
-        <w:t xml:space="preserve"> number 1 includes all sampling on </w:t>
-      </w:r>
-      <w:r>
-        <w:lastRenderedPageBreak/>
-        <w:t xml:space="preserve">July 15 and before; </w:t>
+        <w:t xml:space="preserve"> number 1 includes all sampling on July 15 and before; </w:t>
       </w:r>
       <w:proofErr w:type="spellStart"/>
       <w:r>
@@ -4864,6 +4917,26 @@
         </w:rPr>
         <w:t xml:space="preserve">. </w:t>
       </w:r>
+      <w:r>
+        <w:rPr>
+          <w:rFonts w:cs="Times New Roman"/>
+        </w:rPr>
+        <w:t xml:space="preserve">The similarity percentile (vegan command: </w:t>
+      </w:r>
+      <w:proofErr w:type="gramStart"/>
+      <w:r>
+        <w:rPr>
+          <w:rFonts w:cs="Times New Roman"/>
+        </w:rPr>
+        <w:t>simper(</w:t>
+      </w:r>
+      <w:proofErr w:type="gramEnd"/>
+      <w:r>
+        <w:rPr>
+          <w:rFonts w:cs="Times New Roman"/>
+        </w:rPr>
+        <w:t xml:space="preserve">)) was calculated to determine which species contributed to the Bray-Curtis dissimilarity between groups (Oksanen ; Clark 1993). This performs pairwise comparisons between each sample year, station, and biweekly period (if on a biweekly basis). </w:t>
+      </w:r>
     </w:p>
     <w:p>
       <w:pPr>
@@ -4942,7 +5015,14 @@
         <w:rPr>
           <w:rFonts w:cs="Times New Roman"/>
         </w:rPr>
-        <w:t>PERMANOVA models were run for both annual and biweekly aggregations; biweekly periods that had gaps in data coverage in environmental monitoring were excluded from analysis. Environmental variables were square root transformed</w:t>
+        <w:t xml:space="preserve">PERMANOVA models were run for both annual and biweekly aggregations; biweekly periods that had gaps in </w:t>
+      </w:r>
+      <w:r>
+        <w:rPr>
+          <w:rFonts w:cs="Times New Roman"/>
+        </w:rPr>
+        <w:lastRenderedPageBreak/>
+        <w:t>data coverage in environmental monitoring were excluded from analysis. Environmental variables were square root transformed</w:t>
       </w:r>
       <w:r>
         <w:rPr>
@@ -4966,19 +5046,7 @@
         <w:rPr>
           <w:rFonts w:cs="Times New Roman"/>
         </w:rPr>
-        <w:t xml:space="preserve">The top fitting PERMANOVA model was determined using </w:t>
-      </w:r>
-      <w:r>
-        <w:rPr>
-          <w:rFonts w:cs="Times New Roman"/>
-        </w:rPr>
-        <w:t xml:space="preserve">backward </w:t>
-      </w:r>
-      <w:r>
-        <w:rPr>
-          <w:rFonts w:cs="Times New Roman"/>
-        </w:rPr>
-        <w:t>stepwise model selection, with improved model fit defined as a reduction in residual R</w:t>
+        <w:t>The top fitting PERMANOVA model was determined using backward stepwise model selection, with improved model fit defined as a reduction in residual R</w:t>
       </w:r>
       <w:r>
         <w:rPr>
@@ -5040,14 +5108,7 @@
             <w:rPr>
               <w:rFonts w:ascii="Cambria Math" w:hAnsi="Cambria Math" w:cs="Times New Roman"/>
             </w:rPr>
-            <w:lastRenderedPageBreak/>
-            <m:t>Catches</m:t>
-          </m:r>
-          <m:r>
-            <w:rPr>
-              <w:rFonts w:ascii="Cambria Math" w:hAnsi="Cambria Math" w:cs="Times New Roman"/>
-            </w:rPr>
-            <m:t>=Year+</m:t>
+            <m:t>Catches=Year+</m:t>
           </m:r>
           <m:sSub>
             <m:sSubPr>
@@ -5085,37 +5146,7 @@
             <w:rPr>
               <w:rFonts w:ascii="Cambria Math" w:eastAsiaTheme="minorEastAsia" w:hAnsi="Cambria Math" w:cs="Times New Roman"/>
             </w:rPr>
-            <m:t>Temperature+Salinity+Discharge+</m:t>
-          </m:r>
-          <m:r>
-            <w:rPr>
-              <w:rFonts w:ascii="Cambria Math" w:eastAsiaTheme="minorEastAsia" w:hAnsi="Cambria Math" w:cs="Times New Roman"/>
-            </w:rPr>
-            <m:t>E</m:t>
-          </m:r>
-          <m:r>
-            <w:rPr>
-              <w:rFonts w:ascii="Cambria Math" w:eastAsiaTheme="minorEastAsia" w:hAnsi="Cambria Math" w:cs="Times New Roman"/>
-            </w:rPr>
-            <m:t>ast/West</m:t>
-          </m:r>
-          <m:r>
-            <w:rPr>
-              <w:rFonts w:ascii="Cambria Math" w:eastAsiaTheme="minorEastAsia" w:hAnsi="Cambria Math" w:cs="Times New Roman"/>
-            </w:rPr>
-            <m:t xml:space="preserve"> </m:t>
-          </m:r>
-          <m:r>
-            <w:rPr>
-              <w:rFonts w:ascii="Cambria Math" w:eastAsiaTheme="minorEastAsia" w:hAnsi="Cambria Math" w:cs="Times New Roman"/>
-            </w:rPr>
-            <m:t>Wind Dir</m:t>
-          </m:r>
-          <m:r>
-            <w:rPr>
-              <w:rFonts w:ascii="Cambria Math" w:eastAsiaTheme="minorEastAsia" w:hAnsi="Cambria Math" w:cs="Times New Roman"/>
-            </w:rPr>
-            <m:t>ection</m:t>
+            <m:t>Temperature+Salinity+Discharge+East/West Wind Direction</m:t>
           </m:r>
         </m:oMath>
       </m:oMathPara>
@@ -5252,6 +5283,26 @@
         </w:rPr>
         <w:t xml:space="preserve">. </w:t>
       </w:r>
+      <w:r>
+        <w:rPr>
+          <w:rFonts w:eastAsiaTheme="minorEastAsia" w:cs="Times New Roman"/>
+        </w:rPr>
+        <w:t xml:space="preserve">Calculations on an annual scale were the same model but without the variable </w:t>
+      </w:r>
+      <m:oMath>
+        <m:r>
+          <w:rPr>
+            <w:rFonts w:ascii="Cambria Math" w:hAnsi="Cambria Math" w:cs="Times New Roman"/>
+          </w:rPr>
+          <m:t>Biweek Period</m:t>
+        </m:r>
+      </m:oMath>
+      <w:r>
+        <w:rPr>
+          <w:rFonts w:eastAsiaTheme="minorEastAsia" w:cs="Times New Roman"/>
+        </w:rPr>
+        <w:t xml:space="preserve">. </w:t>
+      </w:r>
     </w:p>
     <w:p>
       <w:pPr>
@@ -5264,251 +5315,104 @@
         <w:rPr>
           <w:rFonts w:cs="Times New Roman"/>
         </w:rPr>
-        <w:t>Similarity percentile (</w:t>
-      </w:r>
-      <w:proofErr w:type="gramStart"/>
-      <w:r>
-        <w:rPr>
-          <w:rFonts w:cs="Times New Roman"/>
-        </w:rPr>
-        <w:t>simper(</w:t>
-      </w:r>
-      <w:proofErr w:type="gramEnd"/>
-      <w:r>
-        <w:rPr>
-          <w:rFonts w:cs="Times New Roman"/>
-        </w:rPr>
-        <w:t xml:space="preserve">)). </w:t>
+        <w:t xml:space="preserve">Modeling of the </w:t>
+      </w:r>
+      <w:r>
+        <w:rPr>
+          <w:rFonts w:cs="Times New Roman"/>
+        </w:rPr>
+        <w:t xml:space="preserve">MDS </w:t>
+      </w:r>
+      <w:r>
+        <w:rPr>
+          <w:rFonts w:cs="Times New Roman"/>
+        </w:rPr>
+        <w:t xml:space="preserve">time series data </w:t>
+      </w:r>
+      <w:r>
+        <w:rPr>
+          <w:rFonts w:cs="Times New Roman"/>
+        </w:rPr>
+        <w:t xml:space="preserve">compared linear models, nested linear effects models (station effects by year), </w:t>
+      </w:r>
+      <w:r>
+        <w:rPr>
+          <w:rFonts w:cs="Times New Roman"/>
+        </w:rPr>
+        <w:t xml:space="preserve">Generalized </w:t>
+      </w:r>
+      <w:r>
+        <w:rPr>
+          <w:rFonts w:cs="Times New Roman"/>
+        </w:rPr>
+        <w:t>Additive Models</w:t>
+      </w:r>
+      <w:r>
+        <w:rPr>
+          <w:rFonts w:cs="Times New Roman"/>
+        </w:rPr>
+        <w:t xml:space="preserve"> (</w:t>
+      </w:r>
+      <w:r>
+        <w:rPr>
+          <w:rFonts w:cs="Times New Roman"/>
+        </w:rPr>
+        <w:t>GAM</w:t>
+      </w:r>
+      <w:r>
+        <w:rPr>
+          <w:rFonts w:cs="Times New Roman"/>
+        </w:rPr>
+        <w:t>),</w:t>
+      </w:r>
+      <w:r>
+        <w:rPr>
+          <w:rFonts w:cs="Times New Roman"/>
+        </w:rPr>
+        <w:t xml:space="preserve"> and tested for optimal breakpoints in the time series using Chow Test for structural breaks (CITE XXXXXXX). </w:t>
       </w:r>
     </w:p>
     <w:p>
       <w:pPr>
         <w:ind w:firstLine="540"/>
-        <w:rPr>
-          <w:rFonts w:cs="Times New Roman"/>
-        </w:rPr>
       </w:pPr>
     </w:p>
     <w:p>
       <w:pPr>
         <w:ind w:firstLine="540"/>
       </w:pPr>
-      <w:r>
-        <w:rPr>
-          <w:rFonts w:cs="Times New Roman"/>
-        </w:rPr>
-        <w:t xml:space="preserve">Before modeling, all environmental variables will be assessed in a correlation matrix. Variables that were highly correlated (&gt;0.6) were removed to prevent multicollinearity. </w:t>
-      </w:r>
-      <w:r>
-        <w:rPr>
-          <w:rFonts w:cs="Times New Roman"/>
-        </w:rPr>
-        <w:t xml:space="preserve">Removed wind </w:t>
-      </w:r>
-      <w:proofErr w:type="spellStart"/>
-      <w:r>
-        <w:rPr>
-          <w:rFonts w:cs="Times New Roman"/>
-        </w:rPr>
-        <w:t>dir</w:t>
-      </w:r>
-      <w:proofErr w:type="spellEnd"/>
-      <w:r>
-        <w:rPr>
-          <w:rFonts w:cs="Times New Roman"/>
-        </w:rPr>
-        <w:t xml:space="preserve"> and</w:t>
-      </w:r>
+    </w:p>
+    <w:p>
+      <w:pPr>
+        <w:ind w:firstLine="540"/>
+      </w:pPr>
+    </w:p>
+    <w:p>
+      <w:pPr>
+        <w:ind w:firstLine="540"/>
+        <w:rPr>
+          <w:rFonts w:cs="Times New Roman"/>
+        </w:rPr>
+      </w:pPr>
+    </w:p>
+    <w:p>
+      <w:pPr>
+        <w:pStyle w:val="Heading1"/>
+      </w:pPr>
+      <w:r>
+        <w:lastRenderedPageBreak/>
+        <w:t>Results</w:t>
+      </w:r>
+    </w:p>
+    <w:p>
+      <w:pPr>
+        <w:ind w:firstLine="540"/>
+        <w:rPr>
+          <w:rFonts w:cs="Times New Roman"/>
+        </w:rPr>
+      </w:pPr>
       <w:bookmarkStart w:id="5" w:name="_GoBack"/>
       <w:bookmarkEnd w:id="5"/>
-    </w:p>
-    <w:p>
-      <w:pPr>
-        <w:ind w:firstLine="540"/>
-        <w:rPr>
-          <w:rFonts w:cs="Times New Roman"/>
-        </w:rPr>
-      </w:pPr>
-    </w:p>
-    <w:p>
-      <w:pPr>
-        <w:ind w:firstLine="540"/>
-        <w:rPr>
-          <w:rFonts w:cs="Times New Roman"/>
-        </w:rPr>
-      </w:pPr>
-      <w:r>
-        <w:rPr>
-          <w:rFonts w:cs="Times New Roman"/>
-        </w:rPr>
-        <w:t xml:space="preserve">Modeling of the </w:t>
-      </w:r>
-      <w:r>
-        <w:rPr>
-          <w:rFonts w:cs="Times New Roman"/>
-        </w:rPr>
-        <w:t xml:space="preserve">MDS </w:t>
-      </w:r>
-      <w:r>
-        <w:rPr>
-          <w:rFonts w:cs="Times New Roman"/>
-        </w:rPr>
-        <w:t xml:space="preserve">time series data </w:t>
-      </w:r>
-      <w:r>
-        <w:rPr>
-          <w:rFonts w:cs="Times New Roman"/>
-        </w:rPr>
-        <w:t xml:space="preserve">compared linear models, nested linear effects models (station effects by year), </w:t>
-      </w:r>
-      <w:r>
-        <w:rPr>
-          <w:rFonts w:cs="Times New Roman"/>
-        </w:rPr>
-        <w:t xml:space="preserve">Generalized </w:t>
-      </w:r>
-      <w:r>
-        <w:rPr>
-          <w:rFonts w:cs="Times New Roman"/>
-        </w:rPr>
-        <w:t>Additive Models</w:t>
-      </w:r>
-      <w:r>
-        <w:rPr>
-          <w:rFonts w:cs="Times New Roman"/>
-        </w:rPr>
-        <w:t xml:space="preserve"> (</w:t>
-      </w:r>
-      <w:r>
-        <w:rPr>
-          <w:rFonts w:cs="Times New Roman"/>
-        </w:rPr>
-        <w:t>GAM</w:t>
-      </w:r>
-      <w:r>
-        <w:rPr>
-          <w:rFonts w:cs="Times New Roman"/>
-        </w:rPr>
-        <w:t>),</w:t>
-      </w:r>
-      <w:r>
-        <w:rPr>
-          <w:rFonts w:cs="Times New Roman"/>
-        </w:rPr>
-        <w:t xml:space="preserve"> and tested for optimal breakpoints in the time series using Chow Test for structural breaks (CITE XXXXXXX). </w:t>
-      </w:r>
-    </w:p>
-    <w:p>
-      <w:pPr>
-        <w:ind w:firstLine="540"/>
-        <w:rPr>
-          <w:rFonts w:cs="Times New Roman"/>
-        </w:rPr>
-      </w:pPr>
-      <w:r>
-        <w:rPr>
-          <w:rFonts w:cs="Times New Roman"/>
-        </w:rPr>
-        <w:t xml:space="preserve"> </w:t>
-      </w:r>
-    </w:p>
-    <w:p>
-      <w:pPr>
-        <w:ind w:firstLine="540"/>
-        <w:rPr>
-          <w:rFonts w:cs="Times New Roman"/>
-        </w:rPr>
-      </w:pPr>
-      <w:r>
-        <w:rPr>
-          <w:rFonts w:cs="Times New Roman"/>
-        </w:rPr>
-        <w:t>These GLS models will be used when the response is not necessarily expected to be non-linear (e.g., modeling the effect of time upon species richness). T</w:t>
-      </w:r>
-      <w:commentRangeStart w:id="6"/>
-      <w:r>
-        <w:rPr>
-          <w:rFonts w:cs="Times New Roman"/>
-        </w:rPr>
-        <w:t>he autoregressive models will test for normality, and then assume any errors to be Gaussian</w:t>
-      </w:r>
-      <w:commentRangeEnd w:id="6"/>
-      <w:r>
-        <w:rPr>
-          <w:rStyle w:val="CommentReference"/>
-        </w:rPr>
-        <w:commentReference w:id="6"/>
-      </w:r>
-      <w:r>
-        <w:rPr>
-          <w:rFonts w:cs="Times New Roman"/>
-        </w:rPr>
-        <w:t xml:space="preserve">. </w:t>
-      </w:r>
-    </w:p>
-    <w:p>
-      <w:pPr>
-        <w:ind w:firstLine="540"/>
-        <w:rPr>
-          <w:rFonts w:cs="Times New Roman"/>
-        </w:rPr>
-      </w:pPr>
-      <w:r>
-        <w:rPr>
-          <w:rFonts w:cs="Times New Roman"/>
-        </w:rPr>
-        <w:lastRenderedPageBreak/>
-        <w:t>All</w:t>
-      </w:r>
-      <w:r>
-        <w:rPr>
-          <w:rFonts w:cs="Times New Roman"/>
-        </w:rPr>
-        <w:t xml:space="preserve"> significance testing</w:t>
-      </w:r>
-      <w:r>
-        <w:rPr>
-          <w:rFonts w:cs="Times New Roman"/>
-        </w:rPr>
-        <w:t xml:space="preserve"> was </w:t>
-      </w:r>
-      <w:r>
-        <w:rPr>
-          <w:rFonts w:cs="Times New Roman"/>
-        </w:rPr>
-        <w:t xml:space="preserve">be done at the α = 0.05 level. </w:t>
-      </w:r>
-    </w:p>
-    <w:p>
-      <w:pPr>
-        <w:ind w:firstLine="540"/>
-      </w:pPr>
-    </w:p>
-    <w:p>
-      <w:pPr>
-        <w:ind w:firstLine="540"/>
-      </w:pPr>
-    </w:p>
-    <w:p>
-      <w:pPr>
-        <w:ind w:firstLine="540"/>
-      </w:pPr>
-    </w:p>
-    <w:p>
-      <w:pPr>
-        <w:ind w:firstLine="540"/>
-        <w:rPr>
-          <w:rFonts w:cs="Times New Roman"/>
-        </w:rPr>
-      </w:pPr>
-    </w:p>
-    <w:p>
-      <w:pPr>
-        <w:ind w:firstLine="540"/>
-        <w:rPr>
-          <w:rFonts w:cs="Times New Roman"/>
-        </w:rPr>
-      </w:pPr>
     </w:p>
     <w:p>
       <w:pPr>
@@ -5538,12 +5442,12 @@
       <w:pPr>
         <w:pStyle w:val="Heading1"/>
       </w:pPr>
-      <w:bookmarkStart w:id="7" w:name="_Toc510712063"/>
+      <w:bookmarkStart w:id="6" w:name="_Toc510712063"/>
       <w:r>
         <w:lastRenderedPageBreak/>
         <w:t>Literature Cited</w:t>
       </w:r>
-      <w:bookmarkEnd w:id="7"/>
+      <w:bookmarkEnd w:id="6"/>
     </w:p>
     <w:p>
       <w:pPr>
@@ -6925,10 +6829,7 @@
         <w:annotationRef/>
       </w:r>
       <w:r>
-        <w:t xml:space="preserve">So </w:t>
-      </w:r>
-      <w:r>
-        <w:t>far I have not std/trans the env var. But if I do:</w:t>
+        <w:t>So far I have not std/trans the env var. But if I do:</w:t>
       </w:r>
       <w:r>
         <w:t xml:space="preserve"> </w:t>
@@ -6949,22 +6850,6 @@
           <w:noProof/>
         </w:rPr>
         <w:t>”</w:t>
-      </w:r>
-    </w:p>
-  </w:comment>
-  <w:comment w:id="6" w:author="Justin Priest" w:date="2018-04-03T23:00:00Z" w:initials="JP">
-    <w:p>
-      <w:pPr>
-        <w:pStyle w:val="CommentText"/>
-      </w:pPr>
-      <w:r>
-        <w:rPr>
-          <w:rStyle w:val="CommentReference"/>
-        </w:rPr>
-        <w:annotationRef/>
-      </w:r>
-      <w:r>
-        <w:t>TS: Why?</w:t>
       </w:r>
     </w:p>
   </w:comment>
@@ -6976,7 +6861,6 @@
   <w15:commentEx w15:paraId="5D8CDCCD" w15:done="0"/>
   <w15:commentEx w15:paraId="64796A43" w15:done="0"/>
   <w15:commentEx w15:paraId="16782E7E" w15:done="0"/>
-  <w15:commentEx w15:paraId="7DF6E33A" w15:done="0"/>
 </w15:commentsEx>
 </file>
 
@@ -6985,7 +6869,6 @@
   <w16cid:commentId w16cid:paraId="5D8CDCCD" w16cid:durableId="1FFD6AF6"/>
   <w16cid:commentId w16cid:paraId="64796A43" w16cid:durableId="1E6E85AF"/>
   <w16cid:commentId w16cid:paraId="16782E7E" w16cid:durableId="20462C6E"/>
-  <w16cid:commentId w16cid:paraId="7DF6E33A" w16cid:durableId="1E6E85F7"/>
 </w16cid:commentsIds>
 </file>
 
@@ -7332,7 +7215,7 @@
       </w:pPr>
     </w:pPrDefault>
   </w:docDefaults>
-  <w:latentStyles w:defLockedState="0" w:defUIPriority="99" w:defSemiHidden="0" w:defUnhideWhenUsed="0" w:defQFormat="0" w:count="375">
+  <w:latentStyles w:defLockedState="0" w:defUIPriority="99" w:defSemiHidden="0" w:defUnhideWhenUsed="0" w:defQFormat="0" w:count="376">
     <w:lsdException w:name="Normal" w:uiPriority="0" w:qFormat="1"/>
     <w:lsdException w:name="heading 1" w:uiPriority="9" w:qFormat="1"/>
     <w:lsdException w:name="heading 2" w:semiHidden="1" w:uiPriority="9" w:unhideWhenUsed="1" w:qFormat="1"/>
@@ -7438,7 +7321,6 @@
     <w:lsdException w:name="HTML Sample" w:semiHidden="1" w:unhideWhenUsed="1"/>
     <w:lsdException w:name="HTML Typewriter" w:semiHidden="1" w:unhideWhenUsed="1"/>
     <w:lsdException w:name="HTML Variable" w:semiHidden="1" w:unhideWhenUsed="1"/>
-    <w:lsdException w:name="Normal Table" w:semiHidden="1" w:unhideWhenUsed="1"/>
     <w:lsdException w:name="annotation subject" w:semiHidden="1" w:unhideWhenUsed="1"/>
     <w:lsdException w:name="No List" w:semiHidden="1" w:unhideWhenUsed="1"/>
     <w:lsdException w:name="Outline List 1" w:semiHidden="1" w:unhideWhenUsed="1"/>
@@ -7485,10 +7367,8 @@
     <w:lsdException w:name="Table Subtle 2" w:semiHidden="1" w:unhideWhenUsed="1"/>
     <w:lsdException w:name="Table Web 1" w:semiHidden="1" w:unhideWhenUsed="1"/>
     <w:lsdException w:name="Table Web 2" w:semiHidden="1" w:unhideWhenUsed="1"/>
-    <w:lsdException w:name="Table Web 3" w:semiHidden="1" w:unhideWhenUsed="1"/>
     <w:lsdException w:name="Balloon Text" w:semiHidden="1" w:unhideWhenUsed="1"/>
     <w:lsdException w:name="Table Grid" w:uiPriority="39"/>
-    <w:lsdException w:name="Table Theme" w:semiHidden="1" w:unhideWhenUsed="1"/>
     <w:lsdException w:name="Placeholder Text" w:semiHidden="1"/>
     <w:lsdException w:name="No Spacing" w:uiPriority="1" w:qFormat="1"/>
     <w:lsdException w:name="Light Shading" w:uiPriority="60"/>
@@ -7708,6 +7588,7 @@
     <w:lsdException w:name="Smart Hyperlink" w:semiHidden="1" w:unhideWhenUsed="1"/>
     <w:lsdException w:name="Hashtag" w:semiHidden="1" w:unhideWhenUsed="1"/>
     <w:lsdException w:name="Unresolved Mention" w:semiHidden="1" w:unhideWhenUsed="1"/>
+    <w:lsdException w:name="Smart Link" w:semiHidden="1" w:unhideWhenUsed="1"/>
   </w:latentStyles>
   <w:style w:type="paragraph" w:default="1" w:styleId="Normal">
     <w:name w:val="Normal"/>
@@ -8383,7 +8264,7 @@
 </file>
 
 <file path=customXml/itemProps1.xml><?xml version="1.0" encoding="utf-8"?>
-<ds:datastoreItem xmlns:ds="http://schemas.openxmlformats.org/officeDocument/2006/customXml" ds:itemID="{EBB14DCA-EE0A-4EB0-BA63-F805F2A6605D}">
+<ds:datastoreItem xmlns:ds="http://schemas.openxmlformats.org/officeDocument/2006/customXml" ds:itemID="{6900D65F-0916-4D51-8E26-EE716F9D06E8}">
   <ds:schemaRefs>
     <ds:schemaRef ds:uri="http://schemas.openxmlformats.org/officeDocument/2006/bibliography"/>
   </ds:schemaRefs>

</xml_diff>

<commit_message>
updated after meeting with Franz
</commit_message>
<xml_diff>
--- a/Chapter1.docx
+++ b/Chapter1.docx
@@ -894,7 +894,19 @@
         <w:rPr>
           <w:rFonts w:cs="Times New Roman"/>
         </w:rPr>
-        <w:t xml:space="preserve">. Conditions outside of this thermal range can be lethal, but it is often difficult to determine sub-optimal or sub-lethal effects </w:t>
+        <w:t xml:space="preserve">. Conditions outside of </w:t>
+      </w:r>
+      <w:r>
+        <w:rPr>
+          <w:rFonts w:cs="Times New Roman"/>
+        </w:rPr>
+        <w:t xml:space="preserve">the optimal </w:t>
+      </w:r>
+      <w:r>
+        <w:rPr>
+          <w:rFonts w:cs="Times New Roman"/>
+        </w:rPr>
+        <w:t xml:space="preserve">thermal range can be lethal, but it is often difficult to determine sub-optimal or sub-lethal effects </w:t>
       </w:r>
       <w:r>
         <w:rPr>
@@ -931,19 +943,31 @@
         <w:rPr>
           <w:rFonts w:cs="Times New Roman"/>
         </w:rPr>
-        <w:t xml:space="preserve">. Within estuarine areas, fluctuations </w:t>
-      </w:r>
-      <w:r>
-        <w:rPr>
-          <w:rFonts w:cs="Times New Roman"/>
-        </w:rPr>
-        <w:t>in</w:t>
-      </w:r>
-      <w:r>
-        <w:rPr>
-          <w:rFonts w:cs="Times New Roman"/>
-        </w:rPr>
-        <w:t xml:space="preserve"> salinity are another important environmental variable, as osmoregulation can incur a significant energetic cost </w:t>
+        <w:t xml:space="preserve">. Within estuarine areas, </w:t>
+      </w:r>
+      <w:r>
+        <w:rPr>
+          <w:rFonts w:cs="Times New Roman"/>
+        </w:rPr>
+        <w:t xml:space="preserve">salinity </w:t>
+      </w:r>
+      <w:r>
+        <w:rPr>
+          <w:rFonts w:cs="Times New Roman"/>
+        </w:rPr>
+        <w:t xml:space="preserve">fluctuations </w:t>
+      </w:r>
+      <w:r>
+        <w:rPr>
+          <w:rFonts w:cs="Times New Roman"/>
+        </w:rPr>
+        <w:t xml:space="preserve">is </w:t>
+      </w:r>
+      <w:r>
+        <w:rPr>
+          <w:rFonts w:cs="Times New Roman"/>
+        </w:rPr>
+        <w:t xml:space="preserve">another important environmental variable, as osmoregulation can incur a significant energetic cost </w:t>
       </w:r>
       <w:r>
         <w:rPr>
@@ -1031,14 +1055,14 @@
         <w:rPr>
           <w:rFonts w:cs="Times New Roman"/>
         </w:rPr>
-        <w:t xml:space="preserve">. Unique to the Arctic Ocean is the persistent presence of sea ice and its effect </w:t>
+        <w:t xml:space="preserve">. Unique to the Arctic Ocean is the persistent presence of </w:t>
       </w:r>
       <w:r>
         <w:rPr>
           <w:rFonts w:cs="Times New Roman"/>
         </w:rPr>
         <w:lastRenderedPageBreak/>
-        <w:t xml:space="preserve">upon the local ecosystem. Many ice-associated taxa (e.g., calanoid copepods and amphipods) exist at the sea ice edges </w:t>
+        <w:t xml:space="preserve">sea ice and its effect upon the local ecosystem. Many ice-associated taxa (e.g., calanoid copepods and amphipods) exist at the sea ice edges </w:t>
       </w:r>
       <w:r>
         <w:rPr>
@@ -1261,19 +1285,7 @@
         <w:rPr>
           <w:rFonts w:cs="Times New Roman"/>
         </w:rPr>
-        <w:t xml:space="preserve"> are </w:t>
-      </w:r>
-      <w:r>
-        <w:rPr>
-          <w:rFonts w:cs="Times New Roman"/>
-        </w:rPr>
-        <w:t>often</w:t>
-      </w:r>
-      <w:r>
-        <w:rPr>
-          <w:rFonts w:cs="Times New Roman"/>
-        </w:rPr>
-        <w:t xml:space="preserve"> important </w:t>
+        <w:t xml:space="preserve"> are important </w:t>
       </w:r>
       <w:r>
         <w:rPr>
@@ -1938,7 +1950,7 @@
         <w:rPr>
           <w:rFonts w:cs="Times New Roman"/>
         </w:rPr>
-        <w:instrText>ADDIN CSL_CITATION {"citationItems":[{"id":"ITEM-1","itemData":{"DOI":"10.1007/s00300-004-0630-4","ISBN":"0722-4060","ISSN":"07224060","abstract":"The occurrence and behavior of sympagic amphipods and Arctic cod (Boreogadus saida) were studied in the High Arctic Canada Basin by diving under the ice at seven stations in summer 2002. Still images of video-transects were used to obtain animal abundances and information on the structure of the ice environment. Mean amphipod abundances for the stations varied between 1 and 23 individuals m−2, with an increase towards the western part of the basin. The standard deviation within the 31--51 images analyzed per station was small (&lt;1 individual m−2). Gammarus wilkitzkii was found in low abundances, often hiding in small ice gaps. Small amphipods (Onisimus spp., Apherusa glacialis, and juveniles of all species) tended to move freely along the bottom of the floes. B. saida occurred in narrow wedges of seawater along the edges of melting ice floes at three stations in water depths of 10--50 cm and was never found under the ice. The fish occurred in schools of 1--28 per wedge. Fish were inactive and did not escape the approaching diver. Resting in the wedges may be a strategy to reduce energetic requirements and avoid predators.","author":[{"dropping-particle":"","family":"Gradinger","given":"Rolf R.","non-dropping-particle":"","parse-names":false,"suffix":""},{"dropping-particle":"","family":"Bluhm","given":"Bodil A.","non-dropping-particle":"","parse-names":false,"suffix":""}],"container-title":"Polar Biology","id":"ITEM-1","issue":"10","issued":{"date-parts":[["2004"]]},"page":"595-603","title":"In-situ observations on the distribution and behavior of amphipods and Arctic cod (Boreogadus saida) under the sea ice of the High Arctic Canada Basin","type":"article-journal","volume":"27"},"uris":["http://www.mendeley.com/documents/?uuid=7bcde4a7-da43-4481-835f-a6b2c441ac48"]},{"id":"ITEM-2","itemData":{"ISSN":"10183337","abstract":"We summarize data relating to the length and mass of prey items delivered by Thick-billed Murres Uria lomvia to nestlings, or otherwise deposited on breeding ledges, at a number of colonies in Nunavut, Canada. These data are augmented from specimens taken by divers in the Nuvuk Islands area of northeastern Hudson Bay. Together, these records allowed us to develop predictive equations for estimating mass from length for the fishes Stichaeus punctatus, Mallotus villosus, Leptoclinus maculatus, Gymnelus spp., Eumesogrammus praecisus, Ammodytes spp., all Cottidae, Triglops spp., Liparis spp., and all squid (Gonatus spp.) over the range of sizes typically delivered to murre nestlings. We also provide energy content on a dry weight and wet weight basis for several of these fishes and invertebrates. In addition, we list all prey species delivered to nestling Thick-billed Murres in the Hudson Strait and northern Hudson Bay regions over the past three decades.","author":[{"dropping-particle":"","family":"Elliott","given":"Kyle H.","non-dropping-particle":"","parse-names":false,"suffix":""},{"dropping-particle":"","family":"Gaston","given":"Anthony J.","non-dropping-particle":"","parse-names":false,"suffix":""}],"container-title":"Marine Ornithology","id":"ITEM-2","issue":"1","issued":{"date-parts":[["2008"]]},"page":"25-34","title":"Mass-length relationships and energy content of fishes and invertebrates delivered to nestling Thick-billed Murres Uria lomvia in the Canadian Arctic, 1981-2007","type":"article-journal","volume":"36"},"uris":["http://www.mendeley.com/documents/?uuid=29f572fb-201d-4343-a58f-065badda49f0"]},{"id":"ITEM-3","itemData":{"abstract":"Although Arctic cod (Boreogadus saida) is widely recognized as an important trophic link to top pred in Arctic marine ecosystems, the challenges of conducting fieldwork in the Arctic make this species difficult to stu establish some basic relationships to improve prey energetics modeling when only in-field parameters (e.g., fork leng be measured. We investigated the intraspecific relationships among energy density, fork length, mass, and water conten Arctic cod captured by Black Guillemots and Thick-billed Murres at two sites (Western Beaufort and Hudson Bay energy density was similar between sites (21.6-22.2 kJ g1) and increased with fork length (Dry EDkJ/g = 0.028 (± 0.01) • Lengthmm + 18.12 (± 1.33). Even though fish lost some water as they were transported to the nest by avian predators, wet density also increased with fork length. We suggest that environmental conditions had a similar effect on growth at th locations although they occur in very different océanographie regimes. Arctic cod, especially large cod, is one of th energy-rich prey species in the Arctic. Our results highlight the importance of this valuable prey to Arctic ecosystems utility of using seabirds opportunistically as samplers of the marine env","author":[{"dropping-particle":"","family":"Harter","given":"B. Britten","non-dropping-particle":"","parse-names":false,"suffix":""},{"dropping-particle":"","family":"Elliott","given":"Kyle H.","non-dropping-particle":"","parse-names":false,"suffix":""},{"dropping-particle":"","family":"Divoky","given":"George J.","non-dropping-particle":"","parse-names":false,"suffix":""},{"dropping-particle":"","family":"Davoren","given":"Gail K.","non-dropping-particle":"","parse-names":false,"suffix":""}],"container-title":"Arctic","id":"ITEM-3","issue":"2","issued":{"date-parts":[["2013"]]},"page":"191-196","title":"Arctic Cod (Boreogadus saida) as Prey: Fish Length-Energetics Relationships in the Beaufort Sea and Hudson Bay","type":"article-journal","volume":"66"},"uris":["http://www.mendeley.com/documents/?uuid=1c9175fa-607f-40d6-80c9-d4c788dc3e89"]},{"id":"ITEM-4","itemData":{"DOI":"10.1007/s00300-015-1857-y","ISSN":"07224060","author":[{"dropping-particle":"","family":"Majewski","given":"Andrew R.","non-dropping-particle":"","parse-names":false,"suffix":""},{"dropping-particle":"","family":"Walkusz","given":"Wojciech","non-dropping-particle":"","parse-names":false,"suffix":""},{"dropping-particle":"","family":"Lynn","given":"Brittany R.","non-dropping-particle":"","parse-names":false,"suffix":""},{"dropping-particle":"","family":"Atchison","given":"Sheila","non-dropping-particle":"","parse-names":false,"suffix":""},{"dropping-particle":"","family":"Eert","given":"Jane","non-dropping-particle":"","parse-names":false,"suffix":""},{"dropping-particle":"","family":"Reist","given":"James D.","non-dropping-particle":"","parse-names":false,"suffix":""}],"container-title":"Polar Biology","id":"ITEM-4","issue":"6","issued":{"date-parts":[["2016"]]},"page":"1087-1098","title":"Distribution and diet of demersal Arctic Cod, Boreogadus saida, in relation to habitat characteristics in the Canadian Beaufort Sea","type":"article-journal","volume":"39"},"uris":["http://www.mendeley.com/documents/?uuid=a76170d6-11a4-4b25-9be3-d7140e159aa3"]},{"id":"ITEM-5","itemData":{"author":[{"dropping-particle":"","family":"Thorsteinson","given":"Lyman K.","non-dropping-particle":"","parse-names":false,"suffix":""},{"dropping-particle":"","family":"Love","given":"Milton S.","non-dropping-particle":"","parse-names":false,"suffix":""}],"id":"ITEM-5","issued":{"date-parts":[["2016"]]},"title":"Alaska Arctic Marine Fish Ecology Catalog","type":"report"},"uris":["http://www.mendeley.com/documents/?uuid=909944f5-bc0f-48e9-9d6e-63aec4454be9"]}],"mendeley":{"formattedCitation":"(Gradinger and Bluhm 2004; Elliott and Gaston 2008; Harter et al. 2013; Majewski et al. 2016; Thorsteinson and Love 2016)","plainTextFormattedCitation":"(Gradinger and Bluhm 2004; Elliott and Gaston 2008; Harter et al. 2013; Majewski et al. 2016; Thorsteinson and Love 2016)"},"properties":{"noteIndex":0},"schema":"https://github.com/citation-style-language/schema/raw/master/csl-citation.json"}</w:instrText>
+        <w:instrText>ADDIN CSL_CITATION {"citationItems":[{"id":"ITEM-1","itemData":{"DOI":"10.1007/s00300-004-0630-4","ISBN":"0722-4060","ISSN":"07224060","abstract":"The occurrence and behavior of sympagic amphipods and Arctic cod (Boreogadus saida) were studied in the High Arctic Canada Basin by diving under the ice at seven stations in summer 2002. Still images of video-transects were used to obtain animal abundances and information on the structure of the ice environment. Mean amphipod abundances for the stations varied between 1 and 23 individuals m−2, with an increase towards the western part of the basin. The standard deviation within the 31--51 images analyzed per station was small (&lt;1 individual m−2). Gammarus wilkitzkii was found in low abundances, often hiding in small ice gaps. Small amphipods (Onisimus spp., Apherusa glacialis, and juveniles of all species) tended to move freely along the bottom of the floes. B. saida occurred in narrow wedges of seawater along the edges of melting ice floes at three stations in water depths of 10--50 cm and was never found under the ice. The fish occurred in schools of 1--28 per wedge. Fish were inactive and did not escape the approaching diver. Resting in the wedges may be a strategy to reduce energetic requirements and avoid predators.","author":[{"dropping-particle":"","family":"Gradinger","given":"Rolf R.","non-dropping-particle":"","parse-names":false,"suffix":""},{"dropping-particle":"","family":"Bluhm","given":"Bodil A.","non-dropping-particle":"","parse-names":false,"suffix":""}],"container-title":"Polar Biology","id":"ITEM-1","issue":"10","issued":{"date-parts":[["2004"]]},"page":"595-603","title":"In-situ observations on the distribution and behavior of amphipods and Arctic cod (Boreogadus saida) under the sea ice of the High Arctic Canada Basin","type":"article-journal","volume":"27"},"uris":["http://www.mendeley.com/documents/?uuid=7bcde4a7-da43-4481-835f-a6b2c441ac48"]},{"id":"ITEM-2","itemData":{"ISSN":"10183337","abstract":"We summarize data relating to the length and mass of prey items delivered by Thick-billed Murres Uria lomvia to nestlings, or otherwise deposited on breeding ledges, at a number of colonies in Nunavut, Canada. These data are augmented from specimens taken by divers in the Nuvuk Islands area of northeastern Hudson Bay. Together, these records allowed us to develop predictive equations for estimating mass from length for the fishes Stichaeus punctatus, Mallotus villosus, Leptoclinus maculatus, Gymnelus spp., Eumesogrammus praecisus, Ammodytes spp., all Cottidae, Triglops spp., Liparis spp., and all squid (Gonatus spp.) over the range of sizes typically delivered to murre nestlings. We also provide energy content on a dry weight and wet weight basis for several of these fishes and invertebrates. In addition, we list all prey species delivered to nestling Thick-billed Murres in the Hudson Strait and northern Hudson Bay regions over the past three decades.","author":[{"dropping-particle":"","family":"Elliott","given":"Kyle H.","non-dropping-particle":"","parse-names":false,"suffix":""},{"dropping-particle":"","family":"Gaston","given":"Anthony J.","non-dropping-particle":"","parse-names":false,"suffix":""}],"container-title":"Marine Ornithology","id":"ITEM-2","issue":"1","issued":{"date-parts":[["2008"]]},"page":"25-34","title":"Mass-length relationships and energy content of fishes and invertebrates delivered to nestling Thick-billed Murres Uria lomvia in the Canadian Arctic, 1981-2007","type":"article-journal","volume":"36"},"uris":["http://www.mendeley.com/documents/?uuid=29f572fb-201d-4343-a58f-065badda49f0"]},{"id":"ITEM-3","itemData":{"abstract":"Although Arctic cod (Boreogadus saida) is widely recognized as an important trophic link to top pred in Arctic marine ecosystems, the challenges of conducting fieldwork in the Arctic make this species difficult to stu establish some basic relationships to improve prey energetics modeling when only in-field parameters (e.g., fork leng be measured. We investigated the intraspecific relationships among energy density, fork length, mass, and water conten Arctic cod captured by Black Guillemots and Thick-billed Murres at two sites (Western Beaufort and Hudson Bay energy density was similar between sites (21.6-22.2 kJ g1) and increased with fork length (Dry EDkJ/g = 0.028 (± 0.01) • Lengthmm + 18.12 (± 1.33). Even though fish lost some water as they were transported to the nest by avian predators, wet density also increased with fork length. We suggest that environmental conditions had a similar effect on growth at th locations although they occur in very different océanographie regimes. Arctic cod, especially large cod, is one of th energy-rich prey species in the Arctic. Our results highlight the importance of this valuable prey to Arctic ecosystems utility of using seabirds opportunistically as samplers of the marine env","author":[{"dropping-particle":"","family":"Harter","given":"B. Britten","non-dropping-particle":"","parse-names":false,"suffix":""},{"dropping-particle":"","family":"Elliott","given":"Kyle H.","non-dropping-particle":"","parse-names":false,"suffix":""},{"dropping-particle":"","family":"Divoky","given":"George J.","non-dropping-particle":"","parse-names":false,"suffix":""},{"dropping-particle":"","family":"Davoren","given":"Gail K.","non-dropping-particle":"","parse-names":false,"suffix":""}],"container-title":"Arctic","id":"ITEM-3","issue":"2","issued":{"date-parts":[["2013"]]},"page":"191-196","title":"Arctic Cod (Boreogadus saida) as Prey: Fish Length-Energetics Relationships in the Beaufort Sea and Hudson Bay","type":"article-journal","volume":"66"},"uris":["http://www.mendeley.com/documents/?uuid=1c9175fa-607f-40d6-80c9-d4c788dc3e89"]},{"id":"ITEM-4","itemData":{"DOI":"10.1007/s00300-015-1857-y","ISSN":"07224060","author":[{"dropping-particle":"","family":"Majewski","given":"Andrew R.","non-dropping-particle":"","parse-names":false,"suffix":""},{"dropping-particle":"","family":"Walkusz","given":"Wojciech","non-dropping-particle":"","parse-names":false,"suffix":""},{"dropping-particle":"","family":"Lynn","given":"Brittany R.","non-dropping-particle":"","parse-names":false,"suffix":""},{"dropping-particle":"","family":"Atchison","given":"Sheila","non-dropping-particle":"","parse-names":false,"suffix":""},{"dropping-particle":"","family":"Eert","given":"Jane","non-dropping-particle":"","parse-names":false,"suffix":""},{"dropping-particle":"","family":"Reist","given":"James D.","non-dropping-particle":"","parse-names":false,"suffix":""}],"container-title":"Polar Biology","id":"ITEM-4","issue":"6","issued":{"date-parts":[["2016"]]},"page":"1087-1098","title":"Distribution and diet of demersal Arctic Cod, Boreogadus saida, in relation to habitat characteristics in the Canadian Beaufort Sea","type":"article-journal","volume":"39"},"uris":["http://www.mendeley.com/documents/?uuid=a76170d6-11a4-4b25-9be3-d7140e159aa3"]},{"id":"ITEM-5","itemData":{"author":[{"dropping-particle":"","family":"Thorsteinson","given":"Lyman K.","non-dropping-particle":"","parse-names":false,"suffix":""},{"dropping-particle":"","family":"Love","given":"Milton S.","non-dropping-particle":"","parse-names":false,"suffix":""}],"id":"ITEM-5","issued":{"date-parts":[["2016"]]},"title":"Alaska Arctic Marine Fish Ecology Catalog","type":"report"},"uris":["http://www.mendeley.com/documents/?uuid=909944f5-bc0f-48e9-9d6e-63aec4454be9"]}],"mendeley":{"formattedCitation":"(Gradinger and Bluhm 2004; Elliott and Gaston 2008; Harter et al. 2013; Majewski et al. 2016; Thorsteinson and Love 2016)","plainTextFormattedCitation":"(Gradinger and Bluhm 2004; Elliott and Gaston 2008; Harter et al. 2013; Majewski et al. 2016; Thorsteinson and Love 2016)","previouslyFormattedCitation":"(Gradinger and Bluhm 2004; Elliott and Gaston 2008; Harter et al. 2013; Majewski et al. 2016; Thorsteinson and Love 2016)"},"properties":{"noteIndex":0},"schema":"https://github.com/citation-style-language/schema/raw/master/csl-citation.json"}</w:instrText>
       </w:r>
       <w:r>
         <w:rPr>
@@ -2124,7 +2136,25 @@
         <w:rPr>
           <w:rFonts w:cs="Times New Roman"/>
         </w:rPr>
-        <w:t xml:space="preserve">We assessed the effects of environmental variables upon the various fish species present within </w:t>
+        <w:t>In this study, w</w:t>
+      </w:r>
+      <w:r>
+        <w:rPr>
+          <w:rFonts w:cs="Times New Roman"/>
+        </w:rPr>
+        <w:t xml:space="preserve">e assessed the effects of environmental variables upon the </w:t>
+      </w:r>
+      <w:r>
+        <w:rPr>
+          <w:rFonts w:cs="Times New Roman"/>
+        </w:rPr>
+        <w:t xml:space="preserve">abundance of </w:t>
+      </w:r>
+      <w:r>
+        <w:rPr>
+          <w:rFonts w:cs="Times New Roman"/>
+        </w:rPr>
+        <w:t xml:space="preserve">various fish species present within </w:t>
       </w:r>
       <w:r>
         <w:rPr>
@@ -2142,13 +2172,7 @@
         <w:rPr>
           <w:rFonts w:cs="Times New Roman"/>
         </w:rPr>
-        <w:t xml:space="preserve">of the Alaskan Arctic </w:t>
-      </w:r>
-      <w:r>
-        <w:rPr>
-          <w:rFonts w:cs="Times New Roman"/>
-        </w:rPr>
-        <w:t>to quantify the relationship of these variables upon the abundance of fishes</w:t>
+        <w:t>of the Alaskan Arctic</w:t>
       </w:r>
       <w:r>
         <w:rPr>
@@ -2340,7 +2364,19 @@
         <w:rPr>
           <w:rFonts w:cs="Times New Roman"/>
         </w:rPr>
-        <w:t>of environmental effects upon species assemblage structure, and 5) testing whether species assemblage structure has changed over time</w:t>
+        <w:t xml:space="preserve">of environmental effects upon species assemblage structure, and 5) </w:t>
+      </w:r>
+      <w:r>
+        <w:rPr>
+          <w:rFonts w:cs="Times New Roman"/>
+        </w:rPr>
+        <w:t>tests to determine</w:t>
+      </w:r>
+      <w:r>
+        <w:rPr>
+          <w:rFonts w:cs="Times New Roman"/>
+        </w:rPr>
+        <w:t xml:space="preserve"> whether species assemblage structure has changed over time</w:t>
       </w:r>
       <w:r>
         <w:rPr>
@@ -2368,26 +2404,65 @@
         <w:rPr>
           <w:rFonts w:cs="Times New Roman"/>
         </w:rPr>
-        <w:t xml:space="preserve">The Beaufort Sea is a peripheral sea to the Arctic Ocean along the northern coast of Alaska and Canada. Coastlines along the Alaskan Beaufort Sea are typically salt marshes and slumping tundra, and coastal erosion rates appear to be increasing at many locations (Gibbs and Richmond 2015). Much of the coastal Beaufort Sea is shallow; for example, the 2-m isobath is 1 to 8 km from shore (Britch et al. 1983; Ross 1988). Barrier islands occur along much of the Alaskan Beaufort Sea coast, differentiating outside marine waters from the coastal waters. There are several large sources of freshwater inputs into the Beaufort Sea, including the Colville River (9.0 km3/year; USGS 2018a), the Sagavanirktok River (1.5 km3/year; USGS 2018b), and the </w:t>
+        <w:t>The Beaufort Sea is a peripheral sea to the Arctic Ocean along the northern coast of Alaska and Canada. Coastlines along the Alaskan Beaufort Sea are typically salt marshes and slumping tundra, and coastal erosion rates appear to be increasing at many locations (Gibbs and Richmond 2015). Much of the coastal Beaufort Sea is shallow; for example, the 2-m isobath is 1 to 8 km from shore (Britch et al. 1983; Ross 1988). Barrier islands occur along much of the Alaskan Beaufort Sea coast, differentiating outside marine waters from the coastal waters. There are several large sources of freshwater inputs into the Beaufort Sea, including the Colville River (9.0 km</w:t>
+      </w:r>
+      <w:r>
+        <w:rPr>
+          <w:rFonts w:cs="Times New Roman"/>
+          <w:vertAlign w:val="superscript"/>
+        </w:rPr>
+        <w:t>3</w:t>
+      </w:r>
+      <w:r>
+        <w:rPr>
+          <w:rFonts w:cs="Times New Roman"/>
+        </w:rPr>
+        <w:t>/year; USGS 2018a), the Sagavanirktok River (1.5 km</w:t>
+      </w:r>
+      <w:r>
+        <w:rPr>
+          <w:rFonts w:cs="Times New Roman"/>
+          <w:vertAlign w:val="superscript"/>
+        </w:rPr>
+        <w:t>3</w:t>
+      </w:r>
+      <w:r>
+        <w:rPr>
+          <w:rFonts w:cs="Times New Roman"/>
+        </w:rPr>
+        <w:t>/year; USGS 2018b), and the Mackenzie River (325 km</w:t>
+      </w:r>
+      <w:r>
+        <w:rPr>
+          <w:rFonts w:cs="Times New Roman"/>
+          <w:vertAlign w:val="superscript"/>
+        </w:rPr>
+        <w:t>3</w:t>
+      </w:r>
+      <w:r>
+        <w:rPr>
+          <w:rFonts w:cs="Times New Roman"/>
+        </w:rPr>
+        <w:t xml:space="preserve">/year; Yang et al. 2015). </w:t>
+      </w:r>
+      <w:r>
+        <w:rPr>
+          <w:rFonts w:cs="Times New Roman"/>
+        </w:rPr>
+        <w:t xml:space="preserve">Prudhoe Bay is a semi-estuarine bay </w:t>
+      </w:r>
+      <w:r>
+        <w:rPr>
+          <w:rFonts w:cs="Times New Roman"/>
+        </w:rPr>
+        <w:t xml:space="preserve">of the </w:t>
       </w:r>
       <w:r>
         <w:rPr>
           <w:rFonts w:cs="Times New Roman"/>
         </w:rPr>
         <w:lastRenderedPageBreak/>
-        <w:t xml:space="preserve">Mackenzie River (325 km3/year; Yang et al. 2015). </w:t>
-      </w:r>
-      <w:r>
-        <w:rPr>
-          <w:rFonts w:cs="Times New Roman"/>
-        </w:rPr>
-        <w:t xml:space="preserve">Prudhoe Bay is a semi-estuarine bay </w:t>
-      </w:r>
-      <w:r>
-        <w:rPr>
-          <w:rFonts w:cs="Times New Roman"/>
-        </w:rPr>
-        <w:t xml:space="preserve">of the Beaufort Sea </w:t>
+        <w:t xml:space="preserve">Beaufort Sea </w:t>
       </w:r>
       <w:r>
         <w:rPr>
@@ -2793,7 +2868,14 @@
         <w:rPr>
           <w:rFonts w:cs="Times New Roman"/>
         </w:rPr>
-        <w:t>At each of the four sampling locations, two fyke nets with an opening of 1.8 m by 1.7 m were set side-by-side, opening towards the coastline, with a 60-m blocker net leading to shore. A 15-m blocker wing was attached to the outer edge of each cod end. Using this bi-directional sampling method, the fyke nets could intercept and catch fish moving along the shoreline in either direction. All blocker lead nets and wings were constructed from 2.5-cm stretch mesh, while the fyke net mesh consisted of 1.27-cm stretch mesh. Three consecutive throats were located behind each 1.7-m frame opening, with the outermost throat having a functional width of 11.4 cm. Net specifications were consistently used throughout the duration of the study, with the exception of a modification in 2009 to add a vertical metal bar to the fyke net funnel to prevent incidental seal catches. Sampling sites were operated from approximately July 1 through September 1 each year, with the precise dates of installation and removal for each site varying each year. The latest date of first sampling was July 6 (2018) and the earliest date of last sampling was August 25</w:t>
+        <w:t xml:space="preserve">At each of the four sampling locations, two fyke nets with an opening of 1.8 m by 1.7 m were set side-by-side, opening towards the coastline, with a 60-m blocker net leading to shore. A 15-m blocker wing was attached to the outer edge of each cod end. Using this bi-directional sampling method, the fyke nets could intercept and catch fish moving along the shoreline in either direction. All blocker lead nets and wings were constructed from 2.5-cm stretch mesh, while the fyke net mesh consisted of 1.27-cm stretch mesh. Three consecutive throats were located behind each 1.7-m frame opening, with the outermost throat having a functional width of 11.4 cm. Net specifications were consistently used throughout the duration of the study, with the exception of a modification in 2009 to add a vertical metal bar to the fyke net funnel to prevent incidental seal catches. Sampling sites were operated from approximately July 1 through September 1 each year, with the precise dates of installation and removal for each site varying each year. </w:t>
+      </w:r>
+      <w:commentRangeStart w:id="2"/>
+      <w:r>
+        <w:rPr>
+          <w:rFonts w:cs="Times New Roman"/>
+        </w:rPr>
+        <w:t>The latest date of first sampling was July 6 (2018) and the earliest date of last sampling was August 25</w:t>
       </w:r>
       <w:r>
         <w:rPr>
@@ -2801,6 +2883,13 @@
         </w:rPr>
         <w:t xml:space="preserve"> (2012)</w:t>
       </w:r>
+      <w:commentRangeEnd w:id="2"/>
+      <w:r>
+        <w:rPr>
+          <w:rStyle w:val="CommentReference"/>
+        </w:rPr>
+        <w:commentReference w:id="2"/>
+      </w:r>
       <w:r>
         <w:rPr>
           <w:rFonts w:cs="Times New Roman"/>
@@ -2819,13 +2908,19 @@
         <w:rPr>
           <w:rFonts w:cs="Times New Roman"/>
         </w:rPr>
-        <w:t>Each net was checked daily and all fish were identified to species and enumerated.</w:t>
-      </w:r>
-      <w:r>
-        <w:rPr>
-          <w:rFonts w:cs="Times New Roman"/>
-        </w:rPr>
-        <w:t xml:space="preserve"> Occasionally, unsafe conditions prevented sampling at certain sites.</w:t>
+        <w:t>Each net was checked daily and all fish were identified to species and enumerated</w:t>
+      </w:r>
+      <w:r>
+        <w:rPr>
+          <w:rFonts w:cs="Times New Roman"/>
+        </w:rPr>
+        <w:t xml:space="preserve">, unless </w:t>
+      </w:r>
+      <w:r>
+        <w:rPr>
+          <w:rFonts w:cs="Times New Roman"/>
+        </w:rPr>
+        <w:t>unsafe conditions prevented sampling at certain sites.</w:t>
       </w:r>
       <w:r>
         <w:rPr>
@@ -2845,20 +2940,34 @@
         <w:rPr>
           <w:rFonts w:cs="Times New Roman"/>
         </w:rPr>
-        <w:t xml:space="preserve"> and Love (2016). Field sampling protocols were essentially unchanged from 2001 to 2018, except for the addition in </w:t>
+        <w:t xml:space="preserve"> and Love (2016). Field sampling protocols were essentially unchanged from 2001 to 2018, except for the addition in 2017 of length </w:t>
       </w:r>
       <w:r>
         <w:rPr>
           <w:rFonts w:cs="Times New Roman"/>
         </w:rPr>
         <w:lastRenderedPageBreak/>
-        <w:t xml:space="preserve">2017 of length measurements from new fish species. </w:t>
-      </w:r>
-      <w:r>
-        <w:rPr>
-          <w:rFonts w:cs="Times New Roman"/>
-        </w:rPr>
-        <w:t xml:space="preserve">Abundance data were recorded by net site and side for each species; for all analyses, both net sides were aggregated. Fish abundance data were pooled then scaled by combined sampling effort to get biweekly and annual catch per unit effort (CPUE) for each species. Two fish that were unable to be identified to species and 24 hybridized ciscoes were excluded from all analyses. </w:t>
+        <w:t xml:space="preserve">measurements from new fish species. </w:t>
+      </w:r>
+      <w:r>
+        <w:rPr>
+          <w:rFonts w:cs="Times New Roman"/>
+        </w:rPr>
+        <w:t xml:space="preserve">Abundance data were recorded by net site and side for each species; for all analyses, both net sides were aggregated. Fish abundance data were pooled then scaled by combined sampling effort to get biweekly and annual catch per unit effort (CPUE) for each species. </w:t>
+      </w:r>
+      <w:commentRangeStart w:id="3"/>
+      <w:r>
+        <w:rPr>
+          <w:rFonts w:cs="Times New Roman"/>
+        </w:rPr>
+        <w:t xml:space="preserve">Two fish that were unable to be identified to species and 24 hybridized ciscoes were excluded from all analyses. </w:t>
+      </w:r>
+      <w:commentRangeEnd w:id="3"/>
+      <w:r>
+        <w:rPr>
+          <w:rStyle w:val="CommentReference"/>
+        </w:rPr>
+        <w:commentReference w:id="3"/>
       </w:r>
     </w:p>
     <w:p>
@@ -2926,7 +3035,37 @@
         <w:rPr>
           <w:rFonts w:cs="Times New Roman"/>
         </w:rPr>
-        <w:t xml:space="preserve">, wind directionality and speed (east/west; km/h), </w:t>
+        <w:t xml:space="preserve">, wind </w:t>
+      </w:r>
+      <w:r>
+        <w:rPr>
+          <w:rFonts w:cs="Times New Roman"/>
+        </w:rPr>
+        <w:t xml:space="preserve">speed and </w:t>
+      </w:r>
+      <w:r>
+        <w:rPr>
+          <w:rFonts w:cs="Times New Roman"/>
+        </w:rPr>
+        <w:t>directionality (km/h</w:t>
+      </w:r>
+      <w:r>
+        <w:rPr>
+          <w:rFonts w:cs="Times New Roman"/>
+        </w:rPr>
+        <w:t xml:space="preserve">; </w:t>
+      </w:r>
+      <w:r>
+        <w:rPr>
+          <w:rFonts w:cs="Times New Roman"/>
+        </w:rPr>
+        <w:t>east/west</w:t>
+      </w:r>
+      <w:r>
+        <w:rPr>
+          <w:rFonts w:cs="Times New Roman"/>
+        </w:rPr>
+        <w:t xml:space="preserve">), </w:t>
       </w:r>
       <w:r>
         <w:rPr>
@@ -2991,12 +3130,20 @@
         </w:rPr>
         <w:t xml:space="preserve">. </w:t>
       </w:r>
+      <w:commentRangeStart w:id="4"/>
       <w:r>
         <w:rPr>
           <w:rFonts w:cs="Times New Roman"/>
         </w:rPr>
         <w:t xml:space="preserve">Results of a correlation matrix showed no variables were highly correlated (&gt;0.5) with each other on either biweekly or annual scales. </w:t>
       </w:r>
+      <w:commentRangeEnd w:id="4"/>
+      <w:r>
+        <w:rPr>
+          <w:rStyle w:val="CommentReference"/>
+        </w:rPr>
+        <w:commentReference w:id="4"/>
+      </w:r>
     </w:p>
     <w:p>
       <w:pPr>
@@ -3009,13 +3156,31 @@
         <w:rPr>
           <w:rFonts w:cs="Times New Roman"/>
         </w:rPr>
-        <w:t>S</w:t>
-      </w:r>
-      <w:r>
-        <w:rPr>
-          <w:rFonts w:cs="Times New Roman"/>
-        </w:rPr>
-        <w:t xml:space="preserve">alinity (ppt) and water temperature (°C) data were collected daily during each sampling event at each site </w:t>
+        <w:t>W</w:t>
+      </w:r>
+      <w:r>
+        <w:rPr>
+          <w:rFonts w:cs="Times New Roman"/>
+        </w:rPr>
+        <w:t>ater temperature (°C)</w:t>
+      </w:r>
+      <w:r>
+        <w:rPr>
+          <w:rFonts w:cs="Times New Roman"/>
+        </w:rPr>
+        <w:t xml:space="preserve"> and s</w:t>
+      </w:r>
+      <w:r>
+        <w:rPr>
+          <w:rFonts w:cs="Times New Roman"/>
+        </w:rPr>
+        <w:t xml:space="preserve">alinity (ppt) </w:t>
+      </w:r>
+      <w:r>
+        <w:rPr>
+          <w:rFonts w:cs="Times New Roman"/>
+        </w:rPr>
+        <w:t xml:space="preserve">data were collected daily during each sampling event at each site </w:t>
       </w:r>
       <w:r>
         <w:rPr>
@@ -3257,7 +3422,19 @@
           <w:rFonts w:cs="Times New Roman"/>
         </w:rPr>
         <w:lastRenderedPageBreak/>
-        <w:t xml:space="preserve">Sea ice duration and extent are from the Sea Ice Index, Version 3 from the National Snow and Ice Data Center (NSIDC) in Boulder, Colorado </w:t>
+        <w:t xml:space="preserve">Sea ice extent </w:t>
+      </w:r>
+      <w:r>
+        <w:rPr>
+          <w:rFonts w:cs="Times New Roman"/>
+        </w:rPr>
+        <w:t xml:space="preserve">and duration </w:t>
+      </w:r>
+      <w:r>
+        <w:rPr>
+          <w:rFonts w:cs="Times New Roman"/>
+        </w:rPr>
+        <w:t xml:space="preserve">are from the Sea Ice Index, Version 3 from the National Snow and Ice Data Center (NSIDC) in Boulder, Colorado </w:t>
       </w:r>
       <w:r>
         <w:rPr>
@@ -3392,7 +3569,38 @@
         <w:rPr>
           <w:rFonts w:cs="Times New Roman"/>
         </w:rPr>
-        <w:t xml:space="preserve">. Daily sea ice coverage maps from the Sea Ice Index show the approximate extent across the entire polar region. Annual dates of sea-ice break up and formation will be estimated using the first breakup dates and final freeze-up for the central Beaufort Sea coast. Determining the precise dates will be done visually using the daily NSIDC </w:t>
+        <w:t xml:space="preserve">. Daily sea ice coverage maps from the Sea Ice Index show the approximate extent across the entire polar region. Annual dates of sea-ice break up and formation </w:t>
+      </w:r>
+      <w:r>
+        <w:rPr>
+          <w:rFonts w:cs="Times New Roman"/>
+        </w:rPr>
+        <w:t xml:space="preserve">are </w:t>
+      </w:r>
+      <w:r>
+        <w:rPr>
+          <w:rFonts w:cs="Times New Roman"/>
+        </w:rPr>
+        <w:t xml:space="preserve">estimated using the first breakup dates and final freeze-up for the central Beaufort Sea coast. </w:t>
+      </w:r>
+      <w:commentRangeStart w:id="5"/>
+      <w:r>
+        <w:rPr>
+          <w:rFonts w:cs="Times New Roman"/>
+        </w:rPr>
+        <w:t xml:space="preserve">Determining the precise dates </w:t>
+      </w:r>
+      <w:r>
+        <w:rPr>
+          <w:rFonts w:cs="Times New Roman"/>
+        </w:rPr>
+        <w:t>was</w:t>
+      </w:r>
+      <w:r>
+        <w:rPr>
+          <w:rFonts w:cs="Times New Roman"/>
+        </w:rPr>
+        <w:t xml:space="preserve"> done visually using the daily NSIDC </w:t>
       </w:r>
       <w:proofErr w:type="spellStart"/>
       <w:r>
@@ -3420,6 +3628,13 @@
         </w:rPr>
         <w:t xml:space="preserve"> 2018). </w:t>
       </w:r>
+      <w:commentRangeEnd w:id="5"/>
+      <w:r>
+        <w:rPr>
+          <w:rStyle w:val="CommentReference"/>
+        </w:rPr>
+        <w:commentReference w:id="5"/>
+      </w:r>
     </w:p>
     <w:p>
       <w:pPr>
@@ -3470,19 +3685,19 @@
         </w:rPr>
         <w:t xml:space="preserve"> gaging station </w:t>
       </w:r>
-      <w:commentRangeStart w:id="2"/>
+      <w:commentRangeStart w:id="6"/>
       <w:r>
         <w:rPr>
           <w:rFonts w:cs="Times New Roman"/>
         </w:rPr>
         <w:t>upriver from the river mouth</w:t>
       </w:r>
-      <w:commentRangeEnd w:id="2"/>
+      <w:commentRangeEnd w:id="6"/>
       <w:r>
         <w:rPr>
           <w:rStyle w:val="CommentReference"/>
         </w:rPr>
-        <w:commentReference w:id="2"/>
+        <w:commentReference w:id="6"/>
       </w:r>
       <w:r>
         <w:rPr>
@@ -3597,37 +3812,21 @@
         <w:rPr>
           <w:rFonts w:cs="Times New Roman"/>
         </w:rPr>
-        <w:t xml:space="preserve">All significance testing was done at the α = 0.05 level. Before modeling, all environmental variables </w:t>
-      </w:r>
-      <w:r>
-        <w:rPr>
-          <w:rFonts w:cs="Times New Roman"/>
-        </w:rPr>
-        <w:t>were</w:t>
-      </w:r>
-      <w:r>
-        <w:rPr>
-          <w:rFonts w:cs="Times New Roman"/>
-        </w:rPr>
-        <w:t xml:space="preserve"> assessed in a correlation matrix. Variables that were highly correlated (&gt;0.6) were removed to prevent multicollinearity.</w:t>
-      </w:r>
-      <w:r>
-        <w:rPr>
-          <w:rFonts w:cs="Times New Roman"/>
-        </w:rPr>
-        <w:t xml:space="preserve"> This r</w:t>
-      </w:r>
-      <w:r>
-        <w:rPr>
-          <w:rFonts w:cs="Times New Roman"/>
-        </w:rPr>
-        <w:t xml:space="preserve">emoved </w:t>
-      </w:r>
-      <w:r>
-        <w:rPr>
-          <w:rFonts w:cs="Times New Roman"/>
-        </w:rPr>
-        <w:t>WIND __________</w:t>
+        <w:t xml:space="preserve">All significance testing was done at the α = 0.05 level. Before modeling, all environmental variables were assessed in a correlation matrix. </w:t>
+      </w:r>
+      <w:commentRangeStart w:id="7"/>
+      <w:r>
+        <w:rPr>
+          <w:rFonts w:cs="Times New Roman"/>
+        </w:rPr>
+        <w:t xml:space="preserve">Variables that were highly correlated (&gt;0.6) were removed to prevent multicollinearity. </w:t>
+      </w:r>
+      <w:commentRangeEnd w:id="7"/>
+      <w:r>
+        <w:rPr>
+          <w:rStyle w:val="CommentReference"/>
+        </w:rPr>
+        <w:commentReference w:id="7"/>
       </w:r>
     </w:p>
     <w:p>
@@ -3997,7 +4196,31 @@
         <w:rPr>
           <w:rFonts w:cs="Times New Roman"/>
         </w:rPr>
-        <w:t>Total number of species were defined as all sites combined</w:t>
+        <w:t xml:space="preserve">Total number of species </w:t>
+      </w:r>
+      <w:r>
+        <w:rPr>
+          <w:rFonts w:cs="Times New Roman"/>
+        </w:rPr>
+        <w:t>was</w:t>
+      </w:r>
+      <w:r>
+        <w:rPr>
+          <w:rFonts w:cs="Times New Roman"/>
+        </w:rPr>
+        <w:t xml:space="preserve"> defined </w:t>
+      </w:r>
+      <w:r>
+        <w:rPr>
+          <w:rFonts w:cs="Times New Roman"/>
+        </w:rPr>
+        <w:t>using</w:t>
+      </w:r>
+      <w:r>
+        <w:rPr>
+          <w:rFonts w:cs="Times New Roman"/>
+        </w:rPr>
+        <w:t xml:space="preserve"> all sites combined</w:t>
       </w:r>
       <w:r>
         <w:rPr>
@@ -4084,7 +4307,19 @@
         <w:t xml:space="preserve"> is the b</w:t>
       </w:r>
       <w:r>
-        <w:t xml:space="preserve">iweekly sampling period that was assigned as four events evenly distributed during the sampling season (i.e., period 1 = July 15 and before, period 2 = July 16–31, period 3 = August 1–15, and period 4 = August 16 and afterwards). </w:t>
+        <w:t xml:space="preserve">iweekly sampling period that was assigned as four events evenly distributed during the sampling season (i.e., period 1 = </w:t>
+      </w:r>
+      <w:r>
+        <w:t>start date–</w:t>
+      </w:r>
+      <w:r>
+        <w:t>July 15, period 2 = July 16–31, period 3 = August 1–15, and period 4 = August 16</w:t>
+      </w:r>
+      <w:r>
+        <w:t>–end date</w:t>
+      </w:r>
+      <w:r>
+        <w:t xml:space="preserve">). </w:t>
       </w:r>
     </w:p>
     <w:p>
@@ -4176,25 +4411,25 @@
         <w:rPr>
           <w:rFonts w:cs="Times New Roman"/>
         </w:rPr>
-        <w:t xml:space="preserve">100 individuals caught in all years combined) was assessed using binomial Generalized Linear Models (GLMs) </w:t>
-      </w:r>
-      <w:r>
-        <w:rPr>
-          <w:rFonts w:cs="Times New Roman"/>
-        </w:rPr>
-        <w:t xml:space="preserve">of presence / absence </w:t>
-      </w:r>
-      <w:r>
-        <w:rPr>
-          <w:rFonts w:cs="Times New Roman"/>
-        </w:rPr>
-        <w:t>for each rare species</w:t>
-      </w:r>
-      <w:r>
-        <w:rPr>
-          <w:rFonts w:cs="Times New Roman"/>
-        </w:rPr>
-        <w:t>:</w:t>
+        <w:t>100 individuals caught in all years combined)</w:t>
+      </w:r>
+      <w:r>
+        <w:rPr>
+          <w:rFonts w:cs="Times New Roman"/>
+        </w:rPr>
+        <w:t>, each rare species</w:t>
+      </w:r>
+      <w:r>
+        <w:rPr>
+          <w:rFonts w:cs="Times New Roman"/>
+        </w:rPr>
+        <w:t xml:space="preserve"> was assessed using binomial Generalized Linear Models (GLMs) </w:t>
+      </w:r>
+      <w:r>
+        <w:rPr>
+          <w:rFonts w:cs="Times New Roman"/>
+        </w:rPr>
+        <w:t>of presence / absence:</w:t>
       </w:r>
     </w:p>
     <w:p>
@@ -4699,25 +4934,15 @@
         <w:t xml:space="preserve">All multivariate analyses were performed on aggregated </w:t>
       </w:r>
       <w:r>
-        <w:t xml:space="preserve">catches on both an annual and biweekly scale (i.e., </w:t>
-      </w:r>
-      <w:proofErr w:type="spellStart"/>
-      <w:r>
-        <w:t>biweek</w:t>
-      </w:r>
-      <w:proofErr w:type="spellEnd"/>
-      <w:r>
-        <w:t xml:space="preserve"> number 1 includes all sampling on July 15 and before; </w:t>
-      </w:r>
-      <w:proofErr w:type="spellStart"/>
-      <w:r>
-        <w:t>biweek</w:t>
-      </w:r>
-      <w:proofErr w:type="spellEnd"/>
-      <w:r>
-        <w:t xml:space="preserve"> number 4 includes all sampling on August 16 and after). </w:t>
-      </w:r>
-      <w:commentRangeStart w:id="3"/>
+        <w:t>catches on both an annual and biweekly scale</w:t>
+      </w:r>
+      <w:r>
+        <w:t>, using biweekly definitions above</w:t>
+      </w:r>
+      <w:r>
+        <w:t xml:space="preserve">. </w:t>
+      </w:r>
+      <w:commentRangeStart w:id="8"/>
       <w:r>
         <w:rPr>
           <w:rFonts w:cs="Times New Roman"/>
@@ -4766,12 +4991,12 @@
         </w:rPr>
         <w:t xml:space="preserve">catch. </w:t>
       </w:r>
-      <w:commentRangeEnd w:id="3"/>
+      <w:commentRangeEnd w:id="8"/>
       <w:r>
         <w:rPr>
           <w:rStyle w:val="CommentReference"/>
         </w:rPr>
-        <w:commentReference w:id="3"/>
+        <w:commentReference w:id="8"/>
       </w:r>
       <w:r>
         <w:rPr>
@@ -5015,14 +5240,14 @@
         <w:rPr>
           <w:rFonts w:cs="Times New Roman"/>
         </w:rPr>
-        <w:t xml:space="preserve">PERMANOVA models were run for both annual and biweekly aggregations; biweekly periods that had gaps in </w:t>
+        <w:t xml:space="preserve">PERMANOVA models were run for both annual and biweekly aggregations; biweekly periods that had gaps in data coverage in environmental monitoring were excluded from analysis. Environmental </w:t>
       </w:r>
       <w:r>
         <w:rPr>
           <w:rFonts w:cs="Times New Roman"/>
         </w:rPr>
         <w:lastRenderedPageBreak/>
-        <w:t>data coverage in environmental monitoring were excluded from analysis. Environmental variables were square root transformed</w:t>
+        <w:t>variables were square root transformed</w:t>
       </w:r>
       <w:r>
         <w:rPr>
@@ -5059,7 +5284,29 @@
         <w:rPr>
           <w:rFonts w:cs="Times New Roman"/>
         </w:rPr>
-        <w:t xml:space="preserve">, using marginal results (vegan command adonis2()). </w:t>
+        <w:t xml:space="preserve">, using marginal results (vegan command </w:t>
+      </w:r>
+      <w:proofErr w:type="spellStart"/>
+      <w:proofErr w:type="gramStart"/>
+      <w:r>
+        <w:rPr>
+          <w:rFonts w:cs="Times New Roman"/>
+        </w:rPr>
+        <w:t>adonis</w:t>
+      </w:r>
+      <w:proofErr w:type="spellEnd"/>
+      <w:r>
+        <w:rPr>
+          <w:rFonts w:cs="Times New Roman"/>
+        </w:rPr>
+        <w:t>(</w:t>
+      </w:r>
+      <w:proofErr w:type="gramEnd"/>
+      <w:r>
+        <w:rPr>
+          <w:rFonts w:cs="Times New Roman"/>
+        </w:rPr>
+        <w:t xml:space="preserve">)). </w:t>
       </w:r>
     </w:p>
     <w:p>
@@ -5101,7 +5348,7 @@
           <w:rFonts w:eastAsiaTheme="minorEastAsia" w:cs="Times New Roman"/>
         </w:rPr>
       </w:pPr>
-      <w:bookmarkStart w:id="4" w:name="_Hlk4763739"/>
+      <w:bookmarkStart w:id="9" w:name="_Hlk4763739"/>
       <m:oMathPara>
         <m:oMath>
           <m:r>
@@ -5150,11 +5397,10 @@
           </m:r>
         </m:oMath>
       </m:oMathPara>
-      <w:bookmarkEnd w:id="4"/>
-    </w:p>
-    <w:p>
-      <w:pPr>
-        <w:ind w:firstLine="540"/>
+      <w:bookmarkEnd w:id="9"/>
+    </w:p>
+    <w:p>
+      <w:pPr>
         <w:rPr>
           <w:rFonts w:cs="Times New Roman"/>
         </w:rPr>
@@ -5333,7 +5579,25 @@
         <w:rPr>
           <w:rFonts w:cs="Times New Roman"/>
         </w:rPr>
-        <w:t xml:space="preserve">compared linear models, nested linear effects models (station effects by year), </w:t>
+        <w:t xml:space="preserve">compared </w:t>
+      </w:r>
+      <w:r>
+        <w:rPr>
+          <w:rFonts w:cs="Times New Roman"/>
+        </w:rPr>
+        <w:t xml:space="preserve">a </w:t>
+      </w:r>
+      <w:r>
+        <w:rPr>
+          <w:rFonts w:cs="Times New Roman"/>
+        </w:rPr>
+        <w:t>nested linear effects models (station effects by year)</w:t>
+      </w:r>
+      <w:r>
+        <w:rPr>
+          <w:rFonts w:cs="Times New Roman"/>
+        </w:rPr>
+        <w:t xml:space="preserve"> to </w:t>
       </w:r>
       <w:r>
         <w:rPr>
@@ -5351,31 +5615,425 @@
         <w:rPr>
           <w:rFonts w:cs="Times New Roman"/>
         </w:rPr>
-        <w:t xml:space="preserve"> (</w:t>
-      </w:r>
-      <w:r>
-        <w:rPr>
-          <w:rFonts w:cs="Times New Roman"/>
-        </w:rPr>
-        <w:t>GAM</w:t>
-      </w:r>
-      <w:r>
-        <w:rPr>
-          <w:rFonts w:cs="Times New Roman"/>
-        </w:rPr>
-        <w:t>),</w:t>
-      </w:r>
-      <w:r>
-        <w:rPr>
-          <w:rFonts w:cs="Times New Roman"/>
-        </w:rPr>
-        <w:t xml:space="preserve"> and tested for optimal breakpoints in the time series using Chow Test for structural breaks (CITE XXXXXXX). </w:t>
+        <w:t>.</w:t>
       </w:r>
     </w:p>
     <w:p>
       <w:pPr>
         <w:ind w:firstLine="540"/>
-      </w:pPr>
+        <w:rPr>
+          <w:rFonts w:cs="Times New Roman"/>
+        </w:rPr>
+      </w:pPr>
+      <m:oMath>
+        <m:sSub>
+          <m:sSubPr>
+            <m:ctrlPr>
+              <w:rPr>
+                <w:rFonts w:ascii="Cambria Math" w:hAnsi="Cambria Math" w:cs="Times New Roman"/>
+                <w:i/>
+              </w:rPr>
+            </m:ctrlPr>
+          </m:sSubPr>
+          <m:e>
+            <m:r>
+              <w:rPr>
+                <w:rFonts w:ascii="Cambria Math" w:hAnsi="Cambria Math" w:cs="Times New Roman"/>
+              </w:rPr>
+              <m:t>MDS</m:t>
+            </m:r>
+          </m:e>
+          <m:sub>
+            <m:r>
+              <w:rPr>
+                <w:rFonts w:ascii="Cambria Math" w:hAnsi="Cambria Math" w:cs="Times New Roman"/>
+              </w:rPr>
+              <m:t>j</m:t>
+            </m:r>
+          </m:sub>
+        </m:sSub>
+        <m:r>
+          <w:rPr>
+            <w:rFonts w:ascii="Cambria Math" w:hAnsi="Cambria Math" w:cs="Times New Roman"/>
+          </w:rPr>
+          <m:t>=</m:t>
+        </m:r>
+        <m:sSub>
+          <m:sSubPr>
+            <m:ctrlPr>
+              <w:rPr>
+                <w:rFonts w:ascii="Cambria Math" w:hAnsi="Cambria Math" w:cs="Times New Roman"/>
+                <w:i/>
+              </w:rPr>
+            </m:ctrlPr>
+          </m:sSubPr>
+          <m:e>
+            <m:r>
+              <w:rPr>
+                <w:rFonts w:ascii="Cambria Math" w:hAnsi="Cambria Math" w:cs="Times New Roman"/>
+              </w:rPr>
+              <m:t>β</m:t>
+            </m:r>
+          </m:e>
+          <m:sub>
+            <m:r>
+              <w:rPr>
+                <w:rFonts w:ascii="Cambria Math" w:hAnsi="Cambria Math" w:cs="Times New Roman"/>
+              </w:rPr>
+              <m:t>0</m:t>
+            </m:r>
+          </m:sub>
+        </m:sSub>
+        <m:r>
+          <w:rPr>
+            <w:rFonts w:ascii="Cambria Math" w:hAnsi="Cambria Math" w:cs="Times New Roman"/>
+          </w:rPr>
+          <m:t>+</m:t>
+        </m:r>
+        <m:sSub>
+          <m:sSubPr>
+            <m:ctrlPr>
+              <w:rPr>
+                <w:rFonts w:ascii="Cambria Math" w:hAnsi="Cambria Math" w:cs="Times New Roman"/>
+                <w:i/>
+              </w:rPr>
+            </m:ctrlPr>
+          </m:sSubPr>
+          <m:e>
+            <m:r>
+              <w:rPr>
+                <w:rFonts w:ascii="Cambria Math" w:hAnsi="Cambria Math" w:cs="Times New Roman"/>
+              </w:rPr>
+              <m:t>f</m:t>
+            </m:r>
+          </m:e>
+          <m:sub>
+            <m:r>
+              <w:rPr>
+                <w:rFonts w:ascii="Cambria Math" w:hAnsi="Cambria Math" w:cs="Times New Roman"/>
+              </w:rPr>
+              <m:t>1</m:t>
+            </m:r>
+          </m:sub>
+        </m:sSub>
+        <m:d>
+          <m:dPr>
+            <m:ctrlPr>
+              <w:rPr>
+                <w:rFonts w:ascii="Cambria Math" w:hAnsi="Cambria Math" w:cs="Times New Roman"/>
+                <w:i/>
+              </w:rPr>
+            </m:ctrlPr>
+          </m:dPr>
+          <m:e>
+            <m:r>
+              <w:rPr>
+                <w:rFonts w:ascii="Cambria Math" w:hAnsi="Cambria Math" w:cs="Times New Roman"/>
+              </w:rPr>
+              <m:t>Year</m:t>
+            </m:r>
+          </m:e>
+        </m:d>
+        <m:r>
+          <w:rPr>
+            <w:rFonts w:ascii="Cambria Math" w:hAnsi="Cambria Math" w:cs="Times New Roman"/>
+          </w:rPr>
+          <m:t>+</m:t>
+        </m:r>
+        <m:sSub>
+          <m:sSubPr>
+            <m:ctrlPr>
+              <w:rPr>
+                <w:rFonts w:ascii="Cambria Math" w:hAnsi="Cambria Math" w:cs="Times New Roman"/>
+                <w:i/>
+              </w:rPr>
+            </m:ctrlPr>
+          </m:sSubPr>
+          <m:e>
+            <m:r>
+              <w:rPr>
+                <w:rFonts w:ascii="Cambria Math" w:hAnsi="Cambria Math" w:cs="Times New Roman"/>
+              </w:rPr>
+              <m:t>Station</m:t>
+            </m:r>
+          </m:e>
+          <m:sub>
+            <m:r>
+              <w:rPr>
+                <w:rFonts w:ascii="Cambria Math" w:hAnsi="Cambria Math" w:cs="Times New Roman"/>
+              </w:rPr>
+              <m:t>s</m:t>
+            </m:r>
+          </m:sub>
+        </m:sSub>
+        <m:r>
+          <w:rPr>
+            <w:rFonts w:ascii="Cambria Math" w:hAnsi="Cambria Math" w:cs="Times New Roman"/>
+          </w:rPr>
+          <m:t>+</m:t>
+        </m:r>
+        <m:sSub>
+          <m:sSubPr>
+            <m:ctrlPr>
+              <w:rPr>
+                <w:rFonts w:ascii="Cambria Math" w:hAnsi="Cambria Math" w:cs="Times New Roman"/>
+                <w:i/>
+              </w:rPr>
+            </m:ctrlPr>
+          </m:sSubPr>
+          <m:e>
+            <m:r>
+              <w:rPr>
+                <w:rFonts w:ascii="Cambria Math" w:hAnsi="Cambria Math" w:cs="Times New Roman"/>
+              </w:rPr>
+              <m:t>Biweek Period</m:t>
+            </m:r>
+          </m:e>
+          <m:sub>
+            <m:r>
+              <w:rPr>
+                <w:rFonts w:ascii="Cambria Math" w:hAnsi="Cambria Math" w:cs="Times New Roman"/>
+              </w:rPr>
+              <m:t>i</m:t>
+            </m:r>
+          </m:sub>
+        </m:sSub>
+      </m:oMath>
+      <w:r>
+        <w:rPr>
+          <w:rFonts w:eastAsiaTheme="minorEastAsia" w:cs="Times New Roman"/>
+        </w:rPr>
+        <w:t xml:space="preserve"> </w:t>
+      </w:r>
+    </w:p>
+    <w:p>
+      <w:pPr>
+        <w:rPr>
+          <w:rFonts w:cs="Times New Roman"/>
+        </w:rPr>
+      </w:pPr>
+      <w:r>
+        <w:rPr>
+          <w:rFonts w:eastAsiaTheme="minorEastAsia" w:cs="Times New Roman"/>
+        </w:rPr>
+        <w:t xml:space="preserve">where </w:t>
+      </w:r>
+      <m:oMath>
+        <m:sSub>
+          <m:sSubPr>
+            <m:ctrlPr>
+              <w:rPr>
+                <w:rFonts w:ascii="Cambria Math" w:hAnsi="Cambria Math" w:cs="Times New Roman"/>
+                <w:i/>
+              </w:rPr>
+            </m:ctrlPr>
+          </m:sSubPr>
+          <m:e>
+            <m:r>
+              <w:rPr>
+                <w:rFonts w:ascii="Cambria Math" w:hAnsi="Cambria Math" w:cs="Times New Roman"/>
+              </w:rPr>
+              <m:t>MDS</m:t>
+            </m:r>
+          </m:e>
+          <m:sub>
+            <m:r>
+              <w:rPr>
+                <w:rFonts w:ascii="Cambria Math" w:hAnsi="Cambria Math" w:cs="Times New Roman"/>
+              </w:rPr>
+              <m:t>j</m:t>
+            </m:r>
+          </m:sub>
+        </m:sSub>
+      </m:oMath>
+      <w:r>
+        <w:rPr>
+          <w:rFonts w:eastAsiaTheme="minorEastAsia" w:cs="Times New Roman"/>
+        </w:rPr>
+        <w:t xml:space="preserve"> was each of the three multi-dimensional scaling axes. The smoothing parameter </w:t>
+      </w:r>
+      <m:oMath>
+        <m:sSub>
+          <m:sSubPr>
+            <m:ctrlPr>
+              <w:rPr>
+                <w:rFonts w:ascii="Cambria Math" w:hAnsi="Cambria Math" w:cs="Times New Roman"/>
+                <w:i/>
+              </w:rPr>
+            </m:ctrlPr>
+          </m:sSubPr>
+          <m:e>
+            <m:r>
+              <w:rPr>
+                <w:rFonts w:ascii="Cambria Math" w:hAnsi="Cambria Math" w:cs="Times New Roman"/>
+              </w:rPr>
+              <m:t>f</m:t>
+            </m:r>
+          </m:e>
+          <m:sub>
+            <m:r>
+              <w:rPr>
+                <w:rFonts w:ascii="Cambria Math" w:hAnsi="Cambria Math" w:cs="Times New Roman"/>
+              </w:rPr>
+              <m:t>1</m:t>
+            </m:r>
+          </m:sub>
+        </m:sSub>
+        <m:d>
+          <m:dPr>
+            <m:ctrlPr>
+              <w:rPr>
+                <w:rFonts w:ascii="Cambria Math" w:hAnsi="Cambria Math" w:cs="Times New Roman"/>
+                <w:i/>
+              </w:rPr>
+            </m:ctrlPr>
+          </m:dPr>
+          <m:e>
+            <m:r>
+              <w:rPr>
+                <w:rFonts w:ascii="Cambria Math" w:hAnsi="Cambria Math" w:cs="Times New Roman"/>
+              </w:rPr>
+              <m:t>Year</m:t>
+            </m:r>
+          </m:e>
+        </m:d>
+      </m:oMath>
+      <w:r>
+        <w:rPr>
+          <w:rFonts w:eastAsiaTheme="minorEastAsia" w:cs="Times New Roman"/>
+        </w:rPr>
+        <w:t xml:space="preserve"> was tested against a model without smoothed effects, measured using the proportion of explained deviance. </w:t>
+      </w:r>
+      <w:r>
+        <w:rPr>
+          <w:rFonts w:cs="Times New Roman"/>
+        </w:rPr>
+        <w:t xml:space="preserve">The </w:t>
+      </w:r>
+      <w:r>
+        <w:rPr>
+          <w:rFonts w:cs="Times New Roman"/>
+        </w:rPr>
+        <w:t xml:space="preserve">optimal </w:t>
+      </w:r>
+      <w:r>
+        <w:rPr>
+          <w:rFonts w:cs="Times New Roman"/>
+        </w:rPr>
+        <w:t xml:space="preserve">number of </w:t>
+      </w:r>
+      <w:r>
+        <w:rPr>
+          <w:rFonts w:cs="Times New Roman"/>
+        </w:rPr>
+        <w:t xml:space="preserve">breakpoints in the time series </w:t>
+      </w:r>
+      <w:r>
+        <w:rPr>
+          <w:rFonts w:cs="Times New Roman"/>
+        </w:rPr>
+        <w:t xml:space="preserve">was tested using the </w:t>
+      </w:r>
+      <w:r>
+        <w:rPr>
+          <w:rFonts w:cs="Times New Roman"/>
+        </w:rPr>
+        <w:t>Chow Test for structural breaks</w:t>
+      </w:r>
+      <w:r>
+        <w:rPr>
+          <w:rFonts w:cs="Times New Roman"/>
+        </w:rPr>
+        <w:t xml:space="preserve"> </w:t>
+      </w:r>
+      <w:r>
+        <w:rPr>
+          <w:rFonts w:cs="Times New Roman"/>
+        </w:rPr>
+        <w:fldChar w:fldCharType="begin" w:fldLock="1"/>
+      </w:r>
+      <w:r>
+        <w:rPr>
+          <w:rFonts w:cs="Times New Roman"/>
+        </w:rPr>
+        <w:instrText>ADDIN CSL_CITATION {"citationItems":[{"id":"ITEM-1","itemData":{"DOI":"10.1002/jae.659","ISBN":"08837252","ISSN":"08837252","PMID":"15795132","abstract":"In a recent paper, Bai and Perron (1998) considered theoretical issues related to the limiting distribution of estimators and test statistics in the linear model with multiple structural changes. In this companion paper, we consider practical issues for the empirical applications of the procedures. We first address the problem of estimation of the break dates and present an efficient algorithm to obtain global minimizers of the sum of squared residuals. This algorithm is based on the principle of dynamic programming and requires at most least-squares operations of order O(T2) for any number of breaks. Our method can be applied to both pure and partial structural change models. Second, we consider the problem of forming confidence intervals for the break dates under various hypotheses about the structure of the data and the errors across segments. Third, we address the issue of testing for structural changes under very general conditions on the data and the errors. Fourth, we address the issue of estimating the number of breaks. Finally, a few empirical applications are presented to illustrate the usefulness of the procedures. All methods discussed are implemented in a GAUSS program.","author":[{"dropping-particle":"","family":"Bai","given":"Jushan","non-dropping-particle":"","parse-names":false,"suffix":""},{"dropping-particle":"","family":"Perron","given":"Pierre","non-dropping-particle":"","parse-names":false,"suffix":""}],"container-title":"Journal of Applied Econometrics","id":"ITEM-1","issue":"1","issued":{"date-parts":[["2003"]]},"page":"1-22","title":"Computation and analysis of multiple structural change models","type":"article-journal","volume":"18"},"uris":["http://www.mendeley.com/documents/?uuid=125042a5-b6a4-469a-9d45-466ea7e170c8"]}],"mendeley":{"formattedCitation":"(Bai and Perron 2003)","plainTextFormattedCitation":"(Bai and Perron 2003)","previouslyFormattedCitation":"(Bai and Perron 2003)"},"properties":{"noteIndex":0},"schema":"https://github.com/citation-style-language/schema/raw/master/csl-citation.json"}</w:instrText>
+      </w:r>
+      <w:r>
+        <w:rPr>
+          <w:rFonts w:cs="Times New Roman"/>
+        </w:rPr>
+        <w:fldChar w:fldCharType="separate"/>
+      </w:r>
+      <w:r>
+        <w:rPr>
+          <w:rFonts w:cs="Times New Roman"/>
+          <w:noProof/>
+        </w:rPr>
+        <w:t>(Bai and Perron 2003)</w:t>
+      </w:r>
+      <w:r>
+        <w:rPr>
+          <w:rFonts w:cs="Times New Roman"/>
+        </w:rPr>
+        <w:fldChar w:fldCharType="end"/>
+      </w:r>
+      <w:r>
+        <w:rPr>
+          <w:rFonts w:cs="Times New Roman"/>
+        </w:rPr>
+        <w:t xml:space="preserve"> using package “</w:t>
+      </w:r>
+      <w:proofErr w:type="spellStart"/>
+      <w:r>
+        <w:rPr>
+          <w:rFonts w:cs="Times New Roman"/>
+        </w:rPr>
+        <w:t>strucchange</w:t>
+      </w:r>
+      <w:proofErr w:type="spellEnd"/>
+      <w:r>
+        <w:rPr>
+          <w:rFonts w:cs="Times New Roman"/>
+        </w:rPr>
+        <w:t xml:space="preserve">” </w:t>
+      </w:r>
+      <w:r>
+        <w:rPr>
+          <w:rFonts w:cs="Times New Roman"/>
+        </w:rPr>
+        <w:fldChar w:fldCharType="begin" w:fldLock="1"/>
+      </w:r>
+      <w:r>
+        <w:rPr>
+          <w:rFonts w:cs="Times New Roman"/>
+        </w:rPr>
+        <w:instrText>ADDIN CSL_CITATION {"citationItems":[{"id":"ITEM-1","itemData":{"abstract":"Testing, Monitoring, and Dating Structural Changes Description Testing, monitoring and dating structural changes in (linear) regression models. strucchange features tests/methods from the generalized fluctuation test framework as well as from the F test (Chow test) framework. This includes methods to fit, plot and test fluctuation processes (e.g., CUSUM, MOSUM, recursive/moving estimates) and F statistics, respectively. It is possible to monitor incoming data online using fluctuation processes. Finally, the breakpoints in regression models with structural changes can be estimated together with confidence intervals. Emphasis is always given to methods for visualizing the data.","author":[{"dropping-particle":"","family":"Zeileis","given":"Achim","non-dropping-particle":"","parse-names":false,"suffix":""},{"dropping-particle":"","family":"Leisch","given":"Friedrich","non-dropping-particle":"","parse-names":false,"suffix":""},{"dropping-particle":"","family":"Hornik","given":"Kurt","non-dropping-particle":"","parse-names":false,"suffix":""},{"dropping-particle":"","family":"Kleiber","given":"Christian","non-dropping-particle":"","parse-names":false,"suffix":""},{"dropping-particle":"","family":"Hansen","given":"Bruce","non-dropping-particle":"","parse-names":false,"suffix":""},{"dropping-particle":"","family":"Merkle","given":"Edgar C","non-dropping-particle":"","parse-names":false,"suffix":""}],"container-title":"Comprehensive R Archive Network (CRAN)","id":"ITEM-1","issued":{"date-parts":[["2015"]]},"number":"1.5-1","page":"69","publisher":"CRAN","title":"R package strucchange - Testing, Monitoring, and Dating Structural Changes Description","type":"article"},"uris":["http://www.mendeley.com/documents/?uuid=e0138f55-c01c-4579-ab74-2fb1c6033266"]}],"mendeley":{"formattedCitation":"(Zeileis et al. 2015)","plainTextFormattedCitation":"(Zeileis et al. 2015)"},"properties":{"noteIndex":0},"schema":"https://github.com/citation-style-language/schema/raw/master/csl-citation.json"}</w:instrText>
+      </w:r>
+      <w:r>
+        <w:rPr>
+          <w:rFonts w:cs="Times New Roman"/>
+        </w:rPr>
+        <w:fldChar w:fldCharType="separate"/>
+      </w:r>
+      <w:r>
+        <w:rPr>
+          <w:rFonts w:cs="Times New Roman"/>
+          <w:noProof/>
+        </w:rPr>
+        <w:t>(Zeileis et al. 2015)</w:t>
+      </w:r>
+      <w:r>
+        <w:rPr>
+          <w:rFonts w:cs="Times New Roman"/>
+        </w:rPr>
+        <w:fldChar w:fldCharType="end"/>
+      </w:r>
+      <w:r>
+        <w:rPr>
+          <w:rFonts w:cs="Times New Roman"/>
+        </w:rPr>
+        <w:t xml:space="preserve">. </w:t>
+      </w:r>
     </w:p>
     <w:p>
       <w:pPr>
@@ -5390,6 +6048,11 @@
     <w:p>
       <w:pPr>
         <w:ind w:firstLine="540"/>
+      </w:pPr>
+    </w:p>
+    <w:p>
+      <w:pPr>
+        <w:ind w:firstLine="540"/>
         <w:rPr>
           <w:rFonts w:cs="Times New Roman"/>
         </w:rPr>
@@ -5400,7 +6063,6 @@
         <w:pStyle w:val="Heading1"/>
       </w:pPr>
       <w:r>
-        <w:lastRenderedPageBreak/>
         <w:t>Results</w:t>
       </w:r>
     </w:p>
@@ -5411,8 +6073,8 @@
           <w:rFonts w:cs="Times New Roman"/>
         </w:rPr>
       </w:pPr>
-      <w:bookmarkStart w:id="5" w:name="_GoBack"/>
-      <w:bookmarkEnd w:id="5"/>
+      <w:bookmarkStart w:id="10" w:name="_GoBack"/>
+      <w:bookmarkEnd w:id="10"/>
     </w:p>
     <w:p>
       <w:pPr>
@@ -5421,10 +6083,222 @@
           <w:rFonts w:cs="Times New Roman"/>
         </w:rPr>
       </w:pPr>
+      <w:r>
+        <w:rPr>
+          <w:rFonts w:cs="Times New Roman"/>
+        </w:rPr>
+        <w:t>Total catch</w:t>
+      </w:r>
     </w:p>
     <w:p>
       <w:pPr>
         <w:ind w:firstLine="540"/>
+        <w:rPr>
+          <w:rFonts w:cs="Times New Roman"/>
+        </w:rPr>
+      </w:pPr>
+      <w:r>
+        <w:rPr>
+          <w:rFonts w:cs="Times New Roman"/>
+        </w:rPr>
+        <w:t>Env variables range</w:t>
+      </w:r>
+    </w:p>
+    <w:p>
+      <w:pPr>
+        <w:ind w:firstLine="540"/>
+        <w:rPr>
+          <w:rFonts w:cs="Times New Roman"/>
+        </w:rPr>
+      </w:pPr>
+      <w:r>
+        <w:rPr>
+          <w:rFonts w:cs="Times New Roman"/>
+        </w:rPr>
+        <w:t>Models</w:t>
+      </w:r>
+    </w:p>
+    <w:p>
+      <w:pPr>
+        <w:ind w:firstLine="720"/>
+        <w:rPr>
+          <w:rFonts w:cs="Times New Roman"/>
+        </w:rPr>
+      </w:pPr>
+      <w:r>
+        <w:rPr>
+          <w:rFonts w:cs="Times New Roman"/>
+        </w:rPr>
+        <w:t>trends in annual and seasonal species richness</w:t>
+      </w:r>
+    </w:p>
+    <w:p>
+      <w:pPr>
+        <w:ind w:firstLine="720"/>
+        <w:rPr>
+          <w:rFonts w:cs="Times New Roman"/>
+        </w:rPr>
+      </w:pPr>
+      <w:r>
+        <w:rPr>
+          <w:rFonts w:cs="Times New Roman"/>
+        </w:rPr>
+        <w:t>rare species</w:t>
+      </w:r>
+      <w:r>
+        <w:rPr>
+          <w:rFonts w:cs="Times New Roman"/>
+        </w:rPr>
+        <w:t xml:space="preserve"> binomial GLM </w:t>
+      </w:r>
+      <w:proofErr w:type="spellStart"/>
+      <w:r>
+        <w:rPr>
+          <w:rFonts w:cs="Times New Roman"/>
+        </w:rPr>
+        <w:t>pres</w:t>
+      </w:r>
+      <w:proofErr w:type="spellEnd"/>
+      <w:r>
+        <w:rPr>
+          <w:rFonts w:cs="Times New Roman"/>
+        </w:rPr>
+        <w:t>/abs</w:t>
+      </w:r>
+    </w:p>
+    <w:p>
+      <w:pPr>
+        <w:ind w:firstLine="720"/>
+        <w:rPr>
+          <w:rFonts w:cs="Times New Roman"/>
+        </w:rPr>
+      </w:pPr>
+      <w:proofErr w:type="spellStart"/>
+      <w:r>
+        <w:rPr>
+          <w:rFonts w:cs="Times New Roman"/>
+        </w:rPr>
+        <w:t>nMDS</w:t>
+      </w:r>
+      <w:proofErr w:type="spellEnd"/>
+    </w:p>
+    <w:p>
+      <w:pPr>
+        <w:ind w:firstLine="720"/>
+        <w:rPr>
+          <w:rFonts w:cs="Times New Roman"/>
+        </w:rPr>
+      </w:pPr>
+      <w:r>
+        <w:rPr>
+          <w:rFonts w:cs="Times New Roman"/>
+        </w:rPr>
+        <w:t xml:space="preserve">a Mantel test </w:t>
+      </w:r>
+      <w:proofErr w:type="spellStart"/>
+      <w:proofErr w:type="gramStart"/>
+      <w:r>
+        <w:rPr>
+          <w:rFonts w:cs="Times New Roman"/>
+        </w:rPr>
+        <w:t>bioenv</w:t>
+      </w:r>
+      <w:proofErr w:type="spellEnd"/>
+      <w:r>
+        <w:rPr>
+          <w:rFonts w:cs="Times New Roman"/>
+        </w:rPr>
+        <w:t>(</w:t>
+      </w:r>
+      <w:proofErr w:type="gramEnd"/>
+      <w:r>
+        <w:rPr>
+          <w:rFonts w:cs="Times New Roman"/>
+        </w:rPr>
+        <w:t>)</w:t>
+      </w:r>
+    </w:p>
+    <w:p>
+      <w:pPr>
+        <w:ind w:firstLine="720"/>
+        <w:rPr>
+          <w:rFonts w:cs="Times New Roman"/>
+        </w:rPr>
+      </w:pPr>
+      <w:r>
+        <w:rPr>
+          <w:rFonts w:cs="Times New Roman"/>
+        </w:rPr>
+        <w:t xml:space="preserve">vectors </w:t>
+      </w:r>
+      <w:proofErr w:type="spellStart"/>
+      <w:proofErr w:type="gramStart"/>
+      <w:r>
+        <w:rPr>
+          <w:rFonts w:cs="Times New Roman"/>
+        </w:rPr>
+        <w:t>envfit</w:t>
+      </w:r>
+      <w:proofErr w:type="spellEnd"/>
+      <w:r>
+        <w:rPr>
+          <w:rFonts w:cs="Times New Roman"/>
+        </w:rPr>
+        <w:t>(</w:t>
+      </w:r>
+      <w:proofErr w:type="gramEnd"/>
+      <w:r>
+        <w:rPr>
+          <w:rFonts w:cs="Times New Roman"/>
+        </w:rPr>
+        <w:t>)</w:t>
+      </w:r>
+    </w:p>
+    <w:p>
+      <w:pPr>
+        <w:ind w:firstLine="720"/>
+        <w:rPr>
+          <w:rFonts w:cs="Times New Roman"/>
+        </w:rPr>
+      </w:pPr>
+      <w:r>
+        <w:rPr>
+          <w:rFonts w:cs="Times New Roman"/>
+        </w:rPr>
+        <w:t xml:space="preserve">similarity percentile </w:t>
+      </w:r>
+      <w:proofErr w:type="gramStart"/>
+      <w:r>
+        <w:rPr>
+          <w:rFonts w:cs="Times New Roman"/>
+        </w:rPr>
+        <w:t>simper(</w:t>
+      </w:r>
+      <w:proofErr w:type="gramEnd"/>
+      <w:r>
+        <w:rPr>
+          <w:rFonts w:cs="Times New Roman"/>
+        </w:rPr>
+        <w:t>)</w:t>
+      </w:r>
+    </w:p>
+    <w:p>
+      <w:pPr>
+        <w:ind w:firstLine="720"/>
+        <w:rPr>
+          <w:rFonts w:cs="Times New Roman"/>
+        </w:rPr>
+      </w:pPr>
+      <w:r>
+        <w:rPr>
+          <w:rFonts w:cs="Times New Roman"/>
+        </w:rPr>
+        <w:t>PERMANOVA</w:t>
+      </w:r>
+    </w:p>
+    <w:p>
+      <w:pPr>
+        <w:ind w:firstLine="720"/>
         <w:rPr>
           <w:rFonts w:cs="Times New Roman"/>
         </w:rPr>
@@ -5437,17 +6311,23 @@
           <w:docGrid w:linePitch="360"/>
         </w:sectPr>
       </w:pPr>
+      <w:r>
+        <w:rPr>
+          <w:rFonts w:cs="Times New Roman"/>
+        </w:rPr>
+        <w:t>Time series</w:t>
+      </w:r>
     </w:p>
     <w:p>
       <w:pPr>
         <w:pStyle w:val="Heading1"/>
       </w:pPr>
-      <w:bookmarkStart w:id="6" w:name="_Toc510712063"/>
+      <w:bookmarkStart w:id="11" w:name="_Toc510712063"/>
       <w:r>
         <w:lastRenderedPageBreak/>
         <w:t>Literature Cited</w:t>
       </w:r>
-      <w:bookmarkEnd w:id="6"/>
+      <w:bookmarkEnd w:id="11"/>
     </w:p>
     <w:p>
       <w:pPr>
@@ -5501,7 +6381,7 @@
           <w:noProof/>
           <w:szCs w:val="24"/>
         </w:rPr>
-        <w:t>Beck, M. W., K. L. Heck, K. W. Able, D. L. Childers, D. B. Eggleston, B. M. Gillanders, B. Halpern, C. G. Hays, K. Hoshino, T. J. Minello, R. J. Orth, P. F. Sheridan, and M. P. Weinstein. 2001. The Identification, Conservation, and Management of Estuarine and Marine Nurseries for Fish and Invertebrates. BioScience 51(8):633–641.</w:t>
+        <w:t>Bai, J., and P. Perron. 2003. Computation and analysis of multiple structural change models. Journal of Applied Econometrics 18(1):1–22.</w:t>
       </w:r>
     </w:p>
     <w:p>
@@ -5524,7 +6404,7 @@
           <w:noProof/>
           <w:szCs w:val="24"/>
         </w:rPr>
-        <w:t>von Biela, V. R., C. E. Zimmerman, B. R. Cohn, and J. M. Welker. 2013. Terrestrial and marine trophic pathways support young-of-year growth in a nearshore Arctic fish. Polar Biology 36(1):137–146.</w:t>
+        <w:t>Beck, M. W., K. L. Heck, K. W. Able, D. L. Childers, D. B. Eggleston, B. M. Gillanders, B. Halpern, C. G. Hays, K. Hoshino, T. J. Minello, R. J. Orth, P. F. Sheridan, and M. P. Weinstein. 2001. The Identification, Conservation, and Management of Estuarine and Marine Nurseries for Fish and Invertebrates. BioScience 51(8):633–641.</w:t>
       </w:r>
     </w:p>
     <w:p>
@@ -5547,7 +6427,7 @@
           <w:noProof/>
           <w:szCs w:val="24"/>
         </w:rPr>
-        <w:t>Blaber, S. J. M., and T. G. Blaber. 1980. Factors affecting the distribution of juvenile estuarine and inshore fish. Journal of Fish Biology 17(2):143–162.</w:t>
+        <w:t>von Biela, V. R., C. E. Zimmerman, B. R. Cohn, and J. M. Welker. 2013. Terrestrial and marine trophic pathways support young-of-year growth in a nearshore Arctic fish. Polar Biology 36(1):137–146.</w:t>
       </w:r>
     </w:p>
     <w:p>
@@ -5570,7 +6450,7 @@
           <w:noProof/>
           <w:szCs w:val="24"/>
         </w:rPr>
-        <w:t>Bœuf, G., and P. Payan. 2001. How should salinity influence fish growth? Comparative Biochemistry and Physiology - Part C Toxicology and Pharmacology 130(4):411–423.</w:t>
+        <w:t>Blaber, S. J. M., and T. G. Blaber. 1980. Factors affecting the distribution of juvenile estuarine and inshore fish. Journal of Fish Biology 17(2):143–162.</w:t>
       </w:r>
     </w:p>
     <w:p>
@@ -5593,7 +6473,7 @@
           <w:noProof/>
           <w:szCs w:val="24"/>
         </w:rPr>
-        <w:t>Bond, W. A., and R. N. Erickson. 1985. Life History Studies of Anadromous Coregonid Fishes in Two Freshwater Lake Systems on the Tuktoyaktuk Peninsula, Northwest Territories Canadian Technical Report of Fisheries and Aquatic Sciences. Canadian Technical Report of Fisheries and Aquatic Sciences 1336.</w:t>
+        <w:t>Bœuf, G., and P. Payan. 2001. How should salinity influence fish growth? Comparative Biochemistry and Physiology - Part C Toxicology and Pharmacology 130(4):411–423.</w:t>
       </w:r>
     </w:p>
     <w:p>
@@ -5616,7 +6496,7 @@
           <w:noProof/>
           <w:szCs w:val="24"/>
         </w:rPr>
-        <w:t>Bonsell, C., and K. H. Dunton. 2018. Long-term patterns of benthic irradiance and kelp production in the central Beaufort Sea reveal implications of warming for Arctic inner shelves. Progress in Oceanography 162:160–170.</w:t>
+        <w:t>Bond, W. A., and R. N. Erickson. 1985. Life History Studies of Anadromous Coregonid Fishes in Two Freshwater Lake Systems on the Tuktoyaktuk Peninsula, Northwest Territories Canadian Technical Report of Fisheries and Aquatic Sciences. Canadian Technical Report of Fisheries and Aquatic Sciences 1336.</w:t>
       </w:r>
     </w:p>
     <w:p>
@@ -5639,7 +6519,7 @@
           <w:noProof/>
           <w:szCs w:val="24"/>
         </w:rPr>
-        <w:t>Bradstreet, M. S. W., and W. E. Cross. 1982. Trophic Relationships at High Arctic Ice Edges. Arctic 35(1):1–12.</w:t>
+        <w:t>Bonsell, C., and K. H. Dunton. 2018. Long-term patterns of benthic irradiance and kelp production in the central Beaufort Sea reveal implications of warming for Arctic inner shelves. Progress in Oceanography 162:160–170.</w:t>
       </w:r>
     </w:p>
     <w:p>
@@ -5662,7 +6542,7 @@
           <w:noProof/>
           <w:szCs w:val="24"/>
         </w:rPr>
-        <w:t>Clark, G. F., J. S. Stark, E. L. Johnston, J. W. Runcie, P. M. Goldsworthy, B. Raymond, and M. J. Riddle. 2013. Light-driven tipping points in polar ecosystems. Global Change Biology 19(12):3749–3761.</w:t>
+        <w:t>Bradstreet, M. S. W., and W. E. Cross. 1982. Trophic Relationships at High Arctic Ice Edges. Arctic 35(1):1–12.</w:t>
       </w:r>
     </w:p>
     <w:p>
@@ -5685,7 +6565,7 @@
           <w:noProof/>
           <w:szCs w:val="24"/>
         </w:rPr>
-        <w:t>Collie, J. S., A. D. Wood, and H. P. Jeffries. 2008. Long-term shifts in the species composition of a coastal fish community. Canadian Journal of Fisheries and Aquatic Sciences 65(7):1352–1365.</w:t>
+        <w:t>Clark, G. F., J. S. Stark, E. L. Johnston, J. W. Runcie, P. M. Goldsworthy, B. Raymond, and M. J. Riddle. 2013. Light-driven tipping points in polar ecosystems. Global Change Biology 19(12):3749–3761.</w:t>
       </w:r>
     </w:p>
     <w:p>
@@ -5708,7 +6588,7 @@
           <w:noProof/>
           <w:szCs w:val="24"/>
         </w:rPr>
-        <w:t>Coutant, C. C. 1987. Thermal preference: when does an asset become a liability? Environmental Biology of Fishes 18(3):161–172.</w:t>
+        <w:t>Collie, J. S., A. D. Wood, and H. P. Jeffries. 2008. Long-term shifts in the species composition of a coastal fish community. Canadian Journal of Fisheries and Aquatic Sciences 65(7):1352–1365.</w:t>
       </w:r>
     </w:p>
     <w:p>
@@ -5732,7 +6612,7 @@
           <w:szCs w:val="24"/>
         </w:rPr>
         <w:lastRenderedPageBreak/>
-        <w:t>Craig, P. C. 1984. Fish use of coastal waters of the Alaska Beaufort Sea: a review. Transactions of the American Fisheries Society 113(3):265–282.</w:t>
+        <w:t>Coutant, C. C. 1987. Thermal preference: when does an asset become a liability? Environmental Biology of Fishes 18(3):161–172.</w:t>
       </w:r>
     </w:p>
     <w:p>
@@ -5755,7 +6635,7 @@
           <w:noProof/>
           <w:szCs w:val="24"/>
         </w:rPr>
-        <w:t>Craig, P. C. 1989. An introduction to anadromous fishes in the Alaskan Arctic. Biological Papers of the University of Alaska (24):27–54.</w:t>
+        <w:t>Craig, P. C. 1984. Fish use of coastal waters of the Alaska Beaufort Sea: a review. Transactions of the American Fisheries Society 113(3):265–282.</w:t>
       </w:r>
     </w:p>
     <w:p>
@@ -5778,7 +6658,7 @@
           <w:noProof/>
           <w:szCs w:val="24"/>
         </w:rPr>
-        <w:t>Craig, P. C., W. B. Griffiths, L. Haldorson, and H. McElderry. 1985. Distributional Patterns of Fishes in an Alaskan Arctic Lagoon. Polar Biology 4:9–18.</w:t>
+        <w:t>Craig, P. C. 1989. An introduction to anadromous fishes in the Alaskan Arctic. Biological Papers of the University of Alaska (24):27–54.</w:t>
       </w:r>
     </w:p>
     <w:p>
@@ -5801,7 +6681,7 @@
           <w:noProof/>
           <w:szCs w:val="24"/>
         </w:rPr>
-        <w:t>Cushing, D. H. 1990. Plankton production and year-class strength in fish populations: An update of the match/mismatch hypothesis. Advances in Marine Biology 26:249–293.</w:t>
+        <w:t>Craig, P. C., W. B. Griffiths, L. Haldorson, and H. McElderry. 1985. Distributional Patterns of Fishes in an Alaskan Arctic Lagoon. Polar Biology 4:9–18.</w:t>
       </w:r>
     </w:p>
     <w:p>
@@ -5824,7 +6704,7 @@
           <w:noProof/>
           <w:szCs w:val="24"/>
         </w:rPr>
-        <w:t>Dutil, J.-D., Y. Lambert, and E. Boucher. 1997. Does higher growth rate in Atlantic cod (Gadus morhua) at low salinity result from lower standard metabolic rate or increased protein digestibility? Canadian Journal of Fisheries and Aquatic Sciences 54:99–103.</w:t>
+        <w:t>Cushing, D. H. 1990. Plankton production and year-class strength in fish populations: An update of the match/mismatch hypothesis. Advances in Marine Biology 26:249–293.</w:t>
       </w:r>
     </w:p>
     <w:p>
@@ -5847,7 +6727,7 @@
           <w:noProof/>
           <w:szCs w:val="24"/>
         </w:rPr>
-        <w:t>Eakins, B. W., and G. F. Sharman. 2010. Volumes of the World’s Oceans from ETOPO1. Page NOAA National Geophysical Data Center, Boulder, CO.</w:t>
+        <w:t>Dutil, J.-D., Y. Lambert, and E. Boucher. 1997. Does higher growth rate in Atlantic cod (Gadus morhua) at low salinity result from lower standard metabolic rate or increased protein digestibility? Canadian Journal of Fisheries and Aquatic Sciences 54:99–103.</w:t>
       </w:r>
     </w:p>
     <w:p>
@@ -5870,7 +6750,7 @@
           <w:noProof/>
           <w:szCs w:val="24"/>
         </w:rPr>
-        <w:t>Elliott, K. H., and A. J. Gaston. 2008. Mass-length relationships and energy content of fishes and invertebrates delivered to nestling Thick-billed Murres Uria lomvia in the Canadian Arctic, 1981-2007. Marine Ornithology 36(1):25–34.</w:t>
+        <w:t>Eakins, B. W., and G. F. Sharman. 2010. Volumes of the World’s Oceans from ETOPO1. Page NOAA National Geophysical Data Center, Boulder, CO.</w:t>
       </w:r>
     </w:p>
     <w:p>
@@ -5893,7 +6773,7 @@
           <w:noProof/>
           <w:szCs w:val="24"/>
         </w:rPr>
-        <w:t>Elmqvist, T., C. Folke, M. Nystrom, G. Peterson, J. Bengtsson, B. Walker, and J. Norberg. 2003. Response diversity, ecosystem change, and resilience RID C-1309-2008 RID F-2386-2011. Frontiers in Ecology and the Environment 1(9):488–494.</w:t>
+        <w:t>Elliott, K. H., and A. J. Gaston. 2008. Mass-length relationships and energy content of fishes and invertebrates delivered to nestling Thick-billed Murres Uria lomvia in the Canadian Arctic, 1981-2007. Marine Ornithology 36(1):25–34.</w:t>
       </w:r>
     </w:p>
     <w:p>
@@ -5916,7 +6796,7 @@
           <w:noProof/>
           <w:szCs w:val="24"/>
         </w:rPr>
-        <w:t>Fechhelm, R. G., J. D. Bryan, W. B. Griffiths, W. J. Wilson, and B. J. Gallaway. 1994. Effect of Coastal Winds on the Summer Dispersal of Young Least Cisco (Coregonus-Sardinella) from the Colville River to Prudhoe Bay, Alaska - a Simulation-Model. Canadian Journal of Fisheries and Aquatic Sciences 51(4):890–899.</w:t>
+        <w:t>Elmqvist, T., C. Folke, M. Nystrom, G. Peterson, J. Bengtsson, B. Walker, and J. Norberg. 2003. Response diversity, ecosystem change, and resilience RID C-1309-2008 RID F-2386-2011. Frontiers in Ecology and the Environment 1(9):488–494.</w:t>
       </w:r>
     </w:p>
     <w:p>
@@ -5939,7 +6819,7 @@
           <w:noProof/>
           <w:szCs w:val="24"/>
         </w:rPr>
-        <w:t>Fechhelm, R. G., P. S. Fitzgerald, J. D. Bryan, and B. J. Gallaway. 1993. Effect of salinity and temperature on the growth of yearling Arctic cisco (Coregonus autumnalis) of the Alaskan Beaufort Sea.</w:t>
+        <w:t>Fechhelm, R. G., J. D. Bryan, W. B. Griffiths, W. J. Wilson, and B. J. Gallaway. 1994. Effect of Coastal Winds on the Summer Dispersal of Young Least Cisco (Coregonus-Sardinella) from the Colville River to Prudhoe Bay, Alaska - a Simulation-Model. Canadian Journal of Fisheries and Aquatic Sciences 51(4):890–899.</w:t>
       </w:r>
     </w:p>
     <w:p>
@@ -5962,7 +6842,7 @@
           <w:noProof/>
           <w:szCs w:val="24"/>
         </w:rPr>
-        <w:t>Fechhelm, R. G., L. R. Martin, B. J. Gallaway, W. J. Wilson, and W. B. Griffiths. 1999. Prudhoe Bay causeways and the summer coastal movements of Arctic Cisco and Least Cisco. Arctic 52(2):139–151.</w:t>
+        <w:t>Fechhelm, R. G., P. S. Fitzgerald, J. D. Bryan, and B. J. Gallaway. 1993. Effect of salinity and temperature on the growth of yearling Arctic cisco (Coregonus autumnalis) of the Alaskan Beaufort Sea.</w:t>
       </w:r>
     </w:p>
     <w:p>
@@ -5985,7 +6865,7 @@
           <w:noProof/>
           <w:szCs w:val="24"/>
         </w:rPr>
-        <w:t>Fetterer, F., K. Knowles, W. Meier, M. Savoie, and A. K. Windnagel. 2018. Sea Ice Index, Version 3. 2001 - 2017. Boulder, Colorado.</w:t>
+        <w:t>Fechhelm, R. G., L. R. Martin, B. J. Gallaway, W. J. Wilson, and W. B. Griffiths. 1999. Prudhoe Bay causeways and the summer coastal movements of Arctic Cisco and Least Cisco. Arctic 52(2):139–151.</w:t>
       </w:r>
     </w:p>
     <w:p>
@@ -6008,7 +6888,7 @@
           <w:noProof/>
           <w:szCs w:val="24"/>
         </w:rPr>
-        <w:t>Fritz, M., J. E. Vonk, and H. Lantuit. 2017. Collapsing Arctic coastlines. Nature Climate Change 7(1):6–7.</w:t>
+        <w:t>Fetterer, F., K. Knowles, W. Meier, M. Savoie, and A. K. Windnagel. 2018. Sea Ice Index, Version 3. 2001 - 2017. Boulder, Colorado.</w:t>
       </w:r>
     </w:p>
     <w:p>
@@ -6032,7 +6912,7 @@
           <w:szCs w:val="24"/>
         </w:rPr>
         <w:lastRenderedPageBreak/>
-        <w:t>Frost, K. J., and L. F. Lowry. 1983. Demersal Fishes and Invertebrates Trawled in the Northeastern Chukchi and Western Beaufort Seas, 1976-77.</w:t>
+        <w:t>Fritz, M., J. E. Vonk, and H. Lantuit. 2017. Collapsing Arctic coastlines. Nature Climate Change 7(1):6–7.</w:t>
       </w:r>
     </w:p>
     <w:p>
@@ -6055,7 +6935,7 @@
           <w:noProof/>
           <w:szCs w:val="24"/>
         </w:rPr>
-        <w:t>George, C., L. L. Moulton, and M. Johnson. 2009. A field guide to the common fishes of the North Slope of Alaska.</w:t>
+        <w:t>Gibbs, A. E., and B. M. Richmond. 2015. National Assessment of Shoreline Change — Historical Shoreline Change Along the North Coast of Alaska , U.S.-Canadian Border to Icy Cape. Page U.S. Geological Survey Open File Report 2015 - 1048.</w:t>
       </w:r>
     </w:p>
     <w:p>
@@ -6078,7 +6958,7 @@
           <w:noProof/>
           <w:szCs w:val="24"/>
         </w:rPr>
-        <w:t>Gibbs, A. E., and B. M. Richmond. 2015. National Assessment of Shoreline Change — Historical Shoreline Change Along the North Coast of Alaska , U.S.-Canadian Border to Icy Cape. Page U.S. Geological Survey Open File Report 2015 - 1048.</w:t>
+        <w:t>Gradinger, R. R., and B. A. Bluhm. 2004. In-situ observations on the distribution and behavior of amphipods and Arctic cod (Boreogadus saida) under the sea ice of the High Arctic Canada Basin. Polar Biology 27(10):595–603.</w:t>
       </w:r>
     </w:p>
     <w:p>
@@ -6101,7 +6981,7 @@
           <w:noProof/>
           <w:szCs w:val="24"/>
         </w:rPr>
-        <w:t>Gradinger, R. R., and B. A. Bluhm. 2004. In-situ observations on the distribution and behavior of amphipods and Arctic cod (Boreogadus saida) under the sea ice of the High Arctic Canada Basin. Polar Biology 27(10):595–603.</w:t>
+        <w:t>Guisan, A., T. C. Edwards, and T. Hastie. 2002. Generalized linear and generalized additive models in studies of species distributions: setting the scene. Ecological Modelling 157:89–100.</w:t>
       </w:r>
     </w:p>
     <w:p>
@@ -6124,7 +7004,7 @@
           <w:noProof/>
           <w:szCs w:val="24"/>
         </w:rPr>
-        <w:t>Guisan, A., T. C. Edwards, and T. Hastie. 2002. Generalized linear and generalized additive models in studies of species distributions: setting the scene. Ecological Modelling 157:89–100.</w:t>
+        <w:t>Harter, B. B., K. H. Elliott, G. J. Divoky, and G. K. Davoren. 2013. Arctic Cod (Boreogadus saida) as Prey: Fish Length-Energetics Relationships in the Beaufort Sea and Hudson Bay. Arctic 66(2):191–196.</w:t>
       </w:r>
     </w:p>
     <w:p>
@@ -6147,7 +7027,25 @@
           <w:noProof/>
           <w:szCs w:val="24"/>
         </w:rPr>
-        <w:t>Harter, B. B., K. H. Elliott, G. J. Divoky, and G. K. Davoren. 2013. Arctic Cod (Boreogadus saida) as Prey: Fish Length-Energetics Relationships in the Beaufort Sea and Hudson Bay. Arctic 66(2):191–196.</w:t>
+        <w:t xml:space="preserve">IPCC. 2014. Climate Change 2014 Synthesis Report. Contribution of Working Groups I, II and III to the Fifth Assessment Report of the Intergovernmental Panel on Climate Change. Page 151 </w:t>
+      </w:r>
+      <w:r>
+        <w:rPr>
+          <w:rFonts w:cs="Times New Roman"/>
+          <w:i/>
+          <w:iCs/>
+          <w:noProof/>
+          <w:szCs w:val="24"/>
+        </w:rPr>
+        <w:t>in</w:t>
+      </w:r>
+      <w:r>
+        <w:rPr>
+          <w:rFonts w:cs="Times New Roman"/>
+          <w:noProof/>
+          <w:szCs w:val="24"/>
+        </w:rPr>
+        <w:t xml:space="preserve"> C. W. Team, R. K. Pachauri, and L. Meyer, editors. IPCC. Geneva, Switzerland.</w:t>
       </w:r>
     </w:p>
     <w:p>
@@ -6170,25 +7068,7 @@
           <w:noProof/>
           <w:szCs w:val="24"/>
         </w:rPr>
-        <w:t xml:space="preserve">IPCC. 2014. Climate Change 2014 Synthesis Report. Contribution of Working Groups I, II and III to the Fifth Assessment Report of the Intergovernmental Panel on Climate Change. Page 151 </w:t>
-      </w:r>
-      <w:r>
-        <w:rPr>
-          <w:rFonts w:cs="Times New Roman"/>
-          <w:i/>
-          <w:iCs/>
-          <w:noProof/>
-          <w:szCs w:val="24"/>
-        </w:rPr>
-        <w:t>in</w:t>
-      </w:r>
-      <w:r>
-        <w:rPr>
-          <w:rFonts w:cs="Times New Roman"/>
-          <w:noProof/>
-          <w:szCs w:val="24"/>
-        </w:rPr>
-        <w:t xml:space="preserve"> C. W. Team, R. K. Pachauri, and L. Meyer, editors. IPCC. Geneva, Switzerland.</w:t>
+        <w:t>Jackson, D. A., P. R. Peres-Neto, and J. D. Olden. 2001. What controls who is where in freshwater fish communities – the roles of biotic, abiotic, and spatial factors. Canadian Journal of Fisheries and Aquatic Sciences 58(1):157–170.</w:t>
       </w:r>
     </w:p>
     <w:p>
@@ -6211,7 +7091,7 @@
           <w:noProof/>
           <w:szCs w:val="24"/>
         </w:rPr>
-        <w:t>Jackson, D. A., P. R. Peres-Neto, and J. D. Olden. 2001. What controls who is where in freshwater fish communities – the roles of biotic, abiotic, and spatial factors. Canadian Journal of Fisheries and Aquatic Sciences 58(1):157–170.</w:t>
+        <w:t>Jones, B. M., C. D. Arp, M. T. Jorgenson, K. M. Hinkel, J. A. Schmutz, and P. L. Flint. 2009. Increase in the rate and uniformity of coastline erosion in Arctic Alaska. Geophysical Research Letters 36(3):1–5.</w:t>
       </w:r>
     </w:p>
     <w:p>
@@ -6234,7 +7114,7 @@
           <w:noProof/>
           <w:szCs w:val="24"/>
         </w:rPr>
-        <w:t>Jones, B. M., C. D. Arp, M. T. Jorgenson, K. M. Hinkel, J. A. Schmutz, and P. L. Flint. 2009. Increase in the rate and uniformity of coastline erosion in Arctic Alaska. Geophysical Research Letters 36(3):1–5.</w:t>
+        <w:t>Kortsch, S., R. Primicerio, F. Beuchel, P. E. Renaud, J. Rodrigues, O. J. Lonne, and B. Gulliksen. 2012. Climate-driven regime shifts in Arctic marine benthos. Proceedings of the National Academy of Sciences 109(35):14052–14057.</w:t>
       </w:r>
     </w:p>
     <w:p>
@@ -6257,7 +7137,7 @@
           <w:noProof/>
           <w:szCs w:val="24"/>
         </w:rPr>
-        <w:t>Kortsch, S., R. Primicerio, F. Beuchel, P. E. Renaud, J. Rodrigues, O. J. Lonne, and B. Gulliksen. 2012. Climate-driven regime shifts in Arctic marine benthos. Proceedings of the National Academy of Sciences 109(35):14052–14057.</w:t>
+        <w:t>Lantuit, H., P. P. Overduin, N. Couture, S. Wetterich, F. Aré, D. Atkinson, J. Brown, G. Cherkashov, D. Drozdov, L. Donald Forbes, A. Graves-Gaylord, M. Grigoriev, H. W. Hubberten, J. Jordan, T. Jorgenson, R. S. Ødegård, S. Ogorodov, W. H. Pollard, V. Rachold, S. Sedenko, S. Solomon, F. Steenhuisen, I. Streletskaya, and A. Vasiliev. 2012. The Arctic Coastal Dynamics Database: A New Classification Scheme and Statistics on Arctic Permafrost Coastlines. Estuaries and Coasts 35(2):383–400.</w:t>
       </w:r>
     </w:p>
     <w:p>
@@ -6280,7 +7160,7 @@
           <w:noProof/>
           <w:szCs w:val="24"/>
         </w:rPr>
-        <w:t>Lantuit, H., P. P. Overduin, N. Couture, S. Wetterich, F. Aré, D. Atkinson, J. Brown, G. Cherkashov, D. Drozdov, L. Donald Forbes, A. Graves-Gaylord, M. Grigoriev, H. W. Hubberten, J. Jordan, T. Jorgenson, R. S. Ødegård, S. Ogorodov, W. H. Pollard, V. Rachold, S. Sedenko, S. Solomon, F. Steenhuisen, I. Streletskaya, and A. Vasiliev. 2012. The Arctic Coastal Dynamics Database: A New Classification Scheme and Statistics on Arctic Permafrost Coastlines. Estuaries and Coasts 35(2):383–400.</w:t>
+        <w:t>Majewski, A. R., W. Walkusz, B. R. Lynn, S. Atchison, J. Eert, and J. D. Reist. 2016. Distribution and diet of demersal Arctic Cod, Boreogadus saida, in relation to habitat characteristics in the Canadian Beaufort Sea. Polar Biology 39(6):1087–1098.</w:t>
       </w:r>
     </w:p>
     <w:p>
@@ -6303,16 +7183,8 @@
           <w:noProof/>
           <w:szCs w:val="24"/>
         </w:rPr>
-        <w:t xml:space="preserve">Majewski, A. R., W. Walkusz, B. R. Lynn, S. Atchison, J. Eert, and J. D. Reist. 2016. </w:t>
-      </w:r>
-      <w:r>
-        <w:rPr>
-          <w:rFonts w:cs="Times New Roman"/>
-          <w:noProof/>
-          <w:szCs w:val="24"/>
-        </w:rPr>
         <w:lastRenderedPageBreak/>
-        <w:t>Distribution and diet of demersal Arctic Cod, Boreogadus saida, in relation to habitat characteristics in the Canadian Beaufort Sea. Polar Biology 39(6):1087–1098.</w:t>
+        <w:t>de March, B. G. E. 1989. Salinity tolerance of larval and juvenile broad whitefish (Coregonus nasus). Canadian Journal of Zoology 67:2392–2397.</w:t>
       </w:r>
     </w:p>
     <w:p>
@@ -6335,7 +7207,7 @@
           <w:noProof/>
           <w:szCs w:val="24"/>
         </w:rPr>
-        <w:t>de March, B. G. E. 1989. Salinity tolerance of larval and juvenile broad whitefish (Coregonus nasus). Canadian Journal of Zoology 67:2392–2397.</w:t>
+        <w:t>Mecklenburg, C. W., P. R. Møller, and D. Steinke. 2011. Biodiversity of arctic marine fishes: Taxonomy and zoogeography. Marine Biodiversity 41(1):109–140.</w:t>
       </w:r>
     </w:p>
     <w:p>
@@ -6358,7 +7230,7 @@
           <w:noProof/>
           <w:szCs w:val="24"/>
         </w:rPr>
-        <w:t>Mecklenburg, C. W., P. R. Møller, and D. Steinke. 2011. Biodiversity of arctic marine fishes: Taxonomy and zoogeography. Marine Biodiversity 41(1):109–140.</w:t>
+        <w:t>Monaghan, P. 2008. Early growth conditions, phenotypic development and environmental change. Philosophical Transactions of the Royal Society B: Biological Sciences 363(1497):1635–1645.</w:t>
       </w:r>
     </w:p>
     <w:p>
@@ -6381,7 +7253,7 @@
           <w:noProof/>
           <w:szCs w:val="24"/>
         </w:rPr>
-        <w:t>Monaghan, P. 2008. Early growth conditions, phenotypic development and environmental change. Philosophical Transactions of the Royal Society B: Biological Sciences 363(1497):1635–1645.</w:t>
+        <w:t>Oksanen, J., F. G. Blanchet, R. Kindt, P. Legendre, P. R. Minchin, R. B. O’hara, G. L. Simpson, P. Solymos, M. H. H. Stevens, H. Wagner, and M. J. Oksanen. 2018. Vegan: community ecology package.</w:t>
       </w:r>
     </w:p>
     <w:p>
@@ -6404,7 +7276,7 @@
           <w:noProof/>
           <w:szCs w:val="24"/>
         </w:rPr>
-        <w:t>Norcross, B. L., S. W. Raborn, B. A. Holladay, B. J. Gallaway, S. T. Crawford, J. T. Priest, L. E. Edenfield, and R. Meyer. 2013. Northeastern Chukchi Sea demersal fishes and associated environmental characteristics, 2009-2010. Continental Shelf Research 67:77–95.</w:t>
+        <w:t>Pauly, D. 1980. On the interrelationships between natural mortality, growth parameters, and mean environmental temperature in 175 fish stocks. ICES Journal of Marine Science 39(2):175–192.</w:t>
       </w:r>
     </w:p>
     <w:p>
@@ -6427,7 +7299,7 @@
           <w:noProof/>
           <w:szCs w:val="24"/>
         </w:rPr>
-        <w:t>Oksanen, J., F. G. Blanchet, R. Kindt, P. Legendre, P. R. Minchin, R. B. O’hara, G. L. Simpson, P. Solymos, M. H. H. Stevens, H. Wagner, and M. J. Oksanen. 2018. Vegan: community ecology package.</w:t>
+        <w:t>Peterson, G., C. R. Allen, and C. S. Holling. 1998. Ecological Resilience, Biodiversity, and Scale. Ecosystems 1:6–18.</w:t>
       </w:r>
     </w:p>
     <w:p>
@@ -6450,7 +7322,25 @@
           <w:noProof/>
           <w:szCs w:val="24"/>
         </w:rPr>
-        <w:t>Pauly, D. 1980. On the interrelationships between natural mortality, growth parameters, and mean environmental temperature in 175 fish stocks. ICES Journal of Marine Science 39(2):175–192.</w:t>
+        <w:t xml:space="preserve">Power, G. 1997. A Review of Fish Ecology in Arctic North America. Pages 13–39 </w:t>
+      </w:r>
+      <w:r>
+        <w:rPr>
+          <w:rFonts w:cs="Times New Roman"/>
+          <w:i/>
+          <w:iCs/>
+          <w:noProof/>
+          <w:szCs w:val="24"/>
+        </w:rPr>
+        <w:t>in</w:t>
+      </w:r>
+      <w:r>
+        <w:rPr>
+          <w:rFonts w:cs="Times New Roman"/>
+          <w:noProof/>
+          <w:szCs w:val="24"/>
+        </w:rPr>
+        <w:t xml:space="preserve"> J. B. Reynolds, editor. Fish Ecology in Arctic North America. American Fisheries Society, Bethesda, Maryland.</w:t>
       </w:r>
     </w:p>
     <w:p>
@@ -6473,7 +7363,7 @@
           <w:noProof/>
           <w:szCs w:val="24"/>
         </w:rPr>
-        <w:t>Peterson, G., C. R. Allen, and C. S. Holling. 1998. Ecological Resilience, Biodiversity, and Scale. Ecosystems 1:6–18.</w:t>
+        <w:t>Reist, J. D., F. J. Wrona, T. D. Prowse, M. Power, J. B. Dempson, R. J. Beamish, J. R. King, T. J. Carmichael, and C. D. Sawatzky. 2006. General effects of climate change on Arctic fishes and fish populations. Ambio 35(7):370–380.</w:t>
       </w:r>
     </w:p>
     <w:p>
@@ -6496,25 +7386,7 @@
           <w:noProof/>
           <w:szCs w:val="24"/>
         </w:rPr>
-        <w:t xml:space="preserve">Power, G. 1997. A Review of Fish Ecology in Arctic North America. Pages 13–39 </w:t>
-      </w:r>
-      <w:r>
-        <w:rPr>
-          <w:rFonts w:cs="Times New Roman"/>
-          <w:i/>
-          <w:iCs/>
-          <w:noProof/>
-          <w:szCs w:val="24"/>
-        </w:rPr>
-        <w:t>in</w:t>
-      </w:r>
-      <w:r>
-        <w:rPr>
-          <w:rFonts w:cs="Times New Roman"/>
-          <w:noProof/>
-          <w:szCs w:val="24"/>
-        </w:rPr>
-        <w:t xml:space="preserve"> J. B. Reynolds, editor. Fish Ecology in Arctic North America. American Fisheries Society, Bethesda, Maryland.</w:t>
+        <w:t>Ross, B. D. 1988. Causeways in the Alaskan Beaufort Sea. Anchorage, Alaska.</w:t>
       </w:r>
     </w:p>
     <w:p>
@@ -6537,7 +7409,7 @@
           <w:noProof/>
           <w:szCs w:val="24"/>
         </w:rPr>
-        <w:t>Priest, J. T., D. G. Green, B. M. Fletcher, and T. M. Sutton. 2018. Beaufort Sea Nearshore Fish Monitoring Study: 2017 Annual Report. Fairbanks, Alaska.</w:t>
+        <w:t>Roux, M. J., L. A. Harwood, X. Zhu, and P. Sparling. 2016. Early summer near-shore fish assemblage and environmental correlates in an Arctic estuary. Journal of Great Lakes Research 42(2):256–266.</w:t>
       </w:r>
     </w:p>
     <w:p>
@@ -6560,7 +7432,7 @@
           <w:noProof/>
           <w:szCs w:val="24"/>
         </w:rPr>
-        <w:t>Reist, J. D., F. J. Wrona, T. D. Prowse, M. Power, J. B. Dempson, R. J. Beamish, J. R. King, T. J. Carmichael, and C. D. Sawatzky. 2006. General effects of climate change on Arctic fishes and fish populations. Ambio 35(7):370–380.</w:t>
+        <w:t>Seigle, J. C., and J. M. Gottschalk. 2013. Fall 2012 subsistence fishery monitoring on the Colville River. Fairbanks, Alaska.</w:t>
       </w:r>
     </w:p>
     <w:p>
@@ -6583,7 +7455,7 @@
           <w:noProof/>
           <w:szCs w:val="24"/>
         </w:rPr>
-        <w:t>Ross, B. D. 1988. Causeways in the Alaskan Beaufort Sea. Anchorage, Alaska.</w:t>
+        <w:t>Sheaves, M., R. Baker, I. Nagelkerken, and R. M. Connolly. 2014. True Value of Estuarine and Coastal Nurseries for Fish: Incorporating Complexity and Dynamics. Estuaries and Coasts 38(2):401–414.</w:t>
       </w:r>
     </w:p>
     <w:p>
@@ -6606,7 +7478,7 @@
           <w:noProof/>
           <w:szCs w:val="24"/>
         </w:rPr>
-        <w:t>Roux, M. J., L. A. Harwood, X. Zhu, and P. Sparling. 2016. Early summer near-shore fish assemblage and environmental correlates in an Arctic estuary. Journal of Great Lakes Research 42(2):256–266.</w:t>
+        <w:t>Thorsteinson, L. K., and M. S. Love. 2016. Alaska Arctic Marine Fish Ecology Catalog.</w:t>
       </w:r>
     </w:p>
     <w:p>
@@ -6629,16 +7501,7 @@
           <w:noProof/>
           <w:szCs w:val="24"/>
         </w:rPr>
-        <w:t xml:space="preserve">Seigle, J. C., and J. M. Gottschalk. 2013. Fall 2012 subsistence fishery monitoring on the </w:t>
-      </w:r>
-      <w:r>
-        <w:rPr>
-          <w:rFonts w:cs="Times New Roman"/>
-          <w:noProof/>
-          <w:szCs w:val="24"/>
-        </w:rPr>
-        <w:lastRenderedPageBreak/>
-        <w:t>Colville River. Fairbanks, Alaska.</w:t>
+        <w:t>Warwick, R. M., and K. R. Clarke. 1993. Increased variability as a symptom of stress in marine communities. Journal of Experimental Marine Biology and Ecology 172(1–2):215–226.</w:t>
       </w:r>
     </w:p>
     <w:p>
@@ -6661,7 +7524,8 @@
           <w:noProof/>
           <w:szCs w:val="24"/>
         </w:rPr>
-        <w:t>Sheaves, M., R. Baker, I. Nagelkerken, and R. M. Connolly. 2014. True Value of Estuarine and Coastal Nurseries for Fish: Incorporating Complexity and Dynamics. Estuaries and Coasts 38(2):401–414.</w:t>
+        <w:lastRenderedPageBreak/>
+        <w:t>Werner, E. E., and J. F. Gilliam. 1984. The Ontogenetic Niche and Species Interactions in Size-Structured Populations. Annual Review of Ecology and Systematics 15:393–425.</w:t>
       </w:r>
     </w:p>
     <w:p>
@@ -6684,53 +7548,7 @@
           <w:noProof/>
           <w:szCs w:val="24"/>
         </w:rPr>
-        <w:t>Thorsteinson, L. K., and M. S. Love. 2016. Alaska Arctic Marine Fish Ecology Catalog.</w:t>
-      </w:r>
-    </w:p>
-    <w:p>
-      <w:pPr>
-        <w:widowControl w:val="0"/>
-        <w:autoSpaceDE w:val="0"/>
-        <w:autoSpaceDN w:val="0"/>
-        <w:adjustRightInd w:val="0"/>
-        <w:spacing w:line="240" w:lineRule="auto"/>
-        <w:ind w:left="480" w:hanging="480"/>
-        <w:rPr>
-          <w:rFonts w:cs="Times New Roman"/>
-          <w:noProof/>
-          <w:szCs w:val="24"/>
-        </w:rPr>
-      </w:pPr>
-      <w:r>
-        <w:rPr>
-          <w:rFonts w:cs="Times New Roman"/>
-          <w:noProof/>
-          <w:szCs w:val="24"/>
-        </w:rPr>
-        <w:t>Warwick, R. M., and K. R. Clarke. 1993. Increased variability as a symptom of stress in marine communities. Journal of Experimental Marine Biology and Ecology 172(1–2):215–226.</w:t>
-      </w:r>
-    </w:p>
-    <w:p>
-      <w:pPr>
-        <w:widowControl w:val="0"/>
-        <w:autoSpaceDE w:val="0"/>
-        <w:autoSpaceDN w:val="0"/>
-        <w:adjustRightInd w:val="0"/>
-        <w:spacing w:line="240" w:lineRule="auto"/>
-        <w:ind w:left="480" w:hanging="480"/>
-        <w:rPr>
-          <w:rFonts w:cs="Times New Roman"/>
-          <w:noProof/>
-          <w:szCs w:val="24"/>
-        </w:rPr>
-      </w:pPr>
-      <w:r>
-        <w:rPr>
-          <w:rFonts w:cs="Times New Roman"/>
-          <w:noProof/>
-          <w:szCs w:val="24"/>
-        </w:rPr>
-        <w:t>Werner, E. E., and J. F. Gilliam. 1984. The Ontogenetic Niche and Species Interactions in Size-Structured Populations. Annual Review of Ecology and Systematics 15:393–425.</w:t>
+        <w:t>Zeileis, A., F. Leisch, K. Hornik, C. Kleiber, B. Hansen, and E. C. Merkle. 2015. R package strucchange - Testing, Monitoring, and Dating Structural Changes Description. CRAN.</w:t>
       </w:r>
     </w:p>
     <w:p>
@@ -6798,7 +7616,7 @@
       </w:r>
     </w:p>
   </w:comment>
-  <w:comment w:id="2" w:author="Justin Priest" w:date="2018-04-03T22:58:00Z" w:initials="JP">
+  <w:comment w:id="2" w:author="Justin Priest" w:date="2019-04-21T19:33:00Z" w:initials="JP">
     <w:p>
       <w:pPr>
         <w:pStyle w:val="CommentText"/>
@@ -6810,11 +7628,91 @@
         <w:annotationRef/>
       </w:r>
       <w:r>
+        <w:t>Results?</w:t>
+      </w:r>
+    </w:p>
+  </w:comment>
+  <w:comment w:id="3" w:author="Justin Priest" w:date="2019-04-21T19:34:00Z" w:initials="JP">
+    <w:p>
+      <w:pPr>
+        <w:pStyle w:val="CommentText"/>
+      </w:pPr>
+      <w:r>
+        <w:rPr>
+          <w:rStyle w:val="CommentReference"/>
+        </w:rPr>
+        <w:annotationRef/>
+      </w:r>
+      <w:r>
+        <w:t>Results?</w:t>
+      </w:r>
+    </w:p>
+  </w:comment>
+  <w:comment w:id="4" w:author="Justin Priest" w:date="2019-04-21T19:37:00Z" w:initials="JP">
+    <w:p>
+      <w:pPr>
+        <w:pStyle w:val="CommentText"/>
+      </w:pPr>
+      <w:r>
+        <w:rPr>
+          <w:rStyle w:val="CommentReference"/>
+        </w:rPr>
+        <w:annotationRef/>
+      </w:r>
+      <w:r>
+        <w:t>Results? Kind of method-y in that I had to leave this in</w:t>
+      </w:r>
+    </w:p>
+  </w:comment>
+  <w:comment w:id="5" w:author="Justin Priest" w:date="2019-04-21T19:40:00Z" w:initials="JP">
+    <w:p>
+      <w:pPr>
+        <w:pStyle w:val="CommentText"/>
+      </w:pPr>
+      <w:r>
+        <w:rPr>
+          <w:rStyle w:val="CommentReference"/>
+        </w:rPr>
+        <w:annotationRef/>
+      </w:r>
+      <w:r>
+        <w:t>Waiting on data from Andy Mahoney</w:t>
+      </w:r>
+    </w:p>
+  </w:comment>
+  <w:comment w:id="6" w:author="Justin Priest" w:date="2018-04-03T22:58:00Z" w:initials="JP">
+    <w:p>
+      <w:pPr>
+        <w:pStyle w:val="CommentText"/>
+      </w:pPr>
+      <w:r>
+        <w:rPr>
+          <w:rStyle w:val="CommentReference"/>
+        </w:rPr>
+        <w:annotationRef/>
+      </w:r>
+      <w:r>
         <w:t>How far upriver?</w:t>
       </w:r>
     </w:p>
   </w:comment>
-  <w:comment w:id="3" w:author="Justin Priest" w:date="2019-03-27T17:07:00Z" w:initials="JP">
+  <w:comment w:id="7" w:author="Justin Priest" w:date="2019-04-21T19:40:00Z" w:initials="JP">
+    <w:p>
+      <w:pPr>
+        <w:pStyle w:val="CommentText"/>
+      </w:pPr>
+      <w:r>
+        <w:rPr>
+          <w:rStyle w:val="CommentReference"/>
+        </w:rPr>
+        <w:annotationRef/>
+      </w:r>
+      <w:r>
+        <w:t>Need to state which variable it removed</w:t>
+      </w:r>
+    </w:p>
+  </w:comment>
+  <w:comment w:id="8" w:author="Justin Priest" w:date="2019-03-27T17:07:00Z" w:initials="JP">
     <w:p>
       <w:pPr>
         <w:ind w:firstLine="540"/>
@@ -6829,7 +7727,15 @@
         <w:annotationRef/>
       </w:r>
       <w:r>
-        <w:t>So far I have not std/trans the env var. But if I do:</w:t>
+        <w:t xml:space="preserve">So </w:t>
+      </w:r>
+      <w:proofErr w:type="gramStart"/>
+      <w:r>
+        <w:t>far</w:t>
+      </w:r>
+      <w:proofErr w:type="gramEnd"/>
+      <w:r>
+        <w:t xml:space="preserve"> I have not std/trans the env var. But if I do:</w:t>
       </w:r>
       <w:r>
         <w:t xml:space="preserve"> </w:t>
@@ -6859,7 +7765,12 @@
 <file path=word/commentsExtended.xml><?xml version="1.0" encoding="utf-8"?>
 <w15:commentsEx xmlns:wpc="http://schemas.microsoft.com/office/word/2010/wordprocessingCanvas" xmlns:cx="http://schemas.microsoft.com/office/drawing/2014/chartex" xmlns:cx1="http://schemas.microsoft.com/office/drawing/2015/9/8/chartex" xmlns:cx2="http://schemas.microsoft.com/office/drawing/2015/10/21/chartex" xmlns:cx3="http://schemas.microsoft.com/office/drawing/2016/5/9/chartex" xmlns:cx4="http://schemas.microsoft.com/office/drawing/2016/5/10/chartex" xmlns:cx5="http://schemas.microsoft.com/office/drawing/2016/5/11/chartex" xmlns:cx6="http://schemas.microsoft.com/office/drawing/2016/5/12/chartex" xmlns:cx7="http://schemas.microsoft.com/office/drawing/2016/5/13/chartex" xmlns:cx8="http://schemas.microsoft.com/office/drawing/2016/5/14/chartex" xmlns:mc="http://schemas.openxmlformats.org/markup-compatibility/2006" xmlns:aink="http://schemas.microsoft.com/office/drawing/2016/ink" xmlns:am3d="http://schemas.microsoft.com/office/drawing/2017/model3d" xmlns:o="urn:schemas-microsoft-com:office:office" xmlns:r="http://schemas.openxmlformats.org/officeDocument/2006/relationships" xmlns:m="http://schemas.openxmlformats.org/officeDocument/2006/math" xmlns:v="urn:schemas-microsoft-com:vml" xmlns:wp14="http://schemas.microsoft.com/office/word/2010/wordprocessingDrawing" xmlns:wp="http://schemas.openxmlformats.org/drawingml/2006/wordprocessingDrawing" xmlns:w10="urn:schemas-microsoft-com:office:word" xmlns:w="http://schemas.openxmlformats.org/wordprocessingml/2006/main" xmlns:w14="http://schemas.microsoft.com/office/word/2010/wordml" xmlns:w15="http://schemas.microsoft.com/office/word/2012/wordml" xmlns:w16cid="http://schemas.microsoft.com/office/word/2016/wordml/cid" xmlns:w16se="http://schemas.microsoft.com/office/word/2015/wordml/symex" xmlns:wpg="http://schemas.microsoft.com/office/word/2010/wordprocessingGroup" xmlns:wpi="http://schemas.microsoft.com/office/word/2010/wordprocessingInk" xmlns:wne="http://schemas.microsoft.com/office/word/2006/wordml" xmlns:wps="http://schemas.microsoft.com/office/word/2010/wordprocessingShape" mc:Ignorable="w14 w15 w16se w16cid wp14">
   <w15:commentEx w15:paraId="5D8CDCCD" w15:done="0"/>
+  <w15:commentEx w15:paraId="5711D2CA" w15:done="0"/>
+  <w15:commentEx w15:paraId="73DDBF5C" w15:done="0"/>
+  <w15:commentEx w15:paraId="0B34FA4B" w15:done="0"/>
+  <w15:commentEx w15:paraId="6D74BAF5" w15:done="0"/>
   <w15:commentEx w15:paraId="64796A43" w15:done="0"/>
+  <w15:commentEx w15:paraId="5FD62A8E" w15:done="0"/>
   <w15:commentEx w15:paraId="16782E7E" w15:done="0"/>
 </w15:commentsEx>
 </file>
@@ -6867,7 +7778,12 @@
 <file path=word/commentsIds.xml><?xml version="1.0" encoding="utf-8"?>
 <w16cid:commentsIds xmlns:wpc="http://schemas.microsoft.com/office/word/2010/wordprocessingCanvas" xmlns:cx="http://schemas.microsoft.com/office/drawing/2014/chartex" xmlns:cx1="http://schemas.microsoft.com/office/drawing/2015/9/8/chartex" xmlns:cx2="http://schemas.microsoft.com/office/drawing/2015/10/21/chartex" xmlns:cx3="http://schemas.microsoft.com/office/drawing/2016/5/9/chartex" xmlns:cx4="http://schemas.microsoft.com/office/drawing/2016/5/10/chartex" xmlns:cx5="http://schemas.microsoft.com/office/drawing/2016/5/11/chartex" xmlns:cx6="http://schemas.microsoft.com/office/drawing/2016/5/12/chartex" xmlns:cx7="http://schemas.microsoft.com/office/drawing/2016/5/13/chartex" xmlns:cx8="http://schemas.microsoft.com/office/drawing/2016/5/14/chartex" xmlns:mc="http://schemas.openxmlformats.org/markup-compatibility/2006" xmlns:aink="http://schemas.microsoft.com/office/drawing/2016/ink" xmlns:am3d="http://schemas.microsoft.com/office/drawing/2017/model3d" xmlns:o="urn:schemas-microsoft-com:office:office" xmlns:r="http://schemas.openxmlformats.org/officeDocument/2006/relationships" xmlns:m="http://schemas.openxmlformats.org/officeDocument/2006/math" xmlns:v="urn:schemas-microsoft-com:vml" xmlns:wp14="http://schemas.microsoft.com/office/word/2010/wordprocessingDrawing" xmlns:wp="http://schemas.openxmlformats.org/drawingml/2006/wordprocessingDrawing" xmlns:w10="urn:schemas-microsoft-com:office:word" xmlns:w="http://schemas.openxmlformats.org/wordprocessingml/2006/main" xmlns:w14="http://schemas.microsoft.com/office/word/2010/wordml" xmlns:w15="http://schemas.microsoft.com/office/word/2012/wordml" xmlns:w16cid="http://schemas.microsoft.com/office/word/2016/wordml/cid" xmlns:w16se="http://schemas.microsoft.com/office/word/2015/wordml/symex" xmlns:wpg="http://schemas.microsoft.com/office/word/2010/wordprocessingGroup" xmlns:wpi="http://schemas.microsoft.com/office/word/2010/wordprocessingInk" xmlns:wne="http://schemas.microsoft.com/office/word/2006/wordml" xmlns:wps="http://schemas.microsoft.com/office/word/2010/wordprocessingShape" mc:Ignorable="w14 w15 w16se w16cid wp14">
   <w16cid:commentId w16cid:paraId="5D8CDCCD" w16cid:durableId="1FFD6AF6"/>
+  <w16cid:commentId w16cid:paraId="5711D2CA" w16cid:durableId="206743FF"/>
+  <w16cid:commentId w16cid:paraId="73DDBF5C" w16cid:durableId="2067443A"/>
+  <w16cid:commentId w16cid:paraId="0B34FA4B" w16cid:durableId="206744E7"/>
+  <w16cid:commentId w16cid:paraId="6D74BAF5" w16cid:durableId="20674591"/>
   <w16cid:commentId w16cid:paraId="64796A43" w16cid:durableId="1E6E85AF"/>
+  <w16cid:commentId w16cid:paraId="5FD62A8E" w16cid:durableId="206745C7"/>
   <w16cid:commentId w16cid:paraId="16782E7E" w16cid:durableId="20462C6E"/>
 </w16cid:commentsIds>
 </file>
@@ -7321,6 +8237,7 @@
     <w:lsdException w:name="HTML Sample" w:semiHidden="1" w:unhideWhenUsed="1"/>
     <w:lsdException w:name="HTML Typewriter" w:semiHidden="1" w:unhideWhenUsed="1"/>
     <w:lsdException w:name="HTML Variable" w:semiHidden="1" w:unhideWhenUsed="1"/>
+    <w:lsdException w:name="Normal Table" w:semiHidden="1" w:unhideWhenUsed="1"/>
     <w:lsdException w:name="annotation subject" w:semiHidden="1" w:unhideWhenUsed="1"/>
     <w:lsdException w:name="No List" w:semiHidden="1" w:unhideWhenUsed="1"/>
     <w:lsdException w:name="Outline List 1" w:semiHidden="1" w:unhideWhenUsed="1"/>
@@ -7367,8 +8284,10 @@
     <w:lsdException w:name="Table Subtle 2" w:semiHidden="1" w:unhideWhenUsed="1"/>
     <w:lsdException w:name="Table Web 1" w:semiHidden="1" w:unhideWhenUsed="1"/>
     <w:lsdException w:name="Table Web 2" w:semiHidden="1" w:unhideWhenUsed="1"/>
+    <w:lsdException w:name="Table Web 3" w:semiHidden="1" w:unhideWhenUsed="1"/>
     <w:lsdException w:name="Balloon Text" w:semiHidden="1" w:unhideWhenUsed="1"/>
     <w:lsdException w:name="Table Grid" w:uiPriority="39"/>
+    <w:lsdException w:name="Table Theme" w:semiHidden="1" w:unhideWhenUsed="1"/>
     <w:lsdException w:name="Placeholder Text" w:semiHidden="1"/>
     <w:lsdException w:name="No Spacing" w:uiPriority="1" w:qFormat="1"/>
     <w:lsdException w:name="Light Shading" w:uiPriority="60"/>
@@ -8264,7 +9183,7 @@
 </file>
 
 <file path=customXml/itemProps1.xml><?xml version="1.0" encoding="utf-8"?>
-<ds:datastoreItem xmlns:ds="http://schemas.openxmlformats.org/officeDocument/2006/customXml" ds:itemID="{6900D65F-0916-4D51-8E26-EE716F9D06E8}">
+<ds:datastoreItem xmlns:ds="http://schemas.openxmlformats.org/officeDocument/2006/customXml" ds:itemID="{632D193A-C33A-4B90-A67B-AA2C831F8038}">
   <ds:schemaRefs>
     <ds:schemaRef ds:uri="http://schemas.openxmlformats.org/officeDocument/2006/bibliography"/>
   </ds:schemaRefs>

</xml_diff>

<commit_message>
updated table and figure RMD
</commit_message>
<xml_diff>
--- a/Chapter1.docx
+++ b/Chapter1.docx
@@ -2256,7 +2256,7 @@
         <w:rPr>
           <w:rFonts w:cs="Times New Roman"/>
         </w:rPr>
-        <w:t>modeled</w:t>
+        <w:t>assessed</w:t>
       </w:r>
       <w:r>
         <w:rPr>
@@ -2274,19 +2274,31 @@
         <w:rPr>
           <w:rFonts w:cs="Times New Roman"/>
         </w:rPr>
-        <w:t xml:space="preserve">total </w:t>
-      </w:r>
-      <w:r>
-        <w:rPr>
-          <w:rFonts w:cs="Times New Roman"/>
-        </w:rPr>
         <w:t>species richness</w:t>
       </w:r>
       <w:r>
         <w:rPr>
           <w:rFonts w:cs="Times New Roman"/>
         </w:rPr>
-        <w:t xml:space="preserve"> across and within sampling years</w:t>
+        <w:t xml:space="preserve"> </w:t>
+      </w:r>
+      <w:r>
+        <w:rPr>
+          <w:rFonts w:cs="Times New Roman"/>
+        </w:rPr>
+        <w:t xml:space="preserve">and rare species </w:t>
+      </w:r>
+      <w:r>
+        <w:rPr>
+          <w:rFonts w:cs="Times New Roman"/>
+        </w:rPr>
+        <w:t xml:space="preserve">presence / absence </w:t>
+      </w:r>
+      <w:r>
+        <w:rPr>
+          <w:rFonts w:cs="Times New Roman"/>
+        </w:rPr>
+        <w:t>over time</w:t>
       </w:r>
       <w:r>
         <w:rPr>
@@ -2298,13 +2310,55 @@
         <w:rPr>
           <w:rFonts w:cs="Times New Roman"/>
         </w:rPr>
-        <w:t xml:space="preserve">2) </w:t>
-      </w:r>
-      <w:r>
-        <w:rPr>
-          <w:rFonts w:cs="Times New Roman"/>
-        </w:rPr>
-        <w:t>binomial presence / absence of rare species</w:t>
+        <w:t>2</w:t>
+      </w:r>
+      <w:r>
+        <w:rPr>
+          <w:rFonts w:cs="Times New Roman"/>
+        </w:rPr>
+        <w:t xml:space="preserve">) </w:t>
+      </w:r>
+      <w:r>
+        <w:rPr>
+          <w:rFonts w:cs="Times New Roman"/>
+        </w:rPr>
+        <w:t xml:space="preserve">effects of </w:t>
+      </w:r>
+      <w:r>
+        <w:rPr>
+          <w:rFonts w:cs="Times New Roman"/>
+        </w:rPr>
+        <w:t>environmental variable</w:t>
+      </w:r>
+      <w:r>
+        <w:rPr>
+          <w:rFonts w:cs="Times New Roman"/>
+        </w:rPr>
+        <w:t xml:space="preserve">s upon species assemblage structure </w:t>
+      </w:r>
+      <w:r>
+        <w:rPr>
+          <w:rFonts w:cs="Times New Roman"/>
+        </w:rPr>
+        <w:t xml:space="preserve">and </w:t>
+      </w:r>
+      <w:r>
+        <w:rPr>
+          <w:rFonts w:cs="Times New Roman"/>
+        </w:rPr>
+        <w:t>3</w:t>
+      </w:r>
+      <w:r>
+        <w:rPr>
+          <w:rFonts w:cs="Times New Roman"/>
+        </w:rPr>
+        <w:t>) species assemblage structure change</w:t>
+      </w:r>
+      <w:r>
+        <w:rPr>
+          <w:rFonts w:cs="Times New Roman"/>
+        </w:rPr>
+        <w:t>s</w:t>
       </w:r>
       <w:r>
         <w:rPr>
@@ -2316,67 +2370,515 @@
         <w:rPr>
           <w:rFonts w:cs="Times New Roman"/>
         </w:rPr>
+        <w:t xml:space="preserve">. </w:t>
+      </w:r>
+      <w:r>
+        <w:rPr>
+          <w:rFonts w:cs="Times New Roman"/>
+        </w:rPr>
+        <w:t>These analyses demonstrate how the nearshore Alaskan Arctic fish community is changing in response to shifts in climate and environmental conditions</w:t>
+      </w:r>
+      <w:bookmarkStart w:id="2" w:name="_GoBack"/>
+      <w:bookmarkEnd w:id="2"/>
+      <w:r>
+        <w:rPr>
+          <w:rFonts w:cs="Times New Roman"/>
+        </w:rPr>
+        <w:t>.</w:t>
+      </w:r>
+    </w:p>
+    <w:p>
+      <w:pPr>
+        <w:pStyle w:val="Heading1"/>
+      </w:pPr>
+      <w:r>
+        <w:t>Methods</w:t>
+      </w:r>
+    </w:p>
+    <w:p>
+      <w:pPr>
+        <w:ind w:firstLine="540"/>
+        <w:rPr>
+          <w:rFonts w:cs="Times New Roman"/>
+        </w:rPr>
+      </w:pPr>
+      <w:r>
+        <w:rPr>
+          <w:rFonts w:cs="Times New Roman"/>
+        </w:rPr>
+        <w:t>The Beaufort Sea is a peripheral sea to the Arctic Ocean along the northern coast of Alaska and Canada. Coastlines along the Alaskan Beaufort Sea are typically salt marshes and slumping tundra, and coastal erosion rates appear to be increasing at many locations (Gibbs and Richmond 2015). Much of the coastal Beaufort Sea is shallow; for example, the 2-m isobath is 1 to 8 km from shore (Britch et al. 1983; Ross 1988). Barrier islands occur along much of the Alaskan Beaufort Sea coast, differentiating outside marine waters from the coastal waters. There are several large sources of freshwater inputs into the Beaufort Sea, including the Colville River (9.0 km</w:t>
+      </w:r>
+      <w:r>
+        <w:rPr>
+          <w:rFonts w:cs="Times New Roman"/>
+          <w:vertAlign w:val="superscript"/>
+        </w:rPr>
+        <w:t>3</w:t>
+      </w:r>
+      <w:r>
+        <w:rPr>
+          <w:rFonts w:cs="Times New Roman"/>
+        </w:rPr>
+        <w:t>/year; USGS 2018a), the Sagavanirktok River (1.5 km</w:t>
+      </w:r>
+      <w:r>
+        <w:rPr>
+          <w:rFonts w:cs="Times New Roman"/>
+          <w:vertAlign w:val="superscript"/>
+        </w:rPr>
+        <w:t>3</w:t>
+      </w:r>
+      <w:r>
+        <w:rPr>
+          <w:rFonts w:cs="Times New Roman"/>
+        </w:rPr>
+        <w:t>/year; USGS 2018b), and the Mackenzie River (325 km</w:t>
+      </w:r>
+      <w:r>
+        <w:rPr>
+          <w:rFonts w:cs="Times New Roman"/>
+          <w:vertAlign w:val="superscript"/>
+        </w:rPr>
+        <w:t>3</w:t>
+      </w:r>
+      <w:r>
+        <w:rPr>
+          <w:rFonts w:cs="Times New Roman"/>
+        </w:rPr>
+        <w:t xml:space="preserve">/year; Yang et al. 2015). </w:t>
+      </w:r>
+      <w:r>
+        <w:rPr>
+          <w:rFonts w:cs="Times New Roman"/>
+        </w:rPr>
+        <w:t xml:space="preserve">Prudhoe Bay is a semi-estuarine bay </w:t>
+      </w:r>
+      <w:r>
+        <w:rPr>
+          <w:rFonts w:cs="Times New Roman"/>
+        </w:rPr>
+        <w:t xml:space="preserve">of the Beaufort Sea </w:t>
+      </w:r>
+      <w:r>
+        <w:rPr>
+          <w:rFonts w:cs="Times New Roman"/>
+        </w:rPr>
+        <w:t xml:space="preserve">formed near the mouth of the Sagavanirktok River delta. </w:t>
+      </w:r>
+      <w:r>
+        <w:rPr>
+          <w:rFonts w:cs="Times New Roman"/>
+        </w:rPr>
+        <w:t xml:space="preserve">The </w:t>
+      </w:r>
+      <w:r>
+        <w:rPr>
+          <w:rFonts w:cs="Times New Roman"/>
+        </w:rPr>
+        <w:t xml:space="preserve">immediate </w:t>
+      </w:r>
+      <w:r>
+        <w:rPr>
+          <w:rFonts w:cs="Times New Roman"/>
+        </w:rPr>
+        <w:lastRenderedPageBreak/>
+        <w:t>surrounding coastal waters are shallow</w:t>
+      </w:r>
+      <w:r>
+        <w:rPr>
+          <w:rFonts w:cs="Times New Roman"/>
+        </w:rPr>
+        <w:t>, with</w:t>
+      </w:r>
+      <w:r>
+        <w:rPr>
+          <w:rFonts w:cs="Times New Roman"/>
+        </w:rPr>
+        <w:t xml:space="preserve"> the 6-m water depth contour </w:t>
+      </w:r>
+      <w:r>
+        <w:rPr>
+          <w:rFonts w:cs="Times New Roman"/>
+        </w:rPr>
+        <w:t xml:space="preserve">less </w:t>
+      </w:r>
+      <w:r>
+        <w:rPr>
+          <w:rFonts w:cs="Times New Roman"/>
+        </w:rPr>
+        <w:t>than 5 km from most parts of natural, unaltered shore</w:t>
+      </w:r>
+      <w:r>
+        <w:rPr>
+          <w:rFonts w:cs="Times New Roman"/>
+        </w:rPr>
+        <w:t xml:space="preserve"> and s</w:t>
+      </w:r>
+      <w:r>
+        <w:rPr>
+          <w:rFonts w:cs="Times New Roman"/>
+        </w:rPr>
+        <w:t xml:space="preserve">everal barrier islands </w:t>
+      </w:r>
+      <w:r>
+        <w:rPr>
+          <w:rFonts w:cs="Times New Roman"/>
+        </w:rPr>
+        <w:t xml:space="preserve">are within 15 km of shore </w:t>
+      </w:r>
+      <w:r>
+        <w:rPr>
+          <w:rFonts w:cs="Times New Roman"/>
+        </w:rPr>
+        <w:fldChar w:fldCharType="begin" w:fldLock="1"/>
+      </w:r>
+      <w:r>
+        <w:rPr>
+          <w:rFonts w:cs="Times New Roman"/>
+        </w:rPr>
+        <w:instrText>ADDIN CSL_CITATION {"citationItems":[{"id":"ITEM-1","itemData":{"author":[{"dropping-particle":"","family":"Ross","given":"Bryan D.","non-dropping-particle":"","parse-names":false,"suffix":""}],"id":"ITEM-1","issued":{"date-parts":[["1988"]]},"publisher-place":"Anchorage, Alaska","title":"Causeways in the Alaskan Beaufort Sea","type":"report"},"uris":["http://www.mendeley.com/documents/?uuid=22003416-9f47-49e8-a532-af0934e3e574"]}],"mendeley":{"formattedCitation":"(Ross 1988)","plainTextFormattedCitation":"(Ross 1988)","previouslyFormattedCitation":"(Ross 1988)"},"properties":{"noteIndex":0},"schema":"https://github.com/citation-style-language/schema/raw/master/csl-citation.json"}</w:instrText>
+      </w:r>
+      <w:r>
+        <w:rPr>
+          <w:rFonts w:cs="Times New Roman"/>
+        </w:rPr>
+        <w:fldChar w:fldCharType="separate"/>
+      </w:r>
+      <w:r>
+        <w:rPr>
+          <w:rFonts w:cs="Times New Roman"/>
+          <w:noProof/>
+        </w:rPr>
+        <w:t>(Ross 1988)</w:t>
+      </w:r>
+      <w:r>
+        <w:rPr>
+          <w:rFonts w:cs="Times New Roman"/>
+        </w:rPr>
+        <w:fldChar w:fldCharType="end"/>
+      </w:r>
+      <w:r>
+        <w:rPr>
+          <w:rFonts w:cs="Times New Roman"/>
+        </w:rPr>
+        <w:t xml:space="preserve">. </w:t>
+      </w:r>
+      <w:r>
+        <w:rPr>
+          <w:rFonts w:cs="Times New Roman"/>
+        </w:rPr>
+        <w:t xml:space="preserve">Much of the terrestrial environment around Prudhoe Bay has developed </w:t>
+      </w:r>
+      <w:r>
+        <w:rPr>
+          <w:rFonts w:cs="Times New Roman"/>
+        </w:rPr>
+        <w:t xml:space="preserve">infrastructure </w:t>
+      </w:r>
+      <w:r>
+        <w:rPr>
+          <w:rFonts w:cs="Times New Roman"/>
+        </w:rPr>
+        <w:t>for the extraction and processing of oil, with many permanent structures inland from the coast. In addition, several oil extraction and processing facilities have been constructed on man-made islands</w:t>
+      </w:r>
+      <w:r>
+        <w:rPr>
+          <w:rFonts w:cs="Times New Roman"/>
+        </w:rPr>
+        <w:t xml:space="preserve"> that are </w:t>
+      </w:r>
+      <w:r>
+        <w:rPr>
+          <w:rFonts w:cs="Times New Roman"/>
+        </w:rPr>
+        <w:t>connected to shore with gravel causeways and bridge breaches</w:t>
+      </w:r>
+      <w:r>
+        <w:rPr>
+          <w:rFonts w:cs="Times New Roman"/>
+        </w:rPr>
+        <w:t xml:space="preserve"> </w:t>
+      </w:r>
+      <w:r>
+        <w:rPr>
+          <w:rFonts w:cs="Times New Roman"/>
+        </w:rPr>
+        <w:fldChar w:fldCharType="begin" w:fldLock="1"/>
+      </w:r>
+      <w:r>
+        <w:rPr>
+          <w:rFonts w:cs="Times New Roman"/>
+        </w:rPr>
+        <w:instrText>ADDIN CSL_CITATION {"citationItems":[{"id":"ITEM-1","itemData":{"author":[{"dropping-particle":"","family":"Ross","given":"Bryan D.","non-dropping-particle":"","parse-names":false,"suffix":""}],"id":"ITEM-1","issued":{"date-parts":[["1988"]]},"publisher-place":"Anchorage, Alaska","title":"Causeways in the Alaskan Beaufort Sea","type":"report"},"uris":["http://www.mendeley.com/documents/?uuid=22003416-9f47-49e8-a532-af0934e3e574"]}],"mendeley":{"formattedCitation":"(Ross 1988)","plainTextFormattedCitation":"(Ross 1988)","previouslyFormattedCitation":"(Ross 1988)"},"properties":{"noteIndex":0},"schema":"https://github.com/citation-style-language/schema/raw/master/csl-citation.json"}</w:instrText>
+      </w:r>
+      <w:r>
+        <w:rPr>
+          <w:rFonts w:cs="Times New Roman"/>
+        </w:rPr>
+        <w:fldChar w:fldCharType="separate"/>
+      </w:r>
+      <w:r>
+        <w:rPr>
+          <w:rFonts w:cs="Times New Roman"/>
+          <w:noProof/>
+        </w:rPr>
+        <w:t>(Ross 1988)</w:t>
+      </w:r>
+      <w:r>
+        <w:rPr>
+          <w:rFonts w:cs="Times New Roman"/>
+        </w:rPr>
+        <w:fldChar w:fldCharType="end"/>
+      </w:r>
+      <w:r>
+        <w:rPr>
+          <w:rFonts w:cs="Times New Roman"/>
+        </w:rPr>
+        <w:t xml:space="preserve">. The majority of the shoreline remains as natural tundra banks, </w:t>
+      </w:r>
+      <w:r>
+        <w:rPr>
+          <w:rFonts w:cs="Times New Roman"/>
+        </w:rPr>
+        <w:t>al</w:t>
+      </w:r>
+      <w:r>
+        <w:rPr>
+          <w:rFonts w:cs="Times New Roman"/>
+        </w:rPr>
+        <w:t>though the rate</w:t>
+      </w:r>
+      <w:r>
+        <w:rPr>
+          <w:rFonts w:cs="Times New Roman"/>
+        </w:rPr>
+        <w:t xml:space="preserve"> of </w:t>
+      </w:r>
+      <w:r>
+        <w:rPr>
+          <w:rFonts w:cs="Times New Roman"/>
+        </w:rPr>
+        <w:t>erosion has increased at many locations</w:t>
+      </w:r>
+      <w:r>
+        <w:rPr>
+          <w:rFonts w:cs="Times New Roman"/>
+        </w:rPr>
+        <w:t xml:space="preserve"> </w:t>
+      </w:r>
+      <w:r>
+        <w:rPr>
+          <w:rFonts w:cs="Times New Roman"/>
+        </w:rPr>
+        <w:fldChar w:fldCharType="begin" w:fldLock="1"/>
+      </w:r>
+      <w:r>
+        <w:rPr>
+          <w:rFonts w:cs="Times New Roman"/>
+        </w:rPr>
+        <w:instrText>ADDIN CSL_CITATION {"citationItems":[{"id":"ITEM-1","itemData":{"ISSN":"2015–1048","author":[{"dropping-particle":"","family":"Gibbs","given":"Ann E","non-dropping-particle":"","parse-names":false,"suffix":""},{"dropping-particle":"","family":"Richmond","given":"Bruce M","non-dropping-particle":"","parse-names":false,"suffix":""}],"container-title":"U.S. Geological Survey Open File Report 2015 - 1048","id":"ITEM-1","issued":{"date-parts":[["2015"]]},"number-of-pages":"96","title":"National Assessment of Shoreline Change — Historical Shoreline Change Along the North Coast of Alaska , U.S.-Canadian Border to Icy Cape","type":"report"},"uris":["http://www.mendeley.com/documents/?uuid=d4e76cf1-4893-4299-bc68-fe3d4aebafcf"]}],"mendeley":{"formattedCitation":"(Gibbs and Richmond 2015)","plainTextFormattedCitation":"(Gibbs and Richmond 2015)","previouslyFormattedCitation":"(Gibbs and Richmond 2015)"},"properties":{"noteIndex":0},"schema":"https://github.com/citation-style-language/schema/raw/master/csl-citation.json"}</w:instrText>
+      </w:r>
+      <w:r>
+        <w:rPr>
+          <w:rFonts w:cs="Times New Roman"/>
+        </w:rPr>
+        <w:fldChar w:fldCharType="separate"/>
+      </w:r>
+      <w:r>
+        <w:rPr>
+          <w:rFonts w:cs="Times New Roman"/>
+          <w:noProof/>
+        </w:rPr>
+        <w:t>(Gibbs and Richmond 2015)</w:t>
+      </w:r>
+      <w:r>
+        <w:rPr>
+          <w:rFonts w:cs="Times New Roman"/>
+        </w:rPr>
+        <w:fldChar w:fldCharType="end"/>
+      </w:r>
+      <w:r>
+        <w:rPr>
+          <w:rFonts w:cs="Times New Roman"/>
+        </w:rPr>
+        <w:t>.</w:t>
+      </w:r>
+    </w:p>
+    <w:p>
+      <w:pPr>
+        <w:ind w:firstLine="540"/>
+        <w:rPr>
+          <w:rFonts w:cs="Times New Roman"/>
+        </w:rPr>
+      </w:pPr>
+      <w:r>
+        <w:rPr>
+          <w:rFonts w:cs="Times New Roman"/>
+        </w:rPr>
+        <w:t xml:space="preserve">Beginning in </w:t>
+      </w:r>
+      <w:r>
+        <w:rPr>
+          <w:rFonts w:cs="Times New Roman"/>
+        </w:rPr>
+        <w:t>1981</w:t>
+      </w:r>
+      <w:r>
+        <w:rPr>
+          <w:rFonts w:cs="Times New Roman"/>
+        </w:rPr>
         <w:t xml:space="preserve">, </w:t>
       </w:r>
       <w:r>
         <w:rPr>
           <w:rFonts w:cs="Times New Roman"/>
         </w:rPr>
-        <w:t xml:space="preserve">3) </w:t>
-      </w:r>
-      <w:r>
-        <w:rPr>
-          <w:rFonts w:cs="Times New Roman"/>
-        </w:rPr>
-        <w:t xml:space="preserve">effects of </w:t>
-      </w:r>
-      <w:r>
-        <w:rPr>
-          <w:rFonts w:cs="Times New Roman"/>
-        </w:rPr>
-        <w:t>environmental variable</w:t>
-      </w:r>
-      <w:r>
-        <w:rPr>
-          <w:rFonts w:cs="Times New Roman"/>
-        </w:rPr>
-        <w:t>s upon species assemblage structure ordinations</w:t>
-      </w:r>
-      <w:r>
-        <w:rPr>
-          <w:rFonts w:cs="Times New Roman"/>
-        </w:rPr>
-        <w:t xml:space="preserve">, </w:t>
-      </w:r>
-      <w:r>
-        <w:rPr>
-          <w:rFonts w:cs="Times New Roman"/>
-        </w:rPr>
-        <w:t xml:space="preserve">4) </w:t>
-      </w:r>
-      <w:r>
-        <w:rPr>
-          <w:rFonts w:cs="Times New Roman"/>
-        </w:rPr>
-        <w:t xml:space="preserve">permutational multivariate analysis of variance (PERMANOVA) </w:t>
-      </w:r>
-      <w:r>
-        <w:rPr>
-          <w:rFonts w:cs="Times New Roman"/>
-        </w:rPr>
-        <w:t xml:space="preserve">of environmental effects upon species assemblage structure, and 5) </w:t>
-      </w:r>
-      <w:r>
-        <w:rPr>
-          <w:rFonts w:cs="Times New Roman"/>
-        </w:rPr>
-        <w:t>tests to determine</w:t>
-      </w:r>
-      <w:r>
-        <w:rPr>
-          <w:rFonts w:cs="Times New Roman"/>
-        </w:rPr>
-        <w:t xml:space="preserve"> whether species assemblage structure has changed over time</w:t>
+        <w:t xml:space="preserve">daily fish monitoring has occurred annually along the coast near Prudhoe Bay, Alaska for approximately 8–10 weeks each summer during July and August, with the exception of the 1999 and 2000 field seasons. </w:t>
+      </w:r>
+      <w:r>
+        <w:rPr>
+          <w:rFonts w:cs="Times New Roman"/>
+        </w:rPr>
+        <w:t>S</w:t>
+      </w:r>
+      <w:r>
+        <w:rPr>
+          <w:rFonts w:cs="Times New Roman"/>
+        </w:rPr>
+        <w:t xml:space="preserve">ince 2001, </w:t>
+      </w:r>
+      <w:r>
+        <w:rPr>
+          <w:rFonts w:cs="Times New Roman"/>
+        </w:rPr>
+        <w:t xml:space="preserve">a standardized sampling methodology for collecting </w:t>
+      </w:r>
+      <w:r>
+        <w:rPr>
+          <w:rFonts w:cs="Times New Roman"/>
+        </w:rPr>
+        <w:t>daily abundance and length data (for select species of subsistence importance) have been recorded in an annual database.</w:t>
+      </w:r>
+      <w:r>
+        <w:rPr>
+          <w:rFonts w:cs="Times New Roman"/>
+        </w:rPr>
+        <w:t xml:space="preserve"> </w:t>
+      </w:r>
+      <w:r>
+        <w:rPr>
+          <w:rFonts w:cs="Times New Roman"/>
+        </w:rPr>
+        <w:t>F</w:t>
+      </w:r>
+      <w:r>
+        <w:rPr>
+          <w:rFonts w:cs="Times New Roman"/>
+        </w:rPr>
+        <w:t xml:space="preserve">our fixed stations </w:t>
+      </w:r>
+      <w:r>
+        <w:rPr>
+          <w:rFonts w:cs="Times New Roman"/>
+        </w:rPr>
+        <w:t xml:space="preserve">collect fish using </w:t>
+      </w:r>
+      <w:r>
+        <w:rPr>
+          <w:rFonts w:cs="Times New Roman"/>
+        </w:rPr>
+        <w:t>double-ended fyke nets</w:t>
+      </w:r>
+      <w:r>
+        <w:rPr>
+          <w:rFonts w:cs="Times New Roman"/>
+        </w:rPr>
+        <w:t xml:space="preserve">, located </w:t>
+      </w:r>
+      <w:r>
+        <w:rPr>
+          <w:rFonts w:cs="Times New Roman"/>
+        </w:rPr>
+        <w:t xml:space="preserve">roughly east-west, spaced approximately 27 km apart (Figure 1). From west to east, these sites are identified as Site 220 (approximately 1 km west from the base of the West Dock causeway; sampled 2001–2018), Site 218 (on the west side of Prudhoe Bay at the West Beach drilling pad; sampled 2001–2018), Site 214 (at the </w:t>
+      </w:r>
+      <w:proofErr w:type="spellStart"/>
+      <w:r>
+        <w:rPr>
+          <w:rFonts w:cs="Times New Roman"/>
+        </w:rPr>
+        <w:t>Niakuk</w:t>
+      </w:r>
+      <w:proofErr w:type="spellEnd"/>
+      <w:r>
+        <w:rPr>
+          <w:rFonts w:cs="Times New Roman"/>
+        </w:rPr>
+        <w:t xml:space="preserve"> drilling pad on the tip of Heald Point; sampled 2002–2018), and Site 230 (</w:t>
+      </w:r>
+      <w:r>
+        <w:rPr>
+          <w:rFonts w:cs="Times New Roman"/>
+        </w:rPr>
+        <w:t xml:space="preserve">located midway </w:t>
+      </w:r>
+      <w:r>
+        <w:rPr>
+          <w:rFonts w:cs="Times New Roman"/>
+        </w:rPr>
+        <w:t>on the eastern side of the Endicott Causewa</w:t>
+      </w:r>
+      <w:r>
+        <w:rPr>
+          <w:rFonts w:cs="Times New Roman"/>
+        </w:rPr>
+        <w:t>y</w:t>
+      </w:r>
+      <w:r>
+        <w:rPr>
+          <w:rFonts w:cs="Times New Roman"/>
+        </w:rPr>
+        <w:t xml:space="preserve">; sampled 2001–2018). In 2001, Site 231 was fished on the western side of the Endicott causeway to follow historical sampling locations, but due to changing bathymetry the site was replaced the following year with the current sampling location of Site 214. </w:t>
+      </w:r>
+      <w:r>
+        <w:rPr>
+          <w:rFonts w:cs="Times New Roman"/>
+        </w:rPr>
+        <w:t xml:space="preserve">Site 231 was removed from all analyses. </w:t>
+      </w:r>
+    </w:p>
+    <w:p>
+      <w:pPr>
+        <w:ind w:firstLine="540"/>
+        <w:rPr>
+          <w:rFonts w:cs="Times New Roman"/>
+        </w:rPr>
+      </w:pPr>
+      <w:r>
+        <w:rPr>
+          <w:rFonts w:cs="Times New Roman"/>
+        </w:rPr>
+        <w:lastRenderedPageBreak/>
+        <w:t xml:space="preserve">At each of the four sampling locations, two fyke nets with an opening of 1.8 m by 1.7 m were set side-by-side, opening towards the coastline, with a 60-m blocker net leading to shore. A 15-m blocker wing was attached to the outer edge of each cod end. Using this bi-directional sampling method, the fyke nets could intercept and catch fish moving along the shoreline in either direction. All blocker lead nets and wings were constructed from 2.5-cm stretch mesh, while the fyke net mesh consisted of 1.27-cm stretch mesh. Three consecutive throats were located behind each 1.7-m frame opening, with the outermost throat having a functional width of 11.4 cm. Net specifications were consistently used throughout the duration of the study, with the exception of a modification in 2009 to add a vertical metal bar to the fyke net funnel to prevent incidental seal catches. Sampling sites were operated from approximately July 1 through September 1 each year, with the precise dates of installation and removal for each site varying each year. </w:t>
+      </w:r>
+      <w:commentRangeStart w:id="3"/>
+      <w:r>
+        <w:rPr>
+          <w:rFonts w:cs="Times New Roman"/>
+        </w:rPr>
+        <w:t>The latest date of first sampling was July 6 (2018) and the earliest date of last sampling was August 25</w:t>
+      </w:r>
+      <w:r>
+        <w:rPr>
+          <w:rFonts w:cs="Times New Roman"/>
+        </w:rPr>
+        <w:t xml:space="preserve"> (2012)</w:t>
+      </w:r>
+      <w:commentRangeEnd w:id="3"/>
+      <w:r>
+        <w:rPr>
+          <w:rStyle w:val="CommentReference"/>
+        </w:rPr>
+        <w:commentReference w:id="3"/>
       </w:r>
       <w:r>
         <w:rPr>
@@ -2387,14 +2889,6 @@
     </w:p>
     <w:p>
       <w:pPr>
-        <w:pStyle w:val="Heading1"/>
-      </w:pPr>
-      <w:r>
-        <w:t>Methods</w:t>
-      </w:r>
-    </w:p>
-    <w:p>
-      <w:pPr>
         <w:ind w:firstLine="540"/>
         <w:rPr>
           <w:rFonts w:cs="Times New Roman"/>
@@ -2404,20 +2898,208 @@
         <w:rPr>
           <w:rFonts w:cs="Times New Roman"/>
         </w:rPr>
-        <w:t>The Beaufort Sea is a peripheral sea to the Arctic Ocean along the northern coast of Alaska and Canada. Coastlines along the Alaskan Beaufort Sea are typically salt marshes and slumping tundra, and coastal erosion rates appear to be increasing at many locations (Gibbs and Richmond 2015). Much of the coastal Beaufort Sea is shallow; for example, the 2-m isobath is 1 to 8 km from shore (Britch et al. 1983; Ross 1988). Barrier islands occur along much of the Alaskan Beaufort Sea coast, differentiating outside marine waters from the coastal waters. There are several large sources of freshwater inputs into the Beaufort Sea, including the Colville River (9.0 km</w:t>
+        <w:t>Each net was checked daily and all fish were identified to species and enumerated</w:t>
+      </w:r>
+      <w:r>
+        <w:rPr>
+          <w:rFonts w:cs="Times New Roman"/>
+        </w:rPr>
+        <w:t xml:space="preserve">, unless </w:t>
+      </w:r>
+      <w:r>
+        <w:rPr>
+          <w:rFonts w:cs="Times New Roman"/>
+        </w:rPr>
+        <w:t>unsafe conditions prevented sampling at certain sites.</w:t>
+      </w:r>
+      <w:r>
+        <w:rPr>
+          <w:rFonts w:cs="Times New Roman"/>
+        </w:rPr>
+        <w:t xml:space="preserve"> After species identification, enumeration, and measurements of a subsample of select species, fish were released away and offshore from the cod-end openings to minimize recapture. All fish were identified using Mecklenburg et al. (2002), George et al. (2009), and </w:t>
+      </w:r>
+      <w:proofErr w:type="spellStart"/>
+      <w:r>
+        <w:rPr>
+          <w:rFonts w:cs="Times New Roman"/>
+        </w:rPr>
+        <w:t>Thorsteinson</w:t>
+      </w:r>
+      <w:proofErr w:type="spellEnd"/>
+      <w:r>
+        <w:rPr>
+          <w:rFonts w:cs="Times New Roman"/>
+        </w:rPr>
+        <w:t xml:space="preserve"> and Love (2016). Field sampling protocols were essentially unchanged from 2001 to 2018, except for the addition in 2017 of length measurements from new fish species. </w:t>
+      </w:r>
+      <w:r>
+        <w:rPr>
+          <w:rFonts w:cs="Times New Roman"/>
+        </w:rPr>
+        <w:t xml:space="preserve">Abundance data were recorded by net site and side for each species; for all analyses, both net sides were aggregated. Fish abundance data were pooled then scaled by combined sampling effort to get biweekly and annual catch per unit effort (CPUE) </w:t>
+      </w:r>
+      <w:r>
+        <w:rPr>
+          <w:rFonts w:cs="Times New Roman"/>
+        </w:rPr>
+        <w:lastRenderedPageBreak/>
+        <w:t xml:space="preserve">for each species. </w:t>
+      </w:r>
+      <w:commentRangeStart w:id="4"/>
+      <w:r>
+        <w:rPr>
+          <w:rFonts w:cs="Times New Roman"/>
+        </w:rPr>
+        <w:t xml:space="preserve">Two fish that were unable to be identified to species and 24 hybridized ciscoes were excluded from all analyses. </w:t>
+      </w:r>
+      <w:commentRangeEnd w:id="4"/>
+      <w:r>
+        <w:rPr>
+          <w:rStyle w:val="CommentReference"/>
+        </w:rPr>
+        <w:commentReference w:id="4"/>
+      </w:r>
+    </w:p>
+    <w:p>
+      <w:pPr>
+        <w:ind w:firstLine="540"/>
+        <w:rPr>
+          <w:rFonts w:cs="Times New Roman"/>
+        </w:rPr>
+      </w:pPr>
+      <w:r>
+        <w:rPr>
+          <w:rFonts w:cs="Times New Roman"/>
+        </w:rPr>
+        <w:t>E</w:t>
+      </w:r>
+      <w:r>
+        <w:rPr>
+          <w:rFonts w:cs="Times New Roman"/>
+        </w:rPr>
+        <w:t>nvironmental variables</w:t>
+      </w:r>
+      <w:r>
+        <w:rPr>
+          <w:rFonts w:cs="Times New Roman"/>
+        </w:rPr>
+        <w:t xml:space="preserve"> examined were</w:t>
+      </w:r>
+      <w:r>
+        <w:rPr>
+          <w:rFonts w:cs="Times New Roman"/>
+        </w:rPr>
+        <w:t xml:space="preserve"> </w:t>
+      </w:r>
+      <w:r>
+        <w:rPr>
+          <w:rFonts w:cs="Times New Roman"/>
+        </w:rPr>
+        <w:t xml:space="preserve">water </w:t>
+      </w:r>
+      <w:r>
+        <w:rPr>
+          <w:rFonts w:cs="Times New Roman"/>
+        </w:rPr>
+        <w:t xml:space="preserve">temperature (°C) </w:t>
+      </w:r>
+      <w:r>
+        <w:rPr>
+          <w:rFonts w:cs="Times New Roman"/>
+        </w:rPr>
+        <w:t xml:space="preserve">and </w:t>
+      </w:r>
+      <w:r>
+        <w:rPr>
+          <w:rFonts w:cs="Times New Roman"/>
+        </w:rPr>
+        <w:t>salinity (ppt)</w:t>
+      </w:r>
+      <w:r>
+        <w:rPr>
+          <w:rFonts w:cs="Times New Roman"/>
+        </w:rPr>
+        <w:t xml:space="preserve"> from midway through the water column</w:t>
+      </w:r>
+      <w:r>
+        <w:rPr>
+          <w:rFonts w:cs="Times New Roman"/>
+        </w:rPr>
+        <w:t xml:space="preserve">, wind </w:t>
+      </w:r>
+      <w:r>
+        <w:rPr>
+          <w:rFonts w:cs="Times New Roman"/>
+        </w:rPr>
+        <w:t xml:space="preserve">speed and </w:t>
+      </w:r>
+      <w:r>
+        <w:rPr>
+          <w:rFonts w:cs="Times New Roman"/>
+        </w:rPr>
+        <w:t>directionality (km/h</w:t>
+      </w:r>
+      <w:r>
+        <w:rPr>
+          <w:rFonts w:cs="Times New Roman"/>
+        </w:rPr>
+        <w:t xml:space="preserve">; </w:t>
+      </w:r>
+      <w:r>
+        <w:rPr>
+          <w:rFonts w:cs="Times New Roman"/>
+        </w:rPr>
+        <w:t>east/west</w:t>
+      </w:r>
+      <w:r>
+        <w:rPr>
+          <w:rFonts w:cs="Times New Roman"/>
+        </w:rPr>
+        <w:t xml:space="preserve">), </w:t>
+      </w:r>
+      <w:r>
+        <w:rPr>
+          <w:rFonts w:cs="Times New Roman"/>
+        </w:rPr>
+        <w:t>annual sea ice extent (maximum overwinter area; km</w:t>
       </w:r>
       <w:r>
         <w:rPr>
           <w:rFonts w:cs="Times New Roman"/>
           <w:vertAlign w:val="superscript"/>
         </w:rPr>
+        <w:t>2</w:t>
+      </w:r>
+      <w:r>
+        <w:rPr>
+          <w:rFonts w:cs="Times New Roman"/>
+        </w:rPr>
+        <w:t xml:space="preserve">) and duration (number of days from freeze up to melt date), </w:t>
+      </w:r>
+      <w:r>
+        <w:rPr>
+          <w:rFonts w:cs="Times New Roman"/>
+        </w:rPr>
+        <w:t>discharge for the Sagavanirktok River</w:t>
+      </w:r>
+      <w:r>
+        <w:rPr>
+          <w:rFonts w:cs="Times New Roman"/>
+        </w:rPr>
+        <w:t xml:space="preserve"> (recorded as ft</w:t>
+      </w:r>
+      <w:r>
+        <w:rPr>
+          <w:rFonts w:cs="Times New Roman"/>
+          <w:vertAlign w:val="superscript"/>
+        </w:rPr>
         <w:t>3</w:t>
       </w:r>
       <w:r>
         <w:rPr>
           <w:rFonts w:cs="Times New Roman"/>
         </w:rPr>
-        <w:t>/year; USGS 2018a), the Sagavanirktok River (1.5 km</w:t>
+        <w:t>/s, converted to m</w:t>
       </w:r>
       <w:r>
         <w:rPr>
@@ -2430,136 +3112,7 @@
         <w:rPr>
           <w:rFonts w:cs="Times New Roman"/>
         </w:rPr>
-        <w:t>/year; USGS 2018b), and the Mackenzie River (325 km</w:t>
-      </w:r>
-      <w:r>
-        <w:rPr>
-          <w:rFonts w:cs="Times New Roman"/>
-          <w:vertAlign w:val="superscript"/>
-        </w:rPr>
-        <w:t>3</w:t>
-      </w:r>
-      <w:r>
-        <w:rPr>
-          <w:rFonts w:cs="Times New Roman"/>
-        </w:rPr>
-        <w:t xml:space="preserve">/year; Yang et al. 2015). </w:t>
-      </w:r>
-      <w:r>
-        <w:rPr>
-          <w:rFonts w:cs="Times New Roman"/>
-        </w:rPr>
-        <w:t xml:space="preserve">Prudhoe Bay is a semi-estuarine bay </w:t>
-      </w:r>
-      <w:r>
-        <w:rPr>
-          <w:rFonts w:cs="Times New Roman"/>
-        </w:rPr>
-        <w:t xml:space="preserve">of the </w:t>
-      </w:r>
-      <w:r>
-        <w:rPr>
-          <w:rFonts w:cs="Times New Roman"/>
-        </w:rPr>
-        <w:lastRenderedPageBreak/>
-        <w:t xml:space="preserve">Beaufort Sea </w:t>
-      </w:r>
-      <w:r>
-        <w:rPr>
-          <w:rFonts w:cs="Times New Roman"/>
-        </w:rPr>
-        <w:t xml:space="preserve">formed near the mouth of the Sagavanirktok River delta. </w:t>
-      </w:r>
-      <w:r>
-        <w:rPr>
-          <w:rFonts w:cs="Times New Roman"/>
-        </w:rPr>
-        <w:t xml:space="preserve">The </w:t>
-      </w:r>
-      <w:r>
-        <w:rPr>
-          <w:rFonts w:cs="Times New Roman"/>
-        </w:rPr>
-        <w:t xml:space="preserve">immediate </w:t>
-      </w:r>
-      <w:r>
-        <w:rPr>
-          <w:rFonts w:cs="Times New Roman"/>
-        </w:rPr>
-        <w:t>surrounding coastal waters are shallow</w:t>
-      </w:r>
-      <w:r>
-        <w:rPr>
-          <w:rFonts w:cs="Times New Roman"/>
-        </w:rPr>
-        <w:t>, with</w:t>
-      </w:r>
-      <w:r>
-        <w:rPr>
-          <w:rFonts w:cs="Times New Roman"/>
-        </w:rPr>
-        <w:t xml:space="preserve"> the 6-m water depth contour </w:t>
-      </w:r>
-      <w:r>
-        <w:rPr>
-          <w:rFonts w:cs="Times New Roman"/>
-        </w:rPr>
-        <w:t xml:space="preserve">less </w:t>
-      </w:r>
-      <w:r>
-        <w:rPr>
-          <w:rFonts w:cs="Times New Roman"/>
-        </w:rPr>
-        <w:t>than 5 km from most parts of natural, unaltered shore</w:t>
-      </w:r>
-      <w:r>
-        <w:rPr>
-          <w:rFonts w:cs="Times New Roman"/>
-        </w:rPr>
-        <w:t xml:space="preserve"> and s</w:t>
-      </w:r>
-      <w:r>
-        <w:rPr>
-          <w:rFonts w:cs="Times New Roman"/>
-        </w:rPr>
-        <w:t xml:space="preserve">everal barrier islands </w:t>
-      </w:r>
-      <w:r>
-        <w:rPr>
-          <w:rFonts w:cs="Times New Roman"/>
-        </w:rPr>
-        <w:t xml:space="preserve">are within 15 km of shore </w:t>
-      </w:r>
-      <w:r>
-        <w:rPr>
-          <w:rFonts w:cs="Times New Roman"/>
-        </w:rPr>
-        <w:fldChar w:fldCharType="begin" w:fldLock="1"/>
-      </w:r>
-      <w:r>
-        <w:rPr>
-          <w:rFonts w:cs="Times New Roman"/>
-        </w:rPr>
-        <w:instrText>ADDIN CSL_CITATION {"citationItems":[{"id":"ITEM-1","itemData":{"author":[{"dropping-particle":"","family":"Ross","given":"Bryan D.","non-dropping-particle":"","parse-names":false,"suffix":""}],"id":"ITEM-1","issued":{"date-parts":[["1988"]]},"publisher-place":"Anchorage, Alaska","title":"Causeways in the Alaskan Beaufort Sea","type":"report"},"uris":["http://www.mendeley.com/documents/?uuid=22003416-9f47-49e8-a532-af0934e3e574"]}],"mendeley":{"formattedCitation":"(Ross 1988)","plainTextFormattedCitation":"(Ross 1988)","previouslyFormattedCitation":"(Ross 1988)"},"properties":{"noteIndex":0},"schema":"https://github.com/citation-style-language/schema/raw/master/csl-citation.json"}</w:instrText>
-      </w:r>
-      <w:r>
-        <w:rPr>
-          <w:rFonts w:cs="Times New Roman"/>
-        </w:rPr>
-        <w:fldChar w:fldCharType="separate"/>
-      </w:r>
-      <w:r>
-        <w:rPr>
-          <w:rFonts w:cs="Times New Roman"/>
-          <w:noProof/>
-        </w:rPr>
-        <w:t>(Ross 1988)</w:t>
-      </w:r>
-      <w:r>
-        <w:rPr>
-          <w:rFonts w:cs="Times New Roman"/>
-        </w:rPr>
-        <w:fldChar w:fldCharType="end"/>
+        <w:t>/s)</w:t>
       </w:r>
       <w:r>
         <w:rPr>
@@ -2567,582 +3120,19 @@
         </w:rPr>
         <w:t xml:space="preserve">. </w:t>
       </w:r>
-      <w:r>
-        <w:rPr>
-          <w:rFonts w:cs="Times New Roman"/>
-        </w:rPr>
-        <w:t xml:space="preserve">Much of the terrestrial environment around Prudhoe Bay has developed </w:t>
-      </w:r>
-      <w:r>
-        <w:rPr>
-          <w:rFonts w:cs="Times New Roman"/>
-        </w:rPr>
-        <w:t xml:space="preserve">infrastructure </w:t>
-      </w:r>
-      <w:r>
-        <w:rPr>
-          <w:rFonts w:cs="Times New Roman"/>
-        </w:rPr>
-        <w:t>for the extraction and processing of oil, with many permanent structures inland from the coast. In addition, several oil extraction and processing facilities have been constructed on man-made islands</w:t>
-      </w:r>
-      <w:r>
-        <w:rPr>
-          <w:rFonts w:cs="Times New Roman"/>
-        </w:rPr>
-        <w:t xml:space="preserve"> that are </w:t>
-      </w:r>
-      <w:r>
-        <w:rPr>
-          <w:rFonts w:cs="Times New Roman"/>
-        </w:rPr>
-        <w:t>connected to shore with gravel causeways and bridge breaches</w:t>
-      </w:r>
-      <w:r>
-        <w:rPr>
-          <w:rFonts w:cs="Times New Roman"/>
-        </w:rPr>
-        <w:t xml:space="preserve"> </w:t>
-      </w:r>
-      <w:r>
-        <w:rPr>
-          <w:rFonts w:cs="Times New Roman"/>
-        </w:rPr>
-        <w:fldChar w:fldCharType="begin" w:fldLock="1"/>
-      </w:r>
-      <w:r>
-        <w:rPr>
-          <w:rFonts w:cs="Times New Roman"/>
-        </w:rPr>
-        <w:instrText>ADDIN CSL_CITATION {"citationItems":[{"id":"ITEM-1","itemData":{"author":[{"dropping-particle":"","family":"Ross","given":"Bryan D.","non-dropping-particle":"","parse-names":false,"suffix":""}],"id":"ITEM-1","issued":{"date-parts":[["1988"]]},"publisher-place":"Anchorage, Alaska","title":"Causeways in the Alaskan Beaufort Sea","type":"report"},"uris":["http://www.mendeley.com/documents/?uuid=22003416-9f47-49e8-a532-af0934e3e574"]}],"mendeley":{"formattedCitation":"(Ross 1988)","plainTextFormattedCitation":"(Ross 1988)","previouslyFormattedCitation":"(Ross 1988)"},"properties":{"noteIndex":0},"schema":"https://github.com/citation-style-language/schema/raw/master/csl-citation.json"}</w:instrText>
-      </w:r>
-      <w:r>
-        <w:rPr>
-          <w:rFonts w:cs="Times New Roman"/>
-        </w:rPr>
-        <w:fldChar w:fldCharType="separate"/>
-      </w:r>
-      <w:r>
-        <w:rPr>
-          <w:rFonts w:cs="Times New Roman"/>
-          <w:noProof/>
-        </w:rPr>
-        <w:t>(Ross 1988)</w:t>
-      </w:r>
-      <w:r>
-        <w:rPr>
-          <w:rFonts w:cs="Times New Roman"/>
-        </w:rPr>
-        <w:fldChar w:fldCharType="end"/>
-      </w:r>
-      <w:r>
-        <w:rPr>
-          <w:rFonts w:cs="Times New Roman"/>
-        </w:rPr>
-        <w:t xml:space="preserve">. The majority of the shoreline remains as natural tundra banks, </w:t>
-      </w:r>
-      <w:r>
-        <w:rPr>
-          <w:rFonts w:cs="Times New Roman"/>
-        </w:rPr>
-        <w:t>al</w:t>
-      </w:r>
-      <w:r>
-        <w:rPr>
-          <w:rFonts w:cs="Times New Roman"/>
-        </w:rPr>
-        <w:t>though the rate</w:t>
-      </w:r>
-      <w:r>
-        <w:rPr>
-          <w:rFonts w:cs="Times New Roman"/>
-        </w:rPr>
-        <w:t xml:space="preserve"> of </w:t>
-      </w:r>
-      <w:r>
-        <w:rPr>
-          <w:rFonts w:cs="Times New Roman"/>
-        </w:rPr>
-        <w:t>erosion has increased at many locations</w:t>
-      </w:r>
-      <w:r>
-        <w:rPr>
-          <w:rFonts w:cs="Times New Roman"/>
-        </w:rPr>
-        <w:t xml:space="preserve"> </w:t>
-      </w:r>
-      <w:r>
-        <w:rPr>
-          <w:rFonts w:cs="Times New Roman"/>
-        </w:rPr>
-        <w:fldChar w:fldCharType="begin" w:fldLock="1"/>
-      </w:r>
-      <w:r>
-        <w:rPr>
-          <w:rFonts w:cs="Times New Roman"/>
-        </w:rPr>
-        <w:instrText>ADDIN CSL_CITATION {"citationItems":[{"id":"ITEM-1","itemData":{"ISSN":"2015–1048","author":[{"dropping-particle":"","family":"Gibbs","given":"Ann E","non-dropping-particle":"","parse-names":false,"suffix":""},{"dropping-particle":"","family":"Richmond","given":"Bruce M","non-dropping-particle":"","parse-names":false,"suffix":""}],"container-title":"U.S. Geological Survey Open File Report 2015 - 1048","id":"ITEM-1","issued":{"date-parts":[["2015"]]},"number-of-pages":"96","title":"National Assessment of Shoreline Change — Historical Shoreline Change Along the North Coast of Alaska , U.S.-Canadian Border to Icy Cape","type":"report"},"uris":["http://www.mendeley.com/documents/?uuid=d4e76cf1-4893-4299-bc68-fe3d4aebafcf"]}],"mendeley":{"formattedCitation":"(Gibbs and Richmond 2015)","plainTextFormattedCitation":"(Gibbs and Richmond 2015)","previouslyFormattedCitation":"(Gibbs and Richmond 2015)"},"properties":{"noteIndex":0},"schema":"https://github.com/citation-style-language/schema/raw/master/csl-citation.json"}</w:instrText>
-      </w:r>
-      <w:r>
-        <w:rPr>
-          <w:rFonts w:cs="Times New Roman"/>
-        </w:rPr>
-        <w:fldChar w:fldCharType="separate"/>
-      </w:r>
-      <w:r>
-        <w:rPr>
-          <w:rFonts w:cs="Times New Roman"/>
-          <w:noProof/>
-        </w:rPr>
-        <w:t>(Gibbs and Richmond 2015)</w:t>
-      </w:r>
-      <w:r>
-        <w:rPr>
-          <w:rFonts w:cs="Times New Roman"/>
-        </w:rPr>
-        <w:fldChar w:fldCharType="end"/>
-      </w:r>
-      <w:r>
-        <w:rPr>
-          <w:rFonts w:cs="Times New Roman"/>
-        </w:rPr>
-        <w:t>.</w:t>
-      </w:r>
-    </w:p>
-    <w:p>
-      <w:pPr>
-        <w:ind w:firstLine="540"/>
-        <w:rPr>
-          <w:rFonts w:cs="Times New Roman"/>
-        </w:rPr>
-      </w:pPr>
-      <w:r>
-        <w:rPr>
-          <w:rFonts w:cs="Times New Roman"/>
-        </w:rPr>
-        <w:t xml:space="preserve">Beginning in </w:t>
-      </w:r>
-      <w:r>
-        <w:rPr>
-          <w:rFonts w:cs="Times New Roman"/>
-        </w:rPr>
-        <w:t>1981</w:t>
-      </w:r>
-      <w:r>
-        <w:rPr>
-          <w:rFonts w:cs="Times New Roman"/>
-        </w:rPr>
-        <w:t xml:space="preserve">, </w:t>
-      </w:r>
-      <w:r>
-        <w:rPr>
-          <w:rFonts w:cs="Times New Roman"/>
-        </w:rPr>
-        <w:t xml:space="preserve">daily fish monitoring has occurred annually along the coast near Prudhoe Bay, Alaska for approximately 8–10 weeks each summer during July and August, with the exception of the 1999 and 2000 field seasons. </w:t>
-      </w:r>
-      <w:r>
-        <w:rPr>
-          <w:rFonts w:cs="Times New Roman"/>
-        </w:rPr>
-        <w:t>S</w:t>
-      </w:r>
-      <w:r>
-        <w:rPr>
-          <w:rFonts w:cs="Times New Roman"/>
-        </w:rPr>
-        <w:t xml:space="preserve">ince 2001, </w:t>
-      </w:r>
-      <w:r>
-        <w:rPr>
-          <w:rFonts w:cs="Times New Roman"/>
-        </w:rPr>
-        <w:t xml:space="preserve">a standardized sampling methodology for collecting </w:t>
-      </w:r>
-      <w:r>
-        <w:rPr>
-          <w:rFonts w:cs="Times New Roman"/>
-        </w:rPr>
-        <w:t>daily abundance and length data (for select species of subsistence importance) have been recorded in an annual database.</w:t>
-      </w:r>
-      <w:r>
-        <w:rPr>
-          <w:rFonts w:cs="Times New Roman"/>
-        </w:rPr>
-        <w:t xml:space="preserve"> </w:t>
-      </w:r>
-      <w:r>
-        <w:rPr>
-          <w:rFonts w:cs="Times New Roman"/>
-        </w:rPr>
-        <w:t>F</w:t>
-      </w:r>
-      <w:r>
-        <w:rPr>
-          <w:rFonts w:cs="Times New Roman"/>
-        </w:rPr>
-        <w:t xml:space="preserve">our fixed stations </w:t>
-      </w:r>
-      <w:r>
-        <w:rPr>
-          <w:rFonts w:cs="Times New Roman"/>
-        </w:rPr>
-        <w:t xml:space="preserve">collect fish using </w:t>
-      </w:r>
-      <w:r>
-        <w:rPr>
-          <w:rFonts w:cs="Times New Roman"/>
-        </w:rPr>
-        <w:t>double-ended fyke nets</w:t>
-      </w:r>
-      <w:r>
-        <w:rPr>
-          <w:rFonts w:cs="Times New Roman"/>
-        </w:rPr>
-        <w:t xml:space="preserve">, located </w:t>
-      </w:r>
-      <w:r>
-        <w:rPr>
-          <w:rFonts w:cs="Times New Roman"/>
-        </w:rPr>
-        <w:t xml:space="preserve">roughly east-west, spaced approximately 27 km apart (Figure 1). From west to east, these sites are identified as Site 220 (approximately 1 km west from the base of the West Dock causeway; sampled 2001–2018), Site 218 (on the west side of Prudhoe Bay at the West Beach drilling pad; sampled 2001–2018), Site 214 (at the </w:t>
-      </w:r>
-      <w:proofErr w:type="spellStart"/>
-      <w:r>
-        <w:rPr>
-          <w:rFonts w:cs="Times New Roman"/>
-        </w:rPr>
-        <w:t>Niakuk</w:t>
-      </w:r>
-      <w:proofErr w:type="spellEnd"/>
-      <w:r>
-        <w:rPr>
-          <w:rFonts w:cs="Times New Roman"/>
-        </w:rPr>
-        <w:t xml:space="preserve"> drilling pad on the tip of Heald Point; sampled 2002–2018), and Site 230 (</w:t>
-      </w:r>
-      <w:r>
-        <w:rPr>
-          <w:rFonts w:cs="Times New Roman"/>
-        </w:rPr>
-        <w:t xml:space="preserve">located midway </w:t>
-      </w:r>
-      <w:r>
-        <w:rPr>
-          <w:rFonts w:cs="Times New Roman"/>
-        </w:rPr>
-        <w:t>on the eastern side of the Endicott Causewa</w:t>
-      </w:r>
-      <w:r>
-        <w:rPr>
-          <w:rFonts w:cs="Times New Roman"/>
-        </w:rPr>
-        <w:t>y</w:t>
-      </w:r>
-      <w:r>
-        <w:rPr>
-          <w:rFonts w:cs="Times New Roman"/>
-        </w:rPr>
-        <w:t xml:space="preserve">; sampled 2001–2018). In 2001, Site 231 was fished on the western side of the Endicott causeway to follow historical sampling locations, but due to changing bathymetry </w:t>
-      </w:r>
-      <w:r>
-        <w:rPr>
-          <w:rFonts w:cs="Times New Roman"/>
-        </w:rPr>
-        <w:lastRenderedPageBreak/>
-        <w:t xml:space="preserve">the site was replaced the following year with the current sampling location of Site 214. </w:t>
-      </w:r>
-      <w:r>
-        <w:rPr>
-          <w:rFonts w:cs="Times New Roman"/>
-        </w:rPr>
-        <w:t xml:space="preserve">Site 231 was removed from all analyses. </w:t>
-      </w:r>
-    </w:p>
-    <w:p>
-      <w:pPr>
-        <w:ind w:firstLine="540"/>
-        <w:rPr>
-          <w:rFonts w:cs="Times New Roman"/>
-        </w:rPr>
-      </w:pPr>
-      <w:r>
-        <w:rPr>
-          <w:rFonts w:cs="Times New Roman"/>
-        </w:rPr>
-        <w:t xml:space="preserve">At each of the four sampling locations, two fyke nets with an opening of 1.8 m by 1.7 m were set side-by-side, opening towards the coastline, with a 60-m blocker net leading to shore. A 15-m blocker wing was attached to the outer edge of each cod end. Using this bi-directional sampling method, the fyke nets could intercept and catch fish moving along the shoreline in either direction. All blocker lead nets and wings were constructed from 2.5-cm stretch mesh, while the fyke net mesh consisted of 1.27-cm stretch mesh. Three consecutive throats were located behind each 1.7-m frame opening, with the outermost throat having a functional width of 11.4 cm. Net specifications were consistently used throughout the duration of the study, with the exception of a modification in 2009 to add a vertical metal bar to the fyke net funnel to prevent incidental seal catches. Sampling sites were operated from approximately July 1 through September 1 each year, with the precise dates of installation and removal for each site varying each year. </w:t>
-      </w:r>
-      <w:commentRangeStart w:id="2"/>
-      <w:r>
-        <w:rPr>
-          <w:rFonts w:cs="Times New Roman"/>
-        </w:rPr>
-        <w:t>The latest date of first sampling was July 6 (2018) and the earliest date of last sampling was August 25</w:t>
-      </w:r>
-      <w:r>
-        <w:rPr>
-          <w:rFonts w:cs="Times New Roman"/>
-        </w:rPr>
-        <w:t xml:space="preserve"> (2012)</w:t>
-      </w:r>
-      <w:commentRangeEnd w:id="2"/>
+      <w:commentRangeStart w:id="5"/>
+      <w:r>
+        <w:rPr>
+          <w:rFonts w:cs="Times New Roman"/>
+        </w:rPr>
+        <w:t xml:space="preserve">Results of a correlation matrix showed no variables were highly correlated (&gt;0.5) with each other on either biweekly or annual scales. </w:t>
+      </w:r>
+      <w:commentRangeEnd w:id="5"/>
       <w:r>
         <w:rPr>
           <w:rStyle w:val="CommentReference"/>
         </w:rPr>
-        <w:commentReference w:id="2"/>
-      </w:r>
-      <w:r>
-        <w:rPr>
-          <w:rFonts w:cs="Times New Roman"/>
-        </w:rPr>
-        <w:t xml:space="preserve">. </w:t>
-      </w:r>
-    </w:p>
-    <w:p>
-      <w:pPr>
-        <w:ind w:firstLine="540"/>
-        <w:rPr>
-          <w:rFonts w:cs="Times New Roman"/>
-        </w:rPr>
-      </w:pPr>
-      <w:r>
-        <w:rPr>
-          <w:rFonts w:cs="Times New Roman"/>
-        </w:rPr>
-        <w:t>Each net was checked daily and all fish were identified to species and enumerated</w:t>
-      </w:r>
-      <w:r>
-        <w:rPr>
-          <w:rFonts w:cs="Times New Roman"/>
-        </w:rPr>
-        <w:t xml:space="preserve">, unless </w:t>
-      </w:r>
-      <w:r>
-        <w:rPr>
-          <w:rFonts w:cs="Times New Roman"/>
-        </w:rPr>
-        <w:t>unsafe conditions prevented sampling at certain sites.</w:t>
-      </w:r>
-      <w:r>
-        <w:rPr>
-          <w:rFonts w:cs="Times New Roman"/>
-        </w:rPr>
-        <w:t xml:space="preserve"> After species identification, enumeration, and measurements of a subsample of select species, fish were released away and offshore from the cod-end openings to minimize recapture. All fish were identified using Mecklenburg et al. (2002), George et al. (2009), and </w:t>
-      </w:r>
-      <w:proofErr w:type="spellStart"/>
-      <w:r>
-        <w:rPr>
-          <w:rFonts w:cs="Times New Roman"/>
-        </w:rPr>
-        <w:t>Thorsteinson</w:t>
-      </w:r>
-      <w:proofErr w:type="spellEnd"/>
-      <w:r>
-        <w:rPr>
-          <w:rFonts w:cs="Times New Roman"/>
-        </w:rPr>
-        <w:t xml:space="preserve"> and Love (2016). Field sampling protocols were essentially unchanged from 2001 to 2018, except for the addition in 2017 of length </w:t>
-      </w:r>
-      <w:r>
-        <w:rPr>
-          <w:rFonts w:cs="Times New Roman"/>
-        </w:rPr>
-        <w:lastRenderedPageBreak/>
-        <w:t xml:space="preserve">measurements from new fish species. </w:t>
-      </w:r>
-      <w:r>
-        <w:rPr>
-          <w:rFonts w:cs="Times New Roman"/>
-        </w:rPr>
-        <w:t xml:space="preserve">Abundance data were recorded by net site and side for each species; for all analyses, both net sides were aggregated. Fish abundance data were pooled then scaled by combined sampling effort to get biweekly and annual catch per unit effort (CPUE) for each species. </w:t>
-      </w:r>
-      <w:commentRangeStart w:id="3"/>
-      <w:r>
-        <w:rPr>
-          <w:rFonts w:cs="Times New Roman"/>
-        </w:rPr>
-        <w:t xml:space="preserve">Two fish that were unable to be identified to species and 24 hybridized ciscoes were excluded from all analyses. </w:t>
-      </w:r>
-      <w:commentRangeEnd w:id="3"/>
-      <w:r>
-        <w:rPr>
-          <w:rStyle w:val="CommentReference"/>
-        </w:rPr>
-        <w:commentReference w:id="3"/>
-      </w:r>
-    </w:p>
-    <w:p>
-      <w:pPr>
-        <w:ind w:firstLine="540"/>
-        <w:rPr>
-          <w:rFonts w:cs="Times New Roman"/>
-        </w:rPr>
-      </w:pPr>
-      <w:r>
-        <w:rPr>
-          <w:rFonts w:cs="Times New Roman"/>
-        </w:rPr>
-        <w:t>E</w:t>
-      </w:r>
-      <w:r>
-        <w:rPr>
-          <w:rFonts w:cs="Times New Roman"/>
-        </w:rPr>
-        <w:t>nvironmental variables</w:t>
-      </w:r>
-      <w:r>
-        <w:rPr>
-          <w:rFonts w:cs="Times New Roman"/>
-        </w:rPr>
-        <w:t xml:space="preserve"> examined were</w:t>
-      </w:r>
-      <w:r>
-        <w:rPr>
-          <w:rFonts w:cs="Times New Roman"/>
-        </w:rPr>
-        <w:t xml:space="preserve"> </w:t>
-      </w:r>
-      <w:r>
-        <w:rPr>
-          <w:rFonts w:cs="Times New Roman"/>
-        </w:rPr>
-        <w:t xml:space="preserve">water </w:t>
-      </w:r>
-      <w:r>
-        <w:rPr>
-          <w:rFonts w:cs="Times New Roman"/>
-        </w:rPr>
-        <w:t xml:space="preserve">temperature (°C) </w:t>
-      </w:r>
-      <w:r>
-        <w:rPr>
-          <w:rFonts w:cs="Times New Roman"/>
-        </w:rPr>
-        <w:t xml:space="preserve">and </w:t>
-      </w:r>
-      <w:r>
-        <w:rPr>
-          <w:rFonts w:cs="Times New Roman"/>
-        </w:rPr>
-        <w:t>salinity (ppt)</w:t>
-      </w:r>
-      <w:r>
-        <w:rPr>
-          <w:rFonts w:cs="Times New Roman"/>
-        </w:rPr>
-        <w:t xml:space="preserve"> from midway through the water column</w:t>
-      </w:r>
-      <w:r>
-        <w:rPr>
-          <w:rFonts w:cs="Times New Roman"/>
-        </w:rPr>
-        <w:t xml:space="preserve">, wind </w:t>
-      </w:r>
-      <w:r>
-        <w:rPr>
-          <w:rFonts w:cs="Times New Roman"/>
-        </w:rPr>
-        <w:t xml:space="preserve">speed and </w:t>
-      </w:r>
-      <w:r>
-        <w:rPr>
-          <w:rFonts w:cs="Times New Roman"/>
-        </w:rPr>
-        <w:t>directionality (km/h</w:t>
-      </w:r>
-      <w:r>
-        <w:rPr>
-          <w:rFonts w:cs="Times New Roman"/>
-        </w:rPr>
-        <w:t xml:space="preserve">; </w:t>
-      </w:r>
-      <w:r>
-        <w:rPr>
-          <w:rFonts w:cs="Times New Roman"/>
-        </w:rPr>
-        <w:t>east/west</w:t>
-      </w:r>
-      <w:r>
-        <w:rPr>
-          <w:rFonts w:cs="Times New Roman"/>
-        </w:rPr>
-        <w:t xml:space="preserve">), </w:t>
-      </w:r>
-      <w:r>
-        <w:rPr>
-          <w:rFonts w:cs="Times New Roman"/>
-        </w:rPr>
-        <w:t>annual sea ice extent (maximum overwinter area; km</w:t>
-      </w:r>
-      <w:r>
-        <w:rPr>
-          <w:rFonts w:cs="Times New Roman"/>
-          <w:vertAlign w:val="superscript"/>
-        </w:rPr>
-        <w:t>2</w:t>
-      </w:r>
-      <w:r>
-        <w:rPr>
-          <w:rFonts w:cs="Times New Roman"/>
-        </w:rPr>
-        <w:t xml:space="preserve">) and duration (number of days from freeze up to melt date), </w:t>
-      </w:r>
-      <w:r>
-        <w:rPr>
-          <w:rFonts w:cs="Times New Roman"/>
-        </w:rPr>
-        <w:t>discharge for the Sagavanirktok River</w:t>
-      </w:r>
-      <w:r>
-        <w:rPr>
-          <w:rFonts w:cs="Times New Roman"/>
-        </w:rPr>
-        <w:t xml:space="preserve"> (recorded as ft</w:t>
-      </w:r>
-      <w:r>
-        <w:rPr>
-          <w:rFonts w:cs="Times New Roman"/>
-          <w:vertAlign w:val="superscript"/>
-        </w:rPr>
-        <w:t>3</w:t>
-      </w:r>
-      <w:r>
-        <w:rPr>
-          <w:rFonts w:cs="Times New Roman"/>
-        </w:rPr>
-        <w:t>/s, converted to m</w:t>
-      </w:r>
-      <w:r>
-        <w:rPr>
-          <w:rFonts w:cs="Times New Roman"/>
-          <w:vertAlign w:val="superscript"/>
-        </w:rPr>
-        <w:t>3</w:t>
-      </w:r>
-      <w:r>
-        <w:rPr>
-          <w:rFonts w:cs="Times New Roman"/>
-        </w:rPr>
-        <w:t>/s)</w:t>
-      </w:r>
-      <w:r>
-        <w:rPr>
-          <w:rFonts w:cs="Times New Roman"/>
-        </w:rPr>
-        <w:t xml:space="preserve">. </w:t>
-      </w:r>
-      <w:commentRangeStart w:id="4"/>
-      <w:r>
-        <w:rPr>
-          <w:rFonts w:cs="Times New Roman"/>
-        </w:rPr>
-        <w:t xml:space="preserve">Results of a correlation matrix showed no variables were highly correlated (&gt;0.5) with each other on either biweekly or annual scales. </w:t>
-      </w:r>
-      <w:commentRangeEnd w:id="4"/>
-      <w:r>
-        <w:rPr>
-          <w:rStyle w:val="CommentReference"/>
-        </w:rPr>
-        <w:commentReference w:id="4"/>
+        <w:commentReference w:id="5"/>
       </w:r>
     </w:p>
     <w:p>
@@ -3421,69 +3411,155 @@
         <w:rPr>
           <w:rFonts w:cs="Times New Roman"/>
         </w:rPr>
+        <w:t xml:space="preserve">Sea ice extent </w:t>
+      </w:r>
+      <w:r>
+        <w:rPr>
+          <w:rFonts w:cs="Times New Roman"/>
+        </w:rPr>
+        <w:t xml:space="preserve">and duration </w:t>
+      </w:r>
+      <w:r>
+        <w:rPr>
+          <w:rFonts w:cs="Times New Roman"/>
+        </w:rPr>
+        <w:t xml:space="preserve">are from the Sea Ice Index, Version 3 from the National Snow and Ice Data Center (NSIDC) in Boulder, Colorado </w:t>
+      </w:r>
+      <w:r>
+        <w:rPr>
+          <w:rFonts w:cs="Times New Roman"/>
+        </w:rPr>
+        <w:fldChar w:fldCharType="begin" w:fldLock="1"/>
+      </w:r>
+      <w:r>
+        <w:rPr>
+          <w:rFonts w:cs="Times New Roman"/>
+        </w:rPr>
+        <w:instrText>ADDIN CSL_CITATION {"citationItems":[{"id":"ITEM-1","itemData":{"DOI":"https://doi.org/10.7265/N5K072F8","author":[{"dropping-particle":"","family":"Fetterer","given":"F.","non-dropping-particle":"","parse-names":false,"suffix":""},{"dropping-particle":"","family":"Knowles","given":"K.","non-dropping-particle":"","parse-names":false,"suffix":""},{"dropping-particle":"","family":"Meier","given":"W.","non-dropping-particle":"","parse-names":false,"suffix":""},{"dropping-particle":"","family":"Savoie","given":"M.","non-dropping-particle":"","parse-names":false,"suffix":""},{"dropping-particle":"","family":"Windnagel","given":"A. K.","non-dropping-particle":"","parse-names":false,"suffix":""}],"id":"ITEM-1","issued":{"date-parts":[["2018"]]},"publisher-place":"Boulder, Colorado","title":"Sea Ice Index, Version 3. 2001 - 2017","type":"webpage"},"uris":["http://www.mendeley.com/documents/?uuid=0a79eb95-6ffe-4cc9-9886-847667f7b37b"]}],"mendeley":{"formattedCitation":"(Fetterer et al. 2018)","plainTextFormattedCitation":"(Fetterer et al. 2018)","previouslyFormattedCitation":"(Fetterer et al. 2018)"},"properties":{"noteIndex":0},"schema":"https://github.com/citation-style-language/schema/raw/master/csl-citation.json"}</w:instrText>
+      </w:r>
+      <w:r>
+        <w:rPr>
+          <w:rFonts w:cs="Times New Roman"/>
+        </w:rPr>
+        <w:fldChar w:fldCharType="separate"/>
+      </w:r>
+      <w:r>
+        <w:rPr>
+          <w:rFonts w:cs="Times New Roman"/>
+          <w:noProof/>
+        </w:rPr>
+        <w:t>(Fetterer et al. 2018)</w:t>
+      </w:r>
+      <w:r>
+        <w:rPr>
+          <w:rFonts w:cs="Times New Roman"/>
+        </w:rPr>
+        <w:fldChar w:fldCharType="end"/>
+      </w:r>
+      <w:r>
+        <w:rPr>
+          <w:rFonts w:cs="Times New Roman"/>
+        </w:rPr>
+        <w:t xml:space="preserve">. </w:t>
+      </w:r>
+      <w:r>
+        <w:rPr>
+          <w:rFonts w:cs="Times New Roman"/>
+        </w:rPr>
+        <w:t xml:space="preserve">Sea Ice Index </w:t>
+      </w:r>
+      <w:r>
+        <w:rPr>
+          <w:rFonts w:cs="Times New Roman"/>
+        </w:rPr>
+        <w:t xml:space="preserve">data </w:t>
+      </w:r>
+      <w:r>
+        <w:rPr>
+          <w:rFonts w:cs="Times New Roman"/>
+        </w:rPr>
+        <w:t xml:space="preserve">are </w:t>
+      </w:r>
+      <w:r>
+        <w:rPr>
+          <w:rFonts w:cs="Times New Roman"/>
+        </w:rPr>
         <w:lastRenderedPageBreak/>
-        <w:t xml:space="preserve">Sea ice extent </w:t>
-      </w:r>
-      <w:r>
-        <w:rPr>
-          <w:rFonts w:cs="Times New Roman"/>
-        </w:rPr>
-        <w:t xml:space="preserve">and duration </w:t>
-      </w:r>
-      <w:r>
-        <w:rPr>
-          <w:rFonts w:cs="Times New Roman"/>
-        </w:rPr>
-        <w:t xml:space="preserve">are from the Sea Ice Index, Version 3 from the National Snow and Ice Data Center (NSIDC) in Boulder, Colorado </w:t>
-      </w:r>
-      <w:r>
-        <w:rPr>
-          <w:rFonts w:cs="Times New Roman"/>
-        </w:rPr>
-        <w:fldChar w:fldCharType="begin" w:fldLock="1"/>
-      </w:r>
-      <w:r>
-        <w:rPr>
-          <w:rFonts w:cs="Times New Roman"/>
-        </w:rPr>
-        <w:instrText>ADDIN CSL_CITATION {"citationItems":[{"id":"ITEM-1","itemData":{"DOI":"https://doi.org/10.7265/N5K072F8","author":[{"dropping-particle":"","family":"Fetterer","given":"F.","non-dropping-particle":"","parse-names":false,"suffix":""},{"dropping-particle":"","family":"Knowles","given":"K.","non-dropping-particle":"","parse-names":false,"suffix":""},{"dropping-particle":"","family":"Meier","given":"W.","non-dropping-particle":"","parse-names":false,"suffix":""},{"dropping-particle":"","family":"Savoie","given":"M.","non-dropping-particle":"","parse-names":false,"suffix":""},{"dropping-particle":"","family":"Windnagel","given":"A. K.","non-dropping-particle":"","parse-names":false,"suffix":""}],"id":"ITEM-1","issued":{"date-parts":[["2018"]]},"publisher-place":"Boulder, Colorado","title":"Sea Ice Index, Version 3. 2001 - 2017","type":"webpage"},"uris":["http://www.mendeley.com/documents/?uuid=0a79eb95-6ffe-4cc9-9886-847667f7b37b"]}],"mendeley":{"formattedCitation":"(Fetterer et al. 2018)","plainTextFormattedCitation":"(Fetterer et al. 2018)","previouslyFormattedCitation":"(Fetterer et al. 2018)"},"properties":{"noteIndex":0},"schema":"https://github.com/citation-style-language/schema/raw/master/csl-citation.json"}</w:instrText>
-      </w:r>
-      <w:r>
-        <w:rPr>
-          <w:rFonts w:cs="Times New Roman"/>
-        </w:rPr>
-        <w:fldChar w:fldCharType="separate"/>
-      </w:r>
-      <w:r>
-        <w:rPr>
-          <w:rFonts w:cs="Times New Roman"/>
-          <w:noProof/>
-        </w:rPr>
-        <w:t>(Fetterer et al. 2018)</w:t>
-      </w:r>
-      <w:r>
-        <w:rPr>
-          <w:rFonts w:cs="Times New Roman"/>
-        </w:rPr>
-        <w:fldChar w:fldCharType="end"/>
-      </w:r>
-      <w:r>
-        <w:rPr>
-          <w:rFonts w:cs="Times New Roman"/>
-        </w:rPr>
-        <w:t xml:space="preserve">. </w:t>
-      </w:r>
-      <w:r>
-        <w:rPr>
-          <w:rFonts w:cs="Times New Roman"/>
-        </w:rPr>
-        <w:t xml:space="preserve">Sea Ice Index </w:t>
-      </w:r>
-      <w:r>
-        <w:rPr>
-          <w:rFonts w:cs="Times New Roman"/>
-        </w:rPr>
-        <w:t xml:space="preserve">data </w:t>
+        <w:t>daily summaries</w:t>
+      </w:r>
+      <w:r>
+        <w:rPr>
+          <w:rFonts w:cs="Times New Roman"/>
+        </w:rPr>
+        <w:t xml:space="preserve"> </w:t>
+      </w:r>
+      <w:r>
+        <w:rPr>
+          <w:rFonts w:cs="Times New Roman"/>
+        </w:rPr>
+        <w:t xml:space="preserve">of remote sensing satellite data </w:t>
+      </w:r>
+      <w:r>
+        <w:rPr>
+          <w:rFonts w:cs="Times New Roman"/>
+        </w:rPr>
+        <w:t>derived from</w:t>
+      </w:r>
+      <w:r>
+        <w:rPr>
+          <w:rFonts w:cs="Times New Roman"/>
+        </w:rPr>
+        <w:t xml:space="preserve"> two passive-microwave bands: </w:t>
+      </w:r>
+      <w:proofErr w:type="gramStart"/>
+      <w:r>
+        <w:rPr>
+          <w:rFonts w:cs="Times New Roman"/>
+        </w:rPr>
+        <w:t>the</w:t>
+      </w:r>
+      <w:proofErr w:type="gramEnd"/>
+      <w:r>
+        <w:rPr>
+          <w:rFonts w:cs="Times New Roman"/>
+        </w:rPr>
+        <w:t xml:space="preserve"> </w:t>
+      </w:r>
+      <w:r>
+        <w:rPr>
+          <w:rFonts w:cs="Times New Roman"/>
+        </w:rPr>
+        <w:t>Near-Real-Time DMSP SSMIS Daily Polar Gridded Sea Ice</w:t>
+      </w:r>
+      <w:r>
+        <w:rPr>
+          <w:rFonts w:cs="Times New Roman"/>
+        </w:rPr>
+        <w:t xml:space="preserve"> </w:t>
+      </w:r>
+      <w:r>
+        <w:rPr>
+          <w:rFonts w:cs="Times New Roman"/>
+        </w:rPr>
+        <w:t>Concentrations and the Sea Ice Concentrations from Nimbus-7</w:t>
+      </w:r>
+      <w:r>
+        <w:rPr>
+          <w:rFonts w:cs="Times New Roman"/>
+        </w:rPr>
+        <w:t xml:space="preserve"> </w:t>
+      </w:r>
+      <w:r>
+        <w:rPr>
+          <w:rFonts w:cs="Times New Roman"/>
+        </w:rPr>
+        <w:t>SMMR and DMSP SSM/I-SSMIS Passive Microwave Data</w:t>
+      </w:r>
+      <w:r>
+        <w:rPr>
+          <w:rFonts w:cs="Times New Roman"/>
+        </w:rPr>
+        <w:t xml:space="preserve">. Daily sea ice coverage maps from the Sea Ice Index show the approximate extent across the entire polar region. Annual dates of sea-ice break up and formation </w:t>
       </w:r>
       <w:r>
         <w:rPr>
@@ -3495,7 +3571,290 @@
         <w:rPr>
           <w:rFonts w:cs="Times New Roman"/>
         </w:rPr>
-        <w:t>daily summaries</w:t>
+        <w:t xml:space="preserve">estimated using the first breakup dates and final freeze-up for the central Beaufort Sea coast. </w:t>
+      </w:r>
+      <w:commentRangeStart w:id="6"/>
+      <w:r>
+        <w:rPr>
+          <w:rFonts w:cs="Times New Roman"/>
+        </w:rPr>
+        <w:t xml:space="preserve">Determining the precise dates </w:t>
+      </w:r>
+      <w:r>
+        <w:rPr>
+          <w:rFonts w:cs="Times New Roman"/>
+        </w:rPr>
+        <w:t>was</w:t>
+      </w:r>
+      <w:r>
+        <w:rPr>
+          <w:rFonts w:cs="Times New Roman"/>
+        </w:rPr>
+        <w:t xml:space="preserve"> done visually using the daily NSIDC </w:t>
+      </w:r>
+      <w:proofErr w:type="spellStart"/>
+      <w:r>
+        <w:rPr>
+          <w:rFonts w:cs="Times New Roman"/>
+        </w:rPr>
+        <w:t>GeoTIFF</w:t>
+      </w:r>
+      <w:proofErr w:type="spellEnd"/>
+      <w:r>
+        <w:rPr>
+          <w:rFonts w:cs="Times New Roman"/>
+        </w:rPr>
+        <w:t xml:space="preserve"> of sea ice coverage, inspected in the open-source software QGIS, version 3.0.1 (</w:t>
+      </w:r>
+      <w:r>
+        <w:rPr>
+          <w:rFonts w:cs="Times New Roman"/>
+        </w:rPr>
+        <w:t>QGIS Open Source Geospatial Foundation Project</w:t>
+      </w:r>
+      <w:r>
+        <w:rPr>
+          <w:rFonts w:cs="Times New Roman"/>
+        </w:rPr>
+        <w:t xml:space="preserve"> 2018). </w:t>
+      </w:r>
+      <w:commentRangeEnd w:id="6"/>
+      <w:r>
+        <w:rPr>
+          <w:rStyle w:val="CommentReference"/>
+        </w:rPr>
+        <w:commentReference w:id="6"/>
+      </w:r>
+    </w:p>
+    <w:p>
+      <w:pPr>
+        <w:ind w:firstLine="540"/>
+        <w:rPr>
+          <w:rFonts w:cs="Times New Roman"/>
+        </w:rPr>
+      </w:pPr>
+      <w:r>
+        <w:rPr>
+          <w:rFonts w:cs="Times New Roman"/>
+        </w:rPr>
+        <w:t xml:space="preserve">Measurements of </w:t>
+      </w:r>
+      <w:r>
+        <w:rPr>
+          <w:rFonts w:cs="Times New Roman"/>
+        </w:rPr>
+        <w:t xml:space="preserve">daily </w:t>
+      </w:r>
+      <w:r>
+        <w:rPr>
+          <w:rFonts w:cs="Times New Roman"/>
+        </w:rPr>
+        <w:t xml:space="preserve">Sagavanirktok River discharge come from a </w:t>
+      </w:r>
+      <w:r>
+        <w:rPr>
+          <w:rFonts w:cs="Times New Roman"/>
+        </w:rPr>
+        <w:t>United States Geological Survey (</w:t>
+      </w:r>
+      <w:r>
+        <w:rPr>
+          <w:rFonts w:cs="Times New Roman"/>
+        </w:rPr>
+        <w:t>USGS</w:t>
+      </w:r>
+      <w:r>
+        <w:rPr>
+          <w:rFonts w:cs="Times New Roman"/>
+        </w:rPr>
+        <w:t>)</w:t>
+      </w:r>
+      <w:r>
+        <w:rPr>
+          <w:rFonts w:cs="Times New Roman"/>
+        </w:rPr>
+        <w:t xml:space="preserve"> gaging station </w:t>
+      </w:r>
+      <w:commentRangeStart w:id="7"/>
+      <w:r>
+        <w:rPr>
+          <w:rFonts w:cs="Times New Roman"/>
+        </w:rPr>
+        <w:t>upriver from the river mouth</w:t>
+      </w:r>
+      <w:commentRangeEnd w:id="7"/>
+      <w:r>
+        <w:rPr>
+          <w:rStyle w:val="CommentReference"/>
+        </w:rPr>
+        <w:commentReference w:id="7"/>
+      </w:r>
+      <w:r>
+        <w:rPr>
+          <w:rFonts w:cs="Times New Roman"/>
+        </w:rPr>
+        <w:t>, near Pump Station 3</w:t>
+      </w:r>
+      <w:r>
+        <w:rPr>
+          <w:rFonts w:cs="Times New Roman"/>
+        </w:rPr>
+        <w:t xml:space="preserve">, </w:t>
+      </w:r>
+      <w:r>
+        <w:rPr>
+          <w:rFonts w:cs="Times New Roman"/>
+        </w:rPr>
+        <w:t xml:space="preserve">recorded in </w:t>
+      </w:r>
+      <w:r>
+        <w:rPr>
+          <w:rFonts w:cs="Times New Roman"/>
+        </w:rPr>
+        <w:t>ft</w:t>
+      </w:r>
+      <w:r>
+        <w:rPr>
+          <w:rFonts w:cs="Times New Roman"/>
+          <w:vertAlign w:val="superscript"/>
+        </w:rPr>
+        <w:t>3</w:t>
+      </w:r>
+      <w:r>
+        <w:rPr>
+          <w:rFonts w:cs="Times New Roman"/>
+        </w:rPr>
+        <w:t>/s</w:t>
+      </w:r>
+      <w:r>
+        <w:rPr>
+          <w:rFonts w:cs="Times New Roman"/>
+        </w:rPr>
+        <w:t xml:space="preserve"> and </w:t>
+      </w:r>
+      <w:r>
+        <w:rPr>
+          <w:rFonts w:cs="Times New Roman"/>
+        </w:rPr>
+        <w:t>convert</w:t>
+      </w:r>
+      <w:r>
+        <w:rPr>
+          <w:rFonts w:cs="Times New Roman"/>
+        </w:rPr>
+        <w:t>ed</w:t>
+      </w:r>
+      <w:r>
+        <w:rPr>
+          <w:rFonts w:cs="Times New Roman"/>
+        </w:rPr>
+        <w:t xml:space="preserve"> to m</w:t>
+      </w:r>
+      <w:r>
+        <w:rPr>
+          <w:rFonts w:cs="Times New Roman"/>
+          <w:vertAlign w:val="superscript"/>
+        </w:rPr>
+        <w:t>3</w:t>
+      </w:r>
+      <w:r>
+        <w:rPr>
+          <w:rFonts w:cs="Times New Roman"/>
+        </w:rPr>
+        <w:t xml:space="preserve">/s. </w:t>
+      </w:r>
+    </w:p>
+    <w:p>
+      <w:pPr>
+        <w:ind w:firstLine="540"/>
+      </w:pPr>
+      <w:r>
+        <w:rPr>
+          <w:rFonts w:cs="Times New Roman"/>
+        </w:rPr>
+        <w:t xml:space="preserve">All data </w:t>
+      </w:r>
+      <w:r>
+        <w:rPr>
+          <w:rFonts w:cs="Times New Roman"/>
+        </w:rPr>
+        <w:t>were</w:t>
+      </w:r>
+      <w:r>
+        <w:rPr>
+          <w:rFonts w:cs="Times New Roman"/>
+        </w:rPr>
+        <w:t xml:space="preserve"> imported and analyzed using the statistical program R (R Foundation, https://www.R-project.org</w:t>
+      </w:r>
+      <w:r>
+        <w:rPr>
+          <w:rFonts w:cs="Times New Roman"/>
+        </w:rPr>
+        <w:t>, Version 3.5.2</w:t>
+      </w:r>
+      <w:r>
+        <w:rPr>
+          <w:rFonts w:cs="Times New Roman"/>
+        </w:rPr>
+        <w:t xml:space="preserve">). </w:t>
+      </w:r>
+      <w:r>
+        <w:rPr>
+          <w:rFonts w:cs="Times New Roman"/>
+        </w:rPr>
+        <w:t xml:space="preserve">All significance testing was done at the α = 0.05 level. Before modeling, all environmental variables were assessed in a correlation matrix. </w:t>
+      </w:r>
+      <w:commentRangeStart w:id="8"/>
+      <w:r>
+        <w:rPr>
+          <w:rFonts w:cs="Times New Roman"/>
+        </w:rPr>
+        <w:t xml:space="preserve">Variables that were highly correlated (&gt;0.6) were removed to prevent multicollinearity. </w:t>
+      </w:r>
+      <w:commentRangeEnd w:id="8"/>
+      <w:r>
+        <w:rPr>
+          <w:rStyle w:val="CommentReference"/>
+        </w:rPr>
+        <w:commentReference w:id="8"/>
+      </w:r>
+    </w:p>
+    <w:p>
+      <w:pPr>
+        <w:ind w:firstLine="540"/>
+        <w:rPr>
+          <w:rFonts w:eastAsiaTheme="minorEastAsia" w:cs="Times New Roman"/>
+        </w:rPr>
+      </w:pPr>
+      <w:r>
+        <w:rPr>
+          <w:rFonts w:cs="Times New Roman"/>
+        </w:rPr>
+        <w:t xml:space="preserve">To </w:t>
+      </w:r>
+      <w:r>
+        <w:rPr>
+          <w:rFonts w:cs="Times New Roman"/>
+        </w:rPr>
+        <w:t xml:space="preserve">investigate trends in </w:t>
+      </w:r>
+      <w:r>
+        <w:rPr>
+          <w:rFonts w:cs="Times New Roman"/>
+        </w:rPr>
+        <w:t xml:space="preserve">annual </w:t>
+      </w:r>
+      <w:r>
+        <w:rPr>
+          <w:rFonts w:cs="Times New Roman"/>
+        </w:rPr>
+        <w:t xml:space="preserve">and </w:t>
+      </w:r>
+      <w:r>
+        <w:rPr>
+          <w:rFonts w:cs="Times New Roman"/>
+        </w:rPr>
+        <w:t>seasonal</w:t>
       </w:r>
       <w:r>
         <w:rPr>
@@ -3507,375 +3866,6 @@
         <w:rPr>
           <w:rFonts w:cs="Times New Roman"/>
         </w:rPr>
-        <w:t xml:space="preserve">of remote sensing satellite data </w:t>
-      </w:r>
-      <w:r>
-        <w:rPr>
-          <w:rFonts w:cs="Times New Roman"/>
-        </w:rPr>
-        <w:t>derived from</w:t>
-      </w:r>
-      <w:r>
-        <w:rPr>
-          <w:rFonts w:cs="Times New Roman"/>
-        </w:rPr>
-        <w:t xml:space="preserve"> two passive-microwave bands: </w:t>
-      </w:r>
-      <w:proofErr w:type="gramStart"/>
-      <w:r>
-        <w:rPr>
-          <w:rFonts w:cs="Times New Roman"/>
-        </w:rPr>
-        <w:t>the</w:t>
-      </w:r>
-      <w:proofErr w:type="gramEnd"/>
-      <w:r>
-        <w:rPr>
-          <w:rFonts w:cs="Times New Roman"/>
-        </w:rPr>
-        <w:t xml:space="preserve"> </w:t>
-      </w:r>
-      <w:r>
-        <w:rPr>
-          <w:rFonts w:cs="Times New Roman"/>
-        </w:rPr>
-        <w:t>Near-Real-Time DMSP SSMIS Daily Polar Gridded Sea Ice</w:t>
-      </w:r>
-      <w:r>
-        <w:rPr>
-          <w:rFonts w:cs="Times New Roman"/>
-        </w:rPr>
-        <w:t xml:space="preserve"> </w:t>
-      </w:r>
-      <w:r>
-        <w:rPr>
-          <w:rFonts w:cs="Times New Roman"/>
-        </w:rPr>
-        <w:t>Concentrations and the Sea Ice Concentrations from Nimbus-7</w:t>
-      </w:r>
-      <w:r>
-        <w:rPr>
-          <w:rFonts w:cs="Times New Roman"/>
-        </w:rPr>
-        <w:t xml:space="preserve"> </w:t>
-      </w:r>
-      <w:r>
-        <w:rPr>
-          <w:rFonts w:cs="Times New Roman"/>
-        </w:rPr>
-        <w:t>SMMR and DMSP SSM/I-SSMIS Passive Microwave Data</w:t>
-      </w:r>
-      <w:r>
-        <w:rPr>
-          <w:rFonts w:cs="Times New Roman"/>
-        </w:rPr>
-        <w:t xml:space="preserve">. Daily sea ice coverage maps from the Sea Ice Index show the approximate extent across the entire polar region. Annual dates of sea-ice break up and formation </w:t>
-      </w:r>
-      <w:r>
-        <w:rPr>
-          <w:rFonts w:cs="Times New Roman"/>
-        </w:rPr>
-        <w:t xml:space="preserve">are </w:t>
-      </w:r>
-      <w:r>
-        <w:rPr>
-          <w:rFonts w:cs="Times New Roman"/>
-        </w:rPr>
-        <w:t xml:space="preserve">estimated using the first breakup dates and final freeze-up for the central Beaufort Sea coast. </w:t>
-      </w:r>
-      <w:commentRangeStart w:id="5"/>
-      <w:r>
-        <w:rPr>
-          <w:rFonts w:cs="Times New Roman"/>
-        </w:rPr>
-        <w:t xml:space="preserve">Determining the precise dates </w:t>
-      </w:r>
-      <w:r>
-        <w:rPr>
-          <w:rFonts w:cs="Times New Roman"/>
-        </w:rPr>
-        <w:t>was</w:t>
-      </w:r>
-      <w:r>
-        <w:rPr>
-          <w:rFonts w:cs="Times New Roman"/>
-        </w:rPr>
-        <w:t xml:space="preserve"> done visually using the daily NSIDC </w:t>
-      </w:r>
-      <w:proofErr w:type="spellStart"/>
-      <w:r>
-        <w:rPr>
-          <w:rFonts w:cs="Times New Roman"/>
-        </w:rPr>
-        <w:t>GeoTIFF</w:t>
-      </w:r>
-      <w:proofErr w:type="spellEnd"/>
-      <w:r>
-        <w:rPr>
-          <w:rFonts w:cs="Times New Roman"/>
-        </w:rPr>
-        <w:t xml:space="preserve"> of sea ice coverage, inspected in the open-source software QGIS, version 3.0.1 (</w:t>
-      </w:r>
-      <w:r>
-        <w:rPr>
-          <w:rFonts w:cs="Times New Roman"/>
-        </w:rPr>
-        <w:t>QGIS Open Source Geospatial Foundation Project</w:t>
-      </w:r>
-      <w:r>
-        <w:rPr>
-          <w:rFonts w:cs="Times New Roman"/>
-        </w:rPr>
-        <w:t xml:space="preserve"> 2018). </w:t>
-      </w:r>
-      <w:commentRangeEnd w:id="5"/>
-      <w:r>
-        <w:rPr>
-          <w:rStyle w:val="CommentReference"/>
-        </w:rPr>
-        <w:commentReference w:id="5"/>
-      </w:r>
-    </w:p>
-    <w:p>
-      <w:pPr>
-        <w:ind w:firstLine="540"/>
-        <w:rPr>
-          <w:rFonts w:cs="Times New Roman"/>
-        </w:rPr>
-      </w:pPr>
-      <w:r>
-        <w:rPr>
-          <w:rFonts w:cs="Times New Roman"/>
-        </w:rPr>
-        <w:t xml:space="preserve">Measurements of </w:t>
-      </w:r>
-      <w:r>
-        <w:rPr>
-          <w:rFonts w:cs="Times New Roman"/>
-        </w:rPr>
-        <w:t xml:space="preserve">daily </w:t>
-      </w:r>
-      <w:r>
-        <w:rPr>
-          <w:rFonts w:cs="Times New Roman"/>
-        </w:rPr>
-        <w:t xml:space="preserve">Sagavanirktok River discharge come from a </w:t>
-      </w:r>
-      <w:r>
-        <w:rPr>
-          <w:rFonts w:cs="Times New Roman"/>
-        </w:rPr>
-        <w:t>United States Geological Survey (</w:t>
-      </w:r>
-      <w:r>
-        <w:rPr>
-          <w:rFonts w:cs="Times New Roman"/>
-        </w:rPr>
-        <w:t>USGS</w:t>
-      </w:r>
-      <w:r>
-        <w:rPr>
-          <w:rFonts w:cs="Times New Roman"/>
-        </w:rPr>
-        <w:t>)</w:t>
-      </w:r>
-      <w:r>
-        <w:rPr>
-          <w:rFonts w:cs="Times New Roman"/>
-        </w:rPr>
-        <w:t xml:space="preserve"> gaging station </w:t>
-      </w:r>
-      <w:commentRangeStart w:id="6"/>
-      <w:r>
-        <w:rPr>
-          <w:rFonts w:cs="Times New Roman"/>
-        </w:rPr>
-        <w:t>upriver from the river mouth</w:t>
-      </w:r>
-      <w:commentRangeEnd w:id="6"/>
-      <w:r>
-        <w:rPr>
-          <w:rStyle w:val="CommentReference"/>
-        </w:rPr>
-        <w:commentReference w:id="6"/>
-      </w:r>
-      <w:r>
-        <w:rPr>
-          <w:rFonts w:cs="Times New Roman"/>
-        </w:rPr>
-        <w:t>, near Pump Station 3</w:t>
-      </w:r>
-      <w:r>
-        <w:rPr>
-          <w:rFonts w:cs="Times New Roman"/>
-        </w:rPr>
-        <w:t xml:space="preserve">, </w:t>
-      </w:r>
-      <w:r>
-        <w:rPr>
-          <w:rFonts w:cs="Times New Roman"/>
-        </w:rPr>
-        <w:t xml:space="preserve">recorded in </w:t>
-      </w:r>
-      <w:r>
-        <w:rPr>
-          <w:rFonts w:cs="Times New Roman"/>
-        </w:rPr>
-        <w:t>ft</w:t>
-      </w:r>
-      <w:r>
-        <w:rPr>
-          <w:rFonts w:cs="Times New Roman"/>
-          <w:vertAlign w:val="superscript"/>
-        </w:rPr>
-        <w:t>3</w:t>
-      </w:r>
-      <w:r>
-        <w:rPr>
-          <w:rFonts w:cs="Times New Roman"/>
-        </w:rPr>
-        <w:t>/s</w:t>
-      </w:r>
-      <w:r>
-        <w:rPr>
-          <w:rFonts w:cs="Times New Roman"/>
-        </w:rPr>
-        <w:t xml:space="preserve"> and </w:t>
-      </w:r>
-      <w:r>
-        <w:rPr>
-          <w:rFonts w:cs="Times New Roman"/>
-        </w:rPr>
-        <w:t>convert</w:t>
-      </w:r>
-      <w:r>
-        <w:rPr>
-          <w:rFonts w:cs="Times New Roman"/>
-        </w:rPr>
-        <w:t>ed</w:t>
-      </w:r>
-      <w:r>
-        <w:rPr>
-          <w:rFonts w:cs="Times New Roman"/>
-        </w:rPr>
-        <w:t xml:space="preserve"> to m</w:t>
-      </w:r>
-      <w:r>
-        <w:rPr>
-          <w:rFonts w:cs="Times New Roman"/>
-          <w:vertAlign w:val="superscript"/>
-        </w:rPr>
-        <w:t>3</w:t>
-      </w:r>
-      <w:r>
-        <w:rPr>
-          <w:rFonts w:cs="Times New Roman"/>
-        </w:rPr>
-        <w:t xml:space="preserve">/s. </w:t>
-      </w:r>
-    </w:p>
-    <w:p>
-      <w:pPr>
-        <w:ind w:firstLine="540"/>
-      </w:pPr>
-      <w:r>
-        <w:rPr>
-          <w:rFonts w:cs="Times New Roman"/>
-        </w:rPr>
-        <w:t xml:space="preserve">All data </w:t>
-      </w:r>
-      <w:r>
-        <w:rPr>
-          <w:rFonts w:cs="Times New Roman"/>
-        </w:rPr>
-        <w:t>were</w:t>
-      </w:r>
-      <w:r>
-        <w:rPr>
-          <w:rFonts w:cs="Times New Roman"/>
-        </w:rPr>
-        <w:t xml:space="preserve"> imported and analyzed using the statistical program R (R Foundation, https://www.R-project.org</w:t>
-      </w:r>
-      <w:r>
-        <w:rPr>
-          <w:rFonts w:cs="Times New Roman"/>
-        </w:rPr>
-        <w:t>, Version 3.5.2</w:t>
-      </w:r>
-      <w:r>
-        <w:rPr>
-          <w:rFonts w:cs="Times New Roman"/>
-        </w:rPr>
-        <w:t xml:space="preserve">). </w:t>
-      </w:r>
-      <w:r>
-        <w:rPr>
-          <w:rFonts w:cs="Times New Roman"/>
-        </w:rPr>
-        <w:t xml:space="preserve">All significance testing was done at the α = 0.05 level. Before modeling, all environmental variables were assessed in a correlation matrix. </w:t>
-      </w:r>
-      <w:commentRangeStart w:id="7"/>
-      <w:r>
-        <w:rPr>
-          <w:rFonts w:cs="Times New Roman"/>
-        </w:rPr>
-        <w:t xml:space="preserve">Variables that were highly correlated (&gt;0.6) were removed to prevent multicollinearity. </w:t>
-      </w:r>
-      <w:commentRangeEnd w:id="7"/>
-      <w:r>
-        <w:rPr>
-          <w:rStyle w:val="CommentReference"/>
-        </w:rPr>
-        <w:commentReference w:id="7"/>
-      </w:r>
-    </w:p>
-    <w:p>
-      <w:pPr>
-        <w:ind w:firstLine="540"/>
-        <w:rPr>
-          <w:rFonts w:eastAsiaTheme="minorEastAsia" w:cs="Times New Roman"/>
-        </w:rPr>
-      </w:pPr>
-      <w:r>
-        <w:rPr>
-          <w:rFonts w:cs="Times New Roman"/>
-        </w:rPr>
-        <w:t xml:space="preserve">To </w:t>
-      </w:r>
-      <w:r>
-        <w:rPr>
-          <w:rFonts w:cs="Times New Roman"/>
-        </w:rPr>
-        <w:t xml:space="preserve">investigate trends in </w:t>
-      </w:r>
-      <w:r>
-        <w:rPr>
-          <w:rFonts w:cs="Times New Roman"/>
-        </w:rPr>
-        <w:t xml:space="preserve">annual </w:t>
-      </w:r>
-      <w:r>
-        <w:rPr>
-          <w:rFonts w:cs="Times New Roman"/>
-        </w:rPr>
-        <w:t xml:space="preserve">and </w:t>
-      </w:r>
-      <w:r>
-        <w:rPr>
-          <w:rFonts w:cs="Times New Roman"/>
-        </w:rPr>
-        <w:t>seasonal</w:t>
-      </w:r>
-      <w:r>
-        <w:rPr>
-          <w:rFonts w:cs="Times New Roman"/>
-        </w:rPr>
-        <w:t xml:space="preserve"> </w:t>
-      </w:r>
-      <w:r>
-        <w:rPr>
-          <w:rFonts w:cs="Times New Roman"/>
-        </w:rPr>
         <w:t xml:space="preserve">species richness, we used Generalized </w:t>
       </w:r>
       <w:r>
@@ -3900,14 +3890,7 @@
         <w:rPr>
           <w:rFonts w:cs="Times New Roman"/>
         </w:rPr>
-        <w:t xml:space="preserve"> as GAMs are typically </w:t>
-      </w:r>
-      <w:r>
-        <w:rPr>
-          <w:rFonts w:cs="Times New Roman"/>
-        </w:rPr>
-        <w:lastRenderedPageBreak/>
-        <w:t xml:space="preserve">responsive to non-linear response curves commonly found in ecological response scenarios </w:t>
+        <w:t xml:space="preserve"> as GAMs are typically responsive to non-linear response curves commonly found in ecological response scenarios </w:t>
       </w:r>
       <w:r>
         <w:rPr>
@@ -4196,6 +4179,7 @@
         <w:rPr>
           <w:rFonts w:cs="Times New Roman"/>
         </w:rPr>
+        <w:lastRenderedPageBreak/>
         <w:t xml:space="preserve">Total number of species </w:t>
       </w:r>
       <w:r>
@@ -4918,36 +4902,39 @@
         <w:t xml:space="preserve"> </w:t>
       </w:r>
       <w:r>
-        <w:t xml:space="preserve">To prevent rare species from dominating multivariate </w:t>
-      </w:r>
-      <w:r>
+        <w:t xml:space="preserve">To prevent rare species from dominating multivariate analyses (CITE XXXXX), we restricted analysis to </w:t>
+      </w:r>
+      <w:r>
+        <w:t>the 17</w:t>
+      </w:r>
+      <w:r>
+        <w:t xml:space="preserve"> species whose abundance was greater than 100 fish, all years combined. </w:t>
+      </w:r>
+      <w:r>
+        <w:t xml:space="preserve">All multivariate analyses were performed on aggregated </w:t>
+      </w:r>
+      <w:r>
+        <w:t>catches on both an annual and biweekly scale</w:t>
+      </w:r>
+      <w:r>
+        <w:t>, using biweekly definitions above</w:t>
+      </w:r>
+      <w:r>
+        <w:t xml:space="preserve">. </w:t>
+      </w:r>
+      <w:commentRangeStart w:id="9"/>
+      <w:r>
+        <w:rPr>
+          <w:rFonts w:cs="Times New Roman"/>
+        </w:rPr>
+        <w:t xml:space="preserve">Response </w:t>
+      </w:r>
+      <w:r>
+        <w:rPr>
+          <w:rFonts w:cs="Times New Roman"/>
+        </w:rPr>
         <w:lastRenderedPageBreak/>
-        <w:t xml:space="preserve">analyses (CITE XXXXX), we restricted analysis to </w:t>
-      </w:r>
-      <w:r>
-        <w:t>the 17</w:t>
-      </w:r>
-      <w:r>
-        <w:t xml:space="preserve"> species whose abundance was greater than 100 fish, all years combined. </w:t>
-      </w:r>
-      <w:r>
-        <w:t xml:space="preserve">All multivariate analyses were performed on aggregated </w:t>
-      </w:r>
-      <w:r>
-        <w:t>catches on both an annual and biweekly scale</w:t>
-      </w:r>
-      <w:r>
-        <w:t>, using biweekly definitions above</w:t>
-      </w:r>
-      <w:r>
-        <w:t xml:space="preserve">. </w:t>
-      </w:r>
-      <w:commentRangeStart w:id="8"/>
-      <w:r>
-        <w:rPr>
-          <w:rFonts w:cs="Times New Roman"/>
-        </w:rPr>
-        <w:t>Response variables for multivariate analyses were species catch per unit effort (CPUE)</w:t>
+        <w:t>variables for multivariate analyses were species catch per unit effort (CPUE)</w:t>
       </w:r>
       <w:r>
         <w:rPr>
@@ -4991,12 +4978,12 @@
         </w:rPr>
         <w:t xml:space="preserve">catch. </w:t>
       </w:r>
-      <w:commentRangeEnd w:id="8"/>
+      <w:commentRangeEnd w:id="9"/>
       <w:r>
         <w:rPr>
           <w:rStyle w:val="CommentReference"/>
         </w:rPr>
-        <w:commentReference w:id="8"/>
+        <w:commentReference w:id="9"/>
       </w:r>
       <w:r>
         <w:rPr>
@@ -5240,14 +5227,7 @@
         <w:rPr>
           <w:rFonts w:cs="Times New Roman"/>
         </w:rPr>
-        <w:t xml:space="preserve">PERMANOVA models were run for both annual and biweekly aggregations; biweekly periods that had gaps in data coverage in environmental monitoring were excluded from analysis. Environmental </w:t>
-      </w:r>
-      <w:r>
-        <w:rPr>
-          <w:rFonts w:cs="Times New Roman"/>
-        </w:rPr>
-        <w:lastRenderedPageBreak/>
-        <w:t>variables were square root transformed</w:t>
+        <w:t>PERMANOVA models were run for both annual and biweekly aggregations; biweekly periods that had gaps in data coverage in environmental monitoring were excluded from analysis. Environmental variables were square root transformed</w:t>
       </w:r>
       <w:r>
         <w:rPr>
@@ -5320,6 +5300,7 @@
         <w:rPr>
           <w:rFonts w:cs="Times New Roman"/>
         </w:rPr>
+        <w:lastRenderedPageBreak/>
         <w:t xml:space="preserve">The full model for </w:t>
       </w:r>
       <w:r>
@@ -5348,7 +5329,7 @@
           <w:rFonts w:eastAsiaTheme="minorEastAsia" w:cs="Times New Roman"/>
         </w:rPr>
       </w:pPr>
-      <w:bookmarkStart w:id="9" w:name="_Hlk4763739"/>
+      <w:bookmarkStart w:id="10" w:name="_Hlk4763739"/>
       <m:oMathPara>
         <m:oMath>
           <m:r>
@@ -5397,7 +5378,7 @@
           </m:r>
         </m:oMath>
       </m:oMathPara>
-      <w:bookmarkEnd w:id="9"/>
+      <w:bookmarkEnd w:id="10"/>
     </w:p>
     <w:p>
       <w:pPr>
@@ -6073,8 +6054,6 @@
           <w:rFonts w:cs="Times New Roman"/>
         </w:rPr>
       </w:pPr>
-      <w:bookmarkStart w:id="10" w:name="_GoBack"/>
-      <w:bookmarkEnd w:id="10"/>
     </w:p>
     <w:p>
       <w:pPr>
@@ -7616,7 +7595,7 @@
       </w:r>
     </w:p>
   </w:comment>
-  <w:comment w:id="2" w:author="Justin Priest" w:date="2019-04-21T19:33:00Z" w:initials="JP">
+  <w:comment w:id="3" w:author="Justin Priest" w:date="2019-04-21T19:33:00Z" w:initials="JP">
     <w:p>
       <w:pPr>
         <w:pStyle w:val="CommentText"/>
@@ -7632,7 +7611,7 @@
       </w:r>
     </w:p>
   </w:comment>
-  <w:comment w:id="3" w:author="Justin Priest" w:date="2019-04-21T19:34:00Z" w:initials="JP">
+  <w:comment w:id="4" w:author="Justin Priest" w:date="2019-04-21T19:34:00Z" w:initials="JP">
     <w:p>
       <w:pPr>
         <w:pStyle w:val="CommentText"/>
@@ -7648,7 +7627,7 @@
       </w:r>
     </w:p>
   </w:comment>
-  <w:comment w:id="4" w:author="Justin Priest" w:date="2019-04-21T19:37:00Z" w:initials="JP">
+  <w:comment w:id="5" w:author="Justin Priest" w:date="2019-04-21T19:37:00Z" w:initials="JP">
     <w:p>
       <w:pPr>
         <w:pStyle w:val="CommentText"/>
@@ -7664,7 +7643,7 @@
       </w:r>
     </w:p>
   </w:comment>
-  <w:comment w:id="5" w:author="Justin Priest" w:date="2019-04-21T19:40:00Z" w:initials="JP">
+  <w:comment w:id="6" w:author="Justin Priest" w:date="2019-04-21T19:40:00Z" w:initials="JP">
     <w:p>
       <w:pPr>
         <w:pStyle w:val="CommentText"/>
@@ -7680,7 +7659,7 @@
       </w:r>
     </w:p>
   </w:comment>
-  <w:comment w:id="6" w:author="Justin Priest" w:date="2018-04-03T22:58:00Z" w:initials="JP">
+  <w:comment w:id="7" w:author="Justin Priest" w:date="2018-04-03T22:58:00Z" w:initials="JP">
     <w:p>
       <w:pPr>
         <w:pStyle w:val="CommentText"/>
@@ -7696,7 +7675,7 @@
       </w:r>
     </w:p>
   </w:comment>
-  <w:comment w:id="7" w:author="Justin Priest" w:date="2019-04-21T19:40:00Z" w:initials="JP">
+  <w:comment w:id="8" w:author="Justin Priest" w:date="2019-04-21T19:40:00Z" w:initials="JP">
     <w:p>
       <w:pPr>
         <w:pStyle w:val="CommentText"/>
@@ -7712,7 +7691,7 @@
       </w:r>
     </w:p>
   </w:comment>
-  <w:comment w:id="8" w:author="Justin Priest" w:date="2019-03-27T17:07:00Z" w:initials="JP">
+  <w:comment w:id="9" w:author="Justin Priest" w:date="2019-03-27T17:07:00Z" w:initials="JP">
     <w:p>
       <w:pPr>
         <w:ind w:firstLine="540"/>
@@ -9183,7 +9162,7 @@
 </file>
 
 <file path=customXml/itemProps1.xml><?xml version="1.0" encoding="utf-8"?>
-<ds:datastoreItem xmlns:ds="http://schemas.openxmlformats.org/officeDocument/2006/customXml" ds:itemID="{632D193A-C33A-4B90-A67B-AA2C831F8038}">
+<ds:datastoreItem xmlns:ds="http://schemas.openxmlformats.org/officeDocument/2006/customXml" ds:itemID="{EABB1380-2959-46BB-B869-37E5EEEE2A45}">
   <ds:schemaRefs>
     <ds:schemaRef ds:uri="http://schemas.openxmlformats.org/officeDocument/2006/bibliography"/>
   </ds:schemaRefs>

</xml_diff>

<commit_message>
updated Chapter 1 slightly
</commit_message>
<xml_diff>
--- a/Chapter1.docx
+++ b/Chapter1.docx
@@ -7186,13 +7186,7 @@
         <w:rPr>
           <w:rFonts w:cs="Times New Roman"/>
         </w:rPr>
-        <w:t xml:space="preserve">water temperature increased over time </w:t>
-      </w:r>
-      <w:r>
-        <w:rPr>
-          <w:rFonts w:cs="Times New Roman"/>
-        </w:rPr>
-        <w:t xml:space="preserve">(estimate = </w:t>
+        <w:t xml:space="preserve">water temperature increased over time (estimate = </w:t>
       </w:r>
       <w:r>
         <w:rPr>
@@ -7228,19 +7222,7 @@
         <w:rPr>
           <w:rFonts w:cs="Times New Roman"/>
         </w:rPr>
-        <w:t>1</w:t>
-      </w:r>
-      <w:r>
-        <w:rPr>
-          <w:rFonts w:cs="Times New Roman"/>
-        </w:rPr>
-        <w:t>), the</w:t>
-      </w:r>
-      <w:r>
-        <w:rPr>
-          <w:rFonts w:cs="Times New Roman"/>
-        </w:rPr>
-        <w:t xml:space="preserve"> </w:t>
+        <w:t xml:space="preserve">1), the </w:t>
       </w:r>
       <w:r>
         <w:rPr>
@@ -8583,36 +8565,161 @@
         <w:rPr>
           <w:rFonts w:cs="Times New Roman"/>
         </w:rPr>
-        <w:t>Species richness increasing over years</w:t>
-      </w:r>
-    </w:p>
-    <w:p>
-      <w:pPr>
-        <w:rPr>
-          <w:rFonts w:cs="Times New Roman"/>
-        </w:rPr>
-      </w:pPr>
-      <w:r>
-        <w:rPr>
-          <w:rFonts w:cs="Times New Roman"/>
-        </w:rPr>
-        <w:tab/>
-        <w:t xml:space="preserve">Species richness increases over </w:t>
-      </w:r>
+        <w:t>As nearshore Arctic regions</w:t>
+      </w:r>
+      <w:r>
+        <w:rPr>
+          <w:rFonts w:cs="Times New Roman"/>
+        </w:rPr>
+        <w:t xml:space="preserve"> ha</w:t>
+      </w:r>
+      <w:r>
+        <w:rPr>
+          <w:rFonts w:cs="Times New Roman"/>
+        </w:rPr>
+        <w:t>ve</w:t>
+      </w:r>
+      <w:r>
+        <w:rPr>
+          <w:rFonts w:cs="Times New Roman"/>
+        </w:rPr>
+        <w:t xml:space="preserve"> undergone changes in environmental conditions, it is imperative to know how fish species composition is also changing. </w:t>
+      </w:r>
+      <w:r>
+        <w:rPr>
+          <w:rFonts w:cs="Times New Roman"/>
+        </w:rPr>
+        <w:t xml:space="preserve">However, determining such effects can be difficult in </w:t>
+      </w:r>
+      <w:r>
+        <w:rPr>
+          <w:rFonts w:cs="Times New Roman"/>
+        </w:rPr>
+        <w:t xml:space="preserve">the </w:t>
+      </w:r>
+      <w:r>
+        <w:rPr>
+          <w:rFonts w:cs="Times New Roman"/>
+        </w:rPr>
+        <w:t>dynamic environment</w:t>
+      </w:r>
+      <w:r>
+        <w:rPr>
+          <w:rFonts w:cs="Times New Roman"/>
+        </w:rPr>
+        <w:t xml:space="preserve"> of the Arctic, where solar energy and temperature vary widely between seasons</w:t>
+      </w:r>
+      <w:r>
+        <w:rPr>
+          <w:rFonts w:cs="Times New Roman"/>
+        </w:rPr>
+        <w:t xml:space="preserve">. </w:t>
+      </w:r>
+    </w:p>
+    <w:p>
+      <w:pPr>
+        <w:rPr>
+          <w:rFonts w:cs="Times New Roman"/>
+        </w:rPr>
+      </w:pPr>
+      <w:r>
+        <w:rPr>
+          <w:rFonts w:cs="Times New Roman"/>
+        </w:rPr>
+        <w:t xml:space="preserve">A basic determination of whether species composition is changing is to examine trends in species richness across time. The species richness in Prudhoe Bay, Alaska is significantly increasing at a rate of </w:t>
+      </w:r>
+      <w:r>
+        <w:rPr>
+          <w:rFonts w:cs="Times New Roman"/>
+        </w:rPr>
+        <w:t xml:space="preserve">approximately one additional species per decade. Species richness is also not static within a season but increases nonlinearly, with less of an increase towards the end of the season. </w:t>
+      </w:r>
+      <w:r>
+        <w:rPr>
+          <w:rFonts w:cs="Times New Roman"/>
+        </w:rPr>
+        <w:t xml:space="preserve">Given large-scale climatic changes in the region, this trend is likely to continue or potentially increase as species from lower latitudes expand their range (CITE XXX). </w:t>
+      </w:r>
+    </w:p>
+    <w:p>
+      <w:pPr>
+        <w:rPr>
+          <w:rFonts w:cs="Times New Roman"/>
+        </w:rPr>
+      </w:pPr>
       <w:proofErr w:type="spellStart"/>
       <w:r>
         <w:rPr>
           <w:rFonts w:cs="Times New Roman"/>
         </w:rPr>
-        <w:t>biweek</w:t>
+        <w:t>Biweek</w:t>
       </w:r>
       <w:proofErr w:type="spellEnd"/>
       <w:r>
         <w:rPr>
           <w:rFonts w:cs="Times New Roman"/>
         </w:rPr>
-        <w:t>, this trend has significantly increased lately</w:t>
-      </w:r>
+        <w:t xml:space="preserve"> species richness expected to change?</w:t>
+      </w:r>
+    </w:p>
+    <w:p>
+      <w:pPr>
+        <w:rPr>
+          <w:rFonts w:cs="Times New Roman"/>
+        </w:rPr>
+      </w:pPr>
+      <w:r>
+        <w:rPr>
+          <w:rFonts w:cs="Times New Roman"/>
+        </w:rPr>
+        <w:lastRenderedPageBreak/>
+        <w:t>The trends in species richness are by definition comprised of rare species. Of the 14 rare species, three showed significant changes over time. The two rare species that are significantly increasing in abundance (Slimy Sculpin and Burbot) are both freshwater species, demonstrating either a potential shift in acceptable environmental conditions</w:t>
+      </w:r>
+      <w:r>
+        <w:rPr>
+          <w:rFonts w:cs="Times New Roman"/>
+        </w:rPr>
+        <w:t xml:space="preserve"> or possibly an</w:t>
+      </w:r>
+      <w:r>
+        <w:rPr>
+          <w:rFonts w:cs="Times New Roman"/>
+        </w:rPr>
+        <w:t xml:space="preserve"> expansion in the freshwater populations as individuals search for new habitat</w:t>
+      </w:r>
+      <w:r>
+        <w:rPr>
+          <w:rFonts w:cs="Times New Roman"/>
+        </w:rPr>
+        <w:t>. The species that has declined (</w:t>
+      </w:r>
+      <w:r>
+        <w:rPr>
+          <w:rFonts w:cs="Times New Roman"/>
+        </w:rPr>
+        <w:t>Bering Cisco</w:t>
+      </w:r>
+      <w:r>
+        <w:rPr>
+          <w:rFonts w:cs="Times New Roman"/>
+        </w:rPr>
+        <w:t>) is anadromous and</w:t>
+      </w:r>
+      <w:r>
+        <w:rPr>
+          <w:rFonts w:cs="Times New Roman"/>
+        </w:rPr>
+        <w:t xml:space="preserve"> has not been seen since XXXX. </w:t>
+      </w:r>
+      <w:bookmarkStart w:id="11" w:name="_GoBack"/>
+      <w:bookmarkEnd w:id="11"/>
+    </w:p>
+    <w:p>
+      <w:pPr>
+        <w:rPr>
+          <w:rFonts w:cs="Times New Roman"/>
+        </w:rPr>
+      </w:pPr>
     </w:p>
     <w:p>
       <w:pPr>
@@ -8729,8 +8836,6 @@
           <w:rFonts w:cs="Times New Roman"/>
         </w:rPr>
       </w:pPr>
-      <w:bookmarkStart w:id="11" w:name="_GoBack"/>
-      <w:bookmarkEnd w:id="11"/>
     </w:p>
     <w:p>
       <w:pPr>
@@ -10083,6 +10188,9 @@
         </w:sectPr>
       </w:pPr>
       <w:r>
+        <w:rPr>
+          <w:noProof/>
+        </w:rPr>
         <w:drawing>
           <wp:inline distT="0" distB="0" distL="0" distR="0" wp14:anchorId="1D87AB0E" wp14:editId="3174FFA6">
             <wp:extent cx="5743575" cy="6169435"/>
@@ -10138,7 +10246,764 @@
         <w:pStyle w:val="Heading1"/>
       </w:pPr>
       <w:r>
+        <w:rPr>
+          <w:noProof/>
+        </w:rPr>
         <w:lastRenderedPageBreak/>
+        <mc:AlternateContent>
+          <mc:Choice Requires="wpg">
+            <w:drawing>
+              <wp:anchor distT="0" distB="0" distL="114300" distR="114300" simplePos="0" relativeHeight="251678720" behindDoc="0" locked="0" layoutInCell="1" allowOverlap="1" wp14:anchorId="53E3CE0B" wp14:editId="713E0AD6">
+                <wp:simplePos x="0" y="0"/>
+                <wp:positionH relativeFrom="column">
+                  <wp:posOffset>1330430</wp:posOffset>
+                </wp:positionH>
+                <wp:positionV relativeFrom="paragraph">
+                  <wp:posOffset>351026</wp:posOffset>
+                </wp:positionV>
+                <wp:extent cx="4532693" cy="3536261"/>
+                <wp:effectExtent l="0" t="0" r="0" b="7620"/>
+                <wp:wrapNone/>
+                <wp:docPr id="24" name="Group 24"/>
+                <wp:cNvGraphicFramePr/>
+                <a:graphic xmlns:a="http://schemas.openxmlformats.org/drawingml/2006/main">
+                  <a:graphicData uri="http://schemas.microsoft.com/office/word/2010/wordprocessingGroup">
+                    <wpg:wgp>
+                      <wpg:cNvGrpSpPr/>
+                      <wpg:grpSpPr>
+                        <a:xfrm>
+                          <a:off x="0" y="0"/>
+                          <a:ext cx="4532693" cy="3536261"/>
+                          <a:chOff x="21669" y="82337"/>
+                          <a:chExt cx="4532693" cy="3536261"/>
+                        </a:xfrm>
+                      </wpg:grpSpPr>
+                      <wps:wsp>
+                        <wps:cNvPr id="16" name="Text Box 16"/>
+                        <wps:cNvSpPr txBox="1"/>
+                        <wps:spPr>
+                          <a:xfrm>
+                            <a:off x="4103958" y="3406249"/>
+                            <a:ext cx="442033" cy="212349"/>
+                          </a:xfrm>
+                          <a:prstGeom prst="rect">
+                            <a:avLst/>
+                          </a:prstGeom>
+                          <a:noFill/>
+                          <a:ln w="6350">
+                            <a:noFill/>
+                          </a:ln>
+                        </wps:spPr>
+                        <wps:txbx>
+                          <w:txbxContent>
+                            <w:p>
+                              <w:pPr>
+                                <w:rPr>
+                                  <w:rFonts w:ascii="Arial" w:hAnsi="Arial" w:cs="Arial"/>
+                                  <w:sz w:val="14"/>
+                                  <w:szCs w:val="14"/>
+                                </w:rPr>
+                              </w:pPr>
+                              <w:r>
+                                <w:rPr>
+                                  <w:rFonts w:ascii="Arial" w:hAnsi="Arial" w:cs="Arial"/>
+                                  <w:sz w:val="14"/>
+                                  <w:szCs w:val="14"/>
+                                </w:rPr>
+                                <w:t>70.2°</w:t>
+                              </w:r>
+                            </w:p>
+                          </w:txbxContent>
+                        </wps:txbx>
+                        <wps:bodyPr rot="0" spcFirstLastPara="0" vertOverflow="overflow" horzOverflow="overflow" vert="horz" wrap="square" lIns="91440" tIns="45720" rIns="91440" bIns="45720" numCol="1" spcCol="0" rtlCol="0" fromWordArt="0" anchor="t" anchorCtr="0" forceAA="0" compatLnSpc="1">
+                          <a:prstTxWarp prst="textNoShape">
+                            <a:avLst/>
+                          </a:prstTxWarp>
+                          <a:noAutofit/>
+                        </wps:bodyPr>
+                      </wps:wsp>
+                      <wps:wsp>
+                        <wps:cNvPr id="17" name="Text Box 17"/>
+                        <wps:cNvSpPr txBox="1"/>
+                        <wps:spPr>
+                          <a:xfrm>
+                            <a:off x="4112329" y="1828801"/>
+                            <a:ext cx="442033" cy="212349"/>
+                          </a:xfrm>
+                          <a:prstGeom prst="rect">
+                            <a:avLst/>
+                          </a:prstGeom>
+                          <a:noFill/>
+                          <a:ln w="6350">
+                            <a:noFill/>
+                          </a:ln>
+                        </wps:spPr>
+                        <wps:txbx>
+                          <w:txbxContent>
+                            <w:p>
+                              <w:pPr>
+                                <w:rPr>
+                                  <w:rFonts w:ascii="Arial" w:hAnsi="Arial" w:cs="Arial"/>
+                                  <w:sz w:val="14"/>
+                                  <w:szCs w:val="14"/>
+                                </w:rPr>
+                              </w:pPr>
+                              <w:r>
+                                <w:rPr>
+                                  <w:rFonts w:ascii="Arial" w:hAnsi="Arial" w:cs="Arial"/>
+                                  <w:sz w:val="14"/>
+                                  <w:szCs w:val="14"/>
+                                </w:rPr>
+                                <w:t>70.</w:t>
+                              </w:r>
+                              <w:r>
+                                <w:rPr>
+                                  <w:rFonts w:ascii="Arial" w:hAnsi="Arial" w:cs="Arial"/>
+                                  <w:sz w:val="14"/>
+                                  <w:szCs w:val="14"/>
+                                </w:rPr>
+                                <w:t>3</w:t>
+                              </w:r>
+                              <w:r>
+                                <w:rPr>
+                                  <w:rFonts w:ascii="Arial" w:hAnsi="Arial" w:cs="Arial"/>
+                                  <w:sz w:val="14"/>
+                                  <w:szCs w:val="14"/>
+                                </w:rPr>
+                                <w:t>°</w:t>
+                              </w:r>
+                            </w:p>
+                          </w:txbxContent>
+                        </wps:txbx>
+                        <wps:bodyPr rot="0" spcFirstLastPara="0" vertOverflow="overflow" horzOverflow="overflow" vert="horz" wrap="square" lIns="91440" tIns="45720" rIns="91440" bIns="45720" numCol="1" spcCol="0" rtlCol="0" fromWordArt="0" anchor="t" anchorCtr="0" forceAA="0" compatLnSpc="1">
+                          <a:prstTxWarp prst="textNoShape">
+                            <a:avLst/>
+                          </a:prstTxWarp>
+                          <a:noAutofit/>
+                        </wps:bodyPr>
+                      </wps:wsp>
+                      <wps:wsp>
+                        <wps:cNvPr id="18" name="Text Box 18"/>
+                        <wps:cNvSpPr txBox="1"/>
+                        <wps:spPr>
+                          <a:xfrm>
+                            <a:off x="4112329" y="667383"/>
+                            <a:ext cx="442033" cy="212349"/>
+                          </a:xfrm>
+                          <a:prstGeom prst="rect">
+                            <a:avLst/>
+                          </a:prstGeom>
+                          <a:noFill/>
+                          <a:ln w="6350">
+                            <a:noFill/>
+                          </a:ln>
+                        </wps:spPr>
+                        <wps:txbx>
+                          <w:txbxContent>
+                            <w:p>
+                              <w:pPr>
+                                <w:rPr>
+                                  <w:rFonts w:ascii="Arial" w:hAnsi="Arial" w:cs="Arial"/>
+                                  <w:sz w:val="14"/>
+                                  <w:szCs w:val="14"/>
+                                </w:rPr>
+                              </w:pPr>
+                              <w:r>
+                                <w:rPr>
+                                  <w:rFonts w:ascii="Arial" w:hAnsi="Arial" w:cs="Arial"/>
+                                  <w:sz w:val="14"/>
+                                  <w:szCs w:val="14"/>
+                                </w:rPr>
+                                <w:t>70.</w:t>
+                              </w:r>
+                              <w:r>
+                                <w:rPr>
+                                  <w:rFonts w:ascii="Arial" w:hAnsi="Arial" w:cs="Arial"/>
+                                  <w:sz w:val="14"/>
+                                  <w:szCs w:val="14"/>
+                                </w:rPr>
+                                <w:t>4</w:t>
+                              </w:r>
+                              <w:r>
+                                <w:rPr>
+                                  <w:rFonts w:ascii="Arial" w:hAnsi="Arial" w:cs="Arial"/>
+                                  <w:sz w:val="14"/>
+                                  <w:szCs w:val="14"/>
+                                </w:rPr>
+                                <w:t>°</w:t>
+                              </w:r>
+                            </w:p>
+                          </w:txbxContent>
+                        </wps:txbx>
+                        <wps:bodyPr rot="0" spcFirstLastPara="0" vertOverflow="overflow" horzOverflow="overflow" vert="horz" wrap="square" lIns="91440" tIns="45720" rIns="91440" bIns="45720" numCol="1" spcCol="0" rtlCol="0" fromWordArt="0" anchor="t" anchorCtr="0" forceAA="0" compatLnSpc="1">
+                          <a:prstTxWarp prst="textNoShape">
+                            <a:avLst/>
+                          </a:prstTxWarp>
+                          <a:noAutofit/>
+                        </wps:bodyPr>
+                      </wps:wsp>
+                      <wpg:grpSp>
+                        <wpg:cNvPr id="23" name="Group 23"/>
+                        <wpg:cNvGrpSpPr/>
+                        <wpg:grpSpPr>
+                          <a:xfrm>
+                            <a:off x="21669" y="82337"/>
+                            <a:ext cx="3163490" cy="212379"/>
+                            <a:chOff x="21669" y="82337"/>
+                            <a:chExt cx="3163490" cy="212379"/>
+                          </a:xfrm>
+                        </wpg:grpSpPr>
+                        <wps:wsp>
+                          <wps:cNvPr id="19" name="Text Box 19"/>
+                          <wps:cNvSpPr txBox="1"/>
+                          <wps:spPr>
+                            <a:xfrm>
+                              <a:off x="21669" y="82337"/>
+                              <a:ext cx="511298" cy="212349"/>
+                            </a:xfrm>
+                            <a:prstGeom prst="rect">
+                              <a:avLst/>
+                            </a:prstGeom>
+                            <a:noFill/>
+                            <a:ln w="6350">
+                              <a:noFill/>
+                            </a:ln>
+                          </wps:spPr>
+                          <wps:txbx>
+                            <w:txbxContent>
+                              <w:p>
+                                <w:pPr>
+                                  <w:rPr>
+                                    <w:rFonts w:ascii="Arial" w:hAnsi="Arial" w:cs="Arial"/>
+                                    <w:sz w:val="14"/>
+                                    <w:szCs w:val="14"/>
+                                  </w:rPr>
+                                </w:pPr>
+                                <w:r>
+                                  <w:rPr>
+                                    <w:rFonts w:ascii="Arial" w:hAnsi="Arial" w:cs="Arial"/>
+                                    <w:sz w:val="14"/>
+                                    <w:szCs w:val="14"/>
+                                  </w:rPr>
+                                  <w:t>148.5</w:t>
+                                </w:r>
+                                <w:r>
+                                  <w:rPr>
+                                    <w:rFonts w:ascii="Arial" w:hAnsi="Arial" w:cs="Arial"/>
+                                    <w:sz w:val="14"/>
+                                    <w:szCs w:val="14"/>
+                                  </w:rPr>
+                                  <w:t>°</w:t>
+                                </w:r>
+                              </w:p>
+                            </w:txbxContent>
+                          </wps:txbx>
+                          <wps:bodyPr rot="0" spcFirstLastPara="0" vertOverflow="overflow" horzOverflow="overflow" vert="horz" wrap="square" lIns="91440" tIns="45720" rIns="91440" bIns="45720" numCol="1" spcCol="0" rtlCol="0" fromWordArt="0" anchor="t" anchorCtr="0" forceAA="0" compatLnSpc="1">
+                            <a:prstTxWarp prst="textNoShape">
+                              <a:avLst/>
+                            </a:prstTxWarp>
+                            <a:noAutofit/>
+                          </wps:bodyPr>
+                        </wps:wsp>
+                        <wps:wsp>
+                          <wps:cNvPr id="20" name="Text Box 20"/>
+                          <wps:cNvSpPr txBox="1"/>
+                          <wps:spPr>
+                            <a:xfrm>
+                              <a:off x="2673861" y="82367"/>
+                              <a:ext cx="511298" cy="212349"/>
+                            </a:xfrm>
+                            <a:prstGeom prst="rect">
+                              <a:avLst/>
+                            </a:prstGeom>
+                            <a:noFill/>
+                            <a:ln w="6350">
+                              <a:noFill/>
+                            </a:ln>
+                          </wps:spPr>
+                          <wps:txbx>
+                            <w:txbxContent>
+                              <w:p>
+                                <w:pPr>
+                                  <w:rPr>
+                                    <w:rFonts w:ascii="Arial" w:hAnsi="Arial" w:cs="Arial"/>
+                                    <w:sz w:val="14"/>
+                                    <w:szCs w:val="14"/>
+                                  </w:rPr>
+                                </w:pPr>
+                                <w:r>
+                                  <w:rPr>
+                                    <w:rFonts w:ascii="Arial" w:hAnsi="Arial" w:cs="Arial"/>
+                                    <w:sz w:val="14"/>
+                                    <w:szCs w:val="14"/>
+                                  </w:rPr>
+                                  <w:t>148.</w:t>
+                                </w:r>
+                                <w:r>
+                                  <w:rPr>
+                                    <w:rFonts w:ascii="Arial" w:hAnsi="Arial" w:cs="Arial"/>
+                                    <w:sz w:val="14"/>
+                                    <w:szCs w:val="14"/>
+                                  </w:rPr>
+                                  <w:t>0</w:t>
+                                </w:r>
+                                <w:r>
+                                  <w:rPr>
+                                    <w:rFonts w:ascii="Arial" w:hAnsi="Arial" w:cs="Arial"/>
+                                    <w:sz w:val="14"/>
+                                    <w:szCs w:val="14"/>
+                                  </w:rPr>
+                                  <w:t>°</w:t>
+                                </w:r>
+                              </w:p>
+                            </w:txbxContent>
+                          </wps:txbx>
+                          <wps:bodyPr rot="0" spcFirstLastPara="0" vertOverflow="overflow" horzOverflow="overflow" vert="horz" wrap="square" lIns="91440" tIns="45720" rIns="91440" bIns="45720" numCol="1" spcCol="0" rtlCol="0" fromWordArt="0" anchor="t" anchorCtr="0" forceAA="0" compatLnSpc="1">
+                            <a:prstTxWarp prst="textNoShape">
+                              <a:avLst/>
+                            </a:prstTxWarp>
+                            <a:noAutofit/>
+                          </wps:bodyPr>
+                        </wps:wsp>
+                      </wpg:grpSp>
+                    </wpg:wgp>
+                  </a:graphicData>
+                </a:graphic>
+                <wp14:sizeRelH relativeFrom="margin">
+                  <wp14:pctWidth>0</wp14:pctWidth>
+                </wp14:sizeRelH>
+                <wp14:sizeRelV relativeFrom="margin">
+                  <wp14:pctHeight>0</wp14:pctHeight>
+                </wp14:sizeRelV>
+              </wp:anchor>
+            </w:drawing>
+          </mc:Choice>
+          <mc:Fallback>
+            <w:pict>
+              <v:group w14:anchorId="53E3CE0B" id="Group 24" o:spid="_x0000_s1026" style="position:absolute;left:0;text-align:left;margin-left:104.75pt;margin-top:27.65pt;width:356.9pt;height:278.45pt;z-index:251678720;mso-width-relative:margin;mso-height-relative:margin" coordorigin="216,823" coordsize="45326,35362" o:gfxdata="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">
+                <v:shapetype id="_x0000_t202" coordsize="21600,21600" o:spt="202" path="m,l,21600r21600,l21600,xe">
+                  <v:stroke joinstyle="miter"/>
+                  <v:path gradientshapeok="t" o:connecttype="rect"/>
+                </v:shapetype>
+                <v:shape id="Text Box 16" o:spid="_x0000_s1027" type="#_x0000_t202" style="position:absolute;left:41039;top:34062;width:4420;height:2123;visibility:visible;mso-wrap-style:square;v-text-anchor:top" o:gfxdata="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" filled="f" stroked="f" strokeweight=".5pt">
+                  <v:textbox>
+                    <w:txbxContent>
+                      <w:p>
+                        <w:pPr>
+                          <w:rPr>
+                            <w:rFonts w:ascii="Arial" w:hAnsi="Arial" w:cs="Arial"/>
+                            <w:sz w:val="14"/>
+                            <w:szCs w:val="14"/>
+                          </w:rPr>
+                        </w:pPr>
+                        <w:r>
+                          <w:rPr>
+                            <w:rFonts w:ascii="Arial" w:hAnsi="Arial" w:cs="Arial"/>
+                            <w:sz w:val="14"/>
+                            <w:szCs w:val="14"/>
+                          </w:rPr>
+                          <w:t>70.2°</w:t>
+                        </w:r>
+                      </w:p>
+                    </w:txbxContent>
+                  </v:textbox>
+                </v:shape>
+                <v:shape id="Text Box 17" o:spid="_x0000_s1028" type="#_x0000_t202" style="position:absolute;left:41123;top:18288;width:4420;height:2123;visibility:visible;mso-wrap-style:square;v-text-anchor:top" o:gfxdata="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" filled="f" stroked="f" strokeweight=".5pt">
+                  <v:textbox>
+                    <w:txbxContent>
+                      <w:p>
+                        <w:pPr>
+                          <w:rPr>
+                            <w:rFonts w:ascii="Arial" w:hAnsi="Arial" w:cs="Arial"/>
+                            <w:sz w:val="14"/>
+                            <w:szCs w:val="14"/>
+                          </w:rPr>
+                        </w:pPr>
+                        <w:r>
+                          <w:rPr>
+                            <w:rFonts w:ascii="Arial" w:hAnsi="Arial" w:cs="Arial"/>
+                            <w:sz w:val="14"/>
+                            <w:szCs w:val="14"/>
+                          </w:rPr>
+                          <w:t>70.</w:t>
+                        </w:r>
+                        <w:r>
+                          <w:rPr>
+                            <w:rFonts w:ascii="Arial" w:hAnsi="Arial" w:cs="Arial"/>
+                            <w:sz w:val="14"/>
+                            <w:szCs w:val="14"/>
+                          </w:rPr>
+                          <w:t>3</w:t>
+                        </w:r>
+                        <w:r>
+                          <w:rPr>
+                            <w:rFonts w:ascii="Arial" w:hAnsi="Arial" w:cs="Arial"/>
+                            <w:sz w:val="14"/>
+                            <w:szCs w:val="14"/>
+                          </w:rPr>
+                          <w:t>°</w:t>
+                        </w:r>
+                      </w:p>
+                    </w:txbxContent>
+                  </v:textbox>
+                </v:shape>
+                <v:shape id="Text Box 18" o:spid="_x0000_s1029" type="#_x0000_t202" style="position:absolute;left:41123;top:6673;width:4420;height:2124;visibility:visible;mso-wrap-style:square;v-text-anchor:top" o:gfxdata="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" filled="f" stroked="f" strokeweight=".5pt">
+                  <v:textbox>
+                    <w:txbxContent>
+                      <w:p>
+                        <w:pPr>
+                          <w:rPr>
+                            <w:rFonts w:ascii="Arial" w:hAnsi="Arial" w:cs="Arial"/>
+                            <w:sz w:val="14"/>
+                            <w:szCs w:val="14"/>
+                          </w:rPr>
+                        </w:pPr>
+                        <w:r>
+                          <w:rPr>
+                            <w:rFonts w:ascii="Arial" w:hAnsi="Arial" w:cs="Arial"/>
+                            <w:sz w:val="14"/>
+                            <w:szCs w:val="14"/>
+                          </w:rPr>
+                          <w:t>70.</w:t>
+                        </w:r>
+                        <w:r>
+                          <w:rPr>
+                            <w:rFonts w:ascii="Arial" w:hAnsi="Arial" w:cs="Arial"/>
+                            <w:sz w:val="14"/>
+                            <w:szCs w:val="14"/>
+                          </w:rPr>
+                          <w:t>4</w:t>
+                        </w:r>
+                        <w:r>
+                          <w:rPr>
+                            <w:rFonts w:ascii="Arial" w:hAnsi="Arial" w:cs="Arial"/>
+                            <w:sz w:val="14"/>
+                            <w:szCs w:val="14"/>
+                          </w:rPr>
+                          <w:t>°</w:t>
+                        </w:r>
+                      </w:p>
+                    </w:txbxContent>
+                  </v:textbox>
+                </v:shape>
+                <v:group id="Group 23" o:spid="_x0000_s1030" style="position:absolute;left:216;top:823;width:31635;height:2124" coordorigin="216,823" coordsize="31634,2123" o:gfxdata="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">
+                  <v:shape id="Text Box 19" o:spid="_x0000_s1031" type="#_x0000_t202" style="position:absolute;left:216;top:823;width:5113;height:2123;visibility:visible;mso-wrap-style:square;v-text-anchor:top" o:gfxdata="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" filled="f" stroked="f" strokeweight=".5pt">
+                    <v:textbox>
+                      <w:txbxContent>
+                        <w:p>
+                          <w:pPr>
+                            <w:rPr>
+                              <w:rFonts w:ascii="Arial" w:hAnsi="Arial" w:cs="Arial"/>
+                              <w:sz w:val="14"/>
+                              <w:szCs w:val="14"/>
+                            </w:rPr>
+                          </w:pPr>
+                          <w:r>
+                            <w:rPr>
+                              <w:rFonts w:ascii="Arial" w:hAnsi="Arial" w:cs="Arial"/>
+                              <w:sz w:val="14"/>
+                              <w:szCs w:val="14"/>
+                            </w:rPr>
+                            <w:t>148.5</w:t>
+                          </w:r>
+                          <w:r>
+                            <w:rPr>
+                              <w:rFonts w:ascii="Arial" w:hAnsi="Arial" w:cs="Arial"/>
+                              <w:sz w:val="14"/>
+                              <w:szCs w:val="14"/>
+                            </w:rPr>
+                            <w:t>°</w:t>
+                          </w:r>
+                        </w:p>
+                      </w:txbxContent>
+                    </v:textbox>
+                  </v:shape>
+                  <v:shape id="Text Box 20" o:spid="_x0000_s1032" type="#_x0000_t202" style="position:absolute;left:26738;top:823;width:5113;height:2124;visibility:visible;mso-wrap-style:square;v-text-anchor:top" o:gfxdata="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" filled="f" stroked="f" strokeweight=".5pt">
+                    <v:textbox>
+                      <w:txbxContent>
+                        <w:p>
+                          <w:pPr>
+                            <w:rPr>
+                              <w:rFonts w:ascii="Arial" w:hAnsi="Arial" w:cs="Arial"/>
+                              <w:sz w:val="14"/>
+                              <w:szCs w:val="14"/>
+                            </w:rPr>
+                          </w:pPr>
+                          <w:r>
+                            <w:rPr>
+                              <w:rFonts w:ascii="Arial" w:hAnsi="Arial" w:cs="Arial"/>
+                              <w:sz w:val="14"/>
+                              <w:szCs w:val="14"/>
+                            </w:rPr>
+                            <w:t>148.</w:t>
+                          </w:r>
+                          <w:r>
+                            <w:rPr>
+                              <w:rFonts w:ascii="Arial" w:hAnsi="Arial" w:cs="Arial"/>
+                              <w:sz w:val="14"/>
+                              <w:szCs w:val="14"/>
+                            </w:rPr>
+                            <w:t>0</w:t>
+                          </w:r>
+                          <w:r>
+                            <w:rPr>
+                              <w:rFonts w:ascii="Arial" w:hAnsi="Arial" w:cs="Arial"/>
+                              <w:sz w:val="14"/>
+                              <w:szCs w:val="14"/>
+                            </w:rPr>
+                            <w:t>°</w:t>
+                          </w:r>
+                        </w:p>
+                      </w:txbxContent>
+                    </v:textbox>
+                  </v:shape>
+                </v:group>
+              </v:group>
+            </w:pict>
+          </mc:Fallback>
+        </mc:AlternateContent>
+      </w:r>
+      <w:r>
+        <w:rPr>
+          <w:noProof/>
+        </w:rPr>
+        <mc:AlternateContent>
+          <mc:Choice Requires="wpg">
+            <w:drawing>
+              <wp:anchor distT="0" distB="0" distL="114300" distR="114300" simplePos="0" relativeHeight="251667456" behindDoc="0" locked="0" layoutInCell="1" allowOverlap="1" wp14:anchorId="542FAE8A" wp14:editId="471601A6">
+                <wp:simplePos x="0" y="0"/>
+                <wp:positionH relativeFrom="column">
+                  <wp:posOffset>1560114</wp:posOffset>
+                </wp:positionH>
+                <wp:positionV relativeFrom="paragraph">
+                  <wp:posOffset>507037</wp:posOffset>
+                </wp:positionV>
+                <wp:extent cx="3941599" cy="3271905"/>
+                <wp:effectExtent l="0" t="0" r="20955" b="24130"/>
+                <wp:wrapNone/>
+                <wp:docPr id="22" name="Group 22"/>
+                <wp:cNvGraphicFramePr/>
+                <a:graphic xmlns:a="http://schemas.openxmlformats.org/drawingml/2006/main">
+                  <a:graphicData uri="http://schemas.microsoft.com/office/word/2010/wordprocessingGroup">
+                    <wpg:wgp>
+                      <wpg:cNvGrpSpPr/>
+                      <wpg:grpSpPr>
+                        <a:xfrm>
+                          <a:off x="0" y="0"/>
+                          <a:ext cx="3941599" cy="3271905"/>
+                          <a:chOff x="0" y="0"/>
+                          <a:chExt cx="3941599" cy="3271905"/>
+                        </a:xfrm>
+                      </wpg:grpSpPr>
+                      <wps:wsp>
+                        <wps:cNvPr id="5" name="Straight Connector 5"/>
+                        <wps:cNvCnPr/>
+                        <wps:spPr>
+                          <a:xfrm flipV="1">
+                            <a:off x="3848280" y="3271905"/>
+                            <a:ext cx="88985" cy="0"/>
+                          </a:xfrm>
+                          <a:prstGeom prst="line">
+                            <a:avLst/>
+                          </a:prstGeom>
+                          <a:ln>
+                            <a:solidFill>
+                              <a:schemeClr val="tx1"/>
+                            </a:solidFill>
+                          </a:ln>
+                        </wps:spPr>
+                        <wps:style>
+                          <a:lnRef idx="1">
+                            <a:schemeClr val="accent1"/>
+                          </a:lnRef>
+                          <a:fillRef idx="0">
+                            <a:schemeClr val="accent1"/>
+                          </a:fillRef>
+                          <a:effectRef idx="0">
+                            <a:schemeClr val="accent1"/>
+                          </a:effectRef>
+                          <a:fontRef idx="minor">
+                            <a:schemeClr val="tx1"/>
+                          </a:fontRef>
+                        </wps:style>
+                        <wps:bodyPr/>
+                      </wps:wsp>
+                      <wps:wsp>
+                        <wps:cNvPr id="6" name="Straight Connector 6"/>
+                        <wps:cNvCnPr/>
+                        <wps:spPr>
+                          <a:xfrm flipV="1">
+                            <a:off x="3852614" y="1694457"/>
+                            <a:ext cx="88985" cy="0"/>
+                          </a:xfrm>
+                          <a:prstGeom prst="line">
+                            <a:avLst/>
+                          </a:prstGeom>
+                          <a:ln>
+                            <a:solidFill>
+                              <a:schemeClr val="tx1"/>
+                            </a:solidFill>
+                          </a:ln>
+                        </wps:spPr>
+                        <wps:style>
+                          <a:lnRef idx="1">
+                            <a:schemeClr val="accent1"/>
+                          </a:lnRef>
+                          <a:fillRef idx="0">
+                            <a:schemeClr val="accent1"/>
+                          </a:fillRef>
+                          <a:effectRef idx="0">
+                            <a:schemeClr val="accent1"/>
+                          </a:effectRef>
+                          <a:fontRef idx="minor">
+                            <a:schemeClr val="tx1"/>
+                          </a:fontRef>
+                        </wps:style>
+                        <wps:bodyPr/>
+                      </wps:wsp>
+                      <wpg:grpSp>
+                        <wpg:cNvPr id="21" name="Group 21"/>
+                        <wpg:cNvGrpSpPr/>
+                        <wpg:grpSpPr>
+                          <a:xfrm>
+                            <a:off x="0" y="0"/>
+                            <a:ext cx="3937265" cy="533039"/>
+                            <a:chOff x="0" y="0"/>
+                            <a:chExt cx="3937265" cy="533039"/>
+                          </a:xfrm>
+                        </wpg:grpSpPr>
+                        <wps:wsp>
+                          <wps:cNvPr id="7" name="Straight Connector 7"/>
+                          <wps:cNvCnPr/>
+                          <wps:spPr>
+                            <a:xfrm flipV="1">
+                              <a:off x="3848280" y="533039"/>
+                              <a:ext cx="88985" cy="0"/>
+                            </a:xfrm>
+                            <a:prstGeom prst="line">
+                              <a:avLst/>
+                            </a:prstGeom>
+                            <a:ln>
+                              <a:solidFill>
+                                <a:schemeClr val="tx1"/>
+                              </a:solidFill>
+                            </a:ln>
+                          </wps:spPr>
+                          <wps:style>
+                            <a:lnRef idx="1">
+                              <a:schemeClr val="accent1"/>
+                            </a:lnRef>
+                            <a:fillRef idx="0">
+                              <a:schemeClr val="accent1"/>
+                            </a:fillRef>
+                            <a:effectRef idx="0">
+                              <a:schemeClr val="accent1"/>
+                            </a:effectRef>
+                            <a:fontRef idx="minor">
+                              <a:schemeClr val="tx1"/>
+                            </a:fontRef>
+                          </wps:style>
+                          <wps:bodyPr/>
+                        </wps:wsp>
+                        <wps:wsp>
+                          <wps:cNvPr id="8" name="Straight Connector 8"/>
+                          <wps:cNvCnPr/>
+                          <wps:spPr>
+                            <a:xfrm flipV="1">
+                              <a:off x="2652193" y="0"/>
+                              <a:ext cx="0" cy="70574"/>
+                            </a:xfrm>
+                            <a:prstGeom prst="line">
+                              <a:avLst/>
+                            </a:prstGeom>
+                            <a:ln>
+                              <a:solidFill>
+                                <a:schemeClr val="tx1"/>
+                              </a:solidFill>
+                            </a:ln>
+                          </wps:spPr>
+                          <wps:style>
+                            <a:lnRef idx="1">
+                              <a:schemeClr val="accent1"/>
+                            </a:lnRef>
+                            <a:fillRef idx="0">
+                              <a:schemeClr val="accent1"/>
+                            </a:fillRef>
+                            <a:effectRef idx="0">
+                              <a:schemeClr val="accent1"/>
+                            </a:effectRef>
+                            <a:fontRef idx="minor">
+                              <a:schemeClr val="tx1"/>
+                            </a:fontRef>
+                          </wps:style>
+                          <wps:bodyPr/>
+                        </wps:wsp>
+                        <wps:wsp>
+                          <wps:cNvPr id="15" name="Straight Connector 15"/>
+                          <wps:cNvCnPr/>
+                          <wps:spPr>
+                            <a:xfrm flipV="1">
+                              <a:off x="0" y="0"/>
+                              <a:ext cx="0" cy="70574"/>
+                            </a:xfrm>
+                            <a:prstGeom prst="line">
+                              <a:avLst/>
+                            </a:prstGeom>
+                            <a:ln>
+                              <a:solidFill>
+                                <a:schemeClr val="tx1"/>
+                              </a:solidFill>
+                            </a:ln>
+                          </wps:spPr>
+                          <wps:style>
+                            <a:lnRef idx="1">
+                              <a:schemeClr val="accent1"/>
+                            </a:lnRef>
+                            <a:fillRef idx="0">
+                              <a:schemeClr val="accent1"/>
+                            </a:fillRef>
+                            <a:effectRef idx="0">
+                              <a:schemeClr val="accent1"/>
+                            </a:effectRef>
+                            <a:fontRef idx="minor">
+                              <a:schemeClr val="tx1"/>
+                            </a:fontRef>
+                          </wps:style>
+                          <wps:bodyPr/>
+                        </wps:wsp>
+                      </wpg:grpSp>
+                    </wpg:wgp>
+                  </a:graphicData>
+                </a:graphic>
+              </wp:anchor>
+            </w:drawing>
+          </mc:Choice>
+          <mc:Fallback>
+            <w:pict>
+              <v:group w14:anchorId="0CCA4051" id="Group 22" o:spid="_x0000_s1026" style="position:absolute;margin-left:122.85pt;margin-top:39.9pt;width:310.35pt;height:257.65pt;z-index:251667456" coordsize="39415,32719" o:gfxdata="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">
+                <v:line id="Straight Connector 5" o:spid="_x0000_s1027" style="position:absolute;flip:y;visibility:visible;mso-wrap-style:square" from="38482,32719" to="39372,32719" o:connectortype="straight" o:gfxdata="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" strokecolor="black [3213]" strokeweight=".5pt">
+                  <v:stroke joinstyle="miter"/>
+                </v:line>
+                <v:line id="Straight Connector 6" o:spid="_x0000_s1028" style="position:absolute;flip:y;visibility:visible;mso-wrap-style:square" from="38526,16944" to="39415,16944" o:connectortype="straight" o:gfxdata="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" strokecolor="black [3213]" strokeweight=".5pt">
+                  <v:stroke joinstyle="miter"/>
+                </v:line>
+                <v:group id="Group 21" o:spid="_x0000_s1029" style="position:absolute;width:39372;height:5330" coordsize="39372,5330" o:gfxdata="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">
+                  <v:line id="Straight Connector 7" o:spid="_x0000_s1030" style="position:absolute;flip:y;visibility:visible;mso-wrap-style:square" from="38482,5330" to="39372,5330" o:connectortype="straight" o:gfxdata="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" strokecolor="black [3213]" strokeweight=".5pt">
+                    <v:stroke joinstyle="miter"/>
+                  </v:line>
+                  <v:line id="Straight Connector 8" o:spid="_x0000_s1031" style="position:absolute;flip:y;visibility:visible;mso-wrap-style:square" from="26521,0" to="26521,705" o:connectortype="straight" o:gfxdata="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" strokecolor="black [3213]" strokeweight=".5pt">
+                    <v:stroke joinstyle="miter"/>
+                  </v:line>
+                  <v:line id="Straight Connector 15" o:spid="_x0000_s1032" style="position:absolute;flip:y;visibility:visible;mso-wrap-style:square" from="0,0" to="0,705" o:connectortype="straight" o:gfxdata="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" strokecolor="black [3213]" strokeweight=".5pt">
+                    <v:stroke joinstyle="miter"/>
+                  </v:line>
+                </v:group>
+              </v:group>
+            </w:pict>
+          </mc:Fallback>
+        </mc:AlternateContent>
+      </w:r>
+      <w:r>
         <w:t>Figures</w:t>
       </w:r>
     </w:p>
@@ -10151,10 +11016,10 @@
           <w:noProof/>
         </w:rPr>
         <w:drawing>
-          <wp:inline distT="0" distB="0" distL="0" distR="0" wp14:anchorId="51EEEF3A" wp14:editId="578A5350">
-            <wp:extent cx="4873625" cy="3601555"/>
-            <wp:effectExtent l="19050" t="19050" r="22225" b="18415"/>
-            <wp:docPr id="9" name="Picture 9"/>
+          <wp:inline distT="0" distB="0" distL="0" distR="0" wp14:anchorId="316FACBE" wp14:editId="324A1B31">
+            <wp:extent cx="4905375" cy="3667125"/>
+            <wp:effectExtent l="0" t="0" r="9525" b="9525"/>
+            <wp:docPr id="4" name="Picture 4"/>
             <wp:cNvGraphicFramePr>
               <a:graphicFrameLocks xmlns:a="http://schemas.openxmlformats.org/drawingml/2006/main" noChangeAspect="1"/>
             </wp:cNvGraphicFramePr>
@@ -10162,7 +11027,7 @@
               <a:graphicData uri="http://schemas.openxmlformats.org/drawingml/2006/picture">
                 <pic:pic xmlns:pic="http://schemas.openxmlformats.org/drawingml/2006/picture">
                   <pic:nvPicPr>
-                    <pic:cNvPr id="0" name="Picture 6"/>
+                    <pic:cNvPr id="0" name="Picture 3"/>
                     <pic:cNvPicPr>
                       <a:picLocks noChangeAspect="1" noChangeArrowheads="1"/>
                     </pic:cNvPicPr>
@@ -10175,22 +11040,20 @@
                         </a:ext>
                       </a:extLst>
                     </a:blip>
-                    <a:srcRect l="6159" t="6061" r="11783" b="8138"/>
+                    <a:srcRect l="5930" t="4762" r="11539" b="7936"/>
                     <a:stretch/>
                   </pic:blipFill>
                   <pic:spPr bwMode="auto">
                     <a:xfrm>
                       <a:off x="0" y="0"/>
-                      <a:ext cx="4874113" cy="3601916"/>
+                      <a:ext cx="4905375" cy="3667125"/>
                     </a:xfrm>
                     <a:prstGeom prst="rect">
                       <a:avLst/>
                     </a:prstGeom>
                     <a:noFill/>
-                    <a:ln w="19050">
-                      <a:solidFill>
-                        <a:schemeClr val="tx1"/>
-                      </a:solidFill>
+                    <a:ln>
+                      <a:noFill/>
                     </a:ln>
                     <a:extLst>
                       <a:ext uri="{53640926-AAD7-44D8-BBD7-CCE9431645EC}">
@@ -10219,7 +11082,21 @@
         <w:t xml:space="preserve">. </w:t>
       </w:r>
       <w:r>
+        <w:t xml:space="preserve">Projection is in Alaska Albers, </w:t>
+      </w:r>
+      <w:r>
         <w:t>NAD83</w:t>
+      </w:r>
+      <w:r>
+        <w:t>.</w:t>
+      </w:r>
+    </w:p>
+    <w:p>
+      <w:r>
+        <w:rPr>
+          <w:rStyle w:val="tl8wme"/>
+        </w:rPr>
+        <w:t> </w:t>
       </w:r>
     </w:p>
     <w:p/>
@@ -10234,10 +11111,10 @@
         </w:rPr>
         <w:lastRenderedPageBreak/>
         <w:drawing>
-          <wp:inline distT="0" distB="0" distL="0" distR="0" wp14:anchorId="4218ED7B" wp14:editId="5B0959AB">
-            <wp:extent cx="5947410" cy="3959860"/>
-            <wp:effectExtent l="0" t="0" r="0" b="2540"/>
-            <wp:docPr id="13" name="Picture 13"/>
+          <wp:inline distT="0" distB="0" distL="0" distR="0" wp14:anchorId="189C6BAA" wp14:editId="42D59182">
+            <wp:extent cx="5486400" cy="3657600"/>
+            <wp:effectExtent l="0" t="0" r="0" b="0"/>
+            <wp:docPr id="3" name="Picture 3"/>
             <wp:cNvGraphicFramePr>
               <a:graphicFrameLocks xmlns:a="http://schemas.openxmlformats.org/drawingml/2006/main" noChangeAspect="1"/>
             </wp:cNvGraphicFramePr>
@@ -10245,7 +11122,7 @@
               <a:graphicData uri="http://schemas.openxmlformats.org/drawingml/2006/picture">
                 <pic:pic xmlns:pic="http://schemas.openxmlformats.org/drawingml/2006/picture">
                   <pic:nvPicPr>
-                    <pic:cNvPr id="0" name="Picture 9"/>
+                    <pic:cNvPr id="0" name="Picture 2"/>
                     <pic:cNvPicPr>
                       <a:picLocks noChangeAspect="1" noChangeArrowheads="1"/>
                     </pic:cNvPicPr>
@@ -10266,7 +11143,7 @@
                   <pic:spPr bwMode="auto">
                     <a:xfrm>
                       <a:off x="0" y="0"/>
-                      <a:ext cx="5947410" cy="3959860"/>
+                      <a:ext cx="5486400" cy="3657600"/>
                     </a:xfrm>
                     <a:prstGeom prst="rect">
                       <a:avLst/>
@@ -10284,6 +11161,11 @@
       </w:r>
     </w:p>
     <w:p>
+      <w:pPr>
+        <w:spacing w:after="0"/>
+      </w:pPr>
+    </w:p>
+    <w:p>
       <w:r>
         <w:t xml:space="preserve">Figure </w:t>
       </w:r>
@@ -10297,10 +11179,16 @@
         <w:t>Predicted species richness by biweekly period</w:t>
       </w:r>
       <w:r>
-        <w:t xml:space="preserve"> and year</w:t>
-      </w:r>
-      <w:r>
-        <w:t>, 2001–2018</w:t>
+        <w:t xml:space="preserve"> </w:t>
+      </w:r>
+      <w:r>
+        <w:t xml:space="preserve">(A) </w:t>
+      </w:r>
+      <w:r>
+        <w:t>and year</w:t>
+      </w:r>
+      <w:r>
+        <w:t xml:space="preserve"> (B)</w:t>
       </w:r>
       <w:r>
         <w:t>. Modeled results from a Generalized Additive Model showed a</w:t>
@@ -10345,10 +11233,10 @@
         </w:rPr>
         <w:lastRenderedPageBreak/>
         <w:drawing>
-          <wp:inline distT="0" distB="0" distL="0" distR="0" wp14:anchorId="07FC1599" wp14:editId="36D0D25E">
-            <wp:extent cx="5943600" cy="4460875"/>
+          <wp:inline distT="0" distB="0" distL="0" distR="0" wp14:anchorId="2DB79524" wp14:editId="1DC51462">
+            <wp:extent cx="5486400" cy="3657600"/>
             <wp:effectExtent l="0" t="0" r="0" b="0"/>
-            <wp:docPr id="14" name="Picture 14"/>
+            <wp:docPr id="25" name="Picture 25"/>
             <wp:cNvGraphicFramePr>
               <a:graphicFrameLocks xmlns:a="http://schemas.openxmlformats.org/drawingml/2006/main" noChangeAspect="1"/>
             </wp:cNvGraphicFramePr>
@@ -10356,13 +11244,13 @@
               <a:graphicData uri="http://schemas.openxmlformats.org/drawingml/2006/picture">
                 <pic:pic xmlns:pic="http://schemas.openxmlformats.org/drawingml/2006/picture">
                   <pic:nvPicPr>
-                    <pic:cNvPr id="0" name="Picture 10"/>
+                    <pic:cNvPr id="0" name="Picture 4"/>
                     <pic:cNvPicPr>
                       <a:picLocks noChangeAspect="1" noChangeArrowheads="1"/>
                     </pic:cNvPicPr>
                   </pic:nvPicPr>
                   <pic:blipFill>
-                    <a:blip r:embed="rId15">
+                    <a:blip r:embed="rId15" cstate="print">
                       <a:extLst>
                         <a:ext uri="{28A0092B-C50C-407E-A947-70E740481C1C}">
                           <a14:useLocalDpi xmlns:a14="http://schemas.microsoft.com/office/drawing/2010/main" val="0"/>
@@ -10377,7 +11265,7 @@
                   <pic:spPr bwMode="auto">
                     <a:xfrm>
                       <a:off x="0" y="0"/>
-                      <a:ext cx="5943600" cy="4460875"/>
+                      <a:ext cx="5486400" cy="3657600"/>
                     </a:xfrm>
                     <a:prstGeom prst="rect">
                       <a:avLst/>
@@ -10424,6 +11312,9 @@
       </w:r>
       <w:r>
         <w:t>, 2001–2018</w:t>
+      </w:r>
+      <w:r>
+        <w:t>, all stations are combined</w:t>
       </w:r>
       <w:r>
         <w:t xml:space="preserve">. </w:t>
@@ -10509,6 +11400,9 @@
       </w:r>
     </w:p>
     <w:p>
+      <w:pPr>
+        <w:spacing w:after="0"/>
+      </w:pPr>
       <w:r>
         <w:rPr>
           <w:noProof/>
@@ -10565,97 +11459,211 @@
       </w:r>
     </w:p>
     <w:p>
-      <w:pPr>
-        <w:ind w:firstLine="720"/>
+      <w:r>
+        <w:t xml:space="preserve">Figure </w:t>
+      </w:r>
+      <w:r>
+        <w:t>5</w:t>
+      </w:r>
+      <w:r>
+        <w:t xml:space="preserve">. </w:t>
+      </w:r>
+      <w:r>
+        <w:t>Non-metric multidimensional scaling (</w:t>
+      </w:r>
+      <w:proofErr w:type="spellStart"/>
+      <w:r>
+        <w:t>nMDS</w:t>
+      </w:r>
+      <w:proofErr w:type="spellEnd"/>
+      <w:r>
+        <w:t xml:space="preserve">) ordination of fish species composition from Prudhoe Bay, 2001–2018. Dashed ellipses are 95% confidence intervals; “X” labels mark centroids for each station. Environmental vectors of salinity, water temperature, biweekly period, and year are orthogonal to the gradient contours, pointing </w:t>
+      </w:r>
+      <w:r>
+        <w:t xml:space="preserve">towards </w:t>
+      </w:r>
+      <w:r>
+        <w:t xml:space="preserve">the direction of maximum association with the ordination. </w:t>
+      </w:r>
+      <w:r>
+        <w:t>Displayed are the</w:t>
+      </w:r>
+      <w:r>
+        <w:t xml:space="preserve"> top nine species that were associated with </w:t>
+      </w:r>
+      <w:proofErr w:type="spellStart"/>
+      <w:r>
+        <w:t>nMDS</w:t>
+      </w:r>
+      <w:proofErr w:type="spellEnd"/>
+      <w:r>
+        <w:t xml:space="preserve"> </w:t>
+      </w:r>
+      <w:r>
+        <w:t>axes 1 and 2</w:t>
+      </w:r>
+      <w:r>
+        <w:t>, positioned</w:t>
+      </w:r>
+      <w:r>
+        <w:t xml:space="preserve"> according to their ordination score. </w:t>
+      </w:r>
+      <w:r>
+        <w:t xml:space="preserve">Species codes are as follows: BDWF = Broad Whitefish </w:t>
+      </w:r>
+      <w:r>
         <w:rPr>
           <w:i/>
         </w:rPr>
-      </w:pPr>
-      <w:r>
-        <w:t xml:space="preserve">Figure </w:t>
-      </w:r>
-      <w:r>
-        <w:t>5</w:t>
-      </w:r>
-      <w:r>
-        <w:t xml:space="preserve">. </w:t>
-      </w:r>
-      <w:r>
-        <w:t>Non-metric multidimensional scaling (</w:t>
+        <w:t>Coregonus nasus</w:t>
+      </w:r>
+      <w:r>
+        <w:t>,</w:t>
+      </w:r>
+      <w:r>
+        <w:t xml:space="preserve"> </w:t>
+      </w:r>
+      <w:r>
+        <w:t xml:space="preserve">CAPE = Capelin </w:t>
       </w:r>
       <w:proofErr w:type="spellStart"/>
       <w:r>
-        <w:t>nMDS</w:t>
+        <w:rPr>
+          <w:i/>
+        </w:rPr>
+        <w:t>Mallotus</w:t>
       </w:r>
       <w:proofErr w:type="spellEnd"/>
       <w:r>
-        <w:t xml:space="preserve">) ordination of fish species composition </w:t>
-      </w:r>
-      <w:r>
-        <w:t xml:space="preserve">for each of the four stations </w:t>
-      </w:r>
-      <w:r>
-        <w:t xml:space="preserve">from Prudhoe Bay, 2001–2018. Dashed ellipses are 95% confidence intervals; “X” labels mark centroids for each station. Environmental vectors of salinity, water temperature, biweekly period, and year are orthogonal to the gradient contours, pointing </w:t>
-      </w:r>
-      <w:r>
-        <w:t xml:space="preserve">towards </w:t>
-      </w:r>
-      <w:r>
-        <w:t xml:space="preserve">the direction of maximum association with the ordination. </w:t>
-      </w:r>
-      <w:r>
-        <w:t>Displayed are the</w:t>
-      </w:r>
-      <w:r>
-        <w:t xml:space="preserve"> top nine species that were associated with </w:t>
+        <w:rPr>
+          <w:i/>
+        </w:rPr>
+        <w:t xml:space="preserve"> </w:t>
       </w:r>
       <w:proofErr w:type="spellStart"/>
       <w:r>
-        <w:t>nMDS</w:t>
+        <w:rPr>
+          <w:i/>
+        </w:rPr>
+        <w:t>villosus</w:t>
       </w:r>
       <w:proofErr w:type="spellEnd"/>
       <w:r>
+        <w:t xml:space="preserve">, GRAY = Arctic Grayling </w:t>
+      </w:r>
+      <w:proofErr w:type="spellStart"/>
+      <w:r>
+        <w:rPr>
+          <w:i/>
+        </w:rPr>
+        <w:t>Thymallus</w:t>
+      </w:r>
+      <w:proofErr w:type="spellEnd"/>
+      <w:r>
+        <w:rPr>
+          <w:i/>
+        </w:rPr>
         <w:t xml:space="preserve"> </w:t>
       </w:r>
-      <w:r>
-        <w:t>axes 1 and 2</w:t>
-      </w:r>
-      <w:r>
-        <w:t>, positioned</w:t>
-      </w:r>
-      <w:r>
-        <w:t xml:space="preserve"> according to their ordination score. </w:t>
-      </w:r>
-      <w:r>
-        <w:t xml:space="preserve">Species codes are as follows: BDWF = Broad Whitefish </w:t>
-      </w:r>
+      <w:proofErr w:type="spellStart"/>
       <w:r>
         <w:rPr>
           <w:i/>
         </w:rPr>
-        <w:t>Coregonus nasus</w:t>
-      </w:r>
-      <w:r>
-        <w:t>,</w:t>
-      </w:r>
-      <w:r>
+        <w:t>arcticus</w:t>
+      </w:r>
+      <w:proofErr w:type="spellEnd"/>
+      <w:r>
+        <w:t xml:space="preserve">, LSCS = Least Cisco </w:t>
+      </w:r>
+      <w:r>
+        <w:rPr>
+          <w:i/>
+        </w:rPr>
+        <w:t>Coregonus sardinella</w:t>
+      </w:r>
+      <w:r>
+        <w:t xml:space="preserve">, NNSB = </w:t>
+      </w:r>
+      <w:proofErr w:type="spellStart"/>
+      <w:r>
+        <w:t>Ninespine</w:t>
+      </w:r>
+      <w:proofErr w:type="spellEnd"/>
+      <w:r>
+        <w:t xml:space="preserve"> Stickleback </w:t>
+      </w:r>
+      <w:proofErr w:type="spellStart"/>
+      <w:r>
+        <w:rPr>
+          <w:i/>
+        </w:rPr>
+        <w:t>Pungitius</w:t>
+      </w:r>
+      <w:proofErr w:type="spellEnd"/>
+      <w:r>
+        <w:rPr>
+          <w:i/>
+        </w:rPr>
         <w:t xml:space="preserve"> </w:t>
       </w:r>
-      <w:r>
-        <w:t xml:space="preserve">CAPE = Capelin </w:t>
-      </w:r>
       <w:proofErr w:type="spellStart"/>
       <w:r>
         <w:rPr>
           <w:i/>
         </w:rPr>
-        <w:t>Mallotus</w:t>
+        <w:t>pungitius</w:t>
       </w:r>
       <w:proofErr w:type="spellEnd"/>
       <w:r>
+        <w:t xml:space="preserve">, PCHG = Pacific Herring </w:t>
+      </w:r>
+      <w:r>
         <w:rPr>
           <w:i/>
         </w:rPr>
+        <w:t xml:space="preserve">Clupea </w:t>
+      </w:r>
+      <w:proofErr w:type="spellStart"/>
+      <w:r>
+        <w:rPr>
+          <w:i/>
+        </w:rPr>
+        <w:t>pallasii</w:t>
+      </w:r>
+      <w:proofErr w:type="spellEnd"/>
+      <w:r>
+        <w:t xml:space="preserve">, PINK = Pink Salmon </w:t>
+      </w:r>
+      <w:r>
+        <w:rPr>
+          <w:i/>
+        </w:rPr>
+        <w:t xml:space="preserve">Oncorhynchus </w:t>
+      </w:r>
+      <w:proofErr w:type="spellStart"/>
+      <w:r>
+        <w:rPr>
+          <w:i/>
+        </w:rPr>
+        <w:t>gorbuscha</w:t>
+      </w:r>
+      <w:proofErr w:type="spellEnd"/>
+      <w:r>
+        <w:t xml:space="preserve">, RDWF = Round Whitefish </w:t>
+      </w:r>
+      <w:proofErr w:type="spellStart"/>
+      <w:r>
+        <w:rPr>
+          <w:i/>
+        </w:rPr>
+        <w:t>Prosopium</w:t>
+      </w:r>
+      <w:proofErr w:type="spellEnd"/>
+      <w:r>
+        <w:rPr>
+          <w:i/>
+        </w:rPr>
         <w:t xml:space="preserve"> </w:t>
       </w:r>
       <w:proofErr w:type="spellStart"/>
@@ -10663,171 +11671,38 @@
         <w:rPr>
           <w:i/>
         </w:rPr>
-        <w:t>villosus</w:t>
+        <w:t>cylindraceum</w:t>
       </w:r>
       <w:proofErr w:type="spellEnd"/>
       <w:r>
-        <w:t xml:space="preserve">, GRAY = Arctic Grayling </w:t>
+        <w:t xml:space="preserve">, THSB = </w:t>
       </w:r>
       <w:proofErr w:type="spellStart"/>
       <w:r>
+        <w:t>Threespine</w:t>
+      </w:r>
+      <w:proofErr w:type="spellEnd"/>
+      <w:r>
+        <w:t xml:space="preserve"> Stickleback </w:t>
+      </w:r>
+      <w:proofErr w:type="spellStart"/>
+      <w:r>
         <w:rPr>
           <w:i/>
         </w:rPr>
-        <w:t>Thymallus</w:t>
+        <w:t>Gasterosteus</w:t>
       </w:r>
       <w:proofErr w:type="spellEnd"/>
       <w:r>
         <w:rPr>
           <w:i/>
         </w:rPr>
-        <w:t xml:space="preserve"> </w:t>
-      </w:r>
-      <w:proofErr w:type="spellStart"/>
-      <w:r>
-        <w:rPr>
-          <w:i/>
-        </w:rPr>
-        <w:t>arcticus</w:t>
-      </w:r>
-      <w:proofErr w:type="spellEnd"/>
-      <w:r>
-        <w:t xml:space="preserve">, LSCS = Least Cisco </w:t>
-      </w:r>
-      <w:r>
-        <w:rPr>
-          <w:i/>
-        </w:rPr>
-        <w:t>Coregonus sardinella</w:t>
-      </w:r>
-      <w:r>
-        <w:t xml:space="preserve">, NNSB = </w:t>
-      </w:r>
-      <w:proofErr w:type="spellStart"/>
-      <w:r>
-        <w:t>Ninespine</w:t>
-      </w:r>
-      <w:proofErr w:type="spellEnd"/>
-      <w:r>
-        <w:t xml:space="preserve"> Stickleback </w:t>
-      </w:r>
-      <w:proofErr w:type="spellStart"/>
-      <w:r>
-        <w:rPr>
-          <w:i/>
-        </w:rPr>
-        <w:t>Pungitius</w:t>
-      </w:r>
-      <w:proofErr w:type="spellEnd"/>
-      <w:r>
-        <w:rPr>
-          <w:i/>
-        </w:rPr>
-        <w:t xml:space="preserve"> </w:t>
-      </w:r>
-      <w:proofErr w:type="spellStart"/>
-      <w:r>
-        <w:rPr>
-          <w:i/>
-        </w:rPr>
-        <w:t>pungitius</w:t>
-      </w:r>
-      <w:proofErr w:type="spellEnd"/>
-      <w:r>
-        <w:t xml:space="preserve">, PCHG = Pacific Herring </w:t>
-      </w:r>
-      <w:r>
-        <w:rPr>
-          <w:i/>
-        </w:rPr>
-        <w:t xml:space="preserve">Clupea </w:t>
-      </w:r>
-      <w:proofErr w:type="spellStart"/>
-      <w:r>
-        <w:rPr>
-          <w:i/>
-        </w:rPr>
-        <w:t>pallasii</w:t>
-      </w:r>
-      <w:proofErr w:type="spellEnd"/>
-      <w:r>
-        <w:t xml:space="preserve">, PINK = Pink Salmon </w:t>
-      </w:r>
-      <w:r>
-        <w:rPr>
-          <w:i/>
-        </w:rPr>
-        <w:t xml:space="preserve">Oncorhynchus </w:t>
-      </w:r>
-      <w:proofErr w:type="spellStart"/>
-      <w:r>
-        <w:rPr>
-          <w:i/>
-        </w:rPr>
-        <w:t>gorbuscha</w:t>
-      </w:r>
-      <w:proofErr w:type="spellEnd"/>
-      <w:r>
-        <w:t xml:space="preserve">, RDWF = </w:t>
-      </w:r>
-      <w:r>
-        <w:lastRenderedPageBreak/>
-        <w:t xml:space="preserve">Round Whitefish </w:t>
-      </w:r>
-      <w:proofErr w:type="spellStart"/>
-      <w:r>
-        <w:rPr>
-          <w:i/>
-        </w:rPr>
-        <w:t>Prosopium</w:t>
-      </w:r>
-      <w:proofErr w:type="spellEnd"/>
-      <w:r>
-        <w:rPr>
-          <w:i/>
-        </w:rPr>
-        <w:t xml:space="preserve"> </w:t>
-      </w:r>
-      <w:proofErr w:type="spellStart"/>
-      <w:r>
-        <w:rPr>
-          <w:i/>
-        </w:rPr>
-        <w:t>cylindraceum</w:t>
-      </w:r>
-      <w:proofErr w:type="spellEnd"/>
-      <w:r>
-        <w:t xml:space="preserve">, THSB = </w:t>
-      </w:r>
-      <w:proofErr w:type="spellStart"/>
-      <w:r>
-        <w:t>Threespine</w:t>
-      </w:r>
-      <w:proofErr w:type="spellEnd"/>
-      <w:r>
-        <w:t xml:space="preserve"> Stickleback </w:t>
-      </w:r>
-      <w:proofErr w:type="spellStart"/>
-      <w:r>
-        <w:rPr>
-          <w:i/>
-        </w:rPr>
-        <w:t>Gasterosteus</w:t>
-      </w:r>
-      <w:proofErr w:type="spellEnd"/>
-      <w:r>
-        <w:rPr>
-          <w:i/>
-        </w:rPr>
         <w:t xml:space="preserve"> aculeatus</w:t>
       </w:r>
-    </w:p>
-    <w:p>
-      <w:pPr>
-        <w:ind w:firstLine="720"/>
-      </w:pPr>
-    </w:p>
-    <w:p/>
+      <w:r>
+        <w:t>.</w:t>
+      </w:r>
+    </w:p>
     <w:sectPr>
       <w:pgSz w:w="12240" w:h="15840"/>
       <w:pgMar w:top="1440" w:right="1440" w:bottom="1440" w:left="1440" w:header="720" w:footer="720" w:gutter="0"/>
@@ -10962,13 +11837,8 @@
       <w:r>
         <w:t xml:space="preserve">So </w:t>
       </w:r>
-      <w:proofErr w:type="gramStart"/>
-      <w:r>
-        <w:t>far</w:t>
-      </w:r>
-      <w:proofErr w:type="gramEnd"/>
-      <w:r>
-        <w:t xml:space="preserve"> I have not std/trans the env var. But if I do:</w:t>
+      <w:r>
+        <w:t>far I have not std/trans the env var. But if I do:</w:t>
       </w:r>
       <w:r>
         <w:t xml:space="preserve"> </w:t>
@@ -11009,19 +11879,11 @@
         </w:rPr>
         <w:t xml:space="preserve">Species left blank because in early years of project they did not ID snailfish to species; later years </w:t>
       </w:r>
-      <w:proofErr w:type="spellStart"/>
       <w:r>
         <w:rPr>
           <w:rStyle w:val="CommentReference"/>
         </w:rPr>
-        <w:t>ID’d</w:t>
-      </w:r>
-      <w:proofErr w:type="spellEnd"/>
-      <w:r>
-        <w:rPr>
-          <w:rStyle w:val="CommentReference"/>
-        </w:rPr>
-        <w:t xml:space="preserve"> them to Kelp Snailfish.</w:t>
+        <w:t>ID’d them to Kelp Snailfish.</w:t>
       </w:r>
     </w:p>
   </w:comment>
@@ -11087,21 +11949,8 @@
       <w:r>
         <w:t xml:space="preserve">This is catch per species per </w:t>
       </w:r>
-      <w:proofErr w:type="spellStart"/>
-      <w:r>
-        <w:t>biweek</w:t>
-      </w:r>
-      <w:proofErr w:type="spellEnd"/>
-      <w:r>
-        <w:t xml:space="preserve">. Need to update to catch per species per </w:t>
-      </w:r>
-      <w:proofErr w:type="spellStart"/>
-      <w:r>
-        <w:t>biweek</w:t>
-      </w:r>
-      <w:proofErr w:type="spellEnd"/>
-      <w:r>
-        <w:t xml:space="preserve"> per station.</w:t>
+      <w:r>
+        <w:t>biweek. Need to update to catch per species per biweek per station.</w:t>
       </w:r>
     </w:p>
   </w:comment>
@@ -12536,7 +13385,7 @@
 </file>
 
 <file path=customXml/itemProps1.xml><?xml version="1.0" encoding="utf-8"?>
-<ds:datastoreItem xmlns:ds="http://schemas.openxmlformats.org/officeDocument/2006/customXml" ds:itemID="{38A58A9A-7AFA-4C05-9BDE-D73CD186F046}">
+<ds:datastoreItem xmlns:ds="http://schemas.openxmlformats.org/officeDocument/2006/customXml" ds:itemID="{0A673741-9510-4E1E-B359-4C1FF6C0B30F}">
   <ds:schemaRefs>
     <ds:schemaRef ds:uri="http://schemas.openxmlformats.org/officeDocument/2006/bibliography"/>
   </ds:schemaRefs>

</xml_diff>

<commit_message>
renamed files to separate Ch1 & 2
</commit_message>
<xml_diff>
--- a/Chapter1.docx
+++ b/Chapter1.docx
@@ -7122,7 +7122,7 @@
         <w:pStyle w:val="Heading2"/>
       </w:pPr>
       <w:r>
-        <w:t>Effects of Environmental Variables Upon Species Composition</w:t>
+        <w:t>Effects of Environmental Variables on Species Composition</w:t>
       </w:r>
     </w:p>
     <w:p>
@@ -7136,31 +7136,43 @@
         <w:rPr>
           <w:rFonts w:cs="Times New Roman"/>
         </w:rPr>
-        <w:t>For 2001–2018, w</w:t>
-      </w:r>
-      <w:r>
-        <w:rPr>
-          <w:rFonts w:cs="Times New Roman"/>
-        </w:rPr>
-        <w:t xml:space="preserve">ater conditions at the sampling stations varied </w:t>
-      </w:r>
-      <w:r>
-        <w:rPr>
-          <w:rFonts w:cs="Times New Roman"/>
-        </w:rPr>
-        <w:t>among biweekly periods, years, and stations</w:t>
-      </w:r>
-      <w:r>
-        <w:rPr>
-          <w:rFonts w:cs="Times New Roman"/>
-        </w:rPr>
-        <w:t>. For example,</w:t>
-      </w:r>
-      <w:r>
-        <w:rPr>
-          <w:rFonts w:cs="Times New Roman"/>
-        </w:rPr>
-        <w:t xml:space="preserve"> water temperature ranged from 2.1 to 12.7° C (mean = 8.1° C</w:t>
+        <w:t xml:space="preserve">For 2001–2018, </w:t>
+      </w:r>
+      <w:r>
+        <w:rPr>
+          <w:rFonts w:cs="Times New Roman"/>
+        </w:rPr>
+        <w:t>environmental</w:t>
+      </w:r>
+      <w:r>
+        <w:rPr>
+          <w:rFonts w:cs="Times New Roman"/>
+        </w:rPr>
+        <w:t xml:space="preserve"> conditions at the sampling stations varied </w:t>
+      </w:r>
+      <w:r>
+        <w:rPr>
+          <w:rFonts w:cs="Times New Roman"/>
+        </w:rPr>
+        <w:t>temporally and spatially</w:t>
+      </w:r>
+      <w:r>
+        <w:rPr>
+          <w:rFonts w:cs="Times New Roman"/>
+        </w:rPr>
+        <w:t xml:space="preserve">. </w:t>
+      </w:r>
+      <w:r>
+        <w:rPr>
+          <w:rFonts w:cs="Times New Roman"/>
+        </w:rPr>
+        <w:t>W</w:t>
+      </w:r>
+      <w:r>
+        <w:rPr>
+          <w:rFonts w:cs="Times New Roman"/>
+        </w:rPr>
+        <w:t>ater temperature ranged from 2.1 to 12.7° C (mean = 8.1° C</w:t>
       </w:r>
       <w:r>
         <w:rPr>
@@ -7220,7 +7232,226 @@
         <w:rPr>
           <w:rFonts w:cs="Times New Roman"/>
         </w:rPr>
-        <w:t xml:space="preserve">Wind speed ranged from 10.5–36.1 kph (mean = 17.1 kph, SD = </w:t>
+        <w:t xml:space="preserve">Annual water temperature increased significantly over 2001–2018 (linear regression, estimate = </w:t>
+      </w:r>
+      <w:r>
+        <w:rPr>
+          <w:rFonts w:cs="Times New Roman"/>
+        </w:rPr>
+        <w:t>0.0</w:t>
+      </w:r>
+      <w:r>
+        <w:rPr>
+          <w:rFonts w:cs="Times New Roman"/>
+        </w:rPr>
+        <w:t xml:space="preserve">8, SE = </w:t>
+      </w:r>
+      <w:r>
+        <w:rPr>
+          <w:rFonts w:cs="Times New Roman"/>
+        </w:rPr>
+        <w:t>0.021</w:t>
+      </w:r>
+      <w:r>
+        <w:rPr>
+          <w:rFonts w:cs="Times New Roman"/>
+        </w:rPr>
+        <w:t xml:space="preserve">, p = </w:t>
+      </w:r>
+      <w:r>
+        <w:rPr>
+          <w:rFonts w:cs="Times New Roman"/>
+        </w:rPr>
+        <w:t>0.00</w:t>
+      </w:r>
+      <w:r>
+        <w:rPr>
+          <w:rFonts w:cs="Times New Roman"/>
+        </w:rPr>
+        <w:t xml:space="preserve">1), but </w:t>
+      </w:r>
+      <w:r>
+        <w:rPr>
+          <w:rFonts w:cs="Times New Roman"/>
+        </w:rPr>
+        <w:lastRenderedPageBreak/>
+        <w:t xml:space="preserve">there was not a significant change in annual salinity (linear regression, estimate = </w:t>
+      </w:r>
+      <w:r>
+        <w:rPr>
+          <w:rFonts w:cs="Times New Roman"/>
+        </w:rPr>
+        <w:t>0.06</w:t>
+      </w:r>
+      <w:r>
+        <w:rPr>
+          <w:rFonts w:cs="Times New Roman"/>
+        </w:rPr>
+        <w:t xml:space="preserve">, SE = </w:t>
+      </w:r>
+      <w:r>
+        <w:rPr>
+          <w:rFonts w:cs="Times New Roman"/>
+        </w:rPr>
+        <w:t>0.096</w:t>
+      </w:r>
+      <w:r>
+        <w:rPr>
+          <w:rFonts w:cs="Times New Roman"/>
+        </w:rPr>
+        <w:t xml:space="preserve">, p = </w:t>
+      </w:r>
+      <w:r>
+        <w:rPr>
+          <w:rFonts w:cs="Times New Roman"/>
+        </w:rPr>
+        <w:t>0.53</w:t>
+      </w:r>
+      <w:r>
+        <w:rPr>
+          <w:rFonts w:cs="Times New Roman"/>
+        </w:rPr>
+        <w:t xml:space="preserve">). Among the stations, water temperature fluctuated substantially but was highest on average at station 230 and lowest at station 220, while salinity was highest on average at station 220 and lowest at station 230 (Figure 4). </w:t>
+      </w:r>
+      <w:r>
+        <w:rPr>
+          <w:rFonts w:cs="Times New Roman"/>
+        </w:rPr>
+        <w:t xml:space="preserve">The discharge from the Sagavanirktok River ranged from </w:t>
+      </w:r>
+      <w:r>
+        <w:rPr>
+          <w:rFonts w:cs="Times New Roman"/>
+        </w:rPr>
+        <w:t xml:space="preserve">39.3 </w:t>
+      </w:r>
+      <w:r>
+        <w:rPr>
+          <w:rFonts w:cs="Times New Roman"/>
+        </w:rPr>
+        <w:t xml:space="preserve">to </w:t>
+      </w:r>
+      <w:r>
+        <w:rPr>
+          <w:rFonts w:cs="Times New Roman"/>
+        </w:rPr>
+        <w:t>327.7</w:t>
+      </w:r>
+      <w:r>
+        <w:rPr>
+          <w:rFonts w:cs="Times New Roman"/>
+        </w:rPr>
+        <w:t xml:space="preserve"> </w:t>
+      </w:r>
+      <w:r>
+        <w:rPr>
+          <w:rFonts w:cs="Times New Roman"/>
+        </w:rPr>
+        <w:t>m</w:t>
+      </w:r>
+      <w:r>
+        <w:rPr>
+          <w:rFonts w:cs="Times New Roman"/>
+          <w:vertAlign w:val="superscript"/>
+        </w:rPr>
+        <w:t>3</w:t>
+      </w:r>
+      <w:r>
+        <w:rPr>
+          <w:rFonts w:cs="Times New Roman"/>
+        </w:rPr>
+        <w:t>/s (mean = 135.1</w:t>
+      </w:r>
+      <w:r>
+        <w:rPr>
+          <w:rFonts w:cs="Times New Roman"/>
+        </w:rPr>
+        <w:t xml:space="preserve"> </w:t>
+      </w:r>
+      <w:r>
+        <w:rPr>
+          <w:rFonts w:cs="Times New Roman"/>
+        </w:rPr>
+        <w:t>m</w:t>
+      </w:r>
+      <w:r>
+        <w:rPr>
+          <w:rFonts w:cs="Times New Roman"/>
+          <w:vertAlign w:val="superscript"/>
+        </w:rPr>
+        <w:t>3</w:t>
+      </w:r>
+      <w:r>
+        <w:rPr>
+          <w:rFonts w:cs="Times New Roman"/>
+        </w:rPr>
+        <w:t>/s, SD = 54.1), with</w:t>
+      </w:r>
+      <w:r>
+        <w:rPr>
+          <w:rFonts w:cs="Times New Roman"/>
+        </w:rPr>
+        <w:t xml:space="preserve"> a significant increase in discharge from 2001–2018 (linear regression, estimate = </w:t>
+      </w:r>
+      <w:r>
+        <w:rPr>
+          <w:rFonts w:cs="Times New Roman"/>
+        </w:rPr>
+        <w:t>65.17</w:t>
+      </w:r>
+      <w:r>
+        <w:rPr>
+          <w:rFonts w:cs="Times New Roman"/>
+        </w:rPr>
+        <w:t>, SE =</w:t>
+      </w:r>
+      <w:r>
+        <w:rPr>
+          <w:rFonts w:cs="Times New Roman"/>
+        </w:rPr>
+        <w:t xml:space="preserve"> 31.83</w:t>
+      </w:r>
+      <w:r>
+        <w:rPr>
+          <w:rFonts w:cs="Times New Roman"/>
+        </w:rPr>
+        <w:t xml:space="preserve">, p = </w:t>
+      </w:r>
+      <w:r>
+        <w:rPr>
+          <w:rFonts w:cs="Times New Roman"/>
+        </w:rPr>
+        <w:t>0.04</w:t>
+      </w:r>
+      <w:r>
+        <w:rPr>
+          <w:rFonts w:cs="Times New Roman"/>
+        </w:rPr>
+        <w:t>5).</w:t>
+      </w:r>
+      <w:r>
+        <w:rPr>
+          <w:rFonts w:cs="Times New Roman"/>
+        </w:rPr>
+        <w:t xml:space="preserve"> </w:t>
+      </w:r>
+      <w:r>
+        <w:rPr>
+          <w:rFonts w:cs="Times New Roman"/>
+        </w:rPr>
+        <w:t>Wind speed ranged from 10.5</w:t>
+      </w:r>
+      <w:r>
+        <w:rPr>
+          <w:rFonts w:cs="Times New Roman"/>
+        </w:rPr>
+        <w:t xml:space="preserve"> to </w:t>
+      </w:r>
+      <w:r>
+        <w:rPr>
+          <w:rFonts w:cs="Times New Roman"/>
+        </w:rPr>
+        <w:t xml:space="preserve">36.1 kph (mean = 17.1 kph, SD = </w:t>
       </w:r>
       <w:r>
         <w:rPr>
@@ -7244,14 +7475,147 @@
         <w:rPr>
           <w:rFonts w:cs="Times New Roman"/>
         </w:rPr>
+        <w:t xml:space="preserve"> (i.e., Northeast).</w:t>
+      </w:r>
+      <w:r>
+        <w:rPr>
+          <w:rFonts w:cs="Times New Roman"/>
+        </w:rPr>
+        <w:t xml:space="preserve"> There were no significant changes in wind speed (linear regression, estimate = </w:t>
+      </w:r>
+      <w:r>
+        <w:rPr>
+          <w:rFonts w:cs="Times New Roman"/>
+        </w:rPr>
+        <w:t>0.0</w:t>
+      </w:r>
+      <w:r>
+        <w:rPr>
+          <w:rFonts w:cs="Times New Roman"/>
+        </w:rPr>
+        <w:t xml:space="preserve">5, SE = </w:t>
+      </w:r>
+      <w:r>
+        <w:rPr>
+          <w:rFonts w:cs="Times New Roman"/>
+        </w:rPr>
+        <w:t>0.028</w:t>
+      </w:r>
+      <w:r>
+        <w:rPr>
+          <w:rFonts w:cs="Times New Roman"/>
+        </w:rPr>
+        <w:t xml:space="preserve">, p = </w:t>
+      </w:r>
+      <w:r>
+        <w:rPr>
+          <w:rFonts w:cs="Times New Roman"/>
+        </w:rPr>
+        <w:t>0.109</w:t>
+      </w:r>
+      <w:r>
+        <w:rPr>
+          <w:rFonts w:cs="Times New Roman"/>
+        </w:rPr>
+        <w:t xml:space="preserve">) over 2001–2018, while the East-West wind directionality shifted to become more easterly over the same time period (estimate = </w:t>
+      </w:r>
+      <w:r>
+        <w:rPr>
+          <w:rFonts w:cs="Times New Roman"/>
+        </w:rPr>
+        <w:t>0.02</w:t>
+      </w:r>
+      <w:r>
+        <w:rPr>
+          <w:rFonts w:cs="Times New Roman"/>
+        </w:rPr>
+        <w:t xml:space="preserve">, SE = </w:t>
+      </w:r>
+      <w:r>
+        <w:rPr>
+          <w:rFonts w:cs="Times New Roman"/>
+        </w:rPr>
+        <w:t>0.008</w:t>
+      </w:r>
+      <w:r>
+        <w:rPr>
+          <w:rFonts w:cs="Times New Roman"/>
+        </w:rPr>
+        <w:t xml:space="preserve">, p = </w:t>
+      </w:r>
+      <w:r>
+        <w:rPr>
+          <w:rFonts w:cs="Times New Roman"/>
+        </w:rPr>
+        <w:t>0.015</w:t>
+      </w:r>
+      <w:r>
+        <w:rPr>
+          <w:rFonts w:cs="Times New Roman"/>
+        </w:rPr>
+        <w:t>). Results from a correlation of environmental variables showed that the most correlated variables were salinity and Sagavanirktok River discharge (-0.28).</w:t>
+      </w:r>
+    </w:p>
+    <w:p>
+      <w:pPr>
+        <w:ind w:firstLine="720"/>
+        <w:rPr>
+          <w:rFonts w:cs="Times New Roman"/>
+        </w:rPr>
+      </w:pPr>
+      <w:r>
+        <w:rPr>
+          <w:rFonts w:cs="Times New Roman"/>
+        </w:rPr>
+        <w:t xml:space="preserve">Results from a multivariate Mantel-type test upon the biweekly catch matrix showed that the optimal subset of parameters describing species composition were biweekly period, water salinity, and water temperature (correlation </w:t>
+      </w:r>
+      <w:r>
+        <w:rPr>
+          <w:rFonts w:cs="Times New Roman"/>
+        </w:rPr>
+        <w:t>0.39</w:t>
+      </w:r>
+      <w:r>
+        <w:rPr>
+          <w:rFonts w:cs="Times New Roman"/>
+        </w:rPr>
+        <w:t xml:space="preserve">1). As a result, only these three </w:t>
+      </w:r>
+      <w:r>
+        <w:rPr>
+          <w:rFonts w:cs="Times New Roman"/>
+        </w:rPr>
+        <w:t>parameters and the spatial-temporal variables year and station</w:t>
+      </w:r>
+      <w:r>
+        <w:rPr>
+          <w:rFonts w:cs="Times New Roman"/>
+        </w:rPr>
+        <w:t xml:space="preserve"> were used in the subsequent</w:t>
+      </w:r>
+      <w:r>
+        <w:rPr>
+          <w:rFonts w:cs="Times New Roman"/>
+        </w:rPr>
         <w:t xml:space="preserve"> </w:t>
       </w:r>
       <w:r>
         <w:rPr>
           <w:rFonts w:cs="Times New Roman"/>
         </w:rPr>
-        <w:lastRenderedPageBreak/>
-        <w:t>(i.e., Northeast).</w:t>
+        <w:t xml:space="preserve">nMDS </w:t>
+      </w:r>
+      <w:r>
+        <w:rPr>
+          <w:rFonts w:cs="Times New Roman"/>
+        </w:rPr>
+        <w:t>assessment</w:t>
+      </w:r>
+      <w:r>
+        <w:rPr>
+          <w:rFonts w:cs="Times New Roman"/>
+        </w:rPr>
+        <w:t>s</w:t>
       </w:r>
       <w:r>
         <w:rPr>
@@ -7263,25 +7627,55 @@
         <w:rPr>
           <w:rFonts w:cs="Times New Roman"/>
         </w:rPr>
-        <w:t xml:space="preserve">The discharge from the Sagavanirktok River ranged from </w:t>
-      </w:r>
-      <w:r>
-        <w:rPr>
-          <w:rFonts w:cs="Times New Roman"/>
-        </w:rPr>
-        <w:t xml:space="preserve">39.3 </w:t>
-      </w:r>
-      <w:r>
-        <w:rPr>
-          <w:rFonts w:cs="Times New Roman"/>
-        </w:rPr>
-        <w:t xml:space="preserve">to </w:t>
-      </w:r>
-      <w:r>
-        <w:rPr>
-          <w:rFonts w:cs="Times New Roman"/>
-        </w:rPr>
-        <w:t>327.7</w:t>
+        <w:t xml:space="preserve">and </w:t>
+      </w:r>
+      <w:r>
+        <w:rPr>
+          <w:rFonts w:cs="Times New Roman"/>
+        </w:rPr>
+        <w:t>PERMANOVA</w:t>
+      </w:r>
+      <w:r>
+        <w:rPr>
+          <w:rFonts w:cs="Times New Roman"/>
+        </w:rPr>
+        <w:t xml:space="preserve"> models</w:t>
+      </w:r>
+      <w:r>
+        <w:rPr>
+          <w:rFonts w:cs="Times New Roman"/>
+        </w:rPr>
+        <w:t>.</w:t>
+      </w:r>
+      <w:r>
+        <w:rPr>
+          <w:rFonts w:cs="Times New Roman"/>
+        </w:rPr>
+        <w:t xml:space="preserve"> The nMDS was fit using k=3 </w:t>
+      </w:r>
+      <w:r>
+        <w:rPr>
+          <w:rFonts w:cs="Times New Roman"/>
+        </w:rPr>
+        <w:t>with convergent</w:t>
+      </w:r>
+      <w:r>
+        <w:rPr>
+          <w:rFonts w:cs="Times New Roman"/>
+        </w:rPr>
+        <w:t xml:space="preserve"> stress of 0.15</w:t>
+      </w:r>
+      <w:r>
+        <w:rPr>
+          <w:rFonts w:cs="Times New Roman"/>
+        </w:rPr>
+        <w:t>6</w:t>
+      </w:r>
+      <w:r>
+        <w:rPr>
+          <w:rFonts w:cs="Times New Roman"/>
+        </w:rPr>
+        <w:t>.</w:t>
       </w:r>
       <w:r>
         <w:rPr>
@@ -7289,548 +7683,44 @@
         </w:rPr>
         <w:t xml:space="preserve"> </w:t>
       </w:r>
-      <w:r>
-        <w:rPr>
-          <w:rFonts w:cs="Times New Roman"/>
-        </w:rPr>
-        <w:t>m</w:t>
-      </w:r>
-      <w:r>
-        <w:rPr>
-          <w:rFonts w:cs="Times New Roman"/>
+      <w:commentRangeStart w:id="9"/>
+      <w:r>
+        <w:t>Analysis of the nMDS by environmental vectors revealed that species composition had significant temporal associations for biweekly periods and years (R</w:t>
+      </w:r>
+      <w:r>
+        <w:rPr>
           <w:vertAlign w:val="superscript"/>
         </w:rPr>
-        <w:t>3</w:t>
-      </w:r>
-      <w:r>
-        <w:rPr>
-          <w:rFonts w:cs="Times New Roman"/>
-        </w:rPr>
-        <w:t>/s</w:t>
-      </w:r>
-      <w:r>
-        <w:rPr>
-          <w:rFonts w:cs="Times New Roman"/>
-        </w:rPr>
-        <w:t xml:space="preserve"> (mean = </w:t>
-      </w:r>
-      <w:r>
-        <w:rPr>
-          <w:rFonts w:cs="Times New Roman"/>
-        </w:rPr>
-        <w:t>135.1</w:t>
-      </w:r>
-      <w:r>
-        <w:rPr>
-          <w:rFonts w:cs="Times New Roman"/>
-        </w:rPr>
-        <w:t xml:space="preserve"> </w:t>
-      </w:r>
-      <w:r>
-        <w:rPr>
-          <w:rFonts w:cs="Times New Roman"/>
-        </w:rPr>
-        <w:t>m</w:t>
-      </w:r>
-      <w:r>
-        <w:rPr>
-          <w:rFonts w:cs="Times New Roman"/>
+        <w:t>2</w:t>
+      </w:r>
+      <w:r>
+        <w:t xml:space="preserve"> = </w:t>
+      </w:r>
+      <w:r>
+        <w:t>0.442</w:t>
+      </w:r>
+      <w:r>
+        <w:t>, p &lt; 0.</w:t>
+      </w:r>
+      <w:r>
+        <w:t>001</w:t>
+      </w:r>
+      <w:r>
+        <w:t>; R</w:t>
+      </w:r>
+      <w:r>
+        <w:rPr>
           <w:vertAlign w:val="superscript"/>
         </w:rPr>
-        <w:t>3</w:t>
-      </w:r>
-      <w:r>
-        <w:rPr>
-          <w:rFonts w:cs="Times New Roman"/>
-        </w:rPr>
-        <w:t>/s</w:t>
-      </w:r>
-      <w:r>
-        <w:rPr>
-          <w:rFonts w:cs="Times New Roman"/>
-        </w:rPr>
-        <w:t>, SD</w:t>
-      </w:r>
-      <w:r>
-        <w:rPr>
-          <w:rFonts w:cs="Times New Roman"/>
-        </w:rPr>
-        <w:t xml:space="preserve"> = 54.1)</w:t>
-      </w:r>
-      <w:r>
-        <w:rPr>
-          <w:rFonts w:cs="Times New Roman"/>
-        </w:rPr>
-        <w:t xml:space="preserve">. </w:t>
-      </w:r>
-      <w:r>
-        <w:rPr>
-          <w:rFonts w:cs="Times New Roman"/>
-        </w:rPr>
-        <w:t xml:space="preserve">Water temperature fluctuated substantially but was highest on average at station 230 and lowest at station 220, while salinity was highest on average at station 220 and lowest at station 230 (Figure 4). Annual water temperature increased significantly over 2001–2018 (linear regression, estimate = </w:t>
-      </w:r>
-      <w:r>
-        <w:rPr>
-          <w:rFonts w:cs="Times New Roman"/>
-        </w:rPr>
-        <w:t>0.0</w:t>
-      </w:r>
-      <w:r>
-        <w:rPr>
-          <w:rFonts w:cs="Times New Roman"/>
-        </w:rPr>
-        <w:t xml:space="preserve">8, SE = </w:t>
-      </w:r>
-      <w:r>
-        <w:rPr>
-          <w:rFonts w:cs="Times New Roman"/>
-        </w:rPr>
-        <w:t>0.021</w:t>
-      </w:r>
-      <w:r>
-        <w:rPr>
-          <w:rFonts w:cs="Times New Roman"/>
-        </w:rPr>
-        <w:t xml:space="preserve">, p = </w:t>
-      </w:r>
-      <w:r>
-        <w:rPr>
-          <w:rFonts w:cs="Times New Roman"/>
-        </w:rPr>
-        <w:t>0.00</w:t>
-      </w:r>
-      <w:r>
-        <w:rPr>
-          <w:rFonts w:cs="Times New Roman"/>
-        </w:rPr>
-        <w:t xml:space="preserve">1), but there were not significant changes in annual salinity (linear regression, estimate = </w:t>
-      </w:r>
-      <w:r>
-        <w:rPr>
-          <w:rFonts w:cs="Times New Roman"/>
-        </w:rPr>
-        <w:t>0.06</w:t>
-      </w:r>
-      <w:r>
-        <w:rPr>
-          <w:rFonts w:cs="Times New Roman"/>
-        </w:rPr>
-        <w:t xml:space="preserve">, SE = </w:t>
-      </w:r>
-      <w:r>
-        <w:rPr>
-          <w:rFonts w:cs="Times New Roman"/>
-        </w:rPr>
-        <w:t>0.096</w:t>
-      </w:r>
-      <w:r>
-        <w:rPr>
-          <w:rFonts w:cs="Times New Roman"/>
-        </w:rPr>
-        <w:t xml:space="preserve">, p = </w:t>
-      </w:r>
-      <w:r>
-        <w:rPr>
-          <w:rFonts w:cs="Times New Roman"/>
-        </w:rPr>
-        <w:t>0.53</w:t>
-      </w:r>
-      <w:r>
-        <w:rPr>
-          <w:rFonts w:cs="Times New Roman"/>
-        </w:rPr>
-        <w:t xml:space="preserve">) or wind speed (linear regression, estimate = </w:t>
-      </w:r>
-      <w:r>
-        <w:rPr>
-          <w:rFonts w:cs="Times New Roman"/>
-        </w:rPr>
-        <w:t>0.0</w:t>
-      </w:r>
-      <w:r>
-        <w:rPr>
-          <w:rFonts w:cs="Times New Roman"/>
-        </w:rPr>
-        <w:t xml:space="preserve">5, SE = </w:t>
-      </w:r>
-      <w:r>
-        <w:rPr>
-          <w:rFonts w:cs="Times New Roman"/>
-        </w:rPr>
-        <w:t>0.028</w:t>
-      </w:r>
-      <w:r>
-        <w:rPr>
-          <w:rFonts w:cs="Times New Roman"/>
-        </w:rPr>
-        <w:t xml:space="preserve">, p = </w:t>
-      </w:r>
-      <w:r>
-        <w:rPr>
-          <w:rFonts w:cs="Times New Roman"/>
-        </w:rPr>
-        <w:t>0.109</w:t>
-      </w:r>
-      <w:r>
-        <w:rPr>
-          <w:rFonts w:cs="Times New Roman"/>
-        </w:rPr>
-        <w:t xml:space="preserve">) over the same time period. </w:t>
-      </w:r>
-      <w:r>
-        <w:rPr>
-          <w:rFonts w:cs="Times New Roman"/>
-        </w:rPr>
-        <w:t xml:space="preserve"> </w:t>
-      </w:r>
-      <w:r>
-        <w:rPr>
-          <w:rFonts w:cs="Times New Roman"/>
-        </w:rPr>
-        <w:t>T</w:t>
-      </w:r>
-      <w:r>
-        <w:rPr>
-          <w:rFonts w:cs="Times New Roman"/>
-        </w:rPr>
-        <w:t xml:space="preserve">he </w:t>
-      </w:r>
-      <w:r>
-        <w:rPr>
-          <w:rFonts w:cs="Times New Roman"/>
-        </w:rPr>
-        <w:t>East-West wind directionality</w:t>
-      </w:r>
-      <w:r>
-        <w:rPr>
-          <w:rFonts w:cs="Times New Roman"/>
-        </w:rPr>
-        <w:t xml:space="preserve"> </w:t>
-      </w:r>
-      <w:r>
-        <w:rPr>
-          <w:rFonts w:cs="Times New Roman"/>
-        </w:rPr>
-        <w:t xml:space="preserve">shifted to become more easterly </w:t>
-      </w:r>
-      <w:r>
-        <w:rPr>
-          <w:rFonts w:cs="Times New Roman"/>
-        </w:rPr>
-        <w:t>from 2001–2018</w:t>
-      </w:r>
-      <w:r>
-        <w:rPr>
-          <w:rFonts w:cs="Times New Roman"/>
-        </w:rPr>
-        <w:t xml:space="preserve"> (</w:t>
-      </w:r>
-      <w:bookmarkStart w:id="9" w:name="_Hlk8853852"/>
-      <w:r>
-        <w:rPr>
-          <w:rFonts w:cs="Times New Roman"/>
-        </w:rPr>
-        <w:t xml:space="preserve">estimate = </w:t>
-      </w:r>
-      <w:bookmarkEnd w:id="9"/>
-      <w:r>
-        <w:rPr>
-          <w:rFonts w:cs="Times New Roman"/>
-        </w:rPr>
-        <w:t>0.02</w:t>
-      </w:r>
-      <w:r>
-        <w:rPr>
-          <w:rFonts w:cs="Times New Roman"/>
-        </w:rPr>
-        <w:t xml:space="preserve">, SE = </w:t>
-      </w:r>
-      <w:r>
-        <w:rPr>
-          <w:rFonts w:cs="Times New Roman"/>
-        </w:rPr>
-        <w:t>0.008</w:t>
-      </w:r>
-      <w:r>
-        <w:rPr>
-          <w:rFonts w:cs="Times New Roman"/>
-        </w:rPr>
-        <w:t xml:space="preserve">, p = </w:t>
-      </w:r>
-      <w:r>
-        <w:rPr>
-          <w:rFonts w:cs="Times New Roman"/>
-        </w:rPr>
-        <w:t>0.015</w:t>
-      </w:r>
-      <w:r>
-        <w:rPr>
-          <w:rFonts w:cs="Times New Roman"/>
-        </w:rPr>
-        <w:t>)</w:t>
-      </w:r>
-      <w:r>
-        <w:rPr>
-          <w:rFonts w:cs="Times New Roman"/>
-        </w:rPr>
-        <w:t>, and th</w:t>
-      </w:r>
-      <w:r>
-        <w:rPr>
-          <w:rFonts w:cs="Times New Roman"/>
-        </w:rPr>
-        <w:t xml:space="preserve">ere was </w:t>
-      </w:r>
-      <w:r>
-        <w:rPr>
-          <w:rFonts w:cs="Times New Roman"/>
-        </w:rPr>
-        <w:t xml:space="preserve">also </w:t>
-      </w:r>
-      <w:r>
-        <w:rPr>
-          <w:rFonts w:cs="Times New Roman"/>
-        </w:rPr>
-        <w:t>a</w:t>
-      </w:r>
-      <w:r>
-        <w:rPr>
-          <w:rFonts w:cs="Times New Roman"/>
-        </w:rPr>
-        <w:t>n</w:t>
-      </w:r>
-      <w:r>
-        <w:rPr>
-          <w:rFonts w:cs="Times New Roman"/>
-        </w:rPr>
-        <w:t xml:space="preserve"> increase in Sagavanirktok River discharge (</w:t>
-      </w:r>
-      <w:r>
-        <w:rPr>
-          <w:rFonts w:cs="Times New Roman"/>
-        </w:rPr>
-        <w:t xml:space="preserve">linear regression, </w:t>
-      </w:r>
-      <w:r>
-        <w:rPr>
-          <w:rFonts w:cs="Times New Roman"/>
-        </w:rPr>
-        <w:t xml:space="preserve">estimate = </w:t>
-      </w:r>
-      <w:r>
-        <w:rPr>
-          <w:rFonts w:cs="Times New Roman"/>
-        </w:rPr>
-        <w:t>65.17</w:t>
-      </w:r>
-      <w:r>
-        <w:rPr>
-          <w:rFonts w:cs="Times New Roman"/>
-        </w:rPr>
-        <w:t>, SE =</w:t>
-      </w:r>
-      <w:r>
-        <w:rPr>
-          <w:rFonts w:cs="Times New Roman"/>
-        </w:rPr>
-        <w:t xml:space="preserve"> 31.83</w:t>
-      </w:r>
-      <w:r>
-        <w:rPr>
-          <w:rFonts w:cs="Times New Roman"/>
-        </w:rPr>
-        <w:t xml:space="preserve">, p = </w:t>
-      </w:r>
-      <w:r>
-        <w:rPr>
-          <w:rFonts w:cs="Times New Roman"/>
-        </w:rPr>
+        <w:t>2</w:t>
+      </w:r>
+      <w:r>
+        <w:t xml:space="preserve"> = </w:t>
+      </w:r>
+      <w:r>
         <w:t>0.04</w:t>
       </w:r>
       <w:r>
-        <w:rPr>
-          <w:rFonts w:cs="Times New Roman"/>
-        </w:rPr>
-        <w:t>5).</w:t>
-      </w:r>
-      <w:r>
-        <w:rPr>
-          <w:rFonts w:cs="Times New Roman"/>
-        </w:rPr>
-        <w:t xml:space="preserve"> Results from a correlation of environmental variables showed that the most correlated variables were salinity and </w:t>
-      </w:r>
-      <w:r>
-        <w:rPr>
-          <w:rFonts w:cs="Times New Roman"/>
-        </w:rPr>
-        <w:t>Sagavanirktok River discharge (-0.28).</w:t>
-      </w:r>
-    </w:p>
-    <w:p>
-      <w:pPr>
-        <w:ind w:firstLine="720"/>
-        <w:rPr>
-          <w:rFonts w:cs="Times New Roman"/>
-        </w:rPr>
-      </w:pPr>
-      <w:r>
-        <w:rPr>
-          <w:rFonts w:cs="Times New Roman"/>
-        </w:rPr>
-        <w:t xml:space="preserve">Results from a multivariate Mantel-type test upon the biweekly catch matrix showed that the optimal subset of parameters describing species composition were biweekly period, water salinity, and water temperature (correlation </w:t>
-      </w:r>
-      <w:r>
-        <w:rPr>
-          <w:rFonts w:cs="Times New Roman"/>
-        </w:rPr>
-        <w:t>0.39</w:t>
-      </w:r>
-      <w:r>
-        <w:rPr>
-          <w:rFonts w:cs="Times New Roman"/>
-        </w:rPr>
-        <w:t xml:space="preserve">1). As a result, only these three </w:t>
-      </w:r>
-      <w:r>
-        <w:rPr>
-          <w:rFonts w:cs="Times New Roman"/>
-        </w:rPr>
-        <w:t>parameters and the spatial-temporal variables year and station</w:t>
-      </w:r>
-      <w:r>
-        <w:rPr>
-          <w:rFonts w:cs="Times New Roman"/>
-        </w:rPr>
-        <w:t xml:space="preserve"> were used in the subsequent</w:t>
-      </w:r>
-      <w:r>
-        <w:rPr>
-          <w:rFonts w:cs="Times New Roman"/>
-        </w:rPr>
-        <w:t xml:space="preserve"> </w:t>
-      </w:r>
-      <w:r>
-        <w:rPr>
-          <w:rFonts w:cs="Times New Roman"/>
-        </w:rPr>
-        <w:t xml:space="preserve">nMDS </w:t>
-      </w:r>
-      <w:r>
-        <w:rPr>
-          <w:rFonts w:cs="Times New Roman"/>
-        </w:rPr>
-        <w:t>assessment</w:t>
-      </w:r>
-      <w:r>
-        <w:rPr>
-          <w:rFonts w:cs="Times New Roman"/>
-        </w:rPr>
-        <w:t>s</w:t>
-      </w:r>
-      <w:r>
-        <w:rPr>
-          <w:rFonts w:cs="Times New Roman"/>
-        </w:rPr>
-        <w:t xml:space="preserve"> </w:t>
-      </w:r>
-      <w:r>
-        <w:rPr>
-          <w:rFonts w:cs="Times New Roman"/>
-        </w:rPr>
-        <w:t xml:space="preserve">and </w:t>
-      </w:r>
-      <w:r>
-        <w:rPr>
-          <w:rFonts w:cs="Times New Roman"/>
-        </w:rPr>
-        <w:t>PERMANOVA</w:t>
-      </w:r>
-      <w:r>
-        <w:rPr>
-          <w:rFonts w:cs="Times New Roman"/>
-        </w:rPr>
-        <w:t xml:space="preserve"> models</w:t>
-      </w:r>
-      <w:r>
-        <w:rPr>
-          <w:rFonts w:cs="Times New Roman"/>
-        </w:rPr>
-        <w:t>.</w:t>
-      </w:r>
-      <w:r>
-        <w:rPr>
-          <w:rFonts w:cs="Times New Roman"/>
-        </w:rPr>
-        <w:t xml:space="preserve"> The nMDS was fit using k=3 </w:t>
-      </w:r>
-      <w:r>
-        <w:rPr>
-          <w:rFonts w:cs="Times New Roman"/>
-        </w:rPr>
-        <w:t>with convergent</w:t>
-      </w:r>
-      <w:r>
-        <w:rPr>
-          <w:rFonts w:cs="Times New Roman"/>
-        </w:rPr>
-        <w:t xml:space="preserve"> stress of 0.15</w:t>
-      </w:r>
-      <w:r>
-        <w:rPr>
-          <w:rFonts w:cs="Times New Roman"/>
-        </w:rPr>
-        <w:t>6</w:t>
-      </w:r>
-      <w:r>
-        <w:rPr>
-          <w:rFonts w:cs="Times New Roman"/>
-        </w:rPr>
-        <w:t>.</w:t>
-      </w:r>
-      <w:r>
-        <w:rPr>
-          <w:rFonts w:cs="Times New Roman"/>
-        </w:rPr>
-        <w:t xml:space="preserve"> </w:t>
-      </w:r>
-      <w:commentRangeStart w:id="10"/>
-      <w:r>
-        <w:t>Analysis of the nMDS by environmental vectors revealed that species composition had significant temporal associations for biweekly periods and years (R</w:t>
-      </w:r>
-      <w:r>
-        <w:rPr>
-          <w:vertAlign w:val="superscript"/>
-        </w:rPr>
-        <w:t>2</w:t>
-      </w:r>
-      <w:r>
-        <w:t xml:space="preserve"> = </w:t>
-      </w:r>
-      <w:r>
-        <w:t>0.442</w:t>
-      </w:r>
-      <w:r>
-        <w:t>, p &lt; 0.</w:t>
-      </w:r>
-      <w:r>
-        <w:t>001</w:t>
-      </w:r>
-      <w:r>
-        <w:t>; R</w:t>
-      </w:r>
-      <w:r>
-        <w:rPr>
-          <w:vertAlign w:val="superscript"/>
-        </w:rPr>
-        <w:t>2</w:t>
-      </w:r>
-      <w:r>
-        <w:t xml:space="preserve"> = </w:t>
-      </w:r>
-      <w:r>
-        <w:t>0.04</w:t>
-      </w:r>
-      <w:r>
         <w:t>8, p =</w:t>
       </w:r>
       <w:r>
@@ -7839,12 +7729,12 @@
       <w:r>
         <w:t xml:space="preserve">, respectively). </w:t>
       </w:r>
-      <w:commentRangeEnd w:id="10"/>
+      <w:commentRangeEnd w:id="9"/>
       <w:r>
         <w:rPr>
           <w:rStyle w:val="CommentReference"/>
         </w:rPr>
-        <w:commentReference w:id="10"/>
+        <w:commentReference w:id="9"/>
       </w:r>
       <w:r>
         <w:t>Species composition was associated with water salinity (R</w:t>
@@ -7928,52 +7818,7 @@
         <w:ind w:firstLine="720"/>
       </w:pPr>
       <w:r>
-        <w:t>Both of t</w:t>
-      </w:r>
-      <w:r>
-        <w:t xml:space="preserve">he nMDS centroids </w:t>
-      </w:r>
-      <w:r>
-        <w:t>of</w:t>
-      </w:r>
-      <w:r>
-        <w:t xml:space="preserve"> stations 214 and 230 (eastern stations) </w:t>
-      </w:r>
-      <w:r>
-        <w:t xml:space="preserve">and </w:t>
-      </w:r>
-      <w:r>
-        <w:t>stations 218 and 220</w:t>
-      </w:r>
-      <w:r>
-        <w:t xml:space="preserve"> (western stations)</w:t>
-      </w:r>
-      <w:r>
-        <w:t xml:space="preserve"> were outside of the 95% CI ellipse for each group</w:t>
-      </w:r>
-      <w:r>
-        <w:t xml:space="preserve"> (Figure 5)</w:t>
-      </w:r>
-      <w:r>
-        <w:t>.</w:t>
-      </w:r>
-      <w:r>
-        <w:t xml:space="preserve"> W</w:t>
-      </w:r>
-      <w:r>
-        <w:t xml:space="preserve">hile there was </w:t>
-      </w:r>
-      <w:r>
-        <w:t xml:space="preserve">substantial </w:t>
-      </w:r>
-      <w:r>
-        <w:t xml:space="preserve">overlap in species composition </w:t>
-      </w:r>
-      <w:r>
-        <w:t>among all four stations</w:t>
-      </w:r>
-      <w:r>
-        <w:t xml:space="preserve">, there was a clear divide between eastern and western stations. </w:t>
+        <w:t xml:space="preserve">While there was substantial overlap in species composition among all four stations, there was a clear divide between eastern stations (214 and 230) and western stations (218 and 220). The nMDS centroids of the eastern stations and the western stations were outside of the 95% CI ellipse for each group (Figure 5). </w:t>
       </w:r>
       <w:r>
         <w:t xml:space="preserve">The top </w:t>
@@ -8590,7 +8435,22 @@
         <w:t xml:space="preserve">The linear models of </w:t>
       </w:r>
       <w:r>
-        <w:t xml:space="preserve">each individual species CPUE showed significant associations in abundance. There were six species that significantly changed in abundance 2001–2018: Broad Whitefish and Saffron Cod </w:t>
+        <w:t>the CPUE for each</w:t>
+      </w:r>
+      <w:r>
+        <w:t xml:space="preserve"> individual species showed significant associations in abundance. </w:t>
+      </w:r>
+      <w:r>
+        <w:t>S</w:t>
+      </w:r>
+      <w:r>
+        <w:t xml:space="preserve">ix species significantly changed in abundance </w:t>
+      </w:r>
+      <w:r>
+        <w:t xml:space="preserve">over time from </w:t>
+      </w:r>
+      <w:r>
+        <w:t xml:space="preserve">2001–2018: Broad Whitefish and Saffron Cod </w:t>
       </w:r>
       <w:proofErr w:type="spellStart"/>
       <w:r>
@@ -8659,7 +8519,13 @@
         <w:t xml:space="preserve"> (Table 2)</w:t>
       </w:r>
       <w:r>
-        <w:t xml:space="preserve">. Salinity significantly affected </w:t>
+        <w:t xml:space="preserve">. Salinity </w:t>
+      </w:r>
+      <w:r>
+        <w:t xml:space="preserve">also </w:t>
+      </w:r>
+      <w:r>
+        <w:t xml:space="preserve">significantly affected </w:t>
       </w:r>
       <w:r>
         <w:t xml:space="preserve">the abundance of </w:t>
@@ -8708,11 +8574,8 @@
         <w:t xml:space="preserve">, </w:t>
       </w:r>
       <w:r>
-        <w:t xml:space="preserve">Humpback </w:t>
-      </w:r>
-      <w:r>
         <w:lastRenderedPageBreak/>
-        <w:t>Whitefish</w:t>
+        <w:t>Humpback Whitefish</w:t>
       </w:r>
       <w:r>
         <w:t xml:space="preserve">, </w:t>
@@ -9009,17 +8872,79 @@
       <w:pPr>
         <w:ind w:firstLine="720"/>
       </w:pPr>
+      <w:commentRangeStart w:id="10"/>
+      <w:r>
+        <w:t xml:space="preserve">The nearshore Arctic environment of Prudhoe Bay is naturally a seasonally dynamic environment, shifting from months of darkness to months without sunsets, </w:t>
+      </w:r>
+      <w:proofErr w:type="spellStart"/>
+      <w:r>
+        <w:t>shorefast</w:t>
+      </w:r>
+      <w:proofErr w:type="spellEnd"/>
+      <w:r>
+        <w:t xml:space="preserve"> ice for most of the year warming to up room temperature, and salinity that ranges from complete freshwater to entirely marine. </w:t>
+      </w:r>
+      <w:commentRangeEnd w:id="10"/>
+      <w:r>
+        <w:rPr>
+          <w:rStyle w:val="CommentReference"/>
+        </w:rPr>
+        <w:commentReference w:id="10"/>
+      </w:r>
+      <w:r>
+        <w:t>Our analyses found significant changes in several of the environmental variables examined in this study. Water temperature</w:t>
+      </w:r>
+      <w:r>
+        <w:t xml:space="preserve"> became </w:t>
+      </w:r>
+      <w:r>
+        <w:t>approximately 1.4</w:t>
+      </w:r>
+      <w:r>
+        <w:rPr>
+          <w:rFonts w:ascii="Calibri" w:hAnsi="Calibri" w:cs="Calibri"/>
+        </w:rPr>
+        <w:t>°</w:t>
+      </w:r>
+      <w:r>
+        <w:t xml:space="preserve"> C </w:t>
+      </w:r>
+      <w:r>
+        <w:t>warmer</w:t>
+      </w:r>
+      <w:r>
+        <w:t>, discharge from the Sagavanirktok River</w:t>
+      </w:r>
+      <w:r>
+        <w:t xml:space="preserve"> increased</w:t>
+      </w:r>
+      <w:r>
+        <w:t xml:space="preserve"> 25.4 m</w:t>
+      </w:r>
+      <w:r>
+        <w:rPr>
+          <w:vertAlign w:val="superscript"/>
+        </w:rPr>
+        <w:t>3</w:t>
+      </w:r>
+      <w:r>
+        <w:t>/s</w:t>
+      </w:r>
+      <w:r>
+        <w:t xml:space="preserve">, and </w:t>
+      </w:r>
+      <w:r>
+        <w:t xml:space="preserve">the </w:t>
+      </w:r>
       <w:commentRangeStart w:id="11"/>
       <w:r>
-        <w:t xml:space="preserve">The nearshore Arctic environment of Prudhoe Bay is naturally a seasonally dynamic environment, shifting from months of darkness to months without sunsets, </w:t>
-      </w:r>
-      <w:proofErr w:type="spellStart"/>
-      <w:r>
-        <w:t>shorefast</w:t>
-      </w:r>
-      <w:proofErr w:type="spellEnd"/>
-      <w:r>
-        <w:t xml:space="preserve"> ice for most of the year warming to up room temperature, and salinity that ranges from complete freshwater to entirely marine. </w:t>
+        <w:t>wind direction became more</w:t>
+      </w:r>
+      <w:r>
+        <w:t xml:space="preserve"> easterly </w:t>
+      </w:r>
+      <w:r>
+        <w:t>over time</w:t>
       </w:r>
       <w:commentRangeEnd w:id="11"/>
       <w:r>
@@ -9029,72 +8954,10 @@
         <w:commentReference w:id="11"/>
       </w:r>
       <w:r>
-        <w:t>Our analyses found significant changes in several of the environmental variables examined in this study. Water temperature</w:t>
-      </w:r>
-      <w:r>
-        <w:t xml:space="preserve"> became </w:t>
-      </w:r>
-      <w:r>
-        <w:t>approximately 1.4</w:t>
-      </w:r>
-      <w:r>
-        <w:rPr>
-          <w:rFonts w:ascii="Calibri" w:hAnsi="Calibri" w:cs="Calibri"/>
-        </w:rPr>
-        <w:t>°</w:t>
-      </w:r>
-      <w:r>
-        <w:t xml:space="preserve"> C </w:t>
-      </w:r>
-      <w:r>
-        <w:t>warmer</w:t>
-      </w:r>
-      <w:r>
-        <w:t>, discharge from the Sagavanirktok River</w:t>
-      </w:r>
-      <w:r>
-        <w:t xml:space="preserve"> increased</w:t>
-      </w:r>
-      <w:r>
-        <w:t xml:space="preserve"> 25.4 m</w:t>
-      </w:r>
-      <w:r>
-        <w:rPr>
-          <w:vertAlign w:val="superscript"/>
-        </w:rPr>
-        <w:t>3</w:t>
-      </w:r>
-      <w:r>
-        <w:t>/s</w:t>
-      </w:r>
-      <w:r>
-        <w:t xml:space="preserve">, and </w:t>
-      </w:r>
-      <w:r>
-        <w:t xml:space="preserve">the </w:t>
+        <w:t xml:space="preserve">. </w:t>
       </w:r>
       <w:commentRangeStart w:id="12"/>
-      <w:r>
-        <w:t>wind direction became more</w:t>
-      </w:r>
-      <w:r>
-        <w:t xml:space="preserve"> easterly </w:t>
-      </w:r>
-      <w:r>
-        <w:t>over time</w:t>
-      </w:r>
       <w:commentRangeEnd w:id="12"/>
-      <w:r>
-        <w:rPr>
-          <w:rStyle w:val="CommentReference"/>
-        </w:rPr>
-        <w:commentReference w:id="12"/>
-      </w:r>
-      <w:r>
-        <w:t xml:space="preserve">. </w:t>
-      </w:r>
-      <w:commentRangeStart w:id="13"/>
-      <w:commentRangeEnd w:id="13"/>
       <w:r>
         <w:t xml:space="preserve">Water temperature affects growth parameters of whitefishes </w:t>
       </w:r>
@@ -9341,17 +9204,17 @@
       <w:pPr>
         <w:ind w:firstLine="720"/>
       </w:pPr>
-      <w:commentRangeStart w:id="14"/>
+      <w:commentRangeStart w:id="13"/>
       <w:r>
         <w:lastRenderedPageBreak/>
         <w:t xml:space="preserve">Of the 14 rare species captured in this study, three showed significant changes over time. The two rare species that are significantly increasing in abundance (Slimy Sculpin and Burbot) are both freshwater species, demonstrating either a potential shift in acceptable nearshore environmental conditions or possibly an expansion in the freshwater populations as individuals search for new habitat. The rare species that has declined (Bering Cisco) is anadromous and has not been captured since a single sample in 2015. </w:t>
       </w:r>
-      <w:commentRangeEnd w:id="14"/>
+      <w:commentRangeEnd w:id="13"/>
       <w:r>
         <w:rPr>
           <w:rStyle w:val="CommentReference"/>
         </w:rPr>
-        <w:commentReference w:id="14"/>
+        <w:commentReference w:id="13"/>
       </w:r>
     </w:p>
     <w:p>
@@ -9573,263 +9436,249 @@
         <w:rPr>
           <w:rFonts w:cs="Times New Roman"/>
         </w:rPr>
-        <w:t>(Figure 2)</w:t>
+        <w:t>(Figure 2).</w:t>
+      </w:r>
+      <w:r>
+        <w:rPr>
+          <w:rFonts w:cs="Times New Roman"/>
+        </w:rPr>
+        <w:t xml:space="preserve"> </w:t>
+      </w:r>
+    </w:p>
+    <w:p>
+      <w:pPr>
+        <w:ind w:firstLine="720"/>
+        <w:rPr>
+          <w:rFonts w:cs="Times New Roman"/>
+        </w:rPr>
+      </w:pPr>
+      <w:r>
+        <w:rPr>
+          <w:rFonts w:cs="Times New Roman"/>
+        </w:rPr>
+        <w:t xml:space="preserve">The </w:t>
+      </w:r>
+      <w:r>
+        <w:rPr>
+          <w:rFonts w:cs="Times New Roman"/>
+        </w:rPr>
+        <w:t>PERMANOVA</w:t>
+      </w:r>
+      <w:r>
+        <w:rPr>
+          <w:rFonts w:cs="Times New Roman"/>
+        </w:rPr>
+        <w:t xml:space="preserve"> </w:t>
+      </w:r>
+      <w:r>
+        <w:rPr>
+          <w:rFonts w:cs="Times New Roman"/>
+        </w:rPr>
+        <w:t xml:space="preserve">models also </w:t>
+      </w:r>
+      <w:r>
+        <w:rPr>
+          <w:rFonts w:cs="Times New Roman"/>
+        </w:rPr>
+        <w:t xml:space="preserve">demonstrated the importance of environmental condition on </w:t>
+      </w:r>
+      <w:r>
+        <w:rPr>
+          <w:rFonts w:cs="Times New Roman"/>
+        </w:rPr>
+        <w:t>species composition.</w:t>
+      </w:r>
+      <w:r>
+        <w:rPr>
+          <w:rFonts w:cs="Times New Roman"/>
+        </w:rPr>
+        <w:t xml:space="preserve"> </w:t>
+      </w:r>
+      <w:r>
+        <w:rPr>
+          <w:rFonts w:cs="Times New Roman"/>
+        </w:rPr>
+        <w:t xml:space="preserve">The top PERMANOVA model explained approximately half of the variation of the biweekly catches. </w:t>
+      </w:r>
+      <w:r>
+        <w:rPr>
+          <w:rFonts w:cs="Times New Roman"/>
+        </w:rPr>
+        <w:t>The high amount of residual variability is likely a relic of the natural environmental vicissitude</w:t>
+      </w:r>
+      <w:commentRangeStart w:id="14"/>
+      <w:r>
+        <w:rPr>
+          <w:rFonts w:cs="Times New Roman"/>
+        </w:rPr>
+        <w:t>.</w:t>
+      </w:r>
+      <w:commentRangeEnd w:id="14"/>
+      <w:r>
+        <w:rPr>
+          <w:rStyle w:val="CommentReference"/>
+        </w:rPr>
+        <w:commentReference w:id="14"/>
+      </w:r>
+      <w:r>
+        <w:rPr>
+          <w:rFonts w:cs="Times New Roman"/>
+        </w:rPr>
+        <w:t xml:space="preserve"> </w:t>
+      </w:r>
+      <w:r>
+        <w:rPr>
+          <w:rFonts w:cs="Times New Roman"/>
+        </w:rPr>
+        <w:t>Water temperature and salinity explained 1.2% and 2.0% of the marginal variation (R</w:t>
+      </w:r>
+      <w:r>
+        <w:rPr>
+          <w:rFonts w:cs="Times New Roman"/>
+          <w:vertAlign w:val="superscript"/>
+        </w:rPr>
+        <w:t>2</w:t>
+      </w:r>
+      <w:r>
+        <w:rPr>
+          <w:rFonts w:cs="Times New Roman"/>
+        </w:rPr>
+        <w:t xml:space="preserve">) of species composition, demonstrating that </w:t>
+      </w:r>
+      <w:r>
+        <w:rPr>
+          <w:rFonts w:cs="Times New Roman"/>
+        </w:rPr>
+        <w:t>substantial amounts of the biweekly variation of catches can be attributed to these conditions.</w:t>
+      </w:r>
+    </w:p>
+    <w:p>
+      <w:pPr>
+        <w:pStyle w:val="Heading2"/>
+      </w:pPr>
+      <w:r>
+        <w:t>Effects of Individual Species</w:t>
+      </w:r>
+      <w:r>
+        <w:t xml:space="preserve"> over Time</w:t>
+      </w:r>
+    </w:p>
+    <w:p>
+      <w:pPr>
+        <w:ind w:firstLine="720"/>
+        <w:rPr>
+          <w:rFonts w:cs="Times New Roman"/>
+        </w:rPr>
+      </w:pPr>
+      <w:r>
+        <w:rPr>
+          <w:rFonts w:cs="Times New Roman"/>
+        </w:rPr>
+        <w:t>The species composition of Prudhoe Bay changed over time</w:t>
+      </w:r>
+      <w:r>
+        <w:rPr>
+          <w:rFonts w:cs="Times New Roman"/>
+        </w:rPr>
+        <w:t xml:space="preserve"> because of </w:t>
+      </w:r>
+      <w:r>
+        <w:rPr>
+          <w:rFonts w:cs="Times New Roman"/>
+        </w:rPr>
+        <w:t xml:space="preserve">shifts in catches of </w:t>
+      </w:r>
+      <w:r>
+        <w:rPr>
+          <w:rFonts w:cs="Times New Roman"/>
+        </w:rPr>
+        <w:t>individual species</w:t>
+      </w:r>
+      <w:r>
+        <w:rPr>
+          <w:rFonts w:cs="Times New Roman"/>
+        </w:rPr>
+        <w:t>, however, d</w:t>
+      </w:r>
+      <w:r>
+        <w:rPr>
+          <w:rFonts w:cs="Times New Roman"/>
+        </w:rPr>
+        <w:t xml:space="preserve">ue to the multivariate aspect of </w:t>
+      </w:r>
+      <w:r>
+        <w:rPr>
+          <w:rFonts w:cs="Times New Roman"/>
+        </w:rPr>
+        <w:t>species composition, it is difficult to ascertain precisely which species caused these changes.</w:t>
+      </w:r>
+      <w:r>
+        <w:rPr>
+          <w:rFonts w:cs="Times New Roman"/>
+        </w:rPr>
+        <w:t xml:space="preserve"> Of</w:t>
+      </w:r>
+      <w:r>
+        <w:rPr>
+          <w:rFonts w:cs="Times New Roman"/>
+        </w:rPr>
+        <w:t xml:space="preserve"> the 17 species examined</w:t>
+      </w:r>
+      <w:r>
+        <w:rPr>
+          <w:rFonts w:cs="Times New Roman"/>
+        </w:rPr>
+        <w:t xml:space="preserve"> for </w:t>
+      </w:r>
+      <w:r>
+        <w:rPr>
+          <w:rFonts w:cs="Times New Roman"/>
+        </w:rPr>
+        <w:t xml:space="preserve">univariate </w:t>
+      </w:r>
+      <w:r>
+        <w:rPr>
+          <w:rFonts w:cs="Times New Roman"/>
+        </w:rPr>
+        <w:t>linear trends over time</w:t>
+      </w:r>
+      <w:r>
+        <w:rPr>
+          <w:rFonts w:cs="Times New Roman"/>
+        </w:rPr>
+        <w:t xml:space="preserve">, six species showed significant </w:t>
+      </w:r>
+      <w:r>
+        <w:rPr>
+          <w:rFonts w:cs="Times New Roman"/>
+        </w:rPr>
+        <w:t xml:space="preserve">changes in abundance </w:t>
+      </w:r>
+      <w:r>
+        <w:rPr>
+          <w:rFonts w:cs="Times New Roman"/>
+        </w:rPr>
+        <w:t>trends 2001–2018, with Broad Whitefish and Saffron Cod significantly increasing</w:t>
+      </w:r>
+      <w:r>
+        <w:rPr>
+          <w:rFonts w:cs="Times New Roman"/>
+        </w:rPr>
+        <w:t xml:space="preserve"> and Arctic Cod, Fourhorn Sculpin, Humpback Whitefish, and Least Cisco significantly decreasing in abundance</w:t>
+      </w:r>
+      <w:r>
+        <w:rPr>
+          <w:rFonts w:cs="Times New Roman"/>
+        </w:rPr>
+        <w:t xml:space="preserve"> (Table 2)</w:t>
+      </w:r>
+      <w:r>
+        <w:rPr>
+          <w:rFonts w:cs="Times New Roman"/>
+        </w:rPr>
+        <w:t xml:space="preserve">. </w:t>
       </w:r>
       <w:commentRangeStart w:id="15"/>
-      <w:r>
-        <w:rPr>
-          <w:rFonts w:cs="Times New Roman"/>
-        </w:rPr>
-        <w:t>.</w:t>
-      </w:r>
-      <w:commentRangeEnd w:id="15"/>
-      <w:r>
-        <w:rPr>
-          <w:rStyle w:val="CommentReference"/>
-        </w:rPr>
-        <w:commentReference w:id="15"/>
-      </w:r>
-      <w:r>
-        <w:rPr>
-          <w:rFonts w:cs="Times New Roman"/>
-        </w:rPr>
-        <w:t xml:space="preserve"> </w:t>
-      </w:r>
-    </w:p>
-    <w:p>
-      <w:pPr>
-        <w:ind w:firstLine="720"/>
-        <w:rPr>
-          <w:rFonts w:cs="Times New Roman"/>
-        </w:rPr>
-      </w:pPr>
-      <w:r>
-        <w:rPr>
-          <w:rFonts w:cs="Times New Roman"/>
-        </w:rPr>
-        <w:t xml:space="preserve">The </w:t>
-      </w:r>
-      <w:r>
-        <w:rPr>
-          <w:rFonts w:cs="Times New Roman"/>
-        </w:rPr>
-        <w:t>PERMANOVA</w:t>
-      </w:r>
-      <w:r>
-        <w:rPr>
-          <w:rFonts w:cs="Times New Roman"/>
-        </w:rPr>
-        <w:t xml:space="preserve"> </w:t>
-      </w:r>
-      <w:r>
-        <w:rPr>
-          <w:rFonts w:cs="Times New Roman"/>
-        </w:rPr>
-        <w:t xml:space="preserve">models also </w:t>
-      </w:r>
-      <w:r>
-        <w:rPr>
-          <w:rFonts w:cs="Times New Roman"/>
-        </w:rPr>
-        <w:t xml:space="preserve">demonstrated the importance of environmental condition on </w:t>
-      </w:r>
-      <w:r>
-        <w:rPr>
-          <w:rFonts w:cs="Times New Roman"/>
-        </w:rPr>
-        <w:t>species composition.</w:t>
-      </w:r>
-      <w:r>
-        <w:rPr>
-          <w:rFonts w:cs="Times New Roman"/>
-        </w:rPr>
-        <w:t xml:space="preserve"> </w:t>
-      </w:r>
-      <w:r>
-        <w:rPr>
-          <w:rFonts w:cs="Times New Roman"/>
-        </w:rPr>
-        <w:t xml:space="preserve">The top PERMANOVA model explained approximately half of the variation of the biweekly catches. </w:t>
-      </w:r>
-      <w:r>
-        <w:rPr>
-          <w:rFonts w:cs="Times New Roman"/>
-        </w:rPr>
-        <w:t>The high amount of residual variability is likely a relic of the natural environmental vicissitude</w:t>
-      </w:r>
-      <w:commentRangeStart w:id="16"/>
-      <w:r>
-        <w:rPr>
-          <w:rFonts w:cs="Times New Roman"/>
-        </w:rPr>
-        <w:t>.</w:t>
-      </w:r>
-      <w:commentRangeEnd w:id="16"/>
-      <w:r>
-        <w:rPr>
-          <w:rStyle w:val="CommentReference"/>
-        </w:rPr>
-        <w:commentReference w:id="16"/>
-      </w:r>
-      <w:r>
-        <w:rPr>
-          <w:rFonts w:cs="Times New Roman"/>
-        </w:rPr>
-        <w:t xml:space="preserve"> </w:t>
-      </w:r>
-      <w:r>
-        <w:rPr>
-          <w:rFonts w:cs="Times New Roman"/>
-        </w:rPr>
-        <w:t>Water temperature and salinity explained 1.2% and 2.0% of the marginal variation (R</w:t>
-      </w:r>
-      <w:r>
-        <w:rPr>
-          <w:rFonts w:cs="Times New Roman"/>
-          <w:vertAlign w:val="superscript"/>
-        </w:rPr>
-        <w:t>2</w:t>
-      </w:r>
-      <w:r>
-        <w:rPr>
-          <w:rFonts w:cs="Times New Roman"/>
-        </w:rPr>
-        <w:t xml:space="preserve">) of species composition, demonstrating that </w:t>
-      </w:r>
-      <w:r>
-        <w:rPr>
-          <w:rFonts w:cs="Times New Roman"/>
-        </w:rPr>
-        <w:t>substantial amounts of the biweekly variation of catches can be attributed to these conditions.</w:t>
-      </w:r>
-    </w:p>
-    <w:p>
-      <w:pPr>
-        <w:pStyle w:val="Heading2"/>
-      </w:pPr>
-      <w:r>
-        <w:t>Effects of Individual Species</w:t>
-      </w:r>
-      <w:r>
-        <w:t xml:space="preserve"> over Time</w:t>
-      </w:r>
-    </w:p>
-    <w:p>
-      <w:pPr>
-        <w:ind w:firstLine="720"/>
-        <w:rPr>
-          <w:rFonts w:cs="Times New Roman"/>
-        </w:rPr>
-      </w:pPr>
-      <w:r>
-        <w:rPr>
-          <w:rFonts w:cs="Times New Roman"/>
-        </w:rPr>
-        <w:t>The species composition of Prudhoe Bay changed over time</w:t>
-      </w:r>
-      <w:r>
-        <w:rPr>
-          <w:rFonts w:cs="Times New Roman"/>
-        </w:rPr>
-        <w:t xml:space="preserve"> because of </w:t>
-      </w:r>
-      <w:r>
-        <w:rPr>
-          <w:rFonts w:cs="Times New Roman"/>
-        </w:rPr>
-        <w:t xml:space="preserve">shifts in catches of </w:t>
-      </w:r>
-      <w:r>
-        <w:rPr>
-          <w:rFonts w:cs="Times New Roman"/>
-        </w:rPr>
-        <w:t>individual species</w:t>
-      </w:r>
-      <w:r>
-        <w:rPr>
-          <w:rFonts w:cs="Times New Roman"/>
-        </w:rPr>
-        <w:t>, however, d</w:t>
-      </w:r>
-      <w:r>
-        <w:rPr>
-          <w:rFonts w:cs="Times New Roman"/>
-        </w:rPr>
-        <w:t xml:space="preserve">ue to the multivariate aspect of </w:t>
-      </w:r>
-      <w:r>
-        <w:rPr>
-          <w:rFonts w:cs="Times New Roman"/>
-        </w:rPr>
-        <w:t>species composition, it is difficult to ascertain precisely which species caused these changes.</w:t>
-      </w:r>
-      <w:r>
-        <w:rPr>
-          <w:rFonts w:cs="Times New Roman"/>
-        </w:rPr>
-        <w:t xml:space="preserve"> Of</w:t>
-      </w:r>
-      <w:r>
-        <w:rPr>
-          <w:rFonts w:cs="Times New Roman"/>
-        </w:rPr>
-        <w:t xml:space="preserve"> the 17 species examined</w:t>
-      </w:r>
-      <w:r>
-        <w:rPr>
-          <w:rFonts w:cs="Times New Roman"/>
-        </w:rPr>
-        <w:t xml:space="preserve"> for </w:t>
-      </w:r>
-      <w:r>
-        <w:rPr>
-          <w:rFonts w:cs="Times New Roman"/>
-        </w:rPr>
-        <w:t xml:space="preserve">univariate </w:t>
-      </w:r>
-      <w:r>
-        <w:rPr>
-          <w:rFonts w:cs="Times New Roman"/>
-        </w:rPr>
-        <w:t>linear trends over time</w:t>
-      </w:r>
-      <w:r>
-        <w:rPr>
-          <w:rFonts w:cs="Times New Roman"/>
-        </w:rPr>
-        <w:t xml:space="preserve">, six species showed significant </w:t>
-      </w:r>
-      <w:r>
-        <w:rPr>
-          <w:rFonts w:cs="Times New Roman"/>
-        </w:rPr>
-        <w:t xml:space="preserve">changes in abundance </w:t>
-      </w:r>
-      <w:r>
-        <w:rPr>
-          <w:rFonts w:cs="Times New Roman"/>
-        </w:rPr>
-        <w:t>trends 2001–2018, with Broad Whitefish and Saffron Cod significantly increasing</w:t>
-      </w:r>
-      <w:r>
-        <w:rPr>
-          <w:rFonts w:cs="Times New Roman"/>
-        </w:rPr>
-        <w:t xml:space="preserve"> and Arctic Cod, Fourhorn Sculpin, Humpback Whitefish, and Least Cisco significantly decreasing in abundance</w:t>
-      </w:r>
-      <w:r>
-        <w:rPr>
-          <w:rFonts w:cs="Times New Roman"/>
-        </w:rPr>
-        <w:t xml:space="preserve"> (Table 2)</w:t>
-      </w:r>
-      <w:r>
-        <w:rPr>
-          <w:rFonts w:cs="Times New Roman"/>
-        </w:rPr>
-        <w:t xml:space="preserve">. </w:t>
-      </w:r>
-      <w:commentRangeStart w:id="17"/>
       <w:r>
         <w:rPr>
           <w:rFonts w:cs="Times New Roman"/>
@@ -9945,12 +9794,12 @@
         </w:rPr>
         <w:t xml:space="preserve">Declines over time for these species were likely a result of shifts in environmental conditions. </w:t>
       </w:r>
-      <w:commentRangeEnd w:id="17"/>
+      <w:commentRangeEnd w:id="15"/>
       <w:r>
         <w:rPr>
           <w:rStyle w:val="CommentReference"/>
         </w:rPr>
-        <w:commentReference w:id="17"/>
+        <w:commentReference w:id="15"/>
       </w:r>
     </w:p>
     <w:p>
@@ -10143,13 +9992,13 @@
       <w:r>
         <w:t xml:space="preserve">Some of the environmental variables are correlated, making significant changes in one variable difficult to distinguish from another variable with no significant change. For example, salinity in Prudhoe Bay is affected by strong easterly or westerly winds as upwelling or intrusions cause marine waters to either retreat or advance shoreward. We found a significant change in easterly winds but did not find a significant change in salinity. Similarly, while discharge from the Sagavanirktok River was ultimately not important to many of the models regarding species assemblage structure, it is difficult to separate the effects of salinity and freshwater discharge. </w:t>
       </w:r>
-      <w:commentRangeStart w:id="18"/>
+      <w:commentRangeStart w:id="16"/>
       <w:r>
         <w:t xml:space="preserve">As salinity was deemed important to many examinations of variables influencing species assemblage structure, we posit that future changes to wind patterns and regional precipitation will affect fishes by altering local salinity. </w:t>
       </w:r>
-      <w:commentRangeEnd w:id="18"/>
-      <w:r>
-        <w:commentReference w:id="18"/>
+      <w:commentRangeEnd w:id="16"/>
+      <w:r>
+        <w:commentReference w:id="16"/>
       </w:r>
     </w:p>
     <w:p>
@@ -10588,12 +10437,12 @@
       <w:pPr>
         <w:pStyle w:val="Heading1"/>
       </w:pPr>
-      <w:bookmarkStart w:id="19" w:name="_Toc510712063"/>
+      <w:bookmarkStart w:id="17" w:name="_Toc510712063"/>
       <w:r>
         <w:lastRenderedPageBreak/>
         <w:t>Literature Cited</w:t>
       </w:r>
-      <w:bookmarkEnd w:id="19"/>
+      <w:bookmarkEnd w:id="17"/>
     </w:p>
     <w:p>
       <w:pPr>
@@ -13272,7 +13121,7 @@
       </w:r>
     </w:p>
     <w:p>
-      <w:commentRangeStart w:id="20"/>
+      <w:commentRangeStart w:id="18"/>
       <w:r>
         <w:t xml:space="preserve">Figure </w:t>
       </w:r>
@@ -13282,12 +13131,12 @@
       <w:r>
         <w:t xml:space="preserve">. </w:t>
       </w:r>
-      <w:commentRangeEnd w:id="20"/>
+      <w:commentRangeEnd w:id="18"/>
       <w:r>
         <w:rPr>
           <w:rStyle w:val="CommentReference"/>
         </w:rPr>
-        <w:commentReference w:id="20"/>
+        <w:commentReference w:id="18"/>
       </w:r>
       <w:r>
         <w:t>Non-metric multidimensional scaling (nMDS) ordination of fish species composition from Prudhoe Bay</w:t>
@@ -13308,7 +13157,12 @@
         <w:t>Displayed are the</w:t>
       </w:r>
       <w:r>
-        <w:t xml:space="preserve"> top nine species that were associated with </w:t>
+        <w:t xml:space="preserve"> top nine species that were </w:t>
+      </w:r>
+      <w:bookmarkStart w:id="19" w:name="_GoBack"/>
+      <w:bookmarkEnd w:id="19"/>
+      <w:r>
+        <w:t xml:space="preserve">associated with </w:t>
       </w:r>
       <w:r>
         <w:t xml:space="preserve">nMDS </w:t>
@@ -13847,7 +13701,7 @@
       </w:r>
     </w:p>
   </w:comment>
-  <w:comment w:id="10" w:author="Justin Priest" w:date="2019-05-16T16:53:00Z" w:initials="JP">
+  <w:comment w:id="9" w:author="Justin Priest" w:date="2019-05-16T16:53:00Z" w:initials="JP">
     <w:p>
       <w:pPr>
         <w:pStyle w:val="CommentText"/>
@@ -13863,7 +13717,7 @@
       </w:r>
     </w:p>
   </w:comment>
-  <w:comment w:id="11" w:author="Justin Priest" w:date="2019-05-31T14:43:00Z" w:initials="JP">
+  <w:comment w:id="10" w:author="Justin Priest" w:date="2019-05-31T14:43:00Z" w:initials="JP">
     <w:p>
       <w:pPr>
         <w:pStyle w:val="CommentText"/>
@@ -13879,7 +13733,7 @@
       </w:r>
     </w:p>
   </w:comment>
-  <w:comment w:id="12" w:author="Justin Priest" w:date="2019-05-31T12:16:00Z" w:initials="JP">
+  <w:comment w:id="11" w:author="Justin Priest" w:date="2019-05-31T12:16:00Z" w:initials="JP">
     <w:p>
       <w:pPr>
         <w:pStyle w:val="CommentText"/>
@@ -13895,7 +13749,7 @@
       </w:r>
     </w:p>
   </w:comment>
-  <w:comment w:id="14" w:author="Justin Priest" w:date="2019-05-31T14:53:00Z" w:initials="JP">
+  <w:comment w:id="13" w:author="Justin Priest" w:date="2019-05-31T14:53:00Z" w:initials="JP">
     <w:p>
       <w:pPr>
         <w:pStyle w:val="CommentText"/>
@@ -13911,13 +13765,10 @@
       </w:r>
     </w:p>
   </w:comment>
-  <w:comment w:id="15" w:author="Justin Priest" w:date="2019-05-31T17:48:00Z" w:initials="JP">
-    <w:p>
-      <w:pPr>
-        <w:ind w:firstLine="540"/>
-        <w:rPr>
-          <w:rFonts w:cs="Times New Roman"/>
-        </w:rPr>
+  <w:comment w:id="14" w:author="Justin Priest" w:date="2019-05-31T16:26:00Z" w:initials="JP">
+    <w:p>
+      <w:pPr>
+        <w:pStyle w:val="CommentText"/>
       </w:pPr>
       <w:r>
         <w:rPr>
@@ -13926,19 +13777,59 @@
         <w:annotationRef/>
       </w:r>
       <w:r>
-        <w:rPr>
-          <w:rFonts w:cs="Times New Roman"/>
-        </w:rPr>
-        <w:t>EXPAND HERE ON THOSE SIGNIFICANT VARIABLES AND HOW THEY BROUGHT ABOUT MEASURABLE CHANGES IN FISH POPULATIONS.</w:t>
+        <w:t>Cut sentence:</w:t>
       </w:r>
     </w:p>
     <w:p>
       <w:pPr>
         <w:pStyle w:val="CommentText"/>
       </w:pPr>
+      <w:r>
+        <w:rPr>
+          <w:rFonts w:cs="Times New Roman"/>
+        </w:rPr>
+        <w:t xml:space="preserve">Variability of ecological community composition is thought to be indicative of stressors acting upon the populations </w:t>
+      </w:r>
+      <w:r>
+        <w:rPr>
+          <w:rFonts w:cs="Times New Roman"/>
+        </w:rPr>
+        <w:fldChar w:fldCharType="begin" w:fldLock="1"/>
+      </w:r>
+      <w:r>
+        <w:rPr>
+          <w:rFonts w:cs="Times New Roman"/>
+        </w:rPr>
+        <w:instrText>ADDIN CSL_CITATION {"citationItems":[{"id":"ITEM-1","itemData":{"DOI":"10.1016/0022-0981(93)90098-9","ISBN":"0022-0981","ISSN":"00220981","PMID":"2332","abstract":"An increase in variability between samples collected from impacted vs. control areas is described for four different types of marine communities: meiobcnthos subjected to organic enrichment, macrobenthos in the vicinity of the Ekofisk oil-field, reef-corals following the 1982-3 El Niño and fish on coral reefs which are subjected to mining. In each case there is a clear log-log relationship between the variance and the mean abundance for all species in a particular treatment group. The standard deviation for a given mean increases with increased perturbation in all cases, but is most marked for the meiobenthos and macrobenthos examples. Variability in species diversity (H′) tends to increase with increasing levels of perturbation, but this increase is only significant for the macrobenthos. In all cases a pronounced increase in variability among replicate samples from perturbed treatments was revealed by multivariate analysis (non-metric Multi-Dimensional Scaling ordination). A comparative Index of Multivariate Dispersion (IMD) is suggested as a measure of this increased variability. © 1993.","author":[{"dropping-particle":"","family":"Warwick","given":"R. M.","non-dropping-particle":"","parse-names":false,"suffix":""},{"dropping-particle":"","family":"Clarke","given":"K. R.","non-dropping-particle":"","parse-names":false,"suffix":""}],"container-title":"Journal of Experimental Marine Biology and Ecology","id":"ITEM-1","issue":"1-2","issued":{"date-parts":[["1993"]]},"page":"215-226","title":"Increased variability as a symptom of stress in marine communities","type":"article-journal","volume":"172"},"uris":["http://www.mendeley.com/documents/?uuid=3d2b3118-1e03-4a9d-85c9-01d6475cef98"]}],"mendeley":{"formattedCitation":"(Warwick and Clarke 1993)","plainTextFormattedCitation":"(Warwick and Clarke 1993)","previouslyFormattedCitation":"(Warwick and Clarke 1993)"},"properties":{"noteIndex":0},"schema":"https://github.com/citation-style-language/schema/raw/master/csl-citation.json"}</w:instrText>
+      </w:r>
+      <w:r>
+        <w:rPr>
+          <w:rFonts w:cs="Times New Roman"/>
+        </w:rPr>
+        <w:fldChar w:fldCharType="separate"/>
+      </w:r>
+      <w:r>
+        <w:rPr>
+          <w:rFonts w:cs="Times New Roman"/>
+          <w:noProof/>
+        </w:rPr>
+        <w:t>(Warwick and Clarke 1993)</w:t>
+      </w:r>
+      <w:r>
+        <w:rPr>
+          <w:rFonts w:cs="Times New Roman"/>
+        </w:rPr>
+        <w:fldChar w:fldCharType="end"/>
+      </w:r>
+      <w:r>
+        <w:rPr>
+          <w:rFonts w:cs="Times New Roman"/>
+        </w:rPr>
+        <w:t>.</w:t>
+      </w:r>
     </w:p>
   </w:comment>
-  <w:comment w:id="16" w:author="Justin Priest" w:date="2019-05-31T16:26:00Z" w:initials="JP">
+  <w:comment w:id="15" w:author="Justin Priest" w:date="2019-05-31T16:44:00Z" w:initials="JP">
     <w:p>
       <w:pPr>
         <w:pStyle w:val="CommentText"/>
@@ -13950,127 +13841,61 @@
         <w:annotationRef/>
       </w:r>
       <w:r>
-        <w:t>Cut sentence:</w:t>
-      </w:r>
-    </w:p>
+        <w:t xml:space="preserve">I need help with this paragraph. How do I tie all this into </w:t>
+      </w:r>
+      <w:r>
+        <w:t>changes over time</w:t>
+      </w:r>
+      <w:r>
+        <w:t>?</w:t>
+      </w:r>
+    </w:p>
+  </w:comment>
+  <w:comment w:id="16" w:author="Justin Priest" w:date="2019-05-29T16:25:00Z" w:initials="JP">
+    <w:p>
+      <w:pPr>
+        <w:ind w:firstLine="720"/>
+        <w:rPr>
+          <w:rFonts w:cs="Times New Roman"/>
+        </w:rPr>
+      </w:pPr>
+      <w:r>
+        <w:rPr>
+          <w:rStyle w:val="CommentReference"/>
+        </w:rPr>
+        <w:annotationRef/>
+      </w:r>
+      <w:r>
+        <w:t>Sentence that could be added here:</w:t>
+      </w:r>
+      <w:r>
+        <w:br/>
+      </w:r>
+      <w:r>
+        <w:rPr>
+          <w:rFonts w:cs="Times New Roman"/>
+        </w:rPr>
+        <w:t xml:space="preserve">Therefore, we expect that given significant changes in their environment, we would see a commensurate change in species composition. </w:t>
+      </w:r>
+    </w:p>
+  </w:comment>
+  <w:comment w:id="18" w:author="Justin Priest" w:date="2019-05-31T17:40:00Z" w:initials="JP">
     <w:p>
       <w:pPr>
         <w:pStyle w:val="CommentText"/>
       </w:pPr>
       <w:r>
         <w:rPr>
-          <w:rFonts w:cs="Times New Roman"/>
-        </w:rPr>
-        <w:t xml:space="preserve">Variability of ecological community composition is thought to be indicative of stressors acting upon the populations </w:t>
-      </w:r>
-      <w:r>
-        <w:rPr>
-          <w:rFonts w:cs="Times New Roman"/>
-        </w:rPr>
-        <w:fldChar w:fldCharType="begin" w:fldLock="1"/>
-      </w:r>
-      <w:r>
-        <w:rPr>
-          <w:rFonts w:cs="Times New Roman"/>
-        </w:rPr>
-        <w:instrText>ADDIN CSL_CITATION {"citationItems":[{"id":"ITEM-1","itemData":{"DOI":"10.1016/0022-0981(93)90098-9","ISBN":"0022-0981","ISSN":"00220981","PMID":"2332","abstract":"An increase in variability between samples collected from impacted vs. control areas is described for four different types of marine communities: meiobcnthos subjected to organic enrichment, macrobenthos in the vicinity of the Ekofisk oil-field, reef-corals following the 1982-3 El Niño and fish on coral reefs which are subjected to mining. In each case there is a clear log-log relationship between the variance and the mean abundance for all species in a particular treatment group. The standard deviation for a given mean increases with increased perturbation in all cases, but is most marked for the meiobenthos and macrobenthos examples. Variability in species diversity (H′) tends to increase with increasing levels of perturbation, but this increase is only significant for the macrobenthos. In all cases a pronounced increase in variability among replicate samples from perturbed treatments was revealed by multivariate analysis (non-metric Multi-Dimensional Scaling ordination). A comparative Index of Multivariate Dispersion (IMD) is suggested as a measure of this increased variability. © 1993.","author":[{"dropping-particle":"","family":"Warwick","given":"R. M.","non-dropping-particle":"","parse-names":false,"suffix":""},{"dropping-particle":"","family":"Clarke","given":"K. R.","non-dropping-particle":"","parse-names":false,"suffix":""}],"container-title":"Journal of Experimental Marine Biology and Ecology","id":"ITEM-1","issue":"1-2","issued":{"date-parts":[["1993"]]},"page":"215-226","title":"Increased variability as a symptom of stress in marine communities","type":"article-journal","volume":"172"},"uris":["http://www.mendeley.com/documents/?uuid=3d2b3118-1e03-4a9d-85c9-01d6475cef98"]}],"mendeley":{"formattedCitation":"(Warwick and Clarke 1993)","plainTextFormattedCitation":"(Warwick and Clarke 1993)","previouslyFormattedCitation":"(Warwick and Clarke 1993)"},"properties":{"noteIndex":0},"schema":"https://github.com/citation-style-language/schema/raw/master/csl-citation.json"}</w:instrText>
-      </w:r>
-      <w:r>
-        <w:rPr>
-          <w:rFonts w:cs="Times New Roman"/>
-        </w:rPr>
-        <w:fldChar w:fldCharType="separate"/>
-      </w:r>
-      <w:r>
-        <w:rPr>
-          <w:rFonts w:cs="Times New Roman"/>
-          <w:noProof/>
-        </w:rPr>
-        <w:t>(Warwick and Clarke 1993)</w:t>
-      </w:r>
-      <w:r>
-        <w:rPr>
-          <w:rFonts w:cs="Times New Roman"/>
-        </w:rPr>
-        <w:fldChar w:fldCharType="end"/>
-      </w:r>
-      <w:r>
-        <w:rPr>
-          <w:rFonts w:cs="Times New Roman"/>
-        </w:rPr>
-        <w:t>.</w:t>
-      </w:r>
-    </w:p>
-  </w:comment>
-  <w:comment w:id="17" w:author="Justin Priest" w:date="2019-05-31T16:44:00Z" w:initials="JP">
-    <w:p>
-      <w:pPr>
-        <w:pStyle w:val="CommentText"/>
-      </w:pPr>
-      <w:r>
-        <w:rPr>
           <w:rStyle w:val="CommentReference"/>
         </w:rPr>
         <w:annotationRef/>
       </w:r>
       <w:r>
-        <w:t xml:space="preserve">I need help with this paragraph. How do I tie all this into </w:t>
-      </w:r>
-      <w:r>
-        <w:t>changes over time</w:t>
-      </w:r>
-      <w:r>
-        <w:t>?</w:t>
-      </w:r>
-    </w:p>
-  </w:comment>
-  <w:comment w:id="18" w:author="Justin Priest" w:date="2019-05-29T16:25:00Z" w:initials="JP">
-    <w:p>
-      <w:pPr>
-        <w:ind w:firstLine="720"/>
-        <w:rPr>
-          <w:rFonts w:cs="Times New Roman"/>
-        </w:rPr>
-      </w:pPr>
-      <w:r>
-        <w:rPr>
-          <w:rStyle w:val="CommentReference"/>
-        </w:rPr>
-        <w:annotationRef/>
-      </w:r>
-      <w:r>
-        <w:t>Sentence that could be added here:</w:t>
-      </w:r>
-      <w:r>
-        <w:br/>
-      </w:r>
-      <w:r>
-        <w:rPr>
-          <w:rFonts w:cs="Times New Roman"/>
-        </w:rPr>
-        <w:t xml:space="preserve">Therefore, we expect that given significant changes in their environment, we would see a commensurate change in species composition. </w:t>
-      </w:r>
-    </w:p>
-  </w:comment>
-  <w:comment w:id="20" w:author="Justin Priest" w:date="2019-05-31T17:40:00Z" w:initials="JP">
-    <w:p>
-      <w:pPr>
-        <w:pStyle w:val="CommentText"/>
-      </w:pPr>
-      <w:r>
-        <w:rPr>
-          <w:rStyle w:val="CommentReference"/>
-        </w:rPr>
-        <w:annotationRef/>
-      </w:r>
-      <w:r>
         <w:t xml:space="preserve">I did not have time to update this to BW. I spent a few hours but couldn’t include everything on such a figure and still leave it readable. </w:t>
       </w:r>
       <w:r>
         <w:t>We</w:t>
       </w:r>
-      <w:bookmarkStart w:id="21" w:name="_GoBack"/>
-      <w:bookmarkEnd w:id="21"/>
       <w:r>
         <w:t>’ll have to make decisions about what to not include.</w:t>
       </w:r>
@@ -14092,7 +13917,6 @@
   <w15:commentEx w15:paraId="065A2D43" w15:done="0"/>
   <w15:commentEx w15:paraId="5A8F8069" w15:done="0"/>
   <w15:commentEx w15:paraId="12AAEC9A" w15:done="0"/>
-  <w15:commentEx w15:paraId="772F67E2" w15:done="0"/>
   <w15:commentEx w15:paraId="66942FC3" w15:done="0"/>
   <w15:commentEx w15:paraId="7641985B" w15:done="0"/>
   <w15:commentEx w15:paraId="3F90B5E4" w15:done="0"/>
@@ -14113,7 +13937,6 @@
   <w16cid:commentId w16cid:paraId="065A2D43" w16cid:durableId="209BBC0C"/>
   <w16cid:commentId w16cid:paraId="5A8F8069" w16cid:durableId="209B99A5"/>
   <w16cid:commentId w16cid:paraId="12AAEC9A" w16cid:durableId="209BBE60"/>
-  <w16cid:commentId w16cid:paraId="772F67E2" w16cid:durableId="209BE750"/>
   <w16cid:commentId w16cid:paraId="66942FC3" w16cid:durableId="209BD42C"/>
   <w16cid:commentId w16cid:paraId="7641985B" w16cid:durableId="209BD865"/>
   <w16cid:commentId w16cid:paraId="3F90B5E4" w16cid:durableId="209AD79C"/>
@@ -15521,7 +15344,7 @@
 </file>
 
 <file path=customXml/itemProps1.xml><?xml version="1.0" encoding="utf-8"?>
-<ds:datastoreItem xmlns:ds="http://schemas.openxmlformats.org/officeDocument/2006/customXml" ds:itemID="{482432A8-15EE-43D9-878E-064FF970E8BC}">
+<ds:datastoreItem xmlns:ds="http://schemas.openxmlformats.org/officeDocument/2006/customXml" ds:itemID="{87465D29-08DE-4C09-A73C-61EB435D06AB}">
   <ds:schemaRefs>
     <ds:schemaRef ds:uri="http://schemas.openxmlformats.org/officeDocument/2006/bibliography"/>
   </ds:schemaRefs>

</xml_diff>

<commit_message>
added some citation comments to myself
</commit_message>
<xml_diff>
--- a/Chapter1.docx
+++ b/Chapter1.docx
@@ -130,19 +130,13 @@
         <w:t xml:space="preserve">positively associated with </w:t>
       </w:r>
       <w:r>
-        <w:t xml:space="preserve">shifts in the aquatic environment appear to be </w:t>
-      </w:r>
-      <w:r>
-        <w:t xml:space="preserve">eurythermic </w:t>
+        <w:t xml:space="preserve">shifts in the aquatic environment appear to be eurythermic </w:t>
       </w:r>
       <w:r>
         <w:t>and/</w:t>
       </w:r>
       <w:r>
-        <w:t>or euryhaline</w:t>
-      </w:r>
-      <w:r>
-        <w:t xml:space="preserve"> generalist species</w:t>
+        <w:t>or euryhaline generalist species</w:t>
       </w:r>
       <w:r>
         <w:t xml:space="preserve"> such as Broad Whitefish </w:t>
@@ -3813,8 +3807,6 @@
         </w:rPr>
         <w:t xml:space="preserve">unchanged from 2001 to 2018. </w:t>
       </w:r>
-      <w:bookmarkStart w:id="3" w:name="_GoBack"/>
-      <w:bookmarkEnd w:id="3"/>
     </w:p>
     <w:p>
       <w:pPr>
@@ -5181,10 +5173,10 @@
         </w:rPr>
         <w:t>(</w:t>
       </w:r>
+      <w:commentRangeStart w:id="3"/>
       <w:commentRangeStart w:id="4"/>
       <w:commentRangeStart w:id="5"/>
       <w:commentRangeStart w:id="6"/>
-      <w:commentRangeStart w:id="7"/>
       <w:r>
         <w:rPr>
           <w:rFonts w:cs="Times New Roman"/>
@@ -5221,6 +5213,13 @@
         </w:rPr>
         <w:t xml:space="preserve"> combined</w:t>
       </w:r>
+      <w:commentRangeEnd w:id="3"/>
+      <w:r>
+        <w:rPr>
+          <w:rStyle w:val="CommentReference"/>
+        </w:rPr>
+        <w:commentReference w:id="3"/>
+      </w:r>
       <w:commentRangeEnd w:id="4"/>
       <w:r>
         <w:rPr>
@@ -5241,13 +5240,6 @@
           <w:rStyle w:val="CommentReference"/>
         </w:rPr>
         <w:commentReference w:id="6"/>
-      </w:r>
-      <w:commentRangeEnd w:id="7"/>
-      <w:r>
-        <w:rPr>
-          <w:rStyle w:val="CommentReference"/>
-        </w:rPr>
-        <w:commentReference w:id="7"/>
       </w:r>
       <w:r>
         <w:rPr>
@@ -6446,7 +6438,7 @@
           <w:rFonts w:eastAsiaTheme="minorEastAsia" w:cs="Times New Roman"/>
         </w:rPr>
       </w:pPr>
-      <w:bookmarkStart w:id="8" w:name="_Hlk4763739"/>
+      <w:bookmarkStart w:id="7" w:name="_Hlk4763739"/>
       <m:oMath>
         <m:r>
           <w:rPr>
@@ -6493,7 +6485,7 @@
           <m:t>Temperature+Salinity+Discharge+East/West Wind Direction</m:t>
         </m:r>
       </m:oMath>
-      <w:bookmarkEnd w:id="8"/>
+      <w:bookmarkEnd w:id="7"/>
       <w:r>
         <w:rPr>
           <w:rFonts w:eastAsiaTheme="minorEastAsia" w:cs="Times New Roman"/>
@@ -7554,7 +7546,45 @@
           <w:rPr>
             <w:rFonts w:ascii="Cambria Math" w:hAnsi="Cambria Math" w:cs="Times New Roman"/>
           </w:rPr>
-          <m:t>=Year+</m:t>
+          <m:t>=</m:t>
+        </m:r>
+        <m:sSub>
+          <m:sSubPr>
+            <m:ctrlPr>
+              <w:rPr>
+                <w:rFonts w:ascii="Cambria Math" w:hAnsi="Cambria Math" w:cs="Times New Roman"/>
+                <w:i/>
+              </w:rPr>
+            </m:ctrlPr>
+          </m:sSubPr>
+          <m:e>
+            <m:r>
+              <w:rPr>
+                <w:rFonts w:ascii="Cambria Math" w:hAnsi="Cambria Math" w:cs="Times New Roman"/>
+              </w:rPr>
+              <m:t>β</m:t>
+            </m:r>
+          </m:e>
+          <m:sub>
+            <m:r>
+              <w:rPr>
+                <w:rFonts w:ascii="Cambria Math" w:hAnsi="Cambria Math" w:cs="Times New Roman"/>
+              </w:rPr>
+              <m:t>0</m:t>
+            </m:r>
+          </m:sub>
+        </m:sSub>
+        <m:r>
+          <w:rPr>
+            <w:rFonts w:ascii="Cambria Math" w:hAnsi="Cambria Math" w:cs="Times New Roman"/>
+          </w:rPr>
+          <m:t>+</m:t>
+        </m:r>
+        <m:r>
+          <w:rPr>
+            <w:rFonts w:ascii="Cambria Math" w:hAnsi="Cambria Math" w:cs="Times New Roman"/>
+          </w:rPr>
+          <m:t>Year+</m:t>
         </m:r>
         <m:sSub>
           <m:sSubPr>
@@ -8191,8 +8221,8 @@
         </w:rPr>
         <w:t xml:space="preserve">, with </w:t>
       </w:r>
+      <w:commentRangeStart w:id="8"/>
       <w:commentRangeStart w:id="9"/>
-      <w:commentRangeStart w:id="10"/>
       <w:r>
         <w:rPr>
           <w:rFonts w:cs="Times New Roman"/>
@@ -8223,19 +8253,19 @@
         </w:rPr>
         <w:t xml:space="preserve"> accounting for 33% of the total catch</w:t>
       </w:r>
+      <w:commentRangeEnd w:id="8"/>
+      <w:r>
+        <w:rPr>
+          <w:rStyle w:val="CommentReference"/>
+        </w:rPr>
+        <w:commentReference w:id="8"/>
+      </w:r>
       <w:commentRangeEnd w:id="9"/>
       <w:r>
         <w:rPr>
           <w:rStyle w:val="CommentReference"/>
         </w:rPr>
         <w:commentReference w:id="9"/>
-      </w:r>
-      <w:commentRangeEnd w:id="10"/>
-      <w:r>
-        <w:rPr>
-          <w:rStyle w:val="CommentReference"/>
-        </w:rPr>
-        <w:commentReference w:id="10"/>
       </w:r>
       <w:r>
         <w:rPr>
@@ -9814,7 +9844,7 @@
           </w:rPr>
           <m:t>Y</m:t>
         </m:r>
-        <w:bookmarkStart w:id="11" w:name="_Hlk16262055"/>
+        <w:bookmarkStart w:id="10" w:name="_Hlk16262055"/>
         <m:r>
           <w:rPr>
             <w:rFonts w:ascii="Cambria Math" w:hAnsi="Cambria Math" w:cs="Times New Roman"/>
@@ -9822,7 +9852,7 @@
           <m:t>ear</m:t>
         </m:r>
       </m:oMath>
-      <w:bookmarkEnd w:id="11"/>
+      <w:bookmarkEnd w:id="10"/>
       <w:r>
         <w:rPr>
           <w:rFonts w:eastAsiaTheme="minorEastAsia" w:cs="Times New Roman"/>
@@ -9973,138 +10003,138 @@
         </w:rPr>
         <w:t xml:space="preserve"> </w:t>
       </w:r>
+      <w:commentRangeStart w:id="11"/>
       <w:commentRangeStart w:id="12"/>
+      <w:r>
+        <w:t xml:space="preserve">Analysis of the </w:t>
+      </w:r>
+      <w:proofErr w:type="spellStart"/>
+      <w:r>
+        <w:t>nMDS</w:t>
+      </w:r>
+      <w:proofErr w:type="spellEnd"/>
+      <w:r>
+        <w:t xml:space="preserve"> by environmental vectors revealed that species composition had significant temporal associations for biweekly periods and years (R</w:t>
+      </w:r>
+      <w:r>
+        <w:rPr>
+          <w:vertAlign w:val="superscript"/>
+        </w:rPr>
+        <w:t>2</w:t>
+      </w:r>
+      <w:r>
+        <w:t xml:space="preserve"> = </w:t>
+      </w:r>
+      <w:r>
+        <w:t>0.442</w:t>
+      </w:r>
+      <w:r>
+        <w:t>, p &lt; 0.</w:t>
+      </w:r>
+      <w:r>
+        <w:t>001</w:t>
+      </w:r>
+      <w:r>
+        <w:t>; R</w:t>
+      </w:r>
+      <w:r>
+        <w:rPr>
+          <w:vertAlign w:val="superscript"/>
+        </w:rPr>
+        <w:t>2</w:t>
+      </w:r>
+      <w:r>
+        <w:t xml:space="preserve"> = </w:t>
+      </w:r>
+      <w:r>
+        <w:t>0.04</w:t>
+      </w:r>
+      <w:r>
+        <w:t>8, p =</w:t>
+      </w:r>
+      <w:r>
+        <w:t xml:space="preserve"> 0.003</w:t>
+      </w:r>
+      <w:r>
+        <w:t xml:space="preserve">, respectively). </w:t>
+      </w:r>
+      <w:commentRangeEnd w:id="11"/>
+      <w:r>
+        <w:rPr>
+          <w:rStyle w:val="CommentReference"/>
+        </w:rPr>
+        <w:commentReference w:id="11"/>
+      </w:r>
+      <w:commentRangeEnd w:id="12"/>
+      <w:r>
+        <w:rPr>
+          <w:rStyle w:val="CommentReference"/>
+        </w:rPr>
+        <w:commentReference w:id="12"/>
+      </w:r>
+      <w:r>
+        <w:t>Species composition was associated with water salinity (R</w:t>
+      </w:r>
+      <w:r>
+        <w:rPr>
+          <w:vertAlign w:val="superscript"/>
+        </w:rPr>
+        <w:t>2</w:t>
+      </w:r>
+      <w:r>
+        <w:t xml:space="preserve"> = </w:t>
+      </w:r>
+      <w:r>
+        <w:t>0.57</w:t>
+      </w:r>
+      <w:r>
+        <w:t>1, p &lt; 0.001), while water temperature was marginally significant (R</w:t>
+      </w:r>
+      <w:r>
+        <w:rPr>
+          <w:vertAlign w:val="superscript"/>
+        </w:rPr>
+        <w:t>2</w:t>
+      </w:r>
+      <w:r>
+        <w:t xml:space="preserve"> = </w:t>
+      </w:r>
+      <w:r>
+        <w:t>0.02</w:t>
+      </w:r>
+      <w:r>
+        <w:t>1,</w:t>
+      </w:r>
+      <w:r>
+        <w:t xml:space="preserve"> </w:t>
+      </w:r>
+      <w:r>
+        <w:t xml:space="preserve">p = </w:t>
+      </w:r>
+      <w:r>
+        <w:t>0.058</w:t>
+      </w:r>
+      <w:r>
+        <w:t xml:space="preserve">). We also found that species composition </w:t>
+      </w:r>
       <w:commentRangeStart w:id="13"/>
-      <w:r>
-        <w:t xml:space="preserve">Analysis of the </w:t>
-      </w:r>
-      <w:proofErr w:type="spellStart"/>
-      <w:r>
-        <w:t>nMDS</w:t>
-      </w:r>
-      <w:proofErr w:type="spellEnd"/>
-      <w:r>
-        <w:t xml:space="preserve"> by environmental vectors revealed that species composition had significant temporal associations for biweekly periods and years (R</w:t>
-      </w:r>
-      <w:r>
-        <w:rPr>
-          <w:vertAlign w:val="superscript"/>
-        </w:rPr>
-        <w:t>2</w:t>
-      </w:r>
-      <w:r>
-        <w:t xml:space="preserve"> = </w:t>
-      </w:r>
-      <w:r>
-        <w:t>0.442</w:t>
-      </w:r>
-      <w:r>
-        <w:t>, p &lt; 0.</w:t>
-      </w:r>
-      <w:r>
-        <w:t>001</w:t>
-      </w:r>
-      <w:r>
-        <w:t>; R</w:t>
-      </w:r>
-      <w:r>
-        <w:rPr>
-          <w:vertAlign w:val="superscript"/>
-        </w:rPr>
-        <w:t>2</w:t>
-      </w:r>
-      <w:r>
-        <w:t xml:space="preserve"> = </w:t>
-      </w:r>
-      <w:r>
-        <w:t>0.04</w:t>
-      </w:r>
-      <w:r>
-        <w:t>8, p =</w:t>
-      </w:r>
-      <w:r>
-        <w:t xml:space="preserve"> 0.003</w:t>
-      </w:r>
-      <w:r>
-        <w:t xml:space="preserve">, respectively). </w:t>
-      </w:r>
-      <w:commentRangeEnd w:id="12"/>
+      <w:commentRangeStart w:id="14"/>
+      <w:r>
+        <w:t xml:space="preserve">was significantly different among stations </w:t>
+      </w:r>
+      <w:commentRangeEnd w:id="13"/>
       <w:r>
         <w:rPr>
           <w:rStyle w:val="CommentReference"/>
         </w:rPr>
-        <w:commentReference w:id="12"/>
-      </w:r>
-      <w:commentRangeEnd w:id="13"/>
+        <w:commentReference w:id="13"/>
+      </w:r>
+      <w:commentRangeEnd w:id="14"/>
       <w:r>
         <w:rPr>
           <w:rStyle w:val="CommentReference"/>
         </w:rPr>
-        <w:commentReference w:id="13"/>
-      </w:r>
-      <w:r>
-        <w:t>Species composition was associated with water salinity (R</w:t>
-      </w:r>
-      <w:r>
-        <w:rPr>
-          <w:vertAlign w:val="superscript"/>
-        </w:rPr>
-        <w:t>2</w:t>
-      </w:r>
-      <w:r>
-        <w:t xml:space="preserve"> = </w:t>
-      </w:r>
-      <w:r>
-        <w:t>0.57</w:t>
-      </w:r>
-      <w:r>
-        <w:t>1, p &lt; 0.001), while water temperature was marginally significant (R</w:t>
-      </w:r>
-      <w:r>
-        <w:rPr>
-          <w:vertAlign w:val="superscript"/>
-        </w:rPr>
-        <w:t>2</w:t>
-      </w:r>
-      <w:r>
-        <w:t xml:space="preserve"> = </w:t>
-      </w:r>
-      <w:r>
-        <w:t>0.02</w:t>
-      </w:r>
-      <w:r>
-        <w:t>1,</w:t>
-      </w:r>
-      <w:r>
-        <w:t xml:space="preserve"> </w:t>
-      </w:r>
-      <w:r>
-        <w:t xml:space="preserve">p = </w:t>
-      </w:r>
-      <w:r>
-        <w:t>0.058</w:t>
-      </w:r>
-      <w:r>
-        <w:t xml:space="preserve">). We also found that species composition </w:t>
-      </w:r>
-      <w:commentRangeStart w:id="14"/>
-      <w:commentRangeStart w:id="15"/>
-      <w:r>
-        <w:t xml:space="preserve">was significantly different among stations </w:t>
-      </w:r>
-      <w:commentRangeEnd w:id="14"/>
-      <w:r>
-        <w:rPr>
-          <w:rStyle w:val="CommentReference"/>
-        </w:rPr>
         <w:commentReference w:id="14"/>
-      </w:r>
-      <w:commentRangeEnd w:id="15"/>
-      <w:r>
-        <w:rPr>
-          <w:rStyle w:val="CommentReference"/>
-        </w:rPr>
-        <w:commentReference w:id="15"/>
       </w:r>
       <w:r>
         <w:t>(R</w:t>
@@ -11761,8 +11791,19 @@
       <w:r>
         <w:fldChar w:fldCharType="end"/>
       </w:r>
-      <w:r>
-        <w:t>. Previous studies have documented northern shifts in Arctic and sub-Arctic species distribution; for example, in 2004 several Pacific species of crabs and bivalves were documented in large numbers in the Chukchi Sea for the first time</w:t>
+      <w:commentRangeStart w:id="15"/>
+      <w:r>
+        <w:t>.</w:t>
+      </w:r>
+      <w:commentRangeEnd w:id="15"/>
+      <w:r>
+        <w:rPr>
+          <w:rStyle w:val="CommentReference"/>
+        </w:rPr>
+        <w:commentReference w:id="15"/>
+      </w:r>
+      <w:r>
+        <w:t xml:space="preserve"> Previous studies have documented northern shifts in Arctic and sub-Arctic species distribution; for example, in 2004 several Pacific species of crabs and bivalves were documented in large numbers in the Chukchi Sea for the first time</w:t>
       </w:r>
       <w:r>
         <w:t xml:space="preserve"> </w:t>
@@ -11786,7 +11827,12 @@
         <w:fldChar w:fldCharType="end"/>
       </w:r>
       <w:r>
-        <w:t xml:space="preserve">. Additionally, fish and invertebrates captured in bottom trawl surveys in the southeastern Bering Sea demonstrated community-wide northward shifts, while northward expansions have been documented for the Pacific gray whale in the Chukchi and Beaufort </w:t>
+        <w:t>. Additi</w:t>
+      </w:r>
+      <w:bookmarkStart w:id="16" w:name="_GoBack"/>
+      <w:bookmarkEnd w:id="16"/>
+      <w:r>
+        <w:t xml:space="preserve">onally, fish and invertebrates captured in bottom trawl surveys in the southeastern Bering Sea demonstrated community-wide northward shifts, while northward expansions have been documented for the Pacific gray whale in the Chukchi and Beaufort </w:t>
       </w:r>
       <w:r>
         <w:t>s</w:t>
@@ -11888,24 +11934,24 @@
       <w:r>
         <w:t xml:space="preserve">Prevailing theories of life-history responses to environmental changes posit that changes to </w:t>
       </w:r>
-      <w:commentRangeStart w:id="16"/>
       <w:commentRangeStart w:id="17"/>
+      <w:commentRangeStart w:id="18"/>
       <w:r>
         <w:t xml:space="preserve">water conditions </w:t>
       </w:r>
-      <w:commentRangeEnd w:id="16"/>
+      <w:commentRangeEnd w:id="17"/>
       <w:r>
         <w:rPr>
           <w:rStyle w:val="CommentReference"/>
         </w:rPr>
-        <w:commentReference w:id="16"/>
-      </w:r>
-      <w:commentRangeEnd w:id="17"/>
+        <w:commentReference w:id="17"/>
+      </w:r>
+      <w:commentRangeEnd w:id="18"/>
       <w:r>
         <w:rPr>
           <w:rStyle w:val="CommentReference"/>
         </w:rPr>
-        <w:commentReference w:id="17"/>
+        <w:commentReference w:id="18"/>
       </w:r>
       <w:r>
         <w:t xml:space="preserve">will result in observable changes to fish populations </w:t>
@@ -13353,27 +13399,27 @@
         </w:rPr>
         <w:fldChar w:fldCharType="end"/>
       </w:r>
-      <w:commentRangeStart w:id="18"/>
       <w:commentRangeStart w:id="19"/>
+      <w:commentRangeStart w:id="20"/>
       <w:r>
         <w:rPr>
           <w:rFonts w:cs="Times New Roman"/>
         </w:rPr>
         <w:t xml:space="preserve">. </w:t>
       </w:r>
-      <w:commentRangeEnd w:id="18"/>
+      <w:commentRangeEnd w:id="19"/>
       <w:r>
         <w:rPr>
           <w:rStyle w:val="CommentReference"/>
         </w:rPr>
-        <w:commentReference w:id="18"/>
-      </w:r>
-      <w:commentRangeEnd w:id="19"/>
+        <w:commentReference w:id="19"/>
+      </w:r>
+      <w:commentRangeEnd w:id="20"/>
       <w:r>
         <w:rPr>
           <w:rStyle w:val="CommentReference"/>
         </w:rPr>
-        <w:commentReference w:id="19"/>
+        <w:commentReference w:id="20"/>
       </w:r>
     </w:p>
     <w:p>
@@ -14103,8 +14149,8 @@
         </w:rPr>
         <w:t>composition</w:t>
       </w:r>
-      <w:commentRangeStart w:id="20"/>
       <w:commentRangeStart w:id="21"/>
+      <w:commentRangeStart w:id="22"/>
       <w:r>
         <w:rPr>
           <w:rFonts w:cs="Times New Roman"/>
@@ -14117,19 +14163,19 @@
         </w:rPr>
         <w:t xml:space="preserve"> </w:t>
       </w:r>
-      <w:commentRangeEnd w:id="20"/>
+      <w:commentRangeEnd w:id="21"/>
       <w:r>
         <w:rPr>
           <w:rStyle w:val="CommentReference"/>
         </w:rPr>
-        <w:commentReference w:id="20"/>
-      </w:r>
-      <w:commentRangeEnd w:id="21"/>
+        <w:commentReference w:id="21"/>
+      </w:r>
+      <w:commentRangeEnd w:id="22"/>
       <w:r>
         <w:rPr>
           <w:rStyle w:val="CommentReference"/>
         </w:rPr>
-        <w:commentReference w:id="21"/>
+        <w:commentReference w:id="22"/>
       </w:r>
     </w:p>
     <w:p>
@@ -14267,8 +14313,8 @@
         </w:rPr>
         <w:t xml:space="preserve"> if variability of </w:t>
       </w:r>
-      <w:commentRangeStart w:id="22"/>
       <w:commentRangeStart w:id="23"/>
+      <w:commentRangeStart w:id="24"/>
       <w:r>
         <w:rPr>
           <w:rFonts w:cs="Times New Roman"/>
@@ -14318,19 +14364,19 @@
         </w:rPr>
         <w:t xml:space="preserve">. </w:t>
       </w:r>
-      <w:commentRangeEnd w:id="22"/>
+      <w:commentRangeEnd w:id="23"/>
       <w:r>
         <w:rPr>
           <w:rStyle w:val="CommentReference"/>
         </w:rPr>
-        <w:commentReference w:id="22"/>
-      </w:r>
-      <w:commentRangeEnd w:id="23"/>
+        <w:commentReference w:id="23"/>
+      </w:r>
+      <w:commentRangeEnd w:id="24"/>
       <w:r>
         <w:rPr>
           <w:rStyle w:val="CommentReference"/>
         </w:rPr>
-        <w:commentReference w:id="23"/>
+        <w:commentReference w:id="24"/>
       </w:r>
       <w:r>
         <w:rPr>
@@ -14492,12 +14538,12 @@
       <w:pPr>
         <w:pStyle w:val="Heading1"/>
       </w:pPr>
-      <w:bookmarkStart w:id="24" w:name="_Toc510712063"/>
+      <w:bookmarkStart w:id="25" w:name="_Toc510712063"/>
       <w:r>
         <w:lastRenderedPageBreak/>
         <w:t>Literature Cited</w:t>
       </w:r>
-      <w:bookmarkEnd w:id="24"/>
+      <w:bookmarkEnd w:id="25"/>
     </w:p>
     <w:p>
       <w:pPr>
@@ -17633,13 +17679,13 @@
           </wp:inline>
         </w:drawing>
       </w:r>
-      <w:commentRangeStart w:id="25"/>
-      <w:commentRangeEnd w:id="25"/>
+      <w:commentRangeStart w:id="26"/>
+      <w:commentRangeEnd w:id="26"/>
       <w:r>
         <w:rPr>
           <w:rStyle w:val="CommentReference"/>
         </w:rPr>
-        <w:commentReference w:id="25"/>
+        <w:commentReference w:id="26"/>
       </w:r>
     </w:p>
     <w:p>
@@ -17757,13 +17803,13 @@
           </wp:inline>
         </w:drawing>
       </w:r>
-      <w:commentRangeStart w:id="26"/>
-      <w:commentRangeEnd w:id="26"/>
+      <w:commentRangeStart w:id="27"/>
+      <w:commentRangeEnd w:id="27"/>
       <w:r>
         <w:rPr>
           <w:rStyle w:val="CommentReference"/>
         </w:rPr>
-        <w:commentReference w:id="26"/>
+        <w:commentReference w:id="27"/>
       </w:r>
     </w:p>
     <w:p>
@@ -18151,6 +18197,22 @@
       </w:r>
     </w:p>
   </w:comment>
+  <w:comment w:id="3" w:author="Justin Priest" w:date="2019-07-15T17:34:00Z" w:initials="JP">
+    <w:p>
+      <w:pPr>
+        <w:pStyle w:val="CommentText"/>
+      </w:pPr>
+      <w:r>
+        <w:rPr>
+          <w:rStyle w:val="CommentReference"/>
+        </w:rPr>
+        <w:annotationRef/>
+      </w:r>
+      <w:r>
+        <w:t xml:space="preserve">TS: What is the basis for this definition? </w:t>
+      </w:r>
+    </w:p>
+  </w:comment>
   <w:comment w:id="4" w:author="Justin Priest" w:date="2019-07-15T17:34:00Z" w:initials="JP">
     <w:p>
       <w:pPr>
@@ -18163,11 +18225,11 @@
         <w:annotationRef/>
       </w:r>
       <w:r>
-        <w:t xml:space="preserve">TS: What is the basis for this definition? </w:t>
+        <w:t>JTP: It was completely arbitrary</w:t>
       </w:r>
     </w:p>
   </w:comment>
-  <w:comment w:id="5" w:author="Justin Priest" w:date="2019-07-15T17:34:00Z" w:initials="JP">
+  <w:comment w:id="5" w:author="Justin Priest" w:date="2019-08-09T15:52:00Z" w:initials="JP">
     <w:p>
       <w:pPr>
         <w:pStyle w:val="CommentText"/>
@@ -18179,11 +18241,27 @@
         <w:annotationRef/>
       </w:r>
       <w:r>
-        <w:t>JTP: It was completely arbitrary</w:t>
+        <w:t xml:space="preserve">TS: I do not know, self-defined? Have you seen anything in the literature? Imperiled species literature? I wonder if you could look at the data </w:t>
+      </w:r>
+      <w:proofErr w:type="gramStart"/>
+      <w:r>
+        <w:t>set</w:t>
+      </w:r>
+      <w:proofErr w:type="gramEnd"/>
+      <w:r>
+        <w:t xml:space="preserve"> and </w:t>
+      </w:r>
+      <w:proofErr w:type="spellStart"/>
+      <w:r>
+        <w:t>self define</w:t>
+      </w:r>
+      <w:proofErr w:type="spellEnd"/>
+      <w:r>
+        <w:t xml:space="preserve"> &lt;100 makes sense.</w:t>
       </w:r>
     </w:p>
   </w:comment>
-  <w:comment w:id="6" w:author="Justin Priest" w:date="2019-08-09T15:52:00Z" w:initials="JP">
+  <w:comment w:id="6" w:author="Justin T Priest (DFG)" w:date="2019-08-16T16:51:00Z" w:initials="JTP">
     <w:p>
       <w:pPr>
         <w:pStyle w:val="CommentText"/>
@@ -18195,27 +18273,19 @@
         <w:annotationRef/>
       </w:r>
       <w:r>
-        <w:t xml:space="preserve">TS: I do not know, self-defined? Have you seen anything in the literature? Imperiled species literature? I wonder if you could look at the data </w:t>
+        <w:t xml:space="preserve">This was a cutoff that I came up with during conversations with Franz. I think that it’s fine to leave it as </w:t>
       </w:r>
       <w:proofErr w:type="gramStart"/>
       <w:r>
-        <w:t>set</w:t>
+        <w:t>is</w:t>
       </w:r>
       <w:proofErr w:type="gramEnd"/>
       <w:r>
-        <w:t xml:space="preserve"> and </w:t>
-      </w:r>
-      <w:proofErr w:type="spellStart"/>
-      <w:r>
-        <w:t>self define</w:t>
-      </w:r>
-      <w:proofErr w:type="spellEnd"/>
-      <w:r>
-        <w:t xml:space="preserve"> &lt;100 makes sense.</w:t>
+        <w:t xml:space="preserve"> but I recommend seeing what Franz and Scott have to say.</w:t>
       </w:r>
     </w:p>
   </w:comment>
-  <w:comment w:id="7" w:author="Justin T Priest (DFG)" w:date="2019-08-16T16:51:00Z" w:initials="JTP">
+  <w:comment w:id="8" w:author="Justin Priest" w:date="2019-08-09T16:43:00Z" w:initials="JP">
     <w:p>
       <w:pPr>
         <w:pStyle w:val="CommentText"/>
@@ -18227,19 +18297,35 @@
         <w:annotationRef/>
       </w:r>
       <w:r>
-        <w:t xml:space="preserve">This was a cutoff that I came up with during conversations with Franz. I think that it’s fine to leave it as </w:t>
+        <w:t>TS: Skewed to earlier years in the time series? How do you account for temporal trends?</w:t>
+      </w:r>
+    </w:p>
+  </w:comment>
+  <w:comment w:id="9" w:author="Justin T Priest (DFG)" w:date="2019-08-15T19:53:00Z" w:initials="JTP">
+    <w:p>
+      <w:pPr>
+        <w:pStyle w:val="CommentText"/>
+      </w:pPr>
+      <w:r>
+        <w:rPr>
+          <w:rStyle w:val="CommentReference"/>
+        </w:rPr>
+        <w:annotationRef/>
+      </w:r>
+      <w:r>
+        <w:t>By adding year as a covariate, we should account for these temporal trends. There will likely some temporal auto-</w:t>
       </w:r>
       <w:proofErr w:type="gramStart"/>
       <w:r>
-        <w:t>is</w:t>
+        <w:t>correlation</w:t>
       </w:r>
       <w:proofErr w:type="gramEnd"/>
       <w:r>
-        <w:t xml:space="preserve"> but I recommend seeing what Franz and Scott have to say.</w:t>
+        <w:t xml:space="preserve"> but it should be small enough to not affect anything. </w:t>
       </w:r>
     </w:p>
   </w:comment>
-  <w:comment w:id="9" w:author="Justin Priest" w:date="2019-08-09T16:43:00Z" w:initials="JP">
+  <w:comment w:id="11" w:author="Justin Priest" w:date="2019-05-16T16:53:00Z" w:initials="JP">
     <w:p>
       <w:pPr>
         <w:pStyle w:val="CommentText"/>
@@ -18251,11 +18337,11 @@
         <w:annotationRef/>
       </w:r>
       <w:r>
-        <w:t>TS: Skewed to earlier years in the time series? How do you account for temporal trends?</w:t>
+        <w:t>TS: Elaborate – how so? What were the differences?</w:t>
       </w:r>
     </w:p>
   </w:comment>
-  <w:comment w:id="10" w:author="Justin T Priest (DFG)" w:date="2019-08-15T19:53:00Z" w:initials="JTP">
+  <w:comment w:id="12" w:author="Justin T Priest (DFG)" w:date="2019-08-15T20:00:00Z" w:initials="JTP">
     <w:p>
       <w:pPr>
         <w:pStyle w:val="CommentText"/>
@@ -18267,19 +18353,28 @@
         <w:annotationRef/>
       </w:r>
       <w:r>
-        <w:t>By adding year as a covariate, we should account for these temporal trends. There will likely some temporal auto-</w:t>
-      </w:r>
-      <w:proofErr w:type="gramStart"/>
-      <w:r>
-        <w:t>correlation</w:t>
-      </w:r>
-      <w:proofErr w:type="gramEnd"/>
-      <w:r>
-        <w:t xml:space="preserve"> but it should be small enough to not affect anything. </w:t>
+        <w:t xml:space="preserve">For this analysis I cannot precisely state </w:t>
+      </w:r>
+      <w:r>
+        <w:rPr>
+          <w:i/>
+        </w:rPr>
+        <w:t>how</w:t>
+      </w:r>
+      <w:r>
+        <w:t xml:space="preserve"> the species composition was different, only that in multivariate space it is significantly different over time and biweekly periods. </w:t>
+      </w:r>
+    </w:p>
+    <w:p>
+      <w:pPr>
+        <w:pStyle w:val="CommentText"/>
+      </w:pPr>
+      <w:r>
+        <w:t>Because of these shortcomings, that’s why I added the other univariate analyses so that we could use those to fill in the gaps from this analysis.</w:t>
       </w:r>
     </w:p>
   </w:comment>
-  <w:comment w:id="12" w:author="Justin Priest" w:date="2019-05-16T16:53:00Z" w:initials="JP">
+  <w:comment w:id="13" w:author="Justin Priest" w:date="2019-08-09T16:50:00Z" w:initials="JP">
     <w:p>
       <w:pPr>
         <w:pStyle w:val="CommentText"/>
@@ -18291,11 +18386,11 @@
         <w:annotationRef/>
       </w:r>
       <w:r>
-        <w:t>TS: Elaborate – how so? What were the differences?</w:t>
+        <w:t>TS: any trends?</w:t>
       </w:r>
     </w:p>
   </w:comment>
-  <w:comment w:id="13" w:author="Justin T Priest (DFG)" w:date="2019-08-15T20:00:00Z" w:initials="JTP">
+  <w:comment w:id="14" w:author="Justin T Priest (DFG)" w:date="2019-08-15T20:02:00Z" w:initials="JTP">
     <w:p>
       <w:pPr>
         <w:pStyle w:val="CommentText"/>
@@ -18307,28 +18402,43 @@
         <w:annotationRef/>
       </w:r>
       <w:r>
-        <w:t xml:space="preserve">For this analysis I cannot precisely state </w:t>
-      </w:r>
-      <w:r>
-        <w:rPr>
-          <w:i/>
-        </w:rPr>
-        <w:t>how</w:t>
-      </w:r>
-      <w:r>
-        <w:t xml:space="preserve"> the species composition was different, only that in multivariate space it is significantly different over time and biweekly periods. </w:t>
-      </w:r>
-    </w:p>
+        <w:t xml:space="preserve">See above. I can’t say what the differences were, only that there were differences and I use other analyses following to try to paint the picture. </w:t>
+      </w:r>
+    </w:p>
+  </w:comment>
+  <w:comment w:id="15" w:author="Justin T Priest (DFG)" w:date="2019-08-17T19:03:00Z" w:initials="JTP">
     <w:p>
       <w:pPr>
         <w:pStyle w:val="CommentText"/>
       </w:pPr>
       <w:r>
-        <w:t>Because of these shortcomings, that’s why I added the other univariate analyses so that we could use those to fill in the gaps from this analysis.</w:t>
+        <w:rPr>
+          <w:rStyle w:val="CommentReference"/>
+        </w:rPr>
+        <w:annotationRef/>
+      </w:r>
+      <w:r>
+        <w:t>Add</w:t>
+      </w:r>
+      <w:r>
+        <w:br/>
+      </w:r>
+      <w:r>
+        <w:t>https://www.mendeley.com/catalogue/bottom-trawl-surveys-northern-bering-sea-indicate-recent-shifts-distribution-marine-species/</w:t>
+      </w:r>
+      <w:r>
+        <w:br/>
+        <w:t>(</w:t>
+      </w:r>
+      <w:r>
+        <w:t>https://link.springer.com/article/10.1007%2Fs00300-018-2431-1</w:t>
+      </w:r>
+      <w:r>
+        <w:t>)</w:t>
       </w:r>
     </w:p>
   </w:comment>
-  <w:comment w:id="14" w:author="Justin Priest" w:date="2019-08-09T16:50:00Z" w:initials="JP">
+  <w:comment w:id="17" w:author="Justin Priest" w:date="2019-08-11T16:29:00Z" w:initials="JP">
     <w:p>
       <w:pPr>
         <w:pStyle w:val="CommentText"/>
@@ -18340,11 +18450,11 @@
         <w:annotationRef/>
       </w:r>
       <w:r>
-        <w:t>TS: any trends?</w:t>
+        <w:t>TS: I don’t like this term. Something better?</w:t>
       </w:r>
     </w:p>
   </w:comment>
-  <w:comment w:id="15" w:author="Justin T Priest (DFG)" w:date="2019-08-15T20:02:00Z" w:initials="JTP">
+  <w:comment w:id="18" w:author="Justin T Priest (DFG)" w:date="2019-08-15T20:47:00Z" w:initials="JTP">
     <w:p>
       <w:pPr>
         <w:pStyle w:val="CommentText"/>
@@ -18356,11 +18466,11 @@
         <w:annotationRef/>
       </w:r>
       <w:r>
-        <w:t xml:space="preserve">See above. I can’t say what the differences were, only that there were differences and I use other analyses following to try to paint the picture. </w:t>
+        <w:t>Not that I can think of</w:t>
       </w:r>
     </w:p>
   </w:comment>
-  <w:comment w:id="16" w:author="Justin Priest" w:date="2019-08-11T16:29:00Z" w:initials="JP">
+  <w:comment w:id="19" w:author="Justin Priest" w:date="2019-08-11T16:47:00Z" w:initials="JP">
     <w:p>
       <w:pPr>
         <w:pStyle w:val="CommentText"/>
@@ -18372,11 +18482,11 @@
         <w:annotationRef/>
       </w:r>
       <w:r>
-        <w:t>TS: I don’t like this term. Something better?</w:t>
+        <w:t>TS: Add more citations in this paragraph</w:t>
       </w:r>
     </w:p>
   </w:comment>
-  <w:comment w:id="17" w:author="Justin T Priest (DFG)" w:date="2019-08-15T20:47:00Z" w:initials="JTP">
+  <w:comment w:id="20" w:author="Justin Priest" w:date="2019-08-12T20:40:00Z" w:initials="JP">
     <w:p>
       <w:pPr>
         <w:pStyle w:val="CommentText"/>
@@ -18388,11 +18498,11 @@
         <w:annotationRef/>
       </w:r>
       <w:r>
-        <w:t>Not that I can think of</w:t>
+        <w:t>I will need some citations from Franz and Scott for this section</w:t>
       </w:r>
     </w:p>
   </w:comment>
-  <w:comment w:id="18" w:author="Justin Priest" w:date="2019-08-11T16:47:00Z" w:initials="JP">
+  <w:comment w:id="21" w:author="Justin Priest" w:date="2019-08-11T16:50:00Z" w:initials="JP">
     <w:p>
       <w:pPr>
         <w:pStyle w:val="CommentText"/>
@@ -18404,11 +18514,11 @@
         <w:annotationRef/>
       </w:r>
       <w:r>
-        <w:t>TS: Add more citations in this paragraph</w:t>
+        <w:t>TS: No citations</w:t>
       </w:r>
     </w:p>
   </w:comment>
-  <w:comment w:id="19" w:author="Justin Priest" w:date="2019-08-12T20:40:00Z" w:initials="JP">
+  <w:comment w:id="22" w:author="Justin T Priest (DFG)" w:date="2019-08-15T21:16:00Z" w:initials="JTP">
     <w:p>
       <w:pPr>
         <w:pStyle w:val="CommentText"/>
@@ -18420,11 +18530,19 @@
         <w:annotationRef/>
       </w:r>
       <w:r>
-        <w:t>I will need some citations from Franz and Scott for this section</w:t>
+        <w:t xml:space="preserve">I added one, but I’m having a hard time finding sources. </w:t>
+      </w:r>
+    </w:p>
+    <w:p>
+      <w:pPr>
+        <w:pStyle w:val="CommentText"/>
+      </w:pPr>
+      <w:r>
+        <w:t>As above, I think that Franz and Scott can add in here</w:t>
       </w:r>
     </w:p>
   </w:comment>
-  <w:comment w:id="20" w:author="Justin Priest" w:date="2019-08-11T16:50:00Z" w:initials="JP">
+  <w:comment w:id="23" w:author="Justin Priest" w:date="2019-08-11T16:52:00Z" w:initials="JP">
     <w:p>
       <w:pPr>
         <w:pStyle w:val="CommentText"/>
@@ -18436,51 +18554,11 @@
         <w:annotationRef/>
       </w:r>
       <w:r>
-        <w:t>TS: No citations</w:t>
+        <w:t>TS: There is some basic resilience literature that you can bring in here on community elasticity.</w:t>
       </w:r>
     </w:p>
   </w:comment>
-  <w:comment w:id="21" w:author="Justin T Priest (DFG)" w:date="2019-08-15T21:16:00Z" w:initials="JTP">
-    <w:p>
-      <w:pPr>
-        <w:pStyle w:val="CommentText"/>
-      </w:pPr>
-      <w:r>
-        <w:rPr>
-          <w:rStyle w:val="CommentReference"/>
-        </w:rPr>
-        <w:annotationRef/>
-      </w:r>
-      <w:r>
-        <w:t xml:space="preserve">I added one, but I’m having a hard time finding sources. </w:t>
-      </w:r>
-    </w:p>
-    <w:p>
-      <w:pPr>
-        <w:pStyle w:val="CommentText"/>
-      </w:pPr>
-      <w:r>
-        <w:t>As above, I think that Franz and Scott can add in here</w:t>
-      </w:r>
-    </w:p>
-  </w:comment>
-  <w:comment w:id="22" w:author="Justin Priest" w:date="2019-08-11T16:52:00Z" w:initials="JP">
-    <w:p>
-      <w:pPr>
-        <w:pStyle w:val="CommentText"/>
-      </w:pPr>
-      <w:r>
-        <w:rPr>
-          <w:rStyle w:val="CommentReference"/>
-        </w:rPr>
-        <w:annotationRef/>
-      </w:r>
-      <w:r>
-        <w:t>TS: There is some basic resilience literature that you can bring in here on community elasticity.</w:t>
-      </w:r>
-    </w:p>
-  </w:comment>
-  <w:comment w:id="23" w:author="Justin T Priest (DFG)" w:date="2019-08-15T21:18:00Z" w:initials="JTP">
+  <w:comment w:id="24" w:author="Justin T Priest (DFG)" w:date="2019-08-15T21:18:00Z" w:initials="JTP">
     <w:p>
       <w:pPr>
         <w:pStyle w:val="CommentText"/>
@@ -18520,7 +18598,7 @@
       </w:r>
     </w:p>
   </w:comment>
-  <w:comment w:id="25" w:author="Justin T Priest (DFG)" w:date="2019-08-15T21:31:00Z" w:initials="JTP">
+  <w:comment w:id="26" w:author="Justin T Priest (DFG)" w:date="2019-08-15T21:31:00Z" w:initials="JTP">
     <w:p>
       <w:pPr>
         <w:pStyle w:val="CommentText"/>
@@ -18536,7 +18614,7 @@
       </w:r>
     </w:p>
   </w:comment>
-  <w:comment w:id="26" w:author="Justin T Priest (DFG)" w:date="2019-08-15T21:31:00Z" w:initials="JTP">
+  <w:comment w:id="27" w:author="Justin T Priest (DFG)" w:date="2019-08-15T21:31:00Z" w:initials="JTP">
     <w:p>
       <w:pPr>
         <w:pStyle w:val="CommentText"/>
@@ -18569,6 +18647,7 @@
   <w15:commentEx w15:paraId="5D3B8F42" w15:paraIdParent="6A68ACDE" w15:done="0"/>
   <w15:commentEx w15:paraId="517EC306" w15:done="0"/>
   <w15:commentEx w15:paraId="1D4FC3B3" w15:paraIdParent="517EC306" w15:done="0"/>
+  <w15:commentEx w15:paraId="448E0AC8" w15:done="0"/>
   <w15:commentEx w15:paraId="535B76C4" w15:done="0"/>
   <w15:commentEx w15:paraId="6F482755" w15:paraIdParent="535B76C4" w15:done="0"/>
   <w15:commentEx w15:paraId="47413DCC" w15:done="0"/>
@@ -18596,6 +18675,7 @@
   <w16cid:commentId w16cid:paraId="5D3B8F42" w16cid:durableId="21003874"/>
   <w16cid:commentId w16cid:paraId="517EC306" w16cid:durableId="20F822CB"/>
   <w16cid:commentId w16cid:paraId="1D4FC3B3" w16cid:durableId="210038DE"/>
+  <w16cid:commentId w16cid:paraId="448E0AC8" w16cid:durableId="2102CDEE"/>
   <w16cid:commentId w16cid:paraId="535B76C4" w16cid:durableId="20FAC0DB"/>
   <w16cid:commentId w16cid:paraId="6F482755" w16cid:durableId="21004366"/>
   <w16cid:commentId w16cid:paraId="47413DCC" w16cid:durableId="20FAC515"/>
@@ -20207,7 +20287,7 @@
 </file>
 
 <file path=customXml/itemProps1.xml><?xml version="1.0" encoding="utf-8"?>
-<ds:datastoreItem xmlns:ds="http://schemas.openxmlformats.org/officeDocument/2006/customXml" ds:itemID="{ADB228BD-DB15-4E48-A267-93437CB2FA1E}">
+<ds:datastoreItem xmlns:ds="http://schemas.openxmlformats.org/officeDocument/2006/customXml" ds:itemID="{D4980F92-7E24-4B78-9936-ED5C7D69CF52}">
   <ds:schemaRefs>
     <ds:schemaRef ds:uri="http://schemas.openxmlformats.org/officeDocument/2006/bibliography"/>
   </ds:schemaRefs>

</xml_diff>

<commit_message>
Draft of Chapter 1 - SENT TO COMMITTEE
</commit_message>
<xml_diff>
--- a/Chapter1.docx
+++ b/Chapter1.docx
@@ -87,37 +87,11 @@
         <w:t>1</w:t>
       </w:r>
       <w:r>
-        <w:t>University of Alaska Fairbanks</w:t>
-      </w:r>
-      <w:r>
-        <w:t xml:space="preserve">, </w:t>
-      </w:r>
-      <w:r>
-        <w:t>College of Fisheries and Ocean Sciences</w:t>
-      </w:r>
-      <w:r>
-        <w:t xml:space="preserve">, </w:t>
-      </w:r>
-      <w:r>
-        <w:t>Department of Fisheries</w:t>
-      </w:r>
-      <w:r>
-        <w:t xml:space="preserve">, </w:t>
-      </w:r>
-      <w:r>
-        <w:t>2150 Koyukuk Drive</w:t>
-      </w:r>
-      <w:r>
-        <w:t xml:space="preserve">, </w:t>
-      </w:r>
-      <w:r>
-        <w:t>Fairbanks, Alaska 99775</w:t>
-      </w:r>
-      <w:r>
-        <w:t>, USA</w:t>
+        <w:t>University of Alaska Fairbanks, College of Fisheries and Ocean Sciences, Department of Fisheries, 2150 Koyukuk Drive, Fairbanks, Alaska 99775, USA</w:t>
       </w:r>
     </w:p>
     <w:p>
+      <w:commentRangeStart w:id="1"/>
       <w:r>
         <w:rPr>
           <w:vertAlign w:val="superscript"/>
@@ -125,10 +99,14 @@
         <w:t>2</w:t>
       </w:r>
       <w:r>
-        <w:t>University of Alaska Fairbanks, College of Fisheries and Ocean Sciences, Department of Fisheries, 17101 Point Lena Loop Road, Juneau, AK 99801</w:t>
-      </w:r>
-      <w:r>
-        <w:t>, USA</w:t>
+        <w:t>University of Alaska Fairbanks, College of Fisheries and Ocean Sciences, Department of Fisheries, 17101 Point Lena Loop Road, Juneau, AK 99801, USA</w:t>
+      </w:r>
+      <w:commentRangeEnd w:id="1"/>
+      <w:r>
+        <w:rPr>
+          <w:rStyle w:val="CommentReference"/>
+        </w:rPr>
+        <w:commentReference w:id="1"/>
       </w:r>
     </w:p>
     <w:p>
@@ -139,16 +117,7 @@
         <w:t>3</w:t>
       </w:r>
       <w:r>
-        <w:t xml:space="preserve">LGL Ecological Research Associates, Inc, </w:t>
-      </w:r>
-      <w:r>
-        <w:t>4103 S. Texas Avenue, Suite 211</w:t>
-      </w:r>
-      <w:r>
-        <w:t xml:space="preserve">, </w:t>
-      </w:r>
-      <w:r>
-        <w:t>Bryan, TX 77802</w:t>
+        <w:t>LGL Ecological Research Associates, Inc, 4103 S. Texas Avenue, Suite 211, Bryan, TX 77802</w:t>
       </w:r>
       <w:r>
         <w:t xml:space="preserve">, </w:t>
@@ -163,300 +132,302 @@
       </w:r>
       <w:r>
         <w:t>justin.priest@alaska.gov</w:t>
+      </w:r>
+    </w:p>
+    <w:p>
+      <w:bookmarkStart w:id="2" w:name="_GoBack"/>
+      <w:bookmarkEnd w:id="2"/>
+    </w:p>
+    <w:p>
+      <w:pPr>
+        <w:pStyle w:val="Heading1"/>
+      </w:pPr>
+      <w:r>
+        <w:t>Abstract</w:t>
+      </w:r>
+    </w:p>
+    <w:p>
+      <w:r>
+        <w:t xml:space="preserve">Nearshore fish communities </w:t>
+      </w:r>
+      <w:r>
+        <w:t>comprise</w:t>
+      </w:r>
+      <w:r>
+        <w:t xml:space="preserve"> a fundamental part of Arctic marine ecosystem</w:t>
+      </w:r>
+      <w:r>
+        <w:t>s</w:t>
+      </w:r>
+      <w:r>
+        <w:t xml:space="preserve"> </w:t>
+      </w:r>
+      <w:r>
+        <w:t xml:space="preserve">and serve </w:t>
+      </w:r>
+      <w:r>
+        <w:t>as an important subsistence resource. As chang</w:t>
+      </w:r>
+      <w:r>
+        <w:t>ing climate conditions</w:t>
+      </w:r>
+      <w:r>
+        <w:t xml:space="preserve"> affect Arctic waters, nearshore fish communities may also shift; however, how these communities will respond to climate change is not well understood. This </w:t>
+      </w:r>
+      <w:r>
+        <w:t>study</w:t>
+      </w:r>
+      <w:r>
+        <w:t xml:space="preserve"> summarizes trends from a long-term (2001–2018) nearshore sampling program in Prudhoe Bay, Alaska, </w:t>
+      </w:r>
+      <w:r>
+        <w:t>in</w:t>
+      </w:r>
+      <w:r>
+        <w:t xml:space="preserve"> the </w:t>
+      </w:r>
+      <w:r>
+        <w:t xml:space="preserve">central </w:t>
+      </w:r>
+      <w:r>
+        <w:t xml:space="preserve">Beaufort Sea. Abundance data </w:t>
+      </w:r>
+      <w:r>
+        <w:t>(</w:t>
+      </w:r>
+      <w:r>
+        <w:rPr>
+          <w:i/>
+        </w:rPr>
+        <w:t>n</w:t>
+      </w:r>
+      <w:r>
+        <w:t xml:space="preserve"> = 1.78 million fish) </w:t>
+      </w:r>
+      <w:r>
+        <w:t>from daily sampling (July–August) at four stationary sampling locations show</w:t>
+      </w:r>
+      <w:r>
+        <w:t>ed</w:t>
+      </w:r>
+      <w:r>
+        <w:t xml:space="preserve"> distinct shifts in fish communit</w:t>
+      </w:r>
+      <w:r>
+        <w:t>y metrics</w:t>
+      </w:r>
+      <w:r>
+        <w:t>. Since 2001, annual species richness has significantly increased</w:t>
+      </w:r>
+      <w:r>
+        <w:t xml:space="preserve"> by approximately one species</w:t>
+      </w:r>
+      <w:r>
+        <w:t xml:space="preserve"> </w:t>
+      </w:r>
+      <w:r>
+        <w:t xml:space="preserve">per decade </w:t>
+      </w:r>
+      <w:r>
+        <w:t>(p =</w:t>
+      </w:r>
+      <w:r>
+        <w:t xml:space="preserve"> </w:t>
+      </w:r>
+      <w:r>
+        <w:t>0.00</w:t>
+      </w:r>
+      <w:r>
+        <w:t>4</w:t>
+      </w:r>
+      <w:r>
+        <w:t>)</w:t>
+      </w:r>
+      <w:r>
+        <w:t xml:space="preserve"> while </w:t>
+      </w:r>
+      <w:r>
+        <w:lastRenderedPageBreak/>
+        <w:t>water temperature has warmed by approximately 1.4</w:t>
+      </w:r>
+      <w:r>
+        <w:rPr>
+          <w:rFonts w:cs="Times New Roman"/>
+        </w:rPr>
+        <w:t>°</w:t>
+      </w:r>
+      <w:r>
+        <w:t>C (p &lt;0.001)</w:t>
+      </w:r>
+      <w:r>
+        <w:t xml:space="preserve">. Results from </w:t>
+      </w:r>
+      <w:r>
+        <w:t>non-metric dimensional scaling (</w:t>
+      </w:r>
+      <w:proofErr w:type="spellStart"/>
+      <w:r>
+        <w:t>nMDS</w:t>
+      </w:r>
+      <w:proofErr w:type="spellEnd"/>
+      <w:r>
+        <w:t xml:space="preserve">) and Permutational Analysis of Variance (PERMANOVA) </w:t>
+      </w:r>
+      <w:r>
+        <w:t xml:space="preserve">models </w:t>
+      </w:r>
+      <w:r>
+        <w:t>indicated</w:t>
+      </w:r>
+      <w:r>
+        <w:t xml:space="preserve"> that species composition </w:t>
+      </w:r>
+      <w:r>
+        <w:t>based</w:t>
+      </w:r>
+      <w:r>
+        <w:t xml:space="preserve"> on biweekly catch data </w:t>
+      </w:r>
+      <w:r>
+        <w:t xml:space="preserve">has </w:t>
+      </w:r>
+      <w:r>
+        <w:t xml:space="preserve">significantly </w:t>
+      </w:r>
+      <w:r>
+        <w:t xml:space="preserve">changed </w:t>
+      </w:r>
+      <w:r>
+        <w:t>among</w:t>
+      </w:r>
+      <w:r>
+        <w:t xml:space="preserve"> sample locations, throughout the season, and across years. </w:t>
+      </w:r>
+      <w:r>
+        <w:t>S</w:t>
+      </w:r>
+      <w:r>
+        <w:t>alinity</w:t>
+      </w:r>
+      <w:r>
+        <w:t xml:space="preserve"> and water</w:t>
+      </w:r>
+      <w:r>
+        <w:t xml:space="preserve"> temperature significantly affected </w:t>
+      </w:r>
+      <w:r>
+        <w:t xml:space="preserve">multivariate </w:t>
+      </w:r>
+      <w:r>
+        <w:t>species composition</w:t>
+      </w:r>
+      <w:r>
+        <w:t>; univariate species models showed that five species changed in abundance over time and were associated with changes in water temperature and salinity</w:t>
+      </w:r>
+      <w:r>
+        <w:t xml:space="preserve">. </w:t>
+      </w:r>
+      <w:r>
+        <w:t>The</w:t>
+      </w:r>
+      <w:r>
+        <w:t xml:space="preserve"> species </w:t>
+      </w:r>
+      <w:r>
+        <w:t xml:space="preserve">positively associated with </w:t>
+      </w:r>
+      <w:r>
+        <w:t xml:space="preserve">shifts in the aquatic environment appear to be eurythermic </w:t>
+      </w:r>
+      <w:r>
+        <w:t>and/</w:t>
+      </w:r>
+      <w:r>
+        <w:t>or euryhaline generalist species</w:t>
+      </w:r>
+      <w:r>
+        <w:t xml:space="preserve"> such as Broad Whitefish </w:t>
+      </w:r>
+      <w:proofErr w:type="spellStart"/>
+      <w:r>
+        <w:rPr>
+          <w:i/>
+        </w:rPr>
+        <w:t>Coregonus</w:t>
+      </w:r>
+      <w:proofErr w:type="spellEnd"/>
+      <w:r>
+        <w:rPr>
+          <w:i/>
+        </w:rPr>
+        <w:t xml:space="preserve"> nasus</w:t>
+      </w:r>
+      <w:r>
+        <w:t xml:space="preserve"> </w:t>
+      </w:r>
+      <w:r>
+        <w:t xml:space="preserve">and Saffron Cod </w:t>
+      </w:r>
+      <w:proofErr w:type="spellStart"/>
+      <w:r>
+        <w:rPr>
+          <w:i/>
+        </w:rPr>
+        <w:t>Eleginus</w:t>
+      </w:r>
+      <w:proofErr w:type="spellEnd"/>
+      <w:r>
+        <w:rPr>
+          <w:i/>
+        </w:rPr>
+        <w:t xml:space="preserve"> </w:t>
+      </w:r>
+      <w:proofErr w:type="spellStart"/>
+      <w:r>
+        <w:rPr>
+          <w:i/>
+        </w:rPr>
+        <w:t>gracilis</w:t>
+      </w:r>
+      <w:proofErr w:type="spellEnd"/>
+      <w:r>
+        <w:t>.</w:t>
+      </w:r>
+      <w:r>
+        <w:t xml:space="preserve"> </w:t>
+      </w:r>
+      <w:r>
+        <w:t>Such</w:t>
+      </w:r>
+      <w:r>
+        <w:t xml:space="preserve"> pattern</w:t>
+      </w:r>
+      <w:r>
+        <w:t>s</w:t>
+      </w:r>
+      <w:r>
+        <w:t xml:space="preserve"> of altered species compositions </w:t>
+      </w:r>
+      <w:r>
+        <w:t xml:space="preserve">demonstrate that continued long-term changes in environmental conditions will likely favor generalist species, potentially causing substantial shifts within the Arctic nearshore ecosystem. </w:t>
       </w:r>
     </w:p>
     <w:p/>
     <w:p>
-      <w:pPr>
-        <w:pStyle w:val="Heading1"/>
-      </w:pPr>
-      <w:r>
-        <w:t>Abstract</w:t>
-      </w:r>
-    </w:p>
-    <w:p>
-      <w:r>
-        <w:t xml:space="preserve">Nearshore fish communities </w:t>
-      </w:r>
-      <w:r>
-        <w:t>comprise</w:t>
-      </w:r>
-      <w:r>
-        <w:t xml:space="preserve"> a fundamental part of Arctic marine ecosystem</w:t>
-      </w:r>
-      <w:r>
-        <w:t>s</w:t>
-      </w:r>
-      <w:r>
-        <w:t xml:space="preserve"> </w:t>
-      </w:r>
-      <w:r>
-        <w:t xml:space="preserve">and serve </w:t>
-      </w:r>
-      <w:r>
-        <w:t>as an important subsistence resource. As chang</w:t>
-      </w:r>
-      <w:r>
-        <w:t>ing climate conditions</w:t>
-      </w:r>
-      <w:r>
-        <w:t xml:space="preserve"> affect Arctic waters, nearshore fish communities may also shift; however, how these communities will respond to climate change is not well understood. This </w:t>
-      </w:r>
-      <w:r>
-        <w:t>study</w:t>
-      </w:r>
-      <w:r>
-        <w:t xml:space="preserve"> summarizes trends from a long-term (2001–2018) nearshore sampling program in Prudhoe Bay, Alaska, </w:t>
-      </w:r>
-      <w:r>
-        <w:t>in</w:t>
-      </w:r>
-      <w:r>
-        <w:t xml:space="preserve"> the </w:t>
-      </w:r>
-      <w:r>
-        <w:t xml:space="preserve">central </w:t>
-      </w:r>
-      <w:r>
-        <w:t xml:space="preserve">Beaufort Sea. Abundance data </w:t>
-      </w:r>
-      <w:r>
-        <w:t>(</w:t>
-      </w:r>
-      <w:r>
-        <w:rPr>
-          <w:i/>
-        </w:rPr>
-        <w:t>n</w:t>
-      </w:r>
-      <w:r>
-        <w:t xml:space="preserve"> = 1.78 million fish) </w:t>
-      </w:r>
-      <w:r>
-        <w:t>from daily sampling (July–August) at four stationary sampling locations show</w:t>
-      </w:r>
-      <w:r>
-        <w:t>ed</w:t>
-      </w:r>
-      <w:r>
-        <w:t xml:space="preserve"> distinct shifts in fish communit</w:t>
-      </w:r>
-      <w:r>
-        <w:t>y metrics</w:t>
-      </w:r>
-      <w:r>
-        <w:t>. Since 2001, annual species richness has significantly increased</w:t>
-      </w:r>
-      <w:r>
-        <w:t xml:space="preserve"> by approximately one species</w:t>
-      </w:r>
-      <w:r>
-        <w:t xml:space="preserve"> </w:t>
-      </w:r>
-      <w:r>
-        <w:t xml:space="preserve">per decade </w:t>
-      </w:r>
-      <w:r>
-        <w:t>(p =</w:t>
-      </w:r>
-      <w:r>
-        <w:t xml:space="preserve"> </w:t>
-      </w:r>
-      <w:r>
-        <w:t>0.00</w:t>
-      </w:r>
-      <w:r>
-        <w:t>4</w:t>
-      </w:r>
-      <w:r>
-        <w:t>)</w:t>
-      </w:r>
-      <w:r>
-        <w:t xml:space="preserve"> while </w:t>
-      </w:r>
-      <w:r>
-        <w:lastRenderedPageBreak/>
-        <w:t>water temperature has warmed by approximately 1.4</w:t>
-      </w:r>
-      <w:r>
-        <w:rPr>
-          <w:rFonts w:cs="Times New Roman"/>
-        </w:rPr>
-        <w:t>°</w:t>
-      </w:r>
-      <w:r>
-        <w:t>C (p &lt;0.001)</w:t>
-      </w:r>
-      <w:r>
-        <w:t xml:space="preserve">. Results from </w:t>
-      </w:r>
-      <w:r>
-        <w:t>non-metric dimensional scaling (</w:t>
-      </w:r>
-      <w:proofErr w:type="spellStart"/>
-      <w:r>
-        <w:t>nMDS</w:t>
-      </w:r>
-      <w:proofErr w:type="spellEnd"/>
-      <w:r>
-        <w:t xml:space="preserve">) and Permutational Analysis of Variance (PERMANOVA) </w:t>
-      </w:r>
-      <w:r>
-        <w:t xml:space="preserve">models </w:t>
-      </w:r>
-      <w:r>
-        <w:t>indicated</w:t>
-      </w:r>
-      <w:r>
-        <w:t xml:space="preserve"> that species composition </w:t>
-      </w:r>
-      <w:r>
-        <w:t>based</w:t>
-      </w:r>
-      <w:r>
-        <w:t xml:space="preserve"> on biweekly catch data</w:t>
-      </w:r>
-      <w:r>
-        <w:t xml:space="preserve"> </w:t>
-      </w:r>
-      <w:r>
-        <w:t xml:space="preserve">has </w:t>
-      </w:r>
-      <w:r>
-        <w:t xml:space="preserve">significantly </w:t>
-      </w:r>
-      <w:r>
-        <w:t xml:space="preserve">changed </w:t>
-      </w:r>
-      <w:r>
-        <w:t>among</w:t>
-      </w:r>
-      <w:r>
-        <w:t xml:space="preserve"> sample locations, throughout the season, and across years. </w:t>
-      </w:r>
-      <w:commentRangeStart w:id="1"/>
-      <w:r>
-        <w:t>Environmental variables of salinity, temperature, and wind velocity significantly affected species composition</w:t>
-      </w:r>
-      <w:commentRangeEnd w:id="1"/>
-      <w:r>
-        <w:rPr>
-          <w:rStyle w:val="CommentReference"/>
-        </w:rPr>
-        <w:commentReference w:id="1"/>
-      </w:r>
-      <w:r>
-        <w:t xml:space="preserve">. </w:t>
-      </w:r>
-      <w:r>
-        <w:t>The</w:t>
-      </w:r>
-      <w:r>
-        <w:t xml:space="preserve"> species </w:t>
-      </w:r>
-      <w:r>
-        <w:t xml:space="preserve">positively associated with </w:t>
-      </w:r>
-      <w:r>
-        <w:t xml:space="preserve">shifts in the aquatic environment appear to be eurythermic </w:t>
-      </w:r>
-      <w:r>
-        <w:t>and/</w:t>
-      </w:r>
-      <w:r>
-        <w:t>or euryhaline generalist species</w:t>
-      </w:r>
-      <w:r>
-        <w:t xml:space="preserve"> such as Broad Whitefish </w:t>
-      </w:r>
-      <w:proofErr w:type="spellStart"/>
-      <w:r>
-        <w:rPr>
-          <w:i/>
-        </w:rPr>
-        <w:t>Coregonus</w:t>
-      </w:r>
-      <w:proofErr w:type="spellEnd"/>
-      <w:r>
-        <w:rPr>
-          <w:i/>
-        </w:rPr>
-        <w:t xml:space="preserve"> nasus</w:t>
-      </w:r>
-      <w:r>
-        <w:t xml:space="preserve"> </w:t>
-      </w:r>
-      <w:r>
-        <w:t xml:space="preserve">and Saffron Cod </w:t>
-      </w:r>
-      <w:proofErr w:type="spellStart"/>
-      <w:r>
-        <w:rPr>
-          <w:i/>
-        </w:rPr>
-        <w:t>Eleginus</w:t>
-      </w:r>
-      <w:proofErr w:type="spellEnd"/>
-      <w:r>
-        <w:rPr>
-          <w:i/>
-        </w:rPr>
-        <w:t xml:space="preserve"> </w:t>
-      </w:r>
-      <w:proofErr w:type="spellStart"/>
-      <w:r>
-        <w:rPr>
-          <w:i/>
-        </w:rPr>
-        <w:t>gracilis</w:t>
-      </w:r>
-      <w:proofErr w:type="spellEnd"/>
-      <w:r>
-        <w:t>.</w:t>
-      </w:r>
-      <w:r>
-        <w:t xml:space="preserve"> </w:t>
-      </w:r>
-      <w:commentRangeStart w:id="2"/>
-      <w:r>
-        <w:t>This pattern of altered species compositions provides important context from which to evaluate potential ecosystem shifts resulting from climate change in the Arctic.</w:t>
-      </w:r>
-      <w:r>
-        <w:t xml:space="preserve"> </w:t>
-      </w:r>
-      <w:commentRangeEnd w:id="2"/>
-      <w:r>
-        <w:rPr>
-          <w:rStyle w:val="CommentReference"/>
-        </w:rPr>
-        <w:commentReference w:id="2"/>
+      <w:r>
+        <w:t>Keywords</w:t>
+      </w:r>
+      <w:r>
+        <w:t xml:space="preserve">: </w:t>
+      </w:r>
+      <w:r>
+        <w:t>Beaufort Sea</w:t>
+      </w:r>
+      <w:r>
+        <w:t>, Nearshore fishes, Community Assemblage, Abundance changes, Species richness</w:t>
       </w:r>
     </w:p>
     <w:p/>
-    <w:p>
-      <w:r>
-        <w:t>Keywords</w:t>
-      </w:r>
-      <w:r>
-        <w:t xml:space="preserve">: </w:t>
-      </w:r>
-      <w:r>
-        <w:t>Beaufort Sea</w:t>
-      </w:r>
-      <w:r>
-        <w:t xml:space="preserve">, </w:t>
-      </w:r>
-      <w:r>
-        <w:t xml:space="preserve">Nearshore fishes, </w:t>
-      </w:r>
-      <w:r>
-        <w:t>Community Assemblage, Abundance changes, Species richness</w:t>
-      </w:r>
-    </w:p>
-    <w:p>
-      <w:bookmarkStart w:id="3" w:name="_GoBack"/>
-      <w:bookmarkEnd w:id="3"/>
-    </w:p>
     <w:p>
       <w:pPr>
         <w:sectPr>
@@ -473,31 +444,33 @@
         <w:t xml:space="preserve">Please cite as: </w:t>
       </w:r>
       <w:r>
-        <w:t xml:space="preserve"> Priest, J. T., F.</w:t>
-      </w:r>
-      <w:r>
-        <w:t xml:space="preserve"> J.</w:t>
-      </w:r>
-      <w:r>
-        <w:t xml:space="preserve"> Mueter, S. </w:t>
-      </w:r>
-      <w:r>
-        <w:t xml:space="preserve">W. </w:t>
-      </w:r>
-      <w:r>
-        <w:t>Raborn</w:t>
-      </w:r>
-      <w:r>
-        <w:t xml:space="preserve">, </w:t>
-      </w:r>
-      <w:r>
-        <w:t xml:space="preserve">T. </w:t>
-      </w:r>
-      <w:r>
-        <w:t xml:space="preserve">M. </w:t>
-      </w:r>
-      <w:r>
-        <w:t xml:space="preserve">Sutton </w:t>
+        <w:t xml:space="preserve">Priest JT, </w:t>
+      </w:r>
+      <w:proofErr w:type="spellStart"/>
+      <w:r>
+        <w:t>Mueter</w:t>
+      </w:r>
+      <w:proofErr w:type="spellEnd"/>
+      <w:r>
+        <w:t xml:space="preserve"> </w:t>
+      </w:r>
+      <w:r>
+        <w:t>FJ</w:t>
+      </w:r>
+      <w:r>
+        <w:t>, Raborn</w:t>
+      </w:r>
+      <w:r>
+        <w:t xml:space="preserve"> </w:t>
+      </w:r>
+      <w:r>
+        <w:t>SW</w:t>
+      </w:r>
+      <w:r>
+        <w:t xml:space="preserve">, Sutton </w:t>
+      </w:r>
+      <w:r>
+        <w:t xml:space="preserve">TM </w:t>
       </w:r>
       <w:r>
         <w:t>(</w:t>
@@ -545,10 +518,7 @@
         <w:t>ommunity, 2001–2018</w:t>
       </w:r>
       <w:r>
-        <w:t>. Polar Biology</w:t>
-      </w:r>
-      <w:r>
-        <w:t xml:space="preserve">. </w:t>
+        <w:t>. Polar Biol</w:t>
       </w:r>
     </w:p>
     <w:p>
@@ -1013,7 +983,7 @@
         <w:rPr>
           <w:rFonts w:cs="Times New Roman"/>
         </w:rPr>
-        <w:t xml:space="preserve"> direct implications on the ecological responses of  many </w:t>
+        <w:t xml:space="preserve"> direct implications on the ecological responses of many </w:t>
       </w:r>
       <w:r>
         <w:rPr>
@@ -1738,19 +1708,7 @@
         <w:rPr>
           <w:rFonts w:cs="Times New Roman"/>
         </w:rPr>
-        <w:t xml:space="preserve"> </w:t>
-      </w:r>
-      <w:r>
-        <w:rPr>
-          <w:rFonts w:cs="Times New Roman"/>
-        </w:rPr>
-        <w:t xml:space="preserve"> </w:t>
-      </w:r>
-      <w:r>
-        <w:rPr>
-          <w:rFonts w:cs="Times New Roman"/>
-        </w:rPr>
-        <w:t>The</w:t>
+        <w:t xml:space="preserve"> The</w:t>
       </w:r>
       <w:r>
         <w:rPr>
@@ -2358,25 +2316,43 @@
         <w:rPr>
           <w:rFonts w:cs="Times New Roman"/>
         </w:rPr>
-        <w:t xml:space="preserve">This species </w:t>
-      </w:r>
-      <w:r>
-        <w:rPr>
-          <w:rFonts w:cs="Times New Roman"/>
-        </w:rPr>
-        <w:t>play</w:t>
-      </w:r>
-      <w:r>
-        <w:rPr>
-          <w:rFonts w:cs="Times New Roman"/>
-        </w:rPr>
-        <w:t>s</w:t>
-      </w:r>
-      <w:r>
-        <w:rPr>
-          <w:rFonts w:cs="Times New Roman"/>
-        </w:rPr>
-        <w:t xml:space="preserve"> a key linkage between abundant zooplankton</w:t>
+        <w:t>This species</w:t>
+      </w:r>
+      <w:r>
+        <w:rPr>
+          <w:rFonts w:cs="Times New Roman"/>
+        </w:rPr>
+        <w:t xml:space="preserve"> undertakes migratory behaviors, </w:t>
+      </w:r>
+      <w:r>
+        <w:rPr>
+          <w:rFonts w:cs="Times New Roman"/>
+        </w:rPr>
+        <w:t>ostensibly to encounter habitats with favorable conditions</w:t>
+      </w:r>
+      <w:r>
+        <w:rPr>
+          <w:rFonts w:cs="Times New Roman"/>
+        </w:rPr>
+        <w:t>, helping it to</w:t>
+      </w:r>
+      <w:r>
+        <w:rPr>
+          <w:rFonts w:cs="Times New Roman"/>
+        </w:rPr>
+        <w:t xml:space="preserve"> </w:t>
+      </w:r>
+      <w:r>
+        <w:rPr>
+          <w:rFonts w:cs="Times New Roman"/>
+        </w:rPr>
+        <w:t xml:space="preserve">be </w:t>
+      </w:r>
+      <w:r>
+        <w:rPr>
+          <w:rFonts w:cs="Times New Roman"/>
+        </w:rPr>
+        <w:t>a key linkage between abundant zooplankton</w:t>
       </w:r>
       <w:r>
         <w:rPr>
@@ -2490,7 +2466,7 @@
         <w:rPr>
           <w:rFonts w:cs="Times New Roman"/>
         </w:rPr>
-        <w:instrText>ADDIN CSL_CITATION {"citationItems":[{"id":"ITEM-1","itemData":{"DOI":"10.1016/0266-9838(93)90013-8","ISBN":"0004-0843","ISSN":"02669838","PMID":"39","abstract":"At ice edges in the Canadian High Arctic, seabirds and marine mammals eat arctic cod (Boreogadus saida) and, to a lesser extent, zooplankton (calanoid copepods and Parathemisto) and ice-associated amphipods. Cod eat ice-associated amphipods, other ice-associated taxa (harpacticoid and cyclopoid copepods), and zooplankton. Calanoid copepods, Parathemisto, and the ice-associated amphipods studied (Onisirnus glacialis, Apherusa glacialis, Gammarus wilkitzkii) all eat primarily diatom algae characteristic of the under-ice flora. From this information, a food web at the ice edge is constructed","author":[{"dropping-particle":"","family":"Bradstreet","given":"Michael S W","non-dropping-particle":"","parse-names":false,"suffix":""},{"dropping-particle":"","family":"Cross","given":"William E","non-dropping-particle":"","parse-names":false,"suffix":""}],"container-title":"Arctic","id":"ITEM-1","issue":"1","issued":{"date-parts":[["1982"]]},"page":"1-12","title":"Trophic relationships at high Arctic ice edges","type":"article-journal","volume":"35"},"uris":["http://www.mendeley.com/documents/?uuid=235c5829-595d-47de-8035-3d1d4ddf2989"]},{"id":"ITEM-2","itemData":{"abstract":"Although Arctic cod (Boreogadus saida) is widely recognized as an important trophic link to top pred in Arctic marine ecosystems, the challenges of conducting fieldwork in the Arctic make this species difficult to stu establish some basic relationships to improve prey energetics modeling when only in-field parameters (e.g., fork leng be measured. We investigated the intraspecific relationships among energy density, fork length, mass, and water conten Arctic cod captured by Black Guillemots and Thick-billed Murres at two sites (Western Beaufort and Hudson Bay energy density was similar between sites (21.6-22.2 kJ g1) and increased with fork length (Dry EDkJ/g = 0.028 (± 0.01) • Lengthmm + 18.12 (± 1.33). Even though fish lost some water as they were transported to the nest by avian predators, wet density also increased with fork length. We suggest that environmental conditions had a similar effect on growth at th locations although they occur in very different océanographie regimes. Arctic cod, especially large cod, is one of th energy-rich prey species in the Arctic. Our results highlight the importance of this valuable prey to Arctic ecosystems utility of using seabirds opportunistically as samplers of the marine env","author":[{"dropping-particle":"","family":"Harter","given":"B. Britten","non-dropping-particle":"","parse-names":false,"suffix":""},{"dropping-particle":"","family":"Elliott","given":"Kyle H.","non-dropping-particle":"","parse-names":false,"suffix":""},{"dropping-particle":"","family":"Divoky","given":"George J.","non-dropping-particle":"","parse-names":false,"suffix":""},{"dropping-particle":"","family":"Davoren","given":"Gail K.","non-dropping-particle":"","parse-names":false,"suffix":""}],"container-title":"Arctic","id":"ITEM-2","issue":"2","issued":{"date-parts":[["2013"]]},"page":"191-196","title":"Arctic Cod (Boreogadus saida) as prey: fish length-energetics relationships in the Beaufort Sea and Hudson Bay","type":"article-journal","volume":"66"},"uris":["http://www.mendeley.com/documents/?uuid=1c9175fa-607f-40d6-80c9-d4c788dc3e89"]},{"id":"ITEM-3","itemData":{"author":[{"dropping-particle":"","family":"Thorsteinson","given":"Lyman K.","non-dropping-particle":"","parse-names":false,"suffix":""},{"dropping-particle":"","family":"Love","given":"Milton S.","non-dropping-particle":"","parse-names":false,"suffix":""}],"id":"ITEM-3","issued":{"date-parts":[["2016"]]},"title":"Alaska Arctic marine fish ecology catalog","type":"report"},"uris":["http://www.mendeley.com/documents/?uuid=909944f5-bc0f-48e9-9d6e-63aec4454be9"]}],"mendeley":{"formattedCitation":"(Bradstreet and Cross 1982; Harter et al. 2013; Thorsteinson and Love 2016)","manualFormatting":"(Bradstreet and Cross 1982; Harter et al. 2013)","plainTextFormattedCitation":"(Bradstreet and Cross 1982; Harter et al. 2013; Thorsteinson and Love 2016)","previouslyFormattedCitation":"(Bradstreet and Cross 1982; Harter et al. 2013; Thorsteinson and Love 2016)"},"properties":{"noteIndex":0},"schema":"https://github.com/citation-style-language/schema/raw/master/csl-citation.json"}</w:instrText>
+        <w:instrText>ADDIN CSL_CITATION {"citationItems":[{"id":"ITEM-1","itemData":{"DOI":"10.1016/0266-9838(93)90013-8","ISBN":"0004-0843","ISSN":"02669838","PMID":"39","abstract":"At ice edges in the Canadian High Arctic, seabirds and marine mammals eat arctic cod (Boreogadus saida) and, to a lesser extent, zooplankton (calanoid copepods and Parathemisto) and ice-associated amphipods. Cod eat ice-associated amphipods, other ice-associated taxa (harpacticoid and cyclopoid copepods), and zooplankton. Calanoid copepods, Parathemisto, and the ice-associated amphipods studied (Onisirnus glacialis, Apherusa glacialis, Gammarus wilkitzkii) all eat primarily diatom algae characteristic of the under-ice flora. From this information, a food web at the ice edge is constructed","author":[{"dropping-particle":"","family":"Bradstreet","given":"Michael S W","non-dropping-particle":"","parse-names":false,"suffix":""},{"dropping-particle":"","family":"Cross","given":"William E","non-dropping-particle":"","parse-names":false,"suffix":""}],"container-title":"Arctic","id":"ITEM-1","issue":"1","issued":{"date-parts":[["1982"]]},"page":"1-12","title":"Trophic relationships at high Arctic ice edges","type":"article-journal","volume":"35"},"uris":["http://www.mendeley.com/documents/?uuid=235c5829-595d-47de-8035-3d1d4ddf2989"]},{"id":"ITEM-2","itemData":{"abstract":"Although Arctic cod (Boreogadus saida) is widely recognized as an important trophic link to top pred in Arctic marine ecosystems, the challenges of conducting fieldwork in the Arctic make this species difficult to stu establish some basic relationships to improve prey energetics modeling when only in-field parameters (e.g., fork leng be measured. We investigated the intraspecific relationships among energy density, fork length, mass, and water conten Arctic cod captured by Black Guillemots and Thick-billed Murres at two sites (Western Beaufort and Hudson Bay energy density was similar between sites (21.6-22.2 kJ g1) and increased with fork length (Dry EDkJ/g = 0.028 (± 0.01) • Lengthmm + 18.12 (± 1.33). Even though fish lost some water as they were transported to the nest by avian predators, wet density also increased with fork length. We suggest that environmental conditions had a similar effect on growth at th locations although they occur in very different océanographie regimes. Arctic cod, especially large cod, is one of th energy-rich prey species in the Arctic. Our results highlight the importance of this valuable prey to Arctic ecosystems utility of using seabirds opportunistically as samplers of the marine env","author":[{"dropping-particle":"","family":"Harter","given":"B. Britten","non-dropping-particle":"","parse-names":false,"suffix":""},{"dropping-particle":"","family":"Elliott","given":"Kyle H.","non-dropping-particle":"","parse-names":false,"suffix":""},{"dropping-particle":"","family":"Divoky","given":"George J.","non-dropping-particle":"","parse-names":false,"suffix":""},{"dropping-particle":"","family":"Davoren","given":"Gail K.","non-dropping-particle":"","parse-names":false,"suffix":""}],"container-title":"Arctic","id":"ITEM-2","issue":"2","issued":{"date-parts":[["2013"]]},"page":"191-196","title":"Arctic Cod (Boreogadus saida) as prey: fish length-energetics relationships in the Beaufort Sea and Hudson Bay","type":"article-journal","volume":"66"},"uris":["http://www.mendeley.com/documents/?uuid=1c9175fa-607f-40d6-80c9-d4c788dc3e89"]},{"id":"ITEM-3","itemData":{"DOI":"10.1007/s00300-019-02494-4","ISBN":"0123456789","ISSN":"07224060","author":[{"dropping-particle":"","family":"Vestfals","given":"Cathleen D.","non-dropping-particle":"","parse-names":false,"suffix":""},{"dropping-particle":"","family":"Mueter","given":"Franz J.","non-dropping-particle":"","parse-names":false,"suffix":""},{"dropping-particle":"","family":"Duffy-Anderson","given":"Janet T.","non-dropping-particle":"","parse-names":false,"suffix":""},{"dropping-particle":"","family":"Busby","given":"Morgan S.","non-dropping-particle":"","parse-names":false,"suffix":""},{"dropping-particle":"","family":"Robertis","given":"Alex","non-dropping-particle":"De","parse-names":false,"suffix":""}],"container-title":"Polar Biology","id":"ITEM-3","issue":"5","issued":{"date-parts":[["2019"]]},"page":"969-990","publisher":"Springer Berlin Heidelberg","title":"Spatio-temporal distribution of Polar Cod (Boreogadus saida) and Saffron Cod (Eleginus gracilis) early life stages in the Pacific Arctic","type":"article-journal","volume":"42"},"uris":["http://www.mendeley.com/documents/?uuid=e66a6d5d-2b1e-4f07-bd08-c6d9a57a90f9"]}],"mendeley":{"formattedCitation":"(Bradstreet and Cross 1982; Harter et al. 2013; Vestfals et al. 2019)","plainTextFormattedCitation":"(Bradstreet and Cross 1982; Harter et al. 2013; Vestfals et al. 2019)"},"properties":{"noteIndex":0},"schema":"https://github.com/citation-style-language/schema/raw/master/csl-citation.json"}</w:instrText>
       </w:r>
       <w:r>
         <w:rPr>
@@ -2503,7 +2479,7 @@
           <w:rFonts w:cs="Times New Roman"/>
           <w:noProof/>
         </w:rPr>
-        <w:t>(Bradstreet and Cross 1982; Harter et al. 2013)</w:t>
+        <w:t>(Bradstreet and Cross 1982; Harter et al. 2013; Vestfals et al. 2019)</w:t>
       </w:r>
       <w:r>
         <w:rPr>
@@ -2516,105 +2492,6 @@
           <w:rFonts w:cs="Times New Roman"/>
         </w:rPr>
         <w:t xml:space="preserve">. </w:t>
-      </w:r>
-      <w:commentRangeStart w:id="4"/>
-      <w:r>
-        <w:rPr>
-          <w:rFonts w:cs="Times New Roman"/>
-        </w:rPr>
-        <w:t xml:space="preserve">Arctic Cod </w:t>
-      </w:r>
-      <w:r>
-        <w:rPr>
-          <w:rFonts w:cs="Times New Roman"/>
-        </w:rPr>
-        <w:t xml:space="preserve">also </w:t>
-      </w:r>
-      <w:r>
-        <w:rPr>
-          <w:rFonts w:cs="Times New Roman"/>
-        </w:rPr>
-        <w:t>undertake migratory behavior</w:t>
-      </w:r>
-      <w:r>
-        <w:rPr>
-          <w:rFonts w:cs="Times New Roman"/>
-        </w:rPr>
-        <w:t>s</w:t>
-      </w:r>
-      <w:r>
-        <w:rPr>
-          <w:rFonts w:cs="Times New Roman"/>
-        </w:rPr>
-        <w:t xml:space="preserve"> </w:t>
-      </w:r>
-      <w:r>
-        <w:rPr>
-          <w:rFonts w:cs="Times New Roman"/>
-        </w:rPr>
-        <w:t>ostensibly</w:t>
-      </w:r>
-      <w:r>
-        <w:rPr>
-          <w:rFonts w:cs="Times New Roman"/>
-        </w:rPr>
-        <w:t xml:space="preserve"> to encounter habitats with favorable conditions</w:t>
-      </w:r>
-      <w:r>
-        <w:rPr>
-          <w:rFonts w:cs="Times New Roman"/>
-        </w:rPr>
-        <w:t xml:space="preserve"> during winter months</w:t>
-      </w:r>
-      <w:r>
-        <w:rPr>
-          <w:rFonts w:cs="Times New Roman"/>
-        </w:rPr>
-        <w:t xml:space="preserve"> </w:t>
-      </w:r>
-      <w:r>
-        <w:rPr>
-          <w:rFonts w:cs="Times New Roman"/>
-        </w:rPr>
-        <w:fldChar w:fldCharType="begin" w:fldLock="1"/>
-      </w:r>
-      <w:r>
-        <w:rPr>
-          <w:rFonts w:cs="Times New Roman"/>
-        </w:rPr>
-        <w:instrText>ADDIN CSL_CITATION {"citationItems":[{"id":"ITEM-1","itemData":{"DOI":"10.1007/s00300-019-02494-4","ISBN":"0123456789","ISSN":"07224060","author":[{"dropping-particle":"","family":"Vestfals","given":"Cathleen D.","non-dropping-particle":"","parse-names":false,"suffix":""},{"dropping-particle":"","family":"Mueter","given":"Franz J.","non-dropping-particle":"","parse-names":false,"suffix":""},{"dropping-particle":"","family":"Duffy-Anderson","given":"Janet T.","non-dropping-particle":"","parse-names":false,"suffix":""},{"dropping-particle":"","family":"Busby","given":"Morgan S.","non-dropping-particle":"","parse-names":false,"suffix":""},{"dropping-particle":"","family":"Robertis","given":"Alex","non-dropping-particle":"De","parse-names":false,"suffix":""}],"container-title":"Polar Biology","id":"ITEM-1","issue":"5","issued":{"date-parts":[["2019"]]},"page":"969-990","publisher":"Springer Berlin Heidelberg","title":"Spatio-temporal distribution of Polar Cod (Boreogadus saida) and Saffron Cod (Eleginus gracilis) early life stages in the Pacific Arctic","type":"article-journal","volume":"42"},"uris":["http://www.mendeley.com/documents/?uuid=e66a6d5d-2b1e-4f07-bd08-c6d9a57a90f9"]}],"mendeley":{"formattedCitation":"(Vestfals et al. 2019)","plainTextFormattedCitation":"(Vestfals et al. 2019)","previouslyFormattedCitation":"(Vestfals et al. 2019)"},"properties":{"noteIndex":0},"schema":"https://github.com/citation-style-language/schema/raw/master/csl-citation.json"}</w:instrText>
-      </w:r>
-      <w:r>
-        <w:rPr>
-          <w:rFonts w:cs="Times New Roman"/>
-        </w:rPr>
-        <w:fldChar w:fldCharType="separate"/>
-      </w:r>
-      <w:r>
-        <w:rPr>
-          <w:rFonts w:cs="Times New Roman"/>
-          <w:noProof/>
-        </w:rPr>
-        <w:t>(Vestfals et al. 2019)</w:t>
-      </w:r>
-      <w:r>
-        <w:rPr>
-          <w:rFonts w:cs="Times New Roman"/>
-        </w:rPr>
-        <w:fldChar w:fldCharType="end"/>
-      </w:r>
-      <w:r>
-        <w:rPr>
-          <w:rFonts w:cs="Times New Roman"/>
-        </w:rPr>
-        <w:t xml:space="preserve">. </w:t>
-      </w:r>
-      <w:commentRangeEnd w:id="4"/>
-      <w:r>
-        <w:rPr>
-          <w:rStyle w:val="CommentReference"/>
-        </w:rPr>
-        <w:commentReference w:id="4"/>
       </w:r>
       <w:r>
         <w:rPr>
@@ -4098,7 +3975,7 @@
         <w:rPr>
           <w:rFonts w:cs="Times New Roman"/>
         </w:rPr>
-        <w:t xml:space="preserve"> Length </w:t>
+        <w:t xml:space="preserve">Length </w:t>
       </w:r>
       <w:r>
         <w:rPr>
@@ -5538,33 +5415,19 @@
         <w:rPr>
           <w:rFonts w:cs="Times New Roman"/>
         </w:rPr>
-        <w:t xml:space="preserve">”. Smoothing functions were restricted to k=3 to prevent overfitting of the </w:t>
-      </w:r>
-      <w:proofErr w:type="gramStart"/>
-      <w:r>
-        <w:rPr>
-          <w:rFonts w:cs="Times New Roman"/>
-        </w:rPr>
-        <w:t>model</w:t>
-      </w:r>
-      <w:r>
-        <w:rPr>
-          <w:rFonts w:cs="Times New Roman"/>
-        </w:rPr>
-        <w:t xml:space="preserve">, </w:t>
-      </w:r>
-      <w:r>
-        <w:rPr>
-          <w:rFonts w:cs="Times New Roman"/>
-        </w:rPr>
-        <w:t>and</w:t>
-      </w:r>
-      <w:proofErr w:type="gramEnd"/>
-      <w:r>
-        <w:rPr>
-          <w:rFonts w:cs="Times New Roman"/>
-        </w:rPr>
-        <w:t xml:space="preserve"> were </w:t>
+        <w:t>”. Smoothing functions were restricted to k=3 to prevent overfitting of the model</w:t>
+      </w:r>
+      <w:r>
+        <w:rPr>
+          <w:rFonts w:cs="Times New Roman"/>
+        </w:rPr>
+        <w:t xml:space="preserve"> </w:t>
+      </w:r>
+      <w:r>
+        <w:rPr>
+          <w:rFonts w:cs="Times New Roman"/>
+        </w:rPr>
+        <w:t xml:space="preserve">and were </w:t>
       </w:r>
       <w:r>
         <w:rPr>
@@ -5671,7 +5534,7 @@
         </w:rPr>
         <w:t>(</w:t>
       </w:r>
-      <w:commentRangeStart w:id="5"/>
+      <w:commentRangeStart w:id="3"/>
       <w:r>
         <w:rPr>
           <w:rFonts w:cs="Times New Roman"/>
@@ -5708,12 +5571,12 @@
         </w:rPr>
         <w:t xml:space="preserve"> combined</w:t>
       </w:r>
-      <w:commentRangeEnd w:id="5"/>
+      <w:commentRangeEnd w:id="3"/>
       <w:r>
         <w:rPr>
           <w:rStyle w:val="CommentReference"/>
         </w:rPr>
-        <w:commentReference w:id="5"/>
+        <w:commentReference w:id="3"/>
       </w:r>
       <w:r>
         <w:rPr>
@@ -6905,7 +6768,7 @@
           <w:rFonts w:eastAsiaTheme="minorEastAsia" w:cs="Times New Roman"/>
         </w:rPr>
       </w:pPr>
-      <w:bookmarkStart w:id="6" w:name="_Hlk4763739"/>
+      <w:bookmarkStart w:id="4" w:name="_Hlk4763739"/>
       <m:oMath>
         <m:r>
           <w:rPr>
@@ -6952,7 +6815,7 @@
           <m:t>Temperature+Salinity+Discharge+East/West Wind Direction</m:t>
         </m:r>
       </m:oMath>
-      <w:bookmarkEnd w:id="6"/>
+      <w:bookmarkEnd w:id="4"/>
       <w:r>
         <w:rPr>
           <w:rFonts w:eastAsiaTheme="minorEastAsia" w:cs="Times New Roman"/>
@@ -8692,15 +8555,7 @@
         <w:rPr>
           <w:rFonts w:cs="Times New Roman"/>
         </w:rPr>
-        <w:t xml:space="preserve">, with </w:t>
-      </w:r>
-      <w:commentRangeStart w:id="7"/>
-      <w:commentRangeStart w:id="8"/>
-      <w:r>
-        <w:rPr>
-          <w:rFonts w:cs="Times New Roman"/>
-        </w:rPr>
-        <w:t>the most common species</w:t>
+        <w:t>, with the most common species</w:t>
       </w:r>
       <w:r>
         <w:rPr>
@@ -8724,27 +8579,7 @@
         <w:rPr>
           <w:rFonts w:cs="Times New Roman"/>
         </w:rPr>
-        <w:t xml:space="preserve"> accounting for 33% of the total catch</w:t>
-      </w:r>
-      <w:commentRangeEnd w:id="7"/>
-      <w:r>
-        <w:rPr>
-          <w:rStyle w:val="CommentReference"/>
-        </w:rPr>
-        <w:commentReference w:id="7"/>
-      </w:r>
-      <w:commentRangeEnd w:id="8"/>
-      <w:r>
-        <w:rPr>
-          <w:rStyle w:val="CommentReference"/>
-        </w:rPr>
-        <w:commentReference w:id="8"/>
-      </w:r>
-      <w:r>
-        <w:rPr>
-          <w:rFonts w:cs="Times New Roman"/>
-        </w:rPr>
-        <w:t xml:space="preserve">. </w:t>
+        <w:t xml:space="preserve"> accounting for 33% of the total catch. </w:t>
       </w:r>
       <w:r>
         <w:rPr>
@@ -10323,7 +10158,7 @@
           </w:rPr>
           <m:t>Y</m:t>
         </m:r>
-        <w:bookmarkStart w:id="9" w:name="_Hlk16262055"/>
+        <w:bookmarkStart w:id="5" w:name="_Hlk16262055"/>
         <m:r>
           <w:rPr>
             <w:rFonts w:ascii="Cambria Math" w:hAnsi="Cambria Math" w:cs="Times New Roman"/>
@@ -10331,7 +10166,7 @@
           <m:t>ear</m:t>
         </m:r>
       </m:oMath>
-      <w:bookmarkEnd w:id="9"/>
+      <w:bookmarkEnd w:id="5"/>
       <w:r>
         <w:rPr>
           <w:rFonts w:eastAsiaTheme="minorEastAsia" w:cs="Times New Roman"/>
@@ -10482,8 +10317,6 @@
         </w:rPr>
         <w:t xml:space="preserve"> </w:t>
       </w:r>
-      <w:commentRangeStart w:id="10"/>
-      <w:commentRangeStart w:id="11"/>
       <w:r>
         <w:t xml:space="preserve">Analysis of the </w:t>
       </w:r>
@@ -10535,24 +10368,7 @@
         <w:t xml:space="preserve"> 0.003</w:t>
       </w:r>
       <w:r>
-        <w:t xml:space="preserve">, respectively). </w:t>
-      </w:r>
-      <w:commentRangeEnd w:id="10"/>
-      <w:r>
-        <w:rPr>
-          <w:rStyle w:val="CommentReference"/>
-        </w:rPr>
-        <w:commentReference w:id="10"/>
-      </w:r>
-      <w:commentRangeEnd w:id="11"/>
-      <w:r>
-        <w:rPr>
-          <w:rStyle w:val="CommentReference"/>
-        </w:rPr>
-        <w:commentReference w:id="11"/>
-      </w:r>
-      <w:r>
-        <w:t>Species composition was associated with water salinity (R</w:t>
+        <w:t>, respectively). Species composition was associated with water salinity (R</w:t>
       </w:r>
       <w:r>
         <w:rPr>
@@ -10594,29 +10410,7 @@
         <w:t>0.058</w:t>
       </w:r>
       <w:r>
-        <w:t xml:space="preserve">). We also found that species composition </w:t>
-      </w:r>
-      <w:commentRangeStart w:id="12"/>
-      <w:commentRangeStart w:id="13"/>
-      <w:r>
-        <w:t xml:space="preserve">was significantly different among stations </w:t>
-      </w:r>
-      <w:commentRangeEnd w:id="12"/>
-      <w:r>
-        <w:rPr>
-          <w:rStyle w:val="CommentReference"/>
-        </w:rPr>
-        <w:commentReference w:id="12"/>
-      </w:r>
-      <w:commentRangeEnd w:id="13"/>
-      <w:r>
-        <w:rPr>
-          <w:rStyle w:val="CommentReference"/>
-        </w:rPr>
-        <w:commentReference w:id="13"/>
-      </w:r>
-      <w:r>
-        <w:t>(R</w:t>
+        <w:t>). We also found that species composition was significantly different among stations (R</w:t>
       </w:r>
       <w:r>
         <w:rPr>
@@ -12023,7 +11817,7 @@
         <w:fldChar w:fldCharType="begin" w:fldLock="1"/>
       </w:r>
       <w:r>
-        <w:instrText>ADDIN CSL_CITATION {"citationItems":[{"id":"ITEM-1","itemData":{"DOI":"10.1111/j.1095-8649.1993.tb00581.x","ISSN":"10958649","abstract":"463-474","author":[{"dropping-particle":"","family":"Fechhelm","given":"Robert G.","non-dropping-particle":"","parse-names":false,"suffix":""},{"dropping-particle":"","family":"Fitzgerald","given":"P. S.","non-dropping-particle":"","parse-names":false,"suffix":""},{"dropping-particle":"","family":"Bryan","given":"J. D.","non-dropping-particle":"","parse-names":false,"suffix":""},{"dropping-particle":"","family":"Gallaway","given":"Benny J.","non-dropping-particle":"","parse-names":false,"suffix":""}],"container-title":"Journal of Fish Biology","id":"ITEM-1","issue":"3","issued":{"date-parts":[["1993"]]},"page":"463-474","title":"Effect of salinity and temperature on the growth of yearling Arctic Cisco (Coregonus autumnalis) of the Alaskan Beaufort Sea","type":"article","volume":"43"},"uris":["http://www.mendeley.com/documents/?uuid=25601ffa-1577-4359-b315-3e6281d2ec5c"]},{"id":"ITEM-2","itemData":{"DOI":"10.1577/1548-8659(1992)121&lt;0001:MOISTA&gt;2.3.CO;2","ISBN":"0002-8487","ISSN":"15488659","abstract":"Daily length-frequency data were used to assess the effect of water temperature and salinity on the in situ summer growth of age-1 broad whitefish Coregonus nasus collected in the Sagavanirktok River delta in arctic Alaska. Summer growth patterns for the years 1982 and 1985- 1989 were approximated as piecewise linear functions whose slopes were regressed against mean surface water temperature and salinity in the delta for each designated period. Multiple-regression analysis indicated that growth rate was significantly correlated with water temperature (P &lt; 0.01) but not with salinity (P = 0.28). The growth-temperature relationship was described by both a linear and a polynomial function. Both functions were used to generate growth patterns for each of the six study years, based upon water temperature. The linear function modeled the 6 years of growth data with a mean absolute error of 2.1 mm (SD, 1.5 mm) and the polynomial function with a mean absolute error of 3.8 mm (SD, 3.0 mm). If independent verification proves the model to be applicable to other coastal regions of northern Alaska and Canada, the model would have direct application in assessing impacts of oil and gas development in the Arctic.","author":[{"dropping-particle":"","family":"Fechhelm","given":"Robert G.","non-dropping-particle":"","parse-names":false,"suffix":""},{"dropping-particle":"","family":"Dillinger Jr.","given":"Robert E.","non-dropping-particle":"","parse-names":false,"suffix":""},{"dropping-particle":"","family":"Gallaway","given":"Benny J.","non-dropping-particle":"","parse-names":false,"suffix":""},{"dropping-particle":"","family":"Griffiths","given":"William B.","non-dropping-particle":"","parse-names":false,"suffix":""}],"container-title":"Transactions of the American Fisheries Society","id":"ITEM-2","issue":"1","issued":{"date-parts":[["1992"]]},"page":"1-12","title":"Modeling of in situ temperature and growth relationships for yearling Broad Whitefish in Prudhoe Bay, Alaska","type":"article-journal","volume":"121"},"uris":["http://www.mendeley.com/documents/?uuid=1a7274b6-7b15-4491-a999-fe7bd10c3630"]},{"id":"ITEM-3","itemData":{"DOI":"10.1577/1548-8659(1995)124&lt;0055:AOAISG&gt;2.3.CO;2","ISSN":"0002-8487","abstract":"A previously described in situ growth model was used to predict the summer growth of age-1 and age-2 broad whilefish Coregonus nasus in the Sagavanirktok River delta near Prudhoe Bay, Alaska, during 1990-1992. Comparisons of observed versus predicted weekly growth incre- ments over the entire 9-year study (1982 and 1985-1992) yielded r = 0.789 (N = 77; P &lt; 0.01) for age-1 fish and r = 0.522 (N = 70; P &lt; 0.01) for age-2 fish. Based on daily comparisons of observed versus predicted mean fork length, the model was able to predict growth in 1991 and 1992 with mean squared errors (MSE) of 3.0 and 1.8 mm for age-1 fish and 6.5 and 21.2 mm for agc-2 fish. Results were similar to those previously described for 1982 and 1985-1989. The model failed noticeably in 1990 for age-1 fish (MSE = 48.6), and model fit for age-2 fish (MSE = 29.9) was the poorest of the 9 years examined. Poor model fit for both year-classes in 1990 was attributed to a divergence of observed from predicted growth; observed growth began lagging predicted growth about the third week of July. By the end of August, predicted mean length exceeded observed length by 13.6 mm for age-1 fish and 12.8 mm for age-2 fish. Data suggest that the divergence in growth began at the time of a massive immigration of least ciscoes C. sardinella into the delta. We speculate that the presence of least ciscoes may have overtaxed the trophic carrying capacity of the delta, thereby curtailing the growth of young broad whitefish.","author":[{"dropping-particle":"","family":"Fechhelm","given":"Robert G.","non-dropping-particle":"","parse-names":false,"suffix":""},{"dropping-particle":"","family":"Griffiths","given":"William B.","non-dropping-particle":"","parse-names":false,"suffix":""},{"dropping-particle":"","family":"Bryan","given":"James D.","non-dropping-particle":"","parse-names":false,"suffix":""},{"dropping-particle":"","family":"Gallaway","given":"Benny J.","non-dropping-particle":"","parse-names":false,"suffix":""},{"dropping-particle":"","family":"Wilson","given":"William J.","non-dropping-particle":"","parse-names":false,"suffix":""}],"container-title":"Transactions of the American Fisheries Society","id":"ITEM-3","issue":"1","issued":{"date-parts":[["1995","1"]]},"page":"55-69","title":"Application of an in situ growth model: Inferred instance of interspecific trophic competition between anadromous fishes of Prudhoe Bay, Alaska","type":"article-journal","volume":"124"},"uris":["http://www.mendeley.com/documents/?uuid=8a6f25c8-6a71-4618-84ba-d53436c2ca46"]},{"id":"ITEM-4","itemData":{"DOI":"10.1007/s00300-015-1761-5","ISSN":"07224060","abstract":"The thermal sensitivity of Arctic fish species is poorly understood, yet such data are a critical component of forecasting and understanding ecosystem impacts of climate change. In this study, we experimentally measured temperature-dependent growth and routine swim activity in the juvenile stage of two Arctic gadids (Arctic cod, Bore-ogadus saida and saffron cod, Eleginus gracilis) and two North Pacific gadids (walleye pollock, Gadus chalcogrammus and Pacific cod, Gadus macrocephalus) over a 6-week growth period across five temperatures (0, 5, 9, 16 and 20 °C). Arctic cod demonstrated a cold-water, stenothermic response in that there was relatively high growth at 0 °C (0.73 % day -1), near-maximal growth at 5 °C (1.35 % day -1) and negative impacts on activity, growth and survival at 16 °C. In contrast, saffron cod demonstrated a warmer-water, eurythermic response, and temperature had a positive effect on growth and condition beyond 16 °C. However, despite these distinct thermal responses, walleye pollock and Pacific cod grew 2–3 times faster than Arctic gadids across a relatively broad tem-perature range above 5 °C. These results, coupled with possible northward expansion by both Pacific cod and walleye pollock, suggest Arctic cod are highly vulnerable to continued climate change in the Arctic, especially in coastal areas of the Beaufort and Chukchi Seas where temperatures already exceed 14 °C in the summer growth period.","author":[{"dropping-particle":"","family":"Laurel","given":"Benjamin J.","non-dropping-particle":"","parse-names":false,"suffix":""},{"dropping-particle":"","family":"Spencer","given":"Mara","non-dropping-particle":"","parse-names":false,"suffix":""},{"dropping-particle":"","family":"Iseri","given":"Paul","non-dropping-particle":"","parse-names":false,"suffix":""},{"dropping-particle":"","family":"Copeman","given":"Louise A.","non-dropping-particle":"","parse-names":false,"suffix":""}],"container-title":"Polar Biology","id":"ITEM-4","issue":"6","issued":{"date-parts":[["2016"]]},"page":"1127-1135","publisher":"Springer Berlin Heidelberg","title":"Temperature-dependent growth and behavior of juvenile Arctic cod (Boreogadus saida) and co-occurring North Pacific gadids","type":"article-journal","volume":"39"},"uris":["http://www.mendeley.com/documents/?uuid=a898e56a-c653-4619-a3cf-22d6d0f48bfa"]},{"id":"ITEM-5","itemData":{"DOI":"10.1007/s00300-019-02494-4","ISBN":"0123456789","ISSN":"07224060","author":[{"dropping-particle":"","family":"Vestfals","given":"Cathleen D.","non-dropping-particle":"","parse-names":false,"suffix":""},{"dropping-particle":"","family":"Mueter","given":"Franz J.","non-dropping-particle":"","parse-names":false,"suffix":""},{"dropping-particle":"","family":"Duffy-Anderson","given":"Janet T.","non-dropping-particle":"","parse-names":false,"suffix":""},{"dropping-particle":"","family":"Busby","given":"Morgan S.","non-dropping-particle":"","parse-names":false,"suffix":""},{"dropping-particle":"","family":"Robertis","given":"Alex","non-dropping-particle":"De","parse-names":false,"suffix":""}],"container-title":"Polar Biology","id":"ITEM-5","issue":"5","issued":{"date-parts":[["2019"]]},"page":"969-990","publisher":"Springer Berlin Heidelberg","title":"Spatio-temporal distribution of Polar Cod (Boreogadus saida) and Saffron Cod (Eleginus gracilis) early life stages in the Pacific Arctic","type":"article-journal","volume":"42"},"uris":["http://www.mendeley.com/documents/?uuid=e66a6d5d-2b1e-4f07-bd08-c6d9a57a90f9"]},{"id":"ITEM-6","itemData":{"DOI":"10.1126/sciadv.aas8821","ISSN":"23752548","abstract":" Rapid climate change in the Northeast Atlantic and Arctic poses a threat to some of the world’s largest fish populations. Impacts of warming and acidification may become accessible through mechanism-based risk assessments and projections of future habitat suitability. We show that ocean acidification causes a narrowing of embryonic thermal ranges, which identifies the suitability of spawning habitats as a critical life-history bottleneck for two abundant cod species. Embryonic tolerance ranges linked to climate simulations reveal that ever-increasing CO 2 emissions [Representative Concentration Pathway (RCP) 8.5] will deteriorate suitability of present spawning habitat for both Atlantic cod ( Gadus morhua ) and Polar cod ( Boreogadus saida ) by 2100. Moderate warming (RCP4.5) may avert dangerous climate impacts on Atlantic cod but still leaves few spawning areas for the more vulnerable Polar cod, which also loses the benefits of an ice-covered ocean. Emissions following RCP2.6, however, support largely unchanged habitat suitability for both species, suggesting that risks are minimized if warming is held “below 2°C, if not 1.5°C,” as pledged by the Paris Agreement. ","author":[{"dropping-particle":"","family":"Dahlke","given":"Flemming T.","non-dropping-particle":"","parse-names":false,"suffix":""},{"dropping-particle":"","family":"Butzin","given":"Martin","non-dropping-particle":"","parse-names":false,"suffix":""},{"dropping-particle":"","family":"Nahrgang","given":"Jasmine","non-dropping-particle":"","parse-names":false,"suffix":""},{"dropping-particle":"","family":"Puvanendran","given":"Velmurugu","non-dropping-particle":"","parse-names":false,"suffix":""},{"dropping-particle":"","family":"Mortensen","given":"Atle","non-dropping-particle":"","parse-names":false,"suffix":""},{"dropping-particle":"","family":"Pörtner","given":"Hans Otto","non-dropping-particle":"","parse-names":false,"suffix":""},{"dropping-particle":"","family":"Storch","given":"Daniela","non-dropping-particle":"","parse-names":false,"suffix":""}],"container-title":"Science Advances","id":"ITEM-6","issue":"11","issued":{"date-parts":[["2018"]]},"page":"1-11","title":"Northern cod species face spawning habitat losses if global warming exceeds 1.5°C","type":"article-journal","volume":"4"},"uris":["http://www.mendeley.com/documents/?uuid=4382b086-5db9-4d40-b0ea-a25fac5ac35b"]}],"mendeley":{"formattedCitation":"(Fechhelm et al. 1992, 1993, 1995; Laurel et al. 2016; Dahlke et al. 2018; Vestfals et al. 2019)","manualFormatting":"Fechhelm et al. 1992, 1993, 1995; Laurel et al. 2016; Dahlke et al. 2018; Vestfals et al. 2019)","plainTextFormattedCitation":"(Fechhelm et al. 1992, 1993, 1995; Laurel et al. 2016; Dahlke et al. 2018; Vestfals et al. 2019)","previouslyFormattedCitation":"(Fechhelm et al. 1992, 1993, 1995; Laurel et al. 2016; Dahlke et al. 2018; Vestfals et al. 2019)"},"properties":{"noteIndex":0},"schema":"https://github.com/citation-style-language/schema/raw/master/csl-citation.json"}</w:instrText>
+        <w:instrText>ADDIN CSL_CITATION {"citationItems":[{"id":"ITEM-1","itemData":{"DOI":"10.1111/j.1095-8649.1993.tb00581.x","ISSN":"10958649","abstract":"463-474","author":[{"dropping-particle":"","family":"Fechhelm","given":"Robert G.","non-dropping-particle":"","parse-names":false,"suffix":""},{"dropping-particle":"","family":"Fitzgerald","given":"P. S.","non-dropping-particle":"","parse-names":false,"suffix":""},{"dropping-particle":"","family":"Bryan","given":"J. D.","non-dropping-particle":"","parse-names":false,"suffix":""},{"dropping-particle":"","family":"Gallaway","given":"Benny J.","non-dropping-particle":"","parse-names":false,"suffix":""}],"container-title":"Journal of Fish Biology","id":"ITEM-1","issue":"3","issued":{"date-parts":[["1993"]]},"page":"463-474","title":"Effect of salinity and temperature on the growth of yearling Arctic Cisco (Coregonus autumnalis) of the Alaskan Beaufort Sea","type":"article","volume":"43"},"uris":["http://www.mendeley.com/documents/?uuid=25601ffa-1577-4359-b315-3e6281d2ec5c"]},{"id":"ITEM-2","itemData":{"DOI":"10.1577/1548-8659(1992)121&lt;0001:MOISTA&gt;2.3.CO;2","ISBN":"0002-8487","ISSN":"15488659","abstract":"Daily length-frequency data were used to assess the effect of water temperature and salinity on the in situ summer growth of age-1 broad whitefish Coregonus nasus collected in the Sagavanirktok River delta in arctic Alaska. Summer growth patterns for the years 1982 and 1985- 1989 were approximated as piecewise linear functions whose slopes were regressed against mean surface water temperature and salinity in the delta for each designated period. Multiple-regression analysis indicated that growth rate was significantly correlated with water temperature (P &lt; 0.01) but not with salinity (P = 0.28). The growth-temperature relationship was described by both a linear and a polynomial function. Both functions were used to generate growth patterns for each of the six study years, based upon water temperature. The linear function modeled the 6 years of growth data with a mean absolute error of 2.1 mm (SD, 1.5 mm) and the polynomial function with a mean absolute error of 3.8 mm (SD, 3.0 mm). If independent verification proves the model to be applicable to other coastal regions of northern Alaska and Canada, the model would have direct application in assessing impacts of oil and gas development in the Arctic.","author":[{"dropping-particle":"","family":"Fechhelm","given":"Robert G.","non-dropping-particle":"","parse-names":false,"suffix":""},{"dropping-particle":"","family":"Dillinger Jr.","given":"Robert E.","non-dropping-particle":"","parse-names":false,"suffix":""},{"dropping-particle":"","family":"Gallaway","given":"Benny J.","non-dropping-particle":"","parse-names":false,"suffix":""},{"dropping-particle":"","family":"Griffiths","given":"William B.","non-dropping-particle":"","parse-names":false,"suffix":""}],"container-title":"Transactions of the American Fisheries Society","id":"ITEM-2","issue":"1","issued":{"date-parts":[["1992"]]},"page":"1-12","title":"Modeling of in situ temperature and growth relationships for yearling Broad Whitefish in Prudhoe Bay, Alaska","type":"article-journal","volume":"121"},"uris":["http://www.mendeley.com/documents/?uuid=1a7274b6-7b15-4491-a999-fe7bd10c3630"]},{"id":"ITEM-3","itemData":{"DOI":"10.1577/1548-8659(1995)124&lt;0055:AOAISG&gt;2.3.CO;2","ISSN":"0002-8487","abstract":"A previously described in situ growth model was used to predict the summer growth of age-1 and age-2 broad whilefish Coregonus nasus in the Sagavanirktok River delta near Prudhoe Bay, Alaska, during 1990-1992. Comparisons of observed versus predicted weekly growth incre- ments over the entire 9-year study (1982 and 1985-1992) yielded r = 0.789 (N = 77; P &lt; 0.01) for age-1 fish and r = 0.522 (N = 70; P &lt; 0.01) for age-2 fish. Based on daily comparisons of observed versus predicted mean fork length, the model was able to predict growth in 1991 and 1992 with mean squared errors (MSE) of 3.0 and 1.8 mm for age-1 fish and 6.5 and 21.2 mm for agc-2 fish. Results were similar to those previously described for 1982 and 1985-1989. The model failed noticeably in 1990 for age-1 fish (MSE = 48.6), and model fit for age-2 fish (MSE = 29.9) was the poorest of the 9 years examined. Poor model fit for both year-classes in 1990 was attributed to a divergence of observed from predicted growth; observed growth began lagging predicted growth about the third week of July. By the end of August, predicted mean length exceeded observed length by 13.6 mm for age-1 fish and 12.8 mm for age-2 fish. Data suggest that the divergence in growth began at the time of a massive immigration of least ciscoes C. sardinella into the delta. We speculate that the presence of least ciscoes may have overtaxed the trophic carrying capacity of the delta, thereby curtailing the growth of young broad whitefish.","author":[{"dropping-particle":"","family":"Fechhelm","given":"Robert G.","non-dropping-particle":"","parse-names":false,"suffix":""},{"dropping-particle":"","family":"Griffiths","given":"William B.","non-dropping-particle":"","parse-names":false,"suffix":""},{"dropping-particle":"","family":"Bryan","given":"James D.","non-dropping-particle":"","parse-names":false,"suffix":""},{"dropping-particle":"","family":"Gallaway","given":"Benny J.","non-dropping-particle":"","parse-names":false,"suffix":""},{"dropping-particle":"","family":"Wilson","given":"William J.","non-dropping-particle":"","parse-names":false,"suffix":""}],"container-title":"Transactions of the American Fisheries Society","id":"ITEM-3","issue":"1","issued":{"date-parts":[["1995","1"]]},"page":"55-69","title":"Application of an in situ growth model: Inferred instance of interspecific trophic competition between anadromous fishes of Prudhoe Bay, Alaska","type":"article-journal","volume":"124"},"uris":["http://www.mendeley.com/documents/?uuid=8a6f25c8-6a71-4618-84ba-d53436c2ca46"]},{"id":"ITEM-4","itemData":{"DOI":"10.1007/s00300-015-1761-5","ISSN":"07224060","abstract":"The thermal sensitivity of Arctic fish species is poorly understood, yet such data are a critical component of forecasting and understanding ecosystem impacts of climate change. In this study, we experimentally measured temperature-dependent growth and routine swim activity in the juvenile stage of two Arctic gadids (Arctic cod, Bore-ogadus saida and saffron cod, Eleginus gracilis) and two North Pacific gadids (walleye pollock, Gadus chalcogrammus and Pacific cod, Gadus macrocephalus) over a 6-week growth period across five temperatures (0, 5, 9, 16 and 20 °C). Arctic cod demonstrated a cold-water, stenothermic response in that there was relatively high growth at 0 °C (0.73 % day -1), near-maximal growth at 5 °C (1.35 % day -1) and negative impacts on activity, growth and survival at 16 °C. In contrast, saffron cod demonstrated a warmer-water, eurythermic response, and temperature had a positive effect on growth and condition beyond 16 °C. However, despite these distinct thermal responses, walleye pollock and Pacific cod grew 2–3 times faster than Arctic gadids across a relatively broad tem-perature range above 5 °C. These results, coupled with possible northward expansion by both Pacific cod and walleye pollock, suggest Arctic cod are highly vulnerable to continued climate change in the Arctic, especially in coastal areas of the Beaufort and Chukchi Seas where temperatures already exceed 14 °C in the summer growth period.","author":[{"dropping-particle":"","family":"Laurel","given":"Benjamin J.","non-dropping-particle":"","parse-names":false,"suffix":""},{"dropping-particle":"","family":"Spencer","given":"Mara","non-dropping-particle":"","parse-names":false,"suffix":""},{"dropping-particle":"","family":"Iseri","given":"Paul","non-dropping-particle":"","parse-names":false,"suffix":""},{"dropping-particle":"","family":"Copeman","given":"Louise A.","non-dropping-particle":"","parse-names":false,"suffix":""}],"container-title":"Polar Biology","id":"ITEM-4","issue":"6","issued":{"date-parts":[["2016"]]},"page":"1127-1135","publisher":"Springer Berlin Heidelberg","title":"Temperature-dependent growth and behavior of juvenile Arctic cod (Boreogadus saida) and co-occurring North Pacific gadids","type":"article-journal","volume":"39"},"uris":["http://www.mendeley.com/documents/?uuid=a898e56a-c653-4619-a3cf-22d6d0f48bfa"]},{"id":"ITEM-5","itemData":{"DOI":"10.1007/s00300-019-02494-4","ISBN":"0123456789","ISSN":"07224060","author":[{"dropping-particle":"","family":"Vestfals","given":"Cathleen D.","non-dropping-particle":"","parse-names":false,"suffix":""},{"dropping-particle":"","family":"Mueter","given":"Franz J.","non-dropping-particle":"","parse-names":false,"suffix":""},{"dropping-particle":"","family":"Duffy-Anderson","given":"Janet T.","non-dropping-particle":"","parse-names":false,"suffix":""},{"dropping-particle":"","family":"Busby","given":"Morgan S.","non-dropping-particle":"","parse-names":false,"suffix":""},{"dropping-particle":"","family":"Robertis","given":"Alex","non-dropping-particle":"De","parse-names":false,"suffix":""}],"container-title":"Polar Biology","id":"ITEM-5","issue":"5","issued":{"date-parts":[["2019"]]},"page":"969-990","publisher":"Springer Berlin Heidelberg","title":"Spatio-temporal distribution of Polar Cod (Boreogadus saida) and Saffron Cod (Eleginus gracilis) early life stages in the Pacific Arctic","type":"article-journal","volume":"42"},"uris":["http://www.mendeley.com/documents/?uuid=e66a6d5d-2b1e-4f07-bd08-c6d9a57a90f9"]},{"id":"ITEM-6","itemData":{"DOI":"10.1126/sciadv.aas8821","ISSN":"23752548","abstract":" Rapid climate change in the Northeast Atlantic and Arctic poses a threat to some of the world’s largest fish populations. Impacts of warming and acidification may become accessible through mechanism-based risk assessments and projections of future habitat suitability. We show that ocean acidification causes a narrowing of embryonic thermal ranges, which identifies the suitability of spawning habitats as a critical life-history bottleneck for two abundant cod species. Embryonic tolerance ranges linked to climate simulations reveal that ever-increasing CO 2 emissions [Representative Concentration Pathway (RCP) 8.5] will deteriorate suitability of present spawning habitat for both Atlantic cod ( Gadus morhua ) and Polar cod ( Boreogadus saida ) by 2100. Moderate warming (RCP4.5) may avert dangerous climate impacts on Atlantic cod but still leaves few spawning areas for the more vulnerable Polar cod, which also loses the benefits of an ice-covered ocean. Emissions following RCP2.6, however, support largely unchanged habitat suitability for both species, suggesting that risks are minimized if warming is held “below 2°C, if not 1.5°C,” as pledged by the Paris Agreement. ","author":[{"dropping-particle":"","family":"Dahlke","given":"Flemming T.","non-dropping-particle":"","parse-names":false,"suffix":""},{"dropping-particle":"","family":"Butzin","given":"Martin","non-dropping-particle":"","parse-names":false,"suffix":""},{"dropping-particle":"","family":"Nahrgang","given":"Jasmine","non-dropping-particle":"","parse-names":false,"suffix":""},{"dropping-particle":"","family":"Puvanendran","given":"Velmurugu","non-dropping-particle":"","parse-names":false,"suffix":""},{"dropping-particle":"","family":"Mortensen","given":"Atle","non-dropping-particle":"","parse-names":false,"suffix":""},{"dropping-particle":"","family":"Pörtner","given":"Hans Otto","non-dropping-particle":"","parse-names":false,"suffix":""},{"dropping-particle":"","family":"Storch","given":"Daniela","non-dropping-particle":"","parse-names":false,"suffix":""}],"container-title":"Science Advances","id":"ITEM-6","issue":"11","issued":{"date-parts":[["2018"]]},"page":"1-11","title":"Northern cod species face spawning habitat losses if global warming exceeds 1.5°C","type":"article-journal","volume":"4"},"uris":["http://www.mendeley.com/documents/?uuid=217a9007-e67d-49f0-9e1c-06de7a07b789"]}],"mendeley":{"formattedCitation":"(Fechhelm et al. 1992, 1993, 1995; Laurel et al. 2016; Dahlke et al. 2018; Vestfals et al. 2019)","manualFormatting":"Fechhelm et al. 1992, 1993, 1995; Laurel et al. 2016; Dahlke et al. 2018; Vestfals et al. 2019)","plainTextFormattedCitation":"(Fechhelm et al. 1992, 1993, 1995; Laurel et al. 2016; Dahlke et al. 2018; Vestfals et al. 2019)","previouslyFormattedCitation":"(Fechhelm et al. 1992, 1993, 1995; Laurel et al. 2016; Dahlke et al. 2018; Vestfals et al. 2019)"},"properties":{"noteIndex":0},"schema":"https://github.com/citation-style-language/schema/raw/master/csl-citation.json"}</w:instrText>
       </w:r>
       <w:r>
         <w:fldChar w:fldCharType="separate"/>
@@ -12099,9 +11893,6 @@
       </w:r>
       <w:r>
         <w:t xml:space="preserve"> that favored species that were more generalist in life history. </w:t>
-      </w:r>
-      <w:r>
-        <w:t xml:space="preserve">  </w:t>
       </w:r>
     </w:p>
     <w:p>
@@ -12247,7 +12038,7 @@
         <w:fldChar w:fldCharType="begin" w:fldLock="1"/>
       </w:r>
       <w:r>
-        <w:instrText>ADDIN CSL_CITATION {"citationItems":[{"id":"ITEM-1","itemData":{"DOI":"10.1111/j.1365-2486.2007.01518.x","abstract":"Climate change has been predicted to lead to changes in local and regional species richness through species extinctions and latitudinal ranges shifts. Here, we show that species richness of fish in the North Sea, a group of ecological and socio-economical importance, has increased over a 22-year period and that this rise is related to higher water temperatures. Over eight times more fish species displayed increased distribution ranges in the North Sea (mainly small-sized species of southerly origin) compared with those whose range decreased (primarily large and northerly species). This increase in species richness can be explained from the fact that fish species richness in general decreases with latitude. This observation confirms that the interaction between large- scale biogeographical patterns and climate change may lead to increasing species richness at temperate latitudes. Keywords: biodiversity, biogeography, cli","author":[{"dropping-particle":"","family":"Hiddink","given":"J. G.","non-dropping-particle":"","parse-names":false,"suffix":""},{"dropping-particle":"","family":"Hofstede","given":"R.","non-dropping-particle":"ter","parse-names":false,"suffix":""}],"container-title":"Global Change Biology","id":"ITEM-1","issued":{"date-parts":[["2008"]]},"page":"453-460","title":"Climate induced increases in species richness of marine fishes","type":"article-journal","volume":"14"},"uris":["http://www.mendeley.com/documents/?uuid=cd2a3e71-7ad9-4ccc-b4d1-c6854857133b"]},{"id":"ITEM-2","itemData":{"DOI":"10.1126/science.1121365","author":[{"dropping-particle":"","family":"Grebmeier","given":"Jacqueline M.","non-dropping-particle":"","parse-names":false,"suffix":""},{"dropping-particle":"","family":"Overland","given":"James E.","non-dropping-particle":"","parse-names":false,"suffix":""},{"dropping-particle":"","family":"Moore","given":"Sue E.","non-dropping-particle":"","parse-names":false,"suffix":""},{"dropping-particle":"V.","family":"Farley","given":"Ed","non-dropping-particle":"","parse-names":false,"suffix":""},{"dropping-particle":"","family":"Carmack","given":"Eddy C.","non-dropping-particle":"","parse-names":false,"suffix":""},{"dropping-particle":"","family":"Cooper","given":"Lee W.","non-dropping-particle":"","parse-names":false,"suffix":""},{"dropping-particle":"","family":"Frey","given":"Karen E.","non-dropping-particle":"","parse-names":false,"suffix":""},{"dropping-particle":"","family":"Helle","given":"John H.","non-dropping-particle":"","parse-names":false,"suffix":""},{"dropping-particle":"","family":"Mclaughlin","given":"Fiona A.","non-dropping-particle":"","parse-names":false,"suffix":""},{"dropping-particle":"","family":"Mcnutt","given":"S. Lyn","non-dropping-particle":"","parse-names":false,"suffix":""}],"container-title":"Science","id":"ITEM-2","issued":{"date-parts":[["2006"]]},"page":"1461-1464","title":"A major ecosystem shift in the northern Bering Sea","type":"article-journal","volume":"311"},"uris":["http://www.mendeley.com/documents/?uuid=26aba915-948d-41b7-9062-252a88e5e6e6"]},{"id":"ITEM-3","itemData":{"DOI":"10.5670/oceanog.2011.75","ISSN":"10428275","abstract":"The societal need for-and urgency of obtaining-basic information on the distribution of arctic marine species and biological communities has dramatically increased in recent decades as facets of the human footprint alter arctic marine biodiversity. The primary goals of this article are to present updated species inventories based on focused biodiversity research over the last decade, to give examples of emerging recent changes in diversity as indicators of environmental change, and to recommend future diversity related research areas. Species inventories across all eukaryotic taxonomic levels now total close to 8,000 species, with several thousand additional benthic species predicted to be recorded or discovered in the future. The currently known arctic species richness estimate includes close to 2,000 phytoplankton taxa, over 1,000 ice-associated protists, greater than 50 ice-associated metazoans, similar to 350 multicellular zooplankton species, over 4,500 benthic protozoans and invertebrates, at least 160 macroalgae, 243 fishes, 64 seabirds, and 16 marine mammals. Endemic and abundant species are present in all three environmental realms (sea ice, water column, and seafloor) and across phyla. The few published time series on Arctic marine biodiversity have detected interannual and interdecadal variability or changes both in pelagic and benthic habitats, and at virtually all trophic levels. We identify knowledge gaps and stress the urgency to fill them. We recommend regular, strategic, and sustained monitoring of Arctic marine biodiversity in a public, open-access fashion in order to provide comprehensive data to inform management, conservation, and other decisions","author":[{"dropping-particle":"","family":"Bluhm","given":"Bodil A.","non-dropping-particle":"","parse-names":false,"suffix":""},{"dropping-particle":"","family":"Gebruk","given":"Andrey","non-dropping-particle":"","parse-names":false,"suffix":""},{"dropping-particle":"","family":"Gradinger","given":"Rolf R.","non-dropping-particle":"","parse-names":false,"suffix":""},{"dropping-particle":"","family":"Hopcroft","given":"Russell","non-dropping-particle":"","parse-names":false,"suffix":""},{"dropping-particle":"","family":"Huettmann","given":"Falk","non-dropping-particle":"","parse-names":false,"suffix":""},{"dropping-particle":"","family":"Kosobokova","given":"Ksenia","non-dropping-particle":"","parse-names":false,"suffix":""},{"dropping-particle":"","family":"Sirenko","given":"Boris","non-dropping-particle":"","parse-names":false,"suffix":""},{"dropping-particle":"","family":"Weslawski","given":"Marcin","non-dropping-particle":"","parse-names":false,"suffix":""}],"container-title":"Oceanography","id":"ITEM-3","issue":"3","issued":{"date-parts":[["2011"]]},"page":"232-248","title":"Arctic Marine Biodiversity: An Update of Species Richness and Examples of Biodiversity Change","type":"article-journal","volume":"24"},"uris":["http://www.mendeley.com/documents/?uuid=880065ba-a803-47a2-a81f-7b509e9352b6"]},{"id":"ITEM-4","itemData":{"abstract":"Seasonal ice cover creates a pool of cold bottom water on the eastern Bering Sea continental shelf each winter. The southern edge of this cold pool, which defines the ecotone between arctic and subarctic communities, has retreated ~230 km northward since the early 1980s. Bottom trawl surveys of fish and invertebrates in the southeastern Bering Sea (1982–2006) show a coincident reorganization in community composition by latitude. Survey catches show community-wide northward distribution shifts, and the area formerly covered by the cold pool has seen increases in total biomass, species richness, and average trophic level as subarctic fauna have colonized newly favorable habitats. Warming climate has immediate management implications, as 57% of variability in commercial snow crab (Chionoecetes opilio) catch is explained by winter sea ice extent. Several measures of community distribution and structure show linear relationships with bottom temperature, suggesting warming climate as the primary cause of changing biogeography. However, residual variability in distribution not explained by climate shows a strong temporal trend, suggesting that internal community dynamics also contribute to changing biogeography. Variability among taxa in their response to temperature was not explained by commercial status or life history traits, suggesting that species-specific responses to future warming will be difficult to predict.","author":[{"dropping-particle":"","family":"Mueter","given":"Franz J.","non-dropping-particle":"","parse-names":false,"suffix":""},{"dropping-particle":"","family":"Litzow","given":"Michael A.","non-dropping-particle":"","parse-names":false,"suffix":""}],"container-title":"Ecological Applications","id":"ITEM-4","issue":"2","issued":{"date-parts":[["2008"]]},"page":"309-320","title":"Sea ice retreat alters the biogeography of the Bering Sea","type":"article-journal","volume":"18"},"uris":["http://www.mendeley.com/documents/?uuid=e32be2a4-36b7-44b9-a060-3856679a4c04"]}],"mendeley":{"formattedCitation":"(Grebmeier et al. 2006; Hiddink and ter Hofstede 2008; Mueter and Litzow 2008; Bluhm et al. 2011)","plainTextFormattedCitation":"(Grebmeier et al. 2006; Hiddink and ter Hofstede 2008; Mueter and Litzow 2008; Bluhm et al. 2011)","previouslyFormattedCitation":"(Grebmeier et al. 2006; Hiddink and ter Hofstede 2008; Mueter and Litzow 2008; Bluhm et al. 2011)"},"properties":{"noteIndex":0},"schema":"https://github.com/citation-style-language/schema/raw/master/csl-citation.json"}</w:instrText>
+        <w:instrText>ADDIN CSL_CITATION {"citationItems":[{"id":"ITEM-1","itemData":{"DOI":"10.1111/j.1365-2486.2007.01518.x","abstract":"Climate change has been predicted to lead to changes in local and regional species richness through species extinctions and latitudinal ranges shifts. Here, we show that species richness of fish in the North Sea, a group of ecological and socio-economical importance, has increased over a 22-year period and that this rise is related to higher water temperatures. Over eight times more fish species displayed increased distribution ranges in the North Sea (mainly small-sized species of southerly origin) compared with those whose range decreased (primarily large and northerly species). This increase in species richness can be explained from the fact that fish species richness in general decreases with latitude. This observation confirms that the interaction between large- scale biogeographical patterns and climate change may lead to increasing species richness at temperate latitudes. Keywords: biodiversity, biogeography, cli","author":[{"dropping-particle":"","family":"Hiddink","given":"J. G.","non-dropping-particle":"","parse-names":false,"suffix":""},{"dropping-particle":"","family":"Hofstede","given":"R.","non-dropping-particle":"ter","parse-names":false,"suffix":""}],"container-title":"Global Change Biology","id":"ITEM-1","issued":{"date-parts":[["2008"]]},"page":"453-460","title":"Climate induced increases in species richness of marine fishes","type":"article-journal","volume":"14"},"uris":["http://www.mendeley.com/documents/?uuid=cd2a3e71-7ad9-4ccc-b4d1-c6854857133b"]},{"id":"ITEM-2","itemData":{"DOI":"10.1126/science.1121365","author":[{"dropping-particle":"","family":"Grebmeier","given":"Jacqueline M.","non-dropping-particle":"","parse-names":false,"suffix":""},{"dropping-particle":"","family":"Overland","given":"James E.","non-dropping-particle":"","parse-names":false,"suffix":""},{"dropping-particle":"","family":"Moore","given":"Sue E.","non-dropping-particle":"","parse-names":false,"suffix":""},{"dropping-particle":"V.","family":"Farley","given":"Ed","non-dropping-particle":"","parse-names":false,"suffix":""},{"dropping-particle":"","family":"Carmack","given":"Eddy C.","non-dropping-particle":"","parse-names":false,"suffix":""},{"dropping-particle":"","family":"Cooper","given":"Lee W.","non-dropping-particle":"","parse-names":false,"suffix":""},{"dropping-particle":"","family":"Frey","given":"Karen E.","non-dropping-particle":"","parse-names":false,"suffix":""},{"dropping-particle":"","family":"Helle","given":"John H.","non-dropping-particle":"","parse-names":false,"suffix":""},{"dropping-particle":"","family":"Mclaughlin","given":"Fiona A.","non-dropping-particle":"","parse-names":false,"suffix":""},{"dropping-particle":"","family":"Mcnutt","given":"S. Lyn","non-dropping-particle":"","parse-names":false,"suffix":""}],"container-title":"Science","id":"ITEM-2","issued":{"date-parts":[["2006"]]},"page":"1461-1464","title":"A major ecosystem shift in the northern Bering Sea","type":"article-journal","volume":"311"},"uris":["http://www.mendeley.com/documents/?uuid=26aba915-948d-41b7-9062-252a88e5e6e6"]},{"id":"ITEM-3","itemData":{"DOI":"10.5670/oceanog.2011.75","ISSN":"10428275","abstract":"The societal need for-and urgency of obtaining-basic information on the distribution of arctic marine species and biological communities has dramatically increased in recent decades as facets of the human footprint alter arctic marine biodiversity. The primary goals of this article are to present updated species inventories based on focused biodiversity research over the last decade, to give examples of emerging recent changes in diversity as indicators of environmental change, and to recommend future diversity related research areas. Species inventories across all eukaryotic taxonomic levels now total close to 8,000 species, with several thousand additional benthic species predicted to be recorded or discovered in the future. The currently known arctic species richness estimate includes close to 2,000 phytoplankton taxa, over 1,000 ice-associated protists, greater than 50 ice-associated metazoans, similar to 350 multicellular zooplankton species, over 4,500 benthic protozoans and invertebrates, at least 160 macroalgae, 243 fishes, 64 seabirds, and 16 marine mammals. Endemic and abundant species are present in all three environmental realms (sea ice, water column, and seafloor) and across phyla. The few published time series on Arctic marine biodiversity have detected interannual and interdecadal variability or changes both in pelagic and benthic habitats, and at virtually all trophic levels. We identify knowledge gaps and stress the urgency to fill them. We recommend regular, strategic, and sustained monitoring of Arctic marine biodiversity in a public, open-access fashion in order to provide comprehensive data to inform management, conservation, and other decisions","author":[{"dropping-particle":"","family":"Bluhm","given":"Bodil A.","non-dropping-particle":"","parse-names":false,"suffix":""},{"dropping-particle":"","family":"Gebruk","given":"Andrey","non-dropping-particle":"","parse-names":false,"suffix":""},{"dropping-particle":"","family":"Gradinger","given":"Rolf R.","non-dropping-particle":"","parse-names":false,"suffix":""},{"dropping-particle":"","family":"Hopcroft","given":"Russell","non-dropping-particle":"","parse-names":false,"suffix":""},{"dropping-particle":"","family":"Huettmann","given":"Falk","non-dropping-particle":"","parse-names":false,"suffix":""},{"dropping-particle":"","family":"Kosobokova","given":"Ksenia","non-dropping-particle":"","parse-names":false,"suffix":""},{"dropping-particle":"","family":"Sirenko","given":"Boris","non-dropping-particle":"","parse-names":false,"suffix":""},{"dropping-particle":"","family":"Weslawski","given":"Marcin","non-dropping-particle":"","parse-names":false,"suffix":""}],"container-title":"Oceanography","id":"ITEM-3","issue":"3","issued":{"date-parts":[["2011"]]},"page":"232-248","title":"Arctic Marine Biodiversity: An Update of Species Richness and Examples of Biodiversity Change","type":"article-journal","volume":"24"},"uris":["http://www.mendeley.com/documents/?uuid=7f080558-0248-4a36-994e-9ef00b602f3f"]},{"id":"ITEM-4","itemData":{"abstract":"Seasonal ice cover creates a pool of cold bottom water on the eastern Bering Sea continental shelf each winter. The southern edge of this cold pool, which defines the ecotone between arctic and subarctic communities, has retreated ~230 km northward since the early 1980s. Bottom trawl surveys of fish and invertebrates in the southeastern Bering Sea (1982–2006) show a coincident reorganization in community composition by latitude. Survey catches show community-wide northward distribution shifts, and the area formerly covered by the cold pool has seen increases in total biomass, species richness, and average trophic level as subarctic fauna have colonized newly favorable habitats. Warming climate has immediate management implications, as 57% of variability in commercial snow crab (Chionoecetes opilio) catch is explained by winter sea ice extent. Several measures of community distribution and structure show linear relationships with bottom temperature, suggesting warming climate as the primary cause of changing biogeography. However, residual variability in distribution not explained by climate shows a strong temporal trend, suggesting that internal community dynamics also contribute to changing biogeography. Variability among taxa in their response to temperature was not explained by commercial status or life history traits, suggesting that species-specific responses to future warming will be difficult to predict.","author":[{"dropping-particle":"","family":"Mueter","given":"Franz J.","non-dropping-particle":"","parse-names":false,"suffix":""},{"dropping-particle":"","family":"Litzow","given":"Michael A.","non-dropping-particle":"","parse-names":false,"suffix":""}],"container-title":"Ecological Applications","id":"ITEM-4","issue":"2","issued":{"date-parts":[["2008"]]},"page":"309-320","title":"Sea ice retreat alters the biogeography of the Bering Sea","type":"article-journal","volume":"18"},"uris":["http://www.mendeley.com/documents/?uuid=e32be2a4-36b7-44b9-a060-3856679a4c04"]},{"id":"ITEM-5","itemData":{"DOI":"10.1007/s00300-018-2431-1","ISBN":"0123456789","ISSN":"07224060","abstract":"The climate regime in the eastern Bering Sea has recently been dominated by a pattern of multi-year stanzas, in which several successive years of minimal sea-ice formation and warm summer temperatures (e.g., 2002-2005, 2014-2017) alternate with several years of relatively extensive sea-ice formation and cold summer temperatures (e.g., 2006-2013). This emerging climate pattern may be forcing long-term changes in the spatial distributions of the Bering Sea's marine fauna. The National Marine Fisheries Service's Alaska Fisheries Science Center recently conducted two bottom trawl surveys covering the entire Bering Sea shelf from the Alaska Peninsula to the Bering Strait. The first, in the summer of 2010, was conducted during a cold year when the majority of the continental shelf was covered by a pool of cold (&lt; 2 °C) water. The second, in the summer of 2017, was during a warmer year with water temperatures above the long-term survey mean. These two surveys recorded significantly different spatial distributions for populations of several commercially important fish species, including walleye pollock (Gadus chalcogrammus), Pacific cod (Gadus macrocephalus), and several flatfish species, as well as jellyfishes. Population shifts included latitudinal displacement as well as variable recruitment success. The large-scale distributional shifts reported here for high-biomass species raise questions about long-term ecosystem impacts, and highlight the need for continued monitoring. They also raise questions about our management strategies for these and other species in Alaska's large marine ecosystems.","author":[{"dropping-particle":"","family":"Stevenson","given":"Duane E.","non-dropping-particle":"","parse-names":false,"suffix":""},{"dropping-particle":"","family":"Lauth","given":"Robert R.","non-dropping-particle":"","parse-names":false,"suffix":""}],"container-title":"Polar Biology","id":"ITEM-5","issue":"2","issued":{"date-parts":[["2019"]]},"page":"407-421","publisher":"Springer Berlin Heidelberg","title":"Bottom trawl surveys in the northern Bering Sea indicate recent shifts in the distribution of marine species","type":"article-journal","volume":"42"},"uris":["http://www.mendeley.com/documents/?uuid=bda82161-3c11-4f96-9191-e48b2b5ee264"]}],"mendeley":{"formattedCitation":"(Grebmeier et al. 2006; Hiddink and ter Hofstede 2008; Mueter and Litzow 2008; Bluhm et al. 2011; Stevenson and Lauth 2019)","plainTextFormattedCitation":"(Grebmeier et al. 2006; Hiddink and ter Hofstede 2008; Mueter and Litzow 2008; Bluhm et al. 2011; Stevenson and Lauth 2019)","previouslyFormattedCitation":"(Grebmeier et al. 2006; Hiddink and ter Hofstede 2008; Mueter and Litzow 2008; Bluhm et al. 2011; Stevenson and Lauth 2019)"},"properties":{"noteIndex":0},"schema":"https://github.com/citation-style-language/schema/raw/master/csl-citation.json"}</w:instrText>
       </w:r>
       <w:r>
         <w:fldChar w:fldCharType="separate"/>
@@ -12256,24 +12047,13 @@
         <w:rPr>
           <w:noProof/>
         </w:rPr>
-        <w:t>(Grebmeier et al. 2006; Hiddink and ter Hofstede 2008; Mueter and Litzow 2008; Bluhm et al. 2011)</w:t>
+        <w:t>(Grebmeier et al. 2006; Hiddink and ter Hofstede 2008; Mueter and Litzow 2008; Bluhm et al. 2011; Stevenson and Lauth 2019)</w:t>
       </w:r>
       <w:r>
         <w:fldChar w:fldCharType="end"/>
       </w:r>
-      <w:commentRangeStart w:id="14"/>
-      <w:r>
-        <w:t>.</w:t>
-      </w:r>
-      <w:commentRangeEnd w:id="14"/>
-      <w:r>
-        <w:rPr>
-          <w:rStyle w:val="CommentReference"/>
-        </w:rPr>
-        <w:commentReference w:id="14"/>
-      </w:r>
-      <w:r>
-        <w:t xml:space="preserve"> Previous studies have documented northern shifts in Arctic and sub-Arctic species distribution; for example, in 2004 several Pacific species of crabs and bivalves were documented in large numbers in the Chukchi Sea for the first time</w:t>
+      <w:r>
+        <w:t>. Previous studies have documented northern shifts in Arctic and sub-Arctic species distribution; for example, in 2004 several Pacific species of crabs and bivalves were documented in large numbers in the Chukchi Sea for the first time</w:t>
       </w:r>
       <w:r>
         <w:t xml:space="preserve"> </w:t>
@@ -12282,7 +12062,7 @@
         <w:fldChar w:fldCharType="begin" w:fldLock="1"/>
       </w:r>
       <w:r>
-        <w:instrText>ADDIN CSL_CITATION {"citationItems":[{"id":"ITEM-1","itemData":{"DOI":"10.1134/S1063074007060016","ISBN":"1063074007060","ISSN":"10630740","abstract":"The data from the expedition of the program RUSALCA conducted in 2004 showed unexpectedly high quantitative indices of macrobenthos in the southeastern Chukchi Sea. Extensive areas of the bottom northwest of the Bering Strait were dominated by the bivalve Macoma calcarea. The greatest biomass of benthos in Macoma-dominated areas was 4232 g/m2 with an average of 1382 g/m2 for the investigated region. Such a high biomass of soft-bottom communities, which is extremely uncommon even in the temperature regions of the oceans, is reported for the Arctic for the first time. The long-term existence (more than 70 years) of highly productive benthic communities dominated by Macoma calcarea in one and the same area of the Chukchi Sea can most likely be attributed to gyres, which constantly arise in the region northwest of the Bering Strait. These cyclonic gyres carry nutrient-rich bottom water to the surface and hinder larval transport away from mother populations. They also keep and concentrate major food sources of benthos (live and dead phyto-and zooplankton and fecal pellets) over the benthic community locations. Most likely, a significant proportion of the primary production in the southeastern Chukchi Sea is used by benthos within the investigated Macoma community. Findings of three relatively large warm-water Pacific species near Point Hope in the Chukchi Sea are probably indicative of the progressive climate warming during the last century.","author":[{"dropping-particle":"","family":"Sirenko","given":"B. I.","non-dropping-particle":"","parse-names":false,"suffix":""},{"dropping-particle":"","family":"Gagaev","given":"S. Y.","non-dropping-particle":"","parse-names":false,"suffix":""}],"container-title":"Russian Journal of Marine Biology","id":"ITEM-1","issue":"6","issued":{"date-parts":[["2007"]]},"page":"355-364","title":"Unusual abundance of macrobenthos and biological invasions in the Chukchi Sea","type":"article-journal","volume":"33"},"uris":["http://www.mendeley.com/documents/?uuid=86c13b78-a8ac-40c7-a4a1-5d7f794b52eb"]}],"mendeley":{"formattedCitation":"(Sirenko and Gagaev 2007)","plainTextFormattedCitation":"(Sirenko and Gagaev 2007)","previouslyFormattedCitation":"(Sirenko and Gagaev 2007)"},"properties":{"noteIndex":0},"schema":"https://github.com/citation-style-language/schema/raw/master/csl-citation.json"}</w:instrText>
+        <w:instrText>ADDIN CSL_CITATION {"citationItems":[{"id":"ITEM-1","itemData":{"DOI":"10.1134/S1063074007060016","ISBN":"1063074007060","ISSN":"10630740","abstract":"The data from the expedition of the program RUSALCA conducted in 2004 showed unexpectedly high quantitative indices of macrobenthos in the southeastern Chukchi Sea. Extensive areas of the bottom northwest of the Bering Strait were dominated by the bivalve Macoma calcarea. The greatest biomass of benthos in Macoma-dominated areas was 4232 g/m2 with an average of 1382 g/m2 for the investigated region. Such a high biomass of soft-bottom communities, which is extremely uncommon even in the temperature regions of the oceans, is reported for the Arctic for the first time. The long-term existence (more than 70 years) of highly productive benthic communities dominated by Macoma calcarea in one and the same area of the Chukchi Sea can most likely be attributed to gyres, which constantly arise in the region northwest of the Bering Strait. These cyclonic gyres carry nutrient-rich bottom water to the surface and hinder larval transport away from mother populations. They also keep and concentrate major food sources of benthos (live and dead phyto-and zooplankton and fecal pellets) over the benthic community locations. Most likely, a significant proportion of the primary production in the southeastern Chukchi Sea is used by benthos within the investigated Macoma community. Findings of three relatively large warm-water Pacific species near Point Hope in the Chukchi Sea are probably indicative of the progressive climate warming during the last century.","author":[{"dropping-particle":"","family":"Sirenko","given":"B. I.","non-dropping-particle":"","parse-names":false,"suffix":""},{"dropping-particle":"","family":"Gagaev","given":"S. Y.","non-dropping-particle":"","parse-names":false,"suffix":""}],"container-title":"Russian Journal of Marine Biology","id":"ITEM-1","issue":"6","issued":{"date-parts":[["2007"]]},"page":"355-364","title":"Unusual abundance of macrobenthos and biological invasions in the Chukchi Sea","type":"article-journal","volume":"33"},"uris":["http://www.mendeley.com/documents/?uuid=c02ae223-1b78-45a0-858e-98e08428f34b"]}],"mendeley":{"formattedCitation":"(Sirenko and Gagaev 2007)","plainTextFormattedCitation":"(Sirenko and Gagaev 2007)","previouslyFormattedCitation":"(Sirenko and Gagaev 2007)"},"properties":{"noteIndex":0},"schema":"https://github.com/citation-style-language/schema/raw/master/csl-citation.json"}</w:instrText>
       </w:r>
       <w:r>
         <w:fldChar w:fldCharType="separate"/>
@@ -12312,7 +12092,7 @@
         <w:fldChar w:fldCharType="begin" w:fldLock="1"/>
       </w:r>
       <w:r>
-        <w:instrText>ADDIN CSL_CITATION {"citationItems":[{"id":"ITEM-1","itemData":{"abstract":"Seasonal ice cover creates a pool of cold bottom water on the eastern Bering Sea continental shelf each winter. The southern edge of this cold pool, which defines the ecotone between arctic and subarctic communities, has retreated ~230 km northward since the early 1980s. Bottom trawl surveys of fish and invertebrates in the southeastern Bering Sea (1982–2006) show a coincident reorganization in community composition by latitude. Survey catches show community-wide northward distribution shifts, and the area formerly covered by the cold pool has seen increases in total biomass, species richness, and average trophic level as subarctic fauna have colonized newly favorable habitats. Warming climate has immediate management implications, as 57% of variability in commercial snow crab (Chionoecetes opilio) catch is explained by winter sea ice extent. Several measures of community distribution and structure show linear relationships with bottom temperature, suggesting warming climate as the primary cause of changing biogeography. However, residual variability in distribution not explained by climate shows a strong temporal trend, suggesting that internal community dynamics also contribute to changing biogeography. Variability among taxa in their response to temperature was not explained by commercial status or life history traits, suggesting that species-specific responses to future warming will be difficult to predict.","author":[{"dropping-particle":"","family":"Mueter","given":"Franz J.","non-dropping-particle":"","parse-names":false,"suffix":""},{"dropping-particle":"","family":"Litzow","given":"Michael A.","non-dropping-particle":"","parse-names":false,"suffix":""}],"container-title":"Ecological Applications","id":"ITEM-1","issue":"2","issued":{"date-parts":[["2008"]]},"page":"309-320","title":"Sea ice retreat alters the biogeography of the Bering Sea","type":"article-journal","volume":"18"},"uris":["http://www.mendeley.com/documents/?uuid=e32be2a4-36b7-44b9-a060-3856679a4c04"]},{"id":"ITEM-2","itemData":{"abstract":"Killer whales (Orcinus orca) are major predators that may reshape marine ecosystems via top-down forcing. Climate change models predict major reductions in sea ice with the subsequent expectation for readjustments of species' distribution and abundance. Here, we measure changes in killer whale distribution in the Hudson Bay region with decreasing sea ice as an example of global readjustments occurring with climate change. We summarize records of killer whales in Hudson Bay, Hudson Strait, and Foxe Basin in the eastern Canadian Arctic and relate them to an historical sea ice data set while accounting for spatial and temporal autocorrelation in the data. We find evidence for ''choke points,'' where sea ice inhibits killer whale movement, thereby creating restrictions to their Arctic distribution. We hypothesize that a threshold exists in seasonal sea ice concentration within these choke points that results in pulses in advancements in distribution of an ice-avoiding predator. Hudson Strait appears to have been a significant sea ice choke point that opened up approximately 50 years ago allowing for an initial punctuated appearance of killer whales followed by a gradual advancing distribution within the entire Hudson Bay region. Killer whale sightings have increased exponentially and are now reported in the Hudson Bay region every summer. We predict that other choke points will soon open up with continued sea ice melt producing punctuated predator-prey trophic cascades across the Arctic.","author":[{"dropping-particle":"","family":"Higdon","given":"Jeff W.","non-dropping-particle":"","parse-names":false,"suffix":""},{"dropping-particle":"","family":"Ferguson","given":"Steven H.","non-dropping-particle":"","parse-names":false,"suffix":""}],"container-title":"Ecological Applications","id":"ITEM-2","issue":"5","issued":{"date-parts":[["2009"]]},"page":"1365-1375","title":"Loss of Arctic sea ice causing punctuated change in sightings of killer whales (Orcinus orca) over the past century","type":"article-journal","volume":"19"},"uris":["http://www.mendeley.com/documents/?uuid=f33d0995-c414-4300-a708-141750bf01c0"]},{"id":"ITEM-3","itemData":{"DOI":"10.1644/07-mamm-s-312r1.1","ISSN":"0022-2372","abstract":"The earth’s climate is changing, possibly at an unprecedented rate. Overall, the planet is warming, sea ice and glaciers are in retreat, sea level is rising, and pollutants are accumulating in the environment and within organisms. These clear physical changes undoubtedly affect marine ecosystems. Species dependent on sea ice, such as the polar bear (Ursus maritimus) and the ringed seal (Phoca hispida), provide the clearest examples of sensitivity to climate change. Responses of cetaceans to climate change are more difficult to discern, but in the eastern North Pacific evidence is emerging that gray whales (Eschrichtius robustus) are delaying their southbound migration, expanding their feeding range along the migration route and northward to Arctic waters, and even remaining in polar waters over winter—all indications that North Pacific and Arctic ecosystems are in transition. To use marine mammals as sentinels of ecosystem change, we must expand our existing research strategies to encompass the decadal and ocean-basin temporal and spatial scales consistent with their natural histories.","author":[{"dropping-particle":"","family":"Moore","given":"Sue E.","non-dropping-particle":"","parse-names":false,"suffix":""}],"container-title":"Journal of Mammalogy","id":"ITEM-3","issue":"3","issued":{"date-parts":[["2008"]]},"page":"534-540","title":"Marine mammals as ecosystem sentinels","type":"article-journal","volume":"89"},"uris":["http://www.mendeley.com/documents/?uuid=3e187fca-068c-44f7-aaa8-3c4b4eb1215c"]}],"mendeley":{"formattedCitation":"(Moore 2008; Mueter and Litzow 2008; Higdon and Ferguson 2009)","plainTextFormattedCitation":"(Moore 2008; Mueter and Litzow 2008; Higdon and Ferguson 2009)","previouslyFormattedCitation":"(Moore 2008; Mueter and Litzow 2008; Higdon and Ferguson 2009)"},"properties":{"noteIndex":0},"schema":"https://github.com/citation-style-language/schema/raw/master/csl-citation.json"}</w:instrText>
+        <w:instrText>ADDIN CSL_CITATION {"citationItems":[{"id":"ITEM-1","itemData":{"abstract":"Seasonal ice cover creates a pool of cold bottom water on the eastern Bering Sea continental shelf each winter. The southern edge of this cold pool, which defines the ecotone between arctic and subarctic communities, has retreated ~230 km northward since the early 1980s. Bottom trawl surveys of fish and invertebrates in the southeastern Bering Sea (1982–2006) show a coincident reorganization in community composition by latitude. Survey catches show community-wide northward distribution shifts, and the area formerly covered by the cold pool has seen increases in total biomass, species richness, and average trophic level as subarctic fauna have colonized newly favorable habitats. Warming climate has immediate management implications, as 57% of variability in commercial snow crab (Chionoecetes opilio) catch is explained by winter sea ice extent. Several measures of community distribution and structure show linear relationships with bottom temperature, suggesting warming climate as the primary cause of changing biogeography. However, residual variability in distribution not explained by climate shows a strong temporal trend, suggesting that internal community dynamics also contribute to changing biogeography. Variability among taxa in their response to temperature was not explained by commercial status or life history traits, suggesting that species-specific responses to future warming will be difficult to predict.","author":[{"dropping-particle":"","family":"Mueter","given":"Franz J.","non-dropping-particle":"","parse-names":false,"suffix":""},{"dropping-particle":"","family":"Litzow","given":"Michael A.","non-dropping-particle":"","parse-names":false,"suffix":""}],"container-title":"Ecological Applications","id":"ITEM-1","issue":"2","issued":{"date-parts":[["2008"]]},"page":"309-320","title":"Sea ice retreat alters the biogeography of the Bering Sea","type":"article-journal","volume":"18"},"uris":["http://www.mendeley.com/documents/?uuid=e32be2a4-36b7-44b9-a060-3856679a4c04"]},{"id":"ITEM-2","itemData":{"abstract":"Killer whales (Orcinus orca) are major predators that may reshape marine ecosystems via top-down forcing. Climate change models predict major reductions in sea ice with the subsequent expectation for readjustments of species' distribution and abundance. Here, we measure changes in killer whale distribution in the Hudson Bay region with decreasing sea ice as an example of global readjustments occurring with climate change. We summarize records of killer whales in Hudson Bay, Hudson Strait, and Foxe Basin in the eastern Canadian Arctic and relate them to an historical sea ice data set while accounting for spatial and temporal autocorrelation in the data. We find evidence for ''choke points,'' where sea ice inhibits killer whale movement, thereby creating restrictions to their Arctic distribution. We hypothesize that a threshold exists in seasonal sea ice concentration within these choke points that results in pulses in advancements in distribution of an ice-avoiding predator. Hudson Strait appears to have been a significant sea ice choke point that opened up approximately 50 years ago allowing for an initial punctuated appearance of killer whales followed by a gradual advancing distribution within the entire Hudson Bay region. Killer whale sightings have increased exponentially and are now reported in the Hudson Bay region every summer. We predict that other choke points will soon open up with continued sea ice melt producing punctuated predator-prey trophic cascades across the Arctic.","author":[{"dropping-particle":"","family":"Higdon","given":"Jeff W.","non-dropping-particle":"","parse-names":false,"suffix":""},{"dropping-particle":"","family":"Ferguson","given":"Steven H.","non-dropping-particle":"","parse-names":false,"suffix":""}],"container-title":"Ecological Applications","id":"ITEM-2","issue":"5","issued":{"date-parts":[["2009"]]},"page":"1365-1375","title":"Loss of Arctic sea ice causing punctuated change in sightings of killer whales (Orcinus orca) over the past century","type":"article-journal","volume":"19"},"uris":["http://www.mendeley.com/documents/?uuid=1595e739-f06c-412e-890b-58e3e0ec16e9"]},{"id":"ITEM-3","itemData":{"DOI":"10.1644/07-mamm-s-312r1.1","ISSN":"0022-2372","abstract":"The earth’s climate is changing, possibly at an unprecedented rate. Overall, the planet is warming, sea ice and glaciers are in retreat, sea level is rising, and pollutants are accumulating in the environment and within organisms. These clear physical changes undoubtedly affect marine ecosystems. Species dependent on sea ice, such as the polar bear (Ursus maritimus) and the ringed seal (Phoca hispida), provide the clearest examples of sensitivity to climate change. Responses of cetaceans to climate change are more difficult to discern, but in the eastern North Pacific evidence is emerging that gray whales (Eschrichtius robustus) are delaying their southbound migration, expanding their feeding range along the migration route and northward to Arctic waters, and even remaining in polar waters over winter—all indications that North Pacific and Arctic ecosystems are in transition. To use marine mammals as sentinels of ecosystem change, we must expand our existing research strategies to encompass the decadal and ocean-basin temporal and spatial scales consistent with their natural histories.","author":[{"dropping-particle":"","family":"Moore","given":"Sue E.","non-dropping-particle":"","parse-names":false,"suffix":""}],"container-title":"Journal of Mammalogy","id":"ITEM-3","issue":"3","issued":{"date-parts":[["2008"]]},"page":"534-540","title":"Marine mammals as ecosystem sentinels","type":"article-journal","volume":"89"},"uris":["http://www.mendeley.com/documents/?uuid=d7ea56bb-5939-4598-915a-90aae3be59b3"]}],"mendeley":{"formattedCitation":"(Moore 2008; Mueter and Litzow 2008; Higdon and Ferguson 2009)","plainTextFormattedCitation":"(Moore 2008; Mueter and Litzow 2008; Higdon and Ferguson 2009)","previouslyFormattedCitation":"(Moore 2008; Mueter and Litzow 2008; Higdon and Ferguson 2009)"},"properties":{"noteIndex":0},"schema":"https://github.com/citation-style-language/schema/raw/master/csl-citation.json"}</w:instrText>
       </w:r>
       <w:r>
         <w:fldChar w:fldCharType="separate"/>
@@ -13060,18 +12840,10 @@
         <w:t xml:space="preserve">of </w:t>
       </w:r>
       <w:r>
-        <w:t>marine waters to either retreat or advance shoreward.</w:t>
-      </w:r>
-      <w:commentRangeStart w:id="15"/>
-      <w:r>
-        <w:t xml:space="preserve"> </w:t>
-      </w:r>
-      <w:commentRangeEnd w:id="15"/>
-      <w:r>
-        <w:rPr>
-          <w:rStyle w:val="CommentReference"/>
-        </w:rPr>
-        <w:commentReference w:id="15"/>
+        <w:t>marine waters to either retreat or advance shoreward</w:t>
+      </w:r>
+      <w:r>
+        <w:t xml:space="preserve">, affecting species composition by drawing marine species to the study area. </w:t>
       </w:r>
     </w:p>
     <w:p>
@@ -13184,7 +12956,14 @@
         <w:rPr>
           <w:rFonts w:cs="Times New Roman"/>
         </w:rPr>
-        <w:t xml:space="preserve"> responsible for distinct spatial patterns</w:t>
+        <w:t xml:space="preserve"> responsible for </w:t>
+      </w:r>
+      <w:r>
+        <w:rPr>
+          <w:rFonts w:cs="Times New Roman"/>
+        </w:rPr>
+        <w:lastRenderedPageBreak/>
+        <w:t>distinct spatial patterns</w:t>
       </w:r>
       <w:r>
         <w:rPr>
@@ -13220,14 +12999,7 @@
         <w:rPr>
           <w:rFonts w:cs="Times New Roman"/>
         </w:rPr>
-        <w:t xml:space="preserve"> </w:t>
-      </w:r>
-      <w:r>
-        <w:rPr>
-          <w:rFonts w:cs="Times New Roman"/>
-        </w:rPr>
-        <w:lastRenderedPageBreak/>
-        <w:t xml:space="preserve">differences in species composition among stations were distinct in </w:t>
+        <w:t xml:space="preserve"> differences in species composition among stations were distinct in </w:t>
       </w:r>
       <w:proofErr w:type="spellStart"/>
       <w:r>
@@ -13594,7 +13366,7 @@
         <w:rPr>
           <w:rFonts w:cs="Times New Roman"/>
         </w:rPr>
-        <w:instrText>ADDIN CSL_CITATION {"citationItems":[{"id":"ITEM-1","itemData":{"DOI":"10.1007/s00300-004-0630-4","ISBN":"0722-4060","ISSN":"07224060","abstract":"The occurrence and behavior of sympagic amphipods and Arctic cod (Boreogadus saida) were studied in the High Arctic Canada Basin by diving under the ice at seven stations in summer 2002. Still images of video-transects were used to obtain animal abundances and information on the structure of the ice environment. Mean amphipod abundances for the stations varied between 1 and 23 individuals m−2, with an increase towards the western part of the basin. The standard deviation within the 31--51 images analyzed per station was small (&lt;1 individual m−2). Gammarus wilkitzkii was found in low abundances, often hiding in small ice gaps. Small amphipods (Onisimus spp., Apherusa glacialis, and juveniles of all species) tended to move freely along the bottom of the floes. B. saida occurred in narrow wedges of seawater along the edges of melting ice floes at three stations in water depths of 10--50 cm and was never found under the ice. The fish occurred in schools of 1--28 per wedge. Fish were inactive and did not escape the approaching diver. Resting in the wedges may be a strategy to reduce energetic requirements and avoid predators.","author":[{"dropping-particle":"","family":"Gradinger","given":"Rolf R.","non-dropping-particle":"","parse-names":false,"suffix":""},{"dropping-particle":"","family":"Bluhm","given":"Bodil A.","non-dropping-particle":"","parse-names":false,"suffix":""}],"container-title":"Polar Biology","id":"ITEM-1","issue":"10","issued":{"date-parts":[["2004"]]},"page":"595-603","title":"In-situ observations on the distribution and behavior of amphipods and Arctic cod (Boreogadus saida) under the sea ice of the High Arctic Canada Basin","type":"article-journal","volume":"27"},"uris":["http://www.mendeley.com/documents/?uuid=7bcde4a7-da43-4481-835f-a6b2c441ac48"]},{"id":"ITEM-2","itemData":{"DOI":"10.1016/0266-9838(93)90013-8","ISBN":"0004-0843","ISSN":"02669838","PMID":"39","abstract":"At ice edges in the Canadian High Arctic, seabirds and marine mammals eat arctic cod (Boreogadus saida) and, to a lesser extent, zooplankton (calanoid copepods and Parathemisto) and ice-associated amphipods. Cod eat ice-associated amphipods, other ice-associated taxa (harpacticoid and cyclopoid copepods), and zooplankton. Calanoid copepods, Parathemisto, and the ice-associated amphipods studied (Onisirnus glacialis, Apherusa glacialis, Gammarus wilkitzkii) all eat primarily diatom algae characteristic of the under-ice flora. From this information, a food web at the ice edge is constructed","author":[{"dropping-particle":"","family":"Bradstreet","given":"Michael S W","non-dropping-particle":"","parse-names":false,"suffix":""},{"dropping-particle":"","family":"Cross","given":"William E","non-dropping-particle":"","parse-names":false,"suffix":""}],"container-title":"Arctic","id":"ITEM-2","issue":"1","issued":{"date-parts":[["1982"]]},"page":"1-12","title":"Trophic relationships at high Arctic ice edges","type":"article-journal","volume":"35"},"uris":["http://www.mendeley.com/documents/?uuid=235c5829-595d-47de-8035-3d1d4ddf2989"]},{"id":"ITEM-3","itemData":{"DOI":"10.1016/j.pocean.2018.02.016","ISSN":"00796611","abstract":"This study synthesizes a multidecadal dataset of annual growth of the Arctic endemic kelp Laminaria solidungula and corresponding measurements of in situ benthic irradiance from Stefansson Sound in the central Beaufort Sea. We incorporate long-term data on sea ice concentration (National Sea Ice Data Center) and wind (National Weather Service) to assess how ice extent and summer wind dynamics affect the benthic light environment and annual kelp production. We find evidence of significant changes in sea ice extent in Stefansson Sound, with an extension of the ice-free season by approximately 17 days since 1979. Although kelp elongation at 5-7 m depths varies significantly among sites and years (3.8 to 49.8 cm yr-1), there is no evidence for increased production with either earlier ice break-up or a longer summer ice-free period. This is explained by very low light transmittance to the benthos during the summer season (mean daily percent surface irradiance ±SD: 1.7±3.6 to 4.5±6.6, depending on depth, with light attenuation values ranging from 0.5 to 0.8 m-1), resulting in minimal potential for kelp production on most days. Additionally, on month-long timescales (35 days) in the ice-free summer, benthic light levels are negatively related to wind speed. The frequent, wind-driven resuspension of sediments following ice break-up significantly reduce light to the seabed, effectively nullifying the benefits of an increased ice-free season on annual kelp growth. Instead, benthic light and primary production may depend substantially on the 1-3 week period surrounding ice break-up when intermediate sea ice concentrations reduce wind-driven sediment resuspension. These results suggest that both benthic and water column primary production along the inner shelf of Arctic marginal seas may decrease, not increase, with reductions in sea ice extent.","author":[{"dropping-particle":"","family":"Bonsell","given":"Christina","non-dropping-particle":"","parse-names":false,"suffix":""},{"dropping-particle":"","family":"Dunton","given":"Kenneth H.","non-dropping-particle":"","parse-names":false,"suffix":""}],"container-title":"Progress in Oceanography","id":"ITEM-3","issued":{"date-parts":[["2018"]]},"page":"160-170","title":"Long-term patterns of benthic irradiance and kelp production in the central Beaufort Sea reveal implications of warming for Arctic inner shelves","type":"article-journal","volume":"162"},"uris":["http://www.mendeley.com/documents/?uuid=9c9a5c53-0cca-4aba-8525-f56c30c2421e"]},{"id":"ITEM-4","itemData":{"DOI":"10.1126/sciadv.aas8821","ISSN":"23752548","abstract":" Rapid climate change in the Northeast Atlantic and Arctic poses a threat to some of the world’s largest fish populations. Impacts of warming and acidification may become accessible through mechanism-based risk assessments and projections of future habitat suitability. We show that ocean acidification causes a narrowing of embryonic thermal ranges, which identifies the suitability of spawning habitats as a critical life-history bottleneck for two abundant cod species. Embryonic tolerance ranges linked to climate simulations reveal that ever-increasing CO 2 emissions [Representative Concentration Pathway (RCP) 8.5] will deteriorate suitability of present spawning habitat for both Atlantic cod ( Gadus morhua ) and Polar cod ( Boreogadus saida ) by 2100. Moderate warming (RCP4.5) may avert dangerous climate impacts on Atlantic cod but still leaves few spawning areas for the more vulnerable Polar cod, which also loses the benefits of an ice-covered ocean. Emissions following RCP2.6, however, support largely unchanged habitat suitability for both species, suggesting that risks are minimized if warming is held “below 2°C, if not 1.5°C,” as pledged by the Paris Agreement. ","author":[{"dropping-particle":"","family":"Dahlke","given":"Flemming T.","non-dropping-particle":"","parse-names":false,"suffix":""},{"dropping-particle":"","family":"Butzin","given":"Martin","non-dropping-particle":"","parse-names":false,"suffix":""},{"dropping-particle":"","family":"Nahrgang","given":"Jasmine","non-dropping-particle":"","parse-names":false,"suffix":""},{"dropping-particle":"","family":"Puvanendran","given":"Velmurugu","non-dropping-particle":"","parse-names":false,"suffix":""},{"dropping-particle":"","family":"Mortensen","given":"Atle","non-dropping-particle":"","parse-names":false,"suffix":""},{"dropping-particle":"","family":"Pörtner","given":"Hans Otto","non-dropping-particle":"","parse-names":false,"suffix":""},{"dropping-particle":"","family":"Storch","given":"Daniela","non-dropping-particle":"","parse-names":false,"suffix":""}],"container-title":"Science Advances","id":"ITEM-4","issue":"11","issued":{"date-parts":[["2018"]]},"page":"1-11","title":"Northern cod species face spawning habitat losses if global warming exceeds 1.5°C","type":"article-journal","volume":"4"},"uris":["http://www.mendeley.com/documents/?uuid=4382b086-5db9-4d40-b0ea-a25fac5ac35b"]}],"mendeley":{"formattedCitation":"(Bradstreet and Cross 1982; Gradinger and Bluhm 2004; Bonsell and Dunton 2018; Dahlke et al. 2018)","plainTextFormattedCitation":"(Bradstreet and Cross 1982; Gradinger and Bluhm 2004; Bonsell and Dunton 2018; Dahlke et al. 2018)","previouslyFormattedCitation":"(Bradstreet and Cross 1982; Gradinger and Bluhm 2004; Bonsell and Dunton 2018)"},"properties":{"noteIndex":0},"schema":"https://github.com/citation-style-language/schema/raw/master/csl-citation.json"}</w:instrText>
+        <w:instrText>ADDIN CSL_CITATION {"citationItems":[{"id":"ITEM-1","itemData":{"DOI":"10.1007/s00300-004-0630-4","ISBN":"0722-4060","ISSN":"07224060","abstract":"The occurrence and behavior of sympagic amphipods and Arctic cod (Boreogadus saida) were studied in the High Arctic Canada Basin by diving under the ice at seven stations in summer 2002. Still images of video-transects were used to obtain animal abundances and information on the structure of the ice environment. Mean amphipod abundances for the stations varied between 1 and 23 individuals m−2, with an increase towards the western part of the basin. The standard deviation within the 31--51 images analyzed per station was small (&lt;1 individual m−2). Gammarus wilkitzkii was found in low abundances, often hiding in small ice gaps. Small amphipods (Onisimus spp., Apherusa glacialis, and juveniles of all species) tended to move freely along the bottom of the floes. B. saida occurred in narrow wedges of seawater along the edges of melting ice floes at three stations in water depths of 10--50 cm and was never found under the ice. The fish occurred in schools of 1--28 per wedge. Fish were inactive and did not escape the approaching diver. Resting in the wedges may be a strategy to reduce energetic requirements and avoid predators.","author":[{"dropping-particle":"","family":"Gradinger","given":"Rolf R.","non-dropping-particle":"","parse-names":false,"suffix":""},{"dropping-particle":"","family":"Bluhm","given":"Bodil A.","non-dropping-particle":"","parse-names":false,"suffix":""}],"container-title":"Polar Biology","id":"ITEM-1","issue":"10","issued":{"date-parts":[["2004"]]},"page":"595-603","title":"In-situ observations on the distribution and behavior of amphipods and Arctic cod (Boreogadus saida) under the sea ice of the High Arctic Canada Basin","type":"article-journal","volume":"27"},"uris":["http://www.mendeley.com/documents/?uuid=7bcde4a7-da43-4481-835f-a6b2c441ac48"]},{"id":"ITEM-2","itemData":{"DOI":"10.1016/0266-9838(93)90013-8","ISBN":"0004-0843","ISSN":"02669838","PMID":"39","abstract":"At ice edges in the Canadian High Arctic, seabirds and marine mammals eat arctic cod (Boreogadus saida) and, to a lesser extent, zooplankton (calanoid copepods and Parathemisto) and ice-associated amphipods. Cod eat ice-associated amphipods, other ice-associated taxa (harpacticoid and cyclopoid copepods), and zooplankton. Calanoid copepods, Parathemisto, and the ice-associated amphipods studied (Onisirnus glacialis, Apherusa glacialis, Gammarus wilkitzkii) all eat primarily diatom algae characteristic of the under-ice flora. From this information, a food web at the ice edge is constructed","author":[{"dropping-particle":"","family":"Bradstreet","given":"Michael S W","non-dropping-particle":"","parse-names":false,"suffix":""},{"dropping-particle":"","family":"Cross","given":"William E","non-dropping-particle":"","parse-names":false,"suffix":""}],"container-title":"Arctic","id":"ITEM-2","issue":"1","issued":{"date-parts":[["1982"]]},"page":"1-12","title":"Trophic relationships at high Arctic ice edges","type":"article-journal","volume":"35"},"uris":["http://www.mendeley.com/documents/?uuid=235c5829-595d-47de-8035-3d1d4ddf2989"]},{"id":"ITEM-3","itemData":{"DOI":"10.1016/j.pocean.2018.02.016","ISSN":"00796611","abstract":"This study synthesizes a multidecadal dataset of annual growth of the Arctic endemic kelp Laminaria solidungula and corresponding measurements of in situ benthic irradiance from Stefansson Sound in the central Beaufort Sea. We incorporate long-term data on sea ice concentration (National Sea Ice Data Center) and wind (National Weather Service) to assess how ice extent and summer wind dynamics affect the benthic light environment and annual kelp production. We find evidence of significant changes in sea ice extent in Stefansson Sound, with an extension of the ice-free season by approximately 17 days since 1979. Although kelp elongation at 5-7 m depths varies significantly among sites and years (3.8 to 49.8 cm yr-1), there is no evidence for increased production with either earlier ice break-up or a longer summer ice-free period. This is explained by very low light transmittance to the benthos during the summer season (mean daily percent surface irradiance ±SD: 1.7±3.6 to 4.5±6.6, depending on depth, with light attenuation values ranging from 0.5 to 0.8 m-1), resulting in minimal potential for kelp production on most days. Additionally, on month-long timescales (35 days) in the ice-free summer, benthic light levels are negatively related to wind speed. The frequent, wind-driven resuspension of sediments following ice break-up significantly reduce light to the seabed, effectively nullifying the benefits of an increased ice-free season on annual kelp growth. Instead, benthic light and primary production may depend substantially on the 1-3 week period surrounding ice break-up when intermediate sea ice concentrations reduce wind-driven sediment resuspension. These results suggest that both benthic and water column primary production along the inner shelf of Arctic marginal seas may decrease, not increase, with reductions in sea ice extent.","author":[{"dropping-particle":"","family":"Bonsell","given":"Christina","non-dropping-particle":"","parse-names":false,"suffix":""},{"dropping-particle":"","family":"Dunton","given":"Kenneth H.","non-dropping-particle":"","parse-names":false,"suffix":""}],"container-title":"Progress in Oceanography","id":"ITEM-3","issued":{"date-parts":[["2018"]]},"page":"160-170","title":"Long-term patterns of benthic irradiance and kelp production in the central Beaufort Sea reveal implications of warming for Arctic inner shelves","type":"article-journal","volume":"162"},"uris":["http://www.mendeley.com/documents/?uuid=9c9a5c53-0cca-4aba-8525-f56c30c2421e"]},{"id":"ITEM-4","itemData":{"DOI":"10.1126/sciadv.aas8821","ISSN":"23752548","abstract":" Rapid climate change in the Northeast Atlantic and Arctic poses a threat to some of the world’s largest fish populations. Impacts of warming and acidification may become accessible through mechanism-based risk assessments and projections of future habitat suitability. We show that ocean acidification causes a narrowing of embryonic thermal ranges, which identifies the suitability of spawning habitats as a critical life-history bottleneck for two abundant cod species. Embryonic tolerance ranges linked to climate simulations reveal that ever-increasing CO 2 emissions [Representative Concentration Pathway (RCP) 8.5] will deteriorate suitability of present spawning habitat for both Atlantic cod ( Gadus morhua ) and Polar cod ( Boreogadus saida ) by 2100. Moderate warming (RCP4.5) may avert dangerous climate impacts on Atlantic cod but still leaves few spawning areas for the more vulnerable Polar cod, which also loses the benefits of an ice-covered ocean. Emissions following RCP2.6, however, support largely unchanged habitat suitability for both species, suggesting that risks are minimized if warming is held “below 2°C, if not 1.5°C,” as pledged by the Paris Agreement. ","author":[{"dropping-particle":"","family":"Dahlke","given":"Flemming T.","non-dropping-particle":"","parse-names":false,"suffix":""},{"dropping-particle":"","family":"Butzin","given":"Martin","non-dropping-particle":"","parse-names":false,"suffix":""},{"dropping-particle":"","family":"Nahrgang","given":"Jasmine","non-dropping-particle":"","parse-names":false,"suffix":""},{"dropping-particle":"","family":"Puvanendran","given":"Velmurugu","non-dropping-particle":"","parse-names":false,"suffix":""},{"dropping-particle":"","family":"Mortensen","given":"Atle","non-dropping-particle":"","parse-names":false,"suffix":""},{"dropping-particle":"","family":"Pörtner","given":"Hans Otto","non-dropping-particle":"","parse-names":false,"suffix":""},{"dropping-particle":"","family":"Storch","given":"Daniela","non-dropping-particle":"","parse-names":false,"suffix":""}],"container-title":"Science Advances","id":"ITEM-4","issue":"11","issued":{"date-parts":[["2018"]]},"page":"1-11","title":"Northern cod species face spawning habitat losses if global warming exceeds 1.5°C","type":"article-journal","volume":"4"},"uris":["http://www.mendeley.com/documents/?uuid=217a9007-e67d-49f0-9e1c-06de7a07b789"]}],"mendeley":{"formattedCitation":"(Bradstreet and Cross 1982; Gradinger and Bluhm 2004; Bonsell and Dunton 2018; Dahlke et al. 2018)","plainTextFormattedCitation":"(Bradstreet and Cross 1982; Gradinger and Bluhm 2004; Bonsell and Dunton 2018; Dahlke et al. 2018)","previouslyFormattedCitation":"(Bradstreet and Cross 1982; Gradinger and Bluhm 2004; Bonsell and Dunton 2018; Dahlke et al. 2018)"},"properties":{"noteIndex":0},"schema":"https://github.com/citation-style-language/schema/raw/master/csl-citation.json"}</w:instrText>
       </w:r>
       <w:r>
         <w:rPr>
@@ -13639,7 +13411,14 @@
         <w:rPr>
           <w:rFonts w:cs="Times New Roman"/>
         </w:rPr>
-        <w:t xml:space="preserve"> ice imagery that will cover Prudhoe Bay (A. Mahoney, University of Alaska Fairbanks Geophysical Institute</w:t>
+        <w:t xml:space="preserve"> ice imagery that will cover Prudhoe Bay (A. Mahoney, University of Alaska </w:t>
+      </w:r>
+      <w:r>
+        <w:rPr>
+          <w:rFonts w:cs="Times New Roman"/>
+        </w:rPr>
+        <w:lastRenderedPageBreak/>
+        <w:t>Fairbanks Geophysical Institute</w:t>
       </w:r>
       <w:r>
         <w:rPr>
@@ -13651,14 +13430,7 @@
         <w:rPr>
           <w:rFonts w:cs="Times New Roman"/>
         </w:rPr>
-        <w:t xml:space="preserve">). However, preliminary modeling </w:t>
-      </w:r>
-      <w:r>
-        <w:rPr>
-          <w:rFonts w:cs="Times New Roman"/>
-        </w:rPr>
-        <w:lastRenderedPageBreak/>
-        <w:t xml:space="preserve">efforts </w:t>
+        <w:t xml:space="preserve">). However, preliminary modeling efforts </w:t>
       </w:r>
       <w:r>
         <w:rPr>
@@ -13943,27 +13715,19 @@
         </w:rPr>
         <w:fldChar w:fldCharType="end"/>
       </w:r>
-      <w:commentRangeStart w:id="16"/>
-      <w:commentRangeStart w:id="17"/>
+      <w:commentRangeStart w:id="6"/>
       <w:r>
         <w:rPr>
           <w:rFonts w:cs="Times New Roman"/>
         </w:rPr>
         <w:t xml:space="preserve">. </w:t>
       </w:r>
-      <w:commentRangeEnd w:id="16"/>
+      <w:commentRangeEnd w:id="6"/>
       <w:r>
         <w:rPr>
           <w:rStyle w:val="CommentReference"/>
         </w:rPr>
-        <w:commentReference w:id="16"/>
-      </w:r>
-      <w:commentRangeEnd w:id="17"/>
-      <w:r>
-        <w:rPr>
-          <w:rStyle w:val="CommentReference"/>
-        </w:rPr>
-        <w:commentReference w:id="17"/>
+        <w:commentReference w:id="6"/>
       </w:r>
     </w:p>
     <w:p>
@@ -14122,6 +13886,7 @@
         <w:rPr>
           <w:rFonts w:cs="Times New Roman"/>
         </w:rPr>
+        <w:lastRenderedPageBreak/>
         <w:t>areas</w:t>
       </w:r>
       <w:r>
@@ -14134,14 +13899,7 @@
         <w:rPr>
           <w:rFonts w:cs="Times New Roman"/>
         </w:rPr>
-        <w:t xml:space="preserve">habitats that provide a wide diversity of trophic contributions, increased </w:t>
-      </w:r>
-      <w:r>
-        <w:rPr>
-          <w:rFonts w:cs="Times New Roman"/>
-        </w:rPr>
-        <w:lastRenderedPageBreak/>
-        <w:t xml:space="preserve">nursery production of juvenile fishes, and ontogenetic migration corridors </w:t>
+        <w:t xml:space="preserve">habitats that provide a wide diversity of trophic contributions, increased nursery production of juvenile fishes, and ontogenetic migration corridors </w:t>
       </w:r>
       <w:r>
         <w:rPr>
@@ -14727,7 +14485,7 @@
         </w:rPr>
         <w:t>composition</w:t>
       </w:r>
-      <w:commentRangeStart w:id="18"/>
+      <w:commentRangeStart w:id="7"/>
       <w:r>
         <w:rPr>
           <w:rFonts w:cs="Times New Roman"/>
@@ -14740,12 +14498,12 @@
         </w:rPr>
         <w:t xml:space="preserve"> </w:t>
       </w:r>
-      <w:commentRangeEnd w:id="18"/>
+      <w:commentRangeEnd w:id="7"/>
       <w:r>
         <w:rPr>
           <w:rStyle w:val="CommentReference"/>
         </w:rPr>
-        <w:commentReference w:id="18"/>
+        <w:commentReference w:id="7"/>
       </w:r>
     </w:p>
     <w:p>
@@ -14759,13 +14517,13 @@
         <w:rPr>
           <w:rFonts w:cs="Times New Roman"/>
         </w:rPr>
+        <w:lastRenderedPageBreak/>
         <w:t xml:space="preserve">Resilience of ecological communities during changes to their habitat or environment is a characteristic of healthy communities with high biological diversity and wide response diversity </w:t>
       </w:r>
       <w:r>
         <w:rPr>
           <w:rFonts w:cs="Times New Roman"/>
         </w:rPr>
-        <w:lastRenderedPageBreak/>
         <w:fldChar w:fldCharType="begin" w:fldLock="1"/>
       </w:r>
       <w:r>
@@ -14875,15 +14633,7 @@
         <w:rPr>
           <w:rFonts w:cs="Times New Roman"/>
         </w:rPr>
-        <w:t xml:space="preserve"> if variability of </w:t>
-      </w:r>
-      <w:commentRangeStart w:id="19"/>
-      <w:commentRangeStart w:id="20"/>
-      <w:r>
-        <w:rPr>
-          <w:rFonts w:cs="Times New Roman"/>
-        </w:rPr>
-        <w:t>ecological community composition increases</w:t>
+        <w:t xml:space="preserve"> if variability of ecological community composition increases</w:t>
       </w:r>
       <w:r>
         <w:rPr>
@@ -14901,7 +14651,7 @@
         <w:rPr>
           <w:rFonts w:cs="Times New Roman"/>
         </w:rPr>
-        <w:instrText>ADDIN CSL_CITATION {"citationItems":[{"id":"ITEM-1","itemData":{"DOI":"10.1016/0022-0981(93)90098-9","ISBN":"0022-0981","ISSN":"00220981","PMID":"2332","abstract":"An increase in variability between samples collected from impacted vs. control areas is described for four different types of marine communities: meiobcnthos subjected to organic enrichment, macrobenthos in the vicinity of the Ekofisk oil-field, reef-corals following the 1982-3 El Niño and fish on coral reefs which are subjected to mining. In each case there is a clear log-log relationship between the variance and the mean abundance for all species in a particular treatment group. The standard deviation for a given mean increases with increased perturbation in all cases, but is most marked for the meiobenthos and macrobenthos examples. Variability in species diversity (H′) tends to increase with increasing levels of perturbation, but this increase is only significant for the macrobenthos. In all cases a pronounced increase in variability among replicate samples from perturbed treatments was revealed by multivariate analysis (non-metric Multi-Dimensional Scaling ordination). A comparative Index of Multivariate Dispersion (IMD) is suggested as a measure of this increased variability. © 1993.","author":[{"dropping-particle":"","family":"Warwick","given":"R. M.","non-dropping-particle":"","parse-names":false,"suffix":""},{"dropping-particle":"","family":"Clarke","given":"K. R.","non-dropping-particle":"","parse-names":false,"suffix":""}],"container-title":"Journal of Experimental Marine Biology and Ecology","id":"ITEM-1","issue":"1-2","issued":{"date-parts":[["1993"]]},"page":"215-226","title":"Increased variability as a symptom of stress in marine communities","type":"article-journal","volume":"172"},"uris":["http://www.mendeley.com/documents/?uuid=3d2b3118-1e03-4a9d-85c9-01d6475cef98"]},{"id":"ITEM-2","itemData":{"DOI":"10.1577/1548-8446(1981)006&lt;0021:aobiuf&gt;2.0.co;2","ISSN":"0363-2415","abstract":"Man's activities have had profound, and usually negative, influences on freshwater fishes from the smallest streams to thelargest rivers. Some negative effects are due to contaminants, while others are associated with changes inwatershed hydrology, habitat modifications, and alteration of energy sources upon which the aquatic biota depends. Regrettably, past efforts to evaluateeffects of man's activities on fishes have attempted to use water quality as a surrogate for more comprehensive biotic assessment.A more refined biotic assessment program is required for effective protectionof freshwate fish resources. An assessment systemproposed here uses a series of fish community attributes related to species compositonand ecological structure to evaluate thequality of an aquatic biota. In preliminary trials this system accurately reflected the status of fish communities and the environmentsupporting them. © 1981 Taylor &amp; Francis Group, LLC.","author":[{"dropping-particle":"","family":"Karr","given":"James R.","non-dropping-particle":"","parse-names":false,"suffix":""}],"container-title":"Fisheries","id":"ITEM-2","issue":"6","issued":{"date-parts":[["1981"]]},"page":"21-27","title":"Assessment of biotic integrity using fish communities","type":"article-journal","volume":"6"},"uris":["http://www.mendeley.com/documents/?uuid=2b649758-297e-4614-bb09-288fed6d893e"]}],"mendeley":{"formattedCitation":"(Karr 1981; Warwick and Clarke 1993)","plainTextFormattedCitation":"(Karr 1981; Warwick and Clarke 1993)","previouslyFormattedCitation":"(Karr 1981; Warwick and Clarke 1993)"},"properties":{"noteIndex":0},"schema":"https://github.com/citation-style-language/schema/raw/master/csl-citation.json"}</w:instrText>
+        <w:instrText>ADDIN CSL_CITATION {"citationItems":[{"id":"ITEM-1","itemData":{"DOI":"10.1016/0022-0981(93)90098-9","ISBN":"0022-0981","ISSN":"00220981","PMID":"2332","abstract":"An increase in variability between samples collected from impacted vs. control areas is described for four different types of marine communities: meiobcnthos subjected to organic enrichment, macrobenthos in the vicinity of the Ekofisk oil-field, reef-corals following the 1982-3 El Niño and fish on coral reefs which are subjected to mining. In each case there is a clear log-log relationship between the variance and the mean abundance for all species in a particular treatment group. The standard deviation for a given mean increases with increased perturbation in all cases, but is most marked for the meiobenthos and macrobenthos examples. Variability in species diversity (H′) tends to increase with increasing levels of perturbation, but this increase is only significant for the macrobenthos. In all cases a pronounced increase in variability among replicate samples from perturbed treatments was revealed by multivariate analysis (non-metric Multi-Dimensional Scaling ordination). A comparative Index of Multivariate Dispersion (IMD) is suggested as a measure of this increased variability. © 1993.","author":[{"dropping-particle":"","family":"Warwick","given":"R. M.","non-dropping-particle":"","parse-names":false,"suffix":""},{"dropping-particle":"","family":"Clarke","given":"K. R.","non-dropping-particle":"","parse-names":false,"suffix":""}],"container-title":"Journal of Experimental Marine Biology and Ecology","id":"ITEM-1","issue":"1-2","issued":{"date-parts":[["1993"]]},"page":"215-226","title":"Increased variability as a symptom of stress in marine communities","type":"article-journal","volume":"172"},"uris":["http://www.mendeley.com/documents/?uuid=3d2b3118-1e03-4a9d-85c9-01d6475cef98"]},{"id":"ITEM-2","itemData":{"DOI":"10.1577/1548-8446(1981)006&lt;0021:aobiuf&gt;2.0.co;2","ISSN":"0363-2415","abstract":"Man's activities have had profound, and usually negative, influences on freshwater fishes from the smallest streams to thelargest rivers. Some negative effects are due to contaminants, while others are associated with changes inwatershed hydrology, habitat modifications, and alteration of energy sources upon which the aquatic biota depends. Regrettably, past efforts to evaluateeffects of man's activities on fishes have attempted to use water quality as a surrogate for more comprehensive biotic assessment.A more refined biotic assessment program is required for effective protectionof freshwate fish resources. An assessment systemproposed here uses a series of fish community attributes related to species compositonand ecological structure to evaluate thequality of an aquatic biota. In preliminary trials this system accurately reflected the status of fish communities and the environmentsupporting them. © 1981 Taylor &amp; Francis Group, LLC.","author":[{"dropping-particle":"","family":"Karr","given":"James R.","non-dropping-particle":"","parse-names":false,"suffix":""}],"container-title":"Fisheries","id":"ITEM-2","issue":"6","issued":{"date-parts":[["1981"]]},"page":"21-27","title":"Assessment of biotic integrity using fish communities","type":"article-journal","volume":"6"},"uris":["http://www.mendeley.com/documents/?uuid=5a7913f0-bdfb-4744-bb8d-a9ca096e6e15"]},{"id":"ITEM-3","itemData":{"author":[{"dropping-particle":"","family":"Pimm","given":"Stuart L.","non-dropping-particle":"","parse-names":false,"suffix":""}],"container-title":"Nature","id":"ITEM-3","issue":"26","issued":{"date-parts":[["1984"]]},"page":"321-326","title":"The complexity and stability of ecosystems","type":"article-journal","volume":"307"},"uris":["http://www.mendeley.com/documents/?uuid=9bec5a47-4edd-4887-858a-bc6f725666a7"]}],"mendeley":{"formattedCitation":"(Karr 1981; Pimm 1984; Warwick and Clarke 1993)","plainTextFormattedCitation":"(Karr 1981; Pimm 1984; Warwick and Clarke 1993)","previouslyFormattedCitation":"(Karr 1981; Pimm 1984; Warwick and Clarke 1993)"},"properties":{"noteIndex":0},"schema":"https://github.com/citation-style-language/schema/raw/master/csl-citation.json"}</w:instrText>
       </w:r>
       <w:r>
         <w:rPr>
@@ -14914,7 +14664,7 @@
           <w:rFonts w:cs="Times New Roman"/>
           <w:noProof/>
         </w:rPr>
-        <w:t>(Karr 1981; Warwick and Clarke 1993)</w:t>
+        <w:t>(Karr 1981; Pimm 1984; Warwick and Clarke 1993)</w:t>
       </w:r>
       <w:r>
         <w:rPr>
@@ -14927,20 +14677,6 @@
           <w:rFonts w:cs="Times New Roman"/>
         </w:rPr>
         <w:t xml:space="preserve">. </w:t>
-      </w:r>
-      <w:commentRangeEnd w:id="19"/>
-      <w:r>
-        <w:rPr>
-          <w:rStyle w:val="CommentReference"/>
-        </w:rPr>
-        <w:commentReference w:id="19"/>
-      </w:r>
-      <w:commentRangeEnd w:id="20"/>
-      <w:r>
-        <w:rPr>
-          <w:rStyle w:val="CommentReference"/>
-        </w:rPr>
-        <w:commentReference w:id="20"/>
       </w:r>
       <w:r>
         <w:rPr>
@@ -15102,12 +14838,12 @@
       <w:pPr>
         <w:pStyle w:val="Heading1"/>
       </w:pPr>
-      <w:bookmarkStart w:id="21" w:name="_Toc510712063"/>
+      <w:bookmarkStart w:id="8" w:name="_Toc510712063"/>
       <w:r>
         <w:lastRenderedPageBreak/>
         <w:t>Literature Cited</w:t>
       </w:r>
-      <w:bookmarkEnd w:id="21"/>
+      <w:bookmarkEnd w:id="8"/>
     </w:p>
     <w:p>
       <w:pPr>
@@ -15138,7 +14874,7 @@
           <w:noProof/>
           <w:szCs w:val="24"/>
         </w:rPr>
-        <w:t>Anderson, M. J. 2001. A new method for non-parametric multivariate analysis of variance. Austral Ecology 26:32–46.</w:t>
+        <w:t>Anderson MJ (2001) A new method for non-parametric multivariate analysis of variance. Austral Ecol 26:32–46</w:t>
       </w:r>
     </w:p>
     <w:p>
@@ -15161,7 +14897,7 @@
           <w:noProof/>
           <w:szCs w:val="24"/>
         </w:rPr>
-        <w:t>Arnesen, A. M., E. H. Jørgensen, and M. Jobling. 1993. Feed intake, growth and osmoregulation in Arctic charr, Salvelinus alpinus (L.), following abrupt transfer from freshwater to more saline water. Aquaculture 114:327–338.</w:t>
+        <w:t>Arnesen AM, Jørgensen EH, Jobling M (1993) Feed intake, growth and osmoregulation in Arctic charr, Salvelinus alpinus (L.), following abrupt transfer from freshwater to more saline water. Aquaculture 114:327–338. doi: 10.1016/0044-8486(93)90307-K</w:t>
       </w:r>
     </w:p>
     <w:p>
@@ -15184,7 +14920,7 @@
           <w:noProof/>
           <w:szCs w:val="24"/>
         </w:rPr>
-        <w:t>Bai, J., and P. Perron. 2003. Computation and analysis of multiple structural change models. Journal of Applied Econometrics 18(1):1–22.</w:t>
+        <w:t>Bai J, Perron P (2003) Computation and analysis of multiple structural change models. J Appl Econom 18:1–22. doi: 10.1002/jae.659</w:t>
       </w:r>
     </w:p>
     <w:p>
@@ -15207,7 +14943,7 @@
           <w:noProof/>
           <w:szCs w:val="24"/>
         </w:rPr>
-        <w:t>Bailey, K. M. 2000. Shifting control of recruitment of walleye pollock Theragra chalcogramma after a major climatic and ecosystem change. Marine Ecology Progress Series 198:215–224.</w:t>
+        <w:t>Bailey KM (2000) Shifting control of recruitment of walleye pollock Theragra chalcogramma after a major climatic and ecosystem change. Mar Ecol Prog Ser 198:215–224</w:t>
       </w:r>
     </w:p>
     <w:p>
@@ -15230,7 +14966,7 @@
           <w:noProof/>
           <w:szCs w:val="24"/>
         </w:rPr>
-        <w:t>Beck, M. W., K. L. Heck, K. W. Able, D. L. Childers, D. B. Eggleston, B. M. Gillanders, B. Halpern, C. G. Hays, K. Hoshino, T. J. Minello, R. J. Orth, P. F. Sheridan, and M. P. Weinstein. 2001. The identification, conservation, and management of estuarine and marine nurseries for fish and invertebrates. BioScience 51(8):633–641.</w:t>
+        <w:t>Beck MW, Heck KL, Able KW, et al (2001) The identification, conservation, and management of estuarine and marine nurseries for fish and invertebrates. Bioscience 51:633–641. doi: 10.1641/0006-3568(2001)051[0633:TICAMO]2.0.CO;2</w:t>
       </w:r>
     </w:p>
     <w:p>
@@ -15253,7 +14989,7 @@
           <w:noProof/>
           <w:szCs w:val="24"/>
         </w:rPr>
-        <w:t>Bergström, L., M. Karlsson, and L. Pihl. 2013. Comparison of gill nets and fyke nets for the status assessment of coastal fish communities. WATERS Report 2013:7. Havsmiljöinstitutet / Swedish Institute for the Marine Environment, Göteborg, Sweden.</w:t>
+        <w:t>Bergström L, Karlsson M, Pihl L (2013) Comparison of gill nets and fyke nets for the status assessment of coastal fish communities. WATERS Report 2013:7. Havsmiljöinstitutet / Swedish Institute for the Marine Environment, Göteborg, Sweden</w:t>
       </w:r>
     </w:p>
     <w:p>
@@ -15276,7 +15012,7 @@
           <w:noProof/>
           <w:szCs w:val="24"/>
         </w:rPr>
-        <w:t>von Biela, V. R., C. E. Zimmerman, B. R. Cohn, and J. M. Welker. 2013. Terrestrial and marine trophic pathways support young-of-year growth in a nearshore Arctic fish. Polar Biology 36(1):137–146.</w:t>
+        <w:t>Bisson PA, Dunham JB, Reeves GH (2009) Freshwater ecosystems and resilience of Pacific salmon: habitat management based on natural variability. Ecol Soc 14:45. doi: 10.5751/ES-02784-140145</w:t>
       </w:r>
     </w:p>
     <w:p>
@@ -15299,7 +15035,7 @@
           <w:noProof/>
           <w:szCs w:val="24"/>
         </w:rPr>
-        <w:t>Bisson, P. A., J. B. Dunham, and G. H. Reeves. 2009. Freshwater ecosystems and resilience of Pacific salmon: habitat management based on natural variability. Ecology and Society 14(1):45.</w:t>
+        <w:t>Bluhm BA, Gebruk A, Gradinger RR, et al (2011) Arctic Marine Biodiversity: An Update of Species Richness and Examples of Biodiversity Change. Oceanography 24:232–248. doi: 10.5670/oceanog.2011.75</w:t>
       </w:r>
     </w:p>
     <w:p>
@@ -15322,7 +15058,7 @@
           <w:noProof/>
           <w:szCs w:val="24"/>
         </w:rPr>
-        <w:t>Bluhm, B. A., A. Gebruk, R. R. Gradinger, R. Hopcroft, F. Huettmann, K. Kosobokova, B. Sirenko, and M. Weslawski. 2011. Arctic Marine Biodiversity: An Update of Species Richness and Examples of Biodiversity Change. Oceanography 24(3):232–248.</w:t>
+        <w:t>Bœuf G, Payan P (2001) How should salinity influence fish growth? Comp Biochem Physiol - Part C Toxicol Pharmacol 130:411–423. doi: 10.1016/S1532-0456(01)00268-X</w:t>
       </w:r>
     </w:p>
     <w:p>
@@ -15345,7 +15081,7 @@
           <w:noProof/>
           <w:szCs w:val="24"/>
         </w:rPr>
-        <w:t>Bœuf, G., and P. Payan. 2001. How should salinity influence fish growth? Comparative Biochemistry and Physiology - Part C Toxicology and Pharmacology 130(4):411–423.</w:t>
+        <w:t>Bond WA, Erickson RN (1985) Life history studies of anadromous coregonid fishes in two freshwater lake Systems on the Tuktoyaktuk Peninsula, Northwest Territories. Can Tech Rep Fish Aquat Sci 1336:</w:t>
       </w:r>
     </w:p>
     <w:p>
@@ -15368,7 +15104,7 @@
           <w:noProof/>
           <w:szCs w:val="24"/>
         </w:rPr>
-        <w:t>Bond, W. A., and R. N. Erickson. 1985. Life history studies of anadromous coregonid fishes in two freshwater lake Systems on the Tuktoyaktuk Peninsula, Northwest Territories. Canadian Technical Report of Fisheries and Aquatic Sciences 1336.</w:t>
+        <w:t>Bonsell C, Dunton KH (2018) Long-term patterns of benthic irradiance and kelp production in the central Beaufort Sea reveal implications of warming for Arctic inner shelves. Prog Oceanogr 162:160–170. doi: 10.1016/j.pocean.2018.02.016</w:t>
       </w:r>
     </w:p>
     <w:p>
@@ -15391,16 +15127,7 @@
           <w:noProof/>
           <w:szCs w:val="24"/>
         </w:rPr>
-        <w:t xml:space="preserve">Bonsell, C., and K. H. Dunton. 2018. Long-term patterns of benthic irradiance and kelp production in the central Beaufort Sea reveal implications of warming for Arctic inner </w:t>
-      </w:r>
-      <w:r>
-        <w:rPr>
-          <w:rFonts w:cs="Times New Roman"/>
-          <w:noProof/>
-          <w:szCs w:val="24"/>
-        </w:rPr>
-        <w:lastRenderedPageBreak/>
-        <w:t>shelves. Progress in Oceanography 162:160–170.</w:t>
+        <w:t>Bradstreet MSW, Cross WE (1982) Trophic relationships at high Arctic ice edges. Arctic 35:1–12. doi: 10.1016/0266-9838(93)90013-8</w:t>
       </w:r>
     </w:p>
     <w:p>
@@ -15423,7 +15150,8 @@
           <w:noProof/>
           <w:szCs w:val="24"/>
         </w:rPr>
-        <w:t>Bradstreet, M. S. W., and W. E. Cross. 1982. Trophic relationships at high Arctic ice edges. Arctic 35(1):1–12.</w:t>
+        <w:lastRenderedPageBreak/>
+        <w:t>Carpenter SR, Cole JJ, Pace ML, et al (2011) Early warnings of regime shifts: A whole-ecosystem experiment. Science (80- ) 332:1079–1082. doi: 10.1126/science.1203672</w:t>
       </w:r>
     </w:p>
     <w:p>
@@ -15446,7 +15174,7 @@
           <w:noProof/>
           <w:szCs w:val="24"/>
         </w:rPr>
-        <w:t>Carpenter, S. R., J. J. Cole, M. L. Pace, R. Batt, W. A. Brock, T. Cline, J. Coloso, J. R. Hodgson, J. F. Kitchell, D. A. Seekell, L. Smith, and B. Weidel. 2011. Early warnings of regime shifts: A whole-ecosystem experiment. Science 332(6033):1079–1082.</w:t>
+        <w:t>Clarke KR (1993) Non-parametric multivariate analyses of changes in community structure. 117–143</w:t>
       </w:r>
     </w:p>
     <w:p>
@@ -15469,7 +15197,7 @@
           <w:noProof/>
           <w:szCs w:val="24"/>
         </w:rPr>
-        <w:t>Clarke, K. R. 1993. Non-parametric multivariate analyses of changes in community structure (1988):117–143.</w:t>
+        <w:t>Collie JS, Wood AD, Jeffries HP (2008) Long-term shifts in the species composition of a coastal fish community. Can J Fish Aquat Sci 65:1352–1365. doi: 10.1139/F08-048</w:t>
       </w:r>
     </w:p>
     <w:p>
@@ -15492,7 +15220,7 @@
           <w:noProof/>
           <w:szCs w:val="24"/>
         </w:rPr>
-        <w:t>Collie, J. S., A. D. Wood, and H. P. Jeffries. 2008. Long-term shifts in the species composition of a coastal fish community. Canadian Journal of Fisheries and Aquatic Sciences 65(7):1352–1365.</w:t>
+        <w:t>Costa MJ, Vasconcelos R, Costa JL, Cabral HN (2007) River flow influence on the fish community of the Tagus estuary (Portugal). Hydrobiologia 587:113–123. doi: 10.1007/s10750-007-0690-x</w:t>
       </w:r>
     </w:p>
     <w:p>
@@ -15515,7 +15243,7 @@
           <w:noProof/>
           <w:szCs w:val="24"/>
         </w:rPr>
-        <w:t>Costa, M. J., R. Vasconcelos, J. L. Costa, and H. N. Cabral. 2007. River flow influence on the fish community of the Tagus estuary (Portugal). Hydrobiologia 587:113–123.</w:t>
+        <w:t>Coutant CC (1987) Thermal preference: when does an asset become a liability? Environ Biol Fishes 18:161–172. doi: 10.1007/BF00000356</w:t>
       </w:r>
     </w:p>
     <w:p>
@@ -15538,7 +15266,7 @@
           <w:noProof/>
           <w:szCs w:val="24"/>
         </w:rPr>
-        <w:t>Coutant, C. C. 1987. Thermal preference: when does an asset become a liability? Environmental Biology of Fishes 18(3):161–172.</w:t>
+        <w:t>Craig PC (1984) Fish use of coastal waters of the Alaska Beaufort Sea: a review. Trans Am Fish Soc 113:265–282. doi: 10.1577/1548-8659(1984)113&lt;265:FUOCWO&gt;2.0.CO;2</w:t>
       </w:r>
     </w:p>
     <w:p>
@@ -15561,7 +15289,7 @@
           <w:noProof/>
           <w:szCs w:val="24"/>
         </w:rPr>
-        <w:t>Craig, P. C. 1984. Fish use of coastal waters of the Alaska Beaufort Sea: a review. Transactions of the American Fisheries Society 113(3):265–282.</w:t>
+        <w:t>Craig PC (1989) An introduction to anadromous fishes in the Alaskan Arctic. Biol Pap Univ Alaska 27–54</w:t>
       </w:r>
     </w:p>
     <w:p>
@@ -15584,7 +15312,7 @@
           <w:noProof/>
           <w:szCs w:val="24"/>
         </w:rPr>
-        <w:t>Craig, P. C. 1989. An introduction to anadromous fishes in the Alaskan Arctic. Biological Papers of the University of Alaska (24):27–54.</w:t>
+        <w:t>Craig PC, Griffiths WB, Haldorson L, McElderry H (1985) Distributional patterns of fishes in an Alaskan Arctic lagoon. Polar Biol 4:9–18</w:t>
       </w:r>
     </w:p>
     <w:p>
@@ -15607,7 +15335,7 @@
           <w:noProof/>
           <w:szCs w:val="24"/>
         </w:rPr>
-        <w:t>Craig, P. C., W. B. Griffiths, L. Haldorson, and H. McElderry. 1985. Distributional patterns of fishes in an Alaskan Arctic lagoon. Polar Biology 4:9–18.</w:t>
+        <w:t>Cushing DH (1990) Plankton production and year-class strength in fish populations: An update of the match/mismatch hypothesis. Adv Mar Biol 26:249–293. doi: 10.1016/S0065-2881(08)60202-3</w:t>
       </w:r>
     </w:p>
     <w:p>
@@ -15630,7 +15358,7 @@
           <w:noProof/>
           <w:szCs w:val="24"/>
         </w:rPr>
-        <w:t>Cushing, D. H. 1990. Plankton production and year-class strength in fish populations: An update of the match/mismatch hypothesis. Advances in Marine Biology 26:249–293.</w:t>
+        <w:t>Cyrus DP, Blaber SJM (1987) The influence of turbidity on juvenile marine fishes in estuaries. Part 1. Field studies at Lake St. Lucia on the southeastern coast of Africa. J Exp Mar Bio Ecol 109:53–70. doi: 10.1016/0022-0981(87)90185-7</w:t>
       </w:r>
     </w:p>
     <w:p>
@@ -15653,7 +15381,7 @@
           <w:noProof/>
           <w:szCs w:val="24"/>
         </w:rPr>
-        <w:t>Cyrus, D. P., and S. J. M. Blaber. 1987. The influence of turbidity on juvenile marine fishes in estuaries. Part 1. Field studies at Lake St. Lucia on the southeastern coast of Africa. Journal of Experimental Marine Biology and Ecology 109(1):53–70.</w:t>
+        <w:t>Dahlke FT, Butzin M, Nahrgang J, et al (2018) Northern cod species face spawning habitat losses if global warming exceeds 1.5°C. Sci Adv 4:1–11. doi: 10.1126/sciadv.aas8821</w:t>
       </w:r>
     </w:p>
     <w:p>
@@ -15676,7 +15404,7 @@
           <w:noProof/>
           <w:szCs w:val="24"/>
         </w:rPr>
-        <w:t>Dahlke, F. T., M. Butzin, J. Nahrgang, V. Puvanendran, A. Mortensen, H. O. Pörtner, and D. Storch. 2018. Northern cod species face spawning habitat losses if global warming exceeds 1.5°C. Science Advances 4(11):1–11.</w:t>
+        <w:t>de March BGE (1989) Salinity tolerance of larval and juvenile Broad Whitefish (Coregonus nasus). Can J Zool 67:2392–2397</w:t>
       </w:r>
     </w:p>
     <w:p>
@@ -15699,7 +15427,7 @@
           <w:noProof/>
           <w:szCs w:val="24"/>
         </w:rPr>
-        <w:t>Dutil, J.-D., Y. Lambert, and E. Boucher. 1997. Does higher growth rate in Atlantic cod (Gadus morhua) at low salinity result from lower standard metabolic rate or increased protein digestibility? Canadian Journal of Fisheries and Aquatic Sciences 54:99–103.</w:t>
+        <w:t>Dutil J-D, Lambert Y, Boucher E (1997) Does higher growth rate in Atlantic cod (Gadus morhua) at low salinity result from lower standard metabolic rate or increased protein digestibility? Can J Fish Aquat Sci 54:99–103. doi: 10.1139/f96-148</w:t>
       </w:r>
     </w:p>
     <w:p>
@@ -15722,8 +15450,7 @@
           <w:noProof/>
           <w:szCs w:val="24"/>
         </w:rPr>
-        <w:lastRenderedPageBreak/>
-        <w:t>Elliott, K. H., and A. J. Gaston. 2008. Mass-length relationships and energy content of fishes and invertebrates delivered to nestling Thick-billed Murres Uria lomvia in the Canadian Arctic, 1981-2007. Marine Ornithology 36(1):25–34.</w:t>
+        <w:t>Elliott KH, Gaston AJ (2008) Mass-length relationships and energy content of fishes and invertebrates delivered to nestling Thick-billed Murres Uria lomvia in the Canadian Arctic, 1981-2007. Mar Ornithol 36:25–34</w:t>
       </w:r>
     </w:p>
     <w:p>
@@ -15746,7 +15473,8 @@
           <w:noProof/>
           <w:szCs w:val="24"/>
         </w:rPr>
-        <w:t>Elmqvist, T., C. Folke, M. Nystrom, G. Peterson, J. Bengtsson, B. Walker, and J. Norberg. 2003. Response diversity, ecosystem change, and resilience RID C-1309-2008 RID F-2386-2011. Frontiers in Ecology and the Environment 1(9):488–494.</w:t>
+        <w:lastRenderedPageBreak/>
+        <w:t>Elmqvist T, Folke C, Nystrom M, et al (2003) Response diversity, ecosystem change, and resilience RID C-1309-2008 RID F-2386-2011. Front Ecol Environ 1:488–494. doi: 10.2307/3868116</w:t>
       </w:r>
     </w:p>
     <w:p>
@@ -15769,7 +15497,7 @@
           <w:noProof/>
           <w:szCs w:val="24"/>
         </w:rPr>
-        <w:t>Fechhelm, R. G., J. D. Bryan, W. B. Griffiths, W. J. Wilson, and B. J. Gallaway. 1994. Effect of coastal winds on the summer dispersal of young Least Cisco (Coregonus-sardinella) from the Colville River to Prudhoe Bay, Alaska: a simulation model. Canadian Journal of Fisheries and Aquatic Sciences 51(4):890–899.</w:t>
+        <w:t>Fechhelm RG, Bryan JD, Griffiths WB, et al (1994) Effect of coastal winds on the summer dispersal of young Least Cisco (Coregonus-sardinella) from the Colville River to Prudhoe Bay, Alaska: a simulation model. Can J Fish Aquat Sci 51:890–899. doi: 10.1139/f94-088</w:t>
       </w:r>
     </w:p>
     <w:p>
@@ -15792,7 +15520,7 @@
           <w:noProof/>
           <w:szCs w:val="24"/>
         </w:rPr>
-        <w:t>Fechhelm, R. G., R. E. Dillinger Jr., B. J. Gallaway, and W. B. Griffiths. 1992. Modeling of in situ temperature and growth relationships for yearling Broad Whitefish in Prudhoe Bay, Alaska. Transactions of the American Fisheries Society 121(1):1–12.</w:t>
+        <w:t>Fechhelm RG, Dillinger Jr. RE, Gallaway BJ, Griffiths WB (1992) Modeling of in situ temperature and growth relationships for yearling Broad Whitefish in Prudhoe Bay, Alaska. Trans Am Fish Soc 121:1–12. doi: 10.1577/1548-8659(1992)121&lt;0001:MOISTA&gt;2.3.CO;2</w:t>
       </w:r>
     </w:p>
     <w:p>
@@ -15815,7 +15543,7 @@
           <w:noProof/>
           <w:szCs w:val="24"/>
         </w:rPr>
-        <w:t>Fechhelm, R. G., and D. B. Fissel. 1988. Recruitment of Canadian Arctic Cisco (Coregonus autumnalis) into Alaskan waters. Canadian Journal of Fisheries and Aquatic Sciences 45:906–910.</w:t>
+        <w:t>Fechhelm RG, Fissel DB (1988) Recruitment of Canadian Arctic Cisco (Coregonus autumnalis) into Alaskan waters. Can J Fish Aquat Sci 45:906–910</w:t>
       </w:r>
     </w:p>
     <w:p>
@@ -15838,7 +15566,7 @@
           <w:noProof/>
           <w:szCs w:val="24"/>
         </w:rPr>
-        <w:t>Fechhelm, R. G., P. S. Fitzgerald, J. D. Bryan, and B. J. Gallaway. 1993. Effect of salinity and temperature on the growth of yearling Arctic Cisco (Coregonus autumnalis) of the Alaskan Beaufort Sea.</w:t>
+        <w:t>Fechhelm RG, Fitzgerald PS, Bryan JD, Gallaway BJ (1993) Effect of salinity and temperature on the growth of yearling Arctic Cisco (Coregonus autumnalis) of the Alaskan Beaufort Sea. J. Fish Biol. 43:463–474</w:t>
       </w:r>
     </w:p>
     <w:p>
@@ -15861,7 +15589,7 @@
           <w:noProof/>
           <w:szCs w:val="24"/>
         </w:rPr>
-        <w:t>Fechhelm, R. G., W. B. Griffiths, J. D. Bryan, B. J. Gallaway, and W. J. Wilson. 1995. Application of an in situ growth model: Inferred instance of interspecific trophic competition between anadromous fishes of Prudhoe Bay, Alaska. Transactions of the American Fisheries Society 124(1):55–69.</w:t>
+        <w:t>Fechhelm RG, Griffiths WB, Bryan JD, et al (1995) Application of an in situ growth model: Inferred instance of interspecific trophic competition between anadromous fishes of Prudhoe Bay, Alaska. Trans Am Fish Soc 124:55–69. doi: 10.1577/1548-8659(1995)124&lt;0055:AOAISG&gt;2.3.CO;2</w:t>
       </w:r>
     </w:p>
     <w:p>
@@ -15884,7 +15612,7 @@
           <w:noProof/>
           <w:szCs w:val="24"/>
         </w:rPr>
-        <w:t>Fechhelm, R. G., L. R. Martin, B. J. Gallaway, W. J. Wilson, and W. B. Griffiths. 1999. Prudhoe Bay causeways and the summer coastal movements of Arctic Cisco and Least Cisco. Arctic 52(2):139–151.</w:t>
+        <w:t>Fechhelm RG, Martin LR, Gallaway BJ, et al (1999) Prudhoe Bay causeways and the summer coastal movements of Arctic Cisco and Least Cisco. Arctic 52:139–151. doi: 10.1007/s</w:t>
       </w:r>
     </w:p>
     <w:p>
@@ -15907,7 +15635,7 @@
           <w:noProof/>
           <w:szCs w:val="24"/>
         </w:rPr>
-        <w:t>Fechhelm, R. G., B. Streever, and B. J. Gallaway. 2007. The Arctic Cisco (Coregonus autumnalis) subsistence and commercial fisheries, Colville River, Alaska: A conceptual model. Arctic 60(4):421–429.</w:t>
+        <w:t>Fechhelm RG, Streever B, Gallaway BJ (2007) The Arctic Cisco (Coregonus autumnalis) subsistence and commercial fisheries, Colville River, Alaska: A conceptual model. Arctic 60:421–429</w:t>
       </w:r>
     </w:p>
     <w:p>
@@ -15930,7 +15658,7 @@
           <w:noProof/>
           <w:szCs w:val="24"/>
         </w:rPr>
-        <w:t>Fossheim, M., R. Primicerio, E. Johannesen, R. B. Ingvaldsen, M. M. Aschan, and A. V. Dolgov. 2015. Recent warming leads to a rapid borealization of fish communities in the Arctic. Nature Climate Change 5(7):673–677.</w:t>
+        <w:t>Fossheim M, Primicerio R, Johannesen E, et al (2015) Recent warming leads to a rapid borealization of fish communities in the Arctic. Nat Clim Chang 5:673–677. doi: 10.1038/nclimate2647</w:t>
       </w:r>
     </w:p>
     <w:p>
@@ -15953,7 +15681,7 @@
           <w:noProof/>
           <w:szCs w:val="24"/>
         </w:rPr>
-        <w:t>Gradinger, R. R., and B. A. Bluhm. 2004. In-situ observations on the distribution and behavior of amphipods and Arctic cod (Boreogadus saida) under the sea ice of the High Arctic Canada Basin. Polar Biology 27(10):595–603.</w:t>
+        <w:t>Gradinger RR, Bluhm BA (2004) In-situ observations on the distribution and behavior of amphipods and Arctic cod (Boreogadus saida) under the sea ice of the High Arctic Canada Basin. Polar Biol 27:595–603. doi: 10.1007/s00300-004-0630-4</w:t>
       </w:r>
     </w:p>
     <w:p>
@@ -15976,8 +15704,7 @@
           <w:noProof/>
           <w:szCs w:val="24"/>
         </w:rPr>
-        <w:lastRenderedPageBreak/>
-        <w:t>Grebmeier, J. M., J. E. Overland, S. E. Moore, E. V. Farley, E. C. Carmack, L. W. Cooper, K. E. Frey, J. H. Helle, F. A. Mclaughlin, and S. L. Mcnutt. 2006. A major ecosystem shift in the northern Bering Sea. Science 311:1461–1464.</w:t>
+        <w:t>Grebmeier JM, Overland JE, Moore SE, et al (2006) A major ecosystem shift in the northern Bering Sea. Science (80- ) 311:1461–1464. doi: 10.1126/science.1121365</w:t>
       </w:r>
     </w:p>
     <w:p>
@@ -16000,7 +15727,7 @@
           <w:noProof/>
           <w:szCs w:val="24"/>
         </w:rPr>
-        <w:t>Green, D. G., J. T. Priest, K. P. Gatt, and T. M. Sutton. 2018. Beaufort Sea nearshore fish monitoring study: 2018 annual report:56.</w:t>
+        <w:t>Green DG, Priest JT, Gatt KP, Sutton TM (2018) Beaufort Sea nearshore fish monitoring study: 2018 annual report. 56</w:t>
       </w:r>
     </w:p>
     <w:p>
@@ -16023,7 +15750,8 @@
           <w:noProof/>
           <w:szCs w:val="24"/>
         </w:rPr>
-        <w:t>Guisan, A., T. C. Edwards, and T. Hastie. 2002. Generalized linear and generalized additive models in studies of species distributions: setting the scene. Ecological Modelling 157:89–100.</w:t>
+        <w:lastRenderedPageBreak/>
+        <w:t>Guisan A, Edwards TC, Hastie T (2002) Generalized linear and generalized additive models in studies of species distributions: setting the scene. Ecol Modell 157:89–100. doi: 10.1016/S0304-3800(02)00204-1</w:t>
       </w:r>
     </w:p>
     <w:p>
@@ -16046,7 +15774,7 @@
           <w:noProof/>
           <w:szCs w:val="24"/>
         </w:rPr>
-        <w:t>Harter, B. B., K. H. Elliott, G. J. Divoky, and G. K. Davoren. 2013. Arctic Cod (Boreogadus saida) as prey: fish length-energetics relationships in the Beaufort Sea and Hudson Bay. Arctic 66(2):191–196.</w:t>
+        <w:t>Harter BB, Elliott KH, Divoky GJ, Davoren GK (2013) Arctic Cod (Boreogadus saida) as prey: fish length-energetics relationships in the Beaufort Sea and Hudson Bay. Arctic 66:191–196</w:t>
       </w:r>
     </w:p>
     <w:p>
@@ -16069,7 +15797,7 @@
           <w:noProof/>
           <w:szCs w:val="24"/>
         </w:rPr>
-        <w:t>Hiddink, J. G., and R. ter Hofstede. 2008. Climate induced increases in species richness of marine fishes. Global Change Biology 14:453–460.</w:t>
+        <w:t>Hiddink JG, ter Hofstede R (2008) Climate induced increases in species richness of marine fishes. Glob Chang Biol 14:453–460. doi: 10.1111/j.1365-2486.2007.01518.x</w:t>
       </w:r>
     </w:p>
     <w:p>
@@ -16092,7 +15820,7 @@
           <w:noProof/>
           <w:szCs w:val="24"/>
         </w:rPr>
-        <w:t>Higdon, J. W., and S. H. Ferguson. 2009. Loss of Arctic sea ice causing punctuated change in sightings of killer whales (Orcinus orca) over the past century. Ecological Applications 19(5):1365–1375.</w:t>
+        <w:t>Higdon JW, Ferguson SH (2009) Loss of Arctic sea ice causing punctuated change in sightings of killer whales (Orcinus orca) over the past century. Ecol Appl 19:1365–1375</w:t>
       </w:r>
     </w:p>
     <w:p>
@@ -16115,7 +15843,7 @@
           <w:noProof/>
           <w:szCs w:val="24"/>
         </w:rPr>
-        <w:t>Hunt, G. L., P. Stabeno, G. Walters, E. Sinclair, R. D. Brodeur, J. M. Napp, and N. A. Bond. 2002. Climate change and control of the southeastern Bering Sea pelagic ecosystem. Deep-Sea Research Part II: Topical Studies in Oceanography 49(26):5821–5853.</w:t>
+        <w:t>Hunt GL, Stabeno P, Walters G, et al (2002) Climate change and control of the southeastern Bering Sea pelagic ecosystem. Deep Res Part II Top Stud Oceanogr 49:5821–5853. doi: 10.1016/S0967-0645(02)00321-1</w:t>
       </w:r>
     </w:p>
     <w:p>
@@ -16138,25 +15866,7 @@
           <w:noProof/>
           <w:szCs w:val="24"/>
         </w:rPr>
-        <w:t xml:space="preserve">IPCC. 2014. Climate Change 2014 Synthesis Report. Contribution of Working Groups I, II and III to the Fifth Assessment Report of the Intergovernmental Panel on Climate Change. Page 151 </w:t>
-      </w:r>
-      <w:r>
-        <w:rPr>
-          <w:rFonts w:cs="Times New Roman"/>
-          <w:i/>
-          <w:iCs/>
-          <w:noProof/>
-          <w:szCs w:val="24"/>
-        </w:rPr>
-        <w:t>in</w:t>
-      </w:r>
-      <w:r>
-        <w:rPr>
-          <w:rFonts w:cs="Times New Roman"/>
-          <w:noProof/>
-          <w:szCs w:val="24"/>
-        </w:rPr>
-        <w:t xml:space="preserve"> C. W. Team, R. K. Pachauri, and L. Meyer, editors. IPCC. Geneva, Switzerland.</w:t>
+        <w:t>IPCC (2014) Climate Change 2014 Synthesis Report. Contribution of Working Groups I, II and III to the Fifth Assessment Report of the Intergovernmental Panel on Climate Change. In: Team CW, Pachauri RK, Meyer L (eds) IPCC. Geneva, Switzerland, p 151</w:t>
       </w:r>
     </w:p>
     <w:p>
@@ -16179,7 +15889,7 @@
           <w:noProof/>
           <w:szCs w:val="24"/>
         </w:rPr>
-        <w:t>Irvine, J. R., R. W. Macdonald, R. J. Brown, L. Godbout, J. D. Reist, and E. C. Carmack. 2009. Salmon in the Arctic and how they avoid lethal low temperatures. North Pacific Anadromous Fish Commission Bulletin 5:39–50.</w:t>
+        <w:t>Irvine JR, Macdonald RW, Brown RJ, et al (2009) Salmon in the Arctic and how they avoid lethal low temperatures. North Pacific Anadromous Fish Comm Bull 5:39–50</w:t>
       </w:r>
     </w:p>
     <w:p>
@@ -16202,7 +15912,7 @@
           <w:noProof/>
           <w:szCs w:val="24"/>
         </w:rPr>
-        <w:t>Jackson, D. A., P. R. Peres-Neto, and J. D. Olden. 2001. What controls who is where in freshwater fish communities – the roles of biotic, abiotic, and spatial factors. Canadian Journal of Fisheries and Aquatic Sciences 58(1):157–170.</w:t>
+        <w:t>Jackson DA, Peres-Neto PR, Olden JD (2001) What controls who is where in freshwater fish communities – the roles of biotic, abiotic, and spatial factors. Can J Fish Aquat Sci 58:157–170. doi: 10.1139/cjfas-58-1-157</w:t>
       </w:r>
     </w:p>
     <w:p>
@@ -16225,7 +15935,7 @@
           <w:noProof/>
           <w:szCs w:val="24"/>
         </w:rPr>
-        <w:t>Karr, J. R. 1981. Assessment of biotic integrity using fish communities. Fisheries 6(6):21–27.</w:t>
+        <w:t>Karr JR (1981) Assessment of biotic integrity using fish communities. Fisheries 6:21–27. doi: 10.1577/1548-8446(1981)006&lt;0021:aobiuf&gt;2.0.co;2</w:t>
       </w:r>
     </w:p>
     <w:p>
@@ -16248,7 +15958,7 @@
           <w:noProof/>
           <w:szCs w:val="24"/>
         </w:rPr>
-        <w:t>Kortsch, S., R. Primicerio, M. Fossheim, A. V. Dolgov, and M. M. Aschan. 2015. Climate change alters the structure of arctic marine food webs due to poleward shifts of boreal generalists. Proceedings of the Royal Society B: Biological Sciences 282(1814):9.</w:t>
+        <w:t>Kortsch S, Primicerio R, Fossheim M, et al (2015) Climate change alters the structure of arctic marine food webs due to poleward shifts of boreal generalists. Proc R Soc B Biol Sci 282:9. doi: 10.1098/rspb.2015.1546</w:t>
       </w:r>
     </w:p>
     <w:p>
@@ -16271,16 +15981,7 @@
           <w:noProof/>
           <w:szCs w:val="24"/>
         </w:rPr>
-        <w:t xml:space="preserve">Laurel, B. J., M. Spencer, P. Iseri, and L. A. Copeman. 2016. Temperature-dependent growth and behavior of juvenile Arctic cod (Boreogadus saida) and co-occurring North Pacific </w:t>
-      </w:r>
-      <w:r>
-        <w:rPr>
-          <w:rFonts w:cs="Times New Roman"/>
-          <w:noProof/>
-          <w:szCs w:val="24"/>
-        </w:rPr>
-        <w:lastRenderedPageBreak/>
-        <w:t>gadids. Polar Biology 39(6):1127–1135. Springer Berlin Heidelberg.</w:t>
+        <w:t>Laurel BJ, Spencer M, Iseri P, Copeman LA (2016) Temperature-dependent growth and behavior of juvenile Arctic cod (Boreogadus saida) and co-occurring North Pacific gadids. Polar Biol 39:1127–1135. doi: 10.1007/s00300-015-1761-5</w:t>
       </w:r>
     </w:p>
     <w:p>
@@ -16303,7 +16004,7 @@
           <w:noProof/>
           <w:szCs w:val="24"/>
         </w:rPr>
-        <w:t>Lehodey, P., J. Alheit, M. Barange, T. Baumgartner, G. Beaugrand, K. Drinkwater, J.-M. Fromentin, S. R. Hare, G. Ottersen, R. I. Perry, C. Roy, C. D. van der Lingen, and F. Werner. 2006. Climate variability, fish, and fisheries. Journal of Climate 19(20):5009–5030.</w:t>
+        <w:t>Lehodey P, Alheit J, Barange M, et al (2006) Climate variability, fish, and fisheries. J Clim 19:5009–5030. doi: 10.1175/jcli3898.1</w:t>
       </w:r>
     </w:p>
     <w:p>
@@ -16326,7 +16027,7 @@
           <w:noProof/>
           <w:szCs w:val="24"/>
         </w:rPr>
-        <w:t>Loneragan, N. R., and S. E. Bunn. 1999. River flows and estuarine ecosystems: Implications for coastal fisheries from a review and a case study of the Logan River, southeast Queensland. Australian Journal of Ecology 24:431–440.</w:t>
+        <w:t>Loneragan NR, Bunn SE (1999) River flows and estuarine ecosystems: Implications for coastal fisheries from a review and a case study of the Logan River, southeast Queensland. Aust J Ecol 24:431–440. doi: 10.1046/j.1442-9993.1999.00975.x</w:t>
       </w:r>
     </w:p>
     <w:p>
@@ -16349,7 +16050,8 @@
           <w:noProof/>
           <w:szCs w:val="24"/>
         </w:rPr>
-        <w:t>Majewski, A. R., W. Walkusz, B. R. Lynn, S. Atchison, J. Eert, and J. D. Reist. 2016. Distribution and diet of demersal Arctic Cod, Boreogadus saida, in relation to habitat characteristics in the Canadian Beaufort Sea. Polar Biology 39(6):1087–1098.</w:t>
+        <w:lastRenderedPageBreak/>
+        <w:t>Majewski AR, Walkusz W, Lynn BR, et al (2016) Distribution and diet of demersal Arctic Cod, Boreogadus saida, in relation to habitat characteristics in the Canadian Beaufort Sea. Polar Biol 39:1087–1098. doi: 10.1007/s00300-015-1857-y</w:t>
       </w:r>
     </w:p>
     <w:p>
@@ -16372,7 +16074,7 @@
           <w:noProof/>
           <w:szCs w:val="24"/>
         </w:rPr>
-        <w:t>de March, B. G. E. 1989. Salinity tolerance of larval and juvenile Broad Whitefish (Coregonus nasus). Canadian Journal of Zoology 67:2392–2397.</w:t>
+        <w:t>Marchand J (1991) The influence of environmental conditions on settlement, distribution and growth of 0-group sole (Solea solea (L.)) in a macrotidal estuary (Vilaine France). Netherlands J Sea Res 27:307–316</w:t>
       </w:r>
     </w:p>
     <w:p>
@@ -16395,7 +16097,7 @@
           <w:noProof/>
           <w:szCs w:val="24"/>
         </w:rPr>
-        <w:t>Marchand, J. 1991. The influence of environmental conditions on settlement, distribution and growth of 0-group sole (Solea solea (L.)) in a macrotidal estuary (Vilaine France). Netherlands Journal of Sea Research 27(3/4):307–316.</w:t>
+        <w:t>Moerlein KJ, Carothers C (2012) Total environment of change: Impacts of climate change and social transitions on subsistence fisheries in Northwest Alaska. Ecol Soc 17:10. doi: 10.5751/ES-04543-170110</w:t>
       </w:r>
     </w:p>
     <w:p>
@@ -16418,7 +16120,7 @@
           <w:noProof/>
           <w:szCs w:val="24"/>
         </w:rPr>
-        <w:t>Moerlein, K. J., and C. Carothers. 2012. Total environment of change: Impacts of climate change and social transitions on subsistence fisheries in Northwest Alaska. Ecology and Society 17(1):10.</w:t>
+        <w:t>Monaghan P (2008) Early growth conditions, phenotypic development and environmental change. Philos Trans R Soc B Biol Sci 363:1635–1645. doi: 10.1098/rstb.2007.0011</w:t>
       </w:r>
     </w:p>
     <w:p>
@@ -16441,7 +16143,7 @@
           <w:noProof/>
           <w:szCs w:val="24"/>
         </w:rPr>
-        <w:t>Monaghan, P. 2008. Early growth conditions, phenotypic development and environmental change. Philosophical Transactions of the Royal Society B: Biological Sciences 363(1497):1635–1645.</w:t>
+        <w:t>Moore SE (2008) Marine mammals as ecosystem sentinels. J Mammal 89:534–540. doi: 10.1644/07-mamm-s-312r1.1</w:t>
       </w:r>
     </w:p>
     <w:p>
@@ -16464,7 +16166,7 @@
           <w:noProof/>
           <w:szCs w:val="24"/>
         </w:rPr>
-        <w:t>Moore, S. E. 2008. Marine mammals as ecosystem sentinels. Journal of Mammalogy 89(3):534–540.</w:t>
+        <w:t>Mueter FJ, Litzow MA (2008) Sea ice retreat alters the biogeography of the Bering Sea. Ecol Appl 18:309–320</w:t>
       </w:r>
     </w:p>
     <w:p>
@@ -16487,7 +16189,7 @@
           <w:noProof/>
           <w:szCs w:val="24"/>
         </w:rPr>
-        <w:t>Mueter, F. J., and M. A. Litzow. 2008. Sea ice retreat alters the biogeography of the Bering Sea. Ecological Applications 18(2):309–320.</w:t>
+        <w:t>Neves LM, Teixeira-Neves TP, Pereira-Filho GH, Araújo FG (2016) The farther the better: Effects of multiple environmental variables on reef fish assemblages along a distance gradient from river influences. PLoS One 11:1–23. doi: 10.1371/journal.pone.0166679</w:t>
       </w:r>
     </w:p>
     <w:p>
@@ -16510,7 +16212,7 @@
           <w:noProof/>
           <w:szCs w:val="24"/>
         </w:rPr>
-        <w:t>Neves, L. M., T. P. Teixeira-Neves, G. H. Pereira-Filho, and F. G. Araújo. 2016. The farther the better: Effects of multiple environmental variables on reef fish assemblages along a distance gradient from river influences. PLoS ONE 11(12):1–23.</w:t>
+        <w:t>NPFMC (2009) Fishery management plan for fish resources of the Arctic management area. North Pacific Fishery Management Council, Anchorage, Alaska</w:t>
       </w:r>
     </w:p>
     <w:p>
@@ -16533,7 +16235,7 @@
           <w:noProof/>
           <w:szCs w:val="24"/>
         </w:rPr>
-        <w:t>NPFMC. 2009. Fishery management plan for fish resources of the Arctic management area. North Pacific Fishery Management Council, Anchorage, Alaska.</w:t>
+        <w:t>Oksanen J, Blanchet FG, Kindt R, et al (2018) Vegan: community ecology package. R Packag. Version 2.4-6</w:t>
       </w:r>
     </w:p>
     <w:p>
@@ -16556,7 +16258,7 @@
           <w:noProof/>
           <w:szCs w:val="24"/>
         </w:rPr>
-        <w:t>Oksanen, J., F. G. Blanchet, R. Kindt, P. Legendre, P. R. Minchin, R. B. O’hara, G. L. Simpson, P. Solymos, M. H. H. Stevens, H. Wagner, and M. J. Oksanen. 2018. Vegan: community ecology package.</w:t>
+        <w:t>Pauly D (1980) On the interrelationships between natural mortality, growth parameters, and mean environmental temperature in 175 fish stocks. ICES J Mar Sci 39:175–192. doi: 10.1093/icesjms/39.2.175</w:t>
       </w:r>
     </w:p>
     <w:p>
@@ -16579,8 +16281,7 @@
           <w:noProof/>
           <w:szCs w:val="24"/>
         </w:rPr>
-        <w:lastRenderedPageBreak/>
-        <w:t>Pauly, D. 1980. On the interrelationships between natural mortality, growth parameters, and mean environmental temperature in 175 fish stocks. ICES Journal of Marine Science 39(2):175–192.</w:t>
+        <w:t>Peterson G, Allen CR, Holling CS (1998) Ecological resilience, biodiversity, and scale. Ecosystems 1:6–18. doi: 10.1007/s100219900002</w:t>
       </w:r>
     </w:p>
     <w:p>
@@ -16603,7 +16304,7 @@
           <w:noProof/>
           <w:szCs w:val="24"/>
         </w:rPr>
-        <w:t>Peterson, G., C. R. Allen, and C. S. Holling. 1998. Ecological resilience, biodiversity, and scale. Ecosystems 1:6–18.</w:t>
+        <w:t>Pimm SL (1984) The complexity and stability of ecosystems. Nature 307:321–326</w:t>
       </w:r>
     </w:p>
     <w:p>
@@ -16626,7 +16327,7 @@
           <w:noProof/>
           <w:szCs w:val="24"/>
         </w:rPr>
-        <w:t>Poos, M. S., and D. A. Jackson. 2012. Addressing the removal of rare species in multivariate bioassessments: The impact of methodological choices. Ecological Indicators 18:82–90. Elsevier Ltd.</w:t>
+        <w:t>Poos MS, Jackson DA (2012) Addressing the removal of rare species in multivariate bioassessments: The impact of methodological choices. Ecol Indic 18:82–90. doi: 10.1016/j.ecolind.2011.10.008</w:t>
       </w:r>
     </w:p>
     <w:p>
@@ -16649,25 +16350,16 @@
           <w:noProof/>
           <w:szCs w:val="24"/>
         </w:rPr>
-        <w:t xml:space="preserve">Power, G. 1997. A review of fish ecology in Arctic North America. Pages 13–39 </w:t>
-      </w:r>
-      <w:r>
-        <w:rPr>
-          <w:rFonts w:cs="Times New Roman"/>
-          <w:i/>
-          <w:iCs/>
+        <w:t>Power G (1997) A review of fish ecology in Arctic North America. In: Reynolds JB (ed) Fish Ecology in Arctic North America. American Fisheries Society, Bethesda, Maryland, pp 13–</w:t>
+      </w:r>
+      <w:r>
+        <w:rPr>
+          <w:rFonts w:cs="Times New Roman"/>
           <w:noProof/>
           <w:szCs w:val="24"/>
         </w:rPr>
-        <w:t>in</w:t>
-      </w:r>
-      <w:r>
-        <w:rPr>
-          <w:rFonts w:cs="Times New Roman"/>
-          <w:noProof/>
-          <w:szCs w:val="24"/>
-        </w:rPr>
-        <w:t xml:space="preserve"> J. B. Reynolds, editor. Fish Ecology in Arctic North America. American Fisheries Society, Bethesda, Maryland.</w:t>
+        <w:lastRenderedPageBreak/>
+        <w:t>39</w:t>
       </w:r>
     </w:p>
     <w:p>
@@ -16690,7 +16382,7 @@
           <w:noProof/>
           <w:szCs w:val="24"/>
         </w:rPr>
-        <w:t>Priest, J. T., D. G. Green, B. M. Fletcher, and T. M. Sutton. 2018. Beaufort Sea nearshore fish monitoring study: 2017 annual report. Fairbanks, Alaska.</w:t>
+        <w:t>Priest JT, Green DG, Fletcher BM, Sutton TM (2018) Beaufort Sea nearshore fish monitoring study: 2017 annual report. Fairbanks, Alaska</w:t>
       </w:r>
     </w:p>
     <w:p>
@@ -16713,7 +16405,7 @@
           <w:noProof/>
           <w:szCs w:val="24"/>
         </w:rPr>
-        <w:t>Reid, P. C., D. G. Johns, M. Edwards, M. I. Starr, M. Poulin, and P. Snoeijs. 2007. A biological consequence of reducing Arctic ice cover: Arrival of the Pacific diatom Neodenticula seminae in the North Atlantic for the first time in 800000 years. Global Change Biology 13(9):1910–1921.</w:t>
+        <w:t>Reid PC, Johns DG, Edwards M, et al (2007) A biological consequence of reducing Arctic ice cover: Arrival of the Pacific diatom Neodenticula seminae in the North Atlantic for the first time in 800000 years. Glob Chang Biol 13:1910–1921. doi: 10.1111/j.1365-2486.2007.01413.x</w:t>
       </w:r>
     </w:p>
     <w:p>
@@ -16736,7 +16428,7 @@
           <w:noProof/>
           <w:szCs w:val="24"/>
         </w:rPr>
-        <w:t>Reist, J. D., F. J. Wrona, T. D. Prowse, M. Power, J. B. Dempson, R. J. Beamish, J. R. King, T. J. Carmichael, and C. D. Sawatzky. 2006. General effects of climate change on Arctic fishes and fish populations. Ambio 35(7):370–380.</w:t>
+        <w:t>Reist JD, Wrona FJ, Prowse TD, et al (2006) General effects of climate change on Arctic fishes and fish populations. Ambio 35:370–380. doi: 10.1579/0044-7447(2006)35</w:t>
       </w:r>
     </w:p>
     <w:p>
@@ -16759,7 +16451,7 @@
           <w:noProof/>
           <w:szCs w:val="24"/>
         </w:rPr>
-        <w:t>Ross, B. D. 1988. Causeways in the Alaskan Beaufort Sea. United States Environmental Protection Agency, Anchorage, Alaska.</w:t>
+        <w:t>Ross BD (1988) Causeways in the Alaskan Beaufort Sea. United States Environmental Protection Agency, Anchorage, Alaska</w:t>
       </w:r>
     </w:p>
     <w:p>
@@ -16782,7 +16474,7 @@
           <w:noProof/>
           <w:szCs w:val="24"/>
         </w:rPr>
-        <w:t>Roux, M. J., L. A. Harwood, X. Zhu, and P. Sparling. 2016. Early summer near-shore fish assemblage and environmental correlates in an Arctic estuary. Journal of Great Lakes Research 42(2):256–266.</w:t>
+        <w:t>Roux MJ, Harwood LA, Zhu X, Sparling P (2016) Early summer near-shore fish assemblage and environmental correlates in an Arctic estuary. J Great Lakes Res 42:256–266. doi: 10.1016/j.jglr.2015.04.005</w:t>
       </w:r>
     </w:p>
     <w:p>
@@ -16805,7 +16497,7 @@
           <w:noProof/>
           <w:szCs w:val="24"/>
         </w:rPr>
-        <w:t>Scheffer, M., S. R. Carpenter, J. A. Foley, C. Folke, and B. Walker. 2001. Catastrophic shifts in ecosystems. Nature 413:591–596.</w:t>
+        <w:t>Scheffer M, Carpenter SR, Foley JA, et al (2001) Catastrophic shifts in ecosystems. Nature 413:591–596</w:t>
       </w:r>
     </w:p>
     <w:p>
@@ -16828,7 +16520,7 @@
           <w:noProof/>
           <w:szCs w:val="24"/>
         </w:rPr>
-        <w:t>Seigle, J. C., and J. M. Gottschalk. 2013. Fall 2012 subsistence fishery monitoring on the Colville River. ABR, Inc. – Environmental Research &amp; Services, Fairbanks, Alaska.</w:t>
+        <w:t>Seigle JC, Gottschalk JM (2013) Fall 2012 subsistence fishery monitoring on the Colville River. ABR, Inc. – Environmental Research &amp; Services, Fairbanks, Alaska</w:t>
       </w:r>
     </w:p>
     <w:p>
@@ -16851,7 +16543,7 @@
           <w:noProof/>
           <w:szCs w:val="24"/>
         </w:rPr>
-        <w:t>Sheaves, M., R. Baker, I. Nagelkerken, and R. M. Connolly. 2014. True value of estuarine and coastal nurseries for fish: Incorporating complexity and dynamics. Estuaries and Coasts 38(2):401–414.</w:t>
+        <w:t>Sheaves M, Baker R, Nagelkerken I, Connolly RM (2014) True value of estuarine and coastal nurseries for fish: Incorporating complexity and dynamics. Estuaries and Coasts 38:401–414. doi: 10.1007/s12237-014-9846-x</w:t>
       </w:r>
     </w:p>
     <w:p>
@@ -16874,7 +16566,7 @@
           <w:noProof/>
           <w:szCs w:val="24"/>
         </w:rPr>
-        <w:t>Sirenko, B. I., and S. Y. Gagaev. 2007. Unusual abundance of macrobenthos and biological invasions in the Chukchi Sea. Russian Journal of Marine Biology 33(6):355–364.</w:t>
+        <w:t>Sirenko BI, Gagaev SY (2007) Unusual abundance of macrobenthos and biological invasions in the Chukchi Sea. Russ J Mar Biol 33:355–364. doi: 10.1134/S1063074007060016</w:t>
       </w:r>
     </w:p>
     <w:p>
@@ -16897,8 +16589,7 @@
           <w:noProof/>
           <w:szCs w:val="24"/>
         </w:rPr>
-        <w:lastRenderedPageBreak/>
-        <w:t>Streever, B., S. W. Raborn, K. H. Kim, A. D. Hawkins, and A. N. Popper. 2016. Changes in fish catch rates in the presence of air gun sounds in Prudhoe Bay, Alaska. Arctic 69(4):346–358.</w:t>
+        <w:t>Stevenson DE, Lauth RR (2019) Bottom trawl surveys in the northern Bering Sea indicate recent shifts in the distribution of marine species. Polar Biol 42:407–421. doi: 10.1007/s00300-018-2431-1</w:t>
       </w:r>
     </w:p>
     <w:p>
@@ -16921,7 +16612,7 @@
           <w:noProof/>
           <w:szCs w:val="24"/>
         </w:rPr>
-        <w:t>Thedinga, J. F., S. W. Johnson, A. D. Neff, C. A. Hoffman, and J. M. Maselko. 2013. Nearshore fish assemblages of the Northeastern Chukchi Sea, Alaska. Arctic 66(3):257–268.</w:t>
+        <w:t>Streever B, Raborn SW, Kim KH, et al (2016) Changes in fish catch rates in the presence of air gun sounds in Prudhoe Bay, Alaska. Arctic 69:346–358. doi: 10.14430/arctic4596</w:t>
       </w:r>
     </w:p>
     <w:p>
@@ -16944,7 +16635,7 @@
           <w:noProof/>
           <w:szCs w:val="24"/>
         </w:rPr>
-        <w:t>Thorpe, J. E. 1994. Salmonid fishes and the estuarine environment. Estuaries 17(1):76–93.</w:t>
+        <w:t>Thedinga JF, Johnson SW, Neff AD, et al (2013) Nearshore fish assemblages of the Northeastern Chukchi Sea, Alaska. Arctic 66:257–268</w:t>
       </w:r>
     </w:p>
     <w:p>
@@ -16967,7 +16658,7 @@
           <w:noProof/>
           <w:szCs w:val="24"/>
         </w:rPr>
-        <w:t>Thorsteinson, L. K., and M. S. Love. 2016. Alaska Arctic marine fish ecology catalog.</w:t>
+        <w:t>Thorpe JE (1994) Salmonid fishes and the estuarine environment. Estuaries 17:76–93</w:t>
       </w:r>
     </w:p>
     <w:p>
@@ -16990,7 +16681,7 @@
           <w:noProof/>
           <w:szCs w:val="24"/>
         </w:rPr>
-        <w:t>USGS. 2018. USGS National Water Information System - Sagavanirktok River near Pump Station 3, Alaska. https://waterdata.usgs.gov/ak/nwis/uv?site_no=15908000.</w:t>
+        <w:t>Thorsteinson LK, Love MS (2016) Alaska Arctic marine fish ecology catalog</w:t>
       </w:r>
     </w:p>
     <w:p>
@@ -17013,7 +16704,8 @@
           <w:noProof/>
           <w:szCs w:val="24"/>
         </w:rPr>
-        <w:t>Vestfals, C. D., F. J. Mueter, J. T. Duffy-Anderson, M. S. Busby, and A. De Robertis. 2019. Spatio-temporal distribution of Polar Cod (Boreogadus saida) and Saffron Cod (Eleginus gracilis) early life stages in the Pacific Arctic. Polar Biology 42(5):969–990. Springer Berlin Heidelberg.</w:t>
+        <w:lastRenderedPageBreak/>
+        <w:t>USGS (2018) USGS National Water Information System - Sagavanirktok River near Pump Station 3, Alaska. https://waterdata.usgs.gov/ak/nwis/uv?site_no=15908000. Accessed 2 Apr 2018</w:t>
       </w:r>
     </w:p>
     <w:p>
@@ -17036,7 +16728,7 @@
           <w:noProof/>
           <w:szCs w:val="24"/>
         </w:rPr>
-        <w:t>Vinagre, C., F. D. Santos, H. N. Cabral, and M. J. Costa. 2009. Impact of climate and hydrology on juvenile fish recruitment towards estuarine nursery grounds in the context of climate change. Estuarine, Coastal and Shelf Science 85(3):479–486.</w:t>
+        <w:t>Vestfals CD, Mueter FJ, Duffy-Anderson JT, et al (2019) Spatio-temporal distribution of Polar Cod (Boreogadus saida) and Saffron Cod (Eleginus gracilis) early life stages in the Pacific Arctic. Polar Biol 42:969–990. doi: 10.1007/s00300-019-02494-4</w:t>
       </w:r>
     </w:p>
     <w:p>
@@ -17059,7 +16751,7 @@
           <w:noProof/>
           <w:szCs w:val="24"/>
         </w:rPr>
-        <w:t>Warwick, R. M., and K. R. Clarke. 1993. Increased variability as a symptom of stress in marine communities. Journal of Experimental Marine Biology and Ecology 172(1–2):215–226.</w:t>
+        <w:t>Vinagre C, Santos FD, Cabral HN, Costa MJ (2009) Impact of climate and hydrology on juvenile fish recruitment towards estuarine nursery grounds in the context of climate change. Estuar Coast Shelf Sci 85:479–486. doi: 10.1016/j.ecss.2009.09.013</w:t>
       </w:r>
     </w:p>
     <w:p>
@@ -17082,7 +16774,7 @@
           <w:noProof/>
           <w:szCs w:val="24"/>
         </w:rPr>
-        <w:t>Werner, E. E., and J. F. Gilliam. 1984. The ontogenetic niche and species interactions in size-structured populations. Annual Review of Ecology and Systematics 15:393–425.</w:t>
+        <w:t>von Biela VR, Zimmerman CE, Cohn BR, Welker JM (2013) Terrestrial and marine trophic pathways support young-of-year growth in a nearshore Arctic fish. Polar Biol 36:137–146. doi: 10.1007/s00300-012-1244-x</w:t>
       </w:r>
     </w:p>
     <w:p>
@@ -17105,7 +16797,7 @@
           <w:noProof/>
           <w:szCs w:val="24"/>
         </w:rPr>
-        <w:t>Wilson, S. K., S. C. Burgess, A. J. Cheal, M. Emslie, R. Fisher, I. Miller, N. V. C. Polunin, and H. P. A. Sweatman. 2008. Habitat utilization by coral reef fish: implications for specialists vs. generalists in a changing environment. Journal of Animal Ecology 77:220–228.</w:t>
+        <w:t>Warwick RM, Clarke KR (1993) Increased variability as a symptom of stress in marine communities. J Exp Mar Bio Ecol 172:215–226. doi: 10.1016/0022-0981(93)90098-9</w:t>
       </w:r>
     </w:p>
     <w:p>
@@ -17128,7 +16820,7 @@
           <w:noProof/>
           <w:szCs w:val="24"/>
         </w:rPr>
-        <w:t>Zeileis, A., F. Leisch, K. Hornik, C. Kleiber, B. Hansen, and E. C. Merkle. 2015. R package strucchange - Testing, monitoring, and dating structural changes. CRAN.</w:t>
+        <w:t>Werner EE, Gilliam JF (1984) The ontogenetic niche and species interactions in size-structured populations. Annu Rev Ecol Syst 15:393–425</w:t>
       </w:r>
     </w:p>
     <w:p>
@@ -17142,15 +16834,61 @@
         <w:rPr>
           <w:rFonts w:cs="Times New Roman"/>
           <w:noProof/>
-        </w:rPr>
-      </w:pPr>
-      <w:r>
-        <w:rPr>
-          <w:rFonts w:cs="Times New Roman"/>
-          <w:noProof/>
           <w:szCs w:val="24"/>
         </w:rPr>
-        <w:t>Zimmerman, C. E., A. M. Ramey, S. M. Turner, F. J. Mueter, S. M. Murphy, and J. L. Nielsen. 2013. Genetics, recruitment, and migration patterns of Arctic Cisco (Coregonus autumnalis) in the Colville River, Alaska, and Mackenzie River, Canada. Polar Biology 36(11):1543–1555.</w:t>
+      </w:pPr>
+      <w:r>
+        <w:rPr>
+          <w:rFonts w:cs="Times New Roman"/>
+          <w:noProof/>
+          <w:szCs w:val="24"/>
+        </w:rPr>
+        <w:t>Wilson SK, Burgess SC, Cheal AJ, et al (2008) Habitat utilization by coral reef fish: implications for specialists vs. generalists in a changing environment. J Anim Ecol 77:220–228. doi: 10.1111/j.1365-2656.2007.01341.x</w:t>
+      </w:r>
+    </w:p>
+    <w:p>
+      <w:pPr>
+        <w:widowControl w:val="0"/>
+        <w:autoSpaceDE w:val="0"/>
+        <w:autoSpaceDN w:val="0"/>
+        <w:adjustRightInd w:val="0"/>
+        <w:spacing w:line="240" w:lineRule="auto"/>
+        <w:ind w:left="480" w:hanging="480"/>
+        <w:rPr>
+          <w:rFonts w:cs="Times New Roman"/>
+          <w:noProof/>
+          <w:szCs w:val="24"/>
+        </w:rPr>
+      </w:pPr>
+      <w:r>
+        <w:rPr>
+          <w:rFonts w:cs="Times New Roman"/>
+          <w:noProof/>
+          <w:szCs w:val="24"/>
+        </w:rPr>
+        <w:t>Zeileis A, Leisch F, Hornik K, et al (2015) R package strucchange - Testing, monitoring, and dating structural changes. Compr. R Arch. Netw. 69</w:t>
+      </w:r>
+    </w:p>
+    <w:p>
+      <w:pPr>
+        <w:widowControl w:val="0"/>
+        <w:autoSpaceDE w:val="0"/>
+        <w:autoSpaceDN w:val="0"/>
+        <w:adjustRightInd w:val="0"/>
+        <w:spacing w:line="240" w:lineRule="auto"/>
+        <w:ind w:left="480" w:hanging="480"/>
+        <w:rPr>
+          <w:rFonts w:cs="Times New Roman"/>
+          <w:noProof/>
+        </w:rPr>
+      </w:pPr>
+      <w:r>
+        <w:rPr>
+          <w:rFonts w:cs="Times New Roman"/>
+          <w:noProof/>
+          <w:szCs w:val="24"/>
+        </w:rPr>
+        <w:t>Zimmerman CE, Ramey AM, Turner SM, et al (2013) Genetics, recruitment, and migration patterns of Arctic Cisco (Coregonus autumnalis) in the Colville River, Alaska, and Mackenzie River, Canada. Polar Biol 36:1543–1555. doi: 10.1007/s00300-013-1372-y</w:t>
       </w:r>
     </w:p>
     <w:p>
@@ -18179,12 +17917,6 @@
       <w:r>
         <w:t xml:space="preserve">. </w:t>
       </w:r>
-      <w:r>
-        <w:t xml:space="preserve"> </w:t>
-      </w:r>
-      <w:r>
-        <w:t xml:space="preserve"> </w:t>
-      </w:r>
     </w:p>
     <w:p/>
     <w:p/>
@@ -18243,14 +17975,8 @@
           </wp:inline>
         </w:drawing>
       </w:r>
-      <w:commentRangeStart w:id="22"/>
-      <w:commentRangeEnd w:id="22"/>
-      <w:r>
-        <w:rPr>
-          <w:rStyle w:val="CommentReference"/>
-        </w:rPr>
-        <w:commentReference w:id="22"/>
-      </w:r>
+      <w:commentRangeStart w:id="9"/>
+      <w:commentRangeEnd w:id="9"/>
     </w:p>
     <w:p>
       <w:r>
@@ -18367,14 +18093,8 @@
           </wp:inline>
         </w:drawing>
       </w:r>
-      <w:commentRangeStart w:id="23"/>
-      <w:commentRangeEnd w:id="23"/>
-      <w:r>
-        <w:rPr>
-          <w:rStyle w:val="CommentReference"/>
-        </w:rPr>
-        <w:commentReference w:id="23"/>
-      </w:r>
+      <w:commentRangeStart w:id="10"/>
+      <w:commentRangeEnd w:id="10"/>
     </w:p>
     <w:p>
       <w:r>
@@ -18729,7 +18449,7 @@
 
 <file path=word/comments.xml><?xml version="1.0" encoding="utf-8"?>
 <w:comments xmlns:wpc="http://schemas.microsoft.com/office/word/2010/wordprocessingCanvas" xmlns:cx="http://schemas.microsoft.com/office/drawing/2014/chartex" xmlns:cx1="http://schemas.microsoft.com/office/drawing/2015/9/8/chartex" xmlns:cx2="http://schemas.microsoft.com/office/drawing/2015/10/21/chartex" xmlns:cx3="http://schemas.microsoft.com/office/drawing/2016/5/9/chartex" xmlns:cx4="http://schemas.microsoft.com/office/drawing/2016/5/10/chartex" xmlns:cx5="http://schemas.microsoft.com/office/drawing/2016/5/11/chartex" xmlns:cx6="http://schemas.microsoft.com/office/drawing/2016/5/12/chartex" xmlns:cx7="http://schemas.microsoft.com/office/drawing/2016/5/13/chartex" xmlns:cx8="http://schemas.microsoft.com/office/drawing/2016/5/14/chartex" xmlns:mc="http://schemas.openxmlformats.org/markup-compatibility/2006" xmlns:aink="http://schemas.microsoft.com/office/drawing/2016/ink" xmlns:am3d="http://schemas.microsoft.com/office/drawing/2017/model3d" xmlns:o="urn:schemas-microsoft-com:office:office" xmlns:r="http://schemas.openxmlformats.org/officeDocument/2006/relationships" xmlns:m="http://schemas.openxmlformats.org/officeDocument/2006/math" xmlns:v="urn:schemas-microsoft-com:vml" xmlns:wp14="http://schemas.microsoft.com/office/word/2010/wordprocessingDrawing" xmlns:wp="http://schemas.openxmlformats.org/drawingml/2006/wordprocessingDrawing" xmlns:w10="urn:schemas-microsoft-com:office:word" xmlns:w="http://schemas.openxmlformats.org/wordprocessingml/2006/main" xmlns:w14="http://schemas.microsoft.com/office/word/2010/wordml" xmlns:w15="http://schemas.microsoft.com/office/word/2012/wordml" xmlns:w16cid="http://schemas.microsoft.com/office/word/2016/wordml/cid" xmlns:w16se="http://schemas.microsoft.com/office/word/2015/wordml/symex" xmlns:wpg="http://schemas.microsoft.com/office/word/2010/wordprocessingGroup" xmlns:wpi="http://schemas.microsoft.com/office/word/2010/wordprocessingInk" xmlns:wne="http://schemas.microsoft.com/office/word/2006/wordml" xmlns:wps="http://schemas.microsoft.com/office/word/2010/wordprocessingShape" mc:Ignorable="w14 w15 w16se w16cid wp14">
-  <w:comment w:id="1" w:author="Justin T Priest (DFG)" w:date="2019-08-19T11:56:00Z" w:initials="JTP">
+  <w:comment w:id="1" w:author="Justin T Priest (DFG)" w:date="2019-08-19T21:51:00Z" w:initials="JTP">
     <w:p>
       <w:pPr>
         <w:pStyle w:val="CommentText"/>
@@ -18741,11 +18461,11 @@
         <w:annotationRef/>
       </w:r>
       <w:r>
-        <w:t>Add more detail regarding how</w:t>
+        <w:t xml:space="preserve">Do Franz and Trent need separate addresses? It’d be cleaner to combine. </w:t>
       </w:r>
     </w:p>
   </w:comment>
-  <w:comment w:id="2" w:author="Justin T Priest (DFG)" w:date="2019-08-19T11:56:00Z" w:initials="JTP">
+  <w:comment w:id="3" w:author="Justin Priest" w:date="2019-07-15T17:34:00Z" w:initials="JP">
     <w:p>
       <w:pPr>
         <w:pStyle w:val="CommentText"/>
@@ -18757,11 +18477,26 @@
         <w:annotationRef/>
       </w:r>
       <w:r>
-        <w:t>Need a stronger conclusion.</w:t>
+        <w:t xml:space="preserve">This cutoff was somewhat arbitrary after talking with Franz. I’m interested in input from FM &amp; SR about this. </w:t>
+      </w:r>
+      <w:r>
+        <w:br/>
+      </w:r>
+      <w:r>
+        <w:t>Is it f</w:t>
+      </w:r>
+      <w:r>
+        <w:t xml:space="preserve">ine </w:t>
+      </w:r>
+      <w:r>
+        <w:t xml:space="preserve">as is </w:t>
+      </w:r>
+      <w:r>
+        <w:t xml:space="preserve">because we clearly state the cutoff? </w:t>
       </w:r>
     </w:p>
   </w:comment>
-  <w:comment w:id="4" w:author="Justin T Priest (DFG)" w:date="2019-08-19T12:07:00Z" w:initials="JTP">
+  <w:comment w:id="6" w:author="Justin Priest" w:date="2019-08-11T16:47:00Z" w:initials="JP">
     <w:p>
       <w:pPr>
         <w:pStyle w:val="CommentText"/>
@@ -18773,11 +18508,17 @@
         <w:annotationRef/>
       </w:r>
       <w:r>
-        <w:t>TS: Not sure where you’re going with this.</w:t>
+        <w:t xml:space="preserve">I </w:t>
+      </w:r>
+      <w:r>
+        <w:t>would like</w:t>
+      </w:r>
+      <w:r>
+        <w:t xml:space="preserve"> some citations from Franz and Scott for this section</w:t>
       </w:r>
     </w:p>
   </w:comment>
-  <w:comment w:id="5" w:author="Justin Priest" w:date="2019-07-15T17:34:00Z" w:initials="JP">
+  <w:comment w:id="7" w:author="Justin Priest" w:date="2019-08-11T16:50:00Z" w:initials="JP">
     <w:p>
       <w:pPr>
         <w:pStyle w:val="CommentText"/>
@@ -18789,324 +18530,7 @@
         <w:annotationRef/>
       </w:r>
       <w:r>
-        <w:t xml:space="preserve">This cutoff was somewhat arbitrary after talking with Franz. I’m interested in input from FM &amp; SR about this. </w:t>
-      </w:r>
-      <w:r>
-        <w:br/>
-        <w:t xml:space="preserve">Fine as is because we clearly state the </w:t>
-      </w:r>
-      <w:proofErr w:type="gramStart"/>
-      <w:r>
-        <w:t>cutoff?</w:t>
-      </w:r>
-      <w:proofErr w:type="gramEnd"/>
-      <w:r>
-        <w:t xml:space="preserve"> </w:t>
-      </w:r>
-    </w:p>
-  </w:comment>
-  <w:comment w:id="7" w:author="Justin Priest" w:date="2019-08-09T16:43:00Z" w:initials="JP">
-    <w:p>
-      <w:pPr>
-        <w:pStyle w:val="CommentText"/>
-      </w:pPr>
-      <w:r>
-        <w:rPr>
-          <w:rStyle w:val="CommentReference"/>
-        </w:rPr>
-        <w:annotationRef/>
-      </w:r>
-      <w:r>
-        <w:t>TS: Skewed to earlier years in the time series? How do you account for temporal trends?</w:t>
-      </w:r>
-    </w:p>
-  </w:comment>
-  <w:comment w:id="8" w:author="Justin T Priest (DFG)" w:date="2019-08-15T19:53:00Z" w:initials="JTP">
-    <w:p>
-      <w:pPr>
-        <w:pStyle w:val="CommentText"/>
-      </w:pPr>
-      <w:r>
-        <w:rPr>
-          <w:rStyle w:val="CommentReference"/>
-        </w:rPr>
-        <w:annotationRef/>
-      </w:r>
-      <w:r>
-        <w:t>By adding year as a covariate, we should account for these temporal trends. There will likely some temporal auto-</w:t>
-      </w:r>
-      <w:proofErr w:type="gramStart"/>
-      <w:r>
-        <w:t>correlation</w:t>
-      </w:r>
-      <w:proofErr w:type="gramEnd"/>
-      <w:r>
-        <w:t xml:space="preserve"> but it should be small enough to not affect anything. </w:t>
-      </w:r>
-    </w:p>
-  </w:comment>
-  <w:comment w:id="10" w:author="Justin Priest" w:date="2019-05-16T16:53:00Z" w:initials="JP">
-    <w:p>
-      <w:pPr>
-        <w:pStyle w:val="CommentText"/>
-      </w:pPr>
-      <w:r>
-        <w:rPr>
-          <w:rStyle w:val="CommentReference"/>
-        </w:rPr>
-        <w:annotationRef/>
-      </w:r>
-      <w:r>
-        <w:t>TS: Elaborate – how so? What were the differences?</w:t>
-      </w:r>
-    </w:p>
-  </w:comment>
-  <w:comment w:id="11" w:author="Justin T Priest (DFG)" w:date="2019-08-15T20:00:00Z" w:initials="JTP">
-    <w:p>
-      <w:pPr>
-        <w:pStyle w:val="CommentText"/>
-      </w:pPr>
-      <w:r>
-        <w:rPr>
-          <w:rStyle w:val="CommentReference"/>
-        </w:rPr>
-        <w:annotationRef/>
-      </w:r>
-      <w:r>
-        <w:t xml:space="preserve">For this analysis I cannot precisely state </w:t>
-      </w:r>
-      <w:r>
-        <w:rPr>
-          <w:i/>
-        </w:rPr>
-        <w:t>how</w:t>
-      </w:r>
-      <w:r>
-        <w:t xml:space="preserve"> the species composition was different, only that in multivariate space it is significantly different over time and biweekly periods. </w:t>
-      </w:r>
-    </w:p>
-    <w:p>
-      <w:pPr>
-        <w:pStyle w:val="CommentText"/>
-      </w:pPr>
-      <w:r>
-        <w:t>Because of these shortcomings, that’s why I added the other univariate analyses so that we could use those to fill in the gaps from this analysis.</w:t>
-      </w:r>
-    </w:p>
-  </w:comment>
-  <w:comment w:id="12" w:author="Justin Priest" w:date="2019-08-09T16:50:00Z" w:initials="JP">
-    <w:p>
-      <w:pPr>
-        <w:pStyle w:val="CommentText"/>
-      </w:pPr>
-      <w:r>
-        <w:rPr>
-          <w:rStyle w:val="CommentReference"/>
-        </w:rPr>
-        <w:annotationRef/>
-      </w:r>
-      <w:r>
-        <w:t>TS: any trends?</w:t>
-      </w:r>
-    </w:p>
-  </w:comment>
-  <w:comment w:id="13" w:author="Justin T Priest (DFG)" w:date="2019-08-15T20:02:00Z" w:initials="JTP">
-    <w:p>
-      <w:pPr>
-        <w:pStyle w:val="CommentText"/>
-      </w:pPr>
-      <w:r>
-        <w:rPr>
-          <w:rStyle w:val="CommentReference"/>
-        </w:rPr>
-        <w:annotationRef/>
-      </w:r>
-      <w:r>
-        <w:t xml:space="preserve">See above. I can’t say what the differences were, only that there were differences and I use other analyses following to try to paint the picture. </w:t>
-      </w:r>
-    </w:p>
-  </w:comment>
-  <w:comment w:id="14" w:author="Justin T Priest (DFG)" w:date="2019-08-17T19:03:00Z" w:initials="JTP">
-    <w:p>
-      <w:pPr>
-        <w:pStyle w:val="CommentText"/>
-      </w:pPr>
-      <w:r>
-        <w:rPr>
-          <w:rStyle w:val="CommentReference"/>
-        </w:rPr>
-        <w:annotationRef/>
-      </w:r>
-      <w:r>
-        <w:t>Add</w:t>
-      </w:r>
-      <w:r>
-        <w:br/>
-      </w:r>
-      <w:r>
-        <w:t>https://www.mendeley.com/catalogue/bottom-trawl-surveys-northern-bering-sea-indicate-recent-shifts-distribution-marine-species/</w:t>
-      </w:r>
-      <w:r>
-        <w:br/>
-        <w:t>(</w:t>
-      </w:r>
-      <w:r>
-        <w:t>https://link.springer.com/article/10.1007%2Fs00300-018-2431-1</w:t>
-      </w:r>
-      <w:r>
-        <w:t>)</w:t>
-      </w:r>
-    </w:p>
-  </w:comment>
-  <w:comment w:id="15" w:author="Justin T Priest (DFG)" w:date="2019-08-19T13:36:00Z" w:initials="JTP">
-    <w:p>
-      <w:pPr>
-        <w:pStyle w:val="CommentText"/>
-      </w:pPr>
-      <w:r>
-        <w:rPr>
-          <w:rStyle w:val="CommentReference"/>
-        </w:rPr>
-        <w:annotationRef/>
-      </w:r>
-      <w:r>
-        <w:t>What are the impacts?</w:t>
-      </w:r>
-    </w:p>
-  </w:comment>
-  <w:comment w:id="16" w:author="Justin Priest" w:date="2019-08-11T16:47:00Z" w:initials="JP">
-    <w:p>
-      <w:pPr>
-        <w:pStyle w:val="CommentText"/>
-      </w:pPr>
-      <w:r>
-        <w:rPr>
-          <w:rStyle w:val="CommentReference"/>
-        </w:rPr>
-        <w:annotationRef/>
-      </w:r>
-      <w:r>
-        <w:t>TS: Add more citations in this paragraph</w:t>
-      </w:r>
-    </w:p>
-  </w:comment>
-  <w:comment w:id="17" w:author="Justin Priest" w:date="2019-08-12T20:40:00Z" w:initials="JP">
-    <w:p>
-      <w:pPr>
-        <w:pStyle w:val="CommentText"/>
-      </w:pPr>
-      <w:r>
-        <w:rPr>
-          <w:rStyle w:val="CommentReference"/>
-        </w:rPr>
-        <w:annotationRef/>
-      </w:r>
-      <w:r>
-        <w:t>I will need some citations from Franz and Scott for this section</w:t>
-      </w:r>
-    </w:p>
-  </w:comment>
-  <w:comment w:id="18" w:author="Justin Priest" w:date="2019-08-11T16:50:00Z" w:initials="JP">
-    <w:p>
-      <w:pPr>
-        <w:pStyle w:val="CommentText"/>
-      </w:pPr>
-      <w:r>
-        <w:rPr>
-          <w:rStyle w:val="CommentReference"/>
-        </w:rPr>
-        <w:annotationRef/>
-      </w:r>
-      <w:r>
         <w:t>I’d like some citations for this paragraph if FM or SR have any</w:t>
-      </w:r>
-    </w:p>
-  </w:comment>
-  <w:comment w:id="19" w:author="Justin Priest" w:date="2019-08-11T16:52:00Z" w:initials="JP">
-    <w:p>
-      <w:pPr>
-        <w:pStyle w:val="CommentText"/>
-      </w:pPr>
-      <w:r>
-        <w:rPr>
-          <w:rStyle w:val="CommentReference"/>
-        </w:rPr>
-        <w:annotationRef/>
-      </w:r>
-      <w:r>
-        <w:t>TS: There is some basic resilience literature that you can bring in here on community elasticity.</w:t>
-      </w:r>
-    </w:p>
-  </w:comment>
-  <w:comment w:id="20" w:author="Justin T Priest (DFG)" w:date="2019-08-15T21:18:00Z" w:initials="JTP">
-    <w:p>
-      <w:pPr>
-        <w:pStyle w:val="CommentText"/>
-      </w:pPr>
-      <w:r>
-        <w:rPr>
-          <w:rStyle w:val="CommentReference"/>
-        </w:rPr>
-        <w:annotationRef/>
-      </w:r>
-      <w:r>
-        <w:t xml:space="preserve">Well </w:t>
-      </w:r>
-      <w:proofErr w:type="gramStart"/>
-      <w:r>
-        <w:t>then</w:t>
-      </w:r>
-      <w:proofErr w:type="gramEnd"/>
-      <w:r>
-        <w:t xml:space="preserve"> I’ll need some pointers in the right direction. I’ve added:</w:t>
-      </w:r>
-      <w:r>
-        <w:br/>
-      </w:r>
-      <w:r>
-        <w:t>Karr</w:t>
-      </w:r>
-      <w:r>
-        <w:t xml:space="preserve"> 1981 - </w:t>
-      </w:r>
-      <w:r>
-        <w:t>Assessment of Biotic Integrity Using Fish Communities</w:t>
-      </w:r>
-      <w:r>
-        <w:br/>
-        <w:t>Any others?</w:t>
-      </w:r>
-    </w:p>
-  </w:comment>
-  <w:comment w:id="22" w:author="Justin T Priest (DFG)" w:date="2019-08-15T21:31:00Z" w:initials="JTP">
-    <w:p>
-      <w:pPr>
-        <w:pStyle w:val="CommentText"/>
-      </w:pPr>
-      <w:r>
-        <w:rPr>
-          <w:rStyle w:val="CommentReference"/>
-        </w:rPr>
-        <w:annotationRef/>
-      </w:r>
-      <w:r>
-        <w:t xml:space="preserve">Changed these to be all black instead of 3 different colors </w:t>
-      </w:r>
-    </w:p>
-  </w:comment>
-  <w:comment w:id="23" w:author="Justin T Priest (DFG)" w:date="2019-08-15T21:31:00Z" w:initials="JTP">
-    <w:p>
-      <w:pPr>
-        <w:pStyle w:val="CommentText"/>
-      </w:pPr>
-      <w:r>
-        <w:rPr>
-          <w:rStyle w:val="CommentReference"/>
-        </w:rPr>
-        <w:annotationRef/>
-      </w:r>
-      <w:r>
-        <w:t>Fixed lines to make more readable</w:t>
       </w:r>
     </w:p>
   </w:comment>
@@ -19115,49 +18539,19 @@
 
 <file path=word/commentsExtended.xml><?xml version="1.0" encoding="utf-8"?>
 <w15:commentsEx xmlns:wpc="http://schemas.microsoft.com/office/word/2010/wordprocessingCanvas" xmlns:cx="http://schemas.microsoft.com/office/drawing/2014/chartex" xmlns:cx1="http://schemas.microsoft.com/office/drawing/2015/9/8/chartex" xmlns:cx2="http://schemas.microsoft.com/office/drawing/2015/10/21/chartex" xmlns:cx3="http://schemas.microsoft.com/office/drawing/2016/5/9/chartex" xmlns:cx4="http://schemas.microsoft.com/office/drawing/2016/5/10/chartex" xmlns:cx5="http://schemas.microsoft.com/office/drawing/2016/5/11/chartex" xmlns:cx6="http://schemas.microsoft.com/office/drawing/2016/5/12/chartex" xmlns:cx7="http://schemas.microsoft.com/office/drawing/2016/5/13/chartex" xmlns:cx8="http://schemas.microsoft.com/office/drawing/2016/5/14/chartex" xmlns:mc="http://schemas.openxmlformats.org/markup-compatibility/2006" xmlns:aink="http://schemas.microsoft.com/office/drawing/2016/ink" xmlns:am3d="http://schemas.microsoft.com/office/drawing/2017/model3d" xmlns:o="urn:schemas-microsoft-com:office:office" xmlns:r="http://schemas.openxmlformats.org/officeDocument/2006/relationships" xmlns:m="http://schemas.openxmlformats.org/officeDocument/2006/math" xmlns:v="urn:schemas-microsoft-com:vml" xmlns:wp14="http://schemas.microsoft.com/office/word/2010/wordprocessingDrawing" xmlns:wp="http://schemas.openxmlformats.org/drawingml/2006/wordprocessingDrawing" xmlns:w10="urn:schemas-microsoft-com:office:word" xmlns:w="http://schemas.openxmlformats.org/wordprocessingml/2006/main" xmlns:w14="http://schemas.microsoft.com/office/word/2010/wordml" xmlns:w15="http://schemas.microsoft.com/office/word/2012/wordml" xmlns:w16cid="http://schemas.microsoft.com/office/word/2016/wordml/cid" xmlns:w16se="http://schemas.microsoft.com/office/word/2015/wordml/symex" xmlns:wpg="http://schemas.microsoft.com/office/word/2010/wordprocessingGroup" xmlns:wpi="http://schemas.microsoft.com/office/word/2010/wordprocessingInk" xmlns:wne="http://schemas.microsoft.com/office/word/2006/wordml" xmlns:wps="http://schemas.microsoft.com/office/word/2010/wordprocessingShape" mc:Ignorable="w14 w15 w16se w16cid wp14">
-  <w15:commentEx w15:paraId="25B89BD5" w15:done="0"/>
-  <w15:commentEx w15:paraId="1D206377" w15:done="0"/>
-  <w15:commentEx w15:paraId="3B287A09" w15:done="0"/>
+  <w15:commentEx w15:paraId="3A688474" w15:done="0"/>
   <w15:commentEx w15:paraId="47D7DCE5" w15:done="0"/>
-  <w15:commentEx w15:paraId="1FD39998" w15:done="0"/>
-  <w15:commentEx w15:paraId="17862E77" w15:paraIdParent="1FD39998" w15:done="0"/>
-  <w15:commentEx w15:paraId="6A68ACDE" w15:done="0"/>
-  <w15:commentEx w15:paraId="5D3B8F42" w15:paraIdParent="6A68ACDE" w15:done="0"/>
-  <w15:commentEx w15:paraId="517EC306" w15:done="0"/>
-  <w15:commentEx w15:paraId="1D4FC3B3" w15:paraIdParent="517EC306" w15:done="0"/>
-  <w15:commentEx w15:paraId="448E0AC8" w15:done="0"/>
-  <w15:commentEx w15:paraId="5EB8E33E" w15:done="0"/>
   <w15:commentEx w15:paraId="47413DCC" w15:done="0"/>
-  <w15:commentEx w15:paraId="7CCED30E" w15:paraIdParent="47413DCC" w15:done="0"/>
   <w15:commentEx w15:paraId="07DC0175" w15:done="0"/>
-  <w15:commentEx w15:paraId="396E7ACE" w15:done="0"/>
-  <w15:commentEx w15:paraId="35D986B3" w15:paraIdParent="396E7ACE" w15:done="0"/>
-  <w15:commentEx w15:paraId="5A086FBB" w15:done="0"/>
-  <w15:commentEx w15:paraId="6C16456B" w15:done="0"/>
 </w15:commentsEx>
 </file>
 
 <file path=word/commentsIds.xml><?xml version="1.0" encoding="utf-8"?>
 <w16cid:commentsIds xmlns:wpc="http://schemas.microsoft.com/office/word/2010/wordprocessingCanvas" xmlns:cx="http://schemas.microsoft.com/office/drawing/2014/chartex" xmlns:cx1="http://schemas.microsoft.com/office/drawing/2015/9/8/chartex" xmlns:cx2="http://schemas.microsoft.com/office/drawing/2015/10/21/chartex" xmlns:cx3="http://schemas.microsoft.com/office/drawing/2016/5/9/chartex" xmlns:cx4="http://schemas.microsoft.com/office/drawing/2016/5/10/chartex" xmlns:cx5="http://schemas.microsoft.com/office/drawing/2016/5/11/chartex" xmlns:cx6="http://schemas.microsoft.com/office/drawing/2016/5/12/chartex" xmlns:cx7="http://schemas.microsoft.com/office/drawing/2016/5/13/chartex" xmlns:cx8="http://schemas.microsoft.com/office/drawing/2016/5/14/chartex" xmlns:mc="http://schemas.openxmlformats.org/markup-compatibility/2006" xmlns:aink="http://schemas.microsoft.com/office/drawing/2016/ink" xmlns:am3d="http://schemas.microsoft.com/office/drawing/2017/model3d" xmlns:o="urn:schemas-microsoft-com:office:office" xmlns:r="http://schemas.openxmlformats.org/officeDocument/2006/relationships" xmlns:m="http://schemas.openxmlformats.org/officeDocument/2006/math" xmlns:v="urn:schemas-microsoft-com:vml" xmlns:wp14="http://schemas.microsoft.com/office/word/2010/wordprocessingDrawing" xmlns:wp="http://schemas.openxmlformats.org/drawingml/2006/wordprocessingDrawing" xmlns:w10="urn:schemas-microsoft-com:office:word" xmlns:w="http://schemas.openxmlformats.org/wordprocessingml/2006/main" xmlns:w14="http://schemas.microsoft.com/office/word/2010/wordml" xmlns:w15="http://schemas.microsoft.com/office/word/2012/wordml" xmlns:w16cid="http://schemas.microsoft.com/office/word/2016/wordml/cid" xmlns:w16se="http://schemas.microsoft.com/office/word/2015/wordml/symex" xmlns:wpg="http://schemas.microsoft.com/office/word/2010/wordprocessingGroup" xmlns:wpi="http://schemas.microsoft.com/office/word/2010/wordprocessingInk" xmlns:wne="http://schemas.microsoft.com/office/word/2006/wordml" xmlns:wps="http://schemas.microsoft.com/office/word/2010/wordprocessingShape" mc:Ignorable="w14 w15 w16se w16cid wp14">
-  <w16cid:commentId w16cid:paraId="25B89BD5" w16cid:durableId="21050CD3"/>
-  <w16cid:commentId w16cid:paraId="1D206377" w16cid:durableId="21050CE5"/>
-  <w16cid:commentId w16cid:paraId="3B287A09" w16cid:durableId="21050F8A"/>
+  <w16cid:commentId w16cid:paraId="3A688474" w16cid:durableId="2105985D"/>
   <w16cid:commentId w16cid:paraId="47D7DCE5" w16cid:durableId="20D7378B"/>
-  <w16cid:commentId w16cid:paraId="1FD39998" w16cid:durableId="20F82147"/>
-  <w16cid:commentId w16cid:paraId="17862E77" w16cid:durableId="210036B5"/>
-  <w16cid:commentId w16cid:paraId="6A68ACDE" w16cid:durableId="20991BCF"/>
-  <w16cid:commentId w16cid:paraId="5D3B8F42" w16cid:durableId="21003874"/>
-  <w16cid:commentId w16cid:paraId="517EC306" w16cid:durableId="20F822CB"/>
-  <w16cid:commentId w16cid:paraId="1D4FC3B3" w16cid:durableId="210038DE"/>
-  <w16cid:commentId w16cid:paraId="448E0AC8" w16cid:durableId="2102CDEE"/>
-  <w16cid:commentId w16cid:paraId="5EB8E33E" w16cid:durableId="21052455"/>
   <w16cid:commentId w16cid:paraId="47413DCC" w16cid:durableId="20FAC515"/>
-  <w16cid:commentId w16cid:paraId="7CCED30E" w16cid:durableId="20FC4D4E"/>
   <w16cid:commentId w16cid:paraId="07DC0175" w16cid:durableId="20FAC5DF"/>
-  <w16cid:commentId w16cid:paraId="396E7ACE" w16cid:durableId="20FAC63F"/>
-  <w16cid:commentId w16cid:paraId="35D986B3" w16cid:durableId="21004A8B"/>
-  <w16cid:commentId w16cid:paraId="5A086FBB" w16cid:durableId="2101325C"/>
-  <w16cid:commentId w16cid:paraId="6C16456B" w16cid:durableId="2101325D"/>
 </w16cid:commentsIds>
 </file>
 
@@ -20759,7 +20153,7 @@
 </file>
 
 <file path=customXml/itemProps1.xml><?xml version="1.0" encoding="utf-8"?>
-<ds:datastoreItem xmlns:ds="http://schemas.openxmlformats.org/officeDocument/2006/customXml" ds:itemID="{DF346F5A-F601-42A2-B9DB-CDB20DF0D632}">
+<ds:datastoreItem xmlns:ds="http://schemas.openxmlformats.org/officeDocument/2006/customXml" ds:itemID="{6E620B1F-A5F5-4417-A7B4-A87C5FD3A56C}">
   <ds:schemaRefs>
     <ds:schemaRef ds:uri="http://schemas.openxmlformats.org/officeDocument/2006/bibliography"/>
   </ds:schemaRefs>

</xml_diff>

<commit_message>
Updated text to address FJM comments
</commit_message>
<xml_diff>
--- a/Chapter1.docx
+++ b/Chapter1.docx
@@ -181,7 +181,13 @@
         <w:commentReference w:id="1"/>
       </w:r>
       <w:r>
-        <w:t xml:space="preserve">long-term (2001–2018) nearshore sampling program in Prudhoe Bay, Alaska, </w:t>
+        <w:t xml:space="preserve">long-term (2001–2018) nearshore </w:t>
+      </w:r>
+      <w:r>
+        <w:t xml:space="preserve">fish </w:t>
+      </w:r>
+      <w:r>
+        <w:t xml:space="preserve">sampling program in Prudhoe Bay, Alaska, </w:t>
       </w:r>
       <w:r>
         <w:t>in</w:t>
@@ -1374,27 +1380,11 @@
         </w:rPr>
         <w:t>Requirements for water temperature and salinity conditions</w:t>
       </w:r>
-      <w:commentRangeStart w:id="2"/>
-      <w:commentRangeStart w:id="3"/>
       <w:r>
         <w:rPr>
           <w:rFonts w:cs="Times New Roman"/>
         </w:rPr>
         <w:t xml:space="preserve"> </w:t>
-      </w:r>
-      <w:commentRangeEnd w:id="2"/>
-      <w:r>
-        <w:rPr>
-          <w:rStyle w:val="CommentReference"/>
-        </w:rPr>
-        <w:commentReference w:id="2"/>
-      </w:r>
-      <w:commentRangeEnd w:id="3"/>
-      <w:r>
-        <w:rPr>
-          <w:rStyle w:val="CommentReference"/>
-        </w:rPr>
-        <w:commentReference w:id="3"/>
       </w:r>
       <w:r>
         <w:rPr>
@@ -3302,19 +3292,19 @@
         </w:rPr>
         <w:t xml:space="preserve">; and 3) </w:t>
       </w:r>
-      <w:commentRangeStart w:id="4"/>
+      <w:commentRangeStart w:id="2"/>
       <w:r>
         <w:rPr>
           <w:rFonts w:cs="Times New Roman"/>
         </w:rPr>
         <w:t>temporal patterns in species richness and rare species presence</w:t>
       </w:r>
-      <w:commentRangeEnd w:id="4"/>
+      <w:commentRangeEnd w:id="2"/>
       <w:r>
         <w:rPr>
           <w:rStyle w:val="CommentReference"/>
         </w:rPr>
-        <w:commentReference w:id="4"/>
+        <w:commentReference w:id="2"/>
       </w:r>
       <w:r>
         <w:rPr>
@@ -5634,7 +5624,7 @@
         <w:rPr>
           <w:rFonts w:eastAsiaTheme="minorEastAsia" w:cs="Times New Roman"/>
         </w:rPr>
-        <w:instrText>ADDIN CSL_CITATION {"citationItems":[{"id":"ITEM-1","itemData":{"author":[{"dropping-particle":"","family":"Legendre","given":"Pierre","non-dropping-particle":"","parse-names":false,"suffix":""},{"dropping-particle":"","family":"Legendre","given":"Louis","non-dropping-particle":"","parse-names":false,"suffix":""}],"edition":"3rd editio","id":"ITEM-1","issued":{"date-parts":[["2012"]]},"number-of-pages":"1006","publisher":"Elsevier","title":"Numerical ecology","type":"book"},"uris":["http://www.mendeley.com/documents/?uuid=8fbfaa5b-e6a2-41d8-88e8-3d21b5d8ac91"]}],"mendeley":{"formattedCitation":"(Legendre and Legendre 2012)","plainTextFormattedCitation":"(Legendre and Legendre 2012)"},"properties":{"noteIndex":0},"schema":"https://github.com/citation-style-language/schema/raw/master/csl-citation.json"}</w:instrText>
+        <w:instrText>ADDIN CSL_CITATION {"citationItems":[{"id":"ITEM-1","itemData":{"author":[{"dropping-particle":"","family":"Legendre","given":"Pierre","non-dropping-particle":"","parse-names":false,"suffix":""},{"dropping-particle":"","family":"Legendre","given":"Louis","non-dropping-particle":"","parse-names":false,"suffix":""}],"edition":"3rd editio","id":"ITEM-1","issued":{"date-parts":[["2012"]]},"number-of-pages":"1006","publisher":"Elsevier","title":"Numerical ecology","type":"book"},"uris":["http://www.mendeley.com/documents/?uuid=8fbfaa5b-e6a2-41d8-88e8-3d21b5d8ac91"]}],"mendeley":{"formattedCitation":"(Legendre and Legendre 2012)","plainTextFormattedCitation":"(Legendre and Legendre 2012)","previouslyFormattedCitation":"(Legendre and Legendre 2012)"},"properties":{"noteIndex":0},"schema":"https://github.com/citation-style-language/schema/raw/master/csl-citation.json"}</w:instrText>
       </w:r>
       <w:r>
         <w:rPr>
@@ -5661,27 +5651,27 @@
         </w:rPr>
         <w:t xml:space="preserve">. The relationship between environmental variables and dissimilarities in species composition was visualized and tested for significance using a linear regression of continuous variables and an ANOVA of factor variables on the ordination axes </w:t>
       </w:r>
-      <w:commentRangeStart w:id="5"/>
-      <w:commentRangeStart w:id="6"/>
+      <w:commentRangeStart w:id="3"/>
+      <w:commentRangeStart w:id="4"/>
       <w:r>
         <w:rPr>
           <w:rFonts w:cs="Times New Roman"/>
         </w:rPr>
         <w:t>MDS1 and MDS2</w:t>
       </w:r>
-      <w:commentRangeEnd w:id="5"/>
+      <w:commentRangeEnd w:id="3"/>
       <w:r>
         <w:rPr>
           <w:rStyle w:val="CommentReference"/>
         </w:rPr>
-        <w:commentReference w:id="5"/>
-      </w:r>
-      <w:commentRangeEnd w:id="6"/>
+        <w:commentReference w:id="3"/>
+      </w:r>
+      <w:commentRangeEnd w:id="4"/>
       <w:r>
         <w:rPr>
           <w:rStyle w:val="CommentReference"/>
         </w:rPr>
-        <w:commentReference w:id="6"/>
+        <w:commentReference w:id="4"/>
       </w:r>
       <w:r>
         <w:rPr>
@@ -5765,7 +5755,7 @@
         </w:rPr>
         <w:t xml:space="preserve">he full PERMANOVA model </w:t>
       </w:r>
-      <w:bookmarkStart w:id="7" w:name="_Hlk4763739"/>
+      <w:bookmarkStart w:id="5" w:name="_Hlk4763739"/>
       <w:r>
         <w:rPr>
           <w:rFonts w:cs="Times New Roman"/>
@@ -5870,7 +5860,7 @@
           <m:t>Discharge</m:t>
         </m:r>
       </m:oMath>
-      <w:bookmarkEnd w:id="7"/>
+      <w:bookmarkEnd w:id="5"/>
       <w:r>
         <w:rPr>
           <w:rFonts w:eastAsiaTheme="minorEastAsia" w:cs="Times New Roman"/>
@@ -6304,7 +6294,6 @@
           <w:rFonts w:cs="Times New Roman"/>
         </w:rPr>
       </w:pPr>
-      <w:commentRangeStart w:id="8"/>
       <w:r>
         <w:rPr>
           <w:rFonts w:eastAsiaTheme="minorEastAsia" w:cs="Times New Roman"/>
@@ -6343,20 +6332,7 @@
         <w:rPr>
           <w:rFonts w:eastAsiaTheme="minorEastAsia" w:cs="Times New Roman"/>
         </w:rPr>
-        <w:t xml:space="preserve"> was </w:t>
-      </w:r>
-      <w:commentRangeEnd w:id="8"/>
-      <w:r>
-        <w:rPr>
-          <w:rStyle w:val="CommentReference"/>
-        </w:rPr>
-        <w:commentReference w:id="8"/>
-      </w:r>
-      <w:r>
-        <w:rPr>
-          <w:rFonts w:eastAsiaTheme="minorEastAsia" w:cs="Times New Roman"/>
-        </w:rPr>
-        <w:t>each of the three multi-dimensional scaling axes</w:t>
+        <w:t xml:space="preserve"> was each of the three multi-dimensional scaling axes</w:t>
       </w:r>
       <w:r>
         <w:rPr>
@@ -6904,9 +6880,64 @@
       </w:r>
       <w:r>
         <w:rPr>
-          <w:rFonts w:cs="Times New Roman"/>
-        </w:rPr>
-        <w:t xml:space="preserve">To quantify temporal trends in </w:t>
+          <w:rFonts w:eastAsiaTheme="minorEastAsia" w:cs="Times New Roman"/>
+        </w:rPr>
+        <w:t xml:space="preserve">As variability in community samples can be indicative of increased environmental stressors, we measured how catches varied interannually </w:t>
+      </w:r>
+      <w:r>
+        <w:rPr>
+          <w:rFonts w:eastAsiaTheme="minorEastAsia" w:cs="Times New Roman"/>
+        </w:rPr>
+        <w:fldChar w:fldCharType="begin" w:fldLock="1"/>
+      </w:r>
+      <w:r>
+        <w:rPr>
+          <w:rFonts w:eastAsiaTheme="minorEastAsia" w:cs="Times New Roman"/>
+        </w:rPr>
+        <w:instrText>ADDIN CSL_CITATION {"citationItems":[{"id":"ITEM-1","itemData":{"DOI":"10.1016/0022-0981(93)90098-9","ISBN":"0022-0981","ISSN":"00220981","PMID":"2332","abstract":"An increase in variability between samples collected from impacted vs. control areas is described for four different types of marine communities: meiobcnthos subjected to organic enrichment, macrobenthos in the vicinity of the Ekofisk oil-field, reef-corals following the 1982-3 El Niño and fish on coral reefs which are subjected to mining. In each case there is a clear log-log relationship between the variance and the mean abundance for all species in a particular treatment group. The standard deviation for a given mean increases with increased perturbation in all cases, but is most marked for the meiobenthos and macrobenthos examples. Variability in species diversity (H′) tends to increase with increasing levels of perturbation, but this increase is only significant for the macrobenthos. In all cases a pronounced increase in variability among replicate samples from perturbed treatments was revealed by multivariate analysis (non-metric Multi-Dimensional Scaling ordination). A comparative Index of Multivariate Dispersion (IMD) is suggested as a measure of this increased variability. © 1993.","author":[{"dropping-particle":"","family":"Warwick","given":"R. M.","non-dropping-particle":"","parse-names":false,"suffix":""},{"dropping-particle":"","family":"Clarke","given":"K. R.","non-dropping-particle":"","parse-names":false,"suffix":""}],"container-title":"Journal of Experimental Marine Biology and Ecology","id":"ITEM-1","issue":"1-2","issued":{"date-parts":[["1993"]]},"page":"215-226","title":"Increased variability as a symptom of stress in marine communities","type":"article-journal","volume":"172"},"uris":["http://www.mendeley.com/documents/?uuid=3d2b3118-1e03-4a9d-85c9-01d6475cef98"]}],"mendeley":{"formattedCitation":"(Warwick and Clarke 1993)","plainTextFormattedCitation":"(Warwick and Clarke 1993)"},"properties":{"noteIndex":0},"schema":"https://github.com/citation-style-language/schema/raw/master/csl-citation.json"}</w:instrText>
+      </w:r>
+      <w:r>
+        <w:rPr>
+          <w:rFonts w:eastAsiaTheme="minorEastAsia" w:cs="Times New Roman"/>
+        </w:rPr>
+        <w:fldChar w:fldCharType="separate"/>
+      </w:r>
+      <w:r>
+        <w:rPr>
+          <w:rFonts w:eastAsiaTheme="minorEastAsia" w:cs="Times New Roman"/>
+          <w:noProof/>
+        </w:rPr>
+        <w:t>(Warwick and Clarke 1993)</w:t>
+      </w:r>
+      <w:r>
+        <w:rPr>
+          <w:rFonts w:eastAsiaTheme="minorEastAsia" w:cs="Times New Roman"/>
+        </w:rPr>
+        <w:fldChar w:fldCharType="end"/>
+      </w:r>
+      <w:r>
+        <w:rPr>
+          <w:rFonts w:eastAsiaTheme="minorEastAsia" w:cs="Times New Roman"/>
+        </w:rPr>
+        <w:t xml:space="preserve">. </w:t>
+      </w:r>
+      <w:r>
+        <w:rPr>
+          <w:rFonts w:cs="Times New Roman"/>
+        </w:rPr>
+        <w:t xml:space="preserve">To quantify </w:t>
+      </w:r>
+      <w:r>
+        <w:rPr>
+          <w:rFonts w:cs="Times New Roman"/>
+        </w:rPr>
+        <w:t xml:space="preserve">these </w:t>
+      </w:r>
+      <w:r>
+        <w:rPr>
+          <w:rFonts w:cs="Times New Roman"/>
+        </w:rPr>
+        <w:t xml:space="preserve">temporal trends in </w:t>
       </w:r>
       <w:r>
         <w:rPr>
@@ -7131,20 +7162,12 @@
           <m:t>Year</m:t>
         </m:r>
       </m:oMath>
-      <w:commentRangeStart w:id="9"/>
       <w:r>
         <w:rPr>
           <w:rFonts w:eastAsiaTheme="minorEastAsia" w:cs="Times New Roman"/>
         </w:rPr>
         <w:t xml:space="preserve">. </w:t>
       </w:r>
-      <w:commentRangeEnd w:id="9"/>
-      <w:r>
-        <w:rPr>
-          <w:rStyle w:val="CommentReference"/>
-        </w:rPr>
-        <w:commentReference w:id="9"/>
-      </w:r>
       <w:r>
         <w:rPr>
           <w:rFonts w:eastAsiaTheme="minorEastAsia" w:cs="Times New Roman"/>
@@ -7180,7 +7203,14 @@
         <w:rPr>
           <w:rFonts w:cs="Times New Roman"/>
         </w:rPr>
-        <w:t>To investigate interannual and seasonal trends in species richness (Objective 3), we modeled species richness as a function of year and biweekly sampling period using Generalized Additive Models (GAMs) as implemented in the package “</w:t>
+        <w:t xml:space="preserve">To investigate interannual and seasonal trends in species richness (Objective 3), we modeled species richness as a function of year and biweekly sampling period using Generalized </w:t>
+      </w:r>
+      <w:r>
+        <w:rPr>
+          <w:rFonts w:cs="Times New Roman"/>
+        </w:rPr>
+        <w:lastRenderedPageBreak/>
+        <w:t>Additive Models (GAMs) as implemented in the package “</w:t>
       </w:r>
       <w:proofErr w:type="spellStart"/>
       <w:r>
@@ -7231,14 +7261,7 @@
         <w:rPr>
           <w:rFonts w:cs="Times New Roman"/>
         </w:rPr>
-        <w:t xml:space="preserve">. We </w:t>
-      </w:r>
-      <w:r>
-        <w:rPr>
-          <w:rFonts w:cs="Times New Roman"/>
-        </w:rPr>
-        <w:lastRenderedPageBreak/>
-        <w:t xml:space="preserve">used GAMs to allow for possible non-linear trends commonly found in ecological modeling </w:t>
+        <w:t xml:space="preserve">. We used GAMs to allow for possible non-linear trends commonly found in ecological modeling </w:t>
       </w:r>
       <w:r>
         <w:rPr>
@@ -7291,7 +7314,7 @@
           <w:br/>
         </m:r>
       </m:oMath>
-      <w:commentRangeStart w:id="10"/>
+      <w:commentRangeStart w:id="6"/>
       <m:oMathPara>
         <m:oMathParaPr>
           <m:jc m:val="center"/>
@@ -8006,97 +8029,83 @@
       <w:r>
         <w:t xml:space="preserve"> </w:t>
       </w:r>
-      <w:commentRangeEnd w:id="10"/>
+      <w:commentRangeEnd w:id="6"/>
       <w:r>
         <w:rPr>
           <w:rStyle w:val="CommentReference"/>
         </w:rPr>
-        <w:commentReference w:id="10"/>
-      </w:r>
-      <w:r>
-        <w:t xml:space="preserve">The full model was compared to </w:t>
-      </w:r>
-      <w:commentRangeStart w:id="11"/>
-      <w:r>
-        <w:t>models without effort</w:t>
-      </w:r>
-      <w:commentRangeEnd w:id="11"/>
+        <w:commentReference w:id="6"/>
+      </w:r>
+      <w:r>
+        <w:t xml:space="preserve">The full model was compared to models without effort, without random effects, and the null model (intercept only); </w:t>
+      </w:r>
+      <w:r>
+        <w:rPr>
+          <w:rFonts w:cs="Times New Roman"/>
+        </w:rPr>
+        <w:t xml:space="preserve">the best-fitting model was determined using Akaike’s Information Criterion (AIC). Smoothing functions were restricted to 3 degrees of freedom to guard against overfitting and were tested against the null model. </w:t>
+      </w:r>
+    </w:p>
+    <w:p>
+      <w:pPr>
+        <w:ind w:firstLine="540"/>
+        <w:rPr>
+          <w:rFonts w:cs="Times New Roman"/>
+        </w:rPr>
+      </w:pPr>
+      <w:r>
+        <w:rPr>
+          <w:rFonts w:cs="Times New Roman"/>
+        </w:rPr>
+        <w:t xml:space="preserve">To determine whether there were changes in the </w:t>
+      </w:r>
+      <w:r>
+        <w:rPr>
+          <w:rFonts w:cs="Times New Roman"/>
+        </w:rPr>
+        <w:t xml:space="preserve">15 </w:t>
+      </w:r>
+      <w:r>
+        <w:rPr>
+          <w:rFonts w:cs="Times New Roman"/>
+        </w:rPr>
+        <w:t xml:space="preserve">“rare” species </w:t>
+      </w:r>
+      <w:r>
+        <w:rPr>
+          <w:rFonts w:cs="Times New Roman"/>
+        </w:rPr>
+        <w:t>(</w:t>
+      </w:r>
+      <w:commentRangeStart w:id="7"/>
+      <w:commentRangeStart w:id="8"/>
+      <w:commentRangeStart w:id="9"/>
+      <w:r>
+        <w:rPr>
+          <w:rFonts w:cs="Times New Roman"/>
+        </w:rPr>
+        <w:t>≤ 100 individuals caught in all samples combined</w:t>
+      </w:r>
+      <w:commentRangeEnd w:id="7"/>
       <w:r>
         <w:rPr>
           <w:rStyle w:val="CommentReference"/>
         </w:rPr>
-        <w:commentReference w:id="11"/>
-      </w:r>
-      <w:r>
-        <w:t xml:space="preserve">, without random effects, and the null model (intercept only); </w:t>
-      </w:r>
-      <w:r>
-        <w:rPr>
-          <w:rFonts w:cs="Times New Roman"/>
-        </w:rPr>
-        <w:t xml:space="preserve">the best-fitting model was determined using Akaike’s Information Criterion (AIC). Smoothing functions were restricted to 3 degrees of freedom to guard against overfitting and were tested against the null model. </w:t>
-      </w:r>
-    </w:p>
-    <w:p>
-      <w:pPr>
-        <w:ind w:firstLine="540"/>
-        <w:rPr>
-          <w:rFonts w:cs="Times New Roman"/>
-        </w:rPr>
-      </w:pPr>
-      <w:r>
-        <w:rPr>
-          <w:rFonts w:cs="Times New Roman"/>
-        </w:rPr>
-        <w:t xml:space="preserve">To determine whether there were changes in the </w:t>
-      </w:r>
-      <w:r>
-        <w:rPr>
-          <w:rFonts w:cs="Times New Roman"/>
-        </w:rPr>
-        <w:t xml:space="preserve">15 </w:t>
-      </w:r>
-      <w:r>
-        <w:rPr>
-          <w:rFonts w:cs="Times New Roman"/>
-        </w:rPr>
-        <w:t xml:space="preserve">“rare” species </w:t>
-      </w:r>
-      <w:r>
-        <w:rPr>
-          <w:rFonts w:cs="Times New Roman"/>
-        </w:rPr>
-        <w:t>(</w:t>
-      </w:r>
-      <w:commentRangeStart w:id="12"/>
-      <w:commentRangeStart w:id="13"/>
-      <w:commentRangeStart w:id="14"/>
-      <w:r>
-        <w:rPr>
-          <w:rFonts w:cs="Times New Roman"/>
-        </w:rPr>
-        <w:t>≤ 100 individuals caught in all samples combined</w:t>
-      </w:r>
-      <w:commentRangeEnd w:id="12"/>
+        <w:commentReference w:id="7"/>
+      </w:r>
+      <w:commentRangeEnd w:id="8"/>
       <w:r>
         <w:rPr>
           <w:rStyle w:val="CommentReference"/>
         </w:rPr>
-        <w:commentReference w:id="12"/>
-      </w:r>
-      <w:commentRangeEnd w:id="13"/>
+        <w:commentReference w:id="8"/>
+      </w:r>
+      <w:commentRangeEnd w:id="9"/>
       <w:r>
         <w:rPr>
           <w:rStyle w:val="CommentReference"/>
         </w:rPr>
-        <w:commentReference w:id="13"/>
-      </w:r>
-      <w:commentRangeEnd w:id="14"/>
-      <w:r>
-        <w:rPr>
-          <w:rStyle w:val="CommentReference"/>
-        </w:rPr>
-        <w:commentReference w:id="14"/>
+        <w:commentReference w:id="9"/>
       </w:r>
       <w:r>
         <w:rPr>
@@ -8877,7 +8886,21 @@
         <w:rPr>
           <w:rFonts w:cs="Times New Roman"/>
         </w:rPr>
-        <w:t>, Broad Whitefish, Fourhorn Sculpin</w:t>
+        <w:t xml:space="preserve">, Broad Whitefish, </w:t>
+      </w:r>
+      <w:proofErr w:type="spellStart"/>
+      <w:r>
+        <w:rPr>
+          <w:rFonts w:cs="Times New Roman"/>
+        </w:rPr>
+        <w:t>Fourhorn</w:t>
+      </w:r>
+      <w:proofErr w:type="spellEnd"/>
+      <w:r>
+        <w:rPr>
+          <w:rFonts w:cs="Times New Roman"/>
+        </w:rPr>
+        <w:t xml:space="preserve"> Sculpin</w:t>
       </w:r>
       <w:r>
         <w:t xml:space="preserve"> </w:t>
@@ -9396,7 +9419,14 @@
         <w:rPr>
           <w:rFonts w:cs="Times New Roman"/>
         </w:rPr>
-        <w:t xml:space="preserve"> There were no significant changes in wind speed (linear regression, estimate = </w:t>
+        <w:t xml:space="preserve"> </w:t>
+      </w:r>
+      <w:commentRangeStart w:id="10"/>
+      <w:r>
+        <w:rPr>
+          <w:rFonts w:cs="Times New Roman"/>
+        </w:rPr>
+        <w:t xml:space="preserve">There were no significant changes in wind speed (linear regression, estimate = </w:t>
       </w:r>
       <w:r>
         <w:rPr>
@@ -9468,7 +9498,20 @@
         <w:rPr>
           <w:rFonts w:cs="Times New Roman"/>
         </w:rPr>
-        <w:t>). Results from a correlation of environmental variables showed that the most correlated variables were salinity and Sagavanirktok River discharge (-0.28).</w:t>
+        <w:t xml:space="preserve">). </w:t>
+      </w:r>
+      <w:commentRangeEnd w:id="10"/>
+      <w:r>
+        <w:rPr>
+          <w:rStyle w:val="CommentReference"/>
+        </w:rPr>
+        <w:commentReference w:id="10"/>
+      </w:r>
+      <w:r>
+        <w:rPr>
+          <w:rFonts w:cs="Times New Roman"/>
+        </w:rPr>
+        <w:t>Results from a correlation of environmental variables showed that the most correlated variables were salinity and Sagavanirktok River discharge (-0.28).</w:t>
       </w:r>
       <w:r>
         <w:rPr>
@@ -9614,7 +9657,7 @@
           </w:rPr>
           <m:t>Y</m:t>
         </m:r>
-        <w:bookmarkStart w:id="15" w:name="_Hlk16262055"/>
+        <w:bookmarkStart w:id="11" w:name="_Hlk16262055"/>
         <m:r>
           <w:rPr>
             <w:rFonts w:ascii="Cambria Math" w:hAnsi="Cambria Math" w:cs="Times New Roman"/>
@@ -9622,7 +9665,7 @@
           <m:t>ear</m:t>
         </m:r>
       </m:oMath>
-      <w:bookmarkEnd w:id="15"/>
+      <w:bookmarkEnd w:id="11"/>
       <w:r>
         <w:rPr>
           <w:rFonts w:eastAsiaTheme="minorEastAsia" w:cs="Times New Roman"/>
@@ -10821,7 +10864,19 @@
         <w:t xml:space="preserve">that </w:t>
       </w:r>
       <w:r>
-        <w:t>nMDS axes 1 and 2 were best fit with a non-linear GAM framework (measured by percent deviance explained), while nMDS axis 3 was best fit with a linear model. For ax</w:t>
+        <w:t xml:space="preserve">nMDS axes 1 and 2 were best fit with a non-linear GAM framework (measured by </w:t>
+      </w:r>
+      <w:r>
+        <w:t>reduction in AIC</w:t>
+      </w:r>
+      <w:r>
+        <w:t xml:space="preserve">), while nMDS axis 3 </w:t>
+      </w:r>
+      <w:r>
+        <w:t>did not have a significant annual time trend</w:t>
+      </w:r>
+      <w:r>
+        <w:t>. For ax</w:t>
       </w:r>
       <w:r>
         <w:t>e</w:t>
@@ -10845,19 +10900,25 @@
         <w:t>, respectively</w:t>
       </w:r>
       <w:r>
-        <w:t>. For axis 2, there was a significant non-linear decrease from 2001–2018</w:t>
-      </w:r>
-      <w:r>
-        <w:t xml:space="preserve">, and </w:t>
-      </w:r>
-      <w:r>
-        <w:t>there was no significant change over the same time period</w:t>
-      </w:r>
-      <w:r>
-        <w:t xml:space="preserve"> for axis 3</w:t>
-      </w:r>
-      <w:r>
-        <w:t xml:space="preserve">. Results from the F-statistic (Chow test statistic) showed that of the 12 station/axis combinations, three showed weak support of </w:t>
+        <w:t>, with the same temporal trend across all stations</w:t>
+      </w:r>
+      <w:r>
+        <w:t>.</w:t>
+      </w:r>
+      <w:r>
+        <w:t xml:space="preserve"> Both nMDS axis 1 and 2 annual trends were highly non-linear (EDF = 8.9, p &lt; 0.001; EDF = 7.1, p &lt; 0.001, respectively).</w:t>
+      </w:r>
+      <w:r>
+        <w:t xml:space="preserve"> Results from the Chow test statistic</w:t>
+      </w:r>
+      <w:r>
+        <w:t xml:space="preserve"> (</w:t>
+      </w:r>
+      <w:r>
+        <w:t>F-statistic</w:t>
+      </w:r>
+      <w:r>
+        <w:t xml:space="preserve">) showed that of the 12 station/axis combinations, three showed weak support of </w:t>
       </w:r>
       <w:r>
         <w:t xml:space="preserve">one </w:t>
@@ -10878,10 +10939,13 @@
         <w:t xml:space="preserve">for these three </w:t>
       </w:r>
       <w:r>
-        <w:t>slightly lowest at one optimal breakpoint.</w:t>
-      </w:r>
-      <w:r>
-        <w:t xml:space="preserve"> These three breakpoints were from </w:t>
+        <w:t>slightly lowest at one optimal breakpoint</w:t>
+      </w:r>
+      <w:r>
+        <w:t>; t</w:t>
+      </w:r>
+      <w:r>
+        <w:t xml:space="preserve">hese three breakpoints were from </w:t>
       </w:r>
       <w:r>
         <w:t xml:space="preserve">2013–2016. </w:t>
@@ -11081,68 +11145,247 @@
         <w:rPr>
           <w:rFonts w:cs="Times New Roman"/>
         </w:rPr>
-        <w:t xml:space="preserve">Species richness in the aggregated samples (year by biweekly period by station) ranged from 9 to 17 species, with a mean of 13.1 species present. Species richness increased significantly from 2001 to 2018 (GAM; t value = 3.386, p = 0.001) and over the season (GAM, k = 3: F = 62.85, </w:t>
+        <w:t xml:space="preserve">Species richness in the aggregated samples (year by biweekly period by station) ranged from 9 to 17 species, with a mean of 13.1 species present. </w:t>
+      </w:r>
+      <w:r>
+        <w:rPr>
+          <w:rFonts w:cs="Times New Roman"/>
+        </w:rPr>
+        <w:t xml:space="preserve">Species richness was not significantly influenced by sampling </w:t>
+      </w:r>
+      <w:proofErr w:type="gramStart"/>
+      <w:r>
+        <w:rPr>
+          <w:rFonts w:cs="Times New Roman"/>
+        </w:rPr>
+        <w:t>effort,</w:t>
+      </w:r>
+      <w:proofErr w:type="gramEnd"/>
+      <w:r>
+        <w:rPr>
+          <w:rFonts w:cs="Times New Roman"/>
+        </w:rPr>
+        <w:t xml:space="preserve"> therefore t</w:t>
+      </w:r>
+      <w:r>
+        <w:rPr>
+          <w:rFonts w:cs="Times New Roman"/>
+        </w:rPr>
+        <w:t xml:space="preserve">he top species richness model did not include </w:t>
+      </w:r>
+      <w:r>
+        <w:rPr>
+          <w:rFonts w:cs="Times New Roman"/>
+        </w:rPr>
+        <w:t>this term</w:t>
+      </w:r>
+      <w:r>
+        <w:rPr>
+          <w:rFonts w:cs="Times New Roman"/>
+        </w:rPr>
+        <w:t xml:space="preserve">. </w:t>
+      </w:r>
+      <w:r>
+        <w:rPr>
+          <w:rFonts w:cs="Times New Roman"/>
+        </w:rPr>
+        <w:t xml:space="preserve">Species richness </w:t>
+      </w:r>
+      <w:r>
+        <w:rPr>
+          <w:rFonts w:cs="Times New Roman"/>
+        </w:rPr>
+        <w:t xml:space="preserve">significantly </w:t>
+      </w:r>
+      <w:r>
+        <w:rPr>
+          <w:rFonts w:cs="Times New Roman"/>
+        </w:rPr>
+        <w:t xml:space="preserve">increased </w:t>
+      </w:r>
+      <w:r>
+        <w:rPr>
+          <w:rFonts w:cs="Times New Roman"/>
+        </w:rPr>
+        <w:t xml:space="preserve">linearly </w:t>
+      </w:r>
+      <w:r>
+        <w:rPr>
+          <w:rFonts w:cs="Times New Roman"/>
+        </w:rPr>
+        <w:t>from 2001 to 2018 (</w:t>
+      </w:r>
+      <w:r>
+        <w:rPr>
+          <w:rFonts w:cs="Times New Roman"/>
+        </w:rPr>
+        <w:t>GAM regression; estimate = 0.11</w:t>
+      </w:r>
+      <w:r>
+        <w:rPr>
+          <w:rFonts w:cs="Times New Roman"/>
+        </w:rPr>
+        <w:t>, p = 0.0</w:t>
+      </w:r>
+      <w:r>
+        <w:rPr>
+          <w:rFonts w:cs="Times New Roman"/>
+        </w:rPr>
+        <w:t>17</w:t>
+      </w:r>
+      <w:r>
+        <w:rPr>
+          <w:rFonts w:cs="Times New Roman"/>
+        </w:rPr>
+        <w:t>) and over the season (GAM</w:t>
+      </w:r>
+      <w:r>
+        <w:rPr>
+          <w:rFonts w:cs="Times New Roman"/>
+        </w:rPr>
+        <w:t>;</w:t>
+      </w:r>
+      <w:r>
+        <w:rPr>
+          <w:rFonts w:cs="Times New Roman"/>
+        </w:rPr>
+        <w:t xml:space="preserve"> </w:t>
+      </w:r>
+      <w:r>
+        <w:rPr>
+          <w:rFonts w:cs="Times New Roman"/>
+        </w:rPr>
+        <w:t>EDF</w:t>
+      </w:r>
+      <w:r>
+        <w:rPr>
+          <w:rFonts w:cs="Times New Roman"/>
+        </w:rPr>
+        <w:t xml:space="preserve"> = </w:t>
+      </w:r>
+      <w:r>
+        <w:rPr>
+          <w:rFonts w:cs="Times New Roman"/>
+        </w:rPr>
+        <w:t>2.3</w:t>
+      </w:r>
+      <w:r>
+        <w:rPr>
+          <w:rFonts w:cs="Times New Roman"/>
+        </w:rPr>
+        <w:t xml:space="preserve">, p &lt; 0.001). The rate of increase in species richness was not constant among biweekly periods as there was a greater increase in species richness early in the season (biweekly period 1) relative to the late season (biweekly period 4; Figure </w:t>
+      </w:r>
+      <w:r>
+        <w:rPr>
+          <w:rFonts w:cs="Times New Roman"/>
+        </w:rPr>
+        <w:t>4</w:t>
+      </w:r>
+      <w:r>
+        <w:rPr>
+          <w:rFonts w:cs="Times New Roman"/>
+        </w:rPr>
+        <w:t xml:space="preserve">). While the rate of species richness trends varied among stations, the increasing trend in species richness over years and during the season occurred at all four stations. </w:t>
+      </w:r>
+    </w:p>
+    <w:p>
+      <w:pPr>
+        <w:ind w:firstLine="720"/>
+        <w:rPr>
+          <w:rFonts w:cs="Times New Roman"/>
+        </w:rPr>
+      </w:pPr>
+      <w:r>
+        <w:t xml:space="preserve">Results from the </w:t>
+      </w:r>
+      <w:r>
+        <w:rPr>
+          <w:rFonts w:cs="Times New Roman"/>
+        </w:rPr>
+        <w:t xml:space="preserve">binomial presence </w:t>
+      </w:r>
+      <w:r>
+        <w:t>GLM of rare species (</w:t>
+      </w:r>
+      <w:r>
+        <w:rPr>
+          <w:i/>
+        </w:rPr>
+        <w:t>n</w:t>
+      </w:r>
+      <w:r>
+        <w:t xml:space="preserve"> = 14) from 2001 to 2018 showed significant increases each year for</w:t>
+      </w:r>
+      <w:r>
+        <w:rPr>
+          <w:rFonts w:cs="Times New Roman"/>
+        </w:rPr>
+        <w:t xml:space="preserve"> Slimy Sculpin </w:t>
       </w:r>
       <w:proofErr w:type="spellStart"/>
       <w:r>
         <w:rPr>
           <w:rFonts w:cs="Times New Roman"/>
-        </w:rPr>
-        <w:t>edf</w:t>
+          <w:i/>
+        </w:rPr>
+        <w:t>Cottus</w:t>
       </w:r>
       <w:proofErr w:type="spellEnd"/>
       <w:r>
         <w:rPr>
           <w:rFonts w:cs="Times New Roman"/>
-        </w:rPr>
-        <w:t xml:space="preserve"> = 1.83, p &lt; 0.001). The rate of increase in species richness was not constant among biweekly periods as there was a greater increase in species richness early in the season (biweekly period 1) relative to the late season (biweekly period 4; Figure </w:t>
-      </w:r>
-      <w:r>
-        <w:rPr>
-          <w:rFonts w:cs="Times New Roman"/>
-        </w:rPr>
-        <w:t>4</w:t>
-      </w:r>
-      <w:r>
-        <w:rPr>
-          <w:rFonts w:cs="Times New Roman"/>
-        </w:rPr>
-        <w:t xml:space="preserve">). While the rate of species richness trends varied among stations, the increasing trend in species richness over years and during the season occurred at all four stations. </w:t>
-      </w:r>
-    </w:p>
-    <w:p>
-      <w:pPr>
-        <w:ind w:firstLine="720"/>
-        <w:rPr>
-          <w:rFonts w:cs="Times New Roman"/>
-        </w:rPr>
-      </w:pPr>
-      <w:r>
-        <w:t xml:space="preserve">Results from the </w:t>
-      </w:r>
-      <w:r>
-        <w:rPr>
-          <w:rFonts w:cs="Times New Roman"/>
-        </w:rPr>
-        <w:t xml:space="preserve">binomial presence </w:t>
-      </w:r>
-      <w:r>
-        <w:t>GLM of rare species (</w:t>
-      </w:r>
-      <w:r>
-        <w:rPr>
           <w:i/>
         </w:rPr>
-        <w:t>n</w:t>
-      </w:r>
-      <w:r>
-        <w:t xml:space="preserve"> = 14) from 2001 to 2018 showed significant increases each year for</w:t>
-      </w:r>
-      <w:r>
-        <w:rPr>
-          <w:rFonts w:cs="Times New Roman"/>
-        </w:rPr>
-        <w:t xml:space="preserve"> Slimy Sculpin </w:t>
+        <w:t xml:space="preserve"> cognatus</w:t>
+      </w:r>
+      <w:r>
+        <w:rPr>
+          <w:rFonts w:cs="Times New Roman"/>
+        </w:rPr>
+        <w:t xml:space="preserve"> (estimate = 0.</w:t>
+      </w:r>
+      <w:r>
+        <w:rPr>
+          <w:rFonts w:cs="Times New Roman"/>
+        </w:rPr>
+        <w:t>48</w:t>
+      </w:r>
+      <w:r>
+        <w:rPr>
+          <w:rFonts w:cs="Times New Roman"/>
+        </w:rPr>
+        <w:t xml:space="preserve">, SE = </w:t>
+      </w:r>
+      <w:r>
+        <w:rPr>
+          <w:rFonts w:cs="Times New Roman"/>
+        </w:rPr>
+        <w:t>0.220</w:t>
+      </w:r>
+      <w:r>
+        <w:rPr>
+          <w:rFonts w:cs="Times New Roman"/>
+        </w:rPr>
+        <w:t xml:space="preserve">, p = </w:t>
+      </w:r>
+      <w:r>
+        <w:rPr>
+          <w:rFonts w:cs="Times New Roman"/>
+        </w:rPr>
+        <w:t>0.02</w:t>
+      </w:r>
+      <w:r>
+        <w:rPr>
+          <w:rFonts w:cs="Times New Roman"/>
+        </w:rPr>
+        <w:t xml:space="preserve">8) and Burbot </w:t>
+      </w:r>
+      <w:r>
+        <w:rPr>
+          <w:rFonts w:cs="Times New Roman"/>
+          <w:i/>
+        </w:rPr>
+        <w:t xml:space="preserve">Lota </w:t>
       </w:r>
       <w:proofErr w:type="spellStart"/>
       <w:r>
@@ -11150,27 +11393,93 @@
           <w:rFonts w:cs="Times New Roman"/>
           <w:i/>
         </w:rPr>
-        <w:t>Cottus</w:t>
+        <w:t>lota</w:t>
       </w:r>
       <w:proofErr w:type="spellEnd"/>
       <w:r>
         <w:rPr>
           <w:rFonts w:cs="Times New Roman"/>
+        </w:rPr>
+        <w:t xml:space="preserve"> (estimate = </w:t>
+      </w:r>
+      <w:r>
+        <w:rPr>
+          <w:rFonts w:cs="Times New Roman"/>
+        </w:rPr>
+        <w:t>0.23</w:t>
+      </w:r>
+      <w:r>
+        <w:rPr>
+          <w:rFonts w:cs="Times New Roman"/>
+        </w:rPr>
+        <w:t xml:space="preserve">, SE = </w:t>
+      </w:r>
+      <w:r>
+        <w:rPr>
+          <w:rFonts w:cs="Times New Roman"/>
+        </w:rPr>
+        <w:t>0.079</w:t>
+      </w:r>
+      <w:r>
+        <w:rPr>
+          <w:rFonts w:cs="Times New Roman"/>
+        </w:rPr>
+        <w:t xml:space="preserve">, p = </w:t>
+      </w:r>
+      <w:r>
+        <w:rPr>
+          <w:rFonts w:cs="Times New Roman"/>
+        </w:rPr>
+        <w:t>0.003</w:t>
+      </w:r>
+      <w:r>
+        <w:rPr>
+          <w:rFonts w:cs="Times New Roman"/>
+        </w:rPr>
+        <w:t xml:space="preserve">) and a significant decline for Bering Cisco </w:t>
+      </w:r>
+      <w:proofErr w:type="spellStart"/>
+      <w:r>
+        <w:rPr>
+          <w:rFonts w:cs="Times New Roman"/>
           <w:i/>
         </w:rPr>
-        <w:t xml:space="preserve"> cognatus</w:t>
-      </w:r>
-      <w:r>
-        <w:rPr>
-          <w:rFonts w:cs="Times New Roman"/>
-        </w:rPr>
-        <w:t xml:space="preserve"> (estimate = 0.</w:t>
-      </w:r>
-      <w:r>
-        <w:rPr>
-          <w:rFonts w:cs="Times New Roman"/>
-        </w:rPr>
-        <w:t>48</w:t>
+        <w:t>Coregonus</w:t>
+      </w:r>
+      <w:proofErr w:type="spellEnd"/>
+      <w:r>
+        <w:rPr>
+          <w:rFonts w:cs="Times New Roman"/>
+          <w:i/>
+        </w:rPr>
+        <w:t xml:space="preserve"> </w:t>
+      </w:r>
+      <w:proofErr w:type="spellStart"/>
+      <w:r>
+        <w:rPr>
+          <w:rFonts w:cs="Times New Roman"/>
+          <w:i/>
+        </w:rPr>
+        <w:t>laurettae</w:t>
+      </w:r>
+      <w:proofErr w:type="spellEnd"/>
+      <w:r>
+        <w:rPr>
+          <w:rFonts w:cs="Times New Roman"/>
+        </w:rPr>
+        <w:t xml:space="preserve"> </w:t>
+      </w:r>
+      <w:r>
+        <w:rPr>
+          <w:rFonts w:cs="Times New Roman"/>
+        </w:rPr>
+        <w:t xml:space="preserve">(estimate = </w:t>
+      </w:r>
+      <w:r>
+        <w:rPr>
+          <w:rFonts w:cs="Times New Roman"/>
+        </w:rPr>
+        <w:t>-0.10</w:t>
       </w:r>
       <w:r>
         <w:rPr>
@@ -11182,7 +11491,93 @@
         <w:rPr>
           <w:rFonts w:cs="Times New Roman"/>
         </w:rPr>
-        <w:t>0.220</w:t>
+        <w:t>0.04</w:t>
+      </w:r>
+      <w:r>
+        <w:rPr>
+          <w:rFonts w:cs="Times New Roman"/>
+        </w:rPr>
+        <w:t xml:space="preserve">3, p = </w:t>
+      </w:r>
+      <w:r>
+        <w:rPr>
+          <w:rFonts w:cs="Times New Roman"/>
+        </w:rPr>
+        <w:t>0.01</w:t>
+      </w:r>
+      <w:r>
+        <w:rPr>
+          <w:rFonts w:cs="Times New Roman"/>
+        </w:rPr>
+        <w:t xml:space="preserve">9; Figure </w:t>
+      </w:r>
+      <w:r>
+        <w:rPr>
+          <w:rFonts w:cs="Times New Roman"/>
+        </w:rPr>
+        <w:t>5</w:t>
+      </w:r>
+      <w:r>
+        <w:rPr>
+          <w:rFonts w:cs="Times New Roman"/>
+        </w:rPr>
+        <w:t xml:space="preserve">). Two additional species showed a significant trend in presence over the course of the season: Chum Salmon </w:t>
+      </w:r>
+      <w:r>
+        <w:rPr>
+          <w:rFonts w:cs="Times New Roman"/>
+          <w:i/>
+        </w:rPr>
+        <w:t>Oncorhynchus keta</w:t>
+      </w:r>
+      <w:r>
+        <w:rPr>
+          <w:rFonts w:cs="Times New Roman"/>
+        </w:rPr>
+        <w:t xml:space="preserve"> and unidentified snailfish </w:t>
+      </w:r>
+      <w:r>
+        <w:rPr>
+          <w:rFonts w:cs="Times New Roman"/>
+          <w:i/>
+        </w:rPr>
+        <w:t>Liparis</w:t>
+      </w:r>
+      <w:r>
+        <w:rPr>
+          <w:rFonts w:cs="Times New Roman"/>
+        </w:rPr>
+        <w:t xml:space="preserve"> spp. both increased in abundance as biweekly periods (intra-seasonal duration) increased</w:t>
+      </w:r>
+      <w:r>
+        <w:rPr>
+          <w:rFonts w:cs="Times New Roman"/>
+        </w:rPr>
+        <w:t xml:space="preserve"> </w:t>
+      </w:r>
+      <w:r>
+        <w:rPr>
+          <w:rFonts w:cs="Times New Roman"/>
+        </w:rPr>
+        <w:t xml:space="preserve">(estimate = </w:t>
+      </w:r>
+      <w:r>
+        <w:rPr>
+          <w:rFonts w:cs="Times New Roman"/>
+        </w:rPr>
+        <w:t>0.7</w:t>
+      </w:r>
+      <w:r>
+        <w:rPr>
+          <w:rFonts w:cs="Times New Roman"/>
+        </w:rPr>
+        <w:t xml:space="preserve">2, SE = </w:t>
+      </w:r>
+      <w:r>
+        <w:rPr>
+          <w:rFonts w:cs="Times New Roman"/>
+        </w:rPr>
+        <w:t>0.222</w:t>
       </w:r>
       <w:r>
         <w:rPr>
@@ -11194,53 +11589,19 @@
         <w:rPr>
           <w:rFonts w:cs="Times New Roman"/>
         </w:rPr>
-        <w:t>0.02</w:t>
-      </w:r>
-      <w:r>
-        <w:rPr>
-          <w:rFonts w:cs="Times New Roman"/>
-        </w:rPr>
-        <w:t xml:space="preserve">8) and Burbot </w:t>
-      </w:r>
-      <w:r>
-        <w:rPr>
-          <w:rFonts w:cs="Times New Roman"/>
-          <w:i/>
-        </w:rPr>
-        <w:t xml:space="preserve">Lota </w:t>
-      </w:r>
-      <w:proofErr w:type="spellStart"/>
-      <w:r>
-        <w:rPr>
-          <w:rFonts w:cs="Times New Roman"/>
-          <w:i/>
-        </w:rPr>
-        <w:t>lota</w:t>
-      </w:r>
-      <w:proofErr w:type="spellEnd"/>
-      <w:r>
-        <w:rPr>
-          <w:rFonts w:cs="Times New Roman"/>
-        </w:rPr>
-        <w:t xml:space="preserve"> (estimate = </w:t>
-      </w:r>
-      <w:r>
-        <w:rPr>
-          <w:rFonts w:cs="Times New Roman"/>
-        </w:rPr>
-        <w:t>0.23</w:t>
-      </w:r>
-      <w:r>
-        <w:rPr>
-          <w:rFonts w:cs="Times New Roman"/>
-        </w:rPr>
-        <w:t xml:space="preserve">, SE = </w:t>
-      </w:r>
-      <w:r>
-        <w:rPr>
-          <w:rFonts w:cs="Times New Roman"/>
-        </w:rPr>
-        <w:t>0.079</w:t>
+        <w:t>0.001</w:t>
+      </w:r>
+      <w:r>
+        <w:rPr>
+          <w:rFonts w:cs="Times New Roman"/>
+        </w:rPr>
+        <w:t xml:space="preserve">, and estimate = 3.00, SE = </w:t>
+      </w:r>
+      <w:r>
+        <w:rPr>
+          <w:rFonts w:cs="Times New Roman"/>
+        </w:rPr>
+        <w:t>0.990</w:t>
       </w:r>
       <w:r>
         <w:rPr>
@@ -11252,189 +11613,6 @@
         <w:rPr>
           <w:rFonts w:cs="Times New Roman"/>
         </w:rPr>
-        <w:t>0.003</w:t>
-      </w:r>
-      <w:r>
-        <w:rPr>
-          <w:rFonts w:cs="Times New Roman"/>
-        </w:rPr>
-        <w:t xml:space="preserve">) and a significant decline for Bering Cisco </w:t>
-      </w:r>
-      <w:proofErr w:type="spellStart"/>
-      <w:r>
-        <w:rPr>
-          <w:rFonts w:cs="Times New Roman"/>
-          <w:i/>
-        </w:rPr>
-        <w:t>Coregonus</w:t>
-      </w:r>
-      <w:proofErr w:type="spellEnd"/>
-      <w:r>
-        <w:rPr>
-          <w:rFonts w:cs="Times New Roman"/>
-          <w:i/>
-        </w:rPr>
-        <w:t xml:space="preserve"> </w:t>
-      </w:r>
-      <w:proofErr w:type="spellStart"/>
-      <w:r>
-        <w:rPr>
-          <w:rFonts w:cs="Times New Roman"/>
-          <w:i/>
-        </w:rPr>
-        <w:t>laurettae</w:t>
-      </w:r>
-      <w:proofErr w:type="spellEnd"/>
-      <w:r>
-        <w:rPr>
-          <w:rFonts w:cs="Times New Roman"/>
-        </w:rPr>
-        <w:t xml:space="preserve"> </w:t>
-      </w:r>
-      <w:r>
-        <w:rPr>
-          <w:rFonts w:cs="Times New Roman"/>
-        </w:rPr>
-        <w:t xml:space="preserve">(estimate = </w:t>
-      </w:r>
-      <w:r>
-        <w:rPr>
-          <w:rFonts w:cs="Times New Roman"/>
-        </w:rPr>
-        <w:t>-0.10</w:t>
-      </w:r>
-      <w:r>
-        <w:rPr>
-          <w:rFonts w:cs="Times New Roman"/>
-        </w:rPr>
-        <w:t xml:space="preserve">, SE = </w:t>
-      </w:r>
-      <w:r>
-        <w:rPr>
-          <w:rFonts w:cs="Times New Roman"/>
-        </w:rPr>
-        <w:t>0.04</w:t>
-      </w:r>
-      <w:r>
-        <w:rPr>
-          <w:rFonts w:cs="Times New Roman"/>
-        </w:rPr>
-        <w:t xml:space="preserve">3, p = </w:t>
-      </w:r>
-      <w:r>
-        <w:rPr>
-          <w:rFonts w:cs="Times New Roman"/>
-        </w:rPr>
-        <w:t>0.01</w:t>
-      </w:r>
-      <w:r>
-        <w:rPr>
-          <w:rFonts w:cs="Times New Roman"/>
-        </w:rPr>
-        <w:t xml:space="preserve">9; Figure </w:t>
-      </w:r>
-      <w:r>
-        <w:rPr>
-          <w:rFonts w:cs="Times New Roman"/>
-        </w:rPr>
-        <w:t>5</w:t>
-      </w:r>
-      <w:r>
-        <w:rPr>
-          <w:rFonts w:cs="Times New Roman"/>
-        </w:rPr>
-        <w:t xml:space="preserve">). Two additional species showed a significant trend in presence over the course of the season: Chum Salmon </w:t>
-      </w:r>
-      <w:r>
-        <w:rPr>
-          <w:rFonts w:cs="Times New Roman"/>
-          <w:i/>
-        </w:rPr>
-        <w:t>Oncorhynchus keta</w:t>
-      </w:r>
-      <w:r>
-        <w:rPr>
-          <w:rFonts w:cs="Times New Roman"/>
-        </w:rPr>
-        <w:t xml:space="preserve"> and unidentified snailfish </w:t>
-      </w:r>
-      <w:r>
-        <w:rPr>
-          <w:rFonts w:cs="Times New Roman"/>
-          <w:i/>
-        </w:rPr>
-        <w:t>Liparis</w:t>
-      </w:r>
-      <w:r>
-        <w:rPr>
-          <w:rFonts w:cs="Times New Roman"/>
-        </w:rPr>
-        <w:t xml:space="preserve"> spp. both increased in abundance as biweekly periods (intra-seasonal duration) increased</w:t>
-      </w:r>
-      <w:r>
-        <w:rPr>
-          <w:rFonts w:cs="Times New Roman"/>
-        </w:rPr>
-        <w:t xml:space="preserve"> </w:t>
-      </w:r>
-      <w:r>
-        <w:rPr>
-          <w:rFonts w:cs="Times New Roman"/>
-        </w:rPr>
-        <w:t xml:space="preserve">(estimate = </w:t>
-      </w:r>
-      <w:r>
-        <w:rPr>
-          <w:rFonts w:cs="Times New Roman"/>
-        </w:rPr>
-        <w:t>0.7</w:t>
-      </w:r>
-      <w:r>
-        <w:rPr>
-          <w:rFonts w:cs="Times New Roman"/>
-        </w:rPr>
-        <w:t xml:space="preserve">2, SE = </w:t>
-      </w:r>
-      <w:r>
-        <w:rPr>
-          <w:rFonts w:cs="Times New Roman"/>
-        </w:rPr>
-        <w:t>0.222</w:t>
-      </w:r>
-      <w:r>
-        <w:rPr>
-          <w:rFonts w:cs="Times New Roman"/>
-        </w:rPr>
-        <w:t xml:space="preserve">, p = </w:t>
-      </w:r>
-      <w:r>
-        <w:rPr>
-          <w:rFonts w:cs="Times New Roman"/>
-        </w:rPr>
-        <w:t>0.001</w:t>
-      </w:r>
-      <w:r>
-        <w:rPr>
-          <w:rFonts w:cs="Times New Roman"/>
-        </w:rPr>
-        <w:t xml:space="preserve">, and estimate = 3.00, SE = </w:t>
-      </w:r>
-      <w:r>
-        <w:rPr>
-          <w:rFonts w:cs="Times New Roman"/>
-        </w:rPr>
-        <w:t>0.990</w:t>
-      </w:r>
-      <w:r>
-        <w:rPr>
-          <w:rFonts w:cs="Times New Roman"/>
-        </w:rPr>
-        <w:t xml:space="preserve">, p = </w:t>
-      </w:r>
-      <w:r>
-        <w:rPr>
-          <w:rFonts w:cs="Times New Roman"/>
-        </w:rPr>
         <w:t>0.002</w:t>
       </w:r>
       <w:r>
@@ -11446,18 +11624,7 @@
     </w:p>
     <w:p>
       <w:pPr>
-        <w:ind w:firstLine="720"/>
-        <w:rPr>
-          <w:rFonts w:cs="Times New Roman"/>
-        </w:rPr>
-      </w:pPr>
-    </w:p>
-    <w:p>
-      <w:pPr>
-        <w:ind w:firstLine="720"/>
-        <w:rPr>
-          <w:rFonts w:cs="Times New Roman"/>
-        </w:rPr>
+        <w:pStyle w:val="Heading1"/>
       </w:pPr>
     </w:p>
     <w:p>
@@ -13559,19 +13726,19 @@
         </w:rPr>
         <w:fldChar w:fldCharType="end"/>
       </w:r>
-      <w:commentRangeStart w:id="16"/>
+      <w:commentRangeStart w:id="12"/>
       <w:r>
         <w:rPr>
           <w:rFonts w:cs="Times New Roman"/>
         </w:rPr>
         <w:t xml:space="preserve">. </w:t>
       </w:r>
-      <w:commentRangeEnd w:id="16"/>
+      <w:commentRangeEnd w:id="12"/>
       <w:r>
         <w:rPr>
           <w:rStyle w:val="CommentReference"/>
         </w:rPr>
-        <w:commentReference w:id="16"/>
+        <w:commentReference w:id="12"/>
       </w:r>
     </w:p>
     <w:p>
@@ -14335,7 +14502,7 @@
         </w:rPr>
         <w:t>composition</w:t>
       </w:r>
-      <w:commentRangeStart w:id="17"/>
+      <w:commentRangeStart w:id="13"/>
       <w:r>
         <w:rPr>
           <w:rFonts w:cs="Times New Roman"/>
@@ -14348,12 +14515,12 @@
         </w:rPr>
         <w:t xml:space="preserve"> </w:t>
       </w:r>
-      <w:commentRangeEnd w:id="17"/>
+      <w:commentRangeEnd w:id="13"/>
       <w:r>
         <w:rPr>
           <w:rStyle w:val="CommentReference"/>
         </w:rPr>
-        <w:commentReference w:id="17"/>
+        <w:commentReference w:id="13"/>
       </w:r>
     </w:p>
     <w:p>
@@ -14687,12 +14854,12 @@
       <w:pPr>
         <w:pStyle w:val="Heading1"/>
       </w:pPr>
-      <w:bookmarkStart w:id="18" w:name="_Toc510712063"/>
+      <w:bookmarkStart w:id="14" w:name="_Toc510712063"/>
       <w:r>
         <w:lastRenderedPageBreak/>
         <w:t>Literature Cited</w:t>
       </w:r>
-      <w:bookmarkEnd w:id="18"/>
+      <w:bookmarkEnd w:id="14"/>
     </w:p>
     <w:p>
       <w:pPr>
@@ -17065,24 +17232,24 @@
         <w:lastRenderedPageBreak/>
         <w:t xml:space="preserve">Table 2. </w:t>
       </w:r>
-      <w:commentRangeStart w:id="19"/>
-      <w:commentRangeStart w:id="20"/>
+      <w:commentRangeStart w:id="15"/>
+      <w:commentRangeStart w:id="16"/>
       <w:r>
         <w:t xml:space="preserve">Regression coefficients </w:t>
       </w:r>
-      <w:commentRangeEnd w:id="19"/>
+      <w:commentRangeEnd w:id="15"/>
       <w:r>
         <w:rPr>
           <w:rStyle w:val="CommentReference"/>
         </w:rPr>
-        <w:commentReference w:id="19"/>
-      </w:r>
-      <w:commentRangeEnd w:id="20"/>
+        <w:commentReference w:id="15"/>
+      </w:r>
+      <w:commentRangeEnd w:id="16"/>
       <w:r>
         <w:rPr>
           <w:rStyle w:val="CommentReference"/>
         </w:rPr>
-        <w:commentReference w:id="20"/>
+        <w:commentReference w:id="16"/>
       </w:r>
       <w:r>
         <w:t xml:space="preserve">and significance levels for multiple linear regressions of annual mean catch-per-unit-effort on year, water temperature, and salinity, </w:t>
@@ -17111,8 +17278,6 @@
       <w:r>
         <w:t xml:space="preserve"> &lt; 0.05) are bolded.</w:t>
       </w:r>
-      <w:bookmarkStart w:id="21" w:name="_GoBack"/>
-      <w:bookmarkEnd w:id="21"/>
     </w:p>
     <w:p>
       <w:pPr>
@@ -17962,19 +18127,61 @@
     </w:p>
     <w:p>
       <w:r>
-        <w:t xml:space="preserve">Figure </w:t>
-      </w:r>
-      <w:r>
-        <w:t>2</w:t>
-      </w:r>
-      <w:r>
-        <w:t xml:space="preserve">. Annual trends in salinity and water temperature by station, Prudhoe Bay, Alaska, 2001–2018, scaled to </w:t>
-      </w:r>
-      <w:r>
-        <w:rPr>
-          <w:rFonts w:cs="Times New Roman"/>
-        </w:rPr>
-        <w:t>µ=0 and σ=1</w:t>
+        <w:t xml:space="preserve">Figure 2. Annual trends in salinity and water temperature by station, Prudhoe Bay, Alaska, 2001–2018, scaled to </w:t>
+      </w:r>
+      <w:r>
+        <w:rPr>
+          <w:rFonts w:cs="Times New Roman"/>
+        </w:rPr>
+        <w:t>µ</w:t>
+      </w:r>
+      <w:r>
+        <w:rPr>
+          <w:rFonts w:cs="Times New Roman"/>
+        </w:rPr>
+        <w:t xml:space="preserve"> </w:t>
+      </w:r>
+      <w:r>
+        <w:rPr>
+          <w:rFonts w:cs="Times New Roman"/>
+        </w:rPr>
+        <w:t>=</w:t>
+      </w:r>
+      <w:r>
+        <w:rPr>
+          <w:rFonts w:cs="Times New Roman"/>
+        </w:rPr>
+        <w:t xml:space="preserve"> </w:t>
+      </w:r>
+      <w:r>
+        <w:rPr>
+          <w:rFonts w:cs="Times New Roman"/>
+        </w:rPr>
+        <w:t>0 and σ</w:t>
+      </w:r>
+      <w:r>
+        <w:rPr>
+          <w:rFonts w:cs="Times New Roman"/>
+        </w:rPr>
+        <w:t xml:space="preserve"> </w:t>
+      </w:r>
+      <w:r>
+        <w:rPr>
+          <w:rFonts w:cs="Times New Roman"/>
+        </w:rPr>
+        <w:t>=</w:t>
+      </w:r>
+      <w:r>
+        <w:rPr>
+          <w:rFonts w:cs="Times New Roman"/>
+        </w:rPr>
+        <w:t xml:space="preserve"> </w:t>
+      </w:r>
+      <w:r>
+        <w:rPr>
+          <w:rFonts w:cs="Times New Roman"/>
+        </w:rPr>
+        <w:t>1</w:t>
       </w:r>
       <w:r>
         <w:t xml:space="preserve">. </w:t>
@@ -18043,13 +18250,7 @@
     </w:p>
     <w:p>
       <w:r>
-        <w:t xml:space="preserve">Figure </w:t>
-      </w:r>
-      <w:r>
-        <w:t>3</w:t>
-      </w:r>
-      <w:r>
-        <w:t xml:space="preserve">. Non-metric multidimensional scaling (nMDS) ordination of fish species composition from Prudhoe Bay, Alaska, 2001–2018. Dashed ellipses are 95% confidence intervals; “X” labels mark centroids for each station. Environmental vectors of salinity, water temperature, biweekly period, and year are orthogonal to the gradient contours, pointing towards the direction of maximum association with the ordination. Displayed are the top nine species that were associated with nMDS axes 1 and 2, positioned according to their ordination score. Species codes are as follows: BDWF = Broad Whitefish </w:t>
+        <w:t xml:space="preserve">Figure 3. Non-metric multidimensional scaling (nMDS) ordination of fish species composition from Prudhoe Bay, Alaska, 2001–2018. Dashed ellipses are 95% confidence intervals; “X” labels mark centroids for each station. Environmental vectors of salinity, water temperature, biweekly period, and year are orthogonal to the gradient contours, pointing towards the direction of maximum association with the ordination. Displayed are the top nine species that were associated with nMDS axes 1 and 2, positioned according to their ordination score. Species codes are as follows: BDWF = Broad Whitefish </w:t>
       </w:r>
       <w:proofErr w:type="spellStart"/>
       <w:r>
@@ -18480,7 +18681,13 @@
         <w:t xml:space="preserve">. </w:t>
       </w:r>
       <w:r>
-        <w:t xml:space="preserve">Only the significant species are displayed. </w:t>
+        <w:t>Only the</w:t>
+      </w:r>
+      <w:r>
+        <w:t xml:space="preserve"> three</w:t>
+      </w:r>
+      <w:r>
+        <w:t xml:space="preserve"> significant species are displayed. </w:t>
       </w:r>
       <w:r>
         <w:t xml:space="preserve">Standard error bars are shown </w:t>
@@ -18494,6 +18701,8 @@
       <w:r>
         <w:t xml:space="preserve">. </w:t>
       </w:r>
+      <w:bookmarkStart w:id="17" w:name="_GoBack"/>
+      <w:bookmarkEnd w:id="17"/>
     </w:p>
     <w:p/>
     <w:p>
@@ -18529,39 +18738,7 @@
       </w:r>
     </w:p>
   </w:comment>
-  <w:comment w:id="2" w:author="fmueter" w:date="2019-08-31T16:49:00Z" w:initials="f">
-    <w:p>
-      <w:pPr>
-        <w:pStyle w:val="CommentText"/>
-      </w:pPr>
-      <w:r>
-        <w:rPr>
-          <w:rStyle w:val="CommentReference"/>
-        </w:rPr>
-        <w:annotationRef/>
-      </w:r>
-      <w:r>
-        <w:t>What parameters are you referring to? Can you be specific? Do you mean growth rates and survival?</w:t>
-      </w:r>
-    </w:p>
-  </w:comment>
-  <w:comment w:id="3" w:author="Justin T Priest (DFG)" w:date="2019-09-05T19:23:00Z" w:initials="JTP">
-    <w:p>
-      <w:pPr>
-        <w:pStyle w:val="CommentText"/>
-      </w:pPr>
-      <w:r>
-        <w:rPr>
-          <w:rStyle w:val="CommentReference"/>
-        </w:rPr>
-        <w:annotationRef/>
-      </w:r>
-      <w:r>
-        <w:t>Better?</w:t>
-      </w:r>
-    </w:p>
-  </w:comment>
-  <w:comment w:id="4" w:author="Justin T Priest (DFG)" w:date="2019-09-08T20:16:00Z" w:initials="JTP">
+  <w:comment w:id="2" w:author="Justin T Priest (DFG)" w:date="2019-09-08T20:16:00Z" w:initials="JTP">
     <w:p>
       <w:pPr>
         <w:pStyle w:val="CommentText"/>
@@ -18616,7 +18793,7 @@
       </w:r>
     </w:p>
   </w:comment>
-  <w:comment w:id="5" w:author="fmueter" w:date="2019-08-31T20:48:00Z" w:initials="f">
+  <w:comment w:id="3" w:author="fmueter" w:date="2019-08-31T20:48:00Z" w:initials="f">
     <w:p>
       <w:pPr>
         <w:pStyle w:val="CommentText"/>
@@ -18640,7 +18817,7 @@
       </w:r>
     </w:p>
   </w:comment>
-  <w:comment w:id="6" w:author="Justin T Priest (DFG)" w:date="2019-09-05T21:16:00Z" w:initials="JTP">
+  <w:comment w:id="4" w:author="Justin T Priest (DFG)" w:date="2019-09-05T21:16:00Z" w:initials="JTP">
     <w:p>
       <w:pPr>
         <w:pStyle w:val="CommentText"/>
@@ -18665,7 +18842,7 @@
       </w:r>
     </w:p>
   </w:comment>
-  <w:comment w:id="8" w:author="Justin T Priest (DFG)" w:date="2019-09-07T22:27:00Z" w:initials="JTP">
+  <w:comment w:id="6" w:author="Justin T Priest (DFG)" w:date="2019-09-07T20:46:00Z" w:initials="JTP">
     <w:p>
       <w:pPr>
         <w:pStyle w:val="CommentText"/>
@@ -18677,68 +18854,11 @@
         <w:annotationRef/>
       </w:r>
       <w:r>
-        <w:t xml:space="preserve">Update results for this. </w:t>
-      </w:r>
-      <w:r>
-        <w:br/>
-        <w:t xml:space="preserve">FJM: See script file – the results suggest a single, highly nonlinear trend over time. </w:t>
-      </w:r>
-    </w:p>
-    <w:p>
-      <w:pPr>
-        <w:pStyle w:val="CommentText"/>
-      </w:pPr>
+        <w:t xml:space="preserve">Please check over the model formula that I’ve done this correctly. </w:t>
+      </w:r>
     </w:p>
   </w:comment>
-  <w:comment w:id="9" w:author="Justin T Priest (DFG)" w:date="2019-09-05T22:41:00Z" w:initials="JTP">
-    <w:p>
-      <w:pPr>
-        <w:pStyle w:val="CommentText"/>
-      </w:pPr>
-      <w:r>
-        <w:rPr>
-          <w:rStyle w:val="CommentReference"/>
-        </w:rPr>
-        <w:annotationRef/>
-      </w:r>
-      <w:r>
-        <w:t xml:space="preserve">FJM: Include rationale for why you included CV as a response because this is not standard. </w:t>
-      </w:r>
-    </w:p>
-  </w:comment>
-  <w:comment w:id="10" w:author="Justin T Priest (DFG)" w:date="2019-09-07T20:46:00Z" w:initials="JTP">
-    <w:p>
-      <w:pPr>
-        <w:pStyle w:val="CommentText"/>
-      </w:pPr>
-      <w:r>
-        <w:rPr>
-          <w:rStyle w:val="CommentReference"/>
-        </w:rPr>
-        <w:annotationRef/>
-      </w:r>
-      <w:r>
-        <w:t xml:space="preserve">Please check over the model formula that I’ve done this correctly. </w:t>
-      </w:r>
-    </w:p>
-  </w:comment>
-  <w:comment w:id="11" w:author="Justin T Priest (DFG)" w:date="2019-09-07T21:57:00Z" w:initials="JTP">
-    <w:p>
-      <w:pPr>
-        <w:pStyle w:val="CommentText"/>
-      </w:pPr>
-      <w:r>
-        <w:rPr>
-          <w:rStyle w:val="CommentReference"/>
-        </w:rPr>
-        <w:annotationRef/>
-      </w:r>
-      <w:r>
-        <w:t>Add Results about Effort</w:t>
-      </w:r>
-    </w:p>
-  </w:comment>
-  <w:comment w:id="12" w:author="Justin Priest" w:date="2019-07-15T17:34:00Z" w:initials="JP">
+  <w:comment w:id="7" w:author="Justin Priest" w:date="2019-07-15T17:34:00Z" w:initials="JP">
     <w:p>
       <w:pPr>
         <w:pStyle w:val="CommentText"/>
@@ -18758,7 +18878,7 @@
       </w:r>
     </w:p>
   </w:comment>
-  <w:comment w:id="13" w:author="fmueter" w:date="2019-08-31T19:14:00Z" w:initials="f">
+  <w:comment w:id="8" w:author="fmueter" w:date="2019-08-31T19:14:00Z" w:initials="f">
     <w:p>
       <w:pPr>
         <w:pStyle w:val="CommentText"/>
@@ -18815,7 +18935,7 @@
       </w:r>
     </w:p>
   </w:comment>
-  <w:comment w:id="14" w:author="Justin T Priest (DFG)" w:date="2019-09-04T22:16:00Z" w:initials="JTP">
+  <w:comment w:id="9" w:author="Justin T Priest (DFG)" w:date="2019-09-04T22:16:00Z" w:initials="JTP">
     <w:p>
       <w:pPr>
         <w:pStyle w:val="CommentText"/>
@@ -18831,7 +18951,7 @@
       </w:r>
     </w:p>
   </w:comment>
-  <w:comment w:id="16" w:author="Justin Priest" w:date="2019-08-11T16:47:00Z" w:initials="JP">
+  <w:comment w:id="10" w:author="Justin T Priest (DFG)" w:date="2019-09-11T22:01:00Z" w:initials="JTP">
     <w:p>
       <w:pPr>
         <w:pStyle w:val="CommentText"/>
@@ -18843,11 +18963,27 @@
         <w:annotationRef/>
       </w:r>
       <w:r>
+        <w:t>I deal with both elements of the wind vector separately to make it more clearly how and what is changing. Does that work?</w:t>
+      </w:r>
+    </w:p>
+  </w:comment>
+  <w:comment w:id="12" w:author="Justin Priest" w:date="2019-08-11T16:47:00Z" w:initials="JP">
+    <w:p>
+      <w:pPr>
+        <w:pStyle w:val="CommentText"/>
+      </w:pPr>
+      <w:r>
+        <w:rPr>
+          <w:rStyle w:val="CommentReference"/>
+        </w:rPr>
+        <w:annotationRef/>
+      </w:r>
+      <w:r>
         <w:t>I would like some citations from Franz and Scott for this section</w:t>
       </w:r>
     </w:p>
   </w:comment>
-  <w:comment w:id="17" w:author="Justin Priest" w:date="2019-08-11T16:50:00Z" w:initials="JP">
+  <w:comment w:id="13" w:author="Justin Priest" w:date="2019-08-11T16:50:00Z" w:initials="JP">
     <w:p>
       <w:pPr>
         <w:pStyle w:val="CommentText"/>
@@ -18863,7 +18999,7 @@
       </w:r>
     </w:p>
   </w:comment>
-  <w:comment w:id="19" w:author="fmueter" w:date="2019-09-02T14:25:00Z" w:initials="f">
+  <w:comment w:id="15" w:author="fmueter" w:date="2019-09-02T14:25:00Z" w:initials="f">
     <w:p>
       <w:pPr>
         <w:pStyle w:val="CommentText"/>
@@ -18879,7 +19015,7 @@
       </w:r>
     </w:p>
   </w:comment>
-  <w:comment w:id="20" w:author="Justin T Priest (DFG)" w:date="2019-09-05T19:21:00Z" w:initials="JTP">
+  <w:comment w:id="16" w:author="Justin T Priest (DFG)" w:date="2019-09-05T19:21:00Z" w:initials="JTP">
     <w:p>
       <w:pPr>
         <w:pStyle w:val="CommentText"/>
@@ -18901,18 +19037,14 @@
 <file path=word/commentsExtended.xml><?xml version="1.0" encoding="utf-8"?>
 <w15:commentsEx xmlns:wpc="http://schemas.microsoft.com/office/word/2010/wordprocessingCanvas" xmlns:cx="http://schemas.microsoft.com/office/drawing/2014/chartex" xmlns:cx1="http://schemas.microsoft.com/office/drawing/2015/9/8/chartex" xmlns:cx2="http://schemas.microsoft.com/office/drawing/2015/10/21/chartex" xmlns:cx3="http://schemas.microsoft.com/office/drawing/2016/5/9/chartex" xmlns:cx4="http://schemas.microsoft.com/office/drawing/2016/5/10/chartex" xmlns:cx5="http://schemas.microsoft.com/office/drawing/2016/5/11/chartex" xmlns:cx6="http://schemas.microsoft.com/office/drawing/2016/5/12/chartex" xmlns:cx7="http://schemas.microsoft.com/office/drawing/2016/5/13/chartex" xmlns:cx8="http://schemas.microsoft.com/office/drawing/2016/5/14/chartex" xmlns:mc="http://schemas.openxmlformats.org/markup-compatibility/2006" xmlns:aink="http://schemas.microsoft.com/office/drawing/2016/ink" xmlns:am3d="http://schemas.microsoft.com/office/drawing/2017/model3d" xmlns:o="urn:schemas-microsoft-com:office:office" xmlns:r="http://schemas.openxmlformats.org/officeDocument/2006/relationships" xmlns:m="http://schemas.openxmlformats.org/officeDocument/2006/math" xmlns:v="urn:schemas-microsoft-com:vml" xmlns:wp14="http://schemas.microsoft.com/office/word/2010/wordprocessingDrawing" xmlns:wp="http://schemas.openxmlformats.org/drawingml/2006/wordprocessingDrawing" xmlns:w10="urn:schemas-microsoft-com:office:word" xmlns:w="http://schemas.openxmlformats.org/wordprocessingml/2006/main" xmlns:w14="http://schemas.microsoft.com/office/word/2010/wordml" xmlns:w15="http://schemas.microsoft.com/office/word/2012/wordml" xmlns:w16cid="http://schemas.microsoft.com/office/word/2016/wordml/cid" xmlns:w16se="http://schemas.microsoft.com/office/word/2015/wordml/symex" xmlns:wpg="http://schemas.microsoft.com/office/word/2010/wordprocessingGroup" xmlns:wpi="http://schemas.microsoft.com/office/word/2010/wordprocessingInk" xmlns:wne="http://schemas.microsoft.com/office/word/2006/wordml" xmlns:wps="http://schemas.microsoft.com/office/word/2010/wordprocessingShape" mc:Ignorable="w14 w15 w16se w16cid wp14">
   <w15:commentEx w15:paraId="6F0DF5C8" w15:done="0"/>
-  <w15:commentEx w15:paraId="6E89DFC6" w15:done="0"/>
-  <w15:commentEx w15:paraId="646A774B" w15:paraIdParent="6E89DFC6" w15:done="0"/>
   <w15:commentEx w15:paraId="71897B1D" w15:done="0"/>
   <w15:commentEx w15:paraId="07211D74" w15:done="0"/>
   <w15:commentEx w15:paraId="6C2942AF" w15:paraIdParent="07211D74" w15:done="0"/>
-  <w15:commentEx w15:paraId="2558C548" w15:done="0"/>
-  <w15:commentEx w15:paraId="38FE4901" w15:done="0"/>
   <w15:commentEx w15:paraId="1B84547B" w15:done="0"/>
-  <w15:commentEx w15:paraId="3EA9BFC9" w15:done="0"/>
   <w15:commentEx w15:paraId="748D14E5" w15:done="0"/>
   <w15:commentEx w15:paraId="453F9AD5" w15:paraIdParent="748D14E5" w15:done="0"/>
   <w15:commentEx w15:paraId="3423AF47" w15:paraIdParent="748D14E5" w15:done="0"/>
+  <w15:commentEx w15:paraId="710E7776" w15:done="0"/>
   <w15:commentEx w15:paraId="47413DCC" w15:done="0"/>
   <w15:commentEx w15:paraId="07DC0175" w15:done="0"/>
   <w15:commentEx w15:paraId="522B6196" w15:done="0"/>
@@ -18923,18 +19055,14 @@
 <file path=word/commentsIds.xml><?xml version="1.0" encoding="utf-8"?>
 <w16cid:commentsIds xmlns:wpc="http://schemas.microsoft.com/office/word/2010/wordprocessingCanvas" xmlns:cx="http://schemas.microsoft.com/office/drawing/2014/chartex" xmlns:cx1="http://schemas.microsoft.com/office/drawing/2015/9/8/chartex" xmlns:cx2="http://schemas.microsoft.com/office/drawing/2015/10/21/chartex" xmlns:cx3="http://schemas.microsoft.com/office/drawing/2016/5/9/chartex" xmlns:cx4="http://schemas.microsoft.com/office/drawing/2016/5/10/chartex" xmlns:cx5="http://schemas.microsoft.com/office/drawing/2016/5/11/chartex" xmlns:cx6="http://schemas.microsoft.com/office/drawing/2016/5/12/chartex" xmlns:cx7="http://schemas.microsoft.com/office/drawing/2016/5/13/chartex" xmlns:cx8="http://schemas.microsoft.com/office/drawing/2016/5/14/chartex" xmlns:mc="http://schemas.openxmlformats.org/markup-compatibility/2006" xmlns:aink="http://schemas.microsoft.com/office/drawing/2016/ink" xmlns:am3d="http://schemas.microsoft.com/office/drawing/2017/model3d" xmlns:o="urn:schemas-microsoft-com:office:office" xmlns:r="http://schemas.openxmlformats.org/officeDocument/2006/relationships" xmlns:m="http://schemas.openxmlformats.org/officeDocument/2006/math" xmlns:v="urn:schemas-microsoft-com:vml" xmlns:wp14="http://schemas.microsoft.com/office/word/2010/wordprocessingDrawing" xmlns:wp="http://schemas.openxmlformats.org/drawingml/2006/wordprocessingDrawing" xmlns:w10="urn:schemas-microsoft-com:office:word" xmlns:w="http://schemas.openxmlformats.org/wordprocessingml/2006/main" xmlns:w14="http://schemas.microsoft.com/office/word/2010/wordml" xmlns:w15="http://schemas.microsoft.com/office/word/2012/wordml" xmlns:w16cid="http://schemas.microsoft.com/office/word/2016/wordml/cid" xmlns:w16se="http://schemas.microsoft.com/office/word/2015/wordml/symex" xmlns:wpg="http://schemas.microsoft.com/office/word/2010/wordprocessingGroup" xmlns:wpi="http://schemas.microsoft.com/office/word/2010/wordprocessingInk" xmlns:wne="http://schemas.microsoft.com/office/word/2006/wordml" xmlns:wps="http://schemas.microsoft.com/office/word/2010/wordprocessingShape" mc:Ignorable="w14 w15 w16se w16cid wp14">
   <w16cid:commentId w16cid:paraId="6F0DF5C8" w16cid:durableId="2117D6B0"/>
-  <w16cid:commentId w16cid:paraId="6E89DFC6" w16cid:durableId="2117D6B2"/>
-  <w16cid:commentId w16cid:paraId="646A774B" w16cid:durableId="211BDF26"/>
   <w16cid:commentId w16cid:paraId="71897B1D" w16cid:durableId="211FE007"/>
   <w16cid:commentId w16cid:paraId="07211D74" w16cid:durableId="2117D6D6"/>
   <w16cid:commentId w16cid:paraId="6C2942AF" w16cid:durableId="211BF9B6"/>
-  <w16cid:commentId w16cid:paraId="2558C548" w16cid:durableId="211EAD6C"/>
-  <w16cid:commentId w16cid:paraId="38FE4901" w16cid:durableId="211C0DA1"/>
   <w16cid:commentId w16cid:paraId="1B84547B" w16cid:durableId="211E95A5"/>
-  <w16cid:commentId w16cid:paraId="3EA9BFC9" w16cid:durableId="211EA639"/>
   <w16cid:commentId w16cid:paraId="748D14E5" w16cid:durableId="20D7378B"/>
   <w16cid:commentId w16cid:paraId="453F9AD5" w16cid:durableId="2117D6CB"/>
   <w16cid:commentId w16cid:paraId="3423AF47" w16cid:durableId="211AB63F"/>
+  <w16cid:commentId w16cid:paraId="710E7776" w16cid:durableId="2123ED1C"/>
   <w16cid:commentId w16cid:paraId="47413DCC" w16cid:durableId="20FAC515"/>
   <w16cid:commentId w16cid:paraId="07DC0175" w16cid:durableId="20FAC5DF"/>
   <w16cid:commentId w16cid:paraId="522B6196" w16cid:durableId="2117D6E9"/>
@@ -20556,7 +20684,7 @@
 </file>
 
 <file path=customXml/itemProps1.xml><?xml version="1.0" encoding="utf-8"?>
-<ds:datastoreItem xmlns:ds="http://schemas.openxmlformats.org/officeDocument/2006/customXml" ds:itemID="{D181DBF7-6760-4374-BCD5-8F406F191036}">
+<ds:datastoreItem xmlns:ds="http://schemas.openxmlformats.org/officeDocument/2006/customXml" ds:itemID="{81606366-E37C-432E-BB19-40F27877AD3C}">
   <ds:schemaRefs>
     <ds:schemaRef ds:uri="http://schemas.openxmlformats.org/officeDocument/2006/bibliography"/>
   </ds:schemaRefs>

</xml_diff>

<commit_message>
Updated Chapter 1 text to address SR & FM comments. Added version with unaddressed comments as well for safe keeping.
</commit_message>
<xml_diff>
--- a/Chapter1.docx
+++ b/Chapter1.docx
@@ -3319,19 +3319,11 @@
         </w:rPr>
         <w:t xml:space="preserve"> </w:t>
       </w:r>
-      <w:commentRangeStart w:id="1"/>
       <w:r>
         <w:rPr>
           <w:rFonts w:cs="Times New Roman"/>
         </w:rPr>
         <w:t xml:space="preserve">Given the importance of nearshore Arctic fishes to terrestrial and marine ecosystems and to local subsistence users, it is critical to understand how fishes respond to dynamic changes in environmental conditions. </w:t>
-      </w:r>
-      <w:commentRangeEnd w:id="1"/>
-      <w:r>
-        <w:rPr>
-          <w:rStyle w:val="CommentReference"/>
-        </w:rPr>
-        <w:commentReference w:id="1"/>
       </w:r>
       <w:r>
         <w:rPr>
@@ -5007,7 +4999,7 @@
         <w:rPr>
           <w:rFonts w:eastAsiaTheme="minorEastAsia" w:cs="Times New Roman"/>
         </w:rPr>
-        <w:instrText>ADDIN CSL_CITATION {"citationItems":[{"id":"ITEM-1","itemData":{"DOI":"10.1016/j.dsr2.2008.10.014","ISSN":"09670645","abstract":"From August 2002 to September 2004 a high-resolution mooring array was maintained across the western Arctic boundary current in the Beaufort Sea north of Alaska. The array consisted of profiling instrumentation, providing a timeseries of vertical sections of the current. Here we present the first-year velocity measurements, with emphasis on the Pacific water component of the current. The mean flow is characterized as a bottom-intensified jet of O (15 cm s-1) directed to the east, trapped to the shelfbreak near 100 m depth. Its width scale is only 10-15 km. Seasonally the flow has distinct configurations. During summer it becomes surface-intensified as it advects buoyant Alaskan Coastal water. In fall and winter the current often reverses (flows westward) under upwelling-favorable winds. Between the storms, as the eastward flow re-establishes, the current develops a deep extension to depths exceeding 700 m. In spring the bottom-trapped flow advects winter-transformed Pacific water emanating from the Chukchi Sea. The year-long mean volume transport of Pacific water is 0.13±0.08 Sv to the east, which is less than 20% of the long-term mean Bering Strait inflow. This implies that most of the Pacific water entering the Arctic goes elsewhere, contrary to expected dynamics and previous modeling results. Possible reasons for this are discussed. The mean Atlantic water transport (to 800 m depth) is 0.047±0.026 Sv, also smaller than anticipated. © 2008.","author":[{"dropping-particle":"","family":"Nikolopoulos","given":"Anna","non-dropping-particle":"","parse-names":false,"suffix":""},{"dropping-particle":"","family":"Pickart","given":"Robert S.","non-dropping-particle":"","parse-names":false,"suffix":""},{"dropping-particle":"","family":"Fratantoni","given":"Paula S.","non-dropping-particle":"","parse-names":false,"suffix":""},{"dropping-particle":"","family":"Shimada","given":"Koji","non-dropping-particle":"","parse-names":false,"suffix":""},{"dropping-particle":"","family":"Torres","given":"Daniel J.","non-dropping-particle":"","parse-names":false,"suffix":""},{"dropping-particle":"","family":"Jones","given":"E. Peter","non-dropping-particle":"","parse-names":false,"suffix":""}],"container-title":"Deep-Sea Research Part II: Topical Studies in Oceanography","id":"ITEM-1","issue":"17","issued":{"date-parts":[["2009"]]},"page":"1164-1181","title":"The western Arctic boundary current at 152°W: Structure, variability, and transport","type":"article-journal","volume":"56"},"uris":["http://www.mendeley.com/documents/?uuid=d03f277a-e448-44a4-8618-086e1cebcfe1"]},{"id":"ITEM-2","itemData":{"DOI":"10.1029/2008JC005009","ISSN":"21699291","abstract":"The characteristics of Pacific-born storms that cause upwelling along the Beaufort Sea continental slope, the oceanographic response, and the modulation, of the response due to sea ice are investigated. In fall 2002 a mooring array located near 152°W measured 11 significant upwelling events that brought warm and salty Atlantic water to shallow depths. When comparing the storms that caused these events to other Aleutian lows that did not induce upwelling, interesting trends emerged. Upwelling occurred most frequently when storms were located in a region near the eastern end of the Aleutian Island Arc and Alaskan Peninsula. Not only were these storms deep but they generally had northward-tending trajectories. While the steering flow aloft aided this northward progression, the occurrence of lee cyclogenesis due to the orography of Alaska seems to play a role as well in expanding the meridional influence of the storms. In late fall and early winter both the intensity and frequency of the upwelling diminished significantly at the array site. It is argued that the reduction in amplitude was due to the onset of heavy pack ice, while the decreased frequency was due to two different upper-level atmospheric blocking patterns inhibiting the far field influence of the storms. Copyright 2009 by the American Geophysical Union.","author":[{"dropping-particle":"","family":"Pickart","given":"Robert S.","non-dropping-particle":"","parse-names":false,"suffix":""},{"dropping-particle":"","family":"Moore","given":"G. W.K.","non-dropping-particle":"","parse-names":false,"suffix":""},{"dropping-particle":"","family":"Torres","given":"Daniel J.","non-dropping-particle":"","parse-names":false,"suffix":""},{"dropping-particle":"","family":"Fratantoni","given":"Paula S.","non-dropping-particle":"","parse-names":false,"suffix":""},{"dropping-particle":"","family":"Goldsmith","given":"Roger A.","non-dropping-particle":"","parse-names":false,"suffix":""},{"dropping-particle":"","family":"Yang","given":"Jiayan","non-dropping-particle":"","parse-names":false,"suffix":""}],"container-title":"Journal of Geophysical Research","id":"ITEM-2","issued":{"date-parts":[["2009"]]},"page":"1-17","title":"Upwelling on the continental slope of the Alaskan Beaufort Sea: Storms, ice, and oceanographic response","type":"article-journal","volume":"114"},"uris":["http://www.mendeley.com/documents/?uuid=5fcd1911-0b6a-4617-9f22-55476321e401"]}],"mendeley":{"formattedCitation":"(Nikolopoulos et al. 2009; Pickart et al. 2009)","plainTextFormattedCitation":"(Nikolopoulos et al. 2009; Pickart et al. 2009)"},"properties":{"noteIndex":0},"schema":"https://github.com/citation-style-language/schema/raw/master/csl-citation.json"}</w:instrText>
+        <w:instrText>ADDIN CSL_CITATION {"citationItems":[{"id":"ITEM-1","itemData":{"DOI":"10.1016/j.dsr2.2008.10.014","ISSN":"09670645","abstract":"From August 2002 to September 2004 a high-resolution mooring array was maintained across the western Arctic boundary current in the Beaufort Sea north of Alaska. The array consisted of profiling instrumentation, providing a timeseries of vertical sections of the current. Here we present the first-year velocity measurements, with emphasis on the Pacific water component of the current. The mean flow is characterized as a bottom-intensified jet of O (15 cm s-1) directed to the east, trapped to the shelfbreak near 100 m depth. Its width scale is only 10-15 km. Seasonally the flow has distinct configurations. During summer it becomes surface-intensified as it advects buoyant Alaskan Coastal water. In fall and winter the current often reverses (flows westward) under upwelling-favorable winds. Between the storms, as the eastward flow re-establishes, the current develops a deep extension to depths exceeding 700 m. In spring the bottom-trapped flow advects winter-transformed Pacific water emanating from the Chukchi Sea. The year-long mean volume transport of Pacific water is 0.13±0.08 Sv to the east, which is less than 20% of the long-term mean Bering Strait inflow. This implies that most of the Pacific water entering the Arctic goes elsewhere, contrary to expected dynamics and previous modeling results. Possible reasons for this are discussed. The mean Atlantic water transport (to 800 m depth) is 0.047±0.026 Sv, also smaller than anticipated. © 2008.","author":[{"dropping-particle":"","family":"Nikolopoulos","given":"Anna","non-dropping-particle":"","parse-names":false,"suffix":""},{"dropping-particle":"","family":"Pickart","given":"Robert S.","non-dropping-particle":"","parse-names":false,"suffix":""},{"dropping-particle":"","family":"Fratantoni","given":"Paula S.","non-dropping-particle":"","parse-names":false,"suffix":""},{"dropping-particle":"","family":"Shimada","given":"Koji","non-dropping-particle":"","parse-names":false,"suffix":""},{"dropping-particle":"","family":"Torres","given":"Daniel J.","non-dropping-particle":"","parse-names":false,"suffix":""},{"dropping-particle":"","family":"Jones","given":"E. Peter","non-dropping-particle":"","parse-names":false,"suffix":""}],"container-title":"Deep-Sea Research Part II: Topical Studies in Oceanography","id":"ITEM-1","issue":"17","issued":{"date-parts":[["2009"]]},"page":"1164-1181","title":"The western Arctic boundary current at 152°W: Structure, variability, and transport","type":"article-journal","volume":"56"},"uris":["http://www.mendeley.com/documents/?uuid=d03f277a-e448-44a4-8618-086e1cebcfe1"]},{"id":"ITEM-2","itemData":{"DOI":"10.1029/2008JC005009","ISSN":"21699291","abstract":"The characteristics of Pacific-born storms that cause upwelling along the Beaufort Sea continental slope, the oceanographic response, and the modulation, of the response due to sea ice are investigated. In fall 2002 a mooring array located near 152°W measured 11 significant upwelling events that brought warm and salty Atlantic water to shallow depths. When comparing the storms that caused these events to other Aleutian lows that did not induce upwelling, interesting trends emerged. Upwelling occurred most frequently when storms were located in a region near the eastern end of the Aleutian Island Arc and Alaskan Peninsula. Not only were these storms deep but they generally had northward-tending trajectories. While the steering flow aloft aided this northward progression, the occurrence of lee cyclogenesis due to the orography of Alaska seems to play a role as well in expanding the meridional influence of the storms. In late fall and early winter both the intensity and frequency of the upwelling diminished significantly at the array site. It is argued that the reduction in amplitude was due to the onset of heavy pack ice, while the decreased frequency was due to two different upper-level atmospheric blocking patterns inhibiting the far field influence of the storms. Copyright 2009 by the American Geophysical Union.","author":[{"dropping-particle":"","family":"Pickart","given":"Robert S.","non-dropping-particle":"","parse-names":false,"suffix":""},{"dropping-particle":"","family":"Moore","given":"G. W.K.","non-dropping-particle":"","parse-names":false,"suffix":""},{"dropping-particle":"","family":"Torres","given":"Daniel J.","non-dropping-particle":"","parse-names":false,"suffix":""},{"dropping-particle":"","family":"Fratantoni","given":"Paula S.","non-dropping-particle":"","parse-names":false,"suffix":""},{"dropping-particle":"","family":"Goldsmith","given":"Roger A.","non-dropping-particle":"","parse-names":false,"suffix":""},{"dropping-particle":"","family":"Yang","given":"Jiayan","non-dropping-particle":"","parse-names":false,"suffix":""}],"container-title":"Journal of Geophysical Research","id":"ITEM-2","issued":{"date-parts":[["2009"]]},"page":"1-17","title":"Upwelling on the continental slope of the Alaskan Beaufort Sea: Storms, ice, and oceanographic response","type":"article-journal","volume":"114"},"uris":["http://www.mendeley.com/documents/?uuid=5fcd1911-0b6a-4617-9f22-55476321e401"]}],"mendeley":{"formattedCitation":"(Nikolopoulos et al. 2009; Pickart et al. 2009)","plainTextFormattedCitation":"(Nikolopoulos et al. 2009; Pickart et al. 2009)","previouslyFormattedCitation":"(Nikolopoulos et al. 2009; Pickart et al. 2009)"},"properties":{"noteIndex":0},"schema":"https://github.com/citation-style-language/schema/raw/master/csl-citation.json"}</w:instrText>
       </w:r>
       <w:r>
         <w:rPr>
@@ -5034,8 +5026,6 @@
         </w:rPr>
         <w:t xml:space="preserve">. </w:t>
       </w:r>
-      <w:bookmarkStart w:id="2" w:name="_GoBack"/>
-      <w:bookmarkEnd w:id="2"/>
     </w:p>
     <w:p>
       <w:pPr>
@@ -5104,6 +5094,49 @@
         <w:rPr>
           <w:rFonts w:cs="Times New Roman"/>
         </w:rPr>
+        <w:t xml:space="preserve">All years (2001–2018) were included for analysis; while fish catches from 2014 were known to be influenced by local seismic testing, catches were predominately within previously observed ranges </w:t>
+      </w:r>
+      <w:r>
+        <w:rPr>
+          <w:rFonts w:cs="Times New Roman"/>
+        </w:rPr>
+        <w:fldChar w:fldCharType="begin" w:fldLock="1"/>
+      </w:r>
+      <w:r>
+        <w:rPr>
+          <w:rFonts w:cs="Times New Roman"/>
+        </w:rPr>
+        <w:instrText>ADDIN CSL_CITATION {"citationItems":[{"id":"ITEM-1","itemData":{"DOI":"10.14430/arctic4596","ISSN":"19231245","abstract":"Air guns used in oil industry seismic surveys have the capacity to change fish catch rates, but no previous work has demonstrated this effect in shallow water or in Arctic oilfields. Long-term monitoring of fish catches using four fyke nets allowed assessment of changes in catch rates during a 2014 seismic survey in Prudhoe Bay, Alaska. Fyke net locations were instrumented with both conventional hydrophones and vector sensors. Catch rates were generally within the range of those found in 27 previous sampling seasons. The effect of air guns on eight species was assessed using a modified Before-After/Control-Impact analysis, with historical data and 2014 data as the Before-After components of the analysis and days without and with air gun activity as the Control-Impact components. Results showed significant changes associated with air guns in catch rates at one or more nets at p &lt; 0.1 for all eight species and at p &lt; 0.05 for seven of the eight. Changes included both increased and decreased catch rates, perhaps reflecting displacement of fish in response to air gun sounds throughout the study area. Measured sound pressure levels associated with air gun pulses were low and usually undetectable close to the fyke nets, reflecting the loss of low frequencies in shallow water (~1.5 m). Attempts to measure particle velocities failed when wind-driven surface waves overwhelmed vector sensors. However, fish responses may have been related to changes in particle motion associated with air gun sounds.","author":[{"dropping-particle":"","family":"Streever","given":"Bill","non-dropping-particle":"","parse-names":false,"suffix":""},{"dropping-particle":"","family":"Raborn","given":"Scott W.","non-dropping-particle":"","parse-names":false,"suffix":""},{"dropping-particle":"","family":"Kim","given":"Katherine H.","non-dropping-particle":"","parse-names":false,"suffix":""},{"dropping-particle":"","family":"Hawkins","given":"Anthony D.","non-dropping-particle":"","parse-names":false,"suffix":""},{"dropping-particle":"","family":"Popper","given":"Arthur N.","non-dropping-particle":"","parse-names":false,"suffix":""}],"container-title":"Arctic","id":"ITEM-1","issue":"4","issued":{"date-parts":[["2016"]]},"page":"346-358","title":"Changes in fish catch rates in the presence of air gun sounds in Prudhoe Bay, Alaska","type":"article-journal","volume":"69"},"uris":["http://www.mendeley.com/documents/?uuid=b4b08b50-928a-4ee5-80ad-77069b6abe5d"]}],"mendeley":{"formattedCitation":"(Streever et al. 2016)","plainTextFormattedCitation":"(Streever et al. 2016)"},"properties":{"noteIndex":0},"schema":"https://github.com/citation-style-language/schema/raw/master/csl-citation.json"}</w:instrText>
+      </w:r>
+      <w:r>
+        <w:rPr>
+          <w:rFonts w:cs="Times New Roman"/>
+        </w:rPr>
+        <w:fldChar w:fldCharType="separate"/>
+      </w:r>
+      <w:r>
+        <w:rPr>
+          <w:rFonts w:cs="Times New Roman"/>
+          <w:noProof/>
+        </w:rPr>
+        <w:t>(Streever et al. 2016)</w:t>
+      </w:r>
+      <w:r>
+        <w:rPr>
+          <w:rFonts w:cs="Times New Roman"/>
+        </w:rPr>
+        <w:fldChar w:fldCharType="end"/>
+      </w:r>
+      <w:r>
+        <w:rPr>
+          <w:rFonts w:cs="Times New Roman"/>
+        </w:rPr>
+        <w:t xml:space="preserve">. </w:t>
+      </w:r>
+      <w:r>
+        <w:rPr>
+          <w:rFonts w:cs="Times New Roman"/>
+        </w:rPr>
         <w:t xml:space="preserve">Fish abundance data were pooled and </w:t>
       </w:r>
       <w:r>
@@ -5172,8 +5205,6 @@
         </w:rPr>
         <w:t xml:space="preserve">All environmental variables were assessed in a correlation matrix, with no variables that were highly correlated (&gt;0.5). </w:t>
       </w:r>
-      <w:commentRangeStart w:id="3"/>
-      <w:commentRangeStart w:id="4"/>
       <w:r>
         <w:rPr>
           <w:rFonts w:cs="Times New Roman"/>
@@ -5233,28 +5264,7 @@
           <w:rFonts w:cs="Times New Roman"/>
           <w:noProof/>
         </w:rPr>
-        <w:t xml:space="preserve"> The CPUE values for each species were transformed to mitigate the influence of large catches and standardized  to species maximums so that each species had the same weight in the analysis, regardless of the abundance.</w:t>
-      </w:r>
-      <w:commentRangeEnd w:id="3"/>
-      <w:r>
-        <w:rPr>
-          <w:rStyle w:val="CommentReference"/>
-        </w:rPr>
-        <w:commentReference w:id="3"/>
-      </w:r>
-      <w:commentRangeEnd w:id="4"/>
-      <w:r>
-        <w:rPr>
-          <w:rStyle w:val="CommentReference"/>
-        </w:rPr>
-        <w:commentReference w:id="4"/>
-      </w:r>
-      <w:r>
-        <w:rPr>
-          <w:rFonts w:cs="Times New Roman"/>
-          <w:noProof/>
-        </w:rPr>
-        <w:t xml:space="preserve"> </w:t>
+        <w:t xml:space="preserve"> The CPUE values for each species were transformed to mitigate the influence of large catches and standardized  to species maximums so that each species had the same weight in the analysis, regardless of the abundance. </w:t>
       </w:r>
       <w:r>
         <w:rPr>
@@ -5353,6 +5363,7 @@
         <w:pStyle w:val="Heading2"/>
       </w:pPr>
       <w:r>
+        <w:lastRenderedPageBreak/>
         <w:t xml:space="preserve">Effects of </w:t>
       </w:r>
       <w:r>
@@ -5389,7 +5400,6 @@
         <w:rPr>
           <w:rFonts w:cs="Times New Roman"/>
         </w:rPr>
-        <w:lastRenderedPageBreak/>
         <w:t>To determine the effects of environmental variables on species assemblage structure</w:t>
       </w:r>
       <w:r>
@@ -5513,11 +5523,7 @@
         <w:t xml:space="preserve">. </w:t>
       </w:r>
       <w:r>
-        <w:t xml:space="preserve">To prevent rare species from dominating multivariate analyses, we restricted analyses to those species with an abundance greater than 100 fish, all catches </w:t>
-      </w:r>
-      <w:commentRangeStart w:id="5"/>
-      <w:r>
-        <w:t xml:space="preserve">combined </w:t>
+        <w:t xml:space="preserve">To prevent rare species from dominating multivariate analyses, we restricted analyses to those species with an abundance greater than 100 fish, all catches combined </w:t>
       </w:r>
       <w:r>
         <w:fldChar w:fldCharType="begin" w:fldLock="1"/>
@@ -5536,13 +5542,6 @@
       </w:r>
       <w:r>
         <w:fldChar w:fldCharType="end"/>
-      </w:r>
-      <w:commentRangeEnd w:id="5"/>
-      <w:r>
-        <w:rPr>
-          <w:rStyle w:val="CommentReference"/>
-        </w:rPr>
-        <w:commentReference w:id="5"/>
       </w:r>
       <w:r>
         <w:t xml:space="preserve">. </w:t>
@@ -5756,42 +5755,26 @@
         <w:rPr>
           <w:rFonts w:cs="Times New Roman"/>
         </w:rPr>
-        <w:t xml:space="preserve">. The relationship between environmental variables and dissimilarities in species composition was visualized and tested for significance using a linear regression of continuous variables and an ANOVA of factor variables on the ordination axes </w:t>
-      </w:r>
-      <w:commentRangeStart w:id="6"/>
-      <w:commentRangeStart w:id="7"/>
-      <w:r>
-        <w:rPr>
-          <w:rFonts w:cs="Times New Roman"/>
-        </w:rPr>
-        <w:t>MDS1 and MDS2</w:t>
-      </w:r>
-      <w:commentRangeEnd w:id="6"/>
-      <w:r>
-        <w:rPr>
-          <w:rStyle w:val="CommentReference"/>
-        </w:rPr>
-        <w:commentReference w:id="6"/>
-      </w:r>
-      <w:commentRangeEnd w:id="7"/>
-      <w:r>
-        <w:rPr>
-          <w:rStyle w:val="CommentReference"/>
-        </w:rPr>
-        <w:commentReference w:id="7"/>
-      </w:r>
-      <w:r>
-        <w:rPr>
-          <w:rFonts w:cs="Times New Roman"/>
-        </w:rPr>
-        <w:t xml:space="preserve">. Similarity percentages (SIMPER) were calculated to </w:t>
+        <w:t xml:space="preserve">. The relationship between environmental variables and dissimilarities in species composition was visualized and tested for significance using a linear regression of continuous variables and an ANOVA of factor variables on the ordination axes MDS1 and MDS2. Similarity percentages (SIMPER) were calculated to </w:t>
       </w:r>
       <w:r>
         <w:rPr>
           <w:rFonts w:cs="Times New Roman"/>
         </w:rPr>
         <w:lastRenderedPageBreak/>
-        <w:t>determine which species contributed most to the average Bray-Curtis dissimilarities between years, stations and biweekly periods</w:t>
+        <w:t>determine which species contributed most to the average Bray-Curtis dissimilarities between years, stations</w:t>
+      </w:r>
+      <w:r>
+        <w:rPr>
+          <w:rFonts w:cs="Times New Roman"/>
+        </w:rPr>
+        <w:t>,</w:t>
+      </w:r>
+      <w:r>
+        <w:rPr>
+          <w:rFonts w:cs="Times New Roman"/>
+        </w:rPr>
+        <w:t xml:space="preserve"> and biweekly periods</w:t>
       </w:r>
       <w:r>
         <w:rPr>
@@ -5844,25 +5827,23 @@
           <w:rFonts w:eastAsiaTheme="minorEastAsia" w:cs="Times New Roman"/>
         </w:rPr>
       </w:pPr>
-      <w:commentRangeStart w:id="8"/>
-      <w:r>
-        <w:rPr>
-          <w:rFonts w:cs="Times New Roman"/>
-        </w:rPr>
-        <w:t xml:space="preserve">The most parsimonious model </w:t>
-      </w:r>
-      <w:commentRangeEnd w:id="8"/>
-      <w:r>
-        <w:rPr>
-          <w:rStyle w:val="CommentReference"/>
-        </w:rPr>
-        <w:commentReference w:id="8"/>
-      </w:r>
-      <w:r>
-        <w:rPr>
-          <w:rFonts w:cs="Times New Roman"/>
-        </w:rPr>
-        <w:t xml:space="preserve">of </w:t>
+      <w:r>
+        <w:rPr>
+          <w:rFonts w:cs="Times New Roman"/>
+        </w:rPr>
+        <w:t xml:space="preserve">The </w:t>
+      </w:r>
+      <w:r>
+        <w:rPr>
+          <w:rFonts w:cs="Times New Roman"/>
+        </w:rPr>
+        <w:t>optimal</w:t>
+      </w:r>
+      <w:r>
+        <w:rPr>
+          <w:rFonts w:cs="Times New Roman"/>
+        </w:rPr>
+        <w:t xml:space="preserve"> model of </w:t>
       </w:r>
       <w:r>
         <w:rPr>
@@ -5882,7 +5863,7 @@
         </w:rPr>
         <w:t xml:space="preserve">he full PERMANOVA model </w:t>
       </w:r>
-      <w:bookmarkStart w:id="9" w:name="_Hlk4763739"/>
+      <w:bookmarkStart w:id="1" w:name="_Hlk4763739"/>
       <w:r>
         <w:rPr>
           <w:rFonts w:cs="Times New Roman"/>
@@ -5987,7 +5968,7 @@
           <m:t>Discharge</m:t>
         </m:r>
       </m:oMath>
-      <w:bookmarkEnd w:id="9"/>
+      <w:bookmarkEnd w:id="1"/>
       <w:r>
         <w:rPr>
           <w:rFonts w:eastAsiaTheme="minorEastAsia" w:cs="Times New Roman"/>
@@ -6225,19 +6206,11 @@
         </w:rPr>
         <w:t xml:space="preserve">as either a single time trend or separate trends by station </w:t>
       </w:r>
-      <w:commentRangeStart w:id="10"/>
       <w:r>
         <w:rPr>
           <w:rFonts w:cs="Times New Roman"/>
         </w:rPr>
         <w:t>(Year nested in station)</w:t>
-      </w:r>
-      <w:commentRangeEnd w:id="10"/>
-      <w:r>
-        <w:rPr>
-          <w:rStyle w:val="CommentReference"/>
-        </w:rPr>
-        <w:commentReference w:id="10"/>
       </w:r>
       <w:r>
         <w:rPr>
@@ -6605,44 +6578,54 @@
         <w:rPr>
           <w:rFonts w:eastAsiaTheme="minorEastAsia" w:cs="Times New Roman"/>
         </w:rPr>
-        <w:t xml:space="preserve"> was tested against a </w:t>
+        <w:t xml:space="preserve"> was tested against a</w:t>
       </w:r>
       <w:r>
         <w:rPr>
           <w:rFonts w:eastAsiaTheme="minorEastAsia" w:cs="Times New Roman"/>
         </w:rPr>
+        <w:t xml:space="preserve"> linear year effect</w:t>
+      </w:r>
+      <w:r>
+        <w:rPr>
+          <w:rFonts w:eastAsiaTheme="minorEastAsia" w:cs="Times New Roman"/>
+        </w:rPr>
+        <w:t xml:space="preserve"> </w:t>
+      </w:r>
+      <w:r>
+        <w:rPr>
+          <w:rFonts w:eastAsiaTheme="minorEastAsia" w:cs="Times New Roman"/>
+        </w:rPr>
         <w:t xml:space="preserve">model </w:t>
       </w:r>
-      <w:commentRangeStart w:id="11"/>
       <w:r>
         <w:rPr>
           <w:rFonts w:eastAsiaTheme="minorEastAsia" w:cs="Times New Roman"/>
         </w:rPr>
-        <w:t xml:space="preserve">without smoothed effects </w:t>
-      </w:r>
-      <w:commentRangeEnd w:id="11"/>
-      <w:r>
-        <w:rPr>
-          <w:rStyle w:val="CommentReference"/>
-        </w:rPr>
-        <w:commentReference w:id="11"/>
+        <w:t>and a</w:t>
       </w:r>
       <w:r>
         <w:rPr>
           <w:rFonts w:eastAsiaTheme="minorEastAsia" w:cs="Times New Roman"/>
         </w:rPr>
-        <w:t xml:space="preserve">as well as a model with </w:t>
+        <w:t xml:space="preserve"> model with </w:t>
       </w:r>
       <w:r>
         <w:rPr>
           <w:rFonts w:eastAsiaTheme="minorEastAsia" w:cs="Times New Roman"/>
         </w:rPr>
-        <w:t>the same smoothed temporal trend across all stations</w:t>
+        <w:t xml:space="preserve">a </w:t>
       </w:r>
       <w:r>
         <w:rPr>
           <w:rFonts w:eastAsiaTheme="minorEastAsia" w:cs="Times New Roman"/>
         </w:rPr>
+        <w:t>smoothed temporal trend across all stations</w:t>
+      </w:r>
+      <w:r>
+        <w:rPr>
+          <w:rFonts w:eastAsiaTheme="minorEastAsia" w:cs="Times New Roman"/>
+        </w:rPr>
         <w:t xml:space="preserve">; the top model was </w:t>
       </w:r>
       <w:r>
@@ -6669,25 +6652,11 @@
         </w:rPr>
         <w:t xml:space="preserve">. </w:t>
       </w:r>
-      <w:commentRangeStart w:id="12"/>
       <w:r>
         <w:rPr>
           <w:rFonts w:eastAsiaTheme="minorEastAsia" w:cs="Times New Roman"/>
         </w:rPr>
-        <w:t>In addition, we fit piecewise linear regressions over time that allowed for structural changes (breakpoints) in the time series to test for abrupt changes in species composition.</w:t>
-      </w:r>
-      <w:commentRangeEnd w:id="12"/>
-      <w:r>
-        <w:rPr>
-          <w:rStyle w:val="CommentReference"/>
-        </w:rPr>
-        <w:commentReference w:id="12"/>
-      </w:r>
-      <w:r>
-        <w:rPr>
-          <w:rFonts w:eastAsiaTheme="minorEastAsia" w:cs="Times New Roman"/>
-        </w:rPr>
-        <w:t xml:space="preserve"> </w:t>
+        <w:t xml:space="preserve">In addition, we fit piecewise linear regressions over time that allowed for structural changes (breakpoints) in the time series to test for abrupt changes in species composition. </w:t>
       </w:r>
       <w:r>
         <w:rPr>
@@ -6731,7 +6700,6 @@
         </w:rPr>
         <w:t xml:space="preserve"> using package </w:t>
       </w:r>
-      <w:commentRangeStart w:id="13"/>
       <w:r>
         <w:rPr>
           <w:rFonts w:cs="Times New Roman"/>
@@ -6750,20 +6718,7 @@
         <w:rPr>
           <w:rFonts w:cs="Times New Roman"/>
         </w:rPr>
-        <w:t>”</w:t>
-      </w:r>
-      <w:commentRangeEnd w:id="13"/>
-      <w:r>
-        <w:rPr>
-          <w:rStyle w:val="CommentReference"/>
-        </w:rPr>
-        <w:commentReference w:id="13"/>
-      </w:r>
-      <w:r>
-        <w:rPr>
-          <w:rFonts w:cs="Times New Roman"/>
-        </w:rPr>
-        <w:t xml:space="preserve"> </w:t>
+        <w:t xml:space="preserve">” </w:t>
       </w:r>
       <w:r>
         <w:rPr>
@@ -7394,46 +7349,67 @@
         <w:rPr>
           <w:rFonts w:eastAsiaTheme="minorEastAsia" w:cs="Times New Roman"/>
         </w:rPr>
-        <w:t xml:space="preserve">(CV; defined as </w:t>
-      </w:r>
-      <w:commentRangeStart w:id="14"/>
-      <m:oMath>
-        <m:r>
-          <w:rPr>
-            <w:rFonts w:ascii="Cambria Math" w:eastAsiaTheme="minorEastAsia" w:hAnsi="Cambria Math" w:cs="Times New Roman"/>
-          </w:rPr>
-          <m:t>σ/μ</m:t>
-        </m:r>
-        <w:commentRangeEnd w:id="14"/>
-        <m:r>
-          <m:rPr>
-            <m:sty m:val="p"/>
-          </m:rPr>
-          <w:rPr>
-            <w:rStyle w:val="CommentReference"/>
-          </w:rPr>
-          <w:commentReference w:id="14"/>
-        </m:r>
-      </m:oMath>
+        <w:t xml:space="preserve">(CV) of the </w:t>
+      </w:r>
       <w:r>
         <w:rPr>
           <w:rFonts w:eastAsiaTheme="minorEastAsia" w:cs="Times New Roman"/>
         </w:rPr>
-        <w:t xml:space="preserve">) </w:t>
-      </w:r>
-      <w:commentRangeStart w:id="15"/>
+        <w:t>CPUE (</w:t>
+      </w:r>
       <w:r>
         <w:rPr>
           <w:rFonts w:eastAsiaTheme="minorEastAsia" w:cs="Times New Roman"/>
         </w:rPr>
-        <w:t>of the biweekly CPUE for each station</w:t>
-      </w:r>
-      <w:commentRangeEnd w:id="15"/>
-      <w:r>
-        <w:rPr>
-          <w:rStyle w:val="CommentReference"/>
-        </w:rPr>
-        <w:commentReference w:id="15"/>
+        <w:t xml:space="preserve">four </w:t>
+      </w:r>
+      <w:r>
+        <w:rPr>
+          <w:rFonts w:eastAsiaTheme="minorEastAsia" w:cs="Times New Roman"/>
+        </w:rPr>
+        <w:t xml:space="preserve">biweekly </w:t>
+      </w:r>
+      <w:r>
+        <w:rPr>
+          <w:rFonts w:eastAsiaTheme="minorEastAsia" w:cs="Times New Roman"/>
+        </w:rPr>
+        <w:t xml:space="preserve">periods </w:t>
+      </w:r>
+      <w:r>
+        <w:rPr>
+          <w:rFonts w:eastAsiaTheme="minorEastAsia" w:cs="Times New Roman"/>
+        </w:rPr>
+        <w:t>at</w:t>
+      </w:r>
+      <w:r>
+        <w:rPr>
+          <w:rFonts w:eastAsiaTheme="minorEastAsia" w:cs="Times New Roman"/>
+        </w:rPr>
+        <w:t xml:space="preserve"> </w:t>
+      </w:r>
+      <w:r>
+        <w:rPr>
+          <w:rFonts w:eastAsiaTheme="minorEastAsia" w:cs="Times New Roman"/>
+        </w:rPr>
+        <w:t xml:space="preserve">all four </w:t>
+      </w:r>
+      <w:r>
+        <w:rPr>
+          <w:rFonts w:eastAsiaTheme="minorEastAsia" w:cs="Times New Roman"/>
+        </w:rPr>
+        <w:t>station</w:t>
+      </w:r>
+      <w:r>
+        <w:rPr>
+          <w:rFonts w:eastAsiaTheme="minorEastAsia" w:cs="Times New Roman"/>
+        </w:rPr>
+        <w:t>s</w:t>
+      </w:r>
+      <w:r>
+        <w:rPr>
+          <w:rFonts w:eastAsiaTheme="minorEastAsia" w:cs="Times New Roman"/>
+        </w:rPr>
+        <w:t>)</w:t>
       </w:r>
       <w:r>
         <w:rPr>
@@ -7620,8 +7596,6 @@
           <w:br/>
         </m:r>
       </m:oMath>
-      <w:commentRangeStart w:id="16"/>
-      <w:commentRangeStart w:id="17"/>
       <m:oMathPara>
         <m:oMathParaPr>
           <m:jc m:val="center"/>
@@ -8296,24 +8270,7 @@
         <w:t>.</w:t>
       </w:r>
       <w:r>
-        <w:t xml:space="preserve"> </w:t>
-      </w:r>
-      <w:commentRangeEnd w:id="16"/>
-      <w:r>
-        <w:rPr>
-          <w:rStyle w:val="CommentReference"/>
-        </w:rPr>
-        <w:commentReference w:id="16"/>
-      </w:r>
-      <w:commentRangeEnd w:id="17"/>
-      <w:r>
-        <w:rPr>
-          <w:rStyle w:val="CommentReference"/>
-        </w:rPr>
-        <w:commentReference w:id="17"/>
-      </w:r>
-      <w:r>
-        <w:t xml:space="preserve">The full model was compared to models without effort, without random </w:t>
+        <w:t xml:space="preserve"> The full model was compared to models without effort, without random </w:t>
       </w:r>
       <w:r>
         <w:t xml:space="preserve">year </w:t>
@@ -9723,14 +9680,7 @@
         <w:rPr>
           <w:rFonts w:cs="Times New Roman"/>
         </w:rPr>
-        <w:t xml:space="preserve"> </w:t>
-      </w:r>
-      <w:commentRangeStart w:id="18"/>
-      <w:r>
-        <w:rPr>
-          <w:rFonts w:cs="Times New Roman"/>
-        </w:rPr>
-        <w:t xml:space="preserve">There were no significant changes in wind speed (linear regression, </w:t>
+        <w:t xml:space="preserve"> There were no significant changes in wind speed (linear regression, </w:t>
       </w:r>
       <w:r>
         <w:rPr>
@@ -9780,33 +9730,11 @@
         </w:rPr>
         <w:t>), while the East-West wind directionality shifted to become more easterly (</w:t>
       </w:r>
-      <w:commentRangeStart w:id="19"/>
-      <w:commentRangeStart w:id="20"/>
-      <w:r>
-        <w:rPr>
-          <w:rFonts w:cs="Times New Roman"/>
-        </w:rPr>
-        <w:t>slope</w:t>
-      </w:r>
-      <w:commentRangeEnd w:id="19"/>
-      <w:r>
-        <w:rPr>
-          <w:rStyle w:val="CommentReference"/>
-        </w:rPr>
-        <w:commentReference w:id="19"/>
-      </w:r>
-      <w:commentRangeEnd w:id="20"/>
-      <w:r>
-        <w:rPr>
-          <w:rStyle w:val="CommentReference"/>
-        </w:rPr>
-        <w:commentReference w:id="20"/>
-      </w:r>
-      <w:r>
-        <w:rPr>
-          <w:rFonts w:cs="Times New Roman"/>
-        </w:rPr>
-        <w:t xml:space="preserve"> </w:t>
+      <w:r>
+        <w:rPr>
+          <w:rFonts w:cs="Times New Roman"/>
+        </w:rPr>
+        <w:t xml:space="preserve">slope </w:t>
       </w:r>
       <w:r>
         <w:rPr>
@@ -9848,20 +9776,7 @@
         <w:rPr>
           <w:rFonts w:cs="Times New Roman"/>
         </w:rPr>
-        <w:t xml:space="preserve">). </w:t>
-      </w:r>
-      <w:commentRangeEnd w:id="18"/>
-      <w:r>
-        <w:rPr>
-          <w:rStyle w:val="CommentReference"/>
-        </w:rPr>
-        <w:commentReference w:id="18"/>
-      </w:r>
-      <w:r>
-        <w:rPr>
-          <w:rFonts w:cs="Times New Roman"/>
-        </w:rPr>
-        <w:t>Results from a correlation of environmental variables showed that the most correlated variables were salinity and Sagavanirktok River discharge</w:t>
+        <w:t>). Results from a correlation of environmental variables showed that the most correlated variables were salinity and Sagavanirktok River discharge</w:t>
       </w:r>
       <w:r>
         <w:rPr>
@@ -10019,7 +9934,7 @@
           </w:rPr>
           <m:t>Y</m:t>
         </m:r>
-        <w:bookmarkStart w:id="21" w:name="_Hlk16262055"/>
+        <w:bookmarkStart w:id="2" w:name="_Hlk16262055"/>
         <m:r>
           <w:rPr>
             <w:rFonts w:ascii="Cambria Math" w:hAnsi="Cambria Math" w:cs="Times New Roman"/>
@@ -10027,7 +9942,7 @@
           <m:t>ear</m:t>
         </m:r>
       </m:oMath>
-      <w:bookmarkEnd w:id="21"/>
+      <w:bookmarkEnd w:id="2"/>
       <w:r>
         <w:rPr>
           <w:rFonts w:eastAsiaTheme="minorEastAsia" w:cs="Times New Roman"/>
@@ -11323,6 +11238,7 @@
       <w:pPr>
         <w:ind w:firstLine="720"/>
       </w:pPr>
+      <w:bookmarkStart w:id="3" w:name="_Hlk30402666"/>
       <w:r>
         <w:t xml:space="preserve">The linear models of </w:t>
       </w:r>
@@ -11330,19 +11246,15 @@
         <w:t>the CPUE for each</w:t>
       </w:r>
       <w:r>
-        <w:t xml:space="preserve"> individual species showed </w:t>
-      </w:r>
-      <w:commentRangeStart w:id="22"/>
-      <w:r>
-        <w:t>significant associations in abundance</w:t>
-      </w:r>
-      <w:commentRangeEnd w:id="22"/>
-      <w:r>
-        <w:rPr>
-          <w:rStyle w:val="CommentReference"/>
-        </w:rPr>
-        <w:commentReference w:id="22"/>
-      </w:r>
+        <w:t xml:space="preserve"> individual species showed</w:t>
+      </w:r>
+      <w:r>
+        <w:t xml:space="preserve"> </w:t>
+      </w:r>
+      <w:r>
+        <w:t>significant trends over time and associations with environmental variables</w:t>
+      </w:r>
+      <w:bookmarkEnd w:id="3"/>
       <w:r>
         <w:t xml:space="preserve">. </w:t>
       </w:r>
@@ -11387,7 +11299,11 @@
       </w:r>
       <w:proofErr w:type="spellEnd"/>
       <w:r>
-        <w:t xml:space="preserve"> increased in abundance</w:t>
+        <w:t xml:space="preserve"> increased in </w:t>
+      </w:r>
+      <w:r>
+        <w:lastRenderedPageBreak/>
+        <w:t>abundance</w:t>
       </w:r>
       <w:r>
         <w:t>,</w:t>
@@ -11399,15 +11315,20 @@
         <w:t>Arctic Cod</w:t>
       </w:r>
       <w:r>
-        <w:t xml:space="preserve">, </w:t>
-      </w:r>
-      <w:r>
-        <w:lastRenderedPageBreak/>
-        <w:t xml:space="preserve">Fourhorn Sculpin, Humpback Whitefish, and Least Cisco decreased in abundance (Table 2). </w:t>
-      </w:r>
-      <w:commentRangeStart w:id="23"/>
-      <w:r>
-        <w:t xml:space="preserve">Water temperatures were significantly and positively associated with the abundance of Arctic Flounder, Broad Whitefish, </w:t>
+        <w:t xml:space="preserve">, Fourhorn Sculpin, Humpback Whitefish, and Least Cisco decreased in abundance (Table 2). </w:t>
+      </w:r>
+      <w:bookmarkStart w:id="4" w:name="_Hlk30402757"/>
+      <w:r>
+        <w:t>T</w:t>
+      </w:r>
+      <w:r>
+        <w:t>he abundance</w:t>
+      </w:r>
+      <w:r>
+        <w:t>s</w:t>
+      </w:r>
+      <w:r>
+        <w:t xml:space="preserve"> of Arctic Flounder, Broad Whitefish, </w:t>
       </w:r>
       <w:proofErr w:type="spellStart"/>
       <w:r>
@@ -11417,15 +11338,24 @@
       <w:r>
         <w:t xml:space="preserve"> Sculpin, and Saffron Cod</w:t>
       </w:r>
-      <w:commentRangeEnd w:id="23"/>
-      <w:r>
-        <w:rPr>
-          <w:rStyle w:val="CommentReference"/>
-        </w:rPr>
-        <w:commentReference w:id="23"/>
-      </w:r>
-      <w:r>
-        <w:t xml:space="preserve">. </w:t>
+      <w:r>
+        <w:t xml:space="preserve"> </w:t>
+      </w:r>
+      <w:r>
+        <w:t xml:space="preserve">were significantly and positively associated with </w:t>
+      </w:r>
+      <w:r>
+        <w:t>w</w:t>
+      </w:r>
+      <w:r>
+        <w:t>ater temperatures</w:t>
+      </w:r>
+      <w:r>
+        <w:t>.</w:t>
+      </w:r>
+      <w:bookmarkEnd w:id="4"/>
+      <w:r>
+        <w:t xml:space="preserve"> </w:t>
       </w:r>
       <w:r>
         <w:t xml:space="preserve">Only the abundance of Dolly </w:t>
@@ -11947,7 +11877,14 @@
         <w:rPr>
           <w:rFonts w:cs="Times New Roman"/>
         </w:rPr>
-        <w:t xml:space="preserve">). Two additional species showed a significant trend in presence over the course of the season: Chum Salmon </w:t>
+        <w:t xml:space="preserve">). Two additional species showed a significant trend in presence over the course of the season: </w:t>
+      </w:r>
+      <w:r>
+        <w:rPr>
+          <w:rFonts w:cs="Times New Roman"/>
+        </w:rPr>
+        <w:lastRenderedPageBreak/>
+        <w:t xml:space="preserve">Chum Salmon </w:t>
       </w:r>
       <w:r>
         <w:rPr>
@@ -11973,14 +11910,7 @@
         <w:rPr>
           <w:rFonts w:cs="Times New Roman"/>
         </w:rPr>
-        <w:t xml:space="preserve"> spp. both increased in </w:t>
-      </w:r>
-      <w:r>
-        <w:rPr>
-          <w:rFonts w:cs="Times New Roman"/>
-        </w:rPr>
-        <w:lastRenderedPageBreak/>
-        <w:t>abundance</w:t>
+        <w:t xml:space="preserve"> spp. both increased in abundance</w:t>
       </w:r>
       <w:r>
         <w:rPr>
@@ -12344,6 +12274,7 @@
         <w:t xml:space="preserve">changes in fish species composition </w:t>
       </w:r>
       <w:r>
+        <w:lastRenderedPageBreak/>
         <w:t xml:space="preserve">were associated with changes in </w:t>
       </w:r>
       <w:r>
@@ -12376,58 +12307,232 @@
         <w:ind w:firstLine="720"/>
       </w:pPr>
       <w:r>
+        <w:t xml:space="preserve">We identified 31 unique species in this study, representing 10% of the approximately 310 fish species known to inhabit the Arctic Ocean (Mecklenburg et al. 2011; </w:t>
+      </w:r>
+      <w:proofErr w:type="spellStart"/>
+      <w:r>
+        <w:t>Reist</w:t>
+      </w:r>
+      <w:proofErr w:type="spellEnd"/>
+      <w:r>
+        <w:t xml:space="preserve"> et al. 2006). </w:t>
+      </w:r>
+      <w:r>
+        <w:t xml:space="preserve">Our study found that species richness increased significantly from 2001-2018 in Prudhoe Bay, Alaska, at a rate of approximately one additional species per decade. </w:t>
+      </w:r>
+      <w:r>
+        <w:t xml:space="preserve">Changes in species richness have been documented in the </w:t>
+      </w:r>
+      <w:r>
+        <w:t xml:space="preserve">distribution of </w:t>
+      </w:r>
+      <w:r>
+        <w:t xml:space="preserve">southern Chukchi Sea fishes, as well as </w:t>
+      </w:r>
+      <w:r>
+        <w:t>in lower trophic levels of planktonic diatoms</w:t>
+      </w:r>
+      <w:r>
+        <w:t xml:space="preserve"> </w:t>
+      </w:r>
+      <w:r>
+        <w:fldChar w:fldCharType="begin" w:fldLock="1"/>
+      </w:r>
+      <w:r>
+        <w:instrText xml:space="preserve">ADDIN CSL_CITATION {"citationItems":[{"id":"ITEM-1","itemData":{"abstract":"Seasonal ice cover creates a pool of cold bottom water on the eastern Bering Sea continental shelf each winter. The southern edge of this cold pool, which defines the ecotone between arctic and subarctic communities, has retreated ~230 km northward since the early 1980s. Bottom trawl surveys of fish and invertebrates in the southeastern Bering Sea (1982–2006) show a coincident reorganization in community composition by latitude. Survey catches show community-wide northward distribution shifts, and the area formerly covered by the cold pool has seen increases in total biomass, species richness, and average trophic level as subarctic fauna have colonized newly favorable habitats. Warming climate has immediate management implications, as 57% of variability in commercial snow crab (Chionoecetes opilio) catch is explained by winter sea ice extent. Several measures of community distribution and structure show linear relationships with bottom temperature, suggesting warming climate as the primary cause of changing biogeography. However, residual variability in distribution not explained by climate shows a strong temporal trend, suggesting that internal community dynamics also contribute to changing biogeography. Variability among taxa in their response to temperature was not explained by commercial status or life history traits, suggesting that species-specific responses to future warming will be difficult to predict.","author":[{"dropping-particle":"","family":"Mueter","given":"Franz J.","non-dropping-particle":"","parse-names":false,"suffix":""},{"dropping-particle":"","family":"Litzow","given":"Michael A.","non-dropping-particle":"","parse-names":false,"suffix":""}],"container-title":"Ecological Applications","id":"ITEM-1","issue":"2","issued":{"date-parts":[["2008"]]},"page":"309-320","title":"Sea ice retreat alters the biogeography of the Bering Sea","type":"article-journal","volume":"18"},"uris":["http://www.mendeley.com/documents/?uuid=e32be2a4-36b7-44b9-a060-3856679a4c04"]},{"id":"ITEM-2","itemData":{"DOI":"10.1111/j.1365-2486.2007.01413.x","ISSN":"13541013","abstract":"The Continuous Plankton Recorder survey has monitored plankton in the Northwest Atlantic at monthly intervals since 1962, with an interegnum between 1978 and 1990. In May 1999, large numbers of the Pacific diatom Neodenticula seminae were found in Continuous Plankton Recorder (CPR) samples in the Labrador Sea as the first record in the North Atlantic for more than 800 000 years. The event coincided with modifications in Arctic hydrography and circulation, increased flows of Pacific water into the North- west Atlantic and in the previous year the exceptional occurrence of extensive ice-free water to the North of Canada. These observations indicate that N. seminae was carried in a pulse of Pacific water in 1998/early 1999 via the Canadian Arctic Archipelago and/or Fram Strait. The species occurred previously in the North Atlantic during the Pleistocene from </w:instrText>
+      </w:r>
+      <w:r>
+        <w:rPr>
+          <w:rFonts w:hint="eastAsia"/>
+        </w:rPr>
+        <w:instrText></w:instrText>
+      </w:r>
+      <w:r>
+        <w:instrText xml:space="preserve">1.2 to </w:instrText>
+      </w:r>
+      <w:r>
+        <w:rPr>
+          <w:rFonts w:hint="eastAsia"/>
+        </w:rPr>
+        <w:instrText></w:instrText>
+      </w:r>
+      <w:r>
+        <w:instrText>0.8Ma as recorded in deep sea sediment cores. The reappearance of N. seminae in the North Atlantic is an indicator of the scale and speed of changes that are taking place in the Arctic and North Atlantic oceans as a consequence of regional climate warming. Because of the unusual nature of the event it appears that a threshold has been passed, marking a change in the circulation between the North Pacific and North Atlantic Oceans via theArctic. Trans-Arcticmigrations from the Pacific into theAtlantic are likely to occur increasingly over the next 100 years as Arctic ice continues to melt affecting Atlantic biodiversity and the biological pump with consequent feedbacks to the carbon cycle.","author":[{"dropping-particle":"","family":"Reid","given":"Philip C.","non-dropping-particle":"","parse-names":false,"suffix":""},{"dropping-particle":"","family":"Johns","given":"David G.","non-dropping-particle":"","parse-names":false,"suffix":""},{"dropping-particle":"","family":"Edwards","given":"Martin","non-dropping-particle":"","parse-names":false,"suffix":""},{"dropping-particle":"","family":"Starr","given":"Miche I.","non-dropping-particle":"","parse-names":false,"suffix":""},{"dropping-particle":"","family":"Poulin","given":"Michel","non-dropping-particle":"","parse-names":false,"suffix":""},{"dropping-particle":"","family":"Snoeijs","given":"Pauli","non-dropping-particle":"","parse-names":false,"suffix":""}],"container-title":"Global Change Biology","id":"ITEM-2","issue":"9","issued":{"date-parts":[["2007"]]},"page":"1910-1921","title":"A biological consequence of reducing Arctic ice cover: Arrival of the Pacific diatom Neodenticula seminae in the North Atlantic for the first time in 800000 years","type":"article-journal","volume":"13"},"uris":["http://www.mendeley.com/documents/?uuid=069399c1-098d-4541-b5fc-9d6e56006f9e"]}],"mendeley":{"formattedCitation":"(Reid et al. 2007; Mueter and Litzow 2008)","plainTextFormattedCitation":"(Reid et al. 2007; Mueter and Litzow 2008)","previouslyFormattedCitation":"(Reid et al. 2007; Mueter and Litzow 2008)"},"properties":{"noteIndex":0},"schema":"https://github.com/citation-style-language/schema/raw/master/csl-citation.json"}</w:instrText>
+      </w:r>
+      <w:r>
+        <w:fldChar w:fldCharType="separate"/>
+      </w:r>
+      <w:r>
+        <w:rPr>
+          <w:noProof/>
+        </w:rPr>
+        <w:t>(Reid et al. 2007; Mueter and Litzow 2008)</w:t>
+      </w:r>
+      <w:r>
+        <w:fldChar w:fldCharType="end"/>
+      </w:r>
+      <w:r>
+        <w:t xml:space="preserve">. </w:t>
+      </w:r>
+      <w:r>
+        <w:t>Species richness increased nonlinearly</w:t>
+      </w:r>
+      <w:r>
+        <w:t xml:space="preserve"> </w:t>
+      </w:r>
+      <w:r>
+        <w:t xml:space="preserve">throughout the sampling season, tapering off at the end of the season when species richness </w:t>
+      </w:r>
+      <w:r>
+        <w:t>was</w:t>
+      </w:r>
+      <w:r>
+        <w:t xml:space="preserve"> highest and ice coverage </w:t>
+      </w:r>
+      <w:r>
+        <w:t>was</w:t>
+      </w:r>
+      <w:r>
+        <w:t xml:space="preserve"> lowest. </w:t>
+      </w:r>
+      <w:r>
+        <w:t xml:space="preserve">This </w:t>
+      </w:r>
+      <w:r>
+        <w:t>was</w:t>
+      </w:r>
+      <w:r>
+        <w:t xml:space="preserve"> likely due to the </w:t>
+      </w:r>
+      <w:r>
+        <w:t>historical trends in</w:t>
+      </w:r>
+      <w:r>
+        <w:t xml:space="preserve"> wind patterns and reduced ice cover (increasing fetch) during mid- to late-August, </w:t>
+      </w:r>
+      <w:r>
+        <w:t>which caused</w:t>
+      </w:r>
+      <w:r>
+        <w:t xml:space="preserve"> nearshore increases in salinity and catch</w:t>
+      </w:r>
+      <w:r>
+        <w:t>es</w:t>
+      </w:r>
+      <w:r>
+        <w:t xml:space="preserve"> of marine fishes. </w:t>
+      </w:r>
+      <w:r>
+        <w:t>Ecosystem transitions such as shifts in fish populations and expansion of their geographic ranges</w:t>
+      </w:r>
+      <w:r>
+        <w:t xml:space="preserve"> </w:t>
+      </w:r>
+      <w:r>
+        <w:t xml:space="preserve">northward with warming marine water temperatures may lead to increases in </w:t>
+      </w:r>
+      <w:r>
+        <w:t xml:space="preserve">fish </w:t>
+      </w:r>
+      <w:r>
+        <w:t xml:space="preserve">species richness </w:t>
+      </w:r>
+      <w:r>
+        <w:fldChar w:fldCharType="begin" w:fldLock="1"/>
+      </w:r>
+      <w:r>
+        <w:instrText>ADDIN CSL_CITATION {"citationItems":[{"id":"ITEM-1","itemData":{"DOI":"10.1111/j.1365-2486.2007.01518.x","abstract":"Climate change has been predicted to lead to changes in local and regional species richness through species extinctions and latitudinal ranges shifts. Here, we show that species richness of fish in the North Sea, a group of ecological and socio-economical importance, has increased over a 22-year period and that this rise is related to higher water temperatures. Over eight times more fish species displayed increased distribution ranges in the North Sea (mainly small-sized species of southerly origin) compared with those whose range decreased (primarily large and northerly species). This increase in species richness can be explained from the fact that fish species richness in general decreases with latitude. This observation confirms that the interaction between large- scale biogeographical patterns and climate change may lead to increasing species richness at temperate latitudes. Keywords: biodiversity, biogeography, cli","author":[{"dropping-particle":"","family":"Hiddink","given":"J. G.","non-dropping-particle":"","parse-names":false,"suffix":""},{"dropping-particle":"","family":"Hofstede","given":"R.","non-dropping-particle":"ter","parse-names":false,"suffix":""}],"container-title":"Global Change Biology","id":"ITEM-1","issued":{"date-parts":[["2008"]]},"page":"453-460","title":"Climate induced increases in species richness of marine fishes","type":"article-journal","volume":"14"},"uris":["http://www.mendeley.com/documents/?uuid=cd2a3e71-7ad9-4ccc-b4d1-c6854857133b"]},{"id":"ITEM-2","itemData":{"DOI":"10.1126/science.1121365","author":[{"dropping-particle":"","family":"Grebmeier","given":"Jacqueline M.","non-dropping-particle":"","parse-names":false,"suffix":""},{"dropping-particle":"","family":"Overland","given":"James E.","non-dropping-particle":"","parse-names":false,"suffix":""},{"dropping-particle":"","family":"Moore","given":"Sue E.","non-dropping-particle":"","parse-names":false,"suffix":""},{"dropping-particle":"V.","family":"Farley","given":"Ed","non-dropping-particle":"","parse-names":false,"suffix":""},{"dropping-particle":"","family":"Carmack","given":"Eddy C.","non-dropping-particle":"","parse-names":false,"suffix":""},{"dropping-particle":"","family":"Cooper","given":"Lee W.","non-dropping-particle":"","parse-names":false,"suffix":""},{"dropping-particle":"","family":"Frey","given":"Karen E.","non-dropping-particle":"","parse-names":false,"suffix":""},{"dropping-particle":"","family":"Helle","given":"John H.","non-dropping-particle":"","parse-names":false,"suffix":""},{"dropping-particle":"","family":"Mclaughlin","given":"Fiona A.","non-dropping-particle":"","parse-names":false,"suffix":""},{"dropping-particle":"","family":"Mcnutt","given":"S. Lyn","non-dropping-particle":"","parse-names":false,"suffix":""}],"container-title":"Science","id":"ITEM-2","issued":{"date-parts":[["2006"]]},"page":"1461-1464","title":"A major ecosystem shift in the northern Bering Sea","type":"article-journal","volume":"311"},"uris":["http://www.mendeley.com/documents/?uuid=26aba915-948d-41b7-9062-252a88e5e6e6"]},{"id":"ITEM-3","itemData":{"DOI":"10.5670/oceanog.2011.75","ISSN":"10428275","abstract":"The societal need for-and urgency of obtaining-basic information on the distribution of arctic marine species and biological communities has dramatically increased in recent decades as facets of the human footprint alter arctic marine biodiversity. The primary goals of this article are to present updated species inventories based on focused biodiversity research over the last decade, to give examples of emerging recent changes in diversity as indicators of environmental change, and to recommend future diversity related research areas. Species inventories across all eukaryotic taxonomic levels now total close to 8,000 species, with several thousand additional benthic species predicted to be recorded or discovered in the future. The currently known arctic species richness estimate includes close to 2,000 phytoplankton taxa, over 1,000 ice-associated protists, greater than 50 ice-associated metazoans, similar to 350 multicellular zooplankton species, over 4,500 benthic protozoans and invertebrates, at least 160 macroalgae, 243 fishes, 64 seabirds, and 16 marine mammals. Endemic and abundant species are present in all three environmental realms (sea ice, water column, and seafloor) and across phyla. The few published time series on Arctic marine biodiversity have detected interannual and interdecadal variability or changes both in pelagic and benthic habitats, and at virtually all trophic levels. We identify knowledge gaps and stress the urgency to fill them. We recommend regular, strategic, and sustained monitoring of Arctic marine biodiversity in a public, open-access fashion in order to provide comprehensive data to inform management, conservation, and other decisions","author":[{"dropping-particle":"","family":"Bluhm","given":"Bodil A.","non-dropping-particle":"","parse-names":false,"suffix":""},{"dropping-particle":"","family":"Gebruk","given":"Andrey","non-dropping-particle":"","parse-names":false,"suffix":""},{"dropping-particle":"","family":"Gradinger","given":"Rolf R.","non-dropping-particle":"","parse-names":false,"suffix":""},{"dropping-particle":"","family":"Hopcroft","given":"Russell","non-dropping-particle":"","parse-names":false,"suffix":""},{"dropping-particle":"","family":"Huettmann","given":"Falk","non-dropping-particle":"","parse-names":false,"suffix":""},{"dropping-particle":"","family":"Kosobokova","given":"Ksenia","non-dropping-particle":"","parse-names":false,"suffix":""},{"dropping-particle":"","family":"Sirenko","given":"Boris","non-dropping-particle":"","parse-names":false,"suffix":""},{"dropping-particle":"","family":"Weslawski","given":"Marcin","non-dropping-particle":"","parse-names":false,"suffix":""}],"container-title":"Oceanography","id":"ITEM-3","issue":"3","issued":{"date-parts":[["2011"]]},"page":"232-248","title":"Arctic Marine Biodiversity: An Update of Species Richness and Examples of Biodiversity Change","type":"article-journal","volume":"24"},"uris":["http://www.mendeley.com/documents/?uuid=7f080558-0248-4a36-994e-9ef00b602f3f"]},{"id":"ITEM-4","itemData":{"abstract":"Seasonal ice cover creates a pool of cold bottom water on the eastern Bering Sea continental shelf each winter. The southern edge of this cold pool, which defines the ecotone between arctic and subarctic communities, has retreated ~230 km northward since the early 1980s. Bottom trawl surveys of fish and invertebrates in the southeastern Bering Sea (1982–2006) show a coincident reorganization in community composition by latitude. Survey catches show community-wide northward distribution shifts, and the area formerly covered by the cold pool has seen increases in total biomass, species richness, and average trophic level as subarctic fauna have colonized newly favorable habitats. Warming climate has immediate management implications, as 57% of variability in commercial snow crab (Chionoecetes opilio) catch is explained by winter sea ice extent. Several measures of community distribution and structure show linear relationships with bottom temperature, suggesting warming climate as the primary cause of changing biogeography. However, residual variability in distribution not explained by climate shows a strong temporal trend, suggesting that internal community dynamics also contribute to changing biogeography. Variability among taxa in their response to temperature was not explained by commercial status or life history traits, suggesting that species-specific responses to future warming will be difficult to predict.","author":[{"dropping-particle":"","family":"Mueter","given":"Franz J.","non-dropping-particle":"","parse-names":false,"suffix":""},{"dropping-particle":"","family":"Litzow","given":"Michael A.","non-dropping-particle":"","parse-names":false,"suffix":""}],"container-title":"Ecological Applications","id":"ITEM-4","issue":"2","issued":{"date-parts":[["2008"]]},"page":"309-320","title":"Sea ice retreat alters the biogeography of the Bering Sea","type":"article-journal","volume":"18"},"uris":["http://www.mendeley.com/documents/?uuid=e32be2a4-36b7-44b9-a060-3856679a4c04"]},{"id":"ITEM-5","itemData":{"DOI":"10.1007/s00300-018-2431-1","ISBN":"0123456789","ISSN":"07224060","abstract":"The climate regime in the eastern Bering Sea has recently been dominated by a pattern of multi-year stanzas, in which several successive years of minimal sea-ice formation and warm summer temperatures (e.g., 2002-2005, 2014-2017) alternate with several years of relatively extensive sea-ice formation and cold summer temperatures (e.g., 2006-2013). This emerging climate pattern may be forcing long-term changes in the spatial distributions of the Bering Sea's marine fauna. The National Marine Fisheries Service's Alaska Fisheries Science Center recently conducted two bottom trawl surveys covering the entire Bering Sea shelf from the Alaska Peninsula to the Bering Strait. The first, in the summer of 2010, was conducted during a cold year when the majority of the continental shelf was covered by a pool of cold (&lt; 2 °C) water. The second, in the summer of 2017, was during a warmer year with water temperatures above the long-term survey mean. These two surveys recorded significantly different spatial distributions for populations of several commercially important fish species, including walleye pollock (Gadus chalcogrammus), Pacific cod (Gadus macrocephalus), and several flatfish species, as well as jellyfishes. Population shifts included latitudinal displacement as well as variable recruitment success. The large-scale distributional shifts reported here for high-biomass species raise questions about long-term ecosystem impacts, and highlight the need for continued monitoring. They also raise questions about our management strategies for these and other species in Alaska's large marine ecosystems.","author":[{"dropping-particle":"","family":"Stevenson","given":"Duane E.","non-dropping-particle":"","parse-names":false,"suffix":""},{"dropping-particle":"","family":"Lauth","given":"Robert R.","non-dropping-particle":"","parse-names":false,"suffix":""}],"container-title":"Polar Biology","id":"ITEM-5","issue":"2","issued":{"date-parts":[["2019"]]},"page":"407-421","publisher":"Springer Berlin Heidelberg","title":"Bottom trawl surveys in the northern Bering Sea indicate recent shifts in the distribution of marine species","type":"article-journal","volume":"42"},"uris":["http://www.mendeley.com/documents/?uuid=bda82161-3c11-4f96-9191-e48b2b5ee264"]}],"mendeley":{"formattedCitation":"(Grebmeier et al. 2006; Hiddink and ter Hofstede 2008; Mueter and Litzow 2008; Bluhm et al. 2011; Stevenson and Lauth 2019)","plainTextFormattedCitation":"(Grebmeier et al. 2006; Hiddink and ter Hofstede 2008; Mueter and Litzow 2008; Bluhm et al. 2011; Stevenson and Lauth 2019)","previouslyFormattedCitation":"(Grebmeier et al. 2006; Hiddink and ter Hofstede 2008; Mueter and Litzow 2008; Bluhm et al. 2011; Stevenson and Lauth 2019)"},"properties":{"noteIndex":0},"schema":"https://github.com/citation-style-language/schema/raw/master/csl-citation.json"}</w:instrText>
+      </w:r>
+      <w:r>
+        <w:fldChar w:fldCharType="separate"/>
+      </w:r>
+      <w:r>
+        <w:rPr>
+          <w:noProof/>
+        </w:rPr>
+        <w:t>(Grebmeier et al. 2006; Hiddink and ter Hofstede 2008; Mueter and Litzow 2008; Bluhm et al. 2011; Stevenson and Lauth 2019)</w:t>
+      </w:r>
+      <w:r>
+        <w:fldChar w:fldCharType="end"/>
+      </w:r>
+      <w:r>
+        <w:t>. Previous studies have documented northern shifts in Arctic and sub-Arctic species distribution; for example, in 2004 several Pacific species of crabs and bivalves were documented in large numbers in the Chukchi Sea for the first time</w:t>
+      </w:r>
+      <w:r>
+        <w:t xml:space="preserve"> </w:t>
+      </w:r>
+      <w:r>
+        <w:fldChar w:fldCharType="begin" w:fldLock="1"/>
+      </w:r>
+      <w:r>
+        <w:instrText>ADDIN CSL_CITATION {"citationItems":[{"id":"ITEM-1","itemData":{"DOI":"10.1134/S1063074007060016","ISBN":"1063074007060","ISSN":"10630740","abstract":"The data from the expedition of the program RUSALCA conducted in 2004 showed unexpectedly high quantitative indices of macrobenthos in the southeastern Chukchi Sea. Extensive areas of the bottom northwest of the Bering Strait were dominated by the bivalve Macoma calcarea. The greatest biomass of benthos in Macoma-dominated areas was 4232 g/m2 with an average of 1382 g/m2 for the investigated region. Such a high biomass of soft-bottom communities, which is extremely uncommon even in the temperature regions of the oceans, is reported for the Arctic for the first time. The long-term existence (more than 70 years) of highly productive benthic communities dominated by Macoma calcarea in one and the same area of the Chukchi Sea can most likely be attributed to gyres, which constantly arise in the region northwest of the Bering Strait. These cyclonic gyres carry nutrient-rich bottom water to the surface and hinder larval transport away from mother populations. They also keep and concentrate major food sources of benthos (live and dead phyto-and zooplankton and fecal pellets) over the benthic community locations. Most likely, a significant proportion of the primary production in the southeastern Chukchi Sea is used by benthos within the investigated Macoma community. Findings of three relatively large warm-water Pacific species near Point Hope in the Chukchi Sea are probably indicative of the progressive climate warming during the last century.","author":[{"dropping-particle":"","family":"Sirenko","given":"B. I.","non-dropping-particle":"","parse-names":false,"suffix":""},{"dropping-particle":"","family":"Gagaev","given":"S. Y.","non-dropping-particle":"","parse-names":false,"suffix":""}],"container-title":"Russian Journal of Marine Biology","id":"ITEM-1","issue":"6","issued":{"date-parts":[["2007"]]},"page":"355-364","title":"Unusual abundance of macrobenthos and biological invasions in the Chukchi Sea","type":"article-journal","volume":"33"},"uris":["http://www.mendeley.com/documents/?uuid=c02ae223-1b78-45a0-858e-98e08428f34b"]}],"mendeley":{"formattedCitation":"(Sirenko and Gagaev 2007)","plainTextFormattedCitation":"(Sirenko and Gagaev 2007)","previouslyFormattedCitation":"(Sirenko and Gagaev 2007)"},"properties":{"noteIndex":0},"schema":"https://github.com/citation-style-language/schema/raw/master/csl-citation.json"}</w:instrText>
+      </w:r>
+      <w:r>
+        <w:fldChar w:fldCharType="separate"/>
+      </w:r>
+      <w:r>
+        <w:rPr>
+          <w:noProof/>
+        </w:rPr>
+        <w:t>(Sirenko and Gagaev 2007)</w:t>
+      </w:r>
+      <w:r>
+        <w:fldChar w:fldCharType="end"/>
+      </w:r>
+      <w:r>
+        <w:t xml:space="preserve">. Additionally, fish and invertebrates captured in bottom trawl surveys in the southeastern Bering Sea demonstrated community-wide northward shifts, while northward expansions have been documented for the Pacific gray whale in the Chukchi and Beaufort </w:t>
+      </w:r>
+      <w:r>
+        <w:t>s</w:t>
+      </w:r>
+      <w:r>
+        <w:t>eas and for orcas in the Canadian Arctic</w:t>
+      </w:r>
+      <w:r>
+        <w:t xml:space="preserve"> </w:t>
+      </w:r>
+      <w:r>
+        <w:fldChar w:fldCharType="begin" w:fldLock="1"/>
+      </w:r>
+      <w:r>
+        <w:instrText>ADDIN CSL_CITATION {"citationItems":[{"id":"ITEM-1","itemData":{"abstract":"Seasonal ice cover creates a pool of cold bottom water on the eastern Bering Sea continental shelf each winter. The southern edge of this cold pool, which defines the ecotone between arctic and subarctic communities, has retreated ~230 km northward since the early 1980s. Bottom trawl surveys of fish and invertebrates in the southeastern Bering Sea (1982–2006) show a coincident reorganization in community composition by latitude. Survey catches show community-wide northward distribution shifts, and the area formerly covered by the cold pool has seen increases in total biomass, species richness, and average trophic level as subarctic fauna have colonized newly favorable habitats. Warming climate has immediate management implications, as 57% of variability in commercial snow crab (Chionoecetes opilio) catch is explained by winter sea ice extent. Several measures of community distribution and structure show linear relationships with bottom temperature, suggesting warming climate as the primary cause of changing biogeography. However, residual variability in distribution not explained by climate shows a strong temporal trend, suggesting that internal community dynamics also contribute to changing biogeography. Variability among taxa in their response to temperature was not explained by commercial status or life history traits, suggesting that species-specific responses to future warming will be difficult to predict.","author":[{"dropping-particle":"","family":"Mueter","given":"Franz J.","non-dropping-particle":"","parse-names":false,"suffix":""},{"dropping-particle":"","family":"Litzow","given":"Michael A.","non-dropping-particle":"","parse-names":false,"suffix":""}],"container-title":"Ecological Applications","id":"ITEM-1","issue":"2","issued":{"date-parts":[["2008"]]},"page":"309-320","title":"Sea ice retreat alters the biogeography of the Bering Sea","type":"article-journal","volume":"18"},"uris":["http://www.mendeley.com/documents/?uuid=e32be2a4-36b7-44b9-a060-3856679a4c04"]},{"id":"ITEM-2","itemData":{"abstract":"Killer whales (Orcinus orca) are major predators that may reshape marine ecosystems via top-down forcing. Climate change models predict major reductions in sea ice with the subsequent expectation for readjustments of species' distribution and abundance. Here, we measure changes in killer whale distribution in the Hudson Bay region with decreasing sea ice as an example of global readjustments occurring with climate change. We summarize records of killer whales in Hudson Bay, Hudson Strait, and Foxe Basin in the eastern Canadian Arctic and relate them to an historical sea ice data set while accounting for spatial and temporal autocorrelation in the data. We find evidence for ''choke points,'' where sea ice inhibits killer whale movement, thereby creating restrictions to their Arctic distribution. We hypothesize that a threshold exists in seasonal sea ice concentration within these choke points that results in pulses in advancements in distribution of an ice-avoiding predator. Hudson Strait appears to have been a significant sea ice choke point that opened up approximately 50 years ago allowing for an initial punctuated appearance of killer whales followed by a gradual advancing distribution within the entire Hudson Bay region. Killer whale sightings have increased exponentially and are now reported in the Hudson Bay region every summer. We predict that other choke points will soon open up with continued sea ice melt producing punctuated predator-prey trophic cascades across the Arctic.","author":[{"dropping-particle":"","family":"Higdon","given":"Jeff W.","non-dropping-particle":"","parse-names":false,"suffix":""},{"dropping-particle":"","family":"Ferguson","given":"Steven H.","non-dropping-particle":"","parse-names":false,"suffix":""}],"container-title":"Ecological Applications","id":"ITEM-2","issue":"5","issued":{"date-parts":[["2009"]]},"page":"1365-1375","title":"Loss of Arctic sea ice causing punctuated change in sightings of killer whales (Orcinus orca) over the past century","type":"article-journal","volume":"19"},"uris":["http://www.mendeley.com/documents/?uuid=1595e739-f06c-412e-890b-58e3e0ec16e9"]},{"id":"ITEM-3","itemData":{"DOI":"10.1644/07-mamm-s-312r1.1","ISSN":"0022-2372","abstract":"The earth’s climate is changing, possibly at an unprecedented rate. Overall, the planet is warming, sea ice and glaciers are in retreat, sea level is rising, and pollutants are accumulating in the environment and within organisms. These clear physical changes undoubtedly affect marine ecosystems. Species dependent on sea ice, such as the polar bear (Ursus maritimus) and the ringed seal (Phoca hispida), provide the clearest examples of sensitivity to climate change. Responses of cetaceans to climate change are more difficult to discern, but in the eastern North Pacific evidence is emerging that gray whales (Eschrichtius robustus) are delaying their southbound migration, expanding their feeding range along the migration route and northward to Arctic waters, and even remaining in polar waters over winter—all indications that North Pacific and Arctic ecosystems are in transition. To use marine mammals as sentinels of ecosystem change, we must expand our existing research strategies to encompass the decadal and ocean-basin temporal and spatial scales consistent with their natural histories.","author":[{"dropping-particle":"","family":"Moore","given":"Sue E.","non-dropping-particle":"","parse-names":false,"suffix":""}],"container-title":"Journal of Mammalogy","id":"ITEM-3","issue":"3","issued":{"date-parts":[["2008"]]},"page":"534-540","title":"Marine mammals as ecosystem sentinels","type":"article-journal","volume":"89"},"uris":["http://www.mendeley.com/documents/?uuid=d7ea56bb-5939-4598-915a-90aae3be59b3"]}],"mendeley":{"formattedCitation":"(Moore 2008; Mueter and Litzow 2008; Higdon and Ferguson 2009)","plainTextFormattedCitation":"(Moore 2008; Mueter and Litzow 2008; Higdon and Ferguson 2009)","previouslyFormattedCitation":"(Moore 2008; Mueter and Litzow 2008; Higdon and Ferguson 2009)"},"properties":{"noteIndex":0},"schema":"https://github.com/citation-style-language/schema/raw/master/csl-citation.json"}</w:instrText>
+      </w:r>
+      <w:r>
+        <w:fldChar w:fldCharType="separate"/>
+      </w:r>
+      <w:r>
+        <w:rPr>
+          <w:noProof/>
+        </w:rPr>
+        <w:t xml:space="preserve">(Moore 2008; Mueter and Litzow 2008; Higdon and </w:t>
+      </w:r>
+      <w:r>
+        <w:rPr>
+          <w:noProof/>
+        </w:rPr>
         <w:lastRenderedPageBreak/>
-        <w:t xml:space="preserve">We identified 31 unique species in this study, representing 10% of the approximately 310 fish species known to inhabit the Arctic Ocean (Mecklenburg et al. 2011; </w:t>
-      </w:r>
-      <w:proofErr w:type="spellStart"/>
-      <w:r>
-        <w:t>Reist</w:t>
-      </w:r>
-      <w:proofErr w:type="spellEnd"/>
-      <w:r>
-        <w:t xml:space="preserve"> et al. 2006). </w:t>
-      </w:r>
-      <w:r>
-        <w:t xml:space="preserve">Our study found that species richness increased significantly from 2001-2018 in Prudhoe Bay, Alaska, at a rate of approximately one additional species per decade. </w:t>
-      </w:r>
-      <w:r>
-        <w:t xml:space="preserve">Changes in species richness have been documented in the </w:t>
-      </w:r>
-      <w:r>
-        <w:t xml:space="preserve">distribution of </w:t>
-      </w:r>
-      <w:r>
-        <w:t xml:space="preserve">southern Chukchi Sea fishes, as well as </w:t>
-      </w:r>
-      <w:r>
-        <w:t>in lower trophic levels of planktonic diatoms</w:t>
+        <w:t>Ferguson 2009)</w:t>
+      </w:r>
+      <w:r>
+        <w:fldChar w:fldCharType="end"/>
+      </w:r>
+      <w:r>
+        <w:t>.</w:t>
       </w:r>
       <w:r>
         <w:t xml:space="preserve"> </w:t>
       </w:r>
       <w:r>
+        <w:t xml:space="preserve">Though no major changes in species composition because of increased rare species abundance are likely, the two rare species that increased in abundance </w:t>
+      </w:r>
+      <w:r>
+        <w:t xml:space="preserve">(Slimy Sculpin and Burbot) are freshwater species, demonstrating either a potential shift in acceptable nearshore environmental conditions or possibly an expansion in the freshwater populations as individuals search for more suitable habitat. Spatial range expansion by freshwater fishes into the marginal estuarine habitat could be reflective of favorable recruitment conditions in local rivers, or the increased river discharge could be displacing and transporting freshwater fishes into the Sagavanirktok River delta </w:t>
+      </w:r>
+      <w:r>
         <w:fldChar w:fldCharType="begin" w:fldLock="1"/>
       </w:r>
       <w:r>
-        <w:instrText xml:space="preserve">ADDIN CSL_CITATION {"citationItems":[{"id":"ITEM-1","itemData":{"abstract":"Seasonal ice cover creates a pool of cold bottom water on the eastern Bering Sea continental shelf each winter. The southern edge of this cold pool, which defines the ecotone between arctic and subarctic communities, has retreated ~230 km northward since the early 1980s. Bottom trawl surveys of fish and invertebrates in the southeastern Bering Sea (1982–2006) show a coincident reorganization in community composition by latitude. Survey catches show community-wide northward distribution shifts, and the area formerly covered by the cold pool has seen increases in total biomass, species richness, and average trophic level as subarctic fauna have colonized newly favorable habitats. Warming climate has immediate management implications, as 57% of variability in commercial snow crab (Chionoecetes opilio) catch is explained by winter sea ice extent. Several measures of community distribution and structure show linear relationships with bottom temperature, suggesting warming climate as the primary cause of changing biogeography. However, residual variability in distribution not explained by climate shows a strong temporal trend, suggesting that internal community dynamics also contribute to changing biogeography. Variability among taxa in their response to temperature was not explained by commercial status or life history traits, suggesting that species-specific responses to future warming will be difficult to predict.","author":[{"dropping-particle":"","family":"Mueter","given":"Franz J.","non-dropping-particle":"","parse-names":false,"suffix":""},{"dropping-particle":"","family":"Litzow","given":"Michael A.","non-dropping-particle":"","parse-names":false,"suffix":""}],"container-title":"Ecological Applications","id":"ITEM-1","issue":"2","issued":{"date-parts":[["2008"]]},"page":"309-320","title":"Sea ice retreat alters the biogeography of the Bering Sea","type":"article-journal","volume":"18"},"uris":["http://www.mendeley.com/documents/?uuid=e32be2a4-36b7-44b9-a060-3856679a4c04"]},{"id":"ITEM-2","itemData":{"DOI":"10.1111/j.1365-2486.2007.01413.x","ISSN":"13541013","abstract":"The Continuous Plankton Recorder survey has monitored plankton in the Northwest Atlantic at monthly intervals since 1962, with an interegnum between 1978 and 1990. In May 1999, large numbers of the Pacific diatom Neodenticula seminae were found in Continuous Plankton Recorder (CPR) samples in the Labrador Sea as the first record in the North Atlantic for more than 800 000 years. The event coincided with modifications in Arctic hydrography and circulation, increased flows of Pacific water into the North- west Atlantic and in the previous year the exceptional occurrence of extensive ice-free water to the North of Canada. These observations indicate that N. seminae was carried in a pulse of Pacific water in 1998/early 1999 via the Canadian Arctic Archipelago and/or Fram Strait. The species occurred previously in the North Atlantic during the Pleistocene from </w:instrText>
-      </w:r>
-      <w:r>
-        <w:rPr>
-          <w:rFonts w:hint="eastAsia"/>
-        </w:rPr>
-        <w:instrText></w:instrText>
-      </w:r>
-      <w:r>
-        <w:instrText xml:space="preserve">1.2 to </w:instrText>
-      </w:r>
-      <w:r>
-        <w:rPr>
-          <w:rFonts w:hint="eastAsia"/>
-        </w:rPr>
-        <w:instrText></w:instrText>
-      </w:r>
-      <w:r>
-        <w:instrText>0.8Ma as recorded in deep sea sediment cores. The reappearance of N. seminae in the North Atlantic is an indicator of the scale and speed of changes that are taking place in the Arctic and North Atlantic oceans as a consequence of regional climate warming. Because of the unusual nature of the event it appears that a threshold has been passed, marking a change in the circulation between the North Pacific and North Atlantic Oceans via theArctic. Trans-Arcticmigrations from the Pacific into theAtlantic are likely to occur increasingly over the next 100 years as Arctic ice continues to melt affecting Atlantic biodiversity and the biological pump with consequent feedbacks to the carbon cycle.","author":[{"dropping-particle":"","family":"Reid","given":"Philip C.","non-dropping-particle":"","parse-names":false,"suffix":""},{"dropping-particle":"","family":"Johns","given":"David G.","non-dropping-particle":"","parse-names":false,"suffix":""},{"dropping-particle":"","family":"Edwards","given":"Martin","non-dropping-particle":"","parse-names":false,"suffix":""},{"dropping-particle":"","family":"Starr","given":"Miche I.","non-dropping-particle":"","parse-names":false,"suffix":""},{"dropping-particle":"","family":"Poulin","given":"Michel","non-dropping-particle":"","parse-names":false,"suffix":""},{"dropping-particle":"","family":"Snoeijs","given":"Pauli","non-dropping-particle":"","parse-names":false,"suffix":""}],"container-title":"Global Change Biology","id":"ITEM-2","issue":"9","issued":{"date-parts":[["2007"]]},"page":"1910-1921","title":"A biological consequence of reducing Arctic ice cover: Arrival of the Pacific diatom Neodenticula seminae in the North Atlantic for the first time in 800000 years","type":"article-journal","volume":"13"},"uris":["http://www.mendeley.com/documents/?uuid=069399c1-098d-4541-b5fc-9d6e56006f9e"]}],"mendeley":{"formattedCitation":"(Reid et al. 2007; Mueter and Litzow 2008)","plainTextFormattedCitation":"(Reid et al. 2007; Mueter and Litzow 2008)","previouslyFormattedCitation":"(Reid et al. 2007; Mueter and Litzow 2008)"},"properties":{"noteIndex":0},"schema":"https://github.com/citation-style-language/schema/raw/master/csl-citation.json"}</w:instrText>
+        <w:instrText>ADDIN CSL_CITATION {"citationItems":[{"id":"ITEM-1","itemData":{"DOI":"10.1175/jcli3898.1","ISSN":"0894-8755","abstract":"Fish population variability and fisheries activities are closely linked to weather and climate dynamics. While weather at sea directly affects fishing, environmental variability determines the distribution, migra- tion, and abundance of fish. Fishery science grew up during the last century by integrating knowledge from oceanography, fish biology, marine ecology, and fish population dynamics, largely focused on the great Northern Hemisphere fisheries. During this period, understanding and explaining interannual fish recruit- ment variability became a major focus for fisheries oceanographers. Yet, the close link between climate and fisheries is best illustrated by the effect of “unexpected” events—that is, nonseasonal, and sometimes catastrophic—on fish exploitation, such as those associated with the El Niño–Southern Oscillation (ENSO). The observation that fish populations fluctuate at decadal time scales and show patterns of synchrony while being geographically separated drew attention to oceanographic processes driven by low-frequency signals, as reflected by indices tracking large-scale climate patterns such as the Pacific decadal oscillation (PDO) and the North Atlantic Oscillation (NAO). This low-frequency variability was first observed in catch fluctuations of small pelagic fish (anchovies and sardines), but similar effects soon emerged for larger fish such as salmon, various groundfish species, and some tuna species. Today, the availability of long time series of observations combined with major scientific advances in sampling and modeling the oceans’ ecosystems allows fisheries science to investigate processes generating variability in abundance, distribution, and dy- namics of fish species at daily, decadal, and even centennial scales. These studies are central to the research program of Global Ocean Ecosystems Dynamics (GLOBEC). This review presents examples of relation- ships between climate variability and fisheries at these different time scales for species covering various marine ecosystems ranging from equatorial to subarctic regions. Some of the known mechanisms linking climate variability and exploited fish populations are described, as well as some leading hypotheses, and their implications for their management and for the modeling of their dynamics. It is concluded with recommendations for collaborative work between climatologists, oceanographers, and fisheries scientists to resolve some of the outstanding problems in the development o…","author":[{"dropping-particle":"","family":"Lehodey","given":"P.","non-dropping-particle":"","parse-names":false,"suffix":""},{"dropping-particle":"","family":"Alheit","given":"J.","non-dropping-particle":"","parse-names":false,"suffix":""},{"dropping-particle":"","family":"Barange","given":"M.","non-dropping-particle":"","parse-names":false,"suffix":""},{"dropping-particle":"","family":"Baumgartner","given":"T.","non-dropping-particle":"","parse-names":false,"suffix":""},{"dropping-particle":"","family":"Beaugrand","given":"G.","non-dropping-particle":"","parse-names":false,"suffix":""},{"dropping-particle":"","family":"Drinkwater","given":"K.","non-dropping-particle":"","parse-names":false,"suffix":""},{"dropping-particle":"","family":"Fromentin","given":"J.-M.","non-dropping-particle":"","parse-names":false,"suffix":""},{"dropping-particle":"","family":"Hare","given":"S. R.","non-dropping-particle":"","parse-names":false,"suffix":""},{"dropping-particle":"","family":"Ottersen","given":"G.","non-dropping-particle":"","parse-names":false,"suffix":""},{"dropping-particle":"","family":"Perry","given":"R. I.","non-dropping-particle":"","parse-names":false,"suffix":""},{"dropping-particle":"","family":"Roy","given":"C.","non-dropping-particle":"","parse-names":false,"suffix":""},{"dropping-particle":"","family":"Lingen","given":"C. D.","non-dropping-particle":"van der","parse-names":false,"suffix":""},{"dropping-particle":"","family":"Werner","given":"F.","non-dropping-particle":"","parse-names":false,"suffix":""}],"container-title":"Journal of Climate","id":"ITEM-1","issue":"20","issued":{"date-parts":[["2006"]]},"page":"5009-5030","title":"Climate variability, fish, and fisheries","type":"article-journal","volume":"19"},"uris":["http://www.mendeley.com/documents/?uuid=f6aaf619-9c3c-4162-a91f-d91feeac867f"]}],"mendeley":{"formattedCitation":"(Lehodey et al. 2006)","plainTextFormattedCitation":"(Lehodey et al. 2006)","previouslyFormattedCitation":"(Lehodey et al. 2006)"},"properties":{"noteIndex":0},"schema":"https://github.com/citation-style-language/schema/raw/master/csl-citation.json"}</w:instrText>
       </w:r>
       <w:r>
         <w:fldChar w:fldCharType="separate"/>
@@ -12436,193 +12541,13 @@
         <w:rPr>
           <w:noProof/>
         </w:rPr>
-        <w:t>(Reid et al. 2007; Mueter and Litzow 2008)</w:t>
+        <w:t>(Lehodey et al. 2006)</w:t>
       </w:r>
       <w:r>
         <w:fldChar w:fldCharType="end"/>
       </w:r>
       <w:r>
         <w:t xml:space="preserve">. </w:t>
-      </w:r>
-      <w:r>
-        <w:t>Species richness increased nonlinearly</w:t>
-      </w:r>
-      <w:r>
-        <w:t xml:space="preserve"> </w:t>
-      </w:r>
-      <w:r>
-        <w:t xml:space="preserve">throughout the sampling season, tapering off at the end of the season when species richness </w:t>
-      </w:r>
-      <w:r>
-        <w:t>was</w:t>
-      </w:r>
-      <w:r>
-        <w:t xml:space="preserve"> highest and ice coverage </w:t>
-      </w:r>
-      <w:r>
-        <w:t>was</w:t>
-      </w:r>
-      <w:r>
-        <w:t xml:space="preserve"> lowest. </w:t>
-      </w:r>
-      <w:r>
-        <w:t xml:space="preserve">This </w:t>
-      </w:r>
-      <w:r>
-        <w:t>was</w:t>
-      </w:r>
-      <w:r>
-        <w:t xml:space="preserve"> likely due to the </w:t>
-      </w:r>
-      <w:r>
-        <w:t>historical trends in</w:t>
-      </w:r>
-      <w:r>
-        <w:t xml:space="preserve"> wind patterns and reduced ice cover (increasing fetch) during mid- to late-August, </w:t>
-      </w:r>
-      <w:r>
-        <w:t>which caused</w:t>
-      </w:r>
-      <w:r>
-        <w:t xml:space="preserve"> nearshore increases in salinity and catch</w:t>
-      </w:r>
-      <w:r>
-        <w:t>es</w:t>
-      </w:r>
-      <w:r>
-        <w:t xml:space="preserve"> of marine fishes. </w:t>
-      </w:r>
-      <w:r>
-        <w:t>Ecosystem transitions such as shifts in fish populations and expansion of their geographic ranges</w:t>
-      </w:r>
-      <w:r>
-        <w:t xml:space="preserve"> </w:t>
-      </w:r>
-      <w:r>
-        <w:t xml:space="preserve">northward with warming marine water temperatures may lead to increases in </w:t>
-      </w:r>
-      <w:r>
-        <w:t xml:space="preserve">fish </w:t>
-      </w:r>
-      <w:r>
-        <w:t xml:space="preserve">species richness </w:t>
-      </w:r>
-      <w:r>
-        <w:fldChar w:fldCharType="begin" w:fldLock="1"/>
-      </w:r>
-      <w:r>
-        <w:instrText>ADDIN CSL_CITATION {"citationItems":[{"id":"ITEM-1","itemData":{"DOI":"10.1111/j.1365-2486.2007.01518.x","abstract":"Climate change has been predicted to lead to changes in local and regional species richness through species extinctions and latitudinal ranges shifts. Here, we show that species richness of fish in the North Sea, a group of ecological and socio-economical importance, has increased over a 22-year period and that this rise is related to higher water temperatures. Over eight times more fish species displayed increased distribution ranges in the North Sea (mainly small-sized species of southerly origin) compared with those whose range decreased (primarily large and northerly species). This increase in species richness can be explained from the fact that fish species richness in general decreases with latitude. This observation confirms that the interaction between large- scale biogeographical patterns and climate change may lead to increasing species richness at temperate latitudes. Keywords: biodiversity, biogeography, cli","author":[{"dropping-particle":"","family":"Hiddink","given":"J. G.","non-dropping-particle":"","parse-names":false,"suffix":""},{"dropping-particle":"","family":"Hofstede","given":"R.","non-dropping-particle":"ter","parse-names":false,"suffix":""}],"container-title":"Global Change Biology","id":"ITEM-1","issued":{"date-parts":[["2008"]]},"page":"453-460","title":"Climate induced increases in species richness of marine fishes","type":"article-journal","volume":"14"},"uris":["http://www.mendeley.com/documents/?uuid=cd2a3e71-7ad9-4ccc-b4d1-c6854857133b"]},{"id":"ITEM-2","itemData":{"DOI":"10.1126/science.1121365","author":[{"dropping-particle":"","family":"Grebmeier","given":"Jacqueline M.","non-dropping-particle":"","parse-names":false,"suffix":""},{"dropping-particle":"","family":"Overland","given":"James E.","non-dropping-particle":"","parse-names":false,"suffix":""},{"dropping-particle":"","family":"Moore","given":"Sue E.","non-dropping-particle":"","parse-names":false,"suffix":""},{"dropping-particle":"V.","family":"Farley","given":"Ed","non-dropping-particle":"","parse-names":false,"suffix":""},{"dropping-particle":"","family":"Carmack","given":"Eddy C.","non-dropping-particle":"","parse-names":false,"suffix":""},{"dropping-particle":"","family":"Cooper","given":"Lee W.","non-dropping-particle":"","parse-names":false,"suffix":""},{"dropping-particle":"","family":"Frey","given":"Karen E.","non-dropping-particle":"","parse-names":false,"suffix":""},{"dropping-particle":"","family":"Helle","given":"John H.","non-dropping-particle":"","parse-names":false,"suffix":""},{"dropping-particle":"","family":"Mclaughlin","given":"Fiona A.","non-dropping-particle":"","parse-names":false,"suffix":""},{"dropping-particle":"","family":"Mcnutt","given":"S. Lyn","non-dropping-particle":"","parse-names":false,"suffix":""}],"container-title":"Science","id":"ITEM-2","issued":{"date-parts":[["2006"]]},"page":"1461-1464","title":"A major ecosystem shift in the northern Bering Sea","type":"article-journal","volume":"311"},"uris":["http://www.mendeley.com/documents/?uuid=26aba915-948d-41b7-9062-252a88e5e6e6"]},{"id":"ITEM-3","itemData":{"DOI":"10.5670/oceanog.2011.75","ISSN":"10428275","abstract":"The societal need for-and urgency of obtaining-basic information on the distribution of arctic marine species and biological communities has dramatically increased in recent decades as facets of the human footprint alter arctic marine biodiversity. The primary goals of this article are to present updated species inventories based on focused biodiversity research over the last decade, to give examples of emerging recent changes in diversity as indicators of environmental change, and to recommend future diversity related research areas. Species inventories across all eukaryotic taxonomic levels now total close to 8,000 species, with several thousand additional benthic species predicted to be recorded or discovered in the future. The currently known arctic species richness estimate includes close to 2,000 phytoplankton taxa, over 1,000 ice-associated protists, greater than 50 ice-associated metazoans, similar to 350 multicellular zooplankton species, over 4,500 benthic protozoans and invertebrates, at least 160 macroalgae, 243 fishes, 64 seabirds, and 16 marine mammals. Endemic and abundant species are present in all three environmental realms (sea ice, water column, and seafloor) and across phyla. The few published time series on Arctic marine biodiversity have detected interannual and interdecadal variability or changes both in pelagic and benthic habitats, and at virtually all trophic levels. We identify knowledge gaps and stress the urgency to fill them. We recommend regular, strategic, and sustained monitoring of Arctic marine biodiversity in a public, open-access fashion in order to provide comprehensive data to inform management, conservation, and other decisions","author":[{"dropping-particle":"","family":"Bluhm","given":"Bodil A.","non-dropping-particle":"","parse-names":false,"suffix":""},{"dropping-particle":"","family":"Gebruk","given":"Andrey","non-dropping-particle":"","parse-names":false,"suffix":""},{"dropping-particle":"","family":"Gradinger","given":"Rolf R.","non-dropping-particle":"","parse-names":false,"suffix":""},{"dropping-particle":"","family":"Hopcroft","given":"Russell","non-dropping-particle":"","parse-names":false,"suffix":""},{"dropping-particle":"","family":"Huettmann","given":"Falk","non-dropping-particle":"","parse-names":false,"suffix":""},{"dropping-particle":"","family":"Kosobokova","given":"Ksenia","non-dropping-particle":"","parse-names":false,"suffix":""},{"dropping-particle":"","family":"Sirenko","given":"Boris","non-dropping-particle":"","parse-names":false,"suffix":""},{"dropping-particle":"","family":"Weslawski","given":"Marcin","non-dropping-particle":"","parse-names":false,"suffix":""}],"container-title":"Oceanography","id":"ITEM-3","issue":"3","issued":{"date-parts":[["2011"]]},"page":"232-248","title":"Arctic Marine Biodiversity: An Update of Species Richness and Examples of Biodiversity Change","type":"article-journal","volume":"24"},"uris":["http://www.mendeley.com/documents/?uuid=7f080558-0248-4a36-994e-9ef00b602f3f"]},{"id":"ITEM-4","itemData":{"abstract":"Seasonal ice cover creates a pool of cold bottom water on the eastern Bering Sea continental shelf each winter. The southern edge of this cold pool, which defines the ecotone between arctic and subarctic communities, has retreated ~230 km northward since the early 1980s. Bottom trawl surveys of fish and invertebrates in the southeastern Bering Sea (1982–2006) show a coincident reorganization in community composition by latitude. Survey catches show community-wide northward distribution shifts, and the area formerly covered by the cold pool has seen increases in total biomass, species richness, and average trophic level as subarctic fauna have colonized newly favorable habitats. Warming climate has immediate management implications, as 57% of variability in commercial snow crab (Chionoecetes opilio) catch is explained by winter sea ice extent. Several measures of community distribution and structure show linear relationships with bottom temperature, suggesting warming climate as the primary cause of changing biogeography. However, residual variability in distribution not explained by climate shows a strong temporal trend, suggesting that internal community dynamics also contribute to changing biogeography. Variability among taxa in their response to temperature was not explained by commercial status or life history traits, suggesting that species-specific responses to future warming will be difficult to predict.","author":[{"dropping-particle":"","family":"Mueter","given":"Franz J.","non-dropping-particle":"","parse-names":false,"suffix":""},{"dropping-particle":"","family":"Litzow","given":"Michael A.","non-dropping-particle":"","parse-names":false,"suffix":""}],"container-title":"Ecological Applications","id":"ITEM-4","issue":"2","issued":{"date-parts":[["2008"]]},"page":"309-320","title":"Sea ice retreat alters the biogeography of the Bering Sea","type":"article-journal","volume":"18"},"uris":["http://www.mendeley.com/documents/?uuid=e32be2a4-36b7-44b9-a060-3856679a4c04"]},{"id":"ITEM-5","itemData":{"DOI":"10.1007/s00300-018-2431-1","ISBN":"0123456789","ISSN":"07224060","abstract":"The climate regime in the eastern Bering Sea has recently been dominated by a pattern of multi-year stanzas, in which several successive years of minimal sea-ice formation and warm summer temperatures (e.g., 2002-2005, 2014-2017) alternate with several years of relatively extensive sea-ice formation and cold summer temperatures (e.g., 2006-2013). This emerging climate pattern may be forcing long-term changes in the spatial distributions of the Bering Sea's marine fauna. The National Marine Fisheries Service's Alaska Fisheries Science Center recently conducted two bottom trawl surveys covering the entire Bering Sea shelf from the Alaska Peninsula to the Bering Strait. The first, in the summer of 2010, was conducted during a cold year when the majority of the continental shelf was covered by a pool of cold (&lt; 2 °C) water. The second, in the summer of 2017, was during a warmer year with water temperatures above the long-term survey mean. These two surveys recorded significantly different spatial distributions for populations of several commercially important fish species, including walleye pollock (Gadus chalcogrammus), Pacific cod (Gadus macrocephalus), and several flatfish species, as well as jellyfishes. Population shifts included latitudinal displacement as well as variable recruitment success. The large-scale distributional shifts reported here for high-biomass species raise questions about long-term ecosystem impacts, and highlight the need for continued monitoring. They also raise questions about our management strategies for these and other species in Alaska's large marine ecosystems.","author":[{"dropping-particle":"","family":"Stevenson","given":"Duane E.","non-dropping-particle":"","parse-names":false,"suffix":""},{"dropping-particle":"","family":"Lauth","given":"Robert R.","non-dropping-particle":"","parse-names":false,"suffix":""}],"container-title":"Polar Biology","id":"ITEM-5","issue":"2","issued":{"date-parts":[["2019"]]},"page":"407-421","publisher":"Springer Berlin Heidelberg","title":"Bottom trawl surveys in the northern Bering Sea indicate recent shifts in the distribution of marine species","type":"article-journal","volume":"42"},"uris":["http://www.mendeley.com/documents/?uuid=bda82161-3c11-4f96-9191-e48b2b5ee264"]}],"mendeley":{"formattedCitation":"(Grebmeier et al. 2006; Hiddink and ter Hofstede 2008; Mueter and Litzow 2008; Bluhm et al. 2011; Stevenson and Lauth 2019)","plainTextFormattedCitation":"(Grebmeier et al. 2006; Hiddink and ter Hofstede 2008; Mueter and Litzow 2008; Bluhm et al. 2011; Stevenson and Lauth 2019)","previouslyFormattedCitation":"(Grebmeier et al. 2006; Hiddink and ter Hofstede 2008; Mueter and Litzow 2008; Bluhm et al. 2011; Stevenson and Lauth 2019)"},"properties":{"noteIndex":0},"schema":"https://github.com/citation-style-language/schema/raw/master/csl-citation.json"}</w:instrText>
-      </w:r>
-      <w:r>
-        <w:fldChar w:fldCharType="separate"/>
-      </w:r>
-      <w:r>
-        <w:rPr>
-          <w:noProof/>
-        </w:rPr>
-        <w:t>(Grebmeier et al. 2006; Hiddink and ter Hofstede 2008; Mueter and Litzow 2008; Bluhm et al. 2011; Stevenson and Lauth 2019)</w:t>
-      </w:r>
-      <w:r>
-        <w:fldChar w:fldCharType="end"/>
-      </w:r>
-      <w:r>
-        <w:t>. Previous studies have documented northern shifts in Arctic and sub-Arctic species distribution; for example, in 2004 several Pacific species of crabs and bivalves were documented in large numbers in the Chukchi Sea for the first time</w:t>
-      </w:r>
-      <w:r>
-        <w:t xml:space="preserve"> </w:t>
-      </w:r>
-      <w:r>
-        <w:fldChar w:fldCharType="begin" w:fldLock="1"/>
-      </w:r>
-      <w:r>
-        <w:instrText>ADDIN CSL_CITATION {"citationItems":[{"id":"ITEM-1","itemData":{"DOI":"10.1134/S1063074007060016","ISBN":"1063074007060","ISSN":"10630740","abstract":"The data from the expedition of the program RUSALCA conducted in 2004 showed unexpectedly high quantitative indices of macrobenthos in the southeastern Chukchi Sea. Extensive areas of the bottom northwest of the Bering Strait were dominated by the bivalve Macoma calcarea. The greatest biomass of benthos in Macoma-dominated areas was 4232 g/m2 with an average of 1382 g/m2 for the investigated region. Such a high biomass of soft-bottom communities, which is extremely uncommon even in the temperature regions of the oceans, is reported for the Arctic for the first time. The long-term existence (more than 70 years) of highly productive benthic communities dominated by Macoma calcarea in one and the same area of the Chukchi Sea can most likely be attributed to gyres, which constantly arise in the region northwest of the Bering Strait. These cyclonic gyres carry nutrient-rich bottom water to the surface and hinder larval transport away from mother populations. They also keep and concentrate major food sources of benthos (live and dead phyto-and zooplankton and fecal pellets) over the benthic community locations. Most likely, a significant proportion of the primary production in the southeastern Chukchi Sea is used by benthos within the investigated Macoma community. Findings of three relatively large warm-water Pacific species near Point Hope in the Chukchi Sea are probably indicative of the progressive climate warming during the last century.","author":[{"dropping-particle":"","family":"Sirenko","given":"B. I.","non-dropping-particle":"","parse-names":false,"suffix":""},{"dropping-particle":"","family":"Gagaev","given":"S. Y.","non-dropping-particle":"","parse-names":false,"suffix":""}],"container-title":"Russian Journal of Marine Biology","id":"ITEM-1","issue":"6","issued":{"date-parts":[["2007"]]},"page":"355-364","title":"Unusual abundance of macrobenthos and biological invasions in the Chukchi Sea","type":"article-journal","volume":"33"},"uris":["http://www.mendeley.com/documents/?uuid=c02ae223-1b78-45a0-858e-98e08428f34b"]}],"mendeley":{"formattedCitation":"(Sirenko and Gagaev 2007)","plainTextFormattedCitation":"(Sirenko and Gagaev 2007)","previouslyFormattedCitation":"(Sirenko and Gagaev 2007)"},"properties":{"noteIndex":0},"schema":"https://github.com/citation-style-language/schema/raw/master/csl-citation.json"}</w:instrText>
-      </w:r>
-      <w:r>
-        <w:fldChar w:fldCharType="separate"/>
-      </w:r>
-      <w:r>
-        <w:rPr>
-          <w:noProof/>
-        </w:rPr>
-        <w:t>(Sirenko and Gagaev 2007)</w:t>
-      </w:r>
-      <w:r>
-        <w:fldChar w:fldCharType="end"/>
-      </w:r>
-      <w:r>
-        <w:t xml:space="preserve">. Additionally, fish and invertebrates captured in bottom trawl surveys in the southeastern Bering Sea demonstrated community-wide northward shifts, while northward expansions have been documented for the Pacific gray whale in the Chukchi and Beaufort </w:t>
-      </w:r>
-      <w:r>
-        <w:t>s</w:t>
-      </w:r>
-      <w:r>
-        <w:t>eas and for orcas in the Canadian Arctic</w:t>
-      </w:r>
-      <w:r>
-        <w:t xml:space="preserve"> </w:t>
-      </w:r>
-      <w:r>
-        <w:fldChar w:fldCharType="begin" w:fldLock="1"/>
-      </w:r>
-      <w:r>
-        <w:instrText>ADDIN CSL_CITATION {"citationItems":[{"id":"ITEM-1","itemData":{"abstract":"Seasonal ice cover creates a pool of cold bottom water on the eastern Bering Sea continental shelf each winter. The southern edge of this cold pool, which defines the ecotone between arctic and subarctic communities, has retreated ~230 km northward since the early 1980s. Bottom trawl surveys of fish and invertebrates in the southeastern Bering Sea (1982–2006) show a coincident reorganization in community composition by latitude. Survey catches show community-wide northward distribution shifts, and the area formerly covered by the cold pool has seen increases in total biomass, species richness, and average trophic level as subarctic fauna have colonized newly favorable habitats. Warming climate has immediate management implications, as 57% of variability in commercial snow crab (Chionoecetes opilio) catch is explained by winter sea ice extent. Several measures of community distribution and structure show linear relationships with bottom temperature, suggesting warming climate as the primary cause of changing biogeography. However, residual variability in distribution not explained by climate shows a strong temporal trend, suggesting that internal community dynamics also contribute to changing biogeography. Variability among taxa in their response to temperature was not explained by commercial status or life history traits, suggesting that species-specific responses to future warming will be difficult to predict.","author":[{"dropping-particle":"","family":"Mueter","given":"Franz J.","non-dropping-particle":"","parse-names":false,"suffix":""},{"dropping-particle":"","family":"Litzow","given":"Michael A.","non-dropping-particle":"","parse-names":false,"suffix":""}],"container-title":"Ecological Applications","id":"ITEM-1","issue":"2","issued":{"date-parts":[["2008"]]},"page":"309-320","title":"Sea ice retreat alters the biogeography of the Bering Sea","type":"article-journal","volume":"18"},"uris":["http://www.mendeley.com/documents/?uuid=e32be2a4-36b7-44b9-a060-3856679a4c04"]},{"id":"ITEM-2","itemData":{"abstract":"Killer whales (Orcinus orca) are major predators that may reshape marine ecosystems via top-down forcing. Climate change models predict major reductions in sea ice with the subsequent expectation for readjustments of species' distribution and abundance. Here, we measure changes in killer whale distribution in the Hudson Bay region with decreasing sea ice as an example of global readjustments occurring with climate change. We summarize records of killer whales in Hudson Bay, Hudson Strait, and Foxe Basin in the eastern Canadian Arctic and relate them to an historical sea ice data set while accounting for spatial and temporal autocorrelation in the data. We find evidence for ''choke points,'' where sea ice inhibits killer whale movement, thereby creating restrictions to their Arctic distribution. We hypothesize that a threshold exists in seasonal sea ice concentration within these choke points that results in pulses in advancements in distribution of an ice-avoiding predator. Hudson Strait appears to have been a significant sea ice choke point that opened up approximately 50 years ago allowing for an initial punctuated appearance of killer whales followed by a gradual advancing distribution within the entire Hudson Bay region. Killer whale sightings have increased exponentially and are now reported in the Hudson Bay region every summer. We predict that other choke points will soon open up with continued sea ice melt producing punctuated predator-prey trophic cascades across the Arctic.","author":[{"dropping-particle":"","family":"Higdon","given":"Jeff W.","non-dropping-particle":"","parse-names":false,"suffix":""},{"dropping-particle":"","family":"Ferguson","given":"Steven H.","non-dropping-particle":"","parse-names":false,"suffix":""}],"container-title":"Ecological Applications","id":"ITEM-2","issue":"5","issued":{"date-parts":[["2009"]]},"page":"1365-1375","title":"Loss of Arctic sea ice causing punctuated change in sightings of killer whales (Orcinus orca) over the past century","type":"article-journal","volume":"19"},"uris":["http://www.mendeley.com/documents/?uuid=1595e739-f06c-412e-890b-58e3e0ec16e9"]},{"id":"ITEM-3","itemData":{"DOI":"10.1644/07-mamm-s-312r1.1","ISSN":"0022-2372","abstract":"The earth’s climate is changing, possibly at an unprecedented rate. Overall, the planet is warming, sea ice and glaciers are in retreat, sea level is rising, and pollutants are accumulating in the environment and within organisms. These clear physical changes undoubtedly affect marine ecosystems. Species dependent on sea ice, such as the polar bear (Ursus maritimus) and the ringed seal (Phoca hispida), provide the clearest examples of sensitivity to climate change. Responses of cetaceans to climate change are more difficult to discern, but in the eastern North Pacific evidence is emerging that gray whales (Eschrichtius robustus) are delaying their southbound migration, expanding their feeding range along the migration route and northward to Arctic waters, and even remaining in polar waters over winter—all indications that North Pacific and Arctic ecosystems are in transition. To use marine mammals as sentinels of ecosystem change, we must expand our existing research strategies to encompass the decadal and ocean-basin temporal and spatial scales consistent with their natural histories.","author":[{"dropping-particle":"","family":"Moore","given":"Sue E.","non-dropping-particle":"","parse-names":false,"suffix":""}],"container-title":"Journal of Mammalogy","id":"ITEM-3","issue":"3","issued":{"date-parts":[["2008"]]},"page":"534-540","title":"Marine mammals as ecosystem sentinels","type":"article-journal","volume":"89"},"uris":["http://www.mendeley.com/documents/?uuid=d7ea56bb-5939-4598-915a-90aae3be59b3"]}],"mendeley":{"formattedCitation":"(Moore 2008; Mueter and Litzow 2008; Higdon and Ferguson 2009)","plainTextFormattedCitation":"(Moore 2008; Mueter and Litzow 2008; Higdon and Ferguson 2009)","previouslyFormattedCitation":"(Moore 2008; Mueter and Litzow 2008; Higdon and Ferguson 2009)"},"properties":{"noteIndex":0},"schema":"https://github.com/citation-style-language/schema/raw/master/csl-citation.json"}</w:instrText>
-      </w:r>
-      <w:r>
-        <w:fldChar w:fldCharType="separate"/>
-      </w:r>
-      <w:r>
-        <w:rPr>
-          <w:noProof/>
-        </w:rPr>
-        <w:t>(Moore 2008; Mueter and Litzow 2008; Higdon and Ferguson 2009)</w:t>
-      </w:r>
-      <w:r>
-        <w:fldChar w:fldCharType="end"/>
-      </w:r>
-      <w:r>
-        <w:t>.</w:t>
-      </w:r>
-      <w:r>
-        <w:t xml:space="preserve"> </w:t>
-      </w:r>
-      <w:r>
-        <w:t xml:space="preserve">Though no major changes in species composition because of increased rare species abundance are likely, the two rare species that increased in abundance </w:t>
-      </w:r>
-      <w:commentRangeStart w:id="24"/>
-      <w:r>
-        <w:t xml:space="preserve">(Slimy Sculpin </w:t>
-      </w:r>
-      <w:r>
-        <w:lastRenderedPageBreak/>
-        <w:t xml:space="preserve">and Burbot) are freshwater species, demonstrating either a potential shift in acceptable nearshore environmental conditions or possibly an expansion in the freshwater populations as individuals search for more suitable habitat. Spatial range expansion by freshwater fishes into the marginal estuarine habitat could be reflective of favorable recruitment conditions in local rivers, or the increased river discharge could be displacing and transporting freshwater fishes into the Sagavanirktok River delta </w:t>
-      </w:r>
-      <w:r>
-        <w:fldChar w:fldCharType="begin" w:fldLock="1"/>
-      </w:r>
-      <w:r>
-        <w:instrText>ADDIN CSL_CITATION {"citationItems":[{"id":"ITEM-1","itemData":{"DOI":"10.1175/jcli3898.1","ISSN":"0894-8755","abstract":"Fish population variability and fisheries activities are closely linked to weather and climate dynamics. While weather at sea directly affects fishing, environmental variability determines the distribution, migra- tion, and abundance of fish. Fishery science grew up during the last century by integrating knowledge from oceanography, fish biology, marine ecology, and fish population dynamics, largely focused on the great Northern Hemisphere fisheries. During this period, understanding and explaining interannual fish recruit- ment variability became a major focus for fisheries oceanographers. Yet, the close link between climate and fisheries is best illustrated by the effect of “unexpected” events—that is, nonseasonal, and sometimes catastrophic—on fish exploitation, such as those associated with the El Niño–Southern Oscillation (ENSO). The observation that fish populations fluctuate at decadal time scales and show patterns of synchrony while being geographically separated drew attention to oceanographic processes driven by low-frequency signals, as reflected by indices tracking large-scale climate patterns such as the Pacific decadal oscillation (PDO) and the North Atlantic Oscillation (NAO). This low-frequency variability was first observed in catch fluctuations of small pelagic fish (anchovies and sardines), but similar effects soon emerged for larger fish such as salmon, various groundfish species, and some tuna species. Today, the availability of long time series of observations combined with major scientific advances in sampling and modeling the oceans’ ecosystems allows fisheries science to investigate processes generating variability in abundance, distribution, and dy- namics of fish species at daily, decadal, and even centennial scales. These studies are central to the research program of Global Ocean Ecosystems Dynamics (GLOBEC). This review presents examples of relation- ships between climate variability and fisheries at these different time scales for species covering various marine ecosystems ranging from equatorial to subarctic regions. Some of the known mechanisms linking climate variability and exploited fish populations are described, as well as some leading hypotheses, and their implications for their management and for the modeling of their dynamics. It is concluded with recommendations for collaborative work between climatologists, oceanographers, and fisheries scientists to resolve some of the outstanding problems in the development o…","author":[{"dropping-particle":"","family":"Lehodey","given":"P.","non-dropping-particle":"","parse-names":false,"suffix":""},{"dropping-particle":"","family":"Alheit","given":"J.","non-dropping-particle":"","parse-names":false,"suffix":""},{"dropping-particle":"","family":"Barange","given":"M.","non-dropping-particle":"","parse-names":false,"suffix":""},{"dropping-particle":"","family":"Baumgartner","given":"T.","non-dropping-particle":"","parse-names":false,"suffix":""},{"dropping-particle":"","family":"Beaugrand","given":"G.","non-dropping-particle":"","parse-names":false,"suffix":""},{"dropping-particle":"","family":"Drinkwater","given":"K.","non-dropping-particle":"","parse-names":false,"suffix":""},{"dropping-particle":"","family":"Fromentin","given":"J.-M.","non-dropping-particle":"","parse-names":false,"suffix":""},{"dropping-particle":"","family":"Hare","given":"S. R.","non-dropping-particle":"","parse-names":false,"suffix":""},{"dropping-particle":"","family":"Ottersen","given":"G.","non-dropping-particle":"","parse-names":false,"suffix":""},{"dropping-particle":"","family":"Perry","given":"R. I.","non-dropping-particle":"","parse-names":false,"suffix":""},{"dropping-particle":"","family":"Roy","given":"C.","non-dropping-particle":"","parse-names":false,"suffix":""},{"dropping-particle":"","family":"Lingen","given":"C. D.","non-dropping-particle":"van der","parse-names":false,"suffix":""},{"dropping-particle":"","family":"Werner","given":"F.","non-dropping-particle":"","parse-names":false,"suffix":""}],"container-title":"Journal of Climate","id":"ITEM-1","issue":"20","issued":{"date-parts":[["2006"]]},"page":"5009-5030","title":"Climate variability, fish, and fisheries","type":"article-journal","volume":"19"},"uris":["http://www.mendeley.com/documents/?uuid=f6aaf619-9c3c-4162-a91f-d91feeac867f"]}],"mendeley":{"formattedCitation":"(Lehodey et al. 2006)","plainTextFormattedCitation":"(Lehodey et al. 2006)","previouslyFormattedCitation":"(Lehodey et al. 2006)"},"properties":{"noteIndex":0},"schema":"https://github.com/citation-style-language/schema/raw/master/csl-citation.json"}</w:instrText>
-      </w:r>
-      <w:r>
-        <w:fldChar w:fldCharType="separate"/>
-      </w:r>
-      <w:r>
-        <w:rPr>
-          <w:noProof/>
-        </w:rPr>
-        <w:t>(Lehodey et al. 2006)</w:t>
-      </w:r>
-      <w:r>
-        <w:fldChar w:fldCharType="end"/>
-      </w:r>
-      <w:r>
-        <w:t xml:space="preserve">. </w:t>
-      </w:r>
-      <w:commentRangeEnd w:id="24"/>
-      <w:r>
-        <w:rPr>
-          <w:rStyle w:val="CommentReference"/>
-        </w:rPr>
-        <w:commentReference w:id="24"/>
       </w:r>
     </w:p>
     <w:p>
@@ -12821,6 +12746,7 @@
         <w:rPr>
           <w:rFonts w:cs="Times New Roman"/>
         </w:rPr>
+        <w:lastRenderedPageBreak/>
         <w:t xml:space="preserve">relatively </w:t>
       </w:r>
       <w:r>
@@ -12851,14 +12777,7 @@
         <w:rPr>
           <w:rFonts w:cs="Times New Roman"/>
         </w:rPr>
-        <w:t xml:space="preserve">be </w:t>
-      </w:r>
-      <w:r>
-        <w:rPr>
-          <w:rFonts w:cs="Times New Roman"/>
-        </w:rPr>
-        <w:lastRenderedPageBreak/>
-        <w:t>positively associated with water temperature</w:t>
+        <w:t>be positively associated with water temperature</w:t>
       </w:r>
       <w:r>
         <w:rPr>
@@ -13095,16 +13014,11 @@
       <w:r>
         <w:t xml:space="preserve">productivity by way of terrestrial carbon transfer, </w:t>
       </w:r>
-      <w:commentRangeStart w:id="25"/>
-      <w:r>
-        <w:t xml:space="preserve">extending habitat extents, </w:t>
-      </w:r>
-      <w:commentRangeEnd w:id="25"/>
-      <w:r>
-        <w:rPr>
-          <w:rStyle w:val="CommentReference"/>
-        </w:rPr>
-        <w:commentReference w:id="25"/>
+      <w:r>
+        <w:t>increasing</w:t>
+      </w:r>
+      <w:r>
+        <w:t xml:space="preserve"> habitat extents, </w:t>
       </w:r>
       <w:r>
         <w:t xml:space="preserve">and providing sediment transport to create barrier islands </w:t>
@@ -13287,7 +13201,11 @@
         <w:t xml:space="preserve">. </w:t>
       </w:r>
       <w:r>
-        <w:t xml:space="preserve">Under such wind regimes in Prudhoe Bay, Arctic Cisco abundance </w:t>
+        <w:t xml:space="preserve">Under such wind regimes in Prudhoe Bay, </w:t>
+      </w:r>
+      <w:r>
+        <w:lastRenderedPageBreak/>
+        <w:t xml:space="preserve">Arctic Cisco abundance </w:t>
       </w:r>
       <w:r>
         <w:t>increased</w:t>
@@ -13335,7 +13253,6 @@
         <w:t xml:space="preserve">causing </w:t>
       </w:r>
       <w:r>
-        <w:lastRenderedPageBreak/>
         <w:t xml:space="preserve">upwelling or intrusions </w:t>
       </w:r>
       <w:r>
@@ -13660,7 +13577,11 @@
         <w:t>were</w:t>
       </w:r>
       <w:r>
-        <w:t xml:space="preserve"> also highly dependent on other variables such as wind direction and </w:t>
+        <w:t xml:space="preserve"> also highly dependent on other variables </w:t>
+      </w:r>
+      <w:r>
+        <w:lastRenderedPageBreak/>
+        <w:t xml:space="preserve">such as wind direction and </w:t>
       </w:r>
       <w:r>
         <w:t>river discharge.</w:t>
@@ -13684,11 +13605,7 @@
         <w:t xml:space="preserve">any potential </w:t>
       </w:r>
       <w:r>
-        <w:t xml:space="preserve">future changes to wind </w:t>
-      </w:r>
-      <w:r>
-        <w:lastRenderedPageBreak/>
-        <w:t xml:space="preserve">patterns and regional precipitation will affect </w:t>
+        <w:t xml:space="preserve">future changes to wind patterns and regional precipitation will affect </w:t>
       </w:r>
       <w:r>
         <w:t xml:space="preserve">the nearshore </w:t>
@@ -14118,12 +14035,19 @@
         <w:rPr>
           <w:rStyle w:val="tl8wme"/>
         </w:rPr>
-        <w:t xml:space="preserve">both univariate and multivariate approaches to determine whether influence of environmental conditions, as well as effects by individuals, we were able to determine effects. </w:t>
+        <w:t xml:space="preserve">both univariate and multivariate approaches to determine whether </w:t>
       </w:r>
       <w:r>
         <w:rPr>
           <w:rStyle w:val="tl8wme"/>
         </w:rPr>
+        <w:lastRenderedPageBreak/>
+        <w:t xml:space="preserve">influence of environmental conditions, as well as effects by individuals, we were able to determine effects. </w:t>
+      </w:r>
+      <w:r>
+        <w:rPr>
+          <w:rStyle w:val="tl8wme"/>
+        </w:rPr>
         <w:t xml:space="preserve">The </w:t>
       </w:r>
       <w:r>
@@ -14142,14 +14066,7 @@
         <w:rPr>
           <w:rStyle w:val="tl8wme"/>
         </w:rPr>
-        <w:t xml:space="preserve">likely reason </w:t>
-      </w:r>
-      <w:r>
-        <w:rPr>
-          <w:rStyle w:val="tl8wme"/>
-        </w:rPr>
-        <w:lastRenderedPageBreak/>
-        <w:t xml:space="preserve">explaining why the </w:t>
+        <w:t xml:space="preserve">likely reason explaining why the </w:t>
       </w:r>
       <w:r>
         <w:rPr>
@@ -14212,35 +14129,11 @@
         </w:rPr>
         <w:fldChar w:fldCharType="end"/>
       </w:r>
-      <w:commentRangeStart w:id="26"/>
-      <w:commentRangeStart w:id="27"/>
-      <w:commentRangeStart w:id="28"/>
       <w:r>
         <w:rPr>
           <w:rFonts w:cs="Times New Roman"/>
         </w:rPr>
         <w:t xml:space="preserve">. </w:t>
-      </w:r>
-      <w:commentRangeEnd w:id="26"/>
-      <w:r>
-        <w:rPr>
-          <w:rStyle w:val="CommentReference"/>
-        </w:rPr>
-        <w:commentReference w:id="26"/>
-      </w:r>
-      <w:commentRangeEnd w:id="27"/>
-      <w:r>
-        <w:rPr>
-          <w:rStyle w:val="CommentReference"/>
-        </w:rPr>
-        <w:commentReference w:id="27"/>
-      </w:r>
-      <w:commentRangeEnd w:id="28"/>
-      <w:r>
-        <w:rPr>
-          <w:rStyle w:val="CommentReference"/>
-        </w:rPr>
-        <w:commentReference w:id="28"/>
       </w:r>
     </w:p>
     <w:p>
@@ -14752,7 +14645,14 @@
         <w:rPr>
           <w:rFonts w:cs="Times New Roman"/>
         </w:rPr>
-        <w:t xml:space="preserve">reflective of fish distributional movement patterns </w:t>
+        <w:t xml:space="preserve">reflective of fish distributional movement </w:t>
+      </w:r>
+      <w:r>
+        <w:rPr>
+          <w:rFonts w:cs="Times New Roman"/>
+        </w:rPr>
+        <w:lastRenderedPageBreak/>
+        <w:t xml:space="preserve">patterns </w:t>
       </w:r>
       <w:r>
         <w:rPr>
@@ -14875,14 +14775,7 @@
         <w:rPr>
           <w:rFonts w:cs="Times New Roman"/>
         </w:rPr>
-        <w:t xml:space="preserve"> </w:t>
-      </w:r>
-      <w:r>
-        <w:rPr>
-          <w:rFonts w:cs="Times New Roman"/>
-        </w:rPr>
-        <w:lastRenderedPageBreak/>
-        <w:t xml:space="preserve">samples to a biweekly sampling period </w:t>
+        <w:t xml:space="preserve"> samples to a biweekly sampling period </w:t>
       </w:r>
       <w:r>
         <w:rPr>
@@ -15004,27 +14897,11 @@
         </w:rPr>
         <w:t>composition</w:t>
       </w:r>
-      <w:commentRangeStart w:id="29"/>
-      <w:commentRangeStart w:id="30"/>
       <w:r>
         <w:rPr>
           <w:rFonts w:cs="Times New Roman"/>
         </w:rPr>
         <w:t xml:space="preserve">. </w:t>
-      </w:r>
-      <w:commentRangeEnd w:id="29"/>
-      <w:r>
-        <w:rPr>
-          <w:rStyle w:val="CommentReference"/>
-        </w:rPr>
-        <w:commentReference w:id="29"/>
-      </w:r>
-      <w:commentRangeEnd w:id="30"/>
-      <w:r>
-        <w:rPr>
-          <w:rStyle w:val="CommentReference"/>
-        </w:rPr>
-        <w:commentReference w:id="30"/>
       </w:r>
     </w:p>
     <w:p>
@@ -15338,12 +15215,12 @@
       <w:pPr>
         <w:pStyle w:val="Heading1"/>
       </w:pPr>
-      <w:bookmarkStart w:id="31" w:name="_Toc510712063"/>
+      <w:bookmarkStart w:id="5" w:name="_Toc510712063"/>
       <w:r>
         <w:lastRenderedPageBreak/>
         <w:t>Literature Cited</w:t>
       </w:r>
-      <w:bookmarkEnd w:id="31"/>
+      <w:bookmarkEnd w:id="5"/>
     </w:p>
     <w:p>
       <w:pPr>
@@ -17305,7 +17182,7 @@
           <w:noProof/>
           <w:szCs w:val="24"/>
         </w:rPr>
-        <w:t>Thedinga JF, Johnson SW, Neff AD, et al (2013) Nearshore fish assemblages of the Northeastern Chukchi Sea, Alaska. Arctic 66:257–268</w:t>
+        <w:t>Streever B, Raborn SW, Kim KH, et al (2016) Changes in fish catch rates in the presence of air gun sounds in Prudhoe Bay, Alaska. Arctic 69:346–358. doi: 10.14430/arctic4596</w:t>
       </w:r>
     </w:p>
     <w:p>
@@ -17328,7 +17205,7 @@
           <w:noProof/>
           <w:szCs w:val="24"/>
         </w:rPr>
-        <w:t>Thorpe JE (1994) Salmonid fishes and the estuarine environment. Estuaries 17:76–93</w:t>
+        <w:t>Thedinga JF, Johnson SW, Neff AD, et al (2013) Nearshore fish assemblages of the Northeastern Chukchi Sea, Alaska. Arctic 66:257–268</w:t>
       </w:r>
     </w:p>
     <w:p>
@@ -17351,7 +17228,7 @@
           <w:noProof/>
           <w:szCs w:val="24"/>
         </w:rPr>
-        <w:t>Thorsteinson LK, Love MS (2016) Alaska Arctic marine fish ecology catalog. U.S. Geological Survey Scientific Investigations Report 2016-5038 (OCS Study, BOEM 2016-048)</w:t>
+        <w:t>Thorpe JE (1994) Salmonid fishes and the estuarine environment. Estuaries 17:76–93</w:t>
       </w:r>
     </w:p>
     <w:p>
@@ -17374,7 +17251,7 @@
           <w:noProof/>
           <w:szCs w:val="24"/>
         </w:rPr>
-        <w:t>USGS (2018) USGS National Water Information System - Sagavanirktok River near Pump Station 3, Alaska. https://waterdata.usgs.gov/ak/nwis/uv?site_no=15908000. Accessed 2 Apr 2018</w:t>
+        <w:t>Thorsteinson LK, Love MS (2016) Alaska Arctic marine fish ecology catalog. U.S. Geological Survey Scientific Investigations Report 2016-5038 (OCS Study, BOEM 2016-048)</w:t>
       </w:r>
     </w:p>
     <w:p>
@@ -17397,7 +17274,7 @@
           <w:noProof/>
           <w:szCs w:val="24"/>
         </w:rPr>
-        <w:t>Vestfals CD, Mueter FJ, Duffy-Anderson JT, et al (2019) Spatio-temporal distribution of Polar Cod (Boreogadus saida) and Saffron Cod (Eleginus gracilis) early life stages in the Pacific Arctic. Polar Biol 42:969–990. doi: 10.1007/s00300-019-02494-4</w:t>
+        <w:t>USGS (2018) USGS National Water Information System - Sagavanirktok River near Pump Station 3, Alaska. https://waterdata.usgs.gov/ak/nwis/uv?site_no=15908000. Accessed 2 Apr 2018</w:t>
       </w:r>
     </w:p>
     <w:p>
@@ -17420,7 +17297,7 @@
           <w:noProof/>
           <w:szCs w:val="24"/>
         </w:rPr>
-        <w:t>Vinagre C, Santos FD, Cabral HN, Costa MJ (2009) Impact of climate and hydrology on juvenile fish recruitment towards estuarine nursery grounds in the context of climate change. Estuar Coast Shelf Sci 85:479–486. doi: 10.1016/j.ecss.2009.09.013</w:t>
+        <w:t>Vestfals CD, Mueter FJ, Duffy-Anderson JT, et al (2019) Spatio-temporal distribution of Polar Cod (Boreogadus saida) and Saffron Cod (Eleginus gracilis) early life stages in the Pacific Arctic. Polar Biol 42:969–990. doi: 10.1007/s00300-019-02494-4</w:t>
       </w:r>
     </w:p>
     <w:p>
@@ -17443,7 +17320,7 @@
           <w:noProof/>
           <w:szCs w:val="24"/>
         </w:rPr>
-        <w:t>von Biela VR, Zimmerman CE, Cohn BR, Welker JM (2013) Terrestrial and marine trophic pathways support young-of-year growth in a nearshore Arctic fish. Polar Biol 36:137–146. doi: 10.1007/s00300-012-1244-x</w:t>
+        <w:t>Vinagre C, Santos FD, Cabral HN, Costa MJ (2009) Impact of climate and hydrology on juvenile fish recruitment towards estuarine nursery grounds in the context of climate change. Estuar Coast Shelf Sci 85:479–486. doi: 10.1016/j.ecss.2009.09.013</w:t>
       </w:r>
     </w:p>
     <w:p>
@@ -17466,7 +17343,7 @@
           <w:noProof/>
           <w:szCs w:val="24"/>
         </w:rPr>
-        <w:t>Warwick RM, Clarke KR (1993) Increased variability as a symptom of stress in marine communities. J Exp Mar Bio Ecol 172:215–226. doi: 10.1016/0022-0981(93)90098-9</w:t>
+        <w:t>von Biela VR, Zimmerman CE, Cohn BR, Welker JM (2013) Terrestrial and marine trophic pathways support young-of-year growth in a nearshore Arctic fish. Polar Biol 36:137–146. doi: 10.1007/s00300-012-1244-x</w:t>
       </w:r>
     </w:p>
     <w:p>
@@ -17489,7 +17366,7 @@
           <w:noProof/>
           <w:szCs w:val="24"/>
         </w:rPr>
-        <w:t>Werner EE, Gilliam JF (1984) The ontogenetic niche and species interactions in size-structured populations. Annu Rev Ecol Syst 15:393–425</w:t>
+        <w:t>Warwick RM, Clarke KR (1993) Increased variability as a symptom of stress in marine communities. J Exp Mar Bio Ecol 172:215–226. doi: 10.1016/0022-0981(93)90098-9</w:t>
       </w:r>
     </w:p>
     <w:p>
@@ -17513,6 +17390,29 @@
           <w:szCs w:val="24"/>
         </w:rPr>
         <w:lastRenderedPageBreak/>
+        <w:t>Werner EE, Gilliam JF (1984) The ontogenetic niche and species interactions in size-structured populations. Annu Rev Ecol Syst 15:393–425</w:t>
+      </w:r>
+    </w:p>
+    <w:p>
+      <w:pPr>
+        <w:widowControl w:val="0"/>
+        <w:autoSpaceDE w:val="0"/>
+        <w:autoSpaceDN w:val="0"/>
+        <w:adjustRightInd w:val="0"/>
+        <w:spacing w:line="240" w:lineRule="auto"/>
+        <w:ind w:left="480" w:hanging="480"/>
+        <w:rPr>
+          <w:rFonts w:cs="Times New Roman"/>
+          <w:noProof/>
+          <w:szCs w:val="24"/>
+        </w:rPr>
+      </w:pPr>
+      <w:r>
+        <w:rPr>
+          <w:rFonts w:cs="Times New Roman"/>
+          <w:noProof/>
+          <w:szCs w:val="24"/>
+        </w:rPr>
         <w:t>Wilson SK, Burgess SC, Cheal AJ, et al (2008) Habitat utilization by coral reef fish: implications for specialists vs. generalists in a changing environment. J Anim Ecol 77:220–228. doi: 10.1111/j.1365-2656.2007.01341.x</w:t>
       </w:r>
     </w:p>
@@ -17702,7 +17602,7 @@
                     </pic:cNvPicPr>
                   </pic:nvPicPr>
                   <pic:blipFill>
-                    <a:blip r:embed="rId12">
+                    <a:blip r:embed="rId9">
                       <a:extLst>
                         <a:ext uri="{28A0092B-C50C-407E-A947-70E740481C1C}">
                           <a14:useLocalDpi xmlns:a14="http://schemas.microsoft.com/office/drawing/2010/main" val="0"/>
@@ -17739,27 +17639,8 @@
         <w:lastRenderedPageBreak/>
         <w:t xml:space="preserve">Table 2. </w:t>
       </w:r>
-      <w:commentRangeStart w:id="32"/>
-      <w:commentRangeStart w:id="33"/>
-      <w:r>
-        <w:t xml:space="preserve">Regression coefficients </w:t>
-      </w:r>
-      <w:commentRangeEnd w:id="32"/>
-      <w:r>
-        <w:rPr>
-          <w:rStyle w:val="CommentReference"/>
-        </w:rPr>
-        <w:commentReference w:id="32"/>
-      </w:r>
-      <w:commentRangeEnd w:id="33"/>
-      <w:r>
-        <w:rPr>
-          <w:rStyle w:val="CommentReference"/>
-        </w:rPr>
-        <w:commentReference w:id="33"/>
-      </w:r>
-      <w:r>
-        <w:t xml:space="preserve">and significance levels for multiple linear regressions of annual mean catch-per-unit-effort on year, water temperature, and salinity, </w:t>
+      <w:r>
+        <w:t xml:space="preserve">Regression coefficients and significance levels for multiple linear regressions of annual mean catch-per-unit-effort on year, water temperature, and salinity, </w:t>
       </w:r>
       <w:r>
         <w:t>as well as a</w:t>
@@ -17801,6 +17682,7 @@
           <w:docGrid w:linePitch="360"/>
         </w:sectPr>
       </w:pPr>
+      <w:commentRangeStart w:id="6"/>
       <w:r>
         <w:rPr>
           <w:noProof/>
@@ -17823,7 +17705,7 @@
                     </pic:cNvPicPr>
                   </pic:nvPicPr>
                   <pic:blipFill>
-                    <a:blip r:embed="rId13">
+                    <a:blip r:embed="rId10">
                       <a:extLst>
                         <a:ext uri="{28A0092B-C50C-407E-A947-70E740481C1C}">
                           <a14:useLocalDpi xmlns:a14="http://schemas.microsoft.com/office/drawing/2010/main" val="0"/>
@@ -17853,6 +17735,13 @@
             </a:graphic>
           </wp:inline>
         </w:drawing>
+      </w:r>
+      <w:commentRangeEnd w:id="6"/>
+      <w:r>
+        <w:rPr>
+          <w:rStyle w:val="CommentReference"/>
+        </w:rPr>
+        <w:commentReference w:id="6"/>
       </w:r>
     </w:p>
     <w:p>
@@ -19071,18 +18960,7 @@
         <w:t xml:space="preserve"> for Prudhoe Bay, Alaska, 2001–2018</w:t>
       </w:r>
       <w:r>
-        <w:t xml:space="preserve">, </w:t>
-      </w:r>
-      <w:commentRangeStart w:id="34"/>
-      <w:r>
-        <w:t>with standard error bands (+/- 1 SE)</w:t>
-      </w:r>
-      <w:commentRangeEnd w:id="34"/>
-      <w:r>
-        <w:rPr>
-          <w:rStyle w:val="CommentReference"/>
-        </w:rPr>
-        <w:commentReference w:id="34"/>
+        <w:t>, with standard error bands (+/- 1 SE)</w:t>
       </w:r>
       <w:r>
         <w:t>. Modeled results from a Generalized Additive Model showed a</w:t>
@@ -19222,7 +19100,6 @@
       <w:r>
         <w:t xml:space="preserve"> significant species are displayed. </w:t>
       </w:r>
-      <w:commentRangeStart w:id="35"/>
       <w:r>
         <w:t>Standard error ba</w:t>
       </w:r>
@@ -19230,17 +19107,7 @@
         <w:t>nds (+/- 1 SE)</w:t>
       </w:r>
       <w:r>
-        <w:t xml:space="preserve"> </w:t>
-      </w:r>
-      <w:commentRangeEnd w:id="35"/>
-      <w:r>
-        <w:rPr>
-          <w:rStyle w:val="CommentReference"/>
-        </w:rPr>
-        <w:commentReference w:id="35"/>
-      </w:r>
-      <w:r>
-        <w:t xml:space="preserve">are shown </w:t>
+        <w:t xml:space="preserve"> are shown </w:t>
       </w:r>
       <w:r>
         <w:t>as shaded</w:t>
@@ -19251,6 +19118,8 @@
       <w:r>
         <w:t xml:space="preserve">. </w:t>
       </w:r>
+      <w:bookmarkStart w:id="7" w:name="_GoBack"/>
+      <w:bookmarkEnd w:id="7"/>
     </w:p>
     <w:p/>
     <w:p>
@@ -19270,7 +19139,7 @@
 
 <file path=word/comments.xml><?xml version="1.0" encoding="utf-8"?>
 <w:comments xmlns:wpc="http://schemas.microsoft.com/office/word/2010/wordprocessingCanvas" xmlns:cx="http://schemas.microsoft.com/office/drawing/2014/chartex" xmlns:cx1="http://schemas.microsoft.com/office/drawing/2015/9/8/chartex" xmlns:cx2="http://schemas.microsoft.com/office/drawing/2015/10/21/chartex" xmlns:cx3="http://schemas.microsoft.com/office/drawing/2016/5/9/chartex" xmlns:cx4="http://schemas.microsoft.com/office/drawing/2016/5/10/chartex" xmlns:cx5="http://schemas.microsoft.com/office/drawing/2016/5/11/chartex" xmlns:cx6="http://schemas.microsoft.com/office/drawing/2016/5/12/chartex" xmlns:cx7="http://schemas.microsoft.com/office/drawing/2016/5/13/chartex" xmlns:cx8="http://schemas.microsoft.com/office/drawing/2016/5/14/chartex" xmlns:mc="http://schemas.openxmlformats.org/markup-compatibility/2006" xmlns:aink="http://schemas.microsoft.com/office/drawing/2016/ink" xmlns:am3d="http://schemas.microsoft.com/office/drawing/2017/model3d" xmlns:o="urn:schemas-microsoft-com:office:office" xmlns:r="http://schemas.openxmlformats.org/officeDocument/2006/relationships" xmlns:m="http://schemas.openxmlformats.org/officeDocument/2006/math" xmlns:v="urn:schemas-microsoft-com:vml" xmlns:wp14="http://schemas.microsoft.com/office/word/2010/wordprocessingDrawing" xmlns:wp="http://schemas.openxmlformats.org/drawingml/2006/wordprocessingDrawing" xmlns:w10="urn:schemas-microsoft-com:office:word" xmlns:w="http://schemas.openxmlformats.org/wordprocessingml/2006/main" xmlns:w14="http://schemas.microsoft.com/office/word/2010/wordml" xmlns:w15="http://schemas.microsoft.com/office/word/2012/wordml" xmlns:w16cid="http://schemas.microsoft.com/office/word/2016/wordml/cid" xmlns:w16se="http://schemas.microsoft.com/office/word/2015/wordml/symex" xmlns:wpg="http://schemas.microsoft.com/office/word/2010/wordprocessingGroup" xmlns:wpi="http://schemas.microsoft.com/office/word/2010/wordprocessingInk" xmlns:wne="http://schemas.microsoft.com/office/word/2006/wordml" xmlns:wps="http://schemas.microsoft.com/office/word/2010/wordprocessingShape" mc:Ignorable="w14 w15 w16se w16cid wp14">
-  <w:comment w:id="1" w:author="Scott Raborn" w:date="2019-10-21T07:31:00Z" w:initials="SR">
+  <w:comment w:id="6" w:author="Justin T Priest (DFG)" w:date="2020-01-20T08:56:00Z" w:initials="JTP">
     <w:p>
       <w:pPr>
         <w:pStyle w:val="CommentText"/>
@@ -19282,545 +19151,7 @@
         <w:annotationRef/>
       </w:r>
       <w:r>
-        <w:t>Seems redundant.  You’ve made this point.</w:t>
-      </w:r>
-    </w:p>
-  </w:comment>
-  <w:comment w:id="3" w:author="Scott Raborn" w:date="2019-10-21T07:33:00Z" w:initials="SR">
-    <w:p>
-      <w:pPr>
-        <w:pStyle w:val="CommentText"/>
-      </w:pPr>
-      <w:r>
-        <w:rPr>
-          <w:rStyle w:val="CommentReference"/>
-        </w:rPr>
-        <w:annotationRef/>
-      </w:r>
-      <w:r>
-        <w:t xml:space="preserve">I’ve always converted catch or </w:t>
-      </w:r>
-      <w:proofErr w:type="spellStart"/>
-      <w:r>
-        <w:t>cpue</w:t>
-      </w:r>
-      <w:proofErr w:type="spellEnd"/>
-      <w:r>
-        <w:t xml:space="preserve"> to relative abundances for species so that they sum to 1 within each sample.  Then I transformed environmental variables to z-scores.  I remember a couple of papers supporting this approach.  I also remember there were dozens of papers that have looked at all manner of combinations, and which seemed to work best.  I’m sure this was the best thing to do if Franz recommended it, but do you have a paper or two that justifies your transformation scheme here?</w:t>
-      </w:r>
-    </w:p>
-  </w:comment>
-  <w:comment w:id="4" w:author="Justin T Priest (DFG)" w:date="2019-12-07T13:34:00Z" w:initials="JTP">
-    <w:p>
-      <w:pPr>
-        <w:pStyle w:val="CommentText"/>
-      </w:pPr>
-      <w:r>
-        <w:rPr>
-          <w:rStyle w:val="CommentReference"/>
-        </w:rPr>
-        <w:annotationRef/>
-      </w:r>
-      <w:r>
-        <w:t>No citations that I know of</w:t>
-      </w:r>
-    </w:p>
-  </w:comment>
-  <w:comment w:id="5" w:author="Justin T Priest (DFG)" w:date="2019-12-07T13:42:00Z" w:initials="JTP">
-    <w:p>
-      <w:pPr>
-        <w:pStyle w:val="CommentText"/>
-      </w:pPr>
-      <w:r>
-        <w:rPr>
-          <w:rStyle w:val="CommentReference"/>
-        </w:rPr>
-        <w:annotationRef/>
-      </w:r>
-      <w:r>
-        <w:t xml:space="preserve">SR: </w:t>
-      </w:r>
-      <w:r>
-        <w:t>Is this right.  Or is this citation just an example of someone who did this once?  Maybe add a little more clarity to how you are using your citations.</w:t>
-      </w:r>
-    </w:p>
-  </w:comment>
-  <w:comment w:id="6" w:author="fmueter" w:date="2019-08-31T20:48:00Z" w:initials="f">
-    <w:p>
-      <w:pPr>
-        <w:pStyle w:val="CommentText"/>
-      </w:pPr>
-      <w:r>
-        <w:rPr>
-          <w:rStyle w:val="CommentReference"/>
-        </w:rPr>
-        <w:annotationRef/>
-      </w:r>
-      <w:r>
-        <w:t xml:space="preserve">You said that you did NMDS in 3-D. Are you just ignoring the third axis? That may be </w:t>
-      </w:r>
-      <w:proofErr w:type="gramStart"/>
-      <w:r>
-        <w:t>OK</w:t>
-      </w:r>
-      <w:proofErr w:type="gramEnd"/>
-      <w:r>
-        <w:t xml:space="preserve"> but you should say so somewhere.</w:t>
-      </w:r>
-    </w:p>
-  </w:comment>
-  <w:comment w:id="7" w:author="Justin T Priest (DFG)" w:date="2019-09-05T21:16:00Z" w:initials="JTP">
-    <w:p>
-      <w:pPr>
-        <w:pStyle w:val="CommentText"/>
-      </w:pPr>
-      <w:r>
-        <w:rPr>
-          <w:rStyle w:val="CommentReference"/>
-        </w:rPr>
-        <w:annotationRef/>
-      </w:r>
-      <w:r>
-        <w:t>I only ignored the 3</w:t>
-      </w:r>
-      <w:r>
-        <w:rPr>
-          <w:vertAlign w:val="superscript"/>
-        </w:rPr>
-        <w:t>rd</w:t>
-      </w:r>
-      <w:r>
-        <w:t xml:space="preserve"> axis for this analysis since I only plotted the nMDS in 2-D, which is what I was trying to convey here. </w:t>
-      </w:r>
-    </w:p>
-  </w:comment>
-  <w:comment w:id="8" w:author="Scott Raborn" w:date="2019-10-21T07:44:00Z" w:initials="SR">
-    <w:p>
-      <w:pPr>
-        <w:pStyle w:val="CommentText"/>
-      </w:pPr>
-      <w:r>
-        <w:rPr>
-          <w:rStyle w:val="CommentReference"/>
-        </w:rPr>
-        <w:annotationRef/>
-      </w:r>
-      <w:r>
-        <w:t>I don’t know that stepwise techniques always optimize parsimony.  No information criteria were available?</w:t>
-      </w:r>
-    </w:p>
-  </w:comment>
-  <w:comment w:id="10" w:author="Scott Raborn" w:date="2019-10-21T07:46:00Z" w:initials="SR">
-    <w:p>
-      <w:pPr>
-        <w:pStyle w:val="CommentText"/>
-      </w:pPr>
-      <w:r>
-        <w:rPr>
-          <w:rStyle w:val="CommentReference"/>
-        </w:rPr>
-        <w:annotationRef/>
-      </w:r>
-      <w:r>
-        <w:t>Seems like you could use Station as a random effect.</w:t>
-      </w:r>
-    </w:p>
-  </w:comment>
-  <w:comment w:id="11" w:author="fmueter" w:date="2019-09-22T21:23:00Z" w:initials="f">
-    <w:p>
-      <w:pPr>
-        <w:pStyle w:val="CommentText"/>
-      </w:pPr>
-      <w:r>
-        <w:rPr>
-          <w:rStyle w:val="CommentReference"/>
-        </w:rPr>
-        <w:annotationRef/>
-      </w:r>
-      <w:r>
-        <w:t>Do you mean a model without the year effect? Or a model with a linear year effect (by station? Or overall?).</w:t>
-      </w:r>
-    </w:p>
-  </w:comment>
-  <w:comment w:id="12" w:author="fmueter" w:date="2019-09-22T21:27:00Z" w:initials="f">
-    <w:p>
-      <w:pPr>
-        <w:pStyle w:val="CommentText"/>
-      </w:pPr>
-      <w:r>
-        <w:rPr>
-          <w:rStyle w:val="CommentReference"/>
-        </w:rPr>
-        <w:annotationRef/>
-      </w:r>
-      <w:r>
-        <w:t>I added this as an explanation for the breakpoint analysis, which otherwise comes completely out of the blue</w:t>
-      </w:r>
-    </w:p>
-  </w:comment>
-  <w:comment w:id="13" w:author="fmueter" w:date="2019-09-22T21:27:00Z" w:initials="f">
-    <w:p>
-      <w:pPr>
-        <w:pStyle w:val="CommentText"/>
-      </w:pPr>
-      <w:r>
-        <w:rPr>
-          <w:rStyle w:val="CommentReference"/>
-        </w:rPr>
-        <w:annotationRef/>
-      </w:r>
-      <w:r>
-        <w:t>Does this approach return AIC values? If so, you should include this model in the AIC comparisons to compare it against the GAM and linear models. The breakpoint analysis just fits another type of model as an alternative.</w:t>
-      </w:r>
-    </w:p>
-  </w:comment>
-  <w:comment w:id="14" w:author="fmueter" w:date="2019-09-22T21:34:00Z" w:initials="f">
-    <w:p>
-      <w:pPr>
-        <w:pStyle w:val="CommentText"/>
-      </w:pPr>
-      <w:r>
-        <w:rPr>
-          <w:rStyle w:val="CommentReference"/>
-        </w:rPr>
-        <w:annotationRef/>
-      </w:r>
-      <w:r>
-        <w:t xml:space="preserve">Did you define these anywhere? I don’t think you need to define the CV as it is a common statistic. </w:t>
-      </w:r>
-    </w:p>
-    <w:p>
-      <w:pPr>
-        <w:pStyle w:val="CommentText"/>
-      </w:pPr>
-    </w:p>
-    <w:p>
-      <w:pPr>
-        <w:pStyle w:val="CommentText"/>
-      </w:pPr>
-      <w:r>
-        <w:t xml:space="preserve">You do need to clarify, however, if you compute the mean and standard deviation over the 16 </w:t>
-      </w:r>
-      <w:proofErr w:type="spellStart"/>
-      <w:r>
-        <w:t>biweek</w:t>
-      </w:r>
-      <w:proofErr w:type="spellEnd"/>
-      <w:r>
-        <w:t xml:space="preserve">/station combinations (4 biweekly vales x 4 stations)? </w:t>
-      </w:r>
-    </w:p>
-  </w:comment>
-  <w:comment w:id="15" w:author="fmueter" w:date="2019-09-22T21:39:00Z" w:initials="f">
-    <w:p>
-      <w:pPr>
-        <w:pStyle w:val="CommentText"/>
-      </w:pPr>
-      <w:r>
-        <w:rPr>
-          <w:rStyle w:val="CommentReference"/>
-        </w:rPr>
-        <w:annotationRef/>
-      </w:r>
-      <w:r>
-        <w:t>This would imply that you computed a CV for each station based on the 4 biweekly CPUE values. I don’t think that is what you did?</w:t>
-      </w:r>
-    </w:p>
-  </w:comment>
-  <w:comment w:id="16" w:author="Justin T Priest (DFG)" w:date="2019-09-07T20:46:00Z" w:initials="JTP">
-    <w:p>
-      <w:pPr>
-        <w:pStyle w:val="CommentText"/>
-      </w:pPr>
-      <w:r>
-        <w:rPr>
-          <w:rStyle w:val="CommentReference"/>
-        </w:rPr>
-        <w:annotationRef/>
-      </w:r>
-      <w:r>
-        <w:t xml:space="preserve">Please check over the model formula that I’ve done this correctly. </w:t>
-      </w:r>
-    </w:p>
-  </w:comment>
-  <w:comment w:id="17" w:author="Justin T Priest (DFG)" w:date="2019-10-08T21:30:00Z" w:initials="JTP">
-    <w:p>
-      <w:pPr>
-        <w:pStyle w:val="CommentText"/>
-      </w:pPr>
-      <w:r>
-        <w:rPr>
-          <w:rStyle w:val="CommentReference"/>
-        </w:rPr>
-        <w:annotationRef/>
-      </w:r>
-      <w:r>
-        <w:t>FM:</w:t>
-      </w:r>
-      <w:r>
-        <w:t xml:space="preserve"> </w:t>
-      </w:r>
-      <w:r>
-        <w:t>If you include the error term, the left-hand side simply becomes ‘species richness’. If you don’t include the error term, you get the expected value / predicted value. I suggest writing it with error term and using ‘Species Richness’ on the left</w:t>
-      </w:r>
-    </w:p>
-  </w:comment>
-  <w:comment w:id="19" w:author="fmueter" w:date="2019-09-23T08:20:00Z" w:initials="f">
-    <w:p>
-      <w:pPr>
-        <w:pStyle w:val="CommentText"/>
-      </w:pPr>
-      <w:r>
-        <w:rPr>
-          <w:rStyle w:val="CommentReference"/>
-        </w:rPr>
-        <w:annotationRef/>
-      </w:r>
-      <w:r>
-        <w:t>Be specific about what estimate you are showing. ‘estimate’ could refer to any model parameter. I only changed that here, be sure to change elsewhere as needed.</w:t>
-      </w:r>
-    </w:p>
-  </w:comment>
-  <w:comment w:id="20" w:author="Justin T Priest (DFG)" w:date="2019-12-07T15:29:00Z" w:initials="JTP">
-    <w:p>
-      <w:pPr>
-        <w:pStyle w:val="CommentText"/>
-      </w:pPr>
-      <w:r>
-        <w:rPr>
-          <w:rStyle w:val="CommentReference"/>
-        </w:rPr>
-        <w:annotationRef/>
-      </w:r>
-      <w:r>
-        <w:t>CHANGE ALL “ESTIMATES” TO “SLOPE” ETC</w:t>
-      </w:r>
-    </w:p>
-  </w:comment>
-  <w:comment w:id="18" w:author="Justin T Priest (DFG)" w:date="2019-09-11T22:01:00Z" w:initials="JTP">
-    <w:p>
-      <w:pPr>
-        <w:pStyle w:val="CommentText"/>
-      </w:pPr>
-      <w:r>
-        <w:rPr>
-          <w:rStyle w:val="CommentReference"/>
-        </w:rPr>
-        <w:annotationRef/>
-      </w:r>
-      <w:r>
-        <w:t>I deal with both elements of the wind vector separately to make it more clearly how and what is changing. Does that work?</w:t>
-      </w:r>
-    </w:p>
-  </w:comment>
-  <w:comment w:id="22" w:author="fmueter" w:date="2019-09-23T09:04:00Z" w:initials="f">
-    <w:p>
-      <w:pPr>
-        <w:pStyle w:val="CommentText"/>
-      </w:pPr>
-      <w:r>
-        <w:rPr>
-          <w:rStyle w:val="CommentReference"/>
-        </w:rPr>
-        <w:annotationRef/>
-      </w:r>
-      <w:r>
-        <w:t xml:space="preserve">What do you mean by “significant associations in abundance”? Do you mean significant trends over time and associations with environmental variables? </w:t>
-      </w:r>
-    </w:p>
-  </w:comment>
-  <w:comment w:id="23" w:author="Scott Raborn" w:date="2019-10-21T08:07:00Z" w:initials="SR">
-    <w:p>
-      <w:pPr>
-        <w:pStyle w:val="CommentText"/>
-      </w:pPr>
-      <w:r>
-        <w:rPr>
-          <w:rStyle w:val="CommentReference"/>
-        </w:rPr>
-        <w:annotationRef/>
-      </w:r>
-      <w:r>
-        <w:t>I know this only proves correlation and suggest causation, but temperature would not depend on their abundances; their abundances would depend on temperature.  Maybe reverse the sentence.</w:t>
-      </w:r>
-    </w:p>
-  </w:comment>
-  <w:comment w:id="24" w:author="Scott Raborn" w:date="2019-10-21T08:14:00Z" w:initials="SR">
-    <w:p>
-      <w:pPr>
-        <w:pStyle w:val="CommentText"/>
-      </w:pPr>
-      <w:r>
-        <w:rPr>
-          <w:rStyle w:val="CommentReference"/>
-        </w:rPr>
-        <w:annotationRef/>
-      </w:r>
-      <w:r>
-        <w:t>Does this contradict the later conclusion that increased easterlies increased salinity? Maybe not.</w:t>
-      </w:r>
-    </w:p>
-  </w:comment>
-  <w:comment w:id="25" w:author="Scott Raborn" w:date="2019-10-21T08:15:00Z" w:initials="SR">
-    <w:p>
-      <w:pPr>
-        <w:pStyle w:val="CommentText"/>
-      </w:pPr>
-      <w:r>
-        <w:rPr>
-          <w:rStyle w:val="CommentReference"/>
-        </w:rPr>
-        <w:annotationRef/>
-      </w:r>
-      <w:r>
-        <w:t>Redundant.</w:t>
-      </w:r>
-    </w:p>
-  </w:comment>
-  <w:comment w:id="26" w:author="Justin Priest" w:date="2019-08-11T16:47:00Z" w:initials="JP">
-    <w:p>
-      <w:pPr>
-        <w:pStyle w:val="CommentText"/>
-      </w:pPr>
-      <w:r>
-        <w:rPr>
-          <w:rStyle w:val="CommentReference"/>
-        </w:rPr>
-        <w:annotationRef/>
-      </w:r>
-      <w:r>
-        <w:t>I would like some citations from Franz and Scott for this section</w:t>
-      </w:r>
-    </w:p>
-  </w:comment>
-  <w:comment w:id="27" w:author="fmueter" w:date="2019-09-23T08:45:00Z" w:initials="f">
-    <w:p>
-      <w:pPr>
-        <w:pStyle w:val="CommentText"/>
-      </w:pPr>
-      <w:r>
-        <w:rPr>
-          <w:rStyle w:val="CommentReference"/>
-        </w:rPr>
-        <w:annotationRef/>
-      </w:r>
-      <w:r>
-        <w:t>Sorry – not sure I can help here. I’m actually not quite sure what the point of this paragraph is as it doesn’t really add much besides that it’s difficult to interpret results and that there is a lot of variability and uncertainty, which should be evident from the results and doesn’t add much to the discussion.</w:t>
-      </w:r>
-    </w:p>
-  </w:comment>
-  <w:comment w:id="28" w:author="Scott Raborn" w:date="2019-10-21T08:16:00Z" w:initials="SR">
-    <w:p>
-      <w:pPr>
-        <w:pStyle w:val="CommentText"/>
-      </w:pPr>
-      <w:r>
-        <w:rPr>
-          <w:rStyle w:val="CommentReference"/>
-        </w:rPr>
-        <w:annotationRef/>
-      </w:r>
-      <w:r>
-        <w:t>I agree.</w:t>
-      </w:r>
-    </w:p>
-  </w:comment>
-  <w:comment w:id="29" w:author="Justin Priest" w:date="2019-08-11T16:50:00Z" w:initials="JP">
-    <w:p>
-      <w:pPr>
-        <w:pStyle w:val="CommentText"/>
-      </w:pPr>
-      <w:r>
-        <w:rPr>
-          <w:rStyle w:val="CommentReference"/>
-        </w:rPr>
-        <w:annotationRef/>
-      </w:r>
-      <w:r>
-        <w:t>I’d like some citations for this paragraph if FM or SR have any</w:t>
-      </w:r>
-    </w:p>
-  </w:comment>
-  <w:comment w:id="30" w:author="fmueter" w:date="2019-09-23T08:52:00Z" w:initials="f">
-    <w:p>
-      <w:pPr>
-        <w:pStyle w:val="CommentText"/>
-      </w:pPr>
-      <w:r>
-        <w:t xml:space="preserve">Your basic argument here, I think, is that the four stations adequately sample the variability across the region of interest and are therefore representative of the Prudhoe Bay study region. </w:t>
-      </w:r>
-      <w:r>
-        <w:rPr>
-          <w:rStyle w:val="CommentReference"/>
-        </w:rPr>
-        <w:annotationRef/>
-      </w:r>
-      <w:r>
-        <w:t>I’m not very familiar with the literature on Prudhoe Bay fish communities to assess whether that is a fair statement.</w:t>
-      </w:r>
-    </w:p>
-  </w:comment>
-  <w:comment w:id="32" w:author="fmueter" w:date="2019-09-02T14:25:00Z" w:initials="f">
-    <w:p>
-      <w:pPr>
-        <w:pStyle w:val="CommentText"/>
-      </w:pPr>
-      <w:r>
-        <w:rPr>
-          <w:rStyle w:val="CommentReference"/>
-        </w:rPr>
-        <w:annotationRef/>
-      </w:r>
-      <w:r>
-        <w:t>Unclear – what is being regressed on what? The caption should be ‘stand-alone’ in the sense that a reader should be able to figure out what was done. It is also confusing in that (as I understand it) three column headers refer to the independent variable in a regression of CPUE(?), whereas one column label refers to the dependent variable regressed on Year (?). These should be clearly distinguished. Perhaps you can add a row at the top for the dependent variable and change CV to Year).</w:t>
-      </w:r>
-    </w:p>
-  </w:comment>
-  <w:comment w:id="33" w:author="Justin T Priest (DFG)" w:date="2019-09-05T19:21:00Z" w:initials="JTP">
-    <w:p>
-      <w:pPr>
-        <w:pStyle w:val="CommentText"/>
-      </w:pPr>
-      <w:r>
-        <w:rPr>
-          <w:rStyle w:val="CommentReference"/>
-        </w:rPr>
-        <w:annotationRef/>
-      </w:r>
-      <w:r>
-        <w:t>JTP double check that this is correctly worded.</w:t>
-      </w:r>
-    </w:p>
-  </w:comment>
-  <w:comment w:id="34" w:author="Justin T Priest (DFG)" w:date="2019-10-08T21:56:00Z" w:initials="JTP">
-    <w:p>
-      <w:pPr>
-        <w:pStyle w:val="CommentText"/>
-      </w:pPr>
-      <w:r>
-        <w:rPr>
-          <w:rStyle w:val="CommentReference"/>
-        </w:rPr>
-        <w:annotationRef/>
-      </w:r>
-      <w:r>
-        <w:t>Double check if this is true.</w:t>
-      </w:r>
-    </w:p>
-  </w:comment>
-  <w:comment w:id="35" w:author="Justin T Priest (DFG)" w:date="2019-10-08T21:57:00Z" w:initials="JTP">
-    <w:p>
-      <w:pPr>
-        <w:pStyle w:val="CommentText"/>
-      </w:pPr>
-      <w:r>
-        <w:rPr>
-          <w:rStyle w:val="CommentReference"/>
-        </w:rPr>
-        <w:annotationRef/>
-      </w:r>
-      <w:r>
-        <w:t>Double check code that this is indeed true</w:t>
+        <w:t>Will need to update this table, replacing “Estimate” with “Slope”. Do not have the raw table with me currently.</w:t>
       </w:r>
     </w:p>
   </w:comment>
@@ -19829,73 +19160,13 @@
 
 <file path=word/commentsExtended.xml><?xml version="1.0" encoding="utf-8"?>
 <w15:commentsEx xmlns:wpc="http://schemas.microsoft.com/office/word/2010/wordprocessingCanvas" xmlns:cx="http://schemas.microsoft.com/office/drawing/2014/chartex" xmlns:cx1="http://schemas.microsoft.com/office/drawing/2015/9/8/chartex" xmlns:cx2="http://schemas.microsoft.com/office/drawing/2015/10/21/chartex" xmlns:cx3="http://schemas.microsoft.com/office/drawing/2016/5/9/chartex" xmlns:cx4="http://schemas.microsoft.com/office/drawing/2016/5/10/chartex" xmlns:cx5="http://schemas.microsoft.com/office/drawing/2016/5/11/chartex" xmlns:cx6="http://schemas.microsoft.com/office/drawing/2016/5/12/chartex" xmlns:cx7="http://schemas.microsoft.com/office/drawing/2016/5/13/chartex" xmlns:cx8="http://schemas.microsoft.com/office/drawing/2016/5/14/chartex" xmlns:mc="http://schemas.openxmlformats.org/markup-compatibility/2006" xmlns:aink="http://schemas.microsoft.com/office/drawing/2016/ink" xmlns:am3d="http://schemas.microsoft.com/office/drawing/2017/model3d" xmlns:o="urn:schemas-microsoft-com:office:office" xmlns:r="http://schemas.openxmlformats.org/officeDocument/2006/relationships" xmlns:m="http://schemas.openxmlformats.org/officeDocument/2006/math" xmlns:v="urn:schemas-microsoft-com:vml" xmlns:wp14="http://schemas.microsoft.com/office/word/2010/wordprocessingDrawing" xmlns:wp="http://schemas.openxmlformats.org/drawingml/2006/wordprocessingDrawing" xmlns:w10="urn:schemas-microsoft-com:office:word" xmlns:w="http://schemas.openxmlformats.org/wordprocessingml/2006/main" xmlns:w14="http://schemas.microsoft.com/office/word/2010/wordml" xmlns:w15="http://schemas.microsoft.com/office/word/2012/wordml" xmlns:w16cid="http://schemas.microsoft.com/office/word/2016/wordml/cid" xmlns:w16se="http://schemas.microsoft.com/office/word/2015/wordml/symex" xmlns:wpg="http://schemas.microsoft.com/office/word/2010/wordprocessingGroup" xmlns:wpi="http://schemas.microsoft.com/office/word/2010/wordprocessingInk" xmlns:wne="http://schemas.microsoft.com/office/word/2006/wordml" xmlns:wps="http://schemas.microsoft.com/office/word/2010/wordprocessingShape" mc:Ignorable="w14 w15 w16se w16cid wp14">
-  <w15:commentEx w15:paraId="41F31483" w15:done="0"/>
-  <w15:commentEx w15:paraId="0E7A60FA" w15:done="0"/>
-  <w15:commentEx w15:paraId="6D22090A" w15:paraIdParent="0E7A60FA" w15:done="0"/>
-  <w15:commentEx w15:paraId="64F90C63" w15:done="0"/>
-  <w15:commentEx w15:paraId="07211D74" w15:done="0"/>
-  <w15:commentEx w15:paraId="6C2942AF" w15:paraIdParent="07211D74" w15:done="0"/>
-  <w15:commentEx w15:paraId="2C36AB39" w15:done="0"/>
-  <w15:commentEx w15:paraId="00C67047" w15:done="0"/>
-  <w15:commentEx w15:paraId="38576C6B" w15:done="0"/>
-  <w15:commentEx w15:paraId="58DD1141" w15:done="0"/>
-  <w15:commentEx w15:paraId="18C20E11" w15:done="0"/>
-  <w15:commentEx w15:paraId="38511F71" w15:done="0"/>
-  <w15:commentEx w15:paraId="1B30072C" w15:done="0"/>
-  <w15:commentEx w15:paraId="1B84547B" w15:done="0"/>
-  <w15:commentEx w15:paraId="5EBE8350" w15:paraIdParent="1B84547B" w15:done="0"/>
-  <w15:commentEx w15:paraId="1A9A4A54" w15:done="0"/>
-  <w15:commentEx w15:paraId="654049A4" w15:paraIdParent="1A9A4A54" w15:done="0"/>
-  <w15:commentEx w15:paraId="710E7776" w15:done="0"/>
-  <w15:commentEx w15:paraId="41EC3E45" w15:done="0"/>
-  <w15:commentEx w15:paraId="31FB22B5" w15:done="0"/>
-  <w15:commentEx w15:paraId="0FCBB7D1" w15:done="0"/>
-  <w15:commentEx w15:paraId="3981032B" w15:done="0"/>
-  <w15:commentEx w15:paraId="2A4069D3" w15:done="0"/>
-  <w15:commentEx w15:paraId="04288538" w15:paraIdParent="2A4069D3" w15:done="0"/>
-  <w15:commentEx w15:paraId="218B6659" w15:paraIdParent="2A4069D3" w15:done="0"/>
-  <w15:commentEx w15:paraId="76203A57" w15:done="0"/>
-  <w15:commentEx w15:paraId="4D6B24E0" w15:paraIdParent="76203A57" w15:done="0"/>
-  <w15:commentEx w15:paraId="522B6196" w15:done="0"/>
-  <w15:commentEx w15:paraId="56B370BF" w15:paraIdParent="522B6196" w15:done="0"/>
-  <w15:commentEx w15:paraId="79EC9AF4" w15:done="0"/>
-  <w15:commentEx w15:paraId="502C1968" w15:done="0"/>
+  <w15:commentEx w15:paraId="1D48D02E" w15:done="0"/>
 </w15:commentsEx>
 </file>
 
 <file path=word/commentsIds.xml><?xml version="1.0" encoding="utf-8"?>
 <w16cid:commentsIds xmlns:wpc="http://schemas.microsoft.com/office/word/2010/wordprocessingCanvas" xmlns:cx="http://schemas.microsoft.com/office/drawing/2014/chartex" xmlns:cx1="http://schemas.microsoft.com/office/drawing/2015/9/8/chartex" xmlns:cx2="http://schemas.microsoft.com/office/drawing/2015/10/21/chartex" xmlns:cx3="http://schemas.microsoft.com/office/drawing/2016/5/9/chartex" xmlns:cx4="http://schemas.microsoft.com/office/drawing/2016/5/10/chartex" xmlns:cx5="http://schemas.microsoft.com/office/drawing/2016/5/11/chartex" xmlns:cx6="http://schemas.microsoft.com/office/drawing/2016/5/12/chartex" xmlns:cx7="http://schemas.microsoft.com/office/drawing/2016/5/13/chartex" xmlns:cx8="http://schemas.microsoft.com/office/drawing/2016/5/14/chartex" xmlns:mc="http://schemas.openxmlformats.org/markup-compatibility/2006" xmlns:aink="http://schemas.microsoft.com/office/drawing/2016/ink" xmlns:am3d="http://schemas.microsoft.com/office/drawing/2017/model3d" xmlns:o="urn:schemas-microsoft-com:office:office" xmlns:r="http://schemas.openxmlformats.org/officeDocument/2006/relationships" xmlns:m="http://schemas.openxmlformats.org/officeDocument/2006/math" xmlns:v="urn:schemas-microsoft-com:vml" xmlns:wp14="http://schemas.microsoft.com/office/word/2010/wordprocessingDrawing" xmlns:wp="http://schemas.openxmlformats.org/drawingml/2006/wordprocessingDrawing" xmlns:w10="urn:schemas-microsoft-com:office:word" xmlns:w="http://schemas.openxmlformats.org/wordprocessingml/2006/main" xmlns:w14="http://schemas.microsoft.com/office/word/2010/wordml" xmlns:w15="http://schemas.microsoft.com/office/word/2012/wordml" xmlns:w16cid="http://schemas.microsoft.com/office/word/2016/wordml/cid" xmlns:w16se="http://schemas.microsoft.com/office/word/2015/wordml/symex" xmlns:wpg="http://schemas.microsoft.com/office/word/2010/wordprocessingGroup" xmlns:wpi="http://schemas.microsoft.com/office/word/2010/wordprocessingInk" xmlns:wne="http://schemas.microsoft.com/office/word/2006/wordml" xmlns:wps="http://schemas.microsoft.com/office/word/2010/wordprocessingShape" mc:Ignorable="w14 w15 w16se w16cid wp14">
-  <w16cid:commentId w16cid:paraId="41F31483" w16cid:durableId="2157DD42"/>
-  <w16cid:commentId w16cid:paraId="0E7A60FA" w16cid:durableId="2157DDBD"/>
-  <w16cid:commentId w16cid:paraId="6D22090A" w16cid:durableId="219628EC"/>
-  <w16cid:commentId w16cid:paraId="64F90C63" w16cid:durableId="21962ACC"/>
-  <w16cid:commentId w16cid:paraId="07211D74" w16cid:durableId="2117D6D6"/>
-  <w16cid:commentId w16cid:paraId="6C2942AF" w16cid:durableId="211BF9B6"/>
-  <w16cid:commentId w16cid:paraId="2C36AB39" w16cid:durableId="2157E063"/>
-  <w16cid:commentId w16cid:paraId="00C67047" w16cid:durableId="2157E0D2"/>
-  <w16cid:commentId w16cid:paraId="38576C6B" w16cid:durableId="21477BD1"/>
-  <w16cid:commentId w16cid:paraId="58DD1141" w16cid:durableId="21477BD2"/>
-  <w16cid:commentId w16cid:paraId="18C20E11" w16cid:durableId="21477BD3"/>
-  <w16cid:commentId w16cid:paraId="38511F71" w16cid:durableId="21477BD5"/>
-  <w16cid:commentId w16cid:paraId="1B30072C" w16cid:durableId="21477BD6"/>
-  <w16cid:commentId w16cid:paraId="1B84547B" w16cid:durableId="211E95A5"/>
-  <w16cid:commentId w16cid:paraId="5EBE8350" w16cid:durableId="21477E61"/>
-  <w16cid:commentId w16cid:paraId="1A9A4A54" w16cid:durableId="21477BDF"/>
-  <w16cid:commentId w16cid:paraId="654049A4" w16cid:durableId="219643D9"/>
-  <w16cid:commentId w16cid:paraId="710E7776" w16cid:durableId="2123ED1C"/>
-  <w16cid:commentId w16cid:paraId="41EC3E45" w16cid:durableId="21477BE1"/>
-  <w16cid:commentId w16cid:paraId="31FB22B5" w16cid:durableId="2157E5C6"/>
-  <w16cid:commentId w16cid:paraId="0FCBB7D1" w16cid:durableId="2157E748"/>
-  <w16cid:commentId w16cid:paraId="3981032B" w16cid:durableId="2157E7B6"/>
-  <w16cid:commentId w16cid:paraId="2A4069D3" w16cid:durableId="20FAC515"/>
-  <w16cid:commentId w16cid:paraId="04288538" w16cid:durableId="2157DB20"/>
-  <w16cid:commentId w16cid:paraId="218B6659" w16cid:durableId="2157E7F2"/>
-  <w16cid:commentId w16cid:paraId="76203A57" w16cid:durableId="20FAC5DF"/>
-  <w16cid:commentId w16cid:paraId="4D6B24E0" w16cid:durableId="21477BE5"/>
-  <w16cid:commentId w16cid:paraId="522B6196" w16cid:durableId="2117D6E9"/>
-  <w16cid:commentId w16cid:paraId="56B370BF" w16cid:durableId="211BDEB6"/>
-  <w16cid:commentId w16cid:paraId="79EC9AF4" w16cid:durableId="21478497"/>
-  <w16cid:commentId w16cid:paraId="502C1968" w16cid:durableId="214784D0"/>
+  <w16cid:commentId w16cid:paraId="1D48D02E" w16cid:durableId="21CFE9C3"/>
 </w16cid:commentsIds>
 </file>
 
@@ -20403,17 +19674,8 @@
 
 <file path=word/people.xml><?xml version="1.0" encoding="utf-8"?>
 <w15:people xmlns:wpc="http://schemas.microsoft.com/office/word/2010/wordprocessingCanvas" xmlns:cx="http://schemas.microsoft.com/office/drawing/2014/chartex" xmlns:cx1="http://schemas.microsoft.com/office/drawing/2015/9/8/chartex" xmlns:cx2="http://schemas.microsoft.com/office/drawing/2015/10/21/chartex" xmlns:cx3="http://schemas.microsoft.com/office/drawing/2016/5/9/chartex" xmlns:cx4="http://schemas.microsoft.com/office/drawing/2016/5/10/chartex" xmlns:cx5="http://schemas.microsoft.com/office/drawing/2016/5/11/chartex" xmlns:cx6="http://schemas.microsoft.com/office/drawing/2016/5/12/chartex" xmlns:cx7="http://schemas.microsoft.com/office/drawing/2016/5/13/chartex" xmlns:cx8="http://schemas.microsoft.com/office/drawing/2016/5/14/chartex" xmlns:mc="http://schemas.openxmlformats.org/markup-compatibility/2006" xmlns:aink="http://schemas.microsoft.com/office/drawing/2016/ink" xmlns:am3d="http://schemas.microsoft.com/office/drawing/2017/model3d" xmlns:o="urn:schemas-microsoft-com:office:office" xmlns:r="http://schemas.openxmlformats.org/officeDocument/2006/relationships" xmlns:m="http://schemas.openxmlformats.org/officeDocument/2006/math" xmlns:v="urn:schemas-microsoft-com:vml" xmlns:wp14="http://schemas.microsoft.com/office/word/2010/wordprocessingDrawing" xmlns:wp="http://schemas.openxmlformats.org/drawingml/2006/wordprocessingDrawing" xmlns:w10="urn:schemas-microsoft-com:office:word" xmlns:w="http://schemas.openxmlformats.org/wordprocessingml/2006/main" xmlns:w14="http://schemas.microsoft.com/office/word/2010/wordml" xmlns:w15="http://schemas.microsoft.com/office/word/2012/wordml" xmlns:w16cid="http://schemas.microsoft.com/office/word/2016/wordml/cid" xmlns:w16se="http://schemas.microsoft.com/office/word/2015/wordml/symex" xmlns:wpg="http://schemas.microsoft.com/office/word/2010/wordprocessingGroup" xmlns:wpi="http://schemas.microsoft.com/office/word/2010/wordprocessingInk" xmlns:wne="http://schemas.microsoft.com/office/word/2006/wordml" xmlns:wps="http://schemas.microsoft.com/office/word/2010/wordprocessingShape" mc:Ignorable="w14 w15 w16se w16cid wp14">
-  <w15:person w15:author="Scott Raborn">
-    <w15:presenceInfo w15:providerId="Windows Live" w15:userId="3a523d27a6433c2b"/>
-  </w15:person>
   <w15:person w15:author="Justin T Priest (DFG)">
     <w15:presenceInfo w15:providerId="None" w15:userId="Justin T Priest (DFG)"/>
-  </w15:person>
-  <w15:person w15:author="fmueter">
-    <w15:presenceInfo w15:providerId="None" w15:userId="fmueter"/>
-  </w15:person>
-  <w15:person w15:author="Justin Priest">
-    <w15:presenceInfo w15:providerId="Windows Live" w15:userId="3f8f0f2990fdd95b"/>
   </w15:person>
 </w15:people>
 </file>
@@ -21515,7 +20777,7 @@
 </file>
 
 <file path=customXml/itemProps1.xml><?xml version="1.0" encoding="utf-8"?>
-<ds:datastoreItem xmlns:ds="http://schemas.openxmlformats.org/officeDocument/2006/customXml" ds:itemID="{06C97134-D1C0-4F98-A8FC-95DF5BCA4A64}">
+<ds:datastoreItem xmlns:ds="http://schemas.openxmlformats.org/officeDocument/2006/customXml" ds:itemID="{86956EB3-EAE1-41B7-8404-C58D9FCA6E7B}">
   <ds:schemaRefs>
     <ds:schemaRef ds:uri="http://schemas.openxmlformats.org/officeDocument/2006/bibliography"/>
   </ds:schemaRefs>

</xml_diff>

<commit_message>
Updated draft to committee Addressed TS review comments Table updated
</commit_message>
<xml_diff>
--- a/Chapter1.docx
+++ b/Chapter1.docx
@@ -1,6 +1,6 @@
 
 <file path=word/document.xml><?xml version="1.0" encoding="utf-8"?>
-<w:document xmlns:wpc="http://schemas.microsoft.com/office/word/2010/wordprocessingCanvas" xmlns:cx="http://schemas.microsoft.com/office/drawing/2014/chartex" xmlns:cx1="http://schemas.microsoft.com/office/drawing/2015/9/8/chartex" xmlns:cx2="http://schemas.microsoft.com/office/drawing/2015/10/21/chartex" xmlns:cx3="http://schemas.microsoft.com/office/drawing/2016/5/9/chartex" xmlns:cx4="http://schemas.microsoft.com/office/drawing/2016/5/10/chartex" xmlns:cx5="http://schemas.microsoft.com/office/drawing/2016/5/11/chartex" xmlns:cx6="http://schemas.microsoft.com/office/drawing/2016/5/12/chartex" xmlns:cx7="http://schemas.microsoft.com/office/drawing/2016/5/13/chartex" xmlns:cx8="http://schemas.microsoft.com/office/drawing/2016/5/14/chartex" xmlns:mc="http://schemas.openxmlformats.org/markup-compatibility/2006" xmlns:aink="http://schemas.microsoft.com/office/drawing/2016/ink" xmlns:am3d="http://schemas.microsoft.com/office/drawing/2017/model3d" xmlns:o="urn:schemas-microsoft-com:office:office" xmlns:r="http://schemas.openxmlformats.org/officeDocument/2006/relationships" xmlns:m="http://schemas.openxmlformats.org/officeDocument/2006/math" xmlns:v="urn:schemas-microsoft-com:vml" xmlns:wp14="http://schemas.microsoft.com/office/word/2010/wordprocessingDrawing" xmlns:wp="http://schemas.openxmlformats.org/drawingml/2006/wordprocessingDrawing" xmlns:w10="urn:schemas-microsoft-com:office:word" xmlns:w="http://schemas.openxmlformats.org/wordprocessingml/2006/main" xmlns:w14="http://schemas.microsoft.com/office/word/2010/wordml" xmlns:w15="http://schemas.microsoft.com/office/word/2012/wordml" xmlns:w16cid="http://schemas.microsoft.com/office/word/2016/wordml/cid" xmlns:w16se="http://schemas.microsoft.com/office/word/2015/wordml/symex" xmlns:wpg="http://schemas.microsoft.com/office/word/2010/wordprocessingGroup" xmlns:wpi="http://schemas.microsoft.com/office/word/2010/wordprocessingInk" xmlns:wne="http://schemas.microsoft.com/office/word/2006/wordml" xmlns:wps="http://schemas.microsoft.com/office/word/2010/wordprocessingShape" mc:Ignorable="w14 w15 w16se w16cid wp14">
+<w:document xmlns:wpc="http://schemas.microsoft.com/office/word/2010/wordprocessingCanvas" xmlns:cx="http://schemas.microsoft.com/office/drawing/2014/chartex" xmlns:cx1="http://schemas.microsoft.com/office/drawing/2015/9/8/chartex" xmlns:cx2="http://schemas.microsoft.com/office/drawing/2015/10/21/chartex" xmlns:cx3="http://schemas.microsoft.com/office/drawing/2016/5/9/chartex" xmlns:cx4="http://schemas.microsoft.com/office/drawing/2016/5/10/chartex" xmlns:cx5="http://schemas.microsoft.com/office/drawing/2016/5/11/chartex" xmlns:cx6="http://schemas.microsoft.com/office/drawing/2016/5/12/chartex" xmlns:cx7="http://schemas.microsoft.com/office/drawing/2016/5/13/chartex" xmlns:cx8="http://schemas.microsoft.com/office/drawing/2016/5/14/chartex" xmlns:mc="http://schemas.openxmlformats.org/markup-compatibility/2006" xmlns:aink="http://schemas.microsoft.com/office/drawing/2016/ink" xmlns:am3d="http://schemas.microsoft.com/office/drawing/2017/model3d" xmlns:o="urn:schemas-microsoft-com:office:office" xmlns:r="http://schemas.openxmlformats.org/officeDocument/2006/relationships" xmlns:m="http://schemas.openxmlformats.org/officeDocument/2006/math" xmlns:v="urn:schemas-microsoft-com:vml" xmlns:wp14="http://schemas.microsoft.com/office/word/2010/wordprocessingDrawing" xmlns:wp="http://schemas.openxmlformats.org/drawingml/2006/wordprocessingDrawing" xmlns:w10="urn:schemas-microsoft-com:office:word" xmlns:w="http://schemas.openxmlformats.org/wordprocessingml/2006/main" xmlns:w14="http://schemas.microsoft.com/office/word/2010/wordml" xmlns:w15="http://schemas.microsoft.com/office/word/2012/wordml" xmlns:w16cex="http://schemas.microsoft.com/office/word/2018/wordml/cex" xmlns:w16cid="http://schemas.microsoft.com/office/word/2016/wordml/cid" xmlns:w16="http://schemas.microsoft.com/office/word/2018/wordml" xmlns:w16se="http://schemas.microsoft.com/office/word/2015/wordml/symex" xmlns:wpg="http://schemas.microsoft.com/office/word/2010/wordprocessingGroup" xmlns:wpi="http://schemas.microsoft.com/office/word/2010/wordprocessingInk" xmlns:wne="http://schemas.microsoft.com/office/word/2006/wordml" xmlns:wps="http://schemas.microsoft.com/office/word/2010/wordprocessingShape" mc:Ignorable="w14 w15 w16se w16cid w16 w16cex wp14">
   <w:body>
     <w:p>
       <w:pPr>
@@ -37,6 +37,18 @@
         <w:t>1</w:t>
       </w:r>
       <w:r>
+        <w:rPr>
+          <w:vertAlign w:val="superscript"/>
+        </w:rPr>
+        <w:t>,</w:t>
+      </w:r>
+      <w:r>
+        <w:rPr>
+          <w:vertAlign w:val="superscript"/>
+        </w:rPr>
+        <w:t>†</w:t>
+      </w:r>
+      <w:r>
         <w:t xml:space="preserve">, </w:t>
       </w:r>
       <w:r>
@@ -116,430 +128,401 @@
       </w:r>
       <w:r>
         <w:t>USA</w:t>
-      </w:r>
-    </w:p>
-    <w:p>
-      <w:r>
-        <w:t xml:space="preserve">Corresponding author: Justin Priest, </w:t>
-      </w:r>
-      <w:r>
-        <w:t>justin.priest@alaska.gov</w:t>
       </w:r>
     </w:p>
     <w:p/>
     <w:p>
-      <w:pPr>
-        <w:pStyle w:val="Heading1"/>
-      </w:pPr>
-      <w:r>
-        <w:t>Abstract</w:t>
+      <w:r>
+        <w:t xml:space="preserve">Corresponding author: Justin Priest, </w:t>
+      </w:r>
+      <w:r>
+        <w:t>justin.priest@alaska.gov</w:t>
       </w:r>
     </w:p>
     <w:p>
       <w:r>
-        <w:t xml:space="preserve">Nearshore fish communities </w:t>
-      </w:r>
-      <w:r>
-        <w:t>comprise</w:t>
-      </w:r>
-      <w:r>
-        <w:t xml:space="preserve"> a fundamental part of Arctic marine ecosystem</w:t>
-      </w:r>
-      <w:r>
-        <w:t>s</w:t>
-      </w:r>
-      <w:r>
-        <w:t xml:space="preserve"> </w:t>
-      </w:r>
-      <w:r>
-        <w:t xml:space="preserve">and serve </w:t>
-      </w:r>
-      <w:r>
-        <w:t>as an important subsistence resource. As chang</w:t>
-      </w:r>
-      <w:r>
-        <w:t>ing climate conditions</w:t>
-      </w:r>
-      <w:r>
-        <w:t xml:space="preserve"> affect Arctic waters, nearshore fish communities may also shift; however, how these communities will respond to climate change is not well understood. This </w:t>
-      </w:r>
-      <w:r>
-        <w:t>study</w:t>
-      </w:r>
-      <w:r>
-        <w:t xml:space="preserve"> summarizes trends from a </w:t>
-      </w:r>
-      <w:r>
-        <w:t xml:space="preserve">unique </w:t>
-      </w:r>
-      <w:r>
-        <w:t xml:space="preserve">long-term (2001–2018) nearshore </w:t>
-      </w:r>
-      <w:r>
-        <w:t xml:space="preserve">fish </w:t>
-      </w:r>
-      <w:r>
-        <w:t xml:space="preserve">sampling program in Prudhoe Bay, Alaska, </w:t>
-      </w:r>
-      <w:r>
-        <w:t>in</w:t>
-      </w:r>
-      <w:r>
-        <w:t xml:space="preserve"> the </w:t>
-      </w:r>
-      <w:r>
-        <w:t xml:space="preserve">central </w:t>
-      </w:r>
-      <w:r>
-        <w:t xml:space="preserve">Beaufort Sea. Abundance data </w:t>
-      </w:r>
-      <w:r>
-        <w:t>(</w:t>
-      </w:r>
-      <w:r>
-        <w:rPr>
-          <w:i/>
-        </w:rPr>
+        <w:t xml:space="preserve">Please cite as: Priest JT, </w:t>
+      </w:r>
+      <w:proofErr w:type="spellStart"/>
+      <w:r>
+        <w:t>Mueter</w:t>
+      </w:r>
+      <w:proofErr w:type="spellEnd"/>
+      <w:r>
+        <w:t xml:space="preserve"> FJ, Raborn SW, Sutton TM (XXXX) </w:t>
+      </w:r>
+      <w:r>
+        <w:t xml:space="preserve">Effects of </w:t>
+      </w:r>
+      <w:r>
+        <w:t>e</w:t>
+      </w:r>
+      <w:r>
+        <w:t xml:space="preserve">nvironmental </w:t>
+      </w:r>
+      <w:r>
+        <w:t>v</w:t>
+      </w:r>
+      <w:r>
+        <w:t xml:space="preserve">ariables on a </w:t>
+      </w:r>
+      <w:r>
         <w:t>n</w:t>
       </w:r>
       <w:r>
-        <w:t xml:space="preserve"> = 1.78 million fish) </w:t>
-      </w:r>
-      <w:r>
-        <w:t>from daily sampling (July–August) at four stationary sampling locations show</w:t>
-      </w:r>
-      <w:r>
-        <w:t>ed</w:t>
-      </w:r>
-      <w:r>
-        <w:t xml:space="preserve"> distinct shifts in fish communit</w:t>
-      </w:r>
-      <w:r>
-        <w:t>y metrics</w:t>
-      </w:r>
-      <w:r>
-        <w:t>. Since 2001, annual species richness has significantly increased</w:t>
-      </w:r>
-      <w:r>
-        <w:t xml:space="preserve"> by approximately one species</w:t>
-      </w:r>
-      <w:r>
-        <w:t xml:space="preserve"> </w:t>
-      </w:r>
-      <w:r>
-        <w:t xml:space="preserve">per decade </w:t>
-      </w:r>
-      <w:r>
-        <w:t>(p =</w:t>
-      </w:r>
-      <w:r>
-        <w:t xml:space="preserve"> </w:t>
-      </w:r>
-      <w:r>
-        <w:t>0.00</w:t>
-      </w:r>
-      <w:r>
-        <w:t>4</w:t>
-      </w:r>
-      <w:r>
-        <w:t>)</w:t>
-      </w:r>
-      <w:r>
-        <w:t xml:space="preserve"> while </w:t>
-      </w:r>
-      <w:r>
-        <w:lastRenderedPageBreak/>
-        <w:t>water temperature has warmed by approximately 1.4</w:t>
-      </w:r>
-      <w:r>
-        <w:rPr>
-          <w:rFonts w:cs="Times New Roman"/>
-        </w:rPr>
-        <w:t>°</w:t>
-      </w:r>
-      <w:r>
-        <w:t>C (p &lt;0.001)</w:t>
-      </w:r>
-      <w:r>
-        <w:t xml:space="preserve">. Results from </w:t>
-      </w:r>
-      <w:r>
-        <w:t xml:space="preserve">non-metric </w:t>
-      </w:r>
-      <w:r>
-        <w:t>multi-</w:t>
-      </w:r>
-      <w:r>
-        <w:t xml:space="preserve">dimensional scaling (nMDS) and Permutational Analysis of Variance (PERMANOVA) </w:t>
-      </w:r>
-      <w:r>
-        <w:t xml:space="preserve">models </w:t>
-      </w:r>
-      <w:r>
-        <w:t>indicated</w:t>
-      </w:r>
-      <w:r>
-        <w:t xml:space="preserve"> that species composition </w:t>
-      </w:r>
-      <w:r>
-        <w:t>based</w:t>
-      </w:r>
-      <w:r>
-        <w:t xml:space="preserve"> on biweekly catch data </w:t>
-      </w:r>
-      <w:r>
-        <w:t xml:space="preserve">has </w:t>
-      </w:r>
-      <w:r>
-        <w:t xml:space="preserve">significantly </w:t>
-      </w:r>
-      <w:r>
-        <w:t xml:space="preserve">changed </w:t>
-      </w:r>
-      <w:r>
-        <w:t xml:space="preserve">across years with distinct variations </w:t>
-      </w:r>
-      <w:r>
-        <w:t>among</w:t>
-      </w:r>
-      <w:r>
-        <w:t xml:space="preserve"> sample locations</w:t>
-      </w:r>
-      <w:r>
-        <w:t xml:space="preserve"> and</w:t>
-      </w:r>
-      <w:r>
-        <w:t xml:space="preserve"> throughout the season. </w:t>
-      </w:r>
-      <w:r>
-        <w:t>S</w:t>
-      </w:r>
-      <w:r>
-        <w:t>alinity</w:t>
-      </w:r>
-      <w:r>
-        <w:t xml:space="preserve"> and water</w:t>
-      </w:r>
-      <w:r>
-        <w:t xml:space="preserve"> temperature significantly affected </w:t>
-      </w:r>
-      <w:r>
-        <w:t xml:space="preserve">multivariate </w:t>
-      </w:r>
-      <w:r>
-        <w:t>species composition</w:t>
-      </w:r>
-      <w:r>
-        <w:t xml:space="preserve">; univariate species models showed that </w:t>
-      </w:r>
-      <w:r>
-        <w:t xml:space="preserve">the abundances of </w:t>
-      </w:r>
-      <w:r>
-        <w:t xml:space="preserve">five species changed </w:t>
-      </w:r>
-      <w:r>
-        <w:t xml:space="preserve">significantly </w:t>
-      </w:r>
-      <w:r>
-        <w:t>over time and were associated with changes in water temperature and salinity</w:t>
-      </w:r>
-      <w:r>
-        <w:t xml:space="preserve">. </w:t>
-      </w:r>
-      <w:r>
-        <w:t>The</w:t>
-      </w:r>
-      <w:r>
-        <w:t xml:space="preserve"> species </w:t>
-      </w:r>
-      <w:r>
-        <w:t xml:space="preserve">positively associated with </w:t>
-      </w:r>
-      <w:r>
-        <w:t xml:space="preserve">shifts in the aquatic environment appear to be eurythermic </w:t>
-      </w:r>
-      <w:r>
-        <w:t>and/</w:t>
-      </w:r>
-      <w:r>
-        <w:t>or euryhaline generalist species</w:t>
-      </w:r>
-      <w:r>
-        <w:t xml:space="preserve"> such as Broad Whitefish </w:t>
-      </w:r>
-      <w:proofErr w:type="spellStart"/>
-      <w:r>
-        <w:rPr>
-          <w:i/>
-        </w:rPr>
-        <w:t>Coregonus</w:t>
-      </w:r>
-      <w:proofErr w:type="spellEnd"/>
-      <w:r>
-        <w:rPr>
-          <w:i/>
-        </w:rPr>
-        <w:t xml:space="preserve"> nasus</w:t>
-      </w:r>
-      <w:r>
-        <w:t xml:space="preserve"> </w:t>
-      </w:r>
-      <w:r>
-        <w:t xml:space="preserve">and Saffron Cod </w:t>
-      </w:r>
-      <w:proofErr w:type="spellStart"/>
-      <w:r>
-        <w:rPr>
-          <w:i/>
-        </w:rPr>
-        <w:t>Eleginus</w:t>
-      </w:r>
-      <w:proofErr w:type="spellEnd"/>
-      <w:r>
-        <w:rPr>
-          <w:i/>
-        </w:rPr>
-        <w:t xml:space="preserve"> </w:t>
-      </w:r>
-      <w:proofErr w:type="spellStart"/>
-      <w:r>
-        <w:rPr>
-          <w:i/>
-        </w:rPr>
-        <w:t>gracilis</w:t>
-      </w:r>
-      <w:proofErr w:type="spellEnd"/>
-      <w:r>
-        <w:t>.</w:t>
-      </w:r>
-      <w:r>
-        <w:t xml:space="preserve"> </w:t>
-      </w:r>
-      <w:r>
-        <w:t>Such</w:t>
-      </w:r>
-      <w:r>
-        <w:t xml:space="preserve"> pattern</w:t>
-      </w:r>
-      <w:r>
-        <w:t>s</w:t>
-      </w:r>
-      <w:r>
-        <w:t xml:space="preserve"> of altered species compositions </w:t>
-      </w:r>
-      <w:r>
-        <w:t xml:space="preserve">demonstrate that continued long-term changes in environmental conditions will likely favor generalist species, potentially causing substantial shifts within the Arctic nearshore ecosystem. </w:t>
+        <w:t xml:space="preserve">earshore Arctic </w:t>
+      </w:r>
+      <w:r>
+        <w:t>f</w:t>
+      </w:r>
+      <w:r>
+        <w:t xml:space="preserve">ish </w:t>
+      </w:r>
+      <w:r>
+        <w:t>c</w:t>
+      </w:r>
+      <w:r>
+        <w:t>ommunity, 2001–2018</w:t>
+      </w:r>
+      <w:r>
+        <w:t>. Polar Biol</w:t>
       </w:r>
     </w:p>
     <w:p/>
     <w:p>
-      <w:r>
-        <w:t>Keywords</w:t>
-      </w:r>
-      <w:r>
-        <w:t xml:space="preserve">: </w:t>
-      </w:r>
-      <w:r>
-        <w:t>Beaufort Sea</w:t>
-      </w:r>
-      <w:r>
-        <w:t xml:space="preserve">, Nearshore fishes, Community </w:t>
-      </w:r>
-      <w:r>
-        <w:t>a</w:t>
-      </w:r>
-      <w:r>
-        <w:t>ssemblage, Abundance changes, Species richness</w:t>
+      <w:pPr>
+        <w:pStyle w:val="Heading1"/>
+      </w:pPr>
+      <w:r>
+        <w:t>Abstract</w:t>
+      </w:r>
+    </w:p>
+    <w:p>
+      <w:r>
+        <w:t xml:space="preserve">Nearshore fish communities </w:t>
+      </w:r>
+      <w:r>
+        <w:t>comprise</w:t>
+      </w:r>
+      <w:r>
+        <w:t xml:space="preserve"> a fundamental </w:t>
+      </w:r>
+      <w:r>
+        <w:t>component</w:t>
+      </w:r>
+      <w:r>
+        <w:t xml:space="preserve"> of Arctic marine ecosystem</w:t>
+      </w:r>
+      <w:r>
+        <w:t>s</w:t>
+      </w:r>
+      <w:r>
+        <w:t xml:space="preserve"> </w:t>
+      </w:r>
+      <w:r>
+        <w:t xml:space="preserve">and serve </w:t>
+      </w:r>
+      <w:r>
+        <w:t>as an important subsistence resource. As chang</w:t>
+      </w:r>
+      <w:r>
+        <w:t>ing climate conditions</w:t>
+      </w:r>
+      <w:r>
+        <w:t xml:space="preserve"> affect Arctic waters, nearshore fish communities may also shift; however, how these communities will </w:t>
+      </w:r>
+      <w:r>
+        <w:lastRenderedPageBreak/>
+        <w:t xml:space="preserve">respond to climate change is not well understood. This </w:t>
+      </w:r>
+      <w:r>
+        <w:t>study</w:t>
+      </w:r>
+      <w:r>
+        <w:t xml:space="preserve"> summarizes trends from a long-term (2001–2018) nearshore </w:t>
+      </w:r>
+      <w:r>
+        <w:t xml:space="preserve">fish </w:t>
+      </w:r>
+      <w:r>
+        <w:t xml:space="preserve">sampling program in Prudhoe Bay, Alaska, </w:t>
+      </w:r>
+      <w:r>
+        <w:t>in</w:t>
+      </w:r>
+      <w:r>
+        <w:t xml:space="preserve"> the </w:t>
+      </w:r>
+      <w:r>
+        <w:t xml:space="preserve">central </w:t>
+      </w:r>
+      <w:r>
+        <w:t xml:space="preserve">Beaufort Sea. Abundance data </w:t>
+      </w:r>
+      <w:r>
+        <w:t>(</w:t>
+      </w:r>
+      <w:r>
+        <w:rPr>
+          <w:i/>
+        </w:rPr>
+        <w:t>n</w:t>
+      </w:r>
+      <w:r>
+        <w:t xml:space="preserve"> = 1.78 million fish) </w:t>
+      </w:r>
+      <w:r>
+        <w:t>from daily sampling (July–August) at four stationary sampling locations show</w:t>
+      </w:r>
+      <w:r>
+        <w:t>ed</w:t>
+      </w:r>
+      <w:r>
+        <w:t xml:space="preserve"> distinct shifts in fish communit</w:t>
+      </w:r>
+      <w:r>
+        <w:t>y metrics</w:t>
+      </w:r>
+      <w:r>
+        <w:t>. Since 2001, annual species richness has significantly increased</w:t>
+      </w:r>
+      <w:r>
+        <w:t xml:space="preserve"> by approximately one species</w:t>
+      </w:r>
+      <w:r>
+        <w:t xml:space="preserve"> </w:t>
+      </w:r>
+      <w:r>
+        <w:t xml:space="preserve">per decade </w:t>
+      </w:r>
+      <w:r>
+        <w:t>(p =</w:t>
+      </w:r>
+      <w:r>
+        <w:t xml:space="preserve"> </w:t>
+      </w:r>
+      <w:r>
+        <w:t>0.00</w:t>
+      </w:r>
+      <w:r>
+        <w:t>4</w:t>
+      </w:r>
+      <w:r>
+        <w:t>)</w:t>
+      </w:r>
+      <w:r>
+        <w:t xml:space="preserve"> while water temperature has warmed by approximately 1.4</w:t>
+      </w:r>
+      <w:r>
+        <w:rPr>
+          <w:rFonts w:cs="Times New Roman"/>
+        </w:rPr>
+        <w:t>°</w:t>
+      </w:r>
+      <w:r>
+        <w:t>C (p &lt;0.001)</w:t>
+      </w:r>
+      <w:r>
+        <w:t xml:space="preserve">. Results from </w:t>
+      </w:r>
+      <w:r>
+        <w:t xml:space="preserve">non-metric </w:t>
+      </w:r>
+      <w:r>
+        <w:t>multi-</w:t>
+      </w:r>
+      <w:r>
+        <w:t xml:space="preserve">dimensional scaling (nMDS) and Permutational Analysis of Variance (PERMANOVA) </w:t>
+      </w:r>
+      <w:r>
+        <w:t xml:space="preserve">models </w:t>
+      </w:r>
+      <w:r>
+        <w:t>indicated</w:t>
+      </w:r>
+      <w:r>
+        <w:t xml:space="preserve"> that species composition </w:t>
+      </w:r>
+      <w:r>
+        <w:t>based</w:t>
+      </w:r>
+      <w:r>
+        <w:t xml:space="preserve"> on biweekly catch data </w:t>
+      </w:r>
+      <w:r>
+        <w:t xml:space="preserve">has </w:t>
+      </w:r>
+      <w:r>
+        <w:t xml:space="preserve">significantly </w:t>
+      </w:r>
+      <w:r>
+        <w:t xml:space="preserve">changed </w:t>
+      </w:r>
+      <w:r>
+        <w:t xml:space="preserve">across years with distinct variations </w:t>
+      </w:r>
+      <w:r>
+        <w:t>among</w:t>
+      </w:r>
+      <w:r>
+        <w:t xml:space="preserve"> sample locations</w:t>
+      </w:r>
+      <w:r>
+        <w:t xml:space="preserve"> and</w:t>
+      </w:r>
+      <w:r>
+        <w:t xml:space="preserve"> throughout the season. </w:t>
+      </w:r>
+      <w:r>
+        <w:t>S</w:t>
+      </w:r>
+      <w:r>
+        <w:t>alinity</w:t>
+      </w:r>
+      <w:r>
+        <w:t xml:space="preserve"> and water</w:t>
+      </w:r>
+      <w:r>
+        <w:t xml:space="preserve"> temperature significantly affected </w:t>
+      </w:r>
+      <w:r>
+        <w:t xml:space="preserve">multivariate </w:t>
+      </w:r>
+      <w:r>
+        <w:t>species composition</w:t>
+      </w:r>
+      <w:r>
+        <w:t xml:space="preserve">; univariate species models showed that </w:t>
+      </w:r>
+      <w:r>
+        <w:t xml:space="preserve">the abundances of </w:t>
+      </w:r>
+      <w:r>
+        <w:t>five species changed over time and were associated with changes in water temperature and salinity</w:t>
+      </w:r>
+      <w:r>
+        <w:t xml:space="preserve">. </w:t>
+      </w:r>
+      <w:r>
+        <w:t>The</w:t>
+      </w:r>
+      <w:r>
+        <w:t xml:space="preserve"> species </w:t>
+      </w:r>
+      <w:r>
+        <w:t xml:space="preserve">positively associated with </w:t>
+      </w:r>
+      <w:r>
+        <w:t xml:space="preserve">shifts in the aquatic environment appear to be eurythermic </w:t>
+      </w:r>
+      <w:r>
+        <w:t>and/</w:t>
+      </w:r>
+      <w:r>
+        <w:t>or euryhaline generalist species</w:t>
+      </w:r>
+      <w:r>
+        <w:t xml:space="preserve"> such as Broad Whitefish </w:t>
+      </w:r>
+      <w:proofErr w:type="spellStart"/>
+      <w:r>
+        <w:rPr>
+          <w:i/>
+        </w:rPr>
+        <w:t>Coregonus</w:t>
+      </w:r>
+      <w:proofErr w:type="spellEnd"/>
+      <w:r>
+        <w:rPr>
+          <w:i/>
+        </w:rPr>
+        <w:t xml:space="preserve"> nasus</w:t>
+      </w:r>
+      <w:r>
+        <w:t xml:space="preserve"> </w:t>
+      </w:r>
+      <w:r>
+        <w:t xml:space="preserve">and Saffron Cod </w:t>
+      </w:r>
+      <w:proofErr w:type="spellStart"/>
+      <w:r>
+        <w:rPr>
+          <w:i/>
+        </w:rPr>
+        <w:t>Eleginus</w:t>
+      </w:r>
+      <w:proofErr w:type="spellEnd"/>
+      <w:r>
+        <w:rPr>
+          <w:i/>
+        </w:rPr>
+        <w:t xml:space="preserve"> </w:t>
+      </w:r>
+      <w:proofErr w:type="spellStart"/>
+      <w:r>
+        <w:rPr>
+          <w:i/>
+        </w:rPr>
+        <w:t>gracilis</w:t>
+      </w:r>
+      <w:proofErr w:type="spellEnd"/>
+      <w:r>
+        <w:t>.</w:t>
+      </w:r>
+      <w:r>
+        <w:t xml:space="preserve"> </w:t>
+      </w:r>
+      <w:r>
+        <w:t>Such</w:t>
+      </w:r>
+      <w:r>
+        <w:t xml:space="preserve"> pattern</w:t>
+      </w:r>
+      <w:r>
+        <w:t>s</w:t>
+      </w:r>
+      <w:r>
+        <w:t xml:space="preserve"> of altered species compositions </w:t>
+      </w:r>
+      <w:r>
+        <w:t xml:space="preserve">demonstrate that continued long-term changes in environmental conditions will likely favor generalist species, potentially causing substantial shifts within the Arctic nearshore ecosystem. </w:t>
       </w:r>
     </w:p>
     <w:p/>
     <w:p>
+      <w:r>
+        <w:t>Keywords</w:t>
+      </w:r>
+      <w:r>
+        <w:t xml:space="preserve">: </w:t>
+      </w:r>
+      <w:r>
+        <w:t>Beaufort Sea</w:t>
+      </w:r>
+      <w:r>
+        <w:t xml:space="preserve">, Nearshore fishes, Community </w:t>
+      </w:r>
+      <w:r>
+        <w:t>a</w:t>
+      </w:r>
+      <w:r>
+        <w:t>ssemblage, Abundance changes, Species richness</w:t>
+      </w:r>
+    </w:p>
+    <w:p/>
+    <w:p>
       <w:pPr>
         <w:sectPr>
           <w:footerReference w:type="default" r:id="rId8"/>
+          <w:footerReference w:type="first" r:id="rId9"/>
           <w:pgSz w:w="12240" w:h="15840"/>
-          <w:pgMar w:top="1440" w:right="1440" w:bottom="1440" w:left="1440" w:header="720" w:footer="720" w:gutter="0"/>
+          <w:pgMar w:top="1440" w:right="1440" w:bottom="1710" w:left="1440" w:header="720" w:footer="720" w:gutter="0"/>
           <w:pgNumType w:start="1"/>
           <w:cols w:space="720"/>
           <w:titlePg/>
           <w:docGrid w:linePitch="360"/>
         </w:sectPr>
       </w:pPr>
-      <w:r>
-        <w:t xml:space="preserve">Please cite as: </w:t>
-      </w:r>
-      <w:r>
-        <w:t xml:space="preserve">Priest JT, </w:t>
-      </w:r>
-      <w:proofErr w:type="spellStart"/>
-      <w:r>
-        <w:t>Mueter</w:t>
-      </w:r>
-      <w:proofErr w:type="spellEnd"/>
-      <w:r>
-        <w:t xml:space="preserve"> FJ</w:t>
-      </w:r>
-      <w:r>
-        <w:t>, Raborn</w:t>
-      </w:r>
-      <w:r>
-        <w:t xml:space="preserve"> SW</w:t>
-      </w:r>
-      <w:r>
-        <w:t xml:space="preserve">, Sutton </w:t>
-      </w:r>
-      <w:r>
-        <w:t xml:space="preserve">TM </w:t>
-      </w:r>
-      <w:r>
-        <w:t>(</w:t>
-      </w:r>
-      <w:r>
-        <w:t>XXXX</w:t>
-      </w:r>
-      <w:r>
-        <w:t>)</w:t>
-      </w:r>
-      <w:r>
-        <w:t xml:space="preserve"> </w:t>
-      </w:r>
-      <w:r>
-        <w:t xml:space="preserve">Effects of </w:t>
-      </w:r>
-      <w:r>
-        <w:t>e</w:t>
-      </w:r>
-      <w:r>
-        <w:t xml:space="preserve">nvironmental </w:t>
-      </w:r>
-      <w:r>
-        <w:t>v</w:t>
-      </w:r>
-      <w:r>
-        <w:t xml:space="preserve">ariables on a </w:t>
-      </w:r>
-      <w:r>
-        <w:t>n</w:t>
-      </w:r>
-      <w:r>
-        <w:t xml:space="preserve">earshore Arctic </w:t>
-      </w:r>
-      <w:r>
-        <w:t>f</w:t>
-      </w:r>
-      <w:r>
-        <w:t xml:space="preserve">ish </w:t>
-      </w:r>
-      <w:r>
-        <w:t>c</w:t>
-      </w:r>
-      <w:r>
-        <w:t>ommunity, 2001–2018</w:t>
-      </w:r>
-      <w:r>
-        <w:t>. Polar Biol</w:t>
-      </w:r>
     </w:p>
     <w:p>
       <w:pPr>
@@ -2207,7 +2190,19 @@
         <w:rPr>
           <w:rFonts w:cs="Times New Roman"/>
         </w:rPr>
-        <w:t xml:space="preserve">in rivers across northern Alaska </w:t>
+        <w:t xml:space="preserve">in </w:t>
+      </w:r>
+      <w:r>
+        <w:rPr>
+          <w:rFonts w:cs="Times New Roman"/>
+        </w:rPr>
+        <w:t xml:space="preserve">various </w:t>
+      </w:r>
+      <w:r>
+        <w:rPr>
+          <w:rFonts w:cs="Times New Roman"/>
+        </w:rPr>
+        <w:t xml:space="preserve">rivers across northern Alaska </w:t>
       </w:r>
       <w:r>
         <w:rPr>
@@ -2292,20 +2287,20 @@
         <w:rPr>
           <w:rFonts w:cs="Times New Roman"/>
         </w:rPr>
-        <w:t xml:space="preserve">pools or areas of upwelling </w:t>
-      </w:r>
-      <w:r>
-        <w:rPr>
-          <w:rFonts w:cs="Times New Roman"/>
-        </w:rPr>
-        <w:t xml:space="preserve">in local </w:t>
+        <w:t xml:space="preserve">pools or areas of </w:t>
       </w:r>
       <w:r>
         <w:rPr>
           <w:rFonts w:cs="Times New Roman"/>
         </w:rPr>
         <w:lastRenderedPageBreak/>
-        <w:t>rivers</w:t>
+        <w:t xml:space="preserve">upwelling </w:t>
+      </w:r>
+      <w:r>
+        <w:rPr>
+          <w:rFonts w:cs="Times New Roman"/>
+        </w:rPr>
+        <w:t>in local rivers</w:t>
       </w:r>
       <w:r>
         <w:rPr>
@@ -2495,7 +2490,31 @@
         <w:rPr>
           <w:rFonts w:cs="Times New Roman"/>
         </w:rPr>
-        <w:t xml:space="preserve"> such as Black Guillemot </w:t>
+        <w:t xml:space="preserve"> such as </w:t>
+      </w:r>
+      <w:r>
+        <w:rPr>
+          <w:rFonts w:cs="Times New Roman"/>
+        </w:rPr>
+        <w:t>b</w:t>
+      </w:r>
+      <w:r>
+        <w:rPr>
+          <w:rFonts w:cs="Times New Roman"/>
+        </w:rPr>
+        <w:t xml:space="preserve">lack </w:t>
+      </w:r>
+      <w:r>
+        <w:rPr>
+          <w:rFonts w:cs="Times New Roman"/>
+        </w:rPr>
+        <w:t>g</w:t>
+      </w:r>
+      <w:r>
+        <w:rPr>
+          <w:rFonts w:cs="Times New Roman"/>
+        </w:rPr>
+        <w:t xml:space="preserve">uillemot </w:t>
       </w:r>
       <w:proofErr w:type="spellStart"/>
       <w:r>
@@ -2701,7 +2720,19 @@
         <w:rPr>
           <w:rFonts w:cs="Times New Roman"/>
         </w:rPr>
-        <w:t>Arctic anadromous</w:t>
+        <w:t xml:space="preserve">Arctic </w:t>
+      </w:r>
+      <w:r>
+        <w:rPr>
+          <w:rFonts w:cs="Times New Roman"/>
+        </w:rPr>
+        <w:t>di</w:t>
+      </w:r>
+      <w:r>
+        <w:rPr>
+          <w:rFonts w:cs="Times New Roman"/>
+        </w:rPr>
+        <w:t>adromous</w:t>
       </w:r>
       <w:r>
         <w:rPr>
@@ -3542,7 +3573,7 @@
         <w:rPr>
           <w:rFonts w:cs="Times New Roman"/>
         </w:rPr>
-        <w:t>five</w:t>
+        <w:t>5</w:t>
       </w:r>
       <w:r>
         <w:rPr>
@@ -3820,6 +3851,12 @@
         <w:rPr>
           <w:rFonts w:cs="Times New Roman"/>
         </w:rPr>
+        <w:t xml:space="preserve">Sites 230 and 214 are located near the Sagavanirktok River delta (Figure 1). </w:t>
+      </w:r>
+      <w:r>
+        <w:rPr>
+          <w:rFonts w:cs="Times New Roman"/>
+        </w:rPr>
         <w:t>F</w:t>
       </w:r>
       <w:r>
@@ -3990,6 +4027,7 @@
         <w:rPr>
           <w:rFonts w:cs="Times New Roman"/>
         </w:rPr>
+        <w:lastRenderedPageBreak/>
         <w:t xml:space="preserve">Sampling sites were operated from approximately </w:t>
       </w:r>
       <w:r>
@@ -4026,14 +4064,7 @@
         <w:rPr>
           <w:rFonts w:cs="Times New Roman"/>
         </w:rPr>
-        <w:t xml:space="preserve">. Each net was </w:t>
-      </w:r>
-      <w:r>
-        <w:rPr>
-          <w:rFonts w:cs="Times New Roman"/>
-        </w:rPr>
-        <w:lastRenderedPageBreak/>
-        <w:t xml:space="preserve">checked daily </w:t>
+        <w:t xml:space="preserve">. Each net was checked daily </w:t>
       </w:r>
       <w:r>
         <w:rPr>
@@ -4811,7 +4842,14 @@
         <w:rPr>
           <w:rFonts w:cs="Times New Roman"/>
         </w:rPr>
-        <w:t xml:space="preserve"> for each biweekly period </w:t>
+        <w:t xml:space="preserve"> for each biweekly </w:t>
+      </w:r>
+      <w:r>
+        <w:rPr>
+          <w:rFonts w:cs="Times New Roman"/>
+        </w:rPr>
+        <w:lastRenderedPageBreak/>
+        <w:t xml:space="preserve">period </w:t>
       </w:r>
       <w:r>
         <w:rPr>
@@ -4893,7 +4931,6 @@
           <w:rPr>
             <w:rFonts w:ascii="Cambria Math" w:hAnsi="Cambria Math" w:cs="Times New Roman"/>
           </w:rPr>
-          <w:lastRenderedPageBreak/>
           <m:t>East/West Wind Vector=</m:t>
         </m:r>
         <m:func>
@@ -4975,7 +5012,27 @@
         <w:rPr>
           <w:rFonts w:eastAsiaTheme="minorEastAsia" w:cs="Times New Roman"/>
         </w:rPr>
-        <w:t xml:space="preserve"> is the absolute wind speed in kilometers per hour, which resulted in positive values for easterly winds and negative values for westerly winds. </w:t>
+        <w:t xml:space="preserve"> is the absolute wind speed in </w:t>
+      </w:r>
+      <w:r>
+        <w:rPr>
+          <w:rFonts w:eastAsiaTheme="minorEastAsia" w:cs="Times New Roman"/>
+        </w:rPr>
+        <w:t xml:space="preserve">km / </w:t>
+      </w:r>
+      <w:proofErr w:type="spellStart"/>
+      <w:r>
+        <w:rPr>
+          <w:rFonts w:eastAsiaTheme="minorEastAsia" w:cs="Times New Roman"/>
+        </w:rPr>
+        <w:t>hr</w:t>
+      </w:r>
+      <w:proofErr w:type="spellEnd"/>
+      <w:r>
+        <w:rPr>
+          <w:rFonts w:eastAsiaTheme="minorEastAsia" w:cs="Times New Roman"/>
+        </w:rPr>
+        <w:t xml:space="preserve">, which resulted in positive values for easterly winds and negative values for westerly winds. </w:t>
       </w:r>
       <w:r>
         <w:rPr>
@@ -5270,6 +5327,7 @@
         <w:rPr>
           <w:rFonts w:cs="Times New Roman"/>
         </w:rPr>
+        <w:lastRenderedPageBreak/>
         <w:t>All significance testing was done at the α = 0.05 level</w:t>
       </w:r>
       <w:r>
@@ -5363,7 +5421,6 @@
         <w:pStyle w:val="Heading2"/>
       </w:pPr>
       <w:r>
-        <w:lastRenderedPageBreak/>
         <w:t xml:space="preserve">Effects of </w:t>
       </w:r>
       <w:r>
@@ -5755,14 +5812,14 @@
         <w:rPr>
           <w:rFonts w:cs="Times New Roman"/>
         </w:rPr>
-        <w:t xml:space="preserve">. The relationship between environmental variables and dissimilarities in species composition was visualized and tested for significance using a linear regression of continuous variables and an ANOVA of factor variables on the ordination axes MDS1 and MDS2. Similarity percentages (SIMPER) were calculated to </w:t>
+        <w:t xml:space="preserve">. The relationship between environmental variables and dissimilarities in species composition was visualized and tested for </w:t>
       </w:r>
       <w:r>
         <w:rPr>
           <w:rFonts w:cs="Times New Roman"/>
         </w:rPr>
         <w:lastRenderedPageBreak/>
-        <w:t>determine which species contributed most to the average Bray-Curtis dissimilarities between years, stations</w:t>
+        <w:t>significance using a linear regression of continuous variables and an ANOVA of factor variables on the ordination axes MDS1 and MDS2. Similarity percentages (SIMPER) were calculated to determine which species contributed most to the average Bray-Curtis dissimilarities between years, stations</w:t>
       </w:r>
       <w:r>
         <w:rPr>
@@ -6210,7 +6267,14 @@
         <w:rPr>
           <w:rFonts w:cs="Times New Roman"/>
         </w:rPr>
-        <w:t>(Year nested in station)</w:t>
+        <w:t xml:space="preserve">(Year </w:t>
+      </w:r>
+      <w:r>
+        <w:rPr>
+          <w:rFonts w:cs="Times New Roman"/>
+        </w:rPr>
+        <w:lastRenderedPageBreak/>
+        <w:t>nested in station)</w:t>
       </w:r>
       <w:r>
         <w:rPr>
@@ -7296,7 +7360,6 @@
         <w:rPr>
           <w:rFonts w:eastAsiaTheme="minorEastAsia" w:cs="Times New Roman"/>
         </w:rPr>
-        <w:lastRenderedPageBreak/>
         <w:t xml:space="preserve">where </w:t>
       </w:r>
       <m:oMath>
@@ -8302,6 +8365,7 @@
         <w:rPr>
           <w:rFonts w:cs="Times New Roman"/>
         </w:rPr>
+        <w:lastRenderedPageBreak/>
         <w:t xml:space="preserve">To determine whether there were changes in the </w:t>
       </w:r>
       <w:r>
@@ -8326,14 +8390,7 @@
         <w:rPr>
           <w:rFonts w:cs="Times New Roman"/>
         </w:rPr>
-        <w:t xml:space="preserve">that were excluded from the multivariate analysis of species </w:t>
-      </w:r>
-      <w:r>
-        <w:rPr>
-          <w:rFonts w:cs="Times New Roman"/>
-        </w:rPr>
-        <w:lastRenderedPageBreak/>
-        <w:t xml:space="preserve">composition, the probability of occurrence of each rare species was modeled using Generalized Linear Models (GLMs) with a binomial distribution (logistic regression) and a logit link. The expected probability of occurrence </w:t>
+        <w:t xml:space="preserve">that were excluded from the multivariate analysis of species composition, the probability of occurrence of each rare species was modeled using Generalized Linear Models (GLMs) with a binomial distribution (logistic regression) and a logit link. The expected probability of occurrence </w:t>
       </w:r>
       <m:oMath>
         <m:r>
@@ -8844,13 +8901,7 @@
         <w:rPr>
           <w:rFonts w:cs="Times New Roman"/>
         </w:rPr>
-        <w:t xml:space="preserve">were </w:t>
-      </w:r>
-      <w:r>
-        <w:rPr>
-          <w:rFonts w:cs="Times New Roman"/>
-        </w:rPr>
-        <w:t xml:space="preserve">identified as </w:t>
+        <w:t xml:space="preserve">as </w:t>
       </w:r>
       <w:r>
         <w:rPr>
@@ -8912,7 +8963,7 @@
         <w:rPr>
           <w:rFonts w:cs="Times New Roman"/>
         </w:rPr>
-        <w:t xml:space="preserve">, </w:t>
+        <w:t xml:space="preserve"> </w:t>
       </w:r>
       <w:r>
         <w:rPr>
@@ -9190,6 +9241,7 @@
           <w:rFonts w:cs="Times New Roman"/>
           <w:i/>
         </w:rPr>
+        <w:lastRenderedPageBreak/>
         <w:t>Myoxocephalus</w:t>
       </w:r>
       <w:proofErr w:type="spellEnd"/>
@@ -9287,7 +9339,6 @@
         <w:rPr>
           <w:rFonts w:cs="Times New Roman"/>
         </w:rPr>
-        <w:lastRenderedPageBreak/>
         <w:t>From</w:t>
       </w:r>
       <w:r>
@@ -9919,7 +9970,14 @@
         <w:rPr>
           <w:rFonts w:cs="Times New Roman"/>
         </w:rPr>
-        <w:t>parameters and the spatial-temporal variables</w:t>
+        <w:t xml:space="preserve">parameters and the spatial-temporal </w:t>
+      </w:r>
+      <w:r>
+        <w:rPr>
+          <w:rFonts w:cs="Times New Roman"/>
+        </w:rPr>
+        <w:lastRenderedPageBreak/>
+        <w:t>variables</w:t>
       </w:r>
       <w:r>
         <w:rPr>
@@ -10096,11 +10154,7 @@
         <w:t xml:space="preserve"> </w:t>
       </w:r>
       <w:r>
-        <w:t xml:space="preserve">Analysis of the nMDS by environmental vectors revealed that species composition had </w:t>
-      </w:r>
-      <w:r>
-        <w:lastRenderedPageBreak/>
-        <w:t>significant temporal associations for biweekly periods and years (R</w:t>
+        <w:t>Analysis of the nMDS by environmental vectors revealed that species composition had significant temporal associations for biweekly periods and years (R</w:t>
       </w:r>
       <w:r>
         <w:rPr>
@@ -10653,7 +10707,14 @@
         <w:rPr>
           <w:rFonts w:cs="Times New Roman"/>
         </w:rPr>
-        <w:t xml:space="preserve"> significant association</w:t>
+        <w:t xml:space="preserve"> </w:t>
+      </w:r>
+      <w:r>
+        <w:rPr>
+          <w:rFonts w:cs="Times New Roman"/>
+        </w:rPr>
+        <w:lastRenderedPageBreak/>
+        <w:t>significant association</w:t>
       </w:r>
       <w:r>
         <w:rPr>
@@ -10773,7 +10834,6 @@
         <w:rPr>
           <w:rFonts w:cs="Times New Roman"/>
         </w:rPr>
-        <w:lastRenderedPageBreak/>
         <w:t>14.0</w:t>
       </w:r>
       <w:r>
@@ -11240,6 +11300,7 @@
       </w:pPr>
       <w:bookmarkStart w:id="3" w:name="_Hlk30402666"/>
       <w:r>
+        <w:lastRenderedPageBreak/>
         <w:t xml:space="preserve">The linear models of </w:t>
       </w:r>
       <w:r>
@@ -11249,106 +11310,90 @@
         <w:t xml:space="preserve"> individual species showed</w:t>
       </w:r>
       <w:r>
+        <w:t xml:space="preserve"> significant trends over time and associations with environmental variables</w:t>
+      </w:r>
+      <w:bookmarkEnd w:id="3"/>
+      <w:r>
+        <w:t xml:space="preserve">. </w:t>
+      </w:r>
+      <w:r>
+        <w:t>S</w:t>
+      </w:r>
+      <w:r>
+        <w:t xml:space="preserve">ix species changed </w:t>
+      </w:r>
+      <w:r>
+        <w:t xml:space="preserve">significantly </w:t>
+      </w:r>
+      <w:r>
+        <w:t xml:space="preserve">in abundance </w:t>
+      </w:r>
+      <w:r>
+        <w:t xml:space="preserve">from </w:t>
+      </w:r>
+      <w:r>
+        <w:t xml:space="preserve">2001–2018: Broad Whitefish and Saffron Cod </w:t>
+      </w:r>
+      <w:proofErr w:type="spellStart"/>
+      <w:r>
+        <w:rPr>
+          <w:i/>
+        </w:rPr>
+        <w:t>Eleginus</w:t>
+      </w:r>
+      <w:proofErr w:type="spellEnd"/>
+      <w:r>
+        <w:rPr>
+          <w:i/>
+        </w:rPr>
         <w:t xml:space="preserve"> </w:t>
       </w:r>
-      <w:r>
-        <w:t>significant trends over time and associations with environmental variables</w:t>
-      </w:r>
-      <w:bookmarkEnd w:id="3"/>
-      <w:r>
-        <w:t xml:space="preserve">. </w:t>
-      </w:r>
-      <w:r>
-        <w:t>S</w:t>
-      </w:r>
-      <w:r>
-        <w:t xml:space="preserve">ix species changed </w:t>
-      </w:r>
-      <w:r>
-        <w:t xml:space="preserve">significantly </w:t>
-      </w:r>
-      <w:r>
-        <w:t xml:space="preserve">in abundance </w:t>
-      </w:r>
-      <w:r>
-        <w:t xml:space="preserve">from </w:t>
-      </w:r>
-      <w:r>
-        <w:t xml:space="preserve">2001–2018: Broad Whitefish and Saffron Cod </w:t>
-      </w:r>
       <w:proofErr w:type="spellStart"/>
       <w:r>
         <w:rPr>
           <w:i/>
         </w:rPr>
-        <w:t>Eleginus</w:t>
+        <w:t>gracilis</w:t>
       </w:r>
       <w:proofErr w:type="spellEnd"/>
       <w:r>
-        <w:rPr>
-          <w:i/>
-        </w:rPr>
-        <w:t xml:space="preserve"> </w:t>
+        <w:t xml:space="preserve"> increased in abundance</w:t>
+      </w:r>
+      <w:r>
+        <w:t>,</w:t>
+      </w:r>
+      <w:r>
+        <w:t xml:space="preserve"> while </w:t>
+      </w:r>
+      <w:r>
+        <w:t>Arctic Cod</w:t>
+      </w:r>
+      <w:r>
+        <w:t xml:space="preserve">, Fourhorn Sculpin, Humpback Whitefish, and Least Cisco decreased in abundance (Table 2). </w:t>
+      </w:r>
+      <w:bookmarkStart w:id="4" w:name="_Hlk30402757"/>
+      <w:r>
+        <w:t>T</w:t>
+      </w:r>
+      <w:r>
+        <w:t>he abundance</w:t>
+      </w:r>
+      <w:r>
+        <w:t>s</w:t>
+      </w:r>
+      <w:r>
+        <w:t xml:space="preserve"> of Arctic Flounder, Broad Whitefish, </w:t>
       </w:r>
       <w:proofErr w:type="spellStart"/>
       <w:r>
-        <w:rPr>
-          <w:i/>
-        </w:rPr>
-        <w:t>gracilis</w:t>
+        <w:t>Fourhorn</w:t>
       </w:r>
       <w:proofErr w:type="spellEnd"/>
       <w:r>
-        <w:t xml:space="preserve"> increased in </w:t>
-      </w:r>
-      <w:r>
-        <w:lastRenderedPageBreak/>
-        <w:t>abundance</w:t>
-      </w:r>
-      <w:r>
-        <w:t>,</w:t>
-      </w:r>
-      <w:r>
-        <w:t xml:space="preserve"> while </w:t>
-      </w:r>
-      <w:r>
-        <w:t>Arctic Cod</w:t>
-      </w:r>
-      <w:r>
-        <w:t xml:space="preserve">, Fourhorn Sculpin, Humpback Whitefish, and Least Cisco decreased in abundance (Table 2). </w:t>
-      </w:r>
-      <w:bookmarkStart w:id="4" w:name="_Hlk30402757"/>
-      <w:r>
-        <w:t>T</w:t>
-      </w:r>
-      <w:r>
-        <w:t>he abundance</w:t>
-      </w:r>
-      <w:r>
-        <w:t>s</w:t>
-      </w:r>
-      <w:r>
-        <w:t xml:space="preserve"> of Arctic Flounder, Broad Whitefish, </w:t>
-      </w:r>
-      <w:proofErr w:type="spellStart"/>
-      <w:r>
-        <w:t>Fourhorn</w:t>
-      </w:r>
-      <w:proofErr w:type="spellEnd"/>
-      <w:r>
         <w:t xml:space="preserve"> Sculpin, and Saffron Cod</w:t>
       </w:r>
       <w:r>
-        <w:t xml:space="preserve"> </w:t>
-      </w:r>
-      <w:r>
-        <w:t xml:space="preserve">were significantly and positively associated with </w:t>
-      </w:r>
-      <w:r>
-        <w:t>w</w:t>
-      </w:r>
-      <w:r>
-        <w:t>ater temperatures</w:t>
+        <w:t xml:space="preserve"> were significantly and positively associated with water temperatures</w:t>
       </w:r>
       <w:r>
         <w:t>.</w:t>
@@ -11593,7 +11638,19 @@
         <w:rPr>
           <w:rFonts w:cs="Times New Roman"/>
         </w:rPr>
-        <w:t>). While the rate of species richness trends varied among stations, the increasing trend</w:t>
+        <w:t xml:space="preserve">). </w:t>
+      </w:r>
+      <w:r>
+        <w:rPr>
+          <w:rFonts w:cs="Times New Roman"/>
+        </w:rPr>
+        <w:t>Although</w:t>
+      </w:r>
+      <w:r>
+        <w:rPr>
+          <w:rFonts w:cs="Times New Roman"/>
+        </w:rPr>
+        <w:t xml:space="preserve"> the rate of species richness trends varied among stations, the increasing trend</w:t>
       </w:r>
       <w:r>
         <w:rPr>
@@ -11616,6 +11673,7 @@
         </w:rPr>
       </w:pPr>
       <w:r>
+        <w:lastRenderedPageBreak/>
         <w:t xml:space="preserve">Results from the </w:t>
       </w:r>
       <w:r>
@@ -11877,14 +11935,7 @@
         <w:rPr>
           <w:rFonts w:cs="Times New Roman"/>
         </w:rPr>
-        <w:t xml:space="preserve">). Two additional species showed a significant trend in presence over the course of the season: </w:t>
-      </w:r>
-      <w:r>
-        <w:rPr>
-          <w:rFonts w:cs="Times New Roman"/>
-        </w:rPr>
-        <w:lastRenderedPageBreak/>
-        <w:t xml:space="preserve">Chum Salmon </w:t>
+        <w:t xml:space="preserve">). Two additional species showed a significant trend in presence over the course of the season: Chum Salmon </w:t>
       </w:r>
       <w:r>
         <w:rPr>
@@ -12214,6 +12265,7 @@
         <w:t xml:space="preserve"> </w:t>
       </w:r>
       <w:r>
+        <w:lastRenderedPageBreak/>
         <w:fldChar w:fldCharType="begin" w:fldLock="1"/>
       </w:r>
       <w:r>
@@ -12274,7 +12326,6 @@
         <w:t xml:space="preserve">changes in fish species composition </w:t>
       </w:r>
       <w:r>
-        <w:lastRenderedPageBreak/>
         <w:t xml:space="preserve">were associated with changes in </w:t>
       </w:r>
       <w:r>
@@ -12456,7 +12507,10 @@
         <w:fldChar w:fldCharType="end"/>
       </w:r>
       <w:r>
-        <w:t>. Previous studies have documented northern shifts in Arctic and sub-Arctic species distribution; for example, in 2004 several Pacific species of crabs and bivalves were documented in large numbers in the Chukchi Sea for the first time</w:t>
+        <w:t>. Previous studies have documented northern shifts in Arctic and sub-Arctic species distribution; for example, several Pacific species of crabs and bivalves were documented in large numbers in the Chukchi Sea for the first time</w:t>
+      </w:r>
+      <w:r>
+        <w:t xml:space="preserve"> in 2004</w:t>
       </w:r>
       <w:r>
         <w:t xml:space="preserve"> </w:t>
@@ -12474,19 +12528,61 @@
         <w:rPr>
           <w:noProof/>
         </w:rPr>
-        <w:t>(Sirenko and Gagaev 2007)</w:t>
+        <w:t xml:space="preserve">(Sirenko and </w:t>
+      </w:r>
+      <w:r>
+        <w:rPr>
+          <w:noProof/>
+        </w:rPr>
+        <w:lastRenderedPageBreak/>
+        <w:t>Gagaev 2007)</w:t>
       </w:r>
       <w:r>
         <w:fldChar w:fldCharType="end"/>
       </w:r>
       <w:r>
-        <w:t xml:space="preserve">. Additionally, fish and invertebrates captured in bottom trawl surveys in the southeastern Bering Sea demonstrated community-wide northward shifts, while northward expansions have been documented for the Pacific gray whale in the Chukchi and Beaufort </w:t>
+        <w:t xml:space="preserve">. Additionally, fish and invertebrates captured in bottom trawl surveys in the southeastern Bering Sea demonstrated community-wide northward shifts, while northward expansions have been documented for the Pacific gray whale </w:t>
+      </w:r>
+      <w:proofErr w:type="spellStart"/>
+      <w:r>
+        <w:rPr>
+          <w:i/>
+          <w:iCs/>
+        </w:rPr>
+        <w:t>Eschrichtius</w:t>
+      </w:r>
+      <w:proofErr w:type="spellEnd"/>
+      <w:r>
+        <w:rPr>
+          <w:i/>
+          <w:iCs/>
+        </w:rPr>
+        <w:t xml:space="preserve"> robustus</w:t>
+      </w:r>
+      <w:r>
+        <w:t xml:space="preserve"> </w:t>
+      </w:r>
+      <w:r>
+        <w:t xml:space="preserve">in the Chukchi and Beaufort </w:t>
       </w:r>
       <w:r>
         <w:t>s</w:t>
       </w:r>
       <w:r>
-        <w:t>eas and for orcas in the Canadian Arctic</w:t>
+        <w:t xml:space="preserve">eas and for </w:t>
+      </w:r>
+      <w:r>
+        <w:t xml:space="preserve">killer whales </w:t>
+      </w:r>
+      <w:r>
+        <w:rPr>
+          <w:i/>
+          <w:iCs/>
+        </w:rPr>
+        <w:t>Orcinus orca</w:t>
+      </w:r>
+      <w:r>
+        <w:t xml:space="preserve"> in the Canadian Arctic</w:t>
       </w:r>
       <w:r>
         <w:t xml:space="preserve"> </w:t>
@@ -12504,14 +12600,7 @@
         <w:rPr>
           <w:noProof/>
         </w:rPr>
-        <w:t xml:space="preserve">(Moore 2008; Mueter and Litzow 2008; Higdon and </w:t>
-      </w:r>
-      <w:r>
-        <w:rPr>
-          <w:noProof/>
-        </w:rPr>
-        <w:lastRenderedPageBreak/>
-        <w:t>Ferguson 2009)</w:t>
+        <w:t>(Moore 2008; Mueter and Litzow 2008; Higdon and Ferguson 2009)</w:t>
       </w:r>
       <w:r>
         <w:fldChar w:fldCharType="end"/>
@@ -12523,10 +12612,37 @@
         <w:t xml:space="preserve"> </w:t>
       </w:r>
       <w:r>
-        <w:t xml:space="preserve">Though no major changes in species composition because of increased rare species abundance are likely, the two rare species that increased in abundance </w:t>
-      </w:r>
-      <w:r>
-        <w:t xml:space="preserve">(Slimy Sculpin and Burbot) are freshwater species, demonstrating either a potential shift in acceptable nearshore environmental conditions or possibly an expansion in the freshwater populations as individuals search for more suitable habitat. Spatial range expansion by freshwater fishes into the marginal estuarine habitat could be reflective of favorable recruitment conditions in local rivers, or the increased river discharge could be displacing and transporting freshwater fishes into the Sagavanirktok River delta </w:t>
+        <w:t>Alt</w:t>
+      </w:r>
+      <w:r>
+        <w:t xml:space="preserve">hough no major changes in species composition </w:t>
+      </w:r>
+      <w:r>
+        <w:t>are likely due to</w:t>
+      </w:r>
+      <w:r>
+        <w:t xml:space="preserve"> increased rare species abundance</w:t>
+      </w:r>
+      <w:r>
+        <w:t>s</w:t>
+      </w:r>
+      <w:r>
+        <w:t xml:space="preserve">, the two rare species that increased in abundance </w:t>
+      </w:r>
+      <w:r>
+        <w:t xml:space="preserve">(Slimy Sculpin and Burbot) are freshwater species, </w:t>
+      </w:r>
+      <w:r>
+        <w:t xml:space="preserve">which </w:t>
+      </w:r>
+      <w:r>
+        <w:t>demonstrat</w:t>
+      </w:r>
+      <w:r>
+        <w:t>es</w:t>
+      </w:r>
+      <w:r>
+        <w:t xml:space="preserve"> either a potential shift in acceptable nearshore environmental conditions or possibly an expansion in the freshwater populations as individuals search for more suitable habitat. Spatial range expansion by freshwater fishes into the marginal estuarine habitat could be reflective of favorable recruitment conditions in local rivers, or the increased river discharge could be displacing and transporting freshwater fishes into the Sagavanirktok River delta </w:t>
       </w:r>
       <w:r>
         <w:fldChar w:fldCharType="begin" w:fldLock="1"/>
@@ -12584,7 +12700,19 @@
         <w:t xml:space="preserve">environmental variables. </w:t>
       </w:r>
       <w:r>
-        <w:t xml:space="preserve">Prevailing theories of life-history responses to environmental changes posit that changes to water conditions will result in observable changes to fish populations </w:t>
+        <w:t xml:space="preserve">Prevailing theories of life-history responses to environmental </w:t>
+      </w:r>
+      <w:r>
+        <w:t>alterations</w:t>
+      </w:r>
+      <w:r>
+        <w:t xml:space="preserve"> posit that changes to water conditions will result in observable </w:t>
+      </w:r>
+      <w:r>
+        <w:t>shifts in</w:t>
+      </w:r>
+      <w:r>
+        <w:t xml:space="preserve"> fish populations </w:t>
       </w:r>
       <w:r>
         <w:fldChar w:fldCharType="begin" w:fldLock="1"/>
@@ -12650,7 +12778,7 @@
         <w:t xml:space="preserve">. </w:t>
       </w:r>
       <w:r>
-        <w:t xml:space="preserve">Species compositions models demonstrated that catches were substantially </w:t>
+        <w:t xml:space="preserve">Species compositions models demonstrated that catches were </w:t>
       </w:r>
       <w:r>
         <w:t>associated with</w:t>
@@ -12671,7 +12799,23 @@
         <w:t>d</w:t>
       </w:r>
       <w:r>
-        <w:t>-water adapted Arctic Cod, maximizing growth around 5</w:t>
+        <w:t xml:space="preserve">-water </w:t>
+      </w:r>
+      <w:r>
+        <w:lastRenderedPageBreak/>
+        <w:t xml:space="preserve">adapted Arctic Cod, </w:t>
+      </w:r>
+      <w:r>
+        <w:t xml:space="preserve">a species that </w:t>
+      </w:r>
+      <w:r>
+        <w:t>maximiz</w:t>
+      </w:r>
+      <w:r>
+        <w:t>es</w:t>
+      </w:r>
+      <w:r>
+        <w:t xml:space="preserve"> growth around 5</w:t>
       </w:r>
       <w:r>
         <w:rPr>
@@ -12740,20 +12884,7 @@
         <w:rPr>
           <w:rFonts w:cs="Times New Roman"/>
         </w:rPr>
-        <w:t xml:space="preserve">As water temperatures increased over time, these </w:t>
-      </w:r>
-      <w:r>
-        <w:rPr>
-          <w:rFonts w:cs="Times New Roman"/>
-        </w:rPr>
-        <w:lastRenderedPageBreak/>
-        <w:t xml:space="preserve">relatively </w:t>
-      </w:r>
-      <w:r>
-        <w:rPr>
-          <w:rFonts w:cs="Times New Roman"/>
-        </w:rPr>
-        <w:t>warm</w:t>
+        <w:t>As water temperatures increased over time, these warm</w:t>
       </w:r>
       <w:r>
         <w:rPr>
@@ -12765,13 +12896,43 @@
         <w:rPr>
           <w:rFonts w:cs="Times New Roman"/>
         </w:rPr>
-        <w:t>-water associated species have benefited from the change in conditions and increased in abundance</w:t>
-      </w:r>
-      <w:r>
-        <w:rPr>
-          <w:rFonts w:cs="Times New Roman"/>
-        </w:rPr>
-        <w:t xml:space="preserve">; Broad Whitefish and Saffron Cod have both been documented to </w:t>
+        <w:t xml:space="preserve">-water associated species benefited from the change in conditions </w:t>
+      </w:r>
+      <w:r>
+        <w:rPr>
+          <w:rFonts w:cs="Times New Roman"/>
+        </w:rPr>
+        <w:t>by</w:t>
+      </w:r>
+      <w:r>
+        <w:rPr>
+          <w:rFonts w:cs="Times New Roman"/>
+        </w:rPr>
+        <w:t xml:space="preserve"> increas</w:t>
+      </w:r>
+      <w:r>
+        <w:rPr>
+          <w:rFonts w:cs="Times New Roman"/>
+        </w:rPr>
+        <w:t>ing</w:t>
+      </w:r>
+      <w:r>
+        <w:rPr>
+          <w:rFonts w:cs="Times New Roman"/>
+        </w:rPr>
+        <w:t xml:space="preserve"> in abundance</w:t>
+      </w:r>
+      <w:r>
+        <w:rPr>
+          <w:rFonts w:cs="Times New Roman"/>
+        </w:rPr>
+        <w:t>. For example,</w:t>
+      </w:r>
+      <w:r>
+        <w:rPr>
+          <w:rFonts w:cs="Times New Roman"/>
+        </w:rPr>
+        <w:t xml:space="preserve"> Broad Whitefish and Saffron Cod have both been documented to </w:t>
       </w:r>
       <w:r>
         <w:rPr>
@@ -13090,6 +13251,7 @@
         <w:ind w:firstLine="540"/>
       </w:pPr>
       <w:r>
+        <w:lastRenderedPageBreak/>
         <w:t xml:space="preserve">We found a significant </w:t>
       </w:r>
       <w:r>
@@ -13201,11 +13363,7 @@
         <w:t xml:space="preserve">. </w:t>
       </w:r>
       <w:r>
-        <w:t xml:space="preserve">Under such wind regimes in Prudhoe Bay, </w:t>
-      </w:r>
-      <w:r>
-        <w:lastRenderedPageBreak/>
-        <w:t xml:space="preserve">Arctic Cisco abundance </w:t>
+        <w:t xml:space="preserve">Under such wind regimes in Prudhoe Bay, Arctic Cisco abundance </w:t>
       </w:r>
       <w:r>
         <w:t>increased</w:t>
@@ -13363,7 +13521,19 @@
         <w:rPr>
           <w:rFonts w:cs="Times New Roman"/>
         </w:rPr>
-        <w:t xml:space="preserve">Salinity is also likely </w:t>
+        <w:t xml:space="preserve">Salinity </w:t>
+      </w:r>
+      <w:r>
+        <w:rPr>
+          <w:rFonts w:cs="Times New Roman"/>
+        </w:rPr>
+        <w:t>may be</w:t>
+      </w:r>
+      <w:r>
+        <w:rPr>
+          <w:rFonts w:cs="Times New Roman"/>
+        </w:rPr>
+        <w:t xml:space="preserve"> </w:t>
       </w:r>
       <w:r>
         <w:rPr>
@@ -13459,7 +13629,14 @@
         <w:rPr>
           <w:rFonts w:cs="Times New Roman"/>
         </w:rPr>
-        <w:t xml:space="preserve"> euryhaline and eurythermal, indicating that there does not appear to be a shift toward more predominately marine or freshwater species types but rather a selection toward species that are more generalist in nature. Anadromous fishes are tolerant of a wide range of conditions and would be expected to be better </w:t>
+        <w:t xml:space="preserve"> euryhaline and eurythermal, indicating that there does not appear to be a shift toward more predominately marine or freshwater species types but rather a selection toward </w:t>
+      </w:r>
+      <w:r>
+        <w:rPr>
+          <w:rFonts w:cs="Times New Roman"/>
+        </w:rPr>
+        <w:lastRenderedPageBreak/>
+        <w:t xml:space="preserve">species that are more generalist in nature. Anadromous fishes are tolerant of a wide range of conditions and would be expected to be better </w:t>
       </w:r>
       <w:r>
         <w:rPr>
@@ -13577,11 +13754,7 @@
         <w:t>were</w:t>
       </w:r>
       <w:r>
-        <w:t xml:space="preserve"> also highly dependent on other variables </w:t>
-      </w:r>
-      <w:r>
-        <w:lastRenderedPageBreak/>
-        <w:t xml:space="preserve">such as wind direction and </w:t>
+        <w:t xml:space="preserve"> also highly dependent on other variables such as wind direction and </w:t>
       </w:r>
       <w:r>
         <w:t>river discharge.</w:t>
@@ -13688,7 +13861,19 @@
         <w:rPr>
           <w:rFonts w:cs="Times New Roman"/>
         </w:rPr>
-        <w:t xml:space="preserve">Sea ice is known to influence </w:t>
+        <w:t>Sea ice influence</w:t>
+      </w:r>
+      <w:r>
+        <w:rPr>
+          <w:rFonts w:cs="Times New Roman"/>
+        </w:rPr>
+        <w:t>s</w:t>
+      </w:r>
+      <w:r>
+        <w:rPr>
+          <w:rFonts w:cs="Times New Roman"/>
+        </w:rPr>
+        <w:t xml:space="preserve"> </w:t>
       </w:r>
       <w:r>
         <w:rPr>
@@ -13742,6 +13927,12 @@
         <w:rPr>
           <w:rFonts w:cs="Times New Roman"/>
         </w:rPr>
+        <w:t xml:space="preserve"> by mitigating nearshore erosional rates</w:t>
+      </w:r>
+      <w:r>
+        <w:rPr>
+          <w:rFonts w:cs="Times New Roman"/>
+        </w:rPr>
         <w:t xml:space="preserve"> </w:t>
       </w:r>
       <w:r>
@@ -13817,21 +14008,7 @@
         <w:rPr>
           <w:rFonts w:cs="Times New Roman"/>
         </w:rPr>
-        <w:t xml:space="preserve">of </w:t>
-      </w:r>
-      <w:proofErr w:type="gramStart"/>
-      <w:r>
-        <w:rPr>
-          <w:rFonts w:cs="Times New Roman"/>
-        </w:rPr>
-        <w:t>coarse</w:t>
-      </w:r>
-      <w:proofErr w:type="gramEnd"/>
-      <w:r>
-        <w:rPr>
-          <w:rFonts w:cs="Times New Roman"/>
-        </w:rPr>
-        <w:t xml:space="preserve">-scale ice coverage </w:t>
+        <w:t xml:space="preserve">of coarse-scale ice coverage </w:t>
       </w:r>
       <w:r>
         <w:rPr>
@@ -13861,6 +14038,24 @@
         <w:rPr>
           <w:rFonts w:cs="Times New Roman"/>
         </w:rPr>
+        <w:t xml:space="preserve"> by altering the </w:t>
+      </w:r>
+      <w:r>
+        <w:rPr>
+          <w:rFonts w:cs="Times New Roman"/>
+        </w:rPr>
+        <w:t xml:space="preserve">growth and </w:t>
+      </w:r>
+      <w:r>
+        <w:rPr>
+          <w:rFonts w:cs="Times New Roman"/>
+        </w:rPr>
+        <w:t>timing of the spring zooplankton bloom</w:t>
+      </w:r>
+      <w:r>
+        <w:rPr>
+          <w:rFonts w:cs="Times New Roman"/>
+        </w:rPr>
         <w:t xml:space="preserve"> </w:t>
       </w:r>
       <w:r>
@@ -13900,6 +14095,8 @@
         </w:rPr>
         <w:t xml:space="preserve">. </w:t>
       </w:r>
+      <w:bookmarkStart w:id="5" w:name="_GoBack"/>
+      <w:bookmarkEnd w:id="5"/>
     </w:p>
     <w:p>
       <w:pPr>
@@ -13909,6 +14106,7 @@
         <w:rPr>
           <w:rStyle w:val="tl8wme"/>
         </w:rPr>
+        <w:lastRenderedPageBreak/>
         <w:t>Alt</w:t>
       </w:r>
       <w:r>
@@ -14035,14 +14233,7 @@
         <w:rPr>
           <w:rStyle w:val="tl8wme"/>
         </w:rPr>
-        <w:t xml:space="preserve">both univariate and multivariate approaches to determine whether </w:t>
-      </w:r>
-      <w:r>
-        <w:rPr>
-          <w:rStyle w:val="tl8wme"/>
-        </w:rPr>
-        <w:lastRenderedPageBreak/>
-        <w:t xml:space="preserve">influence of environmental conditions, as well as effects by individuals, we were able to determine effects. </w:t>
+        <w:t xml:space="preserve">both univariate and multivariate approaches to determine whether influence of environmental conditions, as well as effects by individuals, we were able to determine effects. </w:t>
       </w:r>
       <w:r>
         <w:rPr>
@@ -14480,7 +14671,15 @@
           <w:rFonts w:cs="Times New Roman"/>
           <w:noProof/>
         </w:rPr>
-        <w:t>(Cyrus and Blaber 1987; Marchand 1991; Thorpe 1994)</w:t>
+        <w:t xml:space="preserve">(Cyrus and </w:t>
+      </w:r>
+      <w:r>
+        <w:rPr>
+          <w:rFonts w:cs="Times New Roman"/>
+          <w:noProof/>
+        </w:rPr>
+        <w:lastRenderedPageBreak/>
+        <w:t>Blaber 1987; Marchand 1991; Thorpe 1994)</w:t>
       </w:r>
       <w:r>
         <w:rPr>
@@ -14645,14 +14844,7 @@
         <w:rPr>
           <w:rFonts w:cs="Times New Roman"/>
         </w:rPr>
-        <w:t xml:space="preserve">reflective of fish distributional movement </w:t>
-      </w:r>
-      <w:r>
-        <w:rPr>
-          <w:rFonts w:cs="Times New Roman"/>
-        </w:rPr>
-        <w:lastRenderedPageBreak/>
-        <w:t xml:space="preserve">patterns </w:t>
+        <w:t xml:space="preserve">reflective of fish distributional movement patterns </w:t>
       </w:r>
       <w:r>
         <w:rPr>
@@ -14907,298 +15099,6 @@
     <w:p>
       <w:pPr>
         <w:ind w:firstLine="540"/>
-        <w:rPr>
-          <w:rFonts w:cs="Times New Roman"/>
-        </w:rPr>
-      </w:pPr>
-      <w:r>
-        <w:rPr>
-          <w:rFonts w:cs="Times New Roman"/>
-        </w:rPr>
-        <w:t xml:space="preserve">Resilience of ecological communities during changes to their habitat or environment is a characteristic of healthy communities with high biological diversity and wide response diversity </w:t>
-      </w:r>
-      <w:r>
-        <w:rPr>
-          <w:rFonts w:cs="Times New Roman"/>
-        </w:rPr>
-        <w:fldChar w:fldCharType="begin" w:fldLock="1"/>
-      </w:r>
-      <w:r>
-        <w:rPr>
-          <w:rFonts w:cs="Times New Roman"/>
-        </w:rPr>
-        <w:instrText>ADDIN CSL_CITATION {"citationItems":[{"id":"ITEM-1","itemData":{"DOI":"10.1007/s100219900002","ISBN":"1432-9840","ISSN":"1432-9840","PMID":"20829476","abstract":"We describe existing models of the relationship between species diversity and ecological function, and propose a conceptual model that relates species richness, ecological resilience, and scale. We suggest that species interact with scale-dependent sets of ecological structures and processes that determine functional opportunities. We propose that ecological resilience is generated by diverse, but overlapping, function within a scale and by apparently redundant species that operate at different scales, thereby reinforcing function across scales. The distribution of functional diversity within and across scales enables regeneration and renewal to occur following ecological disruption over a wide range of scales.","author":[{"dropping-particle":"","family":"Peterson","given":"Garry","non-dropping-particle":"","parse-names":false,"suffix":""},{"dropping-particle":"","family":"Allen","given":"Craig R.","non-dropping-particle":"","parse-names":false,"suffix":""},{"dropping-particle":"","family":"Holling","given":"C. S.","non-dropping-particle":"","parse-names":false,"suffix":""}],"container-title":"Ecosystems","id":"ITEM-1","issued":{"date-parts":[["1998"]]},"page":"6-18","title":"Ecological resilience, biodiversity, and scale","type":"article-journal","volume":"1"},"uris":["http://www.mendeley.com/documents/?uuid=9bc5d51a-a743-48dd-bc61-869fc4f5498d"]},{"id":"ITEM-2","itemData":{"DOI":"10.2307/3868116","ISBN":"1540-9295","ISSN":"15409295","PMID":"9510471","abstract":"Biological diversity appears to enhance the resilience of desirable ecosystem states, which is required to secure the production of essential ecosystem services. The diversity of responses to environmental change among species contributing to the same ecosystem function, which we call response diversity, is critical to resilience. Response diversity is particularly important for ecosystem renewal and reorganization following change. Here we present examples of response diversity from both terrestrial and aquatic ecosystems and across temporal and spatial scales. Response diversity provides adaptive capacity in a world of complex systems, uncertainty, and human-dominated environments. We should pay special attention to response diversity when planning ecosystem management and restoration, since it may contribute considerably to the resilience of desired ecosystem states against disturbance, mismanagement, and degradation.","author":[{"dropping-particle":"","family":"Elmqvist","given":"Thomas","non-dropping-particle":"","parse-names":false,"suffix":""},{"dropping-particle":"","family":"Folke","given":"Carl","non-dropping-particle":"","parse-names":false,"suffix":""},{"dropping-particle":"","family":"Nystrom","given":"Magnus","non-dropping-particle":"","parse-names":false,"suffix":""},{"dropping-particle":"","family":"Peterson","given":"Garry","non-dropping-particle":"","parse-names":false,"suffix":""},{"dropping-particle":"","family":"Bengtsson","given":"Jan","non-dropping-particle":"","parse-names":false,"suffix":""},{"dropping-particle":"","family":"Walker","given":"Brian","non-dropping-particle":"","parse-names":false,"suffix":""},{"dropping-particle":"","family":"Norberg","given":"Jon","non-dropping-particle":"","parse-names":false,"suffix":""}],"container-title":"Frontiers in Ecology and the Environment","id":"ITEM-2","issue":"9","issued":{"date-parts":[["2003"]]},"page":"488-494","title":"Response diversity, ecosystem change, and resilience","type":"article-journal","volume":"1"},"uris":["http://www.mendeley.com/documents/?uuid=70b59b45-6274-400a-a1ce-bff355829363"]}],"mendeley":{"formattedCitation":"(Peterson et al. 1998; Elmqvist et al. 2003)","plainTextFormattedCitation":"(Peterson et al. 1998; Elmqvist et al. 2003)","previouslyFormattedCitation":"(Peterson et al. 1998; Elmqvist et al. 2003)"},"properties":{"noteIndex":0},"schema":"https://github.com/citation-style-language/schema/raw/master/csl-citation.json"}</w:instrText>
-      </w:r>
-      <w:r>
-        <w:rPr>
-          <w:rFonts w:cs="Times New Roman"/>
-        </w:rPr>
-        <w:fldChar w:fldCharType="separate"/>
-      </w:r>
-      <w:r>
-        <w:rPr>
-          <w:rFonts w:cs="Times New Roman"/>
-          <w:noProof/>
-        </w:rPr>
-        <w:t>(Peterson et al. 1998; Elmqvist et al. 2003)</w:t>
-      </w:r>
-      <w:r>
-        <w:rPr>
-          <w:rFonts w:cs="Times New Roman"/>
-        </w:rPr>
-        <w:fldChar w:fldCharType="end"/>
-      </w:r>
-      <w:r>
-        <w:rPr>
-          <w:rFonts w:cs="Times New Roman"/>
-        </w:rPr>
-        <w:t>.</w:t>
-      </w:r>
-      <w:r>
-        <w:rPr>
-          <w:rFonts w:cs="Times New Roman"/>
-        </w:rPr>
-        <w:t xml:space="preserve"> D</w:t>
-      </w:r>
-      <w:r>
-        <w:rPr>
-          <w:rFonts w:cs="Times New Roman"/>
-        </w:rPr>
-        <w:t xml:space="preserve">espite natural variability and shifts in environmental conditions, the observed changes in species composition in this study demonstrate a fish community </w:t>
-      </w:r>
-      <w:r>
-        <w:rPr>
-          <w:rFonts w:cs="Times New Roman"/>
-        </w:rPr>
-        <w:t xml:space="preserve">able to </w:t>
-      </w:r>
-      <w:r>
-        <w:rPr>
-          <w:rFonts w:cs="Times New Roman"/>
-        </w:rPr>
-        <w:t xml:space="preserve">respond to </w:t>
-      </w:r>
-      <w:r>
-        <w:rPr>
-          <w:rFonts w:cs="Times New Roman"/>
-        </w:rPr>
-        <w:t>increased stressors</w:t>
-      </w:r>
-      <w:r>
-        <w:rPr>
-          <w:rFonts w:cs="Times New Roman"/>
-        </w:rPr>
-        <w:t xml:space="preserve">. </w:t>
-      </w:r>
-      <w:r>
-        <w:rPr>
-          <w:rFonts w:cs="Times New Roman"/>
-        </w:rPr>
-        <w:t>However, as the pace of environmental change increases, i</w:t>
-      </w:r>
-      <w:r>
-        <w:rPr>
-          <w:rFonts w:cs="Times New Roman"/>
-        </w:rPr>
-        <w:t xml:space="preserve">t is </w:t>
-      </w:r>
-      <w:r>
-        <w:rPr>
-          <w:rFonts w:cs="Times New Roman"/>
-        </w:rPr>
-        <w:t xml:space="preserve">less clear </w:t>
-      </w:r>
-      <w:r>
-        <w:rPr>
-          <w:rFonts w:cs="Times New Roman"/>
-        </w:rPr>
-        <w:t>whether the Arctic fish community will continue to have such resilience</w:t>
-      </w:r>
-      <w:r>
-        <w:rPr>
-          <w:rFonts w:cs="Times New Roman"/>
-        </w:rPr>
-        <w:t xml:space="preserve"> if variability of ecological community composition increases</w:t>
-      </w:r>
-      <w:r>
-        <w:rPr>
-          <w:rFonts w:cs="Times New Roman"/>
-        </w:rPr>
-        <w:t xml:space="preserve"> </w:t>
-      </w:r>
-      <w:r>
-        <w:rPr>
-          <w:rFonts w:cs="Times New Roman"/>
-        </w:rPr>
-        <w:fldChar w:fldCharType="begin" w:fldLock="1"/>
-      </w:r>
-      <w:r>
-        <w:rPr>
-          <w:rFonts w:cs="Times New Roman"/>
-        </w:rPr>
-        <w:instrText>ADDIN CSL_CITATION {"citationItems":[{"id":"ITEM-1","itemData":{"DOI":"10.1016/0022-0981(93)90098-9","ISBN":"0022-0981","ISSN":"00220981","PMID":"2332","abstract":"An increase in variability between samples collected from impacted vs. control areas is described for four different types of marine communities: meiobcnthos subjected to organic enrichment, macrobenthos in the vicinity of the Ekofisk oil-field, reef-corals following the 1982-3 El Niño and fish on coral reefs which are subjected to mining. In each case there is a clear log-log relationship between the variance and the mean abundance for all species in a particular treatment group. The standard deviation for a given mean increases with increased perturbation in all cases, but is most marked for the meiobenthos and macrobenthos examples. Variability in species diversity (H′) tends to increase with increasing levels of perturbation, but this increase is only significant for the macrobenthos. In all cases a pronounced increase in variability among replicate samples from perturbed treatments was revealed by multivariate analysis (non-metric Multi-Dimensional Scaling ordination). A comparative Index of Multivariate Dispersion (IMD) is suggested as a measure of this increased variability. © 1993.","author":[{"dropping-particle":"","family":"Warwick","given":"R. M.","non-dropping-particle":"","parse-names":false,"suffix":""},{"dropping-particle":"","family":"Clarke","given":"K. R.","non-dropping-particle":"","parse-names":false,"suffix":""}],"container-title":"Journal of Experimental Marine Biology and Ecology","id":"ITEM-1","issue":"1-2","issued":{"date-parts":[["1993"]]},"page":"215-226","title":"Increased variability as a symptom of stress in marine communities","type":"article-journal","volume":"172"},"uris":["http://www.mendeley.com/documents/?uuid=3d2b3118-1e03-4a9d-85c9-01d6475cef98"]},{"id":"ITEM-2","itemData":{"DOI":"10.1577/1548-8446(1981)006&lt;0021:aobiuf&gt;2.0.co;2","ISSN":"0363-2415","abstract":"Man's activities have had profound, and usually negative, influences on freshwater fishes from the smallest streams to thelargest rivers. Some negative effects are due to contaminants, while others are associated with changes inwatershed hydrology, habitat modifications, and alteration of energy sources upon which the aquatic biota depends. Regrettably, past efforts to evaluateeffects of man's activities on fishes have attempted to use water quality as a surrogate for more comprehensive biotic assessment.A more refined biotic assessment program is required for effective protectionof freshwate fish resources. An assessment systemproposed here uses a series of fish community attributes related to species compositonand ecological structure to evaluate thequality of an aquatic biota. In preliminary trials this system accurately reflected the status of fish communities and the environmentsupporting them. © 1981 Taylor &amp; Francis Group, LLC.","author":[{"dropping-particle":"","family":"Karr","given":"James R.","non-dropping-particle":"","parse-names":false,"suffix":""}],"container-title":"Fisheries","id":"ITEM-2","issue":"6","issued":{"date-parts":[["1981"]]},"page":"21-27","title":"Assessment of biotic integrity using fish communities","type":"article-journal","volume":"6"},"uris":["http://www.mendeley.com/documents/?uuid=5a7913f0-bdfb-4744-bb8d-a9ca096e6e15"]},{"id":"ITEM-3","itemData":{"author":[{"dropping-particle":"","family":"Pimm","given":"Stuart L.","non-dropping-particle":"","parse-names":false,"suffix":""}],"container-title":"Nature","id":"ITEM-3","issue":"26","issued":{"date-parts":[["1984"]]},"page":"321-326","title":"The complexity and stability of ecosystems","type":"article-journal","volume":"307"},"uris":["http://www.mendeley.com/documents/?uuid=9bec5a47-4edd-4887-858a-bc6f725666a7"]}],"mendeley":{"formattedCitation":"(Karr 1981; Pimm 1984; Warwick and Clarke 1993)","plainTextFormattedCitation":"(Karr 1981; Pimm 1984; Warwick and Clarke 1993)","previouslyFormattedCitation":"(Karr 1981; Pimm 1984; Warwick and Clarke 1993)"},"properties":{"noteIndex":0},"schema":"https://github.com/citation-style-language/schema/raw/master/csl-citation.json"}</w:instrText>
-      </w:r>
-      <w:r>
-        <w:rPr>
-          <w:rFonts w:cs="Times New Roman"/>
-        </w:rPr>
-        <w:fldChar w:fldCharType="separate"/>
-      </w:r>
-      <w:r>
-        <w:rPr>
-          <w:rFonts w:cs="Times New Roman"/>
-          <w:noProof/>
-        </w:rPr>
-        <w:t>(Karr 1981; Pimm 1984; Warwick and Clarke 1993)</w:t>
-      </w:r>
-      <w:r>
-        <w:rPr>
-          <w:rFonts w:cs="Times New Roman"/>
-        </w:rPr>
-        <w:fldChar w:fldCharType="end"/>
-      </w:r>
-      <w:r>
-        <w:rPr>
-          <w:rFonts w:cs="Times New Roman"/>
-        </w:rPr>
-        <w:t xml:space="preserve">. </w:t>
-      </w:r>
-      <w:r>
-        <w:rPr>
-          <w:rFonts w:cs="Times New Roman"/>
-        </w:rPr>
-        <w:t xml:space="preserve">If population variability increases, such warnings could indicate </w:t>
-      </w:r>
-      <w:r>
-        <w:rPr>
-          <w:rFonts w:cs="Times New Roman"/>
-        </w:rPr>
-        <w:t xml:space="preserve">imminent sudden changes in community organization or collapses in abundances </w:t>
-      </w:r>
-      <w:r>
-        <w:rPr>
-          <w:rFonts w:cs="Times New Roman"/>
-        </w:rPr>
-        <w:fldChar w:fldCharType="begin" w:fldLock="1"/>
-      </w:r>
-      <w:r>
-        <w:rPr>
-          <w:rFonts w:cs="Times New Roman"/>
-        </w:rPr>
-        <w:instrText>ADDIN CSL_CITATION {"citationItems":[{"id":"ITEM-1","itemData":{"abstract":"All ecosystems are exposed to gradual changes in climate, nutrient loading, habitat fragmentation or biotic exploitation. Nature is usually assumed to respond to gradual change in a smooth way. However, studies on lakes, coral reefs, oceans, forests and arid lands have shown that smooth change can be interrupted by sudden drastic switches to a contrasting state. Although diverse events can trigger such shifts, recent studies show that a loss of resilience usually paves the way for a switch to an alternative state. This suggests that strategies for sustainable management of such ecosystems should focus on maintaining resilience.","author":[{"dropping-particle":"","family":"Scheffer","given":"Marten","non-dropping-particle":"","parse-names":false,"suffix":""},{"dropping-particle":"","family":"Carpenter","given":"Steve R.","non-dropping-particle":"","parse-names":false,"suffix":""},{"dropping-particle":"","family":"Foley","given":"Jonathan A.","non-dropping-particle":"","parse-names":false,"suffix":""},{"dropping-particle":"","family":"Folke","given":"Carl","non-dropping-particle":"","parse-names":false,"suffix":""},{"dropping-particle":"","family":"Walker","given":"Brian","non-dropping-particle":"","parse-names":false,"suffix":""}],"container-title":"Nature","id":"ITEM-1","issued":{"date-parts":[["2001"]]},"page":"591-596","title":"Catastrophic shifts in ecosystems","type":"article-journal","volume":"413"},"uris":["http://www.mendeley.com/documents/?uuid=567189d8-5a98-4b3f-bc94-7bb511659a8f"]},{"id":"ITEM-2","itemData":{"DOI":"10.1126/science.1203672","ISSN":"1095-9203","abstract":"Catastrophic ecological regime shifts may be announced in advance by statistical early warning signals such as slowing return rates from perturbation and rising variance. The theoretical background for these indicators is rich, but real-world tests are rare, especially for whole ecosystems. We tested the hypothesis that these statistics would be early warning signals for an experimentally induced regime shift in an aquatic food web. We gradually added top predators to a lake over 3 years to destabilize its food web. An adjacent lake was monitored simultaneously as a reference ecosystem. Warning signals of a regime shift were evident in the manipulated lake during reorganization of the food web more than a year before the food web transition was complete, corroborating theory for leading indicators of ecological regime shifts.","author":[{"dropping-particle":"","family":"Carpenter","given":"Steve R.","non-dropping-particle":"","parse-names":false,"suffix":""},{"dropping-particle":"","family":"Cole","given":"J. J.","non-dropping-particle":"","parse-names":false,"suffix":""},{"dropping-particle":"","family":"Pace","given":"M. L.","non-dropping-particle":"","parse-names":false,"suffix":""},{"dropping-particle":"","family":"Batt","given":"R.","non-dropping-particle":"","parse-names":false,"suffix":""},{"dropping-particle":"","family":"Brock","given":"W. A.","non-dropping-particle":"","parse-names":false,"suffix":""},{"dropping-particle":"","family":"Cline","given":"T.","non-dropping-particle":"","parse-names":false,"suffix":""},{"dropping-particle":"","family":"Coloso","given":"J.","non-dropping-particle":"","parse-names":false,"suffix":""},{"dropping-particle":"","family":"Hodgson","given":"J. R.","non-dropping-particle":"","parse-names":false,"suffix":""},{"dropping-particle":"","family":"Kitchell","given":"J. F.","non-dropping-particle":"","parse-names":false,"suffix":""},{"dropping-particle":"","family":"Seekell","given":"D. A.","non-dropping-particle":"","parse-names":false,"suffix":""},{"dropping-particle":"","family":"Smith","given":"L.","non-dropping-particle":"","parse-names":false,"suffix":""},{"dropping-particle":"","family":"Weidel","given":"B.","non-dropping-particle":"","parse-names":false,"suffix":""}],"container-title":"Science","id":"ITEM-2","issue":"6033","issued":{"date-parts":[["2011"]]},"page":"1079-1082","title":"Early warnings of regime shifts: A whole-ecosystem experiment","type":"article-journal","volume":"332"},"uris":["http://www.mendeley.com/documents/?uuid=6727c266-d2e2-4b2c-adb1-fc28981ced63"]},{"id":"ITEM-3","itemData":{"DOI":"10.1016/S0967-0645(02)00321-1","ISBN":"1949824632","ISSN":"09670645","abstract":"We propose a new hypothesis, the Oscillating Control Hypothesis (OCH), which predicts that pelagic ecosystem function in the southeastern Bering Sea will alternate between primarily bottom-up control in cold regimes and primarily top-down control in warm regimes. The timing of spring primary production is determined predominately by the timing of ice retreat. Late ice retreat (late March or later) leads to an early, ice-associated bloom in cold water (e.g., 1995, 1997, 1999), whereas no ice, or early ice retreat before mid-March, leads to an open-water bloom in May or June in warm water (e.g., 1996, 1998, 2000). Zooplankton populations are not closely coupled to the spring bloom, but are sensitive to water temperature. In years when the spring bloom occurs in cold water, low temperatures limit the production of zooplankton, the survival of larval/juvenile fish, and their recruitment into the populations of species of large piscivorous fish, such as walleye pollock (Theragra chalcogramma), Pacific cod (Gadus macrocephalus) and arrowtooth flounder (Atheresthes stomias). When continued over decadal scales, this will lead to bottom-up limitation and a decreased biomass of piscivorous fish. Alternatively, in periods when the bloom occurs in warm water, zooplankton populations should grow rapidly, providing plentiful prey for larval and juvenile fish. Abundant zooplankton will support strong recruitment of fish and will lead to abundant predatory fish that control forage fish, including, in the case of pollock, their own juveniles. Piscivorous marine birds and pinnipeds may achieve higher production of young and survival in cold regimes, when there is less competition from large piscivorous fish for coldwater forage fish such as capelin (Mallotus villosus). Piscivorous seabirds and pinnipeds also may be expected to have high productivity in periods of transition from cold regimes to warm regimes, when young of large predatory species of fish are numerous enough to provide forage. The OCH predicts that the ability of large predatory fish populations to sustain fishing pressure will vary between warm and cold regimes. The OCH points to the importance of the timing of ice retreat and water temperatures during the spring bloom for the productivity of zooplankton, and the degree and direction of coupling between zooplankton and forage fish. Forage fish (e.g., juvenile pollock, capelin, Pacific herring [Clupea pallasii]) are key prey for adult pollock and other ape…","author":[{"dropping-particle":"","family":"Hunt","given":"George L.","non-dropping-particle":"","parse-names":false,"suffix":""},{"dropping-particle":"","family":"Stabeno","given":"Phyllis","non-dropping-particle":"","parse-names":false,"suffix":""},{"dropping-particle":"","family":"Walters","given":"Gary","non-dropping-particle":"","parse-names":false,"suffix":""},{"dropping-particle":"","family":"Sinclair","given":"Elizabeth","non-dropping-particle":"","parse-names":false,"suffix":""},{"dropping-particle":"","family":"Brodeur","given":"Richard D.","non-dropping-particle":"","parse-names":false,"suffix":""},{"dropping-particle":"","family":"Napp","given":"Jeffery M.","non-dropping-particle":"","parse-names":false,"suffix":""},{"dropping-particle":"","family":"Bond","given":"Nicholas A.","non-dropping-particle":"","parse-names":false,"suffix":""}],"container-title":"Deep-Sea Research Part II: Topical Studies in Oceanography","id":"ITEM-3","issue":"26","issued":{"date-parts":[["2002"]]},"page":"5821-5853","title":"Climate change and control of the southeastern Bering Sea pelagic ecosystem","type":"article-journal","volume":"49"},"uris":["http://www.mendeley.com/documents/?uuid=92526fff-c5d2-4ef2-9c3d-d810d53e06fc"]}],"mendeley":{"formattedCitation":"(Scheffer et al. 2001; Hunt et al. 2002; Carpenter et al. 2011)","plainTextFormattedCitation":"(Scheffer et al. 2001; Hunt et al. 2002; Carpenter et al. 2011)","previouslyFormattedCitation":"(Scheffer et al. 2001; Hunt et al. 2002; Carpenter et al. 2011)"},"properties":{"noteIndex":0},"schema":"https://github.com/citation-style-language/schema/raw/master/csl-citation.json"}</w:instrText>
-      </w:r>
-      <w:r>
-        <w:rPr>
-          <w:rFonts w:cs="Times New Roman"/>
-        </w:rPr>
-        <w:fldChar w:fldCharType="separate"/>
-      </w:r>
-      <w:r>
-        <w:rPr>
-          <w:rFonts w:cs="Times New Roman"/>
-          <w:noProof/>
-        </w:rPr>
-        <w:t>(Scheffer et al. 2001; Hunt et al. 2002; Carpenter et al. 2011)</w:t>
-      </w:r>
-      <w:r>
-        <w:rPr>
-          <w:rFonts w:cs="Times New Roman"/>
-        </w:rPr>
-        <w:fldChar w:fldCharType="end"/>
-      </w:r>
-      <w:r>
-        <w:rPr>
-          <w:rFonts w:cs="Times New Roman"/>
-        </w:rPr>
-        <w:t xml:space="preserve">. </w:t>
-      </w:r>
-      <w:r>
-        <w:rPr>
-          <w:rFonts w:cs="Times New Roman"/>
-        </w:rPr>
-        <w:t>As a result, the c</w:t>
-      </w:r>
-      <w:r>
-        <w:rPr>
-          <w:rFonts w:cs="Times New Roman"/>
-        </w:rPr>
-        <w:t xml:space="preserve">ontinued monitoring of </w:t>
-      </w:r>
-      <w:r>
-        <w:rPr>
-          <w:rFonts w:cs="Times New Roman"/>
-        </w:rPr>
-        <w:t xml:space="preserve">nearshore </w:t>
-      </w:r>
-      <w:r>
-        <w:rPr>
-          <w:rFonts w:cs="Times New Roman"/>
-        </w:rPr>
-        <w:t xml:space="preserve">fish populations </w:t>
-      </w:r>
-      <w:r>
-        <w:rPr>
-          <w:rFonts w:cs="Times New Roman"/>
-        </w:rPr>
-        <w:t xml:space="preserve">in the Beaufort Sea </w:t>
-      </w:r>
-      <w:r>
-        <w:rPr>
-          <w:rFonts w:cs="Times New Roman"/>
-        </w:rPr>
-        <w:t>will allow for insight</w:t>
-      </w:r>
-      <w:r>
-        <w:rPr>
-          <w:rFonts w:cs="Times New Roman"/>
-        </w:rPr>
-        <w:t>s</w:t>
-      </w:r>
-      <w:r>
-        <w:rPr>
-          <w:rFonts w:cs="Times New Roman"/>
-        </w:rPr>
-        <w:t xml:space="preserve"> into how future species communities might</w:t>
-      </w:r>
-      <w:r>
-        <w:rPr>
-          <w:rFonts w:cs="Times New Roman"/>
-        </w:rPr>
-        <w:t xml:space="preserve"> organize</w:t>
-      </w:r>
-      <w:r>
-        <w:rPr>
-          <w:rFonts w:cs="Times New Roman"/>
-        </w:rPr>
-        <w:t xml:space="preserve"> </w:t>
-      </w:r>
-      <w:r>
-        <w:rPr>
-          <w:rFonts w:cs="Times New Roman"/>
-        </w:rPr>
-        <w:t xml:space="preserve">and </w:t>
-      </w:r>
-      <w:r>
-        <w:rPr>
-          <w:rFonts w:cs="Times New Roman"/>
-        </w:rPr>
-        <w:t>respond to perturbations in their natural environment</w:t>
-      </w:r>
-      <w:r>
-        <w:rPr>
-          <w:rFonts w:cs="Times New Roman"/>
-        </w:rPr>
-        <w:t xml:space="preserve"> with changing climate conditions</w:t>
-      </w:r>
-      <w:r>
-        <w:rPr>
-          <w:rFonts w:cs="Times New Roman"/>
-        </w:rPr>
-        <w:t xml:space="preserve">. </w:t>
-      </w:r>
-    </w:p>
-    <w:p>
-      <w:pPr>
         <w:rPr>
           <w:rFonts w:cs="Times New Roman"/>
         </w:rPr>
@@ -15210,17 +15110,315 @@
           <w:docGrid w:linePitch="360"/>
         </w:sectPr>
       </w:pPr>
+      <w:r>
+        <w:rPr>
+          <w:rFonts w:cs="Times New Roman"/>
+        </w:rPr>
+        <w:t xml:space="preserve">Resilience of ecological communities during changes to their habitat or environment is a characteristic of healthy communities with high biological diversity and wide response diversity </w:t>
+      </w:r>
+      <w:r>
+        <w:rPr>
+          <w:rFonts w:cs="Times New Roman"/>
+        </w:rPr>
+        <w:fldChar w:fldCharType="begin" w:fldLock="1"/>
+      </w:r>
+      <w:r>
+        <w:rPr>
+          <w:rFonts w:cs="Times New Roman"/>
+        </w:rPr>
+        <w:instrText>ADDIN CSL_CITATION {"citationItems":[{"id":"ITEM-1","itemData":{"DOI":"10.1007/s100219900002","ISBN":"1432-9840","ISSN":"1432-9840","PMID":"20829476","abstract":"We describe existing models of the relationship between species diversity and ecological function, and propose a conceptual model that relates species richness, ecological resilience, and scale. We suggest that species interact with scale-dependent sets of ecological structures and processes that determine functional opportunities. We propose that ecological resilience is generated by diverse, but overlapping, function within a scale and by apparently redundant species that operate at different scales, thereby reinforcing function across scales. The distribution of functional diversity within and across scales enables regeneration and renewal to occur following ecological disruption over a wide range of scales.","author":[{"dropping-particle":"","family":"Peterson","given":"Garry","non-dropping-particle":"","parse-names":false,"suffix":""},{"dropping-particle":"","family":"Allen","given":"Craig R.","non-dropping-particle":"","parse-names":false,"suffix":""},{"dropping-particle":"","family":"Holling","given":"C. S.","non-dropping-particle":"","parse-names":false,"suffix":""}],"container-title":"Ecosystems","id":"ITEM-1","issued":{"date-parts":[["1998"]]},"page":"6-18","title":"Ecological resilience, biodiversity, and scale","type":"article-journal","volume":"1"},"uris":["http://www.mendeley.com/documents/?uuid=9bc5d51a-a743-48dd-bc61-869fc4f5498d"]},{"id":"ITEM-2","itemData":{"DOI":"10.2307/3868116","ISBN":"1540-9295","ISSN":"15409295","PMID":"9510471","abstract":"Biological diversity appears to enhance the resilience of desirable ecosystem states, which is required to secure the production of essential ecosystem services. The diversity of responses to environmental change among species contributing to the same ecosystem function, which we call response diversity, is critical to resilience. Response diversity is particularly important for ecosystem renewal and reorganization following change. Here we present examples of response diversity from both terrestrial and aquatic ecosystems and across temporal and spatial scales. Response diversity provides adaptive capacity in a world of complex systems, uncertainty, and human-dominated environments. We should pay special attention to response diversity when planning ecosystem management and restoration, since it may contribute considerably to the resilience of desired ecosystem states against disturbance, mismanagement, and degradation.","author":[{"dropping-particle":"","family":"Elmqvist","given":"Thomas","non-dropping-particle":"","parse-names":false,"suffix":""},{"dropping-particle":"","family":"Folke","given":"Carl","non-dropping-particle":"","parse-names":false,"suffix":""},{"dropping-particle":"","family":"Nystrom","given":"Magnus","non-dropping-particle":"","parse-names":false,"suffix":""},{"dropping-particle":"","family":"Peterson","given":"Garry","non-dropping-particle":"","parse-names":false,"suffix":""},{"dropping-particle":"","family":"Bengtsson","given":"Jan","non-dropping-particle":"","parse-names":false,"suffix":""},{"dropping-particle":"","family":"Walker","given":"Brian","non-dropping-particle":"","parse-names":false,"suffix":""},{"dropping-particle":"","family":"Norberg","given":"Jon","non-dropping-particle":"","parse-names":false,"suffix":""}],"container-title":"Frontiers in Ecology and the Environment","id":"ITEM-2","issue":"9","issued":{"date-parts":[["2003"]]},"page":"488-494","title":"Response diversity, ecosystem change, and resilience","type":"article-journal","volume":"1"},"uris":["http://www.mendeley.com/documents/?uuid=70b59b45-6274-400a-a1ce-bff355829363"]}],"mendeley":{"formattedCitation":"(Peterson et al. 1998; Elmqvist et al. 2003)","plainTextFormattedCitation":"(Peterson et al. 1998; Elmqvist et al. 2003)","previouslyFormattedCitation":"(Peterson et al. 1998; Elmqvist et al. 2003)"},"properties":{"noteIndex":0},"schema":"https://github.com/citation-style-language/schema/raw/master/csl-citation.json"}</w:instrText>
+      </w:r>
+      <w:r>
+        <w:rPr>
+          <w:rFonts w:cs="Times New Roman"/>
+        </w:rPr>
+        <w:fldChar w:fldCharType="separate"/>
+      </w:r>
+      <w:r>
+        <w:rPr>
+          <w:rFonts w:cs="Times New Roman"/>
+          <w:noProof/>
+        </w:rPr>
+        <w:t>(Peterson et al. 1998; Elmqvist et al. 2003)</w:t>
+      </w:r>
+      <w:r>
+        <w:rPr>
+          <w:rFonts w:cs="Times New Roman"/>
+        </w:rPr>
+        <w:fldChar w:fldCharType="end"/>
+      </w:r>
+      <w:r>
+        <w:rPr>
+          <w:rFonts w:cs="Times New Roman"/>
+        </w:rPr>
+        <w:t>.</w:t>
+      </w:r>
+      <w:r>
+        <w:rPr>
+          <w:rFonts w:cs="Times New Roman"/>
+        </w:rPr>
+        <w:t xml:space="preserve"> D</w:t>
+      </w:r>
+      <w:r>
+        <w:rPr>
+          <w:rFonts w:cs="Times New Roman"/>
+        </w:rPr>
+        <w:t xml:space="preserve">espite natural variability and shifts in environmental conditions, the observed changes in species composition in this study demonstrate a fish community </w:t>
+      </w:r>
+      <w:r>
+        <w:rPr>
+          <w:rFonts w:cs="Times New Roman"/>
+        </w:rPr>
+        <w:t xml:space="preserve">able to </w:t>
+      </w:r>
+      <w:r>
+        <w:rPr>
+          <w:rFonts w:cs="Times New Roman"/>
+        </w:rPr>
+        <w:t xml:space="preserve">respond to </w:t>
+      </w:r>
+      <w:r>
+        <w:rPr>
+          <w:rFonts w:cs="Times New Roman"/>
+        </w:rPr>
+        <w:t>increased stressors</w:t>
+      </w:r>
+      <w:r>
+        <w:rPr>
+          <w:rFonts w:cs="Times New Roman"/>
+        </w:rPr>
+        <w:t xml:space="preserve">. </w:t>
+      </w:r>
+      <w:r>
+        <w:rPr>
+          <w:rFonts w:cs="Times New Roman"/>
+        </w:rPr>
+        <w:t>However, as the pace of environmental change increases, i</w:t>
+      </w:r>
+      <w:r>
+        <w:rPr>
+          <w:rFonts w:cs="Times New Roman"/>
+        </w:rPr>
+        <w:t xml:space="preserve">t is </w:t>
+      </w:r>
+      <w:r>
+        <w:rPr>
+          <w:rFonts w:cs="Times New Roman"/>
+        </w:rPr>
+        <w:t xml:space="preserve">less clear </w:t>
+      </w:r>
+      <w:r>
+        <w:rPr>
+          <w:rFonts w:cs="Times New Roman"/>
+        </w:rPr>
+        <w:t xml:space="preserve">whether the Arctic fish community will continue to have such </w:t>
+      </w:r>
+      <w:r>
+        <w:rPr>
+          <w:rFonts w:cs="Times New Roman"/>
+        </w:rPr>
+        <w:lastRenderedPageBreak/>
+        <w:t>resilience</w:t>
+      </w:r>
+      <w:r>
+        <w:rPr>
+          <w:rFonts w:cs="Times New Roman"/>
+        </w:rPr>
+        <w:t xml:space="preserve"> if variability of ecological community composition increases</w:t>
+      </w:r>
+      <w:r>
+        <w:rPr>
+          <w:rFonts w:cs="Times New Roman"/>
+        </w:rPr>
+        <w:t xml:space="preserve"> </w:t>
+      </w:r>
+      <w:r>
+        <w:rPr>
+          <w:rFonts w:cs="Times New Roman"/>
+        </w:rPr>
+        <w:fldChar w:fldCharType="begin" w:fldLock="1"/>
+      </w:r>
+      <w:r>
+        <w:rPr>
+          <w:rFonts w:cs="Times New Roman"/>
+        </w:rPr>
+        <w:instrText>ADDIN CSL_CITATION {"citationItems":[{"id":"ITEM-1","itemData":{"DOI":"10.1016/0022-0981(93)90098-9","ISBN":"0022-0981","ISSN":"00220981","PMID":"2332","abstract":"An increase in variability between samples collected from impacted vs. control areas is described for four different types of marine communities: meiobcnthos subjected to organic enrichment, macrobenthos in the vicinity of the Ekofisk oil-field, reef-corals following the 1982-3 El Niño and fish on coral reefs which are subjected to mining. In each case there is a clear log-log relationship between the variance and the mean abundance for all species in a particular treatment group. The standard deviation for a given mean increases with increased perturbation in all cases, but is most marked for the meiobenthos and macrobenthos examples. Variability in species diversity (H′) tends to increase with increasing levels of perturbation, but this increase is only significant for the macrobenthos. In all cases a pronounced increase in variability among replicate samples from perturbed treatments was revealed by multivariate analysis (non-metric Multi-Dimensional Scaling ordination). A comparative Index of Multivariate Dispersion (IMD) is suggested as a measure of this increased variability. © 1993.","author":[{"dropping-particle":"","family":"Warwick","given":"R. M.","non-dropping-particle":"","parse-names":false,"suffix":""},{"dropping-particle":"","family":"Clarke","given":"K. R.","non-dropping-particle":"","parse-names":false,"suffix":""}],"container-title":"Journal of Experimental Marine Biology and Ecology","id":"ITEM-1","issue":"1-2","issued":{"date-parts":[["1993"]]},"page":"215-226","title":"Increased variability as a symptom of stress in marine communities","type":"article-journal","volume":"172"},"uris":["http://www.mendeley.com/documents/?uuid=3d2b3118-1e03-4a9d-85c9-01d6475cef98"]},{"id":"ITEM-2","itemData":{"DOI":"10.1577/1548-8446(1981)006&lt;0021:aobiuf&gt;2.0.co;2","ISSN":"0363-2415","abstract":"Man's activities have had profound, and usually negative, influences on freshwater fishes from the smallest streams to thelargest rivers. Some negative effects are due to contaminants, while others are associated with changes inwatershed hydrology, habitat modifications, and alteration of energy sources upon which the aquatic biota depends. Regrettably, past efforts to evaluateeffects of man's activities on fishes have attempted to use water quality as a surrogate for more comprehensive biotic assessment.A more refined biotic assessment program is required for effective protectionof freshwate fish resources. An assessment systemproposed here uses a series of fish community attributes related to species compositonand ecological structure to evaluate thequality of an aquatic biota. In preliminary trials this system accurately reflected the status of fish communities and the environmentsupporting them. © 1981 Taylor &amp; Francis Group, LLC.","author":[{"dropping-particle":"","family":"Karr","given":"James R.","non-dropping-particle":"","parse-names":false,"suffix":""}],"container-title":"Fisheries","id":"ITEM-2","issue":"6","issued":{"date-parts":[["1981"]]},"page":"21-27","title":"Assessment of biotic integrity using fish communities","type":"article-journal","volume":"6"},"uris":["http://www.mendeley.com/documents/?uuid=5a7913f0-bdfb-4744-bb8d-a9ca096e6e15"]},{"id":"ITEM-3","itemData":{"author":[{"dropping-particle":"","family":"Pimm","given":"Stuart L.","non-dropping-particle":"","parse-names":false,"suffix":""}],"container-title":"Nature","id":"ITEM-3","issue":"26","issued":{"date-parts":[["1984"]]},"page":"321-326","title":"The complexity and stability of ecosystems","type":"article-journal","volume":"307"},"uris":["http://www.mendeley.com/documents/?uuid=9bec5a47-4edd-4887-858a-bc6f725666a7"]}],"mendeley":{"formattedCitation":"(Karr 1981; Pimm 1984; Warwick and Clarke 1993)","plainTextFormattedCitation":"(Karr 1981; Pimm 1984; Warwick and Clarke 1993)","previouslyFormattedCitation":"(Karr 1981; Pimm 1984; Warwick and Clarke 1993)"},"properties":{"noteIndex":0},"schema":"https://github.com/citation-style-language/schema/raw/master/csl-citation.json"}</w:instrText>
+      </w:r>
+      <w:r>
+        <w:rPr>
+          <w:rFonts w:cs="Times New Roman"/>
+        </w:rPr>
+        <w:fldChar w:fldCharType="separate"/>
+      </w:r>
+      <w:r>
+        <w:rPr>
+          <w:rFonts w:cs="Times New Roman"/>
+          <w:noProof/>
+        </w:rPr>
+        <w:t>(Karr 1981; Pimm 1984; Warwick and Clarke 1993)</w:t>
+      </w:r>
+      <w:r>
+        <w:rPr>
+          <w:rFonts w:cs="Times New Roman"/>
+        </w:rPr>
+        <w:fldChar w:fldCharType="end"/>
+      </w:r>
+      <w:r>
+        <w:rPr>
+          <w:rFonts w:cs="Times New Roman"/>
+        </w:rPr>
+        <w:t xml:space="preserve">. </w:t>
+      </w:r>
+      <w:r>
+        <w:rPr>
+          <w:rFonts w:cs="Times New Roman"/>
+        </w:rPr>
+        <w:t xml:space="preserve">If population variability increases, such warnings could indicate </w:t>
+      </w:r>
+      <w:r>
+        <w:rPr>
+          <w:rFonts w:cs="Times New Roman"/>
+        </w:rPr>
+        <w:t xml:space="preserve">imminent sudden changes in community organization or collapses in abundances </w:t>
+      </w:r>
+      <w:r>
+        <w:rPr>
+          <w:rFonts w:cs="Times New Roman"/>
+        </w:rPr>
+        <w:fldChar w:fldCharType="begin" w:fldLock="1"/>
+      </w:r>
+      <w:r>
+        <w:rPr>
+          <w:rFonts w:cs="Times New Roman"/>
+        </w:rPr>
+        <w:instrText>ADDIN CSL_CITATION {"citationItems":[{"id":"ITEM-1","itemData":{"abstract":"All ecosystems are exposed to gradual changes in climate, nutrient loading, habitat fragmentation or biotic exploitation. Nature is usually assumed to respond to gradual change in a smooth way. However, studies on lakes, coral reefs, oceans, forests and arid lands have shown that smooth change can be interrupted by sudden drastic switches to a contrasting state. Although diverse events can trigger such shifts, recent studies show that a loss of resilience usually paves the way for a switch to an alternative state. This suggests that strategies for sustainable management of such ecosystems should focus on maintaining resilience.","author":[{"dropping-particle":"","family":"Scheffer","given":"Marten","non-dropping-particle":"","parse-names":false,"suffix":""},{"dropping-particle":"","family":"Carpenter","given":"Steve R.","non-dropping-particle":"","parse-names":false,"suffix":""},{"dropping-particle":"","family":"Foley","given":"Jonathan A.","non-dropping-particle":"","parse-names":false,"suffix":""},{"dropping-particle":"","family":"Folke","given":"Carl","non-dropping-particle":"","parse-names":false,"suffix":""},{"dropping-particle":"","family":"Walker","given":"Brian","non-dropping-particle":"","parse-names":false,"suffix":""}],"container-title":"Nature","id":"ITEM-1","issued":{"date-parts":[["2001"]]},"page":"591-596","title":"Catastrophic shifts in ecosystems","type":"article-journal","volume":"413"},"uris":["http://www.mendeley.com/documents/?uuid=567189d8-5a98-4b3f-bc94-7bb511659a8f"]},{"id":"ITEM-2","itemData":{"DOI":"10.1126/science.1203672","ISSN":"1095-9203","abstract":"Catastrophic ecological regime shifts may be announced in advance by statistical early warning signals such as slowing return rates from perturbation and rising variance. The theoretical background for these indicators is rich, but real-world tests are rare, especially for whole ecosystems. We tested the hypothesis that these statistics would be early warning signals for an experimentally induced regime shift in an aquatic food web. We gradually added top predators to a lake over 3 years to destabilize its food web. An adjacent lake was monitored simultaneously as a reference ecosystem. Warning signals of a regime shift were evident in the manipulated lake during reorganization of the food web more than a year before the food web transition was complete, corroborating theory for leading indicators of ecological regime shifts.","author":[{"dropping-particle":"","family":"Carpenter","given":"Steve R.","non-dropping-particle":"","parse-names":false,"suffix":""},{"dropping-particle":"","family":"Cole","given":"J. J.","non-dropping-particle":"","parse-names":false,"suffix":""},{"dropping-particle":"","family":"Pace","given":"M. L.","non-dropping-particle":"","parse-names":false,"suffix":""},{"dropping-particle":"","family":"Batt","given":"R.","non-dropping-particle":"","parse-names":false,"suffix":""},{"dropping-particle":"","family":"Brock","given":"W. A.","non-dropping-particle":"","parse-names":false,"suffix":""},{"dropping-particle":"","family":"Cline","given":"T.","non-dropping-particle":"","parse-names":false,"suffix":""},{"dropping-particle":"","family":"Coloso","given":"J.","non-dropping-particle":"","parse-names":false,"suffix":""},{"dropping-particle":"","family":"Hodgson","given":"J. R.","non-dropping-particle":"","parse-names":false,"suffix":""},{"dropping-particle":"","family":"Kitchell","given":"J. F.","non-dropping-particle":"","parse-names":false,"suffix":""},{"dropping-particle":"","family":"Seekell","given":"D. A.","non-dropping-particle":"","parse-names":false,"suffix":""},{"dropping-particle":"","family":"Smith","given":"L.","non-dropping-particle":"","parse-names":false,"suffix":""},{"dropping-particle":"","family":"Weidel","given":"B.","non-dropping-particle":"","parse-names":false,"suffix":""}],"container-title":"Science","id":"ITEM-2","issue":"6033","issued":{"date-parts":[["2011"]]},"page":"1079-1082","title":"Early warnings of regime shifts: A whole-ecosystem experiment","type":"article-journal","volume":"332"},"uris":["http://www.mendeley.com/documents/?uuid=6727c266-d2e2-4b2c-adb1-fc28981ced63"]},{"id":"ITEM-3","itemData":{"DOI":"10.1016/S0967-0645(02)00321-1","ISBN":"1949824632","ISSN":"09670645","abstract":"We propose a new hypothesis, the Oscillating Control Hypothesis (OCH), which predicts that pelagic ecosystem function in the southeastern Bering Sea will alternate between primarily bottom-up control in cold regimes and primarily top-down control in warm regimes. The timing of spring primary production is determined predominately by the timing of ice retreat. Late ice retreat (late March or later) leads to an early, ice-associated bloom in cold water (e.g., 1995, 1997, 1999), whereas no ice, or early ice retreat before mid-March, leads to an open-water bloom in May or June in warm water (e.g., 1996, 1998, 2000). Zooplankton populations are not closely coupled to the spring bloom, but are sensitive to water temperature. In years when the spring bloom occurs in cold water, low temperatures limit the production of zooplankton, the survival of larval/juvenile fish, and their recruitment into the populations of species of large piscivorous fish, such as walleye pollock (Theragra chalcogramma), Pacific cod (Gadus macrocephalus) and arrowtooth flounder (Atheresthes stomias). When continued over decadal scales, this will lead to bottom-up limitation and a decreased biomass of piscivorous fish. Alternatively, in periods when the bloom occurs in warm water, zooplankton populations should grow rapidly, providing plentiful prey for larval and juvenile fish. Abundant zooplankton will support strong recruitment of fish and will lead to abundant predatory fish that control forage fish, including, in the case of pollock, their own juveniles. Piscivorous marine birds and pinnipeds may achieve higher production of young and survival in cold regimes, when there is less competition from large piscivorous fish for coldwater forage fish such as capelin (Mallotus villosus). Piscivorous seabirds and pinnipeds also may be expected to have high productivity in periods of transition from cold regimes to warm regimes, when young of large predatory species of fish are numerous enough to provide forage. The OCH predicts that the ability of large predatory fish populations to sustain fishing pressure will vary between warm and cold regimes. The OCH points to the importance of the timing of ice retreat and water temperatures during the spring bloom for the productivity of zooplankton, and the degree and direction of coupling between zooplankton and forage fish. Forage fish (e.g., juvenile pollock, capelin, Pacific herring [Clupea pallasii]) are key prey for adult pollock and other ape…","author":[{"dropping-particle":"","family":"Hunt","given":"George L.","non-dropping-particle":"","parse-names":false,"suffix":""},{"dropping-particle":"","family":"Stabeno","given":"Phyllis","non-dropping-particle":"","parse-names":false,"suffix":""},{"dropping-particle":"","family":"Walters","given":"Gary","non-dropping-particle":"","parse-names":false,"suffix":""},{"dropping-particle":"","family":"Sinclair","given":"Elizabeth","non-dropping-particle":"","parse-names":false,"suffix":""},{"dropping-particle":"","family":"Brodeur","given":"Richard D.","non-dropping-particle":"","parse-names":false,"suffix":""},{"dropping-particle":"","family":"Napp","given":"Jeffery M.","non-dropping-particle":"","parse-names":false,"suffix":""},{"dropping-particle":"","family":"Bond","given":"Nicholas A.","non-dropping-particle":"","parse-names":false,"suffix":""}],"container-title":"Deep-Sea Research Part II: Topical Studies in Oceanography","id":"ITEM-3","issue":"26","issued":{"date-parts":[["2002"]]},"page":"5821-5853","title":"Climate change and control of the southeastern Bering Sea pelagic ecosystem","type":"article-journal","volume":"49"},"uris":["http://www.mendeley.com/documents/?uuid=92526fff-c5d2-4ef2-9c3d-d810d53e06fc"]}],"mendeley":{"formattedCitation":"(Scheffer et al. 2001; Hunt et al. 2002; Carpenter et al. 2011)","plainTextFormattedCitation":"(Scheffer et al. 2001; Hunt et al. 2002; Carpenter et al. 2011)","previouslyFormattedCitation":"(Scheffer et al. 2001; Hunt et al. 2002; Carpenter et al. 2011)"},"properties":{"noteIndex":0},"schema":"https://github.com/citation-style-language/schema/raw/master/csl-citation.json"}</w:instrText>
+      </w:r>
+      <w:r>
+        <w:rPr>
+          <w:rFonts w:cs="Times New Roman"/>
+        </w:rPr>
+        <w:fldChar w:fldCharType="separate"/>
+      </w:r>
+      <w:r>
+        <w:rPr>
+          <w:rFonts w:cs="Times New Roman"/>
+          <w:noProof/>
+        </w:rPr>
+        <w:t>(Scheffer et al. 2001; Hunt et al. 2002; Carpenter et al. 2011)</w:t>
+      </w:r>
+      <w:r>
+        <w:rPr>
+          <w:rFonts w:cs="Times New Roman"/>
+        </w:rPr>
+        <w:fldChar w:fldCharType="end"/>
+      </w:r>
+      <w:r>
+        <w:rPr>
+          <w:rFonts w:cs="Times New Roman"/>
+        </w:rPr>
+        <w:t xml:space="preserve">. </w:t>
+      </w:r>
+      <w:r>
+        <w:rPr>
+          <w:rFonts w:cs="Times New Roman"/>
+        </w:rPr>
+        <w:t>As a result, the c</w:t>
+      </w:r>
+      <w:r>
+        <w:rPr>
+          <w:rFonts w:cs="Times New Roman"/>
+        </w:rPr>
+        <w:t xml:space="preserve">ontinued monitoring of </w:t>
+      </w:r>
+      <w:r>
+        <w:rPr>
+          <w:rFonts w:cs="Times New Roman"/>
+        </w:rPr>
+        <w:t xml:space="preserve">nearshore </w:t>
+      </w:r>
+      <w:r>
+        <w:rPr>
+          <w:rFonts w:cs="Times New Roman"/>
+        </w:rPr>
+        <w:t xml:space="preserve">fish populations </w:t>
+      </w:r>
+      <w:r>
+        <w:rPr>
+          <w:rFonts w:cs="Times New Roman"/>
+        </w:rPr>
+        <w:t xml:space="preserve">in the Beaufort Sea </w:t>
+      </w:r>
+      <w:r>
+        <w:rPr>
+          <w:rFonts w:cs="Times New Roman"/>
+        </w:rPr>
+        <w:t>will allow for insight</w:t>
+      </w:r>
+      <w:r>
+        <w:rPr>
+          <w:rFonts w:cs="Times New Roman"/>
+        </w:rPr>
+        <w:t>s</w:t>
+      </w:r>
+      <w:r>
+        <w:rPr>
+          <w:rFonts w:cs="Times New Roman"/>
+        </w:rPr>
+        <w:t xml:space="preserve"> into how future species communities might</w:t>
+      </w:r>
+      <w:r>
+        <w:rPr>
+          <w:rFonts w:cs="Times New Roman"/>
+        </w:rPr>
+        <w:t xml:space="preserve"> organize</w:t>
+      </w:r>
+      <w:r>
+        <w:rPr>
+          <w:rFonts w:cs="Times New Roman"/>
+        </w:rPr>
+        <w:t xml:space="preserve"> </w:t>
+      </w:r>
+      <w:r>
+        <w:rPr>
+          <w:rFonts w:cs="Times New Roman"/>
+        </w:rPr>
+        <w:t xml:space="preserve">and </w:t>
+      </w:r>
+      <w:r>
+        <w:rPr>
+          <w:rFonts w:cs="Times New Roman"/>
+        </w:rPr>
+        <w:t>respond to perturbations in their natural environment</w:t>
+      </w:r>
+      <w:r>
+        <w:rPr>
+          <w:rFonts w:cs="Times New Roman"/>
+        </w:rPr>
+        <w:t xml:space="preserve"> with changing climate conditions</w:t>
+      </w:r>
+      <w:r>
+        <w:rPr>
+          <w:rFonts w:cs="Times New Roman"/>
+        </w:rPr>
+        <w:t xml:space="preserve">. </w:t>
+      </w:r>
+      <w:r>
+        <w:rPr>
+          <w:rFonts w:cs="Times New Roman"/>
+        </w:rPr>
+        <w:t xml:space="preserve"> </w:t>
+      </w:r>
     </w:p>
     <w:p>
       <w:pPr>
         <w:pStyle w:val="Heading1"/>
       </w:pPr>
-      <w:bookmarkStart w:id="5" w:name="_Toc510712063"/>
+      <w:bookmarkStart w:id="6" w:name="_Toc510712063"/>
       <w:r>
         <w:lastRenderedPageBreak/>
         <w:t>Literature Cited</w:t>
       </w:r>
-      <w:bookmarkEnd w:id="5"/>
+      <w:bookmarkEnd w:id="6"/>
     </w:p>
     <w:p>
       <w:pPr>
@@ -17602,7 +17800,7 @@
                     </pic:cNvPicPr>
                   </pic:nvPicPr>
                   <pic:blipFill>
-                    <a:blip r:embed="rId9">
+                    <a:blip r:embed="rId10">
                       <a:extLst>
                         <a:ext uri="{28A0092B-C50C-407E-A947-70E740481C1C}">
                           <a14:useLocalDpi xmlns:a14="http://schemas.microsoft.com/office/drawing/2010/main" val="0"/>
@@ -17682,16 +17880,15 @@
           <w:docGrid w:linePitch="360"/>
         </w:sectPr>
       </w:pPr>
-      <w:commentRangeStart w:id="6"/>
       <w:r>
         <w:rPr>
           <w:noProof/>
         </w:rPr>
         <w:drawing>
-          <wp:inline distT="0" distB="0" distL="0" distR="0" wp14:anchorId="4DB63C29" wp14:editId="16655D7F">
+          <wp:inline distT="0" distB="0" distL="0" distR="0" wp14:anchorId="5E2EA07C" wp14:editId="5A330B14">
             <wp:extent cx="5943600" cy="3324225"/>
             <wp:effectExtent l="0" t="0" r="0" b="9525"/>
-            <wp:docPr id="6" name="Picture 6"/>
+            <wp:docPr id="1" name="Picture 1"/>
             <wp:cNvGraphicFramePr>
               <a:graphicFrameLocks xmlns:a="http://schemas.openxmlformats.org/drawingml/2006/main" noChangeAspect="1"/>
             </wp:cNvGraphicFramePr>
@@ -17699,13 +17896,13 @@
               <a:graphicData uri="http://schemas.openxmlformats.org/drawingml/2006/picture">
                 <pic:pic xmlns:pic="http://schemas.openxmlformats.org/drawingml/2006/picture">
                   <pic:nvPicPr>
-                    <pic:cNvPr id="0" name="Picture 2"/>
+                    <pic:cNvPr id="0" name="Picture 1"/>
                     <pic:cNvPicPr>
                       <a:picLocks noChangeAspect="1" noChangeArrowheads="1"/>
                     </pic:cNvPicPr>
                   </pic:nvPicPr>
                   <pic:blipFill>
-                    <a:blip r:embed="rId10">
+                    <a:blip r:embed="rId11">
                       <a:extLst>
                         <a:ext uri="{28A0092B-C50C-407E-A947-70E740481C1C}">
                           <a14:useLocalDpi xmlns:a14="http://schemas.microsoft.com/office/drawing/2010/main" val="0"/>
@@ -17735,13 +17932,6 @@
             </a:graphic>
           </wp:inline>
         </w:drawing>
-      </w:r>
-      <w:commentRangeEnd w:id="6"/>
-      <w:r>
-        <w:rPr>
-          <w:rStyle w:val="CommentReference"/>
-        </w:rPr>
-        <w:commentReference w:id="6"/>
       </w:r>
     </w:p>
     <w:p>
@@ -18406,7 +18596,7 @@
                     </pic:cNvPicPr>
                   </pic:nvPicPr>
                   <pic:blipFill>
-                    <a:blip r:embed="rId14" cstate="print">
+                    <a:blip r:embed="rId12" cstate="print">
                       <a:extLst>
                         <a:ext uri="{28A0092B-C50C-407E-A947-70E740481C1C}">
                           <a14:useLocalDpi xmlns:a14="http://schemas.microsoft.com/office/drawing/2010/main" val="0"/>
@@ -18495,7 +18685,7 @@
                     </pic:cNvPicPr>
                   </pic:nvPicPr>
                   <pic:blipFill>
-                    <a:blip r:embed="rId15" cstate="print">
+                    <a:blip r:embed="rId13" cstate="print">
                       <a:extLst>
                         <a:ext uri="{28A0092B-C50C-407E-A947-70E740481C1C}">
                           <a14:useLocalDpi xmlns:a14="http://schemas.microsoft.com/office/drawing/2010/main" val="0"/>
@@ -18624,7 +18814,7 @@
                     </pic:cNvPicPr>
                   </pic:nvPicPr>
                   <pic:blipFill>
-                    <a:blip r:embed="rId16" cstate="print">
+                    <a:blip r:embed="rId14" cstate="print">
                       <a:extLst>
                         <a:ext uri="{28A0092B-C50C-407E-A947-70E740481C1C}">
                           <a14:useLocalDpi xmlns:a14="http://schemas.microsoft.com/office/drawing/2010/main" val="0"/>
@@ -18899,7 +19089,7 @@
                     </pic:cNvPicPr>
                   </pic:nvPicPr>
                   <pic:blipFill>
-                    <a:blip r:embed="rId17" cstate="print">
+                    <a:blip r:embed="rId15" cstate="print">
                       <a:extLst>
                         <a:ext uri="{28A0092B-C50C-407E-A947-70E740481C1C}">
                           <a14:useLocalDpi xmlns:a14="http://schemas.microsoft.com/office/drawing/2010/main" val="0"/>
@@ -19016,7 +19206,7 @@
                     </pic:cNvPicPr>
                   </pic:nvPicPr>
                   <pic:blipFill>
-                    <a:blip r:embed="rId18" cstate="print">
+                    <a:blip r:embed="rId16" cstate="print">
                       <a:extLst>
                         <a:ext uri="{28A0092B-C50C-407E-A947-70E740481C1C}">
                           <a14:useLocalDpi xmlns:a14="http://schemas.microsoft.com/office/drawing/2010/main" val="0"/>
@@ -19118,8 +19308,6 @@
       <w:r>
         <w:t xml:space="preserve">. </w:t>
       </w:r>
-      <w:bookmarkStart w:id="7" w:name="_GoBack"/>
-      <w:bookmarkEnd w:id="7"/>
     </w:p>
     <w:p/>
     <w:p>
@@ -19137,41 +19325,8 @@
 </w:document>
 </file>
 
-<file path=word/comments.xml><?xml version="1.0" encoding="utf-8"?>
-<w:comments xmlns:wpc="http://schemas.microsoft.com/office/word/2010/wordprocessingCanvas" xmlns:cx="http://schemas.microsoft.com/office/drawing/2014/chartex" xmlns:cx1="http://schemas.microsoft.com/office/drawing/2015/9/8/chartex" xmlns:cx2="http://schemas.microsoft.com/office/drawing/2015/10/21/chartex" xmlns:cx3="http://schemas.microsoft.com/office/drawing/2016/5/9/chartex" xmlns:cx4="http://schemas.microsoft.com/office/drawing/2016/5/10/chartex" xmlns:cx5="http://schemas.microsoft.com/office/drawing/2016/5/11/chartex" xmlns:cx6="http://schemas.microsoft.com/office/drawing/2016/5/12/chartex" xmlns:cx7="http://schemas.microsoft.com/office/drawing/2016/5/13/chartex" xmlns:cx8="http://schemas.microsoft.com/office/drawing/2016/5/14/chartex" xmlns:mc="http://schemas.openxmlformats.org/markup-compatibility/2006" xmlns:aink="http://schemas.microsoft.com/office/drawing/2016/ink" xmlns:am3d="http://schemas.microsoft.com/office/drawing/2017/model3d" xmlns:o="urn:schemas-microsoft-com:office:office" xmlns:r="http://schemas.openxmlformats.org/officeDocument/2006/relationships" xmlns:m="http://schemas.openxmlformats.org/officeDocument/2006/math" xmlns:v="urn:schemas-microsoft-com:vml" xmlns:wp14="http://schemas.microsoft.com/office/word/2010/wordprocessingDrawing" xmlns:wp="http://schemas.openxmlformats.org/drawingml/2006/wordprocessingDrawing" xmlns:w10="urn:schemas-microsoft-com:office:word" xmlns:w="http://schemas.openxmlformats.org/wordprocessingml/2006/main" xmlns:w14="http://schemas.microsoft.com/office/word/2010/wordml" xmlns:w15="http://schemas.microsoft.com/office/word/2012/wordml" xmlns:w16cid="http://schemas.microsoft.com/office/word/2016/wordml/cid" xmlns:w16se="http://schemas.microsoft.com/office/word/2015/wordml/symex" xmlns:wpg="http://schemas.microsoft.com/office/word/2010/wordprocessingGroup" xmlns:wpi="http://schemas.microsoft.com/office/word/2010/wordprocessingInk" xmlns:wne="http://schemas.microsoft.com/office/word/2006/wordml" xmlns:wps="http://schemas.microsoft.com/office/word/2010/wordprocessingShape" mc:Ignorable="w14 w15 w16se w16cid wp14">
-  <w:comment w:id="6" w:author="Justin T Priest (DFG)" w:date="2020-01-20T08:56:00Z" w:initials="JTP">
-    <w:p>
-      <w:pPr>
-        <w:pStyle w:val="CommentText"/>
-      </w:pPr>
-      <w:r>
-        <w:rPr>
-          <w:rStyle w:val="CommentReference"/>
-        </w:rPr>
-        <w:annotationRef/>
-      </w:r>
-      <w:r>
-        <w:t>Will need to update this table, replacing “Estimate” with “Slope”. Do not have the raw table with me currently.</w:t>
-      </w:r>
-    </w:p>
-  </w:comment>
-</w:comments>
-</file>
-
-<file path=word/commentsExtended.xml><?xml version="1.0" encoding="utf-8"?>
-<w15:commentsEx xmlns:wpc="http://schemas.microsoft.com/office/word/2010/wordprocessingCanvas" xmlns:cx="http://schemas.microsoft.com/office/drawing/2014/chartex" xmlns:cx1="http://schemas.microsoft.com/office/drawing/2015/9/8/chartex" xmlns:cx2="http://schemas.microsoft.com/office/drawing/2015/10/21/chartex" xmlns:cx3="http://schemas.microsoft.com/office/drawing/2016/5/9/chartex" xmlns:cx4="http://schemas.microsoft.com/office/drawing/2016/5/10/chartex" xmlns:cx5="http://schemas.microsoft.com/office/drawing/2016/5/11/chartex" xmlns:cx6="http://schemas.microsoft.com/office/drawing/2016/5/12/chartex" xmlns:cx7="http://schemas.microsoft.com/office/drawing/2016/5/13/chartex" xmlns:cx8="http://schemas.microsoft.com/office/drawing/2016/5/14/chartex" xmlns:mc="http://schemas.openxmlformats.org/markup-compatibility/2006" xmlns:aink="http://schemas.microsoft.com/office/drawing/2016/ink" xmlns:am3d="http://schemas.microsoft.com/office/drawing/2017/model3d" xmlns:o="urn:schemas-microsoft-com:office:office" xmlns:r="http://schemas.openxmlformats.org/officeDocument/2006/relationships" xmlns:m="http://schemas.openxmlformats.org/officeDocument/2006/math" xmlns:v="urn:schemas-microsoft-com:vml" xmlns:wp14="http://schemas.microsoft.com/office/word/2010/wordprocessingDrawing" xmlns:wp="http://schemas.openxmlformats.org/drawingml/2006/wordprocessingDrawing" xmlns:w10="urn:schemas-microsoft-com:office:word" xmlns:w="http://schemas.openxmlformats.org/wordprocessingml/2006/main" xmlns:w14="http://schemas.microsoft.com/office/word/2010/wordml" xmlns:w15="http://schemas.microsoft.com/office/word/2012/wordml" xmlns:w16cid="http://schemas.microsoft.com/office/word/2016/wordml/cid" xmlns:w16se="http://schemas.microsoft.com/office/word/2015/wordml/symex" xmlns:wpg="http://schemas.microsoft.com/office/word/2010/wordprocessingGroup" xmlns:wpi="http://schemas.microsoft.com/office/word/2010/wordprocessingInk" xmlns:wne="http://schemas.microsoft.com/office/word/2006/wordml" xmlns:wps="http://schemas.microsoft.com/office/word/2010/wordprocessingShape" mc:Ignorable="w14 w15 w16se w16cid wp14">
-  <w15:commentEx w15:paraId="1D48D02E" w15:done="0"/>
-</w15:commentsEx>
-</file>
-
-<file path=word/commentsIds.xml><?xml version="1.0" encoding="utf-8"?>
-<w16cid:commentsIds xmlns:wpc="http://schemas.microsoft.com/office/word/2010/wordprocessingCanvas" xmlns:cx="http://schemas.microsoft.com/office/drawing/2014/chartex" xmlns:cx1="http://schemas.microsoft.com/office/drawing/2015/9/8/chartex" xmlns:cx2="http://schemas.microsoft.com/office/drawing/2015/10/21/chartex" xmlns:cx3="http://schemas.microsoft.com/office/drawing/2016/5/9/chartex" xmlns:cx4="http://schemas.microsoft.com/office/drawing/2016/5/10/chartex" xmlns:cx5="http://schemas.microsoft.com/office/drawing/2016/5/11/chartex" xmlns:cx6="http://schemas.microsoft.com/office/drawing/2016/5/12/chartex" xmlns:cx7="http://schemas.microsoft.com/office/drawing/2016/5/13/chartex" xmlns:cx8="http://schemas.microsoft.com/office/drawing/2016/5/14/chartex" xmlns:mc="http://schemas.openxmlformats.org/markup-compatibility/2006" xmlns:aink="http://schemas.microsoft.com/office/drawing/2016/ink" xmlns:am3d="http://schemas.microsoft.com/office/drawing/2017/model3d" xmlns:o="urn:schemas-microsoft-com:office:office" xmlns:r="http://schemas.openxmlformats.org/officeDocument/2006/relationships" xmlns:m="http://schemas.openxmlformats.org/officeDocument/2006/math" xmlns:v="urn:schemas-microsoft-com:vml" xmlns:wp14="http://schemas.microsoft.com/office/word/2010/wordprocessingDrawing" xmlns:wp="http://schemas.openxmlformats.org/drawingml/2006/wordprocessingDrawing" xmlns:w10="urn:schemas-microsoft-com:office:word" xmlns:w="http://schemas.openxmlformats.org/wordprocessingml/2006/main" xmlns:w14="http://schemas.microsoft.com/office/word/2010/wordml" xmlns:w15="http://schemas.microsoft.com/office/word/2012/wordml" xmlns:w16cid="http://schemas.microsoft.com/office/word/2016/wordml/cid" xmlns:w16se="http://schemas.microsoft.com/office/word/2015/wordml/symex" xmlns:wpg="http://schemas.microsoft.com/office/word/2010/wordprocessingGroup" xmlns:wpi="http://schemas.microsoft.com/office/word/2010/wordprocessingInk" xmlns:wne="http://schemas.microsoft.com/office/word/2006/wordml" xmlns:wps="http://schemas.microsoft.com/office/word/2010/wordprocessingShape" mc:Ignorable="w14 w15 w16se w16cid wp14">
-  <w16cid:commentId w16cid:paraId="1D48D02E" w16cid:durableId="21CFE9C3"/>
-</w16cid:commentsIds>
-</file>
-
 <file path=word/endnotes.xml><?xml version="1.0" encoding="utf-8"?>
-<w:endnotes xmlns:wpc="http://schemas.microsoft.com/office/word/2010/wordprocessingCanvas" xmlns:cx="http://schemas.microsoft.com/office/drawing/2014/chartex" xmlns:cx1="http://schemas.microsoft.com/office/drawing/2015/9/8/chartex" xmlns:cx2="http://schemas.microsoft.com/office/drawing/2015/10/21/chartex" xmlns:cx3="http://schemas.microsoft.com/office/drawing/2016/5/9/chartex" xmlns:cx4="http://schemas.microsoft.com/office/drawing/2016/5/10/chartex" xmlns:cx5="http://schemas.microsoft.com/office/drawing/2016/5/11/chartex" xmlns:cx6="http://schemas.microsoft.com/office/drawing/2016/5/12/chartex" xmlns:cx7="http://schemas.microsoft.com/office/drawing/2016/5/13/chartex" xmlns:cx8="http://schemas.microsoft.com/office/drawing/2016/5/14/chartex" xmlns:mc="http://schemas.openxmlformats.org/markup-compatibility/2006" xmlns:aink="http://schemas.microsoft.com/office/drawing/2016/ink" xmlns:am3d="http://schemas.microsoft.com/office/drawing/2017/model3d" xmlns:o="urn:schemas-microsoft-com:office:office" xmlns:r="http://schemas.openxmlformats.org/officeDocument/2006/relationships" xmlns:m="http://schemas.openxmlformats.org/officeDocument/2006/math" xmlns:v="urn:schemas-microsoft-com:vml" xmlns:wp14="http://schemas.microsoft.com/office/word/2010/wordprocessingDrawing" xmlns:wp="http://schemas.openxmlformats.org/drawingml/2006/wordprocessingDrawing" xmlns:w10="urn:schemas-microsoft-com:office:word" xmlns:w="http://schemas.openxmlformats.org/wordprocessingml/2006/main" xmlns:w14="http://schemas.microsoft.com/office/word/2010/wordml" xmlns:w15="http://schemas.microsoft.com/office/word/2012/wordml" xmlns:w16cid="http://schemas.microsoft.com/office/word/2016/wordml/cid" xmlns:w16se="http://schemas.microsoft.com/office/word/2015/wordml/symex" xmlns:wpg="http://schemas.microsoft.com/office/word/2010/wordprocessingGroup" xmlns:wpi="http://schemas.microsoft.com/office/word/2010/wordprocessingInk" xmlns:wne="http://schemas.microsoft.com/office/word/2006/wordml" xmlns:wps="http://schemas.microsoft.com/office/word/2010/wordprocessingShape" mc:Ignorable="w14 w15 w16se w16cid wp14">
+<w:endnotes xmlns:wpc="http://schemas.microsoft.com/office/word/2010/wordprocessingCanvas" xmlns:cx="http://schemas.microsoft.com/office/drawing/2014/chartex" xmlns:cx1="http://schemas.microsoft.com/office/drawing/2015/9/8/chartex" xmlns:cx2="http://schemas.microsoft.com/office/drawing/2015/10/21/chartex" xmlns:cx3="http://schemas.microsoft.com/office/drawing/2016/5/9/chartex" xmlns:cx4="http://schemas.microsoft.com/office/drawing/2016/5/10/chartex" xmlns:cx5="http://schemas.microsoft.com/office/drawing/2016/5/11/chartex" xmlns:cx6="http://schemas.microsoft.com/office/drawing/2016/5/12/chartex" xmlns:cx7="http://schemas.microsoft.com/office/drawing/2016/5/13/chartex" xmlns:cx8="http://schemas.microsoft.com/office/drawing/2016/5/14/chartex" xmlns:mc="http://schemas.openxmlformats.org/markup-compatibility/2006" xmlns:aink="http://schemas.microsoft.com/office/drawing/2016/ink" xmlns:am3d="http://schemas.microsoft.com/office/drawing/2017/model3d" xmlns:o="urn:schemas-microsoft-com:office:office" xmlns:r="http://schemas.openxmlformats.org/officeDocument/2006/relationships" xmlns:m="http://schemas.openxmlformats.org/officeDocument/2006/math" xmlns:v="urn:schemas-microsoft-com:vml" xmlns:wp14="http://schemas.microsoft.com/office/word/2010/wordprocessingDrawing" xmlns:wp="http://schemas.openxmlformats.org/drawingml/2006/wordprocessingDrawing" xmlns:w10="urn:schemas-microsoft-com:office:word" xmlns:w="http://schemas.openxmlformats.org/wordprocessingml/2006/main" xmlns:w14="http://schemas.microsoft.com/office/word/2010/wordml" xmlns:w15="http://schemas.microsoft.com/office/word/2012/wordml" xmlns:w16cex="http://schemas.microsoft.com/office/word/2018/wordml/cex" xmlns:w16cid="http://schemas.microsoft.com/office/word/2016/wordml/cid" xmlns:w16="http://schemas.microsoft.com/office/word/2018/wordml" xmlns:w16se="http://schemas.microsoft.com/office/word/2015/wordml/symex" xmlns:wpg="http://schemas.microsoft.com/office/word/2010/wordprocessingGroup" xmlns:wpi="http://schemas.microsoft.com/office/word/2010/wordprocessingInk" xmlns:wne="http://schemas.microsoft.com/office/word/2006/wordml" xmlns:wps="http://schemas.microsoft.com/office/word/2010/wordprocessingShape" mc:Ignorable="w14 w15 w16se w16cid w16 w16cex wp14">
   <w:endnote w:type="separator" w:id="-1">
     <w:p>
       <w:pPr>
@@ -19196,7 +19351,7 @@
 </file>
 
 <file path=word/footer1.xml><?xml version="1.0" encoding="utf-8"?>
-<w:ftr xmlns:wpc="http://schemas.microsoft.com/office/word/2010/wordprocessingCanvas" xmlns:cx="http://schemas.microsoft.com/office/drawing/2014/chartex" xmlns:cx1="http://schemas.microsoft.com/office/drawing/2015/9/8/chartex" xmlns:cx2="http://schemas.microsoft.com/office/drawing/2015/10/21/chartex" xmlns:cx3="http://schemas.microsoft.com/office/drawing/2016/5/9/chartex" xmlns:cx4="http://schemas.microsoft.com/office/drawing/2016/5/10/chartex" xmlns:cx5="http://schemas.microsoft.com/office/drawing/2016/5/11/chartex" xmlns:cx6="http://schemas.microsoft.com/office/drawing/2016/5/12/chartex" xmlns:cx7="http://schemas.microsoft.com/office/drawing/2016/5/13/chartex" xmlns:cx8="http://schemas.microsoft.com/office/drawing/2016/5/14/chartex" xmlns:mc="http://schemas.openxmlformats.org/markup-compatibility/2006" xmlns:aink="http://schemas.microsoft.com/office/drawing/2016/ink" xmlns:am3d="http://schemas.microsoft.com/office/drawing/2017/model3d" xmlns:o="urn:schemas-microsoft-com:office:office" xmlns:r="http://schemas.openxmlformats.org/officeDocument/2006/relationships" xmlns:m="http://schemas.openxmlformats.org/officeDocument/2006/math" xmlns:v="urn:schemas-microsoft-com:vml" xmlns:wp14="http://schemas.microsoft.com/office/word/2010/wordprocessingDrawing" xmlns:wp="http://schemas.openxmlformats.org/drawingml/2006/wordprocessingDrawing" xmlns:w10="urn:schemas-microsoft-com:office:word" xmlns:w="http://schemas.openxmlformats.org/wordprocessingml/2006/main" xmlns:w14="http://schemas.microsoft.com/office/word/2010/wordml" xmlns:w15="http://schemas.microsoft.com/office/word/2012/wordml" xmlns:w16cid="http://schemas.microsoft.com/office/word/2016/wordml/cid" xmlns:w16se="http://schemas.microsoft.com/office/word/2015/wordml/symex" xmlns:wpg="http://schemas.microsoft.com/office/word/2010/wordprocessingGroup" xmlns:wpi="http://schemas.microsoft.com/office/word/2010/wordprocessingInk" xmlns:wne="http://schemas.microsoft.com/office/word/2006/wordml" xmlns:wps="http://schemas.microsoft.com/office/word/2010/wordprocessingShape" mc:Ignorable="w14 w15 w16se w16cid wp14">
+<w:ftr xmlns:wpc="http://schemas.microsoft.com/office/word/2010/wordprocessingCanvas" xmlns:cx="http://schemas.microsoft.com/office/drawing/2014/chartex" xmlns:cx1="http://schemas.microsoft.com/office/drawing/2015/9/8/chartex" xmlns:cx2="http://schemas.microsoft.com/office/drawing/2015/10/21/chartex" xmlns:cx3="http://schemas.microsoft.com/office/drawing/2016/5/9/chartex" xmlns:cx4="http://schemas.microsoft.com/office/drawing/2016/5/10/chartex" xmlns:cx5="http://schemas.microsoft.com/office/drawing/2016/5/11/chartex" xmlns:cx6="http://schemas.microsoft.com/office/drawing/2016/5/12/chartex" xmlns:cx7="http://schemas.microsoft.com/office/drawing/2016/5/13/chartex" xmlns:cx8="http://schemas.microsoft.com/office/drawing/2016/5/14/chartex" xmlns:mc="http://schemas.openxmlformats.org/markup-compatibility/2006" xmlns:aink="http://schemas.microsoft.com/office/drawing/2016/ink" xmlns:am3d="http://schemas.microsoft.com/office/drawing/2017/model3d" xmlns:o="urn:schemas-microsoft-com:office:office" xmlns:r="http://schemas.openxmlformats.org/officeDocument/2006/relationships" xmlns:m="http://schemas.openxmlformats.org/officeDocument/2006/math" xmlns:v="urn:schemas-microsoft-com:vml" xmlns:wp14="http://schemas.microsoft.com/office/word/2010/wordprocessingDrawing" xmlns:wp="http://schemas.openxmlformats.org/drawingml/2006/wordprocessingDrawing" xmlns:w10="urn:schemas-microsoft-com:office:word" xmlns:w="http://schemas.openxmlformats.org/wordprocessingml/2006/main" xmlns:w14="http://schemas.microsoft.com/office/word/2010/wordml" xmlns:w15="http://schemas.microsoft.com/office/word/2012/wordml" xmlns:w16cex="http://schemas.microsoft.com/office/word/2018/wordml/cex" xmlns:w16cid="http://schemas.microsoft.com/office/word/2016/wordml/cid" xmlns:w16="http://schemas.microsoft.com/office/word/2018/wordml" xmlns:w16se="http://schemas.microsoft.com/office/word/2015/wordml/symex" xmlns:wpg="http://schemas.microsoft.com/office/word/2010/wordprocessingGroup" xmlns:wpi="http://schemas.microsoft.com/office/word/2010/wordprocessingInk" xmlns:wne="http://schemas.microsoft.com/office/word/2006/wordml" xmlns:wps="http://schemas.microsoft.com/office/word/2010/wordprocessingShape" mc:Ignorable="w14 w15 w16se w16cid w16 w16cex wp14">
   <w:sdt>
     <w:sdtPr>
       <w:id w:val="1093897336"/>
@@ -19274,8 +19429,43 @@
 </w:ftr>
 </file>
 
+<file path=word/footer2.xml><?xml version="1.0" encoding="utf-8"?>
+<w:ftr xmlns:wpc="http://schemas.microsoft.com/office/word/2010/wordprocessingCanvas" xmlns:cx="http://schemas.microsoft.com/office/drawing/2014/chartex" xmlns:cx1="http://schemas.microsoft.com/office/drawing/2015/9/8/chartex" xmlns:cx2="http://schemas.microsoft.com/office/drawing/2015/10/21/chartex" xmlns:cx3="http://schemas.microsoft.com/office/drawing/2016/5/9/chartex" xmlns:cx4="http://schemas.microsoft.com/office/drawing/2016/5/10/chartex" xmlns:cx5="http://schemas.microsoft.com/office/drawing/2016/5/11/chartex" xmlns:cx6="http://schemas.microsoft.com/office/drawing/2016/5/12/chartex" xmlns:cx7="http://schemas.microsoft.com/office/drawing/2016/5/13/chartex" xmlns:cx8="http://schemas.microsoft.com/office/drawing/2016/5/14/chartex" xmlns:mc="http://schemas.openxmlformats.org/markup-compatibility/2006" xmlns:aink="http://schemas.microsoft.com/office/drawing/2016/ink" xmlns:am3d="http://schemas.microsoft.com/office/drawing/2017/model3d" xmlns:o="urn:schemas-microsoft-com:office:office" xmlns:r="http://schemas.openxmlformats.org/officeDocument/2006/relationships" xmlns:m="http://schemas.openxmlformats.org/officeDocument/2006/math" xmlns:v="urn:schemas-microsoft-com:vml" xmlns:wp14="http://schemas.microsoft.com/office/word/2010/wordprocessingDrawing" xmlns:wp="http://schemas.openxmlformats.org/drawingml/2006/wordprocessingDrawing" xmlns:w10="urn:schemas-microsoft-com:office:word" xmlns:w="http://schemas.openxmlformats.org/wordprocessingml/2006/main" xmlns:w14="http://schemas.microsoft.com/office/word/2010/wordml" xmlns:w15="http://schemas.microsoft.com/office/word/2012/wordml" xmlns:w16cex="http://schemas.microsoft.com/office/word/2018/wordml/cex" xmlns:w16cid="http://schemas.microsoft.com/office/word/2016/wordml/cid" xmlns:w16="http://schemas.microsoft.com/office/word/2018/wordml" xmlns:w16se="http://schemas.microsoft.com/office/word/2015/wordml/symex" xmlns:wpg="http://schemas.microsoft.com/office/word/2010/wordprocessingGroup" xmlns:wpi="http://schemas.microsoft.com/office/word/2010/wordprocessingInk" xmlns:wne="http://schemas.microsoft.com/office/word/2006/wordml" xmlns:wps="http://schemas.microsoft.com/office/word/2010/wordprocessingShape" mc:Ignorable="w14 w15 w16se w16cid w16 w16cex wp14">
+  <w:p>
+    <w:pPr>
+      <w:pStyle w:val="Footer"/>
+      <w:pBdr>
+        <w:bottom w:val="single" w:sz="6" w:space="1" w:color="auto"/>
+      </w:pBdr>
+      <w:rPr>
+        <w:vertAlign w:val="superscript"/>
+      </w:rPr>
+    </w:pPr>
+  </w:p>
+  <w:p>
+    <w:pPr>
+      <w:pStyle w:val="Footer"/>
+    </w:pPr>
+    <w:r>
+      <w:rPr>
+        <w:vertAlign w:val="superscript"/>
+      </w:rPr>
+      <w:t>†</w:t>
+    </w:r>
+    <w:r>
+      <w:t xml:space="preserve"> Current address: Alaska Department of Fish and Game, Division of Commercial Fisheries, 304 Lake Street, Sitka, </w:t>
+    </w:r>
+    <w:proofErr w:type="gramStart"/>
+    <w:r>
+      <w:t>Alaska  99835</w:t>
+    </w:r>
+    <w:proofErr w:type="gramEnd"/>
+  </w:p>
+</w:ftr>
+</file>
+
 <file path=word/footnotes.xml><?xml version="1.0" encoding="utf-8"?>
-<w:footnotes xmlns:wpc="http://schemas.microsoft.com/office/word/2010/wordprocessingCanvas" xmlns:cx="http://schemas.microsoft.com/office/drawing/2014/chartex" xmlns:cx1="http://schemas.microsoft.com/office/drawing/2015/9/8/chartex" xmlns:cx2="http://schemas.microsoft.com/office/drawing/2015/10/21/chartex" xmlns:cx3="http://schemas.microsoft.com/office/drawing/2016/5/9/chartex" xmlns:cx4="http://schemas.microsoft.com/office/drawing/2016/5/10/chartex" xmlns:cx5="http://schemas.microsoft.com/office/drawing/2016/5/11/chartex" xmlns:cx6="http://schemas.microsoft.com/office/drawing/2016/5/12/chartex" xmlns:cx7="http://schemas.microsoft.com/office/drawing/2016/5/13/chartex" xmlns:cx8="http://schemas.microsoft.com/office/drawing/2016/5/14/chartex" xmlns:mc="http://schemas.openxmlformats.org/markup-compatibility/2006" xmlns:aink="http://schemas.microsoft.com/office/drawing/2016/ink" xmlns:am3d="http://schemas.microsoft.com/office/drawing/2017/model3d" xmlns:o="urn:schemas-microsoft-com:office:office" xmlns:r="http://schemas.openxmlformats.org/officeDocument/2006/relationships" xmlns:m="http://schemas.openxmlformats.org/officeDocument/2006/math" xmlns:v="urn:schemas-microsoft-com:vml" xmlns:wp14="http://schemas.microsoft.com/office/word/2010/wordprocessingDrawing" xmlns:wp="http://schemas.openxmlformats.org/drawingml/2006/wordprocessingDrawing" xmlns:w10="urn:schemas-microsoft-com:office:word" xmlns:w="http://schemas.openxmlformats.org/wordprocessingml/2006/main" xmlns:w14="http://schemas.microsoft.com/office/word/2010/wordml" xmlns:w15="http://schemas.microsoft.com/office/word/2012/wordml" xmlns:w16cid="http://schemas.microsoft.com/office/word/2016/wordml/cid" xmlns:w16se="http://schemas.microsoft.com/office/word/2015/wordml/symex" xmlns:wpg="http://schemas.microsoft.com/office/word/2010/wordprocessingGroup" xmlns:wpi="http://schemas.microsoft.com/office/word/2010/wordprocessingInk" xmlns:wne="http://schemas.microsoft.com/office/word/2006/wordml" xmlns:wps="http://schemas.microsoft.com/office/word/2010/wordprocessingShape" mc:Ignorable="w14 w15 w16se w16cid wp14">
+<w:footnotes xmlns:wpc="http://schemas.microsoft.com/office/word/2010/wordprocessingCanvas" xmlns:cx="http://schemas.microsoft.com/office/drawing/2014/chartex" xmlns:cx1="http://schemas.microsoft.com/office/drawing/2015/9/8/chartex" xmlns:cx2="http://schemas.microsoft.com/office/drawing/2015/10/21/chartex" xmlns:cx3="http://schemas.microsoft.com/office/drawing/2016/5/9/chartex" xmlns:cx4="http://schemas.microsoft.com/office/drawing/2016/5/10/chartex" xmlns:cx5="http://schemas.microsoft.com/office/drawing/2016/5/11/chartex" xmlns:cx6="http://schemas.microsoft.com/office/drawing/2016/5/12/chartex" xmlns:cx7="http://schemas.microsoft.com/office/drawing/2016/5/13/chartex" xmlns:cx8="http://schemas.microsoft.com/office/drawing/2016/5/14/chartex" xmlns:mc="http://schemas.openxmlformats.org/markup-compatibility/2006" xmlns:aink="http://schemas.microsoft.com/office/drawing/2016/ink" xmlns:am3d="http://schemas.microsoft.com/office/drawing/2017/model3d" xmlns:o="urn:schemas-microsoft-com:office:office" xmlns:r="http://schemas.openxmlformats.org/officeDocument/2006/relationships" xmlns:m="http://schemas.openxmlformats.org/officeDocument/2006/math" xmlns:v="urn:schemas-microsoft-com:vml" xmlns:wp14="http://schemas.microsoft.com/office/word/2010/wordprocessingDrawing" xmlns:wp="http://schemas.openxmlformats.org/drawingml/2006/wordprocessingDrawing" xmlns:w10="urn:schemas-microsoft-com:office:word" xmlns:w="http://schemas.openxmlformats.org/wordprocessingml/2006/main" xmlns:w14="http://schemas.microsoft.com/office/word/2010/wordml" xmlns:w15="http://schemas.microsoft.com/office/word/2012/wordml" xmlns:w16cex="http://schemas.microsoft.com/office/word/2018/wordml/cex" xmlns:w16cid="http://schemas.microsoft.com/office/word/2016/wordml/cid" xmlns:w16="http://schemas.microsoft.com/office/word/2018/wordml" xmlns:w16se="http://schemas.microsoft.com/office/word/2015/wordml/symex" xmlns:wpg="http://schemas.microsoft.com/office/word/2010/wordprocessingGroup" xmlns:wpi="http://schemas.microsoft.com/office/word/2010/wordprocessingInk" xmlns:wne="http://schemas.microsoft.com/office/word/2006/wordml" xmlns:wps="http://schemas.microsoft.com/office/word/2010/wordprocessingShape" mc:Ignorable="w14 w15 w16se w16cid w16 w16cex wp14">
   <w:footnote w:type="separator" w:id="-1">
     <w:p>
       <w:pPr>
@@ -19300,7 +19490,7 @@
 </file>
 
 <file path=word/numbering.xml><?xml version="1.0" encoding="utf-8"?>
-<w:numbering xmlns:wpc="http://schemas.microsoft.com/office/word/2010/wordprocessingCanvas" xmlns:cx="http://schemas.microsoft.com/office/drawing/2014/chartex" xmlns:cx1="http://schemas.microsoft.com/office/drawing/2015/9/8/chartex" xmlns:cx2="http://schemas.microsoft.com/office/drawing/2015/10/21/chartex" xmlns:cx3="http://schemas.microsoft.com/office/drawing/2016/5/9/chartex" xmlns:cx4="http://schemas.microsoft.com/office/drawing/2016/5/10/chartex" xmlns:cx5="http://schemas.microsoft.com/office/drawing/2016/5/11/chartex" xmlns:cx6="http://schemas.microsoft.com/office/drawing/2016/5/12/chartex" xmlns:cx7="http://schemas.microsoft.com/office/drawing/2016/5/13/chartex" xmlns:cx8="http://schemas.microsoft.com/office/drawing/2016/5/14/chartex" xmlns:mc="http://schemas.openxmlformats.org/markup-compatibility/2006" xmlns:aink="http://schemas.microsoft.com/office/drawing/2016/ink" xmlns:am3d="http://schemas.microsoft.com/office/drawing/2017/model3d" xmlns:o="urn:schemas-microsoft-com:office:office" xmlns:r="http://schemas.openxmlformats.org/officeDocument/2006/relationships" xmlns:m="http://schemas.openxmlformats.org/officeDocument/2006/math" xmlns:v="urn:schemas-microsoft-com:vml" xmlns:wp14="http://schemas.microsoft.com/office/word/2010/wordprocessingDrawing" xmlns:wp="http://schemas.openxmlformats.org/drawingml/2006/wordprocessingDrawing" xmlns:w10="urn:schemas-microsoft-com:office:word" xmlns:w="http://schemas.openxmlformats.org/wordprocessingml/2006/main" xmlns:w14="http://schemas.microsoft.com/office/word/2010/wordml" xmlns:w15="http://schemas.microsoft.com/office/word/2012/wordml" xmlns:w16cid="http://schemas.microsoft.com/office/word/2016/wordml/cid" xmlns:w16se="http://schemas.microsoft.com/office/word/2015/wordml/symex" xmlns:wpg="http://schemas.microsoft.com/office/word/2010/wordprocessingGroup" xmlns:wpi="http://schemas.microsoft.com/office/word/2010/wordprocessingInk" xmlns:wne="http://schemas.microsoft.com/office/word/2006/wordml" xmlns:wps="http://schemas.microsoft.com/office/word/2010/wordprocessingShape" mc:Ignorable="w14 w15 w16se w16cid wp14">
+<w:numbering xmlns:wpc="http://schemas.microsoft.com/office/word/2010/wordprocessingCanvas" xmlns:cx="http://schemas.microsoft.com/office/drawing/2014/chartex" xmlns:cx1="http://schemas.microsoft.com/office/drawing/2015/9/8/chartex" xmlns:cx2="http://schemas.microsoft.com/office/drawing/2015/10/21/chartex" xmlns:cx3="http://schemas.microsoft.com/office/drawing/2016/5/9/chartex" xmlns:cx4="http://schemas.microsoft.com/office/drawing/2016/5/10/chartex" xmlns:cx5="http://schemas.microsoft.com/office/drawing/2016/5/11/chartex" xmlns:cx6="http://schemas.microsoft.com/office/drawing/2016/5/12/chartex" xmlns:cx7="http://schemas.microsoft.com/office/drawing/2016/5/13/chartex" xmlns:cx8="http://schemas.microsoft.com/office/drawing/2016/5/14/chartex" xmlns:mc="http://schemas.openxmlformats.org/markup-compatibility/2006" xmlns:aink="http://schemas.microsoft.com/office/drawing/2016/ink" xmlns:am3d="http://schemas.microsoft.com/office/drawing/2017/model3d" xmlns:o="urn:schemas-microsoft-com:office:office" xmlns:r="http://schemas.openxmlformats.org/officeDocument/2006/relationships" xmlns:m="http://schemas.openxmlformats.org/officeDocument/2006/math" xmlns:v="urn:schemas-microsoft-com:vml" xmlns:wp14="http://schemas.microsoft.com/office/word/2010/wordprocessingDrawing" xmlns:wp="http://schemas.openxmlformats.org/drawingml/2006/wordprocessingDrawing" xmlns:w10="urn:schemas-microsoft-com:office:word" xmlns:w="http://schemas.openxmlformats.org/wordprocessingml/2006/main" xmlns:w14="http://schemas.microsoft.com/office/word/2010/wordml" xmlns:w15="http://schemas.microsoft.com/office/word/2012/wordml" xmlns:w16cex="http://schemas.microsoft.com/office/word/2018/wordml/cex" xmlns:w16cid="http://schemas.microsoft.com/office/word/2016/wordml/cid" xmlns:w16="http://schemas.microsoft.com/office/word/2018/wordml" xmlns:w16se="http://schemas.microsoft.com/office/word/2015/wordml/symex" xmlns:wpg="http://schemas.microsoft.com/office/word/2010/wordprocessingGroup" xmlns:wpi="http://schemas.microsoft.com/office/word/2010/wordprocessingInk" xmlns:wne="http://schemas.microsoft.com/office/word/2006/wordml" xmlns:wps="http://schemas.microsoft.com/office/word/2010/wordprocessingShape" mc:Ignorable="w14 w15 w16se w16cid w16 w16cex wp14">
   <w:abstractNum w:abstractNumId="0" w15:restartNumberingAfterBreak="0">
     <w:nsid w:val="2C4A4B59"/>
     <w:multiLevelType w:val="hybridMultilevel"/>
@@ -19672,16 +19862,8 @@
 </w:numbering>
 </file>
 
-<file path=word/people.xml><?xml version="1.0" encoding="utf-8"?>
-<w15:people xmlns:wpc="http://schemas.microsoft.com/office/word/2010/wordprocessingCanvas" xmlns:cx="http://schemas.microsoft.com/office/drawing/2014/chartex" xmlns:cx1="http://schemas.microsoft.com/office/drawing/2015/9/8/chartex" xmlns:cx2="http://schemas.microsoft.com/office/drawing/2015/10/21/chartex" xmlns:cx3="http://schemas.microsoft.com/office/drawing/2016/5/9/chartex" xmlns:cx4="http://schemas.microsoft.com/office/drawing/2016/5/10/chartex" xmlns:cx5="http://schemas.microsoft.com/office/drawing/2016/5/11/chartex" xmlns:cx6="http://schemas.microsoft.com/office/drawing/2016/5/12/chartex" xmlns:cx7="http://schemas.microsoft.com/office/drawing/2016/5/13/chartex" xmlns:cx8="http://schemas.microsoft.com/office/drawing/2016/5/14/chartex" xmlns:mc="http://schemas.openxmlformats.org/markup-compatibility/2006" xmlns:aink="http://schemas.microsoft.com/office/drawing/2016/ink" xmlns:am3d="http://schemas.microsoft.com/office/drawing/2017/model3d" xmlns:o="urn:schemas-microsoft-com:office:office" xmlns:r="http://schemas.openxmlformats.org/officeDocument/2006/relationships" xmlns:m="http://schemas.openxmlformats.org/officeDocument/2006/math" xmlns:v="urn:schemas-microsoft-com:vml" xmlns:wp14="http://schemas.microsoft.com/office/word/2010/wordprocessingDrawing" xmlns:wp="http://schemas.openxmlformats.org/drawingml/2006/wordprocessingDrawing" xmlns:w10="urn:schemas-microsoft-com:office:word" xmlns:w="http://schemas.openxmlformats.org/wordprocessingml/2006/main" xmlns:w14="http://schemas.microsoft.com/office/word/2010/wordml" xmlns:w15="http://schemas.microsoft.com/office/word/2012/wordml" xmlns:w16cid="http://schemas.microsoft.com/office/word/2016/wordml/cid" xmlns:w16se="http://schemas.microsoft.com/office/word/2015/wordml/symex" xmlns:wpg="http://schemas.microsoft.com/office/word/2010/wordprocessingGroup" xmlns:wpi="http://schemas.microsoft.com/office/word/2010/wordprocessingInk" xmlns:wne="http://schemas.microsoft.com/office/word/2006/wordml" xmlns:wps="http://schemas.microsoft.com/office/word/2010/wordprocessingShape" mc:Ignorable="w14 w15 w16se w16cid wp14">
-  <w15:person w15:author="Justin T Priest (DFG)">
-    <w15:presenceInfo w15:providerId="None" w15:userId="Justin T Priest (DFG)"/>
-  </w15:person>
-</w15:people>
-</file>
-
 <file path=word/styles.xml><?xml version="1.0" encoding="utf-8"?>
-<w:styles xmlns:mc="http://schemas.openxmlformats.org/markup-compatibility/2006" xmlns:r="http://schemas.openxmlformats.org/officeDocument/2006/relationships" xmlns:w="http://schemas.openxmlformats.org/wordprocessingml/2006/main" xmlns:w14="http://schemas.microsoft.com/office/word/2010/wordml" xmlns:w15="http://schemas.microsoft.com/office/word/2012/wordml" xmlns:w16cid="http://schemas.microsoft.com/office/word/2016/wordml/cid" xmlns:w16se="http://schemas.microsoft.com/office/word/2015/wordml/symex" mc:Ignorable="w14 w15 w16se w16cid">
+<w:styles xmlns:mc="http://schemas.openxmlformats.org/markup-compatibility/2006" xmlns:r="http://schemas.openxmlformats.org/officeDocument/2006/relationships" xmlns:w="http://schemas.openxmlformats.org/wordprocessingml/2006/main" xmlns:w14="http://schemas.microsoft.com/office/word/2010/wordml" xmlns:w15="http://schemas.microsoft.com/office/word/2012/wordml" xmlns:w16cex="http://schemas.microsoft.com/office/word/2018/wordml/cex" xmlns:w16cid="http://schemas.microsoft.com/office/word/2016/wordml/cid" xmlns:w16="http://schemas.microsoft.com/office/word/2018/wordml" xmlns:w16se="http://schemas.microsoft.com/office/word/2015/wordml/symex" mc:Ignorable="w14 w15 w16se w16cid w16 w16cex">
   <w:docDefaults>
     <w:rPrDefault>
       <w:rPr>
@@ -20777,7 +20959,7 @@
 </file>
 
 <file path=customXml/itemProps1.xml><?xml version="1.0" encoding="utf-8"?>
-<ds:datastoreItem xmlns:ds="http://schemas.openxmlformats.org/officeDocument/2006/customXml" ds:itemID="{86956EB3-EAE1-41B7-8404-C58D9FCA6E7B}">
+<ds:datastoreItem xmlns:ds="http://schemas.openxmlformats.org/officeDocument/2006/customXml" ds:itemID="{5F8BADA4-EA11-4260-A2E6-335AECA444BA}">
   <ds:schemaRefs>
     <ds:schemaRef ds:uri="http://schemas.openxmlformats.org/officeDocument/2006/bibliography"/>
   </ds:schemaRefs>

</xml_diff>

<commit_message>
Updated many minor fixes
</commit_message>
<xml_diff>
--- a/Chapter1.docx
+++ b/Chapter1.docx
@@ -30,6 +30,7 @@
       <w:r>
         <w:t>Priest</w:t>
       </w:r>
+      <w:proofErr w:type="gramStart"/>
       <w:r>
         <w:rPr>
           <w:vertAlign w:val="superscript"/>
@@ -48,6 +49,7 @@
         </w:rPr>
         <w:t>†</w:t>
       </w:r>
+      <w:proofErr w:type="gramEnd"/>
       <w:r>
         <w:t xml:space="preserve">, </w:t>
       </w:r>
@@ -332,7 +334,15 @@
         <w:t>multi-</w:t>
       </w:r>
       <w:r>
-        <w:t xml:space="preserve">dimensional scaling (nMDS) and Permutational Analysis of Variance (PERMANOVA) </w:t>
+        <w:t>dimensional scaling (</w:t>
+      </w:r>
+      <w:proofErr w:type="spellStart"/>
+      <w:r>
+        <w:t>nMDS</w:t>
+      </w:r>
+      <w:proofErr w:type="spellEnd"/>
+      <w:r>
+        <w:t xml:space="preserve">) and Permutational Analysis of Variance (PERMANOVA) </w:t>
       </w:r>
       <w:r>
         <w:t xml:space="preserve">models </w:t>
@@ -513,8 +523,12 @@
     <w:p>
       <w:pPr>
         <w:sectPr>
-          <w:footerReference w:type="default" r:id="rId8"/>
-          <w:footerReference w:type="first" r:id="rId9"/>
+          <w:headerReference w:type="even" r:id="rId8"/>
+          <w:headerReference w:type="default" r:id="rId9"/>
+          <w:footerReference w:type="even" r:id="rId10"/>
+          <w:footerReference w:type="default" r:id="rId11"/>
+          <w:headerReference w:type="first" r:id="rId12"/>
+          <w:footerReference w:type="first" r:id="rId13"/>
           <w:pgSz w:w="12240" w:h="15840"/>
           <w:pgMar w:top="1440" w:right="1440" w:bottom="1710" w:left="1440" w:header="720" w:footer="720" w:gutter="0"/>
           <w:pgNumType w:start="1"/>
@@ -5534,7 +5548,21 @@
         <w:rPr>
           <w:rFonts w:cs="Times New Roman"/>
         </w:rPr>
-        <w:t>To visualize differences in species composition among samples, we reduced the matrix of species abundances to three dimensions using non-metric multidimensional scaling (nMDS) to achieve a stress value of less than 20%</w:t>
+        <w:t>To visualize differences in species composition among samples, we reduced the matrix of species abundances to three dimensions using non-metric multidimensional scaling (</w:t>
+      </w:r>
+      <w:proofErr w:type="spellStart"/>
+      <w:r>
+        <w:rPr>
+          <w:rFonts w:cs="Times New Roman"/>
+        </w:rPr>
+        <w:t>nMDS</w:t>
+      </w:r>
+      <w:proofErr w:type="spellEnd"/>
+      <w:r>
+        <w:rPr>
+          <w:rFonts w:cs="Times New Roman"/>
+        </w:rPr>
+        <w:t>) to achieve a stress value of less than 20%</w:t>
       </w:r>
       <w:r>
         <w:rPr>
@@ -6249,7 +6277,49 @@
         <w:rPr>
           <w:rFonts w:cs="Times New Roman"/>
         </w:rPr>
-        <w:t xml:space="preserve">, we used indices of species composition from the nMDS (nMDS axes scores) as response variables in several alternative model formulations. First, to test for trends over time, we modeled the nMDS time-series </w:t>
+        <w:t xml:space="preserve">, we used indices of species composition from the </w:t>
+      </w:r>
+      <w:proofErr w:type="spellStart"/>
+      <w:r>
+        <w:rPr>
+          <w:rFonts w:cs="Times New Roman"/>
+        </w:rPr>
+        <w:t>nMDS</w:t>
+      </w:r>
+      <w:proofErr w:type="spellEnd"/>
+      <w:r>
+        <w:rPr>
+          <w:rFonts w:cs="Times New Roman"/>
+        </w:rPr>
+        <w:t xml:space="preserve"> (</w:t>
+      </w:r>
+      <w:proofErr w:type="spellStart"/>
+      <w:r>
+        <w:rPr>
+          <w:rFonts w:cs="Times New Roman"/>
+        </w:rPr>
+        <w:t>nMDS</w:t>
+      </w:r>
+      <w:proofErr w:type="spellEnd"/>
+      <w:r>
+        <w:rPr>
+          <w:rFonts w:cs="Times New Roman"/>
+        </w:rPr>
+        <w:t xml:space="preserve"> axes scores) as response variables in several alternative model formulations. First, to test for trends over time, we modeled the </w:t>
+      </w:r>
+      <w:proofErr w:type="spellStart"/>
+      <w:r>
+        <w:rPr>
+          <w:rFonts w:cs="Times New Roman"/>
+        </w:rPr>
+        <w:t>nMDS</w:t>
+      </w:r>
+      <w:proofErr w:type="spellEnd"/>
+      <w:r>
+        <w:rPr>
+          <w:rFonts w:cs="Times New Roman"/>
+        </w:rPr>
+        <w:t xml:space="preserve"> time-series </w:t>
       </w:r>
       <w:r>
         <w:rPr>
@@ -10045,11 +10115,19 @@
         </w:rPr>
         <w:t xml:space="preserve"> </w:t>
       </w:r>
-      <w:r>
-        <w:rPr>
-          <w:rFonts w:cs="Times New Roman"/>
-        </w:rPr>
-        <w:t xml:space="preserve">nMDS </w:t>
+      <w:proofErr w:type="spellStart"/>
+      <w:r>
+        <w:rPr>
+          <w:rFonts w:cs="Times New Roman"/>
+        </w:rPr>
+        <w:t>nMDS</w:t>
+      </w:r>
+      <w:proofErr w:type="spellEnd"/>
+      <w:r>
+        <w:rPr>
+          <w:rFonts w:cs="Times New Roman"/>
+        </w:rPr>
+        <w:t xml:space="preserve"> </w:t>
       </w:r>
       <w:r>
         <w:rPr>
@@ -10097,7 +10175,21 @@
         <w:rPr>
           <w:rFonts w:cs="Times New Roman"/>
         </w:rPr>
-        <w:t xml:space="preserve"> The nMDS was fit </w:t>
+        <w:t xml:space="preserve"> The </w:t>
+      </w:r>
+      <w:proofErr w:type="spellStart"/>
+      <w:r>
+        <w:rPr>
+          <w:rFonts w:cs="Times New Roman"/>
+        </w:rPr>
+        <w:t>nMDS</w:t>
+      </w:r>
+      <w:proofErr w:type="spellEnd"/>
+      <w:r>
+        <w:rPr>
+          <w:rFonts w:cs="Times New Roman"/>
+        </w:rPr>
+        <w:t xml:space="preserve"> was fit </w:t>
       </w:r>
       <w:r>
         <w:rPr>
@@ -10154,7 +10246,15 @@
         <w:t xml:space="preserve"> </w:t>
       </w:r>
       <w:r>
-        <w:t>Analysis of the nMDS by environmental vectors revealed that species composition had significant temporal associations for biweekly periods and years (R</w:t>
+        <w:t xml:space="preserve">Analysis of the </w:t>
+      </w:r>
+      <w:proofErr w:type="spellStart"/>
+      <w:r>
+        <w:t>nMDS</w:t>
+      </w:r>
+      <w:proofErr w:type="spellEnd"/>
+      <w:r>
+        <w:t xml:space="preserve"> by environmental vectors revealed that species composition had significant temporal associations for biweekly periods and years (R</w:t>
       </w:r>
       <w:r>
         <w:rPr>
@@ -10285,7 +10385,15 @@
         <w:t>sampling sites</w:t>
       </w:r>
       <w:r>
-        <w:t xml:space="preserve">. The nMDS centroids of the eastern and the western stations were outside of the 95% CI ellipse for each group (Figure </w:t>
+        <w:t xml:space="preserve">. The </w:t>
+      </w:r>
+      <w:proofErr w:type="spellStart"/>
+      <w:r>
+        <w:t>nMDS</w:t>
+      </w:r>
+      <w:proofErr w:type="spellEnd"/>
+      <w:r>
+        <w:t xml:space="preserve"> centroids of the eastern and the western stations were outside of the 95% CI ellipse for each group (Figure </w:t>
       </w:r>
       <w:r>
         <w:t>3</w:t>
@@ -10521,8 +10629,16 @@
         <w:rPr>
           <w:rFonts w:cs="Times New Roman"/>
         </w:rPr>
-        <w:t xml:space="preserve"> three nMDS</w:t>
-      </w:r>
+        <w:t xml:space="preserve"> three </w:t>
+      </w:r>
+      <w:proofErr w:type="spellStart"/>
+      <w:r>
+        <w:rPr>
+          <w:rFonts w:cs="Times New Roman"/>
+        </w:rPr>
+        <w:t>nMDS</w:t>
+      </w:r>
+      <w:proofErr w:type="spellEnd"/>
       <w:r>
         <w:rPr>
           <w:rFonts w:cs="Times New Roman"/>
@@ -11195,7 +11311,15 @@
         <w:t xml:space="preserve">esults </w:t>
       </w:r>
       <w:r>
-        <w:t xml:space="preserve">of the nMDS axes time series </w:t>
+        <w:t xml:space="preserve">of the </w:t>
+      </w:r>
+      <w:proofErr w:type="spellStart"/>
+      <w:r>
+        <w:t>nMDS</w:t>
+      </w:r>
+      <w:proofErr w:type="spellEnd"/>
+      <w:r>
+        <w:t xml:space="preserve"> axes time series </w:t>
       </w:r>
       <w:r>
         <w:t xml:space="preserve">showed </w:t>
@@ -11203,14 +11327,27 @@
       <w:r>
         <w:t xml:space="preserve">that </w:t>
       </w:r>
-      <w:r>
-        <w:t xml:space="preserve">nMDS axes 1 and 2 were best fit with a non-linear GAM framework (measured by </w:t>
+      <w:proofErr w:type="spellStart"/>
+      <w:r>
+        <w:t>nMDS</w:t>
+      </w:r>
+      <w:proofErr w:type="spellEnd"/>
+      <w:r>
+        <w:t xml:space="preserve"> axes 1 and 2 were best fit with a non-linear GAM framework (measured by </w:t>
       </w:r>
       <w:r>
         <w:t>reduction in AIC</w:t>
       </w:r>
       <w:r>
-        <w:t xml:space="preserve">), while nMDS axis 3 </w:t>
+        <w:t xml:space="preserve">), while </w:t>
+      </w:r>
+      <w:proofErr w:type="spellStart"/>
+      <w:r>
+        <w:t>nMDS</w:t>
+      </w:r>
+      <w:proofErr w:type="spellEnd"/>
+      <w:r>
+        <w:t xml:space="preserve"> axis 3 </w:t>
       </w:r>
       <w:r>
         <w:t>did not have a significant annual time trend</w:t>
@@ -11246,7 +11383,15 @@
         <w:t>.</w:t>
       </w:r>
       <w:r>
-        <w:t xml:space="preserve"> Both nMDS axis 1 and 2 annual trends were highly non-linear (EDF = 8.9, p &lt; 0.001; EDF = 7.1, p &lt; 0.001, respectively).</w:t>
+        <w:t xml:space="preserve"> Both </w:t>
+      </w:r>
+      <w:proofErr w:type="spellStart"/>
+      <w:r>
+        <w:t>nMDS</w:t>
+      </w:r>
+      <w:proofErr w:type="spellEnd"/>
+      <w:r>
+        <w:t xml:space="preserve"> axis 1 and 2 annual trends were highly non-linear (EDF = 8.9, p &lt; 0.001; EDF = 7.1, p &lt; 0.001, respectively).</w:t>
       </w:r>
       <w:r>
         <w:t xml:space="preserve"> Results from the Chow test statistic</w:t>
@@ -11291,7 +11436,15 @@
         <w:t>Based on these results, it was</w:t>
       </w:r>
       <w:r>
-        <w:t xml:space="preserve"> concluded that the overall time series of the nMDS axes showed no structural change. </w:t>
+        <w:t xml:space="preserve"> concluded that the overall time series of the </w:t>
+      </w:r>
+      <w:proofErr w:type="spellStart"/>
+      <w:r>
+        <w:t>nMDS</w:t>
+      </w:r>
+      <w:proofErr w:type="spellEnd"/>
+      <w:r>
+        <w:t xml:space="preserve"> axes showed no structural change. </w:t>
       </w:r>
     </w:p>
     <w:p>
@@ -11369,7 +11522,15 @@
         <w:t>Arctic Cod</w:t>
       </w:r>
       <w:r>
-        <w:t xml:space="preserve">, Fourhorn Sculpin, Humpback Whitefish, and Least Cisco decreased in abundance (Table 2). </w:t>
+        <w:t xml:space="preserve">, </w:t>
+      </w:r>
+      <w:proofErr w:type="spellStart"/>
+      <w:r>
+        <w:t>Fourhorn</w:t>
+      </w:r>
+      <w:proofErr w:type="spellEnd"/>
+      <w:r>
+        <w:t xml:space="preserve"> Sculpin, Humpback Whitefish, and Least Cisco decreased in abundance (Table 2). </w:t>
       </w:r>
       <w:bookmarkStart w:id="4" w:name="_Hlk30402757"/>
       <w:r>
@@ -12184,7 +12345,15 @@
         <w:t xml:space="preserve">, generalist species </w:t>
       </w:r>
       <w:r>
-        <w:t>(e.g., Fourhorn Sculpin, Broad Whitefish, etc</w:t>
+        <w:t xml:space="preserve">(e.g., </w:t>
+      </w:r>
+      <w:proofErr w:type="spellStart"/>
+      <w:r>
+        <w:t>Fourhorn</w:t>
+      </w:r>
+      <w:proofErr w:type="spellEnd"/>
+      <w:r>
+        <w:t xml:space="preserve"> Sculpin, Broad Whitefish, etc</w:t>
       </w:r>
       <w:r>
         <w:t>.</w:t>
@@ -12854,7 +13023,21 @@
         <w:rPr>
           <w:rFonts w:cs="Times New Roman"/>
         </w:rPr>
-        <w:t xml:space="preserve"> Broad Whitefish, Fourhorn Sculpin, and Saffron Cod </w:t>
+        <w:t xml:space="preserve"> Broad Whitefish, </w:t>
+      </w:r>
+      <w:proofErr w:type="spellStart"/>
+      <w:r>
+        <w:rPr>
+          <w:rFonts w:cs="Times New Roman"/>
+        </w:rPr>
+        <w:t>Fourhorn</w:t>
+      </w:r>
+      <w:proofErr w:type="spellEnd"/>
+      <w:r>
+        <w:rPr>
+          <w:rFonts w:cs="Times New Roman"/>
+        </w:rPr>
+        <w:t xml:space="preserve"> Sculpin, and Saffron Cod </w:t>
       </w:r>
       <w:r>
         <w:rPr>
@@ -12884,7 +13067,14 @@
         <w:rPr>
           <w:rFonts w:cs="Times New Roman"/>
         </w:rPr>
-        <w:t>As water temperatures increased over time, these warm</w:t>
+        <w:t xml:space="preserve">As water temperatures increased over time, these </w:t>
+      </w:r>
+      <w:proofErr w:type="gramStart"/>
+      <w:r>
+        <w:rPr>
+          <w:rFonts w:cs="Times New Roman"/>
+        </w:rPr>
+        <w:t>warm</w:t>
       </w:r>
       <w:r>
         <w:rPr>
@@ -12896,7 +13086,14 @@
         <w:rPr>
           <w:rFonts w:cs="Times New Roman"/>
         </w:rPr>
-        <w:t xml:space="preserve">-water associated species benefited from the change in conditions </w:t>
+        <w:t>-water</w:t>
+      </w:r>
+      <w:proofErr w:type="gramEnd"/>
+      <w:r>
+        <w:rPr>
+          <w:rFonts w:cs="Times New Roman"/>
+        </w:rPr>
+        <w:t xml:space="preserve"> associated species benefited from the change in conditions </w:t>
       </w:r>
       <w:r>
         <w:rPr>
@@ -13581,7 +13778,21 @@
         <w:rPr>
           <w:rFonts w:cs="Times New Roman"/>
         </w:rPr>
-        <w:t xml:space="preserve"> differences in species composition among stations were distinct in nMDS ordination. </w:t>
+        <w:t xml:space="preserve"> differences in species composition among stations were distinct in </w:t>
+      </w:r>
+      <w:proofErr w:type="spellStart"/>
+      <w:r>
+        <w:rPr>
+          <w:rFonts w:cs="Times New Roman"/>
+        </w:rPr>
+        <w:t>nMDS</w:t>
+      </w:r>
+      <w:proofErr w:type="spellEnd"/>
+      <w:r>
+        <w:rPr>
+          <w:rFonts w:cs="Times New Roman"/>
+        </w:rPr>
+        <w:t xml:space="preserve"> ordination. </w:t>
       </w:r>
       <w:r>
         <w:rPr>
@@ -14008,7 +14219,21 @@
         <w:rPr>
           <w:rFonts w:cs="Times New Roman"/>
         </w:rPr>
-        <w:t xml:space="preserve">of coarse-scale ice coverage </w:t>
+        <w:t xml:space="preserve">of </w:t>
+      </w:r>
+      <w:proofErr w:type="gramStart"/>
+      <w:r>
+        <w:rPr>
+          <w:rFonts w:cs="Times New Roman"/>
+        </w:rPr>
+        <w:t>coarse</w:t>
+      </w:r>
+      <w:proofErr w:type="gramEnd"/>
+      <w:r>
+        <w:rPr>
+          <w:rFonts w:cs="Times New Roman"/>
+        </w:rPr>
+        <w:t xml:space="preserve">-scale ice coverage </w:t>
       </w:r>
       <w:r>
         <w:rPr>
@@ -14095,8 +14320,6 @@
         </w:rPr>
         <w:t xml:space="preserve">. </w:t>
       </w:r>
-      <w:bookmarkStart w:id="5" w:name="_GoBack"/>
-      <w:bookmarkEnd w:id="5"/>
     </w:p>
     <w:p>
       <w:pPr>
@@ -15413,12 +15636,12 @@
       <w:pPr>
         <w:pStyle w:val="Heading1"/>
       </w:pPr>
-      <w:bookmarkStart w:id="6" w:name="_Toc510712063"/>
+      <w:bookmarkStart w:id="5" w:name="_Toc510712063"/>
       <w:r>
         <w:lastRenderedPageBreak/>
         <w:t>Literature Cited</w:t>
       </w:r>
-      <w:bookmarkEnd w:id="6"/>
+      <w:bookmarkEnd w:id="5"/>
     </w:p>
     <w:p>
       <w:pPr>
@@ -17779,14 +18002,11 @@
     </w:p>
     <w:p>
       <w:r>
-        <w:rPr>
-          <w:noProof/>
-        </w:rPr>
         <w:drawing>
-          <wp:inline distT="0" distB="0" distL="0" distR="0" wp14:anchorId="1D87AB0E" wp14:editId="3174FFA6">
-            <wp:extent cx="5743575" cy="6169435"/>
-            <wp:effectExtent l="0" t="0" r="0" b="3175"/>
-            <wp:docPr id="2" name="Picture 2"/>
+          <wp:inline distT="0" distB="0" distL="0" distR="0" wp14:anchorId="3DC9B04A" wp14:editId="64A6386A">
+            <wp:extent cx="5943600" cy="6010910"/>
+            <wp:effectExtent l="0" t="0" r="0" b="8890"/>
+            <wp:docPr id="6" name="Picture 6"/>
             <wp:cNvGraphicFramePr>
               <a:graphicFrameLocks xmlns:a="http://schemas.openxmlformats.org/drawingml/2006/main" noChangeAspect="1"/>
             </wp:cNvGraphicFramePr>
@@ -17794,13 +18014,13 @@
               <a:graphicData uri="http://schemas.openxmlformats.org/drawingml/2006/picture">
                 <pic:pic xmlns:pic="http://schemas.openxmlformats.org/drawingml/2006/picture">
                   <pic:nvPicPr>
-                    <pic:cNvPr id="0" name="Picture 1"/>
+                    <pic:cNvPr id="0" name="Picture 2"/>
                     <pic:cNvPicPr>
                       <a:picLocks noChangeAspect="1" noChangeArrowheads="1"/>
                     </pic:cNvPicPr>
                   </pic:nvPicPr>
                   <pic:blipFill>
-                    <a:blip r:embed="rId10">
+                    <a:blip r:embed="rId14">
                       <a:extLst>
                         <a:ext uri="{28A0092B-C50C-407E-A947-70E740481C1C}">
                           <a14:useLocalDpi xmlns:a14="http://schemas.microsoft.com/office/drawing/2010/main" val="0"/>
@@ -17815,7 +18035,7 @@
                   <pic:spPr bwMode="auto">
                     <a:xfrm>
                       <a:off x="0" y="0"/>
-                      <a:ext cx="5749655" cy="6175965"/>
+                      <a:ext cx="5943600" cy="6010910"/>
                     </a:xfrm>
                     <a:prstGeom prst="rect">
                       <a:avLst/>
@@ -17872,23 +18092,13 @@
       </w:r>
     </w:p>
     <w:p>
-      <w:pPr>
-        <w:sectPr>
-          <w:pgSz w:w="12240" w:h="15840"/>
-          <w:pgMar w:top="1440" w:right="1440" w:bottom="1440" w:left="1440" w:header="720" w:footer="720" w:gutter="0"/>
-          <w:cols w:space="720"/>
-          <w:docGrid w:linePitch="360"/>
-        </w:sectPr>
-      </w:pPr>
-      <w:r>
-        <w:rPr>
-          <w:noProof/>
-        </w:rPr>
+      <w:bookmarkStart w:id="6" w:name="_GoBack"/>
+      <w:r>
         <w:drawing>
-          <wp:inline distT="0" distB="0" distL="0" distR="0" wp14:anchorId="5E2EA07C" wp14:editId="5A330B14">
+          <wp:inline distT="0" distB="0" distL="0" distR="0" wp14:anchorId="21A9342E" wp14:editId="5AE7A0EF">
             <wp:extent cx="5943600" cy="3324225"/>
             <wp:effectExtent l="0" t="0" r="0" b="9525"/>
-            <wp:docPr id="1" name="Picture 1"/>
+            <wp:docPr id="3" name="Picture 3"/>
             <wp:cNvGraphicFramePr>
               <a:graphicFrameLocks xmlns:a="http://schemas.openxmlformats.org/drawingml/2006/main" noChangeAspect="1"/>
             </wp:cNvGraphicFramePr>
@@ -17902,7 +18112,7 @@
                     </pic:cNvPicPr>
                   </pic:nvPicPr>
                   <pic:blipFill>
-                    <a:blip r:embed="rId11">
+                    <a:blip r:embed="rId15">
                       <a:extLst>
                         <a:ext uri="{28A0092B-C50C-407E-A947-70E740481C1C}">
                           <a14:useLocalDpi xmlns:a14="http://schemas.microsoft.com/office/drawing/2010/main" val="0"/>
@@ -17933,9 +18143,23 @@
           </wp:inline>
         </w:drawing>
       </w:r>
+      <w:bookmarkEnd w:id="6"/>
+      <w:r>
+        <w:t xml:space="preserve"> </w:t>
+      </w:r>
     </w:p>
     <w:p>
       <w:pPr>
+        <w:sectPr>
+          <w:pgSz w:w="12240" w:h="15840"/>
+          <w:pgMar w:top="1440" w:right="1440" w:bottom="1440" w:left="1440" w:header="720" w:footer="720" w:gutter="0"/>
+          <w:cols w:space="720"/>
+          <w:docGrid w:linePitch="360"/>
+        </w:sectPr>
+      </w:pPr>
+    </w:p>
+    <w:p>
+      <w:pPr>
         <w:pStyle w:val="Heading1"/>
       </w:pPr>
       <w:r>
@@ -17951,638 +18175,11 @@
         <w:rPr>
           <w:noProof/>
         </w:rPr>
-        <mc:AlternateContent>
-          <mc:Choice Requires="wpg">
-            <w:drawing>
-              <wp:anchor distT="0" distB="0" distL="114300" distR="114300" simplePos="0" relativeHeight="251682816" behindDoc="0" locked="0" layoutInCell="1" allowOverlap="1" wp14:anchorId="16FCDA57" wp14:editId="62E49163">
-                <wp:simplePos x="0" y="0"/>
-                <wp:positionH relativeFrom="column">
-                  <wp:posOffset>1353493</wp:posOffset>
-                </wp:positionH>
-                <wp:positionV relativeFrom="paragraph">
-                  <wp:posOffset>-221810</wp:posOffset>
-                </wp:positionV>
-                <wp:extent cx="4524321" cy="3567337"/>
-                <wp:effectExtent l="0" t="0" r="0" b="0"/>
-                <wp:wrapNone/>
-                <wp:docPr id="51" name="Group 51"/>
-                <wp:cNvGraphicFramePr/>
-                <a:graphic xmlns:a="http://schemas.openxmlformats.org/drawingml/2006/main">
-                  <a:graphicData uri="http://schemas.microsoft.com/office/word/2010/wordprocessingGroup">
-                    <wpg:wgp>
-                      <wpg:cNvGrpSpPr/>
-                      <wpg:grpSpPr>
-                        <a:xfrm>
-                          <a:off x="0" y="0"/>
-                          <a:ext cx="4524321" cy="3567337"/>
-                          <a:chOff x="1270001" y="-18010"/>
-                          <a:chExt cx="4524321" cy="3554271"/>
-                        </a:xfrm>
-                      </wpg:grpSpPr>
-                      <wpg:grpSp>
-                        <wpg:cNvPr id="30" name="Group 30"/>
-                        <wpg:cNvGrpSpPr/>
-                        <wpg:grpSpPr>
-                          <a:xfrm>
-                            <a:off x="1270001" y="-18010"/>
-                            <a:ext cx="4524321" cy="3554271"/>
-                            <a:chOff x="21670" y="64327"/>
-                            <a:chExt cx="4524321" cy="3554271"/>
-                          </a:xfrm>
-                        </wpg:grpSpPr>
-                        <wps:wsp>
-                          <wps:cNvPr id="31" name="Text Box 31"/>
-                          <wps:cNvSpPr txBox="1"/>
-                          <wps:spPr>
-                            <a:xfrm>
-                              <a:off x="4103958" y="3406249"/>
-                              <a:ext cx="442033" cy="212349"/>
-                            </a:xfrm>
-                            <a:prstGeom prst="rect">
-                              <a:avLst/>
-                            </a:prstGeom>
-                            <a:noFill/>
-                            <a:ln w="6350">
-                              <a:noFill/>
-                            </a:ln>
-                          </wps:spPr>
-                          <wps:txbx>
-                            <w:txbxContent>
-                              <w:p>
-                                <w:pPr>
-                                  <w:rPr>
-                                    <w:rFonts w:ascii="Arial" w:hAnsi="Arial" w:cs="Arial"/>
-                                    <w:sz w:val="14"/>
-                                    <w:szCs w:val="14"/>
-                                  </w:rPr>
-                                </w:pPr>
-                                <w:r>
-                                  <w:rPr>
-                                    <w:rFonts w:ascii="Arial" w:hAnsi="Arial" w:cs="Arial"/>
-                                    <w:sz w:val="14"/>
-                                    <w:szCs w:val="14"/>
-                                  </w:rPr>
-                                  <w:t>70.2°</w:t>
-                                </w:r>
-                              </w:p>
-                            </w:txbxContent>
-                          </wps:txbx>
-                          <wps:bodyPr rot="0" spcFirstLastPara="0" vertOverflow="overflow" horzOverflow="overflow" vert="horz" wrap="square" lIns="91440" tIns="45720" rIns="91440" bIns="45720" numCol="1" spcCol="0" rtlCol="0" fromWordArt="0" anchor="t" anchorCtr="0" forceAA="0" compatLnSpc="1">
-                            <a:prstTxWarp prst="textNoShape">
-                              <a:avLst/>
-                            </a:prstTxWarp>
-                            <a:noAutofit/>
-                          </wps:bodyPr>
-                        </wps:wsp>
-                        <wps:wsp>
-                          <wps:cNvPr id="32" name="Text Box 32"/>
-                          <wps:cNvSpPr txBox="1"/>
-                          <wps:spPr>
-                            <a:xfrm>
-                              <a:off x="4103958" y="1765659"/>
-                              <a:ext cx="442033" cy="212349"/>
-                            </a:xfrm>
-                            <a:prstGeom prst="rect">
-                              <a:avLst/>
-                            </a:prstGeom>
-                            <a:noFill/>
-                            <a:ln w="6350">
-                              <a:noFill/>
-                            </a:ln>
-                          </wps:spPr>
-                          <wps:txbx>
-                            <w:txbxContent>
-                              <w:p>
-                                <w:pPr>
-                                  <w:rPr>
-                                    <w:rFonts w:ascii="Arial" w:hAnsi="Arial" w:cs="Arial"/>
-                                    <w:sz w:val="14"/>
-                                    <w:szCs w:val="14"/>
-                                  </w:rPr>
-                                </w:pPr>
-                                <w:r>
-                                  <w:rPr>
-                                    <w:rFonts w:ascii="Arial" w:hAnsi="Arial" w:cs="Arial"/>
-                                    <w:sz w:val="14"/>
-                                    <w:szCs w:val="14"/>
-                                  </w:rPr>
-                                  <w:t>70.3°</w:t>
-                                </w:r>
-                              </w:p>
-                            </w:txbxContent>
-                          </wps:txbx>
-                          <wps:bodyPr rot="0" spcFirstLastPara="0" vertOverflow="overflow" horzOverflow="overflow" vert="horz" wrap="square" lIns="91440" tIns="45720" rIns="91440" bIns="45720" numCol="1" spcCol="0" rtlCol="0" fromWordArt="0" anchor="t" anchorCtr="0" forceAA="0" compatLnSpc="1">
-                            <a:prstTxWarp prst="textNoShape">
-                              <a:avLst/>
-                            </a:prstTxWarp>
-                            <a:noAutofit/>
-                          </wps:bodyPr>
-                        </wps:wsp>
-                        <wps:wsp>
-                          <wps:cNvPr id="33" name="Text Box 33"/>
-                          <wps:cNvSpPr txBox="1"/>
-                          <wps:spPr>
-                            <a:xfrm>
-                              <a:off x="4103958" y="667383"/>
-                              <a:ext cx="442033" cy="212349"/>
-                            </a:xfrm>
-                            <a:prstGeom prst="rect">
-                              <a:avLst/>
-                            </a:prstGeom>
-                            <a:noFill/>
-                            <a:ln w="6350">
-                              <a:noFill/>
-                            </a:ln>
-                          </wps:spPr>
-                          <wps:txbx>
-                            <w:txbxContent>
-                              <w:p>
-                                <w:pPr>
-                                  <w:rPr>
-                                    <w:rFonts w:ascii="Arial" w:hAnsi="Arial" w:cs="Arial"/>
-                                    <w:sz w:val="14"/>
-                                    <w:szCs w:val="14"/>
-                                  </w:rPr>
-                                </w:pPr>
-                                <w:r>
-                                  <w:rPr>
-                                    <w:rFonts w:ascii="Arial" w:hAnsi="Arial" w:cs="Arial"/>
-                                    <w:sz w:val="14"/>
-                                    <w:szCs w:val="14"/>
-                                  </w:rPr>
-                                  <w:t>70.4°</w:t>
-                                </w:r>
-                              </w:p>
-                            </w:txbxContent>
-                          </wps:txbx>
-                          <wps:bodyPr rot="0" spcFirstLastPara="0" vertOverflow="overflow" horzOverflow="overflow" vert="horz" wrap="square" lIns="91440" tIns="45720" rIns="91440" bIns="45720" numCol="1" spcCol="0" rtlCol="0" fromWordArt="0" anchor="t" anchorCtr="0" forceAA="0" compatLnSpc="1">
-                            <a:prstTxWarp prst="textNoShape">
-                              <a:avLst/>
-                            </a:prstTxWarp>
-                            <a:noAutofit/>
-                          </wps:bodyPr>
-                        </wps:wsp>
-                        <wpg:grpSp>
-                          <wpg:cNvPr id="34" name="Group 34"/>
-                          <wpg:cNvGrpSpPr/>
-                          <wpg:grpSpPr>
-                            <a:xfrm>
-                              <a:off x="21670" y="64327"/>
-                              <a:ext cx="3177069" cy="221002"/>
-                              <a:chOff x="21670" y="64327"/>
-                              <a:chExt cx="3177069" cy="221002"/>
-                            </a:xfrm>
-                          </wpg:grpSpPr>
-                          <wps:wsp>
-                            <wps:cNvPr id="35" name="Text Box 35"/>
-                            <wps:cNvSpPr txBox="1"/>
-                            <wps:spPr>
-                              <a:xfrm>
-                                <a:off x="21670" y="72980"/>
-                                <a:ext cx="511298" cy="212349"/>
-                              </a:xfrm>
-                              <a:prstGeom prst="rect">
-                                <a:avLst/>
-                              </a:prstGeom>
-                              <a:noFill/>
-                              <a:ln w="6350">
-                                <a:noFill/>
-                              </a:ln>
-                            </wps:spPr>
-                            <wps:txbx>
-                              <w:txbxContent>
-                                <w:p>
-                                  <w:pPr>
-                                    <w:rPr>
-                                      <w:rFonts w:ascii="Arial" w:hAnsi="Arial" w:cs="Arial"/>
-                                      <w:sz w:val="14"/>
-                                      <w:szCs w:val="14"/>
-                                    </w:rPr>
-                                  </w:pPr>
-                                  <w:r>
-                                    <w:rPr>
-                                      <w:rFonts w:ascii="Arial" w:hAnsi="Arial" w:cs="Arial"/>
-                                      <w:sz w:val="14"/>
-                                      <w:szCs w:val="14"/>
-                                    </w:rPr>
-                                    <w:t>148.5°</w:t>
-                                  </w:r>
-                                </w:p>
-                              </w:txbxContent>
-                            </wps:txbx>
-                            <wps:bodyPr rot="0" spcFirstLastPara="0" vertOverflow="overflow" horzOverflow="overflow" vert="horz" wrap="square" lIns="91440" tIns="45720" rIns="91440" bIns="45720" numCol="1" spcCol="0" rtlCol="0" fromWordArt="0" anchor="t" anchorCtr="0" forceAA="0" compatLnSpc="1">
-                              <a:prstTxWarp prst="textNoShape">
-                                <a:avLst/>
-                              </a:prstTxWarp>
-                              <a:noAutofit/>
-                            </wps:bodyPr>
-                          </wps:wsp>
-                          <wps:wsp>
-                            <wps:cNvPr id="36" name="Text Box 36"/>
-                            <wps:cNvSpPr txBox="1"/>
-                            <wps:spPr>
-                              <a:xfrm>
-                                <a:off x="2687441" y="64327"/>
-                                <a:ext cx="511298" cy="212349"/>
-                              </a:xfrm>
-                              <a:prstGeom prst="rect">
-                                <a:avLst/>
-                              </a:prstGeom>
-                              <a:noFill/>
-                              <a:ln w="6350">
-                                <a:noFill/>
-                              </a:ln>
-                            </wps:spPr>
-                            <wps:txbx>
-                              <w:txbxContent>
-                                <w:p>
-                                  <w:pPr>
-                                    <w:rPr>
-                                      <w:rFonts w:ascii="Arial" w:hAnsi="Arial" w:cs="Arial"/>
-                                      <w:sz w:val="14"/>
-                                      <w:szCs w:val="14"/>
-                                    </w:rPr>
-                                  </w:pPr>
-                                  <w:r>
-                                    <w:rPr>
-                                      <w:rFonts w:ascii="Arial" w:hAnsi="Arial" w:cs="Arial"/>
-                                      <w:sz w:val="14"/>
-                                      <w:szCs w:val="14"/>
-                                    </w:rPr>
-                                    <w:t>148.0°</w:t>
-                                  </w:r>
-                                </w:p>
-                              </w:txbxContent>
-                            </wps:txbx>
-                            <wps:bodyPr rot="0" spcFirstLastPara="0" vertOverflow="overflow" horzOverflow="overflow" vert="horz" wrap="square" lIns="91440" tIns="45720" rIns="91440" bIns="45720" numCol="1" spcCol="0" rtlCol="0" fromWordArt="0" anchor="t" anchorCtr="0" forceAA="0" compatLnSpc="1">
-                              <a:prstTxWarp prst="textNoShape">
-                                <a:avLst/>
-                              </a:prstTxWarp>
-                              <a:noAutofit/>
-                            </wps:bodyPr>
-                          </wps:wsp>
-                        </wpg:grpSp>
-                      </wpg:grpSp>
-                      <wpg:grpSp>
-                        <wpg:cNvPr id="44" name="Group 44"/>
-                        <wpg:cNvGrpSpPr/>
-                        <wpg:grpSpPr>
-                          <a:xfrm>
-                            <a:off x="1475715" y="132721"/>
-                            <a:ext cx="3946318" cy="3290012"/>
-                            <a:chOff x="1475715" y="-597529"/>
-                            <a:chExt cx="3946318" cy="3290012"/>
-                          </a:xfrm>
-                        </wpg:grpSpPr>
-                        <wps:wsp>
-                          <wps:cNvPr id="45" name="Straight Connector 45"/>
-                          <wps:cNvCnPr/>
-                          <wps:spPr>
-                            <a:xfrm flipV="1">
-                              <a:off x="5333048" y="2692483"/>
-                              <a:ext cx="88985" cy="0"/>
-                            </a:xfrm>
-                            <a:prstGeom prst="line">
-                              <a:avLst/>
-                            </a:prstGeom>
-                            <a:ln>
-                              <a:solidFill>
-                                <a:schemeClr val="tx1"/>
-                              </a:solidFill>
-                            </a:ln>
-                          </wps:spPr>
-                          <wps:style>
-                            <a:lnRef idx="1">
-                              <a:schemeClr val="accent1"/>
-                            </a:lnRef>
-                            <a:fillRef idx="0">
-                              <a:schemeClr val="accent1"/>
-                            </a:fillRef>
-                            <a:effectRef idx="0">
-                              <a:schemeClr val="accent1"/>
-                            </a:effectRef>
-                            <a:fontRef idx="minor">
-                              <a:schemeClr val="tx1"/>
-                            </a:fontRef>
-                          </wps:style>
-                          <wps:bodyPr/>
-                        </wps:wsp>
-                        <wps:wsp>
-                          <wps:cNvPr id="46" name="Straight Connector 46"/>
-                          <wps:cNvCnPr/>
-                          <wps:spPr>
-                            <a:xfrm flipV="1">
-                              <a:off x="5328329" y="1051661"/>
-                              <a:ext cx="88985" cy="0"/>
-                            </a:xfrm>
-                            <a:prstGeom prst="line">
-                              <a:avLst/>
-                            </a:prstGeom>
-                            <a:ln>
-                              <a:solidFill>
-                                <a:schemeClr val="tx1"/>
-                              </a:solidFill>
-                            </a:ln>
-                          </wps:spPr>
-                          <wps:style>
-                            <a:lnRef idx="1">
-                              <a:schemeClr val="accent1"/>
-                            </a:lnRef>
-                            <a:fillRef idx="0">
-                              <a:schemeClr val="accent1"/>
-                            </a:fillRef>
-                            <a:effectRef idx="0">
-                              <a:schemeClr val="accent1"/>
-                            </a:effectRef>
-                            <a:fontRef idx="minor">
-                              <a:schemeClr val="tx1"/>
-                            </a:fontRef>
-                          </wps:style>
-                          <wps:bodyPr/>
-                        </wps:wsp>
-                        <wpg:grpSp>
-                          <wpg:cNvPr id="47" name="Group 47"/>
-                          <wpg:cNvGrpSpPr/>
-                          <wpg:grpSpPr>
-                            <a:xfrm>
-                              <a:off x="1475715" y="-597529"/>
-                              <a:ext cx="3946302" cy="551146"/>
-                              <a:chOff x="1475715" y="-597529"/>
-                              <a:chExt cx="3946302" cy="551146"/>
-                            </a:xfrm>
-                          </wpg:grpSpPr>
-                          <wps:wsp>
-                            <wps:cNvPr id="48" name="Straight Connector 48"/>
-                            <wps:cNvCnPr/>
-                            <wps:spPr>
-                              <a:xfrm flipV="1">
-                                <a:off x="5333032" y="-46383"/>
-                                <a:ext cx="88985" cy="0"/>
-                              </a:xfrm>
-                              <a:prstGeom prst="line">
-                                <a:avLst/>
-                              </a:prstGeom>
-                              <a:ln>
-                                <a:solidFill>
-                                  <a:schemeClr val="tx1"/>
-                                </a:solidFill>
-                              </a:ln>
-                            </wps:spPr>
-                            <wps:style>
-                              <a:lnRef idx="1">
-                                <a:schemeClr val="accent1"/>
-                              </a:lnRef>
-                              <a:fillRef idx="0">
-                                <a:schemeClr val="accent1"/>
-                              </a:fillRef>
-                              <a:effectRef idx="0">
-                                <a:schemeClr val="accent1"/>
-                              </a:effectRef>
-                              <a:fontRef idx="minor">
-                                <a:schemeClr val="tx1"/>
-                              </a:fontRef>
-                            </wps:style>
-                            <wps:bodyPr/>
-                          </wps:wsp>
-                          <wps:wsp>
-                            <wps:cNvPr id="49" name="Straight Connector 49"/>
-                            <wps:cNvCnPr/>
-                            <wps:spPr>
-                              <a:xfrm flipV="1">
-                                <a:off x="4132435" y="-597529"/>
-                                <a:ext cx="0" cy="70574"/>
-                              </a:xfrm>
-                              <a:prstGeom prst="line">
-                                <a:avLst/>
-                              </a:prstGeom>
-                              <a:ln>
-                                <a:solidFill>
-                                  <a:schemeClr val="tx1"/>
-                                </a:solidFill>
-                              </a:ln>
-                            </wps:spPr>
-                            <wps:style>
-                              <a:lnRef idx="1">
-                                <a:schemeClr val="accent1"/>
-                              </a:lnRef>
-                              <a:fillRef idx="0">
-                                <a:schemeClr val="accent1"/>
-                              </a:fillRef>
-                              <a:effectRef idx="0">
-                                <a:schemeClr val="accent1"/>
-                              </a:effectRef>
-                              <a:fontRef idx="minor">
-                                <a:schemeClr val="tx1"/>
-                              </a:fontRef>
-                            </wps:style>
-                            <wps:bodyPr/>
-                          </wps:wsp>
-                          <wps:wsp>
-                            <wps:cNvPr id="50" name="Straight Connector 50"/>
-                            <wps:cNvCnPr/>
-                            <wps:spPr>
-                              <a:xfrm flipV="1">
-                                <a:off x="1475715" y="-590466"/>
-                                <a:ext cx="0" cy="70574"/>
-                              </a:xfrm>
-                              <a:prstGeom prst="line">
-                                <a:avLst/>
-                              </a:prstGeom>
-                              <a:ln>
-                                <a:solidFill>
-                                  <a:schemeClr val="tx1"/>
-                                </a:solidFill>
-                              </a:ln>
-                            </wps:spPr>
-                            <wps:style>
-                              <a:lnRef idx="1">
-                                <a:schemeClr val="accent1"/>
-                              </a:lnRef>
-                              <a:fillRef idx="0">
-                                <a:schemeClr val="accent1"/>
-                              </a:fillRef>
-                              <a:effectRef idx="0">
-                                <a:schemeClr val="accent1"/>
-                              </a:effectRef>
-                              <a:fontRef idx="minor">
-                                <a:schemeClr val="tx1"/>
-                              </a:fontRef>
-                            </wps:style>
-                            <wps:bodyPr/>
-                          </wps:wsp>
-                        </wpg:grpSp>
-                      </wpg:grpSp>
-                    </wpg:wgp>
-                  </a:graphicData>
-                </a:graphic>
-                <wp14:sizeRelH relativeFrom="margin">
-                  <wp14:pctWidth>0</wp14:pctWidth>
-                </wp14:sizeRelH>
-                <wp14:sizeRelV relativeFrom="margin">
-                  <wp14:pctHeight>0</wp14:pctHeight>
-                </wp14:sizeRelV>
-              </wp:anchor>
-            </w:drawing>
-          </mc:Choice>
-          <mc:Fallback>
-            <w:pict>
-              <v:group w14:anchorId="16FCDA57" id="Group 51" o:spid="_x0000_s1026" style="position:absolute;left:0;text-align:left;margin-left:106.55pt;margin-top:-17.45pt;width:356.25pt;height:280.9pt;z-index:251682816;mso-width-relative:margin;mso-height-relative:margin" coordorigin="12700,-180" coordsize="45243,35542" o:gfxdata="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">
-                <v:group id="Group 30" o:spid="_x0000_s1027" style="position:absolute;left:12700;top:-180;width:45243;height:35542" coordorigin="216,643" coordsize="45243,35542" o:gfxdata="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">
-                  <v:shapetype id="_x0000_t202" coordsize="21600,21600" o:spt="202" path="m,l,21600r21600,l21600,xe">
-                    <v:stroke joinstyle="miter"/>
-                    <v:path gradientshapeok="t" o:connecttype="rect"/>
-                  </v:shapetype>
-                  <v:shape id="Text Box 31" o:spid="_x0000_s1028" type="#_x0000_t202" style="position:absolute;left:41039;top:34062;width:4420;height:2123;visibility:visible;mso-wrap-style:square;v-text-anchor:top" o:gfxdata="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" filled="f" stroked="f" strokeweight=".5pt">
-                    <v:textbox>
-                      <w:txbxContent>
-                        <w:p>
-                          <w:pPr>
-                            <w:rPr>
-                              <w:rFonts w:ascii="Arial" w:hAnsi="Arial" w:cs="Arial"/>
-                              <w:sz w:val="14"/>
-                              <w:szCs w:val="14"/>
-                            </w:rPr>
-                          </w:pPr>
-                          <w:r>
-                            <w:rPr>
-                              <w:rFonts w:ascii="Arial" w:hAnsi="Arial" w:cs="Arial"/>
-                              <w:sz w:val="14"/>
-                              <w:szCs w:val="14"/>
-                            </w:rPr>
-                            <w:t>70.2°</w:t>
-                          </w:r>
-                        </w:p>
-                      </w:txbxContent>
-                    </v:textbox>
-                  </v:shape>
-                  <v:shape id="Text Box 32" o:spid="_x0000_s1029" type="#_x0000_t202" style="position:absolute;left:41039;top:17656;width:4420;height:2124;visibility:visible;mso-wrap-style:square;v-text-anchor:top" o:gfxdata="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" filled="f" stroked="f" strokeweight=".5pt">
-                    <v:textbox>
-                      <w:txbxContent>
-                        <w:p>
-                          <w:pPr>
-                            <w:rPr>
-                              <w:rFonts w:ascii="Arial" w:hAnsi="Arial" w:cs="Arial"/>
-                              <w:sz w:val="14"/>
-                              <w:szCs w:val="14"/>
-                            </w:rPr>
-                          </w:pPr>
-                          <w:r>
-                            <w:rPr>
-                              <w:rFonts w:ascii="Arial" w:hAnsi="Arial" w:cs="Arial"/>
-                              <w:sz w:val="14"/>
-                              <w:szCs w:val="14"/>
-                            </w:rPr>
-                            <w:t>70.3°</w:t>
-                          </w:r>
-                        </w:p>
-                      </w:txbxContent>
-                    </v:textbox>
-                  </v:shape>
-                  <v:shape id="Text Box 33" o:spid="_x0000_s1030" type="#_x0000_t202" style="position:absolute;left:41039;top:6673;width:4420;height:2124;visibility:visible;mso-wrap-style:square;v-text-anchor:top" o:gfxdata="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" filled="f" stroked="f" strokeweight=".5pt">
-                    <v:textbox>
-                      <w:txbxContent>
-                        <w:p>
-                          <w:pPr>
-                            <w:rPr>
-                              <w:rFonts w:ascii="Arial" w:hAnsi="Arial" w:cs="Arial"/>
-                              <w:sz w:val="14"/>
-                              <w:szCs w:val="14"/>
-                            </w:rPr>
-                          </w:pPr>
-                          <w:r>
-                            <w:rPr>
-                              <w:rFonts w:ascii="Arial" w:hAnsi="Arial" w:cs="Arial"/>
-                              <w:sz w:val="14"/>
-                              <w:szCs w:val="14"/>
-                            </w:rPr>
-                            <w:t>70.4°</w:t>
-                          </w:r>
-                        </w:p>
-                      </w:txbxContent>
-                    </v:textbox>
-                  </v:shape>
-                  <v:group id="Group 34" o:spid="_x0000_s1031" style="position:absolute;left:216;top:643;width:31771;height:2210" coordorigin="216,643" coordsize="31770,2210" o:gfxdata="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">
-                    <v:shape id="Text Box 35" o:spid="_x0000_s1032" type="#_x0000_t202" style="position:absolute;left:216;top:729;width:5113;height:2124;visibility:visible;mso-wrap-style:square;v-text-anchor:top" o:gfxdata="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" filled="f" stroked="f" strokeweight=".5pt">
-                      <v:textbox>
-                        <w:txbxContent>
-                          <w:p>
-                            <w:pPr>
-                              <w:rPr>
-                                <w:rFonts w:ascii="Arial" w:hAnsi="Arial" w:cs="Arial"/>
-                                <w:sz w:val="14"/>
-                                <w:szCs w:val="14"/>
-                              </w:rPr>
-                            </w:pPr>
-                            <w:r>
-                              <w:rPr>
-                                <w:rFonts w:ascii="Arial" w:hAnsi="Arial" w:cs="Arial"/>
-                                <w:sz w:val="14"/>
-                                <w:szCs w:val="14"/>
-                              </w:rPr>
-                              <w:t>148.5°</w:t>
-                            </w:r>
-                          </w:p>
-                        </w:txbxContent>
-                      </v:textbox>
-                    </v:shape>
-                    <v:shape id="Text Box 36" o:spid="_x0000_s1033" type="#_x0000_t202" style="position:absolute;left:26874;top:643;width:5113;height:2123;visibility:visible;mso-wrap-style:square;v-text-anchor:top" o:gfxdata="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" filled="f" stroked="f" strokeweight=".5pt">
-                      <v:textbox>
-                        <w:txbxContent>
-                          <w:p>
-                            <w:pPr>
-                              <w:rPr>
-                                <w:rFonts w:ascii="Arial" w:hAnsi="Arial" w:cs="Arial"/>
-                                <w:sz w:val="14"/>
-                                <w:szCs w:val="14"/>
-                              </w:rPr>
-                            </w:pPr>
-                            <w:r>
-                              <w:rPr>
-                                <w:rFonts w:ascii="Arial" w:hAnsi="Arial" w:cs="Arial"/>
-                                <w:sz w:val="14"/>
-                                <w:szCs w:val="14"/>
-                              </w:rPr>
-                              <w:t>148.0°</w:t>
-                            </w:r>
-                          </w:p>
-                        </w:txbxContent>
-                      </v:textbox>
-                    </v:shape>
-                  </v:group>
-                </v:group>
-                <v:group id="Group 44" o:spid="_x0000_s1034" style="position:absolute;left:14757;top:1327;width:39463;height:32900" coordorigin="14757,-5975" coordsize="39463,32900" o:gfxdata="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">
-                  <v:line id="Straight Connector 45" o:spid="_x0000_s1035" style="position:absolute;flip:y;visibility:visible;mso-wrap-style:square" from="53330,26924" to="54220,26924" o:connectortype="straight" o:gfxdata="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" strokecolor="black [3213]" strokeweight=".5pt">
-                    <v:stroke joinstyle="miter"/>
-                  </v:line>
-                  <v:line id="Straight Connector 46" o:spid="_x0000_s1036" style="position:absolute;flip:y;visibility:visible;mso-wrap-style:square" from="53283,10516" to="54173,10516" o:connectortype="straight" o:gfxdata="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" strokecolor="black [3213]" strokeweight=".5pt">
-                    <v:stroke joinstyle="miter"/>
-                  </v:line>
-                  <v:group id="Group 47" o:spid="_x0000_s1037" style="position:absolute;left:14757;top:-5975;width:39463;height:5512" coordorigin="14757,-5975" coordsize="39463,5511" o:gfxdata="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">
-                    <v:line id="Straight Connector 48" o:spid="_x0000_s1038" style="position:absolute;flip:y;visibility:visible;mso-wrap-style:square" from="53330,-463" to="54220,-463" o:connectortype="straight" o:gfxdata="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" strokecolor="black [3213]" strokeweight=".5pt">
-                      <v:stroke joinstyle="miter"/>
-                    </v:line>
-                    <v:line id="Straight Connector 49" o:spid="_x0000_s1039" style="position:absolute;flip:y;visibility:visible;mso-wrap-style:square" from="41324,-5975" to="41324,-5269" o:connectortype="straight" o:gfxdata="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" strokecolor="black [3213]" strokeweight=".5pt">
-                      <v:stroke joinstyle="miter"/>
-                    </v:line>
-                    <v:line id="Straight Connector 50" o:spid="_x0000_s1040" style="position:absolute;flip:y;visibility:visible;mso-wrap-style:square" from="14757,-5904" to="14757,-5198" o:connectortype="straight" o:gfxdata="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" strokecolor="black [3213]" strokeweight=".5pt">
-                      <v:stroke joinstyle="miter"/>
-                    </v:line>
-                  </v:group>
-                </v:group>
-              </v:group>
-            </w:pict>
-          </mc:Fallback>
-        </mc:AlternateContent>
-      </w:r>
-      <w:r>
-        <w:rPr>
-          <w:noProof/>
-        </w:rPr>
         <w:drawing>
-          <wp:inline distT="0" distB="0" distL="0" distR="0" wp14:anchorId="5E1A4009" wp14:editId="02338D23">
-            <wp:extent cx="4928259" cy="3666549"/>
-            <wp:effectExtent l="0" t="0" r="5715" b="0"/>
-            <wp:docPr id="10" name="Picture 10"/>
+          <wp:inline distT="0" distB="0" distL="0" distR="0" wp14:anchorId="6B1D0A27" wp14:editId="67C67DC9">
+            <wp:extent cx="5943600" cy="4295775"/>
+            <wp:effectExtent l="0" t="0" r="0" b="9525"/>
+            <wp:docPr id="9" name="Picture 9"/>
             <wp:cNvGraphicFramePr>
               <a:graphicFrameLocks xmlns:a="http://schemas.openxmlformats.org/drawingml/2006/main" noChangeAspect="1"/>
             </wp:cNvGraphicFramePr>
@@ -18590,13 +18187,13 @@
               <a:graphicData uri="http://schemas.openxmlformats.org/drawingml/2006/picture">
                 <pic:pic xmlns:pic="http://schemas.openxmlformats.org/drawingml/2006/picture">
                   <pic:nvPicPr>
-                    <pic:cNvPr id="0" name="Picture 1"/>
+                    <pic:cNvPr id="0" name="Picture 3"/>
                     <pic:cNvPicPr>
                       <a:picLocks noChangeAspect="1" noChangeArrowheads="1"/>
                     </pic:cNvPicPr>
                   </pic:nvPicPr>
                   <pic:blipFill>
-                    <a:blip r:embed="rId12" cstate="print">
+                    <a:blip r:embed="rId16">
                       <a:extLst>
                         <a:ext uri="{28A0092B-C50C-407E-A947-70E740481C1C}">
                           <a14:useLocalDpi xmlns:a14="http://schemas.microsoft.com/office/drawing/2010/main" val="0"/>
@@ -18611,7 +18208,7 @@
                   <pic:spPr bwMode="auto">
                     <a:xfrm>
                       <a:off x="0" y="0"/>
-                      <a:ext cx="4944886" cy="3678919"/>
+                      <a:ext cx="5943600" cy="4295775"/>
                     </a:xfrm>
                     <a:prstGeom prst="rect">
                       <a:avLst/>
@@ -18685,7 +18282,7 @@
                     </pic:cNvPicPr>
                   </pic:nvPicPr>
                   <pic:blipFill>
-                    <a:blip r:embed="rId13" cstate="print">
+                    <a:blip r:embed="rId17" cstate="print">
                       <a:extLst>
                         <a:ext uri="{28A0092B-C50C-407E-A947-70E740481C1C}">
                           <a14:useLocalDpi xmlns:a14="http://schemas.microsoft.com/office/drawing/2010/main" val="0"/>
@@ -18814,7 +18411,7 @@
                     </pic:cNvPicPr>
                   </pic:nvPicPr>
                   <pic:blipFill>
-                    <a:blip r:embed="rId14" cstate="print">
+                    <a:blip r:embed="rId18" cstate="print">
                       <a:extLst>
                         <a:ext uri="{28A0092B-C50C-407E-A947-70E740481C1C}">
                           <a14:useLocalDpi xmlns:a14="http://schemas.microsoft.com/office/drawing/2010/main" val="0"/>
@@ -18848,7 +18445,31 @@
     </w:p>
     <w:p>
       <w:r>
-        <w:t xml:space="preserve">Figure 3. Non-metric multidimensional scaling (nMDS) ordination of fish species composition from Prudhoe Bay, Alaska, 2001–2018. Dashed ellipses are 95% confidence intervals; “X” labels mark centroids for each station. Environmental vectors of salinity, water temperature, biweekly period, and year are orthogonal to the gradient contours, pointing towards the direction of maximum association with the ordination. Displayed are the top nine species that were associated with nMDS axes 1 and 2, positioned according to their ordination score. Species codes are as follows: BDWF = Broad Whitefish </w:t>
+        <w:t>Figure 3. Non-metric multidimensional scaling (</w:t>
+      </w:r>
+      <w:proofErr w:type="spellStart"/>
+      <w:r>
+        <w:t>nMDS</w:t>
+      </w:r>
+      <w:proofErr w:type="spellEnd"/>
+      <w:r>
+        <w:t xml:space="preserve">) ordination of fish species composition from Prudhoe Bay, Alaska, 2001–2018. Dashed ellipses are 95% confidence </w:t>
+      </w:r>
+      <w:proofErr w:type="gramStart"/>
+      <w:r>
+        <w:t>intervals;</w:t>
+      </w:r>
+      <w:proofErr w:type="gramEnd"/>
+      <w:r>
+        <w:t xml:space="preserve"> “X” labels mark centroids for each station. Environmental vectors of salinity, water temperature, biweekly period, and year are orthogonal to the gradient contours, pointing towards the direction of maximum association with the ordination. Displayed are the top nine species that were associated with </w:t>
+      </w:r>
+      <w:proofErr w:type="spellStart"/>
+      <w:r>
+        <w:t>nMDS</w:t>
+      </w:r>
+      <w:proofErr w:type="spellEnd"/>
+      <w:r>
+        <w:t xml:space="preserve"> axes 1 and 2, positioned according to their ordination score. Species codes are as follows: BDWF = Broad Whitefish </w:t>
       </w:r>
       <w:proofErr w:type="spellStart"/>
       <w:r>
@@ -19089,7 +18710,7 @@
                     </pic:cNvPicPr>
                   </pic:nvPicPr>
                   <pic:blipFill>
-                    <a:blip r:embed="rId15" cstate="print">
+                    <a:blip r:embed="rId19" cstate="print">
                       <a:extLst>
                         <a:ext uri="{28A0092B-C50C-407E-A947-70E740481C1C}">
                           <a14:useLocalDpi xmlns:a14="http://schemas.microsoft.com/office/drawing/2010/main" val="0"/>
@@ -19206,7 +18827,7 @@
                     </pic:cNvPicPr>
                   </pic:nvPicPr>
                   <pic:blipFill>
-                    <a:blip r:embed="rId16" cstate="print">
+                    <a:blip r:embed="rId20" cstate="print">
                       <a:extLst>
                         <a:ext uri="{28A0092B-C50C-407E-A947-70E740481C1C}">
                           <a14:useLocalDpi xmlns:a14="http://schemas.microsoft.com/office/drawing/2010/main" val="0"/>
@@ -19351,6 +18972,16 @@
 </file>
 
 <file path=word/footer1.xml><?xml version="1.0" encoding="utf-8"?>
+<w:ftr xmlns:wpc="http://schemas.microsoft.com/office/word/2010/wordprocessingCanvas" xmlns:cx="http://schemas.microsoft.com/office/drawing/2014/chartex" xmlns:cx1="http://schemas.microsoft.com/office/drawing/2015/9/8/chartex" xmlns:cx2="http://schemas.microsoft.com/office/drawing/2015/10/21/chartex" xmlns:cx3="http://schemas.microsoft.com/office/drawing/2016/5/9/chartex" xmlns:cx4="http://schemas.microsoft.com/office/drawing/2016/5/10/chartex" xmlns:cx5="http://schemas.microsoft.com/office/drawing/2016/5/11/chartex" xmlns:cx6="http://schemas.microsoft.com/office/drawing/2016/5/12/chartex" xmlns:cx7="http://schemas.microsoft.com/office/drawing/2016/5/13/chartex" xmlns:cx8="http://schemas.microsoft.com/office/drawing/2016/5/14/chartex" xmlns:mc="http://schemas.openxmlformats.org/markup-compatibility/2006" xmlns:aink="http://schemas.microsoft.com/office/drawing/2016/ink" xmlns:am3d="http://schemas.microsoft.com/office/drawing/2017/model3d" xmlns:o="urn:schemas-microsoft-com:office:office" xmlns:r="http://schemas.openxmlformats.org/officeDocument/2006/relationships" xmlns:m="http://schemas.openxmlformats.org/officeDocument/2006/math" xmlns:v="urn:schemas-microsoft-com:vml" xmlns:wp14="http://schemas.microsoft.com/office/word/2010/wordprocessingDrawing" xmlns:wp="http://schemas.openxmlformats.org/drawingml/2006/wordprocessingDrawing" xmlns:w10="urn:schemas-microsoft-com:office:word" xmlns:w="http://schemas.openxmlformats.org/wordprocessingml/2006/main" xmlns:w14="http://schemas.microsoft.com/office/word/2010/wordml" xmlns:w15="http://schemas.microsoft.com/office/word/2012/wordml" xmlns:w16cex="http://schemas.microsoft.com/office/word/2018/wordml/cex" xmlns:w16cid="http://schemas.microsoft.com/office/word/2016/wordml/cid" xmlns:w16="http://schemas.microsoft.com/office/word/2018/wordml" xmlns:w16se="http://schemas.microsoft.com/office/word/2015/wordml/symex" xmlns:wpg="http://schemas.microsoft.com/office/word/2010/wordprocessingGroup" xmlns:wpi="http://schemas.microsoft.com/office/word/2010/wordprocessingInk" xmlns:wne="http://schemas.microsoft.com/office/word/2006/wordml" xmlns:wps="http://schemas.microsoft.com/office/word/2010/wordprocessingShape" mc:Ignorable="w14 w15 w16se w16cid w16 w16cex wp14">
+  <w:p>
+    <w:pPr>
+      <w:pStyle w:val="Footer"/>
+    </w:pPr>
+  </w:p>
+</w:ftr>
+</file>
+
+<file path=word/footer2.xml><?xml version="1.0" encoding="utf-8"?>
 <w:ftr xmlns:wpc="http://schemas.microsoft.com/office/word/2010/wordprocessingCanvas" xmlns:cx="http://schemas.microsoft.com/office/drawing/2014/chartex" xmlns:cx1="http://schemas.microsoft.com/office/drawing/2015/9/8/chartex" xmlns:cx2="http://schemas.microsoft.com/office/drawing/2015/10/21/chartex" xmlns:cx3="http://schemas.microsoft.com/office/drawing/2016/5/9/chartex" xmlns:cx4="http://schemas.microsoft.com/office/drawing/2016/5/10/chartex" xmlns:cx5="http://schemas.microsoft.com/office/drawing/2016/5/11/chartex" xmlns:cx6="http://schemas.microsoft.com/office/drawing/2016/5/12/chartex" xmlns:cx7="http://schemas.microsoft.com/office/drawing/2016/5/13/chartex" xmlns:cx8="http://schemas.microsoft.com/office/drawing/2016/5/14/chartex" xmlns:mc="http://schemas.openxmlformats.org/markup-compatibility/2006" xmlns:aink="http://schemas.microsoft.com/office/drawing/2016/ink" xmlns:am3d="http://schemas.microsoft.com/office/drawing/2017/model3d" xmlns:o="urn:schemas-microsoft-com:office:office" xmlns:r="http://schemas.openxmlformats.org/officeDocument/2006/relationships" xmlns:m="http://schemas.openxmlformats.org/officeDocument/2006/math" xmlns:v="urn:schemas-microsoft-com:vml" xmlns:wp14="http://schemas.microsoft.com/office/word/2010/wordprocessingDrawing" xmlns:wp="http://schemas.openxmlformats.org/drawingml/2006/wordprocessingDrawing" xmlns:w10="urn:schemas-microsoft-com:office:word" xmlns:w="http://schemas.openxmlformats.org/wordprocessingml/2006/main" xmlns:w14="http://schemas.microsoft.com/office/word/2010/wordml" xmlns:w15="http://schemas.microsoft.com/office/word/2012/wordml" xmlns:w16cex="http://schemas.microsoft.com/office/word/2018/wordml/cex" xmlns:w16cid="http://schemas.microsoft.com/office/word/2016/wordml/cid" xmlns:w16="http://schemas.microsoft.com/office/word/2018/wordml" xmlns:w16se="http://schemas.microsoft.com/office/word/2015/wordml/symex" xmlns:wpg="http://schemas.microsoft.com/office/word/2010/wordprocessingGroup" xmlns:wpi="http://schemas.microsoft.com/office/word/2010/wordprocessingInk" xmlns:wne="http://schemas.microsoft.com/office/word/2006/wordml" xmlns:wps="http://schemas.microsoft.com/office/word/2010/wordprocessingShape" mc:Ignorable="w14 w15 w16se w16cid w16 w16cex wp14">
   <w:sdt>
     <w:sdtPr>
@@ -19429,7 +19060,7 @@
 </w:ftr>
 </file>
 
-<file path=word/footer2.xml><?xml version="1.0" encoding="utf-8"?>
+<file path=word/footer3.xml><?xml version="1.0" encoding="utf-8"?>
 <w:ftr xmlns:wpc="http://schemas.microsoft.com/office/word/2010/wordprocessingCanvas" xmlns:cx="http://schemas.microsoft.com/office/drawing/2014/chartex" xmlns:cx1="http://schemas.microsoft.com/office/drawing/2015/9/8/chartex" xmlns:cx2="http://schemas.microsoft.com/office/drawing/2015/10/21/chartex" xmlns:cx3="http://schemas.microsoft.com/office/drawing/2016/5/9/chartex" xmlns:cx4="http://schemas.microsoft.com/office/drawing/2016/5/10/chartex" xmlns:cx5="http://schemas.microsoft.com/office/drawing/2016/5/11/chartex" xmlns:cx6="http://schemas.microsoft.com/office/drawing/2016/5/12/chartex" xmlns:cx7="http://schemas.microsoft.com/office/drawing/2016/5/13/chartex" xmlns:cx8="http://schemas.microsoft.com/office/drawing/2016/5/14/chartex" xmlns:mc="http://schemas.openxmlformats.org/markup-compatibility/2006" xmlns:aink="http://schemas.microsoft.com/office/drawing/2016/ink" xmlns:am3d="http://schemas.microsoft.com/office/drawing/2017/model3d" xmlns:o="urn:schemas-microsoft-com:office:office" xmlns:r="http://schemas.openxmlformats.org/officeDocument/2006/relationships" xmlns:m="http://schemas.openxmlformats.org/officeDocument/2006/math" xmlns:v="urn:schemas-microsoft-com:vml" xmlns:wp14="http://schemas.microsoft.com/office/word/2010/wordprocessingDrawing" xmlns:wp="http://schemas.openxmlformats.org/drawingml/2006/wordprocessingDrawing" xmlns:w10="urn:schemas-microsoft-com:office:word" xmlns:w="http://schemas.openxmlformats.org/wordprocessingml/2006/main" xmlns:w14="http://schemas.microsoft.com/office/word/2010/wordml" xmlns:w15="http://schemas.microsoft.com/office/word/2012/wordml" xmlns:w16cex="http://schemas.microsoft.com/office/word/2018/wordml/cex" xmlns:w16cid="http://schemas.microsoft.com/office/word/2016/wordml/cid" xmlns:w16="http://schemas.microsoft.com/office/word/2018/wordml" xmlns:w16se="http://schemas.microsoft.com/office/word/2015/wordml/symex" xmlns:wpg="http://schemas.microsoft.com/office/word/2010/wordprocessingGroup" xmlns:wpi="http://schemas.microsoft.com/office/word/2010/wordprocessingInk" xmlns:wne="http://schemas.microsoft.com/office/word/2006/wordml" xmlns:wps="http://schemas.microsoft.com/office/word/2010/wordprocessingShape" mc:Ignorable="w14 w15 w16se w16cid w16 w16cex wp14">
   <w:p>
     <w:pPr>
@@ -19487,6 +19118,36 @@
     </w:p>
   </w:footnote>
 </w:footnotes>
+</file>
+
+<file path=word/header1.xml><?xml version="1.0" encoding="utf-8"?>
+<w:hdr xmlns:wpc="http://schemas.microsoft.com/office/word/2010/wordprocessingCanvas" xmlns:cx="http://schemas.microsoft.com/office/drawing/2014/chartex" xmlns:cx1="http://schemas.microsoft.com/office/drawing/2015/9/8/chartex" xmlns:cx2="http://schemas.microsoft.com/office/drawing/2015/10/21/chartex" xmlns:cx3="http://schemas.microsoft.com/office/drawing/2016/5/9/chartex" xmlns:cx4="http://schemas.microsoft.com/office/drawing/2016/5/10/chartex" xmlns:cx5="http://schemas.microsoft.com/office/drawing/2016/5/11/chartex" xmlns:cx6="http://schemas.microsoft.com/office/drawing/2016/5/12/chartex" xmlns:cx7="http://schemas.microsoft.com/office/drawing/2016/5/13/chartex" xmlns:cx8="http://schemas.microsoft.com/office/drawing/2016/5/14/chartex" xmlns:mc="http://schemas.openxmlformats.org/markup-compatibility/2006" xmlns:aink="http://schemas.microsoft.com/office/drawing/2016/ink" xmlns:am3d="http://schemas.microsoft.com/office/drawing/2017/model3d" xmlns:o="urn:schemas-microsoft-com:office:office" xmlns:r="http://schemas.openxmlformats.org/officeDocument/2006/relationships" xmlns:m="http://schemas.openxmlformats.org/officeDocument/2006/math" xmlns:v="urn:schemas-microsoft-com:vml" xmlns:wp14="http://schemas.microsoft.com/office/word/2010/wordprocessingDrawing" xmlns:wp="http://schemas.openxmlformats.org/drawingml/2006/wordprocessingDrawing" xmlns:w10="urn:schemas-microsoft-com:office:word" xmlns:w="http://schemas.openxmlformats.org/wordprocessingml/2006/main" xmlns:w14="http://schemas.microsoft.com/office/word/2010/wordml" xmlns:w15="http://schemas.microsoft.com/office/word/2012/wordml" xmlns:w16cex="http://schemas.microsoft.com/office/word/2018/wordml/cex" xmlns:w16cid="http://schemas.microsoft.com/office/word/2016/wordml/cid" xmlns:w16="http://schemas.microsoft.com/office/word/2018/wordml" xmlns:w16se="http://schemas.microsoft.com/office/word/2015/wordml/symex" xmlns:wpg="http://schemas.microsoft.com/office/word/2010/wordprocessingGroup" xmlns:wpi="http://schemas.microsoft.com/office/word/2010/wordprocessingInk" xmlns:wne="http://schemas.microsoft.com/office/word/2006/wordml" xmlns:wps="http://schemas.microsoft.com/office/word/2010/wordprocessingShape" mc:Ignorable="w14 w15 w16se w16cid w16 w16cex wp14">
+  <w:p>
+    <w:pPr>
+      <w:pStyle w:val="Header"/>
+    </w:pPr>
+  </w:p>
+</w:hdr>
+</file>
+
+<file path=word/header2.xml><?xml version="1.0" encoding="utf-8"?>
+<w:hdr xmlns:wpc="http://schemas.microsoft.com/office/word/2010/wordprocessingCanvas" xmlns:cx="http://schemas.microsoft.com/office/drawing/2014/chartex" xmlns:cx1="http://schemas.microsoft.com/office/drawing/2015/9/8/chartex" xmlns:cx2="http://schemas.microsoft.com/office/drawing/2015/10/21/chartex" xmlns:cx3="http://schemas.microsoft.com/office/drawing/2016/5/9/chartex" xmlns:cx4="http://schemas.microsoft.com/office/drawing/2016/5/10/chartex" xmlns:cx5="http://schemas.microsoft.com/office/drawing/2016/5/11/chartex" xmlns:cx6="http://schemas.microsoft.com/office/drawing/2016/5/12/chartex" xmlns:cx7="http://schemas.microsoft.com/office/drawing/2016/5/13/chartex" xmlns:cx8="http://schemas.microsoft.com/office/drawing/2016/5/14/chartex" xmlns:mc="http://schemas.openxmlformats.org/markup-compatibility/2006" xmlns:aink="http://schemas.microsoft.com/office/drawing/2016/ink" xmlns:am3d="http://schemas.microsoft.com/office/drawing/2017/model3d" xmlns:o="urn:schemas-microsoft-com:office:office" xmlns:r="http://schemas.openxmlformats.org/officeDocument/2006/relationships" xmlns:m="http://schemas.openxmlformats.org/officeDocument/2006/math" xmlns:v="urn:schemas-microsoft-com:vml" xmlns:wp14="http://schemas.microsoft.com/office/word/2010/wordprocessingDrawing" xmlns:wp="http://schemas.openxmlformats.org/drawingml/2006/wordprocessingDrawing" xmlns:w10="urn:schemas-microsoft-com:office:word" xmlns:w="http://schemas.openxmlformats.org/wordprocessingml/2006/main" xmlns:w14="http://schemas.microsoft.com/office/word/2010/wordml" xmlns:w15="http://schemas.microsoft.com/office/word/2012/wordml" xmlns:w16cex="http://schemas.microsoft.com/office/word/2018/wordml/cex" xmlns:w16cid="http://schemas.microsoft.com/office/word/2016/wordml/cid" xmlns:w16="http://schemas.microsoft.com/office/word/2018/wordml" xmlns:w16se="http://schemas.microsoft.com/office/word/2015/wordml/symex" xmlns:wpg="http://schemas.microsoft.com/office/word/2010/wordprocessingGroup" xmlns:wpi="http://schemas.microsoft.com/office/word/2010/wordprocessingInk" xmlns:wne="http://schemas.microsoft.com/office/word/2006/wordml" xmlns:wps="http://schemas.microsoft.com/office/word/2010/wordprocessingShape" mc:Ignorable="w14 w15 w16se w16cid w16 w16cex wp14">
+  <w:p>
+    <w:pPr>
+      <w:pStyle w:val="Header"/>
+    </w:pPr>
+  </w:p>
+</w:hdr>
+</file>
+
+<file path=word/header3.xml><?xml version="1.0" encoding="utf-8"?>
+<w:hdr xmlns:wpc="http://schemas.microsoft.com/office/word/2010/wordprocessingCanvas" xmlns:cx="http://schemas.microsoft.com/office/drawing/2014/chartex" xmlns:cx1="http://schemas.microsoft.com/office/drawing/2015/9/8/chartex" xmlns:cx2="http://schemas.microsoft.com/office/drawing/2015/10/21/chartex" xmlns:cx3="http://schemas.microsoft.com/office/drawing/2016/5/9/chartex" xmlns:cx4="http://schemas.microsoft.com/office/drawing/2016/5/10/chartex" xmlns:cx5="http://schemas.microsoft.com/office/drawing/2016/5/11/chartex" xmlns:cx6="http://schemas.microsoft.com/office/drawing/2016/5/12/chartex" xmlns:cx7="http://schemas.microsoft.com/office/drawing/2016/5/13/chartex" xmlns:cx8="http://schemas.microsoft.com/office/drawing/2016/5/14/chartex" xmlns:mc="http://schemas.openxmlformats.org/markup-compatibility/2006" xmlns:aink="http://schemas.microsoft.com/office/drawing/2016/ink" xmlns:am3d="http://schemas.microsoft.com/office/drawing/2017/model3d" xmlns:o="urn:schemas-microsoft-com:office:office" xmlns:r="http://schemas.openxmlformats.org/officeDocument/2006/relationships" xmlns:m="http://schemas.openxmlformats.org/officeDocument/2006/math" xmlns:v="urn:schemas-microsoft-com:vml" xmlns:wp14="http://schemas.microsoft.com/office/word/2010/wordprocessingDrawing" xmlns:wp="http://schemas.openxmlformats.org/drawingml/2006/wordprocessingDrawing" xmlns:w10="urn:schemas-microsoft-com:office:word" xmlns:w="http://schemas.openxmlformats.org/wordprocessingml/2006/main" xmlns:w14="http://schemas.microsoft.com/office/word/2010/wordml" xmlns:w15="http://schemas.microsoft.com/office/word/2012/wordml" xmlns:w16cex="http://schemas.microsoft.com/office/word/2018/wordml/cex" xmlns:w16cid="http://schemas.microsoft.com/office/word/2016/wordml/cid" xmlns:w16="http://schemas.microsoft.com/office/word/2018/wordml" xmlns:w16se="http://schemas.microsoft.com/office/word/2015/wordml/symex" xmlns:wpg="http://schemas.microsoft.com/office/word/2010/wordprocessingGroup" xmlns:wpi="http://schemas.microsoft.com/office/word/2010/wordprocessingInk" xmlns:wne="http://schemas.microsoft.com/office/word/2006/wordml" xmlns:wps="http://schemas.microsoft.com/office/word/2010/wordprocessingShape" mc:Ignorable="w14 w15 w16se w16cid w16 w16cex wp14">
+  <w:p>
+    <w:pPr>
+      <w:pStyle w:val="Header"/>
+    </w:pPr>
+  </w:p>
+</w:hdr>
 </file>
 
 <file path=word/numbering.xml><?xml version="1.0" encoding="utf-8"?>
@@ -20959,7 +20620,7 @@
 </file>
 
 <file path=customXml/itemProps1.xml><?xml version="1.0" encoding="utf-8"?>
-<ds:datastoreItem xmlns:ds="http://schemas.openxmlformats.org/officeDocument/2006/customXml" ds:itemID="{5F8BADA4-EA11-4260-A2E6-335AECA444BA}">
+<ds:datastoreItem xmlns:ds="http://schemas.openxmlformats.org/officeDocument/2006/customXml" ds:itemID="{A954DD4C-214A-4386-BA32-50C518C40FA1}">
   <ds:schemaRefs>
     <ds:schemaRef ds:uri="http://schemas.openxmlformats.org/officeDocument/2006/bibliography"/>
   </ds:schemaRefs>

</xml_diff>